<commit_message>
"Adicionar seção 2.1: Considerações Iniciais do Capítulo 2"
</commit_message>
<xml_diff>
--- a/Utilização de Behaviour-Driven Development para apoio à Gestão das Comunicações.docx
+++ b/Utilização de Behaviour-Driven Development para apoio à Gestão das Comunicações.docx
@@ -8890,22 +8890,6 @@
     </w:p>
     <w:p>
       <w:pPr>
-        <w:rPr>
-          <w:sz w:val="28"/>
-          <w:szCs w:val="24"/>
-        </w:rPr>
-      </w:pPr>
-    </w:p>
-    <w:p>
-      <w:pPr>
-        <w:rPr>
-          <w:sz w:val="28"/>
-          <w:szCs w:val="24"/>
-        </w:rPr>
-      </w:pPr>
-    </w:p>
-    <w:p>
-      <w:pPr>
         <w:spacing w:line="360" w:lineRule="auto"/>
         <w:jc w:val="both"/>
         <w:rPr>
@@ -8914,70 +8898,6 @@
           <w:szCs w:val="24"/>
         </w:rPr>
       </w:pPr>
-      <w:r>
-        <w:rPr>
-          <w:b w:val="0"/>
-          <w:sz w:val="24"/>
-          <w:szCs w:val="24"/>
-        </w:rPr>
-        <w:t>[</w:t>
-      </w:r>
-      <w:r>
-        <w:rPr>
-          <w:b w:val="0"/>
-          <w:sz w:val="24"/>
-          <w:szCs w:val="24"/>
-        </w:rPr>
-        <w:t>Este capítulo apresenta os estudos relevantes</w:t>
-      </w:r>
-      <w:r>
-        <w:rPr>
-          <w:b w:val="0"/>
-          <w:sz w:val="24"/>
-          <w:szCs w:val="24"/>
-        </w:rPr>
-        <w:t xml:space="preserve"> realizados</w:t>
-      </w:r>
-      <w:r>
-        <w:rPr>
-          <w:b w:val="0"/>
-          <w:sz w:val="24"/>
-          <w:szCs w:val="24"/>
-        </w:rPr>
-        <w:t xml:space="preserve"> </w:t>
-      </w:r>
-      <w:r>
-        <w:rPr>
-          <w:b w:val="0"/>
-          <w:sz w:val="24"/>
-          <w:szCs w:val="24"/>
-        </w:rPr>
-        <w:t xml:space="preserve">para o tema escolhido. </w:t>
-      </w:r>
-      <w:r>
-        <w:rPr>
-          <w:b w:val="0"/>
-          <w:sz w:val="24"/>
-          <w:szCs w:val="24"/>
-        </w:rPr>
-        <w:t>Pode ser divido em seções e subseções.</w:t>
-      </w:r>
-      <w:r>
-        <w:rPr>
-          <w:b w:val="0"/>
-          <w:sz w:val="24"/>
-          <w:szCs w:val="24"/>
-        </w:rPr>
-        <w:t xml:space="preserve"> Colocar títulos adequados</w:t>
-      </w:r>
-      <w:r>
-        <w:rPr>
-          <w:b w:val="0"/>
-          <w:sz w:val="24"/>
-          <w:szCs w:val="24"/>
-        </w:rPr>
-        <w:t>]</w:t>
-      </w:r>
     </w:p>
     <w:p>
       <w:pPr>
@@ -8987,8 +8907,42 @@
           <w:b w:val="0"/>
           <w:sz w:val="24"/>
           <w:szCs w:val="24"/>
-        </w:rPr>
-      </w:pPr>
+          <w:lang w:val="it-IT"/>
+        </w:rPr>
+      </w:pPr>
+      <w:r>
+        <w:rPr>
+          <w:sz w:val="24"/>
+          <w:szCs w:val="24"/>
+          <w:lang w:val="it-IT"/>
+        </w:rPr>
+        <w:t>2.</w:t>
+      </w:r>
+      <w:r>
+        <w:rPr>
+          <w:sz w:val="24"/>
+          <w:szCs w:val="24"/>
+          <w:lang w:val="it-IT"/>
+        </w:rPr>
+        <w:t>1</w:t>
+      </w:r>
+      <w:r>
+        <w:rPr>
+          <w:b w:val="0"/>
+          <w:sz w:val="24"/>
+          <w:szCs w:val="24"/>
+          <w:lang w:val="it-IT"/>
+        </w:rPr>
+        <w:t xml:space="preserve"> </w:t>
+      </w:r>
+      <w:r>
+        <w:rPr>
+          <w:sz w:val="24"/>
+          <w:szCs w:val="24"/>
+          <w:lang w:val="it-IT"/>
+        </w:rPr>
+        <w:t>Considerações Iniciais</w:t>
+      </w:r>
     </w:p>
     <w:p>
       <w:pPr>
@@ -9001,40 +8955,6 @@
           <w:lang w:val="it-IT"/>
         </w:rPr>
       </w:pPr>
-      <w:r>
-        <w:rPr>
-          <w:sz w:val="24"/>
-          <w:szCs w:val="24"/>
-          <w:lang w:val="it-IT"/>
-        </w:rPr>
-        <w:t>2.x</w:t>
-      </w:r>
-      <w:r>
-        <w:rPr>
-          <w:b w:val="0"/>
-          <w:sz w:val="24"/>
-          <w:szCs w:val="24"/>
-          <w:lang w:val="it-IT"/>
-        </w:rPr>
-        <w:t xml:space="preserve"> </w:t>
-      </w:r>
-      <w:r>
-        <w:rPr>
-          <w:sz w:val="24"/>
-          <w:szCs w:val="24"/>
-          <w:lang w:val="it-IT"/>
-        </w:rPr>
-        <w:t>Título da Seção</w:t>
-      </w:r>
-      <w:r>
-        <w:rPr>
-          <w:b w:val="0"/>
-          <w:sz w:val="24"/>
-          <w:szCs w:val="24"/>
-          <w:lang w:val="it-IT"/>
-        </w:rPr>
-        <w:t xml:space="preserve"> </w:t>
-      </w:r>
     </w:p>
     <w:p>
       <w:pPr>
@@ -9047,6 +8967,15 @@
           <w:lang w:val="it-IT"/>
         </w:rPr>
       </w:pPr>
+      <w:r>
+        <w:rPr>
+          <w:b w:val="0"/>
+          <w:sz w:val="24"/>
+          <w:szCs w:val="24"/>
+          <w:lang w:val="it-IT"/>
+        </w:rPr>
+        <w:t xml:space="preserve">Este capítulo fornece o referencial teórico utilizado para realização deste trabalho. </w:t>
+      </w:r>
     </w:p>
     <w:p>
       <w:pPr>
@@ -9059,41 +8988,164 @@
           <w:lang w:val="it-IT"/>
         </w:rPr>
       </w:pPr>
-      <w:r>
-        <w:rPr>
-          <w:b w:val="0"/>
-          <w:sz w:val="24"/>
-          <w:szCs w:val="24"/>
-          <w:lang w:val="it-IT"/>
-        </w:rPr>
-        <w:t>B</w:t>
-      </w:r>
-      <w:r>
-        <w:rPr>
-          <w:b w:val="0"/>
-          <w:sz w:val="24"/>
-          <w:szCs w:val="24"/>
-          <w:lang w:val="it-IT"/>
-        </w:rPr>
-        <w:t>la bla bla bla bl</w:t>
-      </w:r>
-      <w:r>
-        <w:rPr>
-          <w:b w:val="0"/>
-          <w:sz w:val="24"/>
-          <w:szCs w:val="24"/>
-          <w:lang w:val="it-IT"/>
-        </w:rPr>
-        <w:t xml:space="preserve">a bla bla bla bla bla bla bla bla bla bla bla bla bla bla bla bla bla bla bla bla bla bla bla bla bla bla bla bla bla bla bla bla bla bla bla bla bla bla bla bla bla bla bla bla bla bla bla bla </w:t>
-      </w:r>
-      <w:r>
-        <w:rPr>
-          <w:b w:val="0"/>
-          <w:sz w:val="24"/>
-          <w:szCs w:val="24"/>
-          <w:lang w:val="it-IT"/>
-        </w:rPr>
-        <w:t>bla bla bla bla bla bla bla bla.</w:t>
+    </w:p>
+    <w:p>
+      <w:pPr>
+        <w:spacing w:line="360" w:lineRule="auto"/>
+        <w:jc w:val="both"/>
+        <w:rPr>
+          <w:b w:val="0"/>
+          <w:sz w:val="24"/>
+          <w:szCs w:val="24"/>
+          <w:lang w:val="it-IT"/>
+        </w:rPr>
+      </w:pPr>
+      <w:r>
+        <w:rPr>
+          <w:b w:val="0"/>
+          <w:sz w:val="24"/>
+          <w:szCs w:val="24"/>
+          <w:lang w:val="it-IT"/>
+        </w:rPr>
+        <w:t>Inicialmente, serão tratados os assuntos de Metodologias Ágeis, eXtreme Programming e TDD, para fornecer um contexto sobre as origens do BDD</w:t>
+      </w:r>
+      <w:r>
+        <w:rPr>
+          <w:b w:val="0"/>
+          <w:sz w:val="24"/>
+          <w:szCs w:val="24"/>
+          <w:lang w:val="it-IT"/>
+        </w:rPr>
+        <w:t>,</w:t>
+      </w:r>
+      <w:r>
+        <w:rPr>
+          <w:b w:val="0"/>
+          <w:sz w:val="24"/>
+          <w:szCs w:val="24"/>
+          <w:lang w:val="it-IT"/>
+        </w:rPr>
+        <w:t xml:space="preserve"> que é o tema central do trabalho. </w:t>
+      </w:r>
+    </w:p>
+    <w:p>
+      <w:pPr>
+        <w:spacing w:line="360" w:lineRule="auto"/>
+        <w:jc w:val="both"/>
+        <w:rPr>
+          <w:b w:val="0"/>
+          <w:sz w:val="24"/>
+          <w:szCs w:val="24"/>
+          <w:lang w:val="it-IT"/>
+        </w:rPr>
+      </w:pPr>
+    </w:p>
+    <w:p>
+      <w:pPr>
+        <w:spacing w:line="360" w:lineRule="auto"/>
+        <w:jc w:val="both"/>
+        <w:rPr>
+          <w:b w:val="0"/>
+          <w:sz w:val="24"/>
+          <w:szCs w:val="24"/>
+          <w:lang w:val="it-IT"/>
+        </w:rPr>
+      </w:pPr>
+      <w:r>
+        <w:rPr>
+          <w:b w:val="0"/>
+          <w:sz w:val="24"/>
+          <w:szCs w:val="24"/>
+          <w:lang w:val="it-IT"/>
+        </w:rPr>
+        <w:t xml:space="preserve">Posteriormente, serão compartilhadas as definições e conceitos do BDD, </w:t>
+      </w:r>
+      <w:r>
+        <w:rPr>
+          <w:b w:val="0"/>
+          <w:sz w:val="24"/>
+          <w:szCs w:val="24"/>
+          <w:lang w:val="it-IT"/>
+        </w:rPr>
+        <w:t xml:space="preserve">com foco na definição de requisitos e critérios de aceite com </w:t>
+      </w:r>
+      <w:r>
+        <w:rPr>
+          <w:b w:val="0"/>
+          <w:sz w:val="24"/>
+          <w:szCs w:val="24"/>
+          <w:lang w:val="it-IT"/>
+        </w:rPr>
+        <w:t>utilização de uma linguagem ubíqua</w:t>
+      </w:r>
+      <w:r>
+        <w:rPr>
+          <w:b w:val="0"/>
+          <w:sz w:val="24"/>
+          <w:szCs w:val="24"/>
+          <w:lang w:val="it-IT"/>
+        </w:rPr>
+        <w:t>,</w:t>
+      </w:r>
+      <w:r>
+        <w:rPr>
+          <w:b w:val="0"/>
+          <w:sz w:val="24"/>
+          <w:szCs w:val="24"/>
+          <w:lang w:val="it-IT"/>
+        </w:rPr>
+        <w:t xml:space="preserve"> através da sintaxe Gherkin</w:t>
+      </w:r>
+      <w:r>
+        <w:rPr>
+          <w:b w:val="0"/>
+          <w:sz w:val="24"/>
+          <w:szCs w:val="24"/>
+          <w:lang w:val="it-IT"/>
+        </w:rPr>
+        <w:t xml:space="preserve">. </w:t>
+      </w:r>
+    </w:p>
+    <w:p>
+      <w:pPr>
+        <w:spacing w:line="360" w:lineRule="auto"/>
+        <w:jc w:val="both"/>
+        <w:rPr>
+          <w:b w:val="0"/>
+          <w:sz w:val="24"/>
+          <w:szCs w:val="24"/>
+          <w:lang w:val="it-IT"/>
+        </w:rPr>
+      </w:pPr>
+    </w:p>
+    <w:p>
+      <w:pPr>
+        <w:spacing w:line="360" w:lineRule="auto"/>
+        <w:jc w:val="both"/>
+        <w:rPr>
+          <w:b w:val="0"/>
+          <w:sz w:val="24"/>
+          <w:szCs w:val="24"/>
+          <w:lang w:val="it-IT"/>
+        </w:rPr>
+      </w:pPr>
+      <w:r>
+        <w:rPr>
+          <w:b w:val="0"/>
+          <w:sz w:val="24"/>
+          <w:szCs w:val="24"/>
+          <w:lang w:val="it-IT"/>
+        </w:rPr>
+        <w:t xml:space="preserve">Por fim, iremos explorar a disciplina de Gestão das Comunições do PMBOK®, para relacionar suas práticas com as técnicas de </w:t>
+      </w:r>
+      <w:r>
+        <w:rPr>
+          <w:b w:val="0"/>
+          <w:sz w:val="24"/>
+          <w:szCs w:val="24"/>
+          <w:lang w:val="it-IT"/>
+        </w:rPr>
+        <w:t>modelagem de requisitos do BDD, e verificar como essas duas abordagens podem se complementar para facilitar as comunicações e consequentemente o sucesso de um projeto.</w:t>
       </w:r>
     </w:p>
     <w:p>
@@ -11873,21 +11925,21 @@
         <v:path o:extrusionok="f" gradientshapeok="t" o:connecttype="rect"/>
         <o:lock v:ext="edit" aspectratio="t"/>
       </v:shapetype>
-      <v:shape id="_x0000_i1296" type="#_x0000_t75" style="width:7.5pt;height:7.5pt" o:bullet="t">
+      <v:shape id="_x0000_i1107" type="#_x0000_t75" style="width:7.5pt;height:7.5pt" o:bullet="t">
         <v:imagedata r:id="rId1" o:title="clip_image001"/>
       </v:shape>
     </w:pict>
   </w:numPicBullet>
   <w:numPicBullet w:numPicBulletId="1">
     <w:pict>
-      <v:shape id="_x0000_i1297" type="#_x0000_t75" style="width:14.25pt;height:14.25pt" o:bullet="t">
+      <v:shape id="_x0000_i1108" type="#_x0000_t75" style="width:14.25pt;height:14.25pt" o:bullet="t">
         <v:imagedata r:id="rId2" o:title="clip_image002"/>
       </v:shape>
     </w:pict>
   </w:numPicBullet>
   <w:numPicBullet w:numPicBulletId="2">
     <w:pict>
-      <v:shape id="_x0000_i1298" type="#_x0000_t75" style="width:7.5pt;height:7.5pt" o:bullet="t">
+      <v:shape id="_x0000_i1109" type="#_x0000_t75" style="width:7.5pt;height:7.5pt" o:bullet="t">
         <v:imagedata r:id="rId3" o:title="clip_image003"/>
       </v:shape>
     </w:pict>

</xml_diff>

<commit_message>
Adicionar seção 2.1 - Considerações iniciais do Referencial Teórico
</commit_message>
<xml_diff>
--- a/Utilização de Behaviour-Driven Development para apoio à Gestão das Comunicações.docx
+++ b/Utilização de Behaviour-Driven Development para apoio à Gestão das Comunicações.docx
@@ -5911,7 +5911,16 @@
           <w:sz w:val="24"/>
           <w:szCs w:val="24"/>
         </w:rPr>
-        <w:t xml:space="preserve"> Apêndice</w:t>
+        <w:t xml:space="preserve"> </w:t>
+      </w:r>
+      <w:proofErr w:type="gramStart"/>
+      <w:r>
+        <w:rPr>
+          <w:b w:val="0"/>
+          <w:sz w:val="24"/>
+          <w:szCs w:val="24"/>
+        </w:rPr>
+        <w:t>Apêndice</w:t>
       </w:r>
       <w:r>
         <w:rPr>
@@ -5929,6 +5938,7 @@
         </w:rPr>
         <w:t>.............</w:t>
       </w:r>
+      <w:proofErr w:type="gramEnd"/>
       <w:r>
         <w:rPr>
           <w:b w:val="0"/>
@@ -7595,6 +7605,7 @@
           <w:lang w:val="it-IT"/>
         </w:rPr>
       </w:pPr>
+      <w:proofErr w:type="gramStart"/>
       <w:r>
         <w:rPr>
           <w:sz w:val="24"/>
@@ -7630,6 +7641,7 @@
         </w:rPr>
         <w:t>Metodologia</w:t>
       </w:r>
+      <w:proofErr w:type="gramEnd"/>
     </w:p>
     <w:p>
       <w:pPr>
@@ -7982,6 +7994,7 @@
           <w:szCs w:val="24"/>
         </w:rPr>
       </w:pPr>
+      <w:proofErr w:type="gramStart"/>
       <w:r>
         <w:rPr>
           <w:sz w:val="24"/>
@@ -8015,7 +8028,15 @@
           <w:sz w:val="24"/>
           <w:szCs w:val="24"/>
         </w:rPr>
-        <w:t>Estrutura do Trabalho</w:t>
+        <w:t>Estrutura</w:t>
+      </w:r>
+      <w:proofErr w:type="gramEnd"/>
+      <w:r>
+        <w:rPr>
+          <w:sz w:val="24"/>
+          <w:szCs w:val="24"/>
+        </w:rPr>
+        <w:t xml:space="preserve"> do Trabalho</w:t>
       </w:r>
     </w:p>
     <w:p>
@@ -9007,7 +9028,43 @@
           <w:szCs w:val="24"/>
           <w:lang w:val="it-IT"/>
         </w:rPr>
-        <w:t>Inicialmente, serão tratados os assuntos de Metodologias Ágeis, eXtreme Programming e TDD, para fornecer um contexto sobre as origens do BDD</w:t>
+        <w:t>Inicialmente, serão tratados os assuntos</w:t>
+      </w:r>
+      <w:r>
+        <w:rPr>
+          <w:b w:val="0"/>
+          <w:sz w:val="24"/>
+          <w:szCs w:val="24"/>
+          <w:lang w:val="it-IT"/>
+        </w:rPr>
+        <w:t xml:space="preserve">: </w:t>
+      </w:r>
+      <w:r>
+        <w:rPr>
+          <w:b w:val="0"/>
+          <w:sz w:val="24"/>
+          <w:szCs w:val="24"/>
+          <w:lang w:val="it-IT"/>
+        </w:rPr>
+        <w:t xml:space="preserve">Metodologias Ágeis, eXtreme Programming e TDD, para </w:t>
+      </w:r>
+      <w:r>
+        <w:rPr>
+          <w:b w:val="0"/>
+          <w:sz w:val="24"/>
+          <w:szCs w:val="24"/>
+          <w:lang w:val="it-IT"/>
+        </w:rPr>
+        <w:t xml:space="preserve">que seja possível </w:t>
+      </w:r>
+      <w:r>
+        <w:rPr>
+          <w:b w:val="0"/>
+          <w:sz w:val="24"/>
+          <w:szCs w:val="24"/>
+          <w:lang w:val="it-IT"/>
+        </w:rPr>
+        <w:t>fornecer um contexto sobre as origens do BDD</w:t>
       </w:r>
       <w:r>
         <w:rPr>
@@ -9286,7 +9343,23 @@
           <w:sz w:val="28"/>
           <w:szCs w:val="24"/>
         </w:rPr>
-        <w:t xml:space="preserve"> [Colocar título adequado</w:t>
+        <w:t xml:space="preserve"> </w:t>
+      </w:r>
+      <w:proofErr w:type="gramStart"/>
+      <w:r>
+        <w:rPr>
+          <w:sz w:val="28"/>
+          <w:szCs w:val="24"/>
+        </w:rPr>
+        <w:t>[Colocar</w:t>
+      </w:r>
+      <w:proofErr w:type="gramEnd"/>
+      <w:r>
+        <w:rPr>
+          <w:sz w:val="28"/>
+          <w:szCs w:val="24"/>
+        </w:rPr>
+        <w:t xml:space="preserve"> título adequado</w:t>
       </w:r>
       <w:r>
         <w:rPr>
@@ -9391,7 +9464,25 @@
           <w:sz w:val="24"/>
           <w:szCs w:val="24"/>
         </w:rPr>
-        <w:t xml:space="preserve">extensões de métodos e técnicas, etc. de acordo com os estudos apresentados no capítulo anterior. </w:t>
+        <w:t xml:space="preserve">extensões de métodos e </w:t>
+      </w:r>
+      <w:proofErr w:type="gramStart"/>
+      <w:r>
+        <w:rPr>
+          <w:b w:val="0"/>
+          <w:sz w:val="24"/>
+          <w:szCs w:val="24"/>
+        </w:rPr>
+        <w:t>técnicas, etc.</w:t>
+      </w:r>
+      <w:proofErr w:type="gramEnd"/>
+      <w:r>
+        <w:rPr>
+          <w:b w:val="0"/>
+          <w:sz w:val="24"/>
+          <w:szCs w:val="24"/>
+        </w:rPr>
+        <w:t xml:space="preserve"> de acordo com os estudos apresentados no capítulo anterior. </w:t>
       </w:r>
       <w:r>
         <w:rPr>
@@ -11925,21 +12016,21 @@
         <v:path o:extrusionok="f" gradientshapeok="t" o:connecttype="rect"/>
         <o:lock v:ext="edit" aspectratio="t"/>
       </v:shapetype>
-      <v:shape id="_x0000_i1107" type="#_x0000_t75" style="width:7.5pt;height:7.5pt" o:bullet="t">
+      <v:shape id="_x0000_i1119" type="#_x0000_t75" style="width:7.5pt;height:7.5pt" o:bullet="t">
         <v:imagedata r:id="rId1" o:title="clip_image001"/>
       </v:shape>
     </w:pict>
   </w:numPicBullet>
   <w:numPicBullet w:numPicBulletId="1">
     <w:pict>
-      <v:shape id="_x0000_i1108" type="#_x0000_t75" style="width:14.25pt;height:14.25pt" o:bullet="t">
+      <v:shape id="_x0000_i1120" type="#_x0000_t75" style="width:14.25pt;height:14.25pt" o:bullet="t">
         <v:imagedata r:id="rId2" o:title="clip_image002"/>
       </v:shape>
     </w:pict>
   </w:numPicBullet>
   <w:numPicBullet w:numPicBulletId="2">
     <w:pict>
-      <v:shape id="_x0000_i1109" type="#_x0000_t75" style="width:7.5pt;height:7.5pt" o:bullet="t">
+      <v:shape id="_x0000_i1121" type="#_x0000_t75" style="width:7.5pt;height:7.5pt" o:bullet="t">
         <v:imagedata r:id="rId3" o:title="clip_image003"/>
       </v:shape>
     </w:pict>

</xml_diff>

<commit_message>
Adicionar seção 2.2, melhorias na consistência do texto, Adicionar referência sobre metodologias ágeis (PAULK)
</commit_message>
<xml_diff>
--- a/Utilização de Behaviour-Driven Development para apoio à Gestão das Comunicações.docx
+++ b/Utilização de Behaviour-Driven Development para apoio à Gestão das Comunicações.docx
@@ -6483,174 +6483,12 @@
         <w:rPr>
           <w:b w:val="0"/>
           <w:bCs w:val="0"/>
+          <w:i/>
+          <w:iCs/>
           <w:sz w:val="24"/>
           <w:szCs w:val="24"/>
         </w:rPr>
         <w:t xml:space="preserve">The </w:t>
-      </w:r>
-      <w:proofErr w:type="spellStart"/>
-      <w:r>
-        <w:rPr>
-          <w:b w:val="0"/>
-          <w:bCs w:val="0"/>
-          <w:sz w:val="24"/>
-          <w:szCs w:val="24"/>
-        </w:rPr>
-        <w:t>Mythical</w:t>
-      </w:r>
-      <w:proofErr w:type="spellEnd"/>
-      <w:r>
-        <w:rPr>
-          <w:b w:val="0"/>
-          <w:bCs w:val="0"/>
-          <w:sz w:val="24"/>
-          <w:szCs w:val="24"/>
-        </w:rPr>
-        <w:t xml:space="preserve"> Man-</w:t>
-      </w:r>
-      <w:proofErr w:type="spellStart"/>
-      <w:r>
-        <w:rPr>
-          <w:b w:val="0"/>
-          <w:bCs w:val="0"/>
-          <w:sz w:val="24"/>
-          <w:szCs w:val="24"/>
-        </w:rPr>
-        <w:t>Month</w:t>
-      </w:r>
-      <w:proofErr w:type="spellEnd"/>
-      <w:r>
-        <w:rPr>
-          <w:b w:val="0"/>
-          <w:bCs w:val="0"/>
-          <w:sz w:val="24"/>
-          <w:szCs w:val="24"/>
-        </w:rPr>
-        <w:t>, publicado originalmente em</w:t>
-      </w:r>
-      <w:r>
-        <w:rPr>
-          <w:b w:val="0"/>
-          <w:bCs w:val="0"/>
-          <w:sz w:val="24"/>
-          <w:szCs w:val="24"/>
-        </w:rPr>
-        <w:t xml:space="preserve"> 1975, </w:t>
-      </w:r>
-      <w:r>
-        <w:rPr>
-          <w:b w:val="0"/>
-          <w:bCs w:val="0"/>
-          <w:sz w:val="24"/>
-          <w:szCs w:val="24"/>
-        </w:rPr>
-        <w:t>porém</w:t>
-      </w:r>
-      <w:r>
-        <w:rPr>
-          <w:b w:val="0"/>
-          <w:bCs w:val="0"/>
-          <w:sz w:val="24"/>
-          <w:szCs w:val="24"/>
-        </w:rPr>
-        <w:t xml:space="preserve"> mais do que nunca</w:t>
-      </w:r>
-      <w:r>
-        <w:rPr>
-          <w:b w:val="0"/>
-          <w:bCs w:val="0"/>
-          <w:sz w:val="24"/>
-          <w:szCs w:val="24"/>
-        </w:rPr>
-        <w:t xml:space="preserve"> eles</w:t>
-      </w:r>
-      <w:r>
-        <w:rPr>
-          <w:b w:val="0"/>
-          <w:bCs w:val="0"/>
-          <w:sz w:val="24"/>
-          <w:szCs w:val="24"/>
-        </w:rPr>
-        <w:t xml:space="preserve"> precisam ser superados pois a dependência das organizações em </w:t>
-      </w:r>
-      <w:r>
-        <w:rPr>
-          <w:b w:val="0"/>
-          <w:bCs w:val="0"/>
-          <w:sz w:val="24"/>
-          <w:szCs w:val="24"/>
-        </w:rPr>
-        <w:t xml:space="preserve">seus </w:t>
-      </w:r>
-      <w:r>
-        <w:rPr>
-          <w:b w:val="0"/>
-          <w:bCs w:val="0"/>
-          <w:sz w:val="24"/>
-          <w:szCs w:val="24"/>
-        </w:rPr>
-        <w:t>sistemas de informação bem como a competitividade</w:t>
-      </w:r>
-      <w:r>
-        <w:rPr>
-          <w:b w:val="0"/>
-          <w:bCs w:val="0"/>
-          <w:sz w:val="24"/>
-          <w:szCs w:val="24"/>
-        </w:rPr>
-        <w:t xml:space="preserve"> neste meio</w:t>
-      </w:r>
-      <w:r>
-        <w:rPr>
-          <w:b w:val="0"/>
-          <w:bCs w:val="0"/>
-          <w:sz w:val="24"/>
-          <w:szCs w:val="24"/>
-        </w:rPr>
-        <w:t xml:space="preserve"> estão cada vez maiores</w:t>
-      </w:r>
-      <w:r>
-        <w:rPr>
-          <w:b w:val="0"/>
-          <w:bCs w:val="0"/>
-          <w:sz w:val="24"/>
-          <w:szCs w:val="24"/>
-        </w:rPr>
-        <w:t>.</w:t>
-      </w:r>
-    </w:p>
-    <w:p>
-      <w:pPr>
-        <w:spacing w:line="360" w:lineRule="auto"/>
-        <w:jc w:val="both"/>
-        <w:rPr>
-          <w:b w:val="0"/>
-          <w:bCs w:val="0"/>
-          <w:sz w:val="24"/>
-          <w:szCs w:val="24"/>
-          <w:u w:val="single"/>
-        </w:rPr>
-      </w:pPr>
-    </w:p>
-    <w:p>
-      <w:pPr>
-        <w:spacing w:line="360" w:lineRule="auto"/>
-        <w:jc w:val="both"/>
-        <w:rPr>
-          <w:b w:val="0"/>
-          <w:bCs w:val="0"/>
-          <w:sz w:val="24"/>
-          <w:szCs w:val="24"/>
-        </w:rPr>
-      </w:pPr>
-      <w:r>
-        <w:rPr>
-          <w:b w:val="0"/>
-          <w:bCs w:val="0"/>
-          <w:sz w:val="24"/>
-          <w:szCs w:val="24"/>
-        </w:rPr>
-        <w:t>Diante deste cenário, existem duas práticas que podem ser utilizadas para mitigar os impactos causados por estes problemas: O BDD (</w:t>
       </w:r>
       <w:proofErr w:type="spellStart"/>
       <w:r>
@@ -6662,7 +6500,7 @@
           <w:sz w:val="24"/>
           <w:szCs w:val="24"/>
         </w:rPr>
-        <w:t>Behaviour-Driven</w:t>
+        <w:t>Mythical</w:t>
       </w:r>
       <w:proofErr w:type="spellEnd"/>
       <w:r>
@@ -6674,7 +6512,7 @@
           <w:sz w:val="24"/>
           <w:szCs w:val="24"/>
         </w:rPr>
-        <w:t xml:space="preserve"> </w:t>
+        <w:t xml:space="preserve"> Man-</w:t>
       </w:r>
       <w:proofErr w:type="spellStart"/>
       <w:r>
@@ -6686,7 +6524,7 @@
           <w:sz w:val="24"/>
           <w:szCs w:val="24"/>
         </w:rPr>
-        <w:t>Development</w:t>
+        <w:t>Month</w:t>
       </w:r>
       <w:proofErr w:type="spellEnd"/>
       <w:r>
@@ -6696,7 +6534,223 @@
           <w:sz w:val="24"/>
           <w:szCs w:val="24"/>
         </w:rPr>
-        <w:t>), e a Gestão das Comunicações proposta pelo PMBOK®.</w:t>
+        <w:t xml:space="preserve"> (BROOKS, FREDERICK P., </w:t>
+      </w:r>
+      <w:r>
+        <w:rPr>
+          <w:b w:val="0"/>
+          <w:bCs w:val="0"/>
+          <w:sz w:val="24"/>
+          <w:szCs w:val="24"/>
+        </w:rPr>
+        <w:t>1975</w:t>
+      </w:r>
+      <w:r>
+        <w:rPr>
+          <w:b w:val="0"/>
+          <w:bCs w:val="0"/>
+          <w:sz w:val="24"/>
+          <w:szCs w:val="24"/>
+        </w:rPr>
+        <w:t>)</w:t>
+      </w:r>
+      <w:r>
+        <w:rPr>
+          <w:b w:val="0"/>
+          <w:bCs w:val="0"/>
+          <w:sz w:val="24"/>
+          <w:szCs w:val="24"/>
+        </w:rPr>
+        <w:t>,</w:t>
+      </w:r>
+      <w:r>
+        <w:rPr>
+          <w:b w:val="0"/>
+          <w:bCs w:val="0"/>
+          <w:sz w:val="24"/>
+          <w:szCs w:val="24"/>
+        </w:rPr>
+        <w:t xml:space="preserve"> que possui um capítulo destacando que </w:t>
+      </w:r>
+      <w:r>
+        <w:rPr>
+          <w:b w:val="0"/>
+          <w:bCs w:val="0"/>
+          <w:sz w:val="24"/>
+          <w:szCs w:val="24"/>
+        </w:rPr>
+        <w:t>adicionar</w:t>
+      </w:r>
+      <w:r>
+        <w:rPr>
+          <w:b w:val="0"/>
+          <w:bCs w:val="0"/>
+          <w:sz w:val="24"/>
+          <w:szCs w:val="24"/>
+        </w:rPr>
+        <w:t xml:space="preserve"> mais pessoas a um projeto </w:t>
+      </w:r>
+      <w:r>
+        <w:rPr>
+          <w:b w:val="0"/>
+          <w:bCs w:val="0"/>
+          <w:sz w:val="24"/>
+          <w:szCs w:val="24"/>
+        </w:rPr>
+        <w:t xml:space="preserve">atrasado </w:t>
+      </w:r>
+      <w:r>
+        <w:rPr>
+          <w:b w:val="0"/>
+          <w:bCs w:val="0"/>
+          <w:sz w:val="24"/>
+          <w:szCs w:val="24"/>
+        </w:rPr>
+        <w:t>tende a atras</w:t>
+      </w:r>
+      <w:r>
+        <w:rPr>
+          <w:b w:val="0"/>
+          <w:bCs w:val="0"/>
+          <w:sz w:val="24"/>
+          <w:szCs w:val="24"/>
+        </w:rPr>
+        <w:t xml:space="preserve">á-lo </w:t>
+      </w:r>
+      <w:r>
+        <w:rPr>
+          <w:b w:val="0"/>
+          <w:bCs w:val="0"/>
+          <w:sz w:val="24"/>
+          <w:szCs w:val="24"/>
+        </w:rPr>
+        <w:t xml:space="preserve">ainda mais pois, dentre outros fatores, </w:t>
+      </w:r>
+      <w:r>
+        <w:rPr>
+          <w:b w:val="0"/>
+          <w:bCs w:val="0"/>
+          <w:sz w:val="24"/>
+          <w:szCs w:val="24"/>
+        </w:rPr>
+        <w:t xml:space="preserve">adicionam </w:t>
+      </w:r>
+      <w:r>
+        <w:rPr>
+          <w:b w:val="0"/>
+          <w:bCs w:val="0"/>
+          <w:sz w:val="24"/>
+          <w:szCs w:val="24"/>
+        </w:rPr>
+        <w:t xml:space="preserve">novos </w:t>
+      </w:r>
+      <w:r>
+        <w:rPr>
+          <w:b w:val="0"/>
+          <w:bCs w:val="0"/>
+          <w:sz w:val="24"/>
+          <w:szCs w:val="24"/>
+        </w:rPr>
+        <w:t xml:space="preserve">canais de comunicação que se não forem gerenciados podem implicar em mais problemas </w:t>
+      </w:r>
+      <w:r>
+        <w:rPr>
+          <w:b w:val="0"/>
+          <w:bCs w:val="0"/>
+          <w:sz w:val="24"/>
+          <w:szCs w:val="24"/>
+        </w:rPr>
+        <w:t>do que soluções</w:t>
+      </w:r>
+      <w:r>
+        <w:rPr>
+          <w:b w:val="0"/>
+          <w:bCs w:val="0"/>
+          <w:sz w:val="24"/>
+          <w:szCs w:val="24"/>
+        </w:rPr>
+        <w:t>.</w:t>
+      </w:r>
+      <w:r>
+        <w:rPr>
+          <w:b w:val="0"/>
+          <w:bCs w:val="0"/>
+          <w:sz w:val="24"/>
+          <w:szCs w:val="24"/>
+        </w:rPr>
+        <w:t xml:space="preserve"> </w:t>
+      </w:r>
+      <w:r>
+        <w:rPr>
+          <w:b w:val="0"/>
+          <w:bCs w:val="0"/>
+          <w:sz w:val="24"/>
+          <w:szCs w:val="24"/>
+        </w:rPr>
+        <w:t xml:space="preserve">Apesar destes pontos serem antigos, </w:t>
+      </w:r>
+      <w:r>
+        <w:rPr>
+          <w:b w:val="0"/>
+          <w:bCs w:val="0"/>
+          <w:sz w:val="24"/>
+          <w:szCs w:val="24"/>
+        </w:rPr>
+        <w:t xml:space="preserve">eles ainda existem e </w:t>
+      </w:r>
+      <w:r>
+        <w:rPr>
+          <w:b w:val="0"/>
+          <w:bCs w:val="0"/>
+          <w:sz w:val="24"/>
+          <w:szCs w:val="24"/>
+        </w:rPr>
+        <w:t xml:space="preserve">precisam ser superados pois a dependência das organizações em </w:t>
+      </w:r>
+      <w:r>
+        <w:rPr>
+          <w:b w:val="0"/>
+          <w:bCs w:val="0"/>
+          <w:sz w:val="24"/>
+          <w:szCs w:val="24"/>
+        </w:rPr>
+        <w:t xml:space="preserve">seus </w:t>
+      </w:r>
+      <w:r>
+        <w:rPr>
+          <w:b w:val="0"/>
+          <w:bCs w:val="0"/>
+          <w:sz w:val="24"/>
+          <w:szCs w:val="24"/>
+        </w:rPr>
+        <w:t>sistemas de informação bem como a competitividade</w:t>
+      </w:r>
+      <w:r>
+        <w:rPr>
+          <w:b w:val="0"/>
+          <w:bCs w:val="0"/>
+          <w:sz w:val="24"/>
+          <w:szCs w:val="24"/>
+        </w:rPr>
+        <w:t xml:space="preserve"> neste meio</w:t>
+      </w:r>
+      <w:r>
+        <w:rPr>
+          <w:b w:val="0"/>
+          <w:bCs w:val="0"/>
+          <w:sz w:val="24"/>
+          <w:szCs w:val="24"/>
+        </w:rPr>
+        <w:t xml:space="preserve"> estão cada vez maiores</w:t>
+      </w:r>
+      <w:r>
+        <w:rPr>
+          <w:b w:val="0"/>
+          <w:bCs w:val="0"/>
+          <w:sz w:val="24"/>
+          <w:szCs w:val="24"/>
+        </w:rPr>
+        <w:t>.</w:t>
       </w:r>
     </w:p>
     <w:p>
@@ -6704,8 +6758,11 @@
         <w:spacing w:line="360" w:lineRule="auto"/>
         <w:jc w:val="both"/>
         <w:rPr>
-          <w:sz w:val="24"/>
-          <w:szCs w:val="24"/>
+          <w:b w:val="0"/>
+          <w:bCs w:val="0"/>
+          <w:sz w:val="24"/>
+          <w:szCs w:val="24"/>
+          <w:u w:val="single"/>
         </w:rPr>
       </w:pPr>
     </w:p>
@@ -6715,40 +6772,11 @@
         <w:jc w:val="both"/>
         <w:rPr>
           <w:b w:val="0"/>
-          <w:sz w:val="24"/>
-          <w:szCs w:val="24"/>
-          <w:lang w:val="it-IT"/>
-        </w:rPr>
-      </w:pPr>
-      <w:r>
-        <w:rPr>
-          <w:b w:val="0"/>
-          <w:i/>
-          <w:iCs/>
-          <w:sz w:val="24"/>
-          <w:szCs w:val="24"/>
-          <w:lang w:val="it-IT"/>
-        </w:rPr>
-        <w:t>Behaviour-Driven Development</w:t>
-      </w:r>
-      <w:r>
-        <w:rPr>
-          <w:b w:val="0"/>
-          <w:sz w:val="24"/>
-          <w:szCs w:val="24"/>
-          <w:lang w:val="it-IT"/>
-        </w:rPr>
-        <w:t xml:space="preserve"> </w:t>
-      </w:r>
-      <w:r>
-        <w:rPr>
-          <w:b w:val="0"/>
           <w:bCs w:val="0"/>
           <w:sz w:val="24"/>
           <w:szCs w:val="24"/>
         </w:rPr>
-        <w:t>consiste em um conjunto de práticas</w:t>
-      </w:r>
+      </w:pPr>
       <w:r>
         <w:rPr>
           <w:b w:val="0"/>
@@ -6756,44 +6784,9 @@
           <w:sz w:val="24"/>
           <w:szCs w:val="24"/>
         </w:rPr>
-        <w:t>,</w:t>
-      </w:r>
-      <w:r>
-        <w:rPr>
-          <w:b w:val="0"/>
-          <w:bCs w:val="0"/>
-          <w:sz w:val="24"/>
-          <w:szCs w:val="24"/>
-        </w:rPr>
-        <w:t xml:space="preserve"> tipicamente aplicadas em um contexto de desenvolvimento ágil</w:t>
-      </w:r>
-      <w:r>
-        <w:rPr>
-          <w:b w:val="0"/>
-          <w:bCs w:val="0"/>
-          <w:sz w:val="24"/>
-          <w:szCs w:val="24"/>
-        </w:rPr>
-        <w:t xml:space="preserve">, </w:t>
-      </w:r>
-      <w:r>
-        <w:rPr>
-          <w:b w:val="0"/>
-          <w:bCs w:val="0"/>
-          <w:sz w:val="24"/>
-          <w:szCs w:val="24"/>
-        </w:rPr>
-        <w:t xml:space="preserve">pois </w:t>
-      </w:r>
-      <w:r>
-        <w:rPr>
-          <w:b w:val="0"/>
-          <w:bCs w:val="0"/>
-          <w:sz w:val="24"/>
-          <w:szCs w:val="24"/>
-        </w:rPr>
-        <w:t xml:space="preserve">foi oriundo do </w:t>
-      </w:r>
+        <w:t>Diante deste cenário, existem duas práticas que podem ser utilizadas para mitigar os impactos causados por estes problemas: O BDD (</w:t>
+      </w:r>
+      <w:proofErr w:type="spellStart"/>
       <w:r>
         <w:rPr>
           <w:b w:val="0"/>
@@ -6803,9 +6796,9 @@
           <w:sz w:val="24"/>
           <w:szCs w:val="24"/>
         </w:rPr>
-        <w:t>Test-</w:t>
-      </w:r>
-      <w:proofErr w:type="spellStart"/>
+        <w:t>Behaviour-Driven</w:t>
+      </w:r>
+      <w:proofErr w:type="spellEnd"/>
       <w:r>
         <w:rPr>
           <w:b w:val="0"/>
@@ -6815,9 +6808,9 @@
           <w:sz w:val="24"/>
           <w:szCs w:val="24"/>
         </w:rPr>
-        <w:t>Driven</w:t>
-      </w:r>
-      <w:proofErr w:type="spellEnd"/>
+        <w:t xml:space="preserve"> </w:t>
+      </w:r>
+      <w:proofErr w:type="spellStart"/>
       <w:r>
         <w:rPr>
           <w:b w:val="0"/>
@@ -6827,9 +6820,114 @@
           <w:sz w:val="24"/>
           <w:szCs w:val="24"/>
         </w:rPr>
+        <w:t>Development</w:t>
+      </w:r>
+      <w:proofErr w:type="spellEnd"/>
+      <w:r>
+        <w:rPr>
+          <w:b w:val="0"/>
+          <w:bCs w:val="0"/>
+          <w:sz w:val="24"/>
+          <w:szCs w:val="24"/>
+        </w:rPr>
+        <w:t>), e a Gestão das Comunicações proposta pelo PMBOK®.</w:t>
+      </w:r>
+    </w:p>
+    <w:p>
+      <w:pPr>
+        <w:spacing w:line="360" w:lineRule="auto"/>
+        <w:jc w:val="both"/>
+        <w:rPr>
+          <w:sz w:val="24"/>
+          <w:szCs w:val="24"/>
+        </w:rPr>
+      </w:pPr>
+    </w:p>
+    <w:p>
+      <w:pPr>
+        <w:spacing w:line="360" w:lineRule="auto"/>
+        <w:jc w:val="both"/>
+        <w:rPr>
+          <w:b w:val="0"/>
+          <w:sz w:val="24"/>
+          <w:szCs w:val="24"/>
+          <w:lang w:val="it-IT"/>
+        </w:rPr>
+      </w:pPr>
+      <w:r>
+        <w:rPr>
+          <w:b w:val="0"/>
+          <w:i/>
+          <w:iCs/>
+          <w:sz w:val="24"/>
+          <w:szCs w:val="24"/>
+          <w:lang w:val="it-IT"/>
+        </w:rPr>
+        <w:t>Behaviour-Driven Development</w:t>
+      </w:r>
+      <w:r>
+        <w:rPr>
+          <w:b w:val="0"/>
+          <w:sz w:val="24"/>
+          <w:szCs w:val="24"/>
+          <w:lang w:val="it-IT"/>
+        </w:rPr>
         <w:t xml:space="preserve"> </w:t>
       </w:r>
-      <w:proofErr w:type="spellStart"/>
+      <w:r>
+        <w:rPr>
+          <w:b w:val="0"/>
+          <w:bCs w:val="0"/>
+          <w:sz w:val="24"/>
+          <w:szCs w:val="24"/>
+        </w:rPr>
+        <w:t>consiste em um conjunto de práticas</w:t>
+      </w:r>
+      <w:r>
+        <w:rPr>
+          <w:b w:val="0"/>
+          <w:bCs w:val="0"/>
+          <w:sz w:val="24"/>
+          <w:szCs w:val="24"/>
+        </w:rPr>
+        <w:t>,</w:t>
+      </w:r>
+      <w:r>
+        <w:rPr>
+          <w:b w:val="0"/>
+          <w:bCs w:val="0"/>
+          <w:sz w:val="24"/>
+          <w:szCs w:val="24"/>
+        </w:rPr>
+        <w:t xml:space="preserve"> tipicamente aplicadas em um contexto de desenvolvimento ágil</w:t>
+      </w:r>
+      <w:r>
+        <w:rPr>
+          <w:b w:val="0"/>
+          <w:bCs w:val="0"/>
+          <w:sz w:val="24"/>
+          <w:szCs w:val="24"/>
+        </w:rPr>
+        <w:t xml:space="preserve">, </w:t>
+      </w:r>
+      <w:r>
+        <w:rPr>
+          <w:b w:val="0"/>
+          <w:bCs w:val="0"/>
+          <w:sz w:val="24"/>
+          <w:szCs w:val="24"/>
+        </w:rPr>
+        <w:t xml:space="preserve">pois </w:t>
+      </w:r>
+      <w:r>
+        <w:rPr>
+          <w:b w:val="0"/>
+          <w:bCs w:val="0"/>
+          <w:sz w:val="24"/>
+          <w:szCs w:val="24"/>
+        </w:rPr>
+        <w:t xml:space="preserve">foi oriundo do </w:t>
+      </w:r>
       <w:r>
         <w:rPr>
           <w:b w:val="0"/>
@@ -6839,6 +6937,42 @@
           <w:sz w:val="24"/>
           <w:szCs w:val="24"/>
         </w:rPr>
+        <w:t>Test-</w:t>
+      </w:r>
+      <w:proofErr w:type="spellStart"/>
+      <w:r>
+        <w:rPr>
+          <w:b w:val="0"/>
+          <w:bCs w:val="0"/>
+          <w:i/>
+          <w:iCs/>
+          <w:sz w:val="24"/>
+          <w:szCs w:val="24"/>
+        </w:rPr>
+        <w:t>Driven</w:t>
+      </w:r>
+      <w:proofErr w:type="spellEnd"/>
+      <w:r>
+        <w:rPr>
+          <w:b w:val="0"/>
+          <w:bCs w:val="0"/>
+          <w:i/>
+          <w:iCs/>
+          <w:sz w:val="24"/>
+          <w:szCs w:val="24"/>
+        </w:rPr>
+        <w:t xml:space="preserve"> </w:t>
+      </w:r>
+      <w:proofErr w:type="spellStart"/>
+      <w:r>
+        <w:rPr>
+          <w:b w:val="0"/>
+          <w:bCs w:val="0"/>
+          <w:i/>
+          <w:iCs/>
+          <w:sz w:val="24"/>
+          <w:szCs w:val="24"/>
+        </w:rPr>
         <w:t>Development</w:t>
       </w:r>
       <w:proofErr w:type="spellEnd"/>
@@ -6885,7 +7019,17 @@
           <w:szCs w:val="24"/>
           <w:lang w:val="it-IT"/>
         </w:rPr>
-        <w:t xml:space="preserve"> (ou seja, todos os envolvidos pronunciam, referenciam e têm interpretação idêntica dos conceitos tratados)</w:t>
+        <w:t xml:space="preserve"> (ou seja, todos os envolvidos pronunciam, </w:t>
+      </w:r>
+      <w:r>
+        <w:rPr>
+          <w:b w:val="0"/>
+          <w:sz w:val="24"/>
+          <w:szCs w:val="24"/>
+          <w:lang w:val="it-IT"/>
+        </w:rPr>
+        <w:lastRenderedPageBreak/>
+        <w:t>referenciam e têm interpretação idêntica dos conceitos tratados)</w:t>
       </w:r>
       <w:r>
         <w:rPr>
@@ -6912,7 +7056,6 @@
           <w:szCs w:val="24"/>
           <w:lang w:val="it-IT"/>
         </w:rPr>
-        <w:lastRenderedPageBreak/>
         <w:t xml:space="preserve">principalmente entre os times técnicos </w:t>
       </w:r>
       <w:r>
@@ -7434,6 +7577,7 @@
           <w:szCs w:val="24"/>
           <w:lang w:val="it-IT"/>
         </w:rPr>
+        <w:lastRenderedPageBreak/>
         <w:t xml:space="preserve">De acordo com o estudo de (VERNER; SAMPSON; CERPA, 2008), que avaliou o andamento de 8 projetos de desenvolvimento de software que não obtiveram sucesso, decisões tomadas sem o entendimento pleno dos requisitos do sistema </w:t>
       </w:r>
       <w:r>
@@ -7473,7 +7617,6 @@
           <w:szCs w:val="24"/>
           <w:lang w:val="it-IT"/>
         </w:rPr>
-        <w:lastRenderedPageBreak/>
         <w:t>Um artigo publicado pelo (PMI, 2013), relata que mais da metade do orçamento de um projeto entra em risco logo em seu início devido à comunicações ineficientes</w:t>
       </w:r>
       <w:r>
@@ -7725,6 +7868,18 @@
         </w:rPr>
         <w:t>Para o desenvolvimento deste trabalho, as seguintes etapas foram realizadas:</w:t>
       </w:r>
+    </w:p>
+    <w:p>
+      <w:pPr>
+        <w:spacing w:line="360" w:lineRule="auto"/>
+        <w:jc w:val="both"/>
+        <w:rPr>
+          <w:b w:val="0"/>
+          <w:sz w:val="24"/>
+          <w:szCs w:val="24"/>
+          <w:lang w:val="it-IT"/>
+        </w:rPr>
+      </w:pPr>
     </w:p>
     <w:p>
       <w:pPr>
@@ -7935,6 +8090,7 @@
           <w:sz w:val="24"/>
           <w:szCs w:val="24"/>
         </w:rPr>
+        <w:lastRenderedPageBreak/>
         <w:t>Aplica</w:t>
       </w:r>
       <w:r>
@@ -9082,7 +9238,61 @@
           <w:szCs w:val="24"/>
           <w:lang w:val="it-IT"/>
         </w:rPr>
-        <w:t xml:space="preserve"> que é o tema central do trabalho. </w:t>
+        <w:t xml:space="preserve"> que é </w:t>
+      </w:r>
+      <w:r>
+        <w:rPr>
+          <w:b w:val="0"/>
+          <w:sz w:val="24"/>
+          <w:szCs w:val="24"/>
+          <w:lang w:val="it-IT"/>
+        </w:rPr>
+        <w:t>um dos</w:t>
+      </w:r>
+      <w:r>
+        <w:rPr>
+          <w:b w:val="0"/>
+          <w:sz w:val="24"/>
+          <w:szCs w:val="24"/>
+          <w:lang w:val="it-IT"/>
+        </w:rPr>
+        <w:t xml:space="preserve"> tema</w:t>
+      </w:r>
+      <w:r>
+        <w:rPr>
+          <w:b w:val="0"/>
+          <w:sz w:val="24"/>
+          <w:szCs w:val="24"/>
+          <w:lang w:val="it-IT"/>
+        </w:rPr>
+        <w:t>s</w:t>
+      </w:r>
+      <w:r>
+        <w:rPr>
+          <w:b w:val="0"/>
+          <w:sz w:val="24"/>
+          <w:szCs w:val="24"/>
+          <w:lang w:val="it-IT"/>
+        </w:rPr>
+        <w:t xml:space="preserve"> centra</w:t>
+      </w:r>
+      <w:r>
+        <w:rPr>
+          <w:b w:val="0"/>
+          <w:sz w:val="24"/>
+          <w:szCs w:val="24"/>
+          <w:lang w:val="it-IT"/>
+        </w:rPr>
+        <w:t>is</w:t>
+      </w:r>
+      <w:r>
+        <w:rPr>
+          <w:b w:val="0"/>
+          <w:sz w:val="24"/>
+          <w:szCs w:val="24"/>
+          <w:lang w:val="it-IT"/>
+        </w:rPr>
+        <w:t xml:space="preserve"> do trabalho. </w:t>
       </w:r>
     </w:p>
     <w:p>
@@ -9193,7 +9403,43 @@
           <w:szCs w:val="24"/>
           <w:lang w:val="it-IT"/>
         </w:rPr>
-        <w:t xml:space="preserve">Por fim, iremos explorar a disciplina de Gestão das Comunições do PMBOK®, para relacionar suas práticas com as técnicas de </w:t>
+        <w:t>Por fim, iremos explorar</w:t>
+      </w:r>
+      <w:r>
+        <w:rPr>
+          <w:b w:val="0"/>
+          <w:sz w:val="24"/>
+          <w:szCs w:val="24"/>
+          <w:lang w:val="it-IT"/>
+        </w:rPr>
+        <w:t xml:space="preserve"> o outro tema central do trabalho, que é</w:t>
+      </w:r>
+      <w:r>
+        <w:rPr>
+          <w:b w:val="0"/>
+          <w:sz w:val="24"/>
+          <w:szCs w:val="24"/>
+          <w:lang w:val="it-IT"/>
+        </w:rPr>
+        <w:t xml:space="preserve"> a disciplina de Gestão das Comuni</w:t>
+      </w:r>
+      <w:r>
+        <w:rPr>
+          <w:b w:val="0"/>
+          <w:sz w:val="24"/>
+          <w:szCs w:val="24"/>
+          <w:lang w:val="it-IT"/>
+        </w:rPr>
+        <w:t>ca</w:t>
+      </w:r>
+      <w:r>
+        <w:rPr>
+          <w:b w:val="0"/>
+          <w:sz w:val="24"/>
+          <w:szCs w:val="24"/>
+          <w:lang w:val="it-IT"/>
+        </w:rPr>
+        <w:t xml:space="preserve">ções do PMBOK®, para relacionar suas práticas com as técnicas de </w:t>
       </w:r>
       <w:r>
         <w:rPr>
@@ -9203,6 +9449,1213 @@
           <w:lang w:val="it-IT"/>
         </w:rPr>
         <w:t>modelagem de requisitos do BDD, e verificar como essas duas abordagens podem se complementar para facilitar as comunicações e consequentemente o sucesso de um projeto.</w:t>
+      </w:r>
+    </w:p>
+    <w:p>
+      <w:pPr>
+        <w:spacing w:line="360" w:lineRule="auto"/>
+        <w:jc w:val="both"/>
+        <w:rPr>
+          <w:b w:val="0"/>
+          <w:sz w:val="24"/>
+          <w:szCs w:val="24"/>
+          <w:lang w:val="it-IT"/>
+        </w:rPr>
+      </w:pPr>
+    </w:p>
+    <w:p>
+      <w:pPr>
+        <w:spacing w:line="360" w:lineRule="auto"/>
+        <w:jc w:val="both"/>
+        <w:rPr>
+          <w:sz w:val="24"/>
+          <w:szCs w:val="24"/>
+          <w:lang w:val="it-IT"/>
+        </w:rPr>
+      </w:pPr>
+      <w:r>
+        <w:rPr>
+          <w:sz w:val="24"/>
+          <w:szCs w:val="24"/>
+          <w:lang w:val="it-IT"/>
+        </w:rPr>
+        <w:t xml:space="preserve">2.2 </w:t>
+      </w:r>
+      <w:r>
+        <w:rPr>
+          <w:sz w:val="24"/>
+          <w:szCs w:val="24"/>
+          <w:lang w:val="it-IT"/>
+        </w:rPr>
+        <w:t>Metodologias Ágeis</w:t>
+      </w:r>
+    </w:p>
+    <w:p>
+      <w:pPr>
+        <w:rPr>
+          <w:sz w:val="24"/>
+          <w:szCs w:val="24"/>
+          <w:lang w:val="it-IT"/>
+        </w:rPr>
+      </w:pPr>
+    </w:p>
+    <w:p>
+      <w:pPr>
+        <w:spacing w:line="360" w:lineRule="auto"/>
+        <w:jc w:val="both"/>
+        <w:rPr>
+          <w:b w:val="0"/>
+          <w:sz w:val="24"/>
+          <w:szCs w:val="24"/>
+          <w:lang w:val="it-IT"/>
+        </w:rPr>
+      </w:pPr>
+      <w:r>
+        <w:rPr>
+          <w:b w:val="0"/>
+          <w:sz w:val="24"/>
+          <w:szCs w:val="24"/>
+          <w:lang w:val="it-IT"/>
+        </w:rPr>
+        <w:t xml:space="preserve">Os fundamentos das metodologias ágeis surgiram no Manifesto Ágil (KENT </w:t>
+      </w:r>
+      <w:r>
+        <w:rPr>
+          <w:b w:val="0"/>
+          <w:i/>
+          <w:iCs/>
+          <w:sz w:val="24"/>
+          <w:szCs w:val="24"/>
+          <w:lang w:val="it-IT"/>
+        </w:rPr>
+        <w:t>et al.</w:t>
+      </w:r>
+      <w:r>
+        <w:rPr>
+          <w:b w:val="0"/>
+          <w:sz w:val="24"/>
+          <w:szCs w:val="24"/>
+          <w:lang w:val="it-IT"/>
+        </w:rPr>
+        <w:t xml:space="preserve">, 2001), que compartilha os valores e princípios destas metodologias, </w:t>
+      </w:r>
+      <w:r>
+        <w:rPr>
+          <w:b w:val="0"/>
+          <w:sz w:val="24"/>
+          <w:szCs w:val="24"/>
+          <w:lang w:val="it-IT"/>
+        </w:rPr>
+        <w:t>sendo uma alternativa à</w:t>
+      </w:r>
+      <w:r>
+        <w:rPr>
+          <w:b w:val="0"/>
+          <w:sz w:val="24"/>
+          <w:szCs w:val="24"/>
+          <w:lang w:val="it-IT"/>
+        </w:rPr>
+        <w:t>s</w:t>
+      </w:r>
+      <w:r>
+        <w:rPr>
+          <w:b w:val="0"/>
+          <w:sz w:val="24"/>
+          <w:szCs w:val="24"/>
+          <w:lang w:val="it-IT"/>
+        </w:rPr>
+        <w:t xml:space="preserve"> abordagens tradicionais utilizadas na época</w:t>
+      </w:r>
+      <w:r>
+        <w:rPr>
+          <w:b w:val="0"/>
+          <w:sz w:val="24"/>
+          <w:szCs w:val="24"/>
+          <w:lang w:val="it-IT"/>
+        </w:rPr>
+        <w:t>.</w:t>
+      </w:r>
+    </w:p>
+    <w:p>
+      <w:pPr>
+        <w:spacing w:line="360" w:lineRule="auto"/>
+        <w:jc w:val="both"/>
+        <w:rPr>
+          <w:b w:val="0"/>
+          <w:bCs w:val="0"/>
+          <w:sz w:val="24"/>
+          <w:szCs w:val="24"/>
+          <w:lang w:val="it-IT"/>
+        </w:rPr>
+      </w:pPr>
+    </w:p>
+    <w:p>
+      <w:pPr>
+        <w:spacing w:line="360" w:lineRule="auto"/>
+        <w:jc w:val="both"/>
+        <w:rPr>
+          <w:b w:val="0"/>
+          <w:bCs w:val="0"/>
+          <w:sz w:val="24"/>
+          <w:szCs w:val="24"/>
+          <w:lang w:val="it-IT"/>
+        </w:rPr>
+      </w:pPr>
+      <w:r>
+        <w:rPr>
+          <w:b w:val="0"/>
+          <w:bCs w:val="0"/>
+          <w:sz w:val="24"/>
+          <w:szCs w:val="24"/>
+          <w:lang w:val="it-IT"/>
+        </w:rPr>
+        <w:t xml:space="preserve">Importante reforçar que, apesar de representarem </w:t>
+      </w:r>
+      <w:r>
+        <w:rPr>
+          <w:b w:val="0"/>
+          <w:bCs w:val="0"/>
+          <w:sz w:val="24"/>
+          <w:szCs w:val="24"/>
+          <w:lang w:val="it-IT"/>
+        </w:rPr>
+        <w:t>uma resposta</w:t>
+      </w:r>
+      <w:r>
+        <w:rPr>
+          <w:b w:val="0"/>
+          <w:bCs w:val="0"/>
+          <w:sz w:val="24"/>
+          <w:szCs w:val="24"/>
+          <w:lang w:val="it-IT"/>
+        </w:rPr>
+        <w:t xml:space="preserve"> à burocracia e baixa adaptabilidade à mudanças de modelos como o Cascata, estas metodologias envolvem processos disciplinados e o sucesso na adoção das mesmas estão relacionados aos fatores abaixo (PAULK, 2002):</w:t>
+      </w:r>
+    </w:p>
+    <w:p>
+      <w:pPr>
+        <w:spacing w:line="360" w:lineRule="auto"/>
+        <w:jc w:val="both"/>
+        <w:rPr>
+          <w:b w:val="0"/>
+          <w:bCs w:val="0"/>
+          <w:sz w:val="24"/>
+          <w:szCs w:val="24"/>
+          <w:lang w:val="it-IT"/>
+        </w:rPr>
+      </w:pPr>
+    </w:p>
+    <w:p>
+      <w:pPr>
+        <w:pStyle w:val="PargrafodaLista"/>
+        <w:numPr>
+          <w:ilvl w:val="0"/>
+          <w:numId w:val="75"/>
+        </w:numPr>
+        <w:spacing w:line="360" w:lineRule="auto"/>
+        <w:jc w:val="both"/>
+        <w:rPr>
+          <w:b w:val="0"/>
+          <w:bCs w:val="0"/>
+          <w:sz w:val="24"/>
+          <w:szCs w:val="24"/>
+          <w:lang w:val="it-IT"/>
+        </w:rPr>
+      </w:pPr>
+      <w:r>
+        <w:rPr>
+          <w:b w:val="0"/>
+          <w:bCs w:val="0"/>
+          <w:sz w:val="24"/>
+          <w:szCs w:val="24"/>
+          <w:lang w:val="it-IT"/>
+        </w:rPr>
+        <w:lastRenderedPageBreak/>
+        <w:t>Aplic</w:t>
+      </w:r>
+      <w:r>
+        <w:rPr>
+          <w:b w:val="0"/>
+          <w:bCs w:val="0"/>
+          <w:sz w:val="24"/>
+          <w:szCs w:val="24"/>
+          <w:lang w:val="it-IT"/>
+        </w:rPr>
+        <w:t>ar</w:t>
+      </w:r>
+      <w:r>
+        <w:rPr>
+          <w:b w:val="0"/>
+          <w:bCs w:val="0"/>
+          <w:sz w:val="24"/>
+          <w:szCs w:val="24"/>
+          <w:lang w:val="it-IT"/>
+        </w:rPr>
+        <w:t xml:space="preserve"> as metodologias com fidelidade às filosofias e princípios do desenvolvimento ágil</w:t>
+      </w:r>
+      <w:r>
+        <w:rPr>
+          <w:b w:val="0"/>
+          <w:bCs w:val="0"/>
+          <w:sz w:val="24"/>
+          <w:szCs w:val="24"/>
+          <w:lang w:val="it-IT"/>
+        </w:rPr>
+        <w:t>.</w:t>
+      </w:r>
+    </w:p>
+    <w:p>
+      <w:pPr>
+        <w:pStyle w:val="PargrafodaLista"/>
+        <w:numPr>
+          <w:ilvl w:val="0"/>
+          <w:numId w:val="75"/>
+        </w:numPr>
+        <w:spacing w:line="360" w:lineRule="auto"/>
+        <w:jc w:val="both"/>
+        <w:rPr>
+          <w:b w:val="0"/>
+          <w:bCs w:val="0"/>
+          <w:sz w:val="24"/>
+          <w:szCs w:val="24"/>
+          <w:lang w:val="it-IT"/>
+        </w:rPr>
+      </w:pPr>
+      <w:r>
+        <w:rPr>
+          <w:b w:val="0"/>
+          <w:bCs w:val="0"/>
+          <w:sz w:val="24"/>
+          <w:szCs w:val="24"/>
+          <w:lang w:val="it-IT"/>
+        </w:rPr>
+        <w:t>Implementar a metodologia de forma adequada ao ambiente da organização e características da aplicação a ser desenvolvida</w:t>
+      </w:r>
+      <w:r>
+        <w:rPr>
+          <w:b w:val="0"/>
+          <w:bCs w:val="0"/>
+          <w:sz w:val="24"/>
+          <w:szCs w:val="24"/>
+          <w:lang w:val="it-IT"/>
+        </w:rPr>
+        <w:t>.</w:t>
+      </w:r>
+    </w:p>
+    <w:p>
+      <w:pPr>
+        <w:spacing w:line="360" w:lineRule="auto"/>
+        <w:jc w:val="both"/>
+        <w:rPr>
+          <w:b w:val="0"/>
+          <w:bCs w:val="0"/>
+          <w:sz w:val="24"/>
+          <w:szCs w:val="24"/>
+          <w:lang w:val="it-IT"/>
+        </w:rPr>
+      </w:pPr>
+    </w:p>
+    <w:p>
+      <w:pPr>
+        <w:spacing w:line="360" w:lineRule="auto"/>
+        <w:jc w:val="both"/>
+        <w:rPr>
+          <w:b w:val="0"/>
+          <w:bCs w:val="0"/>
+          <w:sz w:val="24"/>
+          <w:szCs w:val="24"/>
+          <w:lang w:val="it-IT"/>
+        </w:rPr>
+      </w:pPr>
+      <w:r>
+        <w:rPr>
+          <w:b w:val="0"/>
+          <w:bCs w:val="0"/>
+          <w:sz w:val="24"/>
+          <w:szCs w:val="24"/>
+          <w:lang w:val="it-IT"/>
+        </w:rPr>
+        <w:t xml:space="preserve">Através da identificação e compilação de melhores práticas de desenvolvimento que utilizavam, e a fim de colaborar com outros profissionais </w:t>
+      </w:r>
+      <w:r>
+        <w:rPr>
+          <w:b w:val="0"/>
+          <w:bCs w:val="0"/>
+          <w:sz w:val="24"/>
+          <w:szCs w:val="24"/>
+          <w:lang w:val="it-IT"/>
+        </w:rPr>
+        <w:t>na</w:t>
+      </w:r>
+      <w:r>
+        <w:rPr>
+          <w:b w:val="0"/>
+          <w:bCs w:val="0"/>
+          <w:sz w:val="24"/>
+          <w:szCs w:val="24"/>
+          <w:lang w:val="it-IT"/>
+        </w:rPr>
+        <w:t xml:space="preserve"> tarefa </w:t>
+      </w:r>
+      <w:r>
+        <w:rPr>
+          <w:b w:val="0"/>
+          <w:bCs w:val="0"/>
+          <w:sz w:val="24"/>
+          <w:szCs w:val="24"/>
+          <w:lang w:val="it-IT"/>
+        </w:rPr>
+        <w:t xml:space="preserve">de desenvolver software </w:t>
+      </w:r>
+      <w:r>
+        <w:rPr>
+          <w:b w:val="0"/>
+          <w:bCs w:val="0"/>
+          <w:sz w:val="24"/>
+          <w:szCs w:val="24"/>
+          <w:lang w:val="it-IT"/>
+        </w:rPr>
+        <w:t xml:space="preserve">(OLIVEIRA </w:t>
+      </w:r>
+      <w:r>
+        <w:rPr>
+          <w:b w:val="0"/>
+          <w:bCs w:val="0"/>
+          <w:i/>
+          <w:iCs/>
+          <w:sz w:val="24"/>
+          <w:szCs w:val="24"/>
+          <w:lang w:val="it-IT"/>
+        </w:rPr>
+        <w:t>apud</w:t>
+      </w:r>
+      <w:r>
+        <w:rPr>
+          <w:b w:val="0"/>
+          <w:bCs w:val="0"/>
+          <w:sz w:val="24"/>
+          <w:szCs w:val="24"/>
+          <w:lang w:val="it-IT"/>
+        </w:rPr>
+        <w:t xml:space="preserve"> KENT </w:t>
+      </w:r>
+      <w:r>
+        <w:rPr>
+          <w:b w:val="0"/>
+          <w:bCs w:val="0"/>
+          <w:i/>
+          <w:iCs/>
+          <w:sz w:val="24"/>
+          <w:szCs w:val="24"/>
+          <w:lang w:val="it-IT"/>
+        </w:rPr>
+        <w:t>et. al</w:t>
+      </w:r>
+      <w:r>
+        <w:rPr>
+          <w:b w:val="0"/>
+          <w:bCs w:val="0"/>
+          <w:i/>
+          <w:iCs/>
+          <w:sz w:val="24"/>
+          <w:szCs w:val="24"/>
+          <w:lang w:val="it-IT"/>
+        </w:rPr>
+        <w:t>.</w:t>
+      </w:r>
+      <w:r>
+        <w:rPr>
+          <w:b w:val="0"/>
+          <w:bCs w:val="0"/>
+          <w:i/>
+          <w:iCs/>
+          <w:sz w:val="24"/>
+          <w:szCs w:val="24"/>
+          <w:lang w:val="it-IT"/>
+        </w:rPr>
+        <w:t>,</w:t>
+      </w:r>
+      <w:r>
+        <w:rPr>
+          <w:b w:val="0"/>
+          <w:bCs w:val="0"/>
+          <w:sz w:val="24"/>
+          <w:szCs w:val="24"/>
+          <w:lang w:val="it-IT"/>
+        </w:rPr>
+        <w:t xml:space="preserve"> 2015), os autores apresentaram os seguintes valores (KENT </w:t>
+      </w:r>
+      <w:r>
+        <w:rPr>
+          <w:b w:val="0"/>
+          <w:bCs w:val="0"/>
+          <w:i/>
+          <w:iCs/>
+          <w:sz w:val="24"/>
+          <w:szCs w:val="24"/>
+          <w:lang w:val="it-IT"/>
+        </w:rPr>
+        <w:t>et al</w:t>
+      </w:r>
+      <w:r>
+        <w:rPr>
+          <w:b w:val="0"/>
+          <w:bCs w:val="0"/>
+          <w:i/>
+          <w:iCs/>
+          <w:sz w:val="24"/>
+          <w:szCs w:val="24"/>
+          <w:lang w:val="it-IT"/>
+        </w:rPr>
+        <w:t>.</w:t>
+      </w:r>
+      <w:r>
+        <w:rPr>
+          <w:b w:val="0"/>
+          <w:bCs w:val="0"/>
+          <w:sz w:val="24"/>
+          <w:szCs w:val="24"/>
+          <w:lang w:val="it-IT"/>
+        </w:rPr>
+        <w:t>, 2001):</w:t>
+      </w:r>
+    </w:p>
+    <w:p>
+      <w:pPr>
+        <w:spacing w:line="360" w:lineRule="auto"/>
+        <w:jc w:val="both"/>
+        <w:rPr>
+          <w:b w:val="0"/>
+          <w:bCs w:val="0"/>
+          <w:sz w:val="24"/>
+          <w:szCs w:val="24"/>
+          <w:lang w:val="it-IT"/>
+        </w:rPr>
+      </w:pPr>
+    </w:p>
+    <w:p>
+      <w:pPr>
+        <w:pStyle w:val="PargrafodaLista"/>
+        <w:numPr>
+          <w:ilvl w:val="0"/>
+          <w:numId w:val="77"/>
+        </w:numPr>
+        <w:spacing w:line="360" w:lineRule="auto"/>
+        <w:rPr>
+          <w:b w:val="0"/>
+          <w:bCs w:val="0"/>
+          <w:sz w:val="20"/>
+          <w:szCs w:val="20"/>
+          <w:lang w:val="it-IT"/>
+        </w:rPr>
+      </w:pPr>
+      <w:r>
+        <w:rPr>
+          <w:b w:val="0"/>
+          <w:bCs w:val="0"/>
+          <w:sz w:val="20"/>
+          <w:szCs w:val="20"/>
+          <w:lang w:val="it-IT"/>
+        </w:rPr>
+        <w:t>Indivíduos e interações, mais que processos e ferramentas.</w:t>
+      </w:r>
+    </w:p>
+    <w:p>
+      <w:pPr>
+        <w:pStyle w:val="PargrafodaLista"/>
+        <w:numPr>
+          <w:ilvl w:val="0"/>
+          <w:numId w:val="77"/>
+        </w:numPr>
+        <w:spacing w:line="360" w:lineRule="auto"/>
+        <w:rPr>
+          <w:b w:val="0"/>
+          <w:bCs w:val="0"/>
+          <w:sz w:val="20"/>
+          <w:szCs w:val="20"/>
+          <w:lang w:val="it-IT"/>
+        </w:rPr>
+      </w:pPr>
+      <w:r>
+        <w:rPr>
+          <w:b w:val="0"/>
+          <w:bCs w:val="0"/>
+          <w:sz w:val="20"/>
+          <w:szCs w:val="20"/>
+          <w:lang w:val="it-IT"/>
+        </w:rPr>
+        <w:t xml:space="preserve">Software </w:t>
+      </w:r>
+      <w:r>
+        <w:rPr>
+          <w:b w:val="0"/>
+          <w:bCs w:val="0"/>
+          <w:sz w:val="20"/>
+          <w:szCs w:val="20"/>
+          <w:lang w:val="it-IT"/>
+        </w:rPr>
+        <w:t>em funcionamento</w:t>
+      </w:r>
+      <w:r>
+        <w:rPr>
+          <w:b w:val="0"/>
+          <w:bCs w:val="0"/>
+          <w:sz w:val="20"/>
+          <w:szCs w:val="20"/>
+          <w:lang w:val="it-IT"/>
+        </w:rPr>
+        <w:t>, mais que documentação abrangente.</w:t>
+      </w:r>
+    </w:p>
+    <w:p>
+      <w:pPr>
+        <w:pStyle w:val="PargrafodaLista"/>
+        <w:numPr>
+          <w:ilvl w:val="0"/>
+          <w:numId w:val="77"/>
+        </w:numPr>
+        <w:spacing w:line="360" w:lineRule="auto"/>
+        <w:rPr>
+          <w:b w:val="0"/>
+          <w:bCs w:val="0"/>
+          <w:sz w:val="20"/>
+          <w:szCs w:val="20"/>
+          <w:lang w:val="it-IT"/>
+        </w:rPr>
+      </w:pPr>
+      <w:r>
+        <w:rPr>
+          <w:b w:val="0"/>
+          <w:bCs w:val="0"/>
+          <w:sz w:val="20"/>
+          <w:szCs w:val="20"/>
+          <w:lang w:val="it-IT"/>
+        </w:rPr>
+        <w:t>Colaboração com o cliente, mais que negociação de contratos.</w:t>
+      </w:r>
+    </w:p>
+    <w:p>
+      <w:pPr>
+        <w:pStyle w:val="PargrafodaLista"/>
+        <w:numPr>
+          <w:ilvl w:val="0"/>
+          <w:numId w:val="77"/>
+        </w:numPr>
+        <w:spacing w:line="360" w:lineRule="auto"/>
+        <w:rPr>
+          <w:b w:val="0"/>
+          <w:bCs w:val="0"/>
+          <w:sz w:val="20"/>
+          <w:szCs w:val="20"/>
+          <w:lang w:val="it-IT"/>
+        </w:rPr>
+      </w:pPr>
+      <w:r>
+        <w:rPr>
+          <w:b w:val="0"/>
+          <w:bCs w:val="0"/>
+          <w:sz w:val="20"/>
+          <w:szCs w:val="20"/>
+          <w:lang w:val="it-IT"/>
+        </w:rPr>
+        <w:t>Responder a mudanças, mais que seguir um plano.</w:t>
+      </w:r>
+    </w:p>
+    <w:p>
+      <w:pPr>
+        <w:spacing w:line="360" w:lineRule="auto"/>
+        <w:rPr>
+          <w:b w:val="0"/>
+          <w:bCs w:val="0"/>
+          <w:sz w:val="24"/>
+          <w:szCs w:val="24"/>
+          <w:lang w:val="it-IT"/>
+        </w:rPr>
+      </w:pPr>
+    </w:p>
+    <w:p>
+      <w:pPr>
+        <w:spacing w:line="360" w:lineRule="auto"/>
+        <w:jc w:val="both"/>
+        <w:rPr>
+          <w:b w:val="0"/>
+          <w:bCs w:val="0"/>
+          <w:sz w:val="24"/>
+          <w:szCs w:val="24"/>
+          <w:lang w:val="it-IT"/>
+        </w:rPr>
+      </w:pPr>
+      <w:r>
+        <w:rPr>
+          <w:b w:val="0"/>
+          <w:bCs w:val="0"/>
+          <w:sz w:val="24"/>
+          <w:szCs w:val="24"/>
+          <w:lang w:val="it-IT"/>
+        </w:rPr>
+        <w:t xml:space="preserve">De acordo com os autores, os itens à esquerda devem ser mais considerados e tratados com maior prioridade do que os itens à direita. Isso não implica que os valores à direita não </w:t>
+      </w:r>
+      <w:r>
+        <w:rPr>
+          <w:b w:val="0"/>
+          <w:bCs w:val="0"/>
+          <w:sz w:val="24"/>
+          <w:szCs w:val="24"/>
+          <w:lang w:val="it-IT"/>
+        </w:rPr>
+        <w:t>tenham importância</w:t>
+      </w:r>
+      <w:r>
+        <w:rPr>
+          <w:b w:val="0"/>
+          <w:bCs w:val="0"/>
+          <w:sz w:val="24"/>
+          <w:szCs w:val="24"/>
+          <w:lang w:val="it-IT"/>
+        </w:rPr>
+        <w:t xml:space="preserve">, mas direciona </w:t>
+      </w:r>
+      <w:r>
+        <w:rPr>
+          <w:b w:val="0"/>
+          <w:bCs w:val="0"/>
+          <w:sz w:val="24"/>
+          <w:szCs w:val="24"/>
+          <w:lang w:val="it-IT"/>
+        </w:rPr>
+        <w:t xml:space="preserve">as </w:t>
+      </w:r>
+      <w:r>
+        <w:rPr>
+          <w:b w:val="0"/>
+          <w:bCs w:val="0"/>
+          <w:sz w:val="24"/>
+          <w:szCs w:val="24"/>
+          <w:lang w:val="it-IT"/>
+        </w:rPr>
+        <w:t>prioridade</w:t>
+      </w:r>
+      <w:r>
+        <w:rPr>
+          <w:b w:val="0"/>
+          <w:bCs w:val="0"/>
+          <w:sz w:val="24"/>
+          <w:szCs w:val="24"/>
+          <w:lang w:val="it-IT"/>
+        </w:rPr>
+        <w:t>s</w:t>
+      </w:r>
+      <w:r>
+        <w:rPr>
+          <w:b w:val="0"/>
+          <w:bCs w:val="0"/>
+          <w:sz w:val="24"/>
+          <w:szCs w:val="24"/>
+          <w:lang w:val="it-IT"/>
+        </w:rPr>
+        <w:t xml:space="preserve"> sobre o que deve ser mais valorizado</w:t>
+      </w:r>
+      <w:r>
+        <w:rPr>
+          <w:b w:val="0"/>
+          <w:bCs w:val="0"/>
+          <w:sz w:val="24"/>
+          <w:szCs w:val="24"/>
+          <w:lang w:val="it-IT"/>
+        </w:rPr>
+        <w:t>.</w:t>
+      </w:r>
+    </w:p>
+    <w:p>
+      <w:pPr>
+        <w:rPr>
+          <w:sz w:val="24"/>
+          <w:szCs w:val="24"/>
+          <w:lang w:val="it-IT"/>
+        </w:rPr>
+      </w:pPr>
+    </w:p>
+    <w:p>
+      <w:pPr>
+        <w:spacing w:line="360" w:lineRule="auto"/>
+        <w:rPr>
+          <w:b w:val="0"/>
+          <w:bCs w:val="0"/>
+          <w:sz w:val="24"/>
+          <w:szCs w:val="24"/>
+          <w:lang w:val="it-IT"/>
+        </w:rPr>
+      </w:pPr>
+      <w:r>
+        <w:rPr>
+          <w:b w:val="0"/>
+          <w:bCs w:val="0"/>
+          <w:sz w:val="24"/>
+          <w:szCs w:val="24"/>
+          <w:lang w:val="it-IT"/>
+        </w:rPr>
+        <w:t xml:space="preserve">Os autores também apresentaram os 12 princípios que estão por trás do Manifesto Ágil e que são seguidos por eles </w:t>
+      </w:r>
+      <w:r>
+        <w:rPr>
+          <w:b w:val="0"/>
+          <w:bCs w:val="0"/>
+          <w:sz w:val="24"/>
+          <w:szCs w:val="24"/>
+          <w:lang w:val="it-IT"/>
+        </w:rPr>
+        <w:t xml:space="preserve">(KENT </w:t>
+      </w:r>
+      <w:r>
+        <w:rPr>
+          <w:b w:val="0"/>
+          <w:bCs w:val="0"/>
+          <w:i/>
+          <w:iCs/>
+          <w:sz w:val="24"/>
+          <w:szCs w:val="24"/>
+          <w:lang w:val="it-IT"/>
+        </w:rPr>
+        <w:t>et al.</w:t>
+      </w:r>
+      <w:r>
+        <w:rPr>
+          <w:b w:val="0"/>
+          <w:bCs w:val="0"/>
+          <w:sz w:val="24"/>
+          <w:szCs w:val="24"/>
+          <w:lang w:val="it-IT"/>
+        </w:rPr>
+        <w:t>, 2001)</w:t>
+      </w:r>
+      <w:r>
+        <w:rPr>
+          <w:b w:val="0"/>
+          <w:bCs w:val="0"/>
+          <w:sz w:val="24"/>
+          <w:szCs w:val="24"/>
+          <w:lang w:val="it-IT"/>
+        </w:rPr>
+        <w:t>:</w:t>
+      </w:r>
+    </w:p>
+    <w:p>
+      <w:pPr>
+        <w:spacing w:line="360" w:lineRule="auto"/>
+        <w:rPr>
+          <w:b w:val="0"/>
+          <w:bCs w:val="0"/>
+          <w:sz w:val="24"/>
+          <w:szCs w:val="24"/>
+          <w:lang w:val="it-IT"/>
+        </w:rPr>
+      </w:pPr>
+    </w:p>
+    <w:p>
+      <w:pPr>
+        <w:pStyle w:val="PargrafodaLista"/>
+        <w:numPr>
+          <w:ilvl w:val="0"/>
+          <w:numId w:val="78"/>
+        </w:numPr>
+        <w:spacing w:line="360" w:lineRule="auto"/>
+        <w:jc w:val="both"/>
+        <w:rPr>
+          <w:b w:val="0"/>
+          <w:bCs w:val="0"/>
+          <w:sz w:val="20"/>
+          <w:szCs w:val="20"/>
+          <w:lang w:val="it-IT"/>
+        </w:rPr>
+      </w:pPr>
+      <w:r>
+        <w:rPr>
+          <w:b w:val="0"/>
+          <w:bCs w:val="0"/>
+          <w:sz w:val="20"/>
+          <w:szCs w:val="20"/>
+          <w:lang w:val="it-IT"/>
+        </w:rPr>
+        <w:t>Nossa</w:t>
+      </w:r>
+      <w:r>
+        <w:rPr>
+          <w:b w:val="0"/>
+          <w:bCs w:val="0"/>
+          <w:sz w:val="20"/>
+          <w:szCs w:val="20"/>
+          <w:lang w:val="it-IT"/>
+        </w:rPr>
+        <w:t xml:space="preserve"> maior prioridade é satisfazer o cliente</w:t>
+      </w:r>
+      <w:r>
+        <w:rPr>
+          <w:b w:val="0"/>
+          <w:bCs w:val="0"/>
+          <w:sz w:val="20"/>
+          <w:szCs w:val="20"/>
+          <w:lang w:val="it-IT"/>
+        </w:rPr>
+        <w:t xml:space="preserve"> </w:t>
+      </w:r>
+      <w:r>
+        <w:rPr>
+          <w:b w:val="0"/>
+          <w:bCs w:val="0"/>
+          <w:sz w:val="20"/>
+          <w:szCs w:val="20"/>
+          <w:lang w:val="it-IT"/>
+        </w:rPr>
+        <w:t>através da entrega contínua e</w:t>
+      </w:r>
+      <w:r>
+        <w:rPr>
+          <w:b w:val="0"/>
+          <w:bCs w:val="0"/>
+          <w:sz w:val="20"/>
+          <w:szCs w:val="20"/>
+          <w:lang w:val="it-IT"/>
+        </w:rPr>
+        <w:t xml:space="preserve"> </w:t>
+      </w:r>
+      <w:r>
+        <w:rPr>
+          <w:b w:val="0"/>
+          <w:bCs w:val="0"/>
+          <w:sz w:val="20"/>
+          <w:szCs w:val="20"/>
+          <w:lang w:val="it-IT"/>
+        </w:rPr>
+        <w:t>adiantada</w:t>
+      </w:r>
+      <w:r>
+        <w:rPr>
+          <w:b w:val="0"/>
+          <w:bCs w:val="0"/>
+          <w:sz w:val="20"/>
+          <w:szCs w:val="20"/>
+          <w:lang w:val="it-IT"/>
+        </w:rPr>
+        <w:t xml:space="preserve"> </w:t>
+      </w:r>
+      <w:r>
+        <w:rPr>
+          <w:b w:val="0"/>
+          <w:bCs w:val="0"/>
+          <w:sz w:val="20"/>
+          <w:szCs w:val="20"/>
+          <w:lang w:val="it-IT"/>
+        </w:rPr>
+        <w:t>de software com valor agregado.</w:t>
+      </w:r>
+    </w:p>
+    <w:p>
+      <w:pPr>
+        <w:pStyle w:val="PargrafodaLista"/>
+        <w:numPr>
+          <w:ilvl w:val="0"/>
+          <w:numId w:val="78"/>
+        </w:numPr>
+        <w:spacing w:line="360" w:lineRule="auto"/>
+        <w:jc w:val="both"/>
+        <w:rPr>
+          <w:b w:val="0"/>
+          <w:bCs w:val="0"/>
+          <w:sz w:val="20"/>
+          <w:szCs w:val="20"/>
+          <w:lang w:val="it-IT"/>
+        </w:rPr>
+      </w:pPr>
+      <w:r>
+        <w:rPr>
+          <w:b w:val="0"/>
+          <w:bCs w:val="0"/>
+          <w:sz w:val="20"/>
+          <w:szCs w:val="20"/>
+          <w:lang w:val="it-IT"/>
+        </w:rPr>
+        <w:t>Mudanças nos requisitos são bem-vindas, mesmo tardiamente no desenvolvimento. Processos ágeis tiram vantagem das mudanças visando vantagem competitiva para o cliente.</w:t>
+      </w:r>
+    </w:p>
+    <w:p>
+      <w:pPr>
+        <w:pStyle w:val="PargrafodaLista"/>
+        <w:numPr>
+          <w:ilvl w:val="0"/>
+          <w:numId w:val="78"/>
+        </w:numPr>
+        <w:spacing w:line="360" w:lineRule="auto"/>
+        <w:jc w:val="both"/>
+        <w:rPr>
+          <w:b w:val="0"/>
+          <w:bCs w:val="0"/>
+          <w:sz w:val="20"/>
+          <w:szCs w:val="20"/>
+          <w:lang w:val="it-IT"/>
+        </w:rPr>
+      </w:pPr>
+      <w:r>
+        <w:rPr>
+          <w:b w:val="0"/>
+          <w:bCs w:val="0"/>
+          <w:sz w:val="20"/>
+          <w:szCs w:val="20"/>
+          <w:lang w:val="it-IT"/>
+        </w:rPr>
+        <w:t>Entregar frequentemente software funcionando, de poucas semanas a poucos meses, com preferência à menor escala de tempo.</w:t>
+      </w:r>
+    </w:p>
+    <w:p>
+      <w:pPr>
+        <w:pStyle w:val="PargrafodaLista"/>
+        <w:numPr>
+          <w:ilvl w:val="0"/>
+          <w:numId w:val="78"/>
+        </w:numPr>
+        <w:spacing w:line="360" w:lineRule="auto"/>
+        <w:jc w:val="both"/>
+        <w:rPr>
+          <w:b w:val="0"/>
+          <w:bCs w:val="0"/>
+          <w:sz w:val="20"/>
+          <w:szCs w:val="20"/>
+          <w:lang w:val="it-IT"/>
+        </w:rPr>
+      </w:pPr>
+      <w:r>
+        <w:rPr>
+          <w:b w:val="0"/>
+          <w:bCs w:val="0"/>
+          <w:sz w:val="20"/>
+          <w:szCs w:val="20"/>
+          <w:lang w:val="it-IT"/>
+        </w:rPr>
+        <w:t>Pessoas de negócio e desenvolvedores devem trabalhar diariamente em conjunto por todo o projeto.</w:t>
+      </w:r>
+    </w:p>
+    <w:p>
+      <w:pPr>
+        <w:pStyle w:val="PargrafodaLista"/>
+        <w:numPr>
+          <w:ilvl w:val="0"/>
+          <w:numId w:val="78"/>
+        </w:numPr>
+        <w:spacing w:line="360" w:lineRule="auto"/>
+        <w:jc w:val="both"/>
+        <w:rPr>
+          <w:b w:val="0"/>
+          <w:bCs w:val="0"/>
+          <w:sz w:val="20"/>
+          <w:szCs w:val="20"/>
+          <w:lang w:val="it-IT"/>
+        </w:rPr>
+      </w:pPr>
+      <w:r>
+        <w:rPr>
+          <w:b w:val="0"/>
+          <w:bCs w:val="0"/>
+          <w:sz w:val="20"/>
+          <w:szCs w:val="20"/>
+          <w:lang w:val="it-IT"/>
+        </w:rPr>
+        <w:t>Construa projetos em torno de indivíduos motivados. Dê a eles o ambiente e o suporte necessário e confie neles para fazer o trabalho.</w:t>
+      </w:r>
+    </w:p>
+    <w:p>
+      <w:pPr>
+        <w:pStyle w:val="PargrafodaLista"/>
+        <w:numPr>
+          <w:ilvl w:val="0"/>
+          <w:numId w:val="78"/>
+        </w:numPr>
+        <w:spacing w:line="360" w:lineRule="auto"/>
+        <w:jc w:val="both"/>
+        <w:rPr>
+          <w:b w:val="0"/>
+          <w:bCs w:val="0"/>
+          <w:sz w:val="20"/>
+          <w:szCs w:val="20"/>
+          <w:lang w:val="it-IT"/>
+        </w:rPr>
+      </w:pPr>
+      <w:r>
+        <w:rPr>
+          <w:b w:val="0"/>
+          <w:bCs w:val="0"/>
+          <w:sz w:val="20"/>
+          <w:szCs w:val="20"/>
+          <w:lang w:val="it-IT"/>
+        </w:rPr>
+        <w:t>O método mais eficiente e eficaz de transmitir informações para e entre uma equipe de desenvolvimento é através de conversa face a face.</w:t>
+      </w:r>
+    </w:p>
+    <w:p>
+      <w:pPr>
+        <w:pStyle w:val="PargrafodaLista"/>
+        <w:numPr>
+          <w:ilvl w:val="0"/>
+          <w:numId w:val="78"/>
+        </w:numPr>
+        <w:spacing w:line="360" w:lineRule="auto"/>
+        <w:jc w:val="both"/>
+        <w:rPr>
+          <w:b w:val="0"/>
+          <w:bCs w:val="0"/>
+          <w:sz w:val="20"/>
+          <w:szCs w:val="20"/>
+          <w:lang w:val="it-IT"/>
+        </w:rPr>
+      </w:pPr>
+      <w:r>
+        <w:rPr>
+          <w:b w:val="0"/>
+          <w:bCs w:val="0"/>
+          <w:sz w:val="20"/>
+          <w:szCs w:val="20"/>
+          <w:lang w:val="it-IT"/>
+        </w:rPr>
+        <w:t>Software funcionando é a medida primária de progresso.</w:t>
+      </w:r>
+    </w:p>
+    <w:p>
+      <w:pPr>
+        <w:pStyle w:val="PargrafodaLista"/>
+        <w:numPr>
+          <w:ilvl w:val="0"/>
+          <w:numId w:val="78"/>
+        </w:numPr>
+        <w:spacing w:line="360" w:lineRule="auto"/>
+        <w:jc w:val="both"/>
+        <w:rPr>
+          <w:b w:val="0"/>
+          <w:bCs w:val="0"/>
+          <w:sz w:val="20"/>
+          <w:szCs w:val="20"/>
+          <w:lang w:val="it-IT"/>
+        </w:rPr>
+      </w:pPr>
+      <w:r>
+        <w:rPr>
+          <w:b w:val="0"/>
+          <w:bCs w:val="0"/>
+          <w:sz w:val="20"/>
+          <w:szCs w:val="20"/>
+          <w:lang w:val="it-IT"/>
+        </w:rPr>
+        <w:lastRenderedPageBreak/>
+        <w:t>Os processos ágeis promovem desenvolvimento sustentável. Os patrocinadores, desenvolvedores e usuários devem ser capazes de manter um ritmo constante indefinidamente.</w:t>
+      </w:r>
+    </w:p>
+    <w:p>
+      <w:pPr>
+        <w:pStyle w:val="PargrafodaLista"/>
+        <w:numPr>
+          <w:ilvl w:val="0"/>
+          <w:numId w:val="78"/>
+        </w:numPr>
+        <w:spacing w:line="360" w:lineRule="auto"/>
+        <w:jc w:val="both"/>
+        <w:rPr>
+          <w:b w:val="0"/>
+          <w:bCs w:val="0"/>
+          <w:sz w:val="20"/>
+          <w:szCs w:val="20"/>
+          <w:lang w:val="it-IT"/>
+        </w:rPr>
+      </w:pPr>
+      <w:r>
+        <w:rPr>
+          <w:b w:val="0"/>
+          <w:bCs w:val="0"/>
+          <w:sz w:val="20"/>
+          <w:szCs w:val="20"/>
+          <w:lang w:val="it-IT"/>
+        </w:rPr>
+        <w:t>Contínua atenção à excelência técnica e bom design aumenta a agilidade.</w:t>
+      </w:r>
+    </w:p>
+    <w:p>
+      <w:pPr>
+        <w:pStyle w:val="PargrafodaLista"/>
+        <w:numPr>
+          <w:ilvl w:val="0"/>
+          <w:numId w:val="78"/>
+        </w:numPr>
+        <w:spacing w:line="360" w:lineRule="auto"/>
+        <w:jc w:val="both"/>
+        <w:rPr>
+          <w:b w:val="0"/>
+          <w:bCs w:val="0"/>
+          <w:sz w:val="20"/>
+          <w:szCs w:val="20"/>
+          <w:lang w:val="it-IT"/>
+        </w:rPr>
+      </w:pPr>
+      <w:r>
+        <w:rPr>
+          <w:b w:val="0"/>
+          <w:bCs w:val="0"/>
+          <w:sz w:val="20"/>
+          <w:szCs w:val="20"/>
+          <w:lang w:val="it-IT"/>
+        </w:rPr>
+        <w:t>Simplicidade (a arte de maximizar a quantidade de trabalho não realizado) é essencial.</w:t>
+      </w:r>
+    </w:p>
+    <w:p>
+      <w:pPr>
+        <w:pStyle w:val="PargrafodaLista"/>
+        <w:numPr>
+          <w:ilvl w:val="0"/>
+          <w:numId w:val="78"/>
+        </w:numPr>
+        <w:spacing w:line="360" w:lineRule="auto"/>
+        <w:jc w:val="both"/>
+        <w:rPr>
+          <w:b w:val="0"/>
+          <w:bCs w:val="0"/>
+          <w:sz w:val="20"/>
+          <w:szCs w:val="20"/>
+          <w:lang w:val="it-IT"/>
+        </w:rPr>
+      </w:pPr>
+      <w:r>
+        <w:rPr>
+          <w:b w:val="0"/>
+          <w:bCs w:val="0"/>
+          <w:sz w:val="20"/>
+          <w:szCs w:val="20"/>
+          <w:lang w:val="it-IT"/>
+        </w:rPr>
+        <w:t>As melhores arquiteturas, requisitos e designs emergem de equipes auto-organizáveis.</w:t>
+      </w:r>
+    </w:p>
+    <w:p>
+      <w:pPr>
+        <w:pStyle w:val="PargrafodaLista"/>
+        <w:numPr>
+          <w:ilvl w:val="0"/>
+          <w:numId w:val="78"/>
+        </w:numPr>
+        <w:spacing w:line="360" w:lineRule="auto"/>
+        <w:jc w:val="both"/>
+        <w:rPr>
+          <w:b w:val="0"/>
+          <w:bCs w:val="0"/>
+          <w:sz w:val="20"/>
+          <w:szCs w:val="20"/>
+          <w:lang w:val="it-IT"/>
+        </w:rPr>
+      </w:pPr>
+      <w:r>
+        <w:rPr>
+          <w:b w:val="0"/>
+          <w:bCs w:val="0"/>
+          <w:sz w:val="20"/>
+          <w:szCs w:val="20"/>
+          <w:lang w:val="it-IT"/>
+        </w:rPr>
+        <w:t>Em intervalos regulares, a equipe reflete sobre como se tornar mais eficaz e então refina e ajusta seu comportamento de acordo.</w:t>
       </w:r>
     </w:p>
     <w:p>
@@ -10900,17 +12353,12 @@
       <w:pPr>
         <w:jc w:val="both"/>
         <w:rPr>
-          <w:b w:val="0"/>
-          <w:spacing w:val="-3"/>
-          <w:sz w:val="32"/>
-          <w:szCs w:val="24"/>
-        </w:rPr>
-        <w:sectPr>
-          <w:pgSz w:w="11907" w:h="16840" w:code="9"/>
-          <w:pgMar w:top="1701" w:right="1134" w:bottom="1134" w:left="1701" w:header="709" w:footer="709" w:gutter="0"/>
-          <w:cols w:space="708"/>
-          <w:docGrid w:linePitch="360"/>
-        </w:sectPr>
+          <w:rStyle w:val="Hyperlink"/>
+          <w:color w:val="1155CC"/>
+          <w:sz w:val="24"/>
+          <w:szCs w:val="20"/>
+          <w:shd w:val="clear" w:color="auto" w:fill="FFFFFF"/>
+        </w:rPr>
       </w:pPr>
       <w:hyperlink r:id="rId19" w:tgtFrame="_blank" w:history="1">
         <w:r>
@@ -10927,74 +12375,63 @@
     </w:p>
     <w:p>
       <w:pPr>
-        <w:spacing w:line="360" w:lineRule="auto"/>
-        <w:jc w:val="center"/>
-        <w:rPr>
-          <w:caps/>
-          <w:sz w:val="24"/>
-          <w:szCs w:val="24"/>
-        </w:rPr>
-      </w:pPr>
-      <w:r>
-        <w:rPr>
-          <w:caps/>
-          <w:sz w:val="24"/>
-          <w:szCs w:val="24"/>
-        </w:rPr>
-        <w:lastRenderedPageBreak/>
-        <w:t>GLOSSÁRIO</w:t>
-      </w:r>
-    </w:p>
-    <w:p>
-      <w:pPr>
-        <w:spacing w:line="360" w:lineRule="auto"/>
         <w:jc w:val="both"/>
         <w:rPr>
-          <w:caps/>
-          <w:sz w:val="24"/>
-          <w:szCs w:val="24"/>
-        </w:rPr>
-      </w:pPr>
-    </w:p>
-    <w:p>
-      <w:pPr>
-        <w:spacing w:line="360" w:lineRule="auto"/>
+          <w:rStyle w:val="Hyperlink"/>
+          <w:color w:val="1155CC"/>
+          <w:sz w:val="24"/>
+          <w:szCs w:val="20"/>
+          <w:shd w:val="clear" w:color="auto" w:fill="FFFFFF"/>
+        </w:rPr>
+      </w:pPr>
+    </w:p>
+    <w:p>
+      <w:pPr>
         <w:jc w:val="both"/>
         <w:rPr>
-          <w:b w:val="0"/>
-          <w:sz w:val="24"/>
-          <w:szCs w:val="24"/>
-        </w:rPr>
-      </w:pPr>
-      <w:r>
-        <w:rPr>
-          <w:b w:val="0"/>
-          <w:sz w:val="24"/>
-          <w:szCs w:val="24"/>
-        </w:rPr>
-        <w:t>[As descrições a seguir foram extra</w:t>
-      </w:r>
-      <w:r>
-        <w:rPr>
-          <w:b w:val="0"/>
-          <w:sz w:val="24"/>
-          <w:szCs w:val="24"/>
-        </w:rPr>
-        <w:t xml:space="preserve">ídas de </w:t>
+          <w:rStyle w:val="Hyperlink"/>
+          <w:color w:val="1155CC"/>
+          <w:sz w:val="24"/>
+          <w:szCs w:val="20"/>
+          <w:shd w:val="clear" w:color="auto" w:fill="FFFFFF"/>
+        </w:rPr>
+      </w:pPr>
+    </w:p>
+    <w:p>
+      <w:pPr>
+        <w:shd w:val="clear" w:color="auto" w:fill="FFFFFF"/>
+        <w:textAlignment w:val="baseline"/>
+        <w:rPr>
+          <w:b w:val="0"/>
+          <w:bCs w:val="0"/>
+          <w:spacing w:val="-3"/>
+          <w:sz w:val="24"/>
+          <w:szCs w:val="24"/>
+        </w:rPr>
+      </w:pPr>
+      <w:r>
+        <w:rPr>
+          <w:b w:val="0"/>
+          <w:bCs w:val="0"/>
+          <w:spacing w:val="-3"/>
+          <w:sz w:val="24"/>
+          <w:szCs w:val="24"/>
+        </w:rPr>
+        <w:t xml:space="preserve">PAULK, Mark C., </w:t>
       </w:r>
       <w:proofErr w:type="spellStart"/>
       <w:r>
         <w:rPr>
-          <w:b w:val="0"/>
-          <w:sz w:val="24"/>
-          <w:szCs w:val="24"/>
-        </w:rPr>
-        <w:t>bla</w:t>
+          <w:spacing w:val="-3"/>
+          <w:sz w:val="24"/>
+          <w:szCs w:val="24"/>
+        </w:rPr>
+        <w:t>Agile</w:t>
       </w:r>
       <w:proofErr w:type="spellEnd"/>
       <w:r>
         <w:rPr>
-          <w:b w:val="0"/>
+          <w:spacing w:val="-3"/>
           <w:sz w:val="24"/>
           <w:szCs w:val="24"/>
         </w:rPr>
@@ -11003,16 +12440,16 @@
       <w:proofErr w:type="spellStart"/>
       <w:r>
         <w:rPr>
-          <w:b w:val="0"/>
-          <w:sz w:val="24"/>
-          <w:szCs w:val="24"/>
-        </w:rPr>
-        <w:t>bla</w:t>
+          <w:spacing w:val="-3"/>
+          <w:sz w:val="24"/>
+          <w:szCs w:val="24"/>
+        </w:rPr>
+        <w:t>Methodologies</w:t>
       </w:r>
       <w:proofErr w:type="spellEnd"/>
       <w:r>
         <w:rPr>
-          <w:b w:val="0"/>
+          <w:spacing w:val="-3"/>
           <w:sz w:val="24"/>
           <w:szCs w:val="24"/>
         </w:rPr>
@@ -11021,16 +12458,16 @@
       <w:proofErr w:type="spellStart"/>
       <w:r>
         <w:rPr>
-          <w:b w:val="0"/>
-          <w:sz w:val="24"/>
-          <w:szCs w:val="24"/>
-        </w:rPr>
-        <w:t>bla</w:t>
+          <w:spacing w:val="-3"/>
+          <w:sz w:val="24"/>
+          <w:szCs w:val="24"/>
+        </w:rPr>
+        <w:t>and</w:t>
       </w:r>
       <w:proofErr w:type="spellEnd"/>
       <w:r>
         <w:rPr>
-          <w:b w:val="0"/>
+          <w:spacing w:val="-3"/>
           <w:sz w:val="24"/>
           <w:szCs w:val="24"/>
         </w:rPr>
@@ -11039,16 +12476,70 @@
       <w:proofErr w:type="spellStart"/>
       <w:r>
         <w:rPr>
-          <w:b w:val="0"/>
-          <w:sz w:val="24"/>
-          <w:szCs w:val="24"/>
-        </w:rPr>
-        <w:t>bla</w:t>
+          <w:spacing w:val="-3"/>
+          <w:sz w:val="24"/>
+          <w:szCs w:val="24"/>
+        </w:rPr>
+        <w:t>Process</w:t>
       </w:r>
       <w:proofErr w:type="spellEnd"/>
       <w:r>
         <w:rPr>
-          <w:b w:val="0"/>
+          <w:spacing w:val="-3"/>
+          <w:sz w:val="24"/>
+          <w:szCs w:val="24"/>
+        </w:rPr>
+        <w:t xml:space="preserve"> Discipline</w:t>
+      </w:r>
+      <w:r>
+        <w:rPr>
+          <w:b w:val="0"/>
+          <w:bCs w:val="0"/>
+          <w:spacing w:val="-3"/>
+          <w:sz w:val="24"/>
+          <w:szCs w:val="24"/>
+        </w:rPr>
+        <w:t xml:space="preserve">. Carnegie </w:t>
+      </w:r>
+      <w:proofErr w:type="spellStart"/>
+      <w:r>
+        <w:rPr>
+          <w:b w:val="0"/>
+          <w:bCs w:val="0"/>
+          <w:spacing w:val="-3"/>
+          <w:sz w:val="24"/>
+          <w:szCs w:val="24"/>
+        </w:rPr>
+        <w:t>Melon</w:t>
+      </w:r>
+      <w:proofErr w:type="spellEnd"/>
+      <w:r>
+        <w:rPr>
+          <w:b w:val="0"/>
+          <w:bCs w:val="0"/>
+          <w:spacing w:val="-3"/>
+          <w:sz w:val="24"/>
+          <w:szCs w:val="24"/>
+        </w:rPr>
+        <w:t xml:space="preserve"> Software </w:t>
+      </w:r>
+      <w:proofErr w:type="spellStart"/>
+      <w:r>
+        <w:rPr>
+          <w:b w:val="0"/>
+          <w:bCs w:val="0"/>
+          <w:spacing w:val="-3"/>
+          <w:sz w:val="24"/>
+          <w:szCs w:val="24"/>
+        </w:rPr>
+        <w:t>Engineering</w:t>
+      </w:r>
+      <w:proofErr w:type="spellEnd"/>
+      <w:r>
+        <w:rPr>
+          <w:b w:val="0"/>
+          <w:bCs w:val="0"/>
+          <w:spacing w:val="-3"/>
           <w:sz w:val="24"/>
           <w:szCs w:val="24"/>
         </w:rPr>
@@ -11058,239 +12549,32 @@
       <w:r>
         <w:rPr>
           <w:b w:val="0"/>
-          <w:sz w:val="24"/>
-          <w:szCs w:val="24"/>
-        </w:rPr>
-        <w:t>bla</w:t>
+          <w:bCs w:val="0"/>
+          <w:spacing w:val="-3"/>
+          <w:sz w:val="24"/>
+          <w:szCs w:val="24"/>
+        </w:rPr>
+        <w:t>Institute</w:t>
       </w:r>
       <w:proofErr w:type="spellEnd"/>
       <w:r>
         <w:rPr>
           <w:b w:val="0"/>
-          <w:sz w:val="24"/>
-          <w:szCs w:val="24"/>
-        </w:rPr>
-        <w:t>.]</w:t>
-      </w:r>
-    </w:p>
-    <w:p>
-      <w:pPr>
-        <w:spacing w:line="360" w:lineRule="auto"/>
+          <w:bCs w:val="0"/>
+          <w:spacing w:val="-3"/>
+          <w:sz w:val="24"/>
+          <w:szCs w:val="24"/>
+        </w:rPr>
+        <w:t>, 2002.</w:t>
+      </w:r>
+    </w:p>
+    <w:p>
+      <w:pPr>
         <w:jc w:val="both"/>
         <w:rPr>
-          <w:b w:val="0"/>
-          <w:sz w:val="24"/>
-          <w:szCs w:val="24"/>
-        </w:rPr>
-      </w:pPr>
-    </w:p>
-    <w:p>
-      <w:pPr>
-        <w:jc w:val="both"/>
-        <w:rPr>
-          <w:b w:val="0"/>
-          <w:sz w:val="24"/>
-          <w:szCs w:val="24"/>
-          <w:lang w:val="it-IT"/>
-        </w:rPr>
-      </w:pPr>
-      <w:r>
-        <w:rPr>
-          <w:i/>
-          <w:sz w:val="24"/>
-          <w:szCs w:val="24"/>
-          <w:lang w:val="it-IT"/>
-        </w:rPr>
-        <w:t>[</w:t>
-      </w:r>
-      <w:r>
-        <w:rPr>
-          <w:i/>
-          <w:sz w:val="24"/>
-          <w:szCs w:val="24"/>
-          <w:lang w:val="it-IT"/>
-        </w:rPr>
-        <w:t>Termo 1</w:t>
-      </w:r>
-      <w:r>
-        <w:rPr>
-          <w:i/>
-          <w:sz w:val="24"/>
-          <w:szCs w:val="24"/>
-          <w:lang w:val="it-IT"/>
-        </w:rPr>
-        <w:t>]</w:t>
-      </w:r>
-      <w:r>
-        <w:rPr>
-          <w:b w:val="0"/>
-          <w:sz w:val="24"/>
-          <w:szCs w:val="24"/>
-          <w:lang w:val="it-IT"/>
-        </w:rPr>
-        <w:t xml:space="preserve"> – </w:t>
-      </w:r>
-      <w:r>
-        <w:rPr>
-          <w:b w:val="0"/>
-          <w:sz w:val="24"/>
-          <w:szCs w:val="24"/>
-          <w:lang w:val="it-IT"/>
-        </w:rPr>
-        <w:t>b</w:t>
-      </w:r>
-      <w:r>
-        <w:rPr>
-          <w:b w:val="0"/>
-          <w:sz w:val="24"/>
-          <w:szCs w:val="24"/>
-          <w:lang w:val="it-IT"/>
-        </w:rPr>
-        <w:t>la bl</w:t>
-      </w:r>
-      <w:r>
-        <w:rPr>
-          <w:b w:val="0"/>
-          <w:sz w:val="24"/>
-          <w:szCs w:val="24"/>
-          <w:lang w:val="it-IT"/>
-        </w:rPr>
-        <w:t xml:space="preserve">a bla bla bla bla bla bla bla bla bla bla bla bla bla bla bla bla bla bla bla bla bla bla bla bla bla bla bla bla bla bla bla bla bla bla bla bla bla bla bla bla bla bla bla bla bla bla bla bla </w:t>
-      </w:r>
-      <w:r>
-        <w:rPr>
-          <w:b w:val="0"/>
-          <w:sz w:val="24"/>
-          <w:szCs w:val="24"/>
-          <w:lang w:val="it-IT"/>
-        </w:rPr>
-        <w:t>bla bla bla bla bla bla bla bla.</w:t>
-      </w:r>
-    </w:p>
-    <w:p>
-      <w:pPr>
-        <w:jc w:val="center"/>
-        <w:rPr>
-          <w:caps/>
-          <w:sz w:val="24"/>
-          <w:szCs w:val="24"/>
-          <w:lang w:val="it-IT"/>
-        </w:rPr>
-      </w:pPr>
-    </w:p>
-    <w:p>
-      <w:pPr>
-        <w:jc w:val="both"/>
-        <w:rPr>
-          <w:b w:val="0"/>
-          <w:sz w:val="24"/>
-          <w:szCs w:val="24"/>
-          <w:lang w:val="it-IT"/>
-        </w:rPr>
-      </w:pPr>
-      <w:r>
-        <w:rPr>
-          <w:i/>
-          <w:sz w:val="24"/>
-          <w:szCs w:val="24"/>
-          <w:lang w:val="it-IT"/>
-        </w:rPr>
-        <w:t>[</w:t>
-      </w:r>
-      <w:r>
-        <w:rPr>
-          <w:i/>
-          <w:sz w:val="24"/>
-          <w:szCs w:val="24"/>
-          <w:lang w:val="it-IT"/>
-        </w:rPr>
-        <w:t xml:space="preserve">Termo </w:t>
-      </w:r>
-      <w:r>
-        <w:rPr>
-          <w:i/>
-          <w:sz w:val="24"/>
-          <w:szCs w:val="24"/>
-          <w:lang w:val="it-IT"/>
-        </w:rPr>
-        <w:t>2</w:t>
-      </w:r>
-      <w:r>
-        <w:rPr>
-          <w:i/>
-          <w:sz w:val="24"/>
-          <w:szCs w:val="24"/>
-          <w:lang w:val="it-IT"/>
-        </w:rPr>
-        <w:t>]</w:t>
-      </w:r>
-      <w:r>
-        <w:rPr>
-          <w:b w:val="0"/>
-          <w:sz w:val="24"/>
-          <w:szCs w:val="24"/>
-          <w:lang w:val="it-IT"/>
-        </w:rPr>
-        <w:t xml:space="preserve"> –</w:t>
-      </w:r>
-      <w:r>
-        <w:rPr>
-          <w:b w:val="0"/>
-          <w:sz w:val="24"/>
-          <w:szCs w:val="24"/>
-          <w:lang w:val="it-IT"/>
-        </w:rPr>
-        <w:t xml:space="preserve"> b</w:t>
-      </w:r>
-      <w:r>
-        <w:rPr>
-          <w:b w:val="0"/>
-          <w:sz w:val="24"/>
-          <w:szCs w:val="24"/>
-          <w:lang w:val="it-IT"/>
-        </w:rPr>
-        <w:t>la bl</w:t>
-      </w:r>
-      <w:r>
-        <w:rPr>
-          <w:b w:val="0"/>
-          <w:sz w:val="24"/>
-          <w:szCs w:val="24"/>
-          <w:lang w:val="it-IT"/>
-        </w:rPr>
-        <w:t xml:space="preserve">a bla bla bla bla bla bla bla bla bla bla bla bla bla bla bla bla bla bla bla bla bla bla bla bla bla bla bla bla bla bla bla bla bla bla bla bla bla bla bla bla bla bla bla bla bla bla bla bla </w:t>
-      </w:r>
-      <w:r>
-        <w:rPr>
-          <w:b w:val="0"/>
-          <w:sz w:val="24"/>
-          <w:szCs w:val="24"/>
-          <w:lang w:val="it-IT"/>
-        </w:rPr>
-        <w:t>bla bla bla bla bla bla bla bla.</w:t>
-      </w:r>
-    </w:p>
-    <w:p>
-      <w:pPr>
-        <w:spacing w:line="360" w:lineRule="auto"/>
-        <w:jc w:val="both"/>
-        <w:rPr>
-          <w:caps/>
-          <w:sz w:val="24"/>
-          <w:szCs w:val="24"/>
-          <w:lang w:val="it-IT"/>
-        </w:rPr>
-      </w:pPr>
-    </w:p>
-    <w:p>
-      <w:pPr>
-        <w:spacing w:line="360" w:lineRule="auto"/>
-        <w:jc w:val="both"/>
-        <w:rPr>
-          <w:caps/>
-          <w:sz w:val="24"/>
-          <w:szCs w:val="24"/>
-          <w:lang w:val="it-IT"/>
+          <w:spacing w:val="-3"/>
+          <w:sz w:val="24"/>
+          <w:szCs w:val="24"/>
         </w:rPr>
         <w:sectPr>
           <w:pgSz w:w="11907" w:h="16840" w:code="9"/>
@@ -11305,6 +12589,381 @@
         <w:spacing w:line="360" w:lineRule="auto"/>
         <w:jc w:val="center"/>
         <w:rPr>
+          <w:caps/>
+          <w:sz w:val="24"/>
+          <w:szCs w:val="24"/>
+        </w:rPr>
+      </w:pPr>
+      <w:r>
+        <w:rPr>
+          <w:caps/>
+          <w:sz w:val="24"/>
+          <w:szCs w:val="24"/>
+        </w:rPr>
+        <w:lastRenderedPageBreak/>
+        <w:t>GLOSSÁRIO</w:t>
+      </w:r>
+    </w:p>
+    <w:p>
+      <w:pPr>
+        <w:spacing w:line="360" w:lineRule="auto"/>
+        <w:jc w:val="both"/>
+        <w:rPr>
+          <w:caps/>
+          <w:sz w:val="24"/>
+          <w:szCs w:val="24"/>
+        </w:rPr>
+      </w:pPr>
+    </w:p>
+    <w:p>
+      <w:pPr>
+        <w:spacing w:line="360" w:lineRule="auto"/>
+        <w:jc w:val="both"/>
+        <w:rPr>
+          <w:b w:val="0"/>
+          <w:sz w:val="24"/>
+          <w:szCs w:val="24"/>
+        </w:rPr>
+      </w:pPr>
+      <w:r>
+        <w:rPr>
+          <w:b w:val="0"/>
+          <w:sz w:val="24"/>
+          <w:szCs w:val="24"/>
+        </w:rPr>
+        <w:t>[As descrições a seguir foram extra</w:t>
+      </w:r>
+      <w:r>
+        <w:rPr>
+          <w:b w:val="0"/>
+          <w:sz w:val="24"/>
+          <w:szCs w:val="24"/>
+        </w:rPr>
+        <w:t xml:space="preserve">ídas de </w:t>
+      </w:r>
+      <w:proofErr w:type="spellStart"/>
+      <w:r>
+        <w:rPr>
+          <w:b w:val="0"/>
+          <w:sz w:val="24"/>
+          <w:szCs w:val="24"/>
+        </w:rPr>
+        <w:t>bla</w:t>
+      </w:r>
+      <w:proofErr w:type="spellEnd"/>
+      <w:r>
+        <w:rPr>
+          <w:b w:val="0"/>
+          <w:sz w:val="24"/>
+          <w:szCs w:val="24"/>
+        </w:rPr>
+        <w:t xml:space="preserve"> </w:t>
+      </w:r>
+      <w:proofErr w:type="spellStart"/>
+      <w:r>
+        <w:rPr>
+          <w:b w:val="0"/>
+          <w:sz w:val="24"/>
+          <w:szCs w:val="24"/>
+        </w:rPr>
+        <w:t>bla</w:t>
+      </w:r>
+      <w:proofErr w:type="spellEnd"/>
+      <w:r>
+        <w:rPr>
+          <w:b w:val="0"/>
+          <w:sz w:val="24"/>
+          <w:szCs w:val="24"/>
+        </w:rPr>
+        <w:t xml:space="preserve"> </w:t>
+      </w:r>
+      <w:proofErr w:type="spellStart"/>
+      <w:r>
+        <w:rPr>
+          <w:b w:val="0"/>
+          <w:sz w:val="24"/>
+          <w:szCs w:val="24"/>
+        </w:rPr>
+        <w:t>bla</w:t>
+      </w:r>
+      <w:proofErr w:type="spellEnd"/>
+      <w:r>
+        <w:rPr>
+          <w:b w:val="0"/>
+          <w:sz w:val="24"/>
+          <w:szCs w:val="24"/>
+        </w:rPr>
+        <w:t xml:space="preserve"> </w:t>
+      </w:r>
+      <w:proofErr w:type="spellStart"/>
+      <w:r>
+        <w:rPr>
+          <w:b w:val="0"/>
+          <w:sz w:val="24"/>
+          <w:szCs w:val="24"/>
+        </w:rPr>
+        <w:t>bla</w:t>
+      </w:r>
+      <w:proofErr w:type="spellEnd"/>
+      <w:r>
+        <w:rPr>
+          <w:b w:val="0"/>
+          <w:sz w:val="24"/>
+          <w:szCs w:val="24"/>
+        </w:rPr>
+        <w:t xml:space="preserve"> </w:t>
+      </w:r>
+      <w:proofErr w:type="spellStart"/>
+      <w:r>
+        <w:rPr>
+          <w:b w:val="0"/>
+          <w:sz w:val="24"/>
+          <w:szCs w:val="24"/>
+        </w:rPr>
+        <w:t>bla</w:t>
+      </w:r>
+      <w:proofErr w:type="spellEnd"/>
+      <w:r>
+        <w:rPr>
+          <w:b w:val="0"/>
+          <w:sz w:val="24"/>
+          <w:szCs w:val="24"/>
+        </w:rPr>
+        <w:t>.]</w:t>
+      </w:r>
+    </w:p>
+    <w:p>
+      <w:pPr>
+        <w:spacing w:line="360" w:lineRule="auto"/>
+        <w:jc w:val="both"/>
+        <w:rPr>
+          <w:b w:val="0"/>
+          <w:sz w:val="24"/>
+          <w:szCs w:val="24"/>
+        </w:rPr>
+      </w:pPr>
+    </w:p>
+    <w:p>
+      <w:pPr>
+        <w:jc w:val="both"/>
+        <w:rPr>
+          <w:b w:val="0"/>
+          <w:sz w:val="24"/>
+          <w:szCs w:val="24"/>
+          <w:lang w:val="it-IT"/>
+        </w:rPr>
+      </w:pPr>
+      <w:r>
+        <w:rPr>
+          <w:i/>
+          <w:sz w:val="24"/>
+          <w:szCs w:val="24"/>
+          <w:lang w:val="it-IT"/>
+        </w:rPr>
+        <w:t>[</w:t>
+      </w:r>
+      <w:r>
+        <w:rPr>
+          <w:i/>
+          <w:sz w:val="24"/>
+          <w:szCs w:val="24"/>
+          <w:lang w:val="it-IT"/>
+        </w:rPr>
+        <w:t>Termo 1</w:t>
+      </w:r>
+      <w:r>
+        <w:rPr>
+          <w:i/>
+          <w:sz w:val="24"/>
+          <w:szCs w:val="24"/>
+          <w:lang w:val="it-IT"/>
+        </w:rPr>
+        <w:t>]</w:t>
+      </w:r>
+      <w:r>
+        <w:rPr>
+          <w:b w:val="0"/>
+          <w:sz w:val="24"/>
+          <w:szCs w:val="24"/>
+          <w:lang w:val="it-IT"/>
+        </w:rPr>
+        <w:t xml:space="preserve"> – </w:t>
+      </w:r>
+      <w:r>
+        <w:rPr>
+          <w:b w:val="0"/>
+          <w:sz w:val="24"/>
+          <w:szCs w:val="24"/>
+          <w:lang w:val="it-IT"/>
+        </w:rPr>
+        <w:t>b</w:t>
+      </w:r>
+      <w:r>
+        <w:rPr>
+          <w:b w:val="0"/>
+          <w:sz w:val="24"/>
+          <w:szCs w:val="24"/>
+          <w:lang w:val="it-IT"/>
+        </w:rPr>
+        <w:t>la bl</w:t>
+      </w:r>
+      <w:r>
+        <w:rPr>
+          <w:b w:val="0"/>
+          <w:sz w:val="24"/>
+          <w:szCs w:val="24"/>
+          <w:lang w:val="it-IT"/>
+        </w:rPr>
+        <w:t xml:space="preserve">a bla bla bla bla bla bla bla bla bla bla bla bla bla bla bla bla bla bla bla bla bla bla bla bla bla bla bla bla bla bla bla bla bla bla bla bla bla bla bla bla bla bla bla bla bla bla bla bla </w:t>
+      </w:r>
+      <w:r>
+        <w:rPr>
+          <w:b w:val="0"/>
+          <w:sz w:val="24"/>
+          <w:szCs w:val="24"/>
+          <w:lang w:val="it-IT"/>
+        </w:rPr>
+        <w:t>bla bla bla bla bla bla bla bla.</w:t>
+      </w:r>
+    </w:p>
+    <w:p>
+      <w:pPr>
+        <w:jc w:val="center"/>
+        <w:rPr>
+          <w:caps/>
+          <w:sz w:val="24"/>
+          <w:szCs w:val="24"/>
+          <w:lang w:val="it-IT"/>
+        </w:rPr>
+      </w:pPr>
+    </w:p>
+    <w:p>
+      <w:pPr>
+        <w:jc w:val="both"/>
+        <w:rPr>
+          <w:b w:val="0"/>
+          <w:sz w:val="24"/>
+          <w:szCs w:val="24"/>
+          <w:lang w:val="it-IT"/>
+        </w:rPr>
+      </w:pPr>
+      <w:r>
+        <w:rPr>
+          <w:i/>
+          <w:sz w:val="24"/>
+          <w:szCs w:val="24"/>
+          <w:lang w:val="it-IT"/>
+        </w:rPr>
+        <w:t>[</w:t>
+      </w:r>
+      <w:r>
+        <w:rPr>
+          <w:i/>
+          <w:sz w:val="24"/>
+          <w:szCs w:val="24"/>
+          <w:lang w:val="it-IT"/>
+        </w:rPr>
+        <w:t xml:space="preserve">Termo </w:t>
+      </w:r>
+      <w:r>
+        <w:rPr>
+          <w:i/>
+          <w:sz w:val="24"/>
+          <w:szCs w:val="24"/>
+          <w:lang w:val="it-IT"/>
+        </w:rPr>
+        <w:t>2</w:t>
+      </w:r>
+      <w:r>
+        <w:rPr>
+          <w:i/>
+          <w:sz w:val="24"/>
+          <w:szCs w:val="24"/>
+          <w:lang w:val="it-IT"/>
+        </w:rPr>
+        <w:t>]</w:t>
+      </w:r>
+      <w:r>
+        <w:rPr>
+          <w:b w:val="0"/>
+          <w:sz w:val="24"/>
+          <w:szCs w:val="24"/>
+          <w:lang w:val="it-IT"/>
+        </w:rPr>
+        <w:t xml:space="preserve"> –</w:t>
+      </w:r>
+      <w:r>
+        <w:rPr>
+          <w:b w:val="0"/>
+          <w:sz w:val="24"/>
+          <w:szCs w:val="24"/>
+          <w:lang w:val="it-IT"/>
+        </w:rPr>
+        <w:t xml:space="preserve"> b</w:t>
+      </w:r>
+      <w:r>
+        <w:rPr>
+          <w:b w:val="0"/>
+          <w:sz w:val="24"/>
+          <w:szCs w:val="24"/>
+          <w:lang w:val="it-IT"/>
+        </w:rPr>
+        <w:t>la bl</w:t>
+      </w:r>
+      <w:r>
+        <w:rPr>
+          <w:b w:val="0"/>
+          <w:sz w:val="24"/>
+          <w:szCs w:val="24"/>
+          <w:lang w:val="it-IT"/>
+        </w:rPr>
+        <w:t xml:space="preserve">a bla bla bla bla bla bla bla bla bla bla bla bla bla bla bla bla bla bla bla bla bla bla bla bla bla bla bla bla bla bla bla bla bla bla bla bla bla bla bla bla bla bla bla bla bla bla bla bla </w:t>
+      </w:r>
+      <w:r>
+        <w:rPr>
+          <w:b w:val="0"/>
+          <w:sz w:val="24"/>
+          <w:szCs w:val="24"/>
+          <w:lang w:val="it-IT"/>
+        </w:rPr>
+        <w:t>bla bla bla bla bla bla bla bla.</w:t>
+      </w:r>
+    </w:p>
+    <w:p>
+      <w:pPr>
+        <w:spacing w:line="360" w:lineRule="auto"/>
+        <w:jc w:val="both"/>
+        <w:rPr>
+          <w:caps/>
+          <w:sz w:val="24"/>
+          <w:szCs w:val="24"/>
+          <w:lang w:val="it-IT"/>
+        </w:rPr>
+      </w:pPr>
+    </w:p>
+    <w:p>
+      <w:pPr>
+        <w:spacing w:line="360" w:lineRule="auto"/>
+        <w:jc w:val="both"/>
+        <w:rPr>
+          <w:caps/>
+          <w:sz w:val="24"/>
+          <w:szCs w:val="24"/>
+          <w:lang w:val="it-IT"/>
+        </w:rPr>
+        <w:sectPr>
+          <w:pgSz w:w="11907" w:h="16840" w:code="9"/>
+          <w:pgMar w:top="1701" w:right="1134" w:bottom="1134" w:left="1701" w:header="709" w:footer="709" w:gutter="0"/>
+          <w:cols w:space="708"/>
+          <w:docGrid w:linePitch="360"/>
+        </w:sectPr>
+      </w:pPr>
+    </w:p>
+    <w:p>
+      <w:pPr>
+        <w:spacing w:line="360" w:lineRule="auto"/>
+        <w:jc w:val="center"/>
+        <w:rPr>
           <w:sz w:val="24"/>
           <w:szCs w:val="24"/>
         </w:rPr>
@@ -11407,8 +13066,6 @@
     </w:p>
     <w:p>
       <w:pPr>
-        <w:spacing w:line="360" w:lineRule="auto"/>
-        <w:jc w:val="both"/>
         <w:rPr>
           <w:b w:val="0"/>
           <w:sz w:val="24"/>
@@ -12016,21 +13673,21 @@
         <v:path o:extrusionok="f" gradientshapeok="t" o:connecttype="rect"/>
         <o:lock v:ext="edit" aspectratio="t"/>
       </v:shapetype>
-      <v:shape id="_x0000_i1119" type="#_x0000_t75" style="width:7.5pt;height:7.5pt" o:bullet="t">
+      <v:shape id="_x0000_i1791" type="#_x0000_t75" style="width:7.5pt;height:7.5pt" o:bullet="t">
         <v:imagedata r:id="rId1" o:title="clip_image001"/>
       </v:shape>
     </w:pict>
   </w:numPicBullet>
   <w:numPicBullet w:numPicBulletId="1">
     <w:pict>
-      <v:shape id="_x0000_i1120" type="#_x0000_t75" style="width:14.25pt;height:14.25pt" o:bullet="t">
+      <v:shape id="_x0000_i1792" type="#_x0000_t75" style="width:14.25pt;height:14.25pt" o:bullet="t">
         <v:imagedata r:id="rId2" o:title="clip_image002"/>
       </v:shape>
     </w:pict>
   </w:numPicBullet>
   <w:numPicBullet w:numPicBulletId="2">
     <w:pict>
-      <v:shape id="_x0000_i1121" type="#_x0000_t75" style="width:7.5pt;height:7.5pt" o:bullet="t">
+      <v:shape id="_x0000_i1793" type="#_x0000_t75" style="width:7.5pt;height:7.5pt" o:bullet="t">
         <v:imagedata r:id="rId3" o:title="clip_image003"/>
       </v:shape>
     </w:pict>
@@ -13701,9 +15358,9 @@
   <w:abstractNum w:abstractNumId="13" w15:restartNumberingAfterBreak="0">
     <w:nsid w:val="111D354E"/>
     <w:multiLevelType w:val="hybridMultilevel"/>
-    <w:tmpl w:val="1AA6BBFC"/>
+    <w:tmpl w:val="766C6A72"/>
     <w:lvl w:ilvl="0" w:tplc="0416000F">
-      <w:start w:val="2"/>
+      <w:start w:val="1"/>
       <w:numFmt w:val="decimal"/>
       <w:lvlText w:val="%1."/>
       <w:lvlJc w:val="left"/>
@@ -14515,6 +16172,95 @@
     </w:lvl>
   </w:abstractNum>
   <w:abstractNum w:abstractNumId="19" w15:restartNumberingAfterBreak="0">
+    <w:nsid w:val="1A027416"/>
+    <w:multiLevelType w:val="hybridMultilevel"/>
+    <w:tmpl w:val="6F3CB346"/>
+    <w:lvl w:ilvl="0" w:tplc="0416000F">
+      <w:start w:val="1"/>
+      <w:numFmt w:val="decimal"/>
+      <w:lvlText w:val="%1."/>
+      <w:lvlJc w:val="left"/>
+      <w:pPr>
+        <w:ind w:left="2160" w:hanging="360"/>
+      </w:pPr>
+      <w:rPr>
+        <w:rFonts w:hint="default"/>
+      </w:rPr>
+    </w:lvl>
+    <w:lvl w:ilvl="1" w:tplc="04160019" w:tentative="1">
+      <w:start w:val="1"/>
+      <w:numFmt w:val="lowerLetter"/>
+      <w:lvlText w:val="%2."/>
+      <w:lvlJc w:val="left"/>
+      <w:pPr>
+        <w:ind w:left="2880" w:hanging="360"/>
+      </w:pPr>
+    </w:lvl>
+    <w:lvl w:ilvl="2" w:tplc="0416001B" w:tentative="1">
+      <w:start w:val="1"/>
+      <w:numFmt w:val="lowerRoman"/>
+      <w:lvlText w:val="%3."/>
+      <w:lvlJc w:val="right"/>
+      <w:pPr>
+        <w:ind w:left="3600" w:hanging="180"/>
+      </w:pPr>
+    </w:lvl>
+    <w:lvl w:ilvl="3" w:tplc="0416000F" w:tentative="1">
+      <w:start w:val="1"/>
+      <w:numFmt w:val="decimal"/>
+      <w:lvlText w:val="%4."/>
+      <w:lvlJc w:val="left"/>
+      <w:pPr>
+        <w:ind w:left="4320" w:hanging="360"/>
+      </w:pPr>
+    </w:lvl>
+    <w:lvl w:ilvl="4" w:tplc="04160019" w:tentative="1">
+      <w:start w:val="1"/>
+      <w:numFmt w:val="lowerLetter"/>
+      <w:lvlText w:val="%5."/>
+      <w:lvlJc w:val="left"/>
+      <w:pPr>
+        <w:ind w:left="5040" w:hanging="360"/>
+      </w:pPr>
+    </w:lvl>
+    <w:lvl w:ilvl="5" w:tplc="0416001B" w:tentative="1">
+      <w:start w:val="1"/>
+      <w:numFmt w:val="lowerRoman"/>
+      <w:lvlText w:val="%6."/>
+      <w:lvlJc w:val="right"/>
+      <w:pPr>
+        <w:ind w:left="5760" w:hanging="180"/>
+      </w:pPr>
+    </w:lvl>
+    <w:lvl w:ilvl="6" w:tplc="0416000F" w:tentative="1">
+      <w:start w:val="1"/>
+      <w:numFmt w:val="decimal"/>
+      <w:lvlText w:val="%7."/>
+      <w:lvlJc w:val="left"/>
+      <w:pPr>
+        <w:ind w:left="6480" w:hanging="360"/>
+      </w:pPr>
+    </w:lvl>
+    <w:lvl w:ilvl="7" w:tplc="04160019" w:tentative="1">
+      <w:start w:val="1"/>
+      <w:numFmt w:val="lowerLetter"/>
+      <w:lvlText w:val="%8."/>
+      <w:lvlJc w:val="left"/>
+      <w:pPr>
+        <w:ind w:left="7200" w:hanging="360"/>
+      </w:pPr>
+    </w:lvl>
+    <w:lvl w:ilvl="8" w:tplc="0416001B" w:tentative="1">
+      <w:start w:val="1"/>
+      <w:numFmt w:val="lowerRoman"/>
+      <w:lvlText w:val="%9."/>
+      <w:lvlJc w:val="right"/>
+      <w:pPr>
+        <w:ind w:left="7920" w:hanging="180"/>
+      </w:pPr>
+    </w:lvl>
+  </w:abstractNum>
+  <w:abstractNum w:abstractNumId="20" w15:restartNumberingAfterBreak="0">
     <w:nsid w:val="1EC651F8"/>
     <w:multiLevelType w:val="hybridMultilevel"/>
     <w:tmpl w:val="BEAC3C80"/>
@@ -14654,7 +16400,7 @@
       </w:rPr>
     </w:lvl>
   </w:abstractNum>
-  <w:abstractNum w:abstractNumId="20" w15:restartNumberingAfterBreak="0">
+  <w:abstractNum w:abstractNumId="21" w15:restartNumberingAfterBreak="0">
     <w:nsid w:val="1F7F1156"/>
     <w:multiLevelType w:val="hybridMultilevel"/>
     <w:tmpl w:val="8CF4DFC4"/>
@@ -14794,7 +16540,93 @@
       </w:rPr>
     </w:lvl>
   </w:abstractNum>
-  <w:abstractNum w:abstractNumId="21" w15:restartNumberingAfterBreak="0">
+  <w:abstractNum w:abstractNumId="22" w15:restartNumberingAfterBreak="0">
+    <w:nsid w:val="20AC0F0B"/>
+    <w:multiLevelType w:val="hybridMultilevel"/>
+    <w:tmpl w:val="A52AA58A"/>
+    <w:lvl w:ilvl="0" w:tplc="0416000F">
+      <w:start w:val="1"/>
+      <w:numFmt w:val="decimal"/>
+      <w:lvlText w:val="%1."/>
+      <w:lvlJc w:val="left"/>
+      <w:pPr>
+        <w:ind w:left="720" w:hanging="360"/>
+      </w:pPr>
+    </w:lvl>
+    <w:lvl w:ilvl="1" w:tplc="04160019" w:tentative="1">
+      <w:start w:val="1"/>
+      <w:numFmt w:val="lowerLetter"/>
+      <w:lvlText w:val="%2."/>
+      <w:lvlJc w:val="left"/>
+      <w:pPr>
+        <w:ind w:left="1440" w:hanging="360"/>
+      </w:pPr>
+    </w:lvl>
+    <w:lvl w:ilvl="2" w:tplc="0416001B" w:tentative="1">
+      <w:start w:val="1"/>
+      <w:numFmt w:val="lowerRoman"/>
+      <w:lvlText w:val="%3."/>
+      <w:lvlJc w:val="right"/>
+      <w:pPr>
+        <w:ind w:left="2160" w:hanging="180"/>
+      </w:pPr>
+    </w:lvl>
+    <w:lvl w:ilvl="3" w:tplc="0416000F" w:tentative="1">
+      <w:start w:val="1"/>
+      <w:numFmt w:val="decimal"/>
+      <w:lvlText w:val="%4."/>
+      <w:lvlJc w:val="left"/>
+      <w:pPr>
+        <w:ind w:left="2880" w:hanging="360"/>
+      </w:pPr>
+    </w:lvl>
+    <w:lvl w:ilvl="4" w:tplc="04160019" w:tentative="1">
+      <w:start w:val="1"/>
+      <w:numFmt w:val="lowerLetter"/>
+      <w:lvlText w:val="%5."/>
+      <w:lvlJc w:val="left"/>
+      <w:pPr>
+        <w:ind w:left="3600" w:hanging="360"/>
+      </w:pPr>
+    </w:lvl>
+    <w:lvl w:ilvl="5" w:tplc="0416001B" w:tentative="1">
+      <w:start w:val="1"/>
+      <w:numFmt w:val="lowerRoman"/>
+      <w:lvlText w:val="%6."/>
+      <w:lvlJc w:val="right"/>
+      <w:pPr>
+        <w:ind w:left="4320" w:hanging="180"/>
+      </w:pPr>
+    </w:lvl>
+    <w:lvl w:ilvl="6" w:tplc="0416000F" w:tentative="1">
+      <w:start w:val="1"/>
+      <w:numFmt w:val="decimal"/>
+      <w:lvlText w:val="%7."/>
+      <w:lvlJc w:val="left"/>
+      <w:pPr>
+        <w:ind w:left="5040" w:hanging="360"/>
+      </w:pPr>
+    </w:lvl>
+    <w:lvl w:ilvl="7" w:tplc="04160019" w:tentative="1">
+      <w:start w:val="1"/>
+      <w:numFmt w:val="lowerLetter"/>
+      <w:lvlText w:val="%8."/>
+      <w:lvlJc w:val="left"/>
+      <w:pPr>
+        <w:ind w:left="5760" w:hanging="360"/>
+      </w:pPr>
+    </w:lvl>
+    <w:lvl w:ilvl="8" w:tplc="0416001B" w:tentative="1">
+      <w:start w:val="1"/>
+      <w:numFmt w:val="lowerRoman"/>
+      <w:lvlText w:val="%9."/>
+      <w:lvlJc w:val="right"/>
+      <w:pPr>
+        <w:ind w:left="6480" w:hanging="180"/>
+      </w:pPr>
+    </w:lvl>
+  </w:abstractNum>
+  <w:abstractNum w:abstractNumId="23" w15:restartNumberingAfterBreak="0">
     <w:nsid w:val="2242650C"/>
     <w:multiLevelType w:val="hybridMultilevel"/>
     <w:tmpl w:val="A1A4BE86"/>
@@ -14934,7 +16766,7 @@
       </w:rPr>
     </w:lvl>
   </w:abstractNum>
-  <w:abstractNum w:abstractNumId="22" w15:restartNumberingAfterBreak="0">
+  <w:abstractNum w:abstractNumId="24" w15:restartNumberingAfterBreak="0">
     <w:nsid w:val="24766A23"/>
     <w:multiLevelType w:val="hybridMultilevel"/>
     <w:tmpl w:val="4236A424"/>
@@ -15074,7 +16906,7 @@
       </w:rPr>
     </w:lvl>
   </w:abstractNum>
-  <w:abstractNum w:abstractNumId="23" w15:restartNumberingAfterBreak="0">
+  <w:abstractNum w:abstractNumId="25" w15:restartNumberingAfterBreak="0">
     <w:nsid w:val="2526592B"/>
     <w:multiLevelType w:val="hybridMultilevel"/>
     <w:tmpl w:val="37B6ADC0"/>
@@ -15214,7 +17046,7 @@
       </w:rPr>
     </w:lvl>
   </w:abstractNum>
-  <w:abstractNum w:abstractNumId="24" w15:restartNumberingAfterBreak="0">
+  <w:abstractNum w:abstractNumId="26" w15:restartNumberingAfterBreak="0">
     <w:nsid w:val="270B7D5E"/>
     <w:multiLevelType w:val="hybridMultilevel"/>
     <w:tmpl w:val="AE6AA91C"/>
@@ -15354,7 +17186,7 @@
       </w:rPr>
     </w:lvl>
   </w:abstractNum>
-  <w:abstractNum w:abstractNumId="25" w15:restartNumberingAfterBreak="0">
+  <w:abstractNum w:abstractNumId="27" w15:restartNumberingAfterBreak="0">
     <w:nsid w:val="2C0910B8"/>
     <w:multiLevelType w:val="hybridMultilevel"/>
     <w:tmpl w:val="1EA036C2"/>
@@ -15494,7 +17326,7 @@
       </w:rPr>
     </w:lvl>
   </w:abstractNum>
-  <w:abstractNum w:abstractNumId="26" w15:restartNumberingAfterBreak="0">
+  <w:abstractNum w:abstractNumId="28" w15:restartNumberingAfterBreak="0">
     <w:nsid w:val="2C160254"/>
     <w:multiLevelType w:val="hybridMultilevel"/>
     <w:tmpl w:val="FB78C456"/>
@@ -15634,7 +17466,7 @@
       </w:rPr>
     </w:lvl>
   </w:abstractNum>
-  <w:abstractNum w:abstractNumId="27" w15:restartNumberingAfterBreak="0">
+  <w:abstractNum w:abstractNumId="29" w15:restartNumberingAfterBreak="0">
     <w:nsid w:val="31A5359C"/>
     <w:multiLevelType w:val="hybridMultilevel"/>
     <w:tmpl w:val="AF327D5C"/>
@@ -15774,7 +17606,7 @@
       </w:rPr>
     </w:lvl>
   </w:abstractNum>
-  <w:abstractNum w:abstractNumId="28" w15:restartNumberingAfterBreak="0">
+  <w:abstractNum w:abstractNumId="30" w15:restartNumberingAfterBreak="0">
     <w:nsid w:val="375B5959"/>
     <w:multiLevelType w:val="hybridMultilevel"/>
     <w:tmpl w:val="E4120A16"/>
@@ -15914,7 +17746,7 @@
       </w:rPr>
     </w:lvl>
   </w:abstractNum>
-  <w:abstractNum w:abstractNumId="29" w15:restartNumberingAfterBreak="0">
+  <w:abstractNum w:abstractNumId="31" w15:restartNumberingAfterBreak="0">
     <w:nsid w:val="391D5FD3"/>
     <w:multiLevelType w:val="hybridMultilevel"/>
     <w:tmpl w:val="C4BE4C18"/>
@@ -16054,7 +17886,7 @@
       </w:rPr>
     </w:lvl>
   </w:abstractNum>
-  <w:abstractNum w:abstractNumId="30" w15:restartNumberingAfterBreak="0">
+  <w:abstractNum w:abstractNumId="32" w15:restartNumberingAfterBreak="0">
     <w:nsid w:val="395A0045"/>
     <w:multiLevelType w:val="hybridMultilevel"/>
     <w:tmpl w:val="17F430CA"/>
@@ -16194,7 +18026,7 @@
       </w:rPr>
     </w:lvl>
   </w:abstractNum>
-  <w:abstractNum w:abstractNumId="31" w15:restartNumberingAfterBreak="0">
+  <w:abstractNum w:abstractNumId="33" w15:restartNumberingAfterBreak="0">
     <w:nsid w:val="3AC14D9E"/>
     <w:multiLevelType w:val="hybridMultilevel"/>
     <w:tmpl w:val="ECBC703E"/>
@@ -16334,7 +18166,7 @@
       </w:rPr>
     </w:lvl>
   </w:abstractNum>
-  <w:abstractNum w:abstractNumId="32" w15:restartNumberingAfterBreak="0">
+  <w:abstractNum w:abstractNumId="34" w15:restartNumberingAfterBreak="0">
     <w:nsid w:val="3F3B7BB8"/>
     <w:multiLevelType w:val="hybridMultilevel"/>
     <w:tmpl w:val="6A56F89C"/>
@@ -16450,7 +18282,7 @@
       </w:pPr>
     </w:lvl>
   </w:abstractNum>
-  <w:abstractNum w:abstractNumId="33" w15:restartNumberingAfterBreak="0">
+  <w:abstractNum w:abstractNumId="35" w15:restartNumberingAfterBreak="0">
     <w:nsid w:val="41FC29CA"/>
     <w:multiLevelType w:val="hybridMultilevel"/>
     <w:tmpl w:val="B68207D4"/>
@@ -16590,7 +18422,7 @@
       </w:rPr>
     </w:lvl>
   </w:abstractNum>
-  <w:abstractNum w:abstractNumId="34" w15:restartNumberingAfterBreak="0">
+  <w:abstractNum w:abstractNumId="36" w15:restartNumberingAfterBreak="0">
     <w:nsid w:val="462A071C"/>
     <w:multiLevelType w:val="hybridMultilevel"/>
     <w:tmpl w:val="FA2ABDA2"/>
@@ -16730,7 +18562,7 @@
       </w:rPr>
     </w:lvl>
   </w:abstractNum>
-  <w:abstractNum w:abstractNumId="35" w15:restartNumberingAfterBreak="0">
+  <w:abstractNum w:abstractNumId="37" w15:restartNumberingAfterBreak="0">
     <w:nsid w:val="46F618AA"/>
     <w:multiLevelType w:val="hybridMultilevel"/>
     <w:tmpl w:val="EAAA0CEA"/>
@@ -16870,7 +18702,7 @@
       </w:rPr>
     </w:lvl>
   </w:abstractNum>
-  <w:abstractNum w:abstractNumId="36" w15:restartNumberingAfterBreak="0">
+  <w:abstractNum w:abstractNumId="38" w15:restartNumberingAfterBreak="0">
     <w:nsid w:val="475C62D8"/>
     <w:multiLevelType w:val="hybridMultilevel"/>
     <w:tmpl w:val="7BAE6348"/>
@@ -17010,7 +18842,7 @@
       </w:rPr>
     </w:lvl>
   </w:abstractNum>
-  <w:abstractNum w:abstractNumId="37" w15:restartNumberingAfterBreak="0">
+  <w:abstractNum w:abstractNumId="39" w15:restartNumberingAfterBreak="0">
     <w:nsid w:val="48FB7BD4"/>
     <w:multiLevelType w:val="hybridMultilevel"/>
     <w:tmpl w:val="801ADCFC"/>
@@ -17150,7 +18982,7 @@
       </w:rPr>
     </w:lvl>
   </w:abstractNum>
-  <w:abstractNum w:abstractNumId="38" w15:restartNumberingAfterBreak="0">
+  <w:abstractNum w:abstractNumId="40" w15:restartNumberingAfterBreak="0">
     <w:nsid w:val="4BAA05DF"/>
     <w:multiLevelType w:val="hybridMultilevel"/>
     <w:tmpl w:val="C37C0DA8"/>
@@ -17290,7 +19122,7 @@
       </w:rPr>
     </w:lvl>
   </w:abstractNum>
-  <w:abstractNum w:abstractNumId="39" w15:restartNumberingAfterBreak="0">
+  <w:abstractNum w:abstractNumId="41" w15:restartNumberingAfterBreak="0">
     <w:nsid w:val="4C511553"/>
     <w:multiLevelType w:val="multilevel"/>
     <w:tmpl w:val="A462AC46"/>
@@ -17430,7 +19262,7 @@
       </w:rPr>
     </w:lvl>
   </w:abstractNum>
-  <w:abstractNum w:abstractNumId="40" w15:restartNumberingAfterBreak="0">
+  <w:abstractNum w:abstractNumId="42" w15:restartNumberingAfterBreak="0">
     <w:nsid w:val="4EE72B12"/>
     <w:multiLevelType w:val="hybridMultilevel"/>
     <w:tmpl w:val="FCCEF752"/>
@@ -17570,7 +19402,7 @@
       </w:rPr>
     </w:lvl>
   </w:abstractNum>
-  <w:abstractNum w:abstractNumId="41" w15:restartNumberingAfterBreak="0">
+  <w:abstractNum w:abstractNumId="43" w15:restartNumberingAfterBreak="0">
     <w:nsid w:val="506036A9"/>
     <w:multiLevelType w:val="multilevel"/>
     <w:tmpl w:val="536A6EF4"/>
@@ -17710,7 +19542,7 @@
       </w:rPr>
     </w:lvl>
   </w:abstractNum>
-  <w:abstractNum w:abstractNumId="42" w15:restartNumberingAfterBreak="0">
+  <w:abstractNum w:abstractNumId="44" w15:restartNumberingAfterBreak="0">
     <w:nsid w:val="521E1A14"/>
     <w:multiLevelType w:val="hybridMultilevel"/>
     <w:tmpl w:val="532AE608"/>
@@ -17850,7 +19682,7 @@
       </w:rPr>
     </w:lvl>
   </w:abstractNum>
-  <w:abstractNum w:abstractNumId="43" w15:restartNumberingAfterBreak="0">
+  <w:abstractNum w:abstractNumId="45" w15:restartNumberingAfterBreak="0">
     <w:nsid w:val="53C157BC"/>
     <w:multiLevelType w:val="hybridMultilevel"/>
     <w:tmpl w:val="272E876A"/>
@@ -17990,7 +19822,7 @@
       </w:rPr>
     </w:lvl>
   </w:abstractNum>
-  <w:abstractNum w:abstractNumId="44" w15:restartNumberingAfterBreak="0">
+  <w:abstractNum w:abstractNumId="46" w15:restartNumberingAfterBreak="0">
     <w:nsid w:val="54977E06"/>
     <w:multiLevelType w:val="hybridMultilevel"/>
     <w:tmpl w:val="1DD842C4"/>
@@ -18130,7 +19962,7 @@
       </w:rPr>
     </w:lvl>
   </w:abstractNum>
-  <w:abstractNum w:abstractNumId="45" w15:restartNumberingAfterBreak="0">
+  <w:abstractNum w:abstractNumId="47" w15:restartNumberingAfterBreak="0">
     <w:nsid w:val="54D70746"/>
     <w:multiLevelType w:val="hybridMultilevel"/>
     <w:tmpl w:val="9E9A109E"/>
@@ -18246,7 +20078,7 @@
       </w:pPr>
     </w:lvl>
   </w:abstractNum>
-  <w:abstractNum w:abstractNumId="46" w15:restartNumberingAfterBreak="0">
+  <w:abstractNum w:abstractNumId="48" w15:restartNumberingAfterBreak="0">
     <w:nsid w:val="59305300"/>
     <w:multiLevelType w:val="hybridMultilevel"/>
     <w:tmpl w:val="DA2C816C"/>
@@ -18386,7 +20218,7 @@
       </w:rPr>
     </w:lvl>
   </w:abstractNum>
-  <w:abstractNum w:abstractNumId="47" w15:restartNumberingAfterBreak="0">
+  <w:abstractNum w:abstractNumId="49" w15:restartNumberingAfterBreak="0">
     <w:nsid w:val="5B2D0F95"/>
     <w:multiLevelType w:val="hybridMultilevel"/>
     <w:tmpl w:val="0D164FA2"/>
@@ -18526,7 +20358,96 @@
       </w:rPr>
     </w:lvl>
   </w:abstractNum>
-  <w:abstractNum w:abstractNumId="48" w15:restartNumberingAfterBreak="0">
+  <w:abstractNum w:abstractNumId="50" w15:restartNumberingAfterBreak="0">
+    <w:nsid w:val="5D5670BC"/>
+    <w:multiLevelType w:val="hybridMultilevel"/>
+    <w:tmpl w:val="F7F05208"/>
+    <w:lvl w:ilvl="0" w:tplc="0416000F">
+      <w:start w:val="1"/>
+      <w:numFmt w:val="decimal"/>
+      <w:lvlText w:val="%1."/>
+      <w:lvlJc w:val="left"/>
+      <w:pPr>
+        <w:ind w:left="720" w:hanging="360"/>
+      </w:pPr>
+      <w:rPr>
+        <w:rFonts w:hint="default"/>
+      </w:rPr>
+    </w:lvl>
+    <w:lvl w:ilvl="1" w:tplc="04160019" w:tentative="1">
+      <w:start w:val="1"/>
+      <w:numFmt w:val="lowerLetter"/>
+      <w:lvlText w:val="%2."/>
+      <w:lvlJc w:val="left"/>
+      <w:pPr>
+        <w:ind w:left="1440" w:hanging="360"/>
+      </w:pPr>
+    </w:lvl>
+    <w:lvl w:ilvl="2" w:tplc="0416001B" w:tentative="1">
+      <w:start w:val="1"/>
+      <w:numFmt w:val="lowerRoman"/>
+      <w:lvlText w:val="%3."/>
+      <w:lvlJc w:val="right"/>
+      <w:pPr>
+        <w:ind w:left="2160" w:hanging="180"/>
+      </w:pPr>
+    </w:lvl>
+    <w:lvl w:ilvl="3" w:tplc="0416000F" w:tentative="1">
+      <w:start w:val="1"/>
+      <w:numFmt w:val="decimal"/>
+      <w:lvlText w:val="%4."/>
+      <w:lvlJc w:val="left"/>
+      <w:pPr>
+        <w:ind w:left="2880" w:hanging="360"/>
+      </w:pPr>
+    </w:lvl>
+    <w:lvl w:ilvl="4" w:tplc="04160019" w:tentative="1">
+      <w:start w:val="1"/>
+      <w:numFmt w:val="lowerLetter"/>
+      <w:lvlText w:val="%5."/>
+      <w:lvlJc w:val="left"/>
+      <w:pPr>
+        <w:ind w:left="3600" w:hanging="360"/>
+      </w:pPr>
+    </w:lvl>
+    <w:lvl w:ilvl="5" w:tplc="0416001B" w:tentative="1">
+      <w:start w:val="1"/>
+      <w:numFmt w:val="lowerRoman"/>
+      <w:lvlText w:val="%6."/>
+      <w:lvlJc w:val="right"/>
+      <w:pPr>
+        <w:ind w:left="4320" w:hanging="180"/>
+      </w:pPr>
+    </w:lvl>
+    <w:lvl w:ilvl="6" w:tplc="0416000F" w:tentative="1">
+      <w:start w:val="1"/>
+      <w:numFmt w:val="decimal"/>
+      <w:lvlText w:val="%7."/>
+      <w:lvlJc w:val="left"/>
+      <w:pPr>
+        <w:ind w:left="5040" w:hanging="360"/>
+      </w:pPr>
+    </w:lvl>
+    <w:lvl w:ilvl="7" w:tplc="04160019" w:tentative="1">
+      <w:start w:val="1"/>
+      <w:numFmt w:val="lowerLetter"/>
+      <w:lvlText w:val="%8."/>
+      <w:lvlJc w:val="left"/>
+      <w:pPr>
+        <w:ind w:left="5760" w:hanging="360"/>
+      </w:pPr>
+    </w:lvl>
+    <w:lvl w:ilvl="8" w:tplc="0416001B" w:tentative="1">
+      <w:start w:val="1"/>
+      <w:numFmt w:val="lowerRoman"/>
+      <w:lvlText w:val="%9."/>
+      <w:lvlJc w:val="right"/>
+      <w:pPr>
+        <w:ind w:left="6480" w:hanging="180"/>
+      </w:pPr>
+    </w:lvl>
+  </w:abstractNum>
+  <w:abstractNum w:abstractNumId="51" w15:restartNumberingAfterBreak="0">
     <w:nsid w:val="5E1065CD"/>
     <w:multiLevelType w:val="hybridMultilevel"/>
     <w:tmpl w:val="4BDE0FEA"/>
@@ -18666,7 +20587,7 @@
       </w:rPr>
     </w:lvl>
   </w:abstractNum>
-  <w:abstractNum w:abstractNumId="49" w15:restartNumberingAfterBreak="0">
+  <w:abstractNum w:abstractNumId="52" w15:restartNumberingAfterBreak="0">
     <w:nsid w:val="601B2C70"/>
     <w:multiLevelType w:val="hybridMultilevel"/>
     <w:tmpl w:val="19040CBA"/>
@@ -18806,7 +20727,7 @@
       </w:rPr>
     </w:lvl>
   </w:abstractNum>
-  <w:abstractNum w:abstractNumId="50" w15:restartNumberingAfterBreak="0">
+  <w:abstractNum w:abstractNumId="53" w15:restartNumberingAfterBreak="0">
     <w:nsid w:val="61554B52"/>
     <w:multiLevelType w:val="hybridMultilevel"/>
     <w:tmpl w:val="8708CE72"/>
@@ -18946,7 +20867,7 @@
       </w:rPr>
     </w:lvl>
   </w:abstractNum>
-  <w:abstractNum w:abstractNumId="51" w15:restartNumberingAfterBreak="0">
+  <w:abstractNum w:abstractNumId="54" w15:restartNumberingAfterBreak="0">
     <w:nsid w:val="6426577C"/>
     <w:multiLevelType w:val="hybridMultilevel"/>
     <w:tmpl w:val="FF0E588E"/>
@@ -19086,7 +21007,7 @@
       </w:rPr>
     </w:lvl>
   </w:abstractNum>
-  <w:abstractNum w:abstractNumId="52" w15:restartNumberingAfterBreak="0">
+  <w:abstractNum w:abstractNumId="55" w15:restartNumberingAfterBreak="0">
     <w:nsid w:val="64D91269"/>
     <w:multiLevelType w:val="hybridMultilevel"/>
     <w:tmpl w:val="E8E4232A"/>
@@ -19226,7 +21147,7 @@
       </w:rPr>
     </w:lvl>
   </w:abstractNum>
-  <w:abstractNum w:abstractNumId="53" w15:restartNumberingAfterBreak="0">
+  <w:abstractNum w:abstractNumId="56" w15:restartNumberingAfterBreak="0">
     <w:nsid w:val="66A34324"/>
     <w:multiLevelType w:val="hybridMultilevel"/>
     <w:tmpl w:val="EA7ACEF8"/>
@@ -19366,7 +21287,7 @@
       </w:rPr>
     </w:lvl>
   </w:abstractNum>
-  <w:abstractNum w:abstractNumId="54" w15:restartNumberingAfterBreak="0">
+  <w:abstractNum w:abstractNumId="57" w15:restartNumberingAfterBreak="0">
     <w:nsid w:val="66FC15D4"/>
     <w:multiLevelType w:val="singleLevel"/>
     <w:tmpl w:val="6282AC58"/>
@@ -19386,7 +21307,7 @@
       </w:rPr>
     </w:lvl>
   </w:abstractNum>
-  <w:abstractNum w:abstractNumId="55" w15:restartNumberingAfterBreak="0">
+  <w:abstractNum w:abstractNumId="58" w15:restartNumberingAfterBreak="0">
     <w:nsid w:val="683C0191"/>
     <w:multiLevelType w:val="hybridMultilevel"/>
     <w:tmpl w:val="6D7ED6DC"/>
@@ -19502,7 +21423,7 @@
       </w:pPr>
     </w:lvl>
   </w:abstractNum>
-  <w:abstractNum w:abstractNumId="56" w15:restartNumberingAfterBreak="0">
+  <w:abstractNum w:abstractNumId="59" w15:restartNumberingAfterBreak="0">
     <w:nsid w:val="68512903"/>
     <w:multiLevelType w:val="multilevel"/>
     <w:tmpl w:val="453A114A"/>
@@ -19642,7 +21563,7 @@
       </w:rPr>
     </w:lvl>
   </w:abstractNum>
-  <w:abstractNum w:abstractNumId="57" w15:restartNumberingAfterBreak="0">
+  <w:abstractNum w:abstractNumId="60" w15:restartNumberingAfterBreak="0">
     <w:nsid w:val="68524F02"/>
     <w:multiLevelType w:val="hybridMultilevel"/>
     <w:tmpl w:val="6792B858"/>
@@ -19782,7 +21703,7 @@
       </w:rPr>
     </w:lvl>
   </w:abstractNum>
-  <w:abstractNum w:abstractNumId="58" w15:restartNumberingAfterBreak="0">
+  <w:abstractNum w:abstractNumId="61" w15:restartNumberingAfterBreak="0">
     <w:nsid w:val="6886369A"/>
     <w:multiLevelType w:val="hybridMultilevel"/>
     <w:tmpl w:val="D990E576"/>
@@ -19922,7 +21843,7 @@
       </w:rPr>
     </w:lvl>
   </w:abstractNum>
-  <w:abstractNum w:abstractNumId="59" w15:restartNumberingAfterBreak="0">
+  <w:abstractNum w:abstractNumId="62" w15:restartNumberingAfterBreak="0">
     <w:nsid w:val="693D179B"/>
     <w:multiLevelType w:val="hybridMultilevel"/>
     <w:tmpl w:val="8F541760"/>
@@ -20062,7 +21983,7 @@
       </w:rPr>
     </w:lvl>
   </w:abstractNum>
-  <w:abstractNum w:abstractNumId="60" w15:restartNumberingAfterBreak="0">
+  <w:abstractNum w:abstractNumId="63" w15:restartNumberingAfterBreak="0">
     <w:nsid w:val="6AD25332"/>
     <w:multiLevelType w:val="hybridMultilevel"/>
     <w:tmpl w:val="D910C5F8"/>
@@ -20202,7 +22123,7 @@
       </w:rPr>
     </w:lvl>
   </w:abstractNum>
-  <w:abstractNum w:abstractNumId="61" w15:restartNumberingAfterBreak="0">
+  <w:abstractNum w:abstractNumId="64" w15:restartNumberingAfterBreak="0">
     <w:nsid w:val="6D73181D"/>
     <w:multiLevelType w:val="hybridMultilevel"/>
     <w:tmpl w:val="70C0ECE6"/>
@@ -20342,7 +22263,7 @@
       </w:rPr>
     </w:lvl>
   </w:abstractNum>
-  <w:abstractNum w:abstractNumId="62" w15:restartNumberingAfterBreak="0">
+  <w:abstractNum w:abstractNumId="65" w15:restartNumberingAfterBreak="0">
     <w:nsid w:val="6EF57C2D"/>
     <w:multiLevelType w:val="hybridMultilevel"/>
     <w:tmpl w:val="17E4F926"/>
@@ -20482,7 +22403,7 @@
       </w:rPr>
     </w:lvl>
   </w:abstractNum>
-  <w:abstractNum w:abstractNumId="63" w15:restartNumberingAfterBreak="0">
+  <w:abstractNum w:abstractNumId="66" w15:restartNumberingAfterBreak="0">
     <w:nsid w:val="70C57EC2"/>
     <w:multiLevelType w:val="hybridMultilevel"/>
     <w:tmpl w:val="493841D4"/>
@@ -20595,7 +22516,7 @@
       </w:pPr>
     </w:lvl>
   </w:abstractNum>
-  <w:abstractNum w:abstractNumId="64" w15:restartNumberingAfterBreak="0">
+  <w:abstractNum w:abstractNumId="67" w15:restartNumberingAfterBreak="0">
     <w:nsid w:val="70D9733D"/>
     <w:multiLevelType w:val="hybridMultilevel"/>
     <w:tmpl w:val="81BA4848"/>
@@ -20735,7 +22656,7 @@
       </w:rPr>
     </w:lvl>
   </w:abstractNum>
-  <w:abstractNum w:abstractNumId="65" w15:restartNumberingAfterBreak="0">
+  <w:abstractNum w:abstractNumId="68" w15:restartNumberingAfterBreak="0">
     <w:nsid w:val="71674412"/>
     <w:multiLevelType w:val="hybridMultilevel"/>
     <w:tmpl w:val="677C880A"/>
@@ -20851,7 +22772,7 @@
       </w:pPr>
     </w:lvl>
   </w:abstractNum>
-  <w:abstractNum w:abstractNumId="66" w15:restartNumberingAfterBreak="0">
+  <w:abstractNum w:abstractNumId="69" w15:restartNumberingAfterBreak="0">
     <w:nsid w:val="71DC5A85"/>
     <w:multiLevelType w:val="hybridMultilevel"/>
     <w:tmpl w:val="CD04CB4C"/>
@@ -20991,7 +22912,7 @@
       </w:rPr>
     </w:lvl>
   </w:abstractNum>
-  <w:abstractNum w:abstractNumId="67" w15:restartNumberingAfterBreak="0">
+  <w:abstractNum w:abstractNumId="70" w15:restartNumberingAfterBreak="0">
     <w:nsid w:val="75201A62"/>
     <w:multiLevelType w:val="multilevel"/>
     <w:tmpl w:val="8B3E4808"/>
@@ -21131,7 +23052,7 @@
       </w:rPr>
     </w:lvl>
   </w:abstractNum>
-  <w:abstractNum w:abstractNumId="68" w15:restartNumberingAfterBreak="0">
+  <w:abstractNum w:abstractNumId="71" w15:restartNumberingAfterBreak="0">
     <w:nsid w:val="76D5253D"/>
     <w:multiLevelType w:val="hybridMultilevel"/>
     <w:tmpl w:val="A64E9860"/>
@@ -21271,7 +23192,7 @@
       </w:rPr>
     </w:lvl>
   </w:abstractNum>
-  <w:abstractNum w:abstractNumId="69" w15:restartNumberingAfterBreak="0">
+  <w:abstractNum w:abstractNumId="72" w15:restartNumberingAfterBreak="0">
     <w:nsid w:val="779A140F"/>
     <w:multiLevelType w:val="hybridMultilevel"/>
     <w:tmpl w:val="7AE2D5B2"/>
@@ -21411,7 +23332,7 @@
       </w:rPr>
     </w:lvl>
   </w:abstractNum>
-  <w:abstractNum w:abstractNumId="70" w15:restartNumberingAfterBreak="0">
+  <w:abstractNum w:abstractNumId="73" w15:restartNumberingAfterBreak="0">
     <w:nsid w:val="77B5253B"/>
     <w:multiLevelType w:val="hybridMultilevel"/>
     <w:tmpl w:val="E488D35C"/>
@@ -21551,7 +23472,7 @@
       </w:rPr>
     </w:lvl>
   </w:abstractNum>
-  <w:abstractNum w:abstractNumId="71" w15:restartNumberingAfterBreak="0">
+  <w:abstractNum w:abstractNumId="74" w15:restartNumberingAfterBreak="0">
     <w:nsid w:val="78CB57A1"/>
     <w:multiLevelType w:val="hybridMultilevel"/>
     <w:tmpl w:val="13480882"/>
@@ -21691,7 +23612,7 @@
       </w:rPr>
     </w:lvl>
   </w:abstractNum>
-  <w:abstractNum w:abstractNumId="72" w15:restartNumberingAfterBreak="0">
+  <w:abstractNum w:abstractNumId="75" w15:restartNumberingAfterBreak="0">
     <w:nsid w:val="79337207"/>
     <w:multiLevelType w:val="hybridMultilevel"/>
     <w:tmpl w:val="75E2C4CE"/>
@@ -21831,7 +23752,7 @@
       </w:rPr>
     </w:lvl>
   </w:abstractNum>
-  <w:abstractNum w:abstractNumId="73" w15:restartNumberingAfterBreak="0">
+  <w:abstractNum w:abstractNumId="76" w15:restartNumberingAfterBreak="0">
     <w:nsid w:val="7AD34732"/>
     <w:multiLevelType w:val="hybridMultilevel"/>
     <w:tmpl w:val="35903AB6"/>
@@ -21950,14 +23871,103 @@
       </w:pPr>
     </w:lvl>
   </w:abstractNum>
+  <w:abstractNum w:abstractNumId="77" w15:restartNumberingAfterBreak="0">
+    <w:nsid w:val="7C646316"/>
+    <w:multiLevelType w:val="hybridMultilevel"/>
+    <w:tmpl w:val="F666603C"/>
+    <w:lvl w:ilvl="0" w:tplc="0416000F">
+      <w:start w:val="1"/>
+      <w:numFmt w:val="decimal"/>
+      <w:lvlText w:val="%1."/>
+      <w:lvlJc w:val="left"/>
+      <w:pPr>
+        <w:ind w:left="2160" w:hanging="360"/>
+      </w:pPr>
+      <w:rPr>
+        <w:rFonts w:hint="default"/>
+      </w:rPr>
+    </w:lvl>
+    <w:lvl w:ilvl="1" w:tplc="04160019" w:tentative="1">
+      <w:start w:val="1"/>
+      <w:numFmt w:val="lowerLetter"/>
+      <w:lvlText w:val="%2."/>
+      <w:lvlJc w:val="left"/>
+      <w:pPr>
+        <w:ind w:left="2880" w:hanging="360"/>
+      </w:pPr>
+    </w:lvl>
+    <w:lvl w:ilvl="2" w:tplc="0416001B" w:tentative="1">
+      <w:start w:val="1"/>
+      <w:numFmt w:val="lowerRoman"/>
+      <w:lvlText w:val="%3."/>
+      <w:lvlJc w:val="right"/>
+      <w:pPr>
+        <w:ind w:left="3600" w:hanging="180"/>
+      </w:pPr>
+    </w:lvl>
+    <w:lvl w:ilvl="3" w:tplc="0416000F" w:tentative="1">
+      <w:start w:val="1"/>
+      <w:numFmt w:val="decimal"/>
+      <w:lvlText w:val="%4."/>
+      <w:lvlJc w:val="left"/>
+      <w:pPr>
+        <w:ind w:left="4320" w:hanging="360"/>
+      </w:pPr>
+    </w:lvl>
+    <w:lvl w:ilvl="4" w:tplc="04160019" w:tentative="1">
+      <w:start w:val="1"/>
+      <w:numFmt w:val="lowerLetter"/>
+      <w:lvlText w:val="%5."/>
+      <w:lvlJc w:val="left"/>
+      <w:pPr>
+        <w:ind w:left="5040" w:hanging="360"/>
+      </w:pPr>
+    </w:lvl>
+    <w:lvl w:ilvl="5" w:tplc="0416001B" w:tentative="1">
+      <w:start w:val="1"/>
+      <w:numFmt w:val="lowerRoman"/>
+      <w:lvlText w:val="%6."/>
+      <w:lvlJc w:val="right"/>
+      <w:pPr>
+        <w:ind w:left="5760" w:hanging="180"/>
+      </w:pPr>
+    </w:lvl>
+    <w:lvl w:ilvl="6" w:tplc="0416000F" w:tentative="1">
+      <w:start w:val="1"/>
+      <w:numFmt w:val="decimal"/>
+      <w:lvlText w:val="%7."/>
+      <w:lvlJc w:val="left"/>
+      <w:pPr>
+        <w:ind w:left="6480" w:hanging="360"/>
+      </w:pPr>
+    </w:lvl>
+    <w:lvl w:ilvl="7" w:tplc="04160019" w:tentative="1">
+      <w:start w:val="1"/>
+      <w:numFmt w:val="lowerLetter"/>
+      <w:lvlText w:val="%8."/>
+      <w:lvlJc w:val="left"/>
+      <w:pPr>
+        <w:ind w:left="7200" w:hanging="360"/>
+      </w:pPr>
+    </w:lvl>
+    <w:lvl w:ilvl="8" w:tplc="0416001B" w:tentative="1">
+      <w:start w:val="1"/>
+      <w:numFmt w:val="lowerRoman"/>
+      <w:lvlText w:val="%9."/>
+      <w:lvlJc w:val="right"/>
+      <w:pPr>
+        <w:ind w:left="7920" w:hanging="180"/>
+      </w:pPr>
+    </w:lvl>
+  </w:abstractNum>
   <w:num w:numId="1">
-    <w:abstractNumId w:val="41"/>
+    <w:abstractNumId w:val="43"/>
   </w:num>
   <w:num w:numId="2">
-    <w:abstractNumId w:val="73"/>
+    <w:abstractNumId w:val="76"/>
   </w:num>
   <w:num w:numId="3">
-    <w:abstractNumId w:val="68"/>
+    <w:abstractNumId w:val="71"/>
   </w:num>
   <w:num w:numId="4">
     <w:abstractNumId w:val="8"/>
@@ -21966,55 +23976,55 @@
     <w:abstractNumId w:val="14"/>
   </w:num>
   <w:num w:numId="6">
-    <w:abstractNumId w:val="64"/>
+    <w:abstractNumId w:val="67"/>
   </w:num>
   <w:num w:numId="7">
+    <w:abstractNumId w:val="68"/>
+  </w:num>
+  <w:num w:numId="8">
+    <w:abstractNumId w:val="74"/>
+  </w:num>
+  <w:num w:numId="9">
     <w:abstractNumId w:val="65"/>
   </w:num>
-  <w:num w:numId="8">
-    <w:abstractNumId w:val="71"/>
-  </w:num>
-  <w:num w:numId="9">
-    <w:abstractNumId w:val="62"/>
-  </w:num>
   <w:num w:numId="10">
-    <w:abstractNumId w:val="46"/>
+    <w:abstractNumId w:val="48"/>
   </w:num>
   <w:num w:numId="11">
+    <w:abstractNumId w:val="39"/>
+  </w:num>
+  <w:num w:numId="12">
+    <w:abstractNumId w:val="60"/>
+  </w:num>
+  <w:num w:numId="13">
+    <w:abstractNumId w:val="52"/>
+  </w:num>
+  <w:num w:numId="14">
+    <w:abstractNumId w:val="45"/>
+  </w:num>
+  <w:num w:numId="15">
+    <w:abstractNumId w:val="36"/>
+  </w:num>
+  <w:num w:numId="16">
     <w:abstractNumId w:val="37"/>
   </w:num>
-  <w:num w:numId="12">
-    <w:abstractNumId w:val="57"/>
-  </w:num>
-  <w:num w:numId="13">
-    <w:abstractNumId w:val="49"/>
-  </w:num>
-  <w:num w:numId="14">
-    <w:abstractNumId w:val="43"/>
-  </w:num>
-  <w:num w:numId="15">
-    <w:abstractNumId w:val="34"/>
-  </w:num>
-  <w:num w:numId="16">
-    <w:abstractNumId w:val="35"/>
-  </w:num>
   <w:num w:numId="17">
-    <w:abstractNumId w:val="51"/>
+    <w:abstractNumId w:val="54"/>
   </w:num>
   <w:num w:numId="18">
-    <w:abstractNumId w:val="60"/>
+    <w:abstractNumId w:val="63"/>
   </w:num>
   <w:num w:numId="19">
     <w:abstractNumId w:val="17"/>
   </w:num>
   <w:num w:numId="20">
-    <w:abstractNumId w:val="28"/>
+    <w:abstractNumId w:val="30"/>
   </w:num>
   <w:num w:numId="21">
-    <w:abstractNumId w:val="23"/>
+    <w:abstractNumId w:val="25"/>
   </w:num>
   <w:num w:numId="22">
-    <w:abstractNumId w:val="38"/>
+    <w:abstractNumId w:val="40"/>
   </w:num>
   <w:num w:numId="23">
     <w:abstractNumId w:val="12"/>
@@ -22023,22 +24033,22 @@
     <w:abstractNumId w:val="2"/>
   </w:num>
   <w:num w:numId="25">
+    <w:abstractNumId w:val="56"/>
+  </w:num>
+  <w:num w:numId="26">
+    <w:abstractNumId w:val="46"/>
+  </w:num>
+  <w:num w:numId="27">
+    <w:abstractNumId w:val="51"/>
+  </w:num>
+  <w:num w:numId="28">
     <w:abstractNumId w:val="53"/>
   </w:num>
-  <w:num w:numId="26">
-    <w:abstractNumId w:val="44"/>
-  </w:num>
-  <w:num w:numId="27">
-    <w:abstractNumId w:val="48"/>
-  </w:num>
-  <w:num w:numId="28">
-    <w:abstractNumId w:val="50"/>
-  </w:num>
   <w:num w:numId="29">
-    <w:abstractNumId w:val="27"/>
+    <w:abstractNumId w:val="29"/>
   </w:num>
   <w:num w:numId="30">
-    <w:abstractNumId w:val="30"/>
+    <w:abstractNumId w:val="32"/>
   </w:num>
   <w:num w:numId="31">
     <w:abstractNumId w:val="18"/>
@@ -22050,28 +24060,28 @@
     <w:abstractNumId w:val="11"/>
   </w:num>
   <w:num w:numId="34">
-    <w:abstractNumId w:val="61"/>
+    <w:abstractNumId w:val="64"/>
   </w:num>
   <w:num w:numId="35">
-    <w:abstractNumId w:val="69"/>
+    <w:abstractNumId w:val="72"/>
   </w:num>
   <w:num w:numId="36">
-    <w:abstractNumId w:val="52"/>
+    <w:abstractNumId w:val="55"/>
   </w:num>
   <w:num w:numId="37">
-    <w:abstractNumId w:val="24"/>
+    <w:abstractNumId w:val="26"/>
   </w:num>
   <w:num w:numId="38">
-    <w:abstractNumId w:val="20"/>
+    <w:abstractNumId w:val="21"/>
   </w:num>
   <w:num w:numId="39">
     <w:abstractNumId w:val="4"/>
   </w:num>
   <w:num w:numId="40">
-    <w:abstractNumId w:val="47"/>
+    <w:abstractNumId w:val="49"/>
   </w:num>
   <w:num w:numId="41">
-    <w:abstractNumId w:val="36"/>
+    <w:abstractNumId w:val="38"/>
   </w:num>
   <w:num w:numId="42">
     <w:abstractNumId w:val="15"/>
@@ -22086,19 +24096,19 @@
     <w:abstractNumId w:val="9"/>
   </w:num>
   <w:num w:numId="46">
-    <w:abstractNumId w:val="32"/>
+    <w:abstractNumId w:val="34"/>
   </w:num>
   <w:num w:numId="47">
     <w:abstractNumId w:val="3"/>
   </w:num>
   <w:num w:numId="48">
-    <w:abstractNumId w:val="66"/>
+    <w:abstractNumId w:val="69"/>
   </w:num>
   <w:num w:numId="49">
-    <w:abstractNumId w:val="25"/>
+    <w:abstractNumId w:val="27"/>
   </w:num>
   <w:num w:numId="50">
-    <w:abstractNumId w:val="56"/>
+    <w:abstractNumId w:val="59"/>
   </w:num>
   <w:num w:numId="51">
     <w:abstractNumId w:val="5"/>
@@ -22119,58 +24129,58 @@
     </w:lvlOverride>
   </w:num>
   <w:num w:numId="53">
-    <w:abstractNumId w:val="26"/>
+    <w:abstractNumId w:val="28"/>
   </w:num>
   <w:num w:numId="54">
-    <w:abstractNumId w:val="58"/>
+    <w:abstractNumId w:val="61"/>
   </w:num>
   <w:num w:numId="55">
-    <w:abstractNumId w:val="39"/>
+    <w:abstractNumId w:val="41"/>
   </w:num>
   <w:num w:numId="56">
-    <w:abstractNumId w:val="40"/>
+    <w:abstractNumId w:val="42"/>
   </w:num>
   <w:num w:numId="57">
-    <w:abstractNumId w:val="54"/>
+    <w:abstractNumId w:val="57"/>
   </w:num>
   <w:num w:numId="58">
-    <w:abstractNumId w:val="67"/>
+    <w:abstractNumId w:val="70"/>
   </w:num>
   <w:num w:numId="59">
-    <w:abstractNumId w:val="45"/>
+    <w:abstractNumId w:val="47"/>
   </w:num>
   <w:num w:numId="60">
     <w:abstractNumId w:val="13"/>
   </w:num>
   <w:num w:numId="61">
-    <w:abstractNumId w:val="55"/>
+    <w:abstractNumId w:val="58"/>
   </w:num>
   <w:num w:numId="62">
-    <w:abstractNumId w:val="42"/>
+    <w:abstractNumId w:val="44"/>
   </w:num>
   <w:num w:numId="63">
+    <w:abstractNumId w:val="33"/>
+  </w:num>
+  <w:num w:numId="64">
+    <w:abstractNumId w:val="23"/>
+  </w:num>
+  <w:num w:numId="65">
+    <w:abstractNumId w:val="24"/>
+  </w:num>
+  <w:num w:numId="66">
     <w:abstractNumId w:val="31"/>
   </w:num>
-  <w:num w:numId="64">
-    <w:abstractNumId w:val="21"/>
-  </w:num>
-  <w:num w:numId="65">
-    <w:abstractNumId w:val="22"/>
-  </w:num>
-  <w:num w:numId="66">
-    <w:abstractNumId w:val="29"/>
-  </w:num>
   <w:num w:numId="67">
-    <w:abstractNumId w:val="72"/>
+    <w:abstractNumId w:val="75"/>
   </w:num>
   <w:num w:numId="68">
-    <w:abstractNumId w:val="70"/>
+    <w:abstractNumId w:val="73"/>
   </w:num>
   <w:num w:numId="69">
-    <w:abstractNumId w:val="59"/>
+    <w:abstractNumId w:val="62"/>
   </w:num>
   <w:num w:numId="70">
-    <w:abstractNumId w:val="19"/>
+    <w:abstractNumId w:val="20"/>
   </w:num>
   <w:num w:numId="71">
     <w:abstractNumId w:val="16"/>
@@ -22179,10 +24189,22 @@
     <w:abstractNumId w:val="1"/>
   </w:num>
   <w:num w:numId="73">
-    <w:abstractNumId w:val="33"/>
+    <w:abstractNumId w:val="35"/>
   </w:num>
   <w:num w:numId="74">
-    <w:abstractNumId w:val="63"/>
+    <w:abstractNumId w:val="66"/>
+  </w:num>
+  <w:num w:numId="75">
+    <w:abstractNumId w:val="50"/>
+  </w:num>
+  <w:num w:numId="76">
+    <w:abstractNumId w:val="22"/>
+  </w:num>
+  <w:num w:numId="77">
+    <w:abstractNumId w:val="77"/>
+  </w:num>
+  <w:num w:numId="78">
+    <w:abstractNumId w:val="19"/>
   </w:num>
   <w:numIdMacAtCleanup w:val="72"/>
 </w:numbering>
@@ -22810,6 +24832,17 @@
       <w:szCs w:val="24"/>
     </w:rPr>
   </w:style>
+  <w:style w:type="paragraph" w:styleId="PargrafodaLista">
+    <w:name w:val="List Paragraph"/>
+    <w:basedOn w:val="Normal"/>
+    <w:uiPriority w:val="34"/>
+    <w:qFormat/>
+    <w:rsid w:val="00EF0C88"/>
+    <w:pPr>
+      <w:ind w:left="720"/>
+      <w:contextualSpacing/>
+    </w:pPr>
+  </w:style>
 </w:styles>
 </file>
 

</xml_diff>

<commit_message>
Adicionar melhorias na consistência do texto
</commit_message>
<xml_diff>
--- a/Utilização de Behaviour-Driven Development para apoio à Gestão das Comunicações.docx
+++ b/Utilização de Behaviour-Driven Development para apoio à Gestão das Comunicações.docx
@@ -9048,15 +9048,18 @@
     </w:p>
     <w:p>
       <w:pPr>
-        <w:numPr>
-          <w:ilvl w:val="0"/>
-          <w:numId w:val="60"/>
-        </w:numPr>
         <w:rPr>
           <w:sz w:val="28"/>
           <w:szCs w:val="24"/>
         </w:rPr>
       </w:pPr>
+      <w:r>
+        <w:rPr>
+          <w:sz w:val="28"/>
+          <w:szCs w:val="24"/>
+        </w:rPr>
+        <w:t xml:space="preserve">2. </w:t>
+      </w:r>
       <w:r>
         <w:rPr>
           <w:sz w:val="28"/>
@@ -9403,16 +9406,34 @@
           <w:szCs w:val="24"/>
           <w:lang w:val="it-IT"/>
         </w:rPr>
-        <w:t>Por fim, iremos explorar</w:t>
-      </w:r>
-      <w:r>
-        <w:rPr>
-          <w:b w:val="0"/>
-          <w:sz w:val="24"/>
-          <w:szCs w:val="24"/>
-          <w:lang w:val="it-IT"/>
-        </w:rPr>
-        <w:t xml:space="preserve"> o outro tema central do trabalho, que é</w:t>
+        <w:t xml:space="preserve">Por fim, </w:t>
+      </w:r>
+      <w:r>
+        <w:rPr>
+          <w:b w:val="0"/>
+          <w:sz w:val="24"/>
+          <w:szCs w:val="24"/>
+          <w:lang w:val="it-IT"/>
+        </w:rPr>
+        <w:t>o outro tema central do trabalho</w:t>
+      </w:r>
+      <w:r>
+        <w:rPr>
+          <w:b w:val="0"/>
+          <w:sz w:val="24"/>
+          <w:szCs w:val="24"/>
+          <w:lang w:val="it-IT"/>
+        </w:rPr>
+        <w:t xml:space="preserve"> será explorado</w:t>
+      </w:r>
+      <w:r>
+        <w:rPr>
+          <w:b w:val="0"/>
+          <w:sz w:val="24"/>
+          <w:szCs w:val="24"/>
+          <w:lang w:val="it-IT"/>
+        </w:rPr>
+        <w:t>, que é</w:t>
       </w:r>
       <w:r>
         <w:rPr>
@@ -9609,7 +9630,17 @@
           <w:szCs w:val="24"/>
           <w:lang w:val="it-IT"/>
         </w:rPr>
-        <w:t xml:space="preserve">Importante reforçar que, apesar de representarem </w:t>
+        <w:t>A</w:t>
+      </w:r>
+      <w:r>
+        <w:rPr>
+          <w:b w:val="0"/>
+          <w:bCs w:val="0"/>
+          <w:sz w:val="24"/>
+          <w:szCs w:val="24"/>
+          <w:lang w:val="it-IT"/>
+        </w:rPr>
+        <w:t xml:space="preserve">pesar de representarem </w:t>
       </w:r>
       <w:r>
         <w:rPr>
@@ -10666,6 +10697,23 @@
           <w:lang w:val="it-IT"/>
         </w:rPr>
       </w:pPr>
+    </w:p>
+    <w:p>
+      <w:pPr>
+        <w:rPr>
+          <w:sz w:val="24"/>
+          <w:szCs w:val="24"/>
+          <w:lang w:val="it-IT"/>
+        </w:rPr>
+      </w:pPr>
+      <w:r>
+        <w:rPr>
+          <w:sz w:val="24"/>
+          <w:szCs w:val="24"/>
+          <w:lang w:val="it-IT"/>
+        </w:rPr>
+        <w:t>2.3 eXtremme Programming</w:t>
+      </w:r>
     </w:p>
     <w:p>
       <w:pPr>
@@ -13673,21 +13721,21 @@
         <v:path o:extrusionok="f" gradientshapeok="t" o:connecttype="rect"/>
         <o:lock v:ext="edit" aspectratio="t"/>
       </v:shapetype>
-      <v:shape id="_x0000_i1791" type="#_x0000_t75" style="width:7.5pt;height:7.5pt" o:bullet="t">
+      <v:shape id="_x0000_i1806" type="#_x0000_t75" style="width:7.5pt;height:7.5pt" o:bullet="t">
         <v:imagedata r:id="rId1" o:title="clip_image001"/>
       </v:shape>
     </w:pict>
   </w:numPicBullet>
   <w:numPicBullet w:numPicBulletId="1">
     <w:pict>
-      <v:shape id="_x0000_i1792" type="#_x0000_t75" style="width:14.25pt;height:14.25pt" o:bullet="t">
+      <v:shape id="_x0000_i1807" type="#_x0000_t75" style="width:14.25pt;height:14.25pt" o:bullet="t">
         <v:imagedata r:id="rId2" o:title="clip_image002"/>
       </v:shape>
     </w:pict>
   </w:numPicBullet>
   <w:numPicBullet w:numPicBulletId="2">
     <w:pict>
-      <v:shape id="_x0000_i1793" type="#_x0000_t75" style="width:7.5pt;height:7.5pt" o:bullet="t">
+      <v:shape id="_x0000_i1808" type="#_x0000_t75" style="width:7.5pt;height:7.5pt" o:bullet="t">
         <v:imagedata r:id="rId3" o:title="clip_image003"/>
       </v:shape>
     </w:pict>

</xml_diff>

<commit_message>
Adicionar seção 2.3; refatorar seção 1.1 e 1.4; organizar referências, armazenar primeira imagem autoral
</commit_message>
<xml_diff>
--- a/Utilização de Behaviour-Driven Development para apoio à Gestão das Comunicações.docx
+++ b/Utilização de Behaviour-Driven Development para apoio à Gestão das Comunicações.docx
@@ -6680,78 +6680,6 @@
         </w:rPr>
         <w:t xml:space="preserve"> </w:t>
       </w:r>
-      <w:r>
-        <w:rPr>
-          <w:b w:val="0"/>
-          <w:bCs w:val="0"/>
-          <w:sz w:val="24"/>
-          <w:szCs w:val="24"/>
-        </w:rPr>
-        <w:t xml:space="preserve">Apesar destes pontos serem antigos, </w:t>
-      </w:r>
-      <w:r>
-        <w:rPr>
-          <w:b w:val="0"/>
-          <w:bCs w:val="0"/>
-          <w:sz w:val="24"/>
-          <w:szCs w:val="24"/>
-        </w:rPr>
-        <w:t xml:space="preserve">eles ainda existem e </w:t>
-      </w:r>
-      <w:r>
-        <w:rPr>
-          <w:b w:val="0"/>
-          <w:bCs w:val="0"/>
-          <w:sz w:val="24"/>
-          <w:szCs w:val="24"/>
-        </w:rPr>
-        <w:t xml:space="preserve">precisam ser superados pois a dependência das organizações em </w:t>
-      </w:r>
-      <w:r>
-        <w:rPr>
-          <w:b w:val="0"/>
-          <w:bCs w:val="0"/>
-          <w:sz w:val="24"/>
-          <w:szCs w:val="24"/>
-        </w:rPr>
-        <w:t xml:space="preserve">seus </w:t>
-      </w:r>
-      <w:r>
-        <w:rPr>
-          <w:b w:val="0"/>
-          <w:bCs w:val="0"/>
-          <w:sz w:val="24"/>
-          <w:szCs w:val="24"/>
-        </w:rPr>
-        <w:t>sistemas de informação bem como a competitividade</w:t>
-      </w:r>
-      <w:r>
-        <w:rPr>
-          <w:b w:val="0"/>
-          <w:bCs w:val="0"/>
-          <w:sz w:val="24"/>
-          <w:szCs w:val="24"/>
-        </w:rPr>
-        <w:t xml:space="preserve"> neste meio</w:t>
-      </w:r>
-      <w:r>
-        <w:rPr>
-          <w:b w:val="0"/>
-          <w:bCs w:val="0"/>
-          <w:sz w:val="24"/>
-          <w:szCs w:val="24"/>
-        </w:rPr>
-        <w:t xml:space="preserve"> estão cada vez maiores</w:t>
-      </w:r>
-      <w:r>
-        <w:rPr>
-          <w:b w:val="0"/>
-          <w:bCs w:val="0"/>
-          <w:sz w:val="24"/>
-          <w:szCs w:val="24"/>
-        </w:rPr>
-        <w:t>.</w:t>
-      </w:r>
     </w:p>
     <w:p>
       <w:pPr>
@@ -6762,7 +6690,6 @@
           <w:bCs w:val="0"/>
           <w:sz w:val="24"/>
           <w:szCs w:val="24"/>
-          <w:u w:val="single"/>
         </w:rPr>
       </w:pPr>
     </w:p>
@@ -6784,7 +6711,141 @@
           <w:sz w:val="24"/>
           <w:szCs w:val="24"/>
         </w:rPr>
-        <w:t>Diante deste cenário, existem duas práticas que podem ser utilizadas para mitigar os impactos causados por estes problemas: O BDD (</w:t>
+        <w:t xml:space="preserve">Com o advento das metodologias ágeis, a importância de realizar as comunicações de forma efetiva foi muito enfatizada, porém estudos como os realizados pelo (PMI, 2013) e </w:t>
+      </w:r>
+      <w:r>
+        <w:rPr>
+          <w:b w:val="0"/>
+          <w:sz w:val="24"/>
+          <w:szCs w:val="24"/>
+          <w:lang w:val="it-IT"/>
+        </w:rPr>
+        <w:t xml:space="preserve">(VERNER; SAMPSON; CERPA, 2008), corroboram que </w:t>
+      </w:r>
+      <w:r>
+        <w:rPr>
+          <w:b w:val="0"/>
+          <w:sz w:val="24"/>
+          <w:szCs w:val="24"/>
+          <w:lang w:val="it-IT"/>
+        </w:rPr>
+        <w:t>ainda temos oportunidades de melhoria e a discussão deste assunto segue relevante</w:t>
+      </w:r>
+      <w:r>
+        <w:rPr>
+          <w:b w:val="0"/>
+          <w:sz w:val="24"/>
+          <w:szCs w:val="24"/>
+          <w:lang w:val="it-IT"/>
+        </w:rPr>
+        <w:t xml:space="preserve">, ainda mais no contexto que estamos inseridos, no qual </w:t>
+      </w:r>
+      <w:r>
+        <w:rPr>
+          <w:b w:val="0"/>
+          <w:bCs w:val="0"/>
+          <w:sz w:val="24"/>
+          <w:szCs w:val="24"/>
+        </w:rPr>
+        <w:t>a dependência das organizações em seus sistemas de informação bem como a competitividade neste meio estão cada vez maiores</w:t>
+      </w:r>
+      <w:r>
+        <w:rPr>
+          <w:b w:val="0"/>
+          <w:bCs w:val="0"/>
+          <w:sz w:val="24"/>
+          <w:szCs w:val="24"/>
+        </w:rPr>
+        <w:t xml:space="preserve"> e uma boa comunicação é fator decisivo para conclusão bem-sucedida de um projeto</w:t>
+      </w:r>
+      <w:r>
+        <w:rPr>
+          <w:b w:val="0"/>
+          <w:bCs w:val="0"/>
+          <w:sz w:val="24"/>
+          <w:szCs w:val="24"/>
+        </w:rPr>
+        <w:t>.</w:t>
+      </w:r>
+    </w:p>
+    <w:p>
+      <w:pPr>
+        <w:spacing w:line="360" w:lineRule="auto"/>
+        <w:jc w:val="both"/>
+        <w:rPr>
+          <w:b w:val="0"/>
+          <w:bCs w:val="0"/>
+          <w:sz w:val="24"/>
+          <w:szCs w:val="24"/>
+          <w:u w:val="single"/>
+        </w:rPr>
+      </w:pPr>
+    </w:p>
+    <w:p>
+      <w:pPr>
+        <w:spacing w:line="360" w:lineRule="auto"/>
+        <w:jc w:val="both"/>
+        <w:rPr>
+          <w:b w:val="0"/>
+          <w:bCs w:val="0"/>
+          <w:sz w:val="24"/>
+          <w:szCs w:val="24"/>
+        </w:rPr>
+      </w:pPr>
+      <w:r>
+        <w:rPr>
+          <w:b w:val="0"/>
+          <w:bCs w:val="0"/>
+          <w:sz w:val="24"/>
+          <w:szCs w:val="24"/>
+        </w:rPr>
+        <w:t xml:space="preserve">Diante deste cenário, existem duas práticas que podem ser utilizadas para mitigar os impactos causados por </w:t>
+      </w:r>
+      <w:r>
+        <w:rPr>
+          <w:b w:val="0"/>
+          <w:bCs w:val="0"/>
+          <w:sz w:val="24"/>
+          <w:szCs w:val="24"/>
+        </w:rPr>
+        <w:t xml:space="preserve">ruídos de comunicação e </w:t>
+      </w:r>
+      <w:r>
+        <w:rPr>
+          <w:b w:val="0"/>
+          <w:bCs w:val="0"/>
+          <w:sz w:val="24"/>
+          <w:szCs w:val="24"/>
+        </w:rPr>
+        <w:t xml:space="preserve">problemas no </w:t>
+      </w:r>
+      <w:r>
+        <w:rPr>
+          <w:b w:val="0"/>
+          <w:bCs w:val="0"/>
+          <w:sz w:val="24"/>
+          <w:szCs w:val="24"/>
+        </w:rPr>
+        <w:t xml:space="preserve">refinamento de </w:t>
+      </w:r>
+      <w:r>
+        <w:rPr>
+          <w:b w:val="0"/>
+          <w:bCs w:val="0"/>
+          <w:sz w:val="24"/>
+          <w:szCs w:val="24"/>
+        </w:rPr>
+        <w:lastRenderedPageBreak/>
+        <w:t>requisitos</w:t>
+      </w:r>
+      <w:r>
+        <w:rPr>
+          <w:b w:val="0"/>
+          <w:bCs w:val="0"/>
+          <w:sz w:val="24"/>
+          <w:szCs w:val="24"/>
+        </w:rPr>
+        <w:t>: O BDD (</w:t>
       </w:r>
       <w:proofErr w:type="spellStart"/>
       <w:r>
@@ -7019,17 +7080,7 @@
           <w:szCs w:val="24"/>
           <w:lang w:val="it-IT"/>
         </w:rPr>
-        <w:t xml:space="preserve"> (ou seja, todos os envolvidos pronunciam, </w:t>
-      </w:r>
-      <w:r>
-        <w:rPr>
-          <w:b w:val="0"/>
-          <w:sz w:val="24"/>
-          <w:szCs w:val="24"/>
-          <w:lang w:val="it-IT"/>
-        </w:rPr>
-        <w:lastRenderedPageBreak/>
-        <w:t>referenciam e têm interpretação idêntica dos conceitos tratados)</w:t>
+        <w:t xml:space="preserve"> (ou seja, todos os envolvidos pronunciam, referenciam e têm interpretação idêntica dos conceitos tratados)</w:t>
       </w:r>
       <w:r>
         <w:rPr>
@@ -7577,7 +7628,6 @@
           <w:szCs w:val="24"/>
           <w:lang w:val="it-IT"/>
         </w:rPr>
-        <w:lastRenderedPageBreak/>
         <w:t xml:space="preserve">De acordo com o estudo de (VERNER; SAMPSON; CERPA, 2008), que avaliou o andamento de 8 projetos de desenvolvimento de software que não obtiveram sucesso, decisões tomadas sem o entendimento pleno dos requisitos do sistema </w:t>
       </w:r>
       <w:r>
@@ -7598,6 +7648,18 @@
         </w:rPr>
         <w:t xml:space="preserve"> responsáveis pela falha de 73% dos projetos avaliados.</w:t>
       </w:r>
+    </w:p>
+    <w:p>
+      <w:pPr>
+        <w:spacing w:line="360" w:lineRule="auto"/>
+        <w:jc w:val="both"/>
+        <w:rPr>
+          <w:b w:val="0"/>
+          <w:sz w:val="24"/>
+          <w:szCs w:val="24"/>
+          <w:lang w:val="it-IT"/>
+        </w:rPr>
+      </w:pPr>
     </w:p>
     <w:p>
       <w:pPr>
@@ -7901,43 +7963,23 @@
           <w:sz w:val="24"/>
           <w:szCs w:val="24"/>
         </w:rPr>
-        <w:t xml:space="preserve">Levantamento bibliográfico e estudo de material relacionado à prática de definição de comportamentos esperados e modelagens de casos de teste utilizando BDD e notação </w:t>
-      </w:r>
-      <w:proofErr w:type="spellStart"/>
-      <w:r>
-        <w:rPr>
-          <w:b w:val="0"/>
-          <w:sz w:val="24"/>
-          <w:szCs w:val="24"/>
-        </w:rPr>
-        <w:t>Gherkin</w:t>
-      </w:r>
-      <w:proofErr w:type="spellEnd"/>
-      <w:r>
-        <w:rPr>
-          <w:b w:val="0"/>
-          <w:sz w:val="24"/>
-          <w:szCs w:val="24"/>
-        </w:rPr>
-        <w:t xml:space="preserve">, verificando como isso auxilia na comunicação entre os </w:t>
-      </w:r>
-      <w:r>
-        <w:rPr>
-          <w:b w:val="0"/>
-          <w:i/>
-          <w:iCs/>
-          <w:sz w:val="24"/>
-          <w:szCs w:val="24"/>
-        </w:rPr>
-        <w:t xml:space="preserve">Stakeholders </w:t>
-      </w:r>
-      <w:r>
-        <w:rPr>
-          <w:b w:val="0"/>
-          <w:sz w:val="24"/>
-          <w:szCs w:val="24"/>
-        </w:rPr>
-        <w:t>do projeto, bem como estudo do tópico de Gestão das Comunicações do Projeto presente no PMBOK®</w:t>
+        <w:t xml:space="preserve">Definição do escopo do trabalho e </w:t>
+      </w:r>
+      <w:r>
+        <w:rPr>
+          <w:b w:val="0"/>
+          <w:sz w:val="24"/>
+          <w:szCs w:val="24"/>
+        </w:rPr>
+        <w:t>motivações para sua realização</w:t>
+      </w:r>
+      <w:r>
+        <w:rPr>
+          <w:b w:val="0"/>
+          <w:sz w:val="24"/>
+          <w:szCs w:val="24"/>
+        </w:rPr>
+        <w:t>.</w:t>
       </w:r>
     </w:p>
     <w:p>
@@ -7960,23 +8002,34 @@
           <w:sz w:val="24"/>
           <w:szCs w:val="24"/>
         </w:rPr>
-        <w:t>Cria</w:t>
-      </w:r>
-      <w:r>
-        <w:rPr>
-          <w:b w:val="0"/>
-          <w:sz w:val="24"/>
-          <w:szCs w:val="24"/>
-        </w:rPr>
-        <w:t>ção de</w:t>
-      </w:r>
-      <w:r>
-        <w:rPr>
-          <w:b w:val="0"/>
-          <w:sz w:val="24"/>
-          <w:szCs w:val="24"/>
-        </w:rPr>
-        <w:t xml:space="preserve"> um </w:t>
+        <w:t xml:space="preserve">Levantamento bibliográfico e estudo de material relacionado à prática de definição de comportamentos esperados e modelagens de casos de teste </w:t>
+      </w:r>
+      <w:r>
+        <w:rPr>
+          <w:b w:val="0"/>
+          <w:sz w:val="24"/>
+          <w:szCs w:val="24"/>
+        </w:rPr>
+        <w:lastRenderedPageBreak/>
+        <w:t xml:space="preserve">utilizando BDD e notação </w:t>
+      </w:r>
+      <w:proofErr w:type="spellStart"/>
+      <w:r>
+        <w:rPr>
+          <w:b w:val="0"/>
+          <w:sz w:val="24"/>
+          <w:szCs w:val="24"/>
+        </w:rPr>
+        <w:t>Gherkin</w:t>
+      </w:r>
+      <w:proofErr w:type="spellEnd"/>
+      <w:r>
+        <w:rPr>
+          <w:b w:val="0"/>
+          <w:sz w:val="24"/>
+          <w:szCs w:val="24"/>
+        </w:rPr>
+        <w:t xml:space="preserve">, verificando como isso auxilia na comunicação entre os </w:t>
       </w:r>
       <w:r>
         <w:rPr>
@@ -7986,15 +8039,23 @@
           <w:sz w:val="24"/>
           <w:szCs w:val="24"/>
         </w:rPr>
-        <w:t>Checklist</w:t>
-      </w:r>
-      <w:r>
-        <w:rPr>
-          <w:b w:val="0"/>
-          <w:sz w:val="24"/>
-          <w:szCs w:val="24"/>
-        </w:rPr>
-        <w:t xml:space="preserve"> com práticas de Gestão das Comunicações, considerando documentos de requisitos e plano de testes no formato proposto pelo BDD</w:t>
+        <w:t xml:space="preserve">Stakeholders </w:t>
+      </w:r>
+      <w:r>
+        <w:rPr>
+          <w:b w:val="0"/>
+          <w:sz w:val="24"/>
+          <w:szCs w:val="24"/>
+        </w:rPr>
+        <w:t>do projeto, bem como estudo do tópico de Gestão das Comunicações do Projeto presente no PMBOK®</w:t>
+      </w:r>
+      <w:r>
+        <w:rPr>
+          <w:b w:val="0"/>
+          <w:sz w:val="24"/>
+          <w:szCs w:val="24"/>
+        </w:rPr>
+        <w:t>.</w:t>
       </w:r>
     </w:p>
     <w:p>
@@ -8017,31 +8078,23 @@
           <w:sz w:val="24"/>
           <w:szCs w:val="24"/>
         </w:rPr>
-        <w:t>Aplica</w:t>
-      </w:r>
-      <w:r>
-        <w:rPr>
-          <w:b w:val="0"/>
-          <w:sz w:val="24"/>
-          <w:szCs w:val="24"/>
-        </w:rPr>
-        <w:t>ção</w:t>
-      </w:r>
-      <w:r>
-        <w:rPr>
-          <w:b w:val="0"/>
-          <w:sz w:val="24"/>
-          <w:szCs w:val="24"/>
-        </w:rPr>
-        <w:t xml:space="preserve"> </w:t>
-      </w:r>
-      <w:r>
-        <w:rPr>
-          <w:b w:val="0"/>
-          <w:sz w:val="24"/>
-          <w:szCs w:val="24"/>
-        </w:rPr>
-        <w:t xml:space="preserve">do </w:t>
+        <w:t>Cria</w:t>
+      </w:r>
+      <w:r>
+        <w:rPr>
+          <w:b w:val="0"/>
+          <w:sz w:val="24"/>
+          <w:szCs w:val="24"/>
+        </w:rPr>
+        <w:t>ção de</w:t>
+      </w:r>
+      <w:r>
+        <w:rPr>
+          <w:b w:val="0"/>
+          <w:sz w:val="24"/>
+          <w:szCs w:val="24"/>
+        </w:rPr>
+        <w:t xml:space="preserve"> um </w:t>
       </w:r>
       <w:r>
         <w:rPr>
@@ -8059,7 +8112,7 @@
           <w:sz w:val="24"/>
           <w:szCs w:val="24"/>
         </w:rPr>
-        <w:t xml:space="preserve"> em um projeto real de desenvolvimento de Software</w:t>
+        <w:t xml:space="preserve"> com práticas de Gestão das Comunicações, considerando documentos de requisitos e plano de testes no formato proposto pelo BDD</w:t>
       </w:r>
       <w:r>
         <w:rPr>
@@ -8090,7 +8143,79 @@
           <w:sz w:val="24"/>
           <w:szCs w:val="24"/>
         </w:rPr>
-        <w:lastRenderedPageBreak/>
+        <w:t>Aplica</w:t>
+      </w:r>
+      <w:r>
+        <w:rPr>
+          <w:b w:val="0"/>
+          <w:sz w:val="24"/>
+          <w:szCs w:val="24"/>
+        </w:rPr>
+        <w:t>ção</w:t>
+      </w:r>
+      <w:r>
+        <w:rPr>
+          <w:b w:val="0"/>
+          <w:sz w:val="24"/>
+          <w:szCs w:val="24"/>
+        </w:rPr>
+        <w:t xml:space="preserve"> </w:t>
+      </w:r>
+      <w:r>
+        <w:rPr>
+          <w:b w:val="0"/>
+          <w:sz w:val="24"/>
+          <w:szCs w:val="24"/>
+        </w:rPr>
+        <w:t xml:space="preserve">do </w:t>
+      </w:r>
+      <w:r>
+        <w:rPr>
+          <w:b w:val="0"/>
+          <w:i/>
+          <w:iCs/>
+          <w:sz w:val="24"/>
+          <w:szCs w:val="24"/>
+        </w:rPr>
+        <w:t>Checklist</w:t>
+      </w:r>
+      <w:r>
+        <w:rPr>
+          <w:b w:val="0"/>
+          <w:sz w:val="24"/>
+          <w:szCs w:val="24"/>
+        </w:rPr>
+        <w:t xml:space="preserve"> em um projeto real de desenvolvimento de Software</w:t>
+      </w:r>
+      <w:r>
+        <w:rPr>
+          <w:b w:val="0"/>
+          <w:sz w:val="24"/>
+          <w:szCs w:val="24"/>
+        </w:rPr>
+        <w:t>.</w:t>
+      </w:r>
+    </w:p>
+    <w:p>
+      <w:pPr>
+        <w:numPr>
+          <w:ilvl w:val="0"/>
+          <w:numId w:val="74"/>
+        </w:numPr>
+        <w:spacing w:line="360" w:lineRule="auto"/>
+        <w:jc w:val="both"/>
+        <w:rPr>
+          <w:b w:val="0"/>
+          <w:sz w:val="24"/>
+          <w:szCs w:val="24"/>
+        </w:rPr>
+      </w:pPr>
+      <w:r>
+        <w:rPr>
+          <w:b w:val="0"/>
+          <w:sz w:val="24"/>
+          <w:szCs w:val="24"/>
+        </w:rPr>
         <w:t>Aplica</w:t>
       </w:r>
       <w:r>
@@ -8762,7 +8887,17 @@
           <w:szCs w:val="24"/>
           <w:lang w:val="it-IT"/>
         </w:rPr>
-        <w:t xml:space="preserve"> para avaliar os resultados da aplicação deste Checklist, sendo que a principal pespectiva será a da Qualidade (ou seja, se o software faz aquilo </w:t>
+        <w:t xml:space="preserve"> para avaliar os resultados da aplicação deste Checklist, </w:t>
+      </w:r>
+      <w:r>
+        <w:rPr>
+          <w:b w:val="0"/>
+          <w:sz w:val="24"/>
+          <w:szCs w:val="24"/>
+          <w:lang w:val="it-IT"/>
+        </w:rPr>
+        <w:lastRenderedPageBreak/>
+        <w:t xml:space="preserve">sendo que a principal pespectiva será a da Qualidade (ou seja, se o software faz aquilo </w:t>
       </w:r>
       <w:r>
         <w:rPr>
@@ -9205,7 +9340,25 @@
           <w:szCs w:val="24"/>
           <w:lang w:val="it-IT"/>
         </w:rPr>
-        <w:t xml:space="preserve">Metodologias Ágeis, eXtreme Programming e TDD, para </w:t>
+        <w:t xml:space="preserve">Metodologias Ágeis, </w:t>
+      </w:r>
+      <w:r>
+        <w:rPr>
+          <w:b w:val="0"/>
+          <w:sz w:val="24"/>
+          <w:szCs w:val="24"/>
+          <w:lang w:val="it-IT"/>
+        </w:rPr>
+        <w:t>Ex</w:t>
+      </w:r>
+      <w:r>
+        <w:rPr>
+          <w:b w:val="0"/>
+          <w:sz w:val="24"/>
+          <w:szCs w:val="24"/>
+          <w:lang w:val="it-IT"/>
+        </w:rPr>
+        <w:t xml:space="preserve">treme Programming e TDD, para </w:t>
       </w:r>
       <w:r>
         <w:rPr>
@@ -9538,6 +9691,7 @@
           <w:szCs w:val="24"/>
           <w:lang w:val="it-IT"/>
         </w:rPr>
+        <w:lastRenderedPageBreak/>
         <w:t xml:space="preserve">Os fundamentos das metodologias ágeis surgiram no Manifesto Ágil (KENT </w:t>
       </w:r>
       <w:r>
@@ -9701,7 +9855,6 @@
           <w:szCs w:val="24"/>
           <w:lang w:val="it-IT"/>
         </w:rPr>
-        <w:lastRenderedPageBreak/>
         <w:t>Aplic</w:t>
       </w:r>
       <w:r>
@@ -10225,17 +10378,7 @@
           <w:szCs w:val="24"/>
           <w:lang w:val="it-IT"/>
         </w:rPr>
-        <w:t xml:space="preserve">Os autores também apresentaram os 12 princípios que estão por trás do Manifesto Ágil e que são seguidos por eles </w:t>
-      </w:r>
-      <w:r>
-        <w:rPr>
-          <w:b w:val="0"/>
-          <w:bCs w:val="0"/>
-          <w:sz w:val="24"/>
-          <w:szCs w:val="24"/>
-          <w:lang w:val="it-IT"/>
-        </w:rPr>
-        <w:t xml:space="preserve">(KENT </w:t>
+        <w:t xml:space="preserve">Os autores também apresentaram os 12 princípios que estão por trás do Manifesto Ágil e que são seguidos por eles (KENT </w:t>
       </w:r>
       <w:r>
         <w:rPr>
@@ -10257,17 +10400,7 @@
           <w:szCs w:val="24"/>
           <w:lang w:val="it-IT"/>
         </w:rPr>
-        <w:t>, 2001)</w:t>
-      </w:r>
-      <w:r>
-        <w:rPr>
-          <w:b w:val="0"/>
-          <w:bCs w:val="0"/>
-          <w:sz w:val="24"/>
-          <w:szCs w:val="24"/>
-          <w:lang w:val="it-IT"/>
-        </w:rPr>
-        <w:t>:</w:t>
+        <w:t>, 2001):</w:t>
       </w:r>
     </w:p>
     <w:p>
@@ -10317,67 +10450,7 @@
           <w:szCs w:val="20"/>
           <w:lang w:val="it-IT"/>
         </w:rPr>
-        <w:t xml:space="preserve"> maior prioridade é satisfazer o cliente</w:t>
-      </w:r>
-      <w:r>
-        <w:rPr>
-          <w:b w:val="0"/>
-          <w:bCs w:val="0"/>
-          <w:sz w:val="20"/>
-          <w:szCs w:val="20"/>
-          <w:lang w:val="it-IT"/>
-        </w:rPr>
-        <w:t xml:space="preserve"> </w:t>
-      </w:r>
-      <w:r>
-        <w:rPr>
-          <w:b w:val="0"/>
-          <w:bCs w:val="0"/>
-          <w:sz w:val="20"/>
-          <w:szCs w:val="20"/>
-          <w:lang w:val="it-IT"/>
-        </w:rPr>
-        <w:t>através da entrega contínua e</w:t>
-      </w:r>
-      <w:r>
-        <w:rPr>
-          <w:b w:val="0"/>
-          <w:bCs w:val="0"/>
-          <w:sz w:val="20"/>
-          <w:szCs w:val="20"/>
-          <w:lang w:val="it-IT"/>
-        </w:rPr>
-        <w:t xml:space="preserve"> </w:t>
-      </w:r>
-      <w:r>
-        <w:rPr>
-          <w:b w:val="0"/>
-          <w:bCs w:val="0"/>
-          <w:sz w:val="20"/>
-          <w:szCs w:val="20"/>
-          <w:lang w:val="it-IT"/>
-        </w:rPr>
-        <w:t>adiantada</w:t>
-      </w:r>
-      <w:r>
-        <w:rPr>
-          <w:b w:val="0"/>
-          <w:bCs w:val="0"/>
-          <w:sz w:val="20"/>
-          <w:szCs w:val="20"/>
-          <w:lang w:val="it-IT"/>
-        </w:rPr>
-        <w:t xml:space="preserve"> </w:t>
-      </w:r>
-      <w:r>
-        <w:rPr>
-          <w:b w:val="0"/>
-          <w:bCs w:val="0"/>
-          <w:sz w:val="20"/>
-          <w:szCs w:val="20"/>
-          <w:lang w:val="it-IT"/>
-        </w:rPr>
-        <w:t>de software com valor agregado.</w:t>
+        <w:t xml:space="preserve"> maior prioridade é satisfazer o cliente através da entrega contínua e adiantada de software com valor agregado.</w:t>
       </w:r>
     </w:p>
     <w:p>
@@ -10405,6 +10478,7 @@
           <w:szCs w:val="20"/>
           <w:lang w:val="it-IT"/>
         </w:rPr>
+        <w:lastRenderedPageBreak/>
         <w:t>Mudanças nos requisitos são bem-vindas, mesmo tardiamente no desenvolvimento. Processos ágeis tiram vantagem das mudanças visando vantagem competitiva para o cliente.</w:t>
       </w:r>
     </w:p>
@@ -10573,7 +10647,6 @@
           <w:szCs w:val="20"/>
           <w:lang w:val="it-IT"/>
         </w:rPr>
-        <w:lastRenderedPageBreak/>
         <w:t>Os processos ágeis promovem desenvolvimento sustentável. Os patrocinadores, desenvolvedores e usuários devem ser capazes de manter um ritmo constante indefinidamente.</w:t>
       </w:r>
     </w:p>
@@ -10700,74 +10773,932 @@
     </w:p>
     <w:p>
       <w:pPr>
-        <w:rPr>
-          <w:sz w:val="24"/>
-          <w:szCs w:val="24"/>
-          <w:lang w:val="it-IT"/>
-        </w:rPr>
-      </w:pPr>
-      <w:r>
-        <w:rPr>
-          <w:sz w:val="24"/>
-          <w:szCs w:val="24"/>
-          <w:lang w:val="it-IT"/>
-        </w:rPr>
-        <w:t>2.3 eXtremme Programming</w:t>
-      </w:r>
-    </w:p>
-    <w:p>
-      <w:pPr>
-        <w:rPr>
-          <w:sz w:val="24"/>
-          <w:szCs w:val="24"/>
-          <w:lang w:val="it-IT"/>
-        </w:rPr>
-      </w:pPr>
-    </w:p>
-    <w:p>
-      <w:pPr>
-        <w:rPr>
-          <w:sz w:val="24"/>
-          <w:szCs w:val="24"/>
-        </w:rPr>
-      </w:pPr>
-      <w:r>
-        <w:rPr>
-          <w:sz w:val="24"/>
-          <w:szCs w:val="24"/>
-        </w:rPr>
-        <w:t>2.y Considerações do Cap</w:t>
-      </w:r>
-      <w:r>
-        <w:rPr>
-          <w:sz w:val="24"/>
-          <w:szCs w:val="24"/>
-        </w:rPr>
-        <w:t>ítulo</w:t>
-      </w:r>
-    </w:p>
-    <w:p>
-      <w:pPr>
-        <w:rPr>
-          <w:sz w:val="24"/>
-          <w:szCs w:val="24"/>
-        </w:rPr>
-      </w:pPr>
-    </w:p>
-    <w:p>
-      <w:pPr>
-        <w:rPr>
-          <w:sz w:val="24"/>
-          <w:szCs w:val="24"/>
-        </w:rPr>
-      </w:pPr>
-    </w:p>
-    <w:p>
-      <w:pPr>
         <w:spacing w:line="360" w:lineRule="auto"/>
         <w:jc w:val="both"/>
         <w:rPr>
           <w:b w:val="0"/>
+          <w:bCs w:val="0"/>
+          <w:sz w:val="24"/>
+          <w:szCs w:val="24"/>
+          <w:lang w:val="it-IT"/>
+        </w:rPr>
+      </w:pPr>
+      <w:r>
+        <w:rPr>
+          <w:b w:val="0"/>
+          <w:bCs w:val="0"/>
+          <w:sz w:val="24"/>
+          <w:szCs w:val="24"/>
+          <w:lang w:val="it-IT"/>
+        </w:rPr>
+        <w:t xml:space="preserve">Os valores e princípios do Manifesto Ágil estão presentes em frameworks  consolidados como o Scrum </w:t>
+      </w:r>
+      <w:r>
+        <w:rPr>
+          <w:b w:val="0"/>
+          <w:bCs w:val="0"/>
+          <w:sz w:val="24"/>
+          <w:szCs w:val="24"/>
+          <w:lang w:val="it-IT"/>
+        </w:rPr>
+        <w:t>(SCHWABER; SUTHERLAND, 2013</w:t>
+      </w:r>
+      <w:r>
+        <w:rPr>
+          <w:b w:val="0"/>
+          <w:bCs w:val="0"/>
+          <w:sz w:val="24"/>
+          <w:szCs w:val="24"/>
+          <w:lang w:val="it-IT"/>
+        </w:rPr>
+        <w:t>)</w:t>
+      </w:r>
+      <w:r>
+        <w:rPr>
+          <w:b w:val="0"/>
+          <w:bCs w:val="0"/>
+          <w:sz w:val="24"/>
+          <w:szCs w:val="24"/>
+          <w:lang w:val="it-IT"/>
+        </w:rPr>
+        <w:t xml:space="preserve"> e metodologias como o XP (Extreme Programming). Este capítulo irá enfatizar o XP devido à relação desta metodologia com as práticas de teste unitário que posteriormente foram evoluídas para o BDD.</w:t>
+      </w:r>
+    </w:p>
+    <w:p>
+      <w:pPr>
+        <w:rPr>
+          <w:sz w:val="24"/>
+          <w:szCs w:val="24"/>
+          <w:lang w:val="it-IT"/>
+        </w:rPr>
+      </w:pPr>
+    </w:p>
+    <w:p>
+      <w:pPr>
+        <w:rPr>
+          <w:sz w:val="24"/>
+          <w:szCs w:val="24"/>
+          <w:lang w:val="it-IT"/>
+        </w:rPr>
+      </w:pPr>
+      <w:r>
+        <w:rPr>
+          <w:sz w:val="24"/>
+          <w:szCs w:val="24"/>
+          <w:lang w:val="it-IT"/>
+        </w:rPr>
+        <w:t xml:space="preserve">2.3 </w:t>
+      </w:r>
+      <w:r>
+        <w:rPr>
+          <w:sz w:val="24"/>
+          <w:szCs w:val="24"/>
+          <w:lang w:val="it-IT"/>
+        </w:rPr>
+        <w:t>Ex</w:t>
+      </w:r>
+      <w:r>
+        <w:rPr>
+          <w:sz w:val="24"/>
+          <w:szCs w:val="24"/>
+          <w:lang w:val="it-IT"/>
+        </w:rPr>
+        <w:t>treme Programming</w:t>
+      </w:r>
+    </w:p>
+    <w:p>
+      <w:pPr>
+        <w:rPr>
+          <w:sz w:val="24"/>
+          <w:szCs w:val="24"/>
+          <w:lang w:val="it-IT"/>
+        </w:rPr>
+      </w:pPr>
+    </w:p>
+    <w:p>
+      <w:pPr>
+        <w:spacing w:line="360" w:lineRule="auto"/>
+        <w:jc w:val="both"/>
+        <w:rPr>
+          <w:b w:val="0"/>
+          <w:bCs w:val="0"/>
+          <w:sz w:val="24"/>
+          <w:szCs w:val="24"/>
+        </w:rPr>
+      </w:pPr>
+      <w:r>
+        <w:rPr>
+          <w:b w:val="0"/>
+          <w:bCs w:val="0"/>
+          <w:sz w:val="24"/>
+          <w:szCs w:val="24"/>
+        </w:rPr>
+        <w:t xml:space="preserve">O Extreme </w:t>
+      </w:r>
+      <w:proofErr w:type="spellStart"/>
+      <w:r>
+        <w:rPr>
+          <w:b w:val="0"/>
+          <w:bCs w:val="0"/>
+          <w:sz w:val="24"/>
+          <w:szCs w:val="24"/>
+        </w:rPr>
+        <w:t>Programming</w:t>
+      </w:r>
+      <w:proofErr w:type="spellEnd"/>
+      <w:r>
+        <w:rPr>
+          <w:b w:val="0"/>
+          <w:bCs w:val="0"/>
+          <w:sz w:val="24"/>
+          <w:szCs w:val="24"/>
+        </w:rPr>
+        <w:t xml:space="preserve"> (XP), introduzido por Kent Beck, é um conjunto de práticas de desenvolvimento ágil de software que enfatizam o trabalho </w:t>
+      </w:r>
+      <w:r>
+        <w:rPr>
+          <w:b w:val="0"/>
+          <w:bCs w:val="0"/>
+          <w:sz w:val="24"/>
+          <w:szCs w:val="24"/>
+        </w:rPr>
+        <w:t>colaborativo (WELLS, 1999)</w:t>
+      </w:r>
+      <w:r>
+        <w:rPr>
+          <w:b w:val="0"/>
+          <w:bCs w:val="0"/>
+          <w:sz w:val="24"/>
+          <w:szCs w:val="24"/>
+        </w:rPr>
+        <w:t xml:space="preserve"> com o objetivo de se obter um produto de maior qualidade e aderente à necessidade dos clientes</w:t>
+      </w:r>
+      <w:r>
+        <w:rPr>
+          <w:b w:val="0"/>
+          <w:bCs w:val="0"/>
+          <w:sz w:val="24"/>
+          <w:szCs w:val="24"/>
+        </w:rPr>
+        <w:t xml:space="preserve"> (OLIVEIRA </w:t>
+      </w:r>
+      <w:r>
+        <w:rPr>
+          <w:b w:val="0"/>
+          <w:bCs w:val="0"/>
+          <w:i/>
+          <w:iCs/>
+          <w:sz w:val="24"/>
+          <w:szCs w:val="24"/>
+        </w:rPr>
+        <w:t>apud</w:t>
+      </w:r>
+      <w:r>
+        <w:rPr>
+          <w:b w:val="0"/>
+          <w:bCs w:val="0"/>
+          <w:sz w:val="24"/>
+          <w:szCs w:val="24"/>
+        </w:rPr>
+        <w:t xml:space="preserve"> KENT, 2015)</w:t>
+      </w:r>
+      <w:r>
+        <w:rPr>
+          <w:b w:val="0"/>
+          <w:bCs w:val="0"/>
+          <w:sz w:val="24"/>
+          <w:szCs w:val="24"/>
+        </w:rPr>
+        <w:t>.</w:t>
+      </w:r>
+    </w:p>
+    <w:p>
+      <w:pPr>
+        <w:spacing w:line="360" w:lineRule="auto"/>
+        <w:jc w:val="both"/>
+        <w:rPr>
+          <w:b w:val="0"/>
+          <w:bCs w:val="0"/>
+          <w:sz w:val="24"/>
+          <w:szCs w:val="24"/>
+        </w:rPr>
+      </w:pPr>
+    </w:p>
+    <w:p>
+      <w:pPr>
+        <w:spacing w:line="360" w:lineRule="auto"/>
+        <w:jc w:val="both"/>
+        <w:rPr>
+          <w:b w:val="0"/>
+          <w:bCs w:val="0"/>
+          <w:sz w:val="24"/>
+          <w:szCs w:val="24"/>
+        </w:rPr>
+      </w:pPr>
+      <w:r>
+        <w:rPr>
+          <w:b w:val="0"/>
+          <w:bCs w:val="0"/>
+          <w:sz w:val="24"/>
+          <w:szCs w:val="24"/>
+        </w:rPr>
+        <w:t xml:space="preserve">Os valores do XP (comunicação, simplicidade, feedback, respeito e coragem), incentivam </w:t>
+      </w:r>
+      <w:r>
+        <w:rPr>
+          <w:b w:val="0"/>
+          <w:bCs w:val="0"/>
+          <w:sz w:val="24"/>
+          <w:szCs w:val="24"/>
+        </w:rPr>
+        <w:t>a</w:t>
+      </w:r>
+      <w:r>
+        <w:rPr>
+          <w:b w:val="0"/>
+          <w:bCs w:val="0"/>
+          <w:sz w:val="24"/>
+          <w:szCs w:val="24"/>
+        </w:rPr>
+        <w:t xml:space="preserve"> colaboração entre desenvolvedores, times de negócio e demais </w:t>
+      </w:r>
+      <w:r>
+        <w:rPr>
+          <w:b w:val="0"/>
+          <w:bCs w:val="0"/>
+          <w:sz w:val="24"/>
+          <w:szCs w:val="24"/>
+        </w:rPr>
+        <w:lastRenderedPageBreak/>
+        <w:t>envolvidos, promovendo um ambiente de entregas contínuas</w:t>
+      </w:r>
+      <w:r>
+        <w:rPr>
+          <w:b w:val="0"/>
+          <w:bCs w:val="0"/>
+          <w:sz w:val="24"/>
+          <w:szCs w:val="24"/>
+        </w:rPr>
+        <w:t>, transparência</w:t>
+      </w:r>
+      <w:r>
+        <w:rPr>
+          <w:b w:val="0"/>
+          <w:bCs w:val="0"/>
+          <w:sz w:val="24"/>
+          <w:szCs w:val="24"/>
+        </w:rPr>
+        <w:t xml:space="preserve"> e rápida adaptabilidade a mudanças (WELLS,1999).</w:t>
+      </w:r>
+    </w:p>
+    <w:p>
+      <w:pPr>
+        <w:spacing w:line="360" w:lineRule="auto"/>
+        <w:jc w:val="both"/>
+        <w:rPr>
+          <w:b w:val="0"/>
+          <w:bCs w:val="0"/>
+          <w:sz w:val="24"/>
+          <w:szCs w:val="24"/>
+        </w:rPr>
+      </w:pPr>
+    </w:p>
+    <w:p>
+      <w:pPr>
+        <w:spacing w:line="360" w:lineRule="auto"/>
+        <w:jc w:val="both"/>
+        <w:rPr>
+          <w:b w:val="0"/>
+          <w:bCs w:val="0"/>
+          <w:sz w:val="24"/>
+          <w:szCs w:val="24"/>
+        </w:rPr>
+      </w:pPr>
+      <w:r>
+        <w:rPr>
+          <w:b w:val="0"/>
+          <w:bCs w:val="0"/>
+          <w:sz w:val="24"/>
+          <w:szCs w:val="24"/>
+        </w:rPr>
+        <w:t>O ciclo de vida de um projeto utilizando XP passa pelas seguintes fases: Exploração; Planejamento; Iterações para versões; Produção e Manutenção.</w:t>
+      </w:r>
+    </w:p>
+    <w:p>
+      <w:pPr>
+        <w:spacing w:line="360" w:lineRule="auto"/>
+        <w:jc w:val="both"/>
+        <w:rPr>
+          <w:b w:val="0"/>
+          <w:bCs w:val="0"/>
+          <w:sz w:val="24"/>
+          <w:szCs w:val="24"/>
+        </w:rPr>
+      </w:pPr>
+    </w:p>
+    <w:p>
+      <w:pPr>
+        <w:spacing w:line="360" w:lineRule="auto"/>
+        <w:jc w:val="both"/>
+        <w:rPr>
+          <w:b w:val="0"/>
+          <w:bCs w:val="0"/>
+          <w:sz w:val="24"/>
+          <w:szCs w:val="24"/>
+        </w:rPr>
+      </w:pPr>
+      <w:r>
+        <w:rPr>
+          <w:b w:val="0"/>
+          <w:bCs w:val="0"/>
+          <w:sz w:val="24"/>
+          <w:szCs w:val="24"/>
+        </w:rPr>
+        <w:t xml:space="preserve">Na fase de exploração, há o </w:t>
+      </w:r>
+      <w:proofErr w:type="spellStart"/>
+      <w:r>
+        <w:rPr>
+          <w:b w:val="0"/>
+          <w:bCs w:val="0"/>
+          <w:sz w:val="24"/>
+          <w:szCs w:val="24"/>
+        </w:rPr>
+        <w:t>leventamento</w:t>
+      </w:r>
+      <w:proofErr w:type="spellEnd"/>
+      <w:r>
+        <w:rPr>
+          <w:b w:val="0"/>
+          <w:bCs w:val="0"/>
+          <w:sz w:val="24"/>
+          <w:szCs w:val="24"/>
+        </w:rPr>
+        <w:t xml:space="preserve"> das primeiras histórias de usuário e elaboração da versão inicial do projeto (</w:t>
+      </w:r>
+      <w:r>
+        <w:rPr>
+          <w:b w:val="0"/>
+          <w:bCs w:val="0"/>
+          <w:i/>
+          <w:iCs/>
+          <w:sz w:val="24"/>
+          <w:szCs w:val="24"/>
+        </w:rPr>
+        <w:t>design</w:t>
+      </w:r>
+      <w:r>
+        <w:rPr>
+          <w:b w:val="0"/>
+          <w:bCs w:val="0"/>
+          <w:sz w:val="24"/>
+          <w:szCs w:val="24"/>
+        </w:rPr>
+        <w:t>) de arquitetura do projeto. Na fase de planejamento, as estimativas são realizadas e as histórias de usuário que serão implementadas na próxima iteração são definidas. Na iteração, uma pequena versão do produto é codificada e testada (a nível de teste unitário e posteriormente teste de aceitação)</w:t>
+      </w:r>
+      <w:r>
+        <w:rPr>
+          <w:b w:val="0"/>
+          <w:bCs w:val="0"/>
+          <w:sz w:val="24"/>
+          <w:szCs w:val="24"/>
+        </w:rPr>
+        <w:t>. As funcionalidades testadas e aprovadas pelo cliente são liberadas para a fase de produção, e as rejeitadas geram novas histórias que serão reconsideradas na fase de planejamento e adicionadas em versões futuras do produto. A fase manutenção implica em responder às mudanças que surgirem</w:t>
+      </w:r>
+      <w:r>
+        <w:rPr>
+          <w:b w:val="0"/>
+          <w:bCs w:val="0"/>
+          <w:sz w:val="24"/>
+          <w:szCs w:val="24"/>
+        </w:rPr>
+        <w:t xml:space="preserve"> ao longo do ciclo de vida</w:t>
+      </w:r>
+      <w:r>
+        <w:rPr>
+          <w:b w:val="0"/>
+          <w:bCs w:val="0"/>
+          <w:sz w:val="24"/>
+          <w:szCs w:val="24"/>
+        </w:rPr>
+        <w:t xml:space="preserve"> </w:t>
+      </w:r>
+      <w:r>
+        <w:rPr>
+          <w:b w:val="0"/>
+          <w:bCs w:val="0"/>
+          <w:sz w:val="24"/>
+          <w:szCs w:val="24"/>
+        </w:rPr>
+        <w:t>(HENRAJANI, 2007)</w:t>
+      </w:r>
+      <w:r>
+        <w:rPr>
+          <w:b w:val="0"/>
+          <w:bCs w:val="0"/>
+          <w:sz w:val="24"/>
+          <w:szCs w:val="24"/>
+        </w:rPr>
+        <w:t>.</w:t>
+      </w:r>
+    </w:p>
+    <w:p>
+      <w:pPr>
+        <w:spacing w:line="360" w:lineRule="auto"/>
+        <w:jc w:val="both"/>
+        <w:rPr>
+          <w:b w:val="0"/>
+          <w:bCs w:val="0"/>
+          <w:sz w:val="24"/>
+          <w:szCs w:val="24"/>
+        </w:rPr>
+      </w:pPr>
+    </w:p>
+    <w:p>
+      <w:pPr>
+        <w:spacing w:line="360" w:lineRule="auto"/>
+        <w:jc w:val="both"/>
+        <w:rPr>
+          <w:b w:val="0"/>
+          <w:bCs w:val="0"/>
+          <w:sz w:val="24"/>
+          <w:szCs w:val="24"/>
+        </w:rPr>
+      </w:pPr>
+      <w:r>
+        <w:rPr>
+          <w:b w:val="0"/>
+          <w:bCs w:val="0"/>
+          <w:sz w:val="24"/>
+          <w:szCs w:val="24"/>
+        </w:rPr>
+        <w:t>A figura 1 representa o fluxo do ciclo de vida e fases de um projeto utilizando XP.</w:t>
+      </w:r>
+    </w:p>
+    <w:p>
+      <w:pPr>
+        <w:spacing w:line="360" w:lineRule="auto"/>
+        <w:jc w:val="both"/>
+        <w:rPr>
+          <w:b w:val="0"/>
+          <w:bCs w:val="0"/>
+          <w:sz w:val="24"/>
+          <w:szCs w:val="24"/>
+        </w:rPr>
+      </w:pPr>
+    </w:p>
+    <w:p>
+      <w:pPr>
+        <w:spacing w:line="360" w:lineRule="auto"/>
+        <w:jc w:val="center"/>
+        <w:rPr>
+          <w:b w:val="0"/>
+          <w:bCs w:val="0"/>
+          <w:sz w:val="24"/>
+          <w:szCs w:val="24"/>
+        </w:rPr>
+      </w:pPr>
+      <w:r>
+        <w:rPr>
+          <w:b w:val="0"/>
+          <w:bCs w:val="0"/>
+          <w:sz w:val="24"/>
+          <w:szCs w:val="24"/>
+        </w:rPr>
+        <w:t>Figura 1 – Fases de um projeto utilizando XP</w:t>
+      </w:r>
+    </w:p>
+    <w:p>
+      <w:pPr>
+        <w:spacing w:line="360" w:lineRule="auto"/>
+        <w:jc w:val="center"/>
+        <w:rPr>
+          <w:b w:val="0"/>
+          <w:bCs w:val="0"/>
+          <w:sz w:val="24"/>
+          <w:szCs w:val="24"/>
+        </w:rPr>
+      </w:pPr>
+      <w:r>
+        <w:rPr>
+          <w:noProof/>
+        </w:rPr>
+        <w:drawing>
+          <wp:inline distT="0" distB="0" distL="0" distR="0" wp14:anchorId="34D19A6A" wp14:editId="7DDE2F23">
+            <wp:extent cx="5581650" cy="2711371"/>
+            <wp:effectExtent l="0" t="0" r="0" b="0"/>
+            <wp:docPr id="2" name="Imagem 2"/>
+            <wp:cNvGraphicFramePr>
+              <a:graphicFrameLocks xmlns:a="http://schemas.openxmlformats.org/drawingml/2006/main" noChangeAspect="1"/>
+            </wp:cNvGraphicFramePr>
+            <a:graphic xmlns:a="http://schemas.openxmlformats.org/drawingml/2006/main">
+              <a:graphicData uri="http://schemas.openxmlformats.org/drawingml/2006/picture">
+                <pic:pic xmlns:pic="http://schemas.openxmlformats.org/drawingml/2006/picture">
+                  <pic:nvPicPr>
+                    <pic:cNvPr id="1" name=""/>
+                    <pic:cNvPicPr/>
+                  </pic:nvPicPr>
+                  <pic:blipFill>
+                    <a:blip r:embed="rId15"/>
+                    <a:stretch>
+                      <a:fillRect/>
+                    </a:stretch>
+                  </pic:blipFill>
+                  <pic:spPr>
+                    <a:xfrm>
+                      <a:off x="0" y="0"/>
+                      <a:ext cx="5640264" cy="2739844"/>
+                    </a:xfrm>
+                    <a:prstGeom prst="rect">
+                      <a:avLst/>
+                    </a:prstGeom>
+                  </pic:spPr>
+                </pic:pic>
+              </a:graphicData>
+            </a:graphic>
+          </wp:inline>
+        </w:drawing>
+      </w:r>
+    </w:p>
+    <w:p>
+      <w:pPr>
+        <w:spacing w:line="360" w:lineRule="auto"/>
+        <w:jc w:val="center"/>
+        <w:rPr>
+          <w:b w:val="0"/>
+          <w:bCs w:val="0"/>
+          <w:sz w:val="20"/>
+          <w:szCs w:val="20"/>
+        </w:rPr>
+      </w:pPr>
+      <w:r>
+        <w:rPr>
+          <w:b w:val="0"/>
+          <w:bCs w:val="0"/>
+          <w:sz w:val="20"/>
+          <w:szCs w:val="20"/>
+        </w:rPr>
+        <w:t>Fonte: HENRAJANI (2007)</w:t>
+      </w:r>
+    </w:p>
+    <w:p>
+      <w:pPr>
+        <w:spacing w:line="360" w:lineRule="auto"/>
+        <w:jc w:val="both"/>
+        <w:rPr>
+          <w:b w:val="0"/>
+          <w:bCs w:val="0"/>
+          <w:sz w:val="24"/>
+          <w:szCs w:val="24"/>
+        </w:rPr>
+      </w:pPr>
+    </w:p>
+    <w:p>
+      <w:pPr>
+        <w:spacing w:line="360" w:lineRule="auto"/>
+        <w:jc w:val="both"/>
+        <w:rPr>
+          <w:b w:val="0"/>
+          <w:bCs w:val="0"/>
+          <w:sz w:val="24"/>
+          <w:szCs w:val="24"/>
+        </w:rPr>
+      </w:pPr>
+      <w:r>
+        <w:rPr>
+          <w:b w:val="0"/>
+          <w:bCs w:val="0"/>
+          <w:sz w:val="24"/>
+          <w:szCs w:val="24"/>
+        </w:rPr>
+        <w:lastRenderedPageBreak/>
+        <w:t>Dentre as práticas introduzidas, estão aquelas relacionadas à qualidade</w:t>
+      </w:r>
+      <w:r>
+        <w:rPr>
+          <w:b w:val="0"/>
+          <w:bCs w:val="0"/>
+          <w:sz w:val="24"/>
+          <w:szCs w:val="24"/>
+        </w:rPr>
+        <w:t xml:space="preserve"> e gestão colaborativa</w:t>
+      </w:r>
+      <w:r>
+        <w:rPr>
+          <w:b w:val="0"/>
+          <w:bCs w:val="0"/>
+          <w:sz w:val="24"/>
+          <w:szCs w:val="24"/>
+        </w:rPr>
+        <w:t xml:space="preserve"> de código</w:t>
+      </w:r>
+      <w:r>
+        <w:rPr>
+          <w:b w:val="0"/>
+          <w:bCs w:val="0"/>
+          <w:sz w:val="24"/>
+          <w:szCs w:val="24"/>
+        </w:rPr>
+        <w:t xml:space="preserve"> (</w:t>
+      </w:r>
+      <w:r>
+        <w:rPr>
+          <w:b w:val="0"/>
+          <w:bCs w:val="0"/>
+          <w:sz w:val="24"/>
+          <w:szCs w:val="24"/>
+        </w:rPr>
+        <w:t>realizadas</w:t>
+      </w:r>
+      <w:r>
+        <w:rPr>
+          <w:b w:val="0"/>
+          <w:bCs w:val="0"/>
+          <w:sz w:val="24"/>
+          <w:szCs w:val="24"/>
+        </w:rPr>
+        <w:t xml:space="preserve"> na fase de iteração)</w:t>
+      </w:r>
+      <w:r>
+        <w:rPr>
+          <w:b w:val="0"/>
+          <w:bCs w:val="0"/>
+          <w:sz w:val="24"/>
+          <w:szCs w:val="24"/>
+        </w:rPr>
+        <w:t>, como programação em pares (promovendo revisão do código e aplicação de melhores práticas de desenvolvimento), desenvolvimento dirigido a testes (TDD, no qual os testes unitários são escritos antes da programação da funcionalidade), refatoração de código, integração contínua e testes de aceitação</w:t>
+      </w:r>
+      <w:r>
+        <w:rPr>
+          <w:b w:val="0"/>
+          <w:bCs w:val="0"/>
+          <w:sz w:val="24"/>
+          <w:szCs w:val="24"/>
+        </w:rPr>
+        <w:t xml:space="preserve"> (WELLS, 2000)</w:t>
+      </w:r>
+      <w:r>
+        <w:rPr>
+          <w:b w:val="0"/>
+          <w:bCs w:val="0"/>
+          <w:sz w:val="24"/>
+          <w:szCs w:val="24"/>
+        </w:rPr>
+        <w:t xml:space="preserve">. A figura </w:t>
+      </w:r>
+      <w:r>
+        <w:rPr>
+          <w:b w:val="0"/>
+          <w:bCs w:val="0"/>
+          <w:sz w:val="24"/>
+          <w:szCs w:val="24"/>
+        </w:rPr>
+        <w:t>2</w:t>
+      </w:r>
+      <w:r>
+        <w:rPr>
+          <w:b w:val="0"/>
+          <w:bCs w:val="0"/>
+          <w:sz w:val="24"/>
+          <w:szCs w:val="24"/>
+        </w:rPr>
+        <w:t xml:space="preserve"> apresenta um fluxo com estas práticas de gestão colaborativa de código.</w:t>
+      </w:r>
+    </w:p>
+    <w:p>
+      <w:pPr>
+        <w:spacing w:line="360" w:lineRule="auto"/>
+        <w:jc w:val="both"/>
+        <w:rPr>
+          <w:b w:val="0"/>
+          <w:bCs w:val="0"/>
+          <w:sz w:val="24"/>
+          <w:szCs w:val="24"/>
+        </w:rPr>
+      </w:pPr>
+    </w:p>
+    <w:p>
+      <w:pPr>
+        <w:spacing w:line="360" w:lineRule="auto"/>
+        <w:jc w:val="center"/>
+        <w:rPr>
+          <w:b w:val="0"/>
+          <w:bCs w:val="0"/>
+          <w:sz w:val="24"/>
+          <w:szCs w:val="24"/>
+        </w:rPr>
+      </w:pPr>
+      <w:r>
+        <w:rPr>
+          <w:b w:val="0"/>
+          <w:bCs w:val="0"/>
+          <w:sz w:val="24"/>
+          <w:szCs w:val="24"/>
+        </w:rPr>
+        <w:t xml:space="preserve">Figura </w:t>
+      </w:r>
+      <w:r>
+        <w:rPr>
+          <w:b w:val="0"/>
+          <w:bCs w:val="0"/>
+          <w:sz w:val="24"/>
+          <w:szCs w:val="24"/>
+        </w:rPr>
+        <w:t>2</w:t>
+      </w:r>
+      <w:r>
+        <w:rPr>
+          <w:b w:val="0"/>
+          <w:bCs w:val="0"/>
+          <w:sz w:val="24"/>
+          <w:szCs w:val="24"/>
+        </w:rPr>
+        <w:t xml:space="preserve"> – Ciclo de Gestão</w:t>
+      </w:r>
+      <w:r>
+        <w:rPr>
+          <w:b w:val="0"/>
+          <w:bCs w:val="0"/>
+          <w:sz w:val="24"/>
+          <w:szCs w:val="24"/>
+        </w:rPr>
+        <w:t xml:space="preserve"> Colaborativa</w:t>
+      </w:r>
+      <w:r>
+        <w:rPr>
+          <w:b w:val="0"/>
+          <w:bCs w:val="0"/>
+          <w:sz w:val="24"/>
+          <w:szCs w:val="24"/>
+        </w:rPr>
+        <w:t xml:space="preserve"> de Código no XP</w:t>
+      </w:r>
+    </w:p>
+    <w:p>
+      <w:pPr>
+        <w:spacing w:line="360" w:lineRule="auto"/>
+        <w:jc w:val="center"/>
+        <w:rPr>
+          <w:b w:val="0"/>
+          <w:bCs w:val="0"/>
+          <w:sz w:val="24"/>
+          <w:szCs w:val="24"/>
+        </w:rPr>
+      </w:pPr>
+      <w:r>
+        <w:rPr>
+          <w:b w:val="0"/>
+          <w:bCs w:val="0"/>
+          <w:noProof/>
+          <w:sz w:val="24"/>
+          <w:szCs w:val="24"/>
+        </w:rPr>
+        <w:drawing>
+          <wp:inline distT="0" distB="0" distL="0" distR="0" wp14:anchorId="21EDB552" wp14:editId="3751E168">
+            <wp:extent cx="5514975" cy="2435081"/>
+            <wp:effectExtent l="0" t="0" r="0" b="3810"/>
+            <wp:docPr id="5" name="Imagem 5"/>
+            <wp:cNvGraphicFramePr>
+              <a:graphicFrameLocks xmlns:a="http://schemas.openxmlformats.org/drawingml/2006/main" noChangeAspect="1"/>
+            </wp:cNvGraphicFramePr>
+            <a:graphic xmlns:a="http://schemas.openxmlformats.org/drawingml/2006/main">
+              <a:graphicData uri="http://schemas.openxmlformats.org/drawingml/2006/picture">
+                <pic:pic xmlns:pic="http://schemas.openxmlformats.org/drawingml/2006/picture">
+                  <pic:nvPicPr>
+                    <pic:cNvPr id="0" name="Picture 7"/>
+                    <pic:cNvPicPr>
+                      <a:picLocks noChangeAspect="1" noChangeArrowheads="1"/>
+                    </pic:cNvPicPr>
+                  </pic:nvPicPr>
+                  <pic:blipFill>
+                    <a:blip r:embed="rId16" cstate="print">
+                      <a:extLst>
+                        <a:ext uri="{28A0092B-C50C-407E-A947-70E740481C1C}">
+                          <a14:useLocalDpi xmlns:a14="http://schemas.microsoft.com/office/drawing/2010/main" val="0"/>
+                        </a:ext>
+                      </a:extLst>
+                    </a:blip>
+                    <a:srcRect/>
+                    <a:stretch>
+                      <a:fillRect/>
+                    </a:stretch>
+                  </pic:blipFill>
+                  <pic:spPr bwMode="auto">
+                    <a:xfrm>
+                      <a:off x="0" y="0"/>
+                      <a:ext cx="5530730" cy="2442037"/>
+                    </a:xfrm>
+                    <a:prstGeom prst="rect">
+                      <a:avLst/>
+                    </a:prstGeom>
+                    <a:noFill/>
+                  </pic:spPr>
+                </pic:pic>
+              </a:graphicData>
+            </a:graphic>
+          </wp:inline>
+        </w:drawing>
+      </w:r>
+    </w:p>
+    <w:p>
+      <w:pPr>
+        <w:spacing w:line="360" w:lineRule="auto"/>
+        <w:jc w:val="center"/>
+        <w:rPr>
+          <w:b w:val="0"/>
+          <w:bCs w:val="0"/>
+          <w:sz w:val="20"/>
+          <w:szCs w:val="20"/>
+        </w:rPr>
+      </w:pPr>
+      <w:r>
+        <w:rPr>
+          <w:b w:val="0"/>
+          <w:bCs w:val="0"/>
+          <w:sz w:val="20"/>
+          <w:szCs w:val="20"/>
+        </w:rPr>
+        <w:t>Fon</w:t>
+      </w:r>
+      <w:r>
+        <w:rPr>
+          <w:b w:val="0"/>
+          <w:bCs w:val="0"/>
+          <w:sz w:val="20"/>
+          <w:szCs w:val="20"/>
+        </w:rPr>
+        <w:t>te: WELLS (2000)</w:t>
+      </w:r>
+      <w:r>
+        <w:rPr>
+          <w:b w:val="0"/>
+          <w:bCs w:val="0"/>
+          <w:sz w:val="20"/>
+          <w:szCs w:val="20"/>
+        </w:rPr>
+        <w:t>, traduzido pelo autor</w:t>
+      </w:r>
+    </w:p>
+    <w:p>
+      <w:pPr>
+        <w:rPr>
+          <w:sz w:val="24"/>
+          <w:szCs w:val="24"/>
+        </w:rPr>
+      </w:pPr>
+    </w:p>
+    <w:p>
+      <w:pPr>
+        <w:rPr>
+          <w:sz w:val="24"/>
+          <w:szCs w:val="24"/>
+        </w:rPr>
+      </w:pPr>
+    </w:p>
+    <w:p>
+      <w:pPr>
+        <w:rPr>
+          <w:sz w:val="24"/>
+          <w:szCs w:val="24"/>
+        </w:rPr>
+      </w:pPr>
+      <w:r>
+        <w:rPr>
+          <w:sz w:val="24"/>
+          <w:szCs w:val="24"/>
+        </w:rPr>
+        <w:t>2.y Considerações do Cap</w:t>
+      </w:r>
+      <w:r>
+        <w:rPr>
+          <w:sz w:val="24"/>
+          <w:szCs w:val="24"/>
+        </w:rPr>
+        <w:t>ítulo</w:t>
+      </w:r>
+    </w:p>
+    <w:p>
+      <w:pPr>
+        <w:rPr>
+          <w:sz w:val="24"/>
+          <w:szCs w:val="24"/>
+        </w:rPr>
+      </w:pPr>
+    </w:p>
+    <w:p>
+      <w:pPr>
+        <w:rPr>
+          <w:sz w:val="24"/>
+          <w:szCs w:val="24"/>
+        </w:rPr>
+      </w:pPr>
+    </w:p>
+    <w:p>
+      <w:pPr>
+        <w:spacing w:line="360" w:lineRule="auto"/>
+        <w:jc w:val="both"/>
+        <w:rPr>
+          <w:b w:val="0"/>
           <w:sz w:val="24"/>
           <w:szCs w:val="24"/>
           <w:lang w:val="it-IT"/>
@@ -11253,10 +12184,10 @@
           <w:lang w:val="it-IT"/>
         </w:rPr>
         <w:sectPr>
-          <w:headerReference w:type="default" r:id="rId15"/>
-          <w:footerReference w:type="default" r:id="rId16"/>
-          <w:headerReference w:type="first" r:id="rId17"/>
-          <w:footerReference w:type="first" r:id="rId18"/>
+          <w:headerReference w:type="default" r:id="rId17"/>
+          <w:footerReference w:type="default" r:id="rId18"/>
+          <w:headerReference w:type="first" r:id="rId19"/>
+          <w:footerReference w:type="first" r:id="rId20"/>
           <w:pgSz w:w="11907" w:h="16840" w:code="9"/>
           <w:pgMar w:top="1701" w:right="1134" w:bottom="1134" w:left="1701" w:header="709" w:footer="709" w:gutter="0"/>
           <w:cols w:space="708"/>
@@ -12408,7 +13339,7 @@
           <w:shd w:val="clear" w:color="auto" w:fill="FFFFFF"/>
         </w:rPr>
       </w:pPr>
-      <w:hyperlink r:id="rId19" w:tgtFrame="_blank" w:history="1">
+      <w:hyperlink r:id="rId21" w:tgtFrame="_blank" w:history="1">
         <w:r>
           <w:rPr>
             <w:rStyle w:val="Hyperlink"/>
@@ -13721,21 +14652,21 @@
         <v:path o:extrusionok="f" gradientshapeok="t" o:connecttype="rect"/>
         <o:lock v:ext="edit" aspectratio="t"/>
       </v:shapetype>
-      <v:shape id="_x0000_i1806" type="#_x0000_t75" style="width:7.5pt;height:7.5pt" o:bullet="t">
+      <v:shape id="_x0000_i1452" type="#_x0000_t75" style="width:7.5pt;height:7.5pt" o:bullet="t">
         <v:imagedata r:id="rId1" o:title="clip_image001"/>
       </v:shape>
     </w:pict>
   </w:numPicBullet>
   <w:numPicBullet w:numPicBulletId="1">
     <w:pict>
-      <v:shape id="_x0000_i1807" type="#_x0000_t75" style="width:14.25pt;height:14.25pt" o:bullet="t">
+      <v:shape id="_x0000_i1453" type="#_x0000_t75" style="width:14.25pt;height:14.25pt" o:bullet="t">
         <v:imagedata r:id="rId2" o:title="clip_image002"/>
       </v:shape>
     </w:pict>
   </w:numPicBullet>
   <w:numPicBullet w:numPicBulletId="2">
     <w:pict>
-      <v:shape id="_x0000_i1808" type="#_x0000_t75" style="width:7.5pt;height:7.5pt" o:bullet="t">
+      <v:shape id="_x0000_i1454" type="#_x0000_t75" style="width:7.5pt;height:7.5pt" o:bullet="t">
         <v:imagedata r:id="rId3" o:title="clip_image003"/>
       </v:shape>
     </w:pict>
@@ -16229,7 +17160,7 @@
       <w:lvlText w:val="%1."/>
       <w:lvlJc w:val="left"/>
       <w:pPr>
-        <w:ind w:left="2160" w:hanging="360"/>
+        <w:ind w:left="2520" w:hanging="360"/>
       </w:pPr>
       <w:rPr>
         <w:rFonts w:hint="default"/>
@@ -16241,7 +17172,7 @@
       <w:lvlText w:val="%2."/>
       <w:lvlJc w:val="left"/>
       <w:pPr>
-        <w:ind w:left="2880" w:hanging="360"/>
+        <w:ind w:left="3240" w:hanging="360"/>
       </w:pPr>
     </w:lvl>
     <w:lvl w:ilvl="2" w:tplc="0416001B" w:tentative="1">
@@ -16250,7 +17181,7 @@
       <w:lvlText w:val="%3."/>
       <w:lvlJc w:val="right"/>
       <w:pPr>
-        <w:ind w:left="3600" w:hanging="180"/>
+        <w:ind w:left="3960" w:hanging="180"/>
       </w:pPr>
     </w:lvl>
     <w:lvl w:ilvl="3" w:tplc="0416000F" w:tentative="1">
@@ -16259,7 +17190,7 @@
       <w:lvlText w:val="%4."/>
       <w:lvlJc w:val="left"/>
       <w:pPr>
-        <w:ind w:left="4320" w:hanging="360"/>
+        <w:ind w:left="4680" w:hanging="360"/>
       </w:pPr>
     </w:lvl>
     <w:lvl w:ilvl="4" w:tplc="04160019" w:tentative="1">
@@ -16268,7 +17199,7 @@
       <w:lvlText w:val="%5."/>
       <w:lvlJc w:val="left"/>
       <w:pPr>
-        <w:ind w:left="5040" w:hanging="360"/>
+        <w:ind w:left="5400" w:hanging="360"/>
       </w:pPr>
     </w:lvl>
     <w:lvl w:ilvl="5" w:tplc="0416001B" w:tentative="1">
@@ -16277,7 +17208,7 @@
       <w:lvlText w:val="%6."/>
       <w:lvlJc w:val="right"/>
       <w:pPr>
-        <w:ind w:left="5760" w:hanging="180"/>
+        <w:ind w:left="6120" w:hanging="180"/>
       </w:pPr>
     </w:lvl>
     <w:lvl w:ilvl="6" w:tplc="0416000F" w:tentative="1">
@@ -16286,7 +17217,7 @@
       <w:lvlText w:val="%7."/>
       <w:lvlJc w:val="left"/>
       <w:pPr>
-        <w:ind w:left="6480" w:hanging="360"/>
+        <w:ind w:left="6840" w:hanging="360"/>
       </w:pPr>
     </w:lvl>
     <w:lvl w:ilvl="7" w:tplc="04160019" w:tentative="1">
@@ -16295,7 +17226,7 @@
       <w:lvlText w:val="%8."/>
       <w:lvlJc w:val="left"/>
       <w:pPr>
-        <w:ind w:left="7200" w:hanging="360"/>
+        <w:ind w:left="7560" w:hanging="360"/>
       </w:pPr>
     </w:lvl>
     <w:lvl w:ilvl="8" w:tplc="0416001B" w:tentative="1">
@@ -16304,7 +17235,7 @@
       <w:lvlText w:val="%9."/>
       <w:lvlJc w:val="right"/>
       <w:pPr>
-        <w:ind w:left="7920" w:hanging="180"/>
+        <w:ind w:left="8280" w:hanging="180"/>
       </w:pPr>
     </w:lvl>
   </w:abstractNum>
@@ -23929,7 +24860,7 @@
       <w:lvlText w:val="%1."/>
       <w:lvlJc w:val="left"/>
       <w:pPr>
-        <w:ind w:left="2160" w:hanging="360"/>
+        <w:ind w:left="2520" w:hanging="360"/>
       </w:pPr>
       <w:rPr>
         <w:rFonts w:hint="default"/>
@@ -23941,7 +24872,7 @@
       <w:lvlText w:val="%2."/>
       <w:lvlJc w:val="left"/>
       <w:pPr>
-        <w:ind w:left="2880" w:hanging="360"/>
+        <w:ind w:left="3240" w:hanging="360"/>
       </w:pPr>
     </w:lvl>
     <w:lvl w:ilvl="2" w:tplc="0416001B" w:tentative="1">
@@ -23950,7 +24881,7 @@
       <w:lvlText w:val="%3."/>
       <w:lvlJc w:val="right"/>
       <w:pPr>
-        <w:ind w:left="3600" w:hanging="180"/>
+        <w:ind w:left="3960" w:hanging="180"/>
       </w:pPr>
     </w:lvl>
     <w:lvl w:ilvl="3" w:tplc="0416000F" w:tentative="1">
@@ -23959,7 +24890,7 @@
       <w:lvlText w:val="%4."/>
       <w:lvlJc w:val="left"/>
       <w:pPr>
-        <w:ind w:left="4320" w:hanging="360"/>
+        <w:ind w:left="4680" w:hanging="360"/>
       </w:pPr>
     </w:lvl>
     <w:lvl w:ilvl="4" w:tplc="04160019" w:tentative="1">
@@ -23968,7 +24899,7 @@
       <w:lvlText w:val="%5."/>
       <w:lvlJc w:val="left"/>
       <w:pPr>
-        <w:ind w:left="5040" w:hanging="360"/>
+        <w:ind w:left="5400" w:hanging="360"/>
       </w:pPr>
     </w:lvl>
     <w:lvl w:ilvl="5" w:tplc="0416001B" w:tentative="1">
@@ -23977,7 +24908,7 @@
       <w:lvlText w:val="%6."/>
       <w:lvlJc w:val="right"/>
       <w:pPr>
-        <w:ind w:left="5760" w:hanging="180"/>
+        <w:ind w:left="6120" w:hanging="180"/>
       </w:pPr>
     </w:lvl>
     <w:lvl w:ilvl="6" w:tplc="0416000F" w:tentative="1">
@@ -23986,7 +24917,7 @@
       <w:lvlText w:val="%7."/>
       <w:lvlJc w:val="left"/>
       <w:pPr>
-        <w:ind w:left="6480" w:hanging="360"/>
+        <w:ind w:left="6840" w:hanging="360"/>
       </w:pPr>
     </w:lvl>
     <w:lvl w:ilvl="7" w:tplc="04160019" w:tentative="1">
@@ -23995,7 +24926,7 @@
       <w:lvlText w:val="%8."/>
       <w:lvlJc w:val="left"/>
       <w:pPr>
-        <w:ind w:left="7200" w:hanging="360"/>
+        <w:ind w:left="7560" w:hanging="360"/>
       </w:pPr>
     </w:lvl>
     <w:lvl w:ilvl="8" w:tplc="0416001B" w:tentative="1">
@@ -24004,7 +24935,7 @@
       <w:lvlText w:val="%9."/>
       <w:lvlJc w:val="right"/>
       <w:pPr>
-        <w:ind w:left="7920" w:hanging="180"/>
+        <w:ind w:left="8280" w:hanging="180"/>
       </w:pPr>
     </w:lvl>
   </w:abstractNum>

</xml_diff>

<commit_message>
Incluir gancho da seção 2.3 para a 2.4, no qual é declarado que o foco das práticas de gestão colaborativa de código do XP neste trabalho é o TDD
</commit_message>
<xml_diff>
--- a/Utilização de Behaviour-Driven Development para apoio à Gestão das Comunicações.docx
+++ b/Utilização de Behaviour-Driven Development para apoio à Gestão das Comunicações.docx
@@ -5911,16 +5911,7 @@
           <w:sz w:val="24"/>
           <w:szCs w:val="24"/>
         </w:rPr>
-        <w:t xml:space="preserve"> </w:t>
-      </w:r>
-      <w:proofErr w:type="gramStart"/>
-      <w:r>
-        <w:rPr>
-          <w:b w:val="0"/>
-          <w:sz w:val="24"/>
-          <w:szCs w:val="24"/>
-        </w:rPr>
-        <w:t>Apêndice</w:t>
+        <w:t xml:space="preserve"> Apêndice</w:t>
       </w:r>
       <w:r>
         <w:rPr>
@@ -5938,7 +5929,6 @@
         </w:rPr>
         <w:t>.............</w:t>
       </w:r>
-      <w:proofErr w:type="gramEnd"/>
       <w:r>
         <w:rPr>
           <w:b w:val="0"/>
@@ -7810,7 +7800,6 @@
           <w:lang w:val="it-IT"/>
         </w:rPr>
       </w:pPr>
-      <w:proofErr w:type="gramStart"/>
       <w:r>
         <w:rPr>
           <w:sz w:val="24"/>
@@ -7846,7 +7835,6 @@
         </w:rPr>
         <w:t>Metodologia</w:t>
       </w:r>
-      <w:proofErr w:type="gramEnd"/>
     </w:p>
     <w:p>
       <w:pPr>
@@ -8275,7 +8263,6 @@
           <w:szCs w:val="24"/>
         </w:rPr>
       </w:pPr>
-      <w:proofErr w:type="gramStart"/>
       <w:r>
         <w:rPr>
           <w:sz w:val="24"/>
@@ -8309,15 +8296,7 @@
           <w:sz w:val="24"/>
           <w:szCs w:val="24"/>
         </w:rPr>
-        <w:t>Estrutura</w:t>
-      </w:r>
-      <w:proofErr w:type="gramEnd"/>
-      <w:r>
-        <w:rPr>
-          <w:sz w:val="24"/>
-          <w:szCs w:val="24"/>
-        </w:rPr>
-        <w:t xml:space="preserve"> do Trabalho</w:t>
+        <w:t>Estrutura do Trabalho</w:t>
       </w:r>
     </w:p>
     <w:p>
@@ -10801,17 +10780,7 @@
           <w:szCs w:val="24"/>
           <w:lang w:val="it-IT"/>
         </w:rPr>
-        <w:t>(SCHWABER; SUTHERLAND, 2013</w:t>
-      </w:r>
-      <w:r>
-        <w:rPr>
-          <w:b w:val="0"/>
-          <w:bCs w:val="0"/>
-          <w:sz w:val="24"/>
-          <w:szCs w:val="24"/>
-          <w:lang w:val="it-IT"/>
-        </w:rPr>
-        <w:t>)</w:t>
+        <w:t>(SCHWABER; SUTHERLAND, 2013)</w:t>
       </w:r>
       <w:r>
         <w:rPr>
@@ -11649,56 +11618,77 @@
     </w:p>
     <w:p>
       <w:pPr>
-        <w:rPr>
-          <w:sz w:val="24"/>
-          <w:szCs w:val="24"/>
-        </w:rPr>
-      </w:pPr>
-    </w:p>
-    <w:p>
-      <w:pPr>
-        <w:rPr>
-          <w:sz w:val="24"/>
-          <w:szCs w:val="24"/>
-        </w:rPr>
-      </w:pPr>
-      <w:r>
-        <w:rPr>
-          <w:sz w:val="24"/>
-          <w:szCs w:val="24"/>
-        </w:rPr>
-        <w:t>2.y Considerações do Cap</w:t>
-      </w:r>
-      <w:r>
-        <w:rPr>
-          <w:sz w:val="24"/>
-          <w:szCs w:val="24"/>
-        </w:rPr>
-        <w:t>ítulo</w:t>
-      </w:r>
-    </w:p>
-    <w:p>
-      <w:pPr>
-        <w:rPr>
-          <w:sz w:val="24"/>
-          <w:szCs w:val="24"/>
-        </w:rPr>
-      </w:pPr>
-    </w:p>
-    <w:p>
-      <w:pPr>
-        <w:rPr>
-          <w:sz w:val="24"/>
-          <w:szCs w:val="24"/>
-        </w:rPr>
-      </w:pPr>
-    </w:p>
-    <w:p>
-      <w:pPr>
         <w:spacing w:line="360" w:lineRule="auto"/>
         <w:jc w:val="both"/>
         <w:rPr>
           <w:b w:val="0"/>
+          <w:bCs w:val="0"/>
+          <w:sz w:val="24"/>
+          <w:szCs w:val="24"/>
+        </w:rPr>
+      </w:pPr>
+      <w:r>
+        <w:rPr>
+          <w:b w:val="0"/>
+          <w:bCs w:val="0"/>
+          <w:sz w:val="24"/>
+          <w:szCs w:val="24"/>
+        </w:rPr>
+        <w:t>Dentre as práticas de Gestão Colaborativa de Código promovidas pelo XP, iremos explorar e enfatizar o TDD, que é o desenvolvimento dirigido por testes unitários.</w:t>
+      </w:r>
+    </w:p>
+    <w:p>
+      <w:pPr>
+        <w:rPr>
+          <w:sz w:val="24"/>
+          <w:szCs w:val="24"/>
+        </w:rPr>
+      </w:pPr>
+    </w:p>
+    <w:p>
+      <w:pPr>
+        <w:rPr>
+          <w:sz w:val="24"/>
+          <w:szCs w:val="24"/>
+        </w:rPr>
+      </w:pPr>
+      <w:r>
+        <w:rPr>
+          <w:sz w:val="24"/>
+          <w:szCs w:val="24"/>
+        </w:rPr>
+        <w:t>2.y Considerações do Cap</w:t>
+      </w:r>
+      <w:r>
+        <w:rPr>
+          <w:sz w:val="24"/>
+          <w:szCs w:val="24"/>
+        </w:rPr>
+        <w:t>ítulo</w:t>
+      </w:r>
+    </w:p>
+    <w:p>
+      <w:pPr>
+        <w:rPr>
+          <w:sz w:val="24"/>
+          <w:szCs w:val="24"/>
+        </w:rPr>
+      </w:pPr>
+    </w:p>
+    <w:p>
+      <w:pPr>
+        <w:rPr>
+          <w:sz w:val="24"/>
+          <w:szCs w:val="24"/>
+        </w:rPr>
+      </w:pPr>
+    </w:p>
+    <w:p>
+      <w:pPr>
+        <w:spacing w:line="360" w:lineRule="auto"/>
+        <w:jc w:val="both"/>
+        <w:rPr>
+          <w:b w:val="0"/>
           <w:sz w:val="24"/>
           <w:szCs w:val="24"/>
           <w:lang w:val="it-IT"/>
@@ -11775,23 +11765,7 @@
           <w:sz w:val="28"/>
           <w:szCs w:val="24"/>
         </w:rPr>
-        <w:t xml:space="preserve"> </w:t>
-      </w:r>
-      <w:proofErr w:type="gramStart"/>
-      <w:r>
-        <w:rPr>
-          <w:sz w:val="28"/>
-          <w:szCs w:val="24"/>
-        </w:rPr>
-        <w:t>[Colocar</w:t>
-      </w:r>
-      <w:proofErr w:type="gramEnd"/>
-      <w:r>
-        <w:rPr>
-          <w:sz w:val="28"/>
-          <w:szCs w:val="24"/>
-        </w:rPr>
-        <w:t xml:space="preserve"> título adequado</w:t>
+        <w:t xml:space="preserve"> [Colocar título adequado</w:t>
       </w:r>
       <w:r>
         <w:rPr>
@@ -11896,25 +11870,7 @@
           <w:sz w:val="24"/>
           <w:szCs w:val="24"/>
         </w:rPr>
-        <w:t xml:space="preserve">extensões de métodos e </w:t>
-      </w:r>
-      <w:proofErr w:type="gramStart"/>
-      <w:r>
-        <w:rPr>
-          <w:b w:val="0"/>
-          <w:sz w:val="24"/>
-          <w:szCs w:val="24"/>
-        </w:rPr>
-        <w:t>técnicas, etc.</w:t>
-      </w:r>
-      <w:proofErr w:type="gramEnd"/>
-      <w:r>
-        <w:rPr>
-          <w:b w:val="0"/>
-          <w:sz w:val="24"/>
-          <w:szCs w:val="24"/>
-        </w:rPr>
-        <w:t xml:space="preserve"> de acordo com os estudos apresentados no capítulo anterior. </w:t>
+        <w:t xml:space="preserve">extensões de métodos e técnicas, etc. de acordo com os estudos apresentados no capítulo anterior. </w:t>
       </w:r>
       <w:r>
         <w:rPr>
@@ -14652,21 +14608,21 @@
         <v:path o:extrusionok="f" gradientshapeok="t" o:connecttype="rect"/>
         <o:lock v:ext="edit" aspectratio="t"/>
       </v:shapetype>
-      <v:shape id="_x0000_i1452" type="#_x0000_t75" style="width:7.5pt;height:7.5pt" o:bullet="t">
+      <v:shape id="_x0000_i1071" type="#_x0000_t75" style="width:7.5pt;height:7.5pt" o:bullet="t">
         <v:imagedata r:id="rId1" o:title="clip_image001"/>
       </v:shape>
     </w:pict>
   </w:numPicBullet>
   <w:numPicBullet w:numPicBulletId="1">
     <w:pict>
-      <v:shape id="_x0000_i1453" type="#_x0000_t75" style="width:14.25pt;height:14.25pt" o:bullet="t">
+      <v:shape id="_x0000_i1072" type="#_x0000_t75" style="width:14.25pt;height:14.25pt" o:bullet="t">
         <v:imagedata r:id="rId2" o:title="clip_image002"/>
       </v:shape>
     </w:pict>
   </w:numPicBullet>
   <w:numPicBullet w:numPicBulletId="2">
     <w:pict>
-      <v:shape id="_x0000_i1454" type="#_x0000_t75" style="width:7.5pt;height:7.5pt" o:bullet="t">
+      <v:shape id="_x0000_i1073" type="#_x0000_t75" style="width:7.5pt;height:7.5pt" o:bullet="t">
         <v:imagedata r:id="rId3" o:title="clip_image003"/>
       </v:shape>
     </w:pict>

</xml_diff>

<commit_message>
Corrigir consistência do texto
</commit_message>
<xml_diff>
--- a/Utilização de Behaviour-Driven Development para apoio à Gestão das Comunicações.docx
+++ b/Utilização de Behaviour-Driven Development para apoio à Gestão das Comunicações.docx
@@ -11634,7 +11634,25 @@
           <w:sz w:val="24"/>
           <w:szCs w:val="24"/>
         </w:rPr>
-        <w:t>Dentre as práticas de Gestão Colaborativa de Código promovidas pelo XP, iremos explorar e enfatizar o TDD, que é o desenvolvimento dirigido por testes unitários.</w:t>
+        <w:t xml:space="preserve">Dentre as práticas de Gestão Colaborativa de Código promovidas pelo XP, </w:t>
+      </w:r>
+      <w:r>
+        <w:rPr>
+          <w:b w:val="0"/>
+          <w:bCs w:val="0"/>
+          <w:sz w:val="24"/>
+          <w:szCs w:val="24"/>
+        </w:rPr>
+        <w:t>o trabalho irá</w:t>
+      </w:r>
+      <w:r>
+        <w:rPr>
+          <w:b w:val="0"/>
+          <w:bCs w:val="0"/>
+          <w:sz w:val="24"/>
+          <w:szCs w:val="24"/>
+        </w:rPr>
+        <w:t xml:space="preserve"> explorar o TDD, que é o desenvolvimento dirigido por testes unitários.</w:t>
       </w:r>
     </w:p>
     <w:p>
@@ -14608,21 +14626,21 @@
         <v:path o:extrusionok="f" gradientshapeok="t" o:connecttype="rect"/>
         <o:lock v:ext="edit" aspectratio="t"/>
       </v:shapetype>
-      <v:shape id="_x0000_i1071" type="#_x0000_t75" style="width:7.5pt;height:7.5pt" o:bullet="t">
+      <v:shape id="_x0000_i1104" type="#_x0000_t75" style="width:7.5pt;height:7.5pt" o:bullet="t">
         <v:imagedata r:id="rId1" o:title="clip_image001"/>
       </v:shape>
     </w:pict>
   </w:numPicBullet>
   <w:numPicBullet w:numPicBulletId="1">
     <w:pict>
-      <v:shape id="_x0000_i1072" type="#_x0000_t75" style="width:14.25pt;height:14.25pt" o:bullet="t">
+      <v:shape id="_x0000_i1105" type="#_x0000_t75" style="width:14.25pt;height:14.25pt" o:bullet="t">
         <v:imagedata r:id="rId2" o:title="clip_image002"/>
       </v:shape>
     </w:pict>
   </w:numPicBullet>
   <w:numPicBullet w:numPicBulletId="2">
     <w:pict>
-      <v:shape id="_x0000_i1073" type="#_x0000_t75" style="width:7.5pt;height:7.5pt" o:bullet="t">
+      <v:shape id="_x0000_i1106" type="#_x0000_t75" style="width:7.5pt;height:7.5pt" o:bullet="t">
         <v:imagedata r:id="rId3" o:title="clip_image003"/>
       </v:shape>
     </w:pict>

</xml_diff>

<commit_message>
Adicionar: seção 2.4; Atualizar: referências e imagens
</commit_message>
<xml_diff>
--- a/Utilização de Behaviour-Driven Development para apoio à Gestão das Comunicações.docx
+++ b/Utilização de Behaviour-Driven Development para apoio à Gestão das Comunicações.docx
@@ -2441,15 +2441,6 @@
           <w:szCs w:val="24"/>
         </w:rPr>
       </w:pPr>
-      <w:r>
-        <w:rPr>
-          <w:b w:val="0"/>
-          <w:i/>
-          <w:sz w:val="24"/>
-          <w:szCs w:val="24"/>
-        </w:rPr>
-        <w:t>À memória de meus avós Giovanni e Isabella.</w:t>
-      </w:r>
     </w:p>
     <w:p>
       <w:pPr>
@@ -2498,20 +2489,23 @@
           <w:szCs w:val="24"/>
         </w:rPr>
       </w:pPr>
-    </w:p>
-    <w:p>
-      <w:pPr>
-        <w:jc w:val="center"/>
-        <w:rPr>
-          <w:sz w:val="24"/>
-          <w:szCs w:val="24"/>
-        </w:rPr>
-      </w:pPr>
-    </w:p>
-    <w:p>
-      <w:pPr>
-        <w:jc w:val="center"/>
-        <w:rPr>
+      <w:r>
+        <w:rPr>
+          <w:b w:val="0"/>
+          <w:i/>
+          <w:sz w:val="24"/>
+          <w:szCs w:val="24"/>
+        </w:rPr>
+        <w:t>À memória de meus avós Giovanni e Isabella.</w:t>
+      </w:r>
+    </w:p>
+    <w:p>
+      <w:pPr>
+        <w:spacing w:line="360" w:lineRule="auto"/>
+        <w:ind w:left="5041"/>
+        <w:rPr>
+          <w:b w:val="0"/>
+          <w:i/>
           <w:sz w:val="24"/>
           <w:szCs w:val="24"/>
         </w:rPr>
@@ -5911,7 +5905,16 @@
           <w:sz w:val="24"/>
           <w:szCs w:val="24"/>
         </w:rPr>
-        <w:t xml:space="preserve"> Apêndice</w:t>
+        <w:t xml:space="preserve"> </w:t>
+      </w:r>
+      <w:proofErr w:type="gramStart"/>
+      <w:r>
+        <w:rPr>
+          <w:b w:val="0"/>
+          <w:sz w:val="24"/>
+          <w:szCs w:val="24"/>
+        </w:rPr>
+        <w:t>Apêndice</w:t>
       </w:r>
       <w:r>
         <w:rPr>
@@ -5929,6 +5932,7 @@
         </w:rPr>
         <w:t>.............</w:t>
       </w:r>
+      <w:proofErr w:type="gramEnd"/>
       <w:r>
         <w:rPr>
           <w:b w:val="0"/>
@@ -7800,6 +7804,7 @@
           <w:lang w:val="it-IT"/>
         </w:rPr>
       </w:pPr>
+      <w:proofErr w:type="gramStart"/>
       <w:r>
         <w:rPr>
           <w:sz w:val="24"/>
@@ -7835,6 +7840,7 @@
         </w:rPr>
         <w:t>Metodologia</w:t>
       </w:r>
+      <w:proofErr w:type="gramEnd"/>
     </w:p>
     <w:p>
       <w:pPr>
@@ -8289,14 +8295,14 @@
           <w:sz w:val="24"/>
           <w:szCs w:val="24"/>
         </w:rPr>
-        <w:t xml:space="preserve"> </w:t>
-      </w:r>
-      <w:r>
-        <w:rPr>
-          <w:sz w:val="24"/>
-          <w:szCs w:val="24"/>
-        </w:rPr>
-        <w:t>Estrutura do Trabalho</w:t>
+        <w:t>Estrutura</w:t>
+      </w:r>
+      <w:r>
+        <w:rPr>
+          <w:sz w:val="24"/>
+          <w:szCs w:val="24"/>
+        </w:rPr>
+        <w:t xml:space="preserve"> do Trabalho</w:t>
       </w:r>
     </w:p>
     <w:p>
@@ -9626,51 +9632,84 @@
           <w:lang w:val="it-IT"/>
         </w:rPr>
       </w:pPr>
-      <w:r>
-        <w:rPr>
-          <w:sz w:val="24"/>
-          <w:szCs w:val="24"/>
-          <w:lang w:val="it-IT"/>
-        </w:rPr>
-        <w:t xml:space="preserve">2.2 </w:t>
-      </w:r>
-      <w:r>
-        <w:rPr>
-          <w:sz w:val="24"/>
-          <w:szCs w:val="24"/>
-          <w:lang w:val="it-IT"/>
-        </w:rPr>
-        <w:t>Metodologias Ágeis</w:t>
-      </w:r>
-    </w:p>
-    <w:p>
-      <w:pPr>
-        <w:rPr>
-          <w:sz w:val="24"/>
-          <w:szCs w:val="24"/>
-          <w:lang w:val="it-IT"/>
-        </w:rPr>
-      </w:pPr>
     </w:p>
     <w:p>
       <w:pPr>
         <w:spacing w:line="360" w:lineRule="auto"/>
         <w:jc w:val="both"/>
         <w:rPr>
-          <w:b w:val="0"/>
-          <w:sz w:val="24"/>
-          <w:szCs w:val="24"/>
-          <w:lang w:val="it-IT"/>
-        </w:rPr>
-      </w:pPr>
-      <w:r>
-        <w:rPr>
-          <w:b w:val="0"/>
+          <w:sz w:val="24"/>
+          <w:szCs w:val="24"/>
+          <w:lang w:val="it-IT"/>
+        </w:rPr>
+      </w:pPr>
+    </w:p>
+    <w:p>
+      <w:pPr>
+        <w:spacing w:line="360" w:lineRule="auto"/>
+        <w:jc w:val="both"/>
+        <w:rPr>
+          <w:sz w:val="24"/>
+          <w:szCs w:val="24"/>
+          <w:lang w:val="it-IT"/>
+        </w:rPr>
+      </w:pPr>
+    </w:p>
+    <w:p>
+      <w:pPr>
+        <w:spacing w:line="360" w:lineRule="auto"/>
+        <w:jc w:val="both"/>
+        <w:rPr>
+          <w:sz w:val="24"/>
+          <w:szCs w:val="24"/>
+          <w:lang w:val="it-IT"/>
+        </w:rPr>
+      </w:pPr>
+      <w:r>
+        <w:rPr>
           <w:sz w:val="24"/>
           <w:szCs w:val="24"/>
           <w:lang w:val="it-IT"/>
         </w:rPr>
         <w:lastRenderedPageBreak/>
+        <w:t xml:space="preserve">2.2 </w:t>
+      </w:r>
+      <w:r>
+        <w:rPr>
+          <w:sz w:val="24"/>
+          <w:szCs w:val="24"/>
+          <w:lang w:val="it-IT"/>
+        </w:rPr>
+        <w:t>Metodologias Ágeis</w:t>
+      </w:r>
+    </w:p>
+    <w:p>
+      <w:pPr>
+        <w:rPr>
+          <w:sz w:val="24"/>
+          <w:szCs w:val="24"/>
+          <w:lang w:val="it-IT"/>
+        </w:rPr>
+      </w:pPr>
+    </w:p>
+    <w:p>
+      <w:pPr>
+        <w:spacing w:line="360" w:lineRule="auto"/>
+        <w:jc w:val="both"/>
+        <w:rPr>
+          <w:b w:val="0"/>
+          <w:sz w:val="24"/>
+          <w:szCs w:val="24"/>
+          <w:lang w:val="it-IT"/>
+        </w:rPr>
+      </w:pPr>
+      <w:r>
+        <w:rPr>
+          <w:b w:val="0"/>
+          <w:sz w:val="24"/>
+          <w:szCs w:val="24"/>
+          <w:lang w:val="it-IT"/>
+        </w:rPr>
         <w:t xml:space="preserve">Os fundamentos das metodologias ágeis surgiram no Manifesto Ágil (KENT </w:t>
       </w:r>
       <w:r>
@@ -10012,7 +10051,7 @@
           <w:szCs w:val="24"/>
           <w:lang w:val="it-IT"/>
         </w:rPr>
-        <w:t>et. al</w:t>
+        <w:t>et al</w:t>
       </w:r>
       <w:r>
         <w:rPr>
@@ -10419,6 +10458,7 @@
           <w:szCs w:val="20"/>
           <w:lang w:val="it-IT"/>
         </w:rPr>
+        <w:lastRenderedPageBreak/>
         <w:t>Nossa</w:t>
       </w:r>
       <w:r>
@@ -10457,7 +10497,6 @@
           <w:szCs w:val="20"/>
           <w:lang w:val="it-IT"/>
         </w:rPr>
-        <w:lastRenderedPageBreak/>
         <w:t>Mudanças nos requisitos são bem-vindas, mesmo tardiamente no desenvolvimento. Processos ágeis tiram vantagem das mudanças visando vantagem competitiva para o cliente.</w:t>
       </w:r>
     </w:p>
@@ -10882,7 +10921,7 @@
           <w:sz w:val="24"/>
           <w:szCs w:val="24"/>
         </w:rPr>
-        <w:t xml:space="preserve"> (XP), introduzido por Kent Beck, é um conjunto de práticas de desenvolvimento ágil de software que enfatizam o trabalho </w:t>
+        <w:t xml:space="preserve"> (XP), introduzido por Kent Beck, é um conjunto de práticas de desenvolvimento ágil de software que enfatiza o trabalho </w:t>
       </w:r>
       <w:r>
         <w:rPr>
@@ -10971,6 +11010,7 @@
           <w:sz w:val="24"/>
           <w:szCs w:val="24"/>
         </w:rPr>
+        <w:lastRenderedPageBreak/>
         <w:t xml:space="preserve">Os valores do XP (comunicação, simplicidade, feedback, respeito e coragem), incentivam </w:t>
       </w:r>
       <w:r>
@@ -10989,17 +11029,7 @@
           <w:sz w:val="24"/>
           <w:szCs w:val="24"/>
         </w:rPr>
-        <w:t xml:space="preserve"> colaboração entre desenvolvedores, times de negócio e demais </w:t>
-      </w:r>
-      <w:r>
-        <w:rPr>
-          <w:b w:val="0"/>
-          <w:bCs w:val="0"/>
-          <w:sz w:val="24"/>
-          <w:szCs w:val="24"/>
-        </w:rPr>
-        <w:lastRenderedPageBreak/>
-        <w:t>envolvidos, promovendo um ambiente de entregas contínuas</w:t>
+        <w:t xml:space="preserve"> colaboração entre desenvolvedores, times de negócio e demais envolvidos, promovendo um ambiente de entregas contínuas</w:t>
       </w:r>
       <w:r>
         <w:rPr>
@@ -11321,6 +11351,142 @@
           <w:szCs w:val="24"/>
         </w:rPr>
       </w:pPr>
+      <w:r>
+        <w:rPr>
+          <w:b w:val="0"/>
+          <w:bCs w:val="0"/>
+          <w:sz w:val="24"/>
+          <w:szCs w:val="24"/>
+        </w:rPr>
+        <w:lastRenderedPageBreak/>
+        <w:t>Dentre as práticas introduzidas, estão aquelas relacionadas à qualidade</w:t>
+      </w:r>
+      <w:r>
+        <w:rPr>
+          <w:b w:val="0"/>
+          <w:bCs w:val="0"/>
+          <w:sz w:val="24"/>
+          <w:szCs w:val="24"/>
+        </w:rPr>
+        <w:t xml:space="preserve"> e </w:t>
+      </w:r>
+      <w:r>
+        <w:rPr>
+          <w:b w:val="0"/>
+          <w:bCs w:val="0"/>
+          <w:sz w:val="24"/>
+          <w:szCs w:val="24"/>
+        </w:rPr>
+        <w:t>propriedade coletiva</w:t>
+      </w:r>
+      <w:r>
+        <w:rPr>
+          <w:b w:val="0"/>
+          <w:bCs w:val="0"/>
+          <w:sz w:val="24"/>
+          <w:szCs w:val="24"/>
+        </w:rPr>
+        <w:t xml:space="preserve"> </w:t>
+      </w:r>
+      <w:r>
+        <w:rPr>
+          <w:b w:val="0"/>
+          <w:bCs w:val="0"/>
+          <w:sz w:val="24"/>
+          <w:szCs w:val="24"/>
+        </w:rPr>
+        <w:t>de código</w:t>
+      </w:r>
+      <w:r>
+        <w:rPr>
+          <w:b w:val="0"/>
+          <w:bCs w:val="0"/>
+          <w:sz w:val="24"/>
+          <w:szCs w:val="24"/>
+        </w:rPr>
+        <w:t xml:space="preserve"> (</w:t>
+      </w:r>
+      <w:r>
+        <w:rPr>
+          <w:b w:val="0"/>
+          <w:bCs w:val="0"/>
+          <w:sz w:val="24"/>
+          <w:szCs w:val="24"/>
+        </w:rPr>
+        <w:t>realizadas</w:t>
+      </w:r>
+      <w:r>
+        <w:rPr>
+          <w:b w:val="0"/>
+          <w:bCs w:val="0"/>
+          <w:sz w:val="24"/>
+          <w:szCs w:val="24"/>
+        </w:rPr>
+        <w:t xml:space="preserve"> na fase de iteração)</w:t>
+      </w:r>
+      <w:r>
+        <w:rPr>
+          <w:b w:val="0"/>
+          <w:bCs w:val="0"/>
+          <w:sz w:val="24"/>
+          <w:szCs w:val="24"/>
+        </w:rPr>
+        <w:t>, como programação em pares (promovendo revisão do código e aplicação de melhores práticas de desenvolvimento), desenvolvimento dirigido a testes (TDD, no qual os testes unitários são escritos antes da programação da funcionalidade), refatoração de código, integração contínua e testes de aceitação</w:t>
+      </w:r>
+      <w:r>
+        <w:rPr>
+          <w:b w:val="0"/>
+          <w:bCs w:val="0"/>
+          <w:sz w:val="24"/>
+          <w:szCs w:val="24"/>
+        </w:rPr>
+        <w:t xml:space="preserve"> (WELLS, 2000)</w:t>
+      </w:r>
+      <w:r>
+        <w:rPr>
+          <w:b w:val="0"/>
+          <w:bCs w:val="0"/>
+          <w:sz w:val="24"/>
+          <w:szCs w:val="24"/>
+        </w:rPr>
+        <w:t xml:space="preserve">. A figura </w:t>
+      </w:r>
+      <w:r>
+        <w:rPr>
+          <w:b w:val="0"/>
+          <w:bCs w:val="0"/>
+          <w:sz w:val="24"/>
+          <w:szCs w:val="24"/>
+        </w:rPr>
+        <w:t>2</w:t>
+      </w:r>
+      <w:r>
+        <w:rPr>
+          <w:b w:val="0"/>
+          <w:bCs w:val="0"/>
+          <w:sz w:val="24"/>
+          <w:szCs w:val="24"/>
+        </w:rPr>
+        <w:t xml:space="preserve"> apresenta um fluxo com estas práticas de </w:t>
+      </w:r>
+      <w:r>
+        <w:rPr>
+          <w:b w:val="0"/>
+          <w:bCs w:val="0"/>
+          <w:sz w:val="24"/>
+          <w:szCs w:val="24"/>
+        </w:rPr>
+        <w:t>propriedade coletiva</w:t>
+      </w:r>
+      <w:r>
+        <w:rPr>
+          <w:b w:val="0"/>
+          <w:bCs w:val="0"/>
+          <w:sz w:val="24"/>
+          <w:szCs w:val="24"/>
+        </w:rPr>
+        <w:t xml:space="preserve"> de código.</w:t>
+      </w:r>
     </w:p>
     <w:p>
       <w:pPr>
@@ -11333,118 +11499,6 @@
           <w:szCs w:val="24"/>
         </w:rPr>
       </w:pPr>
-      <w:r>
-        <w:rPr>
-          <w:b w:val="0"/>
-          <w:bCs w:val="0"/>
-          <w:sz w:val="24"/>
-          <w:szCs w:val="24"/>
-        </w:rPr>
-        <w:lastRenderedPageBreak/>
-        <w:t>Dentre as práticas introduzidas, estão aquelas relacionadas à qualidade</w:t>
-      </w:r>
-      <w:r>
-        <w:rPr>
-          <w:b w:val="0"/>
-          <w:bCs w:val="0"/>
-          <w:sz w:val="24"/>
-          <w:szCs w:val="24"/>
-        </w:rPr>
-        <w:t xml:space="preserve"> e gestão colaborativa</w:t>
-      </w:r>
-      <w:r>
-        <w:rPr>
-          <w:b w:val="0"/>
-          <w:bCs w:val="0"/>
-          <w:sz w:val="24"/>
-          <w:szCs w:val="24"/>
-        </w:rPr>
-        <w:t xml:space="preserve"> de código</w:t>
-      </w:r>
-      <w:r>
-        <w:rPr>
-          <w:b w:val="0"/>
-          <w:bCs w:val="0"/>
-          <w:sz w:val="24"/>
-          <w:szCs w:val="24"/>
-        </w:rPr>
-        <w:t xml:space="preserve"> (</w:t>
-      </w:r>
-      <w:r>
-        <w:rPr>
-          <w:b w:val="0"/>
-          <w:bCs w:val="0"/>
-          <w:sz w:val="24"/>
-          <w:szCs w:val="24"/>
-        </w:rPr>
-        <w:t>realizadas</w:t>
-      </w:r>
-      <w:r>
-        <w:rPr>
-          <w:b w:val="0"/>
-          <w:bCs w:val="0"/>
-          <w:sz w:val="24"/>
-          <w:szCs w:val="24"/>
-        </w:rPr>
-        <w:t xml:space="preserve"> na fase de iteração)</w:t>
-      </w:r>
-      <w:r>
-        <w:rPr>
-          <w:b w:val="0"/>
-          <w:bCs w:val="0"/>
-          <w:sz w:val="24"/>
-          <w:szCs w:val="24"/>
-        </w:rPr>
-        <w:t>, como programação em pares (promovendo revisão do código e aplicação de melhores práticas de desenvolvimento), desenvolvimento dirigido a testes (TDD, no qual os testes unitários são escritos antes da programação da funcionalidade), refatoração de código, integração contínua e testes de aceitação</w:t>
-      </w:r>
-      <w:r>
-        <w:rPr>
-          <w:b w:val="0"/>
-          <w:bCs w:val="0"/>
-          <w:sz w:val="24"/>
-          <w:szCs w:val="24"/>
-        </w:rPr>
-        <w:t xml:space="preserve"> (WELLS, 2000)</w:t>
-      </w:r>
-      <w:r>
-        <w:rPr>
-          <w:b w:val="0"/>
-          <w:bCs w:val="0"/>
-          <w:sz w:val="24"/>
-          <w:szCs w:val="24"/>
-        </w:rPr>
-        <w:t xml:space="preserve">. A figura </w:t>
-      </w:r>
-      <w:r>
-        <w:rPr>
-          <w:b w:val="0"/>
-          <w:bCs w:val="0"/>
-          <w:sz w:val="24"/>
-          <w:szCs w:val="24"/>
-        </w:rPr>
-        <w:t>2</w:t>
-      </w:r>
-      <w:r>
-        <w:rPr>
-          <w:b w:val="0"/>
-          <w:bCs w:val="0"/>
-          <w:sz w:val="24"/>
-          <w:szCs w:val="24"/>
-        </w:rPr>
-        <w:t xml:space="preserve"> apresenta um fluxo com estas práticas de gestão colaborativa de código.</w:t>
-      </w:r>
-    </w:p>
-    <w:p>
-      <w:pPr>
-        <w:spacing w:line="360" w:lineRule="auto"/>
-        <w:jc w:val="both"/>
-        <w:rPr>
-          <w:b w:val="0"/>
-          <w:bCs w:val="0"/>
-          <w:sz w:val="24"/>
-          <w:szCs w:val="24"/>
-        </w:rPr>
-      </w:pPr>
     </w:p>
     <w:p>
       <w:pPr>
@@ -11482,16 +11536,16 @@
           <w:sz w:val="24"/>
           <w:szCs w:val="24"/>
         </w:rPr>
-        <w:t xml:space="preserve"> – Ciclo de Gestão</w:t>
-      </w:r>
-      <w:r>
-        <w:rPr>
-          <w:b w:val="0"/>
-          <w:bCs w:val="0"/>
-          <w:sz w:val="24"/>
-          <w:szCs w:val="24"/>
-        </w:rPr>
-        <w:t xml:space="preserve"> Colaborativa</w:t>
+        <w:t xml:space="preserve"> – Ciclo de </w:t>
+      </w:r>
+      <w:r>
+        <w:rPr>
+          <w:b w:val="0"/>
+          <w:bCs w:val="0"/>
+          <w:sz w:val="24"/>
+          <w:szCs w:val="24"/>
+        </w:rPr>
+        <w:t>Propriedade Coletiva</w:t>
       </w:r>
       <w:r>
         <w:rPr>
@@ -11634,7 +11688,34 @@
           <w:sz w:val="24"/>
           <w:szCs w:val="24"/>
         </w:rPr>
-        <w:t xml:space="preserve">Dentre as práticas de Gestão Colaborativa de Código promovidas pelo XP, </w:t>
+        <w:t>D</w:t>
+      </w:r>
+      <w:r>
+        <w:rPr>
+          <w:b w:val="0"/>
+          <w:bCs w:val="0"/>
+          <w:sz w:val="24"/>
+          <w:szCs w:val="24"/>
+        </w:rPr>
+        <w:t xml:space="preserve">as práticas de </w:t>
+      </w:r>
+      <w:r>
+        <w:rPr>
+          <w:b w:val="0"/>
+          <w:bCs w:val="0"/>
+          <w:sz w:val="24"/>
+          <w:szCs w:val="24"/>
+        </w:rPr>
+        <w:t xml:space="preserve">propriedade coletiva de código </w:t>
+      </w:r>
+      <w:r>
+        <w:rPr>
+          <w:b w:val="0"/>
+          <w:bCs w:val="0"/>
+          <w:sz w:val="24"/>
+          <w:szCs w:val="24"/>
+        </w:rPr>
+        <w:t xml:space="preserve">promovidas pelo XP, </w:t>
       </w:r>
       <w:r>
         <w:rPr>
@@ -11654,52 +11735,6 @@
         </w:rPr>
         <w:t xml:space="preserve"> explorar o TDD, que é o desenvolvimento dirigido por testes unitários.</w:t>
       </w:r>
-    </w:p>
-    <w:p>
-      <w:pPr>
-        <w:rPr>
-          <w:sz w:val="24"/>
-          <w:szCs w:val="24"/>
-        </w:rPr>
-      </w:pPr>
-    </w:p>
-    <w:p>
-      <w:pPr>
-        <w:rPr>
-          <w:sz w:val="24"/>
-          <w:szCs w:val="24"/>
-        </w:rPr>
-      </w:pPr>
-      <w:r>
-        <w:rPr>
-          <w:sz w:val="24"/>
-          <w:szCs w:val="24"/>
-        </w:rPr>
-        <w:t>2.y Considerações do Cap</w:t>
-      </w:r>
-      <w:r>
-        <w:rPr>
-          <w:sz w:val="24"/>
-          <w:szCs w:val="24"/>
-        </w:rPr>
-        <w:t>ítulo</w:t>
-      </w:r>
-    </w:p>
-    <w:p>
-      <w:pPr>
-        <w:rPr>
-          <w:sz w:val="24"/>
-          <w:szCs w:val="24"/>
-        </w:rPr>
-      </w:pPr>
-    </w:p>
-    <w:p>
-      <w:pPr>
-        <w:rPr>
-          <w:sz w:val="24"/>
-          <w:szCs w:val="24"/>
-        </w:rPr>
-      </w:pPr>
     </w:p>
     <w:p>
       <w:pPr>
@@ -11707,6 +11742,1450 @@
         <w:jc w:val="both"/>
         <w:rPr>
           <w:b w:val="0"/>
+          <w:bCs w:val="0"/>
+          <w:sz w:val="24"/>
+          <w:szCs w:val="24"/>
+        </w:rPr>
+      </w:pPr>
+    </w:p>
+    <w:p>
+      <w:pPr>
+        <w:spacing w:line="360" w:lineRule="auto"/>
+        <w:jc w:val="both"/>
+        <w:rPr>
+          <w:sz w:val="24"/>
+          <w:szCs w:val="24"/>
+        </w:rPr>
+      </w:pPr>
+      <w:r>
+        <w:rPr>
+          <w:sz w:val="24"/>
+          <w:szCs w:val="24"/>
+        </w:rPr>
+        <w:t>2.4 Test-</w:t>
+      </w:r>
+      <w:proofErr w:type="spellStart"/>
+      <w:r>
+        <w:rPr>
+          <w:sz w:val="24"/>
+          <w:szCs w:val="24"/>
+        </w:rPr>
+        <w:t>Driven</w:t>
+      </w:r>
+      <w:proofErr w:type="spellEnd"/>
+      <w:r>
+        <w:rPr>
+          <w:sz w:val="24"/>
+          <w:szCs w:val="24"/>
+        </w:rPr>
+        <w:t xml:space="preserve"> </w:t>
+      </w:r>
+      <w:proofErr w:type="spellStart"/>
+      <w:r>
+        <w:rPr>
+          <w:sz w:val="24"/>
+          <w:szCs w:val="24"/>
+        </w:rPr>
+        <w:t>Development</w:t>
+      </w:r>
+      <w:proofErr w:type="spellEnd"/>
+    </w:p>
+    <w:p>
+      <w:pPr>
+        <w:spacing w:line="360" w:lineRule="auto"/>
+        <w:jc w:val="both"/>
+        <w:rPr>
+          <w:sz w:val="24"/>
+          <w:szCs w:val="24"/>
+        </w:rPr>
+      </w:pPr>
+    </w:p>
+    <w:p>
+      <w:pPr>
+        <w:spacing w:line="360" w:lineRule="auto"/>
+        <w:jc w:val="both"/>
+        <w:rPr>
+          <w:b w:val="0"/>
+          <w:bCs w:val="0"/>
+          <w:sz w:val="24"/>
+          <w:szCs w:val="24"/>
+        </w:rPr>
+      </w:pPr>
+      <w:r>
+        <w:rPr>
+          <w:b w:val="0"/>
+          <w:bCs w:val="0"/>
+          <w:sz w:val="24"/>
+          <w:szCs w:val="24"/>
+        </w:rPr>
+        <w:t>O Test-</w:t>
+      </w:r>
+      <w:proofErr w:type="spellStart"/>
+      <w:r>
+        <w:rPr>
+          <w:b w:val="0"/>
+          <w:bCs w:val="0"/>
+          <w:sz w:val="24"/>
+          <w:szCs w:val="24"/>
+        </w:rPr>
+        <w:t>Driven</w:t>
+      </w:r>
+      <w:proofErr w:type="spellEnd"/>
+      <w:r>
+        <w:rPr>
+          <w:b w:val="0"/>
+          <w:bCs w:val="0"/>
+          <w:sz w:val="24"/>
+          <w:szCs w:val="24"/>
+        </w:rPr>
+        <w:t xml:space="preserve"> </w:t>
+      </w:r>
+      <w:proofErr w:type="spellStart"/>
+      <w:r>
+        <w:rPr>
+          <w:b w:val="0"/>
+          <w:bCs w:val="0"/>
+          <w:sz w:val="24"/>
+          <w:szCs w:val="24"/>
+        </w:rPr>
+        <w:t>Development</w:t>
+      </w:r>
+      <w:proofErr w:type="spellEnd"/>
+      <w:r>
+        <w:rPr>
+          <w:b w:val="0"/>
+          <w:bCs w:val="0"/>
+          <w:sz w:val="24"/>
+          <w:szCs w:val="24"/>
+        </w:rPr>
+        <w:t xml:space="preserve"> (TDD) é uma abordagem cíclica de desenvolvimento apresentada por (BECK, 2002) no XP, na qual codificação deve se iniciar pela escrita dos testes, e posteriormente a implementação da funcionalidade que irá fazer aquele teste passar é realizada.</w:t>
+      </w:r>
+    </w:p>
+    <w:p>
+      <w:pPr>
+        <w:spacing w:line="360" w:lineRule="auto"/>
+        <w:jc w:val="both"/>
+        <w:rPr>
+          <w:b w:val="0"/>
+          <w:bCs w:val="0"/>
+          <w:sz w:val="24"/>
+          <w:szCs w:val="24"/>
+        </w:rPr>
+      </w:pPr>
+    </w:p>
+    <w:p>
+      <w:pPr>
+        <w:spacing w:line="360" w:lineRule="auto"/>
+        <w:jc w:val="both"/>
+        <w:rPr>
+          <w:b w:val="0"/>
+          <w:bCs w:val="0"/>
+          <w:sz w:val="24"/>
+          <w:szCs w:val="24"/>
+        </w:rPr>
+      </w:pPr>
+      <w:r>
+        <w:rPr>
+          <w:b w:val="0"/>
+          <w:bCs w:val="0"/>
+          <w:sz w:val="24"/>
+          <w:szCs w:val="24"/>
+        </w:rPr>
+        <w:t>Essa dinâmica visa a obtenção de maior agilidade na entrega das funcionalidades, maior facilidade de manutenção do código e aumento da confiabilidade na solução de modo que os custos com correção de defeitos em produção sejam reduzidos</w:t>
+      </w:r>
+      <w:r>
+        <w:rPr>
+          <w:b w:val="0"/>
+          <w:bCs w:val="0"/>
+          <w:sz w:val="24"/>
+          <w:szCs w:val="24"/>
+        </w:rPr>
+        <w:t xml:space="preserve">, pois </w:t>
+      </w:r>
+      <w:r>
+        <w:rPr>
+          <w:b w:val="0"/>
+          <w:bCs w:val="0"/>
+          <w:sz w:val="24"/>
+          <w:szCs w:val="24"/>
+        </w:rPr>
+        <w:lastRenderedPageBreak/>
+        <w:t xml:space="preserve">uma </w:t>
+      </w:r>
+      <w:r>
+        <w:rPr>
+          <w:b w:val="0"/>
+          <w:bCs w:val="0"/>
+          <w:i/>
+          <w:iCs/>
+          <w:sz w:val="24"/>
+          <w:szCs w:val="24"/>
+        </w:rPr>
+        <w:t>baseline</w:t>
+      </w:r>
+      <w:r>
+        <w:rPr>
+          <w:b w:val="0"/>
+          <w:bCs w:val="0"/>
+          <w:sz w:val="24"/>
+          <w:szCs w:val="24"/>
+        </w:rPr>
+        <w:t xml:space="preserve"> de testes automatizados é gerada e executada a cada nova versão do software, antes de o mesmo ser enviado para produção</w:t>
+      </w:r>
+      <w:r>
+        <w:rPr>
+          <w:b w:val="0"/>
+          <w:bCs w:val="0"/>
+          <w:sz w:val="24"/>
+          <w:szCs w:val="24"/>
+        </w:rPr>
+        <w:t>.</w:t>
+      </w:r>
+    </w:p>
+    <w:p>
+      <w:pPr>
+        <w:spacing w:line="360" w:lineRule="auto"/>
+        <w:jc w:val="both"/>
+        <w:rPr>
+          <w:b w:val="0"/>
+          <w:bCs w:val="0"/>
+          <w:sz w:val="24"/>
+          <w:szCs w:val="24"/>
+        </w:rPr>
+      </w:pPr>
+    </w:p>
+    <w:p>
+      <w:pPr>
+        <w:spacing w:line="360" w:lineRule="auto"/>
+        <w:jc w:val="both"/>
+        <w:rPr>
+          <w:b w:val="0"/>
+          <w:bCs w:val="0"/>
+          <w:sz w:val="24"/>
+          <w:szCs w:val="24"/>
+        </w:rPr>
+      </w:pPr>
+      <w:r>
+        <w:rPr>
+          <w:b w:val="0"/>
+          <w:bCs w:val="0"/>
+          <w:sz w:val="24"/>
+          <w:szCs w:val="24"/>
+        </w:rPr>
+        <w:t>A</w:t>
+      </w:r>
+      <w:r>
+        <w:rPr>
+          <w:b w:val="0"/>
+          <w:bCs w:val="0"/>
+          <w:sz w:val="24"/>
+          <w:szCs w:val="24"/>
+        </w:rPr>
+        <w:t>pesar destas vantagens, a</w:t>
+      </w:r>
+      <w:r>
+        <w:rPr>
+          <w:b w:val="0"/>
+          <w:bCs w:val="0"/>
+          <w:sz w:val="24"/>
+          <w:szCs w:val="24"/>
+        </w:rPr>
+        <w:t xml:space="preserve"> percepção geral é que o TDD é </w:t>
+      </w:r>
+      <w:r>
+        <w:rPr>
+          <w:b w:val="0"/>
+          <w:bCs w:val="0"/>
+          <w:sz w:val="24"/>
+          <w:szCs w:val="24"/>
+        </w:rPr>
+        <w:t>algo</w:t>
+      </w:r>
+      <w:r>
+        <w:rPr>
+          <w:b w:val="0"/>
+          <w:bCs w:val="0"/>
+          <w:sz w:val="24"/>
+          <w:szCs w:val="24"/>
+        </w:rPr>
+        <w:t xml:space="preserve"> complicado de aprender</w:t>
+      </w:r>
+      <w:r>
+        <w:rPr>
+          <w:b w:val="0"/>
+          <w:bCs w:val="0"/>
+          <w:sz w:val="24"/>
+          <w:szCs w:val="24"/>
+        </w:rPr>
+        <w:t xml:space="preserve"> e aplicar</w:t>
+      </w:r>
+      <w:r>
+        <w:rPr>
+          <w:b w:val="0"/>
+          <w:bCs w:val="0"/>
+          <w:sz w:val="24"/>
+          <w:szCs w:val="24"/>
+        </w:rPr>
+        <w:t xml:space="preserve">, além da questão </w:t>
+      </w:r>
+      <w:proofErr w:type="spellStart"/>
+      <w:r>
+        <w:rPr>
+          <w:b w:val="0"/>
+          <w:bCs w:val="0"/>
+          <w:sz w:val="24"/>
+          <w:szCs w:val="24"/>
+        </w:rPr>
+        <w:t>contra-intuitiva</w:t>
+      </w:r>
+      <w:proofErr w:type="spellEnd"/>
+      <w:r>
+        <w:rPr>
+          <w:b w:val="0"/>
+          <w:bCs w:val="0"/>
+          <w:sz w:val="24"/>
+          <w:szCs w:val="24"/>
+        </w:rPr>
+        <w:t xml:space="preserve"> de que a produtividade, ao invés de melhorar, irá diminuir com o surgimento das novas tarefas de escrita de testes no processo. Além disso, a</w:t>
+      </w:r>
+      <w:r>
+        <w:rPr>
+          <w:b w:val="0"/>
+          <w:bCs w:val="0"/>
+          <w:sz w:val="24"/>
+          <w:szCs w:val="24"/>
+        </w:rPr>
+        <w:t xml:space="preserve"> exig</w:t>
+      </w:r>
+      <w:r>
+        <w:rPr>
+          <w:b w:val="0"/>
+          <w:bCs w:val="0"/>
+          <w:sz w:val="24"/>
+          <w:szCs w:val="24"/>
+        </w:rPr>
+        <w:t>ência de</w:t>
+      </w:r>
+      <w:r>
+        <w:rPr>
+          <w:b w:val="0"/>
+          <w:bCs w:val="0"/>
+          <w:sz w:val="24"/>
+          <w:szCs w:val="24"/>
+        </w:rPr>
+        <w:t xml:space="preserve"> mais dedicação e disciplina do que </w:t>
+      </w:r>
+      <w:r>
+        <w:rPr>
+          <w:b w:val="0"/>
+          <w:bCs w:val="0"/>
+          <w:sz w:val="24"/>
+          <w:szCs w:val="24"/>
+        </w:rPr>
+        <w:t>n</w:t>
+      </w:r>
+      <w:r>
+        <w:rPr>
+          <w:b w:val="0"/>
+          <w:bCs w:val="0"/>
+          <w:sz w:val="24"/>
+          <w:szCs w:val="24"/>
+        </w:rPr>
+        <w:t xml:space="preserve">as práticas de desenvolvimento </w:t>
+      </w:r>
+      <w:proofErr w:type="spellStart"/>
+      <w:r>
+        <w:rPr>
+          <w:b w:val="0"/>
+          <w:bCs w:val="0"/>
+          <w:i/>
+          <w:iCs/>
+          <w:sz w:val="24"/>
+          <w:szCs w:val="24"/>
+        </w:rPr>
+        <w:t>test-last</w:t>
+      </w:r>
+      <w:proofErr w:type="spellEnd"/>
+      <w:r>
+        <w:rPr>
+          <w:b w:val="0"/>
+          <w:bCs w:val="0"/>
+          <w:sz w:val="24"/>
+          <w:szCs w:val="24"/>
+        </w:rPr>
+        <w:t xml:space="preserve"> mais tradicionais</w:t>
+      </w:r>
+      <w:r>
+        <w:rPr>
+          <w:b w:val="0"/>
+          <w:bCs w:val="0"/>
+          <w:sz w:val="24"/>
+          <w:szCs w:val="24"/>
+        </w:rPr>
+        <w:t xml:space="preserve">, </w:t>
+      </w:r>
+      <w:r>
+        <w:rPr>
+          <w:b w:val="0"/>
+          <w:bCs w:val="0"/>
+          <w:sz w:val="24"/>
+          <w:szCs w:val="24"/>
+        </w:rPr>
+        <w:t>reforçam</w:t>
+      </w:r>
+      <w:r>
+        <w:rPr>
+          <w:b w:val="0"/>
+          <w:bCs w:val="0"/>
+          <w:sz w:val="24"/>
+          <w:szCs w:val="24"/>
+        </w:rPr>
+        <w:t xml:space="preserve"> a necessidade de capacitar os profissionais no entendimento e aplicação destas técnicas </w:t>
+      </w:r>
+      <w:proofErr w:type="spellStart"/>
+      <w:r>
+        <w:rPr>
+          <w:b w:val="0"/>
+          <w:bCs w:val="0"/>
+          <w:i/>
+          <w:iCs/>
+          <w:sz w:val="24"/>
+          <w:szCs w:val="24"/>
+        </w:rPr>
+        <w:t>test-first</w:t>
+      </w:r>
+      <w:proofErr w:type="spellEnd"/>
+      <w:r>
+        <w:rPr>
+          <w:b w:val="0"/>
+          <w:bCs w:val="0"/>
+          <w:sz w:val="24"/>
+          <w:szCs w:val="24"/>
+        </w:rPr>
+        <w:t xml:space="preserve"> (LATORRE, 2013)</w:t>
+      </w:r>
+      <w:r>
+        <w:rPr>
+          <w:b w:val="0"/>
+          <w:bCs w:val="0"/>
+          <w:sz w:val="24"/>
+          <w:szCs w:val="24"/>
+        </w:rPr>
+        <w:t xml:space="preserve"> para que os benefícios </w:t>
+      </w:r>
+      <w:r>
+        <w:rPr>
+          <w:b w:val="0"/>
+          <w:bCs w:val="0"/>
+          <w:sz w:val="24"/>
+          <w:szCs w:val="24"/>
+        </w:rPr>
+        <w:t>de</w:t>
+      </w:r>
+      <w:r>
+        <w:rPr>
+          <w:b w:val="0"/>
+          <w:bCs w:val="0"/>
+          <w:sz w:val="24"/>
+          <w:szCs w:val="24"/>
+        </w:rPr>
+        <w:t xml:space="preserve"> </w:t>
+      </w:r>
+      <w:r>
+        <w:rPr>
+          <w:b w:val="0"/>
+          <w:bCs w:val="0"/>
+          <w:sz w:val="24"/>
+          <w:szCs w:val="24"/>
+        </w:rPr>
+        <w:t>as utilizar</w:t>
+      </w:r>
+      <w:r>
+        <w:rPr>
+          <w:b w:val="0"/>
+          <w:bCs w:val="0"/>
+          <w:sz w:val="24"/>
+          <w:szCs w:val="24"/>
+        </w:rPr>
+        <w:t xml:space="preserve"> sejam obtidos</w:t>
+      </w:r>
+      <w:r>
+        <w:rPr>
+          <w:b w:val="0"/>
+          <w:bCs w:val="0"/>
+          <w:sz w:val="24"/>
+          <w:szCs w:val="24"/>
+        </w:rPr>
+        <w:t>.</w:t>
+      </w:r>
+    </w:p>
+    <w:p>
+      <w:pPr>
+        <w:spacing w:line="360" w:lineRule="auto"/>
+        <w:jc w:val="both"/>
+        <w:rPr>
+          <w:b w:val="0"/>
+          <w:bCs w:val="0"/>
+          <w:sz w:val="24"/>
+          <w:szCs w:val="24"/>
+        </w:rPr>
+      </w:pPr>
+    </w:p>
+    <w:p>
+      <w:pPr>
+        <w:spacing w:line="360" w:lineRule="auto"/>
+        <w:jc w:val="both"/>
+        <w:rPr>
+          <w:b w:val="0"/>
+          <w:bCs w:val="0"/>
+          <w:sz w:val="24"/>
+          <w:szCs w:val="24"/>
+        </w:rPr>
+      </w:pPr>
+      <w:r>
+        <w:rPr>
+          <w:b w:val="0"/>
+          <w:bCs w:val="0"/>
+          <w:sz w:val="24"/>
+          <w:szCs w:val="24"/>
+        </w:rPr>
+        <w:t xml:space="preserve">O ciclo do TDD </w:t>
+      </w:r>
+      <w:r>
+        <w:rPr>
+          <w:b w:val="0"/>
+          <w:bCs w:val="0"/>
+          <w:sz w:val="24"/>
+          <w:szCs w:val="24"/>
+        </w:rPr>
+        <w:t xml:space="preserve">ocorre </w:t>
+      </w:r>
+      <w:r>
+        <w:rPr>
+          <w:b w:val="0"/>
+          <w:bCs w:val="0"/>
+          <w:sz w:val="24"/>
+          <w:szCs w:val="24"/>
+        </w:rPr>
+        <w:t>conforme a figura 3</w:t>
+      </w:r>
+      <w:r>
+        <w:rPr>
+          <w:b w:val="0"/>
+          <w:bCs w:val="0"/>
+          <w:sz w:val="24"/>
+          <w:szCs w:val="24"/>
+        </w:rPr>
+        <w:t>:</w:t>
+      </w:r>
+    </w:p>
+    <w:p>
+      <w:pPr>
+        <w:spacing w:line="360" w:lineRule="auto"/>
+        <w:jc w:val="both"/>
+        <w:rPr>
+          <w:b w:val="0"/>
+          <w:bCs w:val="0"/>
+          <w:sz w:val="24"/>
+          <w:szCs w:val="24"/>
+        </w:rPr>
+      </w:pPr>
+    </w:p>
+    <w:p>
+      <w:pPr>
+        <w:spacing w:line="360" w:lineRule="auto"/>
+        <w:jc w:val="center"/>
+        <w:rPr>
+          <w:b w:val="0"/>
+          <w:bCs w:val="0"/>
+          <w:sz w:val="24"/>
+          <w:szCs w:val="24"/>
+        </w:rPr>
+      </w:pPr>
+      <w:r>
+        <w:rPr>
+          <w:b w:val="0"/>
+          <w:bCs w:val="0"/>
+          <w:sz w:val="24"/>
+          <w:szCs w:val="24"/>
+        </w:rPr>
+        <w:t>Figura 3 – Ciclo do Test-</w:t>
+      </w:r>
+      <w:proofErr w:type="spellStart"/>
+      <w:r>
+        <w:rPr>
+          <w:b w:val="0"/>
+          <w:bCs w:val="0"/>
+          <w:sz w:val="24"/>
+          <w:szCs w:val="24"/>
+        </w:rPr>
+        <w:t>Driven</w:t>
+      </w:r>
+      <w:proofErr w:type="spellEnd"/>
+      <w:r>
+        <w:rPr>
+          <w:b w:val="0"/>
+          <w:bCs w:val="0"/>
+          <w:sz w:val="24"/>
+          <w:szCs w:val="24"/>
+        </w:rPr>
+        <w:t xml:space="preserve"> </w:t>
+      </w:r>
+      <w:proofErr w:type="spellStart"/>
+      <w:r>
+        <w:rPr>
+          <w:b w:val="0"/>
+          <w:bCs w:val="0"/>
+          <w:sz w:val="24"/>
+          <w:szCs w:val="24"/>
+        </w:rPr>
+        <w:t>Development</w:t>
+      </w:r>
+      <w:proofErr w:type="spellEnd"/>
+    </w:p>
+    <w:p>
+      <w:pPr>
+        <w:spacing w:line="360" w:lineRule="auto"/>
+        <w:jc w:val="both"/>
+        <w:rPr>
+          <w:b w:val="0"/>
+          <w:bCs w:val="0"/>
+          <w:sz w:val="24"/>
+          <w:szCs w:val="24"/>
+        </w:rPr>
+      </w:pPr>
+      <w:r>
+        <w:rPr>
+          <w:b w:val="0"/>
+          <w:bCs w:val="0"/>
+          <w:noProof/>
+          <w:sz w:val="24"/>
+          <w:szCs w:val="24"/>
+        </w:rPr>
+        <w:drawing>
+          <wp:inline distT="0" distB="0" distL="0" distR="0" wp14:anchorId="395E2451" wp14:editId="29E55148">
+            <wp:extent cx="5619750" cy="3175312"/>
+            <wp:effectExtent l="0" t="0" r="0" b="6350"/>
+            <wp:docPr id="1" name="Imagem 1"/>
+            <wp:cNvGraphicFramePr>
+              <a:graphicFrameLocks xmlns:a="http://schemas.openxmlformats.org/drawingml/2006/main" noChangeAspect="1"/>
+            </wp:cNvGraphicFramePr>
+            <a:graphic xmlns:a="http://schemas.openxmlformats.org/drawingml/2006/main">
+              <a:graphicData uri="http://schemas.openxmlformats.org/drawingml/2006/picture">
+                <pic:pic xmlns:pic="http://schemas.openxmlformats.org/drawingml/2006/picture">
+                  <pic:nvPicPr>
+                    <pic:cNvPr id="0" name="Picture 5"/>
+                    <pic:cNvPicPr>
+                      <a:picLocks noChangeAspect="1" noChangeArrowheads="1"/>
+                    </pic:cNvPicPr>
+                  </pic:nvPicPr>
+                  <pic:blipFill>
+                    <a:blip r:embed="rId17">
+                      <a:extLst>
+                        <a:ext uri="{28A0092B-C50C-407E-A947-70E740481C1C}">
+                          <a14:useLocalDpi xmlns:a14="http://schemas.microsoft.com/office/drawing/2010/main" val="0"/>
+                        </a:ext>
+                      </a:extLst>
+                    </a:blip>
+                    <a:srcRect/>
+                    <a:stretch>
+                      <a:fillRect/>
+                    </a:stretch>
+                  </pic:blipFill>
+                  <pic:spPr bwMode="auto">
+                    <a:xfrm>
+                      <a:off x="0" y="0"/>
+                      <a:ext cx="5649996" cy="3192402"/>
+                    </a:xfrm>
+                    <a:prstGeom prst="rect">
+                      <a:avLst/>
+                    </a:prstGeom>
+                    <a:noFill/>
+                  </pic:spPr>
+                </pic:pic>
+              </a:graphicData>
+            </a:graphic>
+          </wp:inline>
+        </w:drawing>
+      </w:r>
+    </w:p>
+    <w:p>
+      <w:pPr>
+        <w:spacing w:line="360" w:lineRule="auto"/>
+        <w:jc w:val="center"/>
+        <w:rPr>
+          <w:b w:val="0"/>
+          <w:bCs w:val="0"/>
+          <w:sz w:val="20"/>
+          <w:szCs w:val="20"/>
+        </w:rPr>
+      </w:pPr>
+      <w:r>
+        <w:rPr>
+          <w:b w:val="0"/>
+          <w:bCs w:val="0"/>
+          <w:sz w:val="20"/>
+          <w:szCs w:val="20"/>
+        </w:rPr>
+        <w:t>Fonte: OLIVEIRA (2015), adaptado pelo Autor</w:t>
+      </w:r>
+    </w:p>
+    <w:p>
+      <w:pPr>
+        <w:spacing w:line="360" w:lineRule="auto"/>
+        <w:jc w:val="both"/>
+        <w:rPr>
+          <w:b w:val="0"/>
+          <w:bCs w:val="0"/>
+          <w:sz w:val="24"/>
+          <w:szCs w:val="24"/>
+        </w:rPr>
+      </w:pPr>
+    </w:p>
+    <w:p>
+      <w:pPr>
+        <w:spacing w:line="360" w:lineRule="auto"/>
+        <w:jc w:val="both"/>
+        <w:rPr>
+          <w:b w:val="0"/>
+          <w:bCs w:val="0"/>
+          <w:sz w:val="24"/>
+          <w:szCs w:val="24"/>
+        </w:rPr>
+      </w:pPr>
+      <w:r>
+        <w:rPr>
+          <w:b w:val="0"/>
+          <w:bCs w:val="0"/>
+          <w:sz w:val="24"/>
+          <w:szCs w:val="24"/>
+        </w:rPr>
+        <w:t>A</w:t>
+      </w:r>
+      <w:r>
+        <w:rPr>
+          <w:b w:val="0"/>
+          <w:bCs w:val="0"/>
+          <w:sz w:val="24"/>
+          <w:szCs w:val="24"/>
+        </w:rPr>
+        <w:t xml:space="preserve"> classificação das</w:t>
+      </w:r>
+      <w:r>
+        <w:rPr>
+          <w:b w:val="0"/>
+          <w:bCs w:val="0"/>
+          <w:sz w:val="24"/>
+          <w:szCs w:val="24"/>
+        </w:rPr>
+        <w:t xml:space="preserve"> </w:t>
+      </w:r>
+      <w:r>
+        <w:rPr>
+          <w:b w:val="0"/>
+          <w:bCs w:val="0"/>
+          <w:sz w:val="24"/>
+          <w:szCs w:val="24"/>
+        </w:rPr>
+        <w:t xml:space="preserve">tarefas </w:t>
+      </w:r>
+      <w:r>
+        <w:rPr>
+          <w:b w:val="0"/>
+          <w:bCs w:val="0"/>
+          <w:sz w:val="24"/>
+          <w:szCs w:val="24"/>
+        </w:rPr>
+        <w:t>ocorre</w:t>
+      </w:r>
+      <w:r>
+        <w:rPr>
+          <w:b w:val="0"/>
+          <w:bCs w:val="0"/>
+          <w:sz w:val="24"/>
+          <w:szCs w:val="24"/>
+        </w:rPr>
+        <w:t xml:space="preserve"> da seguinte maneira (BECK, 2003):</w:t>
+      </w:r>
+    </w:p>
+    <w:p>
+      <w:pPr>
+        <w:spacing w:line="276" w:lineRule="auto"/>
+        <w:jc w:val="both"/>
+        <w:rPr>
+          <w:b w:val="0"/>
+          <w:bCs w:val="0"/>
+          <w:sz w:val="24"/>
+          <w:szCs w:val="24"/>
+        </w:rPr>
+      </w:pPr>
+    </w:p>
+    <w:p>
+      <w:pPr>
+        <w:pStyle w:val="PargrafodaLista"/>
+        <w:numPr>
+          <w:ilvl w:val="0"/>
+          <w:numId w:val="80"/>
+        </w:numPr>
+        <w:spacing w:line="360" w:lineRule="auto"/>
+        <w:jc w:val="both"/>
+        <w:rPr>
+          <w:b w:val="0"/>
+          <w:bCs w:val="0"/>
+          <w:sz w:val="24"/>
+          <w:szCs w:val="24"/>
+        </w:rPr>
+      </w:pPr>
+      <w:proofErr w:type="spellStart"/>
+      <w:r>
+        <w:rPr>
+          <w:i/>
+          <w:iCs/>
+          <w:sz w:val="24"/>
+          <w:szCs w:val="24"/>
+        </w:rPr>
+        <w:t>Red</w:t>
+      </w:r>
+      <w:proofErr w:type="spellEnd"/>
+      <w:r>
+        <w:rPr>
+          <w:i/>
+          <w:iCs/>
+          <w:sz w:val="24"/>
+          <w:szCs w:val="24"/>
+        </w:rPr>
+        <w:t xml:space="preserve"> </w:t>
+      </w:r>
+      <w:proofErr w:type="spellStart"/>
+      <w:r>
+        <w:rPr>
+          <w:i/>
+          <w:iCs/>
+          <w:sz w:val="24"/>
+          <w:szCs w:val="24"/>
+        </w:rPr>
+        <w:t>tasks</w:t>
+      </w:r>
+      <w:proofErr w:type="spellEnd"/>
+      <w:r>
+        <w:rPr>
+          <w:sz w:val="24"/>
+          <w:szCs w:val="24"/>
+        </w:rPr>
+        <w:t>:</w:t>
+      </w:r>
+      <w:r>
+        <w:rPr>
+          <w:b w:val="0"/>
+          <w:bCs w:val="0"/>
+          <w:sz w:val="24"/>
+          <w:szCs w:val="24"/>
+        </w:rPr>
+        <w:t xml:space="preserve"> </w:t>
+      </w:r>
+      <w:r>
+        <w:rPr>
+          <w:b w:val="0"/>
+          <w:bCs w:val="0"/>
+          <w:sz w:val="24"/>
+          <w:szCs w:val="24"/>
+        </w:rPr>
+        <w:t>escrita de</w:t>
+      </w:r>
+      <w:r>
+        <w:rPr>
+          <w:b w:val="0"/>
+          <w:bCs w:val="0"/>
+          <w:sz w:val="24"/>
+          <w:szCs w:val="24"/>
+        </w:rPr>
+        <w:t xml:space="preserve"> um teste que vai falhar pois o código não está implementado</w:t>
+      </w:r>
+      <w:r>
+        <w:rPr>
+          <w:b w:val="0"/>
+          <w:bCs w:val="0"/>
+          <w:sz w:val="24"/>
+          <w:szCs w:val="24"/>
+        </w:rPr>
+        <w:t>.</w:t>
+      </w:r>
+    </w:p>
+    <w:p>
+      <w:pPr>
+        <w:pStyle w:val="PargrafodaLista"/>
+        <w:numPr>
+          <w:ilvl w:val="0"/>
+          <w:numId w:val="80"/>
+        </w:numPr>
+        <w:spacing w:line="360" w:lineRule="auto"/>
+        <w:jc w:val="both"/>
+        <w:rPr>
+          <w:b w:val="0"/>
+          <w:bCs w:val="0"/>
+          <w:sz w:val="24"/>
+          <w:szCs w:val="24"/>
+        </w:rPr>
+      </w:pPr>
+      <w:r>
+        <w:rPr>
+          <w:i/>
+          <w:iCs/>
+          <w:sz w:val="24"/>
+          <w:szCs w:val="24"/>
+        </w:rPr>
+        <w:t xml:space="preserve">Green </w:t>
+      </w:r>
+      <w:proofErr w:type="spellStart"/>
+      <w:r>
+        <w:rPr>
+          <w:i/>
+          <w:iCs/>
+          <w:sz w:val="24"/>
+          <w:szCs w:val="24"/>
+        </w:rPr>
+        <w:t>tasks</w:t>
+      </w:r>
+      <w:proofErr w:type="spellEnd"/>
+      <w:r>
+        <w:rPr>
+          <w:b w:val="0"/>
+          <w:bCs w:val="0"/>
+          <w:sz w:val="24"/>
+          <w:szCs w:val="24"/>
+        </w:rPr>
+        <w:t>: implementa</w:t>
+      </w:r>
+      <w:r>
+        <w:rPr>
+          <w:b w:val="0"/>
+          <w:bCs w:val="0"/>
+          <w:sz w:val="24"/>
+          <w:szCs w:val="24"/>
+        </w:rPr>
+        <w:t>ção</w:t>
+      </w:r>
+      <w:r>
+        <w:rPr>
+          <w:b w:val="0"/>
+          <w:bCs w:val="0"/>
+          <w:sz w:val="24"/>
+          <w:szCs w:val="24"/>
+        </w:rPr>
+        <w:t xml:space="preserve"> </w:t>
+      </w:r>
+      <w:r>
+        <w:rPr>
+          <w:b w:val="0"/>
+          <w:bCs w:val="0"/>
+          <w:sz w:val="24"/>
+          <w:szCs w:val="24"/>
+        </w:rPr>
+        <w:t xml:space="preserve">do </w:t>
+      </w:r>
+      <w:r>
+        <w:rPr>
+          <w:b w:val="0"/>
+          <w:bCs w:val="0"/>
+          <w:sz w:val="24"/>
+          <w:szCs w:val="24"/>
+        </w:rPr>
+        <w:t xml:space="preserve">código de maneira pragmática para o teste que </w:t>
+      </w:r>
+      <w:r>
+        <w:rPr>
+          <w:b w:val="0"/>
+          <w:bCs w:val="0"/>
+          <w:sz w:val="24"/>
+          <w:szCs w:val="24"/>
+        </w:rPr>
+        <w:t xml:space="preserve">falhou </w:t>
+      </w:r>
+      <w:r>
+        <w:rPr>
+          <w:b w:val="0"/>
+          <w:bCs w:val="0"/>
+          <w:sz w:val="24"/>
+          <w:szCs w:val="24"/>
+        </w:rPr>
+        <w:t>anteriormente passar</w:t>
+      </w:r>
+      <w:r>
+        <w:rPr>
+          <w:b w:val="0"/>
+          <w:bCs w:val="0"/>
+          <w:sz w:val="24"/>
+          <w:szCs w:val="24"/>
+        </w:rPr>
+        <w:t>.</w:t>
+      </w:r>
+      <w:r>
+        <w:rPr>
+          <w:b w:val="0"/>
+          <w:bCs w:val="0"/>
+          <w:sz w:val="24"/>
+          <w:szCs w:val="24"/>
+        </w:rPr>
+        <w:t xml:space="preserve"> </w:t>
+      </w:r>
+    </w:p>
+    <w:p>
+      <w:pPr>
+        <w:pStyle w:val="PargrafodaLista"/>
+        <w:numPr>
+          <w:ilvl w:val="0"/>
+          <w:numId w:val="80"/>
+        </w:numPr>
+        <w:spacing w:line="360" w:lineRule="auto"/>
+        <w:jc w:val="both"/>
+        <w:rPr>
+          <w:b w:val="0"/>
+          <w:bCs w:val="0"/>
+          <w:sz w:val="24"/>
+          <w:szCs w:val="24"/>
+        </w:rPr>
+      </w:pPr>
+      <w:proofErr w:type="spellStart"/>
+      <w:r>
+        <w:rPr>
+          <w:i/>
+          <w:iCs/>
+          <w:sz w:val="24"/>
+          <w:szCs w:val="24"/>
+        </w:rPr>
+        <w:lastRenderedPageBreak/>
+        <w:t>Refactor</w:t>
+      </w:r>
+      <w:proofErr w:type="spellEnd"/>
+      <w:r>
+        <w:rPr>
+          <w:i/>
+          <w:iCs/>
+          <w:sz w:val="24"/>
+          <w:szCs w:val="24"/>
+        </w:rPr>
+        <w:t xml:space="preserve"> </w:t>
+      </w:r>
+      <w:proofErr w:type="spellStart"/>
+      <w:r>
+        <w:rPr>
+          <w:i/>
+          <w:iCs/>
+          <w:sz w:val="24"/>
+          <w:szCs w:val="24"/>
+        </w:rPr>
+        <w:t>tasks</w:t>
+      </w:r>
+      <w:proofErr w:type="spellEnd"/>
+      <w:r>
+        <w:rPr>
+          <w:sz w:val="24"/>
+          <w:szCs w:val="24"/>
+        </w:rPr>
+        <w:t>:</w:t>
+      </w:r>
+      <w:r>
+        <w:rPr>
+          <w:b w:val="0"/>
+          <w:bCs w:val="0"/>
+          <w:sz w:val="24"/>
+          <w:szCs w:val="24"/>
+        </w:rPr>
+        <w:t xml:space="preserve"> </w:t>
+      </w:r>
+      <w:r>
+        <w:rPr>
+          <w:b w:val="0"/>
+          <w:bCs w:val="0"/>
+          <w:sz w:val="24"/>
+          <w:szCs w:val="24"/>
+        </w:rPr>
+        <w:t xml:space="preserve">melhoria do código e evoluções na implementação, </w:t>
+      </w:r>
+      <w:r>
+        <w:rPr>
+          <w:b w:val="0"/>
+          <w:bCs w:val="0"/>
+          <w:sz w:val="24"/>
+          <w:szCs w:val="24"/>
+        </w:rPr>
+        <w:t>com o cuidado de</w:t>
+      </w:r>
+      <w:r>
+        <w:rPr>
+          <w:b w:val="0"/>
+          <w:bCs w:val="0"/>
+          <w:sz w:val="24"/>
+          <w:szCs w:val="24"/>
+        </w:rPr>
+        <w:t xml:space="preserve"> </w:t>
+      </w:r>
+      <w:r>
+        <w:rPr>
+          <w:b w:val="0"/>
+          <w:bCs w:val="0"/>
+          <w:sz w:val="24"/>
+          <w:szCs w:val="24"/>
+        </w:rPr>
+        <w:t xml:space="preserve">eliminar </w:t>
+      </w:r>
+      <w:r>
+        <w:rPr>
+          <w:b w:val="0"/>
+          <w:bCs w:val="0"/>
+          <w:sz w:val="24"/>
+          <w:szCs w:val="24"/>
+        </w:rPr>
+        <w:t xml:space="preserve">possíveis duplicidades e </w:t>
+      </w:r>
+      <w:proofErr w:type="spellStart"/>
+      <w:r>
+        <w:rPr>
+          <w:b w:val="0"/>
+          <w:bCs w:val="0"/>
+          <w:i/>
+          <w:iCs/>
+          <w:sz w:val="24"/>
+          <w:szCs w:val="24"/>
+        </w:rPr>
+        <w:t>C</w:t>
+      </w:r>
+      <w:r>
+        <w:rPr>
+          <w:b w:val="0"/>
+          <w:bCs w:val="0"/>
+          <w:i/>
+          <w:iCs/>
+          <w:sz w:val="24"/>
+          <w:szCs w:val="24"/>
+        </w:rPr>
+        <w:t>ode</w:t>
+      </w:r>
+      <w:proofErr w:type="spellEnd"/>
+      <w:r>
+        <w:rPr>
+          <w:b w:val="0"/>
+          <w:bCs w:val="0"/>
+          <w:i/>
+          <w:iCs/>
+          <w:sz w:val="24"/>
+          <w:szCs w:val="24"/>
+        </w:rPr>
+        <w:t xml:space="preserve"> </w:t>
+      </w:r>
+      <w:proofErr w:type="spellStart"/>
+      <w:r>
+        <w:rPr>
+          <w:b w:val="0"/>
+          <w:bCs w:val="0"/>
+          <w:i/>
+          <w:iCs/>
+          <w:sz w:val="24"/>
+          <w:szCs w:val="24"/>
+        </w:rPr>
+        <w:t>S</w:t>
+      </w:r>
+      <w:r>
+        <w:rPr>
+          <w:b w:val="0"/>
+          <w:bCs w:val="0"/>
+          <w:i/>
+          <w:iCs/>
+          <w:sz w:val="24"/>
+          <w:szCs w:val="24"/>
+        </w:rPr>
+        <w:t>mells</w:t>
+      </w:r>
+      <w:proofErr w:type="spellEnd"/>
+      <w:r>
+        <w:rPr>
+          <w:b w:val="0"/>
+          <w:bCs w:val="0"/>
+          <w:sz w:val="24"/>
+          <w:szCs w:val="24"/>
+        </w:rPr>
+        <w:t xml:space="preserve"> (más práticas de implementação</w:t>
+      </w:r>
+      <w:r>
+        <w:rPr>
+          <w:b w:val="0"/>
+          <w:bCs w:val="0"/>
+          <w:sz w:val="24"/>
+          <w:szCs w:val="24"/>
+        </w:rPr>
+        <w:t>)</w:t>
+      </w:r>
+      <w:r>
+        <w:rPr>
+          <w:b w:val="0"/>
+          <w:bCs w:val="0"/>
+          <w:sz w:val="24"/>
+          <w:szCs w:val="24"/>
+        </w:rPr>
+        <w:t>.</w:t>
+      </w:r>
+    </w:p>
+    <w:p>
+      <w:pPr>
+        <w:spacing w:line="360" w:lineRule="auto"/>
+        <w:jc w:val="both"/>
+        <w:rPr>
+          <w:b w:val="0"/>
+          <w:bCs w:val="0"/>
+          <w:sz w:val="24"/>
+          <w:szCs w:val="24"/>
+        </w:rPr>
+      </w:pPr>
+    </w:p>
+    <w:p>
+      <w:pPr>
+        <w:spacing w:line="360" w:lineRule="auto"/>
+        <w:jc w:val="both"/>
+        <w:rPr>
+          <w:b w:val="0"/>
+          <w:bCs w:val="0"/>
+          <w:sz w:val="24"/>
+          <w:szCs w:val="24"/>
+        </w:rPr>
+      </w:pPr>
+      <w:r>
+        <w:rPr>
+          <w:b w:val="0"/>
+          <w:bCs w:val="0"/>
+          <w:sz w:val="24"/>
+          <w:szCs w:val="24"/>
+        </w:rPr>
+        <w:t>A fim de colaborar com a limpeza dos testes e do código, e para consolidar as práticas de TDD entre os profissionais de desenvolvimento, Robert C. Martin propôs que a criação dos testes antes da implementação é o início da prática, e que as três leis do desenvolvimento dirigido à testes devem ser consideradas (MARTIN, 2008):</w:t>
+      </w:r>
+    </w:p>
+    <w:p>
+      <w:pPr>
+        <w:spacing w:line="360" w:lineRule="auto"/>
+        <w:jc w:val="both"/>
+        <w:rPr>
+          <w:b w:val="0"/>
+          <w:bCs w:val="0"/>
+          <w:sz w:val="24"/>
+          <w:szCs w:val="24"/>
+        </w:rPr>
+      </w:pPr>
+    </w:p>
+    <w:p>
+      <w:pPr>
+        <w:pStyle w:val="PargrafodaLista"/>
+        <w:numPr>
+          <w:ilvl w:val="0"/>
+          <w:numId w:val="81"/>
+        </w:numPr>
+        <w:spacing w:line="360" w:lineRule="auto"/>
+        <w:jc w:val="both"/>
+        <w:rPr>
+          <w:b w:val="0"/>
+          <w:bCs w:val="0"/>
+          <w:sz w:val="20"/>
+          <w:szCs w:val="20"/>
+        </w:rPr>
+      </w:pPr>
+      <w:r>
+        <w:rPr>
+          <w:b w:val="0"/>
+          <w:bCs w:val="0"/>
+          <w:sz w:val="20"/>
+          <w:szCs w:val="20"/>
+        </w:rPr>
+        <w:t>Não se deve escrever o código de produção até criar um teste de unidade de falhas.</w:t>
+      </w:r>
+    </w:p>
+    <w:p>
+      <w:pPr>
+        <w:pStyle w:val="PargrafodaLista"/>
+        <w:numPr>
+          <w:ilvl w:val="0"/>
+          <w:numId w:val="81"/>
+        </w:numPr>
+        <w:spacing w:line="360" w:lineRule="auto"/>
+        <w:jc w:val="both"/>
+        <w:rPr>
+          <w:b w:val="0"/>
+          <w:bCs w:val="0"/>
+          <w:sz w:val="20"/>
+          <w:szCs w:val="20"/>
+        </w:rPr>
+      </w:pPr>
+      <w:r>
+        <w:rPr>
+          <w:b w:val="0"/>
+          <w:bCs w:val="0"/>
+          <w:sz w:val="20"/>
+          <w:szCs w:val="20"/>
+        </w:rPr>
+        <w:t>Não se deve escrever mais de um teste de unidade do que o necessário para falhar, e não compilar é falhar.</w:t>
+      </w:r>
+    </w:p>
+    <w:p>
+      <w:pPr>
+        <w:pStyle w:val="PargrafodaLista"/>
+        <w:numPr>
+          <w:ilvl w:val="0"/>
+          <w:numId w:val="81"/>
+        </w:numPr>
+        <w:spacing w:line="360" w:lineRule="auto"/>
+        <w:jc w:val="both"/>
+        <w:rPr>
+          <w:b w:val="0"/>
+          <w:bCs w:val="0"/>
+          <w:sz w:val="20"/>
+          <w:szCs w:val="20"/>
+        </w:rPr>
+      </w:pPr>
+      <w:r>
+        <w:rPr>
+          <w:b w:val="0"/>
+          <w:bCs w:val="0"/>
+          <w:sz w:val="20"/>
+          <w:szCs w:val="20"/>
+        </w:rPr>
+        <w:t>Não se deve escrever mais códigos de produção do que o necessário para aplicar o teste de falha atual.</w:t>
+      </w:r>
+    </w:p>
+    <w:p>
+      <w:pPr>
+        <w:rPr>
+          <w:sz w:val="24"/>
+          <w:szCs w:val="24"/>
+        </w:rPr>
+      </w:pPr>
+    </w:p>
+    <w:p>
+      <w:pPr>
+        <w:spacing w:line="360" w:lineRule="auto"/>
+        <w:rPr>
+          <w:b w:val="0"/>
+          <w:bCs w:val="0"/>
+          <w:sz w:val="24"/>
+          <w:szCs w:val="24"/>
+        </w:rPr>
+      </w:pPr>
+      <w:r>
+        <w:rPr>
+          <w:b w:val="0"/>
+          <w:bCs w:val="0"/>
+          <w:sz w:val="24"/>
+          <w:szCs w:val="24"/>
+        </w:rPr>
+        <w:t xml:space="preserve">Entretanto, conforme já explorado nos parágrafos anteriores, </w:t>
+      </w:r>
+      <w:r>
+        <w:rPr>
+          <w:b w:val="0"/>
+          <w:bCs w:val="0"/>
+          <w:sz w:val="24"/>
+          <w:szCs w:val="24"/>
+        </w:rPr>
+        <w:t xml:space="preserve">existe a percepção de que a aplicação do TDD é complexa, principalmente em seus estágios iniciais, nos quais os desenvolvedores sentem dificuldades na compreensão do que seria a escrita de um teste que falhe. </w:t>
+      </w:r>
+    </w:p>
+    <w:p>
+      <w:pPr>
+        <w:spacing w:line="360" w:lineRule="auto"/>
+        <w:rPr>
+          <w:b w:val="0"/>
+          <w:bCs w:val="0"/>
+          <w:sz w:val="24"/>
+          <w:szCs w:val="24"/>
+        </w:rPr>
+      </w:pPr>
+    </w:p>
+    <w:p>
+      <w:pPr>
+        <w:spacing w:line="360" w:lineRule="auto"/>
+        <w:rPr>
+          <w:b w:val="0"/>
+          <w:bCs w:val="0"/>
+          <w:sz w:val="24"/>
+          <w:szCs w:val="24"/>
+        </w:rPr>
+      </w:pPr>
+      <w:r>
+        <w:rPr>
+          <w:b w:val="0"/>
+          <w:bCs w:val="0"/>
+          <w:sz w:val="24"/>
+          <w:szCs w:val="24"/>
+        </w:rPr>
+        <w:t xml:space="preserve">Uma das respostas à essas dificuldades foi o BDD </w:t>
+      </w:r>
+      <w:r>
+        <w:rPr>
+          <w:b w:val="0"/>
+          <w:sz w:val="24"/>
+          <w:szCs w:val="24"/>
+          <w:lang w:val="it-IT"/>
+        </w:rPr>
+        <w:t>(DAN NORTH &amp; ASSOCIATES, 2006)</w:t>
+      </w:r>
+      <w:r>
+        <w:rPr>
+          <w:b w:val="0"/>
+          <w:sz w:val="24"/>
+          <w:szCs w:val="24"/>
+          <w:lang w:val="it-IT"/>
+        </w:rPr>
+        <w:t>, que além das abordagens de testes de aceitação, busca apoiar a compreensão sobre os comportamentos esperados do sistema, de modo que seja possível tirar proveito dessa compreensão não somente nas atividades de testes, mas também de refinamento de requisitos.</w:t>
+      </w:r>
+    </w:p>
+    <w:p>
+      <w:pPr>
+        <w:rPr>
+          <w:sz w:val="24"/>
+          <w:szCs w:val="24"/>
+        </w:rPr>
+      </w:pPr>
+    </w:p>
+    <w:p>
+      <w:pPr>
+        <w:rPr>
+          <w:sz w:val="24"/>
+          <w:szCs w:val="24"/>
+        </w:rPr>
+      </w:pPr>
+      <w:r>
+        <w:rPr>
+          <w:sz w:val="24"/>
+          <w:szCs w:val="24"/>
+        </w:rPr>
+        <w:t>2.y Considerações do Cap</w:t>
+      </w:r>
+      <w:r>
+        <w:rPr>
+          <w:sz w:val="24"/>
+          <w:szCs w:val="24"/>
+        </w:rPr>
+        <w:t>ítulo</w:t>
+      </w:r>
+    </w:p>
+    <w:p>
+      <w:pPr>
+        <w:rPr>
+          <w:sz w:val="24"/>
+          <w:szCs w:val="24"/>
+        </w:rPr>
+      </w:pPr>
+    </w:p>
+    <w:p>
+      <w:pPr>
+        <w:rPr>
+          <w:sz w:val="24"/>
+          <w:szCs w:val="24"/>
+        </w:rPr>
+      </w:pPr>
+    </w:p>
+    <w:p>
+      <w:pPr>
+        <w:spacing w:line="360" w:lineRule="auto"/>
+        <w:jc w:val="both"/>
+        <w:rPr>
+          <w:b w:val="0"/>
           <w:sz w:val="24"/>
           <w:szCs w:val="24"/>
           <w:lang w:val="it-IT"/>
@@ -11783,7 +13262,23 @@
           <w:sz w:val="28"/>
           <w:szCs w:val="24"/>
         </w:rPr>
-        <w:t xml:space="preserve"> [Colocar título adequado</w:t>
+        <w:t xml:space="preserve"> </w:t>
+      </w:r>
+      <w:proofErr w:type="gramStart"/>
+      <w:r>
+        <w:rPr>
+          <w:sz w:val="28"/>
+          <w:szCs w:val="24"/>
+        </w:rPr>
+        <w:t>[Colocar</w:t>
+      </w:r>
+      <w:proofErr w:type="gramEnd"/>
+      <w:r>
+        <w:rPr>
+          <w:sz w:val="28"/>
+          <w:szCs w:val="24"/>
+        </w:rPr>
+        <w:t xml:space="preserve"> título adequado</w:t>
       </w:r>
       <w:r>
         <w:rPr>
@@ -11888,7 +13383,25 @@
           <w:sz w:val="24"/>
           <w:szCs w:val="24"/>
         </w:rPr>
-        <w:t xml:space="preserve">extensões de métodos e técnicas, etc. de acordo com os estudos apresentados no capítulo anterior. </w:t>
+        <w:t xml:space="preserve">extensões de métodos e </w:t>
+      </w:r>
+      <w:proofErr w:type="gramStart"/>
+      <w:r>
+        <w:rPr>
+          <w:b w:val="0"/>
+          <w:sz w:val="24"/>
+          <w:szCs w:val="24"/>
+        </w:rPr>
+        <w:t>técnicas, etc.</w:t>
+      </w:r>
+      <w:proofErr w:type="gramEnd"/>
+      <w:r>
+        <w:rPr>
+          <w:b w:val="0"/>
+          <w:sz w:val="24"/>
+          <w:szCs w:val="24"/>
+        </w:rPr>
+        <w:t xml:space="preserve"> de acordo com os estudos apresentados no capítulo anterior. </w:t>
       </w:r>
       <w:r>
         <w:rPr>
@@ -12158,10 +13671,10 @@
           <w:lang w:val="it-IT"/>
         </w:rPr>
         <w:sectPr>
-          <w:headerReference w:type="default" r:id="rId17"/>
-          <w:footerReference w:type="default" r:id="rId18"/>
-          <w:headerReference w:type="first" r:id="rId19"/>
-          <w:footerReference w:type="first" r:id="rId20"/>
+          <w:headerReference w:type="default" r:id="rId18"/>
+          <w:footerReference w:type="default" r:id="rId19"/>
+          <w:headerReference w:type="first" r:id="rId20"/>
+          <w:footerReference w:type="first" r:id="rId21"/>
           <w:pgSz w:w="11907" w:h="16840" w:code="9"/>
           <w:pgMar w:top="1701" w:right="1134" w:bottom="1134" w:left="1701" w:header="709" w:footer="709" w:gutter="0"/>
           <w:cols w:space="708"/>
@@ -13313,7 +14826,7 @@
           <w:shd w:val="clear" w:color="auto" w:fill="FFFFFF"/>
         </w:rPr>
       </w:pPr>
-      <w:hyperlink r:id="rId21" w:tgtFrame="_blank" w:history="1">
+      <w:hyperlink r:id="rId22" w:tgtFrame="_blank" w:history="1">
         <w:r>
           <w:rPr>
             <w:rStyle w:val="Hyperlink"/>
@@ -14626,21 +16139,21 @@
         <v:path o:extrusionok="f" gradientshapeok="t" o:connecttype="rect"/>
         <o:lock v:ext="edit" aspectratio="t"/>
       </v:shapetype>
-      <v:shape id="_x0000_i1104" type="#_x0000_t75" style="width:7.5pt;height:7.5pt" o:bullet="t">
+      <v:shape id="_x0000_i1380" type="#_x0000_t75" style="width:7.5pt;height:7.5pt" o:bullet="t">
         <v:imagedata r:id="rId1" o:title="clip_image001"/>
       </v:shape>
     </w:pict>
   </w:numPicBullet>
   <w:numPicBullet w:numPicBulletId="1">
     <w:pict>
-      <v:shape id="_x0000_i1105" type="#_x0000_t75" style="width:14.25pt;height:14.25pt" o:bullet="t">
+      <v:shape id="_x0000_i1381" type="#_x0000_t75" style="width:14.25pt;height:14.25pt" o:bullet="t">
         <v:imagedata r:id="rId2" o:title="clip_image002"/>
       </v:shape>
     </w:pict>
   </w:numPicBullet>
   <w:numPicBullet w:numPicBulletId="2">
     <w:pict>
-      <v:shape id="_x0000_i1106" type="#_x0000_t75" style="width:7.5pt;height:7.5pt" o:bullet="t">
+      <v:shape id="_x0000_i1382" type="#_x0000_t75" style="width:7.5pt;height:7.5pt" o:bullet="t">
         <v:imagedata r:id="rId3" o:title="clip_image003"/>
       </v:shape>
     </w:pict>
@@ -16309,6 +17822,119 @@
     </w:lvl>
   </w:abstractNum>
   <w:abstractNum w:abstractNumId="13" w15:restartNumberingAfterBreak="0">
+    <w:nsid w:val="10FA002D"/>
+    <w:multiLevelType w:val="hybridMultilevel"/>
+    <w:tmpl w:val="BACA49D0"/>
+    <w:lvl w:ilvl="0" w:tplc="04160001">
+      <w:start w:val="1"/>
+      <w:numFmt w:val="bullet"/>
+      <w:lvlText w:val=""/>
+      <w:lvlJc w:val="left"/>
+      <w:pPr>
+        <w:ind w:left="720" w:hanging="360"/>
+      </w:pPr>
+      <w:rPr>
+        <w:rFonts w:ascii="Symbol" w:hAnsi="Symbol" w:hint="default"/>
+      </w:rPr>
+    </w:lvl>
+    <w:lvl w:ilvl="1" w:tplc="04160003" w:tentative="1">
+      <w:start w:val="1"/>
+      <w:numFmt w:val="bullet"/>
+      <w:lvlText w:val="o"/>
+      <w:lvlJc w:val="left"/>
+      <w:pPr>
+        <w:ind w:left="1440" w:hanging="360"/>
+      </w:pPr>
+      <w:rPr>
+        <w:rFonts w:ascii="Courier New" w:hAnsi="Courier New" w:cs="Courier New" w:hint="default"/>
+      </w:rPr>
+    </w:lvl>
+    <w:lvl w:ilvl="2" w:tplc="04160005" w:tentative="1">
+      <w:start w:val="1"/>
+      <w:numFmt w:val="bullet"/>
+      <w:lvlText w:val=""/>
+      <w:lvlJc w:val="left"/>
+      <w:pPr>
+        <w:ind w:left="2160" w:hanging="360"/>
+      </w:pPr>
+      <w:rPr>
+        <w:rFonts w:ascii="Wingdings" w:hAnsi="Wingdings" w:hint="default"/>
+      </w:rPr>
+    </w:lvl>
+    <w:lvl w:ilvl="3" w:tplc="04160001" w:tentative="1">
+      <w:start w:val="1"/>
+      <w:numFmt w:val="bullet"/>
+      <w:lvlText w:val=""/>
+      <w:lvlJc w:val="left"/>
+      <w:pPr>
+        <w:ind w:left="2880" w:hanging="360"/>
+      </w:pPr>
+      <w:rPr>
+        <w:rFonts w:ascii="Symbol" w:hAnsi="Symbol" w:hint="default"/>
+      </w:rPr>
+    </w:lvl>
+    <w:lvl w:ilvl="4" w:tplc="04160003" w:tentative="1">
+      <w:start w:val="1"/>
+      <w:numFmt w:val="bullet"/>
+      <w:lvlText w:val="o"/>
+      <w:lvlJc w:val="left"/>
+      <w:pPr>
+        <w:ind w:left="3600" w:hanging="360"/>
+      </w:pPr>
+      <w:rPr>
+        <w:rFonts w:ascii="Courier New" w:hAnsi="Courier New" w:cs="Courier New" w:hint="default"/>
+      </w:rPr>
+    </w:lvl>
+    <w:lvl w:ilvl="5" w:tplc="04160005" w:tentative="1">
+      <w:start w:val="1"/>
+      <w:numFmt w:val="bullet"/>
+      <w:lvlText w:val=""/>
+      <w:lvlJc w:val="left"/>
+      <w:pPr>
+        <w:ind w:left="4320" w:hanging="360"/>
+      </w:pPr>
+      <w:rPr>
+        <w:rFonts w:ascii="Wingdings" w:hAnsi="Wingdings" w:hint="default"/>
+      </w:rPr>
+    </w:lvl>
+    <w:lvl w:ilvl="6" w:tplc="04160001" w:tentative="1">
+      <w:start w:val="1"/>
+      <w:numFmt w:val="bullet"/>
+      <w:lvlText w:val=""/>
+      <w:lvlJc w:val="left"/>
+      <w:pPr>
+        <w:ind w:left="5040" w:hanging="360"/>
+      </w:pPr>
+      <w:rPr>
+        <w:rFonts w:ascii="Symbol" w:hAnsi="Symbol" w:hint="default"/>
+      </w:rPr>
+    </w:lvl>
+    <w:lvl w:ilvl="7" w:tplc="04160003" w:tentative="1">
+      <w:start w:val="1"/>
+      <w:numFmt w:val="bullet"/>
+      <w:lvlText w:val="o"/>
+      <w:lvlJc w:val="left"/>
+      <w:pPr>
+        <w:ind w:left="5760" w:hanging="360"/>
+      </w:pPr>
+      <w:rPr>
+        <w:rFonts w:ascii="Courier New" w:hAnsi="Courier New" w:cs="Courier New" w:hint="default"/>
+      </w:rPr>
+    </w:lvl>
+    <w:lvl w:ilvl="8" w:tplc="04160005" w:tentative="1">
+      <w:start w:val="1"/>
+      <w:numFmt w:val="bullet"/>
+      <w:lvlText w:val=""/>
+      <w:lvlJc w:val="left"/>
+      <w:pPr>
+        <w:ind w:left="6480" w:hanging="360"/>
+      </w:pPr>
+      <w:rPr>
+        <w:rFonts w:ascii="Wingdings" w:hAnsi="Wingdings" w:hint="default"/>
+      </w:rPr>
+    </w:lvl>
+  </w:abstractNum>
+  <w:abstractNum w:abstractNumId="14" w15:restartNumberingAfterBreak="0">
     <w:nsid w:val="111D354E"/>
     <w:multiLevelType w:val="hybridMultilevel"/>
     <w:tmpl w:val="766C6A72"/>
@@ -16424,7 +18050,7 @@
       </w:pPr>
     </w:lvl>
   </w:abstractNum>
-  <w:abstractNum w:abstractNumId="14" w15:restartNumberingAfterBreak="0">
+  <w:abstractNum w:abstractNumId="15" w15:restartNumberingAfterBreak="0">
     <w:nsid w:val="124C1549"/>
     <w:multiLevelType w:val="multilevel"/>
     <w:tmpl w:val="8B3E4808"/>
@@ -16564,7 +18190,7 @@
       </w:rPr>
     </w:lvl>
   </w:abstractNum>
-  <w:abstractNum w:abstractNumId="15" w15:restartNumberingAfterBreak="0">
+  <w:abstractNum w:abstractNumId="16" w15:restartNumberingAfterBreak="0">
     <w:nsid w:val="13CC37A2"/>
     <w:multiLevelType w:val="hybridMultilevel"/>
     <w:tmpl w:val="1CC4F11C"/>
@@ -16704,7 +18330,7 @@
       </w:rPr>
     </w:lvl>
   </w:abstractNum>
-  <w:abstractNum w:abstractNumId="16" w15:restartNumberingAfterBreak="0">
+  <w:abstractNum w:abstractNumId="17" w15:restartNumberingAfterBreak="0">
     <w:nsid w:val="14D73152"/>
     <w:multiLevelType w:val="hybridMultilevel"/>
     <w:tmpl w:val="C7C0A848"/>
@@ -16844,7 +18470,7 @@
       </w:rPr>
     </w:lvl>
   </w:abstractNum>
-  <w:abstractNum w:abstractNumId="17" w15:restartNumberingAfterBreak="0">
+  <w:abstractNum w:abstractNumId="18" w15:restartNumberingAfterBreak="0">
     <w:nsid w:val="169E58BC"/>
     <w:multiLevelType w:val="hybridMultilevel"/>
     <w:tmpl w:val="F300DC06"/>
@@ -16984,7 +18610,7 @@
       </w:rPr>
     </w:lvl>
   </w:abstractNum>
-  <w:abstractNum w:abstractNumId="18" w15:restartNumberingAfterBreak="0">
+  <w:abstractNum w:abstractNumId="19" w15:restartNumberingAfterBreak="0">
     <w:nsid w:val="199E0A0F"/>
     <w:multiLevelType w:val="hybridMultilevel"/>
     <w:tmpl w:val="08C4A024"/>
@@ -17124,7 +18750,7 @@
       </w:rPr>
     </w:lvl>
   </w:abstractNum>
-  <w:abstractNum w:abstractNumId="19" w15:restartNumberingAfterBreak="0">
+  <w:abstractNum w:abstractNumId="20" w15:restartNumberingAfterBreak="0">
     <w:nsid w:val="1A027416"/>
     <w:multiLevelType w:val="hybridMultilevel"/>
     <w:tmpl w:val="6F3CB346"/>
@@ -17213,7 +18839,7 @@
       </w:pPr>
     </w:lvl>
   </w:abstractNum>
-  <w:abstractNum w:abstractNumId="20" w15:restartNumberingAfterBreak="0">
+  <w:abstractNum w:abstractNumId="21" w15:restartNumberingAfterBreak="0">
     <w:nsid w:val="1EC651F8"/>
     <w:multiLevelType w:val="hybridMultilevel"/>
     <w:tmpl w:val="BEAC3C80"/>
@@ -17353,7 +18979,7 @@
       </w:rPr>
     </w:lvl>
   </w:abstractNum>
-  <w:abstractNum w:abstractNumId="21" w15:restartNumberingAfterBreak="0">
+  <w:abstractNum w:abstractNumId="22" w15:restartNumberingAfterBreak="0">
     <w:nsid w:val="1F7F1156"/>
     <w:multiLevelType w:val="hybridMultilevel"/>
     <w:tmpl w:val="8CF4DFC4"/>
@@ -17493,7 +19119,7 @@
       </w:rPr>
     </w:lvl>
   </w:abstractNum>
-  <w:abstractNum w:abstractNumId="22" w15:restartNumberingAfterBreak="0">
+  <w:abstractNum w:abstractNumId="23" w15:restartNumberingAfterBreak="0">
     <w:nsid w:val="20AC0F0B"/>
     <w:multiLevelType w:val="hybridMultilevel"/>
     <w:tmpl w:val="A52AA58A"/>
@@ -17579,7 +19205,7 @@
       </w:pPr>
     </w:lvl>
   </w:abstractNum>
-  <w:abstractNum w:abstractNumId="23" w15:restartNumberingAfterBreak="0">
+  <w:abstractNum w:abstractNumId="24" w15:restartNumberingAfterBreak="0">
     <w:nsid w:val="2242650C"/>
     <w:multiLevelType w:val="hybridMultilevel"/>
     <w:tmpl w:val="A1A4BE86"/>
@@ -17719,7 +19345,7 @@
       </w:rPr>
     </w:lvl>
   </w:abstractNum>
-  <w:abstractNum w:abstractNumId="24" w15:restartNumberingAfterBreak="0">
+  <w:abstractNum w:abstractNumId="25" w15:restartNumberingAfterBreak="0">
     <w:nsid w:val="24766A23"/>
     <w:multiLevelType w:val="hybridMultilevel"/>
     <w:tmpl w:val="4236A424"/>
@@ -17859,7 +19485,7 @@
       </w:rPr>
     </w:lvl>
   </w:abstractNum>
-  <w:abstractNum w:abstractNumId="25" w15:restartNumberingAfterBreak="0">
+  <w:abstractNum w:abstractNumId="26" w15:restartNumberingAfterBreak="0">
     <w:nsid w:val="2526592B"/>
     <w:multiLevelType w:val="hybridMultilevel"/>
     <w:tmpl w:val="37B6ADC0"/>
@@ -17999,7 +19625,7 @@
       </w:rPr>
     </w:lvl>
   </w:abstractNum>
-  <w:abstractNum w:abstractNumId="26" w15:restartNumberingAfterBreak="0">
+  <w:abstractNum w:abstractNumId="27" w15:restartNumberingAfterBreak="0">
     <w:nsid w:val="270B7D5E"/>
     <w:multiLevelType w:val="hybridMultilevel"/>
     <w:tmpl w:val="AE6AA91C"/>
@@ -18139,7 +19765,7 @@
       </w:rPr>
     </w:lvl>
   </w:abstractNum>
-  <w:abstractNum w:abstractNumId="27" w15:restartNumberingAfterBreak="0">
+  <w:abstractNum w:abstractNumId="28" w15:restartNumberingAfterBreak="0">
     <w:nsid w:val="2C0910B8"/>
     <w:multiLevelType w:val="hybridMultilevel"/>
     <w:tmpl w:val="1EA036C2"/>
@@ -18279,7 +19905,7 @@
       </w:rPr>
     </w:lvl>
   </w:abstractNum>
-  <w:abstractNum w:abstractNumId="28" w15:restartNumberingAfterBreak="0">
+  <w:abstractNum w:abstractNumId="29" w15:restartNumberingAfterBreak="0">
     <w:nsid w:val="2C160254"/>
     <w:multiLevelType w:val="hybridMultilevel"/>
     <w:tmpl w:val="FB78C456"/>
@@ -18419,7 +20045,7 @@
       </w:rPr>
     </w:lvl>
   </w:abstractNum>
-  <w:abstractNum w:abstractNumId="29" w15:restartNumberingAfterBreak="0">
+  <w:abstractNum w:abstractNumId="30" w15:restartNumberingAfterBreak="0">
     <w:nsid w:val="31A5359C"/>
     <w:multiLevelType w:val="hybridMultilevel"/>
     <w:tmpl w:val="AF327D5C"/>
@@ -18559,7 +20185,7 @@
       </w:rPr>
     </w:lvl>
   </w:abstractNum>
-  <w:abstractNum w:abstractNumId="30" w15:restartNumberingAfterBreak="0">
+  <w:abstractNum w:abstractNumId="31" w15:restartNumberingAfterBreak="0">
     <w:nsid w:val="375B5959"/>
     <w:multiLevelType w:val="hybridMultilevel"/>
     <w:tmpl w:val="E4120A16"/>
@@ -18699,7 +20325,7 @@
       </w:rPr>
     </w:lvl>
   </w:abstractNum>
-  <w:abstractNum w:abstractNumId="31" w15:restartNumberingAfterBreak="0">
+  <w:abstractNum w:abstractNumId="32" w15:restartNumberingAfterBreak="0">
     <w:nsid w:val="391D5FD3"/>
     <w:multiLevelType w:val="hybridMultilevel"/>
     <w:tmpl w:val="C4BE4C18"/>
@@ -18839,7 +20465,7 @@
       </w:rPr>
     </w:lvl>
   </w:abstractNum>
-  <w:abstractNum w:abstractNumId="32" w15:restartNumberingAfterBreak="0">
+  <w:abstractNum w:abstractNumId="33" w15:restartNumberingAfterBreak="0">
     <w:nsid w:val="395A0045"/>
     <w:multiLevelType w:val="hybridMultilevel"/>
     <w:tmpl w:val="17F430CA"/>
@@ -18979,7 +20605,7 @@
       </w:rPr>
     </w:lvl>
   </w:abstractNum>
-  <w:abstractNum w:abstractNumId="33" w15:restartNumberingAfterBreak="0">
+  <w:abstractNum w:abstractNumId="34" w15:restartNumberingAfterBreak="0">
     <w:nsid w:val="3AC14D9E"/>
     <w:multiLevelType w:val="hybridMultilevel"/>
     <w:tmpl w:val="ECBC703E"/>
@@ -19119,7 +20745,7 @@
       </w:rPr>
     </w:lvl>
   </w:abstractNum>
-  <w:abstractNum w:abstractNumId="34" w15:restartNumberingAfterBreak="0">
+  <w:abstractNum w:abstractNumId="35" w15:restartNumberingAfterBreak="0">
     <w:nsid w:val="3F3B7BB8"/>
     <w:multiLevelType w:val="hybridMultilevel"/>
     <w:tmpl w:val="6A56F89C"/>
@@ -19235,7 +20861,7 @@
       </w:pPr>
     </w:lvl>
   </w:abstractNum>
-  <w:abstractNum w:abstractNumId="35" w15:restartNumberingAfterBreak="0">
+  <w:abstractNum w:abstractNumId="36" w15:restartNumberingAfterBreak="0">
     <w:nsid w:val="41FC29CA"/>
     <w:multiLevelType w:val="hybridMultilevel"/>
     <w:tmpl w:val="B68207D4"/>
@@ -19375,7 +21001,7 @@
       </w:rPr>
     </w:lvl>
   </w:abstractNum>
-  <w:abstractNum w:abstractNumId="36" w15:restartNumberingAfterBreak="0">
+  <w:abstractNum w:abstractNumId="37" w15:restartNumberingAfterBreak="0">
     <w:nsid w:val="462A071C"/>
     <w:multiLevelType w:val="hybridMultilevel"/>
     <w:tmpl w:val="FA2ABDA2"/>
@@ -19515,7 +21141,7 @@
       </w:rPr>
     </w:lvl>
   </w:abstractNum>
-  <w:abstractNum w:abstractNumId="37" w15:restartNumberingAfterBreak="0">
+  <w:abstractNum w:abstractNumId="38" w15:restartNumberingAfterBreak="0">
     <w:nsid w:val="46F618AA"/>
     <w:multiLevelType w:val="hybridMultilevel"/>
     <w:tmpl w:val="EAAA0CEA"/>
@@ -19655,7 +21281,7 @@
       </w:rPr>
     </w:lvl>
   </w:abstractNum>
-  <w:abstractNum w:abstractNumId="38" w15:restartNumberingAfterBreak="0">
+  <w:abstractNum w:abstractNumId="39" w15:restartNumberingAfterBreak="0">
     <w:nsid w:val="475C62D8"/>
     <w:multiLevelType w:val="hybridMultilevel"/>
     <w:tmpl w:val="7BAE6348"/>
@@ -19795,7 +21421,7 @@
       </w:rPr>
     </w:lvl>
   </w:abstractNum>
-  <w:abstractNum w:abstractNumId="39" w15:restartNumberingAfterBreak="0">
+  <w:abstractNum w:abstractNumId="40" w15:restartNumberingAfterBreak="0">
     <w:nsid w:val="48FB7BD4"/>
     <w:multiLevelType w:val="hybridMultilevel"/>
     <w:tmpl w:val="801ADCFC"/>
@@ -19935,7 +21561,7 @@
       </w:rPr>
     </w:lvl>
   </w:abstractNum>
-  <w:abstractNum w:abstractNumId="40" w15:restartNumberingAfterBreak="0">
+  <w:abstractNum w:abstractNumId="41" w15:restartNumberingAfterBreak="0">
     <w:nsid w:val="4BAA05DF"/>
     <w:multiLevelType w:val="hybridMultilevel"/>
     <w:tmpl w:val="C37C0DA8"/>
@@ -20075,7 +21701,7 @@
       </w:rPr>
     </w:lvl>
   </w:abstractNum>
-  <w:abstractNum w:abstractNumId="41" w15:restartNumberingAfterBreak="0">
+  <w:abstractNum w:abstractNumId="42" w15:restartNumberingAfterBreak="0">
     <w:nsid w:val="4C511553"/>
     <w:multiLevelType w:val="multilevel"/>
     <w:tmpl w:val="A462AC46"/>
@@ -20215,7 +21841,7 @@
       </w:rPr>
     </w:lvl>
   </w:abstractNum>
-  <w:abstractNum w:abstractNumId="42" w15:restartNumberingAfterBreak="0">
+  <w:abstractNum w:abstractNumId="43" w15:restartNumberingAfterBreak="0">
     <w:nsid w:val="4EE72B12"/>
     <w:multiLevelType w:val="hybridMultilevel"/>
     <w:tmpl w:val="FCCEF752"/>
@@ -20355,7 +21981,7 @@
       </w:rPr>
     </w:lvl>
   </w:abstractNum>
-  <w:abstractNum w:abstractNumId="43" w15:restartNumberingAfterBreak="0">
+  <w:abstractNum w:abstractNumId="44" w15:restartNumberingAfterBreak="0">
     <w:nsid w:val="506036A9"/>
     <w:multiLevelType w:val="multilevel"/>
     <w:tmpl w:val="536A6EF4"/>
@@ -20495,7 +22121,7 @@
       </w:rPr>
     </w:lvl>
   </w:abstractNum>
-  <w:abstractNum w:abstractNumId="44" w15:restartNumberingAfterBreak="0">
+  <w:abstractNum w:abstractNumId="45" w15:restartNumberingAfterBreak="0">
     <w:nsid w:val="521E1A14"/>
     <w:multiLevelType w:val="hybridMultilevel"/>
     <w:tmpl w:val="532AE608"/>
@@ -20635,7 +22261,7 @@
       </w:rPr>
     </w:lvl>
   </w:abstractNum>
-  <w:abstractNum w:abstractNumId="45" w15:restartNumberingAfterBreak="0">
+  <w:abstractNum w:abstractNumId="46" w15:restartNumberingAfterBreak="0">
     <w:nsid w:val="53C157BC"/>
     <w:multiLevelType w:val="hybridMultilevel"/>
     <w:tmpl w:val="272E876A"/>
@@ -20775,7 +22401,7 @@
       </w:rPr>
     </w:lvl>
   </w:abstractNum>
-  <w:abstractNum w:abstractNumId="46" w15:restartNumberingAfterBreak="0">
+  <w:abstractNum w:abstractNumId="47" w15:restartNumberingAfterBreak="0">
     <w:nsid w:val="54977E06"/>
     <w:multiLevelType w:val="hybridMultilevel"/>
     <w:tmpl w:val="1DD842C4"/>
@@ -20915,7 +22541,7 @@
       </w:rPr>
     </w:lvl>
   </w:abstractNum>
-  <w:abstractNum w:abstractNumId="47" w15:restartNumberingAfterBreak="0">
+  <w:abstractNum w:abstractNumId="48" w15:restartNumberingAfterBreak="0">
     <w:nsid w:val="54D70746"/>
     <w:multiLevelType w:val="hybridMultilevel"/>
     <w:tmpl w:val="9E9A109E"/>
@@ -21031,7 +22657,7 @@
       </w:pPr>
     </w:lvl>
   </w:abstractNum>
-  <w:abstractNum w:abstractNumId="48" w15:restartNumberingAfterBreak="0">
+  <w:abstractNum w:abstractNumId="49" w15:restartNumberingAfterBreak="0">
     <w:nsid w:val="59305300"/>
     <w:multiLevelType w:val="hybridMultilevel"/>
     <w:tmpl w:val="DA2C816C"/>
@@ -21171,7 +22797,7 @@
       </w:rPr>
     </w:lvl>
   </w:abstractNum>
-  <w:abstractNum w:abstractNumId="49" w15:restartNumberingAfterBreak="0">
+  <w:abstractNum w:abstractNumId="50" w15:restartNumberingAfterBreak="0">
     <w:nsid w:val="5B2D0F95"/>
     <w:multiLevelType w:val="hybridMultilevel"/>
     <w:tmpl w:val="0D164FA2"/>
@@ -21311,7 +22937,7 @@
       </w:rPr>
     </w:lvl>
   </w:abstractNum>
-  <w:abstractNum w:abstractNumId="50" w15:restartNumberingAfterBreak="0">
+  <w:abstractNum w:abstractNumId="51" w15:restartNumberingAfterBreak="0">
     <w:nsid w:val="5D5670BC"/>
     <w:multiLevelType w:val="hybridMultilevel"/>
     <w:tmpl w:val="F7F05208"/>
@@ -21400,7 +23026,7 @@
       </w:pPr>
     </w:lvl>
   </w:abstractNum>
-  <w:abstractNum w:abstractNumId="51" w15:restartNumberingAfterBreak="0">
+  <w:abstractNum w:abstractNumId="52" w15:restartNumberingAfterBreak="0">
     <w:nsid w:val="5E1065CD"/>
     <w:multiLevelType w:val="hybridMultilevel"/>
     <w:tmpl w:val="4BDE0FEA"/>
@@ -21540,7 +23166,7 @@
       </w:rPr>
     </w:lvl>
   </w:abstractNum>
-  <w:abstractNum w:abstractNumId="52" w15:restartNumberingAfterBreak="0">
+  <w:abstractNum w:abstractNumId="53" w15:restartNumberingAfterBreak="0">
     <w:nsid w:val="601B2C70"/>
     <w:multiLevelType w:val="hybridMultilevel"/>
     <w:tmpl w:val="19040CBA"/>
@@ -21680,7 +23306,7 @@
       </w:rPr>
     </w:lvl>
   </w:abstractNum>
-  <w:abstractNum w:abstractNumId="53" w15:restartNumberingAfterBreak="0">
+  <w:abstractNum w:abstractNumId="54" w15:restartNumberingAfterBreak="0">
     <w:nsid w:val="61554B52"/>
     <w:multiLevelType w:val="hybridMultilevel"/>
     <w:tmpl w:val="8708CE72"/>
@@ -21820,7 +23446,7 @@
       </w:rPr>
     </w:lvl>
   </w:abstractNum>
-  <w:abstractNum w:abstractNumId="54" w15:restartNumberingAfterBreak="0">
+  <w:abstractNum w:abstractNumId="55" w15:restartNumberingAfterBreak="0">
     <w:nsid w:val="6426577C"/>
     <w:multiLevelType w:val="hybridMultilevel"/>
     <w:tmpl w:val="FF0E588E"/>
@@ -21960,7 +23586,7 @@
       </w:rPr>
     </w:lvl>
   </w:abstractNum>
-  <w:abstractNum w:abstractNumId="55" w15:restartNumberingAfterBreak="0">
+  <w:abstractNum w:abstractNumId="56" w15:restartNumberingAfterBreak="0">
     <w:nsid w:val="64D91269"/>
     <w:multiLevelType w:val="hybridMultilevel"/>
     <w:tmpl w:val="E8E4232A"/>
@@ -22100,7 +23726,120 @@
       </w:rPr>
     </w:lvl>
   </w:abstractNum>
-  <w:abstractNum w:abstractNumId="56" w15:restartNumberingAfterBreak="0">
+  <w:abstractNum w:abstractNumId="57" w15:restartNumberingAfterBreak="0">
+    <w:nsid w:val="65BA4D93"/>
+    <w:multiLevelType w:val="hybridMultilevel"/>
+    <w:tmpl w:val="84A891A0"/>
+    <w:lvl w:ilvl="0" w:tplc="04160001">
+      <w:start w:val="1"/>
+      <w:numFmt w:val="bullet"/>
+      <w:lvlText w:val=""/>
+      <w:lvlJc w:val="left"/>
+      <w:pPr>
+        <w:ind w:left="720" w:hanging="360"/>
+      </w:pPr>
+      <w:rPr>
+        <w:rFonts w:ascii="Symbol" w:hAnsi="Symbol" w:hint="default"/>
+      </w:rPr>
+    </w:lvl>
+    <w:lvl w:ilvl="1" w:tplc="04160003" w:tentative="1">
+      <w:start w:val="1"/>
+      <w:numFmt w:val="bullet"/>
+      <w:lvlText w:val="o"/>
+      <w:lvlJc w:val="left"/>
+      <w:pPr>
+        <w:ind w:left="1440" w:hanging="360"/>
+      </w:pPr>
+      <w:rPr>
+        <w:rFonts w:ascii="Courier New" w:hAnsi="Courier New" w:cs="Courier New" w:hint="default"/>
+      </w:rPr>
+    </w:lvl>
+    <w:lvl w:ilvl="2" w:tplc="04160005" w:tentative="1">
+      <w:start w:val="1"/>
+      <w:numFmt w:val="bullet"/>
+      <w:lvlText w:val=""/>
+      <w:lvlJc w:val="left"/>
+      <w:pPr>
+        <w:ind w:left="2160" w:hanging="360"/>
+      </w:pPr>
+      <w:rPr>
+        <w:rFonts w:ascii="Wingdings" w:hAnsi="Wingdings" w:hint="default"/>
+      </w:rPr>
+    </w:lvl>
+    <w:lvl w:ilvl="3" w:tplc="04160001" w:tentative="1">
+      <w:start w:val="1"/>
+      <w:numFmt w:val="bullet"/>
+      <w:lvlText w:val=""/>
+      <w:lvlJc w:val="left"/>
+      <w:pPr>
+        <w:ind w:left="2880" w:hanging="360"/>
+      </w:pPr>
+      <w:rPr>
+        <w:rFonts w:ascii="Symbol" w:hAnsi="Symbol" w:hint="default"/>
+      </w:rPr>
+    </w:lvl>
+    <w:lvl w:ilvl="4" w:tplc="04160003" w:tentative="1">
+      <w:start w:val="1"/>
+      <w:numFmt w:val="bullet"/>
+      <w:lvlText w:val="o"/>
+      <w:lvlJc w:val="left"/>
+      <w:pPr>
+        <w:ind w:left="3600" w:hanging="360"/>
+      </w:pPr>
+      <w:rPr>
+        <w:rFonts w:ascii="Courier New" w:hAnsi="Courier New" w:cs="Courier New" w:hint="default"/>
+      </w:rPr>
+    </w:lvl>
+    <w:lvl w:ilvl="5" w:tplc="04160005" w:tentative="1">
+      <w:start w:val="1"/>
+      <w:numFmt w:val="bullet"/>
+      <w:lvlText w:val=""/>
+      <w:lvlJc w:val="left"/>
+      <w:pPr>
+        <w:ind w:left="4320" w:hanging="360"/>
+      </w:pPr>
+      <w:rPr>
+        <w:rFonts w:ascii="Wingdings" w:hAnsi="Wingdings" w:hint="default"/>
+      </w:rPr>
+    </w:lvl>
+    <w:lvl w:ilvl="6" w:tplc="04160001" w:tentative="1">
+      <w:start w:val="1"/>
+      <w:numFmt w:val="bullet"/>
+      <w:lvlText w:val=""/>
+      <w:lvlJc w:val="left"/>
+      <w:pPr>
+        <w:ind w:left="5040" w:hanging="360"/>
+      </w:pPr>
+      <w:rPr>
+        <w:rFonts w:ascii="Symbol" w:hAnsi="Symbol" w:hint="default"/>
+      </w:rPr>
+    </w:lvl>
+    <w:lvl w:ilvl="7" w:tplc="04160003" w:tentative="1">
+      <w:start w:val="1"/>
+      <w:numFmt w:val="bullet"/>
+      <w:lvlText w:val="o"/>
+      <w:lvlJc w:val="left"/>
+      <w:pPr>
+        <w:ind w:left="5760" w:hanging="360"/>
+      </w:pPr>
+      <w:rPr>
+        <w:rFonts w:ascii="Courier New" w:hAnsi="Courier New" w:cs="Courier New" w:hint="default"/>
+      </w:rPr>
+    </w:lvl>
+    <w:lvl w:ilvl="8" w:tplc="04160005" w:tentative="1">
+      <w:start w:val="1"/>
+      <w:numFmt w:val="bullet"/>
+      <w:lvlText w:val=""/>
+      <w:lvlJc w:val="left"/>
+      <w:pPr>
+        <w:ind w:left="6480" w:hanging="360"/>
+      </w:pPr>
+      <w:rPr>
+        <w:rFonts w:ascii="Wingdings" w:hAnsi="Wingdings" w:hint="default"/>
+      </w:rPr>
+    </w:lvl>
+  </w:abstractNum>
+  <w:abstractNum w:abstractNumId="58" w15:restartNumberingAfterBreak="0">
     <w:nsid w:val="66A34324"/>
     <w:multiLevelType w:val="hybridMultilevel"/>
     <w:tmpl w:val="EA7ACEF8"/>
@@ -22240,7 +23979,7 @@
       </w:rPr>
     </w:lvl>
   </w:abstractNum>
-  <w:abstractNum w:abstractNumId="57" w15:restartNumberingAfterBreak="0">
+  <w:abstractNum w:abstractNumId="59" w15:restartNumberingAfterBreak="0">
     <w:nsid w:val="66FC15D4"/>
     <w:multiLevelType w:val="singleLevel"/>
     <w:tmpl w:val="6282AC58"/>
@@ -22260,7 +23999,7 @@
       </w:rPr>
     </w:lvl>
   </w:abstractNum>
-  <w:abstractNum w:abstractNumId="58" w15:restartNumberingAfterBreak="0">
+  <w:abstractNum w:abstractNumId="60" w15:restartNumberingAfterBreak="0">
     <w:nsid w:val="683C0191"/>
     <w:multiLevelType w:val="hybridMultilevel"/>
     <w:tmpl w:val="6D7ED6DC"/>
@@ -22376,7 +24115,7 @@
       </w:pPr>
     </w:lvl>
   </w:abstractNum>
-  <w:abstractNum w:abstractNumId="59" w15:restartNumberingAfterBreak="0">
+  <w:abstractNum w:abstractNumId="61" w15:restartNumberingAfterBreak="0">
     <w:nsid w:val="68512903"/>
     <w:multiLevelType w:val="multilevel"/>
     <w:tmpl w:val="453A114A"/>
@@ -22516,7 +24255,7 @@
       </w:rPr>
     </w:lvl>
   </w:abstractNum>
-  <w:abstractNum w:abstractNumId="60" w15:restartNumberingAfterBreak="0">
+  <w:abstractNum w:abstractNumId="62" w15:restartNumberingAfterBreak="0">
     <w:nsid w:val="68524F02"/>
     <w:multiLevelType w:val="hybridMultilevel"/>
     <w:tmpl w:val="6792B858"/>
@@ -22656,7 +24395,7 @@
       </w:rPr>
     </w:lvl>
   </w:abstractNum>
-  <w:abstractNum w:abstractNumId="61" w15:restartNumberingAfterBreak="0">
+  <w:abstractNum w:abstractNumId="63" w15:restartNumberingAfterBreak="0">
     <w:nsid w:val="6886369A"/>
     <w:multiLevelType w:val="hybridMultilevel"/>
     <w:tmpl w:val="D990E576"/>
@@ -22796,7 +24535,7 @@
       </w:rPr>
     </w:lvl>
   </w:abstractNum>
-  <w:abstractNum w:abstractNumId="62" w15:restartNumberingAfterBreak="0">
+  <w:abstractNum w:abstractNumId="64" w15:restartNumberingAfterBreak="0">
     <w:nsid w:val="693D179B"/>
     <w:multiLevelType w:val="hybridMultilevel"/>
     <w:tmpl w:val="8F541760"/>
@@ -22936,7 +24675,7 @@
       </w:rPr>
     </w:lvl>
   </w:abstractNum>
-  <w:abstractNum w:abstractNumId="63" w15:restartNumberingAfterBreak="0">
+  <w:abstractNum w:abstractNumId="65" w15:restartNumberingAfterBreak="0">
     <w:nsid w:val="6AD25332"/>
     <w:multiLevelType w:val="hybridMultilevel"/>
     <w:tmpl w:val="D910C5F8"/>
@@ -23076,7 +24815,96 @@
       </w:rPr>
     </w:lvl>
   </w:abstractNum>
-  <w:abstractNum w:abstractNumId="64" w15:restartNumberingAfterBreak="0">
+  <w:abstractNum w:abstractNumId="66" w15:restartNumberingAfterBreak="0">
+    <w:nsid w:val="6C210209"/>
+    <w:multiLevelType w:val="hybridMultilevel"/>
+    <w:tmpl w:val="77CAF28C"/>
+    <w:lvl w:ilvl="0" w:tplc="0416000F">
+      <w:start w:val="1"/>
+      <w:numFmt w:val="decimal"/>
+      <w:lvlText w:val="%1."/>
+      <w:lvlJc w:val="left"/>
+      <w:pPr>
+        <w:ind w:left="2160" w:hanging="360"/>
+      </w:pPr>
+      <w:rPr>
+        <w:rFonts w:hint="default"/>
+      </w:rPr>
+    </w:lvl>
+    <w:lvl w:ilvl="1" w:tplc="04160019" w:tentative="1">
+      <w:start w:val="1"/>
+      <w:numFmt w:val="lowerLetter"/>
+      <w:lvlText w:val="%2."/>
+      <w:lvlJc w:val="left"/>
+      <w:pPr>
+        <w:ind w:left="2880" w:hanging="360"/>
+      </w:pPr>
+    </w:lvl>
+    <w:lvl w:ilvl="2" w:tplc="0416001B" w:tentative="1">
+      <w:start w:val="1"/>
+      <w:numFmt w:val="lowerRoman"/>
+      <w:lvlText w:val="%3."/>
+      <w:lvlJc w:val="right"/>
+      <w:pPr>
+        <w:ind w:left="3600" w:hanging="180"/>
+      </w:pPr>
+    </w:lvl>
+    <w:lvl w:ilvl="3" w:tplc="0416000F" w:tentative="1">
+      <w:start w:val="1"/>
+      <w:numFmt w:val="decimal"/>
+      <w:lvlText w:val="%4."/>
+      <w:lvlJc w:val="left"/>
+      <w:pPr>
+        <w:ind w:left="4320" w:hanging="360"/>
+      </w:pPr>
+    </w:lvl>
+    <w:lvl w:ilvl="4" w:tplc="04160019" w:tentative="1">
+      <w:start w:val="1"/>
+      <w:numFmt w:val="lowerLetter"/>
+      <w:lvlText w:val="%5."/>
+      <w:lvlJc w:val="left"/>
+      <w:pPr>
+        <w:ind w:left="5040" w:hanging="360"/>
+      </w:pPr>
+    </w:lvl>
+    <w:lvl w:ilvl="5" w:tplc="0416001B" w:tentative="1">
+      <w:start w:val="1"/>
+      <w:numFmt w:val="lowerRoman"/>
+      <w:lvlText w:val="%6."/>
+      <w:lvlJc w:val="right"/>
+      <w:pPr>
+        <w:ind w:left="5760" w:hanging="180"/>
+      </w:pPr>
+    </w:lvl>
+    <w:lvl w:ilvl="6" w:tplc="0416000F" w:tentative="1">
+      <w:start w:val="1"/>
+      <w:numFmt w:val="decimal"/>
+      <w:lvlText w:val="%7."/>
+      <w:lvlJc w:val="left"/>
+      <w:pPr>
+        <w:ind w:left="6480" w:hanging="360"/>
+      </w:pPr>
+    </w:lvl>
+    <w:lvl w:ilvl="7" w:tplc="04160019" w:tentative="1">
+      <w:start w:val="1"/>
+      <w:numFmt w:val="lowerLetter"/>
+      <w:lvlText w:val="%8."/>
+      <w:lvlJc w:val="left"/>
+      <w:pPr>
+        <w:ind w:left="7200" w:hanging="360"/>
+      </w:pPr>
+    </w:lvl>
+    <w:lvl w:ilvl="8" w:tplc="0416001B" w:tentative="1">
+      <w:start w:val="1"/>
+      <w:numFmt w:val="lowerRoman"/>
+      <w:lvlText w:val="%9."/>
+      <w:lvlJc w:val="right"/>
+      <w:pPr>
+        <w:ind w:left="7920" w:hanging="180"/>
+      </w:pPr>
+    </w:lvl>
+  </w:abstractNum>
+  <w:abstractNum w:abstractNumId="67" w15:restartNumberingAfterBreak="0">
     <w:nsid w:val="6D73181D"/>
     <w:multiLevelType w:val="hybridMultilevel"/>
     <w:tmpl w:val="70C0ECE6"/>
@@ -23216,7 +25044,7 @@
       </w:rPr>
     </w:lvl>
   </w:abstractNum>
-  <w:abstractNum w:abstractNumId="65" w15:restartNumberingAfterBreak="0">
+  <w:abstractNum w:abstractNumId="68" w15:restartNumberingAfterBreak="0">
     <w:nsid w:val="6EF57C2D"/>
     <w:multiLevelType w:val="hybridMultilevel"/>
     <w:tmpl w:val="17E4F926"/>
@@ -23356,7 +25184,7 @@
       </w:rPr>
     </w:lvl>
   </w:abstractNum>
-  <w:abstractNum w:abstractNumId="66" w15:restartNumberingAfterBreak="0">
+  <w:abstractNum w:abstractNumId="69" w15:restartNumberingAfterBreak="0">
     <w:nsid w:val="70C57EC2"/>
     <w:multiLevelType w:val="hybridMultilevel"/>
     <w:tmpl w:val="493841D4"/>
@@ -23469,7 +25297,7 @@
       </w:pPr>
     </w:lvl>
   </w:abstractNum>
-  <w:abstractNum w:abstractNumId="67" w15:restartNumberingAfterBreak="0">
+  <w:abstractNum w:abstractNumId="70" w15:restartNumberingAfterBreak="0">
     <w:nsid w:val="70D9733D"/>
     <w:multiLevelType w:val="hybridMultilevel"/>
     <w:tmpl w:val="81BA4848"/>
@@ -23609,7 +25437,7 @@
       </w:rPr>
     </w:lvl>
   </w:abstractNum>
-  <w:abstractNum w:abstractNumId="68" w15:restartNumberingAfterBreak="0">
+  <w:abstractNum w:abstractNumId="71" w15:restartNumberingAfterBreak="0">
     <w:nsid w:val="71674412"/>
     <w:multiLevelType w:val="hybridMultilevel"/>
     <w:tmpl w:val="677C880A"/>
@@ -23725,7 +25553,7 @@
       </w:pPr>
     </w:lvl>
   </w:abstractNum>
-  <w:abstractNum w:abstractNumId="69" w15:restartNumberingAfterBreak="0">
+  <w:abstractNum w:abstractNumId="72" w15:restartNumberingAfterBreak="0">
     <w:nsid w:val="71DC5A85"/>
     <w:multiLevelType w:val="hybridMultilevel"/>
     <w:tmpl w:val="CD04CB4C"/>
@@ -23865,7 +25693,7 @@
       </w:rPr>
     </w:lvl>
   </w:abstractNum>
-  <w:abstractNum w:abstractNumId="70" w15:restartNumberingAfterBreak="0">
+  <w:abstractNum w:abstractNumId="73" w15:restartNumberingAfterBreak="0">
     <w:nsid w:val="75201A62"/>
     <w:multiLevelType w:val="multilevel"/>
     <w:tmpl w:val="8B3E4808"/>
@@ -24005,7 +25833,7 @@
       </w:rPr>
     </w:lvl>
   </w:abstractNum>
-  <w:abstractNum w:abstractNumId="71" w15:restartNumberingAfterBreak="0">
+  <w:abstractNum w:abstractNumId="74" w15:restartNumberingAfterBreak="0">
     <w:nsid w:val="76D5253D"/>
     <w:multiLevelType w:val="hybridMultilevel"/>
     <w:tmpl w:val="A64E9860"/>
@@ -24145,7 +25973,7 @@
       </w:rPr>
     </w:lvl>
   </w:abstractNum>
-  <w:abstractNum w:abstractNumId="72" w15:restartNumberingAfterBreak="0">
+  <w:abstractNum w:abstractNumId="75" w15:restartNumberingAfterBreak="0">
     <w:nsid w:val="779A140F"/>
     <w:multiLevelType w:val="hybridMultilevel"/>
     <w:tmpl w:val="7AE2D5B2"/>
@@ -24285,7 +26113,7 @@
       </w:rPr>
     </w:lvl>
   </w:abstractNum>
-  <w:abstractNum w:abstractNumId="73" w15:restartNumberingAfterBreak="0">
+  <w:abstractNum w:abstractNumId="76" w15:restartNumberingAfterBreak="0">
     <w:nsid w:val="77B5253B"/>
     <w:multiLevelType w:val="hybridMultilevel"/>
     <w:tmpl w:val="E488D35C"/>
@@ -24425,7 +26253,7 @@
       </w:rPr>
     </w:lvl>
   </w:abstractNum>
-  <w:abstractNum w:abstractNumId="74" w15:restartNumberingAfterBreak="0">
+  <w:abstractNum w:abstractNumId="77" w15:restartNumberingAfterBreak="0">
     <w:nsid w:val="78CB57A1"/>
     <w:multiLevelType w:val="hybridMultilevel"/>
     <w:tmpl w:val="13480882"/>
@@ -24565,7 +26393,7 @@
       </w:rPr>
     </w:lvl>
   </w:abstractNum>
-  <w:abstractNum w:abstractNumId="75" w15:restartNumberingAfterBreak="0">
+  <w:abstractNum w:abstractNumId="78" w15:restartNumberingAfterBreak="0">
     <w:nsid w:val="79337207"/>
     <w:multiLevelType w:val="hybridMultilevel"/>
     <w:tmpl w:val="75E2C4CE"/>
@@ -24705,7 +26533,7 @@
       </w:rPr>
     </w:lvl>
   </w:abstractNum>
-  <w:abstractNum w:abstractNumId="76" w15:restartNumberingAfterBreak="0">
+  <w:abstractNum w:abstractNumId="79" w15:restartNumberingAfterBreak="0">
     <w:nsid w:val="7AD34732"/>
     <w:multiLevelType w:val="hybridMultilevel"/>
     <w:tmpl w:val="35903AB6"/>
@@ -24824,7 +26652,7 @@
       </w:pPr>
     </w:lvl>
   </w:abstractNum>
-  <w:abstractNum w:abstractNumId="77" w15:restartNumberingAfterBreak="0">
+  <w:abstractNum w:abstractNumId="80" w15:restartNumberingAfterBreak="0">
     <w:nsid w:val="7C646316"/>
     <w:multiLevelType w:val="hybridMultilevel"/>
     <w:tmpl w:val="F666603C"/>
@@ -24914,70 +26742,70 @@
     </w:lvl>
   </w:abstractNum>
   <w:num w:numId="1">
-    <w:abstractNumId w:val="43"/>
+    <w:abstractNumId w:val="44"/>
   </w:num>
   <w:num w:numId="2">
-    <w:abstractNumId w:val="76"/>
+    <w:abstractNumId w:val="79"/>
   </w:num>
   <w:num w:numId="3">
-    <w:abstractNumId w:val="71"/>
+    <w:abstractNumId w:val="74"/>
   </w:num>
   <w:num w:numId="4">
     <w:abstractNumId w:val="8"/>
   </w:num>
   <w:num w:numId="5">
-    <w:abstractNumId w:val="14"/>
+    <w:abstractNumId w:val="15"/>
   </w:num>
   <w:num w:numId="6">
-    <w:abstractNumId w:val="67"/>
+    <w:abstractNumId w:val="70"/>
   </w:num>
   <w:num w:numId="7">
+    <w:abstractNumId w:val="71"/>
+  </w:num>
+  <w:num w:numId="8">
+    <w:abstractNumId w:val="77"/>
+  </w:num>
+  <w:num w:numId="9">
     <w:abstractNumId w:val="68"/>
   </w:num>
-  <w:num w:numId="8">
-    <w:abstractNumId w:val="74"/>
+  <w:num w:numId="10">
+    <w:abstractNumId w:val="49"/>
   </w:num>
-  <w:num w:numId="9">
+  <w:num w:numId="11">
+    <w:abstractNumId w:val="40"/>
+  </w:num>
+  <w:num w:numId="12">
+    <w:abstractNumId w:val="62"/>
+  </w:num>
+  <w:num w:numId="13">
+    <w:abstractNumId w:val="53"/>
+  </w:num>
+  <w:num w:numId="14">
+    <w:abstractNumId w:val="46"/>
+  </w:num>
+  <w:num w:numId="15">
+    <w:abstractNumId w:val="37"/>
+  </w:num>
+  <w:num w:numId="16">
+    <w:abstractNumId w:val="38"/>
+  </w:num>
+  <w:num w:numId="17">
+    <w:abstractNumId w:val="55"/>
+  </w:num>
+  <w:num w:numId="18">
     <w:abstractNumId w:val="65"/>
   </w:num>
-  <w:num w:numId="10">
-    <w:abstractNumId w:val="48"/>
-  </w:num>
-  <w:num w:numId="11">
-    <w:abstractNumId w:val="39"/>
-  </w:num>
-  <w:num w:numId="12">
-    <w:abstractNumId w:val="60"/>
-  </w:num>
-  <w:num w:numId="13">
-    <w:abstractNumId w:val="52"/>
-  </w:num>
-  <w:num w:numId="14">
-    <w:abstractNumId w:val="45"/>
-  </w:num>
-  <w:num w:numId="15">
-    <w:abstractNumId w:val="36"/>
-  </w:num>
-  <w:num w:numId="16">
-    <w:abstractNumId w:val="37"/>
-  </w:num>
-  <w:num w:numId="17">
-    <w:abstractNumId w:val="54"/>
-  </w:num>
-  <w:num w:numId="18">
-    <w:abstractNumId w:val="63"/>
-  </w:num>
   <w:num w:numId="19">
-    <w:abstractNumId w:val="17"/>
+    <w:abstractNumId w:val="18"/>
   </w:num>
   <w:num w:numId="20">
-    <w:abstractNumId w:val="30"/>
+    <w:abstractNumId w:val="31"/>
   </w:num>
   <w:num w:numId="21">
-    <w:abstractNumId w:val="25"/>
+    <w:abstractNumId w:val="26"/>
   </w:num>
   <w:num w:numId="22">
-    <w:abstractNumId w:val="40"/>
+    <w:abstractNumId w:val="41"/>
   </w:num>
   <w:num w:numId="23">
     <w:abstractNumId w:val="12"/>
@@ -24986,25 +26814,25 @@
     <w:abstractNumId w:val="2"/>
   </w:num>
   <w:num w:numId="25">
-    <w:abstractNumId w:val="56"/>
+    <w:abstractNumId w:val="58"/>
   </w:num>
   <w:num w:numId="26">
-    <w:abstractNumId w:val="46"/>
+    <w:abstractNumId w:val="47"/>
   </w:num>
   <w:num w:numId="27">
-    <w:abstractNumId w:val="51"/>
+    <w:abstractNumId w:val="52"/>
   </w:num>
   <w:num w:numId="28">
-    <w:abstractNumId w:val="53"/>
+    <w:abstractNumId w:val="54"/>
   </w:num>
   <w:num w:numId="29">
-    <w:abstractNumId w:val="29"/>
+    <w:abstractNumId w:val="30"/>
   </w:num>
   <w:num w:numId="30">
-    <w:abstractNumId w:val="32"/>
+    <w:abstractNumId w:val="33"/>
   </w:num>
   <w:num w:numId="31">
-    <w:abstractNumId w:val="18"/>
+    <w:abstractNumId w:val="19"/>
   </w:num>
   <w:num w:numId="32">
     <w:abstractNumId w:val="6"/>
@@ -25013,31 +26841,31 @@
     <w:abstractNumId w:val="11"/>
   </w:num>
   <w:num w:numId="34">
-    <w:abstractNumId w:val="64"/>
+    <w:abstractNumId w:val="67"/>
   </w:num>
   <w:num w:numId="35">
-    <w:abstractNumId w:val="72"/>
+    <w:abstractNumId w:val="75"/>
   </w:num>
   <w:num w:numId="36">
-    <w:abstractNumId w:val="55"/>
+    <w:abstractNumId w:val="56"/>
   </w:num>
   <w:num w:numId="37">
-    <w:abstractNumId w:val="26"/>
+    <w:abstractNumId w:val="27"/>
   </w:num>
   <w:num w:numId="38">
-    <w:abstractNumId w:val="21"/>
+    <w:abstractNumId w:val="22"/>
   </w:num>
   <w:num w:numId="39">
     <w:abstractNumId w:val="4"/>
   </w:num>
   <w:num w:numId="40">
-    <w:abstractNumId w:val="49"/>
+    <w:abstractNumId w:val="50"/>
   </w:num>
   <w:num w:numId="41">
-    <w:abstractNumId w:val="38"/>
+    <w:abstractNumId w:val="39"/>
   </w:num>
   <w:num w:numId="42">
-    <w:abstractNumId w:val="15"/>
+    <w:abstractNumId w:val="16"/>
   </w:num>
   <w:num w:numId="43">
     <w:abstractNumId w:val="7"/>
@@ -25049,19 +26877,19 @@
     <w:abstractNumId w:val="9"/>
   </w:num>
   <w:num w:numId="46">
-    <w:abstractNumId w:val="34"/>
+    <w:abstractNumId w:val="35"/>
   </w:num>
   <w:num w:numId="47">
     <w:abstractNumId w:val="3"/>
   </w:num>
   <w:num w:numId="48">
-    <w:abstractNumId w:val="69"/>
+    <w:abstractNumId w:val="72"/>
   </w:num>
   <w:num w:numId="49">
-    <w:abstractNumId w:val="27"/>
+    <w:abstractNumId w:val="28"/>
   </w:num>
   <w:num w:numId="50">
-    <w:abstractNumId w:val="59"/>
+    <w:abstractNumId w:val="61"/>
   </w:num>
   <w:num w:numId="51">
     <w:abstractNumId w:val="5"/>
@@ -25082,82 +26910,91 @@
     </w:lvlOverride>
   </w:num>
   <w:num w:numId="53">
-    <w:abstractNumId w:val="28"/>
+    <w:abstractNumId w:val="29"/>
   </w:num>
   <w:num w:numId="54">
-    <w:abstractNumId w:val="61"/>
+    <w:abstractNumId w:val="63"/>
   </w:num>
   <w:num w:numId="55">
-    <w:abstractNumId w:val="41"/>
+    <w:abstractNumId w:val="42"/>
   </w:num>
   <w:num w:numId="56">
-    <w:abstractNumId w:val="42"/>
+    <w:abstractNumId w:val="43"/>
   </w:num>
   <w:num w:numId="57">
-    <w:abstractNumId w:val="57"/>
+    <w:abstractNumId w:val="59"/>
   </w:num>
   <w:num w:numId="58">
-    <w:abstractNumId w:val="70"/>
+    <w:abstractNumId w:val="73"/>
   </w:num>
   <w:num w:numId="59">
-    <w:abstractNumId w:val="47"/>
+    <w:abstractNumId w:val="48"/>
   </w:num>
   <w:num w:numId="60">
-    <w:abstractNumId w:val="13"/>
+    <w:abstractNumId w:val="14"/>
   </w:num>
   <w:num w:numId="61">
-    <w:abstractNumId w:val="58"/>
+    <w:abstractNumId w:val="60"/>
   </w:num>
   <w:num w:numId="62">
-    <w:abstractNumId w:val="44"/>
+    <w:abstractNumId w:val="45"/>
   </w:num>
   <w:num w:numId="63">
-    <w:abstractNumId w:val="33"/>
+    <w:abstractNumId w:val="34"/>
   </w:num>
   <w:num w:numId="64">
-    <w:abstractNumId w:val="23"/>
+    <w:abstractNumId w:val="24"/>
   </w:num>
   <w:num w:numId="65">
-    <w:abstractNumId w:val="24"/>
+    <w:abstractNumId w:val="25"/>
   </w:num>
   <w:num w:numId="66">
-    <w:abstractNumId w:val="31"/>
+    <w:abstractNumId w:val="32"/>
   </w:num>
   <w:num w:numId="67">
-    <w:abstractNumId w:val="75"/>
+    <w:abstractNumId w:val="78"/>
   </w:num>
   <w:num w:numId="68">
-    <w:abstractNumId w:val="73"/>
+    <w:abstractNumId w:val="76"/>
   </w:num>
   <w:num w:numId="69">
-    <w:abstractNumId w:val="62"/>
+    <w:abstractNumId w:val="64"/>
   </w:num>
   <w:num w:numId="70">
-    <w:abstractNumId w:val="20"/>
+    <w:abstractNumId w:val="21"/>
   </w:num>
   <w:num w:numId="71">
-    <w:abstractNumId w:val="16"/>
+    <w:abstractNumId w:val="17"/>
   </w:num>
   <w:num w:numId="72">
     <w:abstractNumId w:val="1"/>
   </w:num>
   <w:num w:numId="73">
-    <w:abstractNumId w:val="35"/>
+    <w:abstractNumId w:val="36"/>
   </w:num>
   <w:num w:numId="74">
-    <w:abstractNumId w:val="66"/>
+    <w:abstractNumId w:val="69"/>
   </w:num>
   <w:num w:numId="75">
-    <w:abstractNumId w:val="50"/>
+    <w:abstractNumId w:val="51"/>
   </w:num>
   <w:num w:numId="76">
-    <w:abstractNumId w:val="22"/>
+    <w:abstractNumId w:val="23"/>
   </w:num>
   <w:num w:numId="77">
-    <w:abstractNumId w:val="77"/>
+    <w:abstractNumId w:val="80"/>
   </w:num>
   <w:num w:numId="78">
-    <w:abstractNumId w:val="19"/>
+    <w:abstractNumId w:val="20"/>
+  </w:num>
+  <w:num w:numId="79">
+    <w:abstractNumId w:val="13"/>
+  </w:num>
+  <w:num w:numId="80">
+    <w:abstractNumId w:val="57"/>
+  </w:num>
+  <w:num w:numId="81">
+    <w:abstractNumId w:val="66"/>
   </w:num>
   <w:numIdMacAtCleanup w:val="72"/>
 </w:numbering>

</xml_diff>

<commit_message>
Formatação: Justificar os dois últimos parágrafos da seção 2.4
</commit_message>
<xml_diff>
--- a/Utilização de Behaviour-Driven Development para apoio à Gestão das Comunicações.docx
+++ b/Utilização de Behaviour-Driven Development para apoio à Gestão das Comunicações.docx
@@ -13059,6 +13059,7 @@
     <w:p>
       <w:pPr>
         <w:spacing w:line="360" w:lineRule="auto"/>
+        <w:jc w:val="both"/>
         <w:rPr>
           <w:b w:val="0"/>
           <w:bCs w:val="0"/>
@@ -13088,6 +13089,7 @@
     <w:p>
       <w:pPr>
         <w:spacing w:line="360" w:lineRule="auto"/>
+        <w:jc w:val="both"/>
         <w:rPr>
           <w:b w:val="0"/>
           <w:bCs w:val="0"/>
@@ -13099,6 +13101,7 @@
     <w:p>
       <w:pPr>
         <w:spacing w:line="360" w:lineRule="auto"/>
+        <w:jc w:val="both"/>
         <w:rPr>
           <w:b w:val="0"/>
           <w:bCs w:val="0"/>
@@ -16139,21 +16142,21 @@
         <v:path o:extrusionok="f" gradientshapeok="t" o:connecttype="rect"/>
         <o:lock v:ext="edit" aspectratio="t"/>
       </v:shapetype>
-      <v:shape id="_x0000_i1380" type="#_x0000_t75" style="width:7.5pt;height:7.5pt" o:bullet="t">
+      <v:shape id="_x0000_i1383" type="#_x0000_t75" style="width:7.5pt;height:7.5pt" o:bullet="t">
         <v:imagedata r:id="rId1" o:title="clip_image001"/>
       </v:shape>
     </w:pict>
   </w:numPicBullet>
   <w:numPicBullet w:numPicBulletId="1">
     <w:pict>
-      <v:shape id="_x0000_i1381" type="#_x0000_t75" style="width:14.25pt;height:14.25pt" o:bullet="t">
+      <v:shape id="_x0000_i1384" type="#_x0000_t75" style="width:14.25pt;height:14.25pt" o:bullet="t">
         <v:imagedata r:id="rId2" o:title="clip_image002"/>
       </v:shape>
     </w:pict>
   </w:numPicBullet>
   <w:numPicBullet w:numPicBulletId="2">
     <w:pict>
-      <v:shape id="_x0000_i1382" type="#_x0000_t75" style="width:7.5pt;height:7.5pt" o:bullet="t">
+      <v:shape id="_x0000_i1385" type="#_x0000_t75" style="width:7.5pt;height:7.5pt" o:bullet="t">
         <v:imagedata r:id="rId3" o:title="clip_image003"/>
       </v:shape>
     </w:pict>

</xml_diff>

<commit_message>
Adicionar seção 2.5; Atualizar referências
</commit_message>
<xml_diff>
--- a/Utilização de Behaviour-Driven Development para apoio à Gestão das Comunicações.docx
+++ b/Utilização de Behaviour-Driven Development para apoio à Gestão das Comunicações.docx
@@ -7083,7 +7083,27 @@
           <w:szCs w:val="24"/>
           <w:lang w:val="it-IT"/>
         </w:rPr>
-        <w:t xml:space="preserve"> e facilitar o entendimento de quais critérios precisam ser satisfeitos para atingimento dos objetivos do projeto, visto que busca descrever o comportamento esperado do software (DAN NORTH &amp; ASSOCIATES, 2006) aumentando a eficiência das comunicações</w:t>
+        <w:t xml:space="preserve"> e facilitar o entendimento de quais critérios precisam ser satisfeitos para atingimento dos objetivos do projeto, visto que busca descrever o comportamento esperado do </w:t>
+      </w:r>
+      <w:r>
+        <w:rPr>
+          <w:b w:val="0"/>
+          <w:i/>
+          <w:iCs/>
+          <w:sz w:val="24"/>
+          <w:szCs w:val="24"/>
+          <w:lang w:val="it-IT"/>
+        </w:rPr>
+        <w:t>software</w:t>
+      </w:r>
+      <w:r>
+        <w:rPr>
+          <w:b w:val="0"/>
+          <w:sz w:val="24"/>
+          <w:szCs w:val="24"/>
+          <w:lang w:val="it-IT"/>
+        </w:rPr>
+        <w:t xml:space="preserve"> (DAN NORTH &amp; ASSOCIATES, 2006) aumentando a eficiência das comunicações</w:t>
       </w:r>
       <w:r>
         <w:rPr>
@@ -7374,7 +7394,27 @@
           <w:szCs w:val="24"/>
           <w:lang w:val="it-IT"/>
         </w:rPr>
-        <w:t>Propor a utilização das práticas de BDD para definir o comportamento e critérios de aceite do software (como abordagem de Engenharia de Requisitos</w:t>
+        <w:t xml:space="preserve">Propor a utilização das práticas de BDD para definir o comportamento e critérios de aceite do </w:t>
+      </w:r>
+      <w:r>
+        <w:rPr>
+          <w:b w:val="0"/>
+          <w:i/>
+          <w:iCs/>
+          <w:sz w:val="24"/>
+          <w:szCs w:val="24"/>
+          <w:lang w:val="it-IT"/>
+        </w:rPr>
+        <w:t>software</w:t>
+      </w:r>
+      <w:r>
+        <w:rPr>
+          <w:b w:val="0"/>
+          <w:sz w:val="24"/>
+          <w:szCs w:val="24"/>
+          <w:lang w:val="it-IT"/>
+        </w:rPr>
+        <w:t xml:space="preserve"> (como abordagem de Engenharia de Requisitos</w:t>
       </w:r>
       <w:r>
         <w:rPr>
@@ -7622,7 +7662,27 @@
           <w:szCs w:val="24"/>
           <w:lang w:val="it-IT"/>
         </w:rPr>
-        <w:t xml:space="preserve">De acordo com o estudo de (VERNER; SAMPSON; CERPA, 2008), que avaliou o andamento de 8 projetos de desenvolvimento de software que não obtiveram sucesso, decisões tomadas sem o entendimento pleno dos requisitos do sistema </w:t>
+        <w:t xml:space="preserve">De acordo com o estudo de (VERNER; SAMPSON; CERPA, 2008), que avaliou o andamento de 8 projetos de desenvolvimento de </w:t>
+      </w:r>
+      <w:r>
+        <w:rPr>
+          <w:b w:val="0"/>
+          <w:i/>
+          <w:iCs/>
+          <w:sz w:val="24"/>
+          <w:szCs w:val="24"/>
+          <w:lang w:val="it-IT"/>
+        </w:rPr>
+        <w:t>software</w:t>
+      </w:r>
+      <w:r>
+        <w:rPr>
+          <w:b w:val="0"/>
+          <w:sz w:val="24"/>
+          <w:szCs w:val="24"/>
+          <w:lang w:val="it-IT"/>
+        </w:rPr>
+        <w:t xml:space="preserve"> que não obtiveram sucesso, decisões tomadas sem o entendimento pleno dos requisitos do sistema </w:t>
       </w:r>
       <w:r>
         <w:rPr>
@@ -7778,7 +7838,27 @@
           <w:szCs w:val="24"/>
           <w:lang w:val="it-IT"/>
         </w:rPr>
-        <w:t>corroboram o impacto que ocorre quando não há a preocupação em modelar os requisitos e critérios de aceitação do software de um modo que o entendimento sobre o que precisa ser feito é comum aos Stakeholders, e também quando não há uma gestão efetiva das comunicações.</w:t>
+        <w:t xml:space="preserve">corroboram o impacto que ocorre quando não há a preocupação em modelar os requisitos e critérios de aceitação do </w:t>
+      </w:r>
+      <w:r>
+        <w:rPr>
+          <w:b w:val="0"/>
+          <w:i/>
+          <w:iCs/>
+          <w:sz w:val="24"/>
+          <w:szCs w:val="24"/>
+          <w:lang w:val="it-IT"/>
+        </w:rPr>
+        <w:t>software</w:t>
+      </w:r>
+      <w:r>
+        <w:rPr>
+          <w:b w:val="0"/>
+          <w:sz w:val="24"/>
+          <w:szCs w:val="24"/>
+          <w:lang w:val="it-IT"/>
+        </w:rPr>
+        <w:t xml:space="preserve"> de um modo que o entendimento sobre o que precisa ser feito é comum aos Stakeholders, e também quando não há uma gestão efetiva das comunicações.</w:t>
       </w:r>
     </w:p>
     <w:p>
@@ -7804,7 +7884,6 @@
           <w:lang w:val="it-IT"/>
         </w:rPr>
       </w:pPr>
-      <w:proofErr w:type="gramStart"/>
       <w:r>
         <w:rPr>
           <w:sz w:val="24"/>
@@ -7817,21 +7896,7 @@
           <w:sz w:val="24"/>
           <w:szCs w:val="24"/>
         </w:rPr>
-        <w:t>4</w:t>
-      </w:r>
-      <w:r>
-        <w:rPr>
-          <w:sz w:val="24"/>
-          <w:szCs w:val="24"/>
-        </w:rPr>
-        <w:t xml:space="preserve"> </w:t>
-      </w:r>
-      <w:r>
-        <w:rPr>
-          <w:sz w:val="24"/>
-          <w:szCs w:val="24"/>
-        </w:rPr>
-        <w:t xml:space="preserve"> </w:t>
+        <w:t xml:space="preserve">4 </w:t>
       </w:r>
       <w:r>
         <w:rPr>
@@ -7840,7 +7905,6 @@
         </w:rPr>
         <w:t>Metodologia</w:t>
       </w:r>
-      <w:proofErr w:type="gramEnd"/>
     </w:p>
     <w:p>
       <w:pPr>
@@ -7889,7 +7953,27 @@
           <w:szCs w:val="24"/>
           <w:lang w:val="it-IT"/>
         </w:rPr>
-        <w:t xml:space="preserve">realizada após a aplicação de um Checklist de práticas em um projeto real de software de uma instituição financeira. </w:t>
+        <w:t xml:space="preserve">realizada após a aplicação de um Checklist de práticas em um projeto real de </w:t>
+      </w:r>
+      <w:r>
+        <w:rPr>
+          <w:b w:val="0"/>
+          <w:i/>
+          <w:iCs/>
+          <w:sz w:val="24"/>
+          <w:szCs w:val="24"/>
+          <w:lang w:val="it-IT"/>
+        </w:rPr>
+        <w:t>software</w:t>
+      </w:r>
+      <w:r>
+        <w:rPr>
+          <w:b w:val="0"/>
+          <w:sz w:val="24"/>
+          <w:szCs w:val="24"/>
+          <w:lang w:val="it-IT"/>
+        </w:rPr>
+        <w:t xml:space="preserve"> de uma instituição financeira. </w:t>
       </w:r>
     </w:p>
     <w:p>
@@ -8179,7 +8263,27 @@
           <w:sz w:val="24"/>
           <w:szCs w:val="24"/>
         </w:rPr>
-        <w:t xml:space="preserve"> em um projeto real de desenvolvimento de Software</w:t>
+        <w:t xml:space="preserve"> em um projeto real de desenvolvimento de </w:t>
+      </w:r>
+      <w:r>
+        <w:rPr>
+          <w:b w:val="0"/>
+          <w:i/>
+          <w:iCs/>
+          <w:sz w:val="24"/>
+          <w:szCs w:val="24"/>
+        </w:rPr>
+        <w:t>s</w:t>
+      </w:r>
+      <w:r>
+        <w:rPr>
+          <w:b w:val="0"/>
+          <w:i/>
+          <w:iCs/>
+          <w:sz w:val="24"/>
+          <w:szCs w:val="24"/>
+        </w:rPr>
+        <w:t>oftware</w:t>
       </w:r>
       <w:r>
         <w:rPr>
@@ -8632,7 +8736,27 @@
           <w:szCs w:val="24"/>
           <w:lang w:val="it-IT"/>
         </w:rPr>
-        <w:t>. Este Checklist será aplicado em um projeto real de desenvolvimento de software para</w:t>
+        <w:t xml:space="preserve">. Este Checklist será aplicado em um projeto real de desenvolvimento de </w:t>
+      </w:r>
+      <w:r>
+        <w:rPr>
+          <w:b w:val="0"/>
+          <w:i/>
+          <w:iCs/>
+          <w:sz w:val="24"/>
+          <w:szCs w:val="24"/>
+          <w:lang w:val="it-IT"/>
+        </w:rPr>
+        <w:t>software</w:t>
+      </w:r>
+      <w:r>
+        <w:rPr>
+          <w:b w:val="0"/>
+          <w:sz w:val="24"/>
+          <w:szCs w:val="24"/>
+          <w:lang w:val="it-IT"/>
+        </w:rPr>
+        <w:t xml:space="preserve"> para</w:t>
       </w:r>
       <w:r>
         <w:rPr>
@@ -8863,7 +8987,27 @@
           <w:szCs w:val="24"/>
           <w:lang w:val="it-IT"/>
         </w:rPr>
-        <w:t xml:space="preserve"> O próprio software entregue também será parâmetro</w:t>
+        <w:t xml:space="preserve"> O próprio </w:t>
+      </w:r>
+      <w:r>
+        <w:rPr>
+          <w:b w:val="0"/>
+          <w:i/>
+          <w:iCs/>
+          <w:sz w:val="24"/>
+          <w:szCs w:val="24"/>
+          <w:lang w:val="it-IT"/>
+        </w:rPr>
+        <w:t>software</w:t>
+      </w:r>
+      <w:r>
+        <w:rPr>
+          <w:b w:val="0"/>
+          <w:sz w:val="24"/>
+          <w:szCs w:val="24"/>
+          <w:lang w:val="it-IT"/>
+        </w:rPr>
+        <w:t xml:space="preserve"> entregue também será parâmetro</w:t>
       </w:r>
       <w:r>
         <w:rPr>
@@ -8882,7 +9026,27 @@
           <w:lang w:val="it-IT"/>
         </w:rPr>
         <w:lastRenderedPageBreak/>
-        <w:t xml:space="preserve">sendo que a principal pespectiva será a da Qualidade (ou seja, se o software faz aquilo </w:t>
+        <w:t xml:space="preserve">sendo que a principal pespectiva será a da Qualidade (ou seja, se o </w:t>
+      </w:r>
+      <w:r>
+        <w:rPr>
+          <w:b w:val="0"/>
+          <w:i/>
+          <w:iCs/>
+          <w:sz w:val="24"/>
+          <w:szCs w:val="24"/>
+          <w:lang w:val="it-IT"/>
+        </w:rPr>
+        <w:t>software</w:t>
+      </w:r>
+      <w:r>
+        <w:rPr>
+          <w:b w:val="0"/>
+          <w:sz w:val="24"/>
+          <w:szCs w:val="24"/>
+          <w:lang w:val="it-IT"/>
+        </w:rPr>
+        <w:t xml:space="preserve"> faz aquilo </w:t>
       </w:r>
       <w:r>
         <w:rPr>
@@ -9511,7 +9675,7 @@
           <w:szCs w:val="24"/>
           <w:lang w:val="it-IT"/>
         </w:rPr>
-        <w:t xml:space="preserve">. </w:t>
+        <w:t>.</w:t>
       </w:r>
     </w:p>
     <w:p>
@@ -10007,7 +10171,29 @@
           <w:szCs w:val="24"/>
           <w:lang w:val="it-IT"/>
         </w:rPr>
-        <w:t xml:space="preserve">de desenvolver software </w:t>
+        <w:t xml:space="preserve">de desenvolver </w:t>
+      </w:r>
+      <w:r>
+        <w:rPr>
+          <w:b w:val="0"/>
+          <w:bCs w:val="0"/>
+          <w:i/>
+          <w:iCs/>
+          <w:sz w:val="24"/>
+          <w:szCs w:val="24"/>
+          <w:lang w:val="it-IT"/>
+        </w:rPr>
+        <w:t>software</w:t>
+      </w:r>
+      <w:r>
+        <w:rPr>
+          <w:b w:val="0"/>
+          <w:bCs w:val="0"/>
+          <w:sz w:val="24"/>
+          <w:szCs w:val="24"/>
+          <w:lang w:val="it-IT"/>
+        </w:rPr>
+        <w:t xml:space="preserve"> </w:t>
       </w:r>
       <w:r>
         <w:rPr>
@@ -10182,11 +10368,23 @@
         <w:rPr>
           <w:b w:val="0"/>
           <w:bCs w:val="0"/>
+          <w:i/>
+          <w:iCs/>
           <w:sz w:val="20"/>
           <w:szCs w:val="20"/>
           <w:lang w:val="it-IT"/>
         </w:rPr>
-        <w:t xml:space="preserve">Software </w:t>
+        <w:t>Software</w:t>
+      </w:r>
+      <w:r>
+        <w:rPr>
+          <w:b w:val="0"/>
+          <w:bCs w:val="0"/>
+          <w:sz w:val="20"/>
+          <w:szCs w:val="20"/>
+          <w:lang w:val="it-IT"/>
+        </w:rPr>
+        <w:t xml:space="preserve"> </w:t>
       </w:r>
       <w:r>
         <w:rPr>
@@ -10469,7 +10667,29 @@
           <w:szCs w:val="20"/>
           <w:lang w:val="it-IT"/>
         </w:rPr>
-        <w:t xml:space="preserve"> maior prioridade é satisfazer o cliente através da entrega contínua e adiantada de software com valor agregado.</w:t>
+        <w:t xml:space="preserve"> maior prioridade é satisfazer o cliente através da entrega contínua e adiantada de </w:t>
+      </w:r>
+      <w:r>
+        <w:rPr>
+          <w:b w:val="0"/>
+          <w:bCs w:val="0"/>
+          <w:i/>
+          <w:iCs/>
+          <w:sz w:val="20"/>
+          <w:szCs w:val="20"/>
+          <w:lang w:val="it-IT"/>
+        </w:rPr>
+        <w:t>software</w:t>
+      </w:r>
+      <w:r>
+        <w:rPr>
+          <w:b w:val="0"/>
+          <w:bCs w:val="0"/>
+          <w:sz w:val="20"/>
+          <w:szCs w:val="20"/>
+          <w:lang w:val="it-IT"/>
+        </w:rPr>
+        <w:t xml:space="preserve"> com valor agregado.</w:t>
       </w:r>
     </w:p>
     <w:p>
@@ -10525,7 +10745,29 @@
           <w:szCs w:val="20"/>
           <w:lang w:val="it-IT"/>
         </w:rPr>
-        <w:t>Entregar frequentemente software funcionando, de poucas semanas a poucos meses, com preferência à menor escala de tempo.</w:t>
+        <w:t xml:space="preserve">Entregar frequentemente </w:t>
+      </w:r>
+      <w:r>
+        <w:rPr>
+          <w:b w:val="0"/>
+          <w:bCs w:val="0"/>
+          <w:i/>
+          <w:iCs/>
+          <w:sz w:val="20"/>
+          <w:szCs w:val="20"/>
+          <w:lang w:val="it-IT"/>
+        </w:rPr>
+        <w:t>software</w:t>
+      </w:r>
+      <w:r>
+        <w:rPr>
+          <w:b w:val="0"/>
+          <w:bCs w:val="0"/>
+          <w:sz w:val="20"/>
+          <w:szCs w:val="20"/>
+          <w:lang w:val="it-IT"/>
+        </w:rPr>
+        <w:t xml:space="preserve"> funcionando, de poucas semanas a poucos meses, com preferência à menor escala de tempo.</w:t>
       </w:r>
     </w:p>
     <w:p>
@@ -10633,11 +10875,23 @@
         <w:rPr>
           <w:b w:val="0"/>
           <w:bCs w:val="0"/>
+          <w:i/>
+          <w:iCs/>
           <w:sz w:val="20"/>
           <w:szCs w:val="20"/>
           <w:lang w:val="it-IT"/>
         </w:rPr>
-        <w:t>Software funcionando é a medida primária de progresso.</w:t>
+        <w:t>Software</w:t>
+      </w:r>
+      <w:r>
+        <w:rPr>
+          <w:b w:val="0"/>
+          <w:bCs w:val="0"/>
+          <w:sz w:val="20"/>
+          <w:szCs w:val="20"/>
+          <w:lang w:val="it-IT"/>
+        </w:rPr>
+        <w:t xml:space="preserve"> funcionando é a medida primária de progresso.</w:t>
       </w:r>
     </w:p>
     <w:p>
@@ -10921,7 +11175,27 @@
           <w:sz w:val="24"/>
           <w:szCs w:val="24"/>
         </w:rPr>
-        <w:t xml:space="preserve"> (XP), introduzido por Kent Beck, é um conjunto de práticas de desenvolvimento ágil de software que enfatiza o trabalho </w:t>
+        <w:t xml:space="preserve"> (XP), introduzido por Kent Beck, é um conjunto de práticas de desenvolvimento ágil de </w:t>
+      </w:r>
+      <w:r>
+        <w:rPr>
+          <w:b w:val="0"/>
+          <w:bCs w:val="0"/>
+          <w:i/>
+          <w:iCs/>
+          <w:sz w:val="24"/>
+          <w:szCs w:val="24"/>
+        </w:rPr>
+        <w:t>software</w:t>
+      </w:r>
+      <w:r>
+        <w:rPr>
+          <w:b w:val="0"/>
+          <w:bCs w:val="0"/>
+          <w:sz w:val="24"/>
+          <w:szCs w:val="24"/>
+        </w:rPr>
+        <w:t xml:space="preserve"> que enfatiza o trabalho </w:t>
       </w:r>
       <w:r>
         <w:rPr>
@@ -11762,11 +12036,22 @@
           <w:sz w:val="24"/>
           <w:szCs w:val="24"/>
         </w:rPr>
-        <w:t>2.4 Test-</w:t>
+        <w:t xml:space="preserve">2.4 </w:t>
+      </w:r>
+      <w:r>
+        <w:rPr>
+          <w:i/>
+          <w:iCs/>
+          <w:sz w:val="24"/>
+          <w:szCs w:val="24"/>
+        </w:rPr>
+        <w:t>Test-</w:t>
       </w:r>
       <w:proofErr w:type="spellStart"/>
       <w:r>
         <w:rPr>
+          <w:i/>
+          <w:iCs/>
           <w:sz w:val="24"/>
           <w:szCs w:val="24"/>
         </w:rPr>
@@ -11775,6 +12060,8 @@
       <w:proofErr w:type="spellEnd"/>
       <w:r>
         <w:rPr>
+          <w:i/>
+          <w:iCs/>
           <w:sz w:val="24"/>
           <w:szCs w:val="24"/>
         </w:rPr>
@@ -11783,6 +12070,8 @@
       <w:proofErr w:type="spellStart"/>
       <w:r>
         <w:rPr>
+          <w:i/>
+          <w:iCs/>
           <w:sz w:val="24"/>
           <w:szCs w:val="24"/>
         </w:rPr>
@@ -11930,7 +12219,27 @@
           <w:sz w:val="24"/>
           <w:szCs w:val="24"/>
         </w:rPr>
-        <w:t xml:space="preserve"> de testes automatizados é gerada e executada a cada nova versão do software, antes de o mesmo ser enviado para produção</w:t>
+        <w:t xml:space="preserve"> de testes automatizados é gerada e executada a cada nova versão do </w:t>
+      </w:r>
+      <w:r>
+        <w:rPr>
+          <w:b w:val="0"/>
+          <w:bCs w:val="0"/>
+          <w:i/>
+          <w:iCs/>
+          <w:sz w:val="24"/>
+          <w:szCs w:val="24"/>
+        </w:rPr>
+        <w:t>software</w:t>
+      </w:r>
+      <w:r>
+        <w:rPr>
+          <w:b w:val="0"/>
+          <w:bCs w:val="0"/>
+          <w:sz w:val="24"/>
+          <w:szCs w:val="24"/>
+        </w:rPr>
+        <w:t>, antes de o mesmo ser enviado para produção</w:t>
       </w:r>
       <w:r>
         <w:rPr>
@@ -13104,9 +13413,9 @@
         <w:jc w:val="both"/>
         <w:rPr>
           <w:b w:val="0"/>
-          <w:bCs w:val="0"/>
-          <w:sz w:val="24"/>
-          <w:szCs w:val="24"/>
+          <w:sz w:val="24"/>
+          <w:szCs w:val="24"/>
+          <w:lang w:val="it-IT"/>
         </w:rPr>
       </w:pPr>
       <w:r>
@@ -13135,6 +13444,2108 @@
           <w:lang w:val="it-IT"/>
         </w:rPr>
         <w:t>, que além das abordagens de testes de aceitação, busca apoiar a compreensão sobre os comportamentos esperados do sistema, de modo que seja possível tirar proveito dessa compreensão não somente nas atividades de testes, mas também de refinamento de requisitos.</w:t>
+      </w:r>
+    </w:p>
+    <w:p>
+      <w:pPr>
+        <w:spacing w:line="360" w:lineRule="auto"/>
+        <w:jc w:val="both"/>
+        <w:rPr>
+          <w:b w:val="0"/>
+          <w:sz w:val="24"/>
+          <w:szCs w:val="24"/>
+          <w:lang w:val="it-IT"/>
+        </w:rPr>
+      </w:pPr>
+    </w:p>
+    <w:p>
+      <w:pPr>
+        <w:spacing w:line="360" w:lineRule="auto"/>
+        <w:jc w:val="both"/>
+        <w:rPr>
+          <w:bCs w:val="0"/>
+          <w:i/>
+          <w:iCs/>
+          <w:sz w:val="24"/>
+          <w:szCs w:val="24"/>
+          <w:lang w:val="it-IT"/>
+        </w:rPr>
+      </w:pPr>
+      <w:r>
+        <w:rPr>
+          <w:bCs w:val="0"/>
+          <w:sz w:val="24"/>
+          <w:szCs w:val="24"/>
+          <w:lang w:val="it-IT"/>
+        </w:rPr>
+        <w:t xml:space="preserve">2.5 </w:t>
+      </w:r>
+      <w:r>
+        <w:rPr>
+          <w:bCs w:val="0"/>
+          <w:i/>
+          <w:iCs/>
+          <w:sz w:val="24"/>
+          <w:szCs w:val="24"/>
+          <w:lang w:val="it-IT"/>
+        </w:rPr>
+        <w:t>Behaviour-Driven Development</w:t>
+      </w:r>
+    </w:p>
+    <w:p>
+      <w:pPr>
+        <w:spacing w:line="360" w:lineRule="auto"/>
+        <w:jc w:val="both"/>
+        <w:rPr>
+          <w:bCs w:val="0"/>
+          <w:sz w:val="24"/>
+          <w:szCs w:val="24"/>
+        </w:rPr>
+      </w:pPr>
+    </w:p>
+    <w:p>
+      <w:pPr>
+        <w:spacing w:line="360" w:lineRule="auto"/>
+        <w:jc w:val="both"/>
+        <w:rPr>
+          <w:b w:val="0"/>
+          <w:sz w:val="24"/>
+          <w:szCs w:val="24"/>
+        </w:rPr>
+      </w:pPr>
+      <w:r>
+        <w:rPr>
+          <w:b w:val="0"/>
+          <w:sz w:val="24"/>
+          <w:szCs w:val="24"/>
+        </w:rPr>
+        <w:t xml:space="preserve">O </w:t>
+      </w:r>
+      <w:proofErr w:type="spellStart"/>
+      <w:r>
+        <w:rPr>
+          <w:b w:val="0"/>
+          <w:i/>
+          <w:iCs/>
+          <w:sz w:val="24"/>
+          <w:szCs w:val="24"/>
+        </w:rPr>
+        <w:t>Behaviour-Driven</w:t>
+      </w:r>
+      <w:proofErr w:type="spellEnd"/>
+      <w:r>
+        <w:rPr>
+          <w:b w:val="0"/>
+          <w:i/>
+          <w:iCs/>
+          <w:sz w:val="24"/>
+          <w:szCs w:val="24"/>
+        </w:rPr>
+        <w:t xml:space="preserve"> </w:t>
+      </w:r>
+      <w:proofErr w:type="spellStart"/>
+      <w:r>
+        <w:rPr>
+          <w:b w:val="0"/>
+          <w:i/>
+          <w:iCs/>
+          <w:sz w:val="24"/>
+          <w:szCs w:val="24"/>
+        </w:rPr>
+        <w:t>Development</w:t>
+      </w:r>
+      <w:proofErr w:type="spellEnd"/>
+      <w:r>
+        <w:rPr>
+          <w:b w:val="0"/>
+          <w:sz w:val="24"/>
+          <w:szCs w:val="24"/>
+        </w:rPr>
+        <w:t xml:space="preserve"> (BDD), </w:t>
+      </w:r>
+      <w:r>
+        <w:rPr>
+          <w:b w:val="0"/>
+          <w:sz w:val="24"/>
+          <w:szCs w:val="24"/>
+        </w:rPr>
+        <w:t>é um conjunto de práticas apresentado</w:t>
+      </w:r>
+      <w:r>
+        <w:rPr>
+          <w:b w:val="0"/>
+          <w:sz w:val="24"/>
+          <w:szCs w:val="24"/>
+        </w:rPr>
+        <w:t xml:space="preserve"> em um artigo de </w:t>
+      </w:r>
+      <w:r>
+        <w:rPr>
+          <w:b w:val="0"/>
+          <w:sz w:val="24"/>
+          <w:szCs w:val="24"/>
+        </w:rPr>
+        <w:t xml:space="preserve">Dan North publicado em </w:t>
+      </w:r>
+      <w:r>
+        <w:rPr>
+          <w:b w:val="0"/>
+          <w:sz w:val="24"/>
+          <w:szCs w:val="24"/>
+        </w:rPr>
+        <w:t xml:space="preserve">2006, no qual o autor propõe uma evolução das práticas do TDD, </w:t>
+      </w:r>
+      <w:r>
+        <w:rPr>
+          <w:b w:val="0"/>
+          <w:sz w:val="24"/>
+          <w:szCs w:val="24"/>
+        </w:rPr>
+        <w:t xml:space="preserve">com o objetivo de </w:t>
+      </w:r>
+      <w:r>
+        <w:rPr>
+          <w:b w:val="0"/>
+          <w:sz w:val="24"/>
+          <w:szCs w:val="24"/>
+        </w:rPr>
+        <w:t>minimizar as dificuldades de entendimento</w:t>
+      </w:r>
+      <w:r>
+        <w:rPr>
+          <w:b w:val="0"/>
+          <w:sz w:val="24"/>
+          <w:szCs w:val="24"/>
+        </w:rPr>
+        <w:t xml:space="preserve"> dos desenvolvedores sobre o </w:t>
+      </w:r>
+      <w:proofErr w:type="spellStart"/>
+      <w:r>
+        <w:rPr>
+          <w:b w:val="0"/>
+          <w:sz w:val="24"/>
+          <w:szCs w:val="24"/>
+        </w:rPr>
+        <w:t>quê</w:t>
+      </w:r>
+      <w:proofErr w:type="spellEnd"/>
+      <w:r>
+        <w:rPr>
+          <w:b w:val="0"/>
+          <w:sz w:val="24"/>
+          <w:szCs w:val="24"/>
+        </w:rPr>
+        <w:t xml:space="preserve"> deve ser testado, de que forma aquilo deve ser testado e </w:t>
+      </w:r>
+      <w:r>
+        <w:rPr>
+          <w:b w:val="0"/>
+          <w:sz w:val="24"/>
+          <w:szCs w:val="24"/>
+        </w:rPr>
+        <w:t xml:space="preserve">mesmo </w:t>
+      </w:r>
+      <w:r>
+        <w:rPr>
+          <w:b w:val="0"/>
+          <w:sz w:val="24"/>
+          <w:szCs w:val="24"/>
+        </w:rPr>
+        <w:t>porquê um teste falhou.</w:t>
+      </w:r>
+    </w:p>
+    <w:p>
+      <w:pPr>
+        <w:spacing w:line="360" w:lineRule="auto"/>
+        <w:jc w:val="both"/>
+        <w:rPr>
+          <w:b w:val="0"/>
+          <w:sz w:val="24"/>
+          <w:szCs w:val="24"/>
+        </w:rPr>
+      </w:pPr>
+    </w:p>
+    <w:p>
+      <w:pPr>
+        <w:spacing w:line="360" w:lineRule="auto"/>
+        <w:jc w:val="both"/>
+        <w:rPr>
+          <w:b w:val="0"/>
+          <w:sz w:val="24"/>
+          <w:szCs w:val="24"/>
+          <w:vertAlign w:val="subscript"/>
+        </w:rPr>
+      </w:pPr>
+      <w:r>
+        <w:rPr>
+          <w:b w:val="0"/>
+          <w:sz w:val="24"/>
+          <w:szCs w:val="24"/>
+        </w:rPr>
+        <w:lastRenderedPageBreak/>
+        <w:t xml:space="preserve">Por focar na especificação e testes dos comportamentos que o sistema deve apresentar, essas práticas aproximam os desenvolvedores dos times de negócios e testes, visto que a linguagem utilizada é </w:t>
+      </w:r>
+      <w:r>
+        <w:rPr>
+          <w:b w:val="0"/>
+          <w:sz w:val="24"/>
+          <w:szCs w:val="24"/>
+        </w:rPr>
+        <w:t>comum para as parte (ubíqua)</w:t>
+      </w:r>
+      <w:r>
+        <w:rPr>
+          <w:b w:val="0"/>
+          <w:sz w:val="24"/>
+          <w:szCs w:val="24"/>
+        </w:rPr>
+        <w:t xml:space="preserve"> e o entendimento do </w:t>
+      </w:r>
+      <w:proofErr w:type="spellStart"/>
+      <w:r>
+        <w:rPr>
+          <w:b w:val="0"/>
+          <w:sz w:val="24"/>
+          <w:szCs w:val="24"/>
+        </w:rPr>
+        <w:t>quê</w:t>
+      </w:r>
+      <w:proofErr w:type="spellEnd"/>
+      <w:r>
+        <w:rPr>
+          <w:b w:val="0"/>
+          <w:sz w:val="24"/>
+          <w:szCs w:val="24"/>
+        </w:rPr>
+        <w:t xml:space="preserve"> deve ser feito e de como o sistema deve se comportar é equalizado. Isso também serve como apoio </w:t>
+      </w:r>
+      <w:r>
+        <w:rPr>
+          <w:b w:val="0"/>
+          <w:sz w:val="24"/>
+          <w:szCs w:val="24"/>
+        </w:rPr>
+        <w:t>sobre</w:t>
+      </w:r>
+      <w:r>
+        <w:rPr>
+          <w:b w:val="0"/>
+          <w:sz w:val="24"/>
+          <w:szCs w:val="24"/>
+        </w:rPr>
+        <w:t xml:space="preserve"> quais funcionalidades (ou seja, comportamentos) devem ser priorizadas nas entregas de valor do projeto </w:t>
+      </w:r>
+      <w:r>
+        <w:rPr>
+          <w:b w:val="0"/>
+          <w:sz w:val="24"/>
+          <w:szCs w:val="24"/>
+          <w:lang w:val="it-IT"/>
+        </w:rPr>
+        <w:t>(DAN NORTH &amp; ASSOCIATES, 2006)</w:t>
+      </w:r>
+      <w:r>
+        <w:rPr>
+          <w:b w:val="0"/>
+          <w:sz w:val="24"/>
+          <w:szCs w:val="24"/>
+          <w:lang w:val="it-IT"/>
+        </w:rPr>
+        <w:t>.</w:t>
+      </w:r>
+    </w:p>
+    <w:p>
+      <w:pPr>
+        <w:spacing w:line="360" w:lineRule="auto"/>
+        <w:jc w:val="both"/>
+        <w:rPr>
+          <w:bCs w:val="0"/>
+          <w:sz w:val="24"/>
+          <w:szCs w:val="24"/>
+        </w:rPr>
+      </w:pPr>
+    </w:p>
+    <w:p>
+      <w:pPr>
+        <w:spacing w:line="360" w:lineRule="auto"/>
+        <w:jc w:val="both"/>
+        <w:rPr>
+          <w:b w:val="0"/>
+          <w:sz w:val="24"/>
+          <w:szCs w:val="24"/>
+        </w:rPr>
+      </w:pPr>
+      <w:r>
+        <w:rPr>
+          <w:b w:val="0"/>
+          <w:sz w:val="24"/>
+          <w:szCs w:val="24"/>
+        </w:rPr>
+        <w:t>Além</w:t>
+      </w:r>
+      <w:r>
+        <w:rPr>
+          <w:b w:val="0"/>
+          <w:sz w:val="24"/>
+          <w:szCs w:val="24"/>
+        </w:rPr>
+        <w:t xml:space="preserve"> </w:t>
+      </w:r>
+      <w:r>
+        <w:rPr>
+          <w:b w:val="0"/>
+          <w:sz w:val="24"/>
+          <w:szCs w:val="24"/>
+        </w:rPr>
+        <w:t>d</w:t>
+      </w:r>
+      <w:r>
+        <w:rPr>
+          <w:b w:val="0"/>
+          <w:sz w:val="24"/>
+          <w:szCs w:val="24"/>
+        </w:rPr>
+        <w:t>as boas práticas para escrita de testes</w:t>
+      </w:r>
+      <w:r>
+        <w:rPr>
+          <w:b w:val="0"/>
+          <w:sz w:val="24"/>
+          <w:szCs w:val="24"/>
+        </w:rPr>
+        <w:t xml:space="preserve"> (como nomear a assinatura do método de teste com uma frase com comportamento esperado)</w:t>
+      </w:r>
+      <w:r>
+        <w:rPr>
+          <w:b w:val="0"/>
+          <w:sz w:val="24"/>
+          <w:szCs w:val="24"/>
+        </w:rPr>
+        <w:t xml:space="preserve">, </w:t>
+      </w:r>
+      <w:r>
+        <w:rPr>
+          <w:b w:val="0"/>
+          <w:sz w:val="24"/>
+          <w:szCs w:val="24"/>
+        </w:rPr>
+        <w:t>no BDD há a proposta</w:t>
+      </w:r>
+      <w:r>
+        <w:rPr>
+          <w:b w:val="0"/>
+          <w:sz w:val="24"/>
+          <w:szCs w:val="24"/>
+        </w:rPr>
+        <w:t xml:space="preserve"> de</w:t>
+      </w:r>
+      <w:r>
+        <w:rPr>
+          <w:b w:val="0"/>
+          <w:sz w:val="24"/>
+          <w:szCs w:val="24"/>
+        </w:rPr>
+        <w:t xml:space="preserve"> que requisitos também são comportamentos, </w:t>
+      </w:r>
+      <w:r>
+        <w:rPr>
+          <w:b w:val="0"/>
+          <w:sz w:val="24"/>
+          <w:szCs w:val="24"/>
+        </w:rPr>
+        <w:t>com inspiração no</w:t>
+      </w:r>
+      <w:r>
+        <w:rPr>
+          <w:b w:val="0"/>
+          <w:sz w:val="24"/>
+          <w:szCs w:val="24"/>
+        </w:rPr>
+        <w:t xml:space="preserve"> </w:t>
+      </w:r>
+      <w:r>
+        <w:rPr>
+          <w:b w:val="0"/>
+          <w:sz w:val="24"/>
+          <w:szCs w:val="24"/>
+        </w:rPr>
+        <w:t>conceito</w:t>
+      </w:r>
+      <w:r>
+        <w:rPr>
+          <w:b w:val="0"/>
+          <w:sz w:val="24"/>
+          <w:szCs w:val="24"/>
+        </w:rPr>
+        <w:t xml:space="preserve"> de linguagem ubíqua </w:t>
+      </w:r>
+      <w:r>
+        <w:rPr>
+          <w:b w:val="0"/>
+          <w:sz w:val="24"/>
+          <w:szCs w:val="24"/>
+        </w:rPr>
+        <w:t>proposta n</w:t>
+      </w:r>
+      <w:r>
+        <w:rPr>
+          <w:b w:val="0"/>
+          <w:sz w:val="24"/>
+          <w:szCs w:val="24"/>
+        </w:rPr>
+        <w:t>as abordagens d</w:t>
+      </w:r>
+      <w:r>
+        <w:rPr>
+          <w:b w:val="0"/>
+          <w:sz w:val="24"/>
+          <w:szCs w:val="24"/>
+        </w:rPr>
+        <w:t>o</w:t>
+      </w:r>
+      <w:r>
+        <w:rPr>
+          <w:b w:val="0"/>
+          <w:sz w:val="24"/>
+          <w:szCs w:val="24"/>
+        </w:rPr>
+        <w:t xml:space="preserve"> </w:t>
+      </w:r>
+      <w:r>
+        <w:rPr>
+          <w:b w:val="0"/>
+          <w:i/>
+          <w:iCs/>
+          <w:sz w:val="24"/>
+          <w:szCs w:val="24"/>
+        </w:rPr>
+        <w:t>Domain-</w:t>
+      </w:r>
+      <w:proofErr w:type="spellStart"/>
+      <w:r>
+        <w:rPr>
+          <w:b w:val="0"/>
+          <w:i/>
+          <w:iCs/>
+          <w:sz w:val="24"/>
+          <w:szCs w:val="24"/>
+        </w:rPr>
+        <w:t>Driven</w:t>
+      </w:r>
+      <w:proofErr w:type="spellEnd"/>
+      <w:r>
+        <w:rPr>
+          <w:b w:val="0"/>
+          <w:i/>
+          <w:iCs/>
+          <w:sz w:val="24"/>
+          <w:szCs w:val="24"/>
+        </w:rPr>
+        <w:t xml:space="preserve"> Design</w:t>
+      </w:r>
+      <w:r>
+        <w:rPr>
+          <w:b w:val="0"/>
+          <w:sz w:val="24"/>
+          <w:szCs w:val="24"/>
+        </w:rPr>
+        <w:t xml:space="preserve"> </w:t>
+      </w:r>
+      <w:r>
+        <w:rPr>
+          <w:b w:val="0"/>
+          <w:sz w:val="24"/>
+          <w:szCs w:val="24"/>
+        </w:rPr>
+        <w:t xml:space="preserve">– DDD </w:t>
+      </w:r>
+      <w:r>
+        <w:rPr>
+          <w:b w:val="0"/>
+          <w:sz w:val="24"/>
+          <w:szCs w:val="24"/>
+        </w:rPr>
+        <w:t>(EVANS, 2003)</w:t>
+      </w:r>
+      <w:r>
+        <w:rPr>
+          <w:b w:val="0"/>
+          <w:sz w:val="24"/>
+          <w:szCs w:val="24"/>
+        </w:rPr>
+        <w:t>.</w:t>
+      </w:r>
+    </w:p>
+    <w:p>
+      <w:pPr>
+        <w:spacing w:line="360" w:lineRule="auto"/>
+        <w:jc w:val="both"/>
+        <w:rPr>
+          <w:b w:val="0"/>
+          <w:sz w:val="24"/>
+          <w:szCs w:val="24"/>
+        </w:rPr>
+      </w:pPr>
+    </w:p>
+    <w:p>
+      <w:pPr>
+        <w:spacing w:line="360" w:lineRule="auto"/>
+        <w:jc w:val="both"/>
+        <w:rPr>
+          <w:b w:val="0"/>
+          <w:sz w:val="24"/>
+          <w:szCs w:val="24"/>
+        </w:rPr>
+      </w:pPr>
+      <w:r>
+        <w:rPr>
+          <w:b w:val="0"/>
+          <w:sz w:val="24"/>
+          <w:szCs w:val="24"/>
+        </w:rPr>
+        <w:t>A fim de criar uma sintaxe que colabore com o conceito e aplicação de uma li</w:t>
+      </w:r>
+      <w:r>
+        <w:rPr>
+          <w:b w:val="0"/>
+          <w:sz w:val="24"/>
+          <w:szCs w:val="24"/>
+        </w:rPr>
+        <w:t>n</w:t>
+      </w:r>
+      <w:r>
+        <w:rPr>
+          <w:b w:val="0"/>
+          <w:sz w:val="24"/>
+          <w:szCs w:val="24"/>
+        </w:rPr>
+        <w:t>guagem ubíqua, o autor busc</w:t>
+      </w:r>
+      <w:r>
+        <w:rPr>
+          <w:b w:val="0"/>
+          <w:sz w:val="24"/>
+          <w:szCs w:val="24"/>
+        </w:rPr>
+        <w:t>ou</w:t>
+      </w:r>
+      <w:r>
+        <w:rPr>
+          <w:b w:val="0"/>
+          <w:sz w:val="24"/>
+          <w:szCs w:val="24"/>
+        </w:rPr>
+        <w:t xml:space="preserve"> inspiração em um formato de história de usuário utilizado na época</w:t>
+      </w:r>
+      <w:r>
+        <w:rPr>
+          <w:b w:val="0"/>
+          <w:sz w:val="24"/>
+          <w:szCs w:val="24"/>
+        </w:rPr>
+        <w:t xml:space="preserve"> </w:t>
+      </w:r>
+      <w:r>
+        <w:rPr>
+          <w:b w:val="0"/>
+          <w:sz w:val="24"/>
+          <w:szCs w:val="24"/>
+          <w:lang w:val="it-IT"/>
+        </w:rPr>
+        <w:t>(DAN NORTH &amp; ASSOCIATES, 2006)</w:t>
+      </w:r>
+      <w:r>
+        <w:rPr>
+          <w:b w:val="0"/>
+          <w:sz w:val="24"/>
+          <w:szCs w:val="24"/>
+        </w:rPr>
+        <w:t>, no qual os critérios de aceite estavam incorporados à escrita da história</w:t>
+      </w:r>
+      <w:r>
+        <w:rPr>
+          <w:b w:val="0"/>
+          <w:sz w:val="24"/>
+          <w:szCs w:val="24"/>
+        </w:rPr>
+        <w:t>, conforme:</w:t>
+      </w:r>
+      <w:r>
+        <w:rPr>
+          <w:b w:val="0"/>
+          <w:sz w:val="24"/>
+          <w:szCs w:val="24"/>
+        </w:rPr>
+        <w:t xml:space="preserve"> </w:t>
+      </w:r>
+    </w:p>
+    <w:p>
+      <w:pPr>
+        <w:spacing w:line="360" w:lineRule="auto"/>
+        <w:jc w:val="both"/>
+        <w:rPr>
+          <w:b w:val="0"/>
+          <w:sz w:val="24"/>
+          <w:szCs w:val="24"/>
+        </w:rPr>
+      </w:pPr>
+    </w:p>
+    <w:p>
+      <w:pPr>
+        <w:pBdr>
+          <w:top w:val="single" w:sz="6" w:space="7" w:color="CCCCCC"/>
+          <w:left w:val="single" w:sz="6" w:space="7" w:color="CCCCCC"/>
+          <w:bottom w:val="single" w:sz="6" w:space="7" w:color="CCCCCC"/>
+          <w:right w:val="single" w:sz="6" w:space="7" w:color="CCCCCC"/>
+        </w:pBdr>
+        <w:shd w:val="clear" w:color="auto" w:fill="FFFFFF"/>
+        <w:tabs>
+          <w:tab w:val="left" w:pos="916"/>
+          <w:tab w:val="left" w:pos="1832"/>
+          <w:tab w:val="left" w:pos="2748"/>
+          <w:tab w:val="left" w:pos="3664"/>
+          <w:tab w:val="left" w:pos="4580"/>
+          <w:tab w:val="left" w:pos="5496"/>
+          <w:tab w:val="left" w:pos="6412"/>
+          <w:tab w:val="left" w:pos="7328"/>
+          <w:tab w:val="left" w:pos="8244"/>
+          <w:tab w:val="left" w:pos="9160"/>
+          <w:tab w:val="left" w:pos="10076"/>
+          <w:tab w:val="left" w:pos="10992"/>
+          <w:tab w:val="left" w:pos="11908"/>
+          <w:tab w:val="left" w:pos="12824"/>
+          <w:tab w:val="left" w:pos="13740"/>
+          <w:tab w:val="left" w:pos="14656"/>
+        </w:tabs>
+        <w:wordWrap w:val="0"/>
+        <w:spacing w:after="150"/>
+        <w:rPr>
+          <w:rFonts w:ascii="Consolas" w:hAnsi="Consolas" w:cs="Courier New"/>
+          <w:b w:val="0"/>
+          <w:bCs w:val="0"/>
+          <w:color w:val="333333"/>
+          <w:kern w:val="0"/>
+          <w:sz w:val="20"/>
+          <w:szCs w:val="20"/>
+          <w:lang w:eastAsia="pt-BR"/>
+        </w:rPr>
+      </w:pPr>
+      <w:r>
+        <w:rPr>
+          <w:rFonts w:ascii="Consolas" w:hAnsi="Consolas" w:cs="Courier New"/>
+          <w:b w:val="0"/>
+          <w:bCs w:val="0"/>
+          <w:color w:val="333333"/>
+          <w:kern w:val="0"/>
+          <w:sz w:val="20"/>
+          <w:szCs w:val="20"/>
+          <w:lang w:eastAsia="pt-BR"/>
+        </w:rPr>
+        <w:t>Como &lt;ator&gt;</w:t>
+      </w:r>
+    </w:p>
+    <w:p>
+      <w:pPr>
+        <w:pBdr>
+          <w:top w:val="single" w:sz="6" w:space="7" w:color="CCCCCC"/>
+          <w:left w:val="single" w:sz="6" w:space="7" w:color="CCCCCC"/>
+          <w:bottom w:val="single" w:sz="6" w:space="7" w:color="CCCCCC"/>
+          <w:right w:val="single" w:sz="6" w:space="7" w:color="CCCCCC"/>
+        </w:pBdr>
+        <w:shd w:val="clear" w:color="auto" w:fill="FFFFFF"/>
+        <w:tabs>
+          <w:tab w:val="left" w:pos="916"/>
+          <w:tab w:val="left" w:pos="1832"/>
+          <w:tab w:val="left" w:pos="2748"/>
+          <w:tab w:val="left" w:pos="3664"/>
+          <w:tab w:val="left" w:pos="4580"/>
+          <w:tab w:val="left" w:pos="5496"/>
+          <w:tab w:val="left" w:pos="6412"/>
+          <w:tab w:val="left" w:pos="7328"/>
+          <w:tab w:val="left" w:pos="8244"/>
+          <w:tab w:val="left" w:pos="9160"/>
+          <w:tab w:val="left" w:pos="10076"/>
+          <w:tab w:val="left" w:pos="10992"/>
+          <w:tab w:val="left" w:pos="11908"/>
+          <w:tab w:val="left" w:pos="12824"/>
+          <w:tab w:val="left" w:pos="13740"/>
+          <w:tab w:val="left" w:pos="14656"/>
+        </w:tabs>
+        <w:wordWrap w:val="0"/>
+        <w:spacing w:after="150"/>
+        <w:rPr>
+          <w:rFonts w:ascii="Consolas" w:hAnsi="Consolas" w:cs="Courier New"/>
+          <w:b w:val="0"/>
+          <w:bCs w:val="0"/>
+          <w:color w:val="333333"/>
+          <w:kern w:val="0"/>
+          <w:sz w:val="20"/>
+          <w:szCs w:val="20"/>
+          <w:lang w:eastAsia="pt-BR"/>
+        </w:rPr>
+      </w:pPr>
+      <w:r>
+        <w:rPr>
+          <w:rFonts w:ascii="Consolas" w:hAnsi="Consolas" w:cs="Courier New"/>
+          <w:b w:val="0"/>
+          <w:bCs w:val="0"/>
+          <w:color w:val="333333"/>
+          <w:kern w:val="0"/>
+          <w:sz w:val="20"/>
+          <w:szCs w:val="20"/>
+          <w:lang w:eastAsia="pt-BR"/>
+        </w:rPr>
+        <w:t>Quero &lt;</w:t>
+      </w:r>
+      <w:r>
+        <w:rPr>
+          <w:rFonts w:ascii="Consolas" w:hAnsi="Consolas" w:cs="Courier New"/>
+          <w:b w:val="0"/>
+          <w:bCs w:val="0"/>
+          <w:color w:val="333333"/>
+          <w:kern w:val="0"/>
+          <w:sz w:val="20"/>
+          <w:szCs w:val="20"/>
+          <w:lang w:eastAsia="pt-BR"/>
+        </w:rPr>
+        <w:t xml:space="preserve">alguma </w:t>
+      </w:r>
+      <w:r>
+        <w:rPr>
+          <w:rFonts w:ascii="Consolas" w:hAnsi="Consolas" w:cs="Courier New"/>
+          <w:b w:val="0"/>
+          <w:bCs w:val="0"/>
+          <w:color w:val="333333"/>
+          <w:kern w:val="0"/>
+          <w:sz w:val="20"/>
+          <w:szCs w:val="20"/>
+          <w:lang w:eastAsia="pt-BR"/>
+        </w:rPr>
+        <w:t>funcionalidade&gt;</w:t>
+      </w:r>
+    </w:p>
+    <w:p>
+      <w:pPr>
+        <w:pBdr>
+          <w:top w:val="single" w:sz="6" w:space="7" w:color="CCCCCC"/>
+          <w:left w:val="single" w:sz="6" w:space="7" w:color="CCCCCC"/>
+          <w:bottom w:val="single" w:sz="6" w:space="7" w:color="CCCCCC"/>
+          <w:right w:val="single" w:sz="6" w:space="7" w:color="CCCCCC"/>
+        </w:pBdr>
+        <w:shd w:val="clear" w:color="auto" w:fill="FFFFFF"/>
+        <w:tabs>
+          <w:tab w:val="left" w:pos="916"/>
+          <w:tab w:val="left" w:pos="1832"/>
+          <w:tab w:val="left" w:pos="2748"/>
+          <w:tab w:val="left" w:pos="3664"/>
+          <w:tab w:val="left" w:pos="4580"/>
+          <w:tab w:val="left" w:pos="5496"/>
+          <w:tab w:val="left" w:pos="6412"/>
+          <w:tab w:val="left" w:pos="7328"/>
+          <w:tab w:val="left" w:pos="8244"/>
+          <w:tab w:val="left" w:pos="9160"/>
+          <w:tab w:val="left" w:pos="10076"/>
+          <w:tab w:val="left" w:pos="10992"/>
+          <w:tab w:val="left" w:pos="11908"/>
+          <w:tab w:val="left" w:pos="12824"/>
+          <w:tab w:val="left" w:pos="13740"/>
+          <w:tab w:val="left" w:pos="14656"/>
+        </w:tabs>
+        <w:wordWrap w:val="0"/>
+        <w:spacing w:after="150"/>
+        <w:rPr>
+          <w:rFonts w:ascii="Consolas" w:hAnsi="Consolas" w:cs="Courier New"/>
+          <w:b w:val="0"/>
+          <w:bCs w:val="0"/>
+          <w:color w:val="333333"/>
+          <w:kern w:val="0"/>
+          <w:sz w:val="20"/>
+          <w:szCs w:val="20"/>
+          <w:lang w:eastAsia="pt-BR"/>
+        </w:rPr>
+      </w:pPr>
+      <w:r>
+        <w:rPr>
+          <w:rFonts w:ascii="Consolas" w:hAnsi="Consolas" w:cs="Courier New"/>
+          <w:b w:val="0"/>
+          <w:bCs w:val="0"/>
+          <w:color w:val="333333"/>
+          <w:kern w:val="0"/>
+          <w:sz w:val="20"/>
+          <w:szCs w:val="20"/>
+          <w:lang w:eastAsia="pt-BR"/>
+        </w:rPr>
+        <w:t>Para &lt;atingir um objetivo&gt;</w:t>
+      </w:r>
+    </w:p>
+    <w:p>
+      <w:pPr>
+        <w:spacing w:line="360" w:lineRule="auto"/>
+        <w:jc w:val="both"/>
+        <w:rPr>
+          <w:b w:val="0"/>
+          <w:sz w:val="24"/>
+          <w:szCs w:val="24"/>
+        </w:rPr>
+      </w:pPr>
+    </w:p>
+    <w:p>
+      <w:pPr>
+        <w:spacing w:line="360" w:lineRule="auto"/>
+        <w:jc w:val="both"/>
+        <w:rPr>
+          <w:b w:val="0"/>
+          <w:sz w:val="24"/>
+          <w:szCs w:val="24"/>
+        </w:rPr>
+      </w:pPr>
+      <w:r>
+        <w:rPr>
+          <w:b w:val="0"/>
+          <w:sz w:val="24"/>
+          <w:szCs w:val="24"/>
+        </w:rPr>
+        <w:t xml:space="preserve">Com </w:t>
+      </w:r>
+      <w:r>
+        <w:rPr>
+          <w:b w:val="0"/>
+          <w:sz w:val="24"/>
+          <w:szCs w:val="24"/>
+        </w:rPr>
+        <w:t>estas bases</w:t>
+      </w:r>
+      <w:r>
+        <w:rPr>
+          <w:b w:val="0"/>
+          <w:sz w:val="24"/>
+          <w:szCs w:val="24"/>
+        </w:rPr>
+        <w:t>, uma</w:t>
+      </w:r>
+      <w:r>
+        <w:rPr>
+          <w:b w:val="0"/>
+          <w:sz w:val="24"/>
+          <w:szCs w:val="24"/>
+        </w:rPr>
+        <w:t xml:space="preserve"> estrutura de especificação de cenários </w:t>
+      </w:r>
+      <w:r>
+        <w:rPr>
+          <w:b w:val="0"/>
+          <w:sz w:val="24"/>
+          <w:szCs w:val="24"/>
+        </w:rPr>
+        <w:t xml:space="preserve">foi proposta </w:t>
+      </w:r>
+      <w:r>
+        <w:rPr>
+          <w:b w:val="0"/>
+          <w:sz w:val="24"/>
+          <w:szCs w:val="24"/>
+          <w:lang w:val="it-IT"/>
+        </w:rPr>
+        <w:t>(DAN NORTH &amp; ASSOCIATES, 2006)</w:t>
+      </w:r>
+      <w:r>
+        <w:rPr>
+          <w:b w:val="0"/>
+          <w:sz w:val="24"/>
+          <w:szCs w:val="24"/>
+          <w:lang w:val="it-IT"/>
+        </w:rPr>
+        <w:t xml:space="preserve"> em uma sintaxe que depois veio a ser conhecida como </w:t>
+      </w:r>
+      <w:r>
+        <w:rPr>
+          <w:b w:val="0"/>
+          <w:i/>
+          <w:iCs/>
+          <w:sz w:val="24"/>
+          <w:szCs w:val="24"/>
+          <w:lang w:val="it-IT"/>
+        </w:rPr>
+        <w:t>Gherkin</w:t>
+      </w:r>
+      <w:r>
+        <w:rPr>
+          <w:b w:val="0"/>
+          <w:sz w:val="24"/>
+          <w:szCs w:val="24"/>
+          <w:lang w:val="it-IT"/>
+        </w:rPr>
+        <w:t xml:space="preserve"> (OLIVEIRA; MARCZAK, 2017).</w:t>
+      </w:r>
+    </w:p>
+    <w:p>
+      <w:pPr>
+        <w:spacing w:line="360" w:lineRule="auto"/>
+        <w:jc w:val="both"/>
+        <w:rPr>
+          <w:bCs w:val="0"/>
+          <w:sz w:val="24"/>
+          <w:szCs w:val="24"/>
+        </w:rPr>
+      </w:pPr>
+    </w:p>
+    <w:p>
+      <w:pPr>
+        <w:spacing w:line="360" w:lineRule="auto"/>
+        <w:jc w:val="both"/>
+        <w:rPr>
+          <w:b w:val="0"/>
+          <w:sz w:val="24"/>
+          <w:szCs w:val="24"/>
+          <w:lang w:val="it-IT"/>
+        </w:rPr>
+      </w:pPr>
+      <w:r>
+        <w:rPr>
+          <w:b w:val="0"/>
+          <w:sz w:val="24"/>
+          <w:szCs w:val="24"/>
+        </w:rPr>
+        <w:t xml:space="preserve">Uma especificação de um cenário utilizando </w:t>
+      </w:r>
+      <w:proofErr w:type="spellStart"/>
+      <w:r>
+        <w:rPr>
+          <w:b w:val="0"/>
+          <w:i/>
+          <w:iCs/>
+          <w:sz w:val="24"/>
+          <w:szCs w:val="24"/>
+        </w:rPr>
+        <w:t>Gherkin</w:t>
+      </w:r>
+      <w:proofErr w:type="spellEnd"/>
+      <w:r>
+        <w:rPr>
+          <w:b w:val="0"/>
+          <w:sz w:val="24"/>
+          <w:szCs w:val="24"/>
+        </w:rPr>
+        <w:t xml:space="preserve"> tem a seguinte sintaxe </w:t>
+      </w:r>
+      <w:r>
+        <w:rPr>
+          <w:b w:val="0"/>
+          <w:sz w:val="24"/>
+          <w:szCs w:val="24"/>
+          <w:lang w:val="it-IT"/>
+        </w:rPr>
+        <w:t>(</w:t>
+      </w:r>
+      <w:r>
+        <w:rPr>
+          <w:b w:val="0"/>
+          <w:sz w:val="24"/>
+          <w:szCs w:val="24"/>
+          <w:lang w:val="it-IT"/>
+        </w:rPr>
+        <w:t>OLIVÉRIO, 2016</w:t>
+      </w:r>
+      <w:r>
+        <w:rPr>
+          <w:b w:val="0"/>
+          <w:sz w:val="24"/>
+          <w:szCs w:val="24"/>
+          <w:lang w:val="it-IT"/>
+        </w:rPr>
+        <w:t>)</w:t>
+      </w:r>
+      <w:r>
+        <w:rPr>
+          <w:b w:val="0"/>
+          <w:sz w:val="24"/>
+          <w:szCs w:val="24"/>
+          <w:lang w:val="it-IT"/>
+        </w:rPr>
+        <w:t>:</w:t>
+      </w:r>
+    </w:p>
+    <w:p>
+      <w:pPr>
+        <w:spacing w:line="360" w:lineRule="auto"/>
+        <w:jc w:val="both"/>
+        <w:rPr>
+          <w:b w:val="0"/>
+          <w:sz w:val="24"/>
+          <w:szCs w:val="24"/>
+          <w:lang w:val="it-IT"/>
+        </w:rPr>
+      </w:pPr>
+    </w:p>
+    <w:p>
+      <w:pPr>
+        <w:pBdr>
+          <w:top w:val="single" w:sz="6" w:space="7" w:color="CCCCCC"/>
+          <w:left w:val="single" w:sz="6" w:space="7" w:color="CCCCCC"/>
+          <w:bottom w:val="single" w:sz="6" w:space="7" w:color="CCCCCC"/>
+          <w:right w:val="single" w:sz="6" w:space="7" w:color="CCCCCC"/>
+        </w:pBdr>
+        <w:shd w:val="clear" w:color="auto" w:fill="FFFFFF"/>
+        <w:tabs>
+          <w:tab w:val="left" w:pos="916"/>
+          <w:tab w:val="left" w:pos="1832"/>
+          <w:tab w:val="left" w:pos="2748"/>
+          <w:tab w:val="left" w:pos="3664"/>
+          <w:tab w:val="left" w:pos="4580"/>
+          <w:tab w:val="left" w:pos="5496"/>
+          <w:tab w:val="left" w:pos="6412"/>
+          <w:tab w:val="left" w:pos="7328"/>
+          <w:tab w:val="left" w:pos="8244"/>
+          <w:tab w:val="left" w:pos="9160"/>
+          <w:tab w:val="left" w:pos="10076"/>
+          <w:tab w:val="left" w:pos="10992"/>
+          <w:tab w:val="left" w:pos="11908"/>
+          <w:tab w:val="left" w:pos="12824"/>
+          <w:tab w:val="left" w:pos="13740"/>
+          <w:tab w:val="left" w:pos="14656"/>
+        </w:tabs>
+        <w:wordWrap w:val="0"/>
+        <w:spacing w:after="150"/>
+        <w:rPr>
+          <w:rFonts w:ascii="Consolas" w:hAnsi="Consolas" w:cs="Courier New"/>
+          <w:b w:val="0"/>
+          <w:bCs w:val="0"/>
+          <w:color w:val="333333"/>
+          <w:kern w:val="0"/>
+          <w:sz w:val="20"/>
+          <w:szCs w:val="20"/>
+          <w:lang w:eastAsia="pt-BR"/>
+        </w:rPr>
+      </w:pPr>
+      <w:r>
+        <w:rPr>
+          <w:rFonts w:ascii="Consolas" w:hAnsi="Consolas" w:cs="Courier New"/>
+          <w:b w:val="0"/>
+          <w:bCs w:val="0"/>
+          <w:color w:val="333333"/>
+          <w:kern w:val="0"/>
+          <w:sz w:val="20"/>
+          <w:szCs w:val="20"/>
+          <w:lang w:eastAsia="pt-BR"/>
+        </w:rPr>
+        <w:t xml:space="preserve">Dado </w:t>
+      </w:r>
+      <w:r>
+        <w:rPr>
+          <w:rFonts w:ascii="Consolas" w:hAnsi="Consolas" w:cs="Courier New"/>
+          <w:b w:val="0"/>
+          <w:bCs w:val="0"/>
+          <w:color w:val="333333"/>
+          <w:kern w:val="0"/>
+          <w:sz w:val="20"/>
+          <w:szCs w:val="20"/>
+          <w:lang w:eastAsia="pt-BR"/>
+        </w:rPr>
+        <w:t>&lt;</w:t>
+      </w:r>
+      <w:r>
+        <w:rPr>
+          <w:rFonts w:ascii="Consolas" w:hAnsi="Consolas" w:cs="Courier New"/>
+          <w:b w:val="0"/>
+          <w:bCs w:val="0"/>
+          <w:color w:val="333333"/>
+          <w:kern w:val="0"/>
+          <w:sz w:val="20"/>
+          <w:szCs w:val="20"/>
+          <w:lang w:eastAsia="pt-BR"/>
+        </w:rPr>
+        <w:t>algum contexto inicial</w:t>
+      </w:r>
+      <w:r>
+        <w:rPr>
+          <w:rFonts w:ascii="Consolas" w:hAnsi="Consolas" w:cs="Courier New"/>
+          <w:b w:val="0"/>
+          <w:bCs w:val="0"/>
+          <w:color w:val="333333"/>
+          <w:kern w:val="0"/>
+          <w:sz w:val="20"/>
+          <w:szCs w:val="20"/>
+          <w:lang w:eastAsia="pt-BR"/>
+        </w:rPr>
+        <w:t>&gt;</w:t>
+      </w:r>
+      <w:r>
+        <w:rPr>
+          <w:rFonts w:ascii="Consolas" w:hAnsi="Consolas" w:cs="Courier New"/>
+          <w:b w:val="0"/>
+          <w:bCs w:val="0"/>
+          <w:color w:val="333333"/>
+          <w:kern w:val="0"/>
+          <w:sz w:val="20"/>
+          <w:szCs w:val="20"/>
+          <w:lang w:eastAsia="pt-BR"/>
+        </w:rPr>
+        <w:t xml:space="preserve"> (em inglês</w:t>
+      </w:r>
+      <w:r>
+        <w:rPr>
+          <w:rFonts w:ascii="Consolas" w:hAnsi="Consolas" w:cs="Courier New"/>
+          <w:b w:val="0"/>
+          <w:bCs w:val="0"/>
+          <w:color w:val="333333"/>
+          <w:kern w:val="0"/>
+          <w:sz w:val="20"/>
+          <w:szCs w:val="20"/>
+          <w:lang w:eastAsia="pt-BR"/>
+        </w:rPr>
+        <w:t>, “</w:t>
+      </w:r>
+      <w:proofErr w:type="spellStart"/>
+      <w:r>
+        <w:rPr>
+          <w:rFonts w:ascii="Consolas" w:hAnsi="Consolas" w:cs="Courier New"/>
+          <w:b w:val="0"/>
+          <w:bCs w:val="0"/>
+          <w:color w:val="333333"/>
+          <w:kern w:val="0"/>
+          <w:sz w:val="20"/>
+          <w:szCs w:val="20"/>
+          <w:lang w:eastAsia="pt-BR"/>
+        </w:rPr>
+        <w:t>Given</w:t>
+      </w:r>
+      <w:proofErr w:type="spellEnd"/>
+      <w:r>
+        <w:rPr>
+          <w:rFonts w:ascii="Consolas" w:hAnsi="Consolas" w:cs="Courier New"/>
+          <w:b w:val="0"/>
+          <w:bCs w:val="0"/>
+          <w:color w:val="333333"/>
+          <w:kern w:val="0"/>
+          <w:sz w:val="20"/>
+          <w:szCs w:val="20"/>
+          <w:lang w:eastAsia="pt-BR"/>
+        </w:rPr>
+        <w:t>”</w:t>
+      </w:r>
+      <w:r>
+        <w:rPr>
+          <w:rFonts w:ascii="Consolas" w:hAnsi="Consolas" w:cs="Courier New"/>
+          <w:b w:val="0"/>
+          <w:bCs w:val="0"/>
+          <w:color w:val="333333"/>
+          <w:kern w:val="0"/>
+          <w:sz w:val="20"/>
+          <w:szCs w:val="20"/>
+          <w:lang w:eastAsia="pt-BR"/>
+        </w:rPr>
+        <w:t>)</w:t>
+      </w:r>
+    </w:p>
+    <w:p>
+      <w:pPr>
+        <w:pBdr>
+          <w:top w:val="single" w:sz="6" w:space="7" w:color="CCCCCC"/>
+          <w:left w:val="single" w:sz="6" w:space="7" w:color="CCCCCC"/>
+          <w:bottom w:val="single" w:sz="6" w:space="7" w:color="CCCCCC"/>
+          <w:right w:val="single" w:sz="6" w:space="7" w:color="CCCCCC"/>
+        </w:pBdr>
+        <w:shd w:val="clear" w:color="auto" w:fill="FFFFFF"/>
+        <w:tabs>
+          <w:tab w:val="left" w:pos="916"/>
+          <w:tab w:val="left" w:pos="1832"/>
+          <w:tab w:val="left" w:pos="2748"/>
+          <w:tab w:val="left" w:pos="3664"/>
+          <w:tab w:val="left" w:pos="4580"/>
+          <w:tab w:val="left" w:pos="5496"/>
+          <w:tab w:val="left" w:pos="6412"/>
+          <w:tab w:val="left" w:pos="7328"/>
+          <w:tab w:val="left" w:pos="8244"/>
+          <w:tab w:val="left" w:pos="9160"/>
+          <w:tab w:val="left" w:pos="10076"/>
+          <w:tab w:val="left" w:pos="10992"/>
+          <w:tab w:val="left" w:pos="11908"/>
+          <w:tab w:val="left" w:pos="12824"/>
+          <w:tab w:val="left" w:pos="13740"/>
+          <w:tab w:val="left" w:pos="14656"/>
+        </w:tabs>
+        <w:wordWrap w:val="0"/>
+        <w:spacing w:after="150"/>
+        <w:rPr>
+          <w:rFonts w:ascii="Consolas" w:hAnsi="Consolas" w:cs="Courier New"/>
+          <w:b w:val="0"/>
+          <w:bCs w:val="0"/>
+          <w:color w:val="333333"/>
+          <w:kern w:val="0"/>
+          <w:sz w:val="20"/>
+          <w:szCs w:val="20"/>
+          <w:lang w:eastAsia="pt-BR"/>
+        </w:rPr>
+      </w:pPr>
+      <w:r>
+        <w:rPr>
+          <w:rFonts w:ascii="Consolas" w:hAnsi="Consolas" w:cs="Courier New"/>
+          <w:b w:val="0"/>
+          <w:bCs w:val="0"/>
+          <w:color w:val="333333"/>
+          <w:kern w:val="0"/>
+          <w:sz w:val="20"/>
+          <w:szCs w:val="20"/>
+          <w:lang w:eastAsia="pt-BR"/>
+        </w:rPr>
+        <w:t xml:space="preserve">Quando </w:t>
+      </w:r>
+      <w:r>
+        <w:rPr>
+          <w:rFonts w:ascii="Consolas" w:hAnsi="Consolas" w:cs="Courier New"/>
+          <w:b w:val="0"/>
+          <w:bCs w:val="0"/>
+          <w:color w:val="333333"/>
+          <w:kern w:val="0"/>
+          <w:sz w:val="20"/>
+          <w:szCs w:val="20"/>
+          <w:lang w:eastAsia="pt-BR"/>
+        </w:rPr>
+        <w:t>&lt;</w:t>
+      </w:r>
+      <w:r>
+        <w:rPr>
+          <w:rFonts w:ascii="Consolas" w:hAnsi="Consolas" w:cs="Courier New"/>
+          <w:b w:val="0"/>
+          <w:bCs w:val="0"/>
+          <w:color w:val="333333"/>
+          <w:kern w:val="0"/>
+          <w:sz w:val="20"/>
+          <w:szCs w:val="20"/>
+          <w:lang w:eastAsia="pt-BR"/>
+        </w:rPr>
+        <w:t>um evento ocorre</w:t>
+      </w:r>
+      <w:r>
+        <w:rPr>
+          <w:rFonts w:ascii="Consolas" w:hAnsi="Consolas" w:cs="Courier New"/>
+          <w:b w:val="0"/>
+          <w:bCs w:val="0"/>
+          <w:color w:val="333333"/>
+          <w:kern w:val="0"/>
+          <w:sz w:val="20"/>
+          <w:szCs w:val="20"/>
+          <w:lang w:eastAsia="pt-BR"/>
+        </w:rPr>
+        <w:t>&gt;</w:t>
+      </w:r>
+      <w:r>
+        <w:rPr>
+          <w:rFonts w:ascii="Consolas" w:hAnsi="Consolas" w:cs="Courier New"/>
+          <w:b w:val="0"/>
+          <w:bCs w:val="0"/>
+          <w:color w:val="333333"/>
+          <w:kern w:val="0"/>
+          <w:sz w:val="20"/>
+          <w:szCs w:val="20"/>
+          <w:lang w:eastAsia="pt-BR"/>
+        </w:rPr>
+        <w:t xml:space="preserve"> (em inglês, “</w:t>
+      </w:r>
+      <w:proofErr w:type="spellStart"/>
+      <w:r>
+        <w:rPr>
+          <w:rFonts w:ascii="Consolas" w:hAnsi="Consolas" w:cs="Courier New"/>
+          <w:b w:val="0"/>
+          <w:bCs w:val="0"/>
+          <w:color w:val="333333"/>
+          <w:kern w:val="0"/>
+          <w:sz w:val="20"/>
+          <w:szCs w:val="20"/>
+          <w:lang w:eastAsia="pt-BR"/>
+        </w:rPr>
+        <w:t>W</w:t>
+      </w:r>
+      <w:r>
+        <w:rPr>
+          <w:rFonts w:ascii="Consolas" w:hAnsi="Consolas" w:cs="Courier New"/>
+          <w:b w:val="0"/>
+          <w:bCs w:val="0"/>
+          <w:color w:val="333333"/>
+          <w:kern w:val="0"/>
+          <w:sz w:val="20"/>
+          <w:szCs w:val="20"/>
+          <w:lang w:eastAsia="pt-BR"/>
+        </w:rPr>
+        <w:t>hen</w:t>
+      </w:r>
+      <w:proofErr w:type="spellEnd"/>
+      <w:r>
+        <w:rPr>
+          <w:rFonts w:ascii="Consolas" w:hAnsi="Consolas" w:cs="Courier New"/>
+          <w:b w:val="0"/>
+          <w:bCs w:val="0"/>
+          <w:color w:val="333333"/>
+          <w:kern w:val="0"/>
+          <w:sz w:val="20"/>
+          <w:szCs w:val="20"/>
+          <w:lang w:eastAsia="pt-BR"/>
+        </w:rPr>
+        <w:t>”)</w:t>
+      </w:r>
+    </w:p>
+    <w:p>
+      <w:pPr>
+        <w:pBdr>
+          <w:top w:val="single" w:sz="6" w:space="7" w:color="CCCCCC"/>
+          <w:left w:val="single" w:sz="6" w:space="7" w:color="CCCCCC"/>
+          <w:bottom w:val="single" w:sz="6" w:space="7" w:color="CCCCCC"/>
+          <w:right w:val="single" w:sz="6" w:space="7" w:color="CCCCCC"/>
+        </w:pBdr>
+        <w:shd w:val="clear" w:color="auto" w:fill="FFFFFF"/>
+        <w:tabs>
+          <w:tab w:val="left" w:pos="916"/>
+          <w:tab w:val="left" w:pos="1832"/>
+          <w:tab w:val="left" w:pos="2748"/>
+          <w:tab w:val="left" w:pos="3664"/>
+          <w:tab w:val="left" w:pos="4580"/>
+          <w:tab w:val="left" w:pos="5496"/>
+          <w:tab w:val="left" w:pos="6412"/>
+          <w:tab w:val="left" w:pos="7328"/>
+          <w:tab w:val="left" w:pos="8244"/>
+          <w:tab w:val="left" w:pos="9160"/>
+          <w:tab w:val="left" w:pos="10076"/>
+          <w:tab w:val="left" w:pos="10992"/>
+          <w:tab w:val="left" w:pos="11908"/>
+          <w:tab w:val="left" w:pos="12824"/>
+          <w:tab w:val="left" w:pos="13740"/>
+          <w:tab w:val="left" w:pos="14656"/>
+        </w:tabs>
+        <w:wordWrap w:val="0"/>
+        <w:spacing w:after="150"/>
+        <w:rPr>
+          <w:rFonts w:ascii="Consolas" w:hAnsi="Consolas" w:cs="Courier New"/>
+          <w:b w:val="0"/>
+          <w:bCs w:val="0"/>
+          <w:color w:val="333333"/>
+          <w:kern w:val="0"/>
+          <w:sz w:val="20"/>
+          <w:szCs w:val="20"/>
+          <w:lang w:eastAsia="pt-BR"/>
+        </w:rPr>
+      </w:pPr>
+      <w:r>
+        <w:rPr>
+          <w:rFonts w:ascii="Consolas" w:hAnsi="Consolas" w:cs="Courier New"/>
+          <w:b w:val="0"/>
+          <w:bCs w:val="0"/>
+          <w:color w:val="333333"/>
+          <w:kern w:val="0"/>
+          <w:sz w:val="20"/>
+          <w:szCs w:val="20"/>
+          <w:lang w:eastAsia="pt-BR"/>
+        </w:rPr>
+        <w:t>E</w:t>
+      </w:r>
+      <w:r>
+        <w:rPr>
+          <w:rFonts w:ascii="Consolas" w:hAnsi="Consolas" w:cs="Courier New"/>
+          <w:b w:val="0"/>
+          <w:bCs w:val="0"/>
+          <w:color w:val="333333"/>
+          <w:kern w:val="0"/>
+          <w:sz w:val="20"/>
+          <w:szCs w:val="20"/>
+          <w:lang w:eastAsia="pt-BR"/>
+        </w:rPr>
+        <w:t xml:space="preserve">ntão, </w:t>
+      </w:r>
+      <w:r>
+        <w:rPr>
+          <w:rFonts w:ascii="Consolas" w:hAnsi="Consolas" w:cs="Courier New"/>
+          <w:b w:val="0"/>
+          <w:bCs w:val="0"/>
+          <w:color w:val="333333"/>
+          <w:kern w:val="0"/>
+          <w:sz w:val="20"/>
+          <w:szCs w:val="20"/>
+          <w:lang w:eastAsia="pt-BR"/>
+        </w:rPr>
+        <w:t>&lt;</w:t>
+      </w:r>
+      <w:r>
+        <w:rPr>
+          <w:rFonts w:ascii="Consolas" w:hAnsi="Consolas" w:cs="Courier New"/>
+          <w:b w:val="0"/>
+          <w:bCs w:val="0"/>
+          <w:color w:val="333333"/>
+          <w:kern w:val="0"/>
+          <w:sz w:val="20"/>
+          <w:szCs w:val="20"/>
+          <w:lang w:eastAsia="pt-BR"/>
+        </w:rPr>
+        <w:t>garanta alguns resultados</w:t>
+      </w:r>
+      <w:r>
+        <w:rPr>
+          <w:rFonts w:ascii="Consolas" w:hAnsi="Consolas" w:cs="Courier New"/>
+          <w:b w:val="0"/>
+          <w:bCs w:val="0"/>
+          <w:color w:val="333333"/>
+          <w:kern w:val="0"/>
+          <w:sz w:val="20"/>
+          <w:szCs w:val="20"/>
+          <w:lang w:eastAsia="pt-BR"/>
+        </w:rPr>
+        <w:t xml:space="preserve">&gt; </w:t>
+      </w:r>
+      <w:r>
+        <w:rPr>
+          <w:rFonts w:ascii="Consolas" w:hAnsi="Consolas" w:cs="Courier New"/>
+          <w:b w:val="0"/>
+          <w:bCs w:val="0"/>
+          <w:color w:val="333333"/>
+          <w:kern w:val="0"/>
+          <w:sz w:val="20"/>
+          <w:szCs w:val="20"/>
+          <w:lang w:eastAsia="pt-BR"/>
+        </w:rPr>
+        <w:t>(em inglês, “</w:t>
+      </w:r>
+      <w:proofErr w:type="spellStart"/>
+      <w:r>
+        <w:rPr>
+          <w:rFonts w:ascii="Consolas" w:hAnsi="Consolas" w:cs="Courier New"/>
+          <w:b w:val="0"/>
+          <w:bCs w:val="0"/>
+          <w:color w:val="333333"/>
+          <w:kern w:val="0"/>
+          <w:sz w:val="20"/>
+          <w:szCs w:val="20"/>
+          <w:lang w:eastAsia="pt-BR"/>
+        </w:rPr>
+        <w:t>T</w:t>
+      </w:r>
+      <w:r>
+        <w:rPr>
+          <w:rFonts w:ascii="Consolas" w:hAnsi="Consolas" w:cs="Courier New"/>
+          <w:b w:val="0"/>
+          <w:bCs w:val="0"/>
+          <w:color w:val="333333"/>
+          <w:kern w:val="0"/>
+          <w:sz w:val="20"/>
+          <w:szCs w:val="20"/>
+          <w:lang w:eastAsia="pt-BR"/>
+        </w:rPr>
+        <w:t>hen</w:t>
+      </w:r>
+      <w:proofErr w:type="spellEnd"/>
+      <w:r>
+        <w:rPr>
+          <w:rFonts w:ascii="Consolas" w:hAnsi="Consolas" w:cs="Courier New"/>
+          <w:b w:val="0"/>
+          <w:bCs w:val="0"/>
+          <w:color w:val="333333"/>
+          <w:kern w:val="0"/>
+          <w:sz w:val="20"/>
+          <w:szCs w:val="20"/>
+          <w:lang w:eastAsia="pt-BR"/>
+        </w:rPr>
+        <w:t>”)</w:t>
+      </w:r>
+    </w:p>
+    <w:p>
+      <w:pPr>
+        <w:spacing w:line="360" w:lineRule="auto"/>
+        <w:jc w:val="both"/>
+        <w:rPr>
+          <w:b w:val="0"/>
+          <w:sz w:val="24"/>
+          <w:szCs w:val="24"/>
+        </w:rPr>
+      </w:pPr>
+    </w:p>
+    <w:p>
+      <w:pPr>
+        <w:spacing w:line="360" w:lineRule="auto"/>
+        <w:jc w:val="both"/>
+        <w:rPr>
+          <w:b w:val="0"/>
+          <w:sz w:val="24"/>
+          <w:szCs w:val="24"/>
+        </w:rPr>
+      </w:pPr>
+      <w:r>
+        <w:rPr>
+          <w:b w:val="0"/>
+          <w:sz w:val="24"/>
+          <w:szCs w:val="24"/>
+        </w:rPr>
+        <w:lastRenderedPageBreak/>
+        <w:t xml:space="preserve">Para escrita e validação </w:t>
+      </w:r>
+      <w:r>
+        <w:rPr>
+          <w:b w:val="0"/>
+          <w:sz w:val="24"/>
+          <w:szCs w:val="24"/>
+        </w:rPr>
+        <w:t>de</w:t>
+      </w:r>
+      <w:r>
+        <w:rPr>
+          <w:b w:val="0"/>
+          <w:sz w:val="24"/>
+          <w:szCs w:val="24"/>
+        </w:rPr>
+        <w:t xml:space="preserve"> cenários </w:t>
+      </w:r>
+      <w:r>
+        <w:rPr>
+          <w:b w:val="0"/>
+          <w:sz w:val="24"/>
+          <w:szCs w:val="24"/>
+        </w:rPr>
+        <w:t>no contexto do</w:t>
+      </w:r>
+      <w:r>
+        <w:rPr>
+          <w:b w:val="0"/>
+          <w:sz w:val="24"/>
+          <w:szCs w:val="24"/>
+        </w:rPr>
+        <w:t xml:space="preserve"> BDD, recomenda-se o uso de ferramentas como o </w:t>
+      </w:r>
+      <w:proofErr w:type="spellStart"/>
+      <w:r>
+        <w:rPr>
+          <w:b w:val="0"/>
+          <w:i/>
+          <w:iCs/>
+          <w:sz w:val="24"/>
+          <w:szCs w:val="24"/>
+        </w:rPr>
+        <w:t>Cucumber</w:t>
+      </w:r>
+      <w:proofErr w:type="spellEnd"/>
+      <w:r>
+        <w:rPr>
+          <w:b w:val="0"/>
+          <w:sz w:val="24"/>
+          <w:szCs w:val="24"/>
+        </w:rPr>
+        <w:t xml:space="preserve"> </w:t>
+      </w:r>
+      <w:r>
+        <w:rPr>
+          <w:b w:val="0"/>
+          <w:sz w:val="24"/>
+          <w:szCs w:val="24"/>
+        </w:rPr>
+        <w:t>(WYNNE; HELLESØY,</w:t>
+      </w:r>
+      <w:r>
+        <w:rPr>
+          <w:b w:val="0"/>
+          <w:sz w:val="24"/>
+          <w:szCs w:val="24"/>
+        </w:rPr>
+        <w:t xml:space="preserve"> </w:t>
+      </w:r>
+      <w:r>
+        <w:rPr>
+          <w:b w:val="0"/>
+          <w:sz w:val="24"/>
+          <w:szCs w:val="24"/>
+        </w:rPr>
+        <w:t>2012</w:t>
+      </w:r>
+      <w:r>
+        <w:rPr>
+          <w:b w:val="0"/>
+          <w:sz w:val="24"/>
+          <w:szCs w:val="24"/>
+        </w:rPr>
+        <w:t>)</w:t>
+      </w:r>
+      <w:r>
+        <w:rPr>
+          <w:b w:val="0"/>
+          <w:sz w:val="24"/>
+          <w:szCs w:val="24"/>
+        </w:rPr>
+        <w:t xml:space="preserve">, que possui suporte à sintaxe </w:t>
+      </w:r>
+      <w:proofErr w:type="spellStart"/>
+      <w:r>
+        <w:rPr>
+          <w:b w:val="0"/>
+          <w:i/>
+          <w:iCs/>
+          <w:sz w:val="24"/>
+          <w:szCs w:val="24"/>
+        </w:rPr>
+        <w:t>Gherkin</w:t>
+      </w:r>
+      <w:proofErr w:type="spellEnd"/>
+      <w:r>
+        <w:rPr>
+          <w:b w:val="0"/>
+          <w:sz w:val="24"/>
+          <w:szCs w:val="24"/>
+        </w:rPr>
+        <w:t xml:space="preserve">, permitindo a criação das documentações </w:t>
+      </w:r>
+      <w:r>
+        <w:rPr>
+          <w:b w:val="0"/>
+          <w:sz w:val="24"/>
+          <w:szCs w:val="24"/>
+        </w:rPr>
+        <w:t xml:space="preserve">de </w:t>
+      </w:r>
+      <w:r>
+        <w:rPr>
+          <w:b w:val="0"/>
+          <w:sz w:val="24"/>
+          <w:szCs w:val="24"/>
+        </w:rPr>
+        <w:t xml:space="preserve">requisitos nesta </w:t>
+      </w:r>
+      <w:r>
+        <w:rPr>
+          <w:b w:val="0"/>
+          <w:sz w:val="24"/>
+          <w:szCs w:val="24"/>
+        </w:rPr>
+        <w:t>linguagem</w:t>
+      </w:r>
+      <w:r>
+        <w:rPr>
+          <w:b w:val="0"/>
+          <w:sz w:val="24"/>
+          <w:szCs w:val="24"/>
+        </w:rPr>
+        <w:t>, além da automação de testes</w:t>
+      </w:r>
+      <w:r>
+        <w:rPr>
+          <w:b w:val="0"/>
+          <w:sz w:val="24"/>
+          <w:szCs w:val="24"/>
+        </w:rPr>
+        <w:t xml:space="preserve"> de aceitação oriundos da escrita destes cenários</w:t>
+      </w:r>
+      <w:r>
+        <w:rPr>
+          <w:b w:val="0"/>
+          <w:sz w:val="24"/>
+          <w:szCs w:val="24"/>
+        </w:rPr>
+        <w:t>.</w:t>
+      </w:r>
+    </w:p>
+    <w:p>
+      <w:pPr>
+        <w:spacing w:line="360" w:lineRule="auto"/>
+        <w:jc w:val="both"/>
+        <w:rPr>
+          <w:b w:val="0"/>
+          <w:sz w:val="24"/>
+          <w:szCs w:val="24"/>
+        </w:rPr>
+      </w:pPr>
+    </w:p>
+    <w:p>
+      <w:pPr>
+        <w:spacing w:line="360" w:lineRule="auto"/>
+        <w:jc w:val="both"/>
+        <w:rPr>
+          <w:b w:val="0"/>
+          <w:sz w:val="24"/>
+          <w:szCs w:val="24"/>
+        </w:rPr>
+      </w:pPr>
+      <w:r>
+        <w:rPr>
+          <w:b w:val="0"/>
+          <w:sz w:val="24"/>
+          <w:szCs w:val="24"/>
+        </w:rPr>
+        <w:t xml:space="preserve">As próprias recomendações sobre como utilizar o </w:t>
+      </w:r>
+      <w:proofErr w:type="spellStart"/>
+      <w:r>
+        <w:rPr>
+          <w:b w:val="0"/>
+          <w:i/>
+          <w:iCs/>
+          <w:sz w:val="24"/>
+          <w:szCs w:val="24"/>
+        </w:rPr>
+        <w:t>Cucumber</w:t>
+      </w:r>
+      <w:proofErr w:type="spellEnd"/>
+      <w:r>
+        <w:rPr>
+          <w:b w:val="0"/>
+          <w:sz w:val="24"/>
+          <w:szCs w:val="24"/>
+        </w:rPr>
+        <w:t xml:space="preserve"> e seu propósito maior de validar o entendimento mútuo dos stakeholders sobre como o </w:t>
+      </w:r>
+      <w:r>
+        <w:rPr>
+          <w:b w:val="0"/>
+          <w:i/>
+          <w:iCs/>
+          <w:sz w:val="24"/>
+          <w:szCs w:val="24"/>
+        </w:rPr>
+        <w:t>software</w:t>
+      </w:r>
+      <w:r>
+        <w:rPr>
+          <w:b w:val="0"/>
+          <w:sz w:val="24"/>
+          <w:szCs w:val="24"/>
+        </w:rPr>
+        <w:t xml:space="preserve"> deve se comportar reforçam que as práticas do BDD, antes de qualquer coisa, se referem à alcançar este entendimento, de modo que a automação dos testes seja consequência (</w:t>
+      </w:r>
+      <w:r>
+        <w:rPr>
+          <w:b w:val="0"/>
+          <w:sz w:val="24"/>
+          <w:szCs w:val="24"/>
+        </w:rPr>
+        <w:t>HELLESØY,</w:t>
+      </w:r>
+      <w:r>
+        <w:rPr>
+          <w:b w:val="0"/>
+          <w:sz w:val="24"/>
+          <w:szCs w:val="24"/>
+        </w:rPr>
+        <w:t xml:space="preserve"> </w:t>
+      </w:r>
+      <w:r>
+        <w:rPr>
+          <w:b w:val="0"/>
+          <w:sz w:val="24"/>
+          <w:szCs w:val="24"/>
+        </w:rPr>
+        <w:t>201</w:t>
+      </w:r>
+      <w:r>
+        <w:rPr>
+          <w:b w:val="0"/>
+          <w:sz w:val="24"/>
+          <w:szCs w:val="24"/>
+        </w:rPr>
+        <w:t>5</w:t>
+      </w:r>
+      <w:r>
+        <w:rPr>
+          <w:b w:val="0"/>
+          <w:sz w:val="24"/>
+          <w:szCs w:val="24"/>
+        </w:rPr>
+        <w:t>)</w:t>
+      </w:r>
+      <w:r>
+        <w:rPr>
+          <w:b w:val="0"/>
+          <w:sz w:val="24"/>
+          <w:szCs w:val="24"/>
+        </w:rPr>
+        <w:t xml:space="preserve">, conforme citação direta de um artigo de </w:t>
+      </w:r>
+      <w:proofErr w:type="spellStart"/>
+      <w:r>
+        <w:rPr>
+          <w:b w:val="0"/>
+          <w:sz w:val="24"/>
+          <w:szCs w:val="24"/>
+        </w:rPr>
+        <w:t>Aslak</w:t>
+      </w:r>
+      <w:proofErr w:type="spellEnd"/>
+      <w:r>
+        <w:rPr>
+          <w:b w:val="0"/>
+          <w:sz w:val="24"/>
+          <w:szCs w:val="24"/>
+        </w:rPr>
+        <w:t xml:space="preserve"> </w:t>
+      </w:r>
+      <w:proofErr w:type="spellStart"/>
+      <w:r>
+        <w:rPr>
+          <w:b w:val="0"/>
+          <w:sz w:val="24"/>
+          <w:szCs w:val="24"/>
+        </w:rPr>
+        <w:t>Hellesøy</w:t>
+      </w:r>
+      <w:proofErr w:type="spellEnd"/>
+      <w:r>
+        <w:rPr>
+          <w:b w:val="0"/>
+          <w:sz w:val="24"/>
+          <w:szCs w:val="24"/>
+        </w:rPr>
+        <w:t>,</w:t>
+      </w:r>
+      <w:r>
+        <w:rPr>
+          <w:b w:val="0"/>
+          <w:sz w:val="24"/>
+          <w:szCs w:val="24"/>
+        </w:rPr>
+        <w:t xml:space="preserve"> criador do </w:t>
+      </w:r>
+      <w:proofErr w:type="spellStart"/>
+      <w:r>
+        <w:rPr>
+          <w:b w:val="0"/>
+          <w:i/>
+          <w:iCs/>
+          <w:sz w:val="24"/>
+          <w:szCs w:val="24"/>
+        </w:rPr>
+        <w:t>Cucumber</w:t>
+      </w:r>
+      <w:proofErr w:type="spellEnd"/>
+      <w:r>
+        <w:rPr>
+          <w:b w:val="0"/>
+          <w:sz w:val="24"/>
+          <w:szCs w:val="24"/>
+        </w:rPr>
+        <w:t>:</w:t>
+      </w:r>
+    </w:p>
+    <w:p>
+      <w:pPr>
+        <w:spacing w:line="360" w:lineRule="auto"/>
+        <w:ind w:left="2880"/>
+        <w:jc w:val="both"/>
+        <w:rPr>
+          <w:b w:val="0"/>
+          <w:sz w:val="20"/>
+          <w:szCs w:val="20"/>
+        </w:rPr>
+      </w:pPr>
+    </w:p>
+    <w:p>
+      <w:pPr>
+        <w:spacing w:line="360" w:lineRule="auto"/>
+        <w:ind w:left="2880"/>
+        <w:jc w:val="both"/>
+        <w:rPr>
+          <w:b w:val="0"/>
+          <w:sz w:val="20"/>
+          <w:szCs w:val="20"/>
+        </w:rPr>
+      </w:pPr>
+      <w:proofErr w:type="spellStart"/>
+      <w:r>
+        <w:rPr>
+          <w:b w:val="0"/>
+          <w:i/>
+          <w:iCs/>
+          <w:sz w:val="20"/>
+          <w:szCs w:val="20"/>
+        </w:rPr>
+        <w:t>Cucumber</w:t>
+      </w:r>
+      <w:proofErr w:type="spellEnd"/>
+      <w:r>
+        <w:rPr>
+          <w:b w:val="0"/>
+          <w:sz w:val="20"/>
+          <w:szCs w:val="20"/>
+        </w:rPr>
+        <w:t xml:space="preserve"> não é uma ferramenta de testar </w:t>
+      </w:r>
+      <w:r>
+        <w:rPr>
+          <w:b w:val="0"/>
+          <w:i/>
+          <w:iCs/>
+          <w:sz w:val="20"/>
+          <w:szCs w:val="20"/>
+        </w:rPr>
+        <w:t>software</w:t>
+      </w:r>
+      <w:r>
+        <w:rPr>
+          <w:b w:val="0"/>
+          <w:sz w:val="20"/>
+          <w:szCs w:val="20"/>
+        </w:rPr>
+        <w:t>.</w:t>
+      </w:r>
+      <w:r>
+        <w:rPr>
+          <w:b w:val="0"/>
+          <w:sz w:val="20"/>
+          <w:szCs w:val="20"/>
+        </w:rPr>
+        <w:t xml:space="preserve"> </w:t>
+      </w:r>
+      <w:r>
+        <w:rPr>
+          <w:b w:val="0"/>
+          <w:sz w:val="20"/>
+          <w:szCs w:val="20"/>
+        </w:rPr>
+        <w:t>É uma ferramenta para testar o entendimento das</w:t>
+      </w:r>
+      <w:r>
+        <w:rPr>
+          <w:b w:val="0"/>
+          <w:sz w:val="20"/>
+          <w:szCs w:val="20"/>
+        </w:rPr>
+        <w:t xml:space="preserve"> </w:t>
+      </w:r>
+      <w:r>
+        <w:rPr>
+          <w:b w:val="0"/>
+          <w:sz w:val="20"/>
+          <w:szCs w:val="20"/>
+        </w:rPr>
+        <w:t xml:space="preserve">pessoas em como um </w:t>
+      </w:r>
+      <w:r>
+        <w:rPr>
+          <w:b w:val="0"/>
+          <w:i/>
+          <w:iCs/>
+          <w:sz w:val="20"/>
+          <w:szCs w:val="20"/>
+        </w:rPr>
+        <w:t>software</w:t>
+      </w:r>
+      <w:r>
+        <w:rPr>
+          <w:b w:val="0"/>
+          <w:sz w:val="20"/>
+          <w:szCs w:val="20"/>
+        </w:rPr>
+        <w:t xml:space="preserve"> (ainda a ser escrito)</w:t>
+      </w:r>
+      <w:r>
+        <w:rPr>
+          <w:b w:val="0"/>
+          <w:sz w:val="20"/>
+          <w:szCs w:val="20"/>
+        </w:rPr>
+        <w:t xml:space="preserve"> </w:t>
+      </w:r>
+      <w:r>
+        <w:rPr>
+          <w:b w:val="0"/>
+          <w:sz w:val="20"/>
+          <w:szCs w:val="20"/>
+        </w:rPr>
+        <w:t>deve se comportar.</w:t>
+      </w:r>
+    </w:p>
+    <w:p>
+      <w:pPr>
+        <w:spacing w:line="360" w:lineRule="auto"/>
+        <w:jc w:val="both"/>
+        <w:rPr>
+          <w:b w:val="0"/>
+          <w:sz w:val="24"/>
+          <w:szCs w:val="24"/>
+        </w:rPr>
+      </w:pPr>
+    </w:p>
+    <w:p>
+      <w:pPr>
+        <w:rPr>
+          <w:b w:val="0"/>
+          <w:sz w:val="24"/>
+          <w:szCs w:val="24"/>
+          <w:vertAlign w:val="subscript"/>
+        </w:rPr>
+      </w:pPr>
+      <w:r>
+        <w:rPr>
+          <w:b w:val="0"/>
+          <w:sz w:val="24"/>
+          <w:szCs w:val="24"/>
+        </w:rPr>
+        <w:t xml:space="preserve">Diante deste entendimento e destas recomendações, o enfoque será na utilização do BDD como mecanismo de modelagem dos requisitos para equalizar o entendimento mútuo entre os </w:t>
+      </w:r>
+      <w:r>
+        <w:rPr>
+          <w:b w:val="0"/>
+          <w:sz w:val="24"/>
+          <w:szCs w:val="24"/>
+        </w:rPr>
+        <w:t xml:space="preserve">times de </w:t>
+      </w:r>
+      <w:proofErr w:type="spellStart"/>
+      <w:r>
+        <w:rPr>
+          <w:b w:val="0"/>
+          <w:sz w:val="24"/>
+          <w:szCs w:val="24"/>
+        </w:rPr>
+        <w:t>desenvolviemento</w:t>
+      </w:r>
+      <w:proofErr w:type="spellEnd"/>
+      <w:r>
+        <w:rPr>
+          <w:b w:val="0"/>
+          <w:sz w:val="24"/>
+          <w:szCs w:val="24"/>
+        </w:rPr>
+        <w:t xml:space="preserve"> e negócios</w:t>
+      </w:r>
+      <w:r>
+        <w:rPr>
+          <w:b w:val="0"/>
+          <w:sz w:val="24"/>
+          <w:szCs w:val="24"/>
+        </w:rPr>
+        <w:t xml:space="preserve"> dos comportamentos desejados do </w:t>
+      </w:r>
+      <w:r>
+        <w:rPr>
+          <w:b w:val="0"/>
+          <w:i/>
+          <w:iCs/>
+          <w:sz w:val="24"/>
+          <w:szCs w:val="24"/>
+        </w:rPr>
+        <w:t>software</w:t>
+      </w:r>
+      <w:r>
+        <w:rPr>
+          <w:b w:val="0"/>
+          <w:sz w:val="24"/>
+          <w:szCs w:val="24"/>
+        </w:rPr>
+        <w:t>, criando uma base de conhecimento cujo acesso e utilização podem ser amplificados utilizando técnicas de Gestão das Comunicações, que é o próximo tópico abordado</w:t>
+      </w:r>
+      <w:r>
+        <w:rPr>
+          <w:b w:val="0"/>
+          <w:sz w:val="24"/>
+          <w:szCs w:val="24"/>
+        </w:rPr>
+        <w:t xml:space="preserve"> neste trabalho</w:t>
+      </w:r>
+      <w:r>
+        <w:rPr>
+          <w:b w:val="0"/>
+          <w:sz w:val="24"/>
+          <w:szCs w:val="24"/>
+        </w:rPr>
+        <w:t xml:space="preserve">. </w:t>
+      </w:r>
+      <w:r>
+        <w:rPr>
+          <w:b w:val="0"/>
+          <w:sz w:val="24"/>
+          <w:szCs w:val="24"/>
+        </w:rPr>
+        <w:t xml:space="preserve"> </w:t>
       </w:r>
     </w:p>
     <w:p>
@@ -16142,21 +18553,21 @@
         <v:path o:extrusionok="f" gradientshapeok="t" o:connecttype="rect"/>
         <o:lock v:ext="edit" aspectratio="t"/>
       </v:shapetype>
-      <v:shape id="_x0000_i1383" type="#_x0000_t75" style="width:7.5pt;height:7.5pt" o:bullet="t">
+      <v:shape id="_x0000_i1287" type="#_x0000_t75" style="width:7.5pt;height:7.5pt" o:bullet="t">
         <v:imagedata r:id="rId1" o:title="clip_image001"/>
       </v:shape>
     </w:pict>
   </w:numPicBullet>
   <w:numPicBullet w:numPicBulletId="1">
     <w:pict>
-      <v:shape id="_x0000_i1384" type="#_x0000_t75" style="width:14.25pt;height:14.25pt" o:bullet="t">
+      <v:shape id="_x0000_i1288" type="#_x0000_t75" style="width:14.25pt;height:14.25pt" o:bullet="t">
         <v:imagedata r:id="rId2" o:title="clip_image002"/>
       </v:shape>
     </w:pict>
   </w:numPicBullet>
   <w:numPicBullet w:numPicBulletId="2">
     <w:pict>
-      <v:shape id="_x0000_i1385" type="#_x0000_t75" style="width:7.5pt;height:7.5pt" o:bullet="t">
+      <v:shape id="_x0000_i1289" type="#_x0000_t75" style="width:7.5pt;height:7.5pt" o:bullet="t">
         <v:imagedata r:id="rId3" o:title="clip_image003"/>
       </v:shape>
     </w:pict>
@@ -21985,6 +24396,119 @@
     </w:lvl>
   </w:abstractNum>
   <w:abstractNum w:abstractNumId="44" w15:restartNumberingAfterBreak="0">
+    <w:nsid w:val="4F110CF7"/>
+    <w:multiLevelType w:val="hybridMultilevel"/>
+    <w:tmpl w:val="FFD4287C"/>
+    <w:lvl w:ilvl="0" w:tplc="04160001">
+      <w:start w:val="1"/>
+      <w:numFmt w:val="bullet"/>
+      <w:lvlText w:val=""/>
+      <w:lvlJc w:val="left"/>
+      <w:pPr>
+        <w:ind w:left="720" w:hanging="360"/>
+      </w:pPr>
+      <w:rPr>
+        <w:rFonts w:ascii="Symbol" w:hAnsi="Symbol" w:hint="default"/>
+      </w:rPr>
+    </w:lvl>
+    <w:lvl w:ilvl="1" w:tplc="04160003" w:tentative="1">
+      <w:start w:val="1"/>
+      <w:numFmt w:val="bullet"/>
+      <w:lvlText w:val="o"/>
+      <w:lvlJc w:val="left"/>
+      <w:pPr>
+        <w:ind w:left="1440" w:hanging="360"/>
+      </w:pPr>
+      <w:rPr>
+        <w:rFonts w:ascii="Courier New" w:hAnsi="Courier New" w:cs="Courier New" w:hint="default"/>
+      </w:rPr>
+    </w:lvl>
+    <w:lvl w:ilvl="2" w:tplc="04160005" w:tentative="1">
+      <w:start w:val="1"/>
+      <w:numFmt w:val="bullet"/>
+      <w:lvlText w:val=""/>
+      <w:lvlJc w:val="left"/>
+      <w:pPr>
+        <w:ind w:left="2160" w:hanging="360"/>
+      </w:pPr>
+      <w:rPr>
+        <w:rFonts w:ascii="Wingdings" w:hAnsi="Wingdings" w:hint="default"/>
+      </w:rPr>
+    </w:lvl>
+    <w:lvl w:ilvl="3" w:tplc="04160001" w:tentative="1">
+      <w:start w:val="1"/>
+      <w:numFmt w:val="bullet"/>
+      <w:lvlText w:val=""/>
+      <w:lvlJc w:val="left"/>
+      <w:pPr>
+        <w:ind w:left="2880" w:hanging="360"/>
+      </w:pPr>
+      <w:rPr>
+        <w:rFonts w:ascii="Symbol" w:hAnsi="Symbol" w:hint="default"/>
+      </w:rPr>
+    </w:lvl>
+    <w:lvl w:ilvl="4" w:tplc="04160003" w:tentative="1">
+      <w:start w:val="1"/>
+      <w:numFmt w:val="bullet"/>
+      <w:lvlText w:val="o"/>
+      <w:lvlJc w:val="left"/>
+      <w:pPr>
+        <w:ind w:left="3600" w:hanging="360"/>
+      </w:pPr>
+      <w:rPr>
+        <w:rFonts w:ascii="Courier New" w:hAnsi="Courier New" w:cs="Courier New" w:hint="default"/>
+      </w:rPr>
+    </w:lvl>
+    <w:lvl w:ilvl="5" w:tplc="04160005" w:tentative="1">
+      <w:start w:val="1"/>
+      <w:numFmt w:val="bullet"/>
+      <w:lvlText w:val=""/>
+      <w:lvlJc w:val="left"/>
+      <w:pPr>
+        <w:ind w:left="4320" w:hanging="360"/>
+      </w:pPr>
+      <w:rPr>
+        <w:rFonts w:ascii="Wingdings" w:hAnsi="Wingdings" w:hint="default"/>
+      </w:rPr>
+    </w:lvl>
+    <w:lvl w:ilvl="6" w:tplc="04160001" w:tentative="1">
+      <w:start w:val="1"/>
+      <w:numFmt w:val="bullet"/>
+      <w:lvlText w:val=""/>
+      <w:lvlJc w:val="left"/>
+      <w:pPr>
+        <w:ind w:left="5040" w:hanging="360"/>
+      </w:pPr>
+      <w:rPr>
+        <w:rFonts w:ascii="Symbol" w:hAnsi="Symbol" w:hint="default"/>
+      </w:rPr>
+    </w:lvl>
+    <w:lvl w:ilvl="7" w:tplc="04160003" w:tentative="1">
+      <w:start w:val="1"/>
+      <w:numFmt w:val="bullet"/>
+      <w:lvlText w:val="o"/>
+      <w:lvlJc w:val="left"/>
+      <w:pPr>
+        <w:ind w:left="5760" w:hanging="360"/>
+      </w:pPr>
+      <w:rPr>
+        <w:rFonts w:ascii="Courier New" w:hAnsi="Courier New" w:cs="Courier New" w:hint="default"/>
+      </w:rPr>
+    </w:lvl>
+    <w:lvl w:ilvl="8" w:tplc="04160005" w:tentative="1">
+      <w:start w:val="1"/>
+      <w:numFmt w:val="bullet"/>
+      <w:lvlText w:val=""/>
+      <w:lvlJc w:val="left"/>
+      <w:pPr>
+        <w:ind w:left="6480" w:hanging="360"/>
+      </w:pPr>
+      <w:rPr>
+        <w:rFonts w:ascii="Wingdings" w:hAnsi="Wingdings" w:hint="default"/>
+      </w:rPr>
+    </w:lvl>
+  </w:abstractNum>
+  <w:abstractNum w:abstractNumId="45" w15:restartNumberingAfterBreak="0">
     <w:nsid w:val="506036A9"/>
     <w:multiLevelType w:val="multilevel"/>
     <w:tmpl w:val="536A6EF4"/>
@@ -22124,7 +24648,7 @@
       </w:rPr>
     </w:lvl>
   </w:abstractNum>
-  <w:abstractNum w:abstractNumId="45" w15:restartNumberingAfterBreak="0">
+  <w:abstractNum w:abstractNumId="46" w15:restartNumberingAfterBreak="0">
     <w:nsid w:val="521E1A14"/>
     <w:multiLevelType w:val="hybridMultilevel"/>
     <w:tmpl w:val="532AE608"/>
@@ -22264,7 +24788,7 @@
       </w:rPr>
     </w:lvl>
   </w:abstractNum>
-  <w:abstractNum w:abstractNumId="46" w15:restartNumberingAfterBreak="0">
+  <w:abstractNum w:abstractNumId="47" w15:restartNumberingAfterBreak="0">
     <w:nsid w:val="53C157BC"/>
     <w:multiLevelType w:val="hybridMultilevel"/>
     <w:tmpl w:val="272E876A"/>
@@ -22404,7 +24928,7 @@
       </w:rPr>
     </w:lvl>
   </w:abstractNum>
-  <w:abstractNum w:abstractNumId="47" w15:restartNumberingAfterBreak="0">
+  <w:abstractNum w:abstractNumId="48" w15:restartNumberingAfterBreak="0">
     <w:nsid w:val="54977E06"/>
     <w:multiLevelType w:val="hybridMultilevel"/>
     <w:tmpl w:val="1DD842C4"/>
@@ -22544,7 +25068,7 @@
       </w:rPr>
     </w:lvl>
   </w:abstractNum>
-  <w:abstractNum w:abstractNumId="48" w15:restartNumberingAfterBreak="0">
+  <w:abstractNum w:abstractNumId="49" w15:restartNumberingAfterBreak="0">
     <w:nsid w:val="54D70746"/>
     <w:multiLevelType w:val="hybridMultilevel"/>
     <w:tmpl w:val="9E9A109E"/>
@@ -22660,7 +25184,7 @@
       </w:pPr>
     </w:lvl>
   </w:abstractNum>
-  <w:abstractNum w:abstractNumId="49" w15:restartNumberingAfterBreak="0">
+  <w:abstractNum w:abstractNumId="50" w15:restartNumberingAfterBreak="0">
     <w:nsid w:val="59305300"/>
     <w:multiLevelType w:val="hybridMultilevel"/>
     <w:tmpl w:val="DA2C816C"/>
@@ -22800,7 +25324,7 @@
       </w:rPr>
     </w:lvl>
   </w:abstractNum>
-  <w:abstractNum w:abstractNumId="50" w15:restartNumberingAfterBreak="0">
+  <w:abstractNum w:abstractNumId="51" w15:restartNumberingAfterBreak="0">
     <w:nsid w:val="5B2D0F95"/>
     <w:multiLevelType w:val="hybridMultilevel"/>
     <w:tmpl w:val="0D164FA2"/>
@@ -22940,7 +25464,7 @@
       </w:rPr>
     </w:lvl>
   </w:abstractNum>
-  <w:abstractNum w:abstractNumId="51" w15:restartNumberingAfterBreak="0">
+  <w:abstractNum w:abstractNumId="52" w15:restartNumberingAfterBreak="0">
     <w:nsid w:val="5D5670BC"/>
     <w:multiLevelType w:val="hybridMultilevel"/>
     <w:tmpl w:val="F7F05208"/>
@@ -23029,7 +25553,7 @@
       </w:pPr>
     </w:lvl>
   </w:abstractNum>
-  <w:abstractNum w:abstractNumId="52" w15:restartNumberingAfterBreak="0">
+  <w:abstractNum w:abstractNumId="53" w15:restartNumberingAfterBreak="0">
     <w:nsid w:val="5E1065CD"/>
     <w:multiLevelType w:val="hybridMultilevel"/>
     <w:tmpl w:val="4BDE0FEA"/>
@@ -23169,7 +25693,7 @@
       </w:rPr>
     </w:lvl>
   </w:abstractNum>
-  <w:abstractNum w:abstractNumId="53" w15:restartNumberingAfterBreak="0">
+  <w:abstractNum w:abstractNumId="54" w15:restartNumberingAfterBreak="0">
     <w:nsid w:val="601B2C70"/>
     <w:multiLevelType w:val="hybridMultilevel"/>
     <w:tmpl w:val="19040CBA"/>
@@ -23309,7 +25833,7 @@
       </w:rPr>
     </w:lvl>
   </w:abstractNum>
-  <w:abstractNum w:abstractNumId="54" w15:restartNumberingAfterBreak="0">
+  <w:abstractNum w:abstractNumId="55" w15:restartNumberingAfterBreak="0">
     <w:nsid w:val="61554B52"/>
     <w:multiLevelType w:val="hybridMultilevel"/>
     <w:tmpl w:val="8708CE72"/>
@@ -23449,7 +25973,7 @@
       </w:rPr>
     </w:lvl>
   </w:abstractNum>
-  <w:abstractNum w:abstractNumId="55" w15:restartNumberingAfterBreak="0">
+  <w:abstractNum w:abstractNumId="56" w15:restartNumberingAfterBreak="0">
     <w:nsid w:val="6426577C"/>
     <w:multiLevelType w:val="hybridMultilevel"/>
     <w:tmpl w:val="FF0E588E"/>
@@ -23589,7 +26113,7 @@
       </w:rPr>
     </w:lvl>
   </w:abstractNum>
-  <w:abstractNum w:abstractNumId="56" w15:restartNumberingAfterBreak="0">
+  <w:abstractNum w:abstractNumId="57" w15:restartNumberingAfterBreak="0">
     <w:nsid w:val="64D91269"/>
     <w:multiLevelType w:val="hybridMultilevel"/>
     <w:tmpl w:val="E8E4232A"/>
@@ -23729,7 +26253,7 @@
       </w:rPr>
     </w:lvl>
   </w:abstractNum>
-  <w:abstractNum w:abstractNumId="57" w15:restartNumberingAfterBreak="0">
+  <w:abstractNum w:abstractNumId="58" w15:restartNumberingAfterBreak="0">
     <w:nsid w:val="65BA4D93"/>
     <w:multiLevelType w:val="hybridMultilevel"/>
     <w:tmpl w:val="84A891A0"/>
@@ -23842,7 +26366,7 @@
       </w:rPr>
     </w:lvl>
   </w:abstractNum>
-  <w:abstractNum w:abstractNumId="58" w15:restartNumberingAfterBreak="0">
+  <w:abstractNum w:abstractNumId="59" w15:restartNumberingAfterBreak="0">
     <w:nsid w:val="66A34324"/>
     <w:multiLevelType w:val="hybridMultilevel"/>
     <w:tmpl w:val="EA7ACEF8"/>
@@ -23982,7 +26506,7 @@
       </w:rPr>
     </w:lvl>
   </w:abstractNum>
-  <w:abstractNum w:abstractNumId="59" w15:restartNumberingAfterBreak="0">
+  <w:abstractNum w:abstractNumId="60" w15:restartNumberingAfterBreak="0">
     <w:nsid w:val="66FC15D4"/>
     <w:multiLevelType w:val="singleLevel"/>
     <w:tmpl w:val="6282AC58"/>
@@ -24002,7 +26526,7 @@
       </w:rPr>
     </w:lvl>
   </w:abstractNum>
-  <w:abstractNum w:abstractNumId="60" w15:restartNumberingAfterBreak="0">
+  <w:abstractNum w:abstractNumId="61" w15:restartNumberingAfterBreak="0">
     <w:nsid w:val="683C0191"/>
     <w:multiLevelType w:val="hybridMultilevel"/>
     <w:tmpl w:val="6D7ED6DC"/>
@@ -24118,7 +26642,7 @@
       </w:pPr>
     </w:lvl>
   </w:abstractNum>
-  <w:abstractNum w:abstractNumId="61" w15:restartNumberingAfterBreak="0">
+  <w:abstractNum w:abstractNumId="62" w15:restartNumberingAfterBreak="0">
     <w:nsid w:val="68512903"/>
     <w:multiLevelType w:val="multilevel"/>
     <w:tmpl w:val="453A114A"/>
@@ -24258,7 +26782,7 @@
       </w:rPr>
     </w:lvl>
   </w:abstractNum>
-  <w:abstractNum w:abstractNumId="62" w15:restartNumberingAfterBreak="0">
+  <w:abstractNum w:abstractNumId="63" w15:restartNumberingAfterBreak="0">
     <w:nsid w:val="68524F02"/>
     <w:multiLevelType w:val="hybridMultilevel"/>
     <w:tmpl w:val="6792B858"/>
@@ -24398,7 +26922,7 @@
       </w:rPr>
     </w:lvl>
   </w:abstractNum>
-  <w:abstractNum w:abstractNumId="63" w15:restartNumberingAfterBreak="0">
+  <w:abstractNum w:abstractNumId="64" w15:restartNumberingAfterBreak="0">
     <w:nsid w:val="6886369A"/>
     <w:multiLevelType w:val="hybridMultilevel"/>
     <w:tmpl w:val="D990E576"/>
@@ -24538,7 +27062,7 @@
       </w:rPr>
     </w:lvl>
   </w:abstractNum>
-  <w:abstractNum w:abstractNumId="64" w15:restartNumberingAfterBreak="0">
+  <w:abstractNum w:abstractNumId="65" w15:restartNumberingAfterBreak="0">
     <w:nsid w:val="693D179B"/>
     <w:multiLevelType w:val="hybridMultilevel"/>
     <w:tmpl w:val="8F541760"/>
@@ -24678,7 +27202,7 @@
       </w:rPr>
     </w:lvl>
   </w:abstractNum>
-  <w:abstractNum w:abstractNumId="65" w15:restartNumberingAfterBreak="0">
+  <w:abstractNum w:abstractNumId="66" w15:restartNumberingAfterBreak="0">
     <w:nsid w:val="6AD25332"/>
     <w:multiLevelType w:val="hybridMultilevel"/>
     <w:tmpl w:val="D910C5F8"/>
@@ -24818,7 +27342,7 @@
       </w:rPr>
     </w:lvl>
   </w:abstractNum>
-  <w:abstractNum w:abstractNumId="66" w15:restartNumberingAfterBreak="0">
+  <w:abstractNum w:abstractNumId="67" w15:restartNumberingAfterBreak="0">
     <w:nsid w:val="6C210209"/>
     <w:multiLevelType w:val="hybridMultilevel"/>
     <w:tmpl w:val="77CAF28C"/>
@@ -24907,7 +27431,7 @@
       </w:pPr>
     </w:lvl>
   </w:abstractNum>
-  <w:abstractNum w:abstractNumId="67" w15:restartNumberingAfterBreak="0">
+  <w:abstractNum w:abstractNumId="68" w15:restartNumberingAfterBreak="0">
     <w:nsid w:val="6D73181D"/>
     <w:multiLevelType w:val="hybridMultilevel"/>
     <w:tmpl w:val="70C0ECE6"/>
@@ -25047,7 +27571,7 @@
       </w:rPr>
     </w:lvl>
   </w:abstractNum>
-  <w:abstractNum w:abstractNumId="68" w15:restartNumberingAfterBreak="0">
+  <w:abstractNum w:abstractNumId="69" w15:restartNumberingAfterBreak="0">
     <w:nsid w:val="6EF57C2D"/>
     <w:multiLevelType w:val="hybridMultilevel"/>
     <w:tmpl w:val="17E4F926"/>
@@ -25187,7 +27711,7 @@
       </w:rPr>
     </w:lvl>
   </w:abstractNum>
-  <w:abstractNum w:abstractNumId="69" w15:restartNumberingAfterBreak="0">
+  <w:abstractNum w:abstractNumId="70" w15:restartNumberingAfterBreak="0">
     <w:nsid w:val="70C57EC2"/>
     <w:multiLevelType w:val="hybridMultilevel"/>
     <w:tmpl w:val="493841D4"/>
@@ -25300,7 +27824,7 @@
       </w:pPr>
     </w:lvl>
   </w:abstractNum>
-  <w:abstractNum w:abstractNumId="70" w15:restartNumberingAfterBreak="0">
+  <w:abstractNum w:abstractNumId="71" w15:restartNumberingAfterBreak="0">
     <w:nsid w:val="70D9733D"/>
     <w:multiLevelType w:val="hybridMultilevel"/>
     <w:tmpl w:val="81BA4848"/>
@@ -25440,7 +27964,7 @@
       </w:rPr>
     </w:lvl>
   </w:abstractNum>
-  <w:abstractNum w:abstractNumId="71" w15:restartNumberingAfterBreak="0">
+  <w:abstractNum w:abstractNumId="72" w15:restartNumberingAfterBreak="0">
     <w:nsid w:val="71674412"/>
     <w:multiLevelType w:val="hybridMultilevel"/>
     <w:tmpl w:val="677C880A"/>
@@ -25556,7 +28080,7 @@
       </w:pPr>
     </w:lvl>
   </w:abstractNum>
-  <w:abstractNum w:abstractNumId="72" w15:restartNumberingAfterBreak="0">
+  <w:abstractNum w:abstractNumId="73" w15:restartNumberingAfterBreak="0">
     <w:nsid w:val="71DC5A85"/>
     <w:multiLevelType w:val="hybridMultilevel"/>
     <w:tmpl w:val="CD04CB4C"/>
@@ -25696,7 +28220,7 @@
       </w:rPr>
     </w:lvl>
   </w:abstractNum>
-  <w:abstractNum w:abstractNumId="73" w15:restartNumberingAfterBreak="0">
+  <w:abstractNum w:abstractNumId="74" w15:restartNumberingAfterBreak="0">
     <w:nsid w:val="75201A62"/>
     <w:multiLevelType w:val="multilevel"/>
     <w:tmpl w:val="8B3E4808"/>
@@ -25836,7 +28360,7 @@
       </w:rPr>
     </w:lvl>
   </w:abstractNum>
-  <w:abstractNum w:abstractNumId="74" w15:restartNumberingAfterBreak="0">
+  <w:abstractNum w:abstractNumId="75" w15:restartNumberingAfterBreak="0">
     <w:nsid w:val="76D5253D"/>
     <w:multiLevelType w:val="hybridMultilevel"/>
     <w:tmpl w:val="A64E9860"/>
@@ -25976,7 +28500,7 @@
       </w:rPr>
     </w:lvl>
   </w:abstractNum>
-  <w:abstractNum w:abstractNumId="75" w15:restartNumberingAfterBreak="0">
+  <w:abstractNum w:abstractNumId="76" w15:restartNumberingAfterBreak="0">
     <w:nsid w:val="779A140F"/>
     <w:multiLevelType w:val="hybridMultilevel"/>
     <w:tmpl w:val="7AE2D5B2"/>
@@ -26116,7 +28640,7 @@
       </w:rPr>
     </w:lvl>
   </w:abstractNum>
-  <w:abstractNum w:abstractNumId="76" w15:restartNumberingAfterBreak="0">
+  <w:abstractNum w:abstractNumId="77" w15:restartNumberingAfterBreak="0">
     <w:nsid w:val="77B5253B"/>
     <w:multiLevelType w:val="hybridMultilevel"/>
     <w:tmpl w:val="E488D35C"/>
@@ -26256,7 +28780,7 @@
       </w:rPr>
     </w:lvl>
   </w:abstractNum>
-  <w:abstractNum w:abstractNumId="77" w15:restartNumberingAfterBreak="0">
+  <w:abstractNum w:abstractNumId="78" w15:restartNumberingAfterBreak="0">
     <w:nsid w:val="78CB57A1"/>
     <w:multiLevelType w:val="hybridMultilevel"/>
     <w:tmpl w:val="13480882"/>
@@ -26396,7 +28920,7 @@
       </w:rPr>
     </w:lvl>
   </w:abstractNum>
-  <w:abstractNum w:abstractNumId="78" w15:restartNumberingAfterBreak="0">
+  <w:abstractNum w:abstractNumId="79" w15:restartNumberingAfterBreak="0">
     <w:nsid w:val="79337207"/>
     <w:multiLevelType w:val="hybridMultilevel"/>
     <w:tmpl w:val="75E2C4CE"/>
@@ -26536,7 +29060,7 @@
       </w:rPr>
     </w:lvl>
   </w:abstractNum>
-  <w:abstractNum w:abstractNumId="79" w15:restartNumberingAfterBreak="0">
+  <w:abstractNum w:abstractNumId="80" w15:restartNumberingAfterBreak="0">
     <w:nsid w:val="7AD34732"/>
     <w:multiLevelType w:val="hybridMultilevel"/>
     <w:tmpl w:val="35903AB6"/>
@@ -26655,7 +29179,7 @@
       </w:pPr>
     </w:lvl>
   </w:abstractNum>
-  <w:abstractNum w:abstractNumId="80" w15:restartNumberingAfterBreak="0">
+  <w:abstractNum w:abstractNumId="81" w15:restartNumberingAfterBreak="0">
     <w:nsid w:val="7C646316"/>
     <w:multiLevelType w:val="hybridMultilevel"/>
     <w:tmpl w:val="F666603C"/>
@@ -26745,13 +29269,13 @@
     </w:lvl>
   </w:abstractNum>
   <w:num w:numId="1">
-    <w:abstractNumId w:val="44"/>
+    <w:abstractNumId w:val="45"/>
   </w:num>
   <w:num w:numId="2">
-    <w:abstractNumId w:val="79"/>
+    <w:abstractNumId w:val="80"/>
   </w:num>
   <w:num w:numId="3">
-    <w:abstractNumId w:val="74"/>
+    <w:abstractNumId w:val="75"/>
   </w:num>
   <w:num w:numId="4">
     <w:abstractNumId w:val="8"/>
@@ -26760,31 +29284,31 @@
     <w:abstractNumId w:val="15"/>
   </w:num>
   <w:num w:numId="6">
-    <w:abstractNumId w:val="70"/>
+    <w:abstractNumId w:val="71"/>
   </w:num>
   <w:num w:numId="7">
-    <w:abstractNumId w:val="71"/>
+    <w:abstractNumId w:val="72"/>
   </w:num>
   <w:num w:numId="8">
-    <w:abstractNumId w:val="77"/>
+    <w:abstractNumId w:val="78"/>
   </w:num>
   <w:num w:numId="9">
-    <w:abstractNumId w:val="68"/>
+    <w:abstractNumId w:val="69"/>
   </w:num>
   <w:num w:numId="10">
-    <w:abstractNumId w:val="49"/>
+    <w:abstractNumId w:val="50"/>
   </w:num>
   <w:num w:numId="11">
     <w:abstractNumId w:val="40"/>
   </w:num>
   <w:num w:numId="12">
-    <w:abstractNumId w:val="62"/>
+    <w:abstractNumId w:val="63"/>
   </w:num>
   <w:num w:numId="13">
-    <w:abstractNumId w:val="53"/>
+    <w:abstractNumId w:val="54"/>
   </w:num>
   <w:num w:numId="14">
-    <w:abstractNumId w:val="46"/>
+    <w:abstractNumId w:val="47"/>
   </w:num>
   <w:num w:numId="15">
     <w:abstractNumId w:val="37"/>
@@ -26793,10 +29317,10 @@
     <w:abstractNumId w:val="38"/>
   </w:num>
   <w:num w:numId="17">
-    <w:abstractNumId w:val="55"/>
+    <w:abstractNumId w:val="56"/>
   </w:num>
   <w:num w:numId="18">
-    <w:abstractNumId w:val="65"/>
+    <w:abstractNumId w:val="66"/>
   </w:num>
   <w:num w:numId="19">
     <w:abstractNumId w:val="18"/>
@@ -26817,16 +29341,16 @@
     <w:abstractNumId w:val="2"/>
   </w:num>
   <w:num w:numId="25">
-    <w:abstractNumId w:val="58"/>
+    <w:abstractNumId w:val="59"/>
   </w:num>
   <w:num w:numId="26">
-    <w:abstractNumId w:val="47"/>
+    <w:abstractNumId w:val="48"/>
   </w:num>
   <w:num w:numId="27">
-    <w:abstractNumId w:val="52"/>
+    <w:abstractNumId w:val="53"/>
   </w:num>
   <w:num w:numId="28">
-    <w:abstractNumId w:val="54"/>
+    <w:abstractNumId w:val="55"/>
   </w:num>
   <w:num w:numId="29">
     <w:abstractNumId w:val="30"/>
@@ -26844,13 +29368,13 @@
     <w:abstractNumId w:val="11"/>
   </w:num>
   <w:num w:numId="34">
-    <w:abstractNumId w:val="67"/>
+    <w:abstractNumId w:val="68"/>
   </w:num>
   <w:num w:numId="35">
-    <w:abstractNumId w:val="75"/>
+    <w:abstractNumId w:val="76"/>
   </w:num>
   <w:num w:numId="36">
-    <w:abstractNumId w:val="56"/>
+    <w:abstractNumId w:val="57"/>
   </w:num>
   <w:num w:numId="37">
     <w:abstractNumId w:val="27"/>
@@ -26862,7 +29386,7 @@
     <w:abstractNumId w:val="4"/>
   </w:num>
   <w:num w:numId="40">
-    <w:abstractNumId w:val="50"/>
+    <w:abstractNumId w:val="51"/>
   </w:num>
   <w:num w:numId="41">
     <w:abstractNumId w:val="39"/>
@@ -26886,13 +29410,13 @@
     <w:abstractNumId w:val="3"/>
   </w:num>
   <w:num w:numId="48">
-    <w:abstractNumId w:val="72"/>
+    <w:abstractNumId w:val="73"/>
   </w:num>
   <w:num w:numId="49">
     <w:abstractNumId w:val="28"/>
   </w:num>
   <w:num w:numId="50">
-    <w:abstractNumId w:val="61"/>
+    <w:abstractNumId w:val="62"/>
   </w:num>
   <w:num w:numId="51">
     <w:abstractNumId w:val="5"/>
@@ -26916,7 +29440,7 @@
     <w:abstractNumId w:val="29"/>
   </w:num>
   <w:num w:numId="54">
-    <w:abstractNumId w:val="63"/>
+    <w:abstractNumId w:val="64"/>
   </w:num>
   <w:num w:numId="55">
     <w:abstractNumId w:val="42"/>
@@ -26925,22 +29449,22 @@
     <w:abstractNumId w:val="43"/>
   </w:num>
   <w:num w:numId="57">
-    <w:abstractNumId w:val="59"/>
+    <w:abstractNumId w:val="60"/>
   </w:num>
   <w:num w:numId="58">
-    <w:abstractNumId w:val="73"/>
+    <w:abstractNumId w:val="74"/>
   </w:num>
   <w:num w:numId="59">
-    <w:abstractNumId w:val="48"/>
+    <w:abstractNumId w:val="49"/>
   </w:num>
   <w:num w:numId="60">
     <w:abstractNumId w:val="14"/>
   </w:num>
   <w:num w:numId="61">
-    <w:abstractNumId w:val="60"/>
+    <w:abstractNumId w:val="61"/>
   </w:num>
   <w:num w:numId="62">
-    <w:abstractNumId w:val="45"/>
+    <w:abstractNumId w:val="46"/>
   </w:num>
   <w:num w:numId="63">
     <w:abstractNumId w:val="34"/>
@@ -26955,13 +29479,13 @@
     <w:abstractNumId w:val="32"/>
   </w:num>
   <w:num w:numId="67">
-    <w:abstractNumId w:val="78"/>
+    <w:abstractNumId w:val="79"/>
   </w:num>
   <w:num w:numId="68">
-    <w:abstractNumId w:val="76"/>
+    <w:abstractNumId w:val="77"/>
   </w:num>
   <w:num w:numId="69">
-    <w:abstractNumId w:val="64"/>
+    <w:abstractNumId w:val="65"/>
   </w:num>
   <w:num w:numId="70">
     <w:abstractNumId w:val="21"/>
@@ -26976,16 +29500,16 @@
     <w:abstractNumId w:val="36"/>
   </w:num>
   <w:num w:numId="74">
-    <w:abstractNumId w:val="69"/>
+    <w:abstractNumId w:val="70"/>
   </w:num>
   <w:num w:numId="75">
-    <w:abstractNumId w:val="51"/>
+    <w:abstractNumId w:val="52"/>
   </w:num>
   <w:num w:numId="76">
     <w:abstractNumId w:val="23"/>
   </w:num>
   <w:num w:numId="77">
-    <w:abstractNumId w:val="80"/>
+    <w:abstractNumId w:val="81"/>
   </w:num>
   <w:num w:numId="78">
     <w:abstractNumId w:val="20"/>
@@ -26994,10 +29518,13 @@
     <w:abstractNumId w:val="13"/>
   </w:num>
   <w:num w:numId="80">
-    <w:abstractNumId w:val="57"/>
+    <w:abstractNumId w:val="58"/>
   </w:num>
   <w:num w:numId="81">
-    <w:abstractNumId w:val="66"/>
+    <w:abstractNumId w:val="67"/>
+  </w:num>
+  <w:num w:numId="82">
+    <w:abstractNumId w:val="44"/>
   </w:num>
   <w:numIdMacAtCleanup w:val="72"/>
 </w:numbering>
@@ -27030,6 +29557,8 @@
     <w:lsdException w:name="Subtitle" w:qFormat="1"/>
     <w:lsdException w:name="Strong" w:qFormat="1"/>
     <w:lsdException w:name="Emphasis" w:qFormat="1"/>
+    <w:lsdException w:name="HTML Code" w:uiPriority="99"/>
+    <w:lsdException w:name="HTML Preformatted" w:uiPriority="99"/>
     <w:lsdException w:name="Normal Table" w:semiHidden="1" w:unhideWhenUsed="1"/>
     <w:lsdException w:name="Table Simple 1" w:semiHidden="1" w:unhideWhenUsed="1"/>
     <w:lsdException w:name="Table Simple 2" w:semiHidden="1" w:unhideWhenUsed="1"/>
@@ -27636,6 +30165,65 @@
       <w:contextualSpacing/>
     </w:pPr>
   </w:style>
+  <w:style w:type="paragraph" w:styleId="Pr-formataoHTML">
+    <w:name w:val="HTML Preformatted"/>
+    <w:basedOn w:val="Normal"/>
+    <w:link w:val="Pr-formataoHTMLChar"/>
+    <w:uiPriority w:val="99"/>
+    <w:unhideWhenUsed/>
+    <w:rsid w:val="00751540"/>
+    <w:pPr>
+      <w:tabs>
+        <w:tab w:val="left" w:pos="916"/>
+        <w:tab w:val="left" w:pos="1832"/>
+        <w:tab w:val="left" w:pos="2748"/>
+        <w:tab w:val="left" w:pos="3664"/>
+        <w:tab w:val="left" w:pos="4580"/>
+        <w:tab w:val="left" w:pos="5496"/>
+        <w:tab w:val="left" w:pos="6412"/>
+        <w:tab w:val="left" w:pos="7328"/>
+        <w:tab w:val="left" w:pos="8244"/>
+        <w:tab w:val="left" w:pos="9160"/>
+        <w:tab w:val="left" w:pos="10076"/>
+        <w:tab w:val="left" w:pos="10992"/>
+        <w:tab w:val="left" w:pos="11908"/>
+        <w:tab w:val="left" w:pos="12824"/>
+        <w:tab w:val="left" w:pos="13740"/>
+        <w:tab w:val="left" w:pos="14656"/>
+      </w:tabs>
+    </w:pPr>
+    <w:rPr>
+      <w:rFonts w:ascii="Courier New" w:hAnsi="Courier New" w:cs="Courier New"/>
+      <w:b w:val="0"/>
+      <w:bCs w:val="0"/>
+      <w:kern w:val="0"/>
+      <w:sz w:val="20"/>
+      <w:szCs w:val="20"/>
+      <w:lang w:eastAsia="pt-BR"/>
+    </w:rPr>
+  </w:style>
+  <w:style w:type="character" w:customStyle="1" w:styleId="Pr-formataoHTMLChar">
+    <w:name w:val="Pré-formatação HTML Char"/>
+    <w:basedOn w:val="Fontepargpadro"/>
+    <w:link w:val="Pr-formataoHTML"/>
+    <w:uiPriority w:val="99"/>
+    <w:rsid w:val="00751540"/>
+    <w:rPr>
+      <w:rFonts w:ascii="Courier New" w:hAnsi="Courier New" w:cs="Courier New"/>
+    </w:rPr>
+  </w:style>
+  <w:style w:type="character" w:styleId="CdigoHTML">
+    <w:name w:val="HTML Code"/>
+    <w:basedOn w:val="Fontepargpadro"/>
+    <w:uiPriority w:val="99"/>
+    <w:unhideWhenUsed/>
+    <w:rsid w:val="00751540"/>
+    <w:rPr>
+      <w:rFonts w:ascii="Courier New" w:eastAsia="Times New Roman" w:hAnsi="Courier New" w:cs="Courier New"/>
+      <w:sz w:val="20"/>
+      <w:szCs w:val="20"/>
+    </w:rPr>
+  </w:style>
 </w:styles>
 </file>
 

</xml_diff>

<commit_message>
Formatação: Justificar o último parágrafo da seção 2.5
</commit_message>
<xml_diff>
--- a/Utilização de Behaviour-Driven Development para apoio à Gestão das Comunicações.docx
+++ b/Utilização de Behaviour-Driven Development para apoio à Gestão das Comunicações.docx
@@ -14580,8 +14580,9 @@
           <w:szCs w:val="20"/>
           <w:lang w:eastAsia="pt-BR"/>
         </w:rPr>
-        <w:t xml:space="preserve"> (em inglês</w:t>
-      </w:r>
+        <w:t xml:space="preserve"> (em inglês, “</w:t>
+      </w:r>
+      <w:proofErr w:type="spellStart"/>
       <w:r>
         <w:rPr>
           <w:rFonts w:ascii="Consolas" w:hAnsi="Consolas" w:cs="Courier New"/>
@@ -14593,9 +14594,9 @@
           <w:szCs w:val="20"/>
           <w:lang w:eastAsia="pt-BR"/>
         </w:rPr>
-        <w:t>, “</w:t>
-      </w:r>
-      <w:proofErr w:type="spellStart"/>
+        <w:t>Given</w:t>
+      </w:r>
+      <w:proofErr w:type="spellEnd"/>
       <w:r>
         <w:rPr>
           <w:rFonts w:ascii="Consolas" w:hAnsi="Consolas" w:cs="Courier New"/>
@@ -14607,34 +14608,7 @@
           <w:szCs w:val="20"/>
           <w:lang w:eastAsia="pt-BR"/>
         </w:rPr>
-        <w:t>Given</w:t>
-      </w:r>
-      <w:proofErr w:type="spellEnd"/>
-      <w:r>
-        <w:rPr>
-          <w:rFonts w:ascii="Consolas" w:hAnsi="Consolas" w:cs="Courier New"/>
-          <w:b w:val="0"/>
-          <w:bCs w:val="0"/>
-          <w:color w:val="333333"/>
-          <w:kern w:val="0"/>
-          <w:sz w:val="20"/>
-          <w:szCs w:val="20"/>
-          <w:lang w:eastAsia="pt-BR"/>
-        </w:rPr>
-        <w:t>”</w:t>
-      </w:r>
-      <w:r>
-        <w:rPr>
-          <w:rFonts w:ascii="Consolas" w:hAnsi="Consolas" w:cs="Courier New"/>
-          <w:b w:val="0"/>
-          <w:bCs w:val="0"/>
-          <w:color w:val="333333"/>
-          <w:kern w:val="0"/>
-          <w:sz w:val="20"/>
-          <w:szCs w:val="20"/>
-          <w:lang w:eastAsia="pt-BR"/>
-        </w:rPr>
-        <w:t>)</w:t>
+        <w:t>”)</w:t>
       </w:r>
     </w:p>
     <w:p>
@@ -15232,23 +15206,7 @@
           <w:sz w:val="24"/>
           <w:szCs w:val="24"/>
         </w:rPr>
-        <w:t>5</w:t>
-      </w:r>
-      <w:r>
-        <w:rPr>
-          <w:b w:val="0"/>
-          <w:sz w:val="24"/>
-          <w:szCs w:val="24"/>
-        </w:rPr>
-        <w:t>)</w:t>
-      </w:r>
-      <w:r>
-        <w:rPr>
-          <w:b w:val="0"/>
-          <w:sz w:val="24"/>
-          <w:szCs w:val="24"/>
-        </w:rPr>
-        <w:t xml:space="preserve">, conforme citação direta de um artigo de </w:t>
+        <w:t xml:space="preserve">5), conforme citação direta de um artigo de </w:t>
       </w:r>
       <w:proofErr w:type="spellStart"/>
       <w:r>
@@ -15374,39 +15332,7 @@
           <w:sz w:val="20"/>
           <w:szCs w:val="20"/>
         </w:rPr>
-        <w:t>.</w:t>
-      </w:r>
-      <w:r>
-        <w:rPr>
-          <w:b w:val="0"/>
-          <w:sz w:val="20"/>
-          <w:szCs w:val="20"/>
-        </w:rPr>
-        <w:t xml:space="preserve"> </w:t>
-      </w:r>
-      <w:r>
-        <w:rPr>
-          <w:b w:val="0"/>
-          <w:sz w:val="20"/>
-          <w:szCs w:val="20"/>
-        </w:rPr>
-        <w:t>É uma ferramenta para testar o entendimento das</w:t>
-      </w:r>
-      <w:r>
-        <w:rPr>
-          <w:b w:val="0"/>
-          <w:sz w:val="20"/>
-          <w:szCs w:val="20"/>
-        </w:rPr>
-        <w:t xml:space="preserve"> </w:t>
-      </w:r>
-      <w:r>
-        <w:rPr>
-          <w:b w:val="0"/>
-          <w:sz w:val="20"/>
-          <w:szCs w:val="20"/>
-        </w:rPr>
-        <w:t xml:space="preserve">pessoas em como um </w:t>
+        <w:t xml:space="preserve">. É uma ferramenta para testar o entendimento das pessoas em como um </w:t>
       </w:r>
       <w:r>
         <w:rPr>
@@ -15424,23 +15350,7 @@
           <w:sz w:val="20"/>
           <w:szCs w:val="20"/>
         </w:rPr>
-        <w:t xml:space="preserve"> (ainda a ser escrito)</w:t>
-      </w:r>
-      <w:r>
-        <w:rPr>
-          <w:b w:val="0"/>
-          <w:sz w:val="20"/>
-          <w:szCs w:val="20"/>
-        </w:rPr>
-        <w:t xml:space="preserve"> </w:t>
-      </w:r>
-      <w:r>
-        <w:rPr>
-          <w:b w:val="0"/>
-          <w:sz w:val="20"/>
-          <w:szCs w:val="20"/>
-        </w:rPr>
-        <w:t>deve se comportar.</w:t>
+        <w:t xml:space="preserve"> (ainda a ser escrito) deve se comportar.</w:t>
       </w:r>
     </w:p>
     <w:p>
@@ -15456,6 +15366,8 @@
     </w:p>
     <w:p>
       <w:pPr>
+        <w:spacing w:line="360" w:lineRule="auto"/>
+        <w:jc w:val="both"/>
         <w:rPr>
           <w:b w:val="0"/>
           <w:sz w:val="24"/>
@@ -18553,21 +18465,21 @@
         <v:path o:extrusionok="f" gradientshapeok="t" o:connecttype="rect"/>
         <o:lock v:ext="edit" aspectratio="t"/>
       </v:shapetype>
-      <v:shape id="_x0000_i1287" type="#_x0000_t75" style="width:7.5pt;height:7.5pt" o:bullet="t">
+      <v:shape id="_x0000_i1056" type="#_x0000_t75" style="width:7.5pt;height:7.5pt" o:bullet="t">
         <v:imagedata r:id="rId1" o:title="clip_image001"/>
       </v:shape>
     </w:pict>
   </w:numPicBullet>
   <w:numPicBullet w:numPicBulletId="1">
     <w:pict>
-      <v:shape id="_x0000_i1288" type="#_x0000_t75" style="width:14.25pt;height:14.25pt" o:bullet="t">
+      <v:shape id="_x0000_i1057" type="#_x0000_t75" style="width:14.25pt;height:14.25pt" o:bullet="t">
         <v:imagedata r:id="rId2" o:title="clip_image002"/>
       </v:shape>
     </w:pict>
   </w:numPicBullet>
   <w:numPicBullet w:numPicBulletId="2">
     <w:pict>
-      <v:shape id="_x0000_i1289" type="#_x0000_t75" style="width:7.5pt;height:7.5pt" o:bullet="t">
+      <v:shape id="_x0000_i1058" type="#_x0000_t75" style="width:7.5pt;height:7.5pt" o:bullet="t">
         <v:imagedata r:id="rId3" o:title="clip_image003"/>
       </v:shape>
     </w:pict>

</xml_diff>

<commit_message>
Adicionar seção 2.7 e atualizar referências
</commit_message>
<xml_diff>
--- a/Utilização de Behaviour-Driven Development para apoio à Gestão das Comunicações.docx
+++ b/Utilização de Behaviour-Driven Development para apoio à Gestão das Comunicações.docx
@@ -6761,6 +6761,103 @@
         </w:rPr>
         <w:t>.</w:t>
       </w:r>
+      <w:r>
+        <w:rPr>
+          <w:b w:val="0"/>
+          <w:bCs w:val="0"/>
+          <w:sz w:val="24"/>
+          <w:szCs w:val="24"/>
+        </w:rPr>
+        <w:t xml:space="preserve"> </w:t>
+      </w:r>
+    </w:p>
+    <w:p>
+      <w:pPr>
+        <w:spacing w:line="360" w:lineRule="auto"/>
+        <w:jc w:val="both"/>
+        <w:rPr>
+          <w:b w:val="0"/>
+          <w:bCs w:val="0"/>
+          <w:sz w:val="24"/>
+          <w:szCs w:val="24"/>
+        </w:rPr>
+      </w:pPr>
+    </w:p>
+    <w:p>
+      <w:pPr>
+        <w:spacing w:line="360" w:lineRule="auto"/>
+        <w:jc w:val="both"/>
+        <w:rPr>
+          <w:b w:val="0"/>
+          <w:bCs w:val="0"/>
+          <w:sz w:val="24"/>
+          <w:szCs w:val="24"/>
+        </w:rPr>
+      </w:pPr>
+      <w:r>
+        <w:rPr>
+          <w:b w:val="0"/>
+          <w:bCs w:val="0"/>
+          <w:sz w:val="24"/>
+          <w:szCs w:val="24"/>
+        </w:rPr>
+        <w:t xml:space="preserve">Outro fator relevante que reforça a necessidade de explorarmos estes assuntos, é o de que em projetos de grande porte, </w:t>
+      </w:r>
+      <w:r>
+        <w:rPr>
+          <w:b w:val="0"/>
+          <w:bCs w:val="0"/>
+          <w:sz w:val="24"/>
+          <w:szCs w:val="24"/>
+        </w:rPr>
+        <w:t>há o</w:t>
+      </w:r>
+      <w:r>
+        <w:rPr>
+          <w:b w:val="0"/>
+          <w:bCs w:val="0"/>
+          <w:sz w:val="24"/>
+          <w:szCs w:val="24"/>
+        </w:rPr>
+        <w:t xml:space="preserve"> envolvimento de diferentes times e </w:t>
+      </w:r>
+      <w:r>
+        <w:rPr>
+          <w:b w:val="0"/>
+          <w:bCs w:val="0"/>
+          <w:sz w:val="24"/>
+          <w:szCs w:val="24"/>
+        </w:rPr>
+        <w:lastRenderedPageBreak/>
+        <w:t xml:space="preserve">consequentemente </w:t>
+      </w:r>
+      <w:r>
+        <w:rPr>
+          <w:b w:val="0"/>
+          <w:bCs w:val="0"/>
+          <w:sz w:val="24"/>
+          <w:szCs w:val="24"/>
+        </w:rPr>
+        <w:t>temos</w:t>
+      </w:r>
+      <w:r>
+        <w:rPr>
+          <w:b w:val="0"/>
+          <w:bCs w:val="0"/>
+          <w:sz w:val="24"/>
+          <w:szCs w:val="24"/>
+        </w:rPr>
+        <w:t xml:space="preserve"> muitos canais de comunicação</w:t>
+      </w:r>
+      <w:r>
+        <w:rPr>
+          <w:b w:val="0"/>
+          <w:bCs w:val="0"/>
+          <w:sz w:val="24"/>
+          <w:szCs w:val="24"/>
+        </w:rPr>
+        <w:t>, e o correto gerenciamento das comunicações entre esses canais é decisivo para a finalização bem-sucedida e economia de custos destes projetos.</w:t>
+      </w:r>
     </w:p>
     <w:p>
       <w:pPr>
@@ -6793,7 +6890,25 @@
           <w:sz w:val="24"/>
           <w:szCs w:val="24"/>
         </w:rPr>
-        <w:t xml:space="preserve">Diante deste cenário, existem duas práticas que podem ser utilizadas para mitigar os impactos causados por </w:t>
+        <w:t xml:space="preserve">Diante </w:t>
+      </w:r>
+      <w:r>
+        <w:rPr>
+          <w:b w:val="0"/>
+          <w:bCs w:val="0"/>
+          <w:sz w:val="24"/>
+          <w:szCs w:val="24"/>
+        </w:rPr>
+        <w:t>dos cenários compartilhados</w:t>
+      </w:r>
+      <w:r>
+        <w:rPr>
+          <w:b w:val="0"/>
+          <w:bCs w:val="0"/>
+          <w:sz w:val="24"/>
+          <w:szCs w:val="24"/>
+        </w:rPr>
+        <w:t xml:space="preserve">, existem duas práticas que podem ser utilizadas para mitigar os impactos causados por </w:t>
       </w:r>
       <w:r>
         <w:rPr>
@@ -6820,17 +6935,7 @@
           <w:sz w:val="24"/>
           <w:szCs w:val="24"/>
         </w:rPr>
-        <w:t xml:space="preserve">refinamento de </w:t>
-      </w:r>
-      <w:r>
-        <w:rPr>
-          <w:b w:val="0"/>
-          <w:bCs w:val="0"/>
-          <w:sz w:val="24"/>
-          <w:szCs w:val="24"/>
-        </w:rPr>
-        <w:lastRenderedPageBreak/>
-        <w:t>requisitos</w:t>
+        <w:t>refinamento de requisitos</w:t>
       </w:r>
       <w:r>
         <w:rPr>
@@ -7103,7 +7208,25 @@
           <w:szCs w:val="24"/>
           <w:lang w:val="it-IT"/>
         </w:rPr>
-        <w:t xml:space="preserve"> (DAN NORTH &amp; ASSOCIATES, 2006) aumentando a eficiência das comunicações</w:t>
+        <w:t xml:space="preserve"> (</w:t>
+      </w:r>
+      <w:r>
+        <w:rPr>
+          <w:b w:val="0"/>
+          <w:sz w:val="24"/>
+          <w:szCs w:val="24"/>
+          <w:lang w:val="it-IT"/>
+        </w:rPr>
+        <w:t>NORTH</w:t>
+      </w:r>
+      <w:r>
+        <w:rPr>
+          <w:b w:val="0"/>
+          <w:sz w:val="24"/>
+          <w:szCs w:val="24"/>
+          <w:lang w:val="it-IT"/>
+        </w:rPr>
+        <w:t>, 2006) aumentando a eficiência das comunicações</w:t>
       </w:r>
       <w:r>
         <w:rPr>
@@ -7328,6 +7451,30 @@
         </w:rPr>
         <w:t>.</w:t>
       </w:r>
+    </w:p>
+    <w:p>
+      <w:pPr>
+        <w:spacing w:line="360" w:lineRule="auto"/>
+        <w:jc w:val="both"/>
+        <w:rPr>
+          <w:b w:val="0"/>
+          <w:sz w:val="24"/>
+          <w:szCs w:val="24"/>
+          <w:lang w:val="it-IT"/>
+        </w:rPr>
+      </w:pPr>
+    </w:p>
+    <w:p>
+      <w:pPr>
+        <w:spacing w:line="360" w:lineRule="auto"/>
+        <w:jc w:val="both"/>
+        <w:rPr>
+          <w:b w:val="0"/>
+          <w:sz w:val="24"/>
+          <w:szCs w:val="24"/>
+          <w:lang w:val="it-IT"/>
+        </w:rPr>
+      </w:pPr>
     </w:p>
     <w:p>
       <w:pPr>
@@ -7358,6 +7505,7 @@
           <w:szCs w:val="24"/>
           <w:lang w:val="it-IT"/>
         </w:rPr>
+        <w:lastRenderedPageBreak/>
         <w:t xml:space="preserve"> </w:t>
       </w:r>
       <w:r>
@@ -7884,11 +8032,48 @@
           <w:lang w:val="it-IT"/>
         </w:rPr>
       </w:pPr>
-      <w:r>
-        <w:rPr>
-          <w:sz w:val="24"/>
-          <w:szCs w:val="24"/>
-        </w:rPr>
+    </w:p>
+    <w:p>
+      <w:pPr>
+        <w:spacing w:line="360" w:lineRule="auto"/>
+        <w:jc w:val="both"/>
+        <w:rPr>
+          <w:b w:val="0"/>
+          <w:sz w:val="24"/>
+          <w:szCs w:val="24"/>
+          <w:lang w:val="it-IT"/>
+        </w:rPr>
+      </w:pPr>
+    </w:p>
+    <w:p>
+      <w:pPr>
+        <w:spacing w:line="360" w:lineRule="auto"/>
+        <w:jc w:val="both"/>
+        <w:rPr>
+          <w:b w:val="0"/>
+          <w:sz w:val="24"/>
+          <w:szCs w:val="24"/>
+          <w:lang w:val="it-IT"/>
+        </w:rPr>
+      </w:pPr>
+    </w:p>
+    <w:p>
+      <w:pPr>
+        <w:spacing w:line="360" w:lineRule="auto"/>
+        <w:jc w:val="both"/>
+        <w:rPr>
+          <w:b w:val="0"/>
+          <w:sz w:val="24"/>
+          <w:szCs w:val="24"/>
+          <w:lang w:val="it-IT"/>
+        </w:rPr>
+      </w:pPr>
+      <w:r>
+        <w:rPr>
+          <w:sz w:val="24"/>
+          <w:szCs w:val="24"/>
+        </w:rPr>
+        <w:lastRenderedPageBreak/>
         <w:t>1.</w:t>
       </w:r>
       <w:r>
@@ -8080,16 +8265,7 @@
           <w:sz w:val="24"/>
           <w:szCs w:val="24"/>
         </w:rPr>
-        <w:t xml:space="preserve">Levantamento bibliográfico e estudo de material relacionado à prática de definição de comportamentos esperados e modelagens de casos de teste </w:t>
-      </w:r>
-      <w:r>
-        <w:rPr>
-          <w:b w:val="0"/>
-          <w:sz w:val="24"/>
-          <w:szCs w:val="24"/>
-        </w:rPr>
-        <w:lastRenderedPageBreak/>
-        <w:t xml:space="preserve">utilizando BDD e notação </w:t>
+        <w:t xml:space="preserve">Levantamento bibliográfico e estudo de material relacionado à prática de definição de comportamentos esperados e modelagens de casos de teste utilizando BDD e notação </w:t>
       </w:r>
       <w:proofErr w:type="spellStart"/>
       <w:r>
@@ -8718,7 +8894,17 @@
           <w:szCs w:val="24"/>
           <w:lang w:val="it-IT"/>
         </w:rPr>
-        <w:t>um Checklist de práticas, focadas em refinamento de requisitos</w:t>
+        <w:t xml:space="preserve">um Checklist de práticas, focadas em </w:t>
+      </w:r>
+      <w:r>
+        <w:rPr>
+          <w:b w:val="0"/>
+          <w:sz w:val="24"/>
+          <w:szCs w:val="24"/>
+          <w:lang w:val="it-IT"/>
+        </w:rPr>
+        <w:lastRenderedPageBreak/>
+        <w:t>refinamento de requisitos</w:t>
       </w:r>
       <w:r>
         <w:rPr>
@@ -9016,17 +9202,7 @@
           <w:szCs w:val="24"/>
           <w:lang w:val="it-IT"/>
         </w:rPr>
-        <w:t xml:space="preserve"> para avaliar os resultados da aplicação deste Checklist, </w:t>
-      </w:r>
-      <w:r>
-        <w:rPr>
-          <w:b w:val="0"/>
-          <w:sz w:val="24"/>
-          <w:szCs w:val="24"/>
-          <w:lang w:val="it-IT"/>
-        </w:rPr>
-        <w:lastRenderedPageBreak/>
-        <w:t xml:space="preserve">sendo que a principal pespectiva será a da Qualidade (ou seja, se o </w:t>
+        <w:t xml:space="preserve"> para avaliar os resultados da aplicação deste Checklist, sendo que a principal pespectiva será a da Qualidade (ou seja, se o </w:t>
       </w:r>
       <w:r>
         <w:rPr>
@@ -9779,63 +9955,28 @@
         <w:spacing w:line="360" w:lineRule="auto"/>
         <w:jc w:val="both"/>
         <w:rPr>
-          <w:b w:val="0"/>
-          <w:sz w:val="24"/>
-          <w:szCs w:val="24"/>
-          <w:lang w:val="it-IT"/>
-        </w:rPr>
-      </w:pPr>
-    </w:p>
-    <w:p>
-      <w:pPr>
-        <w:spacing w:line="360" w:lineRule="auto"/>
-        <w:jc w:val="both"/>
-        <w:rPr>
-          <w:sz w:val="24"/>
-          <w:szCs w:val="24"/>
-          <w:lang w:val="it-IT"/>
-        </w:rPr>
-      </w:pPr>
-    </w:p>
-    <w:p>
-      <w:pPr>
-        <w:spacing w:line="360" w:lineRule="auto"/>
-        <w:jc w:val="both"/>
-        <w:rPr>
-          <w:sz w:val="24"/>
-          <w:szCs w:val="24"/>
-          <w:lang w:val="it-IT"/>
-        </w:rPr>
-      </w:pPr>
-    </w:p>
-    <w:p>
-      <w:pPr>
-        <w:spacing w:line="360" w:lineRule="auto"/>
-        <w:jc w:val="both"/>
-        <w:rPr>
-          <w:sz w:val="24"/>
-          <w:szCs w:val="24"/>
-          <w:lang w:val="it-IT"/>
-        </w:rPr>
-      </w:pPr>
-    </w:p>
-    <w:p>
-      <w:pPr>
-        <w:spacing w:line="360" w:lineRule="auto"/>
-        <w:jc w:val="both"/>
-        <w:rPr>
-          <w:sz w:val="24"/>
-          <w:szCs w:val="24"/>
-          <w:lang w:val="it-IT"/>
-        </w:rPr>
-      </w:pPr>
-      <w:r>
-        <w:rPr>
-          <w:sz w:val="24"/>
-          <w:szCs w:val="24"/>
-          <w:lang w:val="it-IT"/>
-        </w:rPr>
-        <w:lastRenderedPageBreak/>
+          <w:sz w:val="24"/>
+          <w:szCs w:val="24"/>
+          <w:lang w:val="it-IT"/>
+        </w:rPr>
+      </w:pPr>
+    </w:p>
+    <w:p>
+      <w:pPr>
+        <w:spacing w:line="360" w:lineRule="auto"/>
+        <w:jc w:val="both"/>
+        <w:rPr>
+          <w:sz w:val="24"/>
+          <w:szCs w:val="24"/>
+          <w:lang w:val="it-IT"/>
+        </w:rPr>
+      </w:pPr>
+      <w:r>
+        <w:rPr>
+          <w:sz w:val="24"/>
+          <w:szCs w:val="24"/>
+          <w:lang w:val="it-IT"/>
+        </w:rPr>
         <w:t xml:space="preserve">2.2 </w:t>
       </w:r>
       <w:r>
@@ -9874,7 +10015,25 @@
           <w:szCs w:val="24"/>
           <w:lang w:val="it-IT"/>
         </w:rPr>
-        <w:t xml:space="preserve">Os fundamentos das metodologias ágeis surgiram no Manifesto Ágil (KENT </w:t>
+        <w:t>Os fundamentos das metodologias ágeis surgiram no Manifesto Ágil (</w:t>
+      </w:r>
+      <w:r>
+        <w:rPr>
+          <w:b w:val="0"/>
+          <w:sz w:val="24"/>
+          <w:szCs w:val="24"/>
+          <w:lang w:val="it-IT"/>
+        </w:rPr>
+        <w:t>BECK</w:t>
+      </w:r>
+      <w:r>
+        <w:rPr>
+          <w:b w:val="0"/>
+          <w:sz w:val="24"/>
+          <w:szCs w:val="24"/>
+          <w:lang w:val="it-IT"/>
+        </w:rPr>
+        <w:t xml:space="preserve"> </w:t>
       </w:r>
       <w:r>
         <w:rPr>
@@ -10225,7 +10384,27 @@
           <w:szCs w:val="24"/>
           <w:lang w:val="it-IT"/>
         </w:rPr>
-        <w:t xml:space="preserve"> KENT </w:t>
+        <w:t xml:space="preserve"> </w:t>
+      </w:r>
+      <w:r>
+        <w:rPr>
+          <w:b w:val="0"/>
+          <w:bCs w:val="0"/>
+          <w:sz w:val="24"/>
+          <w:szCs w:val="24"/>
+          <w:lang w:val="it-IT"/>
+        </w:rPr>
+        <w:t>BECK</w:t>
+      </w:r>
+      <w:r>
+        <w:rPr>
+          <w:b w:val="0"/>
+          <w:bCs w:val="0"/>
+          <w:sz w:val="24"/>
+          <w:szCs w:val="24"/>
+          <w:lang w:val="it-IT"/>
+        </w:rPr>
+        <w:t xml:space="preserve"> </w:t>
       </w:r>
       <w:r>
         <w:rPr>
@@ -10271,7 +10450,17 @@
           <w:szCs w:val="24"/>
           <w:lang w:val="it-IT"/>
         </w:rPr>
-        <w:t xml:space="preserve"> 2015), os autores apresentaram os seguintes valores (KENT </w:t>
+        <w:t xml:space="preserve"> 2015), os autores apresentaram os seguintes valores (</w:t>
+      </w:r>
+      <w:r>
+        <w:rPr>
+          <w:b w:val="0"/>
+          <w:bCs w:val="0"/>
+          <w:sz w:val="24"/>
+          <w:szCs w:val="24"/>
+          <w:lang w:val="it-IT"/>
+        </w:rPr>
+        <w:t xml:space="preserve">BECK </w:t>
       </w:r>
       <w:r>
         <w:rPr>
@@ -10493,7 +10682,18 @@
           <w:szCs w:val="24"/>
           <w:lang w:val="it-IT"/>
         </w:rPr>
-        <w:t xml:space="preserve">De acordo com os autores, os itens à esquerda devem ser mais considerados e tratados com maior prioridade do que os itens à direita. Isso não implica que os valores à direita não </w:t>
+        <w:t xml:space="preserve">De acordo com os autores, os itens à esquerda devem ser mais considerados e tratados com maior prioridade do que os itens à direita. Isso não implica que os valores </w:t>
+      </w:r>
+      <w:r>
+        <w:rPr>
+          <w:b w:val="0"/>
+          <w:bCs w:val="0"/>
+          <w:sz w:val="24"/>
+          <w:szCs w:val="24"/>
+          <w:lang w:val="it-IT"/>
+        </w:rPr>
+        <w:lastRenderedPageBreak/>
+        <w:t xml:space="preserve">à direita não </w:t>
       </w:r>
       <w:r>
         <w:rPr>
@@ -10594,7 +10794,27 @@
           <w:szCs w:val="24"/>
           <w:lang w:val="it-IT"/>
         </w:rPr>
-        <w:t xml:space="preserve">Os autores também apresentaram os 12 princípios que estão por trás do Manifesto Ágil e que são seguidos por eles (KENT </w:t>
+        <w:t>Os autores também apresentaram os 12 princípios que estão por trás do Manifesto Ágil e que são seguidos por eles (</w:t>
+      </w:r>
+      <w:r>
+        <w:rPr>
+          <w:b w:val="0"/>
+          <w:bCs w:val="0"/>
+          <w:sz w:val="24"/>
+          <w:szCs w:val="24"/>
+          <w:lang w:val="it-IT"/>
+        </w:rPr>
+        <w:t>BECK</w:t>
+      </w:r>
+      <w:r>
+        <w:rPr>
+          <w:b w:val="0"/>
+          <w:bCs w:val="0"/>
+          <w:sz w:val="24"/>
+          <w:szCs w:val="24"/>
+          <w:lang w:val="it-IT"/>
+        </w:rPr>
+        <w:t xml:space="preserve"> </w:t>
       </w:r>
       <w:r>
         <w:rPr>
@@ -10656,7 +10876,6 @@
           <w:szCs w:val="20"/>
           <w:lang w:val="it-IT"/>
         </w:rPr>
-        <w:lastRenderedPageBreak/>
         <w:t>Nossa</w:t>
       </w:r>
       <w:r>
@@ -11103,12 +11322,31 @@
           <w:lang w:val="it-IT"/>
         </w:rPr>
       </w:pPr>
-      <w:r>
-        <w:rPr>
-          <w:sz w:val="24"/>
-          <w:szCs w:val="24"/>
-          <w:lang w:val="it-IT"/>
-        </w:rPr>
+    </w:p>
+    <w:p>
+      <w:pPr>
+        <w:rPr>
+          <w:sz w:val="24"/>
+          <w:szCs w:val="24"/>
+          <w:lang w:val="it-IT"/>
+        </w:rPr>
+      </w:pPr>
+    </w:p>
+    <w:p>
+      <w:pPr>
+        <w:rPr>
+          <w:sz w:val="24"/>
+          <w:szCs w:val="24"/>
+          <w:lang w:val="it-IT"/>
+        </w:rPr>
+      </w:pPr>
+      <w:r>
+        <w:rPr>
+          <w:sz w:val="24"/>
+          <w:szCs w:val="24"/>
+          <w:lang w:val="it-IT"/>
+        </w:rPr>
+        <w:lastRenderedPageBreak/>
         <w:t xml:space="preserve">2.3 </w:t>
       </w:r>
       <w:r>
@@ -11242,7 +11480,25 @@
           <w:sz w:val="24"/>
           <w:szCs w:val="24"/>
         </w:rPr>
-        <w:t xml:space="preserve"> KENT, 2015)</w:t>
+        <w:t xml:space="preserve"> </w:t>
+      </w:r>
+      <w:r>
+        <w:rPr>
+          <w:b w:val="0"/>
+          <w:bCs w:val="0"/>
+          <w:sz w:val="24"/>
+          <w:szCs w:val="24"/>
+        </w:rPr>
+        <w:t>BECK</w:t>
+      </w:r>
+      <w:r>
+        <w:rPr>
+          <w:b w:val="0"/>
+          <w:bCs w:val="0"/>
+          <w:sz w:val="24"/>
+          <w:szCs w:val="24"/>
+        </w:rPr>
+        <w:t>, 2015)</w:t>
       </w:r>
       <w:r>
         <w:rPr>
@@ -11284,7 +11540,6 @@
           <w:sz w:val="24"/>
           <w:szCs w:val="24"/>
         </w:rPr>
-        <w:lastRenderedPageBreak/>
         <w:t xml:space="preserve">Os valores do XP (comunicação, simplicidade, feedback, respeito e coragem), incentivam </w:t>
       </w:r>
       <w:r>
@@ -11321,7 +11576,189 @@
           <w:sz w:val="24"/>
           <w:szCs w:val="24"/>
         </w:rPr>
-        <w:t xml:space="preserve"> e rápida adaptabilidade a mudanças (WELLS,1999).</w:t>
+        <w:t xml:space="preserve"> e rápida adaptabilidade a mudanças (WELLS,1999)</w:t>
+      </w:r>
+      <w:r>
+        <w:rPr>
+          <w:b w:val="0"/>
+          <w:bCs w:val="0"/>
+          <w:sz w:val="24"/>
+          <w:szCs w:val="24"/>
+        </w:rPr>
+        <w:t>, abaixo uma breve descrição destes valores (KENT, 1999):</w:t>
+      </w:r>
+    </w:p>
+    <w:p>
+      <w:pPr>
+        <w:spacing w:line="360" w:lineRule="auto"/>
+        <w:jc w:val="both"/>
+        <w:rPr>
+          <w:b w:val="0"/>
+          <w:bCs w:val="0"/>
+          <w:sz w:val="24"/>
+          <w:szCs w:val="24"/>
+        </w:rPr>
+      </w:pPr>
+    </w:p>
+    <w:p>
+      <w:pPr>
+        <w:pStyle w:val="PargrafodaLista"/>
+        <w:numPr>
+          <w:ilvl w:val="0"/>
+          <w:numId w:val="11"/>
+        </w:numPr>
+        <w:spacing w:line="360" w:lineRule="auto"/>
+        <w:jc w:val="both"/>
+        <w:rPr>
+          <w:b w:val="0"/>
+          <w:bCs w:val="0"/>
+          <w:sz w:val="24"/>
+          <w:szCs w:val="24"/>
+        </w:rPr>
+      </w:pPr>
+      <w:r>
+        <w:rPr>
+          <w:sz w:val="24"/>
+          <w:szCs w:val="24"/>
+        </w:rPr>
+        <w:t>Comunicação:</w:t>
+      </w:r>
+      <w:r>
+        <w:rPr>
+          <w:b w:val="0"/>
+          <w:bCs w:val="0"/>
+          <w:sz w:val="24"/>
+          <w:szCs w:val="24"/>
+        </w:rPr>
+        <w:t xml:space="preserve"> uma comunicação precisa, objetiva e oportuna</w:t>
+      </w:r>
+      <w:r>
+        <w:rPr>
+          <w:b w:val="0"/>
+          <w:bCs w:val="0"/>
+          <w:sz w:val="24"/>
+          <w:szCs w:val="24"/>
+        </w:rPr>
+        <w:t xml:space="preserve"> ajuda os envolvidos a entenderem quais são os objetivos do projeto e como alcançá-los.</w:t>
+      </w:r>
+    </w:p>
+    <w:p>
+      <w:pPr>
+        <w:pStyle w:val="PargrafodaLista"/>
+        <w:numPr>
+          <w:ilvl w:val="0"/>
+          <w:numId w:val="11"/>
+        </w:numPr>
+        <w:spacing w:line="360" w:lineRule="auto"/>
+        <w:jc w:val="both"/>
+        <w:rPr>
+          <w:b w:val="0"/>
+          <w:bCs w:val="0"/>
+          <w:sz w:val="24"/>
+          <w:szCs w:val="24"/>
+        </w:rPr>
+      </w:pPr>
+      <w:r>
+        <w:rPr>
+          <w:sz w:val="24"/>
+          <w:szCs w:val="24"/>
+        </w:rPr>
+        <w:t>Simplicidade:</w:t>
+      </w:r>
+      <w:r>
+        <w:rPr>
+          <w:b w:val="0"/>
+          <w:bCs w:val="0"/>
+          <w:sz w:val="24"/>
+          <w:szCs w:val="24"/>
+        </w:rPr>
+        <w:t xml:space="preserve"> almejar sempre a solução mais simples busca minimizar o impacto causado pelas mudanças e o esforço em realizá-las.</w:t>
+      </w:r>
+    </w:p>
+    <w:p>
+      <w:pPr>
+        <w:pStyle w:val="PargrafodaLista"/>
+        <w:numPr>
+          <w:ilvl w:val="0"/>
+          <w:numId w:val="11"/>
+        </w:numPr>
+        <w:spacing w:line="360" w:lineRule="auto"/>
+        <w:jc w:val="both"/>
+        <w:rPr>
+          <w:b w:val="0"/>
+          <w:bCs w:val="0"/>
+          <w:sz w:val="24"/>
+          <w:szCs w:val="24"/>
+        </w:rPr>
+      </w:pPr>
+      <w:r>
+        <w:rPr>
+          <w:sz w:val="24"/>
+          <w:szCs w:val="24"/>
+        </w:rPr>
+        <w:t>Respeito:</w:t>
+      </w:r>
+      <w:r>
+        <w:rPr>
+          <w:b w:val="0"/>
+          <w:bCs w:val="0"/>
+          <w:sz w:val="24"/>
+          <w:szCs w:val="24"/>
+        </w:rPr>
+        <w:t xml:space="preserve"> é necessário ter escuta ativa e levar em consideração as ideias que são mais simples e que levam ao atingimento dos objetivos traçados.</w:t>
+      </w:r>
+    </w:p>
+    <w:p>
+      <w:pPr>
+        <w:pStyle w:val="PargrafodaLista"/>
+        <w:numPr>
+          <w:ilvl w:val="0"/>
+          <w:numId w:val="11"/>
+        </w:numPr>
+        <w:spacing w:line="360" w:lineRule="auto"/>
+        <w:jc w:val="both"/>
+        <w:rPr>
+          <w:b w:val="0"/>
+          <w:bCs w:val="0"/>
+          <w:sz w:val="24"/>
+          <w:szCs w:val="24"/>
+        </w:rPr>
+      </w:pPr>
+      <w:r>
+        <w:rPr>
+          <w:sz w:val="24"/>
+          <w:szCs w:val="24"/>
+        </w:rPr>
+        <w:t>Coragem:</w:t>
+      </w:r>
+      <w:r>
+        <w:rPr>
+          <w:b w:val="0"/>
+          <w:bCs w:val="0"/>
+          <w:sz w:val="24"/>
+          <w:szCs w:val="24"/>
+        </w:rPr>
+        <w:t xml:space="preserve"> capacidade de aceitar e se adaptar </w:t>
+      </w:r>
+      <w:proofErr w:type="gramStart"/>
+      <w:r>
+        <w:rPr>
+          <w:b w:val="0"/>
+          <w:bCs w:val="0"/>
+          <w:sz w:val="24"/>
+          <w:szCs w:val="24"/>
+        </w:rPr>
+        <w:t>à</w:t>
+      </w:r>
+      <w:proofErr w:type="gramEnd"/>
+      <w:r>
+        <w:rPr>
+          <w:b w:val="0"/>
+          <w:bCs w:val="0"/>
+          <w:sz w:val="24"/>
+          <w:szCs w:val="24"/>
+        </w:rPr>
+        <w:t xml:space="preserve"> mudanças.</w:t>
       </w:r>
     </w:p>
     <w:p>
@@ -11498,6 +11935,18 @@
           <w:szCs w:val="24"/>
         </w:rPr>
       </w:pPr>
+    </w:p>
+    <w:p>
+      <w:pPr>
+        <w:spacing w:line="360" w:lineRule="auto"/>
+        <w:jc w:val="both"/>
+        <w:rPr>
+          <w:b w:val="0"/>
+          <w:bCs w:val="0"/>
+          <w:sz w:val="24"/>
+          <w:szCs w:val="24"/>
+        </w:rPr>
+      </w:pPr>
       <w:r>
         <w:rPr>
           <w:b w:val="0"/>
@@ -11511,7 +11960,7 @@
     <w:p>
       <w:pPr>
         <w:spacing w:line="360" w:lineRule="auto"/>
-        <w:jc w:val="both"/>
+        <w:jc w:val="center"/>
         <w:rPr>
           <w:b w:val="0"/>
           <w:bCs w:val="0"/>
@@ -11617,7 +12066,274 @@
     <w:p>
       <w:pPr>
         <w:spacing w:line="360" w:lineRule="auto"/>
-        <w:jc w:val="both"/>
+        <w:jc w:val="center"/>
+        <w:rPr>
+          <w:b w:val="0"/>
+          <w:bCs w:val="0"/>
+          <w:sz w:val="20"/>
+          <w:szCs w:val="20"/>
+        </w:rPr>
+      </w:pPr>
+    </w:p>
+    <w:p>
+      <w:pPr>
+        <w:spacing w:line="360" w:lineRule="auto"/>
+        <w:jc w:val="both"/>
+        <w:rPr>
+          <w:b w:val="0"/>
+          <w:bCs w:val="0"/>
+          <w:sz w:val="24"/>
+          <w:szCs w:val="24"/>
+        </w:rPr>
+      </w:pPr>
+      <w:r>
+        <w:rPr>
+          <w:b w:val="0"/>
+          <w:bCs w:val="0"/>
+          <w:sz w:val="24"/>
+          <w:szCs w:val="24"/>
+        </w:rPr>
+        <w:t>Dentre as práticas introduzidas, estão aquelas relacionadas à qualidade</w:t>
+      </w:r>
+      <w:r>
+        <w:rPr>
+          <w:b w:val="0"/>
+          <w:bCs w:val="0"/>
+          <w:sz w:val="24"/>
+          <w:szCs w:val="24"/>
+        </w:rPr>
+        <w:t xml:space="preserve"> e </w:t>
+      </w:r>
+      <w:r>
+        <w:rPr>
+          <w:b w:val="0"/>
+          <w:bCs w:val="0"/>
+          <w:sz w:val="24"/>
+          <w:szCs w:val="24"/>
+        </w:rPr>
+        <w:t>propriedade coletiva</w:t>
+      </w:r>
+      <w:r>
+        <w:rPr>
+          <w:b w:val="0"/>
+          <w:bCs w:val="0"/>
+          <w:sz w:val="24"/>
+          <w:szCs w:val="24"/>
+        </w:rPr>
+        <w:t xml:space="preserve"> </w:t>
+      </w:r>
+      <w:r>
+        <w:rPr>
+          <w:b w:val="0"/>
+          <w:bCs w:val="0"/>
+          <w:sz w:val="24"/>
+          <w:szCs w:val="24"/>
+        </w:rPr>
+        <w:t>de código</w:t>
+      </w:r>
+      <w:r>
+        <w:rPr>
+          <w:b w:val="0"/>
+          <w:bCs w:val="0"/>
+          <w:sz w:val="24"/>
+          <w:szCs w:val="24"/>
+        </w:rPr>
+        <w:t xml:space="preserve"> (</w:t>
+      </w:r>
+      <w:r>
+        <w:rPr>
+          <w:b w:val="0"/>
+          <w:bCs w:val="0"/>
+          <w:sz w:val="24"/>
+          <w:szCs w:val="24"/>
+        </w:rPr>
+        <w:t>realizadas</w:t>
+      </w:r>
+      <w:r>
+        <w:rPr>
+          <w:b w:val="0"/>
+          <w:bCs w:val="0"/>
+          <w:sz w:val="24"/>
+          <w:szCs w:val="24"/>
+        </w:rPr>
+        <w:t xml:space="preserve"> na fase de iteração)</w:t>
+      </w:r>
+      <w:r>
+        <w:rPr>
+          <w:b w:val="0"/>
+          <w:bCs w:val="0"/>
+          <w:sz w:val="24"/>
+          <w:szCs w:val="24"/>
+        </w:rPr>
+        <w:t>, como programação em pares (promovendo revisão do código e aplicação de melhores práticas de desenvolvimento), desenvolvimento dirigido a testes (TDD, no qual os testes unitários são escritos antes da programação da funcionalidade), refatoração de código, integração contínua e testes de aceitação</w:t>
+      </w:r>
+      <w:r>
+        <w:rPr>
+          <w:b w:val="0"/>
+          <w:bCs w:val="0"/>
+          <w:sz w:val="24"/>
+          <w:szCs w:val="24"/>
+        </w:rPr>
+        <w:t xml:space="preserve"> (WELLS, 2000)</w:t>
+      </w:r>
+      <w:r>
+        <w:rPr>
+          <w:b w:val="0"/>
+          <w:bCs w:val="0"/>
+          <w:sz w:val="24"/>
+          <w:szCs w:val="24"/>
+        </w:rPr>
+        <w:t xml:space="preserve">. A figura </w:t>
+      </w:r>
+      <w:r>
+        <w:rPr>
+          <w:b w:val="0"/>
+          <w:bCs w:val="0"/>
+          <w:sz w:val="24"/>
+          <w:szCs w:val="24"/>
+        </w:rPr>
+        <w:t>2</w:t>
+      </w:r>
+      <w:r>
+        <w:rPr>
+          <w:b w:val="0"/>
+          <w:bCs w:val="0"/>
+          <w:sz w:val="24"/>
+          <w:szCs w:val="24"/>
+        </w:rPr>
+        <w:t xml:space="preserve"> apresenta um fluxo com estas práticas de </w:t>
+      </w:r>
+      <w:r>
+        <w:rPr>
+          <w:b w:val="0"/>
+          <w:bCs w:val="0"/>
+          <w:sz w:val="24"/>
+          <w:szCs w:val="24"/>
+        </w:rPr>
+        <w:t>propriedade coletiva</w:t>
+      </w:r>
+      <w:r>
+        <w:rPr>
+          <w:b w:val="0"/>
+          <w:bCs w:val="0"/>
+          <w:sz w:val="24"/>
+          <w:szCs w:val="24"/>
+        </w:rPr>
+        <w:t xml:space="preserve"> de código.</w:t>
+      </w:r>
+    </w:p>
+    <w:p>
+      <w:pPr>
+        <w:spacing w:line="360" w:lineRule="auto"/>
+        <w:jc w:val="both"/>
+        <w:rPr>
+          <w:b w:val="0"/>
+          <w:bCs w:val="0"/>
+          <w:sz w:val="24"/>
+          <w:szCs w:val="24"/>
+        </w:rPr>
+      </w:pPr>
+    </w:p>
+    <w:p>
+      <w:pPr>
+        <w:spacing w:line="360" w:lineRule="auto"/>
+        <w:jc w:val="both"/>
+        <w:rPr>
+          <w:b w:val="0"/>
+          <w:bCs w:val="0"/>
+          <w:sz w:val="24"/>
+          <w:szCs w:val="24"/>
+        </w:rPr>
+      </w:pPr>
+    </w:p>
+    <w:p>
+      <w:pPr>
+        <w:spacing w:line="360" w:lineRule="auto"/>
+        <w:jc w:val="both"/>
+        <w:rPr>
+          <w:b w:val="0"/>
+          <w:bCs w:val="0"/>
+          <w:sz w:val="24"/>
+          <w:szCs w:val="24"/>
+        </w:rPr>
+      </w:pPr>
+    </w:p>
+    <w:p>
+      <w:pPr>
+        <w:spacing w:line="360" w:lineRule="auto"/>
+        <w:jc w:val="both"/>
+        <w:rPr>
+          <w:b w:val="0"/>
+          <w:bCs w:val="0"/>
+          <w:sz w:val="24"/>
+          <w:szCs w:val="24"/>
+        </w:rPr>
+      </w:pPr>
+    </w:p>
+    <w:p>
+      <w:pPr>
+        <w:spacing w:line="360" w:lineRule="auto"/>
+        <w:jc w:val="both"/>
+        <w:rPr>
+          <w:b w:val="0"/>
+          <w:bCs w:val="0"/>
+          <w:sz w:val="24"/>
+          <w:szCs w:val="24"/>
+        </w:rPr>
+      </w:pPr>
+    </w:p>
+    <w:p>
+      <w:pPr>
+        <w:spacing w:line="360" w:lineRule="auto"/>
+        <w:jc w:val="both"/>
+        <w:rPr>
+          <w:b w:val="0"/>
+          <w:bCs w:val="0"/>
+          <w:sz w:val="24"/>
+          <w:szCs w:val="24"/>
+        </w:rPr>
+      </w:pPr>
+    </w:p>
+    <w:p>
+      <w:pPr>
+        <w:spacing w:line="360" w:lineRule="auto"/>
+        <w:jc w:val="both"/>
+        <w:rPr>
+          <w:b w:val="0"/>
+          <w:bCs w:val="0"/>
+          <w:sz w:val="24"/>
+          <w:szCs w:val="24"/>
+        </w:rPr>
+      </w:pPr>
+    </w:p>
+    <w:p>
+      <w:pPr>
+        <w:spacing w:line="360" w:lineRule="auto"/>
+        <w:jc w:val="both"/>
+        <w:rPr>
+          <w:b w:val="0"/>
+          <w:bCs w:val="0"/>
+          <w:sz w:val="24"/>
+          <w:szCs w:val="24"/>
+        </w:rPr>
+      </w:pPr>
+    </w:p>
+    <w:p>
+      <w:pPr>
+        <w:spacing w:line="360" w:lineRule="auto"/>
+        <w:jc w:val="both"/>
+        <w:rPr>
+          <w:b w:val="0"/>
+          <w:bCs w:val="0"/>
+          <w:sz w:val="24"/>
+          <w:szCs w:val="24"/>
+        </w:rPr>
+      </w:pPr>
+    </w:p>
+    <w:p>
+      <w:pPr>
+        <w:spacing w:line="360" w:lineRule="auto"/>
+        <w:jc w:val="center"/>
         <w:rPr>
           <w:b w:val="0"/>
           <w:bCs w:val="0"/>
@@ -11633,165 +12349,6 @@
           <w:szCs w:val="24"/>
         </w:rPr>
         <w:lastRenderedPageBreak/>
-        <w:t>Dentre as práticas introduzidas, estão aquelas relacionadas à qualidade</w:t>
-      </w:r>
-      <w:r>
-        <w:rPr>
-          <w:b w:val="0"/>
-          <w:bCs w:val="0"/>
-          <w:sz w:val="24"/>
-          <w:szCs w:val="24"/>
-        </w:rPr>
-        <w:t xml:space="preserve"> e </w:t>
-      </w:r>
-      <w:r>
-        <w:rPr>
-          <w:b w:val="0"/>
-          <w:bCs w:val="0"/>
-          <w:sz w:val="24"/>
-          <w:szCs w:val="24"/>
-        </w:rPr>
-        <w:t>propriedade coletiva</w:t>
-      </w:r>
-      <w:r>
-        <w:rPr>
-          <w:b w:val="0"/>
-          <w:bCs w:val="0"/>
-          <w:sz w:val="24"/>
-          <w:szCs w:val="24"/>
-        </w:rPr>
-        <w:t xml:space="preserve"> </w:t>
-      </w:r>
-      <w:r>
-        <w:rPr>
-          <w:b w:val="0"/>
-          <w:bCs w:val="0"/>
-          <w:sz w:val="24"/>
-          <w:szCs w:val="24"/>
-        </w:rPr>
-        <w:t>de código</w:t>
-      </w:r>
-      <w:r>
-        <w:rPr>
-          <w:b w:val="0"/>
-          <w:bCs w:val="0"/>
-          <w:sz w:val="24"/>
-          <w:szCs w:val="24"/>
-        </w:rPr>
-        <w:t xml:space="preserve"> (</w:t>
-      </w:r>
-      <w:r>
-        <w:rPr>
-          <w:b w:val="0"/>
-          <w:bCs w:val="0"/>
-          <w:sz w:val="24"/>
-          <w:szCs w:val="24"/>
-        </w:rPr>
-        <w:t>realizadas</w:t>
-      </w:r>
-      <w:r>
-        <w:rPr>
-          <w:b w:val="0"/>
-          <w:bCs w:val="0"/>
-          <w:sz w:val="24"/>
-          <w:szCs w:val="24"/>
-        </w:rPr>
-        <w:t xml:space="preserve"> na fase de iteração)</w:t>
-      </w:r>
-      <w:r>
-        <w:rPr>
-          <w:b w:val="0"/>
-          <w:bCs w:val="0"/>
-          <w:sz w:val="24"/>
-          <w:szCs w:val="24"/>
-        </w:rPr>
-        <w:t>, como programação em pares (promovendo revisão do código e aplicação de melhores práticas de desenvolvimento), desenvolvimento dirigido a testes (TDD, no qual os testes unitários são escritos antes da programação da funcionalidade), refatoração de código, integração contínua e testes de aceitação</w:t>
-      </w:r>
-      <w:r>
-        <w:rPr>
-          <w:b w:val="0"/>
-          <w:bCs w:val="0"/>
-          <w:sz w:val="24"/>
-          <w:szCs w:val="24"/>
-        </w:rPr>
-        <w:t xml:space="preserve"> (WELLS, 2000)</w:t>
-      </w:r>
-      <w:r>
-        <w:rPr>
-          <w:b w:val="0"/>
-          <w:bCs w:val="0"/>
-          <w:sz w:val="24"/>
-          <w:szCs w:val="24"/>
-        </w:rPr>
-        <w:t xml:space="preserve">. A figura </w:t>
-      </w:r>
-      <w:r>
-        <w:rPr>
-          <w:b w:val="0"/>
-          <w:bCs w:val="0"/>
-          <w:sz w:val="24"/>
-          <w:szCs w:val="24"/>
-        </w:rPr>
-        <w:t>2</w:t>
-      </w:r>
-      <w:r>
-        <w:rPr>
-          <w:b w:val="0"/>
-          <w:bCs w:val="0"/>
-          <w:sz w:val="24"/>
-          <w:szCs w:val="24"/>
-        </w:rPr>
-        <w:t xml:space="preserve"> apresenta um fluxo com estas práticas de </w:t>
-      </w:r>
-      <w:r>
-        <w:rPr>
-          <w:b w:val="0"/>
-          <w:bCs w:val="0"/>
-          <w:sz w:val="24"/>
-          <w:szCs w:val="24"/>
-        </w:rPr>
-        <w:t>propriedade coletiva</w:t>
-      </w:r>
-      <w:r>
-        <w:rPr>
-          <w:b w:val="0"/>
-          <w:bCs w:val="0"/>
-          <w:sz w:val="24"/>
-          <w:szCs w:val="24"/>
-        </w:rPr>
-        <w:t xml:space="preserve"> de código.</w:t>
-      </w:r>
-    </w:p>
-    <w:p>
-      <w:pPr>
-        <w:spacing w:line="360" w:lineRule="auto"/>
-        <w:jc w:val="both"/>
-        <w:rPr>
-          <w:b w:val="0"/>
-          <w:bCs w:val="0"/>
-          <w:sz w:val="24"/>
-          <w:szCs w:val="24"/>
-        </w:rPr>
-      </w:pPr>
-    </w:p>
-    <w:p>
-      <w:pPr>
-        <w:spacing w:line="360" w:lineRule="auto"/>
-        <w:jc w:val="center"/>
-        <w:rPr>
-          <w:b w:val="0"/>
-          <w:bCs w:val="0"/>
-          <w:sz w:val="24"/>
-          <w:szCs w:val="24"/>
-        </w:rPr>
-      </w:pPr>
-      <w:r>
-        <w:rPr>
-          <w:b w:val="0"/>
-          <w:bCs w:val="0"/>
-          <w:sz w:val="24"/>
-          <w:szCs w:val="24"/>
-        </w:rPr>
         <w:t xml:space="preserve">Figura </w:t>
       </w:r>
       <w:r>
@@ -12189,17 +12746,7 @@
           <w:sz w:val="24"/>
           <w:szCs w:val="24"/>
         </w:rPr>
-        <w:t xml:space="preserve">, pois </w:t>
-      </w:r>
-      <w:r>
-        <w:rPr>
-          <w:b w:val="0"/>
-          <w:bCs w:val="0"/>
-          <w:sz w:val="24"/>
-          <w:szCs w:val="24"/>
-        </w:rPr>
-        <w:lastRenderedPageBreak/>
-        <w:t xml:space="preserve">uma </w:t>
+        <w:t xml:space="preserve">, pois uma </w:t>
       </w:r>
       <w:r>
         <w:rPr>
@@ -12449,7 +12996,17 @@
           <w:sz w:val="24"/>
           <w:szCs w:val="24"/>
         </w:rPr>
-        <w:t xml:space="preserve"> a necessidade de capacitar os profissionais no entendimento e aplicação destas técnicas </w:t>
+        <w:t xml:space="preserve"> a necessidade de capacitar </w:t>
+      </w:r>
+      <w:r>
+        <w:rPr>
+          <w:b w:val="0"/>
+          <w:bCs w:val="0"/>
+          <w:sz w:val="24"/>
+          <w:szCs w:val="24"/>
+        </w:rPr>
+        <w:lastRenderedPageBreak/>
+        <w:t xml:space="preserve">os profissionais no entendimento e aplicação destas técnicas </w:t>
       </w:r>
       <w:proofErr w:type="spellStart"/>
       <w:r>
@@ -12585,7 +13142,7 @@
           <w:sz w:val="24"/>
           <w:szCs w:val="24"/>
         </w:rPr>
-        <w:t>:</w:t>
+        <w:t>.</w:t>
       </w:r>
     </w:p>
     <w:p>
@@ -13062,7 +13619,6 @@
           <w:sz w:val="24"/>
           <w:szCs w:val="24"/>
         </w:rPr>
-        <w:lastRenderedPageBreak/>
         <w:t>Refactor</w:t>
       </w:r>
       <w:proofErr w:type="spellEnd"/>
@@ -13434,7 +13990,25 @@
           <w:szCs w:val="24"/>
           <w:lang w:val="it-IT"/>
         </w:rPr>
-        <w:t>(DAN NORTH &amp; ASSOCIATES, 2006)</w:t>
+        <w:t>(</w:t>
+      </w:r>
+      <w:r>
+        <w:rPr>
+          <w:b w:val="0"/>
+          <w:sz w:val="24"/>
+          <w:szCs w:val="24"/>
+          <w:lang w:val="it-IT"/>
+        </w:rPr>
+        <w:t>NORTH</w:t>
+      </w:r>
+      <w:r>
+        <w:rPr>
+          <w:b w:val="0"/>
+          <w:sz w:val="24"/>
+          <w:szCs w:val="24"/>
+          <w:lang w:val="it-IT"/>
+        </w:rPr>
+        <w:t>, 2006)</w:t>
       </w:r>
       <w:r>
         <w:rPr>
@@ -13682,121 +14256,129 @@
           <w:sz w:val="24"/>
           <w:szCs w:val="24"/>
         </w:rPr>
+        <w:t xml:space="preserve">Por focar na especificação e testes dos comportamentos que o sistema deve apresentar, essas práticas aproximam os desenvolvedores dos times de negócios e testes, visto que a linguagem utilizada é </w:t>
+      </w:r>
+      <w:r>
+        <w:rPr>
+          <w:b w:val="0"/>
+          <w:sz w:val="24"/>
+          <w:szCs w:val="24"/>
+        </w:rPr>
+        <w:t>comum para as parte</w:t>
+      </w:r>
+      <w:r>
+        <w:rPr>
+          <w:b w:val="0"/>
+          <w:sz w:val="24"/>
+          <w:szCs w:val="24"/>
+        </w:rPr>
+        <w:t>s</w:t>
+      </w:r>
+      <w:r>
+        <w:rPr>
+          <w:b w:val="0"/>
+          <w:sz w:val="24"/>
+          <w:szCs w:val="24"/>
+        </w:rPr>
+        <w:t xml:space="preserve"> (ubíqua)</w:t>
+      </w:r>
+      <w:r>
+        <w:rPr>
+          <w:b w:val="0"/>
+          <w:sz w:val="24"/>
+          <w:szCs w:val="24"/>
+        </w:rPr>
+        <w:t xml:space="preserve"> e o entendimento do </w:t>
+      </w:r>
+      <w:proofErr w:type="spellStart"/>
+      <w:r>
+        <w:rPr>
+          <w:b w:val="0"/>
+          <w:sz w:val="24"/>
+          <w:szCs w:val="24"/>
+        </w:rPr>
+        <w:t>quê</w:t>
+      </w:r>
+      <w:proofErr w:type="spellEnd"/>
+      <w:r>
+        <w:rPr>
+          <w:b w:val="0"/>
+          <w:sz w:val="24"/>
+          <w:szCs w:val="24"/>
+        </w:rPr>
+        <w:t xml:space="preserve"> deve ser feito e de como o sistema deve se comportar é equalizado. Isso também serve como apoio </w:t>
+      </w:r>
+      <w:r>
+        <w:rPr>
+          <w:b w:val="0"/>
+          <w:sz w:val="24"/>
+          <w:szCs w:val="24"/>
+        </w:rPr>
+        <w:t>sobre</w:t>
+      </w:r>
+      <w:r>
+        <w:rPr>
+          <w:b w:val="0"/>
+          <w:sz w:val="24"/>
+          <w:szCs w:val="24"/>
+        </w:rPr>
+        <w:t xml:space="preserve"> quais funcionalidades (ou seja, comportamentos) devem ser priorizadas nas entregas de valor do projeto </w:t>
+      </w:r>
+      <w:r>
+        <w:rPr>
+          <w:b w:val="0"/>
+          <w:sz w:val="24"/>
+          <w:szCs w:val="24"/>
+          <w:lang w:val="it-IT"/>
+        </w:rPr>
+        <w:t>(</w:t>
+      </w:r>
+      <w:r>
+        <w:rPr>
+          <w:b w:val="0"/>
+          <w:sz w:val="24"/>
+          <w:szCs w:val="24"/>
+          <w:lang w:val="it-IT"/>
+        </w:rPr>
+        <w:t>NORTH</w:t>
+      </w:r>
+      <w:r>
+        <w:rPr>
+          <w:b w:val="0"/>
+          <w:sz w:val="24"/>
+          <w:szCs w:val="24"/>
+          <w:lang w:val="it-IT"/>
+        </w:rPr>
+        <w:t>, 2006)</w:t>
+      </w:r>
+      <w:r>
+        <w:rPr>
+          <w:b w:val="0"/>
+          <w:sz w:val="24"/>
+          <w:szCs w:val="24"/>
+          <w:lang w:val="it-IT"/>
+        </w:rPr>
+        <w:t>.</w:t>
+      </w:r>
+    </w:p>
+    <w:p>
+      <w:pPr>
+        <w:spacing w:line="360" w:lineRule="auto"/>
+        <w:jc w:val="both"/>
+        <w:rPr>
+          <w:b w:val="0"/>
+          <w:sz w:val="24"/>
+          <w:szCs w:val="24"/>
+          <w:vertAlign w:val="subscript"/>
+        </w:rPr>
+      </w:pPr>
+      <w:r>
+        <w:rPr>
+          <w:b w:val="0"/>
+          <w:sz w:val="24"/>
+          <w:szCs w:val="24"/>
+        </w:rPr>
         <w:lastRenderedPageBreak/>
-        <w:t xml:space="preserve">Por focar na especificação e testes dos comportamentos que o sistema deve apresentar, essas práticas aproximam os desenvolvedores dos times de negócios e testes, visto que a linguagem utilizada é </w:t>
-      </w:r>
-      <w:r>
-        <w:rPr>
-          <w:b w:val="0"/>
-          <w:sz w:val="24"/>
-          <w:szCs w:val="24"/>
-        </w:rPr>
-        <w:t>comum para as parte</w:t>
-      </w:r>
-      <w:r>
-        <w:rPr>
-          <w:b w:val="0"/>
-          <w:sz w:val="24"/>
-          <w:szCs w:val="24"/>
-        </w:rPr>
-        <w:t>s</w:t>
-      </w:r>
-      <w:r>
-        <w:rPr>
-          <w:b w:val="0"/>
-          <w:sz w:val="24"/>
-          <w:szCs w:val="24"/>
-        </w:rPr>
-        <w:t xml:space="preserve"> (ubíqua)</w:t>
-      </w:r>
-      <w:r>
-        <w:rPr>
-          <w:b w:val="0"/>
-          <w:sz w:val="24"/>
-          <w:szCs w:val="24"/>
-        </w:rPr>
-        <w:t xml:space="preserve"> e o entendimento do </w:t>
-      </w:r>
-      <w:proofErr w:type="spellStart"/>
-      <w:r>
-        <w:rPr>
-          <w:b w:val="0"/>
-          <w:sz w:val="24"/>
-          <w:szCs w:val="24"/>
-        </w:rPr>
-        <w:t>quê</w:t>
-      </w:r>
-      <w:proofErr w:type="spellEnd"/>
-      <w:r>
-        <w:rPr>
-          <w:b w:val="0"/>
-          <w:sz w:val="24"/>
-          <w:szCs w:val="24"/>
-        </w:rPr>
-        <w:t xml:space="preserve"> deve ser feito e de como o sistema deve se comportar é equalizado. Isso também serve como apoio </w:t>
-      </w:r>
-      <w:r>
-        <w:rPr>
-          <w:b w:val="0"/>
-          <w:sz w:val="24"/>
-          <w:szCs w:val="24"/>
-        </w:rPr>
-        <w:t>sobre</w:t>
-      </w:r>
-      <w:r>
-        <w:rPr>
-          <w:b w:val="0"/>
-          <w:sz w:val="24"/>
-          <w:szCs w:val="24"/>
-        </w:rPr>
-        <w:t xml:space="preserve"> quais funcionalidades (ou seja, comportamentos) devem ser priorizadas nas entregas de valor do projeto </w:t>
-      </w:r>
-      <w:r>
-        <w:rPr>
-          <w:b w:val="0"/>
-          <w:sz w:val="24"/>
-          <w:szCs w:val="24"/>
-          <w:lang w:val="it-IT"/>
-        </w:rPr>
-        <w:t>(DAN NORTH &amp; ASSOCIATES, 2006)</w:t>
-      </w:r>
-      <w:r>
-        <w:rPr>
-          <w:b w:val="0"/>
-          <w:sz w:val="24"/>
-          <w:szCs w:val="24"/>
-          <w:lang w:val="it-IT"/>
-        </w:rPr>
-        <w:t>.</w:t>
-      </w:r>
-    </w:p>
-    <w:p>
-      <w:pPr>
-        <w:spacing w:line="360" w:lineRule="auto"/>
-        <w:jc w:val="both"/>
-        <w:rPr>
-          <w:bCs w:val="0"/>
-          <w:sz w:val="24"/>
-          <w:szCs w:val="24"/>
-        </w:rPr>
-      </w:pPr>
-    </w:p>
-    <w:p>
-      <w:pPr>
-        <w:spacing w:line="360" w:lineRule="auto"/>
-        <w:jc w:val="both"/>
-        <w:rPr>
-          <w:b w:val="0"/>
-          <w:sz w:val="24"/>
-          <w:szCs w:val="24"/>
-        </w:rPr>
-      </w:pPr>
-      <w:r>
-        <w:rPr>
-          <w:b w:val="0"/>
-          <w:sz w:val="24"/>
-          <w:szCs w:val="24"/>
-        </w:rPr>
         <w:t>Além</w:t>
       </w:r>
       <w:r>
@@ -14002,17 +14584,6 @@
           <w:szCs w:val="24"/>
         </w:rPr>
       </w:pPr>
-    </w:p>
-    <w:p>
-      <w:pPr>
-        <w:spacing w:line="360" w:lineRule="auto"/>
-        <w:jc w:val="both"/>
-        <w:rPr>
-          <w:b w:val="0"/>
-          <w:sz w:val="24"/>
-          <w:szCs w:val="24"/>
-        </w:rPr>
-      </w:pPr>
       <w:r>
         <w:rPr>
           <w:b w:val="0"/>
@@ -14068,7 +14639,25 @@
           <w:szCs w:val="24"/>
           <w:lang w:val="it-IT"/>
         </w:rPr>
-        <w:t>(DAN NORTH &amp; ASSOCIATES, 2006)</w:t>
+        <w:t>(</w:t>
+      </w:r>
+      <w:r>
+        <w:rPr>
+          <w:b w:val="0"/>
+          <w:sz w:val="24"/>
+          <w:szCs w:val="24"/>
+          <w:lang w:val="it-IT"/>
+        </w:rPr>
+        <w:t>NORTH</w:t>
+      </w:r>
+      <w:r>
+        <w:rPr>
+          <w:b w:val="0"/>
+          <w:sz w:val="24"/>
+          <w:szCs w:val="24"/>
+          <w:lang w:val="it-IT"/>
+        </w:rPr>
+        <w:t>, 2006)</w:t>
       </w:r>
       <w:r>
         <w:rPr>
@@ -14362,7 +14951,25 @@
           <w:szCs w:val="24"/>
           <w:lang w:val="it-IT"/>
         </w:rPr>
-        <w:t>(DAN NORTH &amp; ASSOCIATES, 2006)</w:t>
+        <w:t>(</w:t>
+      </w:r>
+      <w:r>
+        <w:rPr>
+          <w:b w:val="0"/>
+          <w:sz w:val="24"/>
+          <w:szCs w:val="24"/>
+          <w:lang w:val="it-IT"/>
+        </w:rPr>
+        <w:t>NORTH</w:t>
+      </w:r>
+      <w:r>
+        <w:rPr>
+          <w:b w:val="0"/>
+          <w:sz w:val="24"/>
+          <w:szCs w:val="24"/>
+          <w:lang w:val="it-IT"/>
+        </w:rPr>
+        <w:t>, 2006)</w:t>
       </w:r>
       <w:r>
         <w:rPr>
@@ -14961,7 +15568,6 @@
           <w:sz w:val="24"/>
           <w:szCs w:val="24"/>
         </w:rPr>
-        <w:lastRenderedPageBreak/>
         <w:t xml:space="preserve">Para escrita e validação </w:t>
       </w:r>
       <w:r>
@@ -15190,7 +15796,16 @@
           <w:sz w:val="24"/>
           <w:szCs w:val="24"/>
         </w:rPr>
-        <w:t xml:space="preserve"> deve se comportar reforçam que as práticas do BDD, antes de qualquer coisa, se referem à alcançar este entendimento, de modo que a automação dos testes seja consequência (</w:t>
+        <w:t xml:space="preserve"> deve se comportar reforçam que as práticas do BDD, antes de qualquer coisa, se referem à </w:t>
+      </w:r>
+      <w:r>
+        <w:rPr>
+          <w:b w:val="0"/>
+          <w:sz w:val="24"/>
+          <w:szCs w:val="24"/>
+        </w:rPr>
+        <w:lastRenderedPageBreak/>
+        <w:t>alcançar este entendimento, de modo que a automação dos testes seja consequência (</w:t>
       </w:r>
       <w:r>
         <w:rPr>
@@ -15678,7 +16293,6 @@
           <w:sz w:val="24"/>
           <w:szCs w:val="24"/>
         </w:rPr>
-        <w:lastRenderedPageBreak/>
         <w:t>A mensagem é codificada por seu emissor para algum formato textual ou simbólico, e é transmitida através de alguma mídia (</w:t>
       </w:r>
       <w:r>
@@ -15815,6 +16429,7 @@
           <w:sz w:val="24"/>
           <w:szCs w:val="24"/>
         </w:rPr>
+        <w:lastRenderedPageBreak/>
         <w:t>Figura 4 – Elementos presentes no processo de comunicação</w:t>
       </w:r>
     </w:p>
@@ -16083,6 +16698,114 @@
         </w:rPr>
         <w:t xml:space="preserve"> A figura 5 apresenta fluxo do planejamento da Gestão das Comunicações.</w:t>
       </w:r>
+    </w:p>
+    <w:p>
+      <w:pPr>
+        <w:spacing w:line="360" w:lineRule="auto"/>
+        <w:jc w:val="both"/>
+        <w:rPr>
+          <w:b w:val="0"/>
+          <w:bCs w:val="0"/>
+          <w:sz w:val="24"/>
+          <w:szCs w:val="24"/>
+        </w:rPr>
+      </w:pPr>
+    </w:p>
+    <w:p>
+      <w:pPr>
+        <w:spacing w:line="360" w:lineRule="auto"/>
+        <w:jc w:val="both"/>
+        <w:rPr>
+          <w:b w:val="0"/>
+          <w:bCs w:val="0"/>
+          <w:sz w:val="24"/>
+          <w:szCs w:val="24"/>
+        </w:rPr>
+      </w:pPr>
+    </w:p>
+    <w:p>
+      <w:pPr>
+        <w:spacing w:line="360" w:lineRule="auto"/>
+        <w:jc w:val="both"/>
+        <w:rPr>
+          <w:b w:val="0"/>
+          <w:bCs w:val="0"/>
+          <w:sz w:val="24"/>
+          <w:szCs w:val="24"/>
+        </w:rPr>
+      </w:pPr>
+    </w:p>
+    <w:p>
+      <w:pPr>
+        <w:spacing w:line="360" w:lineRule="auto"/>
+        <w:jc w:val="both"/>
+        <w:rPr>
+          <w:b w:val="0"/>
+          <w:bCs w:val="0"/>
+          <w:sz w:val="24"/>
+          <w:szCs w:val="24"/>
+        </w:rPr>
+      </w:pPr>
+    </w:p>
+    <w:p>
+      <w:pPr>
+        <w:spacing w:line="360" w:lineRule="auto"/>
+        <w:jc w:val="both"/>
+        <w:rPr>
+          <w:b w:val="0"/>
+          <w:bCs w:val="0"/>
+          <w:sz w:val="24"/>
+          <w:szCs w:val="24"/>
+        </w:rPr>
+      </w:pPr>
+    </w:p>
+    <w:p>
+      <w:pPr>
+        <w:spacing w:line="360" w:lineRule="auto"/>
+        <w:jc w:val="both"/>
+        <w:rPr>
+          <w:b w:val="0"/>
+          <w:bCs w:val="0"/>
+          <w:sz w:val="24"/>
+          <w:szCs w:val="24"/>
+        </w:rPr>
+      </w:pPr>
+    </w:p>
+    <w:p>
+      <w:pPr>
+        <w:spacing w:line="360" w:lineRule="auto"/>
+        <w:jc w:val="both"/>
+        <w:rPr>
+          <w:b w:val="0"/>
+          <w:bCs w:val="0"/>
+          <w:sz w:val="24"/>
+          <w:szCs w:val="24"/>
+        </w:rPr>
+      </w:pPr>
+    </w:p>
+    <w:p>
+      <w:pPr>
+        <w:spacing w:line="360" w:lineRule="auto"/>
+        <w:jc w:val="both"/>
+        <w:rPr>
+          <w:b w:val="0"/>
+          <w:bCs w:val="0"/>
+          <w:sz w:val="24"/>
+          <w:szCs w:val="24"/>
+        </w:rPr>
+      </w:pPr>
+    </w:p>
+    <w:p>
+      <w:pPr>
+        <w:spacing w:line="360" w:lineRule="auto"/>
+        <w:jc w:val="both"/>
+        <w:rPr>
+          <w:b w:val="0"/>
+          <w:bCs w:val="0"/>
+          <w:sz w:val="24"/>
+          <w:szCs w:val="24"/>
+        </w:rPr>
+      </w:pPr>
     </w:p>
     <w:p>
       <w:pPr>
@@ -20653,9 +21376,9 @@
     </w:lvl>
   </w:abstractNum>
   <w:abstractNum w:abstractNumId="3" w15:restartNumberingAfterBreak="0">
-    <w:nsid w:val="571A3A9D"/>
+    <w:nsid w:val="4C3C6C96"/>
     <w:multiLevelType w:val="hybridMultilevel"/>
-    <w:tmpl w:val="CA70DD56"/>
+    <w:tmpl w:val="0A92E3EC"/>
     <w:lvl w:ilvl="0" w:tplc="04160001">
       <w:start w:val="1"/>
       <w:numFmt w:val="bullet"/>
@@ -20766,6 +21489,119 @@
     </w:lvl>
   </w:abstractNum>
   <w:abstractNum w:abstractNumId="4" w15:restartNumberingAfterBreak="0">
+    <w:nsid w:val="571A3A9D"/>
+    <w:multiLevelType w:val="hybridMultilevel"/>
+    <w:tmpl w:val="CA70DD56"/>
+    <w:lvl w:ilvl="0" w:tplc="04160001">
+      <w:start w:val="1"/>
+      <w:numFmt w:val="bullet"/>
+      <w:lvlText w:val=""/>
+      <w:lvlJc w:val="left"/>
+      <w:pPr>
+        <w:ind w:left="720" w:hanging="360"/>
+      </w:pPr>
+      <w:rPr>
+        <w:rFonts w:ascii="Symbol" w:hAnsi="Symbol" w:hint="default"/>
+      </w:rPr>
+    </w:lvl>
+    <w:lvl w:ilvl="1" w:tplc="04160003" w:tentative="1">
+      <w:start w:val="1"/>
+      <w:numFmt w:val="bullet"/>
+      <w:lvlText w:val="o"/>
+      <w:lvlJc w:val="left"/>
+      <w:pPr>
+        <w:ind w:left="1440" w:hanging="360"/>
+      </w:pPr>
+      <w:rPr>
+        <w:rFonts w:ascii="Courier New" w:hAnsi="Courier New" w:cs="Courier New" w:hint="default"/>
+      </w:rPr>
+    </w:lvl>
+    <w:lvl w:ilvl="2" w:tplc="04160005" w:tentative="1">
+      <w:start w:val="1"/>
+      <w:numFmt w:val="bullet"/>
+      <w:lvlText w:val=""/>
+      <w:lvlJc w:val="left"/>
+      <w:pPr>
+        <w:ind w:left="2160" w:hanging="360"/>
+      </w:pPr>
+      <w:rPr>
+        <w:rFonts w:ascii="Wingdings" w:hAnsi="Wingdings" w:hint="default"/>
+      </w:rPr>
+    </w:lvl>
+    <w:lvl w:ilvl="3" w:tplc="04160001" w:tentative="1">
+      <w:start w:val="1"/>
+      <w:numFmt w:val="bullet"/>
+      <w:lvlText w:val=""/>
+      <w:lvlJc w:val="left"/>
+      <w:pPr>
+        <w:ind w:left="2880" w:hanging="360"/>
+      </w:pPr>
+      <w:rPr>
+        <w:rFonts w:ascii="Symbol" w:hAnsi="Symbol" w:hint="default"/>
+      </w:rPr>
+    </w:lvl>
+    <w:lvl w:ilvl="4" w:tplc="04160003" w:tentative="1">
+      <w:start w:val="1"/>
+      <w:numFmt w:val="bullet"/>
+      <w:lvlText w:val="o"/>
+      <w:lvlJc w:val="left"/>
+      <w:pPr>
+        <w:ind w:left="3600" w:hanging="360"/>
+      </w:pPr>
+      <w:rPr>
+        <w:rFonts w:ascii="Courier New" w:hAnsi="Courier New" w:cs="Courier New" w:hint="default"/>
+      </w:rPr>
+    </w:lvl>
+    <w:lvl w:ilvl="5" w:tplc="04160005" w:tentative="1">
+      <w:start w:val="1"/>
+      <w:numFmt w:val="bullet"/>
+      <w:lvlText w:val=""/>
+      <w:lvlJc w:val="left"/>
+      <w:pPr>
+        <w:ind w:left="4320" w:hanging="360"/>
+      </w:pPr>
+      <w:rPr>
+        <w:rFonts w:ascii="Wingdings" w:hAnsi="Wingdings" w:hint="default"/>
+      </w:rPr>
+    </w:lvl>
+    <w:lvl w:ilvl="6" w:tplc="04160001" w:tentative="1">
+      <w:start w:val="1"/>
+      <w:numFmt w:val="bullet"/>
+      <w:lvlText w:val=""/>
+      <w:lvlJc w:val="left"/>
+      <w:pPr>
+        <w:ind w:left="5040" w:hanging="360"/>
+      </w:pPr>
+      <w:rPr>
+        <w:rFonts w:ascii="Symbol" w:hAnsi="Symbol" w:hint="default"/>
+      </w:rPr>
+    </w:lvl>
+    <w:lvl w:ilvl="7" w:tplc="04160003" w:tentative="1">
+      <w:start w:val="1"/>
+      <w:numFmt w:val="bullet"/>
+      <w:lvlText w:val="o"/>
+      <w:lvlJc w:val="left"/>
+      <w:pPr>
+        <w:ind w:left="5760" w:hanging="360"/>
+      </w:pPr>
+      <w:rPr>
+        <w:rFonts w:ascii="Courier New" w:hAnsi="Courier New" w:cs="Courier New" w:hint="default"/>
+      </w:rPr>
+    </w:lvl>
+    <w:lvl w:ilvl="8" w:tplc="04160005" w:tentative="1">
+      <w:start w:val="1"/>
+      <w:numFmt w:val="bullet"/>
+      <w:lvlText w:val=""/>
+      <w:lvlJc w:val="left"/>
+      <w:pPr>
+        <w:ind w:left="6480" w:hanging="360"/>
+      </w:pPr>
+      <w:rPr>
+        <w:rFonts w:ascii="Wingdings" w:hAnsi="Wingdings" w:hint="default"/>
+      </w:rPr>
+    </w:lvl>
+  </w:abstractNum>
+  <w:abstractNum w:abstractNumId="5" w15:restartNumberingAfterBreak="0">
     <w:nsid w:val="5D5670BC"/>
     <w:multiLevelType w:val="hybridMultilevel"/>
     <w:tmpl w:val="F7F05208"/>
@@ -20854,7 +21690,7 @@
       </w:pPr>
     </w:lvl>
   </w:abstractNum>
-  <w:abstractNum w:abstractNumId="5" w15:restartNumberingAfterBreak="0">
+  <w:abstractNum w:abstractNumId="6" w15:restartNumberingAfterBreak="0">
     <w:nsid w:val="65BA4D93"/>
     <w:multiLevelType w:val="hybridMultilevel"/>
     <w:tmpl w:val="84A891A0"/>
@@ -20967,7 +21803,7 @@
       </w:rPr>
     </w:lvl>
   </w:abstractNum>
-  <w:abstractNum w:abstractNumId="6" w15:restartNumberingAfterBreak="0">
+  <w:abstractNum w:abstractNumId="7" w15:restartNumberingAfterBreak="0">
     <w:nsid w:val="66FC15D4"/>
     <w:multiLevelType w:val="singleLevel"/>
     <w:tmpl w:val="6282AC58"/>
@@ -20987,7 +21823,7 @@
       </w:rPr>
     </w:lvl>
   </w:abstractNum>
-  <w:abstractNum w:abstractNumId="7" w15:restartNumberingAfterBreak="0">
+  <w:abstractNum w:abstractNumId="8" w15:restartNumberingAfterBreak="0">
     <w:nsid w:val="6C210209"/>
     <w:multiLevelType w:val="hybridMultilevel"/>
     <w:tmpl w:val="77CAF28C"/>
@@ -21076,7 +21912,7 @@
       </w:pPr>
     </w:lvl>
   </w:abstractNum>
-  <w:abstractNum w:abstractNumId="8" w15:restartNumberingAfterBreak="0">
+  <w:abstractNum w:abstractNumId="9" w15:restartNumberingAfterBreak="0">
     <w:nsid w:val="70C57EC2"/>
     <w:multiLevelType w:val="hybridMultilevel"/>
     <w:tmpl w:val="493841D4"/>
@@ -21189,7 +22025,7 @@
       </w:pPr>
     </w:lvl>
   </w:abstractNum>
-  <w:abstractNum w:abstractNumId="9" w15:restartNumberingAfterBreak="0">
+  <w:abstractNum w:abstractNumId="10" w15:restartNumberingAfterBreak="0">
     <w:nsid w:val="7C646316"/>
     <w:multiLevelType w:val="hybridMultilevel"/>
     <w:tmpl w:val="F666603C"/>
@@ -21282,33 +22118,36 @@
     <w:abstractNumId w:val="0"/>
   </w:num>
   <w:num w:numId="2">
-    <w:abstractNumId w:val="6"/>
+    <w:abstractNumId w:val="7"/>
   </w:num>
   <w:num w:numId="3">
-    <w:abstractNumId w:val="8"/>
+    <w:abstractNumId w:val="9"/>
   </w:num>
   <w:num w:numId="4">
-    <w:abstractNumId w:val="4"/>
+    <w:abstractNumId w:val="5"/>
   </w:num>
   <w:num w:numId="5">
-    <w:abstractNumId w:val="9"/>
+    <w:abstractNumId w:val="10"/>
   </w:num>
   <w:num w:numId="6">
     <w:abstractNumId w:val="1"/>
   </w:num>
   <w:num w:numId="7">
-    <w:abstractNumId w:val="5"/>
+    <w:abstractNumId w:val="6"/>
   </w:num>
   <w:num w:numId="8">
-    <w:abstractNumId w:val="7"/>
+    <w:abstractNumId w:val="8"/>
   </w:num>
   <w:num w:numId="9">
-    <w:abstractNumId w:val="3"/>
+    <w:abstractNumId w:val="4"/>
   </w:num>
   <w:num w:numId="10">
     <w:abstractNumId w:val="2"/>
   </w:num>
-  <w:numIdMacAtCleanup w:val="10"/>
+  <w:num w:numId="11">
+    <w:abstractNumId w:val="3"/>
+  </w:num>
+  <w:numIdMacAtCleanup w:val="11"/>
 </w:numbering>
 </file>
 

</xml_diff>

<commit_message>
Adicionar: Considerações Iniciais Capítulo 3, Fluxo para preenchimento do Chekclit; Atualizar: Motivações, considerações finais do capítulo 2 e referências
</commit_message>
<xml_diff>
--- a/Utilização de Behaviour-Driven Development para apoio à Gestão das Comunicações.docx
+++ b/Utilização de Behaviour-Driven Development para apoio à Gestão das Comunicações.docx
@@ -2496,7 +2496,16 @@
           <w:sz w:val="24"/>
           <w:szCs w:val="24"/>
         </w:rPr>
-        <w:t>À memória de meus avós Giovanni e Isabella.</w:t>
+        <w:t>Em</w:t>
+      </w:r>
+      <w:r>
+        <w:rPr>
+          <w:b w:val="0"/>
+          <w:i/>
+          <w:sz w:val="24"/>
+          <w:szCs w:val="24"/>
+        </w:rPr>
+        <w:t xml:space="preserve"> memória de meus avós Giovanni e Isabella.</w:t>
       </w:r>
     </w:p>
     <w:p>
@@ -6819,7 +6828,16 @@
           <w:sz w:val="24"/>
           <w:szCs w:val="24"/>
         </w:rPr>
-        <w:t xml:space="preserve"> envolvimento de diferentes times e </w:t>
+        <w:t xml:space="preserve"> envolvimento de diferentes times</w:t>
+      </w:r>
+      <w:r>
+        <w:rPr>
+          <w:b w:val="0"/>
+          <w:bCs w:val="0"/>
+          <w:sz w:val="24"/>
+          <w:szCs w:val="24"/>
+        </w:rPr>
+        <w:t xml:space="preserve"> (que por </w:t>
       </w:r>
       <w:r>
         <w:rPr>
@@ -6829,34 +6847,52 @@
           <w:szCs w:val="24"/>
         </w:rPr>
         <w:lastRenderedPageBreak/>
-        <w:t xml:space="preserve">consequentemente </w:t>
-      </w:r>
-      <w:r>
-        <w:rPr>
-          <w:b w:val="0"/>
-          <w:bCs w:val="0"/>
-          <w:sz w:val="24"/>
-          <w:szCs w:val="24"/>
-        </w:rPr>
-        <w:t>temos</w:t>
-      </w:r>
-      <w:r>
-        <w:rPr>
-          <w:b w:val="0"/>
-          <w:bCs w:val="0"/>
-          <w:sz w:val="24"/>
-          <w:szCs w:val="24"/>
-        </w:rPr>
-        <w:t xml:space="preserve"> muitos canais de comunicação</w:t>
-      </w:r>
-      <w:r>
-        <w:rPr>
-          <w:b w:val="0"/>
-          <w:bCs w:val="0"/>
-          <w:sz w:val="24"/>
-          <w:szCs w:val="24"/>
-        </w:rPr>
-        <w:t>, e o correto gerenciamento das comunicações entre esses canais é decisivo para a finalização bem-sucedida e economia de custos destes projetos.</w:t>
+        <w:t xml:space="preserve">vezes estão distribuídos) </w:t>
+      </w:r>
+      <w:r>
+        <w:rPr>
+          <w:b w:val="0"/>
+          <w:bCs w:val="0"/>
+          <w:sz w:val="24"/>
+          <w:szCs w:val="24"/>
+        </w:rPr>
+        <w:t xml:space="preserve">e consequentemente </w:t>
+      </w:r>
+      <w:r>
+        <w:rPr>
+          <w:b w:val="0"/>
+          <w:bCs w:val="0"/>
+          <w:sz w:val="24"/>
+          <w:szCs w:val="24"/>
+        </w:rPr>
+        <w:t>existem problemas de comunicação por conta desta homogeneidade que faz com que existam muitos canais de comunicação para gerenciar (HINDS; BAILEY, 2003). Estes fatores também contribuem para uma maior incidência de conflitos</w:t>
+      </w:r>
+      <w:r>
+        <w:rPr>
+          <w:b w:val="0"/>
+          <w:bCs w:val="0"/>
+          <w:sz w:val="24"/>
+          <w:szCs w:val="24"/>
+        </w:rPr>
+        <w:t xml:space="preserve"> (tipicamente causados por expectativas desalinhadas)</w:t>
+      </w:r>
+      <w:r>
+        <w:rPr>
+          <w:b w:val="0"/>
+          <w:bCs w:val="0"/>
+          <w:sz w:val="24"/>
+          <w:szCs w:val="24"/>
+        </w:rPr>
+        <w:t xml:space="preserve"> entre os times envolvidos em projetos nestes contextos (</w:t>
+      </w:r>
+      <w:r>
+        <w:rPr>
+          <w:b w:val="0"/>
+          <w:bCs w:val="0"/>
+          <w:sz w:val="24"/>
+          <w:szCs w:val="24"/>
+        </w:rPr>
+        <w:t>WILLIAMS; O’REILLY, 1998).</w:t>
       </w:r>
     </w:p>
     <w:p>
@@ -7451,42 +7487,6 @@
         </w:rPr>
         <w:t>.</w:t>
       </w:r>
-    </w:p>
-    <w:p>
-      <w:pPr>
-        <w:spacing w:line="360" w:lineRule="auto"/>
-        <w:jc w:val="both"/>
-        <w:rPr>
-          <w:b w:val="0"/>
-          <w:sz w:val="24"/>
-          <w:szCs w:val="24"/>
-          <w:lang w:val="it-IT"/>
-        </w:rPr>
-      </w:pPr>
-    </w:p>
-    <w:p>
-      <w:pPr>
-        <w:spacing w:line="360" w:lineRule="auto"/>
-        <w:jc w:val="both"/>
-        <w:rPr>
-          <w:b w:val="0"/>
-          <w:sz w:val="24"/>
-          <w:szCs w:val="24"/>
-          <w:lang w:val="it-IT"/>
-        </w:rPr>
-      </w:pPr>
-    </w:p>
-    <w:p>
-      <w:pPr>
-        <w:spacing w:line="360" w:lineRule="auto"/>
-        <w:jc w:val="both"/>
-        <w:rPr>
-          <w:b w:val="0"/>
-          <w:sz w:val="24"/>
-          <w:szCs w:val="24"/>
-          <w:lang w:val="it-IT"/>
-        </w:rPr>
-      </w:pPr>
     </w:p>
     <w:p>
       <w:pPr>
@@ -7657,7 +7657,25 @@
           <w:sz w:val="24"/>
           <w:szCs w:val="24"/>
         </w:rPr>
-        <w:t>na finalização bem-sucedida de um projeto.</w:t>
+        <w:t>na finalização bem-sucedida de um projeto</w:t>
+      </w:r>
+      <w:r>
+        <w:rPr>
+          <w:b w:val="0"/>
+          <w:bCs w:val="0"/>
+          <w:sz w:val="24"/>
+          <w:szCs w:val="24"/>
+        </w:rPr>
+        <w:t xml:space="preserve"> com envolvimento de múltiplas equipes</w:t>
+      </w:r>
+      <w:r>
+        <w:rPr>
+          <w:b w:val="0"/>
+          <w:bCs w:val="0"/>
+          <w:sz w:val="24"/>
+          <w:szCs w:val="24"/>
+        </w:rPr>
+        <w:t>.</w:t>
       </w:r>
     </w:p>
     <w:p>
@@ -9430,84 +9448,6 @@
     </w:p>
     <w:p>
       <w:pPr>
-        <w:spacing w:line="360" w:lineRule="auto"/>
-        <w:jc w:val="both"/>
-        <w:rPr>
-          <w:b w:val="0"/>
-          <w:sz w:val="24"/>
-          <w:szCs w:val="24"/>
-          <w:lang w:val="it-IT"/>
-        </w:rPr>
-      </w:pPr>
-      <w:r>
-        <w:rPr>
-          <w:b w:val="0"/>
-          <w:sz w:val="24"/>
-          <w:szCs w:val="24"/>
-          <w:lang w:val="it-IT"/>
-        </w:rPr>
-        <w:t xml:space="preserve">GLOSSÁRIO relaciona </w:t>
-      </w:r>
-      <w:r>
-        <w:rPr>
-          <w:b w:val="0"/>
-          <w:sz w:val="24"/>
-          <w:szCs w:val="24"/>
-          <w:lang w:val="it-IT"/>
-        </w:rPr>
-        <w:t>a definição d</w:t>
-      </w:r>
-      <w:r>
-        <w:rPr>
-          <w:b w:val="0"/>
-          <w:sz w:val="24"/>
-          <w:szCs w:val="24"/>
-          <w:lang w:val="it-IT"/>
-        </w:rPr>
-        <w:t>os</w:t>
-      </w:r>
-      <w:r>
-        <w:rPr>
-          <w:b w:val="0"/>
-          <w:sz w:val="24"/>
-          <w:szCs w:val="24"/>
-          <w:lang w:val="it-IT"/>
-        </w:rPr>
-        <w:t xml:space="preserve"> termos e siglas </w:t>
-      </w:r>
-      <w:r>
-        <w:rPr>
-          <w:b w:val="0"/>
-          <w:sz w:val="24"/>
-          <w:szCs w:val="24"/>
-          <w:lang w:val="it-IT"/>
-        </w:rPr>
-        <w:t>apresentados</w:t>
-      </w:r>
-      <w:r>
-        <w:rPr>
-          <w:b w:val="0"/>
-          <w:sz w:val="24"/>
-          <w:szCs w:val="24"/>
-          <w:lang w:val="it-IT"/>
-        </w:rPr>
-        <w:t xml:space="preserve"> neste trabalho.</w:t>
-      </w:r>
-    </w:p>
-    <w:p>
-      <w:pPr>
-        <w:spacing w:line="360" w:lineRule="auto"/>
-        <w:jc w:val="both"/>
-        <w:rPr>
-          <w:b w:val="0"/>
-          <w:sz w:val="24"/>
-          <w:szCs w:val="24"/>
-          <w:lang w:val="it-IT"/>
-        </w:rPr>
-      </w:pPr>
-    </w:p>
-    <w:p>
-      <w:pPr>
         <w:rPr>
           <w:sz w:val="28"/>
           <w:szCs w:val="24"/>
@@ -9884,6 +9824,7 @@
           <w:szCs w:val="24"/>
           <w:lang w:val="it-IT"/>
         </w:rPr>
+        <w:lastRenderedPageBreak/>
         <w:t xml:space="preserve">Por fim, </w:t>
       </w:r>
       <w:r>
@@ -10768,16 +10709,8 @@
     </w:p>
     <w:p>
       <w:pPr>
-        <w:rPr>
-          <w:sz w:val="24"/>
-          <w:szCs w:val="24"/>
-          <w:lang w:val="it-IT"/>
-        </w:rPr>
-      </w:pPr>
-    </w:p>
-    <w:p>
-      <w:pPr>
-        <w:spacing w:line="360" w:lineRule="auto"/>
+        <w:spacing w:line="360" w:lineRule="auto"/>
+        <w:jc w:val="both"/>
         <w:rPr>
           <w:b w:val="0"/>
           <w:bCs w:val="0"/>
@@ -11340,6 +11273,15 @@
           <w:lang w:val="it-IT"/>
         </w:rPr>
       </w:pPr>
+    </w:p>
+    <w:p>
+      <w:pPr>
+        <w:rPr>
+          <w:sz w:val="24"/>
+          <w:szCs w:val="24"/>
+          <w:lang w:val="it-IT"/>
+        </w:rPr>
+      </w:pPr>
       <w:r>
         <w:rPr>
           <w:sz w:val="24"/>
@@ -11923,37 +11865,14 @@
           <w:szCs w:val="24"/>
         </w:rPr>
       </w:pPr>
-    </w:p>
-    <w:p>
-      <w:pPr>
-        <w:spacing w:line="360" w:lineRule="auto"/>
-        <w:jc w:val="both"/>
-        <w:rPr>
-          <w:b w:val="0"/>
-          <w:bCs w:val="0"/>
-          <w:sz w:val="24"/>
-          <w:szCs w:val="24"/>
-        </w:rPr>
-      </w:pPr>
-    </w:p>
-    <w:p>
-      <w:pPr>
-        <w:spacing w:line="360" w:lineRule="auto"/>
-        <w:jc w:val="both"/>
-        <w:rPr>
-          <w:b w:val="0"/>
-          <w:bCs w:val="0"/>
-          <w:sz w:val="24"/>
-          <w:szCs w:val="24"/>
-        </w:rPr>
-      </w:pPr>
-      <w:r>
-        <w:rPr>
-          <w:b w:val="0"/>
-          <w:bCs w:val="0"/>
-          <w:sz w:val="24"/>
-          <w:szCs w:val="24"/>
-        </w:rPr>
+      <w:r>
+        <w:rPr>
+          <w:b w:val="0"/>
+          <w:bCs w:val="0"/>
+          <w:sz w:val="24"/>
+          <w:szCs w:val="24"/>
+        </w:rPr>
+        <w:lastRenderedPageBreak/>
         <w:t>A figura 1 representa o fluxo do ciclo de vida e fases de um projeto utilizando XP.</w:t>
       </w:r>
     </w:p>
@@ -12221,6 +12140,30 @@
         </w:rPr>
         <w:t xml:space="preserve"> de código.</w:t>
       </w:r>
+    </w:p>
+    <w:p>
+      <w:pPr>
+        <w:spacing w:line="360" w:lineRule="auto"/>
+        <w:jc w:val="both"/>
+        <w:rPr>
+          <w:b w:val="0"/>
+          <w:bCs w:val="0"/>
+          <w:sz w:val="24"/>
+          <w:szCs w:val="24"/>
+        </w:rPr>
+      </w:pPr>
+    </w:p>
+    <w:p>
+      <w:pPr>
+        <w:spacing w:line="360" w:lineRule="auto"/>
+        <w:jc w:val="both"/>
+        <w:rPr>
+          <w:b w:val="0"/>
+          <w:bCs w:val="0"/>
+          <w:sz w:val="24"/>
+          <w:szCs w:val="24"/>
+        </w:rPr>
+      </w:pPr>
     </w:p>
     <w:p>
       <w:pPr>
@@ -12495,9 +12438,13 @@
     </w:p>
     <w:p>
       <w:pPr>
-        <w:rPr>
-          <w:sz w:val="24"/>
-          <w:szCs w:val="24"/>
+        <w:spacing w:line="360" w:lineRule="auto"/>
+        <w:jc w:val="center"/>
+        <w:rPr>
+          <w:b w:val="0"/>
+          <w:bCs w:val="0"/>
+          <w:sz w:val="20"/>
+          <w:szCs w:val="20"/>
         </w:rPr>
       </w:pPr>
     </w:p>
@@ -17972,7 +17919,25 @@
           <w:szCs w:val="24"/>
           <w:lang w:val="it-IT"/>
         </w:rPr>
-        <w:t xml:space="preserve">Este capítulo buscou contextualizar o histórico das técnicas de especificação de comportamentos de um </w:t>
+        <w:t xml:space="preserve">Este capítulo buscou contextualizar o histórico </w:t>
+      </w:r>
+      <w:r>
+        <w:rPr>
+          <w:b w:val="0"/>
+          <w:sz w:val="24"/>
+          <w:szCs w:val="24"/>
+          <w:lang w:val="it-IT"/>
+        </w:rPr>
+        <w:t xml:space="preserve">e apresentar </w:t>
+      </w:r>
+      <w:r>
+        <w:rPr>
+          <w:b w:val="0"/>
+          <w:sz w:val="24"/>
+          <w:szCs w:val="24"/>
+          <w:lang w:val="it-IT"/>
+        </w:rPr>
+        <w:t xml:space="preserve">as técnicas de especificação de comportamentos de um </w:t>
       </w:r>
       <w:r>
         <w:rPr>
@@ -17992,7 +17957,16 @@
           <w:szCs w:val="24"/>
           <w:lang w:val="it-IT"/>
         </w:rPr>
-        <w:t xml:space="preserve">através de BDD, desde as origens das metodologias ágeis, XP e TDD, até as evoluções apresentadas posteriormente pelo próprio BDD. </w:t>
+        <w:t xml:space="preserve">através de BDD, </w:t>
+      </w:r>
+      <w:r>
+        <w:rPr>
+          <w:b w:val="0"/>
+          <w:sz w:val="24"/>
+          <w:szCs w:val="24"/>
+          <w:lang w:val="it-IT"/>
+        </w:rPr>
+        <w:t>a começar pelas suas origens, que são as metodologias ágeis e o XP, cuja apresentação do TDD serviu como base para a criação do BDD.</w:t>
       </w:r>
     </w:p>
     <w:p>
@@ -18070,16 +18044,34 @@
           <w:szCs w:val="24"/>
           <w:lang w:val="it-IT"/>
         </w:rPr>
-        <w:t xml:space="preserve">(principalmente no contexto de várias equipes atuando em um mesmo projeto) </w:t>
-      </w:r>
-      <w:r>
-        <w:rPr>
-          <w:b w:val="0"/>
-          <w:sz w:val="24"/>
-          <w:szCs w:val="24"/>
-          <w:lang w:val="it-IT"/>
-        </w:rPr>
-        <w:t xml:space="preserve">através da Gestão das Comunicações, na qual é possível inclusive se valer de recomendações sobre uma </w:t>
+        <w:t xml:space="preserve">(principalmente no contexto de várias equipes </w:t>
+      </w:r>
+      <w:r>
+        <w:rPr>
+          <w:b w:val="0"/>
+          <w:sz w:val="24"/>
+          <w:szCs w:val="24"/>
+          <w:lang w:val="it-IT"/>
+        </w:rPr>
+        <w:t xml:space="preserve">diferentes </w:t>
+      </w:r>
+      <w:r>
+        <w:rPr>
+          <w:b w:val="0"/>
+          <w:sz w:val="24"/>
+          <w:szCs w:val="24"/>
+          <w:lang w:val="it-IT"/>
+        </w:rPr>
+        <w:t xml:space="preserve">atuando em um mesmo projeto) </w:t>
+      </w:r>
+      <w:r>
+        <w:rPr>
+          <w:b w:val="0"/>
+          <w:sz w:val="24"/>
+          <w:szCs w:val="24"/>
+          <w:lang w:val="it-IT"/>
+        </w:rPr>
+        <w:t xml:space="preserve">através da Gestão das Comunicações, na qual é possível inclusive se valer de recomendações </w:t>
       </w:r>
       <w:r>
         <w:rPr>
@@ -18089,40 +18081,118 @@
           <w:lang w:val="it-IT"/>
         </w:rPr>
         <w:lastRenderedPageBreak/>
-        <w:t>comunicação efetiva (por exemplo, os 5 C’s) para validar de forma sistemática se os cenários especificados estão bem escritos.</w:t>
-      </w:r>
-    </w:p>
-    <w:p>
-      <w:pPr>
-        <w:spacing w:line="360" w:lineRule="auto"/>
-        <w:jc w:val="both"/>
-        <w:rPr>
-          <w:b w:val="0"/>
-          <w:sz w:val="24"/>
-          <w:szCs w:val="24"/>
-          <w:lang w:val="it-IT"/>
-        </w:rPr>
-      </w:pPr>
-    </w:p>
-    <w:p>
-      <w:pPr>
-        <w:spacing w:line="360" w:lineRule="auto"/>
-        <w:jc w:val="both"/>
-        <w:rPr>
-          <w:b w:val="0"/>
-          <w:sz w:val="24"/>
-          <w:szCs w:val="24"/>
-          <w:lang w:val="it-IT"/>
-        </w:rPr>
-      </w:pPr>
-      <w:r>
-        <w:rPr>
-          <w:b w:val="0"/>
-          <w:sz w:val="24"/>
-          <w:szCs w:val="24"/>
-          <w:lang w:val="it-IT"/>
-        </w:rPr>
-        <w:t>A proposta de se utilizar de uma linguagem ubíqua para descrever os requisitos do sistema, aliada à correta distribuição e utilização deste conhecimento produzido</w:t>
+        <w:t>sobre uma comunicação efetiva (por exemplo, os 5 C’s) para validar de forma sistemática se os cenários especificados estão bem escritos.</w:t>
+      </w:r>
+    </w:p>
+    <w:p>
+      <w:pPr>
+        <w:spacing w:line="360" w:lineRule="auto"/>
+        <w:jc w:val="both"/>
+        <w:rPr>
+          <w:b w:val="0"/>
+          <w:sz w:val="24"/>
+          <w:szCs w:val="24"/>
+          <w:lang w:val="it-IT"/>
+        </w:rPr>
+      </w:pPr>
+    </w:p>
+    <w:p>
+      <w:pPr>
+        <w:spacing w:line="360" w:lineRule="auto"/>
+        <w:jc w:val="both"/>
+        <w:rPr>
+          <w:b w:val="0"/>
+          <w:sz w:val="24"/>
+          <w:szCs w:val="24"/>
+          <w:lang w:val="it-IT"/>
+        </w:rPr>
+      </w:pPr>
+      <w:r>
+        <w:rPr>
+          <w:b w:val="0"/>
+          <w:sz w:val="24"/>
+          <w:szCs w:val="24"/>
+          <w:lang w:val="it-IT"/>
+        </w:rPr>
+        <w:t>Conforme já explorado ao longo do trabalho, ruídos na comunicação e entendimento dos requisitos estão entre os principais fatores de falha de um projeto, e os problemas causados por estes fatores podem ser potencializados em um contexto de diferentes times, ou mesmo times grandes, atuando em um mesmo projeto</w:t>
+      </w:r>
+      <w:r>
+        <w:rPr>
+          <w:b w:val="0"/>
+          <w:sz w:val="24"/>
+          <w:szCs w:val="24"/>
+          <w:lang w:val="it-IT"/>
+        </w:rPr>
+        <w:t xml:space="preserve">, visto que os canais de comunicação </w:t>
+      </w:r>
+      <w:r>
+        <w:rPr>
+          <w:b w:val="0"/>
+          <w:sz w:val="24"/>
+          <w:szCs w:val="24"/>
+          <w:lang w:val="it-IT"/>
+        </w:rPr>
+        <w:t xml:space="preserve">a serem gerenciados </w:t>
+      </w:r>
+      <w:r>
+        <w:rPr>
+          <w:b w:val="0"/>
+          <w:sz w:val="24"/>
+          <w:szCs w:val="24"/>
+          <w:lang w:val="it-IT"/>
+        </w:rPr>
+        <w:t>aumentam</w:t>
+      </w:r>
+      <w:r>
+        <w:rPr>
+          <w:b w:val="0"/>
+          <w:sz w:val="24"/>
+          <w:szCs w:val="24"/>
+          <w:lang w:val="it-IT"/>
+        </w:rPr>
+        <w:t xml:space="preserve">. </w:t>
+      </w:r>
+    </w:p>
+    <w:p>
+      <w:pPr>
+        <w:spacing w:line="360" w:lineRule="auto"/>
+        <w:jc w:val="both"/>
+        <w:rPr>
+          <w:b w:val="0"/>
+          <w:sz w:val="24"/>
+          <w:szCs w:val="24"/>
+          <w:lang w:val="it-IT"/>
+        </w:rPr>
+      </w:pPr>
+    </w:p>
+    <w:p>
+      <w:pPr>
+        <w:spacing w:line="360" w:lineRule="auto"/>
+        <w:jc w:val="both"/>
+        <w:rPr>
+          <w:b w:val="0"/>
+          <w:sz w:val="24"/>
+          <w:szCs w:val="24"/>
+          <w:lang w:val="it-IT"/>
+        </w:rPr>
+      </w:pPr>
+      <w:r>
+        <w:rPr>
+          <w:b w:val="0"/>
+          <w:sz w:val="24"/>
+          <w:szCs w:val="24"/>
+          <w:lang w:val="it-IT"/>
+        </w:rPr>
+        <w:t>Diante deste contexto, a</w:t>
+      </w:r>
+      <w:r>
+        <w:rPr>
+          <w:b w:val="0"/>
+          <w:sz w:val="24"/>
+          <w:szCs w:val="24"/>
+          <w:lang w:val="it-IT"/>
+        </w:rPr>
+        <w:t xml:space="preserve"> proposta de se utilizar de uma linguagem ubíqua para descrever os requisitos do sistema, aliada à correta distribuição e utilização deste conhecimento produzido</w:t>
       </w:r>
       <w:r>
         <w:rPr>
@@ -18140,11 +18210,307 @@
           <w:szCs w:val="24"/>
           <w:lang w:val="it-IT"/>
         </w:rPr>
-        <w:t>, irá nortear a realização deste trabalho.</w:t>
-      </w:r>
-    </w:p>
-    <w:p>
-      <w:pPr>
+        <w:t xml:space="preserve"> a fim de minimizar problemas relacionados </w:t>
+      </w:r>
+      <w:r>
+        <w:rPr>
+          <w:b w:val="0"/>
+          <w:sz w:val="24"/>
+          <w:szCs w:val="24"/>
+          <w:lang w:val="it-IT"/>
+        </w:rPr>
+        <w:t>aos</w:t>
+      </w:r>
+      <w:r>
+        <w:rPr>
+          <w:b w:val="0"/>
+          <w:sz w:val="24"/>
+          <w:szCs w:val="24"/>
+          <w:lang w:val="it-IT"/>
+        </w:rPr>
+        <w:t xml:space="preserve"> pontos</w:t>
+      </w:r>
+      <w:r>
+        <w:rPr>
+          <w:b w:val="0"/>
+          <w:sz w:val="24"/>
+          <w:szCs w:val="24"/>
+          <w:lang w:val="it-IT"/>
+        </w:rPr>
+        <w:t xml:space="preserve"> compartilhados no páragrafo anterior</w:t>
+      </w:r>
+      <w:r>
+        <w:rPr>
+          <w:b w:val="0"/>
+          <w:sz w:val="24"/>
+          <w:szCs w:val="24"/>
+          <w:lang w:val="it-IT"/>
+        </w:rPr>
+        <w:t>, ir</w:t>
+      </w:r>
+      <w:r>
+        <w:rPr>
+          <w:b w:val="0"/>
+          <w:sz w:val="24"/>
+          <w:szCs w:val="24"/>
+          <w:lang w:val="it-IT"/>
+        </w:rPr>
+        <w:t>ão</w:t>
+      </w:r>
+      <w:r>
+        <w:rPr>
+          <w:b w:val="0"/>
+          <w:sz w:val="24"/>
+          <w:szCs w:val="24"/>
+          <w:lang w:val="it-IT"/>
+        </w:rPr>
+        <w:t xml:space="preserve"> nortear a realização deste trabalho.</w:t>
+      </w:r>
+    </w:p>
+    <w:p>
+      <w:pPr>
+        <w:spacing w:line="360" w:lineRule="auto"/>
+        <w:jc w:val="both"/>
+        <w:rPr>
+          <w:b w:val="0"/>
+          <w:sz w:val="24"/>
+          <w:szCs w:val="24"/>
+          <w:lang w:val="it-IT"/>
+        </w:rPr>
+      </w:pPr>
+    </w:p>
+    <w:p>
+      <w:pPr>
+        <w:spacing w:line="360" w:lineRule="auto"/>
+        <w:jc w:val="both"/>
+        <w:rPr>
+          <w:b w:val="0"/>
+          <w:sz w:val="24"/>
+          <w:szCs w:val="24"/>
+          <w:lang w:val="it-IT"/>
+        </w:rPr>
+      </w:pPr>
+    </w:p>
+    <w:p>
+      <w:pPr>
+        <w:spacing w:line="360" w:lineRule="auto"/>
+        <w:jc w:val="both"/>
+        <w:rPr>
+          <w:b w:val="0"/>
+          <w:sz w:val="24"/>
+          <w:szCs w:val="24"/>
+          <w:lang w:val="it-IT"/>
+        </w:rPr>
+      </w:pPr>
+    </w:p>
+    <w:p>
+      <w:pPr>
+        <w:spacing w:line="360" w:lineRule="auto"/>
+        <w:jc w:val="both"/>
+        <w:rPr>
+          <w:b w:val="0"/>
+          <w:sz w:val="24"/>
+          <w:szCs w:val="24"/>
+          <w:lang w:val="it-IT"/>
+        </w:rPr>
+      </w:pPr>
+    </w:p>
+    <w:p>
+      <w:pPr>
+        <w:spacing w:line="360" w:lineRule="auto"/>
+        <w:jc w:val="both"/>
+        <w:rPr>
+          <w:b w:val="0"/>
+          <w:sz w:val="24"/>
+          <w:szCs w:val="24"/>
+          <w:lang w:val="it-IT"/>
+        </w:rPr>
+      </w:pPr>
+    </w:p>
+    <w:p>
+      <w:pPr>
+        <w:spacing w:line="360" w:lineRule="auto"/>
+        <w:jc w:val="both"/>
+        <w:rPr>
+          <w:b w:val="0"/>
+          <w:sz w:val="24"/>
+          <w:szCs w:val="24"/>
+          <w:lang w:val="it-IT"/>
+        </w:rPr>
+      </w:pPr>
+    </w:p>
+    <w:p>
+      <w:pPr>
+        <w:spacing w:line="360" w:lineRule="auto"/>
+        <w:jc w:val="both"/>
+        <w:rPr>
+          <w:b w:val="0"/>
+          <w:sz w:val="24"/>
+          <w:szCs w:val="24"/>
+          <w:lang w:val="it-IT"/>
+        </w:rPr>
+      </w:pPr>
+    </w:p>
+    <w:p>
+      <w:pPr>
+        <w:spacing w:line="360" w:lineRule="auto"/>
+        <w:jc w:val="both"/>
+        <w:rPr>
+          <w:b w:val="0"/>
+          <w:sz w:val="24"/>
+          <w:szCs w:val="24"/>
+          <w:lang w:val="it-IT"/>
+        </w:rPr>
+      </w:pPr>
+    </w:p>
+    <w:p>
+      <w:pPr>
+        <w:spacing w:line="360" w:lineRule="auto"/>
+        <w:jc w:val="both"/>
+        <w:rPr>
+          <w:b w:val="0"/>
+          <w:sz w:val="24"/>
+          <w:szCs w:val="24"/>
+          <w:lang w:val="it-IT"/>
+        </w:rPr>
+      </w:pPr>
+    </w:p>
+    <w:p>
+      <w:pPr>
+        <w:spacing w:line="360" w:lineRule="auto"/>
+        <w:jc w:val="both"/>
+        <w:rPr>
+          <w:b w:val="0"/>
+          <w:sz w:val="24"/>
+          <w:szCs w:val="24"/>
+          <w:lang w:val="it-IT"/>
+        </w:rPr>
+      </w:pPr>
+    </w:p>
+    <w:p>
+      <w:pPr>
+        <w:spacing w:line="360" w:lineRule="auto"/>
+        <w:jc w:val="both"/>
+        <w:rPr>
+          <w:b w:val="0"/>
+          <w:sz w:val="24"/>
+          <w:szCs w:val="24"/>
+          <w:lang w:val="it-IT"/>
+        </w:rPr>
+      </w:pPr>
+    </w:p>
+    <w:p>
+      <w:pPr>
+        <w:spacing w:line="360" w:lineRule="auto"/>
+        <w:jc w:val="both"/>
+        <w:rPr>
+          <w:b w:val="0"/>
+          <w:sz w:val="24"/>
+          <w:szCs w:val="24"/>
+          <w:lang w:val="it-IT"/>
+        </w:rPr>
+      </w:pPr>
+    </w:p>
+    <w:p>
+      <w:pPr>
+        <w:spacing w:line="360" w:lineRule="auto"/>
+        <w:jc w:val="both"/>
+        <w:rPr>
+          <w:b w:val="0"/>
+          <w:sz w:val="24"/>
+          <w:szCs w:val="24"/>
+          <w:lang w:val="it-IT"/>
+        </w:rPr>
+      </w:pPr>
+    </w:p>
+    <w:p>
+      <w:pPr>
+        <w:spacing w:line="360" w:lineRule="auto"/>
+        <w:jc w:val="both"/>
+        <w:rPr>
+          <w:b w:val="0"/>
+          <w:sz w:val="24"/>
+          <w:szCs w:val="24"/>
+          <w:lang w:val="it-IT"/>
+        </w:rPr>
+      </w:pPr>
+    </w:p>
+    <w:p>
+      <w:pPr>
+        <w:spacing w:line="360" w:lineRule="auto"/>
+        <w:jc w:val="both"/>
+        <w:rPr>
+          <w:b w:val="0"/>
+          <w:sz w:val="24"/>
+          <w:szCs w:val="24"/>
+          <w:lang w:val="it-IT"/>
+        </w:rPr>
+      </w:pPr>
+    </w:p>
+    <w:p>
+      <w:pPr>
+        <w:spacing w:line="360" w:lineRule="auto"/>
+        <w:jc w:val="both"/>
+        <w:rPr>
+          <w:b w:val="0"/>
+          <w:sz w:val="24"/>
+          <w:szCs w:val="24"/>
+          <w:lang w:val="it-IT"/>
+        </w:rPr>
+      </w:pPr>
+    </w:p>
+    <w:p>
+      <w:pPr>
+        <w:spacing w:line="360" w:lineRule="auto"/>
+        <w:jc w:val="both"/>
+        <w:rPr>
+          <w:b w:val="0"/>
+          <w:sz w:val="24"/>
+          <w:szCs w:val="24"/>
+          <w:lang w:val="it-IT"/>
+        </w:rPr>
+      </w:pPr>
+    </w:p>
+    <w:p>
+      <w:pPr>
+        <w:spacing w:line="360" w:lineRule="auto"/>
+        <w:jc w:val="both"/>
+        <w:rPr>
+          <w:b w:val="0"/>
+          <w:sz w:val="24"/>
+          <w:szCs w:val="24"/>
+          <w:lang w:val="it-IT"/>
+        </w:rPr>
+      </w:pPr>
+    </w:p>
+    <w:p>
+      <w:pPr>
+        <w:spacing w:line="360" w:lineRule="auto"/>
+        <w:jc w:val="both"/>
+        <w:rPr>
+          <w:b w:val="0"/>
+          <w:sz w:val="24"/>
+          <w:szCs w:val="24"/>
+          <w:lang w:val="it-IT"/>
+        </w:rPr>
+      </w:pPr>
+    </w:p>
+    <w:p>
+      <w:pPr>
+        <w:spacing w:line="360" w:lineRule="auto"/>
+        <w:jc w:val="both"/>
+        <w:rPr>
+          <w:b w:val="0"/>
+          <w:sz w:val="24"/>
+          <w:szCs w:val="24"/>
+          <w:lang w:val="it-IT"/>
+        </w:rPr>
+      </w:pPr>
+    </w:p>
+    <w:p>
+      <w:pPr>
+        <w:spacing w:line="360" w:lineRule="auto"/>
+        <w:jc w:val="both"/>
         <w:rPr>
           <w:sz w:val="28"/>
           <w:szCs w:val="24"/>
@@ -18152,25 +18518,18 @@
       </w:pPr>
       <w:r>
         <w:rPr>
-          <w:sz w:val="24"/>
-          <w:szCs w:val="24"/>
-        </w:rPr>
-        <w:br w:type="page"/>
-      </w:r>
-      <w:r>
-        <w:rPr>
           <w:sz w:val="28"/>
           <w:szCs w:val="24"/>
         </w:rPr>
         <w:lastRenderedPageBreak/>
-        <w:t xml:space="preserve">3.  </w:t>
+        <w:t xml:space="preserve">3. </w:t>
       </w:r>
       <w:r>
         <w:rPr>
           <w:sz w:val="28"/>
           <w:szCs w:val="24"/>
         </w:rPr>
-        <w:t>DESENVOLVIMENTO</w:t>
+        <w:t>PROPOSTA E APLICAÇÃO DE CHECKLIST PARA GESTÃO DAS</w:t>
       </w:r>
       <w:r>
         <w:rPr>
@@ -18179,168 +18538,291 @@
         </w:rPr>
         <w:t xml:space="preserve"> </w:t>
       </w:r>
-      <w:proofErr w:type="gramStart"/>
       <w:r>
         <w:rPr>
           <w:sz w:val="28"/>
           <w:szCs w:val="24"/>
         </w:rPr>
-        <w:t>[Colocar</w:t>
-      </w:r>
-      <w:proofErr w:type="gramEnd"/>
-      <w:r>
+        <w:t>COMUNICAÇÕES COM BDD</w:t>
+      </w:r>
+    </w:p>
+    <w:p>
+      <w:pPr>
         <w:rPr>
           <w:sz w:val="28"/>
           <w:szCs w:val="24"/>
         </w:rPr>
-        <w:t xml:space="preserve"> título adequado</w:t>
-      </w:r>
-      <w:r>
-        <w:rPr>
-          <w:sz w:val="28"/>
-          <w:szCs w:val="24"/>
-        </w:rPr>
-        <w:t xml:space="preserve"> relativo ao tema do trabalho</w:t>
-      </w:r>
-      <w:r>
-        <w:rPr>
-          <w:sz w:val="28"/>
-          <w:szCs w:val="24"/>
-        </w:rPr>
-        <w:t>]</w:t>
-      </w:r>
-    </w:p>
-    <w:p>
-      <w:pPr>
-        <w:rPr>
-          <w:sz w:val="28"/>
-          <w:szCs w:val="24"/>
-        </w:rPr>
-      </w:pPr>
-    </w:p>
-    <w:p>
-      <w:pPr>
-        <w:rPr>
-          <w:sz w:val="28"/>
-          <w:szCs w:val="24"/>
-        </w:rPr>
-      </w:pPr>
-    </w:p>
-    <w:p>
-      <w:pPr>
-        <w:spacing w:line="360" w:lineRule="auto"/>
-        <w:jc w:val="both"/>
-        <w:rPr>
-          <w:b w:val="0"/>
-          <w:sz w:val="24"/>
-          <w:szCs w:val="24"/>
-        </w:rPr>
-      </w:pPr>
-      <w:r>
-        <w:rPr>
-          <w:b w:val="0"/>
-          <w:sz w:val="24"/>
-          <w:szCs w:val="24"/>
-        </w:rPr>
-        <w:t xml:space="preserve">[Este capítulo </w:t>
-      </w:r>
-      <w:r>
-        <w:rPr>
-          <w:b w:val="0"/>
-          <w:sz w:val="24"/>
-          <w:szCs w:val="24"/>
-        </w:rPr>
-        <w:t xml:space="preserve">constitui a parte principal </w:t>
-      </w:r>
-      <w:r>
-        <w:rPr>
-          <w:b w:val="0"/>
-          <w:sz w:val="24"/>
-          <w:szCs w:val="24"/>
-        </w:rPr>
-        <w:t>do trabalho relativo ao tema</w:t>
-      </w:r>
-      <w:r>
-        <w:rPr>
-          <w:b w:val="0"/>
-          <w:sz w:val="24"/>
-          <w:szCs w:val="24"/>
-        </w:rPr>
-        <w:t xml:space="preserve">. </w:t>
-      </w:r>
-      <w:r>
-        <w:rPr>
-          <w:b w:val="0"/>
-          <w:sz w:val="24"/>
-          <w:szCs w:val="24"/>
-        </w:rPr>
-        <w:t>P</w:t>
-      </w:r>
-      <w:r>
-        <w:rPr>
-          <w:b w:val="0"/>
-          <w:sz w:val="24"/>
-          <w:szCs w:val="24"/>
-        </w:rPr>
-        <w:t xml:space="preserve">ode apresentar propostas, análises comparativas, síntese </w:t>
-      </w:r>
-      <w:r>
-        <w:rPr>
-          <w:b w:val="0"/>
-          <w:sz w:val="24"/>
-          <w:szCs w:val="24"/>
-        </w:rPr>
-        <w:t xml:space="preserve">ou </w:t>
-      </w:r>
-      <w:r>
-        <w:rPr>
-          <w:b w:val="0"/>
-          <w:sz w:val="24"/>
-          <w:szCs w:val="24"/>
-        </w:rPr>
-        <w:t xml:space="preserve">extensões de métodos e </w:t>
-      </w:r>
-      <w:proofErr w:type="gramStart"/>
-      <w:r>
-        <w:rPr>
-          <w:b w:val="0"/>
-          <w:sz w:val="24"/>
-          <w:szCs w:val="24"/>
-        </w:rPr>
-        <w:t>técnicas, etc.</w:t>
-      </w:r>
-      <w:proofErr w:type="gramEnd"/>
-      <w:r>
-        <w:rPr>
-          <w:b w:val="0"/>
-          <w:sz w:val="24"/>
-          <w:szCs w:val="24"/>
-        </w:rPr>
-        <w:t xml:space="preserve"> de acordo com os estudos apresentados no capítulo anterior. </w:t>
-      </w:r>
-      <w:r>
-        <w:rPr>
-          <w:b w:val="0"/>
-          <w:sz w:val="24"/>
-          <w:szCs w:val="24"/>
-        </w:rPr>
-        <w:t>Pode ser divido em seções e subseções.</w:t>
-      </w:r>
-      <w:r>
-        <w:rPr>
-          <w:b w:val="0"/>
-          <w:sz w:val="24"/>
-          <w:szCs w:val="24"/>
-        </w:rPr>
-        <w:t xml:space="preserve"> Colocar títulos adequados</w:t>
-      </w:r>
-      <w:r>
-        <w:rPr>
-          <w:b w:val="0"/>
-          <w:sz w:val="24"/>
-          <w:szCs w:val="24"/>
-        </w:rPr>
-        <w:t>]</w:t>
+      </w:pPr>
+    </w:p>
+    <w:p>
+      <w:pPr>
+        <w:spacing w:line="360" w:lineRule="auto"/>
+        <w:jc w:val="both"/>
+        <w:rPr>
+          <w:b w:val="0"/>
+          <w:sz w:val="24"/>
+          <w:szCs w:val="24"/>
+        </w:rPr>
+      </w:pPr>
+      <w:r>
+        <w:rPr>
+          <w:b w:val="0"/>
+          <w:sz w:val="24"/>
+          <w:szCs w:val="24"/>
+        </w:rPr>
+        <w:t xml:space="preserve">Este capítulo consiste na elaboração e aplicação de um </w:t>
+      </w:r>
+      <w:r>
+        <w:rPr>
+          <w:b w:val="0"/>
+          <w:i/>
+          <w:iCs/>
+          <w:sz w:val="24"/>
+          <w:szCs w:val="24"/>
+        </w:rPr>
+        <w:t>Checklist</w:t>
+      </w:r>
+      <w:r>
+        <w:rPr>
+          <w:b w:val="0"/>
+          <w:sz w:val="24"/>
+          <w:szCs w:val="24"/>
+        </w:rPr>
+        <w:t xml:space="preserve"> de práticas de Gestão das Comunicações, em um projeto real de </w:t>
+      </w:r>
+      <w:r>
+        <w:rPr>
+          <w:b w:val="0"/>
+          <w:i/>
+          <w:iCs/>
+          <w:sz w:val="24"/>
+          <w:szCs w:val="24"/>
+        </w:rPr>
+        <w:t>software</w:t>
+      </w:r>
+      <w:r>
+        <w:rPr>
+          <w:b w:val="0"/>
+          <w:sz w:val="24"/>
+          <w:szCs w:val="24"/>
+        </w:rPr>
+        <w:t>, com múltiplas equipes atuando,</w:t>
+      </w:r>
+      <w:r>
+        <w:rPr>
+          <w:b w:val="0"/>
+          <w:sz w:val="24"/>
+          <w:szCs w:val="24"/>
+        </w:rPr>
+        <w:t xml:space="preserve"> </w:t>
+      </w:r>
+      <w:r>
+        <w:rPr>
+          <w:b w:val="0"/>
+          <w:sz w:val="24"/>
+          <w:szCs w:val="24"/>
+        </w:rPr>
+        <w:t>em</w:t>
+      </w:r>
+      <w:r>
+        <w:rPr>
+          <w:b w:val="0"/>
+          <w:sz w:val="24"/>
+          <w:szCs w:val="24"/>
+        </w:rPr>
+        <w:t xml:space="preserve"> uma </w:t>
+      </w:r>
+      <w:r>
+        <w:rPr>
+          <w:b w:val="0"/>
+          <w:sz w:val="24"/>
+          <w:szCs w:val="24"/>
+        </w:rPr>
+        <w:t>empresa</w:t>
+      </w:r>
+      <w:r>
+        <w:rPr>
+          <w:b w:val="0"/>
+          <w:sz w:val="24"/>
+          <w:szCs w:val="24"/>
+        </w:rPr>
+        <w:t xml:space="preserve"> cujo nome será preservado.</w:t>
+      </w:r>
+    </w:p>
+    <w:p>
+      <w:pPr>
+        <w:spacing w:line="360" w:lineRule="auto"/>
+        <w:jc w:val="both"/>
+        <w:rPr>
+          <w:b w:val="0"/>
+          <w:sz w:val="24"/>
+          <w:szCs w:val="24"/>
+        </w:rPr>
+      </w:pPr>
+    </w:p>
+    <w:p>
+      <w:pPr>
+        <w:spacing w:line="360" w:lineRule="auto"/>
+        <w:jc w:val="both"/>
+        <w:rPr>
+          <w:b w:val="0"/>
+          <w:sz w:val="24"/>
+          <w:szCs w:val="24"/>
+        </w:rPr>
+      </w:pPr>
+      <w:r>
+        <w:rPr>
+          <w:b w:val="0"/>
+          <w:sz w:val="24"/>
+          <w:szCs w:val="24"/>
+        </w:rPr>
+        <w:t xml:space="preserve">As especificações dos requisitos do sistema serão realizadas no formato BDD, e vão passar por uma avaliação qualitativa mediante uma questão do </w:t>
+      </w:r>
+      <w:r>
+        <w:rPr>
+          <w:b w:val="0"/>
+          <w:i/>
+          <w:iCs/>
+          <w:sz w:val="24"/>
+          <w:szCs w:val="24"/>
+        </w:rPr>
+        <w:t>Checklist</w:t>
+      </w:r>
+      <w:r>
+        <w:rPr>
+          <w:b w:val="0"/>
+          <w:sz w:val="24"/>
+          <w:szCs w:val="24"/>
+        </w:rPr>
+        <w:t xml:space="preserve"> que trata os 5 </w:t>
+      </w:r>
+      <w:proofErr w:type="spellStart"/>
+      <w:r>
+        <w:rPr>
+          <w:b w:val="0"/>
+          <w:sz w:val="24"/>
+          <w:szCs w:val="24"/>
+        </w:rPr>
+        <w:t>C’s</w:t>
+      </w:r>
+      <w:proofErr w:type="spellEnd"/>
+      <w:r>
+        <w:rPr>
+          <w:b w:val="0"/>
+          <w:sz w:val="24"/>
+          <w:szCs w:val="24"/>
+        </w:rPr>
+        <w:t xml:space="preserve"> da comunicação. </w:t>
+      </w:r>
+    </w:p>
+    <w:p>
+      <w:pPr>
+        <w:spacing w:line="360" w:lineRule="auto"/>
+        <w:jc w:val="both"/>
+        <w:rPr>
+          <w:b w:val="0"/>
+          <w:sz w:val="24"/>
+          <w:szCs w:val="24"/>
+        </w:rPr>
+      </w:pPr>
+    </w:p>
+    <w:p>
+      <w:pPr>
+        <w:spacing w:line="360" w:lineRule="auto"/>
+        <w:jc w:val="both"/>
+        <w:rPr>
+          <w:b w:val="0"/>
+          <w:sz w:val="24"/>
+          <w:szCs w:val="24"/>
+        </w:rPr>
+      </w:pPr>
+      <w:r>
+        <w:rPr>
+          <w:b w:val="0"/>
+          <w:sz w:val="24"/>
+          <w:szCs w:val="24"/>
+        </w:rPr>
+        <w:t>O objetivo é validar a influência destes processos e técnicas no apoio às comunicações</w:t>
+      </w:r>
+      <w:r>
+        <w:rPr>
+          <w:b w:val="0"/>
+          <w:sz w:val="24"/>
+          <w:szCs w:val="24"/>
+        </w:rPr>
+        <w:t>, na diminuição de conflitos entre times</w:t>
+      </w:r>
+      <w:r>
+        <w:rPr>
+          <w:b w:val="0"/>
+          <w:sz w:val="24"/>
+          <w:szCs w:val="24"/>
+        </w:rPr>
+        <w:t xml:space="preserve"> e consequentemente na finalização do projeto</w:t>
+      </w:r>
+      <w:r>
+        <w:rPr>
+          <w:b w:val="0"/>
+          <w:sz w:val="24"/>
+          <w:szCs w:val="24"/>
+        </w:rPr>
+        <w:t>.</w:t>
+      </w:r>
+      <w:r>
+        <w:rPr>
+          <w:b w:val="0"/>
+          <w:sz w:val="24"/>
+          <w:szCs w:val="24"/>
+        </w:rPr>
+        <w:t xml:space="preserve"> </w:t>
+      </w:r>
+      <w:r>
+        <w:rPr>
+          <w:b w:val="0"/>
+          <w:sz w:val="24"/>
+          <w:szCs w:val="24"/>
+        </w:rPr>
+        <w:t>E</w:t>
+      </w:r>
+      <w:r>
+        <w:rPr>
+          <w:b w:val="0"/>
+          <w:sz w:val="24"/>
+          <w:szCs w:val="24"/>
+        </w:rPr>
+        <w:t xml:space="preserve">stas avaliações, também qualitativas, serão realizadas mediante questionário aplicado </w:t>
+      </w:r>
+      <w:r>
+        <w:rPr>
+          <w:b w:val="0"/>
+          <w:sz w:val="24"/>
+          <w:szCs w:val="24"/>
+        </w:rPr>
+        <w:t xml:space="preserve">aos participantes </w:t>
+      </w:r>
+      <w:r>
+        <w:rPr>
+          <w:b w:val="0"/>
+          <w:sz w:val="24"/>
+          <w:szCs w:val="24"/>
+        </w:rPr>
+        <w:t>do projeto</w:t>
+      </w:r>
+      <w:r>
+        <w:rPr>
+          <w:b w:val="0"/>
+          <w:sz w:val="24"/>
+          <w:szCs w:val="24"/>
+        </w:rPr>
+        <w:t xml:space="preserve"> após sua finalização</w:t>
+      </w:r>
+      <w:r>
+        <w:rPr>
+          <w:b w:val="0"/>
+          <w:sz w:val="24"/>
+          <w:szCs w:val="24"/>
+        </w:rPr>
+        <w:t>.</w:t>
       </w:r>
     </w:p>
     <w:p>
@@ -18379,7 +18861,15 @@
           <w:szCs w:val="24"/>
           <w:lang w:val="it-IT"/>
         </w:rPr>
-        <w:t>.x</w:t>
+        <w:t>.</w:t>
+      </w:r>
+      <w:r>
+        <w:rPr>
+          <w:sz w:val="24"/>
+          <w:szCs w:val="24"/>
+          <w:lang w:val="it-IT"/>
+        </w:rPr>
+        <w:t>1</w:t>
       </w:r>
       <w:r>
         <w:rPr>
@@ -18396,48 +18886,266 @@
           <w:szCs w:val="24"/>
           <w:lang w:val="it-IT"/>
         </w:rPr>
-        <w:t>Título da Seção</w:t>
-      </w:r>
-      <w:r>
-        <w:rPr>
-          <w:b w:val="0"/>
-          <w:sz w:val="24"/>
-          <w:szCs w:val="24"/>
-          <w:lang w:val="it-IT"/>
-        </w:rPr>
-        <w:t xml:space="preserve"> </w:t>
-      </w:r>
-    </w:p>
-    <w:p>
-      <w:pPr>
-        <w:spacing w:line="360" w:lineRule="auto"/>
-        <w:jc w:val="both"/>
-        <w:rPr>
-          <w:b w:val="0"/>
-          <w:sz w:val="24"/>
-          <w:szCs w:val="24"/>
-          <w:lang w:val="it-IT"/>
-        </w:rPr>
-      </w:pPr>
-    </w:p>
-    <w:p>
-      <w:pPr>
-        <w:spacing w:line="360" w:lineRule="auto"/>
-        <w:jc w:val="both"/>
-        <w:rPr>
-          <w:b w:val="0"/>
-          <w:sz w:val="24"/>
-          <w:szCs w:val="24"/>
-          <w:lang w:val="it-IT"/>
-        </w:rPr>
-      </w:pPr>
-      <w:r>
-        <w:rPr>
-          <w:b w:val="0"/>
-          <w:sz w:val="24"/>
-          <w:szCs w:val="24"/>
-          <w:lang w:val="it-IT"/>
-        </w:rPr>
+        <w:t>Proposta de Checklist</w:t>
+      </w:r>
+    </w:p>
+    <w:p>
+      <w:pPr>
+        <w:spacing w:line="360" w:lineRule="auto"/>
+        <w:jc w:val="both"/>
+        <w:rPr>
+          <w:b w:val="0"/>
+          <w:sz w:val="24"/>
+          <w:szCs w:val="24"/>
+          <w:lang w:val="it-IT"/>
+        </w:rPr>
+      </w:pPr>
+    </w:p>
+    <w:p>
+      <w:pPr>
+        <w:spacing w:line="360" w:lineRule="auto"/>
+        <w:jc w:val="both"/>
+        <w:rPr>
+          <w:b w:val="0"/>
+          <w:sz w:val="24"/>
+          <w:szCs w:val="24"/>
+          <w:lang w:val="it-IT"/>
+        </w:rPr>
+      </w:pPr>
+    </w:p>
+    <w:p>
+      <w:pPr>
+        <w:spacing w:line="360" w:lineRule="auto"/>
+        <w:jc w:val="both"/>
+        <w:rPr>
+          <w:noProof/>
+        </w:rPr>
+      </w:pPr>
+    </w:p>
+    <w:p>
+      <w:pPr>
+        <w:spacing w:line="360" w:lineRule="auto"/>
+        <w:jc w:val="both"/>
+        <w:rPr>
+          <w:noProof/>
+        </w:rPr>
+      </w:pPr>
+    </w:p>
+    <w:p>
+      <w:pPr>
+        <w:spacing w:line="360" w:lineRule="auto"/>
+        <w:jc w:val="both"/>
+        <w:rPr>
+          <w:noProof/>
+        </w:rPr>
+      </w:pPr>
+    </w:p>
+    <w:p>
+      <w:pPr>
+        <w:spacing w:line="360" w:lineRule="auto"/>
+        <w:jc w:val="both"/>
+        <w:rPr>
+          <w:noProof/>
+        </w:rPr>
+      </w:pPr>
+    </w:p>
+    <w:p>
+      <w:pPr>
+        <w:spacing w:line="360" w:lineRule="auto"/>
+        <w:jc w:val="both"/>
+        <w:rPr>
+          <w:noProof/>
+        </w:rPr>
+      </w:pPr>
+    </w:p>
+    <w:p>
+      <w:pPr>
+        <w:spacing w:line="360" w:lineRule="auto"/>
+        <w:jc w:val="both"/>
+        <w:rPr>
+          <w:noProof/>
+        </w:rPr>
+      </w:pPr>
+    </w:p>
+    <w:p>
+      <w:pPr>
+        <w:spacing w:line="360" w:lineRule="auto"/>
+        <w:jc w:val="both"/>
+        <w:rPr>
+          <w:noProof/>
+        </w:rPr>
+      </w:pPr>
+    </w:p>
+    <w:p>
+      <w:pPr>
+        <w:spacing w:line="360" w:lineRule="auto"/>
+        <w:jc w:val="both"/>
+        <w:rPr>
+          <w:noProof/>
+        </w:rPr>
+      </w:pPr>
+    </w:p>
+    <w:p>
+      <w:pPr>
+        <w:spacing w:line="360" w:lineRule="auto"/>
+        <w:jc w:val="both"/>
+        <w:rPr>
+          <w:noProof/>
+        </w:rPr>
+      </w:pPr>
+    </w:p>
+    <w:p>
+      <w:pPr>
+        <w:spacing w:line="360" w:lineRule="auto"/>
+        <w:jc w:val="both"/>
+        <w:rPr>
+          <w:noProof/>
+        </w:rPr>
+      </w:pPr>
+    </w:p>
+    <w:p>
+      <w:pPr>
+        <w:spacing w:line="360" w:lineRule="auto"/>
+        <w:jc w:val="center"/>
+        <w:rPr>
+          <w:b w:val="0"/>
+          <w:bCs w:val="0"/>
+          <w:noProof/>
+          <w:sz w:val="24"/>
+          <w:szCs w:val="24"/>
+        </w:rPr>
+      </w:pPr>
+      <w:r>
+        <w:rPr>
+          <w:b w:val="0"/>
+          <w:bCs w:val="0"/>
+          <w:noProof/>
+          <w:sz w:val="24"/>
+          <w:szCs w:val="24"/>
+        </w:rPr>
+        <w:lastRenderedPageBreak/>
+        <w:t>Figura 8 – Fluxo de processos para preenchimento do Checklist</w:t>
+      </w:r>
+    </w:p>
+    <w:p>
+      <w:pPr>
+        <w:spacing w:line="360" w:lineRule="auto"/>
+        <w:jc w:val="center"/>
+        <w:rPr>
+          <w:b w:val="0"/>
+          <w:bCs w:val="0"/>
+          <w:noProof/>
+          <w:sz w:val="24"/>
+          <w:szCs w:val="24"/>
+        </w:rPr>
+      </w:pPr>
+      <w:r>
+        <w:rPr>
+          <w:b w:val="0"/>
+          <w:bCs w:val="0"/>
+          <w:noProof/>
+          <w:sz w:val="24"/>
+          <w:szCs w:val="24"/>
+        </w:rPr>
+        <w:drawing>
+          <wp:inline distT="0" distB="0" distL="0" distR="0" wp14:anchorId="49D31BF2" wp14:editId="35CD368F">
+            <wp:extent cx="8072120" cy="5590540"/>
+            <wp:effectExtent l="2540" t="0" r="7620" b="7620"/>
+            <wp:docPr id="9" name="Imagem 9"/>
+            <wp:cNvGraphicFramePr>
+              <a:graphicFrameLocks xmlns:a="http://schemas.openxmlformats.org/drawingml/2006/main" noChangeAspect="1"/>
+            </wp:cNvGraphicFramePr>
+            <a:graphic xmlns:a="http://schemas.openxmlformats.org/drawingml/2006/main">
+              <a:graphicData uri="http://schemas.openxmlformats.org/drawingml/2006/picture">
+                <pic:pic xmlns:pic="http://schemas.openxmlformats.org/drawingml/2006/picture">
+                  <pic:nvPicPr>
+                    <pic:cNvPr id="0" name="Picture 2"/>
+                    <pic:cNvPicPr>
+                      <a:picLocks noChangeAspect="1" noChangeArrowheads="1"/>
+                    </pic:cNvPicPr>
+                  </pic:nvPicPr>
+                  <pic:blipFill>
+                    <a:blip r:embed="rId22">
+                      <a:extLst>
+                        <a:ext uri="{28A0092B-C50C-407E-A947-70E740481C1C}">
+                          <a14:useLocalDpi xmlns:a14="http://schemas.microsoft.com/office/drawing/2010/main" val="0"/>
+                        </a:ext>
+                      </a:extLst>
+                    </a:blip>
+                    <a:srcRect/>
+                    <a:stretch>
+                      <a:fillRect/>
+                    </a:stretch>
+                  </pic:blipFill>
+                  <pic:spPr bwMode="auto">
+                    <a:xfrm rot="5400000">
+                      <a:off x="0" y="0"/>
+                      <a:ext cx="8072120" cy="5590540"/>
+                    </a:xfrm>
+                    <a:prstGeom prst="rect">
+                      <a:avLst/>
+                    </a:prstGeom>
+                    <a:noFill/>
+                  </pic:spPr>
+                </pic:pic>
+              </a:graphicData>
+            </a:graphic>
+          </wp:inline>
+        </w:drawing>
+      </w:r>
+    </w:p>
+    <w:p>
+      <w:pPr>
+        <w:spacing w:line="360" w:lineRule="auto"/>
+        <w:jc w:val="center"/>
+        <w:rPr>
+          <w:b w:val="0"/>
+          <w:sz w:val="20"/>
+          <w:szCs w:val="20"/>
+          <w:lang w:val="it-IT"/>
+        </w:rPr>
+      </w:pPr>
+      <w:r>
+        <w:rPr>
+          <w:b w:val="0"/>
+          <w:sz w:val="20"/>
+          <w:szCs w:val="20"/>
+          <w:lang w:val="it-IT"/>
+        </w:rPr>
+        <w:t>Fonte: Autor</w:t>
+      </w:r>
+    </w:p>
+    <w:p>
+      <w:pPr>
+        <w:spacing w:line="360" w:lineRule="auto"/>
+        <w:jc w:val="both"/>
+        <w:rPr>
+          <w:b w:val="0"/>
+          <w:sz w:val="24"/>
+          <w:szCs w:val="24"/>
+          <w:lang w:val="it-IT"/>
+        </w:rPr>
+      </w:pPr>
+    </w:p>
+    <w:p>
+      <w:pPr>
+        <w:spacing w:line="360" w:lineRule="auto"/>
+        <w:jc w:val="both"/>
+        <w:rPr>
+          <w:b w:val="0"/>
+          <w:sz w:val="24"/>
+          <w:szCs w:val="24"/>
+          <w:lang w:val="it-IT"/>
+        </w:rPr>
+      </w:pPr>
+      <w:r>
+        <w:rPr>
+          <w:b w:val="0"/>
+          <w:sz w:val="24"/>
+          <w:szCs w:val="24"/>
+          <w:lang w:val="it-IT"/>
+        </w:rPr>
+        <w:lastRenderedPageBreak/>
         <w:t>B</w:t>
       </w:r>
       <w:r>
@@ -18470,24 +19178,19 @@
     </w:p>
     <w:p>
       <w:pPr>
-        <w:rPr>
-          <w:sz w:val="24"/>
-          <w:szCs w:val="24"/>
-          <w:lang w:val="it-IT"/>
-        </w:rPr>
-      </w:pPr>
-    </w:p>
-    <w:p>
-      <w:pPr>
-        <w:rPr>
-          <w:sz w:val="24"/>
-          <w:szCs w:val="24"/>
-          <w:lang w:val="it-IT"/>
-        </w:rPr>
-      </w:pPr>
-    </w:p>
-    <w:p>
-      <w:pPr>
+        <w:spacing w:line="360" w:lineRule="auto"/>
+        <w:jc w:val="both"/>
+        <w:rPr>
+          <w:sz w:val="24"/>
+          <w:szCs w:val="24"/>
+          <w:lang w:val="it-IT"/>
+        </w:rPr>
+      </w:pPr>
+    </w:p>
+    <w:p>
+      <w:pPr>
+        <w:spacing w:line="360" w:lineRule="auto"/>
+        <w:jc w:val="both"/>
         <w:rPr>
           <w:sz w:val="24"/>
           <w:szCs w:val="24"/>
@@ -18513,15 +19216,8 @@
     </w:p>
     <w:p>
       <w:pPr>
-        <w:rPr>
-          <w:sz w:val="24"/>
-          <w:szCs w:val="24"/>
-          <w:lang w:val="it-IT"/>
-        </w:rPr>
-      </w:pPr>
-    </w:p>
-    <w:p>
-      <w:pPr>
+        <w:spacing w:line="360" w:lineRule="auto"/>
+        <w:jc w:val="both"/>
         <w:rPr>
           <w:sz w:val="24"/>
           <w:szCs w:val="24"/>
@@ -18586,10 +19282,10 @@
           <w:lang w:val="it-IT"/>
         </w:rPr>
         <w:sectPr>
-          <w:headerReference w:type="default" r:id="rId22"/>
-          <w:footerReference w:type="default" r:id="rId23"/>
-          <w:headerReference w:type="first" r:id="rId24"/>
-          <w:footerReference w:type="first" r:id="rId25"/>
+          <w:headerReference w:type="default" r:id="rId23"/>
+          <w:footerReference w:type="default" r:id="rId24"/>
+          <w:headerReference w:type="first" r:id="rId25"/>
+          <w:footerReference w:type="first" r:id="rId26"/>
           <w:pgSz w:w="11907" w:h="16840" w:code="9"/>
           <w:pgMar w:top="1701" w:right="1134" w:bottom="1134" w:left="1701" w:header="709" w:footer="709" w:gutter="0"/>
           <w:cols w:space="708"/>
@@ -19741,7 +20437,7 @@
           <w:shd w:val="clear" w:color="auto" w:fill="FFFFFF"/>
         </w:rPr>
       </w:pPr>
-      <w:hyperlink r:id="rId26" w:tgtFrame="_blank" w:history="1">
+      <w:hyperlink r:id="rId27" w:tgtFrame="_blank" w:history="1">
         <w:r>
           <w:rPr>
             <w:rStyle w:val="Hyperlink"/>

</xml_diff>

<commit_message>
Atualizar: Imagem dos processos para preeenchimento do Checklist de Gestão das Comunucações com BDD
</commit_message>
<xml_diff>
--- a/Utilização de Behaviour-Driven Development para apoio à Gestão das Comunicações.docx
+++ b/Utilização de Behaviour-Driven Development para apoio à Gestão das Comunicações.docx
@@ -18997,7 +18997,6 @@
     <w:p>
       <w:pPr>
         <w:spacing w:line="360" w:lineRule="auto"/>
-        <w:jc w:val="both"/>
         <w:rPr>
           <w:noProof/>
         </w:rPr>
@@ -19030,7 +19029,6 @@
     <w:p>
       <w:pPr>
         <w:spacing w:line="360" w:lineRule="auto"/>
-        <w:jc w:val="center"/>
         <w:rPr>
           <w:b w:val="0"/>
           <w:bCs w:val="0"/>
@@ -19048,10 +19046,10 @@
           <w:szCs w:val="24"/>
         </w:rPr>
         <w:drawing>
-          <wp:inline distT="0" distB="0" distL="0" distR="0" wp14:anchorId="49D31BF2" wp14:editId="35CD368F">
-            <wp:extent cx="8072120" cy="5590540"/>
-            <wp:effectExtent l="2540" t="0" r="7620" b="7620"/>
-            <wp:docPr id="9" name="Imagem 9"/>
+          <wp:inline distT="0" distB="0" distL="0" distR="0" wp14:anchorId="2BFB3413" wp14:editId="2088A7AE">
+            <wp:extent cx="8378877" cy="5627526"/>
+            <wp:effectExtent l="4128" t="0" r="7302" b="7303"/>
+            <wp:docPr id="8" name="Imagem 8"/>
             <wp:cNvGraphicFramePr>
               <a:graphicFrameLocks xmlns:a="http://schemas.openxmlformats.org/drawingml/2006/main" noChangeAspect="1"/>
             </wp:cNvGraphicFramePr>
@@ -19080,7 +19078,7 @@
                   <pic:spPr bwMode="auto">
                     <a:xfrm rot="5400000">
                       <a:off x="0" y="0"/>
-                      <a:ext cx="8072120" cy="5590540"/>
+                      <a:ext cx="8404042" cy="5644427"/>
                     </a:xfrm>
                     <a:prstGeom prst="rect">
                       <a:avLst/>
@@ -19114,18 +19112,6 @@
         </w:rPr>
         <w:t>Fonte: Autor</w:t>
       </w:r>
-    </w:p>
-    <w:p>
-      <w:pPr>
-        <w:spacing w:line="360" w:lineRule="auto"/>
-        <w:jc w:val="both"/>
-        <w:rPr>
-          <w:b w:val="0"/>
-          <w:sz w:val="24"/>
-          <w:szCs w:val="24"/>
-          <w:lang w:val="it-IT"/>
-        </w:rPr>
-      </w:pPr>
     </w:p>
     <w:p>
       <w:pPr>

</xml_diff>

<commit_message>
Adicionar: seções 3.1 e 3.1.1, Tabelas; Atualizar: Referências
</commit_message>
<xml_diff>
--- a/Utilização de Behaviour-Driven Development para apoio à Gestão das Comunicações.docx
+++ b/Utilização de Behaviour-Driven Development para apoio à Gestão das Comunicações.docx
@@ -11293,125 +11293,142 @@
       </w:r>
       <w:r>
         <w:rPr>
-          <w:sz w:val="24"/>
-          <w:szCs w:val="24"/>
-          <w:lang w:val="it-IT"/>
-        </w:rPr>
-        <w:t>Ex</w:t>
-      </w:r>
-      <w:r>
-        <w:rPr>
-          <w:sz w:val="24"/>
-          <w:szCs w:val="24"/>
-          <w:lang w:val="it-IT"/>
-        </w:rPr>
-        <w:t>treme Programming</w:t>
-      </w:r>
-    </w:p>
-    <w:p>
-      <w:pPr>
-        <w:rPr>
-          <w:sz w:val="24"/>
-          <w:szCs w:val="24"/>
-          <w:lang w:val="it-IT"/>
-        </w:rPr>
-      </w:pPr>
-    </w:p>
-    <w:p>
-      <w:pPr>
-        <w:spacing w:line="360" w:lineRule="auto"/>
-        <w:jc w:val="both"/>
-        <w:rPr>
-          <w:b w:val="0"/>
-          <w:bCs w:val="0"/>
-          <w:sz w:val="24"/>
-          <w:szCs w:val="24"/>
-        </w:rPr>
-      </w:pPr>
-      <w:r>
-        <w:rPr>
-          <w:b w:val="0"/>
-          <w:bCs w:val="0"/>
-          <w:sz w:val="24"/>
-          <w:szCs w:val="24"/>
-        </w:rPr>
-        <w:t xml:space="preserve">O Extreme </w:t>
-      </w:r>
-      <w:proofErr w:type="spellStart"/>
-      <w:r>
-        <w:rPr>
-          <w:b w:val="0"/>
-          <w:bCs w:val="0"/>
-          <w:sz w:val="24"/>
-          <w:szCs w:val="24"/>
-        </w:rPr>
-        <w:t>Programming</w:t>
-      </w:r>
-      <w:proofErr w:type="spellEnd"/>
-      <w:r>
-        <w:rPr>
-          <w:b w:val="0"/>
-          <w:bCs w:val="0"/>
-          <w:sz w:val="24"/>
-          <w:szCs w:val="24"/>
-        </w:rPr>
-        <w:t xml:space="preserve"> (XP), introduzido por Kent Beck, é um conjunto de práticas de desenvolvimento ágil de </w:t>
-      </w:r>
-      <w:r>
-        <w:rPr>
-          <w:b w:val="0"/>
-          <w:bCs w:val="0"/>
           <w:i/>
           <w:iCs/>
           <w:sz w:val="24"/>
           <w:szCs w:val="24"/>
-        </w:rPr>
-        <w:t>software</w:t>
-      </w:r>
-      <w:r>
-        <w:rPr>
-          <w:b w:val="0"/>
-          <w:bCs w:val="0"/>
-          <w:sz w:val="24"/>
-          <w:szCs w:val="24"/>
-        </w:rPr>
-        <w:t xml:space="preserve"> que enfatiza o trabalho </w:t>
-      </w:r>
-      <w:r>
-        <w:rPr>
-          <w:b w:val="0"/>
-          <w:bCs w:val="0"/>
-          <w:sz w:val="24"/>
-          <w:szCs w:val="24"/>
-        </w:rPr>
-        <w:t>colaborativo (WELLS, 1999)</w:t>
-      </w:r>
-      <w:r>
-        <w:rPr>
-          <w:b w:val="0"/>
-          <w:bCs w:val="0"/>
-          <w:sz w:val="24"/>
-          <w:szCs w:val="24"/>
-        </w:rPr>
-        <w:t xml:space="preserve"> com o objetivo de se obter um produto de maior qualidade e aderente à necessidade dos clientes</w:t>
-      </w:r>
-      <w:r>
-        <w:rPr>
-          <w:b w:val="0"/>
-          <w:bCs w:val="0"/>
-          <w:sz w:val="24"/>
-          <w:szCs w:val="24"/>
-        </w:rPr>
-        <w:t xml:space="preserve"> (OLIVEIRA </w:t>
-      </w:r>
-      <w:r>
-        <w:rPr>
-          <w:b w:val="0"/>
-          <w:bCs w:val="0"/>
+          <w:lang w:val="it-IT"/>
+        </w:rPr>
+        <w:t>Ex</w:t>
+      </w:r>
+      <w:r>
+        <w:rPr>
           <w:i/>
           <w:iCs/>
           <w:sz w:val="24"/>
           <w:szCs w:val="24"/>
+          <w:lang w:val="it-IT"/>
+        </w:rPr>
+        <w:t>treme Programming</w:t>
+      </w:r>
+    </w:p>
+    <w:p>
+      <w:pPr>
+        <w:rPr>
+          <w:sz w:val="24"/>
+          <w:szCs w:val="24"/>
+          <w:lang w:val="it-IT"/>
+        </w:rPr>
+      </w:pPr>
+    </w:p>
+    <w:p>
+      <w:pPr>
+        <w:spacing w:line="360" w:lineRule="auto"/>
+        <w:jc w:val="both"/>
+        <w:rPr>
+          <w:b w:val="0"/>
+          <w:bCs w:val="0"/>
+          <w:sz w:val="24"/>
+          <w:szCs w:val="24"/>
+        </w:rPr>
+      </w:pPr>
+      <w:r>
+        <w:rPr>
+          <w:b w:val="0"/>
+          <w:bCs w:val="0"/>
+          <w:sz w:val="24"/>
+          <w:szCs w:val="24"/>
+        </w:rPr>
+        <w:t xml:space="preserve">O </w:t>
+      </w:r>
+      <w:r>
+        <w:rPr>
+          <w:b w:val="0"/>
+          <w:bCs w:val="0"/>
+          <w:i/>
+          <w:iCs/>
+          <w:sz w:val="24"/>
+          <w:szCs w:val="24"/>
+        </w:rPr>
+        <w:t xml:space="preserve">Extreme </w:t>
+      </w:r>
+      <w:proofErr w:type="spellStart"/>
+      <w:r>
+        <w:rPr>
+          <w:b w:val="0"/>
+          <w:bCs w:val="0"/>
+          <w:i/>
+          <w:iCs/>
+          <w:sz w:val="24"/>
+          <w:szCs w:val="24"/>
+        </w:rPr>
+        <w:t>Programming</w:t>
+      </w:r>
+      <w:proofErr w:type="spellEnd"/>
+      <w:r>
+        <w:rPr>
+          <w:b w:val="0"/>
+          <w:bCs w:val="0"/>
+          <w:sz w:val="24"/>
+          <w:szCs w:val="24"/>
+        </w:rPr>
+        <w:t xml:space="preserve"> (XP), introduzido por Kent Beck, é um conjunto de práticas de desenvolvimento ágil de </w:t>
+      </w:r>
+      <w:r>
+        <w:rPr>
+          <w:b w:val="0"/>
+          <w:bCs w:val="0"/>
+          <w:i/>
+          <w:iCs/>
+          <w:sz w:val="24"/>
+          <w:szCs w:val="24"/>
+        </w:rPr>
+        <w:t>software</w:t>
+      </w:r>
+      <w:r>
+        <w:rPr>
+          <w:b w:val="0"/>
+          <w:bCs w:val="0"/>
+          <w:sz w:val="24"/>
+          <w:szCs w:val="24"/>
+        </w:rPr>
+        <w:t xml:space="preserve"> que enfatiza o trabalho </w:t>
+      </w:r>
+      <w:r>
+        <w:rPr>
+          <w:b w:val="0"/>
+          <w:bCs w:val="0"/>
+          <w:sz w:val="24"/>
+          <w:szCs w:val="24"/>
+        </w:rPr>
+        <w:t>colaborativo (WELLS, 1999)</w:t>
+      </w:r>
+      <w:r>
+        <w:rPr>
+          <w:b w:val="0"/>
+          <w:bCs w:val="0"/>
+          <w:sz w:val="24"/>
+          <w:szCs w:val="24"/>
+        </w:rPr>
+        <w:t xml:space="preserve"> com o objetivo de se obter um produto de maior qualidade e aderente à necessidade dos clientes</w:t>
+      </w:r>
+      <w:r>
+        <w:rPr>
+          <w:b w:val="0"/>
+          <w:bCs w:val="0"/>
+          <w:sz w:val="24"/>
+          <w:szCs w:val="24"/>
+        </w:rPr>
+        <w:t xml:space="preserve"> (OLIVEIRA </w:t>
+      </w:r>
+      <w:r>
+        <w:rPr>
+          <w:b w:val="0"/>
+          <w:bCs w:val="0"/>
+          <w:i/>
+          <w:iCs/>
+          <w:sz w:val="24"/>
+          <w:szCs w:val="24"/>
         </w:rPr>
         <w:t>apud</w:t>
       </w:r>
@@ -11482,7 +11499,27 @@
           <w:sz w:val="24"/>
           <w:szCs w:val="24"/>
         </w:rPr>
-        <w:t xml:space="preserve">Os valores do XP (comunicação, simplicidade, feedback, respeito e coragem), incentivam </w:t>
+        <w:t xml:space="preserve">Os valores do XP (comunicação, simplicidade, </w:t>
+      </w:r>
+      <w:r>
+        <w:rPr>
+          <w:b w:val="0"/>
+          <w:bCs w:val="0"/>
+          <w:i/>
+          <w:iCs/>
+          <w:sz w:val="24"/>
+          <w:szCs w:val="24"/>
+        </w:rPr>
+        <w:t>feedback</w:t>
+      </w:r>
+      <w:r>
+        <w:rPr>
+          <w:b w:val="0"/>
+          <w:bCs w:val="0"/>
+          <w:sz w:val="24"/>
+          <w:szCs w:val="24"/>
+        </w:rPr>
+        <w:t xml:space="preserve">, respeito e coragem), incentivam </w:t>
       </w:r>
       <w:r>
         <w:rPr>
@@ -11635,19 +11672,48 @@
       </w:pPr>
       <w:r>
         <w:rPr>
-          <w:sz w:val="24"/>
-          <w:szCs w:val="24"/>
-        </w:rPr>
-        <w:t>Respeito:</w:t>
-      </w:r>
-      <w:r>
-        <w:rPr>
-          <w:b w:val="0"/>
-          <w:bCs w:val="0"/>
-          <w:sz w:val="24"/>
-          <w:szCs w:val="24"/>
-        </w:rPr>
-        <w:t xml:space="preserve"> é necessário ter escuta ativa e levar em consideração as ideias que são mais simples e que levam ao atingimento dos objetivos traçados.</w:t>
+          <w:i/>
+          <w:iCs/>
+          <w:sz w:val="24"/>
+          <w:szCs w:val="24"/>
+        </w:rPr>
+        <w:t>Feedback</w:t>
+      </w:r>
+      <w:r>
+        <w:rPr>
+          <w:sz w:val="24"/>
+          <w:szCs w:val="24"/>
+        </w:rPr>
+        <w:t>:</w:t>
+      </w:r>
+      <w:r>
+        <w:rPr>
+          <w:b w:val="0"/>
+          <w:bCs w:val="0"/>
+          <w:sz w:val="24"/>
+          <w:szCs w:val="24"/>
+        </w:rPr>
+        <w:t xml:space="preserve"> obter constantes retornos sobre o funcionamento do </w:t>
+      </w:r>
+      <w:r>
+        <w:rPr>
+          <w:b w:val="0"/>
+          <w:bCs w:val="0"/>
+          <w:i/>
+          <w:iCs/>
+          <w:sz w:val="24"/>
+          <w:szCs w:val="24"/>
+        </w:rPr>
+        <w:t>software</w:t>
+      </w:r>
+      <w:r>
+        <w:rPr>
+          <w:b w:val="0"/>
+          <w:bCs w:val="0"/>
+          <w:sz w:val="24"/>
+          <w:szCs w:val="24"/>
+        </w:rPr>
+        <w:t>, mediante testes unitários, programação em pares e alinhamento com times de negócio.</w:t>
       </w:r>
     </w:p>
     <w:p>
@@ -11671,6 +11737,39 @@
           <w:sz w:val="24"/>
           <w:szCs w:val="24"/>
         </w:rPr>
+        <w:t>Respeito:</w:t>
+      </w:r>
+      <w:r>
+        <w:rPr>
+          <w:b w:val="0"/>
+          <w:bCs w:val="0"/>
+          <w:sz w:val="24"/>
+          <w:szCs w:val="24"/>
+        </w:rPr>
+        <w:t xml:space="preserve"> é necessário ter escuta ativa e levar em consideração as ideias que são mais simples e que levam ao atingimento dos objetivos traçados.</w:t>
+      </w:r>
+    </w:p>
+    <w:p>
+      <w:pPr>
+        <w:pStyle w:val="PargrafodaLista"/>
+        <w:numPr>
+          <w:ilvl w:val="0"/>
+          <w:numId w:val="11"/>
+        </w:numPr>
+        <w:spacing w:line="360" w:lineRule="auto"/>
+        <w:jc w:val="both"/>
+        <w:rPr>
+          <w:b w:val="0"/>
+          <w:bCs w:val="0"/>
+          <w:sz w:val="24"/>
+          <w:szCs w:val="24"/>
+        </w:rPr>
+      </w:pPr>
+      <w:r>
+        <w:rPr>
+          <w:sz w:val="24"/>
+          <w:szCs w:val="24"/>
+        </w:rPr>
         <w:t>Coragem:</w:t>
       </w:r>
       <w:r>
@@ -11682,17 +11781,15 @@
         </w:rPr>
         <w:t xml:space="preserve"> capacidade de aceitar e se adaptar </w:t>
       </w:r>
-      <w:proofErr w:type="gramStart"/>
-      <w:r>
-        <w:rPr>
-          <w:b w:val="0"/>
-          <w:bCs w:val="0"/>
-          <w:sz w:val="24"/>
-          <w:szCs w:val="24"/>
-        </w:rPr>
-        <w:t>à</w:t>
-      </w:r>
-      <w:proofErr w:type="gramEnd"/>
+      <w:r>
+        <w:rPr>
+          <w:b w:val="0"/>
+          <w:bCs w:val="0"/>
+          <w:sz w:val="24"/>
+          <w:szCs w:val="24"/>
+        </w:rPr>
+        <w:t>a</w:t>
+      </w:r>
       <w:r>
         <w:rPr>
           <w:b w:val="0"/>
@@ -11815,7 +11912,17 @@
           <w:sz w:val="24"/>
           <w:szCs w:val="24"/>
         </w:rPr>
-        <w:t>. As funcionalidades testadas e aprovadas pelo cliente são liberadas para a fase de produção, e as rejeitadas geram novas histórias que serão reconsideradas na fase de planejamento e adicionadas em versões futuras do produto. A fase manutenção implica em responder às mudanças que surgirem</w:t>
+        <w:t xml:space="preserve">. As funcionalidades testadas e aprovadas pelo cliente são liberadas para a fase de produção, e as rejeitadas geram novas histórias que serão reconsideradas na </w:t>
+      </w:r>
+      <w:r>
+        <w:rPr>
+          <w:b w:val="0"/>
+          <w:bCs w:val="0"/>
+          <w:sz w:val="24"/>
+          <w:szCs w:val="24"/>
+        </w:rPr>
+        <w:lastRenderedPageBreak/>
+        <w:t>fase de planejamento e adicionadas em versões futuras do produto. A fase manutenção implica em responder às mudanças que surgirem</w:t>
       </w:r>
       <w:r>
         <w:rPr>
@@ -11872,7 +11979,6 @@
           <w:sz w:val="24"/>
           <w:szCs w:val="24"/>
         </w:rPr>
-        <w:lastRenderedPageBreak/>
         <w:t>A figura 1 representa o fluxo do ciclo de vida e fases de um projeto utilizando XP.</w:t>
       </w:r>
     </w:p>
@@ -12140,42 +12246,6 @@
         </w:rPr>
         <w:t xml:space="preserve"> de código.</w:t>
       </w:r>
-    </w:p>
-    <w:p>
-      <w:pPr>
-        <w:spacing w:line="360" w:lineRule="auto"/>
-        <w:jc w:val="both"/>
-        <w:rPr>
-          <w:b w:val="0"/>
-          <w:bCs w:val="0"/>
-          <w:sz w:val="24"/>
-          <w:szCs w:val="24"/>
-        </w:rPr>
-      </w:pPr>
-    </w:p>
-    <w:p>
-      <w:pPr>
-        <w:spacing w:line="360" w:lineRule="auto"/>
-        <w:jc w:val="both"/>
-        <w:rPr>
-          <w:b w:val="0"/>
-          <w:bCs w:val="0"/>
-          <w:sz w:val="24"/>
-          <w:szCs w:val="24"/>
-        </w:rPr>
-      </w:pPr>
-    </w:p>
-    <w:p>
-      <w:pPr>
-        <w:spacing w:line="360" w:lineRule="auto"/>
-        <w:jc w:val="both"/>
-        <w:rPr>
-          <w:b w:val="0"/>
-          <w:bCs w:val="0"/>
-          <w:sz w:val="24"/>
-          <w:szCs w:val="24"/>
-        </w:rPr>
-      </w:pPr>
     </w:p>
     <w:p>
       <w:pPr>
@@ -13772,18 +13842,6 @@
     </w:p>
     <w:p>
       <w:pPr>
-        <w:spacing w:line="360" w:lineRule="auto"/>
-        <w:jc w:val="both"/>
-        <w:rPr>
-          <w:b w:val="0"/>
-          <w:bCs w:val="0"/>
-          <w:sz w:val="24"/>
-          <w:szCs w:val="24"/>
-        </w:rPr>
-      </w:pPr>
-    </w:p>
-    <w:p>
-      <w:pPr>
         <w:pStyle w:val="PargrafodaLista"/>
         <w:numPr>
           <w:ilvl w:val="0"/>
@@ -13805,6 +13863,7 @@
           <w:sz w:val="20"/>
           <w:szCs w:val="20"/>
         </w:rPr>
+        <w:lastRenderedPageBreak/>
         <w:t>Não se deve escrever o código de produção até criar um teste de unidade de falhas.</w:t>
       </w:r>
     </w:p>
@@ -14325,72 +14384,96 @@
           <w:sz w:val="24"/>
           <w:szCs w:val="24"/>
         </w:rPr>
+        <w:t>Além</w:t>
+      </w:r>
+      <w:r>
+        <w:rPr>
+          <w:b w:val="0"/>
+          <w:sz w:val="24"/>
+          <w:szCs w:val="24"/>
+        </w:rPr>
+        <w:t xml:space="preserve"> </w:t>
+      </w:r>
+      <w:r>
+        <w:rPr>
+          <w:b w:val="0"/>
+          <w:sz w:val="24"/>
+          <w:szCs w:val="24"/>
+        </w:rPr>
+        <w:t>d</w:t>
+      </w:r>
+      <w:r>
+        <w:rPr>
+          <w:b w:val="0"/>
+          <w:sz w:val="24"/>
+          <w:szCs w:val="24"/>
+        </w:rPr>
+        <w:t>as boas práticas para escrita de testes</w:t>
+      </w:r>
+      <w:r>
+        <w:rPr>
+          <w:b w:val="0"/>
+          <w:sz w:val="24"/>
+          <w:szCs w:val="24"/>
+        </w:rPr>
+        <w:t xml:space="preserve"> (como nomear a assinatura do método de teste com uma frase com</w:t>
+      </w:r>
+      <w:r>
+        <w:rPr>
+          <w:b w:val="0"/>
+          <w:sz w:val="24"/>
+          <w:szCs w:val="24"/>
+        </w:rPr>
+        <w:t xml:space="preserve"> o</w:t>
+      </w:r>
+      <w:r>
+        <w:rPr>
+          <w:b w:val="0"/>
+          <w:sz w:val="24"/>
+          <w:szCs w:val="24"/>
+        </w:rPr>
+        <w:t xml:space="preserve"> comportamento esperado)</w:t>
+      </w:r>
+      <w:r>
+        <w:rPr>
+          <w:b w:val="0"/>
+          <w:sz w:val="24"/>
+          <w:szCs w:val="24"/>
+        </w:rPr>
+        <w:t xml:space="preserve">, </w:t>
+      </w:r>
+      <w:r>
+        <w:rPr>
+          <w:b w:val="0"/>
+          <w:sz w:val="24"/>
+          <w:szCs w:val="24"/>
+        </w:rPr>
+        <w:t>no BDD há a proposta</w:t>
+      </w:r>
+      <w:r>
+        <w:rPr>
+          <w:b w:val="0"/>
+          <w:sz w:val="24"/>
+          <w:szCs w:val="24"/>
+        </w:rPr>
+        <w:t xml:space="preserve"> de</w:t>
+      </w:r>
+      <w:r>
+        <w:rPr>
+          <w:b w:val="0"/>
+          <w:sz w:val="24"/>
+          <w:szCs w:val="24"/>
+        </w:rPr>
+        <w:t xml:space="preserve"> </w:t>
+      </w:r>
+      <w:r>
+        <w:rPr>
+          <w:b w:val="0"/>
+          <w:sz w:val="24"/>
+          <w:szCs w:val="24"/>
+        </w:rPr>
         <w:lastRenderedPageBreak/>
-        <w:t>Além</w:t>
-      </w:r>
-      <w:r>
-        <w:rPr>
-          <w:b w:val="0"/>
-          <w:sz w:val="24"/>
-          <w:szCs w:val="24"/>
-        </w:rPr>
-        <w:t xml:space="preserve"> </w:t>
-      </w:r>
-      <w:r>
-        <w:rPr>
-          <w:b w:val="0"/>
-          <w:sz w:val="24"/>
-          <w:szCs w:val="24"/>
-        </w:rPr>
-        <w:t>d</w:t>
-      </w:r>
-      <w:r>
-        <w:rPr>
-          <w:b w:val="0"/>
-          <w:sz w:val="24"/>
-          <w:szCs w:val="24"/>
-        </w:rPr>
-        <w:t>as boas práticas para escrita de testes</w:t>
-      </w:r>
-      <w:r>
-        <w:rPr>
-          <w:b w:val="0"/>
-          <w:sz w:val="24"/>
-          <w:szCs w:val="24"/>
-        </w:rPr>
-        <w:t xml:space="preserve"> (como nomear a assinatura do método de teste com uma frase com comportamento esperado)</w:t>
-      </w:r>
-      <w:r>
-        <w:rPr>
-          <w:b w:val="0"/>
-          <w:sz w:val="24"/>
-          <w:szCs w:val="24"/>
-        </w:rPr>
-        <w:t xml:space="preserve">, </w:t>
-      </w:r>
-      <w:r>
-        <w:rPr>
-          <w:b w:val="0"/>
-          <w:sz w:val="24"/>
-          <w:szCs w:val="24"/>
-        </w:rPr>
-        <w:t>no BDD há a proposta</w:t>
-      </w:r>
-      <w:r>
-        <w:rPr>
-          <w:b w:val="0"/>
-          <w:sz w:val="24"/>
-          <w:szCs w:val="24"/>
-        </w:rPr>
-        <w:t xml:space="preserve"> de</w:t>
-      </w:r>
-      <w:r>
-        <w:rPr>
-          <w:b w:val="0"/>
-          <w:sz w:val="24"/>
-          <w:szCs w:val="24"/>
-        </w:rPr>
-        <w:t xml:space="preserve"> que requisitos também são comportamentos, </w:t>
+        <w:t xml:space="preserve">que requisitos também são comportamentos, </w:t>
       </w:r>
       <w:r>
         <w:rPr>
@@ -15784,7 +15867,7 @@
           <w:sz w:val="24"/>
           <w:szCs w:val="24"/>
         </w:rPr>
-        <w:t xml:space="preserve">5), conforme citação direta de um artigo de </w:t>
+        <w:t xml:space="preserve">5), conforme citação direta de </w:t>
       </w:r>
       <w:proofErr w:type="spellStart"/>
       <w:r>
@@ -15850,18 +15933,6 @@
         </w:rPr>
         <w:t>:</w:t>
       </w:r>
-    </w:p>
-    <w:p>
-      <w:pPr>
-        <w:spacing w:line="360" w:lineRule="auto"/>
-        <w:ind w:left="2880"/>
-        <w:jc w:val="both"/>
-        <w:rPr>
-          <w:b w:val="0"/>
-          <w:sz w:val="20"/>
-          <w:szCs w:val="20"/>
-        </w:rPr>
-      </w:pPr>
     </w:p>
     <w:p>
       <w:pPr>
@@ -16370,13 +16441,56 @@
           <w:szCs w:val="24"/>
         </w:rPr>
       </w:pPr>
-      <w:r>
-        <w:rPr>
-          <w:b w:val="0"/>
-          <w:sz w:val="24"/>
-          <w:szCs w:val="24"/>
-        </w:rPr>
-        <w:lastRenderedPageBreak/>
+    </w:p>
+    <w:p>
+      <w:pPr>
+        <w:spacing w:line="360" w:lineRule="auto"/>
+        <w:jc w:val="center"/>
+        <w:rPr>
+          <w:b w:val="0"/>
+          <w:sz w:val="24"/>
+          <w:szCs w:val="24"/>
+        </w:rPr>
+      </w:pPr>
+    </w:p>
+    <w:p>
+      <w:pPr>
+        <w:spacing w:line="360" w:lineRule="auto"/>
+        <w:jc w:val="center"/>
+        <w:rPr>
+          <w:b w:val="0"/>
+          <w:sz w:val="24"/>
+          <w:szCs w:val="24"/>
+        </w:rPr>
+      </w:pPr>
+    </w:p>
+    <w:p>
+      <w:pPr>
+        <w:spacing w:line="360" w:lineRule="auto"/>
+        <w:jc w:val="center"/>
+        <w:rPr>
+          <w:b w:val="0"/>
+          <w:sz w:val="24"/>
+          <w:szCs w:val="24"/>
+        </w:rPr>
+      </w:pPr>
+    </w:p>
+    <w:p>
+      <w:pPr>
+        <w:spacing w:line="360" w:lineRule="auto"/>
+        <w:jc w:val="center"/>
+        <w:rPr>
+          <w:b w:val="0"/>
+          <w:sz w:val="24"/>
+          <w:szCs w:val="24"/>
+        </w:rPr>
+      </w:pPr>
+      <w:r>
+        <w:rPr>
+          <w:b w:val="0"/>
+          <w:sz w:val="24"/>
+          <w:szCs w:val="24"/>
+        </w:rPr>
         <w:t>Figura 4 – Elementos presentes no processo de comunicação</w:t>
       </w:r>
     </w:p>
@@ -16798,7 +16912,6 @@
           <w:sz w:val="24"/>
           <w:szCs w:val="24"/>
         </w:rPr>
-        <w:lastRenderedPageBreak/>
         <w:t>Figura</w:t>
       </w:r>
       <w:r>
@@ -17052,7 +17165,6 @@
           <w:sz w:val="24"/>
           <w:szCs w:val="24"/>
         </w:rPr>
-        <w:lastRenderedPageBreak/>
         <w:t>Figura</w:t>
       </w:r>
       <w:r>
@@ -17331,7 +17443,6 @@
           <w:sz w:val="24"/>
           <w:szCs w:val="24"/>
         </w:rPr>
-        <w:lastRenderedPageBreak/>
         <w:t xml:space="preserve">Figura 7 - </w:t>
       </w:r>
       <w:r>
@@ -18606,7 +18717,23 @@
           <w:sz w:val="24"/>
           <w:szCs w:val="24"/>
         </w:rPr>
-        <w:t>, com múltiplas equipes atuando,</w:t>
+        <w:t xml:space="preserve">, com </w:t>
+      </w:r>
+      <w:r>
+        <w:rPr>
+          <w:b w:val="0"/>
+          <w:sz w:val="24"/>
+          <w:szCs w:val="24"/>
+        </w:rPr>
+        <w:t>atuação de mais de uma</w:t>
+      </w:r>
+      <w:r>
+        <w:rPr>
+          <w:b w:val="0"/>
+          <w:sz w:val="24"/>
+          <w:szCs w:val="24"/>
+        </w:rPr>
+        <w:t xml:space="preserve"> equipe,</w:t>
       </w:r>
       <w:r>
         <w:rPr>
@@ -18750,7 +18877,41 @@
           <w:sz w:val="24"/>
           <w:szCs w:val="24"/>
         </w:rPr>
-        <w:t>, na diminuição de conflitos entre times</w:t>
+        <w:t>,</w:t>
+      </w:r>
+      <w:r>
+        <w:rPr>
+          <w:b w:val="0"/>
+          <w:sz w:val="24"/>
+          <w:szCs w:val="24"/>
+        </w:rPr>
+        <w:t xml:space="preserve"> entendimento sobre o </w:t>
+      </w:r>
+      <w:proofErr w:type="spellStart"/>
+      <w:r>
+        <w:rPr>
+          <w:b w:val="0"/>
+          <w:sz w:val="24"/>
+          <w:szCs w:val="24"/>
+        </w:rPr>
+        <w:t>quê</w:t>
+      </w:r>
+      <w:proofErr w:type="spellEnd"/>
+      <w:r>
+        <w:rPr>
+          <w:b w:val="0"/>
+          <w:sz w:val="24"/>
+          <w:szCs w:val="24"/>
+        </w:rPr>
+        <w:t xml:space="preserve"> deve ser feito,</w:t>
+      </w:r>
+      <w:r>
+        <w:rPr>
+          <w:b w:val="0"/>
+          <w:sz w:val="24"/>
+          <w:szCs w:val="24"/>
+        </w:rPr>
+        <w:t xml:space="preserve"> diminuição de conflitos entre times</w:t>
       </w:r>
       <w:r>
         <w:rPr>
@@ -18886,20 +19047,3038 @@
           <w:szCs w:val="24"/>
           <w:lang w:val="it-IT"/>
         </w:rPr>
-        <w:t>Proposta de Checklist</w:t>
-      </w:r>
-    </w:p>
-    <w:p>
-      <w:pPr>
-        <w:spacing w:line="360" w:lineRule="auto"/>
-        <w:jc w:val="both"/>
-        <w:rPr>
-          <w:b w:val="0"/>
-          <w:sz w:val="24"/>
-          <w:szCs w:val="24"/>
-          <w:lang w:val="it-IT"/>
-        </w:rPr>
-      </w:pPr>
+        <w:t xml:space="preserve">Proposta de </w:t>
+      </w:r>
+      <w:r>
+        <w:rPr>
+          <w:i/>
+          <w:iCs/>
+          <w:sz w:val="24"/>
+          <w:szCs w:val="24"/>
+          <w:lang w:val="it-IT"/>
+        </w:rPr>
+        <w:t>Checklist</w:t>
+      </w:r>
+    </w:p>
+    <w:p>
+      <w:pPr>
+        <w:spacing w:line="360" w:lineRule="auto"/>
+        <w:jc w:val="both"/>
+        <w:rPr>
+          <w:b w:val="0"/>
+          <w:sz w:val="24"/>
+          <w:szCs w:val="24"/>
+          <w:lang w:val="it-IT"/>
+        </w:rPr>
+      </w:pPr>
+    </w:p>
+    <w:p>
+      <w:pPr>
+        <w:spacing w:line="360" w:lineRule="auto"/>
+        <w:jc w:val="both"/>
+        <w:rPr>
+          <w:b w:val="0"/>
+          <w:sz w:val="24"/>
+          <w:szCs w:val="24"/>
+          <w:lang w:val="it-IT"/>
+        </w:rPr>
+      </w:pPr>
+      <w:r>
+        <w:rPr>
+          <w:b w:val="0"/>
+          <w:sz w:val="24"/>
+          <w:szCs w:val="24"/>
+          <w:lang w:val="it-IT"/>
+        </w:rPr>
+        <w:t xml:space="preserve">A fim de realizar as validações propostas neste trabalho, um </w:t>
+      </w:r>
+      <w:r>
+        <w:rPr>
+          <w:b w:val="0"/>
+          <w:i/>
+          <w:iCs/>
+          <w:sz w:val="24"/>
+          <w:szCs w:val="24"/>
+          <w:lang w:val="it-IT"/>
+        </w:rPr>
+        <w:t>Checklist</w:t>
+      </w:r>
+      <w:r>
+        <w:rPr>
+          <w:b w:val="0"/>
+          <w:sz w:val="24"/>
+          <w:szCs w:val="24"/>
+          <w:lang w:val="it-IT"/>
+        </w:rPr>
+        <w:t xml:space="preserve"> </w:t>
+      </w:r>
+      <w:r>
+        <w:rPr>
+          <w:b w:val="0"/>
+          <w:sz w:val="24"/>
+          <w:szCs w:val="24"/>
+          <w:lang w:val="it-IT"/>
+        </w:rPr>
+        <w:t>de práticas de Gestão das Comunicações e especificação de requisitos co</w:t>
+      </w:r>
+      <w:r>
+        <w:rPr>
+          <w:b w:val="0"/>
+          <w:sz w:val="24"/>
+          <w:szCs w:val="24"/>
+          <w:lang w:val="it-IT"/>
+        </w:rPr>
+        <w:t>m</w:t>
+      </w:r>
+      <w:r>
+        <w:rPr>
+          <w:b w:val="0"/>
+          <w:sz w:val="24"/>
+          <w:szCs w:val="24"/>
+          <w:lang w:val="it-IT"/>
+        </w:rPr>
+        <w:t xml:space="preserve"> BDD </w:t>
+      </w:r>
+      <w:r>
+        <w:rPr>
+          <w:b w:val="0"/>
+          <w:sz w:val="24"/>
+          <w:szCs w:val="24"/>
+          <w:lang w:val="it-IT"/>
+        </w:rPr>
+        <w:t xml:space="preserve">será proposto e aplicado </w:t>
+      </w:r>
+      <w:r>
+        <w:rPr>
+          <w:b w:val="0"/>
+          <w:sz w:val="24"/>
+          <w:szCs w:val="24"/>
+          <w:lang w:val="it-IT"/>
+        </w:rPr>
+        <w:t>em um projeto de desenvolvimento</w:t>
+      </w:r>
+      <w:r>
+        <w:rPr>
+          <w:b w:val="0"/>
+          <w:sz w:val="24"/>
+          <w:szCs w:val="24"/>
+          <w:lang w:val="it-IT"/>
+        </w:rPr>
+        <w:t xml:space="preserve"> de </w:t>
+      </w:r>
+      <w:r>
+        <w:rPr>
+          <w:b w:val="0"/>
+          <w:i/>
+          <w:iCs/>
+          <w:sz w:val="24"/>
+          <w:szCs w:val="24"/>
+          <w:lang w:val="it-IT"/>
+        </w:rPr>
+        <w:t>software</w:t>
+      </w:r>
+      <w:r>
+        <w:rPr>
+          <w:b w:val="0"/>
+          <w:sz w:val="24"/>
+          <w:szCs w:val="24"/>
+          <w:lang w:val="it-IT"/>
+        </w:rPr>
+        <w:t>.</w:t>
+      </w:r>
+    </w:p>
+    <w:p>
+      <w:pPr>
+        <w:spacing w:line="360" w:lineRule="auto"/>
+        <w:jc w:val="both"/>
+        <w:rPr>
+          <w:b w:val="0"/>
+          <w:sz w:val="24"/>
+          <w:szCs w:val="24"/>
+          <w:lang w:val="it-IT"/>
+        </w:rPr>
+      </w:pPr>
+    </w:p>
+    <w:p>
+      <w:pPr>
+        <w:spacing w:line="360" w:lineRule="auto"/>
+        <w:jc w:val="both"/>
+        <w:rPr>
+          <w:b w:val="0"/>
+          <w:sz w:val="24"/>
+          <w:szCs w:val="24"/>
+          <w:lang w:val="it-IT"/>
+        </w:rPr>
+      </w:pPr>
+      <w:r>
+        <w:rPr>
+          <w:b w:val="0"/>
+          <w:sz w:val="24"/>
+          <w:szCs w:val="24"/>
+          <w:lang w:val="it-IT"/>
+        </w:rPr>
+        <w:t>O projeto consiste na realização de transferências bancárias (</w:t>
+      </w:r>
+      <w:r>
+        <w:rPr>
+          <w:b w:val="0"/>
+          <w:sz w:val="24"/>
+          <w:szCs w:val="24"/>
+          <w:lang w:val="it-IT"/>
+        </w:rPr>
+        <w:t>tanto entre instituições financeiras diferentes quanto entre contas da própria instituição</w:t>
+      </w:r>
+      <w:r>
+        <w:rPr>
+          <w:b w:val="0"/>
+          <w:sz w:val="24"/>
+          <w:szCs w:val="24"/>
+          <w:lang w:val="it-IT"/>
+        </w:rPr>
+        <w:t>), no qual serão enfatizados os requisitos referentes à comprovação destas transferências (geração e consultas internas dos comprovantes d</w:t>
+      </w:r>
+      <w:r>
+        <w:rPr>
+          <w:b w:val="0"/>
+          <w:sz w:val="24"/>
+          <w:szCs w:val="24"/>
+          <w:lang w:val="it-IT"/>
+        </w:rPr>
+        <w:t>as transferências efetuadas</w:t>
+      </w:r>
+      <w:r>
+        <w:rPr>
+          <w:b w:val="0"/>
+          <w:sz w:val="24"/>
+          <w:szCs w:val="24"/>
+          <w:lang w:val="it-IT"/>
+        </w:rPr>
+        <w:t>).</w:t>
+      </w:r>
+    </w:p>
+    <w:p>
+      <w:pPr>
+        <w:spacing w:line="360" w:lineRule="auto"/>
+        <w:jc w:val="both"/>
+        <w:rPr>
+          <w:b w:val="0"/>
+          <w:sz w:val="24"/>
+          <w:szCs w:val="24"/>
+          <w:lang w:val="it-IT"/>
+        </w:rPr>
+      </w:pPr>
+    </w:p>
+    <w:p>
+      <w:pPr>
+        <w:spacing w:line="360" w:lineRule="auto"/>
+        <w:jc w:val="both"/>
+        <w:rPr>
+          <w:b w:val="0"/>
+          <w:sz w:val="24"/>
+          <w:szCs w:val="24"/>
+          <w:lang w:val="it-IT"/>
+        </w:rPr>
+      </w:pPr>
+      <w:r>
+        <w:rPr>
+          <w:b w:val="0"/>
+          <w:sz w:val="24"/>
+          <w:szCs w:val="24"/>
+          <w:lang w:val="it-IT"/>
+        </w:rPr>
+        <w:t xml:space="preserve">Para atender à esses requisitos, temos a alocação de 2 times: a equipe do sistema de comprovantes e a equipe que irá implementar o </w:t>
+      </w:r>
+      <w:r>
+        <w:rPr>
+          <w:b w:val="0"/>
+          <w:i/>
+          <w:iCs/>
+          <w:sz w:val="24"/>
+          <w:szCs w:val="24"/>
+          <w:lang w:val="it-IT"/>
+        </w:rPr>
+        <w:t>front-end</w:t>
+      </w:r>
+      <w:r>
+        <w:rPr>
+          <w:b w:val="0"/>
+          <w:i/>
+          <w:iCs/>
+          <w:sz w:val="24"/>
+          <w:szCs w:val="24"/>
+          <w:lang w:val="it-IT"/>
+        </w:rPr>
+        <w:t xml:space="preserve"> </w:t>
+      </w:r>
+      <w:r>
+        <w:rPr>
+          <w:b w:val="0"/>
+          <w:sz w:val="24"/>
+          <w:szCs w:val="24"/>
+          <w:lang w:val="it-IT"/>
+        </w:rPr>
+        <w:t>de consultas em uma estação administrativa corporativa.</w:t>
+      </w:r>
+    </w:p>
+    <w:p>
+      <w:pPr>
+        <w:spacing w:line="360" w:lineRule="auto"/>
+        <w:jc w:val="both"/>
+        <w:rPr>
+          <w:b w:val="0"/>
+          <w:sz w:val="24"/>
+          <w:szCs w:val="24"/>
+          <w:lang w:val="it-IT"/>
+        </w:rPr>
+      </w:pPr>
+    </w:p>
+    <w:p>
+      <w:pPr>
+        <w:spacing w:line="360" w:lineRule="auto"/>
+        <w:jc w:val="both"/>
+        <w:rPr>
+          <w:b w:val="0"/>
+          <w:sz w:val="24"/>
+          <w:szCs w:val="24"/>
+          <w:lang w:val="it-IT"/>
+        </w:rPr>
+      </w:pPr>
+      <w:r>
+        <w:rPr>
+          <w:b w:val="0"/>
+          <w:sz w:val="24"/>
+          <w:szCs w:val="24"/>
+          <w:lang w:val="it-IT"/>
+        </w:rPr>
+        <w:lastRenderedPageBreak/>
+        <w:t xml:space="preserve">Como o </w:t>
+      </w:r>
+      <w:r>
+        <w:rPr>
+          <w:b w:val="0"/>
+          <w:i/>
+          <w:iCs/>
+          <w:sz w:val="24"/>
+          <w:szCs w:val="24"/>
+          <w:lang w:val="it-IT"/>
+        </w:rPr>
+        <w:t>core</w:t>
+      </w:r>
+      <w:r>
+        <w:rPr>
+          <w:b w:val="0"/>
+          <w:sz w:val="24"/>
+          <w:szCs w:val="24"/>
+          <w:lang w:val="it-IT"/>
+        </w:rPr>
+        <w:t xml:space="preserve"> desta funcionalidade </w:t>
+      </w:r>
+      <w:r>
+        <w:rPr>
+          <w:b w:val="0"/>
+          <w:sz w:val="24"/>
+          <w:szCs w:val="24"/>
+          <w:lang w:val="it-IT"/>
+        </w:rPr>
+        <w:t>está n</w:t>
+      </w:r>
+      <w:r>
+        <w:rPr>
+          <w:b w:val="0"/>
+          <w:sz w:val="24"/>
+          <w:szCs w:val="24"/>
+          <w:lang w:val="it-IT"/>
+        </w:rPr>
+        <w:t xml:space="preserve">o sistema de comprovantes, </w:t>
+      </w:r>
+      <w:r>
+        <w:rPr>
+          <w:b w:val="0"/>
+          <w:sz w:val="24"/>
+          <w:szCs w:val="24"/>
+          <w:lang w:val="it-IT"/>
+        </w:rPr>
+        <w:t>a equipe deste sistema</w:t>
+      </w:r>
+      <w:r>
+        <w:rPr>
+          <w:b w:val="0"/>
+          <w:sz w:val="24"/>
+          <w:szCs w:val="24"/>
+          <w:lang w:val="it-IT"/>
+        </w:rPr>
+        <w:t xml:space="preserve"> será </w:t>
+      </w:r>
+      <w:r>
+        <w:rPr>
+          <w:b w:val="0"/>
+          <w:sz w:val="24"/>
+          <w:szCs w:val="24"/>
+          <w:lang w:val="it-IT"/>
+        </w:rPr>
+        <w:t>classificad</w:t>
+      </w:r>
+      <w:r>
+        <w:rPr>
+          <w:b w:val="0"/>
+          <w:sz w:val="24"/>
+          <w:szCs w:val="24"/>
+          <w:lang w:val="it-IT"/>
+        </w:rPr>
+        <w:t>a</w:t>
+      </w:r>
+      <w:r>
+        <w:rPr>
+          <w:b w:val="0"/>
+          <w:sz w:val="24"/>
+          <w:szCs w:val="24"/>
+          <w:lang w:val="it-IT"/>
+        </w:rPr>
+        <w:t xml:space="preserve"> como </w:t>
+      </w:r>
+      <w:r>
+        <w:rPr>
+          <w:b w:val="0"/>
+          <w:sz w:val="24"/>
+          <w:szCs w:val="24"/>
+          <w:lang w:val="it-IT"/>
+        </w:rPr>
+        <w:t>a</w:t>
+      </w:r>
+      <w:r>
+        <w:rPr>
+          <w:b w:val="0"/>
+          <w:sz w:val="24"/>
+          <w:szCs w:val="24"/>
+          <w:lang w:val="it-IT"/>
+        </w:rPr>
+        <w:t xml:space="preserve"> </w:t>
+      </w:r>
+      <w:r>
+        <w:rPr>
+          <w:b w:val="0"/>
+          <w:sz w:val="24"/>
+          <w:szCs w:val="24"/>
+          <w:lang w:val="it-IT"/>
+        </w:rPr>
+        <w:t xml:space="preserve">responsável por prover a funcionalidade, de modo que o time do </w:t>
+      </w:r>
+      <w:r>
+        <w:rPr>
+          <w:b w:val="0"/>
+          <w:i/>
+          <w:iCs/>
+          <w:sz w:val="24"/>
+          <w:szCs w:val="24"/>
+          <w:lang w:val="it-IT"/>
+        </w:rPr>
+        <w:t>front-end</w:t>
+      </w:r>
+      <w:r>
+        <w:rPr>
+          <w:b w:val="0"/>
+          <w:sz w:val="24"/>
+          <w:szCs w:val="24"/>
+          <w:lang w:val="it-IT"/>
+        </w:rPr>
+        <w:t xml:space="preserve"> seja classificado como envolvido.</w:t>
+      </w:r>
+    </w:p>
+    <w:p>
+      <w:pPr>
+        <w:spacing w:line="360" w:lineRule="auto"/>
+        <w:jc w:val="both"/>
+        <w:rPr>
+          <w:b w:val="0"/>
+          <w:sz w:val="24"/>
+          <w:szCs w:val="24"/>
+          <w:lang w:val="it-IT"/>
+        </w:rPr>
+      </w:pPr>
+      <w:r>
+        <w:rPr>
+          <w:b w:val="0"/>
+          <w:sz w:val="24"/>
+          <w:szCs w:val="24"/>
+          <w:lang w:val="it-IT"/>
+        </w:rPr>
+        <w:t>Este Checklist será aplicado pelo Gerente do Projeto e respondido</w:t>
+      </w:r>
+      <w:r>
+        <w:rPr>
+          <w:b w:val="0"/>
+          <w:sz w:val="24"/>
+          <w:szCs w:val="24"/>
+          <w:lang w:val="it-IT"/>
+        </w:rPr>
+        <w:t>,</w:t>
+      </w:r>
+      <w:r>
+        <w:rPr>
+          <w:b w:val="0"/>
+          <w:sz w:val="24"/>
+          <w:szCs w:val="24"/>
+          <w:lang w:val="it-IT"/>
+        </w:rPr>
+        <w:t xml:space="preserve"> em conjunto, pelos desenvolvedores, PO’s (ou algum representante de negócio equivalente) e engenheiros de qualidade (QA), dos times responsáveis e envolvidos.</w:t>
+      </w:r>
+    </w:p>
+    <w:p>
+      <w:pPr>
+        <w:spacing w:line="360" w:lineRule="auto"/>
+        <w:jc w:val="both"/>
+        <w:rPr>
+          <w:b w:val="0"/>
+          <w:sz w:val="24"/>
+          <w:szCs w:val="24"/>
+          <w:lang w:val="it-IT"/>
+        </w:rPr>
+      </w:pPr>
+    </w:p>
+    <w:p>
+      <w:pPr>
+        <w:spacing w:line="360" w:lineRule="auto"/>
+        <w:jc w:val="both"/>
+        <w:rPr>
+          <w:b w:val="0"/>
+          <w:sz w:val="24"/>
+          <w:szCs w:val="24"/>
+          <w:lang w:val="it-IT"/>
+        </w:rPr>
+      </w:pPr>
+      <w:r>
+        <w:rPr>
+          <w:b w:val="0"/>
+          <w:sz w:val="24"/>
+          <w:szCs w:val="24"/>
+          <w:lang w:val="it-IT"/>
+        </w:rPr>
+        <w:t xml:space="preserve">Na ausência de um Gerente de Projeto, o mesmo pode ser aplicado por um facilitador ou Líder de Projeto a ser eleito pelo time. </w:t>
+      </w:r>
+    </w:p>
+    <w:p>
+      <w:pPr>
+        <w:spacing w:line="360" w:lineRule="auto"/>
+        <w:jc w:val="both"/>
+        <w:rPr>
+          <w:b w:val="0"/>
+          <w:sz w:val="24"/>
+          <w:szCs w:val="24"/>
+          <w:lang w:val="it-IT"/>
+        </w:rPr>
+      </w:pPr>
+    </w:p>
+    <w:p>
+      <w:pPr>
+        <w:spacing w:line="360" w:lineRule="auto"/>
+        <w:jc w:val="both"/>
+        <w:rPr>
+          <w:b w:val="0"/>
+          <w:sz w:val="24"/>
+          <w:szCs w:val="24"/>
+          <w:lang w:val="it-IT"/>
+        </w:rPr>
+      </w:pPr>
+      <w:r>
+        <w:rPr>
+          <w:b w:val="0"/>
+          <w:sz w:val="24"/>
+          <w:szCs w:val="24"/>
+          <w:lang w:val="it-IT"/>
+        </w:rPr>
+        <w:t>A</w:t>
+      </w:r>
+      <w:r>
+        <w:rPr>
+          <w:b w:val="0"/>
+          <w:sz w:val="24"/>
+          <w:szCs w:val="24"/>
+          <w:lang w:val="it-IT"/>
+        </w:rPr>
+        <w:t xml:space="preserve">lém da responsabilidade de aplicar o </w:t>
+      </w:r>
+      <w:r>
+        <w:rPr>
+          <w:b w:val="0"/>
+          <w:i/>
+          <w:iCs/>
+          <w:sz w:val="24"/>
+          <w:szCs w:val="24"/>
+          <w:lang w:val="it-IT"/>
+        </w:rPr>
+        <w:t>Checklist</w:t>
+      </w:r>
+      <w:r>
+        <w:rPr>
+          <w:b w:val="0"/>
+          <w:sz w:val="24"/>
+          <w:szCs w:val="24"/>
+          <w:lang w:val="it-IT"/>
+        </w:rPr>
+        <w:t>, o Gerente precisa facilitar a realização e assegurar que todas as cer</w:t>
+      </w:r>
+      <w:r>
+        <w:rPr>
+          <w:b w:val="0"/>
+          <w:sz w:val="24"/>
+          <w:szCs w:val="24"/>
+          <w:lang w:val="it-IT"/>
+        </w:rPr>
+        <w:t>i</w:t>
+      </w:r>
+      <w:r>
+        <w:rPr>
+          <w:b w:val="0"/>
+          <w:sz w:val="24"/>
+          <w:szCs w:val="24"/>
+          <w:lang w:val="it-IT"/>
+        </w:rPr>
+        <w:t xml:space="preserve">mônias e processos que envolvam a resposta, manutenções e disseminações do </w:t>
+      </w:r>
+      <w:r>
+        <w:rPr>
+          <w:b w:val="0"/>
+          <w:i/>
+          <w:iCs/>
+          <w:sz w:val="24"/>
+          <w:szCs w:val="24"/>
+          <w:lang w:val="it-IT"/>
+        </w:rPr>
+        <w:t>Checklist</w:t>
+      </w:r>
+      <w:r>
+        <w:rPr>
+          <w:b w:val="0"/>
+          <w:sz w:val="24"/>
+          <w:szCs w:val="24"/>
+          <w:lang w:val="it-IT"/>
+        </w:rPr>
+        <w:t xml:space="preserve"> em si e das documentações que derivaram dele sejam cumpridos.</w:t>
+      </w:r>
+      <w:r>
+        <w:rPr>
+          <w:b w:val="0"/>
+          <w:sz w:val="24"/>
+          <w:szCs w:val="24"/>
+          <w:lang w:val="it-IT"/>
+        </w:rPr>
+        <w:t xml:space="preserve"> Na condução deste trabalho, o autor exerceu a função de Gerente.</w:t>
+      </w:r>
+    </w:p>
+    <w:p>
+      <w:pPr>
+        <w:spacing w:line="360" w:lineRule="auto"/>
+        <w:jc w:val="both"/>
+        <w:rPr>
+          <w:b w:val="0"/>
+          <w:sz w:val="24"/>
+          <w:szCs w:val="24"/>
+          <w:lang w:val="it-IT"/>
+        </w:rPr>
+      </w:pPr>
+    </w:p>
+    <w:p>
+      <w:pPr>
+        <w:spacing w:line="360" w:lineRule="auto"/>
+        <w:jc w:val="both"/>
+        <w:rPr>
+          <w:b w:val="0"/>
+          <w:sz w:val="24"/>
+          <w:szCs w:val="24"/>
+          <w:lang w:val="it-IT"/>
+        </w:rPr>
+      </w:pPr>
+      <w:r>
+        <w:rPr>
+          <w:b w:val="0"/>
+          <w:sz w:val="24"/>
+          <w:szCs w:val="24"/>
+          <w:lang w:val="it-IT"/>
+        </w:rPr>
+        <w:t xml:space="preserve">A tabela 1 representa o </w:t>
+      </w:r>
+      <w:r>
+        <w:rPr>
+          <w:b w:val="0"/>
+          <w:i/>
+          <w:iCs/>
+          <w:sz w:val="24"/>
+          <w:szCs w:val="24"/>
+          <w:lang w:val="it-IT"/>
+        </w:rPr>
+        <w:t>Checklist</w:t>
+      </w:r>
+      <w:r>
+        <w:rPr>
+          <w:b w:val="0"/>
+          <w:sz w:val="24"/>
+          <w:szCs w:val="24"/>
+          <w:lang w:val="it-IT"/>
+        </w:rPr>
+        <w:t xml:space="preserve"> que será aplicado para validação do entedimento dos requisitos e Gestão das Comunicações.</w:t>
+      </w:r>
+    </w:p>
+    <w:p>
+      <w:pPr>
+        <w:spacing w:line="360" w:lineRule="auto"/>
+        <w:jc w:val="both"/>
+        <w:rPr>
+          <w:b w:val="0"/>
+          <w:sz w:val="24"/>
+          <w:szCs w:val="24"/>
+          <w:lang w:val="it-IT"/>
+        </w:rPr>
+      </w:pPr>
+    </w:p>
+    <w:p>
+      <w:pPr>
+        <w:spacing w:line="360" w:lineRule="auto"/>
+        <w:jc w:val="both"/>
+        <w:rPr>
+          <w:b w:val="0"/>
+          <w:sz w:val="24"/>
+          <w:szCs w:val="24"/>
+          <w:lang w:val="it-IT"/>
+        </w:rPr>
+      </w:pPr>
+    </w:p>
+    <w:p>
+      <w:pPr>
+        <w:spacing w:line="360" w:lineRule="auto"/>
+        <w:jc w:val="both"/>
+        <w:rPr>
+          <w:b w:val="0"/>
+          <w:sz w:val="24"/>
+          <w:szCs w:val="24"/>
+          <w:lang w:val="it-IT"/>
+        </w:rPr>
+      </w:pPr>
+    </w:p>
+    <w:p>
+      <w:pPr>
+        <w:spacing w:line="360" w:lineRule="auto"/>
+        <w:jc w:val="both"/>
+        <w:rPr>
+          <w:b w:val="0"/>
+          <w:sz w:val="24"/>
+          <w:szCs w:val="24"/>
+          <w:lang w:val="it-IT"/>
+        </w:rPr>
+      </w:pPr>
+    </w:p>
+    <w:p>
+      <w:pPr>
+        <w:spacing w:line="360" w:lineRule="auto"/>
+        <w:jc w:val="both"/>
+        <w:rPr>
+          <w:b w:val="0"/>
+          <w:sz w:val="24"/>
+          <w:szCs w:val="24"/>
+          <w:lang w:val="it-IT"/>
+        </w:rPr>
+      </w:pPr>
+    </w:p>
+    <w:p>
+      <w:pPr>
+        <w:spacing w:line="360" w:lineRule="auto"/>
+        <w:jc w:val="both"/>
+        <w:rPr>
+          <w:b w:val="0"/>
+          <w:sz w:val="24"/>
+          <w:szCs w:val="24"/>
+          <w:lang w:val="it-IT"/>
+        </w:rPr>
+      </w:pPr>
+    </w:p>
+    <w:p>
+      <w:pPr>
+        <w:spacing w:line="360" w:lineRule="auto"/>
+        <w:jc w:val="both"/>
+        <w:rPr>
+          <w:b w:val="0"/>
+          <w:sz w:val="24"/>
+          <w:szCs w:val="24"/>
+          <w:lang w:val="it-IT"/>
+        </w:rPr>
+      </w:pPr>
+    </w:p>
+    <w:p>
+      <w:pPr>
+        <w:spacing w:line="360" w:lineRule="auto"/>
+        <w:jc w:val="both"/>
+        <w:rPr>
+          <w:b w:val="0"/>
+          <w:sz w:val="24"/>
+          <w:szCs w:val="24"/>
+          <w:lang w:val="it-IT"/>
+        </w:rPr>
+      </w:pPr>
+    </w:p>
+    <w:p>
+      <w:pPr>
+        <w:spacing w:line="360" w:lineRule="auto"/>
+        <w:jc w:val="both"/>
+        <w:rPr>
+          <w:b w:val="0"/>
+          <w:sz w:val="24"/>
+          <w:szCs w:val="24"/>
+          <w:lang w:val="it-IT"/>
+        </w:rPr>
+      </w:pPr>
+    </w:p>
+    <w:p>
+      <w:pPr>
+        <w:spacing w:line="360" w:lineRule="auto"/>
+        <w:jc w:val="both"/>
+        <w:rPr>
+          <w:b w:val="0"/>
+          <w:sz w:val="24"/>
+          <w:szCs w:val="24"/>
+          <w:lang w:val="it-IT"/>
+        </w:rPr>
+      </w:pPr>
+    </w:p>
+    <w:p>
+      <w:pPr>
+        <w:spacing w:line="360" w:lineRule="auto"/>
+        <w:jc w:val="both"/>
+        <w:rPr>
+          <w:b w:val="0"/>
+          <w:sz w:val="24"/>
+          <w:szCs w:val="24"/>
+          <w:lang w:val="it-IT"/>
+        </w:rPr>
+      </w:pPr>
+    </w:p>
+    <w:p>
+      <w:pPr>
+        <w:spacing w:line="360" w:lineRule="auto"/>
+        <w:jc w:val="both"/>
+        <w:rPr>
+          <w:b w:val="0"/>
+          <w:sz w:val="24"/>
+          <w:szCs w:val="24"/>
+          <w:lang w:val="it-IT"/>
+        </w:rPr>
+      </w:pPr>
+    </w:p>
+    <w:p>
+      <w:pPr>
+        <w:spacing w:line="360" w:lineRule="auto"/>
+        <w:jc w:val="both"/>
+        <w:rPr>
+          <w:b w:val="0"/>
+          <w:sz w:val="24"/>
+          <w:szCs w:val="24"/>
+          <w:lang w:val="it-IT"/>
+        </w:rPr>
+      </w:pPr>
+    </w:p>
+    <w:p>
+      <w:pPr>
+        <w:spacing w:line="360" w:lineRule="auto"/>
+        <w:jc w:val="both"/>
+        <w:rPr>
+          <w:b w:val="0"/>
+          <w:sz w:val="24"/>
+          <w:szCs w:val="24"/>
+          <w:lang w:val="it-IT"/>
+        </w:rPr>
+      </w:pPr>
+    </w:p>
+    <w:p>
+      <w:pPr>
+        <w:spacing w:line="360" w:lineRule="auto"/>
+        <w:jc w:val="both"/>
+        <w:rPr>
+          <w:b w:val="0"/>
+          <w:sz w:val="24"/>
+          <w:szCs w:val="24"/>
+          <w:lang w:val="it-IT"/>
+        </w:rPr>
+      </w:pPr>
+    </w:p>
+    <w:p>
+      <w:pPr>
+        <w:spacing w:line="360" w:lineRule="auto"/>
+        <w:jc w:val="both"/>
+        <w:rPr>
+          <w:b w:val="0"/>
+          <w:sz w:val="24"/>
+          <w:szCs w:val="24"/>
+          <w:lang w:val="it-IT"/>
+        </w:rPr>
+      </w:pPr>
+    </w:p>
+    <w:p>
+      <w:pPr>
+        <w:spacing w:line="360" w:lineRule="auto"/>
+        <w:jc w:val="center"/>
+        <w:rPr>
+          <w:b w:val="0"/>
+          <w:sz w:val="24"/>
+          <w:szCs w:val="24"/>
+          <w:lang w:val="it-IT"/>
+        </w:rPr>
+      </w:pPr>
+      <w:r>
+        <w:rPr>
+          <w:b w:val="0"/>
+          <w:sz w:val="24"/>
+          <w:szCs w:val="24"/>
+          <w:lang w:val="it-IT"/>
+        </w:rPr>
+        <w:lastRenderedPageBreak/>
+        <w:t xml:space="preserve">Tabela 1 – </w:t>
+      </w:r>
+      <w:r>
+        <w:rPr>
+          <w:b w:val="0"/>
+          <w:i/>
+          <w:iCs/>
+          <w:sz w:val="24"/>
+          <w:szCs w:val="24"/>
+          <w:lang w:val="it-IT"/>
+        </w:rPr>
+        <w:t>Checklist</w:t>
+      </w:r>
+      <w:r>
+        <w:rPr>
+          <w:b w:val="0"/>
+          <w:sz w:val="24"/>
+          <w:szCs w:val="24"/>
+          <w:lang w:val="it-IT"/>
+        </w:rPr>
+        <w:t xml:space="preserve"> de Especificação dos Requisitos</w:t>
+      </w:r>
+    </w:p>
+    <w:tbl>
+      <w:tblPr>
+        <w:tblW w:w="8400" w:type="dxa"/>
+        <w:tblCellMar>
+          <w:left w:w="70" w:type="dxa"/>
+          <w:right w:w="70" w:type="dxa"/>
+        </w:tblCellMar>
+        <w:tblLook w:val="04A0" w:firstRow="1" w:lastRow="0" w:firstColumn="1" w:lastColumn="0" w:noHBand="0" w:noVBand="1"/>
+      </w:tblPr>
+      <w:tblGrid>
+        <w:gridCol w:w="3780"/>
+        <w:gridCol w:w="4620"/>
+      </w:tblGrid>
+      <w:tr>
+        <w:trPr>
+          <w:trHeight w:val="300"/>
+        </w:trPr>
+        <w:tc>
+          <w:tcPr>
+            <w:tcW w:w="8400" w:type="dxa"/>
+            <w:gridSpan w:val="2"/>
+            <w:tcBorders>
+              <w:top w:val="single" w:sz="4" w:space="0" w:color="auto"/>
+              <w:left w:val="single" w:sz="4" w:space="0" w:color="auto"/>
+              <w:bottom w:val="single" w:sz="4" w:space="0" w:color="auto"/>
+              <w:right w:val="single" w:sz="4" w:space="0" w:color="auto"/>
+            </w:tcBorders>
+            <w:shd w:val="clear" w:color="000000" w:fill="0070C0"/>
+            <w:vAlign w:val="center"/>
+            <w:hideMark/>
+          </w:tcPr>
+          <w:p>
+            <w:pPr>
+              <w:rPr>
+                <w:rFonts w:ascii="Calibri" w:hAnsi="Calibri" w:cs="Calibri"/>
+                <w:color w:val="FFFFFF"/>
+                <w:kern w:val="0"/>
+                <w:sz w:val="20"/>
+                <w:szCs w:val="20"/>
+                <w:lang w:eastAsia="pt-BR"/>
+              </w:rPr>
+            </w:pPr>
+            <w:r>
+              <w:rPr>
+                <w:rFonts w:ascii="Calibri" w:hAnsi="Calibri" w:cs="Calibri"/>
+                <w:color w:val="FFFFFF"/>
+                <w:kern w:val="0"/>
+                <w:sz w:val="20"/>
+                <w:szCs w:val="20"/>
+                <w:lang w:eastAsia="pt-BR"/>
+              </w:rPr>
+              <w:t>1. Checklist de Especificação de Requisitos</w:t>
+            </w:r>
+          </w:p>
+        </w:tc>
+      </w:tr>
+      <w:tr>
+        <w:trPr>
+          <w:trHeight w:val="300"/>
+        </w:trPr>
+        <w:tc>
+          <w:tcPr>
+            <w:tcW w:w="3780" w:type="dxa"/>
+            <w:tcBorders>
+              <w:top w:val="nil"/>
+              <w:left w:val="single" w:sz="4" w:space="0" w:color="auto"/>
+              <w:bottom w:val="single" w:sz="4" w:space="0" w:color="auto"/>
+              <w:right w:val="single" w:sz="4" w:space="0" w:color="auto"/>
+            </w:tcBorders>
+            <w:shd w:val="clear" w:color="auto" w:fill="auto"/>
+            <w:vAlign w:val="center"/>
+            <w:hideMark/>
+          </w:tcPr>
+          <w:p>
+            <w:pPr>
+              <w:rPr>
+                <w:rFonts w:ascii="Calibri" w:hAnsi="Calibri" w:cs="Calibri"/>
+                <w:color w:val="000000"/>
+                <w:kern w:val="0"/>
+                <w:sz w:val="20"/>
+                <w:szCs w:val="20"/>
+                <w:lang w:eastAsia="pt-BR"/>
+              </w:rPr>
+            </w:pPr>
+            <w:r>
+              <w:rPr>
+                <w:rFonts w:ascii="Calibri" w:hAnsi="Calibri" w:cs="Calibri"/>
+                <w:color w:val="000000"/>
+                <w:kern w:val="0"/>
+                <w:sz w:val="20"/>
+                <w:szCs w:val="20"/>
+                <w:lang w:eastAsia="pt-BR"/>
+              </w:rPr>
+              <w:t>1.1 Identificador do Requisito / História</w:t>
+            </w:r>
+          </w:p>
+        </w:tc>
+        <w:tc>
+          <w:tcPr>
+            <w:tcW w:w="4620" w:type="dxa"/>
+            <w:tcBorders>
+              <w:top w:val="nil"/>
+              <w:left w:val="nil"/>
+              <w:bottom w:val="single" w:sz="4" w:space="0" w:color="auto"/>
+              <w:right w:val="single" w:sz="4" w:space="0" w:color="auto"/>
+            </w:tcBorders>
+            <w:shd w:val="clear" w:color="auto" w:fill="auto"/>
+            <w:vAlign w:val="center"/>
+            <w:hideMark/>
+          </w:tcPr>
+          <w:p>
+            <w:pPr>
+              <w:rPr>
+                <w:rFonts w:ascii="Calibri" w:hAnsi="Calibri" w:cs="Calibri"/>
+                <w:b w:val="0"/>
+                <w:bCs w:val="0"/>
+                <w:color w:val="000000"/>
+                <w:kern w:val="0"/>
+                <w:sz w:val="20"/>
+                <w:szCs w:val="20"/>
+                <w:lang w:eastAsia="pt-BR"/>
+              </w:rPr>
+            </w:pPr>
+            <w:r>
+              <w:rPr>
+                <w:rFonts w:ascii="Calibri" w:hAnsi="Calibri" w:cs="Calibri"/>
+                <w:b w:val="0"/>
+                <w:bCs w:val="0"/>
+                <w:color w:val="000000"/>
+                <w:kern w:val="0"/>
+                <w:sz w:val="20"/>
+                <w:szCs w:val="20"/>
+                <w:lang w:eastAsia="pt-BR"/>
+              </w:rPr>
+              <w:t>[</w:t>
+            </w:r>
+            <w:r>
+              <w:rPr>
+                <w:rFonts w:ascii="Calibri" w:hAnsi="Calibri" w:cs="Calibri"/>
+                <w:b w:val="0"/>
+                <w:bCs w:val="0"/>
+                <w:color w:val="000000"/>
+                <w:kern w:val="0"/>
+                <w:sz w:val="20"/>
+                <w:szCs w:val="20"/>
+                <w:lang w:eastAsia="pt-BR"/>
+              </w:rPr>
+              <w:t>i</w:t>
+            </w:r>
+            <w:r>
+              <w:rPr>
+                <w:rFonts w:ascii="Calibri" w:hAnsi="Calibri" w:cs="Calibri"/>
+                <w:b w:val="0"/>
+                <w:bCs w:val="0"/>
+                <w:color w:val="000000"/>
+                <w:kern w:val="0"/>
+                <w:sz w:val="20"/>
+                <w:szCs w:val="20"/>
+                <w:lang w:eastAsia="pt-BR"/>
+              </w:rPr>
+              <w:t>d único]</w:t>
+            </w:r>
+          </w:p>
+        </w:tc>
+      </w:tr>
+      <w:tr>
+        <w:trPr>
+          <w:trHeight w:val="510"/>
+        </w:trPr>
+        <w:tc>
+          <w:tcPr>
+            <w:tcW w:w="3780" w:type="dxa"/>
+            <w:tcBorders>
+              <w:top w:val="nil"/>
+              <w:left w:val="single" w:sz="4" w:space="0" w:color="auto"/>
+              <w:bottom w:val="single" w:sz="4" w:space="0" w:color="auto"/>
+              <w:right w:val="single" w:sz="4" w:space="0" w:color="auto"/>
+            </w:tcBorders>
+            <w:shd w:val="clear" w:color="auto" w:fill="auto"/>
+            <w:vAlign w:val="center"/>
+            <w:hideMark/>
+          </w:tcPr>
+          <w:p>
+            <w:pPr>
+              <w:rPr>
+                <w:rFonts w:ascii="Calibri" w:hAnsi="Calibri" w:cs="Calibri"/>
+                <w:color w:val="000000"/>
+                <w:kern w:val="0"/>
+                <w:sz w:val="20"/>
+                <w:szCs w:val="20"/>
+                <w:lang w:eastAsia="pt-BR"/>
+              </w:rPr>
+            </w:pPr>
+            <w:r>
+              <w:rPr>
+                <w:rFonts w:ascii="Calibri" w:hAnsi="Calibri" w:cs="Calibri"/>
+                <w:color w:val="000000"/>
+                <w:kern w:val="0"/>
+                <w:sz w:val="20"/>
+                <w:szCs w:val="20"/>
+                <w:lang w:eastAsia="pt-BR"/>
+              </w:rPr>
+              <w:t>1.2 Descrição do Requisito / História</w:t>
+            </w:r>
+          </w:p>
+        </w:tc>
+        <w:tc>
+          <w:tcPr>
+            <w:tcW w:w="4620" w:type="dxa"/>
+            <w:tcBorders>
+              <w:top w:val="nil"/>
+              <w:left w:val="nil"/>
+              <w:bottom w:val="single" w:sz="4" w:space="0" w:color="auto"/>
+              <w:right w:val="single" w:sz="4" w:space="0" w:color="auto"/>
+            </w:tcBorders>
+            <w:shd w:val="clear" w:color="auto" w:fill="auto"/>
+            <w:vAlign w:val="center"/>
+            <w:hideMark/>
+          </w:tcPr>
+          <w:p>
+            <w:pPr>
+              <w:rPr>
+                <w:rFonts w:ascii="Calibri" w:hAnsi="Calibri" w:cs="Calibri"/>
+                <w:b w:val="0"/>
+                <w:bCs w:val="0"/>
+                <w:color w:val="000000"/>
+                <w:kern w:val="0"/>
+                <w:sz w:val="20"/>
+                <w:szCs w:val="20"/>
+                <w:lang w:eastAsia="pt-BR"/>
+              </w:rPr>
+            </w:pPr>
+            <w:r>
+              <w:rPr>
+                <w:rFonts w:ascii="Calibri" w:hAnsi="Calibri" w:cs="Calibri"/>
+                <w:b w:val="0"/>
+                <w:bCs w:val="0"/>
+                <w:color w:val="000000"/>
+                <w:kern w:val="0"/>
+                <w:sz w:val="20"/>
+                <w:szCs w:val="20"/>
+                <w:lang w:eastAsia="pt-BR"/>
+              </w:rPr>
+              <w:t>[</w:t>
+            </w:r>
+            <w:r>
+              <w:rPr>
+                <w:rFonts w:ascii="Calibri" w:hAnsi="Calibri" w:cs="Calibri"/>
+                <w:b w:val="0"/>
+                <w:bCs w:val="0"/>
+                <w:color w:val="000000"/>
+                <w:kern w:val="0"/>
+                <w:sz w:val="20"/>
+                <w:szCs w:val="20"/>
+                <w:lang w:eastAsia="pt-BR"/>
+              </w:rPr>
+              <w:t>b</w:t>
+            </w:r>
+            <w:r>
+              <w:rPr>
+                <w:rFonts w:ascii="Calibri" w:hAnsi="Calibri" w:cs="Calibri"/>
+                <w:b w:val="0"/>
+                <w:bCs w:val="0"/>
+                <w:color w:val="000000"/>
+                <w:kern w:val="0"/>
+                <w:sz w:val="20"/>
+                <w:szCs w:val="20"/>
+                <w:lang w:eastAsia="pt-BR"/>
+              </w:rPr>
+              <w:t>reve descrição, a especificação em si estará no formato BDD]</w:t>
+            </w:r>
+          </w:p>
+        </w:tc>
+      </w:tr>
+      <w:tr>
+        <w:trPr>
+          <w:trHeight w:val="300"/>
+        </w:trPr>
+        <w:tc>
+          <w:tcPr>
+            <w:tcW w:w="8400" w:type="dxa"/>
+            <w:gridSpan w:val="2"/>
+            <w:tcBorders>
+              <w:top w:val="single" w:sz="4" w:space="0" w:color="auto"/>
+              <w:left w:val="single" w:sz="4" w:space="0" w:color="auto"/>
+              <w:bottom w:val="single" w:sz="4" w:space="0" w:color="auto"/>
+              <w:right w:val="single" w:sz="4" w:space="0" w:color="auto"/>
+            </w:tcBorders>
+            <w:shd w:val="clear" w:color="000000" w:fill="0070C0"/>
+            <w:vAlign w:val="center"/>
+            <w:hideMark/>
+          </w:tcPr>
+          <w:p>
+            <w:pPr>
+              <w:rPr>
+                <w:rFonts w:ascii="Calibri" w:hAnsi="Calibri" w:cs="Calibri"/>
+                <w:color w:val="FFFFFF"/>
+                <w:kern w:val="0"/>
+                <w:sz w:val="20"/>
+                <w:szCs w:val="20"/>
+                <w:lang w:eastAsia="pt-BR"/>
+              </w:rPr>
+            </w:pPr>
+            <w:r>
+              <w:rPr>
+                <w:rFonts w:ascii="Calibri" w:hAnsi="Calibri" w:cs="Calibri"/>
+                <w:color w:val="FFFFFF"/>
+                <w:kern w:val="0"/>
+                <w:sz w:val="20"/>
+                <w:szCs w:val="20"/>
+                <w:lang w:eastAsia="pt-BR"/>
+              </w:rPr>
+              <w:t>2. Identificação Responsáveis</w:t>
+            </w:r>
+          </w:p>
+        </w:tc>
+      </w:tr>
+      <w:tr>
+        <w:trPr>
+          <w:trHeight w:val="300"/>
+        </w:trPr>
+        <w:tc>
+          <w:tcPr>
+            <w:tcW w:w="3780" w:type="dxa"/>
+            <w:tcBorders>
+              <w:top w:val="nil"/>
+              <w:left w:val="single" w:sz="4" w:space="0" w:color="auto"/>
+              <w:bottom w:val="single" w:sz="4" w:space="0" w:color="auto"/>
+              <w:right w:val="single" w:sz="4" w:space="0" w:color="auto"/>
+            </w:tcBorders>
+            <w:shd w:val="clear" w:color="auto" w:fill="auto"/>
+            <w:vAlign w:val="center"/>
+            <w:hideMark/>
+          </w:tcPr>
+          <w:p>
+            <w:pPr>
+              <w:rPr>
+                <w:rFonts w:ascii="Calibri" w:hAnsi="Calibri" w:cs="Calibri"/>
+                <w:color w:val="000000"/>
+                <w:kern w:val="0"/>
+                <w:sz w:val="20"/>
+                <w:szCs w:val="20"/>
+                <w:lang w:eastAsia="pt-BR"/>
+              </w:rPr>
+            </w:pPr>
+            <w:r>
+              <w:rPr>
+                <w:rFonts w:ascii="Calibri" w:hAnsi="Calibri" w:cs="Calibri"/>
+                <w:color w:val="000000"/>
+                <w:kern w:val="0"/>
+                <w:sz w:val="20"/>
+                <w:szCs w:val="20"/>
+                <w:lang w:eastAsia="pt-BR"/>
+              </w:rPr>
+              <w:t>2.1 PO ou Representante de Negócio</w:t>
+            </w:r>
+          </w:p>
+        </w:tc>
+        <w:tc>
+          <w:tcPr>
+            <w:tcW w:w="4620" w:type="dxa"/>
+            <w:tcBorders>
+              <w:top w:val="nil"/>
+              <w:left w:val="nil"/>
+              <w:bottom w:val="single" w:sz="4" w:space="0" w:color="auto"/>
+              <w:right w:val="single" w:sz="4" w:space="0" w:color="auto"/>
+            </w:tcBorders>
+            <w:shd w:val="clear" w:color="auto" w:fill="auto"/>
+            <w:vAlign w:val="center"/>
+            <w:hideMark/>
+          </w:tcPr>
+          <w:p>
+            <w:pPr>
+              <w:rPr>
+                <w:rFonts w:ascii="Calibri" w:hAnsi="Calibri" w:cs="Calibri"/>
+                <w:b w:val="0"/>
+                <w:bCs w:val="0"/>
+                <w:color w:val="000000"/>
+                <w:kern w:val="0"/>
+                <w:sz w:val="20"/>
+                <w:szCs w:val="20"/>
+                <w:lang w:eastAsia="pt-BR"/>
+              </w:rPr>
+            </w:pPr>
+            <w:r>
+              <w:rPr>
+                <w:rFonts w:ascii="Calibri" w:hAnsi="Calibri" w:cs="Calibri"/>
+                <w:b w:val="0"/>
+                <w:bCs w:val="0"/>
+                <w:color w:val="000000"/>
+                <w:kern w:val="0"/>
+                <w:sz w:val="20"/>
+                <w:szCs w:val="20"/>
+                <w:lang w:eastAsia="pt-BR"/>
+              </w:rPr>
+              <w:t>[</w:t>
+            </w:r>
+            <w:r>
+              <w:rPr>
+                <w:rFonts w:ascii="Calibri" w:hAnsi="Calibri" w:cs="Calibri"/>
+                <w:b w:val="0"/>
+                <w:bCs w:val="0"/>
+                <w:color w:val="000000"/>
+                <w:kern w:val="0"/>
+                <w:sz w:val="20"/>
+                <w:szCs w:val="20"/>
+                <w:lang w:eastAsia="pt-BR"/>
+              </w:rPr>
+              <w:t>n</w:t>
+            </w:r>
+            <w:r>
+              <w:rPr>
+                <w:rFonts w:ascii="Calibri" w:hAnsi="Calibri" w:cs="Calibri"/>
+                <w:b w:val="0"/>
+                <w:bCs w:val="0"/>
+                <w:color w:val="000000"/>
+                <w:kern w:val="0"/>
+                <w:sz w:val="20"/>
+                <w:szCs w:val="20"/>
+                <w:lang w:eastAsia="pt-BR"/>
+              </w:rPr>
+              <w:t>ome e e-mail]</w:t>
+            </w:r>
+          </w:p>
+        </w:tc>
+      </w:tr>
+      <w:tr>
+        <w:trPr>
+          <w:trHeight w:val="300"/>
+        </w:trPr>
+        <w:tc>
+          <w:tcPr>
+            <w:tcW w:w="3780" w:type="dxa"/>
+            <w:tcBorders>
+              <w:top w:val="nil"/>
+              <w:left w:val="single" w:sz="4" w:space="0" w:color="auto"/>
+              <w:bottom w:val="single" w:sz="4" w:space="0" w:color="auto"/>
+              <w:right w:val="single" w:sz="4" w:space="0" w:color="auto"/>
+            </w:tcBorders>
+            <w:shd w:val="clear" w:color="auto" w:fill="auto"/>
+            <w:vAlign w:val="center"/>
+            <w:hideMark/>
+          </w:tcPr>
+          <w:p>
+            <w:pPr>
+              <w:rPr>
+                <w:rFonts w:ascii="Calibri" w:hAnsi="Calibri" w:cs="Calibri"/>
+                <w:color w:val="000000"/>
+                <w:kern w:val="0"/>
+                <w:sz w:val="20"/>
+                <w:szCs w:val="20"/>
+                <w:lang w:eastAsia="pt-BR"/>
+              </w:rPr>
+            </w:pPr>
+            <w:r>
+              <w:rPr>
+                <w:rFonts w:ascii="Calibri" w:hAnsi="Calibri" w:cs="Calibri"/>
+                <w:color w:val="000000"/>
+                <w:kern w:val="0"/>
+                <w:sz w:val="20"/>
+                <w:szCs w:val="20"/>
+                <w:lang w:eastAsia="pt-BR"/>
+              </w:rPr>
+              <w:t>2.2 Engenheiro de Qualidade (QA)</w:t>
+            </w:r>
+          </w:p>
+        </w:tc>
+        <w:tc>
+          <w:tcPr>
+            <w:tcW w:w="4620" w:type="dxa"/>
+            <w:tcBorders>
+              <w:top w:val="nil"/>
+              <w:left w:val="nil"/>
+              <w:bottom w:val="single" w:sz="4" w:space="0" w:color="auto"/>
+              <w:right w:val="single" w:sz="4" w:space="0" w:color="auto"/>
+            </w:tcBorders>
+            <w:shd w:val="clear" w:color="auto" w:fill="auto"/>
+            <w:vAlign w:val="center"/>
+            <w:hideMark/>
+          </w:tcPr>
+          <w:p>
+            <w:pPr>
+              <w:rPr>
+                <w:rFonts w:ascii="Calibri" w:hAnsi="Calibri" w:cs="Calibri"/>
+                <w:b w:val="0"/>
+                <w:bCs w:val="0"/>
+                <w:color w:val="000000"/>
+                <w:kern w:val="0"/>
+                <w:sz w:val="20"/>
+                <w:szCs w:val="20"/>
+                <w:lang w:eastAsia="pt-BR"/>
+              </w:rPr>
+            </w:pPr>
+            <w:r>
+              <w:rPr>
+                <w:rFonts w:ascii="Calibri" w:hAnsi="Calibri" w:cs="Calibri"/>
+                <w:b w:val="0"/>
+                <w:bCs w:val="0"/>
+                <w:color w:val="000000"/>
+                <w:kern w:val="0"/>
+                <w:sz w:val="20"/>
+                <w:szCs w:val="20"/>
+                <w:lang w:eastAsia="pt-BR"/>
+              </w:rPr>
+              <w:t>[</w:t>
+            </w:r>
+            <w:r>
+              <w:rPr>
+                <w:rFonts w:ascii="Calibri" w:hAnsi="Calibri" w:cs="Calibri"/>
+                <w:b w:val="0"/>
+                <w:bCs w:val="0"/>
+                <w:color w:val="000000"/>
+                <w:kern w:val="0"/>
+                <w:sz w:val="20"/>
+                <w:szCs w:val="20"/>
+                <w:lang w:eastAsia="pt-BR"/>
+              </w:rPr>
+              <w:t>n</w:t>
+            </w:r>
+            <w:r>
+              <w:rPr>
+                <w:rFonts w:ascii="Calibri" w:hAnsi="Calibri" w:cs="Calibri"/>
+                <w:b w:val="0"/>
+                <w:bCs w:val="0"/>
+                <w:color w:val="000000"/>
+                <w:kern w:val="0"/>
+                <w:sz w:val="20"/>
+                <w:szCs w:val="20"/>
+                <w:lang w:eastAsia="pt-BR"/>
+              </w:rPr>
+              <w:t>ome e e-mail]</w:t>
+            </w:r>
+          </w:p>
+        </w:tc>
+      </w:tr>
+      <w:tr>
+        <w:trPr>
+          <w:trHeight w:val="300"/>
+        </w:trPr>
+        <w:tc>
+          <w:tcPr>
+            <w:tcW w:w="3780" w:type="dxa"/>
+            <w:tcBorders>
+              <w:top w:val="nil"/>
+              <w:left w:val="single" w:sz="4" w:space="0" w:color="auto"/>
+              <w:bottom w:val="single" w:sz="4" w:space="0" w:color="auto"/>
+              <w:right w:val="single" w:sz="4" w:space="0" w:color="auto"/>
+            </w:tcBorders>
+            <w:shd w:val="clear" w:color="auto" w:fill="auto"/>
+            <w:vAlign w:val="center"/>
+            <w:hideMark/>
+          </w:tcPr>
+          <w:p>
+            <w:pPr>
+              <w:rPr>
+                <w:rFonts w:ascii="Calibri" w:hAnsi="Calibri" w:cs="Calibri"/>
+                <w:color w:val="000000"/>
+                <w:kern w:val="0"/>
+                <w:sz w:val="20"/>
+                <w:szCs w:val="20"/>
+                <w:lang w:eastAsia="pt-BR"/>
+              </w:rPr>
+            </w:pPr>
+            <w:r>
+              <w:rPr>
+                <w:rFonts w:ascii="Calibri" w:hAnsi="Calibri" w:cs="Calibri"/>
+                <w:color w:val="000000"/>
+                <w:kern w:val="0"/>
+                <w:sz w:val="20"/>
+                <w:szCs w:val="20"/>
+                <w:lang w:eastAsia="pt-BR"/>
+              </w:rPr>
+              <w:t>2.3 Desenvolvedor</w:t>
+            </w:r>
+          </w:p>
+        </w:tc>
+        <w:tc>
+          <w:tcPr>
+            <w:tcW w:w="4620" w:type="dxa"/>
+            <w:tcBorders>
+              <w:top w:val="nil"/>
+              <w:left w:val="nil"/>
+              <w:bottom w:val="single" w:sz="4" w:space="0" w:color="auto"/>
+              <w:right w:val="single" w:sz="4" w:space="0" w:color="auto"/>
+            </w:tcBorders>
+            <w:shd w:val="clear" w:color="auto" w:fill="auto"/>
+            <w:vAlign w:val="center"/>
+            <w:hideMark/>
+          </w:tcPr>
+          <w:p>
+            <w:pPr>
+              <w:rPr>
+                <w:rFonts w:ascii="Calibri" w:hAnsi="Calibri" w:cs="Calibri"/>
+                <w:b w:val="0"/>
+                <w:bCs w:val="0"/>
+                <w:color w:val="000000"/>
+                <w:kern w:val="0"/>
+                <w:sz w:val="20"/>
+                <w:szCs w:val="20"/>
+                <w:lang w:eastAsia="pt-BR"/>
+              </w:rPr>
+            </w:pPr>
+            <w:r>
+              <w:rPr>
+                <w:rFonts w:ascii="Calibri" w:hAnsi="Calibri" w:cs="Calibri"/>
+                <w:b w:val="0"/>
+                <w:bCs w:val="0"/>
+                <w:color w:val="000000"/>
+                <w:kern w:val="0"/>
+                <w:sz w:val="20"/>
+                <w:szCs w:val="20"/>
+                <w:lang w:eastAsia="pt-BR"/>
+              </w:rPr>
+              <w:t>[</w:t>
+            </w:r>
+            <w:r>
+              <w:rPr>
+                <w:rFonts w:ascii="Calibri" w:hAnsi="Calibri" w:cs="Calibri"/>
+                <w:b w:val="0"/>
+                <w:bCs w:val="0"/>
+                <w:color w:val="000000"/>
+                <w:kern w:val="0"/>
+                <w:sz w:val="20"/>
+                <w:szCs w:val="20"/>
+                <w:lang w:eastAsia="pt-BR"/>
+              </w:rPr>
+              <w:t>n</w:t>
+            </w:r>
+            <w:r>
+              <w:rPr>
+                <w:rFonts w:ascii="Calibri" w:hAnsi="Calibri" w:cs="Calibri"/>
+                <w:b w:val="0"/>
+                <w:bCs w:val="0"/>
+                <w:color w:val="000000"/>
+                <w:kern w:val="0"/>
+                <w:sz w:val="20"/>
+                <w:szCs w:val="20"/>
+                <w:lang w:eastAsia="pt-BR"/>
+              </w:rPr>
+              <w:t>ome e e-mail]</w:t>
+            </w:r>
+          </w:p>
+        </w:tc>
+      </w:tr>
+      <w:tr>
+        <w:trPr>
+          <w:trHeight w:val="300"/>
+        </w:trPr>
+        <w:tc>
+          <w:tcPr>
+            <w:tcW w:w="8400" w:type="dxa"/>
+            <w:gridSpan w:val="2"/>
+            <w:tcBorders>
+              <w:top w:val="single" w:sz="4" w:space="0" w:color="auto"/>
+              <w:left w:val="single" w:sz="4" w:space="0" w:color="auto"/>
+              <w:bottom w:val="single" w:sz="4" w:space="0" w:color="auto"/>
+              <w:right w:val="single" w:sz="4" w:space="0" w:color="auto"/>
+            </w:tcBorders>
+            <w:shd w:val="clear" w:color="000000" w:fill="0070C0"/>
+            <w:vAlign w:val="center"/>
+            <w:hideMark/>
+          </w:tcPr>
+          <w:p>
+            <w:pPr>
+              <w:rPr>
+                <w:rFonts w:ascii="Calibri" w:hAnsi="Calibri" w:cs="Calibri"/>
+                <w:color w:val="FFFFFF"/>
+                <w:kern w:val="0"/>
+                <w:sz w:val="20"/>
+                <w:szCs w:val="20"/>
+                <w:lang w:eastAsia="pt-BR"/>
+              </w:rPr>
+            </w:pPr>
+            <w:r>
+              <w:rPr>
+                <w:rFonts w:ascii="Calibri" w:hAnsi="Calibri" w:cs="Calibri"/>
+                <w:color w:val="FFFFFF"/>
+                <w:kern w:val="0"/>
+                <w:sz w:val="20"/>
+                <w:szCs w:val="20"/>
+                <w:lang w:eastAsia="pt-BR"/>
+              </w:rPr>
+              <w:t>3. Identificação Envolvidos</w:t>
+            </w:r>
+          </w:p>
+        </w:tc>
+      </w:tr>
+      <w:tr>
+        <w:trPr>
+          <w:trHeight w:val="510"/>
+        </w:trPr>
+        <w:tc>
+          <w:tcPr>
+            <w:tcW w:w="3780" w:type="dxa"/>
+            <w:tcBorders>
+              <w:top w:val="nil"/>
+              <w:left w:val="single" w:sz="4" w:space="0" w:color="auto"/>
+              <w:bottom w:val="single" w:sz="4" w:space="0" w:color="auto"/>
+              <w:right w:val="single" w:sz="4" w:space="0" w:color="auto"/>
+            </w:tcBorders>
+            <w:shd w:val="clear" w:color="auto" w:fill="auto"/>
+            <w:vAlign w:val="center"/>
+            <w:hideMark/>
+          </w:tcPr>
+          <w:p>
+            <w:pPr>
+              <w:rPr>
+                <w:rFonts w:ascii="Calibri" w:hAnsi="Calibri" w:cs="Calibri"/>
+                <w:color w:val="000000"/>
+                <w:kern w:val="0"/>
+                <w:sz w:val="20"/>
+                <w:szCs w:val="20"/>
+                <w:lang w:eastAsia="pt-BR"/>
+              </w:rPr>
+            </w:pPr>
+            <w:r>
+              <w:rPr>
+                <w:rFonts w:ascii="Calibri" w:hAnsi="Calibri" w:cs="Calibri"/>
+                <w:color w:val="000000"/>
+                <w:kern w:val="0"/>
+                <w:sz w:val="20"/>
+                <w:szCs w:val="20"/>
+                <w:lang w:eastAsia="pt-BR"/>
+              </w:rPr>
+              <w:t>3.1 Domínio do sistema mantido pelo time envolvido</w:t>
+            </w:r>
+          </w:p>
+        </w:tc>
+        <w:tc>
+          <w:tcPr>
+            <w:tcW w:w="4620" w:type="dxa"/>
+            <w:tcBorders>
+              <w:top w:val="nil"/>
+              <w:left w:val="nil"/>
+              <w:bottom w:val="single" w:sz="4" w:space="0" w:color="auto"/>
+              <w:right w:val="single" w:sz="4" w:space="0" w:color="auto"/>
+            </w:tcBorders>
+            <w:shd w:val="clear" w:color="auto" w:fill="auto"/>
+            <w:vAlign w:val="center"/>
+            <w:hideMark/>
+          </w:tcPr>
+          <w:p>
+            <w:pPr>
+              <w:rPr>
+                <w:rFonts w:ascii="Calibri" w:hAnsi="Calibri" w:cs="Calibri"/>
+                <w:b w:val="0"/>
+                <w:bCs w:val="0"/>
+                <w:color w:val="000000"/>
+                <w:kern w:val="0"/>
+                <w:sz w:val="20"/>
+                <w:szCs w:val="20"/>
+                <w:lang w:eastAsia="pt-BR"/>
+              </w:rPr>
+            </w:pPr>
+            <w:r>
+              <w:rPr>
+                <w:rFonts w:ascii="Calibri" w:hAnsi="Calibri" w:cs="Calibri"/>
+                <w:b w:val="0"/>
+                <w:bCs w:val="0"/>
+                <w:color w:val="000000"/>
+                <w:kern w:val="0"/>
+                <w:sz w:val="20"/>
+                <w:szCs w:val="20"/>
+                <w:lang w:eastAsia="pt-BR"/>
+              </w:rPr>
+              <w:t>[</w:t>
+            </w:r>
+            <w:r>
+              <w:rPr>
+                <w:rFonts w:ascii="Calibri" w:hAnsi="Calibri" w:cs="Calibri"/>
+                <w:b w:val="0"/>
+                <w:bCs w:val="0"/>
+                <w:color w:val="000000"/>
+                <w:kern w:val="0"/>
+                <w:sz w:val="20"/>
+                <w:szCs w:val="20"/>
+                <w:lang w:eastAsia="pt-BR"/>
+              </w:rPr>
+              <w:t>d</w:t>
+            </w:r>
+            <w:r>
+              <w:rPr>
+                <w:rFonts w:ascii="Calibri" w:hAnsi="Calibri" w:cs="Calibri"/>
+                <w:b w:val="0"/>
+                <w:bCs w:val="0"/>
+                <w:color w:val="000000"/>
+                <w:kern w:val="0"/>
+                <w:sz w:val="20"/>
+                <w:szCs w:val="20"/>
+                <w:lang w:eastAsia="pt-BR"/>
+              </w:rPr>
+              <w:t>escrição do domínio do sistema, exemplo: Transferências Bancárias]</w:t>
+            </w:r>
+          </w:p>
+        </w:tc>
+      </w:tr>
+      <w:tr>
+        <w:trPr>
+          <w:trHeight w:val="300"/>
+        </w:trPr>
+        <w:tc>
+          <w:tcPr>
+            <w:tcW w:w="3780" w:type="dxa"/>
+            <w:tcBorders>
+              <w:top w:val="nil"/>
+              <w:left w:val="single" w:sz="4" w:space="0" w:color="auto"/>
+              <w:bottom w:val="single" w:sz="4" w:space="0" w:color="auto"/>
+              <w:right w:val="single" w:sz="4" w:space="0" w:color="auto"/>
+            </w:tcBorders>
+            <w:shd w:val="clear" w:color="auto" w:fill="auto"/>
+            <w:vAlign w:val="center"/>
+            <w:hideMark/>
+          </w:tcPr>
+          <w:p>
+            <w:pPr>
+              <w:rPr>
+                <w:rFonts w:ascii="Calibri" w:hAnsi="Calibri" w:cs="Calibri"/>
+                <w:color w:val="000000"/>
+                <w:kern w:val="0"/>
+                <w:sz w:val="20"/>
+                <w:szCs w:val="20"/>
+                <w:lang w:eastAsia="pt-BR"/>
+              </w:rPr>
+            </w:pPr>
+            <w:r>
+              <w:rPr>
+                <w:rFonts w:ascii="Calibri" w:hAnsi="Calibri" w:cs="Calibri"/>
+                <w:color w:val="000000"/>
+                <w:kern w:val="0"/>
+                <w:sz w:val="20"/>
+                <w:szCs w:val="20"/>
+                <w:lang w:eastAsia="pt-BR"/>
+              </w:rPr>
+              <w:t>3.2 PO ou Representante de Negócio</w:t>
+            </w:r>
+          </w:p>
+        </w:tc>
+        <w:tc>
+          <w:tcPr>
+            <w:tcW w:w="4620" w:type="dxa"/>
+            <w:tcBorders>
+              <w:top w:val="nil"/>
+              <w:left w:val="nil"/>
+              <w:bottom w:val="single" w:sz="4" w:space="0" w:color="auto"/>
+              <w:right w:val="single" w:sz="4" w:space="0" w:color="auto"/>
+            </w:tcBorders>
+            <w:shd w:val="clear" w:color="auto" w:fill="auto"/>
+            <w:vAlign w:val="center"/>
+            <w:hideMark/>
+          </w:tcPr>
+          <w:p>
+            <w:pPr>
+              <w:rPr>
+                <w:rFonts w:ascii="Calibri" w:hAnsi="Calibri" w:cs="Calibri"/>
+                <w:b w:val="0"/>
+                <w:bCs w:val="0"/>
+                <w:color w:val="000000"/>
+                <w:kern w:val="0"/>
+                <w:sz w:val="20"/>
+                <w:szCs w:val="20"/>
+                <w:lang w:eastAsia="pt-BR"/>
+              </w:rPr>
+            </w:pPr>
+            <w:r>
+              <w:rPr>
+                <w:rFonts w:ascii="Calibri" w:hAnsi="Calibri" w:cs="Calibri"/>
+                <w:b w:val="0"/>
+                <w:bCs w:val="0"/>
+                <w:color w:val="000000"/>
+                <w:kern w:val="0"/>
+                <w:sz w:val="20"/>
+                <w:szCs w:val="20"/>
+                <w:lang w:eastAsia="pt-BR"/>
+              </w:rPr>
+              <w:t>[</w:t>
+            </w:r>
+            <w:r>
+              <w:rPr>
+                <w:rFonts w:ascii="Calibri" w:hAnsi="Calibri" w:cs="Calibri"/>
+                <w:b w:val="0"/>
+                <w:bCs w:val="0"/>
+                <w:color w:val="000000"/>
+                <w:kern w:val="0"/>
+                <w:sz w:val="20"/>
+                <w:szCs w:val="20"/>
+                <w:lang w:eastAsia="pt-BR"/>
+              </w:rPr>
+              <w:t>n</w:t>
+            </w:r>
+            <w:r>
+              <w:rPr>
+                <w:rFonts w:ascii="Calibri" w:hAnsi="Calibri" w:cs="Calibri"/>
+                <w:b w:val="0"/>
+                <w:bCs w:val="0"/>
+                <w:color w:val="000000"/>
+                <w:kern w:val="0"/>
+                <w:sz w:val="20"/>
+                <w:szCs w:val="20"/>
+                <w:lang w:eastAsia="pt-BR"/>
+              </w:rPr>
+              <w:t>ome e e-mail]</w:t>
+            </w:r>
+          </w:p>
+        </w:tc>
+      </w:tr>
+      <w:tr>
+        <w:trPr>
+          <w:trHeight w:val="300"/>
+        </w:trPr>
+        <w:tc>
+          <w:tcPr>
+            <w:tcW w:w="3780" w:type="dxa"/>
+            <w:tcBorders>
+              <w:top w:val="nil"/>
+              <w:left w:val="single" w:sz="4" w:space="0" w:color="auto"/>
+              <w:bottom w:val="single" w:sz="4" w:space="0" w:color="auto"/>
+              <w:right w:val="single" w:sz="4" w:space="0" w:color="auto"/>
+            </w:tcBorders>
+            <w:shd w:val="clear" w:color="auto" w:fill="auto"/>
+            <w:vAlign w:val="center"/>
+            <w:hideMark/>
+          </w:tcPr>
+          <w:p>
+            <w:pPr>
+              <w:rPr>
+                <w:rFonts w:ascii="Calibri" w:hAnsi="Calibri" w:cs="Calibri"/>
+                <w:color w:val="000000"/>
+                <w:kern w:val="0"/>
+                <w:sz w:val="20"/>
+                <w:szCs w:val="20"/>
+                <w:lang w:eastAsia="pt-BR"/>
+              </w:rPr>
+            </w:pPr>
+            <w:r>
+              <w:rPr>
+                <w:rFonts w:ascii="Calibri" w:hAnsi="Calibri" w:cs="Calibri"/>
+                <w:color w:val="000000"/>
+                <w:kern w:val="0"/>
+                <w:sz w:val="20"/>
+                <w:szCs w:val="20"/>
+                <w:lang w:eastAsia="pt-BR"/>
+              </w:rPr>
+              <w:t>3.3 Engenheiro de Qualidade (QA)</w:t>
+            </w:r>
+          </w:p>
+        </w:tc>
+        <w:tc>
+          <w:tcPr>
+            <w:tcW w:w="4620" w:type="dxa"/>
+            <w:tcBorders>
+              <w:top w:val="nil"/>
+              <w:left w:val="nil"/>
+              <w:bottom w:val="single" w:sz="4" w:space="0" w:color="auto"/>
+              <w:right w:val="single" w:sz="4" w:space="0" w:color="auto"/>
+            </w:tcBorders>
+            <w:shd w:val="clear" w:color="auto" w:fill="auto"/>
+            <w:vAlign w:val="center"/>
+            <w:hideMark/>
+          </w:tcPr>
+          <w:p>
+            <w:pPr>
+              <w:rPr>
+                <w:rFonts w:ascii="Calibri" w:hAnsi="Calibri" w:cs="Calibri"/>
+                <w:b w:val="0"/>
+                <w:bCs w:val="0"/>
+                <w:color w:val="000000"/>
+                <w:kern w:val="0"/>
+                <w:sz w:val="20"/>
+                <w:szCs w:val="20"/>
+                <w:lang w:eastAsia="pt-BR"/>
+              </w:rPr>
+            </w:pPr>
+            <w:r>
+              <w:rPr>
+                <w:rFonts w:ascii="Calibri" w:hAnsi="Calibri" w:cs="Calibri"/>
+                <w:b w:val="0"/>
+                <w:bCs w:val="0"/>
+                <w:color w:val="000000"/>
+                <w:kern w:val="0"/>
+                <w:sz w:val="20"/>
+                <w:szCs w:val="20"/>
+                <w:lang w:eastAsia="pt-BR"/>
+              </w:rPr>
+              <w:t>[</w:t>
+            </w:r>
+            <w:r>
+              <w:rPr>
+                <w:rFonts w:ascii="Calibri" w:hAnsi="Calibri" w:cs="Calibri"/>
+                <w:b w:val="0"/>
+                <w:bCs w:val="0"/>
+                <w:color w:val="000000"/>
+                <w:kern w:val="0"/>
+                <w:sz w:val="20"/>
+                <w:szCs w:val="20"/>
+                <w:lang w:eastAsia="pt-BR"/>
+              </w:rPr>
+              <w:t>n</w:t>
+            </w:r>
+            <w:r>
+              <w:rPr>
+                <w:rFonts w:ascii="Calibri" w:hAnsi="Calibri" w:cs="Calibri"/>
+                <w:b w:val="0"/>
+                <w:bCs w:val="0"/>
+                <w:color w:val="000000"/>
+                <w:kern w:val="0"/>
+                <w:sz w:val="20"/>
+                <w:szCs w:val="20"/>
+                <w:lang w:eastAsia="pt-BR"/>
+              </w:rPr>
+              <w:t>ome e e-mail]</w:t>
+            </w:r>
+          </w:p>
+        </w:tc>
+      </w:tr>
+      <w:tr>
+        <w:trPr>
+          <w:trHeight w:val="300"/>
+        </w:trPr>
+        <w:tc>
+          <w:tcPr>
+            <w:tcW w:w="3780" w:type="dxa"/>
+            <w:tcBorders>
+              <w:top w:val="nil"/>
+              <w:left w:val="single" w:sz="4" w:space="0" w:color="auto"/>
+              <w:bottom w:val="single" w:sz="4" w:space="0" w:color="auto"/>
+              <w:right w:val="single" w:sz="4" w:space="0" w:color="auto"/>
+            </w:tcBorders>
+            <w:shd w:val="clear" w:color="auto" w:fill="auto"/>
+            <w:vAlign w:val="center"/>
+            <w:hideMark/>
+          </w:tcPr>
+          <w:p>
+            <w:pPr>
+              <w:rPr>
+                <w:rFonts w:ascii="Calibri" w:hAnsi="Calibri" w:cs="Calibri"/>
+                <w:color w:val="000000"/>
+                <w:kern w:val="0"/>
+                <w:sz w:val="20"/>
+                <w:szCs w:val="20"/>
+                <w:lang w:eastAsia="pt-BR"/>
+              </w:rPr>
+            </w:pPr>
+            <w:r>
+              <w:rPr>
+                <w:rFonts w:ascii="Calibri" w:hAnsi="Calibri" w:cs="Calibri"/>
+                <w:color w:val="000000"/>
+                <w:kern w:val="0"/>
+                <w:sz w:val="20"/>
+                <w:szCs w:val="20"/>
+                <w:lang w:eastAsia="pt-BR"/>
+              </w:rPr>
+              <w:t>3.4 Desenvolvedor</w:t>
+            </w:r>
+          </w:p>
+        </w:tc>
+        <w:tc>
+          <w:tcPr>
+            <w:tcW w:w="4620" w:type="dxa"/>
+            <w:tcBorders>
+              <w:top w:val="nil"/>
+              <w:left w:val="nil"/>
+              <w:bottom w:val="single" w:sz="4" w:space="0" w:color="auto"/>
+              <w:right w:val="single" w:sz="4" w:space="0" w:color="auto"/>
+            </w:tcBorders>
+            <w:shd w:val="clear" w:color="auto" w:fill="auto"/>
+            <w:vAlign w:val="center"/>
+            <w:hideMark/>
+          </w:tcPr>
+          <w:p>
+            <w:pPr>
+              <w:rPr>
+                <w:rFonts w:ascii="Calibri" w:hAnsi="Calibri" w:cs="Calibri"/>
+                <w:b w:val="0"/>
+                <w:bCs w:val="0"/>
+                <w:color w:val="000000"/>
+                <w:kern w:val="0"/>
+                <w:sz w:val="20"/>
+                <w:szCs w:val="20"/>
+                <w:lang w:eastAsia="pt-BR"/>
+              </w:rPr>
+            </w:pPr>
+            <w:r>
+              <w:rPr>
+                <w:rFonts w:ascii="Calibri" w:hAnsi="Calibri" w:cs="Calibri"/>
+                <w:b w:val="0"/>
+                <w:bCs w:val="0"/>
+                <w:color w:val="000000"/>
+                <w:kern w:val="0"/>
+                <w:sz w:val="20"/>
+                <w:szCs w:val="20"/>
+                <w:lang w:eastAsia="pt-BR"/>
+              </w:rPr>
+              <w:t>[</w:t>
+            </w:r>
+            <w:r>
+              <w:rPr>
+                <w:rFonts w:ascii="Calibri" w:hAnsi="Calibri" w:cs="Calibri"/>
+                <w:b w:val="0"/>
+                <w:bCs w:val="0"/>
+                <w:color w:val="000000"/>
+                <w:kern w:val="0"/>
+                <w:sz w:val="20"/>
+                <w:szCs w:val="20"/>
+                <w:lang w:eastAsia="pt-BR"/>
+              </w:rPr>
+              <w:t>n</w:t>
+            </w:r>
+            <w:r>
+              <w:rPr>
+                <w:rFonts w:ascii="Calibri" w:hAnsi="Calibri" w:cs="Calibri"/>
+                <w:b w:val="0"/>
+                <w:bCs w:val="0"/>
+                <w:color w:val="000000"/>
+                <w:kern w:val="0"/>
+                <w:sz w:val="20"/>
+                <w:szCs w:val="20"/>
+                <w:lang w:eastAsia="pt-BR"/>
+              </w:rPr>
+              <w:t>ome e e-mail]</w:t>
+            </w:r>
+          </w:p>
+        </w:tc>
+      </w:tr>
+      <w:tr>
+        <w:trPr>
+          <w:trHeight w:val="300"/>
+        </w:trPr>
+        <w:tc>
+          <w:tcPr>
+            <w:tcW w:w="8400" w:type="dxa"/>
+            <w:gridSpan w:val="2"/>
+            <w:tcBorders>
+              <w:top w:val="single" w:sz="4" w:space="0" w:color="auto"/>
+              <w:left w:val="single" w:sz="4" w:space="0" w:color="auto"/>
+              <w:bottom w:val="single" w:sz="4" w:space="0" w:color="auto"/>
+              <w:right w:val="single" w:sz="4" w:space="0" w:color="auto"/>
+            </w:tcBorders>
+            <w:shd w:val="clear" w:color="000000" w:fill="0070C0"/>
+            <w:vAlign w:val="center"/>
+            <w:hideMark/>
+          </w:tcPr>
+          <w:p>
+            <w:pPr>
+              <w:rPr>
+                <w:rFonts w:ascii="Calibri" w:hAnsi="Calibri" w:cs="Calibri"/>
+                <w:color w:val="FFFFFF"/>
+                <w:kern w:val="0"/>
+                <w:sz w:val="20"/>
+                <w:szCs w:val="20"/>
+                <w:lang w:eastAsia="pt-BR"/>
+              </w:rPr>
+            </w:pPr>
+            <w:r>
+              <w:rPr>
+                <w:rFonts w:ascii="Calibri" w:hAnsi="Calibri" w:cs="Calibri"/>
+                <w:color w:val="FFFFFF"/>
+                <w:kern w:val="0"/>
+                <w:sz w:val="20"/>
+                <w:szCs w:val="20"/>
+                <w:lang w:eastAsia="pt-BR"/>
+              </w:rPr>
+              <w:t>4. Refinamento dos requisitos entre os responsáveis</w:t>
+            </w:r>
+          </w:p>
+        </w:tc>
+      </w:tr>
+      <w:tr>
+        <w:trPr>
+          <w:trHeight w:val="765"/>
+        </w:trPr>
+        <w:tc>
+          <w:tcPr>
+            <w:tcW w:w="3780" w:type="dxa"/>
+            <w:tcBorders>
+              <w:top w:val="nil"/>
+              <w:left w:val="single" w:sz="4" w:space="0" w:color="auto"/>
+              <w:bottom w:val="single" w:sz="4" w:space="0" w:color="auto"/>
+              <w:right w:val="single" w:sz="4" w:space="0" w:color="auto"/>
+            </w:tcBorders>
+            <w:shd w:val="clear" w:color="auto" w:fill="auto"/>
+            <w:vAlign w:val="center"/>
+            <w:hideMark/>
+          </w:tcPr>
+          <w:p>
+            <w:pPr>
+              <w:rPr>
+                <w:rFonts w:ascii="Calibri" w:hAnsi="Calibri" w:cs="Calibri"/>
+                <w:color w:val="000000"/>
+                <w:kern w:val="0"/>
+                <w:sz w:val="20"/>
+                <w:szCs w:val="20"/>
+                <w:lang w:eastAsia="pt-BR"/>
+              </w:rPr>
+            </w:pPr>
+            <w:r>
+              <w:rPr>
+                <w:rFonts w:ascii="Calibri" w:hAnsi="Calibri" w:cs="Calibri"/>
+                <w:color w:val="000000"/>
+                <w:kern w:val="0"/>
+                <w:sz w:val="20"/>
+                <w:szCs w:val="20"/>
+                <w:lang w:eastAsia="pt-BR"/>
+              </w:rPr>
+              <w:t>4.1 Houve reunião de refinamento e especificação de requisitos entre os responsáveis?</w:t>
+            </w:r>
+          </w:p>
+        </w:tc>
+        <w:tc>
+          <w:tcPr>
+            <w:tcW w:w="4620" w:type="dxa"/>
+            <w:tcBorders>
+              <w:top w:val="nil"/>
+              <w:left w:val="nil"/>
+              <w:bottom w:val="single" w:sz="4" w:space="0" w:color="auto"/>
+              <w:right w:val="single" w:sz="4" w:space="0" w:color="auto"/>
+            </w:tcBorders>
+            <w:shd w:val="clear" w:color="auto" w:fill="auto"/>
+            <w:vAlign w:val="center"/>
+            <w:hideMark/>
+          </w:tcPr>
+          <w:p>
+            <w:pPr>
+              <w:rPr>
+                <w:rFonts w:ascii="Calibri" w:hAnsi="Calibri" w:cs="Calibri"/>
+                <w:b w:val="0"/>
+                <w:bCs w:val="0"/>
+                <w:color w:val="000000"/>
+                <w:kern w:val="0"/>
+                <w:sz w:val="20"/>
+                <w:szCs w:val="20"/>
+                <w:lang w:eastAsia="pt-BR"/>
+              </w:rPr>
+            </w:pPr>
+            <w:r>
+              <w:rPr>
+                <w:rFonts w:ascii="Calibri" w:hAnsi="Calibri" w:cs="Calibri"/>
+                <w:b w:val="0"/>
+                <w:bCs w:val="0"/>
+                <w:color w:val="000000"/>
+                <w:kern w:val="0"/>
+                <w:sz w:val="20"/>
+                <w:szCs w:val="20"/>
+                <w:lang w:eastAsia="pt-BR"/>
+              </w:rPr>
+              <w:t>[marcar com "x" para sim, deixar em branco para não]</w:t>
+            </w:r>
+          </w:p>
+        </w:tc>
+      </w:tr>
+      <w:tr>
+        <w:trPr>
+          <w:trHeight w:val="510"/>
+        </w:trPr>
+        <w:tc>
+          <w:tcPr>
+            <w:tcW w:w="3780" w:type="dxa"/>
+            <w:tcBorders>
+              <w:top w:val="nil"/>
+              <w:left w:val="single" w:sz="4" w:space="0" w:color="auto"/>
+              <w:bottom w:val="single" w:sz="4" w:space="0" w:color="auto"/>
+              <w:right w:val="single" w:sz="4" w:space="0" w:color="auto"/>
+            </w:tcBorders>
+            <w:shd w:val="clear" w:color="auto" w:fill="auto"/>
+            <w:vAlign w:val="center"/>
+            <w:hideMark/>
+          </w:tcPr>
+          <w:p>
+            <w:pPr>
+              <w:rPr>
+                <w:rFonts w:ascii="Calibri" w:hAnsi="Calibri" w:cs="Calibri"/>
+                <w:color w:val="000000"/>
+                <w:kern w:val="0"/>
+                <w:sz w:val="20"/>
+                <w:szCs w:val="20"/>
+                <w:lang w:eastAsia="pt-BR"/>
+              </w:rPr>
+            </w:pPr>
+            <w:r>
+              <w:rPr>
+                <w:rFonts w:ascii="Calibri" w:hAnsi="Calibri" w:cs="Calibri"/>
+                <w:color w:val="000000"/>
+                <w:kern w:val="0"/>
+                <w:sz w:val="20"/>
+                <w:szCs w:val="20"/>
+                <w:lang w:eastAsia="pt-BR"/>
+              </w:rPr>
+              <w:t>4.2 A especificação de requisitos está em formato BDD?</w:t>
+            </w:r>
+          </w:p>
+        </w:tc>
+        <w:tc>
+          <w:tcPr>
+            <w:tcW w:w="4620" w:type="dxa"/>
+            <w:tcBorders>
+              <w:top w:val="nil"/>
+              <w:left w:val="nil"/>
+              <w:bottom w:val="single" w:sz="4" w:space="0" w:color="auto"/>
+              <w:right w:val="single" w:sz="4" w:space="0" w:color="auto"/>
+            </w:tcBorders>
+            <w:shd w:val="clear" w:color="auto" w:fill="auto"/>
+            <w:vAlign w:val="center"/>
+            <w:hideMark/>
+          </w:tcPr>
+          <w:p>
+            <w:pPr>
+              <w:rPr>
+                <w:rFonts w:ascii="Calibri" w:hAnsi="Calibri" w:cs="Calibri"/>
+                <w:b w:val="0"/>
+                <w:bCs w:val="0"/>
+                <w:color w:val="000000"/>
+                <w:kern w:val="0"/>
+                <w:sz w:val="20"/>
+                <w:szCs w:val="20"/>
+                <w:lang w:eastAsia="pt-BR"/>
+              </w:rPr>
+            </w:pPr>
+            <w:r>
+              <w:rPr>
+                <w:rFonts w:ascii="Calibri" w:hAnsi="Calibri" w:cs="Calibri"/>
+                <w:b w:val="0"/>
+                <w:bCs w:val="0"/>
+                <w:color w:val="000000"/>
+                <w:kern w:val="0"/>
+                <w:sz w:val="20"/>
+                <w:szCs w:val="20"/>
+                <w:lang w:eastAsia="pt-BR"/>
+              </w:rPr>
+              <w:t>[marcar com "x" para sim, deixar em branco para não]</w:t>
+            </w:r>
+          </w:p>
+        </w:tc>
+      </w:tr>
+      <w:tr>
+        <w:trPr>
+          <w:trHeight w:val="510"/>
+        </w:trPr>
+        <w:tc>
+          <w:tcPr>
+            <w:tcW w:w="3780" w:type="dxa"/>
+            <w:tcBorders>
+              <w:top w:val="nil"/>
+              <w:left w:val="single" w:sz="4" w:space="0" w:color="auto"/>
+              <w:bottom w:val="single" w:sz="4" w:space="0" w:color="auto"/>
+              <w:right w:val="single" w:sz="4" w:space="0" w:color="auto"/>
+            </w:tcBorders>
+            <w:shd w:val="clear" w:color="auto" w:fill="auto"/>
+            <w:vAlign w:val="center"/>
+            <w:hideMark/>
+          </w:tcPr>
+          <w:p>
+            <w:pPr>
+              <w:rPr>
+                <w:rFonts w:ascii="Calibri" w:hAnsi="Calibri" w:cs="Calibri"/>
+                <w:color w:val="000000"/>
+                <w:kern w:val="0"/>
+                <w:sz w:val="20"/>
+                <w:szCs w:val="20"/>
+                <w:lang w:eastAsia="pt-BR"/>
+              </w:rPr>
+            </w:pPr>
+            <w:r>
+              <w:rPr>
+                <w:rFonts w:ascii="Calibri" w:hAnsi="Calibri" w:cs="Calibri"/>
+                <w:color w:val="000000"/>
+                <w:kern w:val="0"/>
+                <w:sz w:val="20"/>
+                <w:szCs w:val="20"/>
+                <w:lang w:eastAsia="pt-BR"/>
+              </w:rPr>
+              <w:t xml:space="preserve">4.3 As boas práticas de comunicação (5 </w:t>
+            </w:r>
+            <w:proofErr w:type="spellStart"/>
+            <w:r>
+              <w:rPr>
+                <w:rFonts w:ascii="Calibri" w:hAnsi="Calibri" w:cs="Calibri"/>
+                <w:color w:val="000000"/>
+                <w:kern w:val="0"/>
+                <w:sz w:val="20"/>
+                <w:szCs w:val="20"/>
+                <w:lang w:eastAsia="pt-BR"/>
+              </w:rPr>
+              <w:t>C's</w:t>
+            </w:r>
+            <w:proofErr w:type="spellEnd"/>
+            <w:r>
+              <w:rPr>
+                <w:rFonts w:ascii="Calibri" w:hAnsi="Calibri" w:cs="Calibri"/>
+                <w:color w:val="000000"/>
+                <w:kern w:val="0"/>
+                <w:sz w:val="20"/>
+                <w:szCs w:val="20"/>
+                <w:lang w:eastAsia="pt-BR"/>
+              </w:rPr>
+              <w:t>) foram utilizadas na especificação?</w:t>
+            </w:r>
+          </w:p>
+        </w:tc>
+        <w:tc>
+          <w:tcPr>
+            <w:tcW w:w="4620" w:type="dxa"/>
+            <w:tcBorders>
+              <w:top w:val="nil"/>
+              <w:left w:val="nil"/>
+              <w:bottom w:val="single" w:sz="4" w:space="0" w:color="auto"/>
+              <w:right w:val="single" w:sz="4" w:space="0" w:color="auto"/>
+            </w:tcBorders>
+            <w:shd w:val="clear" w:color="auto" w:fill="auto"/>
+            <w:vAlign w:val="center"/>
+            <w:hideMark/>
+          </w:tcPr>
+          <w:p>
+            <w:pPr>
+              <w:rPr>
+                <w:rFonts w:ascii="Calibri" w:hAnsi="Calibri" w:cs="Calibri"/>
+                <w:b w:val="0"/>
+                <w:bCs w:val="0"/>
+                <w:color w:val="000000"/>
+                <w:kern w:val="0"/>
+                <w:sz w:val="20"/>
+                <w:szCs w:val="20"/>
+                <w:lang w:eastAsia="pt-BR"/>
+              </w:rPr>
+            </w:pPr>
+            <w:r>
+              <w:rPr>
+                <w:rFonts w:ascii="Calibri" w:hAnsi="Calibri" w:cs="Calibri"/>
+                <w:b w:val="0"/>
+                <w:bCs w:val="0"/>
+                <w:color w:val="000000"/>
+                <w:kern w:val="0"/>
+                <w:sz w:val="20"/>
+                <w:szCs w:val="20"/>
+                <w:lang w:eastAsia="pt-BR"/>
+              </w:rPr>
+              <w:t>[marcar com "x" para sim, deixar em branco para não]</w:t>
+            </w:r>
+          </w:p>
+        </w:tc>
+      </w:tr>
+      <w:tr>
+        <w:trPr>
+          <w:trHeight w:val="510"/>
+        </w:trPr>
+        <w:tc>
+          <w:tcPr>
+            <w:tcW w:w="3780" w:type="dxa"/>
+            <w:tcBorders>
+              <w:top w:val="nil"/>
+              <w:left w:val="single" w:sz="4" w:space="0" w:color="auto"/>
+              <w:bottom w:val="single" w:sz="4" w:space="0" w:color="auto"/>
+              <w:right w:val="single" w:sz="4" w:space="0" w:color="auto"/>
+            </w:tcBorders>
+            <w:shd w:val="clear" w:color="auto" w:fill="auto"/>
+            <w:vAlign w:val="center"/>
+            <w:hideMark/>
+          </w:tcPr>
+          <w:p>
+            <w:pPr>
+              <w:rPr>
+                <w:rFonts w:ascii="Calibri" w:hAnsi="Calibri" w:cs="Calibri"/>
+                <w:color w:val="000000"/>
+                <w:kern w:val="0"/>
+                <w:sz w:val="20"/>
+                <w:szCs w:val="20"/>
+                <w:lang w:eastAsia="pt-BR"/>
+              </w:rPr>
+            </w:pPr>
+            <w:r>
+              <w:rPr>
+                <w:rFonts w:ascii="Calibri" w:hAnsi="Calibri" w:cs="Calibri"/>
+                <w:color w:val="000000"/>
+                <w:kern w:val="0"/>
+                <w:sz w:val="20"/>
+                <w:szCs w:val="20"/>
+                <w:lang w:eastAsia="pt-BR"/>
+              </w:rPr>
+              <w:t>4.4 O entendimento está equalizado entre os responsáveis?</w:t>
+            </w:r>
+          </w:p>
+        </w:tc>
+        <w:tc>
+          <w:tcPr>
+            <w:tcW w:w="4620" w:type="dxa"/>
+            <w:tcBorders>
+              <w:top w:val="nil"/>
+              <w:left w:val="nil"/>
+              <w:bottom w:val="single" w:sz="4" w:space="0" w:color="auto"/>
+              <w:right w:val="single" w:sz="4" w:space="0" w:color="auto"/>
+            </w:tcBorders>
+            <w:shd w:val="clear" w:color="auto" w:fill="auto"/>
+            <w:vAlign w:val="center"/>
+            <w:hideMark/>
+          </w:tcPr>
+          <w:p>
+            <w:pPr>
+              <w:rPr>
+                <w:rFonts w:ascii="Calibri" w:hAnsi="Calibri" w:cs="Calibri"/>
+                <w:b w:val="0"/>
+                <w:bCs w:val="0"/>
+                <w:color w:val="000000"/>
+                <w:kern w:val="0"/>
+                <w:sz w:val="20"/>
+                <w:szCs w:val="20"/>
+                <w:lang w:eastAsia="pt-BR"/>
+              </w:rPr>
+            </w:pPr>
+            <w:r>
+              <w:rPr>
+                <w:rFonts w:ascii="Calibri" w:hAnsi="Calibri" w:cs="Calibri"/>
+                <w:b w:val="0"/>
+                <w:bCs w:val="0"/>
+                <w:color w:val="000000"/>
+                <w:kern w:val="0"/>
+                <w:sz w:val="20"/>
+                <w:szCs w:val="20"/>
+                <w:lang w:eastAsia="pt-BR"/>
+              </w:rPr>
+              <w:t>[marcar com "x" para sim, deixar em branco para não]</w:t>
+            </w:r>
+          </w:p>
+        </w:tc>
+      </w:tr>
+      <w:tr>
+        <w:trPr>
+          <w:trHeight w:val="300"/>
+        </w:trPr>
+        <w:tc>
+          <w:tcPr>
+            <w:tcW w:w="8400" w:type="dxa"/>
+            <w:gridSpan w:val="2"/>
+            <w:tcBorders>
+              <w:top w:val="single" w:sz="4" w:space="0" w:color="auto"/>
+              <w:left w:val="single" w:sz="4" w:space="0" w:color="auto"/>
+              <w:bottom w:val="single" w:sz="4" w:space="0" w:color="auto"/>
+              <w:right w:val="single" w:sz="4" w:space="0" w:color="auto"/>
+            </w:tcBorders>
+            <w:shd w:val="clear" w:color="000000" w:fill="0070C0"/>
+            <w:vAlign w:val="center"/>
+            <w:hideMark/>
+          </w:tcPr>
+          <w:p>
+            <w:pPr>
+              <w:rPr>
+                <w:rFonts w:ascii="Calibri" w:hAnsi="Calibri" w:cs="Calibri"/>
+                <w:color w:val="FFFFFF"/>
+                <w:kern w:val="0"/>
+                <w:sz w:val="20"/>
+                <w:szCs w:val="20"/>
+                <w:lang w:eastAsia="pt-BR"/>
+              </w:rPr>
+            </w:pPr>
+            <w:r>
+              <w:rPr>
+                <w:rFonts w:ascii="Calibri" w:hAnsi="Calibri" w:cs="Calibri"/>
+                <w:color w:val="FFFFFF"/>
+                <w:kern w:val="0"/>
+                <w:sz w:val="20"/>
+                <w:szCs w:val="20"/>
+                <w:lang w:eastAsia="pt-BR"/>
+              </w:rPr>
+              <w:t>5. Refinamento dos requisitos com os envolvidos</w:t>
+            </w:r>
+          </w:p>
+        </w:tc>
+      </w:tr>
+      <w:tr>
+        <w:trPr>
+          <w:trHeight w:val="765"/>
+        </w:trPr>
+        <w:tc>
+          <w:tcPr>
+            <w:tcW w:w="3780" w:type="dxa"/>
+            <w:tcBorders>
+              <w:top w:val="nil"/>
+              <w:left w:val="single" w:sz="4" w:space="0" w:color="auto"/>
+              <w:bottom w:val="single" w:sz="4" w:space="0" w:color="auto"/>
+              <w:right w:val="single" w:sz="4" w:space="0" w:color="auto"/>
+            </w:tcBorders>
+            <w:shd w:val="clear" w:color="auto" w:fill="auto"/>
+            <w:vAlign w:val="center"/>
+            <w:hideMark/>
+          </w:tcPr>
+          <w:p>
+            <w:pPr>
+              <w:rPr>
+                <w:rFonts w:ascii="Calibri" w:hAnsi="Calibri" w:cs="Calibri"/>
+                <w:color w:val="000000"/>
+                <w:kern w:val="0"/>
+                <w:sz w:val="20"/>
+                <w:szCs w:val="20"/>
+                <w:lang w:eastAsia="pt-BR"/>
+              </w:rPr>
+            </w:pPr>
+            <w:r>
+              <w:rPr>
+                <w:rFonts w:ascii="Calibri" w:hAnsi="Calibri" w:cs="Calibri"/>
+                <w:color w:val="000000"/>
+                <w:kern w:val="0"/>
+                <w:sz w:val="20"/>
+                <w:szCs w:val="20"/>
+                <w:lang w:eastAsia="pt-BR"/>
+              </w:rPr>
+              <w:t>5.1 Houve reunião de refinamento e especificação de requisitos com os envolvidos?</w:t>
+            </w:r>
+          </w:p>
+        </w:tc>
+        <w:tc>
+          <w:tcPr>
+            <w:tcW w:w="4620" w:type="dxa"/>
+            <w:tcBorders>
+              <w:top w:val="nil"/>
+              <w:left w:val="nil"/>
+              <w:bottom w:val="single" w:sz="4" w:space="0" w:color="auto"/>
+              <w:right w:val="single" w:sz="4" w:space="0" w:color="auto"/>
+            </w:tcBorders>
+            <w:shd w:val="clear" w:color="auto" w:fill="auto"/>
+            <w:vAlign w:val="center"/>
+            <w:hideMark/>
+          </w:tcPr>
+          <w:p>
+            <w:pPr>
+              <w:rPr>
+                <w:rFonts w:ascii="Calibri" w:hAnsi="Calibri" w:cs="Calibri"/>
+                <w:b w:val="0"/>
+                <w:bCs w:val="0"/>
+                <w:color w:val="000000"/>
+                <w:kern w:val="0"/>
+                <w:sz w:val="20"/>
+                <w:szCs w:val="20"/>
+                <w:lang w:eastAsia="pt-BR"/>
+              </w:rPr>
+            </w:pPr>
+            <w:r>
+              <w:rPr>
+                <w:rFonts w:ascii="Calibri" w:hAnsi="Calibri" w:cs="Calibri"/>
+                <w:b w:val="0"/>
+                <w:bCs w:val="0"/>
+                <w:color w:val="000000"/>
+                <w:kern w:val="0"/>
+                <w:sz w:val="20"/>
+                <w:szCs w:val="20"/>
+                <w:lang w:eastAsia="pt-BR"/>
+              </w:rPr>
+              <w:t>[marcar com "x" para sim, deixar em branco para não]</w:t>
+            </w:r>
+          </w:p>
+        </w:tc>
+      </w:tr>
+      <w:tr>
+        <w:trPr>
+          <w:trHeight w:val="510"/>
+        </w:trPr>
+        <w:tc>
+          <w:tcPr>
+            <w:tcW w:w="3780" w:type="dxa"/>
+            <w:tcBorders>
+              <w:top w:val="nil"/>
+              <w:left w:val="single" w:sz="4" w:space="0" w:color="auto"/>
+              <w:bottom w:val="single" w:sz="4" w:space="0" w:color="auto"/>
+              <w:right w:val="single" w:sz="4" w:space="0" w:color="auto"/>
+            </w:tcBorders>
+            <w:shd w:val="clear" w:color="auto" w:fill="auto"/>
+            <w:vAlign w:val="center"/>
+            <w:hideMark/>
+          </w:tcPr>
+          <w:p>
+            <w:pPr>
+              <w:rPr>
+                <w:rFonts w:ascii="Calibri" w:hAnsi="Calibri" w:cs="Calibri"/>
+                <w:color w:val="000000"/>
+                <w:kern w:val="0"/>
+                <w:sz w:val="20"/>
+                <w:szCs w:val="20"/>
+                <w:lang w:eastAsia="pt-BR"/>
+              </w:rPr>
+            </w:pPr>
+            <w:r>
+              <w:rPr>
+                <w:rFonts w:ascii="Calibri" w:hAnsi="Calibri" w:cs="Calibri"/>
+                <w:color w:val="000000"/>
+                <w:kern w:val="0"/>
+                <w:sz w:val="20"/>
+                <w:szCs w:val="20"/>
+                <w:lang w:eastAsia="pt-BR"/>
+              </w:rPr>
+              <w:t>5.2 O entendimento dos requisitos foi normalizado junto aos envolvidos?</w:t>
+            </w:r>
+          </w:p>
+        </w:tc>
+        <w:tc>
+          <w:tcPr>
+            <w:tcW w:w="4620" w:type="dxa"/>
+            <w:tcBorders>
+              <w:top w:val="nil"/>
+              <w:left w:val="nil"/>
+              <w:bottom w:val="single" w:sz="4" w:space="0" w:color="auto"/>
+              <w:right w:val="single" w:sz="4" w:space="0" w:color="auto"/>
+            </w:tcBorders>
+            <w:shd w:val="clear" w:color="auto" w:fill="auto"/>
+            <w:vAlign w:val="center"/>
+            <w:hideMark/>
+          </w:tcPr>
+          <w:p>
+            <w:pPr>
+              <w:rPr>
+                <w:rFonts w:ascii="Calibri" w:hAnsi="Calibri" w:cs="Calibri"/>
+                <w:b w:val="0"/>
+                <w:bCs w:val="0"/>
+                <w:color w:val="000000"/>
+                <w:kern w:val="0"/>
+                <w:sz w:val="20"/>
+                <w:szCs w:val="20"/>
+                <w:lang w:eastAsia="pt-BR"/>
+              </w:rPr>
+            </w:pPr>
+            <w:r>
+              <w:rPr>
+                <w:rFonts w:ascii="Calibri" w:hAnsi="Calibri" w:cs="Calibri"/>
+                <w:b w:val="0"/>
+                <w:bCs w:val="0"/>
+                <w:color w:val="000000"/>
+                <w:kern w:val="0"/>
+                <w:sz w:val="20"/>
+                <w:szCs w:val="20"/>
+                <w:lang w:eastAsia="pt-BR"/>
+              </w:rPr>
+              <w:t>[marcar com "x" para sim, deixar em branco para não]</w:t>
+            </w:r>
+          </w:p>
+        </w:tc>
+      </w:tr>
+      <w:tr>
+        <w:trPr>
+          <w:trHeight w:val="1020"/>
+        </w:trPr>
+        <w:tc>
+          <w:tcPr>
+            <w:tcW w:w="3780" w:type="dxa"/>
+            <w:tcBorders>
+              <w:top w:val="nil"/>
+              <w:left w:val="single" w:sz="4" w:space="0" w:color="auto"/>
+              <w:bottom w:val="single" w:sz="4" w:space="0" w:color="auto"/>
+              <w:right w:val="single" w:sz="4" w:space="0" w:color="auto"/>
+            </w:tcBorders>
+            <w:shd w:val="clear" w:color="auto" w:fill="auto"/>
+            <w:vAlign w:val="center"/>
+            <w:hideMark/>
+          </w:tcPr>
+          <w:p>
+            <w:pPr>
+              <w:rPr>
+                <w:rFonts w:ascii="Calibri" w:hAnsi="Calibri" w:cs="Calibri"/>
+                <w:color w:val="000000"/>
+                <w:kern w:val="0"/>
+                <w:sz w:val="20"/>
+                <w:szCs w:val="20"/>
+                <w:lang w:eastAsia="pt-BR"/>
+              </w:rPr>
+            </w:pPr>
+            <w:r>
+              <w:rPr>
+                <w:rFonts w:ascii="Calibri" w:hAnsi="Calibri" w:cs="Calibri"/>
+                <w:color w:val="000000"/>
+                <w:kern w:val="0"/>
+                <w:sz w:val="20"/>
+                <w:szCs w:val="20"/>
+                <w:lang w:eastAsia="pt-BR"/>
+              </w:rPr>
+              <w:t>5.3 A especificação de requisitos está armazenada em um repositório centralizado, com fácil acesso pelos responsáveis e envolvidos?</w:t>
+            </w:r>
+          </w:p>
+        </w:tc>
+        <w:tc>
+          <w:tcPr>
+            <w:tcW w:w="4620" w:type="dxa"/>
+            <w:tcBorders>
+              <w:top w:val="nil"/>
+              <w:left w:val="nil"/>
+              <w:bottom w:val="single" w:sz="4" w:space="0" w:color="auto"/>
+              <w:right w:val="single" w:sz="4" w:space="0" w:color="auto"/>
+            </w:tcBorders>
+            <w:shd w:val="clear" w:color="auto" w:fill="auto"/>
+            <w:vAlign w:val="center"/>
+            <w:hideMark/>
+          </w:tcPr>
+          <w:p>
+            <w:pPr>
+              <w:rPr>
+                <w:rFonts w:ascii="Calibri" w:hAnsi="Calibri" w:cs="Calibri"/>
+                <w:b w:val="0"/>
+                <w:bCs w:val="0"/>
+                <w:color w:val="000000"/>
+                <w:kern w:val="0"/>
+                <w:sz w:val="20"/>
+                <w:szCs w:val="20"/>
+                <w:lang w:eastAsia="pt-BR"/>
+              </w:rPr>
+            </w:pPr>
+            <w:r>
+              <w:rPr>
+                <w:rFonts w:ascii="Calibri" w:hAnsi="Calibri" w:cs="Calibri"/>
+                <w:b w:val="0"/>
+                <w:bCs w:val="0"/>
+                <w:color w:val="000000"/>
+                <w:kern w:val="0"/>
+                <w:sz w:val="20"/>
+                <w:szCs w:val="20"/>
+                <w:lang w:eastAsia="pt-BR"/>
+              </w:rPr>
+              <w:t>[marcar com "x" para sim, deixar em branco para não]</w:t>
+            </w:r>
+          </w:p>
+        </w:tc>
+      </w:tr>
+      <w:tr>
+        <w:trPr>
+          <w:trHeight w:val="300"/>
+        </w:trPr>
+        <w:tc>
+          <w:tcPr>
+            <w:tcW w:w="8400" w:type="dxa"/>
+            <w:gridSpan w:val="2"/>
+            <w:tcBorders>
+              <w:top w:val="single" w:sz="4" w:space="0" w:color="auto"/>
+              <w:left w:val="single" w:sz="4" w:space="0" w:color="auto"/>
+              <w:bottom w:val="single" w:sz="4" w:space="0" w:color="auto"/>
+              <w:right w:val="single" w:sz="4" w:space="0" w:color="auto"/>
+            </w:tcBorders>
+            <w:shd w:val="clear" w:color="000000" w:fill="0070C0"/>
+            <w:vAlign w:val="center"/>
+            <w:hideMark/>
+          </w:tcPr>
+          <w:p>
+            <w:pPr>
+              <w:rPr>
+                <w:rFonts w:ascii="Calibri" w:hAnsi="Calibri" w:cs="Calibri"/>
+                <w:color w:val="FFFFFF"/>
+                <w:kern w:val="0"/>
+                <w:sz w:val="20"/>
+                <w:szCs w:val="20"/>
+                <w:lang w:eastAsia="pt-BR"/>
+              </w:rPr>
+            </w:pPr>
+            <w:r>
+              <w:rPr>
+                <w:rFonts w:ascii="Calibri" w:hAnsi="Calibri" w:cs="Calibri"/>
+                <w:color w:val="FFFFFF"/>
+                <w:kern w:val="0"/>
+                <w:sz w:val="20"/>
+                <w:szCs w:val="20"/>
+                <w:lang w:eastAsia="pt-BR"/>
+              </w:rPr>
+              <w:t>6. Plano de comunicação</w:t>
+            </w:r>
+          </w:p>
+        </w:tc>
+      </w:tr>
+      <w:tr>
+        <w:trPr>
+          <w:trHeight w:val="510"/>
+        </w:trPr>
+        <w:tc>
+          <w:tcPr>
+            <w:tcW w:w="3780" w:type="dxa"/>
+            <w:tcBorders>
+              <w:top w:val="nil"/>
+              <w:left w:val="single" w:sz="4" w:space="0" w:color="auto"/>
+              <w:bottom w:val="single" w:sz="4" w:space="0" w:color="auto"/>
+              <w:right w:val="single" w:sz="4" w:space="0" w:color="auto"/>
+            </w:tcBorders>
+            <w:shd w:val="clear" w:color="auto" w:fill="auto"/>
+            <w:vAlign w:val="center"/>
+            <w:hideMark/>
+          </w:tcPr>
+          <w:p>
+            <w:pPr>
+              <w:rPr>
+                <w:rFonts w:ascii="Calibri" w:hAnsi="Calibri" w:cs="Calibri"/>
+                <w:color w:val="000000"/>
+                <w:kern w:val="0"/>
+                <w:sz w:val="20"/>
+                <w:szCs w:val="20"/>
+                <w:lang w:eastAsia="pt-BR"/>
+              </w:rPr>
+            </w:pPr>
+            <w:r>
+              <w:rPr>
+                <w:rFonts w:ascii="Calibri" w:hAnsi="Calibri" w:cs="Calibri"/>
+                <w:color w:val="000000"/>
+                <w:kern w:val="0"/>
+                <w:sz w:val="20"/>
+                <w:szCs w:val="20"/>
+                <w:lang w:eastAsia="pt-BR"/>
+              </w:rPr>
+              <w:t>6.1 Há a necessidade de realizar reuniões de checkpoint do projeto?</w:t>
+            </w:r>
+          </w:p>
+        </w:tc>
+        <w:tc>
+          <w:tcPr>
+            <w:tcW w:w="4620" w:type="dxa"/>
+            <w:tcBorders>
+              <w:top w:val="nil"/>
+              <w:left w:val="nil"/>
+              <w:bottom w:val="single" w:sz="4" w:space="0" w:color="auto"/>
+              <w:right w:val="single" w:sz="4" w:space="0" w:color="auto"/>
+            </w:tcBorders>
+            <w:shd w:val="clear" w:color="auto" w:fill="auto"/>
+            <w:vAlign w:val="center"/>
+            <w:hideMark/>
+          </w:tcPr>
+          <w:p>
+            <w:pPr>
+              <w:rPr>
+                <w:rFonts w:ascii="Calibri" w:hAnsi="Calibri" w:cs="Calibri"/>
+                <w:b w:val="0"/>
+                <w:bCs w:val="0"/>
+                <w:color w:val="000000"/>
+                <w:kern w:val="0"/>
+                <w:sz w:val="20"/>
+                <w:szCs w:val="20"/>
+                <w:lang w:eastAsia="pt-BR"/>
+              </w:rPr>
+            </w:pPr>
+            <w:r>
+              <w:rPr>
+                <w:rFonts w:ascii="Calibri" w:hAnsi="Calibri" w:cs="Calibri"/>
+                <w:b w:val="0"/>
+                <w:bCs w:val="0"/>
+                <w:color w:val="000000"/>
+                <w:kern w:val="0"/>
+                <w:sz w:val="20"/>
+                <w:szCs w:val="20"/>
+                <w:lang w:eastAsia="pt-BR"/>
+              </w:rPr>
+              <w:t>[marcar com "x" para sim, deixar em branco para não]</w:t>
+            </w:r>
+          </w:p>
+        </w:tc>
+      </w:tr>
+      <w:tr>
+        <w:trPr>
+          <w:trHeight w:val="765"/>
+        </w:trPr>
+        <w:tc>
+          <w:tcPr>
+            <w:tcW w:w="3780" w:type="dxa"/>
+            <w:tcBorders>
+              <w:top w:val="nil"/>
+              <w:left w:val="single" w:sz="4" w:space="0" w:color="auto"/>
+              <w:bottom w:val="single" w:sz="4" w:space="0" w:color="auto"/>
+              <w:right w:val="single" w:sz="4" w:space="0" w:color="auto"/>
+            </w:tcBorders>
+            <w:shd w:val="clear" w:color="auto" w:fill="auto"/>
+            <w:vAlign w:val="center"/>
+            <w:hideMark/>
+          </w:tcPr>
+          <w:p>
+            <w:pPr>
+              <w:rPr>
+                <w:rFonts w:ascii="Calibri" w:hAnsi="Calibri" w:cs="Calibri"/>
+                <w:color w:val="000000"/>
+                <w:kern w:val="0"/>
+                <w:sz w:val="20"/>
+                <w:szCs w:val="20"/>
+                <w:lang w:eastAsia="pt-BR"/>
+              </w:rPr>
+            </w:pPr>
+            <w:r>
+              <w:rPr>
+                <w:rFonts w:ascii="Calibri" w:hAnsi="Calibri" w:cs="Calibri"/>
+                <w:color w:val="000000"/>
+                <w:kern w:val="0"/>
+                <w:sz w:val="20"/>
+                <w:szCs w:val="20"/>
+                <w:lang w:eastAsia="pt-BR"/>
+              </w:rPr>
+              <w:t>6.2 Existe um plano de comunicação / alinhamento a ser aplicado para o caso de mudanças?</w:t>
+            </w:r>
+          </w:p>
+        </w:tc>
+        <w:tc>
+          <w:tcPr>
+            <w:tcW w:w="4620" w:type="dxa"/>
+            <w:tcBorders>
+              <w:top w:val="nil"/>
+              <w:left w:val="nil"/>
+              <w:bottom w:val="single" w:sz="4" w:space="0" w:color="auto"/>
+              <w:right w:val="single" w:sz="4" w:space="0" w:color="auto"/>
+            </w:tcBorders>
+            <w:shd w:val="clear" w:color="auto" w:fill="auto"/>
+            <w:vAlign w:val="center"/>
+            <w:hideMark/>
+          </w:tcPr>
+          <w:p>
+            <w:pPr>
+              <w:rPr>
+                <w:rFonts w:ascii="Calibri" w:hAnsi="Calibri" w:cs="Calibri"/>
+                <w:b w:val="0"/>
+                <w:bCs w:val="0"/>
+                <w:color w:val="000000"/>
+                <w:kern w:val="0"/>
+                <w:sz w:val="20"/>
+                <w:szCs w:val="20"/>
+                <w:lang w:eastAsia="pt-BR"/>
+              </w:rPr>
+            </w:pPr>
+            <w:r>
+              <w:rPr>
+                <w:rFonts w:ascii="Calibri" w:hAnsi="Calibri" w:cs="Calibri"/>
+                <w:b w:val="0"/>
+                <w:bCs w:val="0"/>
+                <w:color w:val="000000"/>
+                <w:kern w:val="0"/>
+                <w:sz w:val="20"/>
+                <w:szCs w:val="20"/>
+                <w:lang w:eastAsia="pt-BR"/>
+              </w:rPr>
+              <w:t>[marcar com "x" para sim, deixar em branco para não]</w:t>
+            </w:r>
+          </w:p>
+        </w:tc>
+      </w:tr>
+      <w:tr>
+        <w:trPr>
+          <w:trHeight w:val="765"/>
+        </w:trPr>
+        <w:tc>
+          <w:tcPr>
+            <w:tcW w:w="3780" w:type="dxa"/>
+            <w:tcBorders>
+              <w:top w:val="nil"/>
+              <w:left w:val="single" w:sz="4" w:space="0" w:color="auto"/>
+              <w:bottom w:val="single" w:sz="4" w:space="0" w:color="auto"/>
+              <w:right w:val="single" w:sz="4" w:space="0" w:color="auto"/>
+            </w:tcBorders>
+            <w:shd w:val="clear" w:color="auto" w:fill="auto"/>
+            <w:vAlign w:val="center"/>
+            <w:hideMark/>
+          </w:tcPr>
+          <w:p>
+            <w:pPr>
+              <w:rPr>
+                <w:rFonts w:ascii="Calibri" w:hAnsi="Calibri" w:cs="Calibri"/>
+                <w:color w:val="000000"/>
+                <w:kern w:val="0"/>
+                <w:sz w:val="20"/>
+                <w:szCs w:val="20"/>
+                <w:lang w:eastAsia="pt-BR"/>
+              </w:rPr>
+            </w:pPr>
+            <w:r>
+              <w:rPr>
+                <w:rFonts w:ascii="Calibri" w:hAnsi="Calibri" w:cs="Calibri"/>
+                <w:color w:val="000000"/>
+                <w:kern w:val="0"/>
+                <w:sz w:val="20"/>
+                <w:szCs w:val="20"/>
+                <w:lang w:eastAsia="pt-BR"/>
+              </w:rPr>
+              <w:t>6.3 Tanto os responsáveis quanto os envolvidos possuem conhecimento deste plano?</w:t>
+            </w:r>
+          </w:p>
+        </w:tc>
+        <w:tc>
+          <w:tcPr>
+            <w:tcW w:w="4620" w:type="dxa"/>
+            <w:tcBorders>
+              <w:top w:val="nil"/>
+              <w:left w:val="nil"/>
+              <w:bottom w:val="single" w:sz="4" w:space="0" w:color="auto"/>
+              <w:right w:val="single" w:sz="4" w:space="0" w:color="auto"/>
+            </w:tcBorders>
+            <w:shd w:val="clear" w:color="auto" w:fill="auto"/>
+            <w:vAlign w:val="center"/>
+            <w:hideMark/>
+          </w:tcPr>
+          <w:p>
+            <w:pPr>
+              <w:rPr>
+                <w:rFonts w:ascii="Calibri" w:hAnsi="Calibri" w:cs="Calibri"/>
+                <w:b w:val="0"/>
+                <w:bCs w:val="0"/>
+                <w:color w:val="000000"/>
+                <w:kern w:val="0"/>
+                <w:sz w:val="20"/>
+                <w:szCs w:val="20"/>
+                <w:lang w:eastAsia="pt-BR"/>
+              </w:rPr>
+            </w:pPr>
+            <w:r>
+              <w:rPr>
+                <w:rFonts w:ascii="Calibri" w:hAnsi="Calibri" w:cs="Calibri"/>
+                <w:b w:val="0"/>
+                <w:bCs w:val="0"/>
+                <w:color w:val="000000"/>
+                <w:kern w:val="0"/>
+                <w:sz w:val="20"/>
+                <w:szCs w:val="20"/>
+                <w:lang w:eastAsia="pt-BR"/>
+              </w:rPr>
+              <w:t>[marcar com "x" para sim, deixar em branco para não]</w:t>
+            </w:r>
+          </w:p>
+        </w:tc>
+      </w:tr>
+    </w:tbl>
+    <w:p>
+      <w:pPr>
+        <w:spacing w:line="360" w:lineRule="auto"/>
+        <w:jc w:val="center"/>
+        <w:rPr>
+          <w:b w:val="0"/>
+          <w:sz w:val="20"/>
+          <w:szCs w:val="20"/>
+          <w:lang w:val="it-IT"/>
+        </w:rPr>
+      </w:pPr>
+      <w:r>
+        <w:rPr>
+          <w:b w:val="0"/>
+          <w:sz w:val="20"/>
+          <w:szCs w:val="20"/>
+          <w:lang w:val="it-IT"/>
+        </w:rPr>
+        <w:t>Fonte: Autor.</w:t>
+      </w:r>
     </w:p>
     <w:p>
       <w:pPr>
@@ -18927,80 +22106,561 @@
         <w:spacing w:line="360" w:lineRule="auto"/>
         <w:jc w:val="both"/>
         <w:rPr>
+          <w:sz w:val="24"/>
+          <w:szCs w:val="24"/>
+          <w:lang w:val="it-IT"/>
+        </w:rPr>
+      </w:pPr>
+    </w:p>
+    <w:p>
+      <w:pPr>
+        <w:spacing w:line="360" w:lineRule="auto"/>
+        <w:jc w:val="both"/>
+        <w:rPr>
+          <w:b w:val="0"/>
+          <w:sz w:val="24"/>
+          <w:szCs w:val="24"/>
+          <w:lang w:val="it-IT"/>
+        </w:rPr>
+      </w:pPr>
+      <w:r>
+        <w:rPr>
+          <w:sz w:val="24"/>
+          <w:szCs w:val="24"/>
+          <w:lang w:val="it-IT"/>
+        </w:rPr>
+        <w:lastRenderedPageBreak/>
+        <w:t>3</w:t>
+      </w:r>
+      <w:r>
+        <w:rPr>
+          <w:sz w:val="24"/>
+          <w:szCs w:val="24"/>
+          <w:lang w:val="it-IT"/>
+        </w:rPr>
+        <w:t>.</w:t>
+      </w:r>
+      <w:r>
+        <w:rPr>
+          <w:sz w:val="24"/>
+          <w:szCs w:val="24"/>
+          <w:lang w:val="it-IT"/>
+        </w:rPr>
+        <w:t>1</w:t>
+      </w:r>
+      <w:r>
+        <w:rPr>
+          <w:sz w:val="24"/>
+          <w:szCs w:val="24"/>
+          <w:lang w:val="it-IT"/>
+        </w:rPr>
+        <w:t>.1</w:t>
+      </w:r>
+      <w:r>
+        <w:rPr>
+          <w:b w:val="0"/>
+          <w:sz w:val="24"/>
+          <w:szCs w:val="24"/>
+          <w:lang w:val="it-IT"/>
+        </w:rPr>
+        <w:t xml:space="preserve"> </w:t>
+      </w:r>
+      <w:r>
+        <w:rPr>
+          <w:sz w:val="24"/>
+          <w:szCs w:val="24"/>
+          <w:lang w:val="it-IT"/>
+        </w:rPr>
+        <w:t>Considerações sobre a aplicação do</w:t>
+      </w:r>
+      <w:r>
+        <w:rPr>
+          <w:sz w:val="24"/>
+          <w:szCs w:val="24"/>
+          <w:lang w:val="it-IT"/>
+        </w:rPr>
+        <w:t xml:space="preserve"> </w:t>
+      </w:r>
+      <w:r>
+        <w:rPr>
+          <w:i/>
+          <w:iCs/>
+          <w:sz w:val="24"/>
+          <w:szCs w:val="24"/>
+          <w:lang w:val="it-IT"/>
+        </w:rPr>
+        <w:t>Checklist</w:t>
+      </w:r>
+    </w:p>
+    <w:p>
+      <w:pPr>
+        <w:spacing w:line="360" w:lineRule="auto"/>
+        <w:jc w:val="both"/>
+        <w:rPr>
+          <w:b w:val="0"/>
+          <w:bCs w:val="0"/>
           <w:noProof/>
-        </w:rPr>
-      </w:pPr>
-    </w:p>
-    <w:p>
-      <w:pPr>
-        <w:spacing w:line="360" w:lineRule="auto"/>
-        <w:jc w:val="both"/>
-        <w:rPr>
+          <w:sz w:val="24"/>
+          <w:szCs w:val="24"/>
+        </w:rPr>
+      </w:pPr>
+    </w:p>
+    <w:p>
+      <w:pPr>
+        <w:spacing w:line="360" w:lineRule="auto"/>
+        <w:jc w:val="both"/>
+        <w:rPr>
+          <w:b w:val="0"/>
+          <w:bCs w:val="0"/>
           <w:noProof/>
-        </w:rPr>
-      </w:pPr>
-    </w:p>
-    <w:p>
-      <w:pPr>
-        <w:spacing w:line="360" w:lineRule="auto"/>
-        <w:jc w:val="both"/>
-        <w:rPr>
+          <w:sz w:val="24"/>
+          <w:szCs w:val="24"/>
+        </w:rPr>
+      </w:pPr>
+      <w:r>
+        <w:rPr>
+          <w:b w:val="0"/>
+          <w:bCs w:val="0"/>
           <w:noProof/>
-        </w:rPr>
-      </w:pPr>
-    </w:p>
-    <w:p>
-      <w:pPr>
-        <w:spacing w:line="360" w:lineRule="auto"/>
-        <w:jc w:val="both"/>
-        <w:rPr>
+          <w:sz w:val="24"/>
+          <w:szCs w:val="24"/>
+        </w:rPr>
+        <w:t xml:space="preserve">O </w:t>
+      </w:r>
+      <w:r>
+        <w:rPr>
+          <w:b w:val="0"/>
+          <w:bCs w:val="0"/>
+          <w:i/>
+          <w:iCs/>
           <w:noProof/>
-        </w:rPr>
-      </w:pPr>
-    </w:p>
-    <w:p>
-      <w:pPr>
-        <w:spacing w:line="360" w:lineRule="auto"/>
-        <w:jc w:val="both"/>
-        <w:rPr>
+          <w:sz w:val="24"/>
+          <w:szCs w:val="24"/>
+        </w:rPr>
+        <w:t>Checklist</w:t>
+      </w:r>
+      <w:r>
+        <w:rPr>
+          <w:b w:val="0"/>
+          <w:bCs w:val="0"/>
           <w:noProof/>
-        </w:rPr>
-      </w:pPr>
-    </w:p>
-    <w:p>
-      <w:pPr>
-        <w:spacing w:line="360" w:lineRule="auto"/>
-        <w:jc w:val="both"/>
-        <w:rPr>
+          <w:sz w:val="24"/>
+          <w:szCs w:val="24"/>
+        </w:rPr>
+        <w:t xml:space="preserve"> apresentado na seção anterior se refere à uma validação sobre a qualidade da especificação de requisitos em formato BDD, se fazendo valer de técnicas de Gestão das Comunicações</w:t>
+      </w:r>
+      <w:r>
+        <w:rPr>
+          <w:b w:val="0"/>
+          <w:bCs w:val="0"/>
           <w:noProof/>
-        </w:rPr>
-      </w:pPr>
-    </w:p>
-    <w:p>
-      <w:pPr>
-        <w:spacing w:line="360" w:lineRule="auto"/>
-        <w:jc w:val="both"/>
-        <w:rPr>
+          <w:sz w:val="24"/>
+          <w:szCs w:val="24"/>
+        </w:rPr>
+        <w:t>.</w:t>
+      </w:r>
+      <w:r>
+        <w:rPr>
+          <w:b w:val="0"/>
+          <w:bCs w:val="0"/>
           <w:noProof/>
-        </w:rPr>
-      </w:pPr>
-    </w:p>
-    <w:p>
-      <w:pPr>
-        <w:spacing w:line="360" w:lineRule="auto"/>
-        <w:jc w:val="both"/>
-        <w:rPr>
+          <w:sz w:val="24"/>
+          <w:szCs w:val="24"/>
+        </w:rPr>
+        <w:t xml:space="preserve"> </w:t>
+      </w:r>
+      <w:r>
+        <w:rPr>
+          <w:b w:val="0"/>
+          <w:bCs w:val="0"/>
           <w:noProof/>
-        </w:rPr>
-      </w:pPr>
-    </w:p>
-    <w:p>
-      <w:pPr>
-        <w:spacing w:line="360" w:lineRule="auto"/>
-        <w:rPr>
+          <w:sz w:val="24"/>
+          <w:szCs w:val="24"/>
+        </w:rPr>
+        <w:t>D</w:t>
+      </w:r>
+      <w:r>
+        <w:rPr>
+          <w:b w:val="0"/>
+          <w:bCs w:val="0"/>
           <w:noProof/>
-        </w:rPr>
-      </w:pPr>
+          <w:sz w:val="24"/>
+          <w:szCs w:val="24"/>
+        </w:rPr>
+        <w:t xml:space="preserve">iante desse cenário, ele é aplicado no momento de se realizar </w:t>
+      </w:r>
+      <w:r>
+        <w:rPr>
+          <w:b w:val="0"/>
+          <w:bCs w:val="0"/>
+          <w:noProof/>
+          <w:sz w:val="24"/>
+          <w:szCs w:val="24"/>
+        </w:rPr>
+        <w:t>o</w:t>
+      </w:r>
+      <w:r>
+        <w:rPr>
+          <w:b w:val="0"/>
+          <w:bCs w:val="0"/>
+          <w:noProof/>
+          <w:sz w:val="24"/>
+          <w:szCs w:val="24"/>
+        </w:rPr>
+        <w:t xml:space="preserve"> refinamento dos requisitos. </w:t>
+      </w:r>
+    </w:p>
+    <w:p>
+      <w:pPr>
+        <w:spacing w:line="360" w:lineRule="auto"/>
+        <w:jc w:val="both"/>
+        <w:rPr>
+          <w:b w:val="0"/>
+          <w:bCs w:val="0"/>
+          <w:noProof/>
+          <w:sz w:val="24"/>
+          <w:szCs w:val="24"/>
+        </w:rPr>
+      </w:pPr>
+    </w:p>
+    <w:p>
+      <w:pPr>
+        <w:spacing w:line="360" w:lineRule="auto"/>
+        <w:jc w:val="both"/>
+        <w:rPr>
+          <w:b w:val="0"/>
+          <w:bCs w:val="0"/>
+          <w:noProof/>
+          <w:sz w:val="24"/>
+          <w:szCs w:val="24"/>
+        </w:rPr>
+      </w:pPr>
+      <w:r>
+        <w:rPr>
+          <w:b w:val="0"/>
+          <w:bCs w:val="0"/>
+          <w:noProof/>
+          <w:sz w:val="24"/>
+          <w:szCs w:val="24"/>
+        </w:rPr>
+        <w:t xml:space="preserve">O termo </w:t>
+      </w:r>
+      <w:r>
+        <w:rPr>
+          <w:b w:val="0"/>
+          <w:bCs w:val="0"/>
+          <w:noProof/>
+          <w:sz w:val="24"/>
+          <w:szCs w:val="24"/>
+        </w:rPr>
+        <w:t>“</w:t>
+      </w:r>
+      <w:r>
+        <w:rPr>
+          <w:b w:val="0"/>
+          <w:bCs w:val="0"/>
+          <w:noProof/>
+          <w:sz w:val="24"/>
+          <w:szCs w:val="24"/>
+        </w:rPr>
+        <w:t>refinamento</w:t>
+      </w:r>
+      <w:r>
+        <w:rPr>
+          <w:b w:val="0"/>
+          <w:bCs w:val="0"/>
+          <w:noProof/>
+          <w:sz w:val="24"/>
+          <w:szCs w:val="24"/>
+        </w:rPr>
+        <w:t>”</w:t>
+      </w:r>
+      <w:r>
+        <w:rPr>
+          <w:b w:val="0"/>
+          <w:bCs w:val="0"/>
+          <w:noProof/>
+          <w:sz w:val="24"/>
+          <w:szCs w:val="24"/>
+        </w:rPr>
+        <w:t xml:space="preserve"> pode ser interpretado como a fase de análise e desenho em abordagens mais tradicionais, </w:t>
+      </w:r>
+      <w:r>
+        <w:rPr>
+          <w:b w:val="0"/>
+          <w:bCs w:val="0"/>
+          <w:noProof/>
+          <w:sz w:val="24"/>
+          <w:szCs w:val="24"/>
+        </w:rPr>
+        <w:t xml:space="preserve">e equivale ao </w:t>
+      </w:r>
+      <w:r>
+        <w:rPr>
+          <w:b w:val="0"/>
+          <w:bCs w:val="0"/>
+          <w:i/>
+          <w:iCs/>
+          <w:noProof/>
+          <w:sz w:val="24"/>
+          <w:szCs w:val="24"/>
+        </w:rPr>
+        <w:t>Refinement Meeting</w:t>
+      </w:r>
+      <w:r>
+        <w:rPr>
+          <w:b w:val="0"/>
+          <w:bCs w:val="0"/>
+          <w:noProof/>
+          <w:sz w:val="24"/>
+          <w:szCs w:val="24"/>
+        </w:rPr>
+        <w:t xml:space="preserve"> </w:t>
+      </w:r>
+      <w:r>
+        <w:rPr>
+          <w:b w:val="0"/>
+          <w:bCs w:val="0"/>
+          <w:noProof/>
+          <w:sz w:val="24"/>
+          <w:szCs w:val="24"/>
+        </w:rPr>
+        <w:t xml:space="preserve"> </w:t>
+      </w:r>
+      <w:r>
+        <w:rPr>
+          <w:b w:val="0"/>
+          <w:bCs w:val="0"/>
+          <w:noProof/>
+          <w:sz w:val="24"/>
+          <w:szCs w:val="24"/>
+        </w:rPr>
+        <w:t xml:space="preserve">(antigo </w:t>
+      </w:r>
+      <w:r>
+        <w:rPr>
+          <w:b w:val="0"/>
+          <w:bCs w:val="0"/>
+          <w:i/>
+          <w:iCs/>
+          <w:noProof/>
+          <w:sz w:val="24"/>
+          <w:szCs w:val="24"/>
+        </w:rPr>
+        <w:t>Backlog Grooming</w:t>
+      </w:r>
+      <w:r>
+        <w:rPr>
+          <w:b w:val="0"/>
+          <w:bCs w:val="0"/>
+          <w:noProof/>
+          <w:sz w:val="24"/>
+          <w:szCs w:val="24"/>
+        </w:rPr>
+        <w:t>) no Scrum, podendo ser incorporado à outras metodologias ágeis (BALDINI, 2019).</w:t>
+      </w:r>
+    </w:p>
+    <w:p>
+      <w:pPr>
+        <w:spacing w:line="360" w:lineRule="auto"/>
+        <w:jc w:val="both"/>
+        <w:rPr>
+          <w:b w:val="0"/>
+          <w:bCs w:val="0"/>
+          <w:noProof/>
+          <w:sz w:val="24"/>
+          <w:szCs w:val="24"/>
+        </w:rPr>
+      </w:pPr>
+    </w:p>
+    <w:p>
+      <w:pPr>
+        <w:spacing w:line="360" w:lineRule="auto"/>
+        <w:jc w:val="both"/>
+        <w:rPr>
+          <w:b w:val="0"/>
+          <w:bCs w:val="0"/>
+          <w:noProof/>
+          <w:sz w:val="24"/>
+          <w:szCs w:val="24"/>
+        </w:rPr>
+      </w:pPr>
+      <w:r>
+        <w:rPr>
+          <w:b w:val="0"/>
+          <w:bCs w:val="0"/>
+          <w:noProof/>
+          <w:sz w:val="24"/>
+          <w:szCs w:val="24"/>
+        </w:rPr>
+        <w:t xml:space="preserve">Esta reunião é realizada para reforçar o entendimento dos requisitos e documentá-los de forma que os mesmos estejam prontos para serem desenvolvidos. No modelo proposto, PO, Desenvolvedor e QA realizam esta reunião em conjunto, com a atuação do Gerente de Projeto como facilitador, e o entregável da mesma é a especificação das funcionalidades priorizadas em formato BDD. Este alinhamento e especificação permite com que as 4 primeiras seções do </w:t>
+      </w:r>
+      <w:r>
+        <w:rPr>
+          <w:b w:val="0"/>
+          <w:bCs w:val="0"/>
+          <w:i/>
+          <w:iCs/>
+          <w:noProof/>
+          <w:sz w:val="24"/>
+          <w:szCs w:val="24"/>
+        </w:rPr>
+        <w:t>Checklist</w:t>
+      </w:r>
+      <w:r>
+        <w:rPr>
+          <w:b w:val="0"/>
+          <w:bCs w:val="0"/>
+          <w:noProof/>
+          <w:sz w:val="24"/>
+          <w:szCs w:val="24"/>
+        </w:rPr>
+        <w:t xml:space="preserve"> sejam respondidas.</w:t>
+      </w:r>
+    </w:p>
+    <w:p>
+      <w:pPr>
+        <w:spacing w:line="360" w:lineRule="auto"/>
+        <w:jc w:val="both"/>
+        <w:rPr>
+          <w:b w:val="0"/>
+          <w:bCs w:val="0"/>
+          <w:noProof/>
+          <w:sz w:val="24"/>
+          <w:szCs w:val="24"/>
+        </w:rPr>
+      </w:pPr>
+    </w:p>
+    <w:p>
+      <w:pPr>
+        <w:spacing w:line="360" w:lineRule="auto"/>
+        <w:jc w:val="both"/>
+        <w:rPr>
+          <w:b w:val="0"/>
+          <w:bCs w:val="0"/>
+          <w:noProof/>
+          <w:sz w:val="24"/>
+          <w:szCs w:val="24"/>
+        </w:rPr>
+      </w:pPr>
+      <w:r>
+        <w:rPr>
+          <w:b w:val="0"/>
+          <w:bCs w:val="0"/>
+          <w:noProof/>
+          <w:sz w:val="24"/>
+          <w:szCs w:val="24"/>
+        </w:rPr>
+        <w:t>Após esse primeiro alinhamento, as documentações produzidas são apresentadas ao time envolvido em uma reunião (neste caso, o sistema de comprovantes irá fornecer uma API de consulta às comprovações de transferências para o sistema envolvido), na qual dúvidas são tiradas e eventuais ajustes nas especificações são realizados.</w:t>
+      </w:r>
+    </w:p>
+    <w:p>
+      <w:pPr>
+        <w:spacing w:line="360" w:lineRule="auto"/>
+        <w:jc w:val="both"/>
+        <w:rPr>
+          <w:b w:val="0"/>
+          <w:bCs w:val="0"/>
+          <w:noProof/>
+          <w:sz w:val="24"/>
+          <w:szCs w:val="24"/>
+        </w:rPr>
+      </w:pPr>
+    </w:p>
+    <w:p>
+      <w:pPr>
+        <w:spacing w:line="360" w:lineRule="auto"/>
+        <w:jc w:val="both"/>
+        <w:rPr>
+          <w:b w:val="0"/>
+          <w:bCs w:val="0"/>
+          <w:noProof/>
+          <w:sz w:val="24"/>
+          <w:szCs w:val="24"/>
+        </w:rPr>
+      </w:pPr>
+      <w:r>
+        <w:rPr>
+          <w:b w:val="0"/>
+          <w:bCs w:val="0"/>
+          <w:noProof/>
+          <w:sz w:val="24"/>
+          <w:szCs w:val="24"/>
+        </w:rPr>
+        <w:t>Caso o entendimento não tenha sido equalizado nesta conversa, as dúvidas ou pendências são anotadas, e um novo alinhamento é marcado com o retorno destes pontos.</w:t>
+      </w:r>
+    </w:p>
+    <w:p>
+      <w:pPr>
+        <w:spacing w:line="360" w:lineRule="auto"/>
+        <w:jc w:val="both"/>
+        <w:rPr>
+          <w:b w:val="0"/>
+          <w:bCs w:val="0"/>
+          <w:noProof/>
+          <w:sz w:val="24"/>
+          <w:szCs w:val="24"/>
+        </w:rPr>
+      </w:pPr>
+    </w:p>
+    <w:p>
+      <w:pPr>
+        <w:spacing w:line="360" w:lineRule="auto"/>
+        <w:jc w:val="both"/>
+        <w:rPr>
+          <w:b w:val="0"/>
+          <w:bCs w:val="0"/>
+          <w:noProof/>
+          <w:sz w:val="24"/>
+          <w:szCs w:val="24"/>
+        </w:rPr>
+      </w:pPr>
+      <w:r>
+        <w:rPr>
+          <w:b w:val="0"/>
+          <w:bCs w:val="0"/>
+          <w:noProof/>
+          <w:sz w:val="24"/>
+          <w:szCs w:val="24"/>
+        </w:rPr>
+        <w:t>Uma vez que esse entendimento é concluído entre as partes, as questões de plano de comunicações e resposta à mudanças são respondidas e os desenvolvimentos podem ser iniciados.</w:t>
+      </w:r>
+    </w:p>
+    <w:p>
+      <w:pPr>
+        <w:spacing w:line="360" w:lineRule="auto"/>
+        <w:jc w:val="both"/>
+        <w:rPr>
+          <w:b w:val="0"/>
+          <w:bCs w:val="0"/>
+          <w:noProof/>
+          <w:sz w:val="24"/>
+          <w:szCs w:val="24"/>
+        </w:rPr>
+      </w:pPr>
+    </w:p>
+    <w:p>
+      <w:pPr>
+        <w:spacing w:line="360" w:lineRule="auto"/>
+        <w:jc w:val="both"/>
+        <w:rPr>
+          <w:b w:val="0"/>
+          <w:bCs w:val="0"/>
+          <w:noProof/>
+          <w:sz w:val="24"/>
+          <w:szCs w:val="24"/>
+        </w:rPr>
+      </w:pPr>
+      <w:r>
+        <w:rPr>
+          <w:b w:val="0"/>
+          <w:bCs w:val="0"/>
+          <w:noProof/>
+          <w:sz w:val="24"/>
+          <w:szCs w:val="24"/>
+        </w:rPr>
+        <w:t>A figura 8 ilustra os procedimentos compartilhados nesta seção em um fluxograma.</w:t>
+      </w:r>
     </w:p>
     <w:p>
       <w:pPr>
@@ -19014,7 +22674,11 @@
           <w:szCs w:val="24"/>
         </w:rPr>
       </w:pPr>
-      <w:r>
+    </w:p>
+    <w:p>
+      <w:pPr>
+        <w:spacing w:line="360" w:lineRule="auto"/>
+        <w:jc w:val="center"/>
         <w:rPr>
           <w:b w:val="0"/>
           <w:bCs w:val="0"/>
@@ -19022,8 +22686,29 @@
           <w:sz w:val="24"/>
           <w:szCs w:val="24"/>
         </w:rPr>
+      </w:pPr>
+      <w:r>
+        <w:rPr>
+          <w:b w:val="0"/>
+          <w:bCs w:val="0"/>
+          <w:noProof/>
+          <w:sz w:val="24"/>
+          <w:szCs w:val="24"/>
+        </w:rPr>
         <w:lastRenderedPageBreak/>
-        <w:t>Figura 8 – Fluxo de processos para preenchimento do Checklist</w:t>
+        <w:t xml:space="preserve">Figura 8 – Fluxo de processos para preenchimento do </w:t>
+      </w:r>
+      <w:r>
+        <w:rPr>
+          <w:b w:val="0"/>
+          <w:bCs w:val="0"/>
+          <w:i/>
+          <w:iCs/>
+          <w:noProof/>
+          <w:sz w:val="24"/>
+          <w:szCs w:val="24"/>
+        </w:rPr>
+        <w:t>Checklist</w:t>
       </w:r>
     </w:p>
     <w:p>
@@ -19116,79 +22801,20 @@
     <w:p>
       <w:pPr>
         <w:spacing w:line="360" w:lineRule="auto"/>
-        <w:jc w:val="both"/>
-        <w:rPr>
-          <w:b w:val="0"/>
-          <w:sz w:val="24"/>
-          <w:szCs w:val="24"/>
-          <w:lang w:val="it-IT"/>
-        </w:rPr>
-      </w:pPr>
-      <w:r>
-        <w:rPr>
-          <w:b w:val="0"/>
+        <w:rPr>
+          <w:b w:val="0"/>
+          <w:sz w:val="20"/>
+          <w:szCs w:val="20"/>
+          <w:lang w:val="it-IT"/>
+        </w:rPr>
+      </w:pPr>
+      <w:r>
+        <w:rPr>
           <w:sz w:val="24"/>
           <w:szCs w:val="24"/>
           <w:lang w:val="it-IT"/>
         </w:rPr>
         <w:lastRenderedPageBreak/>
-        <w:t>B</w:t>
-      </w:r>
-      <w:r>
-        <w:rPr>
-          <w:b w:val="0"/>
-          <w:sz w:val="24"/>
-          <w:szCs w:val="24"/>
-          <w:lang w:val="it-IT"/>
-        </w:rPr>
-        <w:t>la bla bla bla bl</w:t>
-      </w:r>
-      <w:r>
-        <w:rPr>
-          <w:b w:val="0"/>
-          <w:sz w:val="24"/>
-          <w:szCs w:val="24"/>
-          <w:lang w:val="it-IT"/>
-        </w:rPr>
-        <w:t xml:space="preserve">a bla bla bla bla bla bla bla bla bla bla bla bla bla bla bla bla bla bla bla bla bla bla bla bla bla bla bla bla bla bla bla bla bla bla bla bla bla bla bla bla bla bla bla bla bla bla bla bla </w:t>
-      </w:r>
-      <w:r>
-        <w:rPr>
-          <w:b w:val="0"/>
-          <w:sz w:val="24"/>
-          <w:szCs w:val="24"/>
-          <w:lang w:val="it-IT"/>
-        </w:rPr>
-        <w:t>bla bla bla bla bla bla bla bla.</w:t>
-      </w:r>
-    </w:p>
-    <w:p>
-      <w:pPr>
-        <w:spacing w:line="360" w:lineRule="auto"/>
-        <w:jc w:val="both"/>
-        <w:rPr>
-          <w:sz w:val="24"/>
-          <w:szCs w:val="24"/>
-          <w:lang w:val="it-IT"/>
-        </w:rPr>
-      </w:pPr>
-    </w:p>
-    <w:p>
-      <w:pPr>
-        <w:spacing w:line="360" w:lineRule="auto"/>
-        <w:jc w:val="both"/>
-        <w:rPr>
-          <w:sz w:val="24"/>
-          <w:szCs w:val="24"/>
-          <w:lang w:val="it-IT"/>
-        </w:rPr>
-      </w:pPr>
-      <w:r>
-        <w:rPr>
-          <w:sz w:val="24"/>
-          <w:szCs w:val="24"/>
-          <w:lang w:val="it-IT"/>
-        </w:rPr>
         <w:t>3</w:t>
       </w:r>
       <w:r>

</xml_diff>

<commit_message>
Update: incluir mais referências sobre backlog refining; Adicionar: primeiro arquivo .feature com cenários BDD
</commit_message>
<xml_diff>
--- a/Utilização de Behaviour-Driven Development para apoio à Gestão das Comunicações.docx
+++ b/Utilização de Behaviour-Driven Development para apoio à Gestão das Comunicações.docx
@@ -12681,13 +12681,26 @@
           <w:sz w:val="24"/>
           <w:szCs w:val="24"/>
         </w:rPr>
-        <w:t>O Test-</w:t>
+        <w:t xml:space="preserve">O </w:t>
+      </w:r>
+      <w:r>
+        <w:rPr>
+          <w:b w:val="0"/>
+          <w:bCs w:val="0"/>
+          <w:i/>
+          <w:iCs/>
+          <w:sz w:val="24"/>
+          <w:szCs w:val="24"/>
+        </w:rPr>
+        <w:t>Test-</w:t>
       </w:r>
       <w:proofErr w:type="spellStart"/>
       <w:r>
         <w:rPr>
           <w:b w:val="0"/>
           <w:bCs w:val="0"/>
+          <w:i/>
+          <w:iCs/>
           <w:sz w:val="24"/>
           <w:szCs w:val="24"/>
         </w:rPr>
@@ -12698,6 +12711,8 @@
         <w:rPr>
           <w:b w:val="0"/>
           <w:bCs w:val="0"/>
+          <w:i/>
+          <w:iCs/>
           <w:sz w:val="24"/>
           <w:szCs w:val="24"/>
         </w:rPr>
@@ -12708,6 +12723,8 @@
         <w:rPr>
           <w:b w:val="0"/>
           <w:bCs w:val="0"/>
+          <w:i/>
+          <w:iCs/>
           <w:sz w:val="24"/>
           <w:szCs w:val="24"/>
         </w:rPr>
@@ -15941,30 +15958,25 @@
         <w:jc w:val="both"/>
         <w:rPr>
           <w:b w:val="0"/>
-          <w:sz w:val="20"/>
-          <w:szCs w:val="20"/>
-        </w:rPr>
-      </w:pPr>
-      <w:proofErr w:type="spellStart"/>
-      <w:r>
-        <w:rPr>
-          <w:b w:val="0"/>
           <w:i/>
           <w:iCs/>
           <w:sz w:val="20"/>
           <w:szCs w:val="20"/>
         </w:rPr>
-        <w:t>Cucumber</w:t>
-      </w:r>
-      <w:proofErr w:type="spellEnd"/>
-      <w:r>
+      </w:pPr>
+    </w:p>
+    <w:p>
+      <w:pPr>
+        <w:spacing w:line="360" w:lineRule="auto"/>
+        <w:ind w:left="2880"/>
+        <w:jc w:val="both"/>
         <w:rPr>
           <w:b w:val="0"/>
           <w:sz w:val="20"/>
           <w:szCs w:val="20"/>
         </w:rPr>
-        <w:t xml:space="preserve"> não é uma ferramenta de testar </w:t>
-      </w:r>
+      </w:pPr>
+      <w:proofErr w:type="spellStart"/>
       <w:r>
         <w:rPr>
           <w:b w:val="0"/>
@@ -15973,15 +15985,16 @@
           <w:sz w:val="20"/>
           <w:szCs w:val="20"/>
         </w:rPr>
-        <w:t>software</w:t>
-      </w:r>
+        <w:t>Cucumber</w:t>
+      </w:r>
+      <w:proofErr w:type="spellEnd"/>
       <w:r>
         <w:rPr>
           <w:b w:val="0"/>
           <w:sz w:val="20"/>
           <w:szCs w:val="20"/>
         </w:rPr>
-        <w:t xml:space="preserve">. É uma ferramenta para testar o entendimento das pessoas em como um </w:t>
+        <w:t xml:space="preserve"> não é uma ferramenta de testar </w:t>
       </w:r>
       <w:r>
         <w:rPr>
@@ -15999,229 +16012,87 @@
           <w:sz w:val="20"/>
           <w:szCs w:val="20"/>
         </w:rPr>
-        <w:t xml:space="preserve"> (ainda a ser escrito) deve se comportar.</w:t>
-      </w:r>
-    </w:p>
-    <w:p>
-      <w:pPr>
-        <w:spacing w:line="360" w:lineRule="auto"/>
-        <w:jc w:val="both"/>
-        <w:rPr>
-          <w:b w:val="0"/>
-          <w:sz w:val="24"/>
-          <w:szCs w:val="24"/>
-        </w:rPr>
-      </w:pPr>
-    </w:p>
-    <w:p>
-      <w:pPr>
-        <w:spacing w:line="360" w:lineRule="auto"/>
-        <w:jc w:val="both"/>
-        <w:rPr>
-          <w:b w:val="0"/>
-          <w:sz w:val="24"/>
-          <w:szCs w:val="24"/>
-        </w:rPr>
-      </w:pPr>
-      <w:r>
-        <w:rPr>
-          <w:b w:val="0"/>
-          <w:sz w:val="24"/>
-          <w:szCs w:val="24"/>
-        </w:rPr>
-        <w:t xml:space="preserve">Diante </w:t>
-      </w:r>
-      <w:r>
-        <w:rPr>
-          <w:b w:val="0"/>
-          <w:sz w:val="24"/>
-          <w:szCs w:val="24"/>
-        </w:rPr>
-        <w:t>dos conceitos apresentados nesta seção</w:t>
-      </w:r>
-      <w:r>
-        <w:rPr>
-          <w:b w:val="0"/>
-          <w:sz w:val="24"/>
-          <w:szCs w:val="24"/>
-        </w:rPr>
-        <w:t xml:space="preserve">, o enfoque será na utilização do BDD como mecanismo de modelagem dos requisitos para equalizar o entendimento mútuo entre os </w:t>
-      </w:r>
-      <w:r>
-        <w:rPr>
-          <w:b w:val="0"/>
-          <w:sz w:val="24"/>
-          <w:szCs w:val="24"/>
-        </w:rPr>
-        <w:t>times de desenvolvimento e negócios</w:t>
-      </w:r>
-      <w:r>
-        <w:rPr>
-          <w:b w:val="0"/>
-          <w:sz w:val="24"/>
-          <w:szCs w:val="24"/>
-        </w:rPr>
-        <w:t xml:space="preserve"> dos comportamentos desejados do </w:t>
+        <w:t xml:space="preserve">. É uma ferramenta para testar o entendimento das pessoas em como um </w:t>
       </w:r>
       <w:r>
         <w:rPr>
           <w:b w:val="0"/>
           <w:i/>
           <w:iCs/>
-          <w:sz w:val="24"/>
-          <w:szCs w:val="24"/>
+          <w:sz w:val="20"/>
+          <w:szCs w:val="20"/>
         </w:rPr>
         <w:t>software</w:t>
       </w:r>
       <w:r>
         <w:rPr>
           <w:b w:val="0"/>
-          <w:sz w:val="24"/>
-          <w:szCs w:val="24"/>
-        </w:rPr>
-        <w:t>, criando uma base de conhecimento cujo acesso e utilização podem ser amplificados utilizando técnicas de Gestão das Comunicações, que é o próximo tópico abordado</w:t>
-      </w:r>
-      <w:r>
-        <w:rPr>
-          <w:b w:val="0"/>
-          <w:sz w:val="24"/>
-          <w:szCs w:val="24"/>
-        </w:rPr>
-        <w:t xml:space="preserve"> neste trabalho</w:t>
-      </w:r>
-      <w:r>
-        <w:rPr>
-          <w:b w:val="0"/>
-          <w:sz w:val="24"/>
-          <w:szCs w:val="24"/>
-        </w:rPr>
-        <w:t>.</w:t>
-      </w:r>
-    </w:p>
-    <w:p>
-      <w:pPr>
-        <w:spacing w:line="360" w:lineRule="auto"/>
-        <w:jc w:val="both"/>
-        <w:rPr>
-          <w:b w:val="0"/>
-          <w:sz w:val="24"/>
-          <w:szCs w:val="24"/>
-        </w:rPr>
-      </w:pPr>
-    </w:p>
-    <w:p>
-      <w:pPr>
-        <w:spacing w:line="360" w:lineRule="auto"/>
-        <w:jc w:val="both"/>
-        <w:rPr>
-          <w:bCs w:val="0"/>
-          <w:sz w:val="24"/>
-          <w:szCs w:val="24"/>
-        </w:rPr>
-      </w:pPr>
-      <w:r>
-        <w:rPr>
-          <w:bCs w:val="0"/>
-          <w:sz w:val="24"/>
-          <w:szCs w:val="24"/>
-        </w:rPr>
-        <w:t>2.6</w:t>
-      </w:r>
-      <w:r>
-        <w:rPr>
-          <w:bCs w:val="0"/>
-          <w:sz w:val="24"/>
-          <w:szCs w:val="24"/>
-        </w:rPr>
-        <w:t xml:space="preserve"> </w:t>
-      </w:r>
-      <w:r>
-        <w:rPr>
-          <w:bCs w:val="0"/>
-          <w:sz w:val="24"/>
-          <w:szCs w:val="24"/>
-        </w:rPr>
-        <w:t>Gestão das Comunicações</w:t>
-      </w:r>
-    </w:p>
-    <w:p>
-      <w:pPr>
-        <w:spacing w:line="360" w:lineRule="auto"/>
-        <w:jc w:val="both"/>
-        <w:rPr>
-          <w:bCs w:val="0"/>
-          <w:sz w:val="24"/>
-          <w:szCs w:val="24"/>
-        </w:rPr>
-      </w:pPr>
-    </w:p>
-    <w:p>
-      <w:pPr>
-        <w:spacing w:line="360" w:lineRule="auto"/>
-        <w:jc w:val="both"/>
-        <w:rPr>
-          <w:bCs w:val="0"/>
-          <w:sz w:val="24"/>
-          <w:szCs w:val="24"/>
-        </w:rPr>
-      </w:pPr>
-      <w:r>
-        <w:rPr>
-          <w:bCs w:val="0"/>
-          <w:sz w:val="24"/>
-          <w:szCs w:val="24"/>
-        </w:rPr>
-        <w:t>2.6.1 O processo de comunicação</w:t>
-      </w:r>
-    </w:p>
-    <w:p>
-      <w:pPr>
-        <w:spacing w:line="360" w:lineRule="auto"/>
-        <w:jc w:val="both"/>
-        <w:rPr>
-          <w:bCs w:val="0"/>
-          <w:sz w:val="24"/>
-          <w:szCs w:val="24"/>
-        </w:rPr>
-      </w:pPr>
-    </w:p>
-    <w:p>
-      <w:pPr>
-        <w:spacing w:line="360" w:lineRule="auto"/>
-        <w:jc w:val="both"/>
-        <w:rPr>
-          <w:b w:val="0"/>
-          <w:sz w:val="24"/>
-          <w:szCs w:val="24"/>
-        </w:rPr>
-      </w:pPr>
-      <w:r>
-        <w:rPr>
-          <w:b w:val="0"/>
-          <w:sz w:val="24"/>
-          <w:szCs w:val="24"/>
-        </w:rPr>
-        <w:t xml:space="preserve">De forma genérica, o conceito de comunicação surgiu do termo em latim </w:t>
-      </w:r>
-      <w:proofErr w:type="spellStart"/>
-      <w:r>
-        <w:rPr>
-          <w:b w:val="0"/>
-          <w:i/>
-          <w:sz w:val="24"/>
-          <w:szCs w:val="24"/>
-        </w:rPr>
-        <w:t>communicare</w:t>
-      </w:r>
-      <w:proofErr w:type="spellEnd"/>
-      <w:r>
-        <w:rPr>
-          <w:b w:val="0"/>
-          <w:iCs/>
-          <w:sz w:val="24"/>
-          <w:szCs w:val="24"/>
-        </w:rPr>
-        <w:t xml:space="preserve">, que significa “tornar comum” (MAZUCA </w:t>
+          <w:sz w:val="20"/>
+          <w:szCs w:val="20"/>
+        </w:rPr>
+        <w:t xml:space="preserve"> (ainda a ser escrito) deve se comportar.</w:t>
+      </w:r>
+    </w:p>
+    <w:p>
+      <w:pPr>
+        <w:spacing w:line="360" w:lineRule="auto"/>
+        <w:jc w:val="both"/>
+        <w:rPr>
+          <w:b w:val="0"/>
+          <w:sz w:val="24"/>
+          <w:szCs w:val="24"/>
+        </w:rPr>
+      </w:pPr>
+    </w:p>
+    <w:p>
+      <w:pPr>
+        <w:spacing w:line="360" w:lineRule="auto"/>
+        <w:jc w:val="both"/>
+        <w:rPr>
+          <w:b w:val="0"/>
+          <w:sz w:val="24"/>
+          <w:szCs w:val="24"/>
+        </w:rPr>
+      </w:pPr>
+      <w:r>
+        <w:rPr>
+          <w:b w:val="0"/>
+          <w:sz w:val="24"/>
+          <w:szCs w:val="24"/>
+        </w:rPr>
+        <w:t xml:space="preserve">Diante </w:t>
+      </w:r>
+      <w:r>
+        <w:rPr>
+          <w:b w:val="0"/>
+          <w:sz w:val="24"/>
+          <w:szCs w:val="24"/>
+        </w:rPr>
+        <w:t>dos conceitos apresentados nesta seção</w:t>
+      </w:r>
+      <w:r>
+        <w:rPr>
+          <w:b w:val="0"/>
+          <w:sz w:val="24"/>
+          <w:szCs w:val="24"/>
+        </w:rPr>
+        <w:t xml:space="preserve">, o enfoque será na utilização do BDD como mecanismo de modelagem dos requisitos para equalizar o entendimento mútuo entre os </w:t>
+      </w:r>
+      <w:r>
+        <w:rPr>
+          <w:b w:val="0"/>
+          <w:sz w:val="24"/>
+          <w:szCs w:val="24"/>
+        </w:rPr>
+        <w:t>times de desenvolvimento e negócios</w:t>
+      </w:r>
+      <w:r>
+        <w:rPr>
+          <w:b w:val="0"/>
+          <w:sz w:val="24"/>
+          <w:szCs w:val="24"/>
+        </w:rPr>
+        <w:t xml:space="preserve"> dos comportamentos desejados do </w:t>
       </w:r>
       <w:r>
         <w:rPr>
@@ -16231,7 +16102,157 @@
           <w:sz w:val="24"/>
           <w:szCs w:val="24"/>
         </w:rPr>
-        <w:t>apud</w:t>
+        <w:t>software</w:t>
+      </w:r>
+      <w:r>
+        <w:rPr>
+          <w:b w:val="0"/>
+          <w:sz w:val="24"/>
+          <w:szCs w:val="24"/>
+        </w:rPr>
+        <w:t>, criando uma base de conhecimento cujo acesso e utilização podem ser amplificados utilizando técnicas de Gestão das Comunicações, que é o próximo tópico abordado</w:t>
+      </w:r>
+      <w:r>
+        <w:rPr>
+          <w:b w:val="0"/>
+          <w:sz w:val="24"/>
+          <w:szCs w:val="24"/>
+        </w:rPr>
+        <w:t xml:space="preserve"> neste trabalho</w:t>
+      </w:r>
+      <w:r>
+        <w:rPr>
+          <w:b w:val="0"/>
+          <w:sz w:val="24"/>
+          <w:szCs w:val="24"/>
+        </w:rPr>
+        <w:t>.</w:t>
+      </w:r>
+    </w:p>
+    <w:p>
+      <w:pPr>
+        <w:spacing w:line="360" w:lineRule="auto"/>
+        <w:jc w:val="both"/>
+        <w:rPr>
+          <w:b w:val="0"/>
+          <w:sz w:val="24"/>
+          <w:szCs w:val="24"/>
+        </w:rPr>
+      </w:pPr>
+    </w:p>
+    <w:p>
+      <w:pPr>
+        <w:spacing w:line="360" w:lineRule="auto"/>
+        <w:jc w:val="both"/>
+        <w:rPr>
+          <w:bCs w:val="0"/>
+          <w:sz w:val="24"/>
+          <w:szCs w:val="24"/>
+        </w:rPr>
+      </w:pPr>
+      <w:r>
+        <w:rPr>
+          <w:bCs w:val="0"/>
+          <w:sz w:val="24"/>
+          <w:szCs w:val="24"/>
+        </w:rPr>
+        <w:t>2.6</w:t>
+      </w:r>
+      <w:r>
+        <w:rPr>
+          <w:bCs w:val="0"/>
+          <w:sz w:val="24"/>
+          <w:szCs w:val="24"/>
+        </w:rPr>
+        <w:t xml:space="preserve"> </w:t>
+      </w:r>
+      <w:r>
+        <w:rPr>
+          <w:bCs w:val="0"/>
+          <w:sz w:val="24"/>
+          <w:szCs w:val="24"/>
+        </w:rPr>
+        <w:t>Gestão das Comunicações</w:t>
+      </w:r>
+    </w:p>
+    <w:p>
+      <w:pPr>
+        <w:spacing w:line="360" w:lineRule="auto"/>
+        <w:jc w:val="both"/>
+        <w:rPr>
+          <w:bCs w:val="0"/>
+          <w:sz w:val="24"/>
+          <w:szCs w:val="24"/>
+        </w:rPr>
+      </w:pPr>
+    </w:p>
+    <w:p>
+      <w:pPr>
+        <w:spacing w:line="360" w:lineRule="auto"/>
+        <w:jc w:val="both"/>
+        <w:rPr>
+          <w:bCs w:val="0"/>
+          <w:sz w:val="24"/>
+          <w:szCs w:val="24"/>
+        </w:rPr>
+      </w:pPr>
+      <w:r>
+        <w:rPr>
+          <w:bCs w:val="0"/>
+          <w:sz w:val="24"/>
+          <w:szCs w:val="24"/>
+        </w:rPr>
+        <w:t>2.6.1 O processo de comunicação</w:t>
+      </w:r>
+    </w:p>
+    <w:p>
+      <w:pPr>
+        <w:spacing w:line="360" w:lineRule="auto"/>
+        <w:jc w:val="both"/>
+        <w:rPr>
+          <w:bCs w:val="0"/>
+          <w:sz w:val="24"/>
+          <w:szCs w:val="24"/>
+        </w:rPr>
+      </w:pPr>
+    </w:p>
+    <w:p>
+      <w:pPr>
+        <w:spacing w:line="360" w:lineRule="auto"/>
+        <w:jc w:val="both"/>
+        <w:rPr>
+          <w:b w:val="0"/>
+          <w:sz w:val="24"/>
+          <w:szCs w:val="24"/>
+        </w:rPr>
+      </w:pPr>
+      <w:r>
+        <w:rPr>
+          <w:b w:val="0"/>
+          <w:sz w:val="24"/>
+          <w:szCs w:val="24"/>
+        </w:rPr>
+        <w:t xml:space="preserve">De forma genérica, o conceito de comunicação surgiu do termo em latim </w:t>
+      </w:r>
+      <w:proofErr w:type="spellStart"/>
+      <w:r>
+        <w:rPr>
+          <w:b w:val="0"/>
+          <w:i/>
+          <w:sz w:val="24"/>
+          <w:szCs w:val="24"/>
+        </w:rPr>
+        <w:t>communicare</w:t>
+      </w:r>
+      <w:proofErr w:type="spellEnd"/>
+      <w:r>
+        <w:rPr>
+          <w:b w:val="0"/>
+          <w:iCs/>
+          <w:sz w:val="24"/>
+          <w:szCs w:val="24"/>
+        </w:rPr>
+        <w:t xml:space="preserve">, que significa “tornar comum” (MAZUCA </w:t>
       </w:r>
       <w:r>
         <w:rPr>
@@ -16241,109 +16262,7 @@
           <w:sz w:val="24"/>
           <w:szCs w:val="24"/>
         </w:rPr>
-        <w:t xml:space="preserve"> </w:t>
-      </w:r>
-      <w:r>
-        <w:rPr>
-          <w:b w:val="0"/>
-          <w:sz w:val="24"/>
-          <w:szCs w:val="24"/>
-        </w:rPr>
-        <w:t>HARPER, 2018), cujo objetivo é transmitir um propósito expresso em alguma mensagem ou informação</w:t>
-      </w:r>
-      <w:r>
-        <w:rPr>
-          <w:b w:val="0"/>
-          <w:sz w:val="24"/>
-          <w:szCs w:val="24"/>
-        </w:rPr>
-        <w:t xml:space="preserve"> e </w:t>
-      </w:r>
-      <w:r>
-        <w:rPr>
-          <w:b w:val="0"/>
-          <w:sz w:val="24"/>
-          <w:szCs w:val="24"/>
-        </w:rPr>
-        <w:t>torná-lo</w:t>
-      </w:r>
-      <w:r>
-        <w:rPr>
-          <w:b w:val="0"/>
-          <w:sz w:val="24"/>
-          <w:szCs w:val="24"/>
-        </w:rPr>
-        <w:t xml:space="preserve"> comum entre as partes envolvidas no processo de comunicação</w:t>
-      </w:r>
-      <w:r>
-        <w:rPr>
-          <w:b w:val="0"/>
-          <w:sz w:val="24"/>
-          <w:szCs w:val="24"/>
-        </w:rPr>
-        <w:t>. Para tanto, é necessário no mínimo um emissor e um receptor desta mensagem.</w:t>
-      </w:r>
-    </w:p>
-    <w:p>
-      <w:pPr>
-        <w:spacing w:line="360" w:lineRule="auto"/>
-        <w:jc w:val="both"/>
-        <w:rPr>
-          <w:b w:val="0"/>
-          <w:sz w:val="24"/>
-          <w:szCs w:val="24"/>
-        </w:rPr>
-      </w:pPr>
-    </w:p>
-    <w:p>
-      <w:pPr>
-        <w:spacing w:line="360" w:lineRule="auto"/>
-        <w:jc w:val="both"/>
-        <w:rPr>
-          <w:b w:val="0"/>
-          <w:sz w:val="24"/>
-          <w:szCs w:val="24"/>
-        </w:rPr>
-      </w:pPr>
-      <w:r>
-        <w:rPr>
-          <w:b w:val="0"/>
-          <w:sz w:val="24"/>
-          <w:szCs w:val="24"/>
-        </w:rPr>
-        <w:t>A mensagem é codificada por seu emissor para algum formato textual ou simbólico, e é transmitida através de alguma mídia (</w:t>
-      </w:r>
-      <w:r>
-        <w:rPr>
-          <w:b w:val="0"/>
-          <w:sz w:val="24"/>
-          <w:szCs w:val="24"/>
-        </w:rPr>
-        <w:t>meio</w:t>
-      </w:r>
-      <w:r>
-        <w:rPr>
-          <w:b w:val="0"/>
-          <w:sz w:val="24"/>
-          <w:szCs w:val="24"/>
-        </w:rPr>
-        <w:t xml:space="preserve"> de comunicação) até o receptor, que realiza o entendimento (decodificação) da mensagem iniciada pelo emissor e gera um feedback deste entendimento ao receptor</w:t>
-      </w:r>
-      <w:r>
-        <w:rPr>
-          <w:b w:val="0"/>
-          <w:sz w:val="24"/>
-          <w:szCs w:val="24"/>
-        </w:rPr>
-        <w:t>. Neste processo, também podem surgir os ruídos, que são quaisquer interferências que comprometam o entendimento do receptor da mensagem ou mesmo a produção da mesma por seu emissor</w:t>
-      </w:r>
-      <w:r>
-        <w:rPr>
-          <w:b w:val="0"/>
-          <w:sz w:val="24"/>
-          <w:szCs w:val="24"/>
-        </w:rPr>
-        <w:t xml:space="preserve"> (SONDERMANN </w:t>
+        <w:t>apud</w:t>
       </w:r>
       <w:r>
         <w:rPr>
@@ -16353,6 +16272,118 @@
           <w:sz w:val="24"/>
           <w:szCs w:val="24"/>
         </w:rPr>
+        <w:t xml:space="preserve"> </w:t>
+      </w:r>
+      <w:r>
+        <w:rPr>
+          <w:b w:val="0"/>
+          <w:sz w:val="24"/>
+          <w:szCs w:val="24"/>
+        </w:rPr>
+        <w:t>HARPER, 2018), cujo objetivo é transmitir um propósito expresso em alguma mensagem ou informação</w:t>
+      </w:r>
+      <w:r>
+        <w:rPr>
+          <w:b w:val="0"/>
+          <w:sz w:val="24"/>
+          <w:szCs w:val="24"/>
+        </w:rPr>
+        <w:t xml:space="preserve"> e </w:t>
+      </w:r>
+      <w:r>
+        <w:rPr>
+          <w:b w:val="0"/>
+          <w:sz w:val="24"/>
+          <w:szCs w:val="24"/>
+        </w:rPr>
+        <w:t>torná-lo</w:t>
+      </w:r>
+      <w:r>
+        <w:rPr>
+          <w:b w:val="0"/>
+          <w:sz w:val="24"/>
+          <w:szCs w:val="24"/>
+        </w:rPr>
+        <w:t xml:space="preserve"> comum entre as partes envolvidas no processo de comunicação</w:t>
+      </w:r>
+      <w:r>
+        <w:rPr>
+          <w:b w:val="0"/>
+          <w:sz w:val="24"/>
+          <w:szCs w:val="24"/>
+        </w:rPr>
+        <w:t>. Para tanto, é necessário no mínimo um emissor e um receptor desta mensagem.</w:t>
+      </w:r>
+    </w:p>
+    <w:p>
+      <w:pPr>
+        <w:spacing w:line="360" w:lineRule="auto"/>
+        <w:jc w:val="both"/>
+        <w:rPr>
+          <w:b w:val="0"/>
+          <w:sz w:val="24"/>
+          <w:szCs w:val="24"/>
+        </w:rPr>
+      </w:pPr>
+    </w:p>
+    <w:p>
+      <w:pPr>
+        <w:spacing w:line="360" w:lineRule="auto"/>
+        <w:jc w:val="both"/>
+        <w:rPr>
+          <w:b w:val="0"/>
+          <w:sz w:val="24"/>
+          <w:szCs w:val="24"/>
+        </w:rPr>
+      </w:pPr>
+      <w:r>
+        <w:rPr>
+          <w:b w:val="0"/>
+          <w:sz w:val="24"/>
+          <w:szCs w:val="24"/>
+        </w:rPr>
+        <w:t>A mensagem é codificada por seu emissor para algum formato textual ou simbólico, e é transmitida através de alguma mídia (</w:t>
+      </w:r>
+      <w:r>
+        <w:rPr>
+          <w:b w:val="0"/>
+          <w:sz w:val="24"/>
+          <w:szCs w:val="24"/>
+        </w:rPr>
+        <w:t>meio</w:t>
+      </w:r>
+      <w:r>
+        <w:rPr>
+          <w:b w:val="0"/>
+          <w:sz w:val="24"/>
+          <w:szCs w:val="24"/>
+        </w:rPr>
+        <w:t xml:space="preserve"> de comunicação) até o receptor, que realiza o entendimento (decodificação) da mensagem iniciada pelo emissor e gera um feedback deste entendimento ao receptor</w:t>
+      </w:r>
+      <w:r>
+        <w:rPr>
+          <w:b w:val="0"/>
+          <w:sz w:val="24"/>
+          <w:szCs w:val="24"/>
+        </w:rPr>
+        <w:t>. Neste processo, também podem surgir os ruídos, que são quaisquer interferências que comprometam o entendimento do receptor da mensagem ou mesmo a produção da mesma por seu emissor</w:t>
+      </w:r>
+      <w:r>
+        <w:rPr>
+          <w:b w:val="0"/>
+          <w:sz w:val="24"/>
+          <w:szCs w:val="24"/>
+        </w:rPr>
+        <w:t xml:space="preserve"> (SONDERMANN </w:t>
+      </w:r>
+      <w:r>
+        <w:rPr>
+          <w:b w:val="0"/>
+          <w:i/>
+          <w:iCs/>
+          <w:sz w:val="24"/>
+          <w:szCs w:val="24"/>
+        </w:rPr>
         <w:t>et. al.</w:t>
       </w:r>
       <w:r>
@@ -16452,45 +16483,13 @@
           <w:szCs w:val="24"/>
         </w:rPr>
       </w:pPr>
-    </w:p>
-    <w:p>
-      <w:pPr>
-        <w:spacing w:line="360" w:lineRule="auto"/>
-        <w:jc w:val="center"/>
-        <w:rPr>
-          <w:b w:val="0"/>
-          <w:sz w:val="24"/>
-          <w:szCs w:val="24"/>
-        </w:rPr>
-      </w:pPr>
-    </w:p>
-    <w:p>
-      <w:pPr>
-        <w:spacing w:line="360" w:lineRule="auto"/>
-        <w:jc w:val="center"/>
-        <w:rPr>
-          <w:b w:val="0"/>
-          <w:sz w:val="24"/>
-          <w:szCs w:val="24"/>
-        </w:rPr>
-      </w:pPr>
-    </w:p>
-    <w:p>
-      <w:pPr>
-        <w:spacing w:line="360" w:lineRule="auto"/>
-        <w:jc w:val="center"/>
-        <w:rPr>
-          <w:b w:val="0"/>
-          <w:sz w:val="24"/>
-          <w:szCs w:val="24"/>
-        </w:rPr>
-      </w:pPr>
-      <w:r>
-        <w:rPr>
-          <w:b w:val="0"/>
-          <w:sz w:val="24"/>
-          <w:szCs w:val="24"/>
-        </w:rPr>
+      <w:r>
+        <w:rPr>
+          <w:b w:val="0"/>
+          <w:sz w:val="24"/>
+          <w:szCs w:val="24"/>
+        </w:rPr>
+        <w:lastRenderedPageBreak/>
         <w:t>Figura 4 – Elementos presentes no processo de comunicação</w:t>
       </w:r>
     </w:p>
@@ -16912,6 +16911,7 @@
           <w:sz w:val="24"/>
           <w:szCs w:val="24"/>
         </w:rPr>
+        <w:lastRenderedPageBreak/>
         <w:t>Figura</w:t>
       </w:r>
       <w:r>
@@ -17165,6 +17165,7 @@
           <w:sz w:val="24"/>
           <w:szCs w:val="24"/>
         </w:rPr>
+        <w:lastRenderedPageBreak/>
         <w:t>Figura</w:t>
       </w:r>
       <w:r>
@@ -17443,6 +17444,7 @@
           <w:sz w:val="24"/>
           <w:szCs w:val="24"/>
         </w:rPr>
+        <w:lastRenderedPageBreak/>
         <w:t xml:space="preserve">Figura 7 - </w:t>
       </w:r>
       <w:r>
@@ -19495,6 +19497,18 @@
           <w:lang w:val="it-IT"/>
         </w:rPr>
       </w:pPr>
+    </w:p>
+    <w:p>
+      <w:pPr>
+        <w:spacing w:line="360" w:lineRule="auto"/>
+        <w:jc w:val="both"/>
+        <w:rPr>
+          <w:b w:val="0"/>
+          <w:sz w:val="24"/>
+          <w:szCs w:val="24"/>
+          <w:lang w:val="it-IT"/>
+        </w:rPr>
+      </w:pPr>
       <w:r>
         <w:rPr>
           <w:b w:val="0"/>
@@ -19717,18 +19731,6 @@
         </w:rPr>
         <w:t xml:space="preserve"> que será aplicado para validação do entedimento dos requisitos e Gestão das Comunicações.</w:t>
       </w:r>
-    </w:p>
-    <w:p>
-      <w:pPr>
-        <w:spacing w:line="360" w:lineRule="auto"/>
-        <w:jc w:val="both"/>
-        <w:rPr>
-          <w:b w:val="0"/>
-          <w:sz w:val="24"/>
-          <w:szCs w:val="24"/>
-          <w:lang w:val="it-IT"/>
-        </w:rPr>
-      </w:pPr>
     </w:p>
     <w:p>
       <w:pPr>
@@ -22146,15 +22148,7 @@
           <w:szCs w:val="24"/>
           <w:lang w:val="it-IT"/>
         </w:rPr>
-        <w:t>1</w:t>
-      </w:r>
-      <w:r>
-        <w:rPr>
-          <w:sz w:val="24"/>
-          <w:szCs w:val="24"/>
-          <w:lang w:val="it-IT"/>
-        </w:rPr>
-        <w:t>.1</w:t>
+        <w:t>1.1</w:t>
       </w:r>
       <w:r>
         <w:rPr>
@@ -22171,15 +22165,7 @@
           <w:szCs w:val="24"/>
           <w:lang w:val="it-IT"/>
         </w:rPr>
-        <w:t>Considerações sobre a aplicação do</w:t>
-      </w:r>
-      <w:r>
-        <w:rPr>
-          <w:sz w:val="24"/>
-          <w:szCs w:val="24"/>
-          <w:lang w:val="it-IT"/>
-        </w:rPr>
-        <w:t xml:space="preserve"> </w:t>
+        <w:t xml:space="preserve">Considerações sobre a aplicação do </w:t>
       </w:r>
       <w:r>
         <w:rPr>
@@ -22493,7 +22479,47 @@
           <w:sz w:val="24"/>
           <w:szCs w:val="24"/>
         </w:rPr>
-        <w:t xml:space="preserve">Esta reunião é realizada para reforçar o entendimento dos requisitos e documentá-los de forma que os mesmos estejam prontos para serem desenvolvidos. No modelo proposto, PO, Desenvolvedor e QA realizam esta reunião em conjunto, com a atuação do Gerente de Projeto como facilitador, e o entregável da mesma é a especificação das funcionalidades priorizadas em formato BDD. Este alinhamento e especificação permite com que as 4 primeiras seções do </w:t>
+        <w:t xml:space="preserve">Esta reunião é realizada para reforçar o entendimento dos requisitos </w:t>
+      </w:r>
+      <w:r>
+        <w:rPr>
+          <w:b w:val="0"/>
+          <w:bCs w:val="0"/>
+          <w:noProof/>
+          <w:sz w:val="24"/>
+          <w:szCs w:val="24"/>
+        </w:rPr>
+        <w:t xml:space="preserve">priorizados </w:t>
+      </w:r>
+      <w:r>
+        <w:rPr>
+          <w:b w:val="0"/>
+          <w:bCs w:val="0"/>
+          <w:noProof/>
+          <w:sz w:val="24"/>
+          <w:szCs w:val="24"/>
+        </w:rPr>
+        <w:t>e documentá-los de forma que os mesmos estejam prontos para serem desenvolvidos</w:t>
+      </w:r>
+      <w:r>
+        <w:rPr>
+          <w:b w:val="0"/>
+          <w:bCs w:val="0"/>
+          <w:noProof/>
+          <w:sz w:val="24"/>
+          <w:szCs w:val="24"/>
+        </w:rPr>
+        <w:t xml:space="preserve"> (SEDANO; RAPLH; PÉRARE, 2019)</w:t>
+      </w:r>
+      <w:r>
+        <w:rPr>
+          <w:b w:val="0"/>
+          <w:bCs w:val="0"/>
+          <w:noProof/>
+          <w:sz w:val="24"/>
+          <w:szCs w:val="24"/>
+        </w:rPr>
+        <w:t xml:space="preserve">. No modelo proposto, PO, Desenvolvedor e QA realizam esta reunião em conjunto, com a atuação do Gerente de Projeto como facilitador, e o entregável da mesma é a especificação das funcionalidades priorizadas em formato BDD. Este alinhamento e especificação permite com que as 4 primeiras seções do </w:t>
       </w:r>
       <w:r>
         <w:rPr>
@@ -22661,19 +22687,6 @@
         </w:rPr>
         <w:t>A figura 8 ilustra os procedimentos compartilhados nesta seção em um fluxograma.</w:t>
       </w:r>
-    </w:p>
-    <w:p>
-      <w:pPr>
-        <w:spacing w:line="360" w:lineRule="auto"/>
-        <w:jc w:val="center"/>
-        <w:rPr>
-          <w:b w:val="0"/>
-          <w:bCs w:val="0"/>
-          <w:noProof/>
-          <w:sz w:val="24"/>
-          <w:szCs w:val="24"/>
-        </w:rPr>
-      </w:pPr>
     </w:p>
     <w:p>
       <w:pPr>
@@ -22891,6 +22904,7 @@
           <w:b w:val="0"/>
           <w:sz w:val="28"/>
           <w:szCs w:val="28"/>
+          <w:u w:val="single"/>
           <w:lang w:val="it-IT"/>
         </w:rPr>
         <w:sectPr>

</xml_diff>

<commit_message>
[Monografia] Atualizar seções 3.1 e 3.1.1; [Cenários BDD] Adicionar feature de transferência interbancária
</commit_message>
<xml_diff>
--- a/Utilização de Behaviour-Driven Development para apoio à Gestão das Comunicações.docx
+++ b/Utilização de Behaviour-Driven Development para apoio à Gestão das Comunicações.docx
@@ -5914,16 +5914,7 @@
           <w:sz w:val="24"/>
           <w:szCs w:val="24"/>
         </w:rPr>
-        <w:t xml:space="preserve"> </w:t>
-      </w:r>
-      <w:proofErr w:type="gramStart"/>
-      <w:r>
-        <w:rPr>
-          <w:b w:val="0"/>
-          <w:sz w:val="24"/>
-          <w:szCs w:val="24"/>
-        </w:rPr>
-        <w:t>Apêndice</w:t>
+        <w:t xml:space="preserve"> Apêndice</w:t>
       </w:r>
       <w:r>
         <w:rPr>
@@ -5941,7 +5932,6 @@
         </w:rPr>
         <w:t>.............</w:t>
       </w:r>
-      <w:proofErr w:type="gramEnd"/>
       <w:r>
         <w:rPr>
           <w:b w:val="0"/>

</xml_diff>

<commit_message>
[ATUALIZAÇÃO IMPORTANTE] Refatorar capítulo 1; Adicionar referência: artigo When Requirements Goes Bad
</commit_message>
<xml_diff>
--- a/Utilização de Behaviour-Driven Development para apoio à Gestão das Comunicações.docx
+++ b/Utilização de Behaviour-Driven Development para apoio à Gestão das Comunicações.docx
@@ -5914,16 +5914,7 @@
           <w:sz w:val="24"/>
           <w:szCs w:val="24"/>
         </w:rPr>
-        <w:t xml:space="preserve"> </w:t>
-      </w:r>
-      <w:proofErr w:type="gramStart"/>
-      <w:r>
-        <w:rPr>
-          <w:b w:val="0"/>
-          <w:sz w:val="24"/>
-          <w:szCs w:val="24"/>
-        </w:rPr>
-        <w:t>Apêndice</w:t>
+        <w:t xml:space="preserve"> Apêndice</w:t>
       </w:r>
       <w:r>
         <w:rPr>
@@ -5941,7 +5932,6 @@
         </w:rPr>
         <w:t>.............</w:t>
       </w:r>
-      <w:proofErr w:type="gramEnd"/>
       <w:r>
         <w:rPr>
           <w:b w:val="0"/>
@@ -7150,6 +7140,67 @@
           <w:szCs w:val="24"/>
           <w:lang w:val="it-IT"/>
         </w:rPr>
+        <w:t xml:space="preserve"> através de uma sintaxe conhecida como </w:t>
+      </w:r>
+      <w:r>
+        <w:rPr>
+          <w:b w:val="0"/>
+          <w:i/>
+          <w:iCs/>
+          <w:sz w:val="24"/>
+          <w:szCs w:val="24"/>
+          <w:lang w:val="it-IT"/>
+        </w:rPr>
+        <w:t>Gherkin</w:t>
+      </w:r>
+      <w:r>
+        <w:rPr>
+          <w:b w:val="0"/>
+          <w:sz w:val="24"/>
+          <w:szCs w:val="24"/>
+          <w:lang w:val="it-IT"/>
+        </w:rPr>
+        <w:t xml:space="preserve"> (</w:t>
+      </w:r>
+      <w:r>
+        <w:rPr>
+          <w:b w:val="0"/>
+          <w:sz w:val="24"/>
+          <w:szCs w:val="24"/>
+        </w:rPr>
+        <w:t>WYNNE; HELLESØY,</w:t>
+      </w:r>
+      <w:r>
+        <w:rPr>
+          <w:b w:val="0"/>
+          <w:sz w:val="24"/>
+          <w:szCs w:val="24"/>
+        </w:rPr>
+        <w:t xml:space="preserve"> </w:t>
+      </w:r>
+      <w:r>
+        <w:rPr>
+          <w:b w:val="0"/>
+          <w:sz w:val="24"/>
+          <w:szCs w:val="24"/>
+        </w:rPr>
+        <w:t>2012</w:t>
+      </w:r>
+      <w:r>
+        <w:rPr>
+          <w:b w:val="0"/>
+          <w:sz w:val="24"/>
+          <w:szCs w:val="24"/>
+        </w:rPr>
+        <w:t>)</w:t>
+      </w:r>
+      <w:r>
+        <w:rPr>
+          <w:b w:val="0"/>
+          <w:sz w:val="24"/>
+          <w:szCs w:val="24"/>
+          <w:lang w:val="it-IT"/>
+        </w:rPr>
         <w:t xml:space="preserve">, </w:t>
       </w:r>
       <w:r>
@@ -7177,7 +7228,7 @@
           <w:szCs w:val="24"/>
           <w:lang w:val="it-IT"/>
         </w:rPr>
-        <w:t xml:space="preserve"> e facilitar o entendimento de quais critérios precisam ser satisfeitos para atingimento dos objetivos </w:t>
+        <w:t xml:space="preserve"> e facilitar o </w:t>
       </w:r>
       <w:r>
         <w:rPr>
@@ -7187,7 +7238,7 @@
           <w:lang w:val="it-IT"/>
         </w:rPr>
         <w:lastRenderedPageBreak/>
-        <w:t xml:space="preserve">do projeto, visto que busca descrever o comportamento esperado do </w:t>
+        <w:t xml:space="preserve">entendimento de quais critérios precisam ser satisfeitos para atingimento dos objetivos do projeto, visto que busca descrever o comportamento esperado do </w:t>
       </w:r>
       <w:r>
         <w:rPr>
@@ -7862,19 +7913,6 @@
     </w:p>
     <w:p>
       <w:pPr>
-        <w:spacing w:line="360" w:lineRule="auto"/>
-        <w:jc w:val="both"/>
-        <w:rPr>
-          <w:b w:val="0"/>
-          <w:bCs w:val="0"/>
-          <w:sz w:val="24"/>
-          <w:szCs w:val="24"/>
-          <w:lang w:val="it-IT"/>
-        </w:rPr>
-      </w:pPr>
-    </w:p>
-    <w:p>
-      <w:pPr>
         <w:numPr>
           <w:ilvl w:val="1"/>
           <w:numId w:val="1"/>
@@ -7920,7 +7958,61 @@
           <w:szCs w:val="24"/>
           <w:lang w:val="it-IT"/>
         </w:rPr>
-        <w:t xml:space="preserve">De acordo com o estudo de (VERNER; SAMPSON; CERPA, 2008), que avaliou o andamento de 8 projetos de desenvolvimento de </w:t>
+        <w:t>De acordo com o estudo de (VERNER; SAMPSON; CERPA, 2008), que avaliou o andamento de</w:t>
+      </w:r>
+      <w:r>
+        <w:rPr>
+          <w:b w:val="0"/>
+          <w:sz w:val="24"/>
+          <w:szCs w:val="24"/>
+          <w:lang w:val="it-IT"/>
+        </w:rPr>
+        <w:t xml:space="preserve"> oito</w:t>
+      </w:r>
+      <w:r>
+        <w:rPr>
+          <w:b w:val="0"/>
+          <w:sz w:val="24"/>
+          <w:szCs w:val="24"/>
+          <w:lang w:val="it-IT"/>
+        </w:rPr>
+        <w:t xml:space="preserve"> </w:t>
+      </w:r>
+      <w:r>
+        <w:rPr>
+          <w:b w:val="0"/>
+          <w:sz w:val="24"/>
+          <w:szCs w:val="24"/>
+          <w:lang w:val="it-IT"/>
+        </w:rPr>
+        <w:t>(</w:t>
+      </w:r>
+      <w:r>
+        <w:rPr>
+          <w:b w:val="0"/>
+          <w:sz w:val="24"/>
+          <w:szCs w:val="24"/>
+          <w:lang w:val="it-IT"/>
+        </w:rPr>
+        <w:t>8</w:t>
+      </w:r>
+      <w:r>
+        <w:rPr>
+          <w:b w:val="0"/>
+          <w:sz w:val="24"/>
+          <w:szCs w:val="24"/>
+          <w:lang w:val="it-IT"/>
+        </w:rPr>
+        <w:t>)</w:t>
+      </w:r>
+      <w:r>
+        <w:rPr>
+          <w:b w:val="0"/>
+          <w:sz w:val="24"/>
+          <w:szCs w:val="24"/>
+          <w:lang w:val="it-IT"/>
+        </w:rPr>
+        <w:t xml:space="preserve"> projetos de desenvolvimento de </w:t>
       </w:r>
       <w:r>
         <w:rPr>
@@ -8162,7 +8254,25 @@
           <w:sz w:val="24"/>
           <w:szCs w:val="24"/>
         </w:rPr>
-        <w:t xml:space="preserve"> mais pessoas a um projeto atrasado tende a atrasá-lo ainda mais pois, dentre outros fatores, adicionam novos canais de comunicação que se não forem gerenciados podem implicar em mais problemas do que soluções</w:t>
+        <w:t xml:space="preserve"> mais pessoas a um projeto atrasado tende a atrasá-lo ainda mais</w:t>
+      </w:r>
+      <w:r>
+        <w:rPr>
+          <w:b w:val="0"/>
+          <w:bCs w:val="0"/>
+          <w:sz w:val="24"/>
+          <w:szCs w:val="24"/>
+        </w:rPr>
+        <w:t>,</w:t>
+      </w:r>
+      <w:r>
+        <w:rPr>
+          <w:b w:val="0"/>
+          <w:bCs w:val="0"/>
+          <w:sz w:val="24"/>
+          <w:szCs w:val="24"/>
+        </w:rPr>
+        <w:t xml:space="preserve"> pois dentre outros fatores, adicionam novos canais de comunicação que se não forem gerenciados podem implicar em mais problemas do que soluções</w:t>
       </w:r>
       <w:r>
         <w:rPr>
@@ -10857,7 +10967,18 @@
           <w:szCs w:val="24"/>
           <w:lang w:val="it-IT"/>
         </w:rPr>
-        <w:t xml:space="preserve"> através da sintaxe Gherkin</w:t>
+        <w:t xml:space="preserve"> através da sintaxe </w:t>
+      </w:r>
+      <w:r>
+        <w:rPr>
+          <w:b w:val="0"/>
+          <w:i/>
+          <w:iCs/>
+          <w:sz w:val="24"/>
+          <w:szCs w:val="24"/>
+          <w:lang w:val="it-IT"/>
+        </w:rPr>
+        <w:t>Gherkin</w:t>
       </w:r>
       <w:r>
         <w:rPr>
@@ -27905,6 +28026,7 @@
   <w:style w:type="paragraph" w:styleId="Textodecomentrio">
     <w:name w:val="annotation text"/>
     <w:basedOn w:val="Normal"/>
+    <w:link w:val="TextodecomentrioChar"/>
     <w:semiHidden/>
     <w:rsid w:val="00B63C45"/>
     <w:rPr>
@@ -28192,6 +28314,52 @@
       <w:rFonts w:ascii="Courier New" w:eastAsia="Times New Roman" w:hAnsi="Courier New" w:cs="Courier New"/>
       <w:sz w:val="20"/>
       <w:szCs w:val="20"/>
+    </w:rPr>
+  </w:style>
+  <w:style w:type="character" w:styleId="Refdecomentrio">
+    <w:name w:val="annotation reference"/>
+    <w:basedOn w:val="Fontepargpadro"/>
+    <w:rsid w:val="00EF4B0D"/>
+    <w:rPr>
+      <w:sz w:val="16"/>
+      <w:szCs w:val="16"/>
+    </w:rPr>
+  </w:style>
+  <w:style w:type="paragraph" w:styleId="Assuntodocomentrio">
+    <w:name w:val="annotation subject"/>
+    <w:basedOn w:val="Textodecomentrio"/>
+    <w:next w:val="Textodecomentrio"/>
+    <w:link w:val="AssuntodocomentrioChar"/>
+    <w:rsid w:val="00EF4B0D"/>
+    <w:rPr>
+      <w:rFonts w:ascii="Arial" w:hAnsi="Arial" w:cs="Arial"/>
+      <w:b/>
+      <w:bCs/>
+      <w:kern w:val="28"/>
+      <w:lang w:val="pt-BR"/>
+    </w:rPr>
+  </w:style>
+  <w:style w:type="character" w:customStyle="1" w:styleId="TextodecomentrioChar">
+    <w:name w:val="Texto de comentário Char"/>
+    <w:basedOn w:val="Fontepargpadro"/>
+    <w:link w:val="Textodecomentrio"/>
+    <w:semiHidden/>
+    <w:rsid w:val="00EF4B0D"/>
+    <w:rPr>
+      <w:lang w:val="en-US" w:eastAsia="en-US"/>
+    </w:rPr>
+  </w:style>
+  <w:style w:type="character" w:customStyle="1" w:styleId="AssuntodocomentrioChar">
+    <w:name w:val="Assunto do comentário Char"/>
+    <w:basedOn w:val="TextodecomentrioChar"/>
+    <w:link w:val="Assuntodocomentrio"/>
+    <w:rsid w:val="00EF4B0D"/>
+    <w:rPr>
+      <w:rFonts w:ascii="Arial" w:hAnsi="Arial" w:cs="Arial"/>
+      <w:b/>
+      <w:bCs/>
+      <w:kern w:val="28"/>
+      <w:lang w:val="en-US" w:eastAsia="en-US"/>
     </w:rPr>
   </w:style>
 </w:styles>

</xml_diff>

<commit_message>
Refatoração inicial do capítulo 3
</commit_message>
<xml_diff>
--- a/Utilização de Behaviour-Driven Development para apoio à Gestão das Comunicações.docx
+++ b/Utilização de Behaviour-Driven Development para apoio à Gestão das Comunicações.docx
@@ -16924,60 +16924,37 @@
           <w:rStyle w:val="CdigoHTML"/>
           <w:rFonts w:ascii="Consolas" w:hAnsi="Consolas"/>
         </w:rPr>
-        <w:t>E assegure-se que o cartão seja devolvido</w:t>
-      </w:r>
-      <w:r>
-        <w:rPr>
-          <w:rStyle w:val="CdigoHTML"/>
-          <w:rFonts w:ascii="Consolas" w:hAnsi="Consolas"/>
-        </w:rPr>
-        <w:t>.</w:t>
-      </w:r>
-    </w:p>
-    <w:p>
-      <w:pPr>
-        <w:spacing w:line="360" w:lineRule="auto"/>
-        <w:jc w:val="both"/>
-        <w:rPr>
-          <w:b w:val="0"/>
-          <w:sz w:val="24"/>
-          <w:szCs w:val="24"/>
-        </w:rPr>
-      </w:pPr>
-    </w:p>
-    <w:p>
-      <w:pPr>
-        <w:spacing w:line="360" w:lineRule="auto"/>
-        <w:jc w:val="both"/>
-        <w:rPr>
-          <w:b w:val="0"/>
-          <w:sz w:val="24"/>
-          <w:szCs w:val="24"/>
-        </w:rPr>
-      </w:pPr>
-      <w:r>
-        <w:rPr>
-          <w:b w:val="0"/>
-          <w:sz w:val="24"/>
-          <w:szCs w:val="24"/>
-        </w:rPr>
-        <w:t xml:space="preserve">Além disso, indo ao encontro à definição de que os analistas de negócios devem fornecer exemplos concretos para esclarecimento dos comportamentos do sistema </w:t>
-      </w:r>
-      <w:r>
-        <w:rPr>
-          <w:b w:val="0"/>
-          <w:sz w:val="24"/>
-          <w:szCs w:val="24"/>
-        </w:rPr>
-        <w:t>(LAZAR; MONTOGNA; PÂRV, 2010)</w:t>
-      </w:r>
-      <w:r>
-        <w:rPr>
-          <w:b w:val="0"/>
-          <w:sz w:val="24"/>
-          <w:szCs w:val="24"/>
-        </w:rPr>
-        <w:t>, é possível utilizar tabelas</w:t>
+        <w:t>E assegure-se que o cartão seja devolvido.</w:t>
+      </w:r>
+    </w:p>
+    <w:p>
+      <w:pPr>
+        <w:spacing w:line="360" w:lineRule="auto"/>
+        <w:jc w:val="both"/>
+        <w:rPr>
+          <w:b w:val="0"/>
+          <w:sz w:val="24"/>
+          <w:szCs w:val="24"/>
+        </w:rPr>
+      </w:pPr>
+    </w:p>
+    <w:p>
+      <w:pPr>
+        <w:spacing w:line="360" w:lineRule="auto"/>
+        <w:jc w:val="both"/>
+        <w:rPr>
+          <w:b w:val="0"/>
+          <w:sz w:val="24"/>
+          <w:szCs w:val="24"/>
+        </w:rPr>
+      </w:pPr>
+      <w:r>
+        <w:rPr>
+          <w:b w:val="0"/>
+          <w:sz w:val="24"/>
+          <w:szCs w:val="24"/>
+        </w:rPr>
+        <w:t>Além disso, indo ao encontro à definição de que os analistas de negócios devem fornecer exemplos concretos para esclarecimento dos comportamentos do sistema (LAZAR; MONTOGNA; PÂRV, 2010), é possível utilizar tabelas</w:t>
       </w:r>
       <w:r>
         <w:rPr>
@@ -17141,15 +17118,7 @@
           <w:sz w:val="24"/>
           <w:szCs w:val="24"/>
         </w:rPr>
-        <w:t>7)</w:t>
-      </w:r>
-      <w:r>
-        <w:rPr>
-          <w:b w:val="0"/>
-          <w:sz w:val="24"/>
-          <w:szCs w:val="24"/>
-        </w:rPr>
-        <w:t xml:space="preserve">, que tem suporte à sintaxe </w:t>
+        <w:t xml:space="preserve">7), que tem suporte à sintaxe </w:t>
       </w:r>
       <w:proofErr w:type="spellStart"/>
       <w:r>
@@ -17219,15 +17188,7 @@
           <w:sz w:val="24"/>
           <w:szCs w:val="24"/>
         </w:rPr>
-        <w:t xml:space="preserve">, foi extraído um exemplo do uso de tabela de dados para explicitar valores e comportamentos esperados </w:t>
-      </w:r>
-      <w:r>
-        <w:rPr>
-          <w:b w:val="0"/>
-          <w:sz w:val="24"/>
-          <w:szCs w:val="24"/>
-        </w:rPr>
-        <w:t>(SMARTBEAR SOFTWARE©, 2019</w:t>
+        <w:t>, foi extraído um exemplo do uso de tabela de dados para explicitar valores e comportamentos esperados (SMARTBEAR SOFTWARE©, 2019</w:t>
       </w:r>
       <w:r>
         <w:rPr>
@@ -17949,16 +17910,7 @@
           <w:szCs w:val="24"/>
           <w:lang w:val="it-IT"/>
         </w:rPr>
-        <w:t>(OLIVEIRA; MARCZAK, 2017)</w:t>
-      </w:r>
-      <w:r>
-        <w:rPr>
-          <w:b w:val="0"/>
-          <w:sz w:val="24"/>
-          <w:szCs w:val="24"/>
-          <w:lang w:val="it-IT"/>
-        </w:rPr>
-        <w:t xml:space="preserve">. </w:t>
+        <w:t xml:space="preserve">(OLIVEIRA; MARCZAK, 2017). </w:t>
       </w:r>
     </w:p>
     <w:p>
@@ -19908,15 +19860,7 @@
           <w:sz w:val="24"/>
           <w:szCs w:val="24"/>
         </w:rPr>
-        <w:t>; MONTOGNA; PÂRV, 2010)</w:t>
-      </w:r>
-      <w:r>
-        <w:rPr>
-          <w:b w:val="0"/>
-          <w:sz w:val="24"/>
-          <w:szCs w:val="24"/>
-        </w:rPr>
-        <w:t xml:space="preserve">. </w:t>
+        <w:t xml:space="preserve">; MONTOGNA; PÂRV, 2010). </w:t>
       </w:r>
     </w:p>
     <w:p>
@@ -20006,16 +19950,7 @@
           <w:szCs w:val="24"/>
           <w:lang w:val="it-IT"/>
         </w:rPr>
-        <w:t>(VERNER; SAMPSON; CERPA, 2008)</w:t>
-      </w:r>
-      <w:r>
-        <w:rPr>
-          <w:b w:val="0"/>
-          <w:sz w:val="24"/>
-          <w:szCs w:val="24"/>
-          <w:lang w:val="it-IT"/>
-        </w:rPr>
-        <w:t>.</w:t>
+        <w:t>(VERNER; SAMPSON; CERPA, 2008).</w:t>
       </w:r>
     </w:p>
     <w:p>
@@ -20179,15 +20114,7 @@
           <w:sz w:val="24"/>
           <w:szCs w:val="24"/>
         </w:rPr>
-        <w:t>7)</w:t>
-      </w:r>
-      <w:r>
-        <w:rPr>
-          <w:b w:val="0"/>
-          <w:sz w:val="24"/>
-          <w:szCs w:val="24"/>
-        </w:rPr>
-        <w:t xml:space="preserve">. </w:t>
+        <w:t xml:space="preserve">7). </w:t>
       </w:r>
     </w:p>
     <w:p>
@@ -20645,49 +20572,76 @@
           <w:sz w:val="24"/>
           <w:szCs w:val="24"/>
         </w:rPr>
-        <w:t>(WILLIAMS; O’REILLY, 1998)</w:t>
-      </w:r>
-      <w:r>
-        <w:rPr>
-          <w:b w:val="0"/>
-          <w:bCs w:val="0"/>
-          <w:sz w:val="24"/>
-          <w:szCs w:val="24"/>
-        </w:rPr>
-        <w:t>.</w:t>
-      </w:r>
-    </w:p>
-    <w:p>
-      <w:pPr>
-        <w:spacing w:line="360" w:lineRule="auto"/>
-        <w:jc w:val="both"/>
-        <w:rPr>
-          <w:b w:val="0"/>
-          <w:sz w:val="24"/>
-          <w:szCs w:val="24"/>
-          <w:lang w:val="it-IT"/>
-        </w:rPr>
-      </w:pPr>
-    </w:p>
-    <w:p>
-      <w:pPr>
-        <w:spacing w:line="360" w:lineRule="auto"/>
-        <w:jc w:val="both"/>
-        <w:rPr>
-          <w:b w:val="0"/>
-          <w:sz w:val="24"/>
-          <w:szCs w:val="24"/>
-          <w:lang w:val="it-IT"/>
-        </w:rPr>
-      </w:pPr>
-      <w:r>
-        <w:rPr>
-          <w:b w:val="0"/>
-          <w:sz w:val="24"/>
-          <w:szCs w:val="24"/>
-          <w:lang w:val="it-IT"/>
-        </w:rPr>
-        <w:t xml:space="preserve">Aliado à isso, um estudo demonstrou que quanto piores as comunicações, maiores os custos de um projeto e sua propensão a falha (PMI, 2013). </w:t>
+        <w:t>(WILLIAMS; O’REILLY, 1998).</w:t>
+      </w:r>
+    </w:p>
+    <w:p>
+      <w:pPr>
+        <w:spacing w:line="360" w:lineRule="auto"/>
+        <w:jc w:val="both"/>
+        <w:rPr>
+          <w:b w:val="0"/>
+          <w:sz w:val="24"/>
+          <w:szCs w:val="24"/>
+          <w:lang w:val="it-IT"/>
+        </w:rPr>
+      </w:pPr>
+    </w:p>
+    <w:p>
+      <w:pPr>
+        <w:spacing w:line="360" w:lineRule="auto"/>
+        <w:jc w:val="both"/>
+        <w:rPr>
+          <w:b w:val="0"/>
+          <w:sz w:val="24"/>
+          <w:szCs w:val="24"/>
+          <w:lang w:val="it-IT"/>
+        </w:rPr>
+      </w:pPr>
+      <w:r>
+        <w:rPr>
+          <w:b w:val="0"/>
+          <w:sz w:val="24"/>
+          <w:szCs w:val="24"/>
+          <w:lang w:val="it-IT"/>
+        </w:rPr>
+        <w:t>Aliado à isso, um estudo demonstrou que quanto piores as comunicações, maiores os custos de um projeto e sua propensão a</w:t>
+      </w:r>
+      <w:r>
+        <w:rPr>
+          <w:b w:val="0"/>
+          <w:sz w:val="24"/>
+          <w:szCs w:val="24"/>
+          <w:lang w:val="it-IT"/>
+        </w:rPr>
+        <w:t xml:space="preserve"> ser concluído com</w:t>
+      </w:r>
+      <w:r>
+        <w:rPr>
+          <w:b w:val="0"/>
+          <w:sz w:val="24"/>
+          <w:szCs w:val="24"/>
+          <w:lang w:val="it-IT"/>
+        </w:rPr>
+        <w:t xml:space="preserve"> falha</w:t>
+      </w:r>
+      <w:r>
+        <w:rPr>
+          <w:b w:val="0"/>
+          <w:sz w:val="24"/>
+          <w:szCs w:val="24"/>
+          <w:lang w:val="it-IT"/>
+        </w:rPr>
+        <w:t>s</w:t>
+      </w:r>
+      <w:r>
+        <w:rPr>
+          <w:b w:val="0"/>
+          <w:sz w:val="24"/>
+          <w:szCs w:val="24"/>
+          <w:lang w:val="it-IT"/>
+        </w:rPr>
+        <w:t xml:space="preserve"> (PMI, 2013). </w:t>
       </w:r>
       <w:r>
         <w:rPr>
@@ -20752,18 +20706,6 @@
         </w:rPr>
         <w:t>s, atacando dois dos pontos que levam projetos à serem finalizados com falha: problemas na especificação de requisitos e nas comunicações.</w:t>
       </w:r>
-    </w:p>
-    <w:p>
-      <w:pPr>
-        <w:spacing w:line="360" w:lineRule="auto"/>
-        <w:jc w:val="both"/>
-        <w:rPr>
-          <w:b w:val="0"/>
-          <w:sz w:val="24"/>
-          <w:szCs w:val="24"/>
-          <w:lang w:val="it-IT"/>
-        </w:rPr>
-      </w:pPr>
     </w:p>
     <w:p>
       <w:pPr>
@@ -20842,7 +20784,55 @@
           <w:sz w:val="24"/>
           <w:szCs w:val="24"/>
         </w:rPr>
-        <w:t xml:space="preserve">Este capítulo consiste na elaboração e aplicação de um </w:t>
+        <w:t xml:space="preserve">Este capítulo consiste na </w:t>
+      </w:r>
+      <w:r>
+        <w:rPr>
+          <w:b w:val="0"/>
+          <w:sz w:val="24"/>
+          <w:szCs w:val="24"/>
+        </w:rPr>
+        <w:t>proposta</w:t>
+      </w:r>
+      <w:r>
+        <w:rPr>
+          <w:b w:val="0"/>
+          <w:sz w:val="24"/>
+          <w:szCs w:val="24"/>
+        </w:rPr>
+        <w:t xml:space="preserve"> e aplicação de um </w:t>
+      </w:r>
+      <w:r>
+        <w:rPr>
+          <w:b w:val="0"/>
+          <w:sz w:val="24"/>
+          <w:szCs w:val="24"/>
+        </w:rPr>
+        <w:t xml:space="preserve">conjunto </w:t>
+      </w:r>
+      <w:r>
+        <w:rPr>
+          <w:b w:val="0"/>
+          <w:sz w:val="24"/>
+          <w:szCs w:val="24"/>
+        </w:rPr>
+        <w:t>de práticas de Gestão das Comunicações</w:t>
+      </w:r>
+      <w:r>
+        <w:rPr>
+          <w:b w:val="0"/>
+          <w:sz w:val="24"/>
+          <w:szCs w:val="24"/>
+        </w:rPr>
+        <w:t xml:space="preserve"> e refinamento de requisitos</w:t>
+      </w:r>
+      <w:r>
+        <w:rPr>
+          <w:b w:val="0"/>
+          <w:sz w:val="24"/>
+          <w:szCs w:val="24"/>
+        </w:rPr>
+        <w:t xml:space="preserve">, em um projeto real de </w:t>
       </w:r>
       <w:r>
         <w:rPr>
@@ -20852,16 +20842,111 @@
           <w:sz w:val="24"/>
           <w:szCs w:val="24"/>
         </w:rPr>
-        <w:t>Checklist</w:t>
-      </w:r>
-      <w:r>
-        <w:rPr>
-          <w:b w:val="0"/>
-          <w:sz w:val="24"/>
-          <w:szCs w:val="24"/>
-        </w:rPr>
-        <w:t xml:space="preserve"> de práticas de Gestão das Comunicações, em um projeto real de </w:t>
-      </w:r>
+        <w:t>software</w:t>
+      </w:r>
+      <w:r>
+        <w:rPr>
+          <w:b w:val="0"/>
+          <w:sz w:val="24"/>
+          <w:szCs w:val="24"/>
+        </w:rPr>
+        <w:t xml:space="preserve">, com </w:t>
+      </w:r>
+      <w:r>
+        <w:rPr>
+          <w:b w:val="0"/>
+          <w:sz w:val="24"/>
+          <w:szCs w:val="24"/>
+        </w:rPr>
+        <w:t>atuação de mais de uma</w:t>
+      </w:r>
+      <w:r>
+        <w:rPr>
+          <w:b w:val="0"/>
+          <w:sz w:val="24"/>
+          <w:szCs w:val="24"/>
+        </w:rPr>
+        <w:t xml:space="preserve"> equipe,</w:t>
+      </w:r>
+      <w:r>
+        <w:rPr>
+          <w:b w:val="0"/>
+          <w:sz w:val="24"/>
+          <w:szCs w:val="24"/>
+        </w:rPr>
+        <w:t xml:space="preserve"> </w:t>
+      </w:r>
+      <w:r>
+        <w:rPr>
+          <w:b w:val="0"/>
+          <w:sz w:val="24"/>
+          <w:szCs w:val="24"/>
+        </w:rPr>
+        <w:t>em</w:t>
+      </w:r>
+      <w:r>
+        <w:rPr>
+          <w:b w:val="0"/>
+          <w:sz w:val="24"/>
+          <w:szCs w:val="24"/>
+        </w:rPr>
+        <w:t xml:space="preserve"> uma </w:t>
+      </w:r>
+      <w:r>
+        <w:rPr>
+          <w:b w:val="0"/>
+          <w:sz w:val="24"/>
+          <w:szCs w:val="24"/>
+        </w:rPr>
+        <w:t>empresa</w:t>
+      </w:r>
+      <w:r>
+        <w:rPr>
+          <w:b w:val="0"/>
+          <w:sz w:val="24"/>
+          <w:szCs w:val="24"/>
+        </w:rPr>
+        <w:t xml:space="preserve"> cujo nome será preservado.</w:t>
+      </w:r>
+    </w:p>
+    <w:p>
+      <w:pPr>
+        <w:spacing w:line="360" w:lineRule="auto"/>
+        <w:jc w:val="both"/>
+        <w:rPr>
+          <w:b w:val="0"/>
+          <w:sz w:val="24"/>
+          <w:szCs w:val="24"/>
+        </w:rPr>
+      </w:pPr>
+    </w:p>
+    <w:p>
+      <w:pPr>
+        <w:spacing w:line="360" w:lineRule="auto"/>
+        <w:jc w:val="both"/>
+        <w:rPr>
+          <w:b w:val="0"/>
+          <w:sz w:val="24"/>
+          <w:szCs w:val="24"/>
+        </w:rPr>
+      </w:pPr>
+      <w:r>
+        <w:rPr>
+          <w:b w:val="0"/>
+          <w:sz w:val="24"/>
+          <w:szCs w:val="24"/>
+        </w:rPr>
+        <w:t xml:space="preserve">As especificações dos requisitos do sistema serão </w:t>
+      </w:r>
+      <w:r>
+        <w:rPr>
+          <w:b w:val="0"/>
+          <w:sz w:val="24"/>
+          <w:szCs w:val="24"/>
+        </w:rPr>
+        <w:t xml:space="preserve">escritas utilizando </w:t>
+      </w:r>
+      <w:proofErr w:type="spellStart"/>
       <w:r>
         <w:rPr>
           <w:b w:val="0"/>
@@ -20870,31 +20955,24 @@
           <w:sz w:val="24"/>
           <w:szCs w:val="24"/>
         </w:rPr>
-        <w:t>software</w:t>
-      </w:r>
-      <w:r>
-        <w:rPr>
-          <w:b w:val="0"/>
-          <w:sz w:val="24"/>
-          <w:szCs w:val="24"/>
-        </w:rPr>
-        <w:t xml:space="preserve">, com </w:t>
-      </w:r>
-      <w:r>
-        <w:rPr>
-          <w:b w:val="0"/>
-          <w:sz w:val="24"/>
-          <w:szCs w:val="24"/>
-        </w:rPr>
-        <w:t>atuação de mais de uma</w:t>
-      </w:r>
-      <w:r>
-        <w:rPr>
-          <w:b w:val="0"/>
-          <w:sz w:val="24"/>
-          <w:szCs w:val="24"/>
-        </w:rPr>
-        <w:t xml:space="preserve"> equipe,</w:t>
+        <w:t>Gherkin</w:t>
+      </w:r>
+      <w:proofErr w:type="spellEnd"/>
+      <w:r>
+        <w:rPr>
+          <w:b w:val="0"/>
+          <w:sz w:val="24"/>
+          <w:szCs w:val="24"/>
+        </w:rPr>
+        <w:t xml:space="preserve">, e vão passar por uma avaliação qualitativa mediante </w:t>
+      </w:r>
+      <w:r>
+        <w:rPr>
+          <w:b w:val="0"/>
+          <w:sz w:val="24"/>
+          <w:szCs w:val="24"/>
+        </w:rPr>
+        <w:t xml:space="preserve">avaliação de sua aderência </w:t>
       </w:r>
       <w:r>
         <w:rPr>
@@ -20910,61 +20988,386 @@
           <w:sz w:val="24"/>
           <w:szCs w:val="24"/>
         </w:rPr>
-        <w:t>em</w:t>
-      </w:r>
-      <w:r>
-        <w:rPr>
-          <w:b w:val="0"/>
-          <w:sz w:val="24"/>
-          <w:szCs w:val="24"/>
-        </w:rPr>
-        <w:t xml:space="preserve"> uma </w:t>
-      </w:r>
-      <w:r>
-        <w:rPr>
-          <w:b w:val="0"/>
-          <w:sz w:val="24"/>
-          <w:szCs w:val="24"/>
-        </w:rPr>
-        <w:t>empresa</w:t>
-      </w:r>
-      <w:r>
-        <w:rPr>
-          <w:b w:val="0"/>
-          <w:sz w:val="24"/>
-          <w:szCs w:val="24"/>
-        </w:rPr>
-        <w:t xml:space="preserve"> cujo nome será preservado.</w:t>
-      </w:r>
-    </w:p>
-    <w:p>
-      <w:pPr>
-        <w:spacing w:line="360" w:lineRule="auto"/>
-        <w:jc w:val="both"/>
-        <w:rPr>
-          <w:b w:val="0"/>
-          <w:sz w:val="24"/>
-          <w:szCs w:val="24"/>
-        </w:rPr>
-      </w:pPr>
-    </w:p>
-    <w:p>
-      <w:pPr>
-        <w:spacing w:line="360" w:lineRule="auto"/>
-        <w:jc w:val="both"/>
-        <w:rPr>
-          <w:b w:val="0"/>
-          <w:sz w:val="24"/>
-          <w:szCs w:val="24"/>
-        </w:rPr>
-      </w:pPr>
-      <w:r>
-        <w:rPr>
-          <w:b w:val="0"/>
-          <w:sz w:val="24"/>
-          <w:szCs w:val="24"/>
-        </w:rPr>
-        <w:t xml:space="preserve">As especificações dos requisitos do sistema serão realizadas no formato BDD, e vão passar por uma avaliação qualitativa mediante uma questão do </w:t>
+        <w:t xml:space="preserve">aos </w:t>
+      </w:r>
+      <w:r>
+        <w:rPr>
+          <w:b w:val="0"/>
+          <w:sz w:val="24"/>
+          <w:szCs w:val="24"/>
+        </w:rPr>
+        <w:t xml:space="preserve">5 </w:t>
+      </w:r>
+      <w:proofErr w:type="spellStart"/>
+      <w:r>
+        <w:rPr>
+          <w:b w:val="0"/>
+          <w:sz w:val="24"/>
+          <w:szCs w:val="24"/>
+        </w:rPr>
+        <w:t>C’s</w:t>
+      </w:r>
+      <w:proofErr w:type="spellEnd"/>
+      <w:r>
+        <w:rPr>
+          <w:b w:val="0"/>
+          <w:sz w:val="24"/>
+          <w:szCs w:val="24"/>
+        </w:rPr>
+        <w:t xml:space="preserve"> da comunicação</w:t>
+      </w:r>
+      <w:r>
+        <w:rPr>
+          <w:b w:val="0"/>
+          <w:sz w:val="24"/>
+          <w:szCs w:val="24"/>
+        </w:rPr>
+        <w:t xml:space="preserve"> e 14 fatores para escrita de cenários em BDD</w:t>
+      </w:r>
+      <w:r>
+        <w:rPr>
+          <w:b w:val="0"/>
+          <w:sz w:val="24"/>
+          <w:szCs w:val="24"/>
+        </w:rPr>
+        <w:t xml:space="preserve">. </w:t>
+      </w:r>
+    </w:p>
+    <w:p>
+      <w:pPr>
+        <w:spacing w:line="360" w:lineRule="auto"/>
+        <w:jc w:val="both"/>
+        <w:rPr>
+          <w:b w:val="0"/>
+          <w:sz w:val="24"/>
+          <w:szCs w:val="24"/>
+        </w:rPr>
+      </w:pPr>
+    </w:p>
+    <w:p>
+      <w:pPr>
+        <w:spacing w:line="360" w:lineRule="auto"/>
+        <w:jc w:val="both"/>
+        <w:rPr>
+          <w:b w:val="0"/>
+          <w:sz w:val="24"/>
+          <w:szCs w:val="24"/>
+        </w:rPr>
+      </w:pPr>
+      <w:r>
+        <w:rPr>
+          <w:b w:val="0"/>
+          <w:sz w:val="24"/>
+          <w:szCs w:val="24"/>
+        </w:rPr>
+        <w:t>O objetivo é validar a influência destes processos e técnicas no apoio às comunicações</w:t>
+      </w:r>
+      <w:r>
+        <w:rPr>
+          <w:b w:val="0"/>
+          <w:sz w:val="24"/>
+          <w:szCs w:val="24"/>
+        </w:rPr>
+        <w:t>,</w:t>
+      </w:r>
+      <w:r>
+        <w:rPr>
+          <w:b w:val="0"/>
+          <w:sz w:val="24"/>
+          <w:szCs w:val="24"/>
+        </w:rPr>
+        <w:t xml:space="preserve"> entendimento sobre o </w:t>
+      </w:r>
+      <w:proofErr w:type="spellStart"/>
+      <w:r>
+        <w:rPr>
+          <w:b w:val="0"/>
+          <w:sz w:val="24"/>
+          <w:szCs w:val="24"/>
+        </w:rPr>
+        <w:t>quê</w:t>
+      </w:r>
+      <w:proofErr w:type="spellEnd"/>
+      <w:r>
+        <w:rPr>
+          <w:b w:val="0"/>
+          <w:sz w:val="24"/>
+          <w:szCs w:val="24"/>
+        </w:rPr>
+        <w:t xml:space="preserve"> deve ser feito,</w:t>
+      </w:r>
+      <w:r>
+        <w:rPr>
+          <w:b w:val="0"/>
+          <w:sz w:val="24"/>
+          <w:szCs w:val="24"/>
+        </w:rPr>
+        <w:t xml:space="preserve"> diminuição de conflitos entre times</w:t>
+      </w:r>
+      <w:r>
+        <w:rPr>
+          <w:b w:val="0"/>
+          <w:sz w:val="24"/>
+          <w:szCs w:val="24"/>
+        </w:rPr>
+        <w:t xml:space="preserve"> e consequentemente na finalização</w:t>
+      </w:r>
+      <w:r>
+        <w:rPr>
+          <w:b w:val="0"/>
+          <w:sz w:val="24"/>
+          <w:szCs w:val="24"/>
+        </w:rPr>
+        <w:t xml:space="preserve"> bem-sucedida</w:t>
+      </w:r>
+      <w:r>
+        <w:rPr>
+          <w:b w:val="0"/>
+          <w:sz w:val="24"/>
+          <w:szCs w:val="24"/>
+        </w:rPr>
+        <w:t xml:space="preserve"> do projeto</w:t>
+      </w:r>
+      <w:r>
+        <w:rPr>
+          <w:b w:val="0"/>
+          <w:sz w:val="24"/>
+          <w:szCs w:val="24"/>
+        </w:rPr>
+        <w:t>.</w:t>
+      </w:r>
+      <w:r>
+        <w:rPr>
+          <w:b w:val="0"/>
+          <w:sz w:val="24"/>
+          <w:szCs w:val="24"/>
+        </w:rPr>
+        <w:t xml:space="preserve"> </w:t>
+      </w:r>
+      <w:r>
+        <w:rPr>
+          <w:b w:val="0"/>
+          <w:sz w:val="24"/>
+          <w:szCs w:val="24"/>
+        </w:rPr>
+        <w:t>E</w:t>
+      </w:r>
+      <w:r>
+        <w:rPr>
+          <w:b w:val="0"/>
+          <w:sz w:val="24"/>
+          <w:szCs w:val="24"/>
+        </w:rPr>
+        <w:t xml:space="preserve">stas avaliações, também qualitativas, serão realizadas mediante questionário aplicado </w:t>
+      </w:r>
+      <w:r>
+        <w:rPr>
+          <w:b w:val="0"/>
+          <w:sz w:val="24"/>
+          <w:szCs w:val="24"/>
+        </w:rPr>
+        <w:t xml:space="preserve">aos participantes </w:t>
+      </w:r>
+      <w:r>
+        <w:rPr>
+          <w:b w:val="0"/>
+          <w:sz w:val="24"/>
+          <w:szCs w:val="24"/>
+        </w:rPr>
+        <w:t>do projeto</w:t>
+      </w:r>
+      <w:r>
+        <w:rPr>
+          <w:b w:val="0"/>
+          <w:sz w:val="24"/>
+          <w:szCs w:val="24"/>
+        </w:rPr>
+        <w:t xml:space="preserve"> após sua finalização</w:t>
+      </w:r>
+      <w:r>
+        <w:rPr>
+          <w:b w:val="0"/>
+          <w:sz w:val="24"/>
+          <w:szCs w:val="24"/>
+        </w:rPr>
+        <w:t>.</w:t>
+      </w:r>
+    </w:p>
+    <w:p>
+      <w:pPr>
+        <w:spacing w:line="360" w:lineRule="auto"/>
+        <w:jc w:val="both"/>
+        <w:rPr>
+          <w:b w:val="0"/>
+          <w:sz w:val="24"/>
+          <w:szCs w:val="24"/>
+        </w:rPr>
+      </w:pPr>
+    </w:p>
+    <w:p>
+      <w:pPr>
+        <w:spacing w:line="360" w:lineRule="auto"/>
+        <w:jc w:val="both"/>
+        <w:rPr>
+          <w:b w:val="0"/>
+          <w:sz w:val="24"/>
+          <w:szCs w:val="24"/>
+          <w:lang w:val="it-IT"/>
+        </w:rPr>
+      </w:pPr>
+      <w:r>
+        <w:rPr>
+          <w:sz w:val="24"/>
+          <w:szCs w:val="24"/>
+          <w:lang w:val="it-IT"/>
+        </w:rPr>
+        <w:t>3</w:t>
+      </w:r>
+      <w:r>
+        <w:rPr>
+          <w:sz w:val="24"/>
+          <w:szCs w:val="24"/>
+          <w:lang w:val="it-IT"/>
+        </w:rPr>
+        <w:t>.</w:t>
+      </w:r>
+      <w:r>
+        <w:rPr>
+          <w:sz w:val="24"/>
+          <w:szCs w:val="24"/>
+          <w:lang w:val="it-IT"/>
+        </w:rPr>
+        <w:t>1</w:t>
+      </w:r>
+      <w:r>
+        <w:rPr>
+          <w:b w:val="0"/>
+          <w:sz w:val="24"/>
+          <w:szCs w:val="24"/>
+          <w:lang w:val="it-IT"/>
+        </w:rPr>
+        <w:t xml:space="preserve"> </w:t>
+      </w:r>
+      <w:r>
+        <w:rPr>
+          <w:sz w:val="24"/>
+          <w:szCs w:val="24"/>
+          <w:lang w:val="it-IT"/>
+        </w:rPr>
+        <w:t xml:space="preserve">Proposta de </w:t>
+      </w:r>
+      <w:r>
+        <w:rPr>
+          <w:sz w:val="24"/>
+          <w:szCs w:val="24"/>
+          <w:lang w:val="it-IT"/>
+        </w:rPr>
+        <w:t>Práticas</w:t>
+      </w:r>
+    </w:p>
+    <w:p>
+      <w:pPr>
+        <w:spacing w:line="360" w:lineRule="auto"/>
+        <w:jc w:val="both"/>
+        <w:rPr>
+          <w:b w:val="0"/>
+          <w:sz w:val="24"/>
+          <w:szCs w:val="24"/>
+          <w:lang w:val="it-IT"/>
+        </w:rPr>
+      </w:pPr>
+    </w:p>
+    <w:p>
+      <w:pPr>
+        <w:spacing w:line="360" w:lineRule="auto"/>
+        <w:jc w:val="both"/>
+        <w:rPr>
+          <w:b w:val="0"/>
+          <w:sz w:val="24"/>
+          <w:szCs w:val="24"/>
+          <w:lang w:val="it-IT"/>
+        </w:rPr>
+      </w:pPr>
+      <w:r>
+        <w:rPr>
+          <w:b w:val="0"/>
+          <w:sz w:val="24"/>
+          <w:szCs w:val="24"/>
+          <w:lang w:val="it-IT"/>
+        </w:rPr>
+        <w:t xml:space="preserve">A fim de realizar as validações propostas neste trabalho, um </w:t>
+      </w:r>
+      <w:r>
+        <w:rPr>
+          <w:b w:val="0"/>
+          <w:sz w:val="24"/>
+          <w:szCs w:val="24"/>
+          <w:lang w:val="it-IT"/>
+        </w:rPr>
+        <w:t>conjunto</w:t>
+      </w:r>
+      <w:r>
+        <w:rPr>
+          <w:b w:val="0"/>
+          <w:sz w:val="24"/>
+          <w:szCs w:val="24"/>
+          <w:lang w:val="it-IT"/>
+        </w:rPr>
+        <w:t xml:space="preserve"> </w:t>
+      </w:r>
+      <w:r>
+        <w:rPr>
+          <w:b w:val="0"/>
+          <w:sz w:val="24"/>
+          <w:szCs w:val="24"/>
+          <w:lang w:val="it-IT"/>
+        </w:rPr>
+        <w:t>de práticas de Gestão das Comunicações e especificação de requisitos co</w:t>
+      </w:r>
+      <w:r>
+        <w:rPr>
+          <w:b w:val="0"/>
+          <w:sz w:val="24"/>
+          <w:szCs w:val="24"/>
+          <w:lang w:val="it-IT"/>
+        </w:rPr>
+        <w:t>m</w:t>
+      </w:r>
+      <w:r>
+        <w:rPr>
+          <w:b w:val="0"/>
+          <w:sz w:val="24"/>
+          <w:szCs w:val="24"/>
+          <w:lang w:val="it-IT"/>
+        </w:rPr>
+        <w:t xml:space="preserve"> BDD </w:t>
+      </w:r>
+      <w:r>
+        <w:rPr>
+          <w:b w:val="0"/>
+          <w:sz w:val="24"/>
+          <w:szCs w:val="24"/>
+          <w:lang w:val="it-IT"/>
+        </w:rPr>
+        <w:t xml:space="preserve">será proposto e aplicado </w:t>
+      </w:r>
+      <w:r>
+        <w:rPr>
+          <w:b w:val="0"/>
+          <w:sz w:val="24"/>
+          <w:szCs w:val="24"/>
+          <w:lang w:val="it-IT"/>
+        </w:rPr>
+        <w:t>em um projeto de desenvolvimento</w:t>
+      </w:r>
+      <w:r>
+        <w:rPr>
+          <w:b w:val="0"/>
+          <w:sz w:val="24"/>
+          <w:szCs w:val="24"/>
+          <w:lang w:val="it-IT"/>
+        </w:rPr>
+        <w:t xml:space="preserve"> de </w:t>
       </w:r>
       <w:r>
         <w:rPr>
@@ -20973,285 +21376,167 @@
           <w:iCs/>
           <w:sz w:val="24"/>
           <w:szCs w:val="24"/>
-        </w:rPr>
-        <w:t>Checklist</w:t>
-      </w:r>
-      <w:r>
-        <w:rPr>
-          <w:b w:val="0"/>
-          <w:sz w:val="24"/>
-          <w:szCs w:val="24"/>
-        </w:rPr>
-        <w:t xml:space="preserve"> que trata os 5 </w:t>
-      </w:r>
-      <w:proofErr w:type="spellStart"/>
-      <w:r>
-        <w:rPr>
-          <w:b w:val="0"/>
-          <w:sz w:val="24"/>
-          <w:szCs w:val="24"/>
-        </w:rPr>
-        <w:t>C’s</w:t>
-      </w:r>
-      <w:proofErr w:type="spellEnd"/>
-      <w:r>
-        <w:rPr>
-          <w:b w:val="0"/>
-          <w:sz w:val="24"/>
-          <w:szCs w:val="24"/>
-        </w:rPr>
-        <w:t xml:space="preserve"> da comunicação. </w:t>
-      </w:r>
-    </w:p>
-    <w:p>
-      <w:pPr>
-        <w:spacing w:line="360" w:lineRule="auto"/>
-        <w:jc w:val="both"/>
-        <w:rPr>
-          <w:b w:val="0"/>
-          <w:sz w:val="24"/>
-          <w:szCs w:val="24"/>
-        </w:rPr>
-      </w:pPr>
-    </w:p>
-    <w:p>
-      <w:pPr>
-        <w:spacing w:line="360" w:lineRule="auto"/>
-        <w:jc w:val="both"/>
-        <w:rPr>
-          <w:b w:val="0"/>
-          <w:sz w:val="24"/>
-          <w:szCs w:val="24"/>
-        </w:rPr>
-      </w:pPr>
-      <w:r>
-        <w:rPr>
-          <w:b w:val="0"/>
-          <w:sz w:val="24"/>
-          <w:szCs w:val="24"/>
-        </w:rPr>
-        <w:t>O objetivo é validar a influência destes processos e técnicas no apoio às comunicações</w:t>
-      </w:r>
-      <w:r>
-        <w:rPr>
-          <w:b w:val="0"/>
-          <w:sz w:val="24"/>
-          <w:szCs w:val="24"/>
-        </w:rPr>
-        <w:t>,</w:t>
-      </w:r>
-      <w:r>
-        <w:rPr>
-          <w:b w:val="0"/>
-          <w:sz w:val="24"/>
-          <w:szCs w:val="24"/>
-        </w:rPr>
-        <w:t xml:space="preserve"> entendimento sobre o </w:t>
-      </w:r>
-      <w:proofErr w:type="spellStart"/>
-      <w:r>
-        <w:rPr>
-          <w:b w:val="0"/>
-          <w:sz w:val="24"/>
-          <w:szCs w:val="24"/>
-        </w:rPr>
-        <w:t>quê</w:t>
-      </w:r>
-      <w:proofErr w:type="spellEnd"/>
-      <w:r>
-        <w:rPr>
-          <w:b w:val="0"/>
-          <w:sz w:val="24"/>
-          <w:szCs w:val="24"/>
-        </w:rPr>
-        <w:t xml:space="preserve"> deve ser feito,</w:t>
-      </w:r>
-      <w:r>
-        <w:rPr>
-          <w:b w:val="0"/>
-          <w:sz w:val="24"/>
-          <w:szCs w:val="24"/>
-        </w:rPr>
-        <w:t xml:space="preserve"> diminuição de conflitos entre times</w:t>
-      </w:r>
-      <w:r>
-        <w:rPr>
-          <w:b w:val="0"/>
-          <w:sz w:val="24"/>
-          <w:szCs w:val="24"/>
-        </w:rPr>
-        <w:t xml:space="preserve"> e consequentemente na finalização do projeto</w:t>
-      </w:r>
-      <w:r>
-        <w:rPr>
-          <w:b w:val="0"/>
-          <w:sz w:val="24"/>
-          <w:szCs w:val="24"/>
+          <w:lang w:val="it-IT"/>
+        </w:rPr>
+        <w:t>software</w:t>
+      </w:r>
+      <w:r>
+        <w:rPr>
+          <w:b w:val="0"/>
+          <w:sz w:val="24"/>
+          <w:szCs w:val="24"/>
+          <w:lang w:val="it-IT"/>
         </w:rPr>
         <w:t>.</w:t>
       </w:r>
-      <w:r>
-        <w:rPr>
-          <w:b w:val="0"/>
-          <w:sz w:val="24"/>
-          <w:szCs w:val="24"/>
-        </w:rPr>
-        <w:t xml:space="preserve"> </w:t>
-      </w:r>
-      <w:r>
-        <w:rPr>
-          <w:b w:val="0"/>
-          <w:sz w:val="24"/>
-          <w:szCs w:val="24"/>
-        </w:rPr>
-        <w:t>E</w:t>
-      </w:r>
-      <w:r>
-        <w:rPr>
-          <w:b w:val="0"/>
-          <w:sz w:val="24"/>
-          <w:szCs w:val="24"/>
-        </w:rPr>
-        <w:t xml:space="preserve">stas avaliações, também qualitativas, serão realizadas mediante questionário aplicado </w:t>
-      </w:r>
-      <w:r>
-        <w:rPr>
-          <w:b w:val="0"/>
-          <w:sz w:val="24"/>
-          <w:szCs w:val="24"/>
-        </w:rPr>
-        <w:t xml:space="preserve">aos participantes </w:t>
-      </w:r>
-      <w:r>
-        <w:rPr>
-          <w:b w:val="0"/>
-          <w:sz w:val="24"/>
-          <w:szCs w:val="24"/>
-        </w:rPr>
-        <w:t>do projeto</w:t>
-      </w:r>
-      <w:r>
-        <w:rPr>
-          <w:b w:val="0"/>
-          <w:sz w:val="24"/>
-          <w:szCs w:val="24"/>
-        </w:rPr>
-        <w:t xml:space="preserve"> após sua finalização</w:t>
-      </w:r>
-      <w:r>
-        <w:rPr>
-          <w:b w:val="0"/>
-          <w:sz w:val="24"/>
-          <w:szCs w:val="24"/>
-        </w:rPr>
-        <w:t>.</w:t>
-      </w:r>
-    </w:p>
-    <w:p>
-      <w:pPr>
-        <w:spacing w:line="360" w:lineRule="auto"/>
-        <w:jc w:val="both"/>
-        <w:rPr>
-          <w:b w:val="0"/>
-          <w:sz w:val="24"/>
-          <w:szCs w:val="24"/>
-        </w:rPr>
-      </w:pPr>
-    </w:p>
-    <w:p>
-      <w:pPr>
-        <w:spacing w:line="360" w:lineRule="auto"/>
-        <w:jc w:val="both"/>
-        <w:rPr>
-          <w:b w:val="0"/>
-          <w:sz w:val="24"/>
-          <w:szCs w:val="24"/>
-          <w:lang w:val="it-IT"/>
-        </w:rPr>
-      </w:pPr>
-      <w:r>
-        <w:rPr>
-          <w:sz w:val="24"/>
-          <w:szCs w:val="24"/>
-          <w:lang w:val="it-IT"/>
-        </w:rPr>
-        <w:t>3</w:t>
-      </w:r>
-      <w:r>
-        <w:rPr>
-          <w:sz w:val="24"/>
-          <w:szCs w:val="24"/>
-          <w:lang w:val="it-IT"/>
-        </w:rPr>
-        <w:t>.</w:t>
-      </w:r>
-      <w:r>
-        <w:rPr>
-          <w:sz w:val="24"/>
-          <w:szCs w:val="24"/>
-          <w:lang w:val="it-IT"/>
-        </w:rPr>
-        <w:t>1</w:t>
-      </w:r>
-      <w:r>
-        <w:rPr>
-          <w:b w:val="0"/>
-          <w:sz w:val="24"/>
-          <w:szCs w:val="24"/>
-          <w:lang w:val="it-IT"/>
-        </w:rPr>
-        <w:t xml:space="preserve"> </w:t>
-      </w:r>
-      <w:r>
-        <w:rPr>
-          <w:sz w:val="24"/>
-          <w:szCs w:val="24"/>
-          <w:lang w:val="it-IT"/>
-        </w:rPr>
-        <w:t xml:space="preserve">Proposta de </w:t>
-      </w:r>
-      <w:r>
-        <w:rPr>
+    </w:p>
+    <w:p>
+      <w:pPr>
+        <w:spacing w:line="360" w:lineRule="auto"/>
+        <w:jc w:val="both"/>
+        <w:rPr>
+          <w:b w:val="0"/>
+          <w:sz w:val="24"/>
+          <w:szCs w:val="24"/>
+          <w:lang w:val="it-IT"/>
+        </w:rPr>
+      </w:pPr>
+    </w:p>
+    <w:p>
+      <w:pPr>
+        <w:spacing w:line="360" w:lineRule="auto"/>
+        <w:jc w:val="both"/>
+        <w:rPr>
+          <w:b w:val="0"/>
+          <w:sz w:val="24"/>
+          <w:szCs w:val="24"/>
+          <w:lang w:val="it-IT"/>
+        </w:rPr>
+      </w:pPr>
+      <w:r>
+        <w:rPr>
+          <w:b w:val="0"/>
+          <w:sz w:val="24"/>
+          <w:szCs w:val="24"/>
+          <w:lang w:val="it-IT"/>
+        </w:rPr>
+        <w:t>O projeto consiste na realização de transferências bancárias (</w:t>
+      </w:r>
+      <w:r>
+        <w:rPr>
+          <w:b w:val="0"/>
+          <w:sz w:val="24"/>
+          <w:szCs w:val="24"/>
+          <w:lang w:val="it-IT"/>
+        </w:rPr>
+        <w:t>tanto entre instituições financeiras diferentes quanto entre contas da própria instituição</w:t>
+      </w:r>
+      <w:r>
+        <w:rPr>
+          <w:b w:val="0"/>
+          <w:sz w:val="24"/>
+          <w:szCs w:val="24"/>
+          <w:lang w:val="it-IT"/>
+        </w:rPr>
+        <w:t>)</w:t>
+      </w:r>
+      <w:r>
+        <w:rPr>
+          <w:b w:val="0"/>
+          <w:sz w:val="24"/>
+          <w:szCs w:val="24"/>
+          <w:lang w:val="it-IT"/>
+        </w:rPr>
+        <w:t xml:space="preserve"> de forma instantânea</w:t>
+      </w:r>
+      <w:r>
+        <w:rPr>
+          <w:b w:val="0"/>
+          <w:sz w:val="24"/>
+          <w:szCs w:val="24"/>
+          <w:lang w:val="it-IT"/>
+        </w:rPr>
+        <w:t>, no qual serão enfatizados os requisitos referentes à comprovação destas transferências (</w:t>
+      </w:r>
+      <w:r>
+        <w:rPr>
+          <w:b w:val="0"/>
+          <w:sz w:val="24"/>
+          <w:szCs w:val="24"/>
+          <w:lang w:val="it-IT"/>
+        </w:rPr>
+        <w:t>emissões</w:t>
+      </w:r>
+      <w:r>
+        <w:rPr>
+          <w:b w:val="0"/>
+          <w:sz w:val="24"/>
+          <w:szCs w:val="24"/>
+          <w:lang w:val="it-IT"/>
+        </w:rPr>
+        <w:t xml:space="preserve"> e consultas internas dos comprovantes d</w:t>
+      </w:r>
+      <w:r>
+        <w:rPr>
+          <w:b w:val="0"/>
+          <w:sz w:val="24"/>
+          <w:szCs w:val="24"/>
+          <w:lang w:val="it-IT"/>
+        </w:rPr>
+        <w:t>as transferências efetuadas</w:t>
+      </w:r>
+      <w:r>
+        <w:rPr>
+          <w:b w:val="0"/>
+          <w:sz w:val="24"/>
+          <w:szCs w:val="24"/>
+          <w:lang w:val="it-IT"/>
+        </w:rPr>
+        <w:t>).</w:t>
+      </w:r>
+    </w:p>
+    <w:p>
+      <w:pPr>
+        <w:spacing w:line="360" w:lineRule="auto"/>
+        <w:jc w:val="both"/>
+        <w:rPr>
+          <w:b w:val="0"/>
+          <w:sz w:val="24"/>
+          <w:szCs w:val="24"/>
+          <w:lang w:val="it-IT"/>
+        </w:rPr>
+      </w:pPr>
+    </w:p>
+    <w:p>
+      <w:pPr>
+        <w:spacing w:line="360" w:lineRule="auto"/>
+        <w:jc w:val="both"/>
+        <w:rPr>
+          <w:b w:val="0"/>
+          <w:sz w:val="24"/>
+          <w:szCs w:val="24"/>
+          <w:lang w:val="it-IT"/>
+        </w:rPr>
+      </w:pPr>
+      <w:r>
+        <w:rPr>
+          <w:b w:val="0"/>
+          <w:sz w:val="24"/>
+          <w:szCs w:val="24"/>
+          <w:lang w:val="it-IT"/>
+        </w:rPr>
+        <w:t xml:space="preserve">Para atender à esses requisitos, temos a alocação de 2 times: a equipe do sistema de comprovantes e a equipe que irá implementar o </w:t>
+      </w:r>
+      <w:r>
+        <w:rPr>
+          <w:b w:val="0"/>
           <w:i/>
           <w:iCs/>
           <w:sz w:val="24"/>
           <w:szCs w:val="24"/>
           <w:lang w:val="it-IT"/>
         </w:rPr>
-        <w:t>Checklist</w:t>
-      </w:r>
-    </w:p>
-    <w:p>
-      <w:pPr>
-        <w:spacing w:line="360" w:lineRule="auto"/>
-        <w:jc w:val="both"/>
-        <w:rPr>
-          <w:b w:val="0"/>
-          <w:sz w:val="24"/>
-          <w:szCs w:val="24"/>
-          <w:lang w:val="it-IT"/>
-        </w:rPr>
-      </w:pPr>
-    </w:p>
-    <w:p>
-      <w:pPr>
-        <w:spacing w:line="360" w:lineRule="auto"/>
-        <w:jc w:val="both"/>
-        <w:rPr>
-          <w:b w:val="0"/>
-          <w:sz w:val="24"/>
-          <w:szCs w:val="24"/>
-          <w:lang w:val="it-IT"/>
-        </w:rPr>
-      </w:pPr>
-      <w:r>
-        <w:rPr>
-          <w:b w:val="0"/>
-          <w:sz w:val="24"/>
-          <w:szCs w:val="24"/>
-          <w:lang w:val="it-IT"/>
-        </w:rPr>
-        <w:t xml:space="preserve">A fim de realizar as validações propostas neste trabalho, um </w:t>
+        <w:t>front-end</w:t>
       </w:r>
       <w:r>
         <w:rPr>
@@ -21262,15 +21547,6 @@
           <w:szCs w:val="24"/>
           <w:lang w:val="it-IT"/>
         </w:rPr>
-        <w:t>Checklist</w:t>
-      </w:r>
-      <w:r>
-        <w:rPr>
-          <w:b w:val="0"/>
-          <w:sz w:val="24"/>
-          <w:szCs w:val="24"/>
-          <w:lang w:val="it-IT"/>
-        </w:rPr>
         <w:t xml:space="preserve"> </w:t>
       </w:r>
       <w:r>
@@ -21280,52 +21556,149 @@
           <w:szCs w:val="24"/>
           <w:lang w:val="it-IT"/>
         </w:rPr>
-        <w:t>de práticas de Gestão das Comunicações e especificação de requisitos co</w:t>
-      </w:r>
-      <w:r>
-        <w:rPr>
-          <w:b w:val="0"/>
-          <w:sz w:val="24"/>
-          <w:szCs w:val="24"/>
-          <w:lang w:val="it-IT"/>
-        </w:rPr>
-        <w:t>m</w:t>
-      </w:r>
-      <w:r>
-        <w:rPr>
-          <w:b w:val="0"/>
-          <w:sz w:val="24"/>
-          <w:szCs w:val="24"/>
-          <w:lang w:val="it-IT"/>
-        </w:rPr>
-        <w:t xml:space="preserve"> BDD </w:t>
-      </w:r>
-      <w:r>
-        <w:rPr>
-          <w:b w:val="0"/>
-          <w:sz w:val="24"/>
-          <w:szCs w:val="24"/>
-          <w:lang w:val="it-IT"/>
-        </w:rPr>
-        <w:t xml:space="preserve">será proposto e aplicado </w:t>
-      </w:r>
-      <w:r>
-        <w:rPr>
-          <w:b w:val="0"/>
-          <w:sz w:val="24"/>
-          <w:szCs w:val="24"/>
-          <w:lang w:val="it-IT"/>
-        </w:rPr>
-        <w:t>em um projeto de desenvolvimento</w:t>
-      </w:r>
-      <w:r>
-        <w:rPr>
-          <w:b w:val="0"/>
-          <w:sz w:val="24"/>
-          <w:szCs w:val="24"/>
-          <w:lang w:val="it-IT"/>
-        </w:rPr>
-        <w:t xml:space="preserve"> de </w:t>
+        <w:t>de consultas em uma estação administrativa corporativa.</w:t>
+      </w:r>
+    </w:p>
+    <w:p>
+      <w:pPr>
+        <w:spacing w:line="360" w:lineRule="auto"/>
+        <w:jc w:val="both"/>
+        <w:rPr>
+          <w:b w:val="0"/>
+          <w:sz w:val="24"/>
+          <w:szCs w:val="24"/>
+          <w:lang w:val="it-IT"/>
+        </w:rPr>
+      </w:pPr>
+    </w:p>
+    <w:p>
+      <w:pPr>
+        <w:spacing w:line="360" w:lineRule="auto"/>
+        <w:jc w:val="both"/>
+        <w:rPr>
+          <w:b w:val="0"/>
+          <w:sz w:val="24"/>
+          <w:szCs w:val="24"/>
+          <w:lang w:val="it-IT"/>
+        </w:rPr>
+      </w:pPr>
+      <w:r>
+        <w:rPr>
+          <w:b w:val="0"/>
+          <w:sz w:val="24"/>
+          <w:szCs w:val="24"/>
+          <w:lang w:val="it-IT"/>
+        </w:rPr>
+        <w:lastRenderedPageBreak/>
+        <w:t xml:space="preserve">Como o </w:t>
+      </w:r>
+      <w:r>
+        <w:rPr>
+          <w:b w:val="0"/>
+          <w:sz w:val="24"/>
+          <w:szCs w:val="24"/>
+          <w:lang w:val="it-IT"/>
+        </w:rPr>
+        <w:t xml:space="preserve">núcleo </w:t>
+      </w:r>
+      <w:r>
+        <w:rPr>
+          <w:b w:val="0"/>
+          <w:sz w:val="24"/>
+          <w:szCs w:val="24"/>
+          <w:lang w:val="it-IT"/>
+        </w:rPr>
+        <w:t xml:space="preserve">desta funcionalidade </w:t>
+      </w:r>
+      <w:r>
+        <w:rPr>
+          <w:b w:val="0"/>
+          <w:sz w:val="24"/>
+          <w:szCs w:val="24"/>
+          <w:lang w:val="it-IT"/>
+        </w:rPr>
+        <w:t>está n</w:t>
+      </w:r>
+      <w:r>
+        <w:rPr>
+          <w:b w:val="0"/>
+          <w:sz w:val="24"/>
+          <w:szCs w:val="24"/>
+          <w:lang w:val="it-IT"/>
+        </w:rPr>
+        <w:t xml:space="preserve">o sistema de comprovantes, </w:t>
+      </w:r>
+      <w:r>
+        <w:rPr>
+          <w:b w:val="0"/>
+          <w:sz w:val="24"/>
+          <w:szCs w:val="24"/>
+          <w:lang w:val="it-IT"/>
+        </w:rPr>
+        <w:t>a equipe deste sistema</w:t>
+      </w:r>
+      <w:r>
+        <w:rPr>
+          <w:b w:val="0"/>
+          <w:sz w:val="24"/>
+          <w:szCs w:val="24"/>
+          <w:lang w:val="it-IT"/>
+        </w:rPr>
+        <w:t xml:space="preserve"> será </w:t>
+      </w:r>
+      <w:r>
+        <w:rPr>
+          <w:b w:val="0"/>
+          <w:sz w:val="24"/>
+          <w:szCs w:val="24"/>
+          <w:lang w:val="it-IT"/>
+        </w:rPr>
+        <w:t>classificad</w:t>
+      </w:r>
+      <w:r>
+        <w:rPr>
+          <w:b w:val="0"/>
+          <w:sz w:val="24"/>
+          <w:szCs w:val="24"/>
+          <w:lang w:val="it-IT"/>
+        </w:rPr>
+        <w:t>a</w:t>
+      </w:r>
+      <w:r>
+        <w:rPr>
+          <w:b w:val="0"/>
+          <w:sz w:val="24"/>
+          <w:szCs w:val="24"/>
+          <w:lang w:val="it-IT"/>
+        </w:rPr>
+        <w:t xml:space="preserve"> como </w:t>
+      </w:r>
+      <w:r>
+        <w:rPr>
+          <w:b w:val="0"/>
+          <w:sz w:val="24"/>
+          <w:szCs w:val="24"/>
+          <w:lang w:val="it-IT"/>
+        </w:rPr>
+        <w:t>a</w:t>
+      </w:r>
+      <w:r>
+        <w:rPr>
+          <w:b w:val="0"/>
+          <w:sz w:val="24"/>
+          <w:szCs w:val="24"/>
+          <w:lang w:val="it-IT"/>
+        </w:rPr>
+        <w:t xml:space="preserve"> </w:t>
+      </w:r>
+      <w:r>
+        <w:rPr>
+          <w:b w:val="0"/>
+          <w:sz w:val="24"/>
+          <w:szCs w:val="24"/>
+          <w:lang w:val="it-IT"/>
+        </w:rPr>
+        <w:t xml:space="preserve">responsável por prover a funcionalidade, de modo que o time do </w:t>
       </w:r>
       <w:r>
         <w:rPr>
@@ -21336,7 +21709,268 @@
           <w:szCs w:val="24"/>
           <w:lang w:val="it-IT"/>
         </w:rPr>
-        <w:t>software</w:t>
+        <w:t>front-end</w:t>
+      </w:r>
+      <w:r>
+        <w:rPr>
+          <w:b w:val="0"/>
+          <w:sz w:val="24"/>
+          <w:szCs w:val="24"/>
+          <w:lang w:val="it-IT"/>
+        </w:rPr>
+        <w:t xml:space="preserve"> seja classificado como envolvido.</w:t>
+      </w:r>
+    </w:p>
+    <w:p>
+      <w:pPr>
+        <w:spacing w:line="360" w:lineRule="auto"/>
+        <w:jc w:val="both"/>
+        <w:rPr>
+          <w:b w:val="0"/>
+          <w:sz w:val="24"/>
+          <w:szCs w:val="24"/>
+          <w:lang w:val="it-IT"/>
+        </w:rPr>
+      </w:pPr>
+    </w:p>
+    <w:p>
+      <w:pPr>
+        <w:spacing w:line="360" w:lineRule="auto"/>
+        <w:jc w:val="both"/>
+        <w:rPr>
+          <w:b w:val="0"/>
+          <w:sz w:val="24"/>
+          <w:szCs w:val="24"/>
+          <w:lang w:val="it-IT"/>
+        </w:rPr>
+      </w:pPr>
+      <w:r>
+        <w:rPr>
+          <w:b w:val="0"/>
+          <w:sz w:val="24"/>
+          <w:szCs w:val="24"/>
+          <w:lang w:val="it-IT"/>
+        </w:rPr>
+        <w:t xml:space="preserve">A verificação da aplicação correta destas práticas </w:t>
+      </w:r>
+      <w:r>
+        <w:rPr>
+          <w:b w:val="0"/>
+          <w:sz w:val="24"/>
+          <w:szCs w:val="24"/>
+          <w:lang w:val="it-IT"/>
+        </w:rPr>
+        <w:t xml:space="preserve">será </w:t>
+      </w:r>
+      <w:r>
+        <w:rPr>
+          <w:b w:val="0"/>
+          <w:sz w:val="24"/>
+          <w:szCs w:val="24"/>
+          <w:lang w:val="it-IT"/>
+        </w:rPr>
+        <w:t>realizada</w:t>
+      </w:r>
+      <w:r>
+        <w:rPr>
+          <w:b w:val="0"/>
+          <w:sz w:val="24"/>
+          <w:szCs w:val="24"/>
+          <w:lang w:val="it-IT"/>
+        </w:rPr>
+        <w:t xml:space="preserve"> pelo Gerente do Projeto,</w:t>
+      </w:r>
+      <w:r>
+        <w:rPr>
+          <w:b w:val="0"/>
+          <w:sz w:val="24"/>
+          <w:szCs w:val="24"/>
+          <w:lang w:val="it-IT"/>
+        </w:rPr>
+        <w:t xml:space="preserve"> de acordo com o que foi desempenhado</w:t>
+      </w:r>
+      <w:r>
+        <w:rPr>
+          <w:b w:val="0"/>
+          <w:sz w:val="24"/>
+          <w:szCs w:val="24"/>
+          <w:lang w:val="it-IT"/>
+        </w:rPr>
+        <w:t xml:space="preserve"> pelos desenvolvedores, PO’s (ou algum representante de negócio equivalente) e engenheiros de qualidade (QA), dos times responsáveis e envolvidos.</w:t>
+      </w:r>
+    </w:p>
+    <w:p>
+      <w:pPr>
+        <w:spacing w:line="360" w:lineRule="auto"/>
+        <w:jc w:val="both"/>
+        <w:rPr>
+          <w:b w:val="0"/>
+          <w:sz w:val="24"/>
+          <w:szCs w:val="24"/>
+          <w:lang w:val="it-IT"/>
+        </w:rPr>
+      </w:pPr>
+    </w:p>
+    <w:p>
+      <w:pPr>
+        <w:spacing w:line="360" w:lineRule="auto"/>
+        <w:jc w:val="both"/>
+        <w:rPr>
+          <w:b w:val="0"/>
+          <w:sz w:val="24"/>
+          <w:szCs w:val="24"/>
+          <w:lang w:val="it-IT"/>
+        </w:rPr>
+      </w:pPr>
+      <w:r>
+        <w:rPr>
+          <w:b w:val="0"/>
+          <w:sz w:val="24"/>
+          <w:szCs w:val="24"/>
+          <w:lang w:val="it-IT"/>
+        </w:rPr>
+        <w:t xml:space="preserve">Na ausência de um Gerente de Projeto, o mesmo pode ser aplicado por um facilitador ou Líder de Projeto a ser eleito pelo time. </w:t>
+      </w:r>
+    </w:p>
+    <w:p>
+      <w:pPr>
+        <w:spacing w:line="360" w:lineRule="auto"/>
+        <w:jc w:val="both"/>
+        <w:rPr>
+          <w:b w:val="0"/>
+          <w:sz w:val="24"/>
+          <w:szCs w:val="24"/>
+          <w:lang w:val="it-IT"/>
+        </w:rPr>
+      </w:pPr>
+    </w:p>
+    <w:p>
+      <w:pPr>
+        <w:spacing w:line="360" w:lineRule="auto"/>
+        <w:jc w:val="both"/>
+        <w:rPr>
+          <w:b w:val="0"/>
+          <w:sz w:val="24"/>
+          <w:szCs w:val="24"/>
+          <w:lang w:val="it-IT"/>
+        </w:rPr>
+      </w:pPr>
+      <w:r>
+        <w:rPr>
+          <w:b w:val="0"/>
+          <w:sz w:val="24"/>
+          <w:szCs w:val="24"/>
+          <w:lang w:val="it-IT"/>
+        </w:rPr>
+        <w:t>A</w:t>
+      </w:r>
+      <w:r>
+        <w:rPr>
+          <w:b w:val="0"/>
+          <w:sz w:val="24"/>
+          <w:szCs w:val="24"/>
+          <w:lang w:val="it-IT"/>
+        </w:rPr>
+        <w:t xml:space="preserve">lém da responsabilidade de </w:t>
+      </w:r>
+      <w:r>
+        <w:rPr>
+          <w:b w:val="0"/>
+          <w:sz w:val="24"/>
+          <w:szCs w:val="24"/>
+          <w:lang w:val="it-IT"/>
+        </w:rPr>
+        <w:t>avaliar se o conjunto de práticas está sendo aplicado corretamente</w:t>
+      </w:r>
+      <w:r>
+        <w:rPr>
+          <w:b w:val="0"/>
+          <w:sz w:val="24"/>
+          <w:szCs w:val="24"/>
+          <w:lang w:val="it-IT"/>
+        </w:rPr>
+        <w:t xml:space="preserve">, o Gerente precisa </w:t>
+      </w:r>
+      <w:r>
+        <w:rPr>
+          <w:b w:val="0"/>
+          <w:sz w:val="24"/>
+          <w:szCs w:val="24"/>
+          <w:lang w:val="it-IT"/>
+        </w:rPr>
+        <w:t>atuar como facilitador</w:t>
+      </w:r>
+      <w:r>
+        <w:rPr>
+          <w:b w:val="0"/>
+          <w:sz w:val="24"/>
+          <w:szCs w:val="24"/>
+          <w:lang w:val="it-IT"/>
+        </w:rPr>
+        <w:t xml:space="preserve"> </w:t>
+      </w:r>
+      <w:r>
+        <w:rPr>
+          <w:b w:val="0"/>
+          <w:sz w:val="24"/>
+          <w:szCs w:val="24"/>
+          <w:lang w:val="it-IT"/>
+        </w:rPr>
+        <w:t>para</w:t>
+      </w:r>
+      <w:r>
+        <w:rPr>
+          <w:b w:val="0"/>
+          <w:sz w:val="24"/>
+          <w:szCs w:val="24"/>
+          <w:lang w:val="it-IT"/>
+        </w:rPr>
+        <w:t xml:space="preserve"> realização </w:t>
+      </w:r>
+      <w:r>
+        <w:rPr>
+          <w:b w:val="0"/>
+          <w:sz w:val="24"/>
+          <w:szCs w:val="24"/>
+          <w:lang w:val="it-IT"/>
+        </w:rPr>
+        <w:t xml:space="preserve">das mesmas </w:t>
+      </w:r>
+      <w:r>
+        <w:rPr>
+          <w:b w:val="0"/>
+          <w:sz w:val="24"/>
+          <w:szCs w:val="24"/>
+          <w:lang w:val="it-IT"/>
+        </w:rPr>
+        <w:t>e assegurar que todas as cer</w:t>
+      </w:r>
+      <w:r>
+        <w:rPr>
+          <w:b w:val="0"/>
+          <w:sz w:val="24"/>
+          <w:szCs w:val="24"/>
+          <w:lang w:val="it-IT"/>
+        </w:rPr>
+        <w:t>i</w:t>
+      </w:r>
+      <w:r>
+        <w:rPr>
+          <w:b w:val="0"/>
+          <w:sz w:val="24"/>
+          <w:szCs w:val="24"/>
+          <w:lang w:val="it-IT"/>
+        </w:rPr>
+        <w:t xml:space="preserve">mônias e processos que envolvam </w:t>
+      </w:r>
+      <w:r>
+        <w:rPr>
+          <w:b w:val="0"/>
+          <w:sz w:val="24"/>
+          <w:szCs w:val="24"/>
+          <w:lang w:val="it-IT"/>
+        </w:rPr>
+        <w:t>seu cumprimento sejam realizados</w:t>
       </w:r>
       <w:r>
         <w:rPr>
@@ -21347,487 +21981,6 @@
         </w:rPr>
         <w:t>.</w:t>
       </w:r>
-    </w:p>
-    <w:p>
-      <w:pPr>
-        <w:spacing w:line="360" w:lineRule="auto"/>
-        <w:jc w:val="both"/>
-        <w:rPr>
-          <w:b w:val="0"/>
-          <w:sz w:val="24"/>
-          <w:szCs w:val="24"/>
-          <w:lang w:val="it-IT"/>
-        </w:rPr>
-      </w:pPr>
-    </w:p>
-    <w:p>
-      <w:pPr>
-        <w:spacing w:line="360" w:lineRule="auto"/>
-        <w:jc w:val="both"/>
-        <w:rPr>
-          <w:b w:val="0"/>
-          <w:sz w:val="24"/>
-          <w:szCs w:val="24"/>
-          <w:lang w:val="it-IT"/>
-        </w:rPr>
-      </w:pPr>
-      <w:r>
-        <w:rPr>
-          <w:b w:val="0"/>
-          <w:sz w:val="24"/>
-          <w:szCs w:val="24"/>
-          <w:lang w:val="it-IT"/>
-        </w:rPr>
-        <w:t>O projeto consiste na realização de transferências bancárias (</w:t>
-      </w:r>
-      <w:r>
-        <w:rPr>
-          <w:b w:val="0"/>
-          <w:sz w:val="24"/>
-          <w:szCs w:val="24"/>
-          <w:lang w:val="it-IT"/>
-        </w:rPr>
-        <w:t>tanto entre instituições financeiras diferentes quanto entre contas da própria instituição</w:t>
-      </w:r>
-      <w:r>
-        <w:rPr>
-          <w:b w:val="0"/>
-          <w:sz w:val="24"/>
-          <w:szCs w:val="24"/>
-          <w:lang w:val="it-IT"/>
-        </w:rPr>
-        <w:t>), no qual serão enfatizados os requisitos referentes à comprovação destas transferências (geração e consultas internas dos comprovantes d</w:t>
-      </w:r>
-      <w:r>
-        <w:rPr>
-          <w:b w:val="0"/>
-          <w:sz w:val="24"/>
-          <w:szCs w:val="24"/>
-          <w:lang w:val="it-IT"/>
-        </w:rPr>
-        <w:t>as transferências efetuadas</w:t>
-      </w:r>
-      <w:r>
-        <w:rPr>
-          <w:b w:val="0"/>
-          <w:sz w:val="24"/>
-          <w:szCs w:val="24"/>
-          <w:lang w:val="it-IT"/>
-        </w:rPr>
-        <w:t>).</w:t>
-      </w:r>
-    </w:p>
-    <w:p>
-      <w:pPr>
-        <w:spacing w:line="360" w:lineRule="auto"/>
-        <w:jc w:val="both"/>
-        <w:rPr>
-          <w:b w:val="0"/>
-          <w:sz w:val="24"/>
-          <w:szCs w:val="24"/>
-          <w:lang w:val="it-IT"/>
-        </w:rPr>
-      </w:pPr>
-    </w:p>
-    <w:p>
-      <w:pPr>
-        <w:spacing w:line="360" w:lineRule="auto"/>
-        <w:jc w:val="both"/>
-        <w:rPr>
-          <w:b w:val="0"/>
-          <w:sz w:val="24"/>
-          <w:szCs w:val="24"/>
-          <w:lang w:val="it-IT"/>
-        </w:rPr>
-      </w:pPr>
-      <w:r>
-        <w:rPr>
-          <w:b w:val="0"/>
-          <w:sz w:val="24"/>
-          <w:szCs w:val="24"/>
-          <w:lang w:val="it-IT"/>
-        </w:rPr>
-        <w:t xml:space="preserve">Para atender à esses requisitos, temos a alocação de 2 times: a equipe do sistema de comprovantes e a equipe que irá implementar o </w:t>
-      </w:r>
-      <w:r>
-        <w:rPr>
-          <w:b w:val="0"/>
-          <w:i/>
-          <w:iCs/>
-          <w:sz w:val="24"/>
-          <w:szCs w:val="24"/>
-          <w:lang w:val="it-IT"/>
-        </w:rPr>
-        <w:t>front-end</w:t>
-      </w:r>
-      <w:r>
-        <w:rPr>
-          <w:b w:val="0"/>
-          <w:i/>
-          <w:iCs/>
-          <w:sz w:val="24"/>
-          <w:szCs w:val="24"/>
-          <w:lang w:val="it-IT"/>
-        </w:rPr>
-        <w:t xml:space="preserve"> </w:t>
-      </w:r>
-      <w:r>
-        <w:rPr>
-          <w:b w:val="0"/>
-          <w:sz w:val="24"/>
-          <w:szCs w:val="24"/>
-          <w:lang w:val="it-IT"/>
-        </w:rPr>
-        <w:t>de consultas em uma estação administrativa corporativa.</w:t>
-      </w:r>
-    </w:p>
-    <w:p>
-      <w:pPr>
-        <w:spacing w:line="360" w:lineRule="auto"/>
-        <w:jc w:val="both"/>
-        <w:rPr>
-          <w:b w:val="0"/>
-          <w:sz w:val="24"/>
-          <w:szCs w:val="24"/>
-          <w:lang w:val="it-IT"/>
-        </w:rPr>
-      </w:pPr>
-    </w:p>
-    <w:p>
-      <w:pPr>
-        <w:spacing w:line="360" w:lineRule="auto"/>
-        <w:jc w:val="both"/>
-        <w:rPr>
-          <w:b w:val="0"/>
-          <w:sz w:val="24"/>
-          <w:szCs w:val="24"/>
-          <w:lang w:val="it-IT"/>
-        </w:rPr>
-      </w:pPr>
-      <w:r>
-        <w:rPr>
-          <w:b w:val="0"/>
-          <w:sz w:val="24"/>
-          <w:szCs w:val="24"/>
-          <w:lang w:val="it-IT"/>
-        </w:rPr>
-        <w:lastRenderedPageBreak/>
-        <w:t xml:space="preserve">Como o </w:t>
-      </w:r>
-      <w:r>
-        <w:rPr>
-          <w:b w:val="0"/>
-          <w:i/>
-          <w:iCs/>
-          <w:sz w:val="24"/>
-          <w:szCs w:val="24"/>
-          <w:lang w:val="it-IT"/>
-        </w:rPr>
-        <w:t>core</w:t>
-      </w:r>
-      <w:r>
-        <w:rPr>
-          <w:b w:val="0"/>
-          <w:sz w:val="24"/>
-          <w:szCs w:val="24"/>
-          <w:lang w:val="it-IT"/>
-        </w:rPr>
-        <w:t xml:space="preserve"> desta funcionalidade </w:t>
-      </w:r>
-      <w:r>
-        <w:rPr>
-          <w:b w:val="0"/>
-          <w:sz w:val="24"/>
-          <w:szCs w:val="24"/>
-          <w:lang w:val="it-IT"/>
-        </w:rPr>
-        <w:t>está n</w:t>
-      </w:r>
-      <w:r>
-        <w:rPr>
-          <w:b w:val="0"/>
-          <w:sz w:val="24"/>
-          <w:szCs w:val="24"/>
-          <w:lang w:val="it-IT"/>
-        </w:rPr>
-        <w:t xml:space="preserve">o sistema de comprovantes, </w:t>
-      </w:r>
-      <w:r>
-        <w:rPr>
-          <w:b w:val="0"/>
-          <w:sz w:val="24"/>
-          <w:szCs w:val="24"/>
-          <w:lang w:val="it-IT"/>
-        </w:rPr>
-        <w:t>a equipe deste sistema</w:t>
-      </w:r>
-      <w:r>
-        <w:rPr>
-          <w:b w:val="0"/>
-          <w:sz w:val="24"/>
-          <w:szCs w:val="24"/>
-          <w:lang w:val="it-IT"/>
-        </w:rPr>
-        <w:t xml:space="preserve"> será </w:t>
-      </w:r>
-      <w:r>
-        <w:rPr>
-          <w:b w:val="0"/>
-          <w:sz w:val="24"/>
-          <w:szCs w:val="24"/>
-          <w:lang w:val="it-IT"/>
-        </w:rPr>
-        <w:t>classificad</w:t>
-      </w:r>
-      <w:r>
-        <w:rPr>
-          <w:b w:val="0"/>
-          <w:sz w:val="24"/>
-          <w:szCs w:val="24"/>
-          <w:lang w:val="it-IT"/>
-        </w:rPr>
-        <w:t>a</w:t>
-      </w:r>
-      <w:r>
-        <w:rPr>
-          <w:b w:val="0"/>
-          <w:sz w:val="24"/>
-          <w:szCs w:val="24"/>
-          <w:lang w:val="it-IT"/>
-        </w:rPr>
-        <w:t xml:space="preserve"> como </w:t>
-      </w:r>
-      <w:r>
-        <w:rPr>
-          <w:b w:val="0"/>
-          <w:sz w:val="24"/>
-          <w:szCs w:val="24"/>
-          <w:lang w:val="it-IT"/>
-        </w:rPr>
-        <w:t>a</w:t>
-      </w:r>
-      <w:r>
-        <w:rPr>
-          <w:b w:val="0"/>
-          <w:sz w:val="24"/>
-          <w:szCs w:val="24"/>
-          <w:lang w:val="it-IT"/>
-        </w:rPr>
-        <w:t xml:space="preserve"> </w:t>
-      </w:r>
-      <w:r>
-        <w:rPr>
-          <w:b w:val="0"/>
-          <w:sz w:val="24"/>
-          <w:szCs w:val="24"/>
-          <w:lang w:val="it-IT"/>
-        </w:rPr>
-        <w:t xml:space="preserve">responsável por prover a funcionalidade, de modo que o time do </w:t>
-      </w:r>
-      <w:r>
-        <w:rPr>
-          <w:b w:val="0"/>
-          <w:i/>
-          <w:iCs/>
-          <w:sz w:val="24"/>
-          <w:szCs w:val="24"/>
-          <w:lang w:val="it-IT"/>
-        </w:rPr>
-        <w:t>front-end</w:t>
-      </w:r>
-      <w:r>
-        <w:rPr>
-          <w:b w:val="0"/>
-          <w:sz w:val="24"/>
-          <w:szCs w:val="24"/>
-          <w:lang w:val="it-IT"/>
-        </w:rPr>
-        <w:t xml:space="preserve"> seja classificado como envolvido.</w:t>
-      </w:r>
-    </w:p>
-    <w:p>
-      <w:pPr>
-        <w:spacing w:line="360" w:lineRule="auto"/>
-        <w:jc w:val="both"/>
-        <w:rPr>
-          <w:b w:val="0"/>
-          <w:sz w:val="24"/>
-          <w:szCs w:val="24"/>
-          <w:lang w:val="it-IT"/>
-        </w:rPr>
-      </w:pPr>
-    </w:p>
-    <w:p>
-      <w:pPr>
-        <w:spacing w:line="360" w:lineRule="auto"/>
-        <w:jc w:val="both"/>
-        <w:rPr>
-          <w:b w:val="0"/>
-          <w:sz w:val="24"/>
-          <w:szCs w:val="24"/>
-          <w:lang w:val="it-IT"/>
-        </w:rPr>
-      </w:pPr>
-      <w:r>
-        <w:rPr>
-          <w:b w:val="0"/>
-          <w:sz w:val="24"/>
-          <w:szCs w:val="24"/>
-          <w:lang w:val="it-IT"/>
-        </w:rPr>
-        <w:t>Este Checklist será aplicado pelo Gerente do Projeto e respondido</w:t>
-      </w:r>
-      <w:r>
-        <w:rPr>
-          <w:b w:val="0"/>
-          <w:sz w:val="24"/>
-          <w:szCs w:val="24"/>
-          <w:lang w:val="it-IT"/>
-        </w:rPr>
-        <w:t>,</w:t>
-      </w:r>
-      <w:r>
-        <w:rPr>
-          <w:b w:val="0"/>
-          <w:sz w:val="24"/>
-          <w:szCs w:val="24"/>
-          <w:lang w:val="it-IT"/>
-        </w:rPr>
-        <w:t xml:space="preserve"> em conjunto, pelos desenvolvedores, PO’s (ou algum representante de negócio equivalente) e engenheiros de qualidade (QA), dos times responsáveis e envolvidos.</w:t>
-      </w:r>
-    </w:p>
-    <w:p>
-      <w:pPr>
-        <w:spacing w:line="360" w:lineRule="auto"/>
-        <w:jc w:val="both"/>
-        <w:rPr>
-          <w:b w:val="0"/>
-          <w:sz w:val="24"/>
-          <w:szCs w:val="24"/>
-          <w:lang w:val="it-IT"/>
-        </w:rPr>
-      </w:pPr>
-    </w:p>
-    <w:p>
-      <w:pPr>
-        <w:spacing w:line="360" w:lineRule="auto"/>
-        <w:jc w:val="both"/>
-        <w:rPr>
-          <w:b w:val="0"/>
-          <w:sz w:val="24"/>
-          <w:szCs w:val="24"/>
-          <w:lang w:val="it-IT"/>
-        </w:rPr>
-      </w:pPr>
-      <w:r>
-        <w:rPr>
-          <w:b w:val="0"/>
-          <w:sz w:val="24"/>
-          <w:szCs w:val="24"/>
-          <w:lang w:val="it-IT"/>
-        </w:rPr>
-        <w:t xml:space="preserve">Na ausência de um Gerente de Projeto, o mesmo pode ser aplicado por um facilitador ou Líder de Projeto a ser eleito pelo time. </w:t>
-      </w:r>
-    </w:p>
-    <w:p>
-      <w:pPr>
-        <w:spacing w:line="360" w:lineRule="auto"/>
-        <w:jc w:val="both"/>
-        <w:rPr>
-          <w:b w:val="0"/>
-          <w:sz w:val="24"/>
-          <w:szCs w:val="24"/>
-          <w:lang w:val="it-IT"/>
-        </w:rPr>
-      </w:pPr>
-    </w:p>
-    <w:p>
-      <w:pPr>
-        <w:spacing w:line="360" w:lineRule="auto"/>
-        <w:jc w:val="both"/>
-        <w:rPr>
-          <w:b w:val="0"/>
-          <w:sz w:val="24"/>
-          <w:szCs w:val="24"/>
-          <w:lang w:val="it-IT"/>
-        </w:rPr>
-      </w:pPr>
-      <w:r>
-        <w:rPr>
-          <w:b w:val="0"/>
-          <w:sz w:val="24"/>
-          <w:szCs w:val="24"/>
-          <w:lang w:val="it-IT"/>
-        </w:rPr>
-        <w:t>A</w:t>
-      </w:r>
-      <w:r>
-        <w:rPr>
-          <w:b w:val="0"/>
-          <w:sz w:val="24"/>
-          <w:szCs w:val="24"/>
-          <w:lang w:val="it-IT"/>
-        </w:rPr>
-        <w:t xml:space="preserve">lém da responsabilidade de aplicar o </w:t>
-      </w:r>
-      <w:r>
-        <w:rPr>
-          <w:b w:val="0"/>
-          <w:i/>
-          <w:iCs/>
-          <w:sz w:val="24"/>
-          <w:szCs w:val="24"/>
-          <w:lang w:val="it-IT"/>
-        </w:rPr>
-        <w:t>Checklist</w:t>
-      </w:r>
-      <w:r>
-        <w:rPr>
-          <w:b w:val="0"/>
-          <w:sz w:val="24"/>
-          <w:szCs w:val="24"/>
-          <w:lang w:val="it-IT"/>
-        </w:rPr>
-        <w:t>, o Gerente precisa facilitar a realização e assegurar que todas as cer</w:t>
-      </w:r>
-      <w:r>
-        <w:rPr>
-          <w:b w:val="0"/>
-          <w:sz w:val="24"/>
-          <w:szCs w:val="24"/>
-          <w:lang w:val="it-IT"/>
-        </w:rPr>
-        <w:t>i</w:t>
-      </w:r>
-      <w:r>
-        <w:rPr>
-          <w:b w:val="0"/>
-          <w:sz w:val="24"/>
-          <w:szCs w:val="24"/>
-          <w:lang w:val="it-IT"/>
-        </w:rPr>
-        <w:t xml:space="preserve">mônias e processos que envolvam a resposta, manutenções e disseminações do </w:t>
-      </w:r>
-      <w:r>
-        <w:rPr>
-          <w:b w:val="0"/>
-          <w:i/>
-          <w:iCs/>
-          <w:sz w:val="24"/>
-          <w:szCs w:val="24"/>
-          <w:lang w:val="it-IT"/>
-        </w:rPr>
-        <w:t>Checklist</w:t>
-      </w:r>
-      <w:r>
-        <w:rPr>
-          <w:b w:val="0"/>
-          <w:sz w:val="24"/>
-          <w:szCs w:val="24"/>
-          <w:lang w:val="it-IT"/>
-        </w:rPr>
-        <w:t xml:space="preserve"> em si e das documentações que derivaram dele sejam cumpridos.</w:t>
-      </w:r>
       <w:r>
         <w:rPr>
           <w:b w:val="0"/>
@@ -21873,35 +22026,39 @@
       <w:r>
         <w:rPr>
           <w:b w:val="0"/>
-          <w:i/>
-          <w:iCs/>
-          <w:sz w:val="24"/>
-          <w:szCs w:val="24"/>
-          <w:lang w:val="it-IT"/>
-        </w:rPr>
-        <w:t>Checklist</w:t>
-      </w:r>
-      <w:r>
-        <w:rPr>
-          <w:b w:val="0"/>
-          <w:sz w:val="24"/>
-          <w:szCs w:val="24"/>
-          <w:lang w:val="it-IT"/>
-        </w:rPr>
-        <w:t xml:space="preserve"> que será aplicado para validação do entedimento dos requisitos e Gestão das Comunicações.</w:t>
-      </w:r>
-    </w:p>
-    <w:p>
-      <w:pPr>
-        <w:spacing w:line="360" w:lineRule="auto"/>
-        <w:jc w:val="both"/>
-        <w:rPr>
-          <w:b w:val="0"/>
-          <w:sz w:val="24"/>
-          <w:szCs w:val="24"/>
-          <w:lang w:val="it-IT"/>
-        </w:rPr>
-      </w:pPr>
+          <w:sz w:val="24"/>
+          <w:szCs w:val="24"/>
+          <w:lang w:val="it-IT"/>
+        </w:rPr>
+        <w:t>o conjunto de práticas propostas</w:t>
+      </w:r>
+      <w:r>
+        <w:rPr>
+          <w:b w:val="0"/>
+          <w:sz w:val="24"/>
+          <w:szCs w:val="24"/>
+          <w:lang w:val="it-IT"/>
+        </w:rPr>
+        <w:t xml:space="preserve"> que será aplicado para </w:t>
+      </w:r>
+      <w:r>
+        <w:rPr>
+          <w:b w:val="0"/>
+          <w:sz w:val="24"/>
+          <w:szCs w:val="24"/>
+          <w:lang w:val="it-IT"/>
+        </w:rPr>
+        <w:t>posterior avaliação de suas contribuições m</w:t>
+      </w:r>
+      <w:r>
+        <w:rPr>
+          <w:b w:val="0"/>
+          <w:sz w:val="24"/>
+          <w:szCs w:val="24"/>
+          <w:lang w:val="it-IT"/>
+        </w:rPr>
+        <w:t>o entedimento dos requisitos e Gestão das Comunicações.</w:t>
+      </w:r>
     </w:p>
     <w:p>
       <w:pPr>
@@ -22095,22 +22252,22 @@
       <w:r>
         <w:rPr>
           <w:b w:val="0"/>
-          <w:i/>
           <w:iCs/>
           <w:sz w:val="24"/>
           <w:szCs w:val="24"/>
           <w:lang w:val="it-IT"/>
         </w:rPr>
-        <w:t>Checklist</w:t>
-      </w:r>
-      <w:r>
-        <w:rPr>
-          <w:b w:val="0"/>
-          <w:sz w:val="24"/>
-          <w:szCs w:val="24"/>
-          <w:lang w:val="it-IT"/>
-        </w:rPr>
-        <w:t xml:space="preserve"> de Especificação dos Requisitos</w:t>
+        <w:t>Práticas</w:t>
+      </w:r>
+      <w:r>
+        <w:rPr>
+          <w:b w:val="0"/>
+          <w:iCs/>
+          <w:sz w:val="24"/>
+          <w:szCs w:val="24"/>
+          <w:lang w:val="it-IT"/>
+        </w:rPr>
+        <w:t xml:space="preserve"> propostas para refinamento dos requisitos e Gestão das Comunicações</w:t>
       </w:r>
     </w:p>
     <w:tbl>
@@ -24269,15 +24426,7 @@
         <w:spacing w:line="360" w:lineRule="auto"/>
         <w:jc w:val="both"/>
         <w:rPr>
-          <w:noProof/>
-        </w:rPr>
-      </w:pPr>
-    </w:p>
-    <w:p>
-      <w:pPr>
-        <w:spacing w:line="360" w:lineRule="auto"/>
-        <w:jc w:val="both"/>
-        <w:rPr>
+          <w:b w:val="0"/>
           <w:sz w:val="24"/>
           <w:szCs w:val="24"/>
           <w:lang w:val="it-IT"/>
@@ -24335,17 +24484,15 @@
           <w:szCs w:val="24"/>
           <w:lang w:val="it-IT"/>
         </w:rPr>
-        <w:t xml:space="preserve">Considerações sobre a aplicação do </w:t>
-      </w:r>
-      <w:r>
-        <w:rPr>
-          <w:i/>
-          <w:iCs/>
-          <w:sz w:val="24"/>
-          <w:szCs w:val="24"/>
-          <w:lang w:val="it-IT"/>
-        </w:rPr>
-        <w:t>Checklist</w:t>
+        <w:t xml:space="preserve">Considerações sobre a aplicação </w:t>
+      </w:r>
+      <w:r>
+        <w:rPr>
+          <w:sz w:val="24"/>
+          <w:szCs w:val="24"/>
+          <w:lang w:val="it-IT"/>
+        </w:rPr>
+        <w:t>das práticas</w:t>
       </w:r>
     </w:p>
     <w:p>
@@ -24855,7 +25002,37 @@
           <w:sz w:val="24"/>
           <w:szCs w:val="24"/>
         </w:rPr>
-        <w:t>A figura 8 ilustra os procedimentos compartilhados nesta seção em um fluxograma.</w:t>
+        <w:t xml:space="preserve">A figura 8 ilustra os procedimentos compartilhados nesta seção em um </w:t>
+      </w:r>
+      <w:r>
+        <w:rPr>
+          <w:b w:val="0"/>
+          <w:bCs w:val="0"/>
+          <w:noProof/>
+          <w:sz w:val="24"/>
+          <w:szCs w:val="24"/>
+        </w:rPr>
+        <w:t xml:space="preserve">diagrama </w:t>
+      </w:r>
+      <w:r>
+        <w:rPr>
+          <w:b w:val="0"/>
+          <w:bCs w:val="0"/>
+          <w:noProof/>
+          <w:sz w:val="24"/>
+          <w:szCs w:val="24"/>
+        </w:rPr>
+        <w:t>BPM</w:t>
+      </w:r>
+      <w:r>
+        <w:rPr>
+          <w:b w:val="0"/>
+          <w:bCs w:val="0"/>
+          <w:noProof/>
+          <w:sz w:val="24"/>
+          <w:szCs w:val="24"/>
+        </w:rPr>
+        <w:t>.</w:t>
       </w:r>
     </w:p>
     <w:p>
@@ -24879,24 +25056,23 @@
           <w:szCs w:val="24"/>
         </w:rPr>
         <w:lastRenderedPageBreak/>
-        <w:t xml:space="preserve">Figura 8 – Fluxo de processos para preenchimento do </w:t>
-      </w:r>
-      <w:r>
-        <w:rPr>
-          <w:b w:val="0"/>
-          <w:bCs w:val="0"/>
-          <w:i/>
-          <w:iCs/>
+        <w:t xml:space="preserve">Figura 8 – Fluxo de processos para </w:t>
+      </w:r>
+      <w:r>
+        <w:rPr>
+          <w:b w:val="0"/>
+          <w:bCs w:val="0"/>
           <w:noProof/>
           <w:sz w:val="24"/>
           <w:szCs w:val="24"/>
         </w:rPr>
-        <w:t>Checklist</w:t>
-      </w:r>
-    </w:p>
-    <w:p>
-      <w:pPr>
-        <w:spacing w:line="360" w:lineRule="auto"/>
+        <w:t>validar realização das práticas sugeridas</w:t>
+      </w:r>
+    </w:p>
+    <w:p>
+      <w:pPr>
+        <w:spacing w:line="360" w:lineRule="auto"/>
+        <w:jc w:val="center"/>
         <w:rPr>
           <w:b w:val="0"/>
           <w:bCs w:val="0"/>
@@ -24907,17 +25083,13 @@
       </w:pPr>
       <w:r>
         <w:rPr>
-          <w:b w:val="0"/>
-          <w:bCs w:val="0"/>
           <w:noProof/>
-          <w:sz w:val="24"/>
-          <w:szCs w:val="24"/>
         </w:rPr>
         <w:drawing>
-          <wp:inline distT="0" distB="0" distL="0" distR="0" wp14:anchorId="2BFB3413" wp14:editId="2088A7AE">
-            <wp:extent cx="8378877" cy="5627526"/>
-            <wp:effectExtent l="4128" t="0" r="7302" b="7303"/>
-            <wp:docPr id="8" name="Imagem 8"/>
+          <wp:inline distT="0" distB="0" distL="0" distR="0" wp14:anchorId="64967C23" wp14:editId="462233AC">
+            <wp:extent cx="5889388" cy="3952875"/>
+            <wp:effectExtent l="19050" t="19050" r="16510" b="9525"/>
+            <wp:docPr id="9" name="Imagem 9"/>
             <wp:cNvGraphicFramePr>
               <a:graphicFrameLocks xmlns:a="http://schemas.openxmlformats.org/drawingml/2006/main" noChangeAspect="1"/>
             </wp:cNvGraphicFramePr>
@@ -24925,7 +25097,7 @@
               <a:graphicData uri="http://schemas.openxmlformats.org/drawingml/2006/picture">
                 <pic:pic xmlns:pic="http://schemas.openxmlformats.org/drawingml/2006/picture">
                   <pic:nvPicPr>
-                    <pic:cNvPr id="0" name="Picture 2"/>
+                    <pic:cNvPr id="0" name="Picture 1"/>
                     <pic:cNvPicPr>
                       <a:picLocks noChangeAspect="1" noChangeArrowheads="1"/>
                     </pic:cNvPicPr>
@@ -24944,14 +25116,19 @@
                     </a:stretch>
                   </pic:blipFill>
                   <pic:spPr bwMode="auto">
-                    <a:xfrm rot="5400000">
+                    <a:xfrm>
                       <a:off x="0" y="0"/>
-                      <a:ext cx="8404042" cy="5644427"/>
+                      <a:ext cx="5890158" cy="3953392"/>
                     </a:xfrm>
                     <a:prstGeom prst="rect">
                       <a:avLst/>
                     </a:prstGeom>
                     <a:noFill/>
+                    <a:ln>
+                      <a:solidFill>
+                        <a:schemeClr val="tx1"/>
+                      </a:solidFill>
+                    </a:ln>
                   </pic:spPr>
                 </pic:pic>
               </a:graphicData>
@@ -24984,6 +25161,7 @@
     <w:p>
       <w:pPr>
         <w:spacing w:line="360" w:lineRule="auto"/>
+        <w:jc w:val="center"/>
         <w:rPr>
           <w:b w:val="0"/>
           <w:sz w:val="20"/>
@@ -24991,13 +25169,23 @@
           <w:lang w:val="it-IT"/>
         </w:rPr>
       </w:pPr>
-      <w:r>
-        <w:rPr>
-          <w:sz w:val="24"/>
-          <w:szCs w:val="24"/>
-          <w:lang w:val="it-IT"/>
-        </w:rPr>
-        <w:lastRenderedPageBreak/>
+    </w:p>
+    <w:p>
+      <w:pPr>
+        <w:spacing w:line="360" w:lineRule="auto"/>
+        <w:rPr>
+          <w:b w:val="0"/>
+          <w:sz w:val="20"/>
+          <w:szCs w:val="20"/>
+          <w:lang w:val="it-IT"/>
+        </w:rPr>
+      </w:pPr>
+      <w:r>
+        <w:rPr>
+          <w:sz w:val="24"/>
+          <w:szCs w:val="24"/>
+          <w:lang w:val="it-IT"/>
+        </w:rPr>
         <w:t>3</w:t>
       </w:r>
       <w:r>

</xml_diff>

<commit_message>
Refatorar seção 3.1: deixar as ideias mais concisas e menos soltas entre parágrafos
</commit_message>
<xml_diff>
--- a/Utilização de Behaviour-Driven Development para apoio à Gestão das Comunicações.docx
+++ b/Utilização de Behaviour-Driven Development para apoio à Gestão das Comunicações.docx
@@ -20800,7 +20800,31 @@
           <w:sz w:val="24"/>
           <w:szCs w:val="24"/>
         </w:rPr>
-        <w:t xml:space="preserve"> e aplicação de um </w:t>
+        <w:t>,</w:t>
+      </w:r>
+      <w:r>
+        <w:rPr>
+          <w:b w:val="0"/>
+          <w:sz w:val="24"/>
+          <w:szCs w:val="24"/>
+        </w:rPr>
+        <w:t xml:space="preserve"> aplicação </w:t>
+      </w:r>
+      <w:r>
+        <w:rPr>
+          <w:b w:val="0"/>
+          <w:sz w:val="24"/>
+          <w:szCs w:val="24"/>
+        </w:rPr>
+        <w:t xml:space="preserve">e avaliação </w:t>
+      </w:r>
+      <w:r>
+        <w:rPr>
+          <w:b w:val="0"/>
+          <w:sz w:val="24"/>
+          <w:szCs w:val="24"/>
+        </w:rPr>
+        <w:t xml:space="preserve">de um </w:t>
       </w:r>
       <w:r>
         <w:rPr>
@@ -20832,7 +20856,15 @@
           <w:sz w:val="24"/>
           <w:szCs w:val="24"/>
         </w:rPr>
-        <w:t xml:space="preserve">, em um projeto real de </w:t>
+        <w:t>,</w:t>
+      </w:r>
+      <w:r>
+        <w:rPr>
+          <w:b w:val="0"/>
+          <w:sz w:val="24"/>
+          <w:szCs w:val="24"/>
+        </w:rPr>
+        <w:t xml:space="preserve"> em um projeto real de </w:t>
       </w:r>
       <w:r>
         <w:rPr>
@@ -20936,15 +20968,55 @@
           <w:sz w:val="24"/>
           <w:szCs w:val="24"/>
         </w:rPr>
-        <w:t xml:space="preserve">As especificações dos requisitos do sistema serão </w:t>
-      </w:r>
-      <w:r>
-        <w:rPr>
-          <w:b w:val="0"/>
-          <w:sz w:val="24"/>
-          <w:szCs w:val="24"/>
-        </w:rPr>
-        <w:t xml:space="preserve">escritas utilizando </w:t>
+        <w:t>A especificaç</w:t>
+      </w:r>
+      <w:r>
+        <w:rPr>
+          <w:b w:val="0"/>
+          <w:sz w:val="24"/>
+          <w:szCs w:val="24"/>
+        </w:rPr>
+        <w:t>ão</w:t>
+      </w:r>
+      <w:r>
+        <w:rPr>
+          <w:b w:val="0"/>
+          <w:sz w:val="24"/>
+          <w:szCs w:val="24"/>
+        </w:rPr>
+        <w:t xml:space="preserve"> dos requisitos do sistema se</w:t>
+      </w:r>
+      <w:r>
+        <w:rPr>
+          <w:b w:val="0"/>
+          <w:sz w:val="24"/>
+          <w:szCs w:val="24"/>
+        </w:rPr>
+        <w:t>r</w:t>
+      </w:r>
+      <w:r>
+        <w:rPr>
+          <w:b w:val="0"/>
+          <w:sz w:val="24"/>
+          <w:szCs w:val="24"/>
+        </w:rPr>
+        <w:t>á</w:t>
+      </w:r>
+      <w:r>
+        <w:rPr>
+          <w:b w:val="0"/>
+          <w:sz w:val="24"/>
+          <w:szCs w:val="24"/>
+        </w:rPr>
+        <w:t xml:space="preserve"> </w:t>
+      </w:r>
+      <w:r>
+        <w:rPr>
+          <w:b w:val="0"/>
+          <w:sz w:val="24"/>
+          <w:szCs w:val="24"/>
+        </w:rPr>
+        <w:t xml:space="preserve">escrita utilizando </w:t>
       </w:r>
       <w:proofErr w:type="spellStart"/>
       <w:r>
@@ -20964,15 +21036,55 @@
           <w:sz w:val="24"/>
           <w:szCs w:val="24"/>
         </w:rPr>
-        <w:t xml:space="preserve">, e vão passar por uma avaliação qualitativa mediante </w:t>
-      </w:r>
-      <w:r>
-        <w:rPr>
-          <w:b w:val="0"/>
-          <w:sz w:val="24"/>
-          <w:szCs w:val="24"/>
-        </w:rPr>
-        <w:t xml:space="preserve">avaliação de sua aderência </w:t>
+        <w:t xml:space="preserve">, e </w:t>
+      </w:r>
+      <w:r>
+        <w:rPr>
+          <w:b w:val="0"/>
+          <w:sz w:val="24"/>
+          <w:szCs w:val="24"/>
+        </w:rPr>
+        <w:t>vai</w:t>
+      </w:r>
+      <w:r>
+        <w:rPr>
+          <w:b w:val="0"/>
+          <w:sz w:val="24"/>
+          <w:szCs w:val="24"/>
+        </w:rPr>
+        <w:t xml:space="preserve"> passar por uma </w:t>
+      </w:r>
+      <w:r>
+        <w:rPr>
+          <w:b w:val="0"/>
+          <w:sz w:val="24"/>
+          <w:szCs w:val="24"/>
+        </w:rPr>
+        <w:t>verificação</w:t>
+      </w:r>
+      <w:r>
+        <w:rPr>
+          <w:b w:val="0"/>
+          <w:sz w:val="24"/>
+          <w:szCs w:val="24"/>
+        </w:rPr>
+        <w:t xml:space="preserve"> d</w:t>
+      </w:r>
+      <w:r>
+        <w:rPr>
+          <w:b w:val="0"/>
+          <w:sz w:val="24"/>
+          <w:szCs w:val="24"/>
+        </w:rPr>
+        <w:t>e sua aderência à</w:t>
+      </w:r>
+      <w:r>
+        <w:rPr>
+          <w:b w:val="0"/>
+          <w:sz w:val="24"/>
+          <w:szCs w:val="24"/>
+        </w:rPr>
+        <w:t xml:space="preserve"> uma série de itens propostos em uma tabela de práticas,</w:t>
       </w:r>
       <w:r>
         <w:rPr>
@@ -20988,7 +21100,31 @@
           <w:sz w:val="24"/>
           <w:szCs w:val="24"/>
         </w:rPr>
-        <w:t xml:space="preserve">aos </w:t>
+        <w:t xml:space="preserve">contemplando </w:t>
+      </w:r>
+      <w:r>
+        <w:rPr>
+          <w:b w:val="0"/>
+          <w:sz w:val="24"/>
+          <w:szCs w:val="24"/>
+        </w:rPr>
+        <w:t>tópicos</w:t>
+      </w:r>
+      <w:r>
+        <w:rPr>
+          <w:b w:val="0"/>
+          <w:sz w:val="24"/>
+          <w:szCs w:val="24"/>
+        </w:rPr>
+        <w:t xml:space="preserve"> como os</w:t>
+      </w:r>
+      <w:r>
+        <w:rPr>
+          <w:b w:val="0"/>
+          <w:sz w:val="24"/>
+          <w:szCs w:val="24"/>
+        </w:rPr>
+        <w:t xml:space="preserve"> </w:t>
       </w:r>
       <w:r>
         <w:rPr>
@@ -21030,45 +21166,95 @@
           <w:sz w:val="24"/>
           <w:szCs w:val="24"/>
         </w:rPr>
-        <w:t xml:space="preserve">. </w:t>
-      </w:r>
-    </w:p>
-    <w:p>
-      <w:pPr>
-        <w:spacing w:line="360" w:lineRule="auto"/>
-        <w:jc w:val="both"/>
-        <w:rPr>
-          <w:b w:val="0"/>
-          <w:sz w:val="24"/>
-          <w:szCs w:val="24"/>
-        </w:rPr>
-      </w:pPr>
-    </w:p>
-    <w:p>
-      <w:pPr>
-        <w:spacing w:line="360" w:lineRule="auto"/>
-        <w:jc w:val="both"/>
-        <w:rPr>
-          <w:b w:val="0"/>
-          <w:sz w:val="24"/>
-          <w:szCs w:val="24"/>
-        </w:rPr>
-      </w:pPr>
-      <w:r>
-        <w:rPr>
-          <w:b w:val="0"/>
-          <w:sz w:val="24"/>
-          <w:szCs w:val="24"/>
-        </w:rPr>
-        <w:t>O objetivo é validar a influência destes processos e técnicas no apoio às comunicações</w:t>
-      </w:r>
-      <w:r>
-        <w:rPr>
-          <w:b w:val="0"/>
-          <w:sz w:val="24"/>
-          <w:szCs w:val="24"/>
-        </w:rPr>
-        <w:t>,</w:t>
+        <w:t xml:space="preserve">. Além da </w:t>
+      </w:r>
+      <w:r>
+        <w:rPr>
+          <w:b w:val="0"/>
+          <w:sz w:val="24"/>
+          <w:szCs w:val="24"/>
+        </w:rPr>
+        <w:t>especificação dos requisitos em cenários BDD</w:t>
+      </w:r>
+      <w:r>
+        <w:rPr>
+          <w:b w:val="0"/>
+          <w:sz w:val="24"/>
+          <w:szCs w:val="24"/>
+        </w:rPr>
+        <w:t xml:space="preserve">, </w:t>
+      </w:r>
+      <w:r>
+        <w:rPr>
+          <w:b w:val="0"/>
+          <w:sz w:val="24"/>
+          <w:szCs w:val="24"/>
+        </w:rPr>
+        <w:t>práticas</w:t>
+      </w:r>
+      <w:r>
+        <w:rPr>
+          <w:b w:val="0"/>
+          <w:sz w:val="24"/>
+          <w:szCs w:val="24"/>
+        </w:rPr>
+        <w:t xml:space="preserve"> de Gestão das Comunicações</w:t>
+      </w:r>
+      <w:r>
+        <w:rPr>
+          <w:b w:val="0"/>
+          <w:sz w:val="24"/>
+          <w:szCs w:val="24"/>
+        </w:rPr>
+        <w:t xml:space="preserve"> também serão propostas e </w:t>
+      </w:r>
+      <w:r>
+        <w:rPr>
+          <w:b w:val="0"/>
+          <w:sz w:val="24"/>
+          <w:szCs w:val="24"/>
+        </w:rPr>
+        <w:t>verificadas</w:t>
+      </w:r>
+      <w:r>
+        <w:rPr>
+          <w:b w:val="0"/>
+          <w:sz w:val="24"/>
+          <w:szCs w:val="24"/>
+        </w:rPr>
+        <w:t xml:space="preserve">, </w:t>
+      </w:r>
+      <w:r>
+        <w:rPr>
+          <w:b w:val="0"/>
+          <w:sz w:val="24"/>
+          <w:szCs w:val="24"/>
+        </w:rPr>
+        <w:t xml:space="preserve">com </w:t>
+      </w:r>
+      <w:r>
+        <w:rPr>
+          <w:b w:val="0"/>
+          <w:sz w:val="24"/>
+          <w:szCs w:val="24"/>
+        </w:rPr>
+        <w:t xml:space="preserve">o objetivo de </w:t>
+      </w:r>
+      <w:r>
+        <w:rPr>
+          <w:b w:val="0"/>
+          <w:sz w:val="24"/>
+          <w:szCs w:val="24"/>
+        </w:rPr>
+        <w:t xml:space="preserve">validar a influência destes processos e técnicas no apoio </w:t>
+      </w:r>
+      <w:r>
+        <w:rPr>
+          <w:b w:val="0"/>
+          <w:sz w:val="24"/>
+          <w:szCs w:val="24"/>
+        </w:rPr>
+        <w:t>do</w:t>
       </w:r>
       <w:r>
         <w:rPr>
@@ -21142,127 +21328,111 @@
           <w:sz w:val="24"/>
           <w:szCs w:val="24"/>
         </w:rPr>
+        <w:t xml:space="preserve"> Esta influência será mensurada através de</w:t>
+      </w:r>
+      <w:r>
+        <w:rPr>
+          <w:b w:val="0"/>
+          <w:sz w:val="24"/>
+          <w:szCs w:val="24"/>
+        </w:rPr>
+        <w:t xml:space="preserve"> uma</w:t>
+      </w:r>
+      <w:r>
+        <w:rPr>
+          <w:b w:val="0"/>
+          <w:sz w:val="24"/>
+          <w:szCs w:val="24"/>
+        </w:rPr>
+        <w:t xml:space="preserve"> avaliação</w:t>
+      </w:r>
+      <w:r>
+        <w:rPr>
+          <w:b w:val="0"/>
+          <w:sz w:val="24"/>
+          <w:szCs w:val="24"/>
+        </w:rPr>
+        <w:t xml:space="preserve"> qualitativa</w:t>
+      </w:r>
+      <w:r>
+        <w:rPr>
+          <w:b w:val="0"/>
+          <w:sz w:val="24"/>
+          <w:szCs w:val="24"/>
+        </w:rPr>
+        <w:t>, mediante aplicação de questionário aos participantes do projeto após seu encerramento.</w:t>
+      </w:r>
+    </w:p>
+    <w:p>
+      <w:pPr>
+        <w:spacing w:line="360" w:lineRule="auto"/>
+        <w:jc w:val="both"/>
+        <w:rPr>
+          <w:b w:val="0"/>
+          <w:sz w:val="24"/>
+          <w:szCs w:val="24"/>
+        </w:rPr>
+      </w:pPr>
+    </w:p>
+    <w:p>
+      <w:pPr>
+        <w:spacing w:line="360" w:lineRule="auto"/>
+        <w:jc w:val="both"/>
+        <w:rPr>
+          <w:b w:val="0"/>
+          <w:sz w:val="24"/>
+          <w:szCs w:val="24"/>
+          <w:lang w:val="it-IT"/>
+        </w:rPr>
+      </w:pPr>
+      <w:r>
+        <w:rPr>
+          <w:sz w:val="24"/>
+          <w:szCs w:val="24"/>
+          <w:lang w:val="it-IT"/>
+        </w:rPr>
+        <w:t>3</w:t>
+      </w:r>
+      <w:r>
+        <w:rPr>
+          <w:sz w:val="24"/>
+          <w:szCs w:val="24"/>
+          <w:lang w:val="it-IT"/>
+        </w:rPr>
+        <w:t>.</w:t>
+      </w:r>
+      <w:r>
+        <w:rPr>
+          <w:sz w:val="24"/>
+          <w:szCs w:val="24"/>
+          <w:lang w:val="it-IT"/>
+        </w:rPr>
+        <w:t>1</w:t>
+      </w:r>
+      <w:r>
+        <w:rPr>
+          <w:b w:val="0"/>
+          <w:sz w:val="24"/>
+          <w:szCs w:val="24"/>
+          <w:lang w:val="it-IT"/>
+        </w:rPr>
         <w:t xml:space="preserve"> </w:t>
       </w:r>
       <w:r>
         <w:rPr>
-          <w:b w:val="0"/>
-          <w:sz w:val="24"/>
-          <w:szCs w:val="24"/>
-        </w:rPr>
-        <w:t>E</w:t>
-      </w:r>
-      <w:r>
-        <w:rPr>
-          <w:b w:val="0"/>
-          <w:sz w:val="24"/>
-          <w:szCs w:val="24"/>
-        </w:rPr>
-        <w:t xml:space="preserve">stas avaliações, também qualitativas, serão realizadas mediante questionário aplicado </w:t>
-      </w:r>
-      <w:r>
-        <w:rPr>
-          <w:b w:val="0"/>
-          <w:sz w:val="24"/>
-          <w:szCs w:val="24"/>
-        </w:rPr>
-        <w:t xml:space="preserve">aos participantes </w:t>
-      </w:r>
-      <w:r>
-        <w:rPr>
-          <w:b w:val="0"/>
-          <w:sz w:val="24"/>
-          <w:szCs w:val="24"/>
-        </w:rPr>
-        <w:t>do projeto</w:t>
-      </w:r>
-      <w:r>
-        <w:rPr>
-          <w:b w:val="0"/>
-          <w:sz w:val="24"/>
-          <w:szCs w:val="24"/>
-        </w:rPr>
-        <w:t xml:space="preserve"> após sua finalização</w:t>
-      </w:r>
-      <w:r>
-        <w:rPr>
-          <w:b w:val="0"/>
-          <w:sz w:val="24"/>
-          <w:szCs w:val="24"/>
-        </w:rPr>
-        <w:t>.</w:t>
-      </w:r>
-    </w:p>
-    <w:p>
-      <w:pPr>
-        <w:spacing w:line="360" w:lineRule="auto"/>
-        <w:jc w:val="both"/>
-        <w:rPr>
-          <w:b w:val="0"/>
-          <w:sz w:val="24"/>
-          <w:szCs w:val="24"/>
-        </w:rPr>
-      </w:pPr>
-    </w:p>
-    <w:p>
-      <w:pPr>
-        <w:spacing w:line="360" w:lineRule="auto"/>
-        <w:jc w:val="both"/>
-        <w:rPr>
-          <w:b w:val="0"/>
-          <w:sz w:val="24"/>
-          <w:szCs w:val="24"/>
-          <w:lang w:val="it-IT"/>
-        </w:rPr>
-      </w:pPr>
-      <w:r>
-        <w:rPr>
-          <w:sz w:val="24"/>
-          <w:szCs w:val="24"/>
-          <w:lang w:val="it-IT"/>
-        </w:rPr>
-        <w:t>3</w:t>
-      </w:r>
-      <w:r>
-        <w:rPr>
-          <w:sz w:val="24"/>
-          <w:szCs w:val="24"/>
-          <w:lang w:val="it-IT"/>
-        </w:rPr>
-        <w:t>.</w:t>
-      </w:r>
-      <w:r>
-        <w:rPr>
-          <w:sz w:val="24"/>
-          <w:szCs w:val="24"/>
-          <w:lang w:val="it-IT"/>
-        </w:rPr>
-        <w:t>1</w:t>
-      </w:r>
-      <w:r>
-        <w:rPr>
-          <w:b w:val="0"/>
-          <w:sz w:val="24"/>
-          <w:szCs w:val="24"/>
-          <w:lang w:val="it-IT"/>
-        </w:rPr>
-        <w:t xml:space="preserve"> </w:t>
-      </w:r>
-      <w:r>
-        <w:rPr>
-          <w:sz w:val="24"/>
-          <w:szCs w:val="24"/>
-          <w:lang w:val="it-IT"/>
-        </w:rPr>
-        <w:t xml:space="preserve">Proposta de </w:t>
-      </w:r>
-      <w:r>
-        <w:rPr>
           <w:sz w:val="24"/>
           <w:szCs w:val="24"/>
           <w:lang w:val="it-IT"/>
         </w:rPr>
         <w:t>Práticas</w:t>
+      </w:r>
+      <w:r>
+        <w:rPr>
+          <w:sz w:val="24"/>
+          <w:szCs w:val="24"/>
+          <w:lang w:val="it-IT"/>
+        </w:rPr>
+        <w:t xml:space="preserve"> Propostas</w:t>
       </w:r>
     </w:p>
     <w:p>
@@ -21420,16 +21590,61 @@
           <w:szCs w:val="24"/>
           <w:lang w:val="it-IT"/>
         </w:rPr>
-        <w:t>O projeto consiste na realização de transferências bancárias (</w:t>
-      </w:r>
-      <w:r>
-        <w:rPr>
-          <w:b w:val="0"/>
-          <w:sz w:val="24"/>
-          <w:szCs w:val="24"/>
-          <w:lang w:val="it-IT"/>
-        </w:rPr>
-        <w:t>tanto entre instituições financeiras diferentes quanto entre contas da própria instituição</w:t>
+        <w:t xml:space="preserve">O projeto consiste na realização de transferências bancárias </w:t>
+      </w:r>
+      <w:r>
+        <w:rPr>
+          <w:b w:val="0"/>
+          <w:sz w:val="24"/>
+          <w:szCs w:val="24"/>
+          <w:lang w:val="it-IT"/>
+        </w:rPr>
+        <w:t>de forma instantânea</w:t>
+      </w:r>
+      <w:r>
+        <w:rPr>
+          <w:b w:val="0"/>
+          <w:sz w:val="24"/>
+          <w:szCs w:val="24"/>
+          <w:lang w:val="it-IT"/>
+        </w:rPr>
+        <w:t xml:space="preserve"> (a compensação bancária, ou seja, o tempo que o dinheiro levará para cair na conta destino, é imediata)</w:t>
+      </w:r>
+      <w:r>
+        <w:rPr>
+          <w:b w:val="0"/>
+          <w:sz w:val="24"/>
+          <w:szCs w:val="24"/>
+          <w:lang w:val="it-IT"/>
+        </w:rPr>
+        <w:t>, no qual serão enfatizados os requisitos referentes à comprovação destas transferências (</w:t>
+      </w:r>
+      <w:r>
+        <w:rPr>
+          <w:b w:val="0"/>
+          <w:sz w:val="24"/>
+          <w:szCs w:val="24"/>
+          <w:lang w:val="it-IT"/>
+        </w:rPr>
+        <w:t>emissões</w:t>
+      </w:r>
+      <w:r>
+        <w:rPr>
+          <w:b w:val="0"/>
+          <w:sz w:val="24"/>
+          <w:szCs w:val="24"/>
+          <w:lang w:val="it-IT"/>
+        </w:rPr>
+        <w:t xml:space="preserve"> e consultas internas dos comprovantes d</w:t>
+      </w:r>
+      <w:r>
+        <w:rPr>
+          <w:b w:val="0"/>
+          <w:sz w:val="24"/>
+          <w:szCs w:val="24"/>
+          <w:lang w:val="it-IT"/>
+        </w:rPr>
+        <w:t>as transferências efetuadas</w:t>
       </w:r>
       <w:r>
         <w:rPr>
@@ -21447,85 +21662,34 @@
           <w:szCs w:val="24"/>
           <w:lang w:val="it-IT"/>
         </w:rPr>
-        <w:t xml:space="preserve"> de forma instantânea</w:t>
-      </w:r>
-      <w:r>
-        <w:rPr>
-          <w:b w:val="0"/>
-          <w:sz w:val="24"/>
-          <w:szCs w:val="24"/>
-          <w:lang w:val="it-IT"/>
-        </w:rPr>
-        <w:t>, no qual serão enfatizados os requisitos referentes à comprovação destas transferências (</w:t>
-      </w:r>
-      <w:r>
-        <w:rPr>
-          <w:b w:val="0"/>
-          <w:sz w:val="24"/>
-          <w:szCs w:val="24"/>
-          <w:lang w:val="it-IT"/>
-        </w:rPr>
-        <w:t>emissões</w:t>
-      </w:r>
-      <w:r>
-        <w:rPr>
-          <w:b w:val="0"/>
-          <w:sz w:val="24"/>
-          <w:szCs w:val="24"/>
-          <w:lang w:val="it-IT"/>
-        </w:rPr>
-        <w:t xml:space="preserve"> e consultas internas dos comprovantes d</w:t>
-      </w:r>
-      <w:r>
-        <w:rPr>
-          <w:b w:val="0"/>
-          <w:sz w:val="24"/>
-          <w:szCs w:val="24"/>
-          <w:lang w:val="it-IT"/>
-        </w:rPr>
-        <w:t>as transferências efetuadas</w:t>
-      </w:r>
-      <w:r>
-        <w:rPr>
-          <w:b w:val="0"/>
-          <w:sz w:val="24"/>
-          <w:szCs w:val="24"/>
-          <w:lang w:val="it-IT"/>
-        </w:rPr>
-        <w:t>).</w:t>
-      </w:r>
-    </w:p>
-    <w:p>
-      <w:pPr>
-        <w:spacing w:line="360" w:lineRule="auto"/>
-        <w:jc w:val="both"/>
-        <w:rPr>
-          <w:b w:val="0"/>
-          <w:sz w:val="24"/>
-          <w:szCs w:val="24"/>
-          <w:lang w:val="it-IT"/>
-        </w:rPr>
-      </w:pPr>
-    </w:p>
-    <w:p>
-      <w:pPr>
-        <w:spacing w:line="360" w:lineRule="auto"/>
-        <w:jc w:val="both"/>
-        <w:rPr>
-          <w:b w:val="0"/>
-          <w:sz w:val="24"/>
-          <w:szCs w:val="24"/>
-          <w:lang w:val="it-IT"/>
-        </w:rPr>
-      </w:pPr>
-      <w:r>
-        <w:rPr>
-          <w:b w:val="0"/>
-          <w:sz w:val="24"/>
-          <w:szCs w:val="24"/>
-          <w:lang w:val="it-IT"/>
-        </w:rPr>
-        <w:t xml:space="preserve">Para atender à esses requisitos, temos a alocação de </w:t>
+        <w:t xml:space="preserve">, com </w:t>
+      </w:r>
+      <w:r>
+        <w:rPr>
+          <w:b w:val="0"/>
+          <w:sz w:val="24"/>
+          <w:szCs w:val="24"/>
+          <w:lang w:val="it-IT"/>
+        </w:rPr>
+        <w:t xml:space="preserve">a </w:t>
+      </w:r>
+      <w:r>
+        <w:rPr>
+          <w:b w:val="0"/>
+          <w:sz w:val="24"/>
+          <w:szCs w:val="24"/>
+          <w:lang w:val="it-IT"/>
+        </w:rPr>
+        <w:t xml:space="preserve">participação </w:t>
+      </w:r>
+      <w:r>
+        <w:rPr>
+          <w:b w:val="0"/>
+          <w:sz w:val="24"/>
+          <w:szCs w:val="24"/>
+          <w:lang w:val="it-IT"/>
+        </w:rPr>
+        <w:t xml:space="preserve">de </w:t>
       </w:r>
       <w:r>
         <w:rPr>
@@ -21543,155 +21707,25 @@
           <w:szCs w:val="24"/>
           <w:lang w:val="it-IT"/>
         </w:rPr>
-        <w:t xml:space="preserve"> times: a equipe do sistema de comprovantes e a equipe que irá implementar o </w:t>
-      </w:r>
-      <w:r>
-        <w:rPr>
-          <w:b w:val="0"/>
-          <w:sz w:val="24"/>
-          <w:szCs w:val="24"/>
-          <w:lang w:val="it-IT"/>
-        </w:rPr>
-        <w:t xml:space="preserve">front-end </w:t>
-      </w:r>
-      <w:r>
-        <w:rPr>
-          <w:b w:val="0"/>
-          <w:sz w:val="24"/>
-          <w:szCs w:val="24"/>
-          <w:lang w:val="it-IT"/>
-        </w:rPr>
-        <w:t>de consultas em uma estação administrativa corporativa.</w:t>
-      </w:r>
-    </w:p>
-    <w:p>
-      <w:pPr>
-        <w:spacing w:line="360" w:lineRule="auto"/>
-        <w:jc w:val="both"/>
-        <w:rPr>
-          <w:b w:val="0"/>
-          <w:sz w:val="24"/>
-          <w:szCs w:val="24"/>
-          <w:lang w:val="it-IT"/>
-        </w:rPr>
-      </w:pPr>
-      <w:r>
-        <w:rPr>
-          <w:b w:val="0"/>
-          <w:sz w:val="24"/>
-          <w:szCs w:val="24"/>
-          <w:lang w:val="it-IT"/>
-        </w:rPr>
-        <w:lastRenderedPageBreak/>
-        <w:t xml:space="preserve">Como o </w:t>
-      </w:r>
-      <w:r>
-        <w:rPr>
-          <w:b w:val="0"/>
-          <w:sz w:val="24"/>
-          <w:szCs w:val="24"/>
-          <w:lang w:val="it-IT"/>
-        </w:rPr>
-        <w:t xml:space="preserve">núcleo </w:t>
-      </w:r>
-      <w:r>
-        <w:rPr>
-          <w:b w:val="0"/>
-          <w:sz w:val="24"/>
-          <w:szCs w:val="24"/>
-          <w:lang w:val="it-IT"/>
-        </w:rPr>
-        <w:t xml:space="preserve">desta funcionalidade </w:t>
-      </w:r>
-      <w:r>
-        <w:rPr>
-          <w:b w:val="0"/>
-          <w:sz w:val="24"/>
-          <w:szCs w:val="24"/>
-          <w:lang w:val="it-IT"/>
-        </w:rPr>
-        <w:t>está n</w:t>
-      </w:r>
-      <w:r>
-        <w:rPr>
-          <w:b w:val="0"/>
-          <w:sz w:val="24"/>
-          <w:szCs w:val="24"/>
-          <w:lang w:val="it-IT"/>
-        </w:rPr>
-        <w:t xml:space="preserve">o sistema de comprovantes, </w:t>
-      </w:r>
-      <w:r>
-        <w:rPr>
-          <w:b w:val="0"/>
-          <w:sz w:val="24"/>
-          <w:szCs w:val="24"/>
-          <w:lang w:val="it-IT"/>
-        </w:rPr>
-        <w:t>a equipe deste sistema</w:t>
-      </w:r>
-      <w:r>
-        <w:rPr>
-          <w:b w:val="0"/>
-          <w:sz w:val="24"/>
-          <w:szCs w:val="24"/>
-          <w:lang w:val="it-IT"/>
-        </w:rPr>
-        <w:t xml:space="preserve"> será </w:t>
-      </w:r>
-      <w:r>
-        <w:rPr>
-          <w:b w:val="0"/>
-          <w:sz w:val="24"/>
-          <w:szCs w:val="24"/>
-          <w:lang w:val="it-IT"/>
-        </w:rPr>
-        <w:t>classificad</w:t>
-      </w:r>
-      <w:r>
-        <w:rPr>
-          <w:b w:val="0"/>
-          <w:sz w:val="24"/>
-          <w:szCs w:val="24"/>
-          <w:lang w:val="it-IT"/>
-        </w:rPr>
-        <w:t>a</w:t>
-      </w:r>
-      <w:r>
-        <w:rPr>
-          <w:b w:val="0"/>
-          <w:sz w:val="24"/>
-          <w:szCs w:val="24"/>
-          <w:lang w:val="it-IT"/>
-        </w:rPr>
-        <w:t xml:space="preserve"> como </w:t>
-      </w:r>
-      <w:r>
-        <w:rPr>
-          <w:b w:val="0"/>
-          <w:sz w:val="24"/>
-          <w:szCs w:val="24"/>
-          <w:lang w:val="it-IT"/>
-        </w:rPr>
-        <w:t>a</w:t>
-      </w:r>
-      <w:r>
-        <w:rPr>
-          <w:b w:val="0"/>
-          <w:sz w:val="24"/>
-          <w:szCs w:val="24"/>
-          <w:lang w:val="it-IT"/>
-        </w:rPr>
-        <w:t xml:space="preserve"> </w:t>
-      </w:r>
-      <w:r>
-        <w:rPr>
-          <w:b w:val="0"/>
-          <w:sz w:val="24"/>
-          <w:szCs w:val="24"/>
-          <w:lang w:val="it-IT"/>
-        </w:rPr>
-        <w:t xml:space="preserve">responsável por prover a funcionalidade, de modo que o time do </w:t>
+        <w:t xml:space="preserve"> times: a equipe do sistema de comprovantes</w:t>
+      </w:r>
+      <w:r>
+        <w:rPr>
+          <w:b w:val="0"/>
+          <w:sz w:val="24"/>
+          <w:szCs w:val="24"/>
+          <w:lang w:val="it-IT"/>
+        </w:rPr>
+        <w:t xml:space="preserve">, classificada como responsável, </w:t>
+      </w:r>
+      <w:r>
+        <w:rPr>
+          <w:b w:val="0"/>
+          <w:sz w:val="24"/>
+          <w:szCs w:val="24"/>
+          <w:lang w:val="it-IT"/>
+        </w:rPr>
+        <w:t xml:space="preserve">e a equipe que irá implementar o </w:t>
       </w:r>
       <w:r>
         <w:rPr>
@@ -21711,39 +21745,73 @@
           <w:szCs w:val="24"/>
           <w:lang w:val="it-IT"/>
         </w:rPr>
-        <w:t xml:space="preserve"> seja classificado como envolvido.</w:t>
-      </w:r>
-    </w:p>
-    <w:p>
-      <w:pPr>
-        <w:spacing w:line="360" w:lineRule="auto"/>
-        <w:jc w:val="both"/>
-        <w:rPr>
-          <w:b w:val="0"/>
-          <w:sz w:val="24"/>
-          <w:szCs w:val="24"/>
-          <w:lang w:val="it-IT"/>
-        </w:rPr>
-      </w:pPr>
-    </w:p>
-    <w:p>
-      <w:pPr>
-        <w:spacing w:line="360" w:lineRule="auto"/>
-        <w:jc w:val="both"/>
-        <w:rPr>
-          <w:b w:val="0"/>
-          <w:sz w:val="24"/>
-          <w:szCs w:val="24"/>
-          <w:lang w:val="it-IT"/>
-        </w:rPr>
-      </w:pPr>
-      <w:r>
-        <w:rPr>
-          <w:b w:val="0"/>
-          <w:sz w:val="24"/>
-          <w:szCs w:val="24"/>
-          <w:lang w:val="it-IT"/>
-        </w:rPr>
+        <w:t xml:space="preserve"> </w:t>
+      </w:r>
+      <w:r>
+        <w:rPr>
+          <w:b w:val="0"/>
+          <w:sz w:val="24"/>
+          <w:szCs w:val="24"/>
+          <w:lang w:val="it-IT"/>
+        </w:rPr>
+        <w:t>de consultas em uma estação administrativa corporativa</w:t>
+      </w:r>
+      <w:r>
+        <w:rPr>
+          <w:b w:val="0"/>
+          <w:sz w:val="24"/>
+          <w:szCs w:val="24"/>
+          <w:lang w:val="it-IT"/>
+        </w:rPr>
+        <w:t xml:space="preserve">, </w:t>
+      </w:r>
+      <w:r>
+        <w:rPr>
+          <w:b w:val="0"/>
+          <w:sz w:val="24"/>
+          <w:szCs w:val="24"/>
+          <w:lang w:val="it-IT"/>
+        </w:rPr>
+        <w:t>classificada como</w:t>
+      </w:r>
+      <w:r>
+        <w:rPr>
+          <w:b w:val="0"/>
+          <w:sz w:val="24"/>
+          <w:szCs w:val="24"/>
+          <w:lang w:val="it-IT"/>
+        </w:rPr>
+        <w:t xml:space="preserve"> envolvida</w:t>
+      </w:r>
+      <w:r>
+        <w:rPr>
+          <w:b w:val="0"/>
+          <w:sz w:val="24"/>
+          <w:szCs w:val="24"/>
+          <w:lang w:val="it-IT"/>
+        </w:rPr>
+        <w:t>.</w:t>
+      </w:r>
+    </w:p>
+    <w:p>
+      <w:pPr>
+        <w:spacing w:line="360" w:lineRule="auto"/>
+        <w:jc w:val="both"/>
+        <w:rPr>
+          <w:b w:val="0"/>
+          <w:sz w:val="24"/>
+          <w:szCs w:val="24"/>
+          <w:lang w:val="it-IT"/>
+        </w:rPr>
+      </w:pPr>
+      <w:r>
+        <w:rPr>
+          <w:b w:val="0"/>
+          <w:sz w:val="24"/>
+          <w:szCs w:val="24"/>
+          <w:lang w:val="it-IT"/>
+        </w:rPr>
+        <w:lastRenderedPageBreak/>
         <w:t xml:space="preserve">A verificação da aplicação correta destas práticas </w:t>
       </w:r>
       <w:r>
@@ -21771,7 +21839,25 @@
           <w:szCs w:val="24"/>
           <w:lang w:val="it-IT"/>
         </w:rPr>
-        <w:t xml:space="preserve"> pelo Gerente do Projeto,</w:t>
+        <w:t xml:space="preserve"> pelo Gerente do Projeto</w:t>
+      </w:r>
+      <w:r>
+        <w:rPr>
+          <w:b w:val="0"/>
+          <w:sz w:val="24"/>
+          <w:szCs w:val="24"/>
+          <w:lang w:val="it-IT"/>
+        </w:rPr>
+        <w:t xml:space="preserve"> (na ausência de um Gerente de Projeto, o mesmo pode ser aplicado por um facilitador a ser eleito pelo time)</w:t>
+      </w:r>
+      <w:r>
+        <w:rPr>
+          <w:b w:val="0"/>
+          <w:sz w:val="24"/>
+          <w:szCs w:val="24"/>
+          <w:lang w:val="it-IT"/>
+        </w:rPr>
+        <w:t>,</w:t>
       </w:r>
       <w:r>
         <w:rPr>
@@ -21789,40 +21875,43 @@
           <w:szCs w:val="24"/>
           <w:lang w:val="it-IT"/>
         </w:rPr>
-        <w:t xml:space="preserve"> pelos desenvolvedores, PO’s (ou algum representante de negócio equivalente) e engenheiros de qualidade (QA), dos times responsáveis e envolvidos.</w:t>
-      </w:r>
-    </w:p>
-    <w:p>
-      <w:pPr>
-        <w:spacing w:line="360" w:lineRule="auto"/>
-        <w:jc w:val="both"/>
-        <w:rPr>
-          <w:b w:val="0"/>
-          <w:sz w:val="24"/>
-          <w:szCs w:val="24"/>
-          <w:lang w:val="it-IT"/>
-        </w:rPr>
-      </w:pPr>
-    </w:p>
-    <w:p>
-      <w:pPr>
-        <w:spacing w:line="360" w:lineRule="auto"/>
-        <w:jc w:val="both"/>
-        <w:rPr>
-          <w:b w:val="0"/>
-          <w:sz w:val="24"/>
-          <w:szCs w:val="24"/>
-          <w:lang w:val="it-IT"/>
-        </w:rPr>
-      </w:pPr>
-      <w:r>
-        <w:rPr>
-          <w:b w:val="0"/>
-          <w:sz w:val="24"/>
-          <w:szCs w:val="24"/>
-          <w:lang w:val="it-IT"/>
-        </w:rPr>
-        <w:t xml:space="preserve">Na ausência de um Gerente de Projeto, o mesmo pode ser aplicado por um facilitador ou Líder de Projeto a ser eleito pelo time. </w:t>
+        <w:t xml:space="preserve"> pelos desenvolvedores, PO’s (ou algum representante de negócio equivalente) e engenheiros de qualidade (QA), </w:t>
+      </w:r>
+      <w:r>
+        <w:rPr>
+          <w:b w:val="0"/>
+          <w:sz w:val="24"/>
+          <w:szCs w:val="24"/>
+          <w:lang w:val="it-IT"/>
+        </w:rPr>
+        <w:t>das equipes</w:t>
+      </w:r>
+      <w:r>
+        <w:rPr>
+          <w:b w:val="0"/>
+          <w:sz w:val="24"/>
+          <w:szCs w:val="24"/>
+          <w:lang w:val="it-IT"/>
+        </w:rPr>
+        <w:t xml:space="preserve"> responsáveis e envolvid</w:t>
+      </w:r>
+      <w:r>
+        <w:rPr>
+          <w:b w:val="0"/>
+          <w:sz w:val="24"/>
+          <w:szCs w:val="24"/>
+          <w:lang w:val="it-IT"/>
+        </w:rPr>
+        <w:t>a</w:t>
+      </w:r>
+      <w:r>
+        <w:rPr>
+          <w:b w:val="0"/>
+          <w:sz w:val="24"/>
+          <w:szCs w:val="24"/>
+          <w:lang w:val="it-IT"/>
+        </w:rPr>
+        <w:t>s.</w:t>
       </w:r>
     </w:p>
     <w:p>
@@ -21873,7 +21962,16 @@
           <w:szCs w:val="24"/>
           <w:lang w:val="it-IT"/>
         </w:rPr>
-        <w:t>avaliar se o conjunto de práticas está sendo aplicado corretamente</w:t>
+        <w:t>verificar</w:t>
+      </w:r>
+      <w:r>
+        <w:rPr>
+          <w:b w:val="0"/>
+          <w:sz w:val="24"/>
+          <w:szCs w:val="24"/>
+          <w:lang w:val="it-IT"/>
+        </w:rPr>
+        <w:t xml:space="preserve"> se o conjunto de práticas está sendo aplicado corretamente</w:t>
       </w:r>
       <w:r>
         <w:rPr>
@@ -21981,6 +22079,51 @@
           <w:szCs w:val="24"/>
           <w:lang w:val="it-IT"/>
         </w:rPr>
+        <w:t xml:space="preserve"> Essa verificação é importante pois para que a avaliação das contribuições das práticas propostas para a entrega do projeto seja legítima, é necessário que todos os itens sejam contemplados e aplicados de forma </w:t>
+      </w:r>
+      <w:r>
+        <w:rPr>
+          <w:b w:val="0"/>
+          <w:sz w:val="24"/>
+          <w:szCs w:val="24"/>
+          <w:lang w:val="it-IT"/>
+        </w:rPr>
+        <w:t xml:space="preserve">aderente ao que cada técnica e processo </w:t>
+      </w:r>
+      <w:r>
+        <w:rPr>
+          <w:b w:val="0"/>
+          <w:sz w:val="24"/>
+          <w:szCs w:val="24"/>
+          <w:lang w:val="it-IT"/>
+        </w:rPr>
+        <w:t xml:space="preserve">se </w:t>
+      </w:r>
+      <w:r>
+        <w:rPr>
+          <w:b w:val="0"/>
+          <w:sz w:val="24"/>
+          <w:szCs w:val="24"/>
+          <w:lang w:val="it-IT"/>
+        </w:rPr>
+        <w:t>propõe</w:t>
+      </w:r>
+      <w:r>
+        <w:rPr>
+          <w:b w:val="0"/>
+          <w:sz w:val="24"/>
+          <w:szCs w:val="24"/>
+          <w:lang w:val="it-IT"/>
+        </w:rPr>
+        <w:t>.</w:t>
+      </w:r>
+      <w:r>
+        <w:rPr>
+          <w:b w:val="0"/>
+          <w:sz w:val="24"/>
+          <w:szCs w:val="24"/>
+          <w:lang w:val="it-IT"/>
+        </w:rPr>
         <w:t xml:space="preserve"> Na condução deste trabalho, o autor exerceu a função de Gerente.</w:t>
       </w:r>
     </w:p>
@@ -22041,17 +22184,68 @@
           <w:szCs w:val="24"/>
           <w:lang w:val="it-IT"/>
         </w:rPr>
-        <w:t>posterior avaliação de suas contribuições m</w:t>
-      </w:r>
-      <w:r>
-        <w:rPr>
-          <w:b w:val="0"/>
-          <w:sz w:val="24"/>
-          <w:szCs w:val="24"/>
-          <w:lang w:val="it-IT"/>
-        </w:rPr>
-        <w:t>o entedimento dos requisitos e Gestão das Comunicações.</w:t>
-      </w:r>
+        <w:t xml:space="preserve">posterior avaliação de suas contribuições </w:t>
+      </w:r>
+      <w:r>
+        <w:rPr>
+          <w:b w:val="0"/>
+          <w:sz w:val="24"/>
+          <w:szCs w:val="24"/>
+          <w:lang w:val="it-IT"/>
+        </w:rPr>
+        <w:t>n</w:t>
+      </w:r>
+      <w:r>
+        <w:rPr>
+          <w:b w:val="0"/>
+          <w:sz w:val="24"/>
+          <w:szCs w:val="24"/>
+          <w:lang w:val="it-IT"/>
+        </w:rPr>
+        <w:t>o entedimento dos requisitos e Gestão das Comunicações</w:t>
+      </w:r>
+      <w:r>
+        <w:rPr>
+          <w:b w:val="0"/>
+          <w:sz w:val="24"/>
+          <w:szCs w:val="24"/>
+          <w:lang w:val="it-IT"/>
+        </w:rPr>
+        <w:t>, bem como na finalização do projeto como um todo</w:t>
+      </w:r>
+      <w:r>
+        <w:rPr>
+          <w:b w:val="0"/>
+          <w:sz w:val="24"/>
+          <w:szCs w:val="24"/>
+          <w:lang w:val="it-IT"/>
+        </w:rPr>
+        <w:t>.</w:t>
+      </w:r>
+    </w:p>
+    <w:p>
+      <w:pPr>
+        <w:spacing w:line="360" w:lineRule="auto"/>
+        <w:jc w:val="both"/>
+        <w:rPr>
+          <w:b w:val="0"/>
+          <w:sz w:val="24"/>
+          <w:szCs w:val="24"/>
+          <w:lang w:val="it-IT"/>
+        </w:rPr>
+      </w:pPr>
+    </w:p>
+    <w:p>
+      <w:pPr>
+        <w:spacing w:line="360" w:lineRule="auto"/>
+        <w:jc w:val="both"/>
+        <w:rPr>
+          <w:b w:val="0"/>
+          <w:sz w:val="24"/>
+          <w:szCs w:val="24"/>
+          <w:lang w:val="it-IT"/>
+        </w:rPr>
+      </w:pPr>
     </w:p>
     <w:p>
       <w:pPr>
@@ -24801,13 +24995,9 @@
           <w:sz w:val="24"/>
           <w:szCs w:val="24"/>
         </w:rPr>
-        <w:t>) no Scrum, podendo ser incorporado à outras metodologias ágeis (BALDINI, 2019).</w:t>
-      </w:r>
-    </w:p>
-    <w:p>
-      <w:pPr>
-        <w:spacing w:line="360" w:lineRule="auto"/>
-        <w:jc w:val="both"/>
+        <w:t>) no Scrum, podendo ser incorporado à outras metodologias ágeis (BALDINI, 2019)</w:t>
+      </w:r>
+      <w:r>
         <w:rPr>
           <w:b w:val="0"/>
           <w:bCs w:val="0"/>
@@ -24815,12 +25005,9 @@
           <w:sz w:val="24"/>
           <w:szCs w:val="24"/>
         </w:rPr>
-      </w:pPr>
-    </w:p>
-    <w:p>
-      <w:pPr>
-        <w:spacing w:line="360" w:lineRule="auto"/>
-        <w:jc w:val="both"/>
+        <w:t>, que consiste em uma</w:t>
+      </w:r>
+      <w:r>
         <w:rPr>
           <w:b w:val="0"/>
           <w:bCs w:val="0"/>
@@ -24828,7 +25015,8 @@
           <w:sz w:val="24"/>
           <w:szCs w:val="24"/>
         </w:rPr>
-      </w:pPr>
+        <w:t xml:space="preserve"> reunião </w:t>
+      </w:r>
       <w:r>
         <w:rPr>
           <w:b w:val="0"/>
@@ -24837,7 +25025,7 @@
           <w:sz w:val="24"/>
           <w:szCs w:val="24"/>
         </w:rPr>
-        <w:t xml:space="preserve">Esta reunião é realizada para reforçar o entendimento dos requisitos </w:t>
+        <w:t>que tem como objetivo</w:t>
       </w:r>
       <w:r>
         <w:rPr>
@@ -24847,6 +25035,16 @@
           <w:sz w:val="24"/>
           <w:szCs w:val="24"/>
         </w:rPr>
+        <w:t xml:space="preserve"> reforçar o entendimento dos requisitos </w:t>
+      </w:r>
+      <w:r>
+        <w:rPr>
+          <w:b w:val="0"/>
+          <w:bCs w:val="0"/>
+          <w:noProof/>
+          <w:sz w:val="24"/>
+          <w:szCs w:val="24"/>
+        </w:rPr>
         <w:t xml:space="preserve">priorizados </w:t>
       </w:r>
       <w:r>
@@ -24877,7 +25075,7 @@
           <w:sz w:val="24"/>
           <w:szCs w:val="24"/>
         </w:rPr>
-        <w:t>. No modelo proposto, PO, Desenvolvedor e QA realizam esta reunião em conjunto, com a atuação do Gerente de Projeto como facilitador, e o entregável da mesma é a especificação das funcionalidades priorizadas em formato BDD. Este alinhamento e especificação permite com que as 4 primeiras seções d</w:t>
+        <w:t xml:space="preserve">. No modelo proposto, PO, Desenvolvedor e QA realizam esta reunião em conjunto, com a atuação do Gerente de Projeto como facilitador, e o entregável da mesma é a especificação das funcionalidades priorizadas em formato BDD. Este alinhamento e especificação permite </w:t>
       </w:r>
       <w:r>
         <w:rPr>
@@ -24887,7 +25085,7 @@
           <w:sz w:val="24"/>
           <w:szCs w:val="24"/>
         </w:rPr>
-        <w:t xml:space="preserve">a lista de práticas </w:t>
+        <w:t>a verificação d</w:t>
       </w:r>
       <w:r>
         <w:rPr>
@@ -24897,7 +25095,7 @@
           <w:sz w:val="24"/>
           <w:szCs w:val="24"/>
         </w:rPr>
-        <w:t xml:space="preserve">sejam </w:t>
+        <w:t>as 4 primeiras seções d</w:t>
       </w:r>
       <w:r>
         <w:rPr>
@@ -24907,7 +25105,7 @@
           <w:sz w:val="24"/>
           <w:szCs w:val="24"/>
         </w:rPr>
-        <w:t>avaliadas</w:t>
+        <w:t>a lista de práticas</w:t>
       </w:r>
       <w:r>
         <w:rPr>
@@ -25201,7 +25399,6 @@
           <w:sz w:val="24"/>
           <w:szCs w:val="24"/>
         </w:rPr>
-        <w:lastRenderedPageBreak/>
         <w:t>Uma vez que esse entendimento é concluído entre as partes, as questões de plano de comunicações e resposta à mudanças são respondidas e os desenvolvimentos podem ser iniciados.</w:t>
       </w:r>
     </w:p>

</xml_diff>

<commit_message>
Refatorar seção 3.1.1 e adicionar gancho para a seção 3.2
</commit_message>
<xml_diff>
--- a/Utilização de Behaviour-Driven Development para apoio à Gestão das Comunicações.docx
+++ b/Utilização de Behaviour-Driven Development para apoio à Gestão das Comunicações.docx
@@ -21190,15 +21190,7 @@
           <w:sz w:val="24"/>
           <w:szCs w:val="24"/>
         </w:rPr>
-        <w:t>práticas</w:t>
-      </w:r>
-      <w:r>
-        <w:rPr>
-          <w:b w:val="0"/>
-          <w:sz w:val="24"/>
-          <w:szCs w:val="24"/>
-        </w:rPr>
-        <w:t xml:space="preserve"> de Gestão das Comunicações</w:t>
+        <w:t>práticas de Gestão das Comunicações</w:t>
       </w:r>
       <w:r>
         <w:rPr>
@@ -24671,7 +24663,23 @@
           <w:szCs w:val="24"/>
           <w:lang w:val="it-IT"/>
         </w:rPr>
-        <w:t xml:space="preserve">Considerações sobre a aplicação </w:t>
+        <w:t>Considerações sobre a aplicação</w:t>
+      </w:r>
+      <w:r>
+        <w:rPr>
+          <w:sz w:val="24"/>
+          <w:szCs w:val="24"/>
+          <w:lang w:val="it-IT"/>
+        </w:rPr>
+        <w:t xml:space="preserve"> e verificação</w:t>
+      </w:r>
+      <w:r>
+        <w:rPr>
+          <w:sz w:val="24"/>
+          <w:szCs w:val="24"/>
+          <w:lang w:val="it-IT"/>
+        </w:rPr>
+        <w:t xml:space="preserve"> </w:t>
       </w:r>
       <w:r>
         <w:rPr>
@@ -24765,7 +24773,7 @@
           <w:sz w:val="24"/>
           <w:szCs w:val="24"/>
         </w:rPr>
-        <w:t xml:space="preserve"> à validaç</w:t>
+        <w:t xml:space="preserve"> à </w:t>
       </w:r>
       <w:r>
         <w:rPr>
@@ -24775,7 +24783,7 @@
           <w:sz w:val="24"/>
           <w:szCs w:val="24"/>
         </w:rPr>
-        <w:t>ões</w:t>
+        <w:t>verificações</w:t>
       </w:r>
       <w:r>
         <w:rPr>
@@ -24785,7 +24793,7 @@
           <w:sz w:val="24"/>
           <w:szCs w:val="24"/>
         </w:rPr>
-        <w:t xml:space="preserve"> sobre a qualidade da especificação de requisitos em formato BDD, se fazendo valer de técnicas de Gestão das Comunicações</w:t>
+        <w:t xml:space="preserve"> </w:t>
       </w:r>
       <w:r>
         <w:rPr>
@@ -24795,6 +24803,26 @@
           <w:sz w:val="24"/>
           <w:szCs w:val="24"/>
         </w:rPr>
+        <w:t>acerca d</w:t>
+      </w:r>
+      <w:r>
+        <w:rPr>
+          <w:b w:val="0"/>
+          <w:bCs w:val="0"/>
+          <w:noProof/>
+          <w:sz w:val="24"/>
+          <w:szCs w:val="24"/>
+        </w:rPr>
+        <w:t>a qualidade da especificação de requisitos em formato BDD, se fazendo valer de técnicas de Gestão das Comunicações</w:t>
+      </w:r>
+      <w:r>
+        <w:rPr>
+          <w:b w:val="0"/>
+          <w:bCs w:val="0"/>
+          <w:noProof/>
+          <w:sz w:val="24"/>
+          <w:szCs w:val="24"/>
+        </w:rPr>
         <w:t>.</w:t>
       </w:r>
       <w:r>
@@ -24921,7 +24949,7 @@
           <w:sz w:val="24"/>
           <w:szCs w:val="24"/>
         </w:rPr>
-        <w:t xml:space="preserve"> pode ser interpretado como a fase de análise e desenho em abordagens mais tradicionais, </w:t>
+        <w:t xml:space="preserve"> pode ser interpretado como a fase de análise e </w:t>
       </w:r>
       <w:r>
         <w:rPr>
@@ -24931,7 +24959,7 @@
           <w:sz w:val="24"/>
           <w:szCs w:val="24"/>
         </w:rPr>
-        <w:t xml:space="preserve">e equivale ao </w:t>
+        <w:t>projeto (</w:t>
       </w:r>
       <w:r>
         <w:rPr>
@@ -24943,7 +24971,7 @@
           <w:sz w:val="24"/>
           <w:szCs w:val="24"/>
         </w:rPr>
-        <w:t>Refinement Meeting</w:t>
+        <w:t>design</w:t>
       </w:r>
       <w:r>
         <w:rPr>
@@ -24953,7 +24981,7 @@
           <w:sz w:val="24"/>
           <w:szCs w:val="24"/>
         </w:rPr>
-        <w:t xml:space="preserve"> </w:t>
+        <w:t>)</w:t>
       </w:r>
       <w:r>
         <w:rPr>
@@ -24963,7 +24991,7 @@
           <w:sz w:val="24"/>
           <w:szCs w:val="24"/>
         </w:rPr>
-        <w:t xml:space="preserve"> </w:t>
+        <w:t xml:space="preserve"> em abordagens mais tradicionais, </w:t>
       </w:r>
       <w:r>
         <w:rPr>
@@ -24973,7 +25001,7 @@
           <w:sz w:val="24"/>
           <w:szCs w:val="24"/>
         </w:rPr>
-        <w:t xml:space="preserve">(antigo </w:t>
+        <w:t xml:space="preserve">e equivale ao </w:t>
       </w:r>
       <w:r>
         <w:rPr>
@@ -24985,6 +25013,48 @@
           <w:sz w:val="24"/>
           <w:szCs w:val="24"/>
         </w:rPr>
+        <w:t>Refinement Meeting</w:t>
+      </w:r>
+      <w:r>
+        <w:rPr>
+          <w:b w:val="0"/>
+          <w:bCs w:val="0"/>
+          <w:noProof/>
+          <w:sz w:val="24"/>
+          <w:szCs w:val="24"/>
+        </w:rPr>
+        <w:t xml:space="preserve"> </w:t>
+      </w:r>
+      <w:r>
+        <w:rPr>
+          <w:b w:val="0"/>
+          <w:bCs w:val="0"/>
+          <w:noProof/>
+          <w:sz w:val="24"/>
+          <w:szCs w:val="24"/>
+        </w:rPr>
+        <w:t xml:space="preserve"> </w:t>
+      </w:r>
+      <w:r>
+        <w:rPr>
+          <w:b w:val="0"/>
+          <w:bCs w:val="0"/>
+          <w:noProof/>
+          <w:sz w:val="24"/>
+          <w:szCs w:val="24"/>
+        </w:rPr>
+        <w:t xml:space="preserve">(antigo </w:t>
+      </w:r>
+      <w:r>
+        <w:rPr>
+          <w:b w:val="0"/>
+          <w:bCs w:val="0"/>
+          <w:i/>
+          <w:iCs/>
+          <w:noProof/>
+          <w:sz w:val="24"/>
+          <w:szCs w:val="24"/>
+        </w:rPr>
         <w:t>Backlog Grooming</w:t>
       </w:r>
       <w:r>
@@ -25075,7 +25145,7 @@
           <w:sz w:val="24"/>
           <w:szCs w:val="24"/>
         </w:rPr>
-        <w:t xml:space="preserve">. No modelo proposto, PO, Desenvolvedor e QA realizam esta reunião em conjunto, com a atuação do Gerente de Projeto como facilitador, e o entregável da mesma é a especificação das funcionalidades priorizadas em formato BDD. Este alinhamento e especificação permite </w:t>
+        <w:t xml:space="preserve">. No modelo proposto, PO, Desenvolvedor e QA realizam esta reunião em conjunto, com a atuação do Gerente de Projeto como facilitador, e o entregável da mesma é a especificação das funcionalidades priorizadas em formato BDD. Este alinhamento e </w:t>
       </w:r>
       <w:r>
         <w:rPr>
@@ -25085,6 +25155,66 @@
           <w:sz w:val="24"/>
           <w:szCs w:val="24"/>
         </w:rPr>
+        <w:t xml:space="preserve">a </w:t>
+      </w:r>
+      <w:r>
+        <w:rPr>
+          <w:b w:val="0"/>
+          <w:bCs w:val="0"/>
+          <w:noProof/>
+          <w:sz w:val="24"/>
+          <w:szCs w:val="24"/>
+        </w:rPr>
+        <w:t xml:space="preserve">especificação </w:t>
+      </w:r>
+      <w:r>
+        <w:rPr>
+          <w:b w:val="0"/>
+          <w:bCs w:val="0"/>
+          <w:noProof/>
+          <w:sz w:val="24"/>
+          <w:szCs w:val="24"/>
+        </w:rPr>
+        <w:t xml:space="preserve">gerada a partir dele </w:t>
+      </w:r>
+      <w:r>
+        <w:rPr>
+          <w:b w:val="0"/>
+          <w:bCs w:val="0"/>
+          <w:noProof/>
+          <w:sz w:val="24"/>
+          <w:szCs w:val="24"/>
+        </w:rPr>
+        <w:t>permite</w:t>
+      </w:r>
+      <w:r>
+        <w:rPr>
+          <w:b w:val="0"/>
+          <w:bCs w:val="0"/>
+          <w:noProof/>
+          <w:sz w:val="24"/>
+          <w:szCs w:val="24"/>
+        </w:rPr>
+        <w:t>m</w:t>
+      </w:r>
+      <w:r>
+        <w:rPr>
+          <w:b w:val="0"/>
+          <w:bCs w:val="0"/>
+          <w:noProof/>
+          <w:sz w:val="24"/>
+          <w:szCs w:val="24"/>
+        </w:rPr>
+        <w:t xml:space="preserve"> </w:t>
+      </w:r>
+      <w:r>
+        <w:rPr>
+          <w:b w:val="0"/>
+          <w:bCs w:val="0"/>
+          <w:noProof/>
+          <w:sz w:val="24"/>
+          <w:szCs w:val="24"/>
+        </w:rPr>
         <w:t>a verificação d</w:t>
       </w:r>
       <w:r>
@@ -25151,7 +25281,7 @@
           <w:sz w:val="24"/>
           <w:szCs w:val="24"/>
         </w:rPr>
-        <w:t>Após esse primeiro alinhamento, as documentações produzidas são apresentadas ao time envolvido em uma reunião</w:t>
+        <w:t xml:space="preserve">Após esse primeiro alinhamento, as documentações produzidas são apresentadas ao </w:t>
       </w:r>
       <w:r>
         <w:rPr>
@@ -25161,13 +25291,9 @@
           <w:sz w:val="24"/>
           <w:szCs w:val="24"/>
         </w:rPr>
-        <w:t xml:space="preserve">. </w:t>
-      </w:r>
-    </w:p>
-    <w:p>
-      <w:pPr>
-        <w:spacing w:line="360" w:lineRule="auto"/>
-        <w:jc w:val="both"/>
+        <w:t xml:space="preserve">membros da equipe envolvida </w:t>
+      </w:r>
+      <w:r>
         <w:rPr>
           <w:b w:val="0"/>
           <w:bCs w:val="0"/>
@@ -25175,12 +25301,9 @@
           <w:sz w:val="24"/>
           <w:szCs w:val="24"/>
         </w:rPr>
-      </w:pPr>
-    </w:p>
-    <w:p>
-      <w:pPr>
-        <w:spacing w:line="360" w:lineRule="auto"/>
-        <w:jc w:val="both"/>
+        <w:t>em uma reunião</w:t>
+      </w:r>
+      <w:r>
         <w:rPr>
           <w:b w:val="0"/>
           <w:bCs w:val="0"/>
@@ -25188,7 +25311,8 @@
           <w:sz w:val="24"/>
           <w:szCs w:val="24"/>
         </w:rPr>
-      </w:pPr>
+        <w:t xml:space="preserve"> de entendimento e refinamento conjunto</w:t>
+      </w:r>
       <w:r>
         <w:rPr>
           <w:b w:val="0"/>
@@ -25197,6 +25321,72 @@
           <w:sz w:val="24"/>
           <w:szCs w:val="24"/>
         </w:rPr>
+        <w:t>.</w:t>
+      </w:r>
+      <w:r>
+        <w:rPr>
+          <w:b w:val="0"/>
+          <w:bCs w:val="0"/>
+          <w:noProof/>
+          <w:sz w:val="24"/>
+          <w:szCs w:val="24"/>
+        </w:rPr>
+        <w:t xml:space="preserve"> </w:t>
+      </w:r>
+      <w:r>
+        <w:rPr>
+          <w:b w:val="0"/>
+          <w:bCs w:val="0"/>
+          <w:noProof/>
+          <w:sz w:val="24"/>
+          <w:szCs w:val="24"/>
+        </w:rPr>
+        <w:t>Caso o entendimento não tenha sido equalizado nesta conversa, as dúvidas ou pendências serão anotadas, e um novo alinhamento é marcado com o retorno destes pontos.</w:t>
+      </w:r>
+      <w:r>
+        <w:rPr>
+          <w:b w:val="0"/>
+          <w:bCs w:val="0"/>
+          <w:noProof/>
+          <w:sz w:val="24"/>
+          <w:szCs w:val="24"/>
+        </w:rPr>
+        <w:t xml:space="preserve"> </w:t>
+      </w:r>
+    </w:p>
+    <w:p>
+      <w:pPr>
+        <w:spacing w:line="360" w:lineRule="auto"/>
+        <w:jc w:val="both"/>
+        <w:rPr>
+          <w:b w:val="0"/>
+          <w:bCs w:val="0"/>
+          <w:noProof/>
+          <w:sz w:val="24"/>
+          <w:szCs w:val="24"/>
+        </w:rPr>
+      </w:pPr>
+    </w:p>
+    <w:p>
+      <w:pPr>
+        <w:spacing w:line="360" w:lineRule="auto"/>
+        <w:jc w:val="both"/>
+        <w:rPr>
+          <w:b w:val="0"/>
+          <w:bCs w:val="0"/>
+          <w:noProof/>
+          <w:sz w:val="24"/>
+          <w:szCs w:val="24"/>
+        </w:rPr>
+      </w:pPr>
+      <w:r>
+        <w:rPr>
+          <w:b w:val="0"/>
+          <w:bCs w:val="0"/>
+          <w:noProof/>
+          <w:sz w:val="24"/>
+          <w:szCs w:val="24"/>
+        </w:rPr>
         <w:t>No projeto que será realizado para este trabalho</w:t>
       </w:r>
       <w:r>
@@ -25343,7 +25533,7 @@
           <w:sz w:val="24"/>
           <w:szCs w:val="24"/>
         </w:rPr>
-        <w:t>Caso o entendimento não tenha sido equalizado nesta conversa, as dúvidas ou pendências s</w:t>
+        <w:t xml:space="preserve">Uma vez que esse entendimento é concluído entre as partes, </w:t>
       </w:r>
       <w:r>
         <w:rPr>
@@ -25353,7 +25543,7 @@
           <w:sz w:val="24"/>
           <w:szCs w:val="24"/>
         </w:rPr>
-        <w:t>er</w:t>
+        <w:t>os itens referentes ao</w:t>
       </w:r>
       <w:r>
         <w:rPr>
@@ -25363,13 +25553,9 @@
           <w:sz w:val="24"/>
           <w:szCs w:val="24"/>
         </w:rPr>
-        <w:t>ão anotadas, e um novo alinhamento é marcado com o retorno destes pontos.</w:t>
-      </w:r>
-    </w:p>
-    <w:p>
-      <w:pPr>
-        <w:spacing w:line="360" w:lineRule="auto"/>
-        <w:jc w:val="both"/>
+        <w:t xml:space="preserve"> plano de comunicações e resposta à mudanças são </w:t>
+      </w:r>
+      <w:r>
         <w:rPr>
           <w:b w:val="0"/>
           <w:bCs w:val="0"/>
@@ -25377,12 +25563,9 @@
           <w:sz w:val="24"/>
           <w:szCs w:val="24"/>
         </w:rPr>
-      </w:pPr>
-    </w:p>
-    <w:p>
-      <w:pPr>
-        <w:spacing w:line="360" w:lineRule="auto"/>
-        <w:jc w:val="both"/>
+        <w:t>satisfeitos</w:t>
+      </w:r>
+      <w:r>
         <w:rPr>
           <w:b w:val="0"/>
           <w:bCs w:val="0"/>
@@ -25390,8 +25573,13 @@
           <w:sz w:val="24"/>
           <w:szCs w:val="24"/>
         </w:rPr>
-      </w:pPr>
-      <w:r>
+        <w:t xml:space="preserve"> e os desenvolvimentos podem ser iniciados.</w:t>
+      </w:r>
+    </w:p>
+    <w:p>
+      <w:pPr>
+        <w:spacing w:line="360" w:lineRule="auto"/>
+        <w:jc w:val="both"/>
         <w:rPr>
           <w:b w:val="0"/>
           <w:bCs w:val="0"/>
@@ -25399,13 +25587,8 @@
           <w:sz w:val="24"/>
           <w:szCs w:val="24"/>
         </w:rPr>
-        <w:t>Uma vez que esse entendimento é concluído entre as partes, as questões de plano de comunicações e resposta à mudanças são respondidas e os desenvolvimentos podem ser iniciados.</w:t>
-      </w:r>
-    </w:p>
-    <w:p>
-      <w:pPr>
-        <w:spacing w:line="360" w:lineRule="auto"/>
-        <w:jc w:val="both"/>
+      </w:pPr>
+      <w:r>
         <w:rPr>
           <w:b w:val="0"/>
           <w:bCs w:val="0"/>
@@ -25413,28 +25596,7 @@
           <w:sz w:val="24"/>
           <w:szCs w:val="24"/>
         </w:rPr>
-      </w:pPr>
-    </w:p>
-    <w:p>
-      <w:pPr>
-        <w:spacing w:line="360" w:lineRule="auto"/>
-        <w:jc w:val="both"/>
-        <w:rPr>
-          <w:b w:val="0"/>
-          <w:bCs w:val="0"/>
-          <w:noProof/>
-          <w:sz w:val="24"/>
-          <w:szCs w:val="24"/>
-        </w:rPr>
-      </w:pPr>
-      <w:r>
-        <w:rPr>
-          <w:b w:val="0"/>
-          <w:bCs w:val="0"/>
-          <w:noProof/>
-          <w:sz w:val="24"/>
-          <w:szCs w:val="24"/>
-        </w:rPr>
+        <w:lastRenderedPageBreak/>
         <w:t xml:space="preserve">A figura 8 ilustra os procedimentos compartilhados nesta seção em um </w:t>
       </w:r>
       <w:r>
@@ -25628,6 +25790,110 @@
     <w:p>
       <w:pPr>
         <w:spacing w:line="360" w:lineRule="auto"/>
+        <w:jc w:val="both"/>
+        <w:rPr>
+          <w:b w:val="0"/>
+          <w:bCs w:val="0"/>
+          <w:noProof/>
+          <w:sz w:val="24"/>
+          <w:szCs w:val="24"/>
+        </w:rPr>
+      </w:pPr>
+      <w:r>
+        <w:rPr>
+          <w:b w:val="0"/>
+          <w:bCs w:val="0"/>
+          <w:noProof/>
+          <w:sz w:val="24"/>
+          <w:szCs w:val="24"/>
+        </w:rPr>
+        <w:t xml:space="preserve">A importância de assegurar a conclusão correta de cada processo presente no fluxo apresentado na figura 8 </w:t>
+      </w:r>
+      <w:r>
+        <w:rPr>
+          <w:b w:val="0"/>
+          <w:bCs w:val="0"/>
+          <w:noProof/>
+          <w:sz w:val="24"/>
+          <w:szCs w:val="24"/>
+        </w:rPr>
+        <w:t>(</w:t>
+      </w:r>
+      <w:r>
+        <w:rPr>
+          <w:b w:val="0"/>
+          <w:bCs w:val="0"/>
+          <w:noProof/>
+          <w:sz w:val="24"/>
+          <w:szCs w:val="24"/>
+        </w:rPr>
+        <w:t>bem como a verificação de cada item da lista de práticas</w:t>
+      </w:r>
+      <w:r>
+        <w:rPr>
+          <w:b w:val="0"/>
+          <w:bCs w:val="0"/>
+          <w:noProof/>
+          <w:sz w:val="24"/>
+          <w:szCs w:val="24"/>
+        </w:rPr>
+        <w:t>)</w:t>
+      </w:r>
+      <w:r>
+        <w:rPr>
+          <w:b w:val="0"/>
+          <w:bCs w:val="0"/>
+          <w:noProof/>
+          <w:sz w:val="24"/>
+          <w:szCs w:val="24"/>
+        </w:rPr>
+        <w:t>, é a de que, além de garantir aderência às técnicas de especificação de requisitos com BDD e de Gestão das Comunicações, a validação e critérios para avaliar a importância da utilização destas práticas em um projeto poderão ser realizados de forma assertiva</w:t>
+      </w:r>
+      <w:r>
+        <w:rPr>
+          <w:b w:val="0"/>
+          <w:bCs w:val="0"/>
+          <w:noProof/>
+          <w:sz w:val="24"/>
+          <w:szCs w:val="24"/>
+        </w:rPr>
+        <w:t>, visto que não houveram inconsistências na aplicação das técnicas e o processo proposto foi</w:t>
+      </w:r>
+      <w:r>
+        <w:rPr>
+          <w:b w:val="0"/>
+          <w:bCs w:val="0"/>
+          <w:noProof/>
+          <w:sz w:val="24"/>
+          <w:szCs w:val="24"/>
+        </w:rPr>
+        <w:t xml:space="preserve"> concluído de modo satisfatório</w:t>
+      </w:r>
+      <w:r>
+        <w:rPr>
+          <w:b w:val="0"/>
+          <w:bCs w:val="0"/>
+          <w:noProof/>
+          <w:sz w:val="24"/>
+          <w:szCs w:val="24"/>
+        </w:rPr>
+        <w:t xml:space="preserve">. </w:t>
+      </w:r>
+      <w:r>
+        <w:rPr>
+          <w:b w:val="0"/>
+          <w:bCs w:val="0"/>
+          <w:noProof/>
+          <w:sz w:val="24"/>
+          <w:szCs w:val="24"/>
+        </w:rPr>
+        <w:t>Desta forma, o time terá os insumos necessários para responder o questionário apresentado na próxima seção deste trabalho.</w:t>
+      </w:r>
+    </w:p>
+    <w:p>
+      <w:pPr>
+        <w:spacing w:line="360" w:lineRule="auto"/>
+        <w:jc w:val="center"/>
         <w:rPr>
           <w:b w:val="0"/>
           <w:sz w:val="20"/>
@@ -25635,12 +25901,48 @@
           <w:lang w:val="it-IT"/>
         </w:rPr>
       </w:pPr>
-      <w:r>
-        <w:rPr>
-          <w:sz w:val="24"/>
-          <w:szCs w:val="24"/>
-          <w:lang w:val="it-IT"/>
-        </w:rPr>
+    </w:p>
+    <w:p>
+      <w:pPr>
+        <w:spacing w:line="360" w:lineRule="auto"/>
+        <w:jc w:val="center"/>
+        <w:rPr>
+          <w:b w:val="0"/>
+          <w:sz w:val="20"/>
+          <w:szCs w:val="20"/>
+          <w:lang w:val="it-IT"/>
+        </w:rPr>
+      </w:pPr>
+    </w:p>
+    <w:p>
+      <w:pPr>
+        <w:spacing w:line="360" w:lineRule="auto"/>
+        <w:jc w:val="center"/>
+        <w:rPr>
+          <w:b w:val="0"/>
+          <w:sz w:val="20"/>
+          <w:szCs w:val="20"/>
+          <w:lang w:val="it-IT"/>
+        </w:rPr>
+      </w:pPr>
+    </w:p>
+    <w:p>
+      <w:pPr>
+        <w:spacing w:line="360" w:lineRule="auto"/>
+        <w:rPr>
+          <w:b w:val="0"/>
+          <w:sz w:val="20"/>
+          <w:szCs w:val="20"/>
+          <w:lang w:val="it-IT"/>
+        </w:rPr>
+      </w:pPr>
+      <w:r>
+        <w:rPr>
+          <w:sz w:val="24"/>
+          <w:szCs w:val="24"/>
+          <w:lang w:val="it-IT"/>
+        </w:rPr>
+        <w:lastRenderedPageBreak/>
         <w:t>3</w:t>
       </w:r>
       <w:r>
@@ -25649,7 +25951,15 @@
           <w:szCs w:val="24"/>
           <w:lang w:val="it-IT"/>
         </w:rPr>
-        <w:t>.y Considerações do Capítulo</w:t>
+        <w:t>.</w:t>
+      </w:r>
+      <w:r>
+        <w:rPr>
+          <w:sz w:val="24"/>
+          <w:szCs w:val="24"/>
+          <w:lang w:val="it-IT"/>
+        </w:rPr>
+        <w:t>2 Questionário de validação do apoio das práticas de BDD e Gestão das Comunicações nos resultados do projeto</w:t>
       </w:r>
     </w:p>
     <w:p>

</xml_diff>

<commit_message>
Adicionar seção 3.2 e questionário de validação
</commit_message>
<xml_diff>
--- a/Utilização de Behaviour-Driven Development para apoio à Gestão das Comunicações.docx
+++ b/Utilização de Behaviour-Driven Development para apoio à Gestão das Comunicações.docx
@@ -25331,17 +25331,7 @@
           <w:sz w:val="24"/>
           <w:szCs w:val="24"/>
         </w:rPr>
-        <w:t xml:space="preserve"> </w:t>
-      </w:r>
-      <w:r>
-        <w:rPr>
-          <w:b w:val="0"/>
-          <w:bCs w:val="0"/>
-          <w:noProof/>
-          <w:sz w:val="24"/>
-          <w:szCs w:val="24"/>
-        </w:rPr>
-        <w:t>Caso o entendimento não tenha sido equalizado nesta conversa, as dúvidas ou pendências serão anotadas, e um novo alinhamento é marcado com o retorno destes pontos.</w:t>
+        <w:t xml:space="preserve"> Caso o entendimento não tenha sido equalizado nesta conversa, as dúvidas ou pendências serão anotadas, e um novo alinhamento é marcado com o retorno destes pontos.</w:t>
       </w:r>
       <w:r>
         <w:rPr>
@@ -25929,6 +25919,7 @@
     <w:p>
       <w:pPr>
         <w:spacing w:line="360" w:lineRule="auto"/>
+        <w:jc w:val="center"/>
         <w:rPr>
           <w:b w:val="0"/>
           <w:sz w:val="20"/>
@@ -25936,6 +25927,18 @@
           <w:lang w:val="it-IT"/>
         </w:rPr>
       </w:pPr>
+    </w:p>
+    <w:p>
+      <w:pPr>
+        <w:spacing w:line="360" w:lineRule="auto"/>
+        <w:jc w:val="both"/>
+        <w:rPr>
+          <w:b w:val="0"/>
+          <w:sz w:val="20"/>
+          <w:szCs w:val="20"/>
+          <w:lang w:val="it-IT"/>
+        </w:rPr>
+      </w:pPr>
       <w:r>
         <w:rPr>
           <w:sz w:val="24"/>
@@ -25959,67 +25962,1611 @@
           <w:szCs w:val="24"/>
           <w:lang w:val="it-IT"/>
         </w:rPr>
-        <w:t>2 Questionário de validação do apoio das práticas de BDD e Gestão das Comunicações nos resultados do projeto</w:t>
-      </w:r>
-    </w:p>
-    <w:p>
-      <w:pPr>
-        <w:spacing w:line="360" w:lineRule="auto"/>
-        <w:jc w:val="both"/>
-        <w:rPr>
-          <w:sz w:val="24"/>
-          <w:szCs w:val="24"/>
-          <w:lang w:val="it-IT"/>
-        </w:rPr>
-      </w:pPr>
-    </w:p>
-    <w:p>
-      <w:pPr>
-        <w:spacing w:line="360" w:lineRule="auto"/>
-        <w:jc w:val="both"/>
-        <w:rPr>
-          <w:b w:val="0"/>
-          <w:sz w:val="24"/>
-          <w:szCs w:val="24"/>
-          <w:lang w:val="it-IT"/>
-        </w:rPr>
-      </w:pPr>
-      <w:r>
-        <w:rPr>
-          <w:b w:val="0"/>
-          <w:sz w:val="24"/>
-          <w:szCs w:val="24"/>
-          <w:lang w:val="it-IT"/>
-        </w:rPr>
-        <w:t>B</w:t>
-      </w:r>
-      <w:r>
-        <w:rPr>
-          <w:b w:val="0"/>
-          <w:sz w:val="24"/>
-          <w:szCs w:val="24"/>
-          <w:lang w:val="it-IT"/>
-        </w:rPr>
-        <w:t>la bla bla bla bl</w:t>
-      </w:r>
-      <w:r>
-        <w:rPr>
-          <w:b w:val="0"/>
-          <w:sz w:val="24"/>
-          <w:szCs w:val="24"/>
-          <w:lang w:val="it-IT"/>
-        </w:rPr>
-        <w:t xml:space="preserve">a bla bla bla bla bla bla bla bla bla bla bla bla bla bla bla bla bla bla bla bla bla bla bla bla bla bla bla bla bla bla bla bla bla bla bla bla bla bla bla bla bla bla bla bla bla bla bla bla </w:t>
-      </w:r>
-      <w:r>
-        <w:rPr>
-          <w:b w:val="0"/>
-          <w:sz w:val="24"/>
-          <w:szCs w:val="24"/>
-          <w:lang w:val="it-IT"/>
-        </w:rPr>
-        <w:t>bla bla bla bla bla bla bla bla.</w:t>
-      </w:r>
+        <w:t xml:space="preserve">2 </w:t>
+      </w:r>
+      <w:r>
+        <w:rPr>
+          <w:sz w:val="24"/>
+          <w:szCs w:val="24"/>
+          <w:lang w:val="it-IT"/>
+        </w:rPr>
+        <w:t>Definição das questões para avaliar a influência das práticas</w:t>
+      </w:r>
+    </w:p>
+    <w:p>
+      <w:pPr>
+        <w:spacing w:line="360" w:lineRule="auto"/>
+        <w:jc w:val="both"/>
+        <w:rPr>
+          <w:sz w:val="24"/>
+          <w:szCs w:val="24"/>
+          <w:lang w:val="it-IT"/>
+        </w:rPr>
+      </w:pPr>
+    </w:p>
+    <w:p>
+      <w:pPr>
+        <w:spacing w:line="360" w:lineRule="auto"/>
+        <w:jc w:val="both"/>
+        <w:rPr>
+          <w:b w:val="0"/>
+          <w:sz w:val="24"/>
+          <w:szCs w:val="24"/>
+          <w:lang w:val="it-IT"/>
+        </w:rPr>
+      </w:pPr>
+      <w:r>
+        <w:rPr>
+          <w:b w:val="0"/>
+          <w:sz w:val="24"/>
+          <w:szCs w:val="24"/>
+          <w:lang w:val="it-IT"/>
+        </w:rPr>
+        <w:t xml:space="preserve">Conforme abordado ao longo do trabalho, será aplicado um questionário após a aplicação das práticas propostas e finalização do desenvolvimento do projeto, a fim de validar as contribuições da especificação de requisitos e comunicações </w:t>
+      </w:r>
+      <w:r>
+        <w:rPr>
+          <w:b w:val="0"/>
+          <w:sz w:val="24"/>
+          <w:szCs w:val="24"/>
+          <w:lang w:val="it-IT"/>
+        </w:rPr>
+        <w:t>para a entrega como um todo.</w:t>
+      </w:r>
+    </w:p>
+    <w:p>
+      <w:pPr>
+        <w:spacing w:line="360" w:lineRule="auto"/>
+        <w:jc w:val="both"/>
+        <w:rPr>
+          <w:b w:val="0"/>
+          <w:sz w:val="24"/>
+          <w:szCs w:val="24"/>
+          <w:lang w:val="it-IT"/>
+        </w:rPr>
+      </w:pPr>
+    </w:p>
+    <w:p>
+      <w:pPr>
+        <w:spacing w:line="360" w:lineRule="auto"/>
+        <w:jc w:val="both"/>
+        <w:rPr>
+          <w:b w:val="0"/>
+          <w:sz w:val="24"/>
+          <w:szCs w:val="24"/>
+          <w:lang w:val="it-IT"/>
+        </w:rPr>
+      </w:pPr>
+      <w:r>
+        <w:rPr>
+          <w:b w:val="0"/>
+          <w:sz w:val="24"/>
+          <w:szCs w:val="24"/>
+          <w:lang w:val="it-IT"/>
+        </w:rPr>
+        <w:t>Os principais pontos a serem validados são: compreensão dos envolvidos sobre o quê deve ser feito; velocidade e assertividade da entrega (ou seja, a quantidade de retrabalho foi pouca ou não existiu</w:t>
+      </w:r>
+      <w:r>
+        <w:rPr>
+          <w:b w:val="0"/>
+          <w:sz w:val="24"/>
+          <w:szCs w:val="24"/>
+          <w:lang w:val="it-IT"/>
+        </w:rPr>
+        <w:t xml:space="preserve"> e o produto entregue estava dentro das expectativas dos clientes</w:t>
+      </w:r>
+      <w:r>
+        <w:rPr>
+          <w:b w:val="0"/>
+          <w:sz w:val="24"/>
+          <w:szCs w:val="24"/>
+          <w:lang w:val="it-IT"/>
+        </w:rPr>
+        <w:t xml:space="preserve">); incidência de conflitos; </w:t>
+      </w:r>
+      <w:r>
+        <w:rPr>
+          <w:b w:val="0"/>
+          <w:sz w:val="24"/>
+          <w:szCs w:val="24"/>
+          <w:lang w:val="it-IT"/>
+        </w:rPr>
+        <w:t>velocidade e assertividade das comunicações. As questões serão respondidas pelos participantes do projeto, tanto da equipe envolvida quanto da equipe responsável.</w:t>
+      </w:r>
+    </w:p>
+    <w:p>
+      <w:pPr>
+        <w:spacing w:line="360" w:lineRule="auto"/>
+        <w:jc w:val="both"/>
+        <w:rPr>
+          <w:b w:val="0"/>
+          <w:sz w:val="24"/>
+          <w:szCs w:val="24"/>
+          <w:lang w:val="it-IT"/>
+        </w:rPr>
+      </w:pPr>
+    </w:p>
+    <w:p>
+      <w:pPr>
+        <w:spacing w:line="360" w:lineRule="auto"/>
+        <w:jc w:val="both"/>
+        <w:rPr>
+          <w:b w:val="0"/>
+          <w:sz w:val="24"/>
+          <w:szCs w:val="24"/>
+          <w:lang w:val="it-IT"/>
+        </w:rPr>
+      </w:pPr>
+      <w:r>
+        <w:rPr>
+          <w:b w:val="0"/>
+          <w:sz w:val="24"/>
+          <w:szCs w:val="24"/>
+          <w:lang w:val="it-IT"/>
+        </w:rPr>
+        <w:t>Ao fim da aplicação do questionário, os resultados serão consolidados e avaliados, a fim de avaliar se as práticas propostas de fato exerceram influência positiva na entrega do projeto, alinhado com o</w:t>
+      </w:r>
+      <w:r>
+        <w:rPr>
+          <w:b w:val="0"/>
+          <w:sz w:val="24"/>
+          <w:szCs w:val="24"/>
+          <w:lang w:val="it-IT"/>
+        </w:rPr>
+        <w:t>s</w:t>
+      </w:r>
+      <w:r>
+        <w:rPr>
+          <w:b w:val="0"/>
+          <w:sz w:val="24"/>
+          <w:szCs w:val="24"/>
+          <w:lang w:val="it-IT"/>
+        </w:rPr>
+        <w:t xml:space="preserve"> objetivo</w:t>
+      </w:r>
+      <w:r>
+        <w:rPr>
+          <w:b w:val="0"/>
+          <w:sz w:val="24"/>
+          <w:szCs w:val="24"/>
+          <w:lang w:val="it-IT"/>
+        </w:rPr>
+        <w:t>s</w:t>
+      </w:r>
+      <w:r>
+        <w:rPr>
+          <w:b w:val="0"/>
+          <w:sz w:val="24"/>
+          <w:szCs w:val="24"/>
+          <w:lang w:val="it-IT"/>
+        </w:rPr>
+        <w:t xml:space="preserve"> do trabalho.</w:t>
+      </w:r>
+    </w:p>
+    <w:p>
+      <w:pPr>
+        <w:spacing w:line="360" w:lineRule="auto"/>
+        <w:jc w:val="both"/>
+        <w:rPr>
+          <w:b w:val="0"/>
+          <w:sz w:val="24"/>
+          <w:szCs w:val="24"/>
+          <w:lang w:val="it-IT"/>
+        </w:rPr>
+      </w:pPr>
+    </w:p>
+    <w:p>
+      <w:pPr>
+        <w:spacing w:line="360" w:lineRule="auto"/>
+        <w:jc w:val="both"/>
+        <w:rPr>
+          <w:b w:val="0"/>
+          <w:sz w:val="24"/>
+          <w:szCs w:val="24"/>
+          <w:lang w:val="it-IT"/>
+        </w:rPr>
+      </w:pPr>
+      <w:r>
+        <w:rPr>
+          <w:b w:val="0"/>
+          <w:sz w:val="24"/>
+          <w:szCs w:val="24"/>
+          <w:lang w:val="it-IT"/>
+        </w:rPr>
+        <w:t>A tabela 2 apresenta as questões aplicadas aos participantes do projeto após seu término.</w:t>
+      </w:r>
+    </w:p>
+    <w:p>
+      <w:pPr>
+        <w:spacing w:line="360" w:lineRule="auto"/>
+        <w:jc w:val="both"/>
+        <w:rPr>
+          <w:b w:val="0"/>
+          <w:sz w:val="24"/>
+          <w:szCs w:val="24"/>
+          <w:lang w:val="it-IT"/>
+        </w:rPr>
+      </w:pPr>
+    </w:p>
+    <w:p>
+      <w:pPr>
+        <w:spacing w:line="360" w:lineRule="auto"/>
+        <w:jc w:val="both"/>
+        <w:rPr>
+          <w:b w:val="0"/>
+          <w:sz w:val="24"/>
+          <w:szCs w:val="24"/>
+          <w:lang w:val="it-IT"/>
+        </w:rPr>
+      </w:pPr>
+    </w:p>
+    <w:p>
+      <w:pPr>
+        <w:spacing w:line="360" w:lineRule="auto"/>
+        <w:jc w:val="both"/>
+        <w:rPr>
+          <w:b w:val="0"/>
+          <w:sz w:val="24"/>
+          <w:szCs w:val="24"/>
+          <w:lang w:val="it-IT"/>
+        </w:rPr>
+      </w:pPr>
+    </w:p>
+    <w:p>
+      <w:pPr>
+        <w:spacing w:line="360" w:lineRule="auto"/>
+        <w:jc w:val="both"/>
+        <w:rPr>
+          <w:b w:val="0"/>
+          <w:sz w:val="24"/>
+          <w:szCs w:val="24"/>
+          <w:lang w:val="it-IT"/>
+        </w:rPr>
+      </w:pPr>
+    </w:p>
+    <w:p>
+      <w:pPr>
+        <w:spacing w:line="360" w:lineRule="auto"/>
+        <w:jc w:val="both"/>
+        <w:rPr>
+          <w:b w:val="0"/>
+          <w:sz w:val="24"/>
+          <w:szCs w:val="24"/>
+          <w:lang w:val="it-IT"/>
+        </w:rPr>
+      </w:pPr>
+    </w:p>
+    <w:p>
+      <w:pPr>
+        <w:spacing w:line="360" w:lineRule="auto"/>
+        <w:jc w:val="both"/>
+        <w:rPr>
+          <w:b w:val="0"/>
+          <w:sz w:val="24"/>
+          <w:szCs w:val="24"/>
+          <w:lang w:val="it-IT"/>
+        </w:rPr>
+      </w:pPr>
+    </w:p>
+    <w:p>
+      <w:pPr>
+        <w:spacing w:line="360" w:lineRule="auto"/>
+        <w:jc w:val="both"/>
+        <w:rPr>
+          <w:b w:val="0"/>
+          <w:sz w:val="24"/>
+          <w:szCs w:val="24"/>
+          <w:lang w:val="it-IT"/>
+        </w:rPr>
+      </w:pPr>
+    </w:p>
+    <w:p>
+      <w:pPr>
+        <w:spacing w:line="360" w:lineRule="auto"/>
+        <w:jc w:val="both"/>
+        <w:rPr>
+          <w:b w:val="0"/>
+          <w:sz w:val="24"/>
+          <w:szCs w:val="24"/>
+          <w:lang w:val="it-IT"/>
+        </w:rPr>
+      </w:pPr>
+    </w:p>
+    <w:p>
+      <w:pPr>
+        <w:spacing w:line="360" w:lineRule="auto"/>
+        <w:jc w:val="both"/>
+        <w:rPr>
+          <w:b w:val="0"/>
+          <w:sz w:val="24"/>
+          <w:szCs w:val="24"/>
+          <w:lang w:val="it-IT"/>
+        </w:rPr>
+      </w:pPr>
+    </w:p>
+    <w:p>
+      <w:pPr>
+        <w:spacing w:line="360" w:lineRule="auto"/>
+        <w:jc w:val="both"/>
+        <w:rPr>
+          <w:b w:val="0"/>
+          <w:sz w:val="24"/>
+          <w:szCs w:val="24"/>
+          <w:lang w:val="it-IT"/>
+        </w:rPr>
+      </w:pPr>
+    </w:p>
+    <w:p>
+      <w:pPr>
+        <w:spacing w:line="360" w:lineRule="auto"/>
+        <w:jc w:val="both"/>
+        <w:rPr>
+          <w:b w:val="0"/>
+          <w:sz w:val="24"/>
+          <w:szCs w:val="24"/>
+          <w:lang w:val="it-IT"/>
+        </w:rPr>
+      </w:pPr>
+    </w:p>
+    <w:p>
+      <w:pPr>
+        <w:spacing w:line="360" w:lineRule="auto"/>
+        <w:jc w:val="both"/>
+        <w:rPr>
+          <w:b w:val="0"/>
+          <w:sz w:val="24"/>
+          <w:szCs w:val="24"/>
+          <w:lang w:val="it-IT"/>
+        </w:rPr>
+      </w:pPr>
+    </w:p>
+    <w:p>
+      <w:pPr>
+        <w:spacing w:line="360" w:lineRule="auto"/>
+        <w:jc w:val="both"/>
+        <w:rPr>
+          <w:b w:val="0"/>
+          <w:sz w:val="24"/>
+          <w:szCs w:val="24"/>
+          <w:lang w:val="it-IT"/>
+        </w:rPr>
+      </w:pPr>
+    </w:p>
+    <w:p>
+      <w:pPr>
+        <w:spacing w:line="360" w:lineRule="auto"/>
+        <w:jc w:val="both"/>
+        <w:rPr>
+          <w:b w:val="0"/>
+          <w:sz w:val="24"/>
+          <w:szCs w:val="24"/>
+          <w:lang w:val="it-IT"/>
+        </w:rPr>
+      </w:pPr>
+    </w:p>
+    <w:p>
+      <w:pPr>
+        <w:spacing w:line="360" w:lineRule="auto"/>
+        <w:jc w:val="center"/>
+        <w:rPr>
+          <w:b w:val="0"/>
+          <w:sz w:val="24"/>
+          <w:szCs w:val="24"/>
+          <w:lang w:val="it-IT"/>
+        </w:rPr>
+      </w:pPr>
+      <w:r>
+        <w:rPr>
+          <w:b w:val="0"/>
+          <w:sz w:val="24"/>
+          <w:szCs w:val="24"/>
+          <w:lang w:val="it-IT"/>
+        </w:rPr>
+        <w:lastRenderedPageBreak/>
+        <w:t xml:space="preserve">Tabela </w:t>
+      </w:r>
+      <w:r>
+        <w:rPr>
+          <w:b w:val="0"/>
+          <w:sz w:val="24"/>
+          <w:szCs w:val="24"/>
+          <w:lang w:val="it-IT"/>
+        </w:rPr>
+        <w:t>2 – Questionário de validação</w:t>
+      </w:r>
+    </w:p>
+    <w:tbl>
+      <w:tblPr>
+        <w:tblW w:w="9220" w:type="dxa"/>
+        <w:tblCellMar>
+          <w:left w:w="70" w:type="dxa"/>
+          <w:right w:w="70" w:type="dxa"/>
+        </w:tblCellMar>
+        <w:tblLook w:val="04A0" w:firstRow="1" w:lastRow="0" w:firstColumn="1" w:lastColumn="0" w:noHBand="0" w:noVBand="1"/>
+      </w:tblPr>
+      <w:tblGrid>
+        <w:gridCol w:w="447"/>
+        <w:gridCol w:w="8773"/>
+      </w:tblGrid>
+      <w:tr>
+        <w:trPr>
+          <w:trHeight w:val="300"/>
+        </w:trPr>
+        <w:tc>
+          <w:tcPr>
+            <w:tcW w:w="9220" w:type="dxa"/>
+            <w:gridSpan w:val="2"/>
+            <w:tcBorders>
+              <w:top w:val="single" w:sz="4" w:space="0" w:color="auto"/>
+              <w:left w:val="single" w:sz="4" w:space="0" w:color="auto"/>
+              <w:bottom w:val="single" w:sz="4" w:space="0" w:color="auto"/>
+              <w:right w:val="single" w:sz="4" w:space="0" w:color="auto"/>
+            </w:tcBorders>
+            <w:shd w:val="clear" w:color="000000" w:fill="4472C4"/>
+            <w:noWrap/>
+            <w:vAlign w:val="bottom"/>
+            <w:hideMark/>
+          </w:tcPr>
+          <w:p>
+            <w:pPr>
+              <w:jc w:val="center"/>
+              <w:rPr>
+                <w:rFonts w:ascii="Calibri" w:hAnsi="Calibri" w:cs="Calibri"/>
+                <w:color w:val="FFFFFF"/>
+                <w:kern w:val="0"/>
+                <w:sz w:val="22"/>
+                <w:szCs w:val="22"/>
+                <w:lang w:eastAsia="pt-BR"/>
+              </w:rPr>
+            </w:pPr>
+            <w:r>
+              <w:rPr>
+                <w:rFonts w:ascii="Calibri" w:hAnsi="Calibri" w:cs="Calibri"/>
+                <w:color w:val="FFFFFF"/>
+                <w:kern w:val="0"/>
+                <w:sz w:val="22"/>
+                <w:szCs w:val="22"/>
+                <w:lang w:eastAsia="pt-BR"/>
+              </w:rPr>
+              <w:t>Questionário de validação</w:t>
+            </w:r>
+          </w:p>
+        </w:tc>
+      </w:tr>
+      <w:tr>
+        <w:trPr>
+          <w:trHeight w:val="300"/>
+        </w:trPr>
+        <w:tc>
+          <w:tcPr>
+            <w:tcW w:w="447" w:type="dxa"/>
+            <w:tcBorders>
+              <w:top w:val="nil"/>
+              <w:left w:val="single" w:sz="4" w:space="0" w:color="auto"/>
+              <w:bottom w:val="single" w:sz="4" w:space="0" w:color="auto"/>
+              <w:right w:val="single" w:sz="4" w:space="0" w:color="auto"/>
+            </w:tcBorders>
+            <w:shd w:val="clear" w:color="000000" w:fill="4472C4"/>
+            <w:noWrap/>
+            <w:vAlign w:val="bottom"/>
+            <w:hideMark/>
+          </w:tcPr>
+          <w:p>
+            <w:pPr>
+              <w:jc w:val="center"/>
+              <w:rPr>
+                <w:rFonts w:ascii="Calibri" w:hAnsi="Calibri" w:cs="Calibri"/>
+                <w:color w:val="FFFFFF"/>
+                <w:kern w:val="0"/>
+                <w:sz w:val="22"/>
+                <w:szCs w:val="22"/>
+                <w:lang w:eastAsia="pt-BR"/>
+              </w:rPr>
+            </w:pPr>
+            <w:r>
+              <w:rPr>
+                <w:rFonts w:ascii="Calibri" w:hAnsi="Calibri" w:cs="Calibri"/>
+                <w:color w:val="FFFFFF"/>
+                <w:kern w:val="0"/>
+                <w:sz w:val="22"/>
+                <w:szCs w:val="22"/>
+                <w:lang w:eastAsia="pt-BR"/>
+              </w:rPr>
+              <w:t>#</w:t>
+            </w:r>
+          </w:p>
+        </w:tc>
+        <w:tc>
+          <w:tcPr>
+            <w:tcW w:w="8773" w:type="dxa"/>
+            <w:tcBorders>
+              <w:top w:val="nil"/>
+              <w:left w:val="nil"/>
+              <w:bottom w:val="single" w:sz="4" w:space="0" w:color="auto"/>
+              <w:right w:val="single" w:sz="4" w:space="0" w:color="auto"/>
+            </w:tcBorders>
+            <w:shd w:val="clear" w:color="000000" w:fill="4472C4"/>
+            <w:noWrap/>
+            <w:vAlign w:val="bottom"/>
+            <w:hideMark/>
+          </w:tcPr>
+          <w:p>
+            <w:pPr>
+              <w:jc w:val="center"/>
+              <w:rPr>
+                <w:rFonts w:ascii="Calibri" w:hAnsi="Calibri" w:cs="Calibri"/>
+                <w:color w:val="FFFFFF"/>
+                <w:kern w:val="0"/>
+                <w:sz w:val="22"/>
+                <w:szCs w:val="22"/>
+                <w:lang w:eastAsia="pt-BR"/>
+              </w:rPr>
+            </w:pPr>
+            <w:r>
+              <w:rPr>
+                <w:rFonts w:ascii="Calibri" w:hAnsi="Calibri" w:cs="Calibri"/>
+                <w:color w:val="FFFFFF"/>
+                <w:kern w:val="0"/>
+                <w:sz w:val="22"/>
+                <w:szCs w:val="22"/>
+                <w:lang w:eastAsia="pt-BR"/>
+              </w:rPr>
+              <w:t>Questão</w:t>
+            </w:r>
+          </w:p>
+        </w:tc>
+      </w:tr>
+      <w:tr>
+        <w:trPr>
+          <w:trHeight w:val="300"/>
+        </w:trPr>
+        <w:tc>
+          <w:tcPr>
+            <w:tcW w:w="447" w:type="dxa"/>
+            <w:tcBorders>
+              <w:top w:val="nil"/>
+              <w:left w:val="single" w:sz="4" w:space="0" w:color="auto"/>
+              <w:bottom w:val="single" w:sz="4" w:space="0" w:color="auto"/>
+              <w:right w:val="single" w:sz="4" w:space="0" w:color="auto"/>
+            </w:tcBorders>
+            <w:shd w:val="clear" w:color="auto" w:fill="auto"/>
+            <w:noWrap/>
+            <w:vAlign w:val="center"/>
+            <w:hideMark/>
+          </w:tcPr>
+          <w:p>
+            <w:pPr>
+              <w:jc w:val="center"/>
+              <w:rPr>
+                <w:rFonts w:ascii="Calibri" w:hAnsi="Calibri" w:cs="Calibri"/>
+                <w:b w:val="0"/>
+                <w:bCs w:val="0"/>
+                <w:color w:val="000000"/>
+                <w:kern w:val="0"/>
+                <w:sz w:val="22"/>
+                <w:szCs w:val="22"/>
+                <w:lang w:eastAsia="pt-BR"/>
+              </w:rPr>
+            </w:pPr>
+            <w:r>
+              <w:rPr>
+                <w:rFonts w:ascii="Calibri" w:hAnsi="Calibri" w:cs="Calibri"/>
+                <w:b w:val="0"/>
+                <w:bCs w:val="0"/>
+                <w:color w:val="000000"/>
+                <w:kern w:val="0"/>
+                <w:sz w:val="22"/>
+                <w:szCs w:val="22"/>
+                <w:lang w:eastAsia="pt-BR"/>
+              </w:rPr>
+              <w:t>1</w:t>
+            </w:r>
+          </w:p>
+        </w:tc>
+        <w:tc>
+          <w:tcPr>
+            <w:tcW w:w="8773" w:type="dxa"/>
+            <w:tcBorders>
+              <w:top w:val="nil"/>
+              <w:left w:val="nil"/>
+              <w:bottom w:val="single" w:sz="4" w:space="0" w:color="auto"/>
+              <w:right w:val="single" w:sz="4" w:space="0" w:color="auto"/>
+            </w:tcBorders>
+            <w:shd w:val="clear" w:color="auto" w:fill="auto"/>
+            <w:vAlign w:val="center"/>
+            <w:hideMark/>
+          </w:tcPr>
+          <w:p>
+            <w:pPr>
+              <w:rPr>
+                <w:rFonts w:ascii="Calibri" w:hAnsi="Calibri" w:cs="Calibri"/>
+                <w:b w:val="0"/>
+                <w:bCs w:val="0"/>
+                <w:color w:val="000000"/>
+                <w:kern w:val="0"/>
+                <w:sz w:val="22"/>
+                <w:szCs w:val="22"/>
+                <w:lang w:eastAsia="pt-BR"/>
+              </w:rPr>
+            </w:pPr>
+            <w:r>
+              <w:rPr>
+                <w:rFonts w:ascii="Calibri" w:hAnsi="Calibri" w:cs="Calibri"/>
+                <w:b w:val="0"/>
+                <w:bCs w:val="0"/>
+                <w:color w:val="000000"/>
+                <w:kern w:val="0"/>
+                <w:sz w:val="22"/>
+                <w:szCs w:val="22"/>
+                <w:lang w:eastAsia="pt-BR"/>
+              </w:rPr>
+              <w:t>Qual papel você representou no projeto?</w:t>
+            </w:r>
+          </w:p>
+        </w:tc>
+      </w:tr>
+      <w:tr>
+        <w:trPr>
+          <w:trHeight w:val="300"/>
+        </w:trPr>
+        <w:tc>
+          <w:tcPr>
+            <w:tcW w:w="447" w:type="dxa"/>
+            <w:tcBorders>
+              <w:top w:val="nil"/>
+              <w:left w:val="single" w:sz="4" w:space="0" w:color="auto"/>
+              <w:bottom w:val="single" w:sz="4" w:space="0" w:color="auto"/>
+              <w:right w:val="single" w:sz="4" w:space="0" w:color="auto"/>
+            </w:tcBorders>
+            <w:shd w:val="clear" w:color="auto" w:fill="auto"/>
+            <w:noWrap/>
+            <w:vAlign w:val="center"/>
+            <w:hideMark/>
+          </w:tcPr>
+          <w:p>
+            <w:pPr>
+              <w:jc w:val="center"/>
+              <w:rPr>
+                <w:rFonts w:ascii="Calibri" w:hAnsi="Calibri" w:cs="Calibri"/>
+                <w:b w:val="0"/>
+                <w:bCs w:val="0"/>
+                <w:color w:val="000000"/>
+                <w:kern w:val="0"/>
+                <w:sz w:val="22"/>
+                <w:szCs w:val="22"/>
+                <w:lang w:eastAsia="pt-BR"/>
+              </w:rPr>
+            </w:pPr>
+            <w:r>
+              <w:rPr>
+                <w:rFonts w:ascii="Calibri" w:hAnsi="Calibri" w:cs="Calibri"/>
+                <w:b w:val="0"/>
+                <w:bCs w:val="0"/>
+                <w:color w:val="000000"/>
+                <w:kern w:val="0"/>
+                <w:sz w:val="22"/>
+                <w:szCs w:val="22"/>
+                <w:lang w:eastAsia="pt-BR"/>
+              </w:rPr>
+              <w:t>2</w:t>
+            </w:r>
+          </w:p>
+        </w:tc>
+        <w:tc>
+          <w:tcPr>
+            <w:tcW w:w="8773" w:type="dxa"/>
+            <w:tcBorders>
+              <w:top w:val="nil"/>
+              <w:left w:val="nil"/>
+              <w:bottom w:val="single" w:sz="4" w:space="0" w:color="auto"/>
+              <w:right w:val="single" w:sz="4" w:space="0" w:color="auto"/>
+            </w:tcBorders>
+            <w:shd w:val="clear" w:color="auto" w:fill="auto"/>
+            <w:vAlign w:val="center"/>
+            <w:hideMark/>
+          </w:tcPr>
+          <w:p>
+            <w:pPr>
+              <w:rPr>
+                <w:rFonts w:ascii="Calibri" w:hAnsi="Calibri" w:cs="Calibri"/>
+                <w:b w:val="0"/>
+                <w:bCs w:val="0"/>
+                <w:color w:val="000000"/>
+                <w:kern w:val="0"/>
+                <w:sz w:val="22"/>
+                <w:szCs w:val="22"/>
+                <w:lang w:eastAsia="pt-BR"/>
+              </w:rPr>
+            </w:pPr>
+            <w:r>
+              <w:rPr>
+                <w:rFonts w:ascii="Calibri" w:hAnsi="Calibri" w:cs="Calibri"/>
+                <w:b w:val="0"/>
+                <w:bCs w:val="0"/>
+                <w:color w:val="000000"/>
+                <w:kern w:val="0"/>
+                <w:sz w:val="22"/>
+                <w:szCs w:val="22"/>
+                <w:lang w:eastAsia="pt-BR"/>
+              </w:rPr>
+              <w:t>Em qual equipe você atuou?</w:t>
+            </w:r>
+          </w:p>
+        </w:tc>
+      </w:tr>
+      <w:tr>
+        <w:trPr>
+          <w:trHeight w:val="300"/>
+        </w:trPr>
+        <w:tc>
+          <w:tcPr>
+            <w:tcW w:w="447" w:type="dxa"/>
+            <w:tcBorders>
+              <w:top w:val="nil"/>
+              <w:left w:val="single" w:sz="4" w:space="0" w:color="auto"/>
+              <w:bottom w:val="single" w:sz="4" w:space="0" w:color="auto"/>
+              <w:right w:val="single" w:sz="4" w:space="0" w:color="auto"/>
+            </w:tcBorders>
+            <w:shd w:val="clear" w:color="auto" w:fill="auto"/>
+            <w:noWrap/>
+            <w:vAlign w:val="center"/>
+            <w:hideMark/>
+          </w:tcPr>
+          <w:p>
+            <w:pPr>
+              <w:jc w:val="center"/>
+              <w:rPr>
+                <w:rFonts w:ascii="Calibri" w:hAnsi="Calibri" w:cs="Calibri"/>
+                <w:b w:val="0"/>
+                <w:bCs w:val="0"/>
+                <w:color w:val="000000"/>
+                <w:kern w:val="0"/>
+                <w:sz w:val="22"/>
+                <w:szCs w:val="22"/>
+                <w:lang w:eastAsia="pt-BR"/>
+              </w:rPr>
+            </w:pPr>
+            <w:r>
+              <w:rPr>
+                <w:rFonts w:ascii="Calibri" w:hAnsi="Calibri" w:cs="Calibri"/>
+                <w:b w:val="0"/>
+                <w:bCs w:val="0"/>
+                <w:color w:val="000000"/>
+                <w:kern w:val="0"/>
+                <w:sz w:val="22"/>
+                <w:szCs w:val="22"/>
+                <w:lang w:eastAsia="pt-BR"/>
+              </w:rPr>
+              <w:t>3</w:t>
+            </w:r>
+          </w:p>
+        </w:tc>
+        <w:tc>
+          <w:tcPr>
+            <w:tcW w:w="8773" w:type="dxa"/>
+            <w:tcBorders>
+              <w:top w:val="nil"/>
+              <w:left w:val="nil"/>
+              <w:bottom w:val="single" w:sz="4" w:space="0" w:color="auto"/>
+              <w:right w:val="single" w:sz="4" w:space="0" w:color="auto"/>
+            </w:tcBorders>
+            <w:shd w:val="clear" w:color="auto" w:fill="auto"/>
+            <w:vAlign w:val="center"/>
+            <w:hideMark/>
+          </w:tcPr>
+          <w:p>
+            <w:pPr>
+              <w:rPr>
+                <w:rFonts w:ascii="Calibri" w:hAnsi="Calibri" w:cs="Calibri"/>
+                <w:b w:val="0"/>
+                <w:bCs w:val="0"/>
+                <w:color w:val="000000"/>
+                <w:kern w:val="0"/>
+                <w:sz w:val="22"/>
+                <w:szCs w:val="22"/>
+                <w:lang w:eastAsia="pt-BR"/>
+              </w:rPr>
+            </w:pPr>
+            <w:r>
+              <w:rPr>
+                <w:rFonts w:ascii="Calibri" w:hAnsi="Calibri" w:cs="Calibri"/>
+                <w:b w:val="0"/>
+                <w:bCs w:val="0"/>
+                <w:color w:val="000000"/>
+                <w:kern w:val="0"/>
+                <w:sz w:val="22"/>
+                <w:szCs w:val="22"/>
+                <w:lang w:eastAsia="pt-BR"/>
+              </w:rPr>
+              <w:t xml:space="preserve">A escrita das histórias BDD contribuiu com o entendimento do </w:t>
+            </w:r>
+            <w:proofErr w:type="spellStart"/>
+            <w:r>
+              <w:rPr>
+                <w:rFonts w:ascii="Calibri" w:hAnsi="Calibri" w:cs="Calibri"/>
+                <w:b w:val="0"/>
+                <w:bCs w:val="0"/>
+                <w:color w:val="000000"/>
+                <w:kern w:val="0"/>
+                <w:sz w:val="22"/>
+                <w:szCs w:val="22"/>
+                <w:lang w:eastAsia="pt-BR"/>
+              </w:rPr>
+              <w:t>quê</w:t>
+            </w:r>
+            <w:proofErr w:type="spellEnd"/>
+            <w:r>
+              <w:rPr>
+                <w:rFonts w:ascii="Calibri" w:hAnsi="Calibri" w:cs="Calibri"/>
+                <w:b w:val="0"/>
+                <w:bCs w:val="0"/>
+                <w:color w:val="000000"/>
+                <w:kern w:val="0"/>
+                <w:sz w:val="22"/>
+                <w:szCs w:val="22"/>
+                <w:lang w:eastAsia="pt-BR"/>
+              </w:rPr>
+              <w:t xml:space="preserve"> precisa ser feito? </w:t>
+            </w:r>
+          </w:p>
+        </w:tc>
+      </w:tr>
+      <w:tr>
+        <w:trPr>
+          <w:trHeight w:val="300"/>
+        </w:trPr>
+        <w:tc>
+          <w:tcPr>
+            <w:tcW w:w="447" w:type="dxa"/>
+            <w:tcBorders>
+              <w:top w:val="nil"/>
+              <w:left w:val="single" w:sz="4" w:space="0" w:color="auto"/>
+              <w:bottom w:val="single" w:sz="4" w:space="0" w:color="auto"/>
+              <w:right w:val="single" w:sz="4" w:space="0" w:color="auto"/>
+            </w:tcBorders>
+            <w:shd w:val="clear" w:color="auto" w:fill="auto"/>
+            <w:noWrap/>
+            <w:vAlign w:val="center"/>
+            <w:hideMark/>
+          </w:tcPr>
+          <w:p>
+            <w:pPr>
+              <w:jc w:val="center"/>
+              <w:rPr>
+                <w:rFonts w:ascii="Calibri" w:hAnsi="Calibri" w:cs="Calibri"/>
+                <w:b w:val="0"/>
+                <w:bCs w:val="0"/>
+                <w:color w:val="000000"/>
+                <w:kern w:val="0"/>
+                <w:sz w:val="22"/>
+                <w:szCs w:val="22"/>
+                <w:lang w:eastAsia="pt-BR"/>
+              </w:rPr>
+            </w:pPr>
+            <w:r>
+              <w:rPr>
+                <w:rFonts w:ascii="Calibri" w:hAnsi="Calibri" w:cs="Calibri"/>
+                <w:b w:val="0"/>
+                <w:bCs w:val="0"/>
+                <w:color w:val="000000"/>
+                <w:kern w:val="0"/>
+                <w:sz w:val="22"/>
+                <w:szCs w:val="22"/>
+                <w:lang w:eastAsia="pt-BR"/>
+              </w:rPr>
+              <w:t>4</w:t>
+            </w:r>
+          </w:p>
+        </w:tc>
+        <w:tc>
+          <w:tcPr>
+            <w:tcW w:w="8773" w:type="dxa"/>
+            <w:tcBorders>
+              <w:top w:val="nil"/>
+              <w:left w:val="nil"/>
+              <w:bottom w:val="single" w:sz="4" w:space="0" w:color="auto"/>
+              <w:right w:val="single" w:sz="4" w:space="0" w:color="auto"/>
+            </w:tcBorders>
+            <w:shd w:val="clear" w:color="auto" w:fill="auto"/>
+            <w:vAlign w:val="center"/>
+            <w:hideMark/>
+          </w:tcPr>
+          <w:p>
+            <w:pPr>
+              <w:rPr>
+                <w:rFonts w:ascii="Calibri" w:hAnsi="Calibri" w:cs="Calibri"/>
+                <w:b w:val="0"/>
+                <w:bCs w:val="0"/>
+                <w:color w:val="000000"/>
+                <w:kern w:val="0"/>
+                <w:sz w:val="22"/>
+                <w:szCs w:val="22"/>
+                <w:lang w:eastAsia="pt-BR"/>
+              </w:rPr>
+            </w:pPr>
+            <w:r>
+              <w:rPr>
+                <w:rFonts w:ascii="Calibri" w:hAnsi="Calibri" w:cs="Calibri"/>
+                <w:b w:val="0"/>
+                <w:bCs w:val="0"/>
+                <w:color w:val="000000"/>
+                <w:kern w:val="0"/>
+                <w:sz w:val="22"/>
+                <w:szCs w:val="22"/>
+                <w:lang w:eastAsia="pt-BR"/>
+              </w:rPr>
+              <w:t xml:space="preserve">Como você classifica a dificuldade de aprendizado do BDD e sintaxe </w:t>
+            </w:r>
+            <w:proofErr w:type="spellStart"/>
+            <w:r>
+              <w:rPr>
+                <w:rFonts w:ascii="Calibri" w:hAnsi="Calibri" w:cs="Calibri"/>
+                <w:b w:val="0"/>
+                <w:bCs w:val="0"/>
+                <w:color w:val="000000"/>
+                <w:kern w:val="0"/>
+                <w:sz w:val="22"/>
+                <w:szCs w:val="22"/>
+                <w:lang w:eastAsia="pt-BR"/>
+              </w:rPr>
+              <w:t>Gherkin</w:t>
+            </w:r>
+            <w:proofErr w:type="spellEnd"/>
+            <w:r>
+              <w:rPr>
+                <w:rFonts w:ascii="Calibri" w:hAnsi="Calibri" w:cs="Calibri"/>
+                <w:b w:val="0"/>
+                <w:bCs w:val="0"/>
+                <w:color w:val="000000"/>
+                <w:kern w:val="0"/>
+                <w:sz w:val="22"/>
+                <w:szCs w:val="22"/>
+                <w:lang w:eastAsia="pt-BR"/>
+              </w:rPr>
+              <w:t>?</w:t>
+            </w:r>
+          </w:p>
+        </w:tc>
+      </w:tr>
+      <w:tr>
+        <w:trPr>
+          <w:trHeight w:val="600"/>
+        </w:trPr>
+        <w:tc>
+          <w:tcPr>
+            <w:tcW w:w="447" w:type="dxa"/>
+            <w:tcBorders>
+              <w:top w:val="nil"/>
+              <w:left w:val="single" w:sz="4" w:space="0" w:color="auto"/>
+              <w:bottom w:val="single" w:sz="4" w:space="0" w:color="auto"/>
+              <w:right w:val="single" w:sz="4" w:space="0" w:color="auto"/>
+            </w:tcBorders>
+            <w:shd w:val="clear" w:color="auto" w:fill="auto"/>
+            <w:noWrap/>
+            <w:vAlign w:val="center"/>
+            <w:hideMark/>
+          </w:tcPr>
+          <w:p>
+            <w:pPr>
+              <w:jc w:val="center"/>
+              <w:rPr>
+                <w:rFonts w:ascii="Calibri" w:hAnsi="Calibri" w:cs="Calibri"/>
+                <w:b w:val="0"/>
+                <w:bCs w:val="0"/>
+                <w:color w:val="000000"/>
+                <w:kern w:val="0"/>
+                <w:sz w:val="22"/>
+                <w:szCs w:val="22"/>
+                <w:lang w:eastAsia="pt-BR"/>
+              </w:rPr>
+            </w:pPr>
+            <w:r>
+              <w:rPr>
+                <w:rFonts w:ascii="Calibri" w:hAnsi="Calibri" w:cs="Calibri"/>
+                <w:b w:val="0"/>
+                <w:bCs w:val="0"/>
+                <w:color w:val="000000"/>
+                <w:kern w:val="0"/>
+                <w:sz w:val="22"/>
+                <w:szCs w:val="22"/>
+                <w:lang w:eastAsia="pt-BR"/>
+              </w:rPr>
+              <w:t>5</w:t>
+            </w:r>
+          </w:p>
+        </w:tc>
+        <w:tc>
+          <w:tcPr>
+            <w:tcW w:w="8773" w:type="dxa"/>
+            <w:tcBorders>
+              <w:top w:val="nil"/>
+              <w:left w:val="nil"/>
+              <w:bottom w:val="single" w:sz="4" w:space="0" w:color="auto"/>
+              <w:right w:val="single" w:sz="4" w:space="0" w:color="auto"/>
+            </w:tcBorders>
+            <w:shd w:val="clear" w:color="auto" w:fill="auto"/>
+            <w:vAlign w:val="center"/>
+            <w:hideMark/>
+          </w:tcPr>
+          <w:p>
+            <w:pPr>
+              <w:rPr>
+                <w:rFonts w:ascii="Calibri" w:hAnsi="Calibri" w:cs="Calibri"/>
+                <w:b w:val="0"/>
+                <w:bCs w:val="0"/>
+                <w:color w:val="000000"/>
+                <w:kern w:val="0"/>
+                <w:sz w:val="22"/>
+                <w:szCs w:val="22"/>
+                <w:lang w:eastAsia="pt-BR"/>
+              </w:rPr>
+            </w:pPr>
+            <w:r>
+              <w:rPr>
+                <w:rFonts w:ascii="Calibri" w:hAnsi="Calibri" w:cs="Calibri"/>
+                <w:b w:val="0"/>
+                <w:bCs w:val="0"/>
+                <w:color w:val="000000"/>
+                <w:kern w:val="0"/>
+                <w:sz w:val="22"/>
+                <w:szCs w:val="22"/>
+                <w:lang w:eastAsia="pt-BR"/>
+              </w:rPr>
+              <w:t>As reuniões e validações de escopo contribuíram para impedir a ocorrência de conflitos durante a execução do projeto?</w:t>
+            </w:r>
+          </w:p>
+        </w:tc>
+      </w:tr>
+      <w:tr>
+        <w:trPr>
+          <w:trHeight w:val="600"/>
+        </w:trPr>
+        <w:tc>
+          <w:tcPr>
+            <w:tcW w:w="447" w:type="dxa"/>
+            <w:tcBorders>
+              <w:top w:val="nil"/>
+              <w:left w:val="single" w:sz="4" w:space="0" w:color="auto"/>
+              <w:bottom w:val="single" w:sz="4" w:space="0" w:color="auto"/>
+              <w:right w:val="single" w:sz="4" w:space="0" w:color="auto"/>
+            </w:tcBorders>
+            <w:shd w:val="clear" w:color="auto" w:fill="auto"/>
+            <w:noWrap/>
+            <w:vAlign w:val="center"/>
+            <w:hideMark/>
+          </w:tcPr>
+          <w:p>
+            <w:pPr>
+              <w:jc w:val="center"/>
+              <w:rPr>
+                <w:rFonts w:ascii="Calibri" w:hAnsi="Calibri" w:cs="Calibri"/>
+                <w:b w:val="0"/>
+                <w:bCs w:val="0"/>
+                <w:color w:val="000000"/>
+                <w:kern w:val="0"/>
+                <w:sz w:val="22"/>
+                <w:szCs w:val="22"/>
+                <w:lang w:eastAsia="pt-BR"/>
+              </w:rPr>
+            </w:pPr>
+            <w:r>
+              <w:rPr>
+                <w:rFonts w:ascii="Calibri" w:hAnsi="Calibri" w:cs="Calibri"/>
+                <w:b w:val="0"/>
+                <w:bCs w:val="0"/>
+                <w:color w:val="000000"/>
+                <w:kern w:val="0"/>
+                <w:sz w:val="22"/>
+                <w:szCs w:val="22"/>
+                <w:lang w:eastAsia="pt-BR"/>
+              </w:rPr>
+              <w:t>6</w:t>
+            </w:r>
+          </w:p>
+        </w:tc>
+        <w:tc>
+          <w:tcPr>
+            <w:tcW w:w="8773" w:type="dxa"/>
+            <w:tcBorders>
+              <w:top w:val="nil"/>
+              <w:left w:val="nil"/>
+              <w:bottom w:val="single" w:sz="4" w:space="0" w:color="auto"/>
+              <w:right w:val="single" w:sz="4" w:space="0" w:color="auto"/>
+            </w:tcBorders>
+            <w:shd w:val="clear" w:color="auto" w:fill="auto"/>
+            <w:vAlign w:val="center"/>
+            <w:hideMark/>
+          </w:tcPr>
+          <w:p>
+            <w:pPr>
+              <w:rPr>
+                <w:rFonts w:ascii="Calibri" w:hAnsi="Calibri" w:cs="Calibri"/>
+                <w:b w:val="0"/>
+                <w:bCs w:val="0"/>
+                <w:color w:val="000000"/>
+                <w:kern w:val="0"/>
+                <w:sz w:val="22"/>
+                <w:szCs w:val="22"/>
+                <w:lang w:eastAsia="pt-BR"/>
+              </w:rPr>
+            </w:pPr>
+            <w:r>
+              <w:rPr>
+                <w:rFonts w:ascii="Calibri" w:hAnsi="Calibri" w:cs="Calibri"/>
+                <w:b w:val="0"/>
+                <w:bCs w:val="0"/>
+                <w:color w:val="000000"/>
+                <w:kern w:val="0"/>
+                <w:sz w:val="22"/>
+                <w:szCs w:val="22"/>
+                <w:lang w:eastAsia="pt-BR"/>
+              </w:rPr>
+              <w:t>A finalização do projeto foi bem-sucedida (considerando prazo e cumprimento de escopo?)</w:t>
+            </w:r>
+          </w:p>
+        </w:tc>
+      </w:tr>
+      <w:tr>
+        <w:trPr>
+          <w:trHeight w:val="300"/>
+        </w:trPr>
+        <w:tc>
+          <w:tcPr>
+            <w:tcW w:w="447" w:type="dxa"/>
+            <w:tcBorders>
+              <w:top w:val="nil"/>
+              <w:left w:val="single" w:sz="4" w:space="0" w:color="auto"/>
+              <w:bottom w:val="single" w:sz="4" w:space="0" w:color="auto"/>
+              <w:right w:val="single" w:sz="4" w:space="0" w:color="auto"/>
+            </w:tcBorders>
+            <w:shd w:val="clear" w:color="auto" w:fill="auto"/>
+            <w:noWrap/>
+            <w:vAlign w:val="center"/>
+            <w:hideMark/>
+          </w:tcPr>
+          <w:p>
+            <w:pPr>
+              <w:jc w:val="center"/>
+              <w:rPr>
+                <w:rFonts w:ascii="Calibri" w:hAnsi="Calibri" w:cs="Calibri"/>
+                <w:b w:val="0"/>
+                <w:bCs w:val="0"/>
+                <w:color w:val="000000"/>
+                <w:kern w:val="0"/>
+                <w:sz w:val="22"/>
+                <w:szCs w:val="22"/>
+                <w:lang w:eastAsia="pt-BR"/>
+              </w:rPr>
+            </w:pPr>
+            <w:r>
+              <w:rPr>
+                <w:rFonts w:ascii="Calibri" w:hAnsi="Calibri" w:cs="Calibri"/>
+                <w:b w:val="0"/>
+                <w:bCs w:val="0"/>
+                <w:color w:val="000000"/>
+                <w:kern w:val="0"/>
+                <w:sz w:val="22"/>
+                <w:szCs w:val="22"/>
+                <w:lang w:eastAsia="pt-BR"/>
+              </w:rPr>
+              <w:t>7</w:t>
+            </w:r>
+          </w:p>
+        </w:tc>
+        <w:tc>
+          <w:tcPr>
+            <w:tcW w:w="8773" w:type="dxa"/>
+            <w:tcBorders>
+              <w:top w:val="nil"/>
+              <w:left w:val="nil"/>
+              <w:bottom w:val="single" w:sz="4" w:space="0" w:color="auto"/>
+              <w:right w:val="single" w:sz="4" w:space="0" w:color="auto"/>
+            </w:tcBorders>
+            <w:shd w:val="clear" w:color="auto" w:fill="auto"/>
+            <w:vAlign w:val="center"/>
+            <w:hideMark/>
+          </w:tcPr>
+          <w:p>
+            <w:pPr>
+              <w:rPr>
+                <w:rFonts w:ascii="Calibri" w:hAnsi="Calibri" w:cs="Calibri"/>
+                <w:b w:val="0"/>
+                <w:bCs w:val="0"/>
+                <w:color w:val="000000"/>
+                <w:kern w:val="0"/>
+                <w:sz w:val="22"/>
+                <w:szCs w:val="22"/>
+                <w:lang w:eastAsia="pt-BR"/>
+              </w:rPr>
+            </w:pPr>
+            <w:r>
+              <w:rPr>
+                <w:rFonts w:ascii="Calibri" w:hAnsi="Calibri" w:cs="Calibri"/>
+                <w:b w:val="0"/>
+                <w:bCs w:val="0"/>
+                <w:color w:val="000000"/>
+                <w:kern w:val="0"/>
+                <w:sz w:val="22"/>
+                <w:szCs w:val="22"/>
+                <w:lang w:eastAsia="pt-BR"/>
+              </w:rPr>
+              <w:t>Em uma escala de 0 a 10, quanto o BDD influenciou nos resultados do projeto?</w:t>
+            </w:r>
+          </w:p>
+        </w:tc>
+      </w:tr>
+      <w:tr>
+        <w:trPr>
+          <w:trHeight w:val="600"/>
+        </w:trPr>
+        <w:tc>
+          <w:tcPr>
+            <w:tcW w:w="447" w:type="dxa"/>
+            <w:tcBorders>
+              <w:top w:val="nil"/>
+              <w:left w:val="single" w:sz="4" w:space="0" w:color="auto"/>
+              <w:bottom w:val="single" w:sz="4" w:space="0" w:color="auto"/>
+              <w:right w:val="single" w:sz="4" w:space="0" w:color="auto"/>
+            </w:tcBorders>
+            <w:shd w:val="clear" w:color="auto" w:fill="auto"/>
+            <w:noWrap/>
+            <w:vAlign w:val="center"/>
+            <w:hideMark/>
+          </w:tcPr>
+          <w:p>
+            <w:pPr>
+              <w:jc w:val="center"/>
+              <w:rPr>
+                <w:rFonts w:ascii="Calibri" w:hAnsi="Calibri" w:cs="Calibri"/>
+                <w:b w:val="0"/>
+                <w:bCs w:val="0"/>
+                <w:color w:val="000000"/>
+                <w:kern w:val="0"/>
+                <w:sz w:val="22"/>
+                <w:szCs w:val="22"/>
+                <w:lang w:eastAsia="pt-BR"/>
+              </w:rPr>
+            </w:pPr>
+            <w:r>
+              <w:rPr>
+                <w:rFonts w:ascii="Calibri" w:hAnsi="Calibri" w:cs="Calibri"/>
+                <w:b w:val="0"/>
+                <w:bCs w:val="0"/>
+                <w:color w:val="000000"/>
+                <w:kern w:val="0"/>
+                <w:sz w:val="22"/>
+                <w:szCs w:val="22"/>
+                <w:lang w:eastAsia="pt-BR"/>
+              </w:rPr>
+              <w:t>8</w:t>
+            </w:r>
+          </w:p>
+        </w:tc>
+        <w:tc>
+          <w:tcPr>
+            <w:tcW w:w="8773" w:type="dxa"/>
+            <w:tcBorders>
+              <w:top w:val="nil"/>
+              <w:left w:val="nil"/>
+              <w:bottom w:val="single" w:sz="4" w:space="0" w:color="auto"/>
+              <w:right w:val="single" w:sz="4" w:space="0" w:color="auto"/>
+            </w:tcBorders>
+            <w:shd w:val="clear" w:color="auto" w:fill="auto"/>
+            <w:vAlign w:val="center"/>
+            <w:hideMark/>
+          </w:tcPr>
+          <w:p>
+            <w:pPr>
+              <w:rPr>
+                <w:rFonts w:ascii="Calibri" w:hAnsi="Calibri" w:cs="Calibri"/>
+                <w:b w:val="0"/>
+                <w:bCs w:val="0"/>
+                <w:color w:val="000000"/>
+                <w:kern w:val="0"/>
+                <w:sz w:val="22"/>
+                <w:szCs w:val="22"/>
+                <w:lang w:eastAsia="pt-BR"/>
+              </w:rPr>
+            </w:pPr>
+            <w:r>
+              <w:rPr>
+                <w:rFonts w:ascii="Calibri" w:hAnsi="Calibri" w:cs="Calibri"/>
+                <w:b w:val="0"/>
+                <w:bCs w:val="0"/>
+                <w:color w:val="000000"/>
+                <w:kern w:val="0"/>
+                <w:sz w:val="22"/>
+                <w:szCs w:val="22"/>
+                <w:lang w:eastAsia="pt-BR"/>
+              </w:rPr>
+              <w:t>A utilização do BDD, sem as práticas de Gestão das Comunicações, seriam suficientes para a finalização bem sucedida do projeto? Justifique.</w:t>
+            </w:r>
+          </w:p>
+        </w:tc>
+      </w:tr>
+      <w:tr>
+        <w:trPr>
+          <w:trHeight w:val="600"/>
+        </w:trPr>
+        <w:tc>
+          <w:tcPr>
+            <w:tcW w:w="447" w:type="dxa"/>
+            <w:tcBorders>
+              <w:top w:val="nil"/>
+              <w:left w:val="single" w:sz="4" w:space="0" w:color="auto"/>
+              <w:bottom w:val="single" w:sz="4" w:space="0" w:color="auto"/>
+              <w:right w:val="single" w:sz="4" w:space="0" w:color="auto"/>
+            </w:tcBorders>
+            <w:shd w:val="clear" w:color="auto" w:fill="auto"/>
+            <w:noWrap/>
+            <w:vAlign w:val="center"/>
+            <w:hideMark/>
+          </w:tcPr>
+          <w:p>
+            <w:pPr>
+              <w:jc w:val="center"/>
+              <w:rPr>
+                <w:rFonts w:ascii="Calibri" w:hAnsi="Calibri" w:cs="Calibri"/>
+                <w:b w:val="0"/>
+                <w:bCs w:val="0"/>
+                <w:color w:val="000000"/>
+                <w:kern w:val="0"/>
+                <w:sz w:val="22"/>
+                <w:szCs w:val="22"/>
+                <w:lang w:eastAsia="pt-BR"/>
+              </w:rPr>
+            </w:pPr>
+            <w:r>
+              <w:rPr>
+                <w:rFonts w:ascii="Calibri" w:hAnsi="Calibri" w:cs="Calibri"/>
+                <w:b w:val="0"/>
+                <w:bCs w:val="0"/>
+                <w:color w:val="000000"/>
+                <w:kern w:val="0"/>
+                <w:sz w:val="22"/>
+                <w:szCs w:val="22"/>
+                <w:lang w:eastAsia="pt-BR"/>
+              </w:rPr>
+              <w:t>9</w:t>
+            </w:r>
+          </w:p>
+        </w:tc>
+        <w:tc>
+          <w:tcPr>
+            <w:tcW w:w="8773" w:type="dxa"/>
+            <w:tcBorders>
+              <w:top w:val="nil"/>
+              <w:left w:val="nil"/>
+              <w:bottom w:val="single" w:sz="4" w:space="0" w:color="auto"/>
+              <w:right w:val="single" w:sz="4" w:space="0" w:color="auto"/>
+            </w:tcBorders>
+            <w:shd w:val="clear" w:color="auto" w:fill="auto"/>
+            <w:vAlign w:val="center"/>
+            <w:hideMark/>
+          </w:tcPr>
+          <w:p>
+            <w:pPr>
+              <w:rPr>
+                <w:rFonts w:ascii="Calibri" w:hAnsi="Calibri" w:cs="Calibri"/>
+                <w:b w:val="0"/>
+                <w:bCs w:val="0"/>
+                <w:color w:val="000000"/>
+                <w:kern w:val="0"/>
+                <w:sz w:val="22"/>
+                <w:szCs w:val="22"/>
+                <w:lang w:eastAsia="pt-BR"/>
+              </w:rPr>
+            </w:pPr>
+            <w:r>
+              <w:rPr>
+                <w:rFonts w:ascii="Calibri" w:hAnsi="Calibri" w:cs="Calibri"/>
+                <w:b w:val="0"/>
+                <w:bCs w:val="0"/>
+                <w:color w:val="000000"/>
+                <w:kern w:val="0"/>
+                <w:sz w:val="22"/>
+                <w:szCs w:val="22"/>
+                <w:lang w:eastAsia="pt-BR"/>
+              </w:rPr>
+              <w:t>Com relação aos projetos entregues sem esta técnica, quais foram as principais diferenças notadas com relação ao entendimento do escopo e comunicações do projeto?</w:t>
+            </w:r>
+          </w:p>
+        </w:tc>
+      </w:tr>
+      <w:tr>
+        <w:trPr>
+          <w:trHeight w:val="300"/>
+        </w:trPr>
+        <w:tc>
+          <w:tcPr>
+            <w:tcW w:w="447" w:type="dxa"/>
+            <w:tcBorders>
+              <w:top w:val="nil"/>
+              <w:left w:val="single" w:sz="4" w:space="0" w:color="auto"/>
+              <w:bottom w:val="single" w:sz="4" w:space="0" w:color="auto"/>
+              <w:right w:val="single" w:sz="4" w:space="0" w:color="auto"/>
+            </w:tcBorders>
+            <w:shd w:val="clear" w:color="auto" w:fill="auto"/>
+            <w:noWrap/>
+            <w:vAlign w:val="center"/>
+            <w:hideMark/>
+          </w:tcPr>
+          <w:p>
+            <w:pPr>
+              <w:jc w:val="center"/>
+              <w:rPr>
+                <w:rFonts w:ascii="Calibri" w:hAnsi="Calibri" w:cs="Calibri"/>
+                <w:b w:val="0"/>
+                <w:bCs w:val="0"/>
+                <w:color w:val="000000"/>
+                <w:kern w:val="0"/>
+                <w:sz w:val="22"/>
+                <w:szCs w:val="22"/>
+                <w:lang w:eastAsia="pt-BR"/>
+              </w:rPr>
+            </w:pPr>
+            <w:r>
+              <w:rPr>
+                <w:rFonts w:ascii="Calibri" w:hAnsi="Calibri" w:cs="Calibri"/>
+                <w:b w:val="0"/>
+                <w:bCs w:val="0"/>
+                <w:color w:val="000000"/>
+                <w:kern w:val="0"/>
+                <w:sz w:val="22"/>
+                <w:szCs w:val="22"/>
+                <w:lang w:eastAsia="pt-BR"/>
+              </w:rPr>
+              <w:t>10</w:t>
+            </w:r>
+          </w:p>
+        </w:tc>
+        <w:tc>
+          <w:tcPr>
+            <w:tcW w:w="8773" w:type="dxa"/>
+            <w:tcBorders>
+              <w:top w:val="nil"/>
+              <w:left w:val="nil"/>
+              <w:bottom w:val="single" w:sz="4" w:space="0" w:color="auto"/>
+              <w:right w:val="single" w:sz="4" w:space="0" w:color="auto"/>
+            </w:tcBorders>
+            <w:shd w:val="clear" w:color="auto" w:fill="auto"/>
+            <w:vAlign w:val="center"/>
+            <w:hideMark/>
+          </w:tcPr>
+          <w:p>
+            <w:pPr>
+              <w:rPr>
+                <w:rFonts w:ascii="Calibri" w:hAnsi="Calibri" w:cs="Calibri"/>
+                <w:b w:val="0"/>
+                <w:bCs w:val="0"/>
+                <w:color w:val="000000"/>
+                <w:kern w:val="0"/>
+                <w:sz w:val="22"/>
+                <w:szCs w:val="22"/>
+                <w:lang w:eastAsia="pt-BR"/>
+              </w:rPr>
+            </w:pPr>
+            <w:r>
+              <w:rPr>
+                <w:rFonts w:ascii="Calibri" w:hAnsi="Calibri" w:cs="Calibri"/>
+                <w:b w:val="0"/>
+                <w:bCs w:val="0"/>
+                <w:color w:val="000000"/>
+                <w:kern w:val="0"/>
+                <w:sz w:val="22"/>
+                <w:szCs w:val="22"/>
+                <w:lang w:eastAsia="pt-BR"/>
+              </w:rPr>
+              <w:t>De 0 a 10, qual a chance de você utilizar estas técnicas em outros projetos?</w:t>
+            </w:r>
+          </w:p>
+        </w:tc>
+      </w:tr>
+    </w:tbl>
+    <w:p>
+      <w:pPr>
+        <w:spacing w:line="360" w:lineRule="auto"/>
+        <w:jc w:val="center"/>
+        <w:rPr>
+          <w:b w:val="0"/>
+          <w:sz w:val="20"/>
+          <w:szCs w:val="20"/>
+          <w:lang w:val="it-IT"/>
+        </w:rPr>
+      </w:pPr>
+      <w:r>
+        <w:rPr>
+          <w:b w:val="0"/>
+          <w:sz w:val="20"/>
+          <w:szCs w:val="20"/>
+          <w:lang w:val="it-IT"/>
+        </w:rPr>
+        <w:t>Fonte: Autor</w:t>
+      </w:r>
+    </w:p>
+    <w:p>
+      <w:pPr>
+        <w:spacing w:line="360" w:lineRule="auto"/>
+        <w:jc w:val="both"/>
+        <w:rPr>
+          <w:b w:val="0"/>
+          <w:sz w:val="24"/>
+          <w:szCs w:val="24"/>
+          <w:lang w:val="it-IT"/>
+        </w:rPr>
+      </w:pPr>
+    </w:p>
+    <w:p>
+      <w:pPr>
+        <w:spacing w:line="360" w:lineRule="auto"/>
+        <w:jc w:val="both"/>
+        <w:rPr>
+          <w:b w:val="0"/>
+          <w:sz w:val="24"/>
+          <w:szCs w:val="24"/>
+          <w:lang w:val="it-IT"/>
+        </w:rPr>
+      </w:pPr>
+    </w:p>
+    <w:p>
+      <w:pPr>
+        <w:spacing w:line="360" w:lineRule="auto"/>
+        <w:jc w:val="both"/>
+        <w:rPr>
+          <w:b w:val="0"/>
+          <w:bCs w:val="0"/>
+          <w:sz w:val="24"/>
+          <w:szCs w:val="24"/>
+          <w:lang w:val="it-IT"/>
+        </w:rPr>
+      </w:pPr>
+    </w:p>
+    <w:p>
+      <w:pPr>
+        <w:spacing w:line="360" w:lineRule="auto"/>
+        <w:jc w:val="both"/>
+        <w:rPr>
+          <w:b w:val="0"/>
+          <w:bCs w:val="0"/>
+          <w:sz w:val="24"/>
+          <w:szCs w:val="24"/>
+          <w:lang w:val="it-IT"/>
+        </w:rPr>
+      </w:pPr>
+      <w:r>
+        <w:rPr>
+          <w:b w:val="0"/>
+          <w:bCs w:val="0"/>
+          <w:sz w:val="24"/>
+          <w:szCs w:val="24"/>
+          <w:lang w:val="it-IT"/>
+        </w:rPr>
+        <w:t>.</w:t>
+      </w:r>
+    </w:p>
+    <w:p>
+      <w:pPr>
+        <w:spacing w:line="360" w:lineRule="auto"/>
+        <w:jc w:val="both"/>
+        <w:rPr>
+          <w:b w:val="0"/>
+          <w:sz w:val="24"/>
+          <w:szCs w:val="24"/>
+          <w:lang w:val="it-IT"/>
+        </w:rPr>
+      </w:pPr>
+    </w:p>
+    <w:p>
+      <w:pPr>
+        <w:spacing w:line="360" w:lineRule="auto"/>
+        <w:jc w:val="both"/>
+        <w:rPr>
+          <w:b w:val="0"/>
+          <w:sz w:val="24"/>
+          <w:szCs w:val="24"/>
+          <w:lang w:val="it-IT"/>
+        </w:rPr>
+      </w:pPr>
     </w:p>
     <w:p>
       <w:pPr>

</xml_diff>

<commit_message>
Adicionar: Melhorias na seção 3.1; Cenários BDD de consulta
</commit_message>
<xml_diff>
--- a/Utilização de Behaviour-Driven Development para apoio à Gestão das Comunicações.docx
+++ b/Utilização de Behaviour-Driven Development para apoio à Gestão das Comunicações.docx
@@ -22149,6 +22149,57 @@
           <w:szCs w:val="24"/>
           <w:lang w:val="it-IT"/>
         </w:rPr>
+        <w:t>A própria lista de práticas fornece uma base para a Gestão das Comunicações no projeto, visto que os requisitos / funcionalidades que estão sendo tratados, bem como os responsáveis e envolvidos do projeto, são identificados na mesma (seções 1, 2 e 3 respectivamente). Além disso, ela busca assegurar que a especificação dos requisitos foi realizada de acordo com as técnicas propostas pelo BDD (seção 4) e</w:t>
+      </w:r>
+      <w:r>
+        <w:rPr>
+          <w:b w:val="0"/>
+          <w:sz w:val="24"/>
+          <w:szCs w:val="24"/>
+          <w:lang w:val="it-IT"/>
+        </w:rPr>
+        <w:t xml:space="preserve"> garante práticas para facilitar a comunicação como alinhamentos entre as partes para reforçar o entendimento (seção 5) e plano de comunicações (seção 6)</w:t>
+      </w:r>
+      <w:r>
+        <w:rPr>
+          <w:b w:val="0"/>
+          <w:sz w:val="24"/>
+          <w:szCs w:val="24"/>
+          <w:lang w:val="it-IT"/>
+        </w:rPr>
+        <w:t xml:space="preserve">.  </w:t>
+      </w:r>
+    </w:p>
+    <w:p>
+      <w:pPr>
+        <w:spacing w:line="360" w:lineRule="auto"/>
+        <w:jc w:val="both"/>
+        <w:rPr>
+          <w:b w:val="0"/>
+          <w:sz w:val="24"/>
+          <w:szCs w:val="24"/>
+          <w:lang w:val="it-IT"/>
+        </w:rPr>
+      </w:pPr>
+    </w:p>
+    <w:p>
+      <w:pPr>
+        <w:spacing w:line="360" w:lineRule="auto"/>
+        <w:jc w:val="both"/>
+        <w:rPr>
+          <w:b w:val="0"/>
+          <w:sz w:val="24"/>
+          <w:szCs w:val="24"/>
+          <w:lang w:val="it-IT"/>
+        </w:rPr>
+      </w:pPr>
+      <w:r>
+        <w:rPr>
+          <w:b w:val="0"/>
+          <w:sz w:val="24"/>
+          <w:szCs w:val="24"/>
+          <w:lang w:val="it-IT"/>
+        </w:rPr>
         <w:t xml:space="preserve">A tabela 1 representa o </w:t>
       </w:r>
       <w:r>
@@ -22214,102 +22265,6 @@
         </w:rPr>
         <w:t>.</w:t>
       </w:r>
-    </w:p>
-    <w:p>
-      <w:pPr>
-        <w:spacing w:line="360" w:lineRule="auto"/>
-        <w:jc w:val="both"/>
-        <w:rPr>
-          <w:b w:val="0"/>
-          <w:sz w:val="24"/>
-          <w:szCs w:val="24"/>
-          <w:lang w:val="it-IT"/>
-        </w:rPr>
-      </w:pPr>
-    </w:p>
-    <w:p>
-      <w:pPr>
-        <w:spacing w:line="360" w:lineRule="auto"/>
-        <w:jc w:val="both"/>
-        <w:rPr>
-          <w:b w:val="0"/>
-          <w:sz w:val="24"/>
-          <w:szCs w:val="24"/>
-          <w:lang w:val="it-IT"/>
-        </w:rPr>
-      </w:pPr>
-    </w:p>
-    <w:p>
-      <w:pPr>
-        <w:spacing w:line="360" w:lineRule="auto"/>
-        <w:jc w:val="both"/>
-        <w:rPr>
-          <w:b w:val="0"/>
-          <w:sz w:val="24"/>
-          <w:szCs w:val="24"/>
-          <w:lang w:val="it-IT"/>
-        </w:rPr>
-      </w:pPr>
-    </w:p>
-    <w:p>
-      <w:pPr>
-        <w:spacing w:line="360" w:lineRule="auto"/>
-        <w:jc w:val="both"/>
-        <w:rPr>
-          <w:b w:val="0"/>
-          <w:sz w:val="24"/>
-          <w:szCs w:val="24"/>
-          <w:lang w:val="it-IT"/>
-        </w:rPr>
-      </w:pPr>
-    </w:p>
-    <w:p>
-      <w:pPr>
-        <w:spacing w:line="360" w:lineRule="auto"/>
-        <w:jc w:val="both"/>
-        <w:rPr>
-          <w:b w:val="0"/>
-          <w:sz w:val="24"/>
-          <w:szCs w:val="24"/>
-          <w:lang w:val="it-IT"/>
-        </w:rPr>
-      </w:pPr>
-    </w:p>
-    <w:p>
-      <w:pPr>
-        <w:spacing w:line="360" w:lineRule="auto"/>
-        <w:jc w:val="both"/>
-        <w:rPr>
-          <w:b w:val="0"/>
-          <w:sz w:val="24"/>
-          <w:szCs w:val="24"/>
-          <w:lang w:val="it-IT"/>
-        </w:rPr>
-      </w:pPr>
-    </w:p>
-    <w:p>
-      <w:pPr>
-        <w:spacing w:line="360" w:lineRule="auto"/>
-        <w:jc w:val="both"/>
-        <w:rPr>
-          <w:b w:val="0"/>
-          <w:sz w:val="24"/>
-          <w:szCs w:val="24"/>
-          <w:lang w:val="it-IT"/>
-        </w:rPr>
-      </w:pPr>
-    </w:p>
-    <w:p>
-      <w:pPr>
-        <w:spacing w:line="360" w:lineRule="auto"/>
-        <w:jc w:val="both"/>
-        <w:rPr>
-          <w:b w:val="0"/>
-          <w:sz w:val="24"/>
-          <w:szCs w:val="24"/>
-          <w:lang w:val="it-IT"/>
-        </w:rPr>
-      </w:pPr>
     </w:p>
     <w:p>
       <w:pPr>
@@ -26191,162 +26146,6 @@
     <w:p>
       <w:pPr>
         <w:spacing w:line="360" w:lineRule="auto"/>
-        <w:jc w:val="both"/>
-        <w:rPr>
-          <w:b w:val="0"/>
-          <w:sz w:val="24"/>
-          <w:szCs w:val="24"/>
-          <w:lang w:val="it-IT"/>
-        </w:rPr>
-      </w:pPr>
-    </w:p>
-    <w:p>
-      <w:pPr>
-        <w:spacing w:line="360" w:lineRule="auto"/>
-        <w:jc w:val="both"/>
-        <w:rPr>
-          <w:b w:val="0"/>
-          <w:sz w:val="24"/>
-          <w:szCs w:val="24"/>
-          <w:lang w:val="it-IT"/>
-        </w:rPr>
-      </w:pPr>
-    </w:p>
-    <w:p>
-      <w:pPr>
-        <w:spacing w:line="360" w:lineRule="auto"/>
-        <w:jc w:val="both"/>
-        <w:rPr>
-          <w:b w:val="0"/>
-          <w:sz w:val="24"/>
-          <w:szCs w:val="24"/>
-          <w:lang w:val="it-IT"/>
-        </w:rPr>
-      </w:pPr>
-    </w:p>
-    <w:p>
-      <w:pPr>
-        <w:spacing w:line="360" w:lineRule="auto"/>
-        <w:jc w:val="both"/>
-        <w:rPr>
-          <w:b w:val="0"/>
-          <w:sz w:val="24"/>
-          <w:szCs w:val="24"/>
-          <w:lang w:val="it-IT"/>
-        </w:rPr>
-      </w:pPr>
-    </w:p>
-    <w:p>
-      <w:pPr>
-        <w:spacing w:line="360" w:lineRule="auto"/>
-        <w:jc w:val="both"/>
-        <w:rPr>
-          <w:b w:val="0"/>
-          <w:sz w:val="24"/>
-          <w:szCs w:val="24"/>
-          <w:lang w:val="it-IT"/>
-        </w:rPr>
-      </w:pPr>
-    </w:p>
-    <w:p>
-      <w:pPr>
-        <w:spacing w:line="360" w:lineRule="auto"/>
-        <w:jc w:val="both"/>
-        <w:rPr>
-          <w:b w:val="0"/>
-          <w:sz w:val="24"/>
-          <w:szCs w:val="24"/>
-          <w:lang w:val="it-IT"/>
-        </w:rPr>
-      </w:pPr>
-    </w:p>
-    <w:p>
-      <w:pPr>
-        <w:spacing w:line="360" w:lineRule="auto"/>
-        <w:jc w:val="both"/>
-        <w:rPr>
-          <w:b w:val="0"/>
-          <w:sz w:val="24"/>
-          <w:szCs w:val="24"/>
-          <w:lang w:val="it-IT"/>
-        </w:rPr>
-      </w:pPr>
-    </w:p>
-    <w:p>
-      <w:pPr>
-        <w:spacing w:line="360" w:lineRule="auto"/>
-        <w:jc w:val="both"/>
-        <w:rPr>
-          <w:b w:val="0"/>
-          <w:sz w:val="24"/>
-          <w:szCs w:val="24"/>
-          <w:lang w:val="it-IT"/>
-        </w:rPr>
-      </w:pPr>
-    </w:p>
-    <w:p>
-      <w:pPr>
-        <w:spacing w:line="360" w:lineRule="auto"/>
-        <w:jc w:val="both"/>
-        <w:rPr>
-          <w:b w:val="0"/>
-          <w:sz w:val="24"/>
-          <w:szCs w:val="24"/>
-          <w:lang w:val="it-IT"/>
-        </w:rPr>
-      </w:pPr>
-    </w:p>
-    <w:p>
-      <w:pPr>
-        <w:spacing w:line="360" w:lineRule="auto"/>
-        <w:jc w:val="both"/>
-        <w:rPr>
-          <w:b w:val="0"/>
-          <w:sz w:val="24"/>
-          <w:szCs w:val="24"/>
-          <w:lang w:val="it-IT"/>
-        </w:rPr>
-      </w:pPr>
-    </w:p>
-    <w:p>
-      <w:pPr>
-        <w:spacing w:line="360" w:lineRule="auto"/>
-        <w:jc w:val="both"/>
-        <w:rPr>
-          <w:b w:val="0"/>
-          <w:sz w:val="24"/>
-          <w:szCs w:val="24"/>
-          <w:lang w:val="it-IT"/>
-        </w:rPr>
-      </w:pPr>
-    </w:p>
-    <w:p>
-      <w:pPr>
-        <w:spacing w:line="360" w:lineRule="auto"/>
-        <w:jc w:val="both"/>
-        <w:rPr>
-          <w:b w:val="0"/>
-          <w:sz w:val="24"/>
-          <w:szCs w:val="24"/>
-          <w:lang w:val="it-IT"/>
-        </w:rPr>
-      </w:pPr>
-    </w:p>
-    <w:p>
-      <w:pPr>
-        <w:spacing w:line="360" w:lineRule="auto"/>
-        <w:jc w:val="both"/>
-        <w:rPr>
-          <w:b w:val="0"/>
-          <w:sz w:val="24"/>
-          <w:szCs w:val="24"/>
-          <w:lang w:val="it-IT"/>
-        </w:rPr>
-      </w:pPr>
-    </w:p>
-    <w:p>
-      <w:pPr>
-        <w:spacing w:line="360" w:lineRule="auto"/>
         <w:jc w:val="center"/>
         <w:rPr>
           <w:b w:val="0"/>
@@ -26362,22 +26161,12 @@
           <w:szCs w:val="24"/>
           <w:lang w:val="it-IT"/>
         </w:rPr>
-        <w:lastRenderedPageBreak/>
-        <w:t xml:space="preserve">Tabela </w:t>
-      </w:r>
-      <w:r>
-        <w:rPr>
-          <w:b w:val="0"/>
-          <w:sz w:val="24"/>
-          <w:szCs w:val="24"/>
-          <w:lang w:val="it-IT"/>
-        </w:rPr>
-        <w:t>2 – Questionário de validação</w:t>
+        <w:t>Tabela 2 – Questionário de validação</w:t>
       </w:r>
     </w:p>
     <w:tbl>
       <w:tblPr>
-        <w:tblW w:w="9220" w:type="dxa"/>
+        <w:tblW w:w="8695" w:type="dxa"/>
         <w:tblCellMar>
           <w:left w:w="70" w:type="dxa"/>
           <w:right w:w="70" w:type="dxa"/>
@@ -26385,16 +26174,16 @@
         <w:tblLook w:val="04A0" w:firstRow="1" w:lastRow="0" w:firstColumn="1" w:lastColumn="0" w:noHBand="0" w:noVBand="1"/>
       </w:tblPr>
       <w:tblGrid>
-        <w:gridCol w:w="447"/>
-        <w:gridCol w:w="8773"/>
+        <w:gridCol w:w="421"/>
+        <w:gridCol w:w="8274"/>
       </w:tblGrid>
       <w:tr>
         <w:trPr>
-          <w:trHeight w:val="300"/>
+          <w:trHeight w:val="280"/>
         </w:trPr>
         <w:tc>
           <w:tcPr>
-            <w:tcW w:w="9220" w:type="dxa"/>
+            <w:tcW w:w="8695" w:type="dxa"/>
             <w:gridSpan w:val="2"/>
             <w:tcBorders>
               <w:top w:val="single" w:sz="4" w:space="0" w:color="auto"/>
@@ -26435,11 +26224,11 @@
       </w:tr>
       <w:tr>
         <w:trPr>
-          <w:trHeight w:val="300"/>
+          <w:trHeight w:val="280"/>
         </w:trPr>
         <w:tc>
           <w:tcPr>
-            <w:tcW w:w="447" w:type="dxa"/>
+            <w:tcW w:w="421" w:type="dxa"/>
             <w:tcBorders>
               <w:top w:val="nil"/>
               <w:left w:val="single" w:sz="4" w:space="0" w:color="auto"/>
@@ -26478,7 +26267,7 @@
         </w:tc>
         <w:tc>
           <w:tcPr>
-            <w:tcW w:w="8773" w:type="dxa"/>
+            <w:tcW w:w="8273" w:type="dxa"/>
             <w:tcBorders>
               <w:top w:val="nil"/>
               <w:left w:val="nil"/>
@@ -26518,11 +26307,11 @@
       </w:tr>
       <w:tr>
         <w:trPr>
-          <w:trHeight w:val="300"/>
+          <w:trHeight w:val="280"/>
         </w:trPr>
         <w:tc>
           <w:tcPr>
-            <w:tcW w:w="447" w:type="dxa"/>
+            <w:tcW w:w="421" w:type="dxa"/>
             <w:tcBorders>
               <w:top w:val="nil"/>
               <w:left w:val="single" w:sz="4" w:space="0" w:color="auto"/>
@@ -26565,7 +26354,7 @@
         </w:tc>
         <w:tc>
           <w:tcPr>
-            <w:tcW w:w="8773" w:type="dxa"/>
+            <w:tcW w:w="8273" w:type="dxa"/>
             <w:tcBorders>
               <w:top w:val="nil"/>
               <w:left w:val="nil"/>
@@ -26607,11 +26396,11 @@
       </w:tr>
       <w:tr>
         <w:trPr>
-          <w:trHeight w:val="300"/>
+          <w:trHeight w:val="280"/>
         </w:trPr>
         <w:tc>
           <w:tcPr>
-            <w:tcW w:w="447" w:type="dxa"/>
+            <w:tcW w:w="421" w:type="dxa"/>
             <w:tcBorders>
               <w:top w:val="nil"/>
               <w:left w:val="single" w:sz="4" w:space="0" w:color="auto"/>
@@ -26654,7 +26443,7 @@
         </w:tc>
         <w:tc>
           <w:tcPr>
-            <w:tcW w:w="8773" w:type="dxa"/>
+            <w:tcW w:w="8273" w:type="dxa"/>
             <w:tcBorders>
               <w:top w:val="nil"/>
               <w:left w:val="nil"/>
@@ -26696,11 +26485,11 @@
       </w:tr>
       <w:tr>
         <w:trPr>
-          <w:trHeight w:val="300"/>
+          <w:trHeight w:val="280"/>
         </w:trPr>
         <w:tc>
           <w:tcPr>
-            <w:tcW w:w="447" w:type="dxa"/>
+            <w:tcW w:w="421" w:type="dxa"/>
             <w:tcBorders>
               <w:top w:val="nil"/>
               <w:left w:val="single" w:sz="4" w:space="0" w:color="auto"/>
@@ -26743,7 +26532,7 @@
         </w:tc>
         <w:tc>
           <w:tcPr>
-            <w:tcW w:w="8773" w:type="dxa"/>
+            <w:tcW w:w="8273" w:type="dxa"/>
             <w:tcBorders>
               <w:top w:val="nil"/>
               <w:left w:val="nil"/>
@@ -26813,11 +26602,11 @@
       </w:tr>
       <w:tr>
         <w:trPr>
-          <w:trHeight w:val="300"/>
+          <w:trHeight w:val="280"/>
         </w:trPr>
         <w:tc>
           <w:tcPr>
-            <w:tcW w:w="447" w:type="dxa"/>
+            <w:tcW w:w="421" w:type="dxa"/>
             <w:tcBorders>
               <w:top w:val="nil"/>
               <w:left w:val="single" w:sz="4" w:space="0" w:color="auto"/>
@@ -26860,7 +26649,7 @@
         </w:tc>
         <w:tc>
           <w:tcPr>
-            <w:tcW w:w="8773" w:type="dxa"/>
+            <w:tcW w:w="8273" w:type="dxa"/>
             <w:tcBorders>
               <w:top w:val="nil"/>
               <w:left w:val="nil"/>
@@ -26930,11 +26719,11 @@
       </w:tr>
       <w:tr>
         <w:trPr>
-          <w:trHeight w:val="600"/>
+          <w:trHeight w:val="561"/>
         </w:trPr>
         <w:tc>
           <w:tcPr>
-            <w:tcW w:w="447" w:type="dxa"/>
+            <w:tcW w:w="421" w:type="dxa"/>
             <w:tcBorders>
               <w:top w:val="nil"/>
               <w:left w:val="single" w:sz="4" w:space="0" w:color="auto"/>
@@ -26977,7 +26766,7 @@
         </w:tc>
         <w:tc>
           <w:tcPr>
-            <w:tcW w:w="8773" w:type="dxa"/>
+            <w:tcW w:w="8273" w:type="dxa"/>
             <w:tcBorders>
               <w:top w:val="nil"/>
               <w:left w:val="nil"/>
@@ -27019,11 +26808,11 @@
       </w:tr>
       <w:tr>
         <w:trPr>
-          <w:trHeight w:val="600"/>
+          <w:trHeight w:val="561"/>
         </w:trPr>
         <w:tc>
           <w:tcPr>
-            <w:tcW w:w="447" w:type="dxa"/>
+            <w:tcW w:w="421" w:type="dxa"/>
             <w:tcBorders>
               <w:top w:val="nil"/>
               <w:left w:val="single" w:sz="4" w:space="0" w:color="auto"/>
@@ -27066,7 +26855,7 @@
         </w:tc>
         <w:tc>
           <w:tcPr>
-            <w:tcW w:w="8773" w:type="dxa"/>
+            <w:tcW w:w="8273" w:type="dxa"/>
             <w:tcBorders>
               <w:top w:val="nil"/>
               <w:left w:val="nil"/>
@@ -27108,11 +26897,11 @@
       </w:tr>
       <w:tr>
         <w:trPr>
-          <w:trHeight w:val="300"/>
+          <w:trHeight w:val="280"/>
         </w:trPr>
         <w:tc>
           <w:tcPr>
-            <w:tcW w:w="447" w:type="dxa"/>
+            <w:tcW w:w="421" w:type="dxa"/>
             <w:tcBorders>
               <w:top w:val="nil"/>
               <w:left w:val="single" w:sz="4" w:space="0" w:color="auto"/>
@@ -27155,7 +26944,7 @@
         </w:tc>
         <w:tc>
           <w:tcPr>
-            <w:tcW w:w="8773" w:type="dxa"/>
+            <w:tcW w:w="8273" w:type="dxa"/>
             <w:tcBorders>
               <w:top w:val="nil"/>
               <w:left w:val="nil"/>
@@ -27197,11 +26986,11 @@
       </w:tr>
       <w:tr>
         <w:trPr>
-          <w:trHeight w:val="600"/>
+          <w:trHeight w:val="561"/>
         </w:trPr>
         <w:tc>
           <w:tcPr>
-            <w:tcW w:w="447" w:type="dxa"/>
+            <w:tcW w:w="421" w:type="dxa"/>
             <w:tcBorders>
               <w:top w:val="nil"/>
               <w:left w:val="single" w:sz="4" w:space="0" w:color="auto"/>
@@ -27244,7 +27033,7 @@
         </w:tc>
         <w:tc>
           <w:tcPr>
-            <w:tcW w:w="8773" w:type="dxa"/>
+            <w:tcW w:w="8273" w:type="dxa"/>
             <w:tcBorders>
               <w:top w:val="nil"/>
               <w:left w:val="nil"/>
@@ -27286,11 +27075,11 @@
       </w:tr>
       <w:tr>
         <w:trPr>
-          <w:trHeight w:val="600"/>
+          <w:trHeight w:val="561"/>
         </w:trPr>
         <w:tc>
           <w:tcPr>
-            <w:tcW w:w="447" w:type="dxa"/>
+            <w:tcW w:w="421" w:type="dxa"/>
             <w:tcBorders>
               <w:top w:val="nil"/>
               <w:left w:val="single" w:sz="4" w:space="0" w:color="auto"/>
@@ -27333,7 +27122,7 @@
         </w:tc>
         <w:tc>
           <w:tcPr>
-            <w:tcW w:w="8773" w:type="dxa"/>
+            <w:tcW w:w="8273" w:type="dxa"/>
             <w:tcBorders>
               <w:top w:val="nil"/>
               <w:left w:val="nil"/>
@@ -27375,11 +27164,11 @@
       </w:tr>
       <w:tr>
         <w:trPr>
-          <w:trHeight w:val="300"/>
+          <w:trHeight w:val="280"/>
         </w:trPr>
         <w:tc>
           <w:tcPr>
-            <w:tcW w:w="447" w:type="dxa"/>
+            <w:tcW w:w="421" w:type="dxa"/>
             <w:tcBorders>
               <w:top w:val="nil"/>
               <w:left w:val="single" w:sz="4" w:space="0" w:color="auto"/>
@@ -27422,7 +27211,7 @@
         </w:tc>
         <w:tc>
           <w:tcPr>
-            <w:tcW w:w="8773" w:type="dxa"/>
+            <w:tcW w:w="8273" w:type="dxa"/>
             <w:tcBorders>
               <w:top w:val="nil"/>
               <w:left w:val="nil"/>
@@ -27483,90 +27272,6 @@
         </w:rPr>
         <w:t>Fonte: Autor</w:t>
       </w:r>
-    </w:p>
-    <w:p>
-      <w:pPr>
-        <w:spacing w:line="360" w:lineRule="auto"/>
-        <w:jc w:val="both"/>
-        <w:rPr>
-          <w:b w:val="0"/>
-          <w:sz w:val="24"/>
-          <w:szCs w:val="24"/>
-          <w:lang w:val="it-IT"/>
-        </w:rPr>
-      </w:pPr>
-    </w:p>
-    <w:p>
-      <w:pPr>
-        <w:spacing w:line="360" w:lineRule="auto"/>
-        <w:jc w:val="both"/>
-        <w:rPr>
-          <w:b w:val="0"/>
-          <w:sz w:val="24"/>
-          <w:szCs w:val="24"/>
-          <w:lang w:val="it-IT"/>
-        </w:rPr>
-      </w:pPr>
-    </w:p>
-    <w:p>
-      <w:pPr>
-        <w:spacing w:line="360" w:lineRule="auto"/>
-        <w:jc w:val="both"/>
-        <w:rPr>
-          <w:b w:val="0"/>
-          <w:bCs w:val="0"/>
-          <w:sz w:val="24"/>
-          <w:szCs w:val="24"/>
-          <w:lang w:val="it-IT"/>
-        </w:rPr>
-      </w:pPr>
-    </w:p>
-    <w:p>
-      <w:pPr>
-        <w:spacing w:line="360" w:lineRule="auto"/>
-        <w:jc w:val="both"/>
-        <w:rPr>
-          <w:b w:val="0"/>
-          <w:bCs w:val="0"/>
-          <w:sz w:val="24"/>
-          <w:szCs w:val="24"/>
-          <w:lang w:val="it-IT"/>
-        </w:rPr>
-      </w:pPr>
-      <w:r>
-        <w:rPr>
-          <w:b w:val="0"/>
-          <w:bCs w:val="0"/>
-          <w:sz w:val="24"/>
-          <w:szCs w:val="24"/>
-          <w:lang w:val="it-IT"/>
-        </w:rPr>
-        <w:t>.</w:t>
-      </w:r>
-    </w:p>
-    <w:p>
-      <w:pPr>
-        <w:spacing w:line="360" w:lineRule="auto"/>
-        <w:jc w:val="both"/>
-        <w:rPr>
-          <w:b w:val="0"/>
-          <w:sz w:val="24"/>
-          <w:szCs w:val="24"/>
-          <w:lang w:val="it-IT"/>
-        </w:rPr>
-      </w:pPr>
-    </w:p>
-    <w:p>
-      <w:pPr>
-        <w:spacing w:line="360" w:lineRule="auto"/>
-        <w:jc w:val="both"/>
-        <w:rPr>
-          <w:b w:val="0"/>
-          <w:sz w:val="24"/>
-          <w:szCs w:val="24"/>
-          <w:lang w:val="it-IT"/>
-        </w:rPr>
-      </w:pPr>
     </w:p>
     <w:p>
       <w:pPr>

</xml_diff>

<commit_message>
Finalizar seção de referência e deixar o texto coerente com a mesma
</commit_message>
<xml_diff>
--- a/Utilização de Behaviour-Driven Development para apoio à Gestão das Comunicações.docx
+++ b/Utilização de Behaviour-Driven Development para apoio à Gestão das Comunicações.docx
@@ -4251,7 +4251,6 @@
     </w:p>
     <w:p>
       <w:pPr>
-        <w:spacing w:line="360" w:lineRule="auto"/>
         <w:rPr>
           <w:b w:val="0"/>
           <w:sz w:val="24"/>
@@ -8294,7 +8293,43 @@
           <w:sz w:val="24"/>
           <w:szCs w:val="24"/>
         </w:rPr>
-        <w:t xml:space="preserve"> (BROOKS, 1975)</w:t>
+        <w:t xml:space="preserve"> (BROOKS</w:t>
+      </w:r>
+      <w:r>
+        <w:rPr>
+          <w:b w:val="0"/>
+          <w:bCs w:val="0"/>
+          <w:sz w:val="24"/>
+          <w:szCs w:val="24"/>
+        </w:rPr>
+        <w:t xml:space="preserve"> JR</w:t>
+      </w:r>
+      <w:r>
+        <w:rPr>
+          <w:b w:val="0"/>
+          <w:bCs w:val="0"/>
+          <w:sz w:val="24"/>
+          <w:szCs w:val="24"/>
+        </w:rPr>
+        <w:t>, 19</w:t>
+      </w:r>
+      <w:r>
+        <w:rPr>
+          <w:b w:val="0"/>
+          <w:bCs w:val="0"/>
+          <w:sz w:val="24"/>
+          <w:szCs w:val="24"/>
+        </w:rPr>
+        <w:t>9</w:t>
+      </w:r>
+      <w:r>
+        <w:rPr>
+          <w:b w:val="0"/>
+          <w:bCs w:val="0"/>
+          <w:sz w:val="24"/>
+          <w:szCs w:val="24"/>
+        </w:rPr>
+        <w:t>5)</w:t>
       </w:r>
       <w:r>
         <w:rPr>
@@ -26996,7 +27031,20 @@
                 <w:szCs w:val="22"/>
                 <w:lang w:eastAsia="pt-BR"/>
               </w:rPr>
-              <w:t>A finalização do projeto foi bem-sucedida (considerando prazo e cumprimento de escopo?)</w:t>
+              <w:t>A finalização do projeto foi bem-sucedida (considerando prazo e cumprimento de escopo)</w:t>
+            </w:r>
+            <w:r>
+              <w:rPr>
+                <w:rFonts w:ascii="Calibri" w:hAnsi="Calibri" w:cs="Calibri"/>
+                <w:b w:val="0"/>
+                <w:bCs w:val="0"/>
+                <w:color w:val="000000"/>
+                <w:kern w:val="0"/>
+                <w:sz w:val="22"/>
+                <w:szCs w:val="22"/>
+                <w:lang w:eastAsia="pt-BR"/>
+              </w:rPr>
+              <w:t>?</w:t>
             </w:r>
           </w:p>
         </w:tc>
@@ -28929,6 +28977,90 @@
           <w:sz w:val="24"/>
           <w:szCs w:val="24"/>
         </w:rPr>
+        <w:t>BROOKS JR</w:t>
+      </w:r>
+      <w:r>
+        <w:rPr>
+          <w:b w:val="0"/>
+          <w:bCs w:val="0"/>
+          <w:spacing w:val="-3"/>
+          <w:sz w:val="24"/>
+          <w:szCs w:val="24"/>
+        </w:rPr>
+        <w:t xml:space="preserve">, Frederick P. </w:t>
+      </w:r>
+      <w:r>
+        <w:rPr>
+          <w:b w:val="0"/>
+          <w:bCs w:val="0"/>
+          <w:spacing w:val="-3"/>
+          <w:sz w:val="24"/>
+          <w:szCs w:val="24"/>
+        </w:rPr>
+        <w:t>O Mítico Homem-Mês</w:t>
+      </w:r>
+      <w:r>
+        <w:rPr>
+          <w:b w:val="0"/>
+          <w:bCs w:val="0"/>
+          <w:spacing w:val="-3"/>
+          <w:sz w:val="24"/>
+          <w:szCs w:val="24"/>
+        </w:rPr>
+        <w:t xml:space="preserve"> (</w:t>
+      </w:r>
+      <w:r>
+        <w:rPr>
+          <w:b w:val="0"/>
+          <w:bCs w:val="0"/>
+          <w:spacing w:val="-3"/>
+          <w:sz w:val="24"/>
+          <w:szCs w:val="24"/>
+        </w:rPr>
+        <w:t>Edição de 20º Aniversário</w:t>
+      </w:r>
+      <w:r>
+        <w:rPr>
+          <w:b w:val="0"/>
+          <w:bCs w:val="0"/>
+          <w:spacing w:val="-3"/>
+          <w:sz w:val="24"/>
+          <w:szCs w:val="24"/>
+        </w:rPr>
+        <w:t>). 1995.</w:t>
+      </w:r>
+    </w:p>
+    <w:p>
+      <w:pPr>
+        <w:spacing w:line="360" w:lineRule="auto"/>
+        <w:jc w:val="both"/>
+        <w:rPr>
+          <w:b w:val="0"/>
+          <w:bCs w:val="0"/>
+          <w:spacing w:val="-3"/>
+          <w:sz w:val="24"/>
+          <w:szCs w:val="24"/>
+        </w:rPr>
+      </w:pPr>
+    </w:p>
+    <w:p>
+      <w:pPr>
+        <w:spacing w:line="360" w:lineRule="auto"/>
+        <w:jc w:val="both"/>
+        <w:rPr>
+          <w:b w:val="0"/>
+          <w:bCs w:val="0"/>
+          <w:spacing w:val="-3"/>
+          <w:sz w:val="24"/>
+          <w:szCs w:val="24"/>
+        </w:rPr>
+      </w:pPr>
+      <w:r>
+        <w:rPr>
+          <w:spacing w:val="-3"/>
+          <w:sz w:val="24"/>
+          <w:szCs w:val="24"/>
+        </w:rPr>
         <w:t>COHN, Mike.</w:t>
       </w:r>
       <w:r>
@@ -29571,16 +29703,7 @@
           <w:sz w:val="24"/>
           <w:szCs w:val="24"/>
         </w:rPr>
-        <w:t xml:space="preserve">. Disponível em: </w:t>
-      </w:r>
-      <w:r>
-        <w:rPr>
-          <w:b w:val="0"/>
-          <w:bCs w:val="0"/>
-          <w:sz w:val="24"/>
-          <w:szCs w:val="24"/>
-        </w:rPr>
-        <w:t xml:space="preserve">&lt; </w:t>
+        <w:t xml:space="preserve">. Disponível em: &lt; </w:t>
       </w:r>
       <w:hyperlink r:id="rId27" w:history="1">
         <w:r>
@@ -29603,7 +29726,70 @@
           <w:sz w:val="24"/>
           <w:szCs w:val="24"/>
         </w:rPr>
-        <w:t>&gt;</w:t>
+        <w:t>&gt;.</w:t>
+      </w:r>
+      <w:r>
+        <w:rPr>
+          <w:b w:val="0"/>
+          <w:bCs w:val="0"/>
+          <w:sz w:val="24"/>
+          <w:szCs w:val="24"/>
+        </w:rPr>
+        <w:t xml:space="preserve"> 2017.</w:t>
+      </w:r>
+      <w:r>
+        <w:rPr>
+          <w:b w:val="0"/>
+          <w:bCs w:val="0"/>
+          <w:sz w:val="24"/>
+          <w:szCs w:val="24"/>
+        </w:rPr>
+        <w:t xml:space="preserve"> Acesso em </w:t>
+      </w:r>
+      <w:r>
+        <w:rPr>
+          <w:b w:val="0"/>
+          <w:bCs w:val="0"/>
+          <w:sz w:val="24"/>
+          <w:szCs w:val="24"/>
+        </w:rPr>
+        <w:t>28</w:t>
+      </w:r>
+      <w:r>
+        <w:rPr>
+          <w:b w:val="0"/>
+          <w:bCs w:val="0"/>
+          <w:sz w:val="24"/>
+          <w:szCs w:val="24"/>
+        </w:rPr>
+        <w:t xml:space="preserve"> </w:t>
+      </w:r>
+      <w:r>
+        <w:rPr>
+          <w:b w:val="0"/>
+          <w:bCs w:val="0"/>
+          <w:sz w:val="24"/>
+          <w:szCs w:val="24"/>
+        </w:rPr>
+        <w:t xml:space="preserve">de </w:t>
+      </w:r>
+      <w:r>
+        <w:rPr>
+          <w:b w:val="0"/>
+          <w:bCs w:val="0"/>
+          <w:sz w:val="24"/>
+          <w:szCs w:val="24"/>
+        </w:rPr>
+        <w:t>out</w:t>
+      </w:r>
+      <w:r>
+        <w:rPr>
+          <w:b w:val="0"/>
+          <w:bCs w:val="0"/>
+          <w:sz w:val="24"/>
+          <w:szCs w:val="24"/>
+        </w:rPr>
+        <w:t>ubro de 2020</w:t>
       </w:r>
       <w:r>
         <w:rPr>
@@ -29614,130 +29800,102 @@
         </w:rPr>
         <w:t>.</w:t>
       </w:r>
-      <w:r>
-        <w:rPr>
-          <w:b w:val="0"/>
-          <w:bCs w:val="0"/>
-          <w:sz w:val="24"/>
-          <w:szCs w:val="24"/>
-        </w:rPr>
-        <w:t xml:space="preserve"> 2017.</w:t>
-      </w:r>
-      <w:r>
-        <w:rPr>
-          <w:b w:val="0"/>
-          <w:bCs w:val="0"/>
-          <w:sz w:val="24"/>
-          <w:szCs w:val="24"/>
-        </w:rPr>
-        <w:t xml:space="preserve"> Acesso em </w:t>
-      </w:r>
-      <w:r>
-        <w:rPr>
-          <w:b w:val="0"/>
-          <w:bCs w:val="0"/>
-          <w:sz w:val="24"/>
-          <w:szCs w:val="24"/>
-        </w:rPr>
-        <w:t>28</w:t>
-      </w:r>
-      <w:r>
-        <w:rPr>
-          <w:b w:val="0"/>
-          <w:bCs w:val="0"/>
+    </w:p>
+    <w:p>
+      <w:pPr>
+        <w:spacing w:line="360" w:lineRule="auto"/>
+        <w:jc w:val="both"/>
+        <w:rPr>
+          <w:b w:val="0"/>
+          <w:bCs w:val="0"/>
+          <w:spacing w:val="-3"/>
+          <w:sz w:val="24"/>
+          <w:szCs w:val="24"/>
+        </w:rPr>
+      </w:pPr>
+    </w:p>
+    <w:p>
+      <w:pPr>
+        <w:spacing w:line="360" w:lineRule="auto"/>
+        <w:jc w:val="both"/>
+        <w:rPr>
+          <w:b w:val="0"/>
+          <w:bCs w:val="0"/>
+          <w:spacing w:val="-3"/>
+          <w:sz w:val="24"/>
+          <w:szCs w:val="24"/>
+        </w:rPr>
+      </w:pPr>
+      <w:r>
+        <w:rPr>
+          <w:spacing w:val="-3"/>
+          <w:sz w:val="24"/>
+          <w:szCs w:val="24"/>
+        </w:rPr>
+        <w:t xml:space="preserve">HÄSER, </w:t>
+      </w:r>
+      <w:proofErr w:type="spellStart"/>
+      <w:r>
+        <w:rPr>
+          <w:spacing w:val="-3"/>
+          <w:sz w:val="24"/>
+          <w:szCs w:val="24"/>
+        </w:rPr>
+        <w:t>Florian</w:t>
+      </w:r>
+      <w:proofErr w:type="spellEnd"/>
+      <w:r>
+        <w:rPr>
+          <w:spacing w:val="-3"/>
+          <w:sz w:val="24"/>
+          <w:szCs w:val="24"/>
+        </w:rPr>
+        <w:t>; FELDERER, Michael; BREU, Ruth.</w:t>
+      </w:r>
+      <w:r>
+        <w:rPr>
+          <w:b w:val="0"/>
+          <w:bCs w:val="0"/>
+          <w:spacing w:val="-3"/>
           <w:sz w:val="24"/>
           <w:szCs w:val="24"/>
         </w:rPr>
         <w:t xml:space="preserve"> </w:t>
       </w:r>
-      <w:r>
-        <w:rPr>
-          <w:b w:val="0"/>
-          <w:bCs w:val="0"/>
-          <w:sz w:val="24"/>
-          <w:szCs w:val="24"/>
-        </w:rPr>
-        <w:t xml:space="preserve">de </w:t>
-      </w:r>
-      <w:r>
-        <w:rPr>
-          <w:b w:val="0"/>
-          <w:bCs w:val="0"/>
-          <w:sz w:val="24"/>
-          <w:szCs w:val="24"/>
-        </w:rPr>
-        <w:t>out</w:t>
-      </w:r>
-      <w:r>
-        <w:rPr>
-          <w:b w:val="0"/>
-          <w:bCs w:val="0"/>
-          <w:sz w:val="24"/>
-          <w:szCs w:val="24"/>
-        </w:rPr>
-        <w:t>ubro de 2020</w:t>
-      </w:r>
-      <w:r>
-        <w:rPr>
-          <w:b w:val="0"/>
-          <w:bCs w:val="0"/>
-          <w:sz w:val="24"/>
-          <w:szCs w:val="24"/>
-        </w:rPr>
-        <w:t>.</w:t>
-      </w:r>
-    </w:p>
-    <w:p>
-      <w:pPr>
-        <w:spacing w:line="360" w:lineRule="auto"/>
-        <w:jc w:val="both"/>
-        <w:rPr>
-          <w:b w:val="0"/>
-          <w:bCs w:val="0"/>
-          <w:spacing w:val="-3"/>
-          <w:sz w:val="24"/>
-          <w:szCs w:val="24"/>
-        </w:rPr>
-      </w:pPr>
-    </w:p>
-    <w:p>
-      <w:pPr>
-        <w:spacing w:line="360" w:lineRule="auto"/>
-        <w:jc w:val="both"/>
-        <w:rPr>
-          <w:b w:val="0"/>
-          <w:bCs w:val="0"/>
-          <w:spacing w:val="-3"/>
-          <w:sz w:val="24"/>
-          <w:szCs w:val="24"/>
-        </w:rPr>
-      </w:pPr>
-      <w:r>
-        <w:rPr>
-          <w:spacing w:val="-3"/>
-          <w:sz w:val="24"/>
-          <w:szCs w:val="24"/>
-        </w:rPr>
-        <w:t xml:space="preserve">HÄSER, </w:t>
-      </w:r>
       <w:proofErr w:type="spellStart"/>
       <w:r>
         <w:rPr>
-          <w:spacing w:val="-3"/>
-          <w:sz w:val="24"/>
-          <w:szCs w:val="24"/>
-        </w:rPr>
-        <w:t>Florian</w:t>
+          <w:b w:val="0"/>
+          <w:bCs w:val="0"/>
+          <w:spacing w:val="-3"/>
+          <w:sz w:val="24"/>
+          <w:szCs w:val="24"/>
+        </w:rPr>
+        <w:t>Is</w:t>
       </w:r>
       <w:proofErr w:type="spellEnd"/>
       <w:r>
         <w:rPr>
-          <w:spacing w:val="-3"/>
-          <w:sz w:val="24"/>
-          <w:szCs w:val="24"/>
-        </w:rPr>
-        <w:t>; FELDERER, Michael; BREU, Ruth.</w:t>
-      </w:r>
+          <w:b w:val="0"/>
+          <w:bCs w:val="0"/>
+          <w:spacing w:val="-3"/>
+          <w:sz w:val="24"/>
+          <w:szCs w:val="24"/>
+        </w:rPr>
+        <w:t xml:space="preserve"> business </w:t>
+      </w:r>
+      <w:proofErr w:type="spellStart"/>
+      <w:r>
+        <w:rPr>
+          <w:b w:val="0"/>
+          <w:bCs w:val="0"/>
+          <w:spacing w:val="-3"/>
+          <w:sz w:val="24"/>
+          <w:szCs w:val="24"/>
+        </w:rPr>
+        <w:t>domain</w:t>
+      </w:r>
+      <w:proofErr w:type="spellEnd"/>
       <w:r>
         <w:rPr>
           <w:b w:val="0"/>
@@ -29757,7 +29915,7 @@
           <w:sz w:val="24"/>
           <w:szCs w:val="24"/>
         </w:rPr>
-        <w:t>Is</w:t>
+        <w:t>language</w:t>
       </w:r>
       <w:proofErr w:type="spellEnd"/>
       <w:r>
@@ -29768,7 +29926,7 @@
           <w:sz w:val="24"/>
           <w:szCs w:val="24"/>
         </w:rPr>
-        <w:t xml:space="preserve"> business </w:t>
+        <w:t xml:space="preserve"> </w:t>
       </w:r>
       <w:proofErr w:type="spellStart"/>
       <w:r>
@@ -29779,7 +29937,7 @@
           <w:sz w:val="24"/>
           <w:szCs w:val="24"/>
         </w:rPr>
-        <w:t>domain</w:t>
+        <w:t>support</w:t>
       </w:r>
       <w:proofErr w:type="spellEnd"/>
       <w:r>
@@ -29790,6 +29948,28 @@
           <w:sz w:val="24"/>
           <w:szCs w:val="24"/>
         </w:rPr>
+        <w:t xml:space="preserve"> beneficial for </w:t>
+      </w:r>
+      <w:proofErr w:type="spellStart"/>
+      <w:r>
+        <w:rPr>
+          <w:b w:val="0"/>
+          <w:bCs w:val="0"/>
+          <w:spacing w:val="-3"/>
+          <w:sz w:val="24"/>
+          <w:szCs w:val="24"/>
+        </w:rPr>
+        <w:t>creating</w:t>
+      </w:r>
+      <w:proofErr w:type="spellEnd"/>
+      <w:r>
+        <w:rPr>
+          <w:b w:val="0"/>
+          <w:bCs w:val="0"/>
+          <w:spacing w:val="-3"/>
+          <w:sz w:val="24"/>
+          <w:szCs w:val="24"/>
+        </w:rPr>
         <w:t xml:space="preserve"> </w:t>
       </w:r>
       <w:proofErr w:type="spellStart"/>
@@ -29801,7 +29981,7 @@
           <w:sz w:val="24"/>
           <w:szCs w:val="24"/>
         </w:rPr>
-        <w:t>language</w:t>
+        <w:t>test</w:t>
       </w:r>
       <w:proofErr w:type="spellEnd"/>
       <w:r>
@@ -29812,6 +29992,50 @@
           <w:sz w:val="24"/>
           <w:szCs w:val="24"/>
         </w:rPr>
+        <w:t xml:space="preserve"> case </w:t>
+      </w:r>
+      <w:proofErr w:type="spellStart"/>
+      <w:r>
+        <w:rPr>
+          <w:b w:val="0"/>
+          <w:bCs w:val="0"/>
+          <w:spacing w:val="-3"/>
+          <w:sz w:val="24"/>
+          <w:szCs w:val="24"/>
+        </w:rPr>
+        <w:t>specifications</w:t>
+      </w:r>
+      <w:proofErr w:type="spellEnd"/>
+      <w:r>
+        <w:rPr>
+          <w:b w:val="0"/>
+          <w:bCs w:val="0"/>
+          <w:spacing w:val="-3"/>
+          <w:sz w:val="24"/>
+          <w:szCs w:val="24"/>
+        </w:rPr>
+        <w:t xml:space="preserve">: A </w:t>
+      </w:r>
+      <w:proofErr w:type="spellStart"/>
+      <w:r>
+        <w:rPr>
+          <w:b w:val="0"/>
+          <w:bCs w:val="0"/>
+          <w:spacing w:val="-3"/>
+          <w:sz w:val="24"/>
+          <w:szCs w:val="24"/>
+        </w:rPr>
+        <w:t>controlled</w:t>
+      </w:r>
+      <w:proofErr w:type="spellEnd"/>
+      <w:r>
+        <w:rPr>
+          <w:b w:val="0"/>
+          <w:bCs w:val="0"/>
+          <w:spacing w:val="-3"/>
+          <w:sz w:val="24"/>
+          <w:szCs w:val="24"/>
+        </w:rPr>
         <w:t xml:space="preserve"> </w:t>
       </w:r>
       <w:proofErr w:type="spellStart"/>
@@ -29823,7 +30047,7 @@
           <w:sz w:val="24"/>
           <w:szCs w:val="24"/>
         </w:rPr>
-        <w:t>support</w:t>
+        <w:t>experiment</w:t>
       </w:r>
       <w:proofErr w:type="spellEnd"/>
       <w:r>
@@ -29834,7 +30058,7 @@
           <w:sz w:val="24"/>
           <w:szCs w:val="24"/>
         </w:rPr>
-        <w:t xml:space="preserve"> beneficial for </w:t>
+        <w:t xml:space="preserve">. </w:t>
       </w:r>
       <w:proofErr w:type="spellStart"/>
       <w:r>
@@ -29845,7 +30069,7 @@
           <w:sz w:val="24"/>
           <w:szCs w:val="24"/>
         </w:rPr>
-        <w:t>creating</w:t>
+        <w:t>Information</w:t>
       </w:r>
       <w:proofErr w:type="spellEnd"/>
       <w:r>
@@ -29867,7 +30091,7 @@
           <w:sz w:val="24"/>
           <w:szCs w:val="24"/>
         </w:rPr>
-        <w:t>test</w:t>
+        <w:t>and</w:t>
       </w:r>
       <w:proofErr w:type="spellEnd"/>
       <w:r>
@@ -29878,7 +30102,7 @@
           <w:sz w:val="24"/>
           <w:szCs w:val="24"/>
         </w:rPr>
-        <w:t xml:space="preserve"> case </w:t>
+        <w:t xml:space="preserve"> software </w:t>
       </w:r>
       <w:proofErr w:type="spellStart"/>
       <w:r>
@@ -29889,7 +30113,7 @@
           <w:sz w:val="24"/>
           <w:szCs w:val="24"/>
         </w:rPr>
-        <w:t>specifications</w:t>
+        <w:t>technology</w:t>
       </w:r>
       <w:proofErr w:type="spellEnd"/>
       <w:r>
@@ -29900,116 +30124,6 @@
           <w:sz w:val="24"/>
           <w:szCs w:val="24"/>
         </w:rPr>
-        <w:t xml:space="preserve">: A </w:t>
-      </w:r>
-      <w:proofErr w:type="spellStart"/>
-      <w:r>
-        <w:rPr>
-          <w:b w:val="0"/>
-          <w:bCs w:val="0"/>
-          <w:spacing w:val="-3"/>
-          <w:sz w:val="24"/>
-          <w:szCs w:val="24"/>
-        </w:rPr>
-        <w:t>controlled</w:t>
-      </w:r>
-      <w:proofErr w:type="spellEnd"/>
-      <w:r>
-        <w:rPr>
-          <w:b w:val="0"/>
-          <w:bCs w:val="0"/>
-          <w:spacing w:val="-3"/>
-          <w:sz w:val="24"/>
-          <w:szCs w:val="24"/>
-        </w:rPr>
-        <w:t xml:space="preserve"> </w:t>
-      </w:r>
-      <w:proofErr w:type="spellStart"/>
-      <w:r>
-        <w:rPr>
-          <w:b w:val="0"/>
-          <w:bCs w:val="0"/>
-          <w:spacing w:val="-3"/>
-          <w:sz w:val="24"/>
-          <w:szCs w:val="24"/>
-        </w:rPr>
-        <w:t>experiment</w:t>
-      </w:r>
-      <w:proofErr w:type="spellEnd"/>
-      <w:r>
-        <w:rPr>
-          <w:b w:val="0"/>
-          <w:bCs w:val="0"/>
-          <w:spacing w:val="-3"/>
-          <w:sz w:val="24"/>
-          <w:szCs w:val="24"/>
-        </w:rPr>
-        <w:t xml:space="preserve">. </w:t>
-      </w:r>
-      <w:proofErr w:type="spellStart"/>
-      <w:r>
-        <w:rPr>
-          <w:b w:val="0"/>
-          <w:bCs w:val="0"/>
-          <w:spacing w:val="-3"/>
-          <w:sz w:val="24"/>
-          <w:szCs w:val="24"/>
-        </w:rPr>
-        <w:t>Information</w:t>
-      </w:r>
-      <w:proofErr w:type="spellEnd"/>
-      <w:r>
-        <w:rPr>
-          <w:b w:val="0"/>
-          <w:bCs w:val="0"/>
-          <w:spacing w:val="-3"/>
-          <w:sz w:val="24"/>
-          <w:szCs w:val="24"/>
-        </w:rPr>
-        <w:t xml:space="preserve"> </w:t>
-      </w:r>
-      <w:proofErr w:type="spellStart"/>
-      <w:r>
-        <w:rPr>
-          <w:b w:val="0"/>
-          <w:bCs w:val="0"/>
-          <w:spacing w:val="-3"/>
-          <w:sz w:val="24"/>
-          <w:szCs w:val="24"/>
-        </w:rPr>
-        <w:t>and</w:t>
-      </w:r>
-      <w:proofErr w:type="spellEnd"/>
-      <w:r>
-        <w:rPr>
-          <w:b w:val="0"/>
-          <w:bCs w:val="0"/>
-          <w:spacing w:val="-3"/>
-          <w:sz w:val="24"/>
-          <w:szCs w:val="24"/>
-        </w:rPr>
-        <w:t xml:space="preserve"> software </w:t>
-      </w:r>
-      <w:proofErr w:type="spellStart"/>
-      <w:r>
-        <w:rPr>
-          <w:b w:val="0"/>
-          <w:bCs w:val="0"/>
-          <w:spacing w:val="-3"/>
-          <w:sz w:val="24"/>
-          <w:szCs w:val="24"/>
-        </w:rPr>
-        <w:t>technology</w:t>
-      </w:r>
-      <w:proofErr w:type="spellEnd"/>
-      <w:r>
-        <w:rPr>
-          <w:b w:val="0"/>
-          <w:bCs w:val="0"/>
-          <w:spacing w:val="-3"/>
-          <w:sz w:val="24"/>
-          <w:szCs w:val="24"/>
-        </w:rPr>
         <w:t>, v. 79, p. 52-62, 2016.</w:t>
       </w:r>
     </w:p>
@@ -30044,7 +30158,6 @@
           <w:sz w:val="24"/>
           <w:szCs w:val="24"/>
         </w:rPr>
-        <w:lastRenderedPageBreak/>
         <w:t xml:space="preserve">HELLESØY, </w:t>
       </w:r>
       <w:proofErr w:type="spellStart"/>
@@ -31747,7 +31860,6 @@
           <w:sz w:val="24"/>
           <w:szCs w:val="24"/>
         </w:rPr>
-        <w:lastRenderedPageBreak/>
         <w:t>OLIVEIRA, Gabriel; MARCZAK, Sabrina.</w:t>
       </w:r>
       <w:r>
@@ -32166,7 +32278,15 @@
           <w:sz w:val="24"/>
           <w:szCs w:val="24"/>
         </w:rPr>
-        <w:t>Olivério, Gabriel</w:t>
+        <w:t>OLIVÉRIO</w:t>
+      </w:r>
+      <w:r>
+        <w:rPr>
+          <w:spacing w:val="-3"/>
+          <w:sz w:val="24"/>
+          <w:szCs w:val="24"/>
+        </w:rPr>
+        <w:t>, Gabriel</w:t>
       </w:r>
       <w:r>
         <w:rPr>
@@ -32184,27 +32304,7 @@
           <w:sz w:val="24"/>
           <w:szCs w:val="24"/>
         </w:rPr>
-        <w:t xml:space="preserve">Introduzindo o BDD. </w:t>
-      </w:r>
-      <w:r>
-        <w:rPr>
-          <w:b w:val="0"/>
-          <w:bCs w:val="0"/>
-          <w:spacing w:val="-3"/>
-          <w:sz w:val="24"/>
-          <w:szCs w:val="24"/>
-        </w:rPr>
-        <w:t xml:space="preserve">2016. </w:t>
-      </w:r>
-      <w:r>
-        <w:rPr>
-          <w:b w:val="0"/>
-          <w:bCs w:val="0"/>
-          <w:spacing w:val="-3"/>
-          <w:sz w:val="24"/>
-          <w:szCs w:val="24"/>
-        </w:rPr>
-        <w:t>Disponível em:</w:t>
+        <w:t>Introduzindo o BDD. Disponível em:</w:t>
       </w:r>
       <w:r>
         <w:rPr>
@@ -32255,6 +32355,26 @@
           <w:szCs w:val="24"/>
         </w:rPr>
         <w:t xml:space="preserve">. </w:t>
+      </w:r>
+      <w:r>
+        <w:rPr>
+          <w:b w:val="0"/>
+          <w:bCs w:val="0"/>
+          <w:spacing w:val="-3"/>
+          <w:sz w:val="24"/>
+          <w:szCs w:val="24"/>
+        </w:rPr>
+        <w:t>2016.</w:t>
+      </w:r>
+      <w:r>
+        <w:rPr>
+          <w:b w:val="0"/>
+          <w:bCs w:val="0"/>
+          <w:spacing w:val="-3"/>
+          <w:sz w:val="24"/>
+          <w:szCs w:val="24"/>
+        </w:rPr>
+        <w:t xml:space="preserve"> </w:t>
       </w:r>
       <w:r>
         <w:rPr>
@@ -32542,6 +32662,490 @@
           <w:sz w:val="24"/>
           <w:szCs w:val="24"/>
         </w:rPr>
+        <w:t>PMI.</w:t>
+      </w:r>
+      <w:r>
+        <w:rPr>
+          <w:b w:val="0"/>
+          <w:bCs w:val="0"/>
+          <w:spacing w:val="-3"/>
+          <w:sz w:val="24"/>
+          <w:szCs w:val="24"/>
+        </w:rPr>
+        <w:t xml:space="preserve"> Guia PMBOK® - 6ª Edição. </w:t>
+      </w:r>
+      <w:r>
+        <w:rPr>
+          <w:b w:val="0"/>
+          <w:bCs w:val="0"/>
+          <w:spacing w:val="-3"/>
+          <w:sz w:val="24"/>
+          <w:szCs w:val="24"/>
+        </w:rPr>
+        <w:t xml:space="preserve">Project Management </w:t>
+      </w:r>
+      <w:proofErr w:type="spellStart"/>
+      <w:r>
+        <w:rPr>
+          <w:b w:val="0"/>
+          <w:bCs w:val="0"/>
+          <w:spacing w:val="-3"/>
+          <w:sz w:val="24"/>
+          <w:szCs w:val="24"/>
+        </w:rPr>
+        <w:t>Institute</w:t>
+      </w:r>
+      <w:proofErr w:type="spellEnd"/>
+      <w:r>
+        <w:rPr>
+          <w:b w:val="0"/>
+          <w:bCs w:val="0"/>
+          <w:spacing w:val="-3"/>
+          <w:sz w:val="24"/>
+          <w:szCs w:val="24"/>
+        </w:rPr>
+        <w:t>, Inc.</w:t>
+      </w:r>
+      <w:r>
+        <w:rPr>
+          <w:b w:val="0"/>
+          <w:bCs w:val="0"/>
+          <w:spacing w:val="-3"/>
+          <w:sz w:val="24"/>
+          <w:szCs w:val="24"/>
+        </w:rPr>
+        <w:t>, 2017</w:t>
+      </w:r>
+      <w:r>
+        <w:rPr>
+          <w:b w:val="0"/>
+          <w:bCs w:val="0"/>
+          <w:spacing w:val="-3"/>
+          <w:sz w:val="24"/>
+          <w:szCs w:val="24"/>
+        </w:rPr>
+        <w:t>.</w:t>
+      </w:r>
+    </w:p>
+    <w:p>
+      <w:pPr>
+        <w:shd w:val="clear" w:color="auto" w:fill="FFFFFF"/>
+        <w:spacing w:line="360" w:lineRule="auto"/>
+        <w:jc w:val="both"/>
+        <w:textAlignment w:val="baseline"/>
+        <w:rPr>
+          <w:b w:val="0"/>
+          <w:bCs w:val="0"/>
+          <w:spacing w:val="-3"/>
+          <w:sz w:val="24"/>
+          <w:szCs w:val="24"/>
+        </w:rPr>
+      </w:pPr>
+    </w:p>
+    <w:p>
+      <w:pPr>
+        <w:shd w:val="clear" w:color="auto" w:fill="FFFFFF"/>
+        <w:spacing w:line="360" w:lineRule="auto"/>
+        <w:jc w:val="both"/>
+        <w:textAlignment w:val="baseline"/>
+        <w:rPr>
+          <w:b w:val="0"/>
+          <w:bCs w:val="0"/>
+          <w:spacing w:val="-3"/>
+          <w:sz w:val="24"/>
+          <w:szCs w:val="24"/>
+        </w:rPr>
+      </w:pPr>
+      <w:r>
+        <w:rPr>
+          <w:spacing w:val="-3"/>
+          <w:sz w:val="24"/>
+          <w:szCs w:val="24"/>
+        </w:rPr>
+        <w:t>PMI.</w:t>
+      </w:r>
+      <w:r>
+        <w:rPr>
+          <w:b w:val="0"/>
+          <w:bCs w:val="0"/>
+          <w:spacing w:val="-3"/>
+          <w:sz w:val="24"/>
+          <w:szCs w:val="24"/>
+        </w:rPr>
+        <w:t xml:space="preserve"> More </w:t>
+      </w:r>
+      <w:proofErr w:type="spellStart"/>
+      <w:r>
+        <w:rPr>
+          <w:b w:val="0"/>
+          <w:bCs w:val="0"/>
+          <w:spacing w:val="-3"/>
+          <w:sz w:val="24"/>
+          <w:szCs w:val="24"/>
+        </w:rPr>
+        <w:t>T</w:t>
+      </w:r>
+      <w:r>
+        <w:rPr>
+          <w:b w:val="0"/>
+          <w:bCs w:val="0"/>
+          <w:spacing w:val="-3"/>
+          <w:sz w:val="24"/>
+          <w:szCs w:val="24"/>
+        </w:rPr>
+        <w:t>han</w:t>
+      </w:r>
+      <w:proofErr w:type="spellEnd"/>
+      <w:r>
+        <w:rPr>
+          <w:b w:val="0"/>
+          <w:bCs w:val="0"/>
+          <w:spacing w:val="-3"/>
+          <w:sz w:val="24"/>
+          <w:szCs w:val="24"/>
+        </w:rPr>
+        <w:t xml:space="preserve"> </w:t>
+      </w:r>
+      <w:proofErr w:type="spellStart"/>
+      <w:r>
+        <w:rPr>
+          <w:b w:val="0"/>
+          <w:bCs w:val="0"/>
+          <w:spacing w:val="-3"/>
+          <w:sz w:val="24"/>
+          <w:szCs w:val="24"/>
+        </w:rPr>
+        <w:t>H</w:t>
+      </w:r>
+      <w:r>
+        <w:rPr>
+          <w:b w:val="0"/>
+          <w:bCs w:val="0"/>
+          <w:spacing w:val="-3"/>
+          <w:sz w:val="24"/>
+          <w:szCs w:val="24"/>
+        </w:rPr>
+        <w:t>alf</w:t>
+      </w:r>
+      <w:proofErr w:type="spellEnd"/>
+      <w:r>
+        <w:rPr>
+          <w:b w:val="0"/>
+          <w:bCs w:val="0"/>
+          <w:spacing w:val="-3"/>
+          <w:sz w:val="24"/>
+          <w:szCs w:val="24"/>
+        </w:rPr>
+        <w:t xml:space="preserve"> </w:t>
+      </w:r>
+      <w:proofErr w:type="spellStart"/>
+      <w:r>
+        <w:rPr>
+          <w:b w:val="0"/>
+          <w:bCs w:val="0"/>
+          <w:spacing w:val="-3"/>
+          <w:sz w:val="24"/>
+          <w:szCs w:val="24"/>
+        </w:rPr>
+        <w:t>of</w:t>
+      </w:r>
+      <w:proofErr w:type="spellEnd"/>
+      <w:r>
+        <w:rPr>
+          <w:b w:val="0"/>
+          <w:bCs w:val="0"/>
+          <w:spacing w:val="-3"/>
+          <w:sz w:val="24"/>
+          <w:szCs w:val="24"/>
+        </w:rPr>
+        <w:t xml:space="preserve"> </w:t>
+      </w:r>
+      <w:proofErr w:type="spellStart"/>
+      <w:r>
+        <w:rPr>
+          <w:b w:val="0"/>
+          <w:bCs w:val="0"/>
+          <w:spacing w:val="-3"/>
+          <w:sz w:val="24"/>
+          <w:szCs w:val="24"/>
+        </w:rPr>
+        <w:t>A</w:t>
+      </w:r>
+      <w:r>
+        <w:rPr>
+          <w:b w:val="0"/>
+          <w:bCs w:val="0"/>
+          <w:spacing w:val="-3"/>
+          <w:sz w:val="24"/>
+          <w:szCs w:val="24"/>
+        </w:rPr>
+        <w:t>ll</w:t>
+      </w:r>
+      <w:proofErr w:type="spellEnd"/>
+      <w:r>
+        <w:rPr>
+          <w:b w:val="0"/>
+          <w:bCs w:val="0"/>
+          <w:spacing w:val="-3"/>
+          <w:sz w:val="24"/>
+          <w:szCs w:val="24"/>
+        </w:rPr>
+        <w:t xml:space="preserve"> Project </w:t>
+      </w:r>
+      <w:r>
+        <w:rPr>
+          <w:b w:val="0"/>
+          <w:bCs w:val="0"/>
+          <w:spacing w:val="-3"/>
+          <w:sz w:val="24"/>
+          <w:szCs w:val="24"/>
+        </w:rPr>
+        <w:t>B</w:t>
+      </w:r>
+      <w:r>
+        <w:rPr>
+          <w:b w:val="0"/>
+          <w:bCs w:val="0"/>
+          <w:spacing w:val="-3"/>
+          <w:sz w:val="24"/>
+          <w:szCs w:val="24"/>
+        </w:rPr>
+        <w:t xml:space="preserve">udget </w:t>
+      </w:r>
+      <w:r>
+        <w:rPr>
+          <w:b w:val="0"/>
+          <w:bCs w:val="0"/>
+          <w:spacing w:val="-3"/>
+          <w:sz w:val="24"/>
+          <w:szCs w:val="24"/>
+        </w:rPr>
+        <w:t>R</w:t>
+      </w:r>
+      <w:r>
+        <w:rPr>
+          <w:b w:val="0"/>
+          <w:bCs w:val="0"/>
+          <w:spacing w:val="-3"/>
+          <w:sz w:val="24"/>
+          <w:szCs w:val="24"/>
+        </w:rPr>
+        <w:t xml:space="preserve">isk </w:t>
+      </w:r>
+      <w:proofErr w:type="spellStart"/>
+      <w:r>
+        <w:rPr>
+          <w:b w:val="0"/>
+          <w:bCs w:val="0"/>
+          <w:spacing w:val="-3"/>
+          <w:sz w:val="24"/>
+          <w:szCs w:val="24"/>
+        </w:rPr>
+        <w:t>is</w:t>
+      </w:r>
+      <w:proofErr w:type="spellEnd"/>
+      <w:r>
+        <w:rPr>
+          <w:b w:val="0"/>
+          <w:bCs w:val="0"/>
+          <w:spacing w:val="-3"/>
+          <w:sz w:val="24"/>
+          <w:szCs w:val="24"/>
+        </w:rPr>
+        <w:t xml:space="preserve"> </w:t>
+      </w:r>
+      <w:proofErr w:type="spellStart"/>
+      <w:r>
+        <w:rPr>
+          <w:b w:val="0"/>
+          <w:bCs w:val="0"/>
+          <w:spacing w:val="-3"/>
+          <w:sz w:val="24"/>
+          <w:szCs w:val="24"/>
+        </w:rPr>
+        <w:t>D</w:t>
+      </w:r>
+      <w:r>
+        <w:rPr>
+          <w:b w:val="0"/>
+          <w:bCs w:val="0"/>
+          <w:spacing w:val="-3"/>
+          <w:sz w:val="24"/>
+          <w:szCs w:val="24"/>
+        </w:rPr>
+        <w:t>ue</w:t>
+      </w:r>
+      <w:proofErr w:type="spellEnd"/>
+      <w:r>
+        <w:rPr>
+          <w:b w:val="0"/>
+          <w:bCs w:val="0"/>
+          <w:spacing w:val="-3"/>
+          <w:sz w:val="24"/>
+          <w:szCs w:val="24"/>
+        </w:rPr>
+        <w:t xml:space="preserve"> </w:t>
+      </w:r>
+      <w:proofErr w:type="spellStart"/>
+      <w:r>
+        <w:rPr>
+          <w:b w:val="0"/>
+          <w:bCs w:val="0"/>
+          <w:spacing w:val="-3"/>
+          <w:sz w:val="24"/>
+          <w:szCs w:val="24"/>
+        </w:rPr>
+        <w:t>to</w:t>
+      </w:r>
+      <w:proofErr w:type="spellEnd"/>
+      <w:r>
+        <w:rPr>
+          <w:b w:val="0"/>
+          <w:bCs w:val="0"/>
+          <w:spacing w:val="-3"/>
+          <w:sz w:val="24"/>
+          <w:szCs w:val="24"/>
+        </w:rPr>
+        <w:t xml:space="preserve"> </w:t>
+      </w:r>
+      <w:proofErr w:type="spellStart"/>
+      <w:r>
+        <w:rPr>
+          <w:b w:val="0"/>
+          <w:bCs w:val="0"/>
+          <w:spacing w:val="-3"/>
+          <w:sz w:val="24"/>
+          <w:szCs w:val="24"/>
+        </w:rPr>
+        <w:t>I</w:t>
+      </w:r>
+      <w:r>
+        <w:rPr>
+          <w:b w:val="0"/>
+          <w:bCs w:val="0"/>
+          <w:spacing w:val="-3"/>
+          <w:sz w:val="24"/>
+          <w:szCs w:val="24"/>
+        </w:rPr>
+        <w:t>nnefective</w:t>
+      </w:r>
+      <w:proofErr w:type="spellEnd"/>
+      <w:r>
+        <w:rPr>
+          <w:b w:val="0"/>
+          <w:bCs w:val="0"/>
+          <w:spacing w:val="-3"/>
+          <w:sz w:val="24"/>
+          <w:szCs w:val="24"/>
+        </w:rPr>
+        <w:t xml:space="preserve"> </w:t>
+      </w:r>
+      <w:r>
+        <w:rPr>
+          <w:b w:val="0"/>
+          <w:bCs w:val="0"/>
+          <w:spacing w:val="-3"/>
+          <w:sz w:val="24"/>
+          <w:szCs w:val="24"/>
+        </w:rPr>
+        <w:t>C</w:t>
+      </w:r>
+      <w:r>
+        <w:rPr>
+          <w:b w:val="0"/>
+          <w:bCs w:val="0"/>
+          <w:spacing w:val="-3"/>
+          <w:sz w:val="24"/>
+          <w:szCs w:val="24"/>
+        </w:rPr>
+        <w:t>ommunications</w:t>
+      </w:r>
+      <w:r>
+        <w:rPr>
+          <w:b w:val="0"/>
+          <w:bCs w:val="0"/>
+          <w:spacing w:val="-3"/>
+          <w:sz w:val="24"/>
+          <w:szCs w:val="24"/>
+        </w:rPr>
+        <w:t>. Disponível em: &lt;</w:t>
+      </w:r>
+      <w:r>
+        <w:rPr>
+          <w:b w:val="0"/>
+          <w:bCs w:val="0"/>
+          <w:spacing w:val="-3"/>
+          <w:sz w:val="24"/>
+          <w:szCs w:val="24"/>
+        </w:rPr>
+        <w:t>https://www.businesswire.com/news/home/20130522006700/en/PMI-More-Than-Half-of-All-Project-Budget-Risk-is-Due-to-Ineffective-</w:t>
+      </w:r>
+      <w:r>
+        <w:rPr>
+          <w:b w:val="0"/>
+          <w:bCs w:val="0"/>
+          <w:spacing w:val="-3"/>
+          <w:sz w:val="24"/>
+          <w:szCs w:val="24"/>
+        </w:rPr>
+        <w:t>C</w:t>
+      </w:r>
+      <w:r>
+        <w:rPr>
+          <w:b w:val="0"/>
+          <w:bCs w:val="0"/>
+          <w:spacing w:val="-3"/>
+          <w:sz w:val="24"/>
+          <w:szCs w:val="24"/>
+        </w:rPr>
+        <w:t>ommunications#:~:text=Communications%20%7C%20Business%20Wire-,PMI%3A%20More%20Than%20Half%20of%20All%20Project%20Budget,is%20Due%20to%20Ineffective%20Communications&amp;text=The%20new%20research%20indicates%20that,deficiencies%20at%20the%20enterprise%20level.</w:t>
+      </w:r>
+      <w:r>
+        <w:rPr>
+          <w:b w:val="0"/>
+          <w:bCs w:val="0"/>
+          <w:spacing w:val="-3"/>
+          <w:sz w:val="24"/>
+          <w:szCs w:val="24"/>
+        </w:rPr>
+        <w:t>&gt;. 2013. Acesso em 4 de setembro de 2020.</w:t>
+      </w:r>
+    </w:p>
+    <w:p>
+      <w:pPr>
+        <w:shd w:val="clear" w:color="auto" w:fill="FFFFFF"/>
+        <w:spacing w:line="360" w:lineRule="auto"/>
+        <w:jc w:val="both"/>
+        <w:textAlignment w:val="baseline"/>
+        <w:rPr>
+          <w:b w:val="0"/>
+          <w:bCs w:val="0"/>
+          <w:spacing w:val="-3"/>
+          <w:sz w:val="24"/>
+          <w:szCs w:val="24"/>
+        </w:rPr>
+      </w:pPr>
+    </w:p>
+    <w:p>
+      <w:pPr>
+        <w:shd w:val="clear" w:color="auto" w:fill="FFFFFF"/>
+        <w:spacing w:line="360" w:lineRule="auto"/>
+        <w:jc w:val="both"/>
+        <w:textAlignment w:val="baseline"/>
+        <w:rPr>
+          <w:b w:val="0"/>
+          <w:bCs w:val="0"/>
+          <w:spacing w:val="-3"/>
+          <w:sz w:val="24"/>
+          <w:szCs w:val="24"/>
+        </w:rPr>
+      </w:pPr>
+      <w:r>
+        <w:rPr>
+          <w:spacing w:val="-3"/>
+          <w:sz w:val="24"/>
+          <w:szCs w:val="24"/>
+        </w:rPr>
         <w:t>SCHWABER, Ken &amp; SUTHERLAND, Jeff.</w:t>
       </w:r>
       <w:r>
@@ -33219,7 +33823,6 @@
         <w:t xml:space="preserve"> </w:t>
       </w:r>
       <w:proofErr w:type="spellStart"/>
-      <w:proofErr w:type="gramStart"/>
       <w:r>
         <w:rPr>
           <w:b w:val="0"/>
@@ -33239,18 +33842,7 @@
           <w:sz w:val="24"/>
           <w:szCs w:val="24"/>
         </w:rPr>
-        <w:t>?.</w:t>
-      </w:r>
-      <w:proofErr w:type="gramEnd"/>
-      <w:r>
-        <w:rPr>
-          <w:b w:val="0"/>
-          <w:bCs w:val="0"/>
-          <w:spacing w:val="-3"/>
-          <w:sz w:val="24"/>
-          <w:szCs w:val="24"/>
-        </w:rPr>
-        <w:t xml:space="preserve"> In: 2008 </w:t>
+        <w:t xml:space="preserve">?. In: 2008 </w:t>
       </w:r>
       <w:proofErr w:type="spellStart"/>
       <w:r>
@@ -33438,16 +34030,7 @@
           <w:sz w:val="24"/>
           <w:szCs w:val="24"/>
         </w:rPr>
-        <w:lastRenderedPageBreak/>
-        <w:t>WELLS, D</w:t>
-      </w:r>
-      <w:r>
-        <w:rPr>
-          <w:spacing w:val="-3"/>
-          <w:sz w:val="24"/>
-          <w:szCs w:val="24"/>
-        </w:rPr>
-        <w:t>on.</w:t>
+        <w:t>WELLS, Don.</w:t>
       </w:r>
       <w:r>
         <w:rPr>
@@ -33625,15 +34208,7 @@
           <w:sz w:val="24"/>
           <w:szCs w:val="24"/>
         </w:rPr>
-        <w:t>WELLS, Don</w:t>
-      </w:r>
-      <w:r>
-        <w:rPr>
-          <w:spacing w:val="-3"/>
-          <w:sz w:val="24"/>
-          <w:szCs w:val="24"/>
-        </w:rPr>
-        <w:t>.</w:t>
+        <w:t>WELLS, Don.</w:t>
       </w:r>
       <w:r>
         <w:rPr>

</xml_diff>

<commit_message>
Finalizar seção de referência e deixar o texto coerente com a mesma; Atualizar formatação das tabelas
</commit_message>
<xml_diff>
--- a/Utilização de Behaviour-Driven Development para apoio à Gestão das Comunicações.docx
+++ b/Utilização de Behaviour-Driven Development para apoio à Gestão das Comunicações.docx
@@ -7275,6 +7275,15 @@
           <w:lang w:val="it-IT"/>
         </w:rPr>
         <w:t>NORTH</w:t>
+      </w:r>
+      <w:r>
+        <w:rPr>
+          <w:b w:val="0"/>
+          <w:sz w:val="24"/>
+          <w:szCs w:val="24"/>
+          <w:lang w:val="it-IT"/>
+        </w:rPr>
+        <w:t xml:space="preserve"> &amp; ASSOCIATES</w:t>
       </w:r>
       <w:r>
         <w:rPr>
@@ -14913,6 +14922,15 @@
           <w:szCs w:val="24"/>
           <w:lang w:val="it-IT"/>
         </w:rPr>
+        <w:t xml:space="preserve"> &amp; ASSOCIATES</w:t>
+      </w:r>
+      <w:r>
+        <w:rPr>
+          <w:b w:val="0"/>
+          <w:sz w:val="24"/>
+          <w:szCs w:val="24"/>
+          <w:lang w:val="it-IT"/>
+        </w:rPr>
         <w:t>, 2006)</w:t>
       </w:r>
       <w:r>
@@ -15303,6 +15321,24 @@
           <w:lang w:val="it-IT"/>
         </w:rPr>
         <w:t>NORTH</w:t>
+      </w:r>
+      <w:r>
+        <w:rPr>
+          <w:b w:val="0"/>
+          <w:sz w:val="24"/>
+          <w:szCs w:val="24"/>
+          <w:lang w:val="it-IT"/>
+        </w:rPr>
+        <w:t xml:space="preserve"> </w:t>
+      </w:r>
+      <w:r>
+        <w:rPr>
+          <w:b w:val="0"/>
+          <w:sz w:val="24"/>
+          <w:szCs w:val="24"/>
+          <w:lang w:val="it-IT"/>
+        </w:rPr>
+        <w:t>&amp; ASSOCIATES</w:t>
       </w:r>
       <w:r>
         <w:rPr>
@@ -15843,6 +15879,24 @@
           <w:lang w:val="it-IT"/>
         </w:rPr>
         <w:t>NORTH</w:t>
+      </w:r>
+      <w:r>
+        <w:rPr>
+          <w:b w:val="0"/>
+          <w:sz w:val="24"/>
+          <w:szCs w:val="24"/>
+          <w:lang w:val="it-IT"/>
+        </w:rPr>
+        <w:t xml:space="preserve"> </w:t>
+      </w:r>
+      <w:r>
+        <w:rPr>
+          <w:b w:val="0"/>
+          <w:sz w:val="24"/>
+          <w:szCs w:val="24"/>
+          <w:lang w:val="it-IT"/>
+        </w:rPr>
+        <w:t>&amp; ASSOCIATES</w:t>
       </w:r>
       <w:r>
         <w:rPr>
@@ -16163,6 +16217,24 @@
           <w:szCs w:val="24"/>
           <w:lang w:val="it-IT"/>
         </w:rPr>
+        <w:t xml:space="preserve"> </w:t>
+      </w:r>
+      <w:r>
+        <w:rPr>
+          <w:b w:val="0"/>
+          <w:sz w:val="24"/>
+          <w:szCs w:val="24"/>
+          <w:lang w:val="it-IT"/>
+        </w:rPr>
+        <w:t>&amp; ASSOCIATES</w:t>
+      </w:r>
+      <w:r>
+        <w:rPr>
+          <w:b w:val="0"/>
+          <w:sz w:val="24"/>
+          <w:szCs w:val="24"/>
+          <w:lang w:val="it-IT"/>
+        </w:rPr>
         <w:t>, 2006)</w:t>
       </w:r>
       <w:r>
@@ -16736,7 +16808,32 @@
           <w:sz w:val="24"/>
           <w:szCs w:val="24"/>
         </w:rPr>
-        <w:t>Um cenário que pode ser utilizado como exemplo para demonstrar esta sintaxe é o de saque de dinheiro em um caixa eletrônico, conforme proposto por Dan North no artigo que apresentou o BDD (NORTH, 2006).</w:t>
+        <w:t>Um cenário que pode ser utilizado como exemplo para demonstrar esta sintaxe é o de saque de dinheiro em um caixa eletrônico, conforme proposto por Dan North no artigo que apresentou o BDD (NORTH</w:t>
+      </w:r>
+      <w:r>
+        <w:rPr>
+          <w:b w:val="0"/>
+          <w:sz w:val="24"/>
+          <w:szCs w:val="24"/>
+        </w:rPr>
+        <w:t xml:space="preserve"> </w:t>
+      </w:r>
+      <w:r>
+        <w:rPr>
+          <w:b w:val="0"/>
+          <w:sz w:val="24"/>
+          <w:szCs w:val="24"/>
+          <w:lang w:val="it-IT"/>
+        </w:rPr>
+        <w:t>&amp; ASSOCIATES</w:t>
+      </w:r>
+      <w:r>
+        <w:rPr>
+          <w:b w:val="0"/>
+          <w:sz w:val="24"/>
+          <w:szCs w:val="24"/>
+        </w:rPr>
+        <w:t>, 2006).</w:t>
       </w:r>
       <w:r>
         <w:rPr>
@@ -16770,7 +16867,16 @@
           <w:sz w:val="24"/>
           <w:szCs w:val="24"/>
         </w:rPr>
-        <w:t xml:space="preserve"> é o de um caso de sucesso</w:t>
+        <w:t xml:space="preserve"> </w:t>
+      </w:r>
+      <w:r>
+        <w:rPr>
+          <w:b w:val="0"/>
+          <w:sz w:val="24"/>
+          <w:szCs w:val="24"/>
+        </w:rPr>
+        <w:lastRenderedPageBreak/>
+        <w:t>é o de um caso de sucesso</w:t>
       </w:r>
       <w:r>
         <w:rPr>
@@ -16788,6 +16894,17 @@
         </w:rPr>
         <w:t>.</w:t>
       </w:r>
+    </w:p>
+    <w:p>
+      <w:pPr>
+        <w:spacing w:line="360" w:lineRule="auto"/>
+        <w:jc w:val="both"/>
+        <w:rPr>
+          <w:b w:val="0"/>
+          <w:sz w:val="24"/>
+          <w:szCs w:val="24"/>
+        </w:rPr>
+      </w:pPr>
     </w:p>
     <w:p>
       <w:pPr>
@@ -16811,7 +16928,6 @@
           <w:rStyle w:val="CdigoHTML"/>
           <w:rFonts w:ascii="Consolas" w:hAnsi="Consolas"/>
         </w:rPr>
-        <w:lastRenderedPageBreak/>
         <w:t>Funcionalidade: Cliente saca dinheiro</w:t>
       </w:r>
     </w:p>
@@ -17361,6 +17477,39 @@
     </w:p>
     <w:p>
       <w:pPr>
+        <w:spacing w:line="360" w:lineRule="auto"/>
+        <w:jc w:val="both"/>
+        <w:rPr>
+          <w:b w:val="0"/>
+          <w:sz w:val="24"/>
+          <w:szCs w:val="24"/>
+        </w:rPr>
+      </w:pPr>
+    </w:p>
+    <w:p>
+      <w:pPr>
+        <w:spacing w:line="360" w:lineRule="auto"/>
+        <w:jc w:val="both"/>
+        <w:rPr>
+          <w:b w:val="0"/>
+          <w:sz w:val="24"/>
+          <w:szCs w:val="24"/>
+        </w:rPr>
+      </w:pPr>
+    </w:p>
+    <w:p>
+      <w:pPr>
+        <w:spacing w:line="360" w:lineRule="auto"/>
+        <w:jc w:val="both"/>
+        <w:rPr>
+          <w:b w:val="0"/>
+          <w:sz w:val="24"/>
+          <w:szCs w:val="24"/>
+        </w:rPr>
+      </w:pPr>
+    </w:p>
+    <w:p>
+      <w:pPr>
         <w:pStyle w:val="Pr-formataoHTML"/>
         <w:pBdr>
           <w:top w:val="single" w:sz="6" w:space="7" w:color="CCCCCC"/>
@@ -17381,6 +17530,7 @@
           <w:rStyle w:val="CdigoHTML"/>
           <w:rFonts w:ascii="Consolas" w:hAnsi="Consolas"/>
         </w:rPr>
+        <w:lastRenderedPageBreak/>
         <w:t>Dado que os seguintes usuários estejam cadastrados no sistema</w:t>
       </w:r>
       <w:r>
@@ -17584,13 +17734,23 @@
           <w:szCs w:val="24"/>
         </w:rPr>
       </w:pPr>
-      <w:r>
-        <w:rPr>
-          <w:b w:val="0"/>
-          <w:sz w:val="24"/>
-          <w:szCs w:val="24"/>
-        </w:rPr>
-        <w:lastRenderedPageBreak/>
+    </w:p>
+    <w:p>
+      <w:pPr>
+        <w:spacing w:line="360" w:lineRule="auto"/>
+        <w:jc w:val="both"/>
+        <w:rPr>
+          <w:b w:val="0"/>
+          <w:sz w:val="24"/>
+          <w:szCs w:val="24"/>
+        </w:rPr>
+      </w:pPr>
+      <w:r>
+        <w:rPr>
+          <w:b w:val="0"/>
+          <w:sz w:val="24"/>
+          <w:szCs w:val="24"/>
+        </w:rPr>
         <w:t xml:space="preserve">As próprias recomendações sobre como utilizar o </w:t>
       </w:r>
       <w:proofErr w:type="spellStart"/>
@@ -18177,6 +18337,7 @@
           <w:sz w:val="24"/>
           <w:szCs w:val="24"/>
         </w:rPr>
+        <w:lastRenderedPageBreak/>
         <w:t>2.6</w:t>
       </w:r>
       <w:r>
@@ -18301,16 +18462,7 @@
           <w:sz w:val="24"/>
           <w:szCs w:val="24"/>
         </w:rPr>
-        <w:t xml:space="preserve">HARPER, 2018), cujo </w:t>
-      </w:r>
-      <w:r>
-        <w:rPr>
-          <w:b w:val="0"/>
-          <w:sz w:val="24"/>
-          <w:szCs w:val="24"/>
-        </w:rPr>
-        <w:lastRenderedPageBreak/>
-        <w:t>objetivo é transmitir um propósito expresso em alguma mensagem ou informação</w:t>
+        <w:t>HARPER, 2018), cujo objetivo é transmitir um propósito expresso em alguma mensagem ou informação</w:t>
       </w:r>
       <w:r>
         <w:rPr>
@@ -18689,7 +18841,16 @@
           <w:sz w:val="24"/>
           <w:szCs w:val="24"/>
         </w:rPr>
-        <w:t xml:space="preserve">A Gestão das Comunicações é uma das áreas de conhecimento do PMBOK®, que inclui os processos necessários para assegurar que as informações do projeto sejam planejadas, coletadas, criadas, distribuídas, armazenadas, recuperadas, gerenciadas, controladas, monitoradas e finalmente organizadas de maneira oportuna e apropriada. </w:t>
+        <w:t xml:space="preserve">A Gestão das Comunicações é uma das áreas de conhecimento do PMBOK®, que inclui os processos necessários para assegurar que as informações do projeto sejam </w:t>
+      </w:r>
+      <w:r>
+        <w:rPr>
+          <w:b w:val="0"/>
+          <w:sz w:val="24"/>
+          <w:szCs w:val="24"/>
+        </w:rPr>
+        <w:lastRenderedPageBreak/>
+        <w:t xml:space="preserve">planejadas, coletadas, criadas, distribuídas, armazenadas, recuperadas, gerenciadas, controladas, monitoradas e finalmente organizadas de maneira oportuna e apropriada. </w:t>
       </w:r>
     </w:p>
     <w:p>
@@ -18779,7 +18940,6 @@
           <w:sz w:val="24"/>
           <w:szCs w:val="24"/>
         </w:rPr>
-        <w:lastRenderedPageBreak/>
         <w:t>e do projeto em si</w:t>
       </w:r>
       <w:r>
@@ -19003,54 +19163,6 @@
     <w:p>
       <w:pPr>
         <w:spacing w:line="360" w:lineRule="auto"/>
-        <w:jc w:val="both"/>
-        <w:rPr>
-          <w:b w:val="0"/>
-          <w:bCs w:val="0"/>
-          <w:sz w:val="24"/>
-          <w:szCs w:val="24"/>
-        </w:rPr>
-      </w:pPr>
-    </w:p>
-    <w:p>
-      <w:pPr>
-        <w:spacing w:line="360" w:lineRule="auto"/>
-        <w:jc w:val="both"/>
-        <w:rPr>
-          <w:noProof/>
-        </w:rPr>
-      </w:pPr>
-    </w:p>
-    <w:p>
-      <w:pPr>
-        <w:spacing w:line="360" w:lineRule="auto"/>
-        <w:jc w:val="both"/>
-        <w:rPr>
-          <w:noProof/>
-        </w:rPr>
-      </w:pPr>
-    </w:p>
-    <w:p>
-      <w:pPr>
-        <w:spacing w:line="360" w:lineRule="auto"/>
-        <w:jc w:val="both"/>
-        <w:rPr>
-          <w:noProof/>
-        </w:rPr>
-      </w:pPr>
-    </w:p>
-    <w:p>
-      <w:pPr>
-        <w:spacing w:line="360" w:lineRule="auto"/>
-        <w:jc w:val="both"/>
-        <w:rPr>
-          <w:noProof/>
-        </w:rPr>
-      </w:pPr>
-    </w:p>
-    <w:p>
-      <w:pPr>
-        <w:spacing w:line="360" w:lineRule="auto"/>
         <w:jc w:val="center"/>
         <w:rPr>
           <w:b w:val="0"/>
@@ -20893,6 +21005,16 @@
         </w:rPr>
         <w:t xml:space="preserve"> </w:t>
       </w:r>
+    </w:p>
+    <w:p>
+      <w:pPr>
+        <w:spacing w:line="360" w:lineRule="auto"/>
+        <w:jc w:val="both"/>
+        <w:rPr>
+          <w:sz w:val="28"/>
+          <w:szCs w:val="24"/>
+        </w:rPr>
+      </w:pPr>
       <w:r>
         <w:rPr>
           <w:sz w:val="28"/>
@@ -22406,18 +22528,6 @@
         </w:rPr>
         <w:t>.</w:t>
       </w:r>
-    </w:p>
-    <w:p>
-      <w:pPr>
-        <w:spacing w:line="360" w:lineRule="auto"/>
-        <w:jc w:val="both"/>
-        <w:rPr>
-          <w:b w:val="0"/>
-          <w:sz w:val="24"/>
-          <w:szCs w:val="24"/>
-          <w:lang w:val="it-IT"/>
-        </w:rPr>
-      </w:pPr>
     </w:p>
     <w:p>
       <w:pPr>
@@ -24689,19 +24799,17 @@
         <w:spacing w:line="360" w:lineRule="auto"/>
         <w:jc w:val="both"/>
         <w:rPr>
-          <w:b w:val="0"/>
-          <w:sz w:val="24"/>
-          <w:szCs w:val="24"/>
-          <w:lang w:val="it-IT"/>
-        </w:rPr>
-      </w:pPr>
-    </w:p>
-    <w:p>
-      <w:pPr>
-        <w:spacing w:line="360" w:lineRule="auto"/>
-        <w:jc w:val="both"/>
-        <w:rPr>
-          <w:b w:val="0"/>
+          <w:sz w:val="24"/>
+          <w:szCs w:val="24"/>
+          <w:lang w:val="it-IT"/>
+        </w:rPr>
+      </w:pPr>
+    </w:p>
+    <w:p>
+      <w:pPr>
+        <w:spacing w:line="360" w:lineRule="auto"/>
+        <w:jc w:val="both"/>
+        <w:rPr>
           <w:sz w:val="24"/>
           <w:szCs w:val="24"/>
           <w:lang w:val="it-IT"/>
@@ -25979,7 +26087,46 @@
     <w:p>
       <w:pPr>
         <w:spacing w:line="360" w:lineRule="auto"/>
-        <w:jc w:val="center"/>
+        <w:jc w:val="both"/>
+        <w:rPr>
+          <w:b w:val="0"/>
+          <w:bCs w:val="0"/>
+          <w:noProof/>
+          <w:sz w:val="24"/>
+          <w:szCs w:val="24"/>
+        </w:rPr>
+      </w:pPr>
+    </w:p>
+    <w:p>
+      <w:pPr>
+        <w:spacing w:line="360" w:lineRule="auto"/>
+        <w:jc w:val="both"/>
+        <w:rPr>
+          <w:b w:val="0"/>
+          <w:bCs w:val="0"/>
+          <w:noProof/>
+          <w:sz w:val="24"/>
+          <w:szCs w:val="24"/>
+        </w:rPr>
+      </w:pPr>
+    </w:p>
+    <w:p>
+      <w:pPr>
+        <w:spacing w:line="360" w:lineRule="auto"/>
+        <w:jc w:val="both"/>
+        <w:rPr>
+          <w:b w:val="0"/>
+          <w:bCs w:val="0"/>
+          <w:noProof/>
+          <w:sz w:val="24"/>
+          <w:szCs w:val="24"/>
+        </w:rPr>
+      </w:pPr>
+    </w:p>
+    <w:p>
+      <w:pPr>
+        <w:spacing w:line="360" w:lineRule="auto"/>
+        <w:jc w:val="both"/>
         <w:rPr>
           <w:b w:val="0"/>
           <w:sz w:val="20"/>
@@ -25987,54 +26134,6 @@
           <w:lang w:val="it-IT"/>
         </w:rPr>
       </w:pPr>
-    </w:p>
-    <w:p>
-      <w:pPr>
-        <w:spacing w:line="360" w:lineRule="auto"/>
-        <w:jc w:val="center"/>
-        <w:rPr>
-          <w:b w:val="0"/>
-          <w:sz w:val="20"/>
-          <w:szCs w:val="20"/>
-          <w:lang w:val="it-IT"/>
-        </w:rPr>
-      </w:pPr>
-    </w:p>
-    <w:p>
-      <w:pPr>
-        <w:spacing w:line="360" w:lineRule="auto"/>
-        <w:jc w:val="center"/>
-        <w:rPr>
-          <w:b w:val="0"/>
-          <w:sz w:val="20"/>
-          <w:szCs w:val="20"/>
-          <w:lang w:val="it-IT"/>
-        </w:rPr>
-      </w:pPr>
-    </w:p>
-    <w:p>
-      <w:pPr>
-        <w:spacing w:line="360" w:lineRule="auto"/>
-        <w:jc w:val="center"/>
-        <w:rPr>
-          <w:b w:val="0"/>
-          <w:sz w:val="20"/>
-          <w:szCs w:val="20"/>
-          <w:lang w:val="it-IT"/>
-        </w:rPr>
-      </w:pPr>
-    </w:p>
-    <w:p>
-      <w:pPr>
-        <w:spacing w:line="360" w:lineRule="auto"/>
-        <w:jc w:val="both"/>
-        <w:rPr>
-          <w:b w:val="0"/>
-          <w:sz w:val="20"/>
-          <w:szCs w:val="20"/>
-          <w:lang w:val="it-IT"/>
-        </w:rPr>
-      </w:pPr>
       <w:r>
         <w:rPr>
           <w:sz w:val="24"/>
@@ -26307,7 +26406,7 @@
     </w:p>
     <w:tbl>
       <w:tblPr>
-        <w:tblW w:w="8695" w:type="dxa"/>
+        <w:tblW w:w="8700" w:type="dxa"/>
         <w:tblCellMar>
           <w:left w:w="70" w:type="dxa"/>
           <w:right w:w="70" w:type="dxa"/>
@@ -26315,22 +26414,21 @@
         <w:tblLook w:val="04A0" w:firstRow="1" w:lastRow="0" w:firstColumn="1" w:lastColumn="0" w:noHBand="0" w:noVBand="1"/>
       </w:tblPr>
       <w:tblGrid>
-        <w:gridCol w:w="421"/>
-        <w:gridCol w:w="8274"/>
+        <w:gridCol w:w="620"/>
+        <w:gridCol w:w="8080"/>
       </w:tblGrid>
       <w:tr>
         <w:trPr>
-          <w:trHeight w:val="280"/>
+          <w:trHeight w:val="315"/>
         </w:trPr>
         <w:tc>
           <w:tcPr>
-            <w:tcW w:w="8695" w:type="dxa"/>
-            <w:gridSpan w:val="2"/>
+            <w:tcW w:w="620" w:type="dxa"/>
             <w:tcBorders>
-              <w:top w:val="single" w:sz="4" w:space="0" w:color="auto"/>
-              <w:left w:val="single" w:sz="4" w:space="0" w:color="auto"/>
-              <w:bottom w:val="single" w:sz="4" w:space="0" w:color="auto"/>
-              <w:right w:val="single" w:sz="4" w:space="0" w:color="auto"/>
+              <w:top w:val="single" w:sz="8" w:space="0" w:color="auto"/>
+              <w:left w:val="single" w:sz="8" w:space="0" w:color="auto"/>
+              <w:bottom w:val="single" w:sz="8" w:space="0" w:color="auto"/>
+              <w:right w:val="single" w:sz="8" w:space="0" w:color="auto"/>
             </w:tcBorders>
             <w:shd w:val="clear" w:color="000000" w:fill="4472C4"/>
             <w:noWrap/>
@@ -26344,8 +26442,8 @@
                 <w:rFonts w:ascii="Calibri" w:hAnsi="Calibri" w:cs="Calibri"/>
                 <w:color w:val="FFFFFF"/>
                 <w:kern w:val="0"/>
-                <w:sz w:val="22"/>
-                <w:szCs w:val="22"/>
+                <w:sz w:val="20"/>
+                <w:szCs w:val="20"/>
                 <w:lang w:eastAsia="pt-BR"/>
               </w:rPr>
             </w:pPr>
@@ -26354,27 +26452,22 @@
                 <w:rFonts w:ascii="Calibri" w:hAnsi="Calibri" w:cs="Calibri"/>
                 <w:color w:val="FFFFFF"/>
                 <w:kern w:val="0"/>
-                <w:sz w:val="22"/>
-                <w:szCs w:val="22"/>
+                <w:sz w:val="20"/>
+                <w:szCs w:val="20"/>
                 <w:lang w:eastAsia="pt-BR"/>
               </w:rPr>
-              <w:t>Questionário de validação</w:t>
+              <w:t>#</w:t>
             </w:r>
           </w:p>
         </w:tc>
-      </w:tr>
-      <w:tr>
-        <w:trPr>
-          <w:trHeight w:val="280"/>
-        </w:trPr>
         <w:tc>
           <w:tcPr>
-            <w:tcW w:w="421" w:type="dxa"/>
+            <w:tcW w:w="8080" w:type="dxa"/>
             <w:tcBorders>
-              <w:top w:val="nil"/>
-              <w:left w:val="single" w:sz="4" w:space="0" w:color="auto"/>
-              <w:bottom w:val="single" w:sz="4" w:space="0" w:color="auto"/>
-              <w:right w:val="single" w:sz="4" w:space="0" w:color="auto"/>
+              <w:top w:val="single" w:sz="8" w:space="0" w:color="auto"/>
+              <w:left w:val="nil"/>
+              <w:bottom w:val="single" w:sz="8" w:space="0" w:color="auto"/>
+              <w:right w:val="single" w:sz="8" w:space="0" w:color="auto"/>
             </w:tcBorders>
             <w:shd w:val="clear" w:color="000000" w:fill="4472C4"/>
             <w:noWrap/>
@@ -26388,8 +26481,8 @@
                 <w:rFonts w:ascii="Calibri" w:hAnsi="Calibri" w:cs="Calibri"/>
                 <w:color w:val="FFFFFF"/>
                 <w:kern w:val="0"/>
-                <w:sz w:val="22"/>
-                <w:szCs w:val="22"/>
+                <w:sz w:val="20"/>
+                <w:szCs w:val="20"/>
                 <w:lang w:eastAsia="pt-BR"/>
               </w:rPr>
             </w:pPr>
@@ -26398,47 +26491,8 @@
                 <w:rFonts w:ascii="Calibri" w:hAnsi="Calibri" w:cs="Calibri"/>
                 <w:color w:val="FFFFFF"/>
                 <w:kern w:val="0"/>
-                <w:sz w:val="22"/>
-                <w:szCs w:val="22"/>
-                <w:lang w:eastAsia="pt-BR"/>
-              </w:rPr>
-              <w:t>#</w:t>
-            </w:r>
-          </w:p>
-        </w:tc>
-        <w:tc>
-          <w:tcPr>
-            <w:tcW w:w="8273" w:type="dxa"/>
-            <w:tcBorders>
-              <w:top w:val="nil"/>
-              <w:left w:val="nil"/>
-              <w:bottom w:val="single" w:sz="4" w:space="0" w:color="auto"/>
-              <w:right w:val="single" w:sz="4" w:space="0" w:color="auto"/>
-            </w:tcBorders>
-            <w:shd w:val="clear" w:color="000000" w:fill="4472C4"/>
-            <w:noWrap/>
-            <w:vAlign w:val="bottom"/>
-            <w:hideMark/>
-          </w:tcPr>
-          <w:p>
-            <w:pPr>
-              <w:jc w:val="center"/>
-              <w:rPr>
-                <w:rFonts w:ascii="Calibri" w:hAnsi="Calibri" w:cs="Calibri"/>
-                <w:color w:val="FFFFFF"/>
-                <w:kern w:val="0"/>
-                <w:sz w:val="22"/>
-                <w:szCs w:val="22"/>
-                <w:lang w:eastAsia="pt-BR"/>
-              </w:rPr>
-            </w:pPr>
-            <w:r>
-              <w:rPr>
-                <w:rFonts w:ascii="Calibri" w:hAnsi="Calibri" w:cs="Calibri"/>
-                <w:color w:val="FFFFFF"/>
-                <w:kern w:val="0"/>
-                <w:sz w:val="22"/>
-                <w:szCs w:val="22"/>
+                <w:sz w:val="20"/>
+                <w:szCs w:val="20"/>
                 <w:lang w:eastAsia="pt-BR"/>
               </w:rPr>
               <w:t>Questão</w:t>
@@ -26448,16 +26502,16 @@
       </w:tr>
       <w:tr>
         <w:trPr>
-          <w:trHeight w:val="280"/>
+          <w:trHeight w:val="315"/>
         </w:trPr>
         <w:tc>
           <w:tcPr>
-            <w:tcW w:w="421" w:type="dxa"/>
+            <w:tcW w:w="620" w:type="dxa"/>
             <w:tcBorders>
               <w:top w:val="nil"/>
-              <w:left w:val="single" w:sz="4" w:space="0" w:color="auto"/>
-              <w:bottom w:val="single" w:sz="4" w:space="0" w:color="auto"/>
-              <w:right w:val="single" w:sz="4" w:space="0" w:color="auto"/>
+              <w:left w:val="single" w:sz="8" w:space="0" w:color="auto"/>
+              <w:bottom w:val="single" w:sz="8" w:space="0" w:color="auto"/>
+              <w:right w:val="single" w:sz="8" w:space="0" w:color="auto"/>
             </w:tcBorders>
             <w:shd w:val="clear" w:color="auto" w:fill="auto"/>
             <w:noWrap/>
@@ -26469,24 +26523,20 @@
               <w:jc w:val="center"/>
               <w:rPr>
                 <w:rFonts w:ascii="Calibri" w:hAnsi="Calibri" w:cs="Calibri"/>
-                <w:b w:val="0"/>
-                <w:bCs w:val="0"/>
                 <w:color w:val="000000"/>
                 <w:kern w:val="0"/>
-                <w:sz w:val="22"/>
-                <w:szCs w:val="22"/>
+                <w:sz w:val="20"/>
+                <w:szCs w:val="20"/>
                 <w:lang w:eastAsia="pt-BR"/>
               </w:rPr>
             </w:pPr>
             <w:r>
               <w:rPr>
                 <w:rFonts w:ascii="Calibri" w:hAnsi="Calibri" w:cs="Calibri"/>
-                <w:b w:val="0"/>
-                <w:bCs w:val="0"/>
                 <w:color w:val="000000"/>
                 <w:kern w:val="0"/>
-                <w:sz w:val="22"/>
-                <w:szCs w:val="22"/>
+                <w:sz w:val="20"/>
+                <w:szCs w:val="20"/>
                 <w:lang w:eastAsia="pt-BR"/>
               </w:rPr>
               <w:t>1</w:t>
@@ -26495,12 +26545,12 @@
         </w:tc>
         <w:tc>
           <w:tcPr>
-            <w:tcW w:w="8273" w:type="dxa"/>
+            <w:tcW w:w="8080" w:type="dxa"/>
             <w:tcBorders>
               <w:top w:val="nil"/>
               <w:left w:val="nil"/>
-              <w:bottom w:val="single" w:sz="4" w:space="0" w:color="auto"/>
-              <w:right w:val="single" w:sz="4" w:space="0" w:color="auto"/>
+              <w:bottom w:val="single" w:sz="8" w:space="0" w:color="auto"/>
+              <w:right w:val="single" w:sz="8" w:space="0" w:color="auto"/>
             </w:tcBorders>
             <w:shd w:val="clear" w:color="auto" w:fill="auto"/>
             <w:vAlign w:val="center"/>
@@ -26510,24 +26560,20 @@
             <w:pPr>
               <w:rPr>
                 <w:rFonts w:ascii="Calibri" w:hAnsi="Calibri" w:cs="Calibri"/>
-                <w:b w:val="0"/>
-                <w:bCs w:val="0"/>
                 <w:color w:val="000000"/>
                 <w:kern w:val="0"/>
-                <w:sz w:val="22"/>
-                <w:szCs w:val="22"/>
+                <w:sz w:val="20"/>
+                <w:szCs w:val="20"/>
                 <w:lang w:eastAsia="pt-BR"/>
               </w:rPr>
             </w:pPr>
             <w:r>
               <w:rPr>
                 <w:rFonts w:ascii="Calibri" w:hAnsi="Calibri" w:cs="Calibri"/>
-                <w:b w:val="0"/>
-                <w:bCs w:val="0"/>
                 <w:color w:val="000000"/>
                 <w:kern w:val="0"/>
-                <w:sz w:val="22"/>
-                <w:szCs w:val="22"/>
+                <w:sz w:val="20"/>
+                <w:szCs w:val="20"/>
                 <w:lang w:eastAsia="pt-BR"/>
               </w:rPr>
               <w:t>Qual papel você representou no projeto?</w:t>
@@ -26537,16 +26583,16 @@
       </w:tr>
       <w:tr>
         <w:trPr>
-          <w:trHeight w:val="280"/>
+          <w:trHeight w:val="315"/>
         </w:trPr>
         <w:tc>
           <w:tcPr>
-            <w:tcW w:w="421" w:type="dxa"/>
+            <w:tcW w:w="620" w:type="dxa"/>
             <w:tcBorders>
               <w:top w:val="nil"/>
-              <w:left w:val="single" w:sz="4" w:space="0" w:color="auto"/>
-              <w:bottom w:val="single" w:sz="4" w:space="0" w:color="auto"/>
-              <w:right w:val="single" w:sz="4" w:space="0" w:color="auto"/>
+              <w:left w:val="single" w:sz="8" w:space="0" w:color="auto"/>
+              <w:bottom w:val="single" w:sz="8" w:space="0" w:color="auto"/>
+              <w:right w:val="single" w:sz="8" w:space="0" w:color="auto"/>
             </w:tcBorders>
             <w:shd w:val="clear" w:color="auto" w:fill="auto"/>
             <w:noWrap/>
@@ -26558,24 +26604,20 @@
               <w:jc w:val="center"/>
               <w:rPr>
                 <w:rFonts w:ascii="Calibri" w:hAnsi="Calibri" w:cs="Calibri"/>
-                <w:b w:val="0"/>
-                <w:bCs w:val="0"/>
                 <w:color w:val="000000"/>
                 <w:kern w:val="0"/>
-                <w:sz w:val="22"/>
-                <w:szCs w:val="22"/>
+                <w:sz w:val="20"/>
+                <w:szCs w:val="20"/>
                 <w:lang w:eastAsia="pt-BR"/>
               </w:rPr>
             </w:pPr>
             <w:r>
               <w:rPr>
                 <w:rFonts w:ascii="Calibri" w:hAnsi="Calibri" w:cs="Calibri"/>
-                <w:b w:val="0"/>
-                <w:bCs w:val="0"/>
                 <w:color w:val="000000"/>
                 <w:kern w:val="0"/>
-                <w:sz w:val="22"/>
-                <w:szCs w:val="22"/>
+                <w:sz w:val="20"/>
+                <w:szCs w:val="20"/>
                 <w:lang w:eastAsia="pt-BR"/>
               </w:rPr>
               <w:t>2</w:t>
@@ -26584,12 +26626,12 @@
         </w:tc>
         <w:tc>
           <w:tcPr>
-            <w:tcW w:w="8273" w:type="dxa"/>
+            <w:tcW w:w="8080" w:type="dxa"/>
             <w:tcBorders>
               <w:top w:val="nil"/>
               <w:left w:val="nil"/>
-              <w:bottom w:val="single" w:sz="4" w:space="0" w:color="auto"/>
-              <w:right w:val="single" w:sz="4" w:space="0" w:color="auto"/>
+              <w:bottom w:val="single" w:sz="8" w:space="0" w:color="auto"/>
+              <w:right w:val="single" w:sz="8" w:space="0" w:color="auto"/>
             </w:tcBorders>
             <w:shd w:val="clear" w:color="auto" w:fill="auto"/>
             <w:vAlign w:val="center"/>
@@ -26599,24 +26641,20 @@
             <w:pPr>
               <w:rPr>
                 <w:rFonts w:ascii="Calibri" w:hAnsi="Calibri" w:cs="Calibri"/>
-                <w:b w:val="0"/>
-                <w:bCs w:val="0"/>
                 <w:color w:val="000000"/>
                 <w:kern w:val="0"/>
-                <w:sz w:val="22"/>
-                <w:szCs w:val="22"/>
+                <w:sz w:val="20"/>
+                <w:szCs w:val="20"/>
                 <w:lang w:eastAsia="pt-BR"/>
               </w:rPr>
             </w:pPr>
             <w:r>
               <w:rPr>
                 <w:rFonts w:ascii="Calibri" w:hAnsi="Calibri" w:cs="Calibri"/>
-                <w:b w:val="0"/>
-                <w:bCs w:val="0"/>
                 <w:color w:val="000000"/>
                 <w:kern w:val="0"/>
-                <w:sz w:val="22"/>
-                <w:szCs w:val="22"/>
+                <w:sz w:val="20"/>
+                <w:szCs w:val="20"/>
                 <w:lang w:eastAsia="pt-BR"/>
               </w:rPr>
               <w:t>Em qual equipe você atuou?</w:t>
@@ -26626,16 +26664,16 @@
       </w:tr>
       <w:tr>
         <w:trPr>
-          <w:trHeight w:val="280"/>
+          <w:trHeight w:val="315"/>
         </w:trPr>
         <w:tc>
           <w:tcPr>
-            <w:tcW w:w="421" w:type="dxa"/>
+            <w:tcW w:w="620" w:type="dxa"/>
             <w:tcBorders>
               <w:top w:val="nil"/>
-              <w:left w:val="single" w:sz="4" w:space="0" w:color="auto"/>
-              <w:bottom w:val="single" w:sz="4" w:space="0" w:color="auto"/>
-              <w:right w:val="single" w:sz="4" w:space="0" w:color="auto"/>
+              <w:left w:val="single" w:sz="8" w:space="0" w:color="auto"/>
+              <w:bottom w:val="single" w:sz="8" w:space="0" w:color="auto"/>
+              <w:right w:val="single" w:sz="8" w:space="0" w:color="auto"/>
             </w:tcBorders>
             <w:shd w:val="clear" w:color="auto" w:fill="auto"/>
             <w:noWrap/>
@@ -26647,24 +26685,20 @@
               <w:jc w:val="center"/>
               <w:rPr>
                 <w:rFonts w:ascii="Calibri" w:hAnsi="Calibri" w:cs="Calibri"/>
-                <w:b w:val="0"/>
-                <w:bCs w:val="0"/>
                 <w:color w:val="000000"/>
                 <w:kern w:val="0"/>
-                <w:sz w:val="22"/>
-                <w:szCs w:val="22"/>
+                <w:sz w:val="20"/>
+                <w:szCs w:val="20"/>
                 <w:lang w:eastAsia="pt-BR"/>
               </w:rPr>
             </w:pPr>
             <w:r>
               <w:rPr>
                 <w:rFonts w:ascii="Calibri" w:hAnsi="Calibri" w:cs="Calibri"/>
-                <w:b w:val="0"/>
-                <w:bCs w:val="0"/>
                 <w:color w:val="000000"/>
                 <w:kern w:val="0"/>
-                <w:sz w:val="22"/>
-                <w:szCs w:val="22"/>
+                <w:sz w:val="20"/>
+                <w:szCs w:val="20"/>
                 <w:lang w:eastAsia="pt-BR"/>
               </w:rPr>
               <w:t>3</w:t>
@@ -26673,12 +26707,12 @@
         </w:tc>
         <w:tc>
           <w:tcPr>
-            <w:tcW w:w="8273" w:type="dxa"/>
+            <w:tcW w:w="8080" w:type="dxa"/>
             <w:tcBorders>
               <w:top w:val="nil"/>
               <w:left w:val="nil"/>
-              <w:bottom w:val="single" w:sz="4" w:space="0" w:color="auto"/>
-              <w:right w:val="single" w:sz="4" w:space="0" w:color="auto"/>
+              <w:bottom w:val="single" w:sz="8" w:space="0" w:color="auto"/>
+              <w:right w:val="single" w:sz="8" w:space="0" w:color="auto"/>
             </w:tcBorders>
             <w:shd w:val="clear" w:color="auto" w:fill="auto"/>
             <w:vAlign w:val="center"/>
@@ -26688,24 +26722,20 @@
             <w:pPr>
               <w:rPr>
                 <w:rFonts w:ascii="Calibri" w:hAnsi="Calibri" w:cs="Calibri"/>
-                <w:b w:val="0"/>
-                <w:bCs w:val="0"/>
                 <w:color w:val="000000"/>
                 <w:kern w:val="0"/>
-                <w:sz w:val="22"/>
-                <w:szCs w:val="22"/>
+                <w:sz w:val="20"/>
+                <w:szCs w:val="20"/>
                 <w:lang w:eastAsia="pt-BR"/>
               </w:rPr>
             </w:pPr>
             <w:r>
               <w:rPr>
                 <w:rFonts w:ascii="Calibri" w:hAnsi="Calibri" w:cs="Calibri"/>
-                <w:b w:val="0"/>
-                <w:bCs w:val="0"/>
                 <w:color w:val="000000"/>
                 <w:kern w:val="0"/>
-                <w:sz w:val="22"/>
-                <w:szCs w:val="22"/>
+                <w:sz w:val="20"/>
+                <w:szCs w:val="20"/>
                 <w:lang w:eastAsia="pt-BR"/>
               </w:rPr>
               <w:t xml:space="preserve">A escrita das histórias BDD contribuiu com o entendimento do </w:t>
@@ -26714,12 +26744,10 @@
             <w:r>
               <w:rPr>
                 <w:rFonts w:ascii="Calibri" w:hAnsi="Calibri" w:cs="Calibri"/>
-                <w:b w:val="0"/>
-                <w:bCs w:val="0"/>
                 <w:color w:val="000000"/>
                 <w:kern w:val="0"/>
-                <w:sz w:val="22"/>
-                <w:szCs w:val="22"/>
+                <w:sz w:val="20"/>
+                <w:szCs w:val="20"/>
                 <w:lang w:eastAsia="pt-BR"/>
               </w:rPr>
               <w:t>quê</w:t>
@@ -26728,12 +26756,10 @@
             <w:r>
               <w:rPr>
                 <w:rFonts w:ascii="Calibri" w:hAnsi="Calibri" w:cs="Calibri"/>
-                <w:b w:val="0"/>
-                <w:bCs w:val="0"/>
                 <w:color w:val="000000"/>
                 <w:kern w:val="0"/>
-                <w:sz w:val="22"/>
-                <w:szCs w:val="22"/>
+                <w:sz w:val="20"/>
+                <w:szCs w:val="20"/>
                 <w:lang w:eastAsia="pt-BR"/>
               </w:rPr>
               <w:t xml:space="preserve"> precisa ser feito? </w:t>
@@ -26743,16 +26769,16 @@
       </w:tr>
       <w:tr>
         <w:trPr>
-          <w:trHeight w:val="280"/>
+          <w:trHeight w:val="315"/>
         </w:trPr>
         <w:tc>
           <w:tcPr>
-            <w:tcW w:w="421" w:type="dxa"/>
+            <w:tcW w:w="620" w:type="dxa"/>
             <w:tcBorders>
               <w:top w:val="nil"/>
-              <w:left w:val="single" w:sz="4" w:space="0" w:color="auto"/>
-              <w:bottom w:val="single" w:sz="4" w:space="0" w:color="auto"/>
-              <w:right w:val="single" w:sz="4" w:space="0" w:color="auto"/>
+              <w:left w:val="single" w:sz="8" w:space="0" w:color="auto"/>
+              <w:bottom w:val="single" w:sz="8" w:space="0" w:color="auto"/>
+              <w:right w:val="single" w:sz="8" w:space="0" w:color="auto"/>
             </w:tcBorders>
             <w:shd w:val="clear" w:color="auto" w:fill="auto"/>
             <w:noWrap/>
@@ -26764,24 +26790,20 @@
               <w:jc w:val="center"/>
               <w:rPr>
                 <w:rFonts w:ascii="Calibri" w:hAnsi="Calibri" w:cs="Calibri"/>
-                <w:b w:val="0"/>
-                <w:bCs w:val="0"/>
                 <w:color w:val="000000"/>
                 <w:kern w:val="0"/>
-                <w:sz w:val="22"/>
-                <w:szCs w:val="22"/>
+                <w:sz w:val="20"/>
+                <w:szCs w:val="20"/>
                 <w:lang w:eastAsia="pt-BR"/>
               </w:rPr>
             </w:pPr>
             <w:r>
               <w:rPr>
                 <w:rFonts w:ascii="Calibri" w:hAnsi="Calibri" w:cs="Calibri"/>
-                <w:b w:val="0"/>
-                <w:bCs w:val="0"/>
                 <w:color w:val="000000"/>
                 <w:kern w:val="0"/>
-                <w:sz w:val="22"/>
-                <w:szCs w:val="22"/>
+                <w:sz w:val="20"/>
+                <w:szCs w:val="20"/>
                 <w:lang w:eastAsia="pt-BR"/>
               </w:rPr>
               <w:t>4</w:t>
@@ -26790,12 +26812,12 @@
         </w:tc>
         <w:tc>
           <w:tcPr>
-            <w:tcW w:w="8273" w:type="dxa"/>
+            <w:tcW w:w="8080" w:type="dxa"/>
             <w:tcBorders>
               <w:top w:val="nil"/>
               <w:left w:val="nil"/>
-              <w:bottom w:val="single" w:sz="4" w:space="0" w:color="auto"/>
-              <w:right w:val="single" w:sz="4" w:space="0" w:color="auto"/>
+              <w:bottom w:val="single" w:sz="8" w:space="0" w:color="auto"/>
+              <w:right w:val="single" w:sz="8" w:space="0" w:color="auto"/>
             </w:tcBorders>
             <w:shd w:val="clear" w:color="auto" w:fill="auto"/>
             <w:vAlign w:val="center"/>
@@ -26805,24 +26827,20 @@
             <w:pPr>
               <w:rPr>
                 <w:rFonts w:ascii="Calibri" w:hAnsi="Calibri" w:cs="Calibri"/>
-                <w:b w:val="0"/>
-                <w:bCs w:val="0"/>
                 <w:color w:val="000000"/>
                 <w:kern w:val="0"/>
-                <w:sz w:val="22"/>
-                <w:szCs w:val="22"/>
+                <w:sz w:val="20"/>
+                <w:szCs w:val="20"/>
                 <w:lang w:eastAsia="pt-BR"/>
               </w:rPr>
             </w:pPr>
             <w:r>
               <w:rPr>
                 <w:rFonts w:ascii="Calibri" w:hAnsi="Calibri" w:cs="Calibri"/>
-                <w:b w:val="0"/>
-                <w:bCs w:val="0"/>
                 <w:color w:val="000000"/>
                 <w:kern w:val="0"/>
-                <w:sz w:val="22"/>
-                <w:szCs w:val="22"/>
+                <w:sz w:val="20"/>
+                <w:szCs w:val="20"/>
                 <w:lang w:eastAsia="pt-BR"/>
               </w:rPr>
               <w:t xml:space="preserve">Como você classifica a dificuldade de aprendizado do BDD e sintaxe </w:t>
@@ -26831,12 +26849,10 @@
             <w:r>
               <w:rPr>
                 <w:rFonts w:ascii="Calibri" w:hAnsi="Calibri" w:cs="Calibri"/>
-                <w:b w:val="0"/>
-                <w:bCs w:val="0"/>
                 <w:color w:val="000000"/>
                 <w:kern w:val="0"/>
-                <w:sz w:val="22"/>
-                <w:szCs w:val="22"/>
+                <w:sz w:val="20"/>
+                <w:szCs w:val="20"/>
                 <w:lang w:eastAsia="pt-BR"/>
               </w:rPr>
               <w:t>Gherkin</w:t>
@@ -26845,12 +26861,10 @@
             <w:r>
               <w:rPr>
                 <w:rFonts w:ascii="Calibri" w:hAnsi="Calibri" w:cs="Calibri"/>
-                <w:b w:val="0"/>
-                <w:bCs w:val="0"/>
                 <w:color w:val="000000"/>
                 <w:kern w:val="0"/>
-                <w:sz w:val="22"/>
-                <w:szCs w:val="22"/>
+                <w:sz w:val="20"/>
+                <w:szCs w:val="20"/>
                 <w:lang w:eastAsia="pt-BR"/>
               </w:rPr>
               <w:t>?</w:t>
@@ -26860,16 +26874,16 @@
       </w:tr>
       <w:tr>
         <w:trPr>
-          <w:trHeight w:val="561"/>
+          <w:trHeight w:val="525"/>
         </w:trPr>
         <w:tc>
           <w:tcPr>
-            <w:tcW w:w="421" w:type="dxa"/>
+            <w:tcW w:w="620" w:type="dxa"/>
             <w:tcBorders>
               <w:top w:val="nil"/>
-              <w:left w:val="single" w:sz="4" w:space="0" w:color="auto"/>
-              <w:bottom w:val="single" w:sz="4" w:space="0" w:color="auto"/>
-              <w:right w:val="single" w:sz="4" w:space="0" w:color="auto"/>
+              <w:left w:val="single" w:sz="8" w:space="0" w:color="auto"/>
+              <w:bottom w:val="single" w:sz="8" w:space="0" w:color="auto"/>
+              <w:right w:val="single" w:sz="8" w:space="0" w:color="auto"/>
             </w:tcBorders>
             <w:shd w:val="clear" w:color="auto" w:fill="auto"/>
             <w:noWrap/>
@@ -26881,24 +26895,20 @@
               <w:jc w:val="center"/>
               <w:rPr>
                 <w:rFonts w:ascii="Calibri" w:hAnsi="Calibri" w:cs="Calibri"/>
-                <w:b w:val="0"/>
-                <w:bCs w:val="0"/>
                 <w:color w:val="000000"/>
                 <w:kern w:val="0"/>
-                <w:sz w:val="22"/>
-                <w:szCs w:val="22"/>
+                <w:sz w:val="20"/>
+                <w:szCs w:val="20"/>
                 <w:lang w:eastAsia="pt-BR"/>
               </w:rPr>
             </w:pPr>
             <w:r>
               <w:rPr>
                 <w:rFonts w:ascii="Calibri" w:hAnsi="Calibri" w:cs="Calibri"/>
-                <w:b w:val="0"/>
-                <w:bCs w:val="0"/>
                 <w:color w:val="000000"/>
                 <w:kern w:val="0"/>
-                <w:sz w:val="22"/>
-                <w:szCs w:val="22"/>
+                <w:sz w:val="20"/>
+                <w:szCs w:val="20"/>
                 <w:lang w:eastAsia="pt-BR"/>
               </w:rPr>
               <w:t>5</w:t>
@@ -26907,12 +26917,12 @@
         </w:tc>
         <w:tc>
           <w:tcPr>
-            <w:tcW w:w="8273" w:type="dxa"/>
+            <w:tcW w:w="8080" w:type="dxa"/>
             <w:tcBorders>
               <w:top w:val="nil"/>
               <w:left w:val="nil"/>
-              <w:bottom w:val="single" w:sz="4" w:space="0" w:color="auto"/>
-              <w:right w:val="single" w:sz="4" w:space="0" w:color="auto"/>
+              <w:bottom w:val="single" w:sz="8" w:space="0" w:color="auto"/>
+              <w:right w:val="single" w:sz="8" w:space="0" w:color="auto"/>
             </w:tcBorders>
             <w:shd w:val="clear" w:color="auto" w:fill="auto"/>
             <w:vAlign w:val="center"/>
@@ -26922,24 +26932,20 @@
             <w:pPr>
               <w:rPr>
                 <w:rFonts w:ascii="Calibri" w:hAnsi="Calibri" w:cs="Calibri"/>
-                <w:b w:val="0"/>
-                <w:bCs w:val="0"/>
                 <w:color w:val="000000"/>
                 <w:kern w:val="0"/>
-                <w:sz w:val="22"/>
-                <w:szCs w:val="22"/>
+                <w:sz w:val="20"/>
+                <w:szCs w:val="20"/>
                 <w:lang w:eastAsia="pt-BR"/>
               </w:rPr>
             </w:pPr>
             <w:r>
               <w:rPr>
                 <w:rFonts w:ascii="Calibri" w:hAnsi="Calibri" w:cs="Calibri"/>
-                <w:b w:val="0"/>
-                <w:bCs w:val="0"/>
                 <w:color w:val="000000"/>
                 <w:kern w:val="0"/>
-                <w:sz w:val="22"/>
-                <w:szCs w:val="22"/>
+                <w:sz w:val="20"/>
+                <w:szCs w:val="20"/>
                 <w:lang w:eastAsia="pt-BR"/>
               </w:rPr>
               <w:t>As reuniões e validações de escopo contribuíram para impedir a ocorrência de conflitos durante a execução do projeto?</w:t>
@@ -26949,16 +26955,16 @@
       </w:tr>
       <w:tr>
         <w:trPr>
-          <w:trHeight w:val="561"/>
+          <w:trHeight w:val="315"/>
         </w:trPr>
         <w:tc>
           <w:tcPr>
-            <w:tcW w:w="421" w:type="dxa"/>
+            <w:tcW w:w="620" w:type="dxa"/>
             <w:tcBorders>
               <w:top w:val="nil"/>
-              <w:left w:val="single" w:sz="4" w:space="0" w:color="auto"/>
-              <w:bottom w:val="single" w:sz="4" w:space="0" w:color="auto"/>
-              <w:right w:val="single" w:sz="4" w:space="0" w:color="auto"/>
+              <w:left w:val="single" w:sz="8" w:space="0" w:color="auto"/>
+              <w:bottom w:val="single" w:sz="8" w:space="0" w:color="auto"/>
+              <w:right w:val="single" w:sz="8" w:space="0" w:color="auto"/>
             </w:tcBorders>
             <w:shd w:val="clear" w:color="auto" w:fill="auto"/>
             <w:noWrap/>
@@ -26970,24 +26976,20 @@
               <w:jc w:val="center"/>
               <w:rPr>
                 <w:rFonts w:ascii="Calibri" w:hAnsi="Calibri" w:cs="Calibri"/>
-                <w:b w:val="0"/>
-                <w:bCs w:val="0"/>
                 <w:color w:val="000000"/>
                 <w:kern w:val="0"/>
-                <w:sz w:val="22"/>
-                <w:szCs w:val="22"/>
+                <w:sz w:val="20"/>
+                <w:szCs w:val="20"/>
                 <w:lang w:eastAsia="pt-BR"/>
               </w:rPr>
             </w:pPr>
             <w:r>
               <w:rPr>
                 <w:rFonts w:ascii="Calibri" w:hAnsi="Calibri" w:cs="Calibri"/>
-                <w:b w:val="0"/>
-                <w:bCs w:val="0"/>
                 <w:color w:val="000000"/>
                 <w:kern w:val="0"/>
-                <w:sz w:val="22"/>
-                <w:szCs w:val="22"/>
+                <w:sz w:val="20"/>
+                <w:szCs w:val="20"/>
                 <w:lang w:eastAsia="pt-BR"/>
               </w:rPr>
               <w:t>6</w:t>
@@ -26996,12 +26998,12 @@
         </w:tc>
         <w:tc>
           <w:tcPr>
-            <w:tcW w:w="8273" w:type="dxa"/>
+            <w:tcW w:w="8080" w:type="dxa"/>
             <w:tcBorders>
               <w:top w:val="nil"/>
               <w:left w:val="nil"/>
-              <w:bottom w:val="single" w:sz="4" w:space="0" w:color="auto"/>
-              <w:right w:val="single" w:sz="4" w:space="0" w:color="auto"/>
+              <w:bottom w:val="single" w:sz="8" w:space="0" w:color="auto"/>
+              <w:right w:val="single" w:sz="8" w:space="0" w:color="auto"/>
             </w:tcBorders>
             <w:shd w:val="clear" w:color="auto" w:fill="auto"/>
             <w:vAlign w:val="center"/>
@@ -27011,56 +27013,39 @@
             <w:pPr>
               <w:rPr>
                 <w:rFonts w:ascii="Calibri" w:hAnsi="Calibri" w:cs="Calibri"/>
-                <w:b w:val="0"/>
-                <w:bCs w:val="0"/>
                 <w:color w:val="000000"/>
                 <w:kern w:val="0"/>
-                <w:sz w:val="22"/>
-                <w:szCs w:val="22"/>
+                <w:sz w:val="20"/>
+                <w:szCs w:val="20"/>
                 <w:lang w:eastAsia="pt-BR"/>
               </w:rPr>
             </w:pPr>
             <w:r>
               <w:rPr>
                 <w:rFonts w:ascii="Calibri" w:hAnsi="Calibri" w:cs="Calibri"/>
-                <w:b w:val="0"/>
-                <w:bCs w:val="0"/>
                 <w:color w:val="000000"/>
                 <w:kern w:val="0"/>
-                <w:sz w:val="22"/>
-                <w:szCs w:val="22"/>
+                <w:sz w:val="20"/>
+                <w:szCs w:val="20"/>
                 <w:lang w:eastAsia="pt-BR"/>
               </w:rPr>
-              <w:t>A finalização do projeto foi bem-sucedida (considerando prazo e cumprimento de escopo)</w:t>
-            </w:r>
-            <w:r>
-              <w:rPr>
-                <w:rFonts w:ascii="Calibri" w:hAnsi="Calibri" w:cs="Calibri"/>
-                <w:b w:val="0"/>
-                <w:bCs w:val="0"/>
-                <w:color w:val="000000"/>
-                <w:kern w:val="0"/>
-                <w:sz w:val="22"/>
-                <w:szCs w:val="22"/>
-                <w:lang w:eastAsia="pt-BR"/>
-              </w:rPr>
-              <w:t>?</w:t>
+              <w:t>A finalização do projeto foi bem-sucedida (considerando prazo e cumprimento de escopo?)</w:t>
             </w:r>
           </w:p>
         </w:tc>
       </w:tr>
       <w:tr>
         <w:trPr>
-          <w:trHeight w:val="280"/>
+          <w:trHeight w:val="315"/>
         </w:trPr>
         <w:tc>
           <w:tcPr>
-            <w:tcW w:w="421" w:type="dxa"/>
+            <w:tcW w:w="620" w:type="dxa"/>
             <w:tcBorders>
               <w:top w:val="nil"/>
-              <w:left w:val="single" w:sz="4" w:space="0" w:color="auto"/>
-              <w:bottom w:val="single" w:sz="4" w:space="0" w:color="auto"/>
-              <w:right w:val="single" w:sz="4" w:space="0" w:color="auto"/>
+              <w:left w:val="single" w:sz="8" w:space="0" w:color="auto"/>
+              <w:bottom w:val="single" w:sz="8" w:space="0" w:color="auto"/>
+              <w:right w:val="single" w:sz="8" w:space="0" w:color="auto"/>
             </w:tcBorders>
             <w:shd w:val="clear" w:color="auto" w:fill="auto"/>
             <w:noWrap/>
@@ -27072,24 +27057,20 @@
               <w:jc w:val="center"/>
               <w:rPr>
                 <w:rFonts w:ascii="Calibri" w:hAnsi="Calibri" w:cs="Calibri"/>
-                <w:b w:val="0"/>
-                <w:bCs w:val="0"/>
                 <w:color w:val="000000"/>
                 <w:kern w:val="0"/>
-                <w:sz w:val="22"/>
-                <w:szCs w:val="22"/>
+                <w:sz w:val="20"/>
+                <w:szCs w:val="20"/>
                 <w:lang w:eastAsia="pt-BR"/>
               </w:rPr>
             </w:pPr>
             <w:r>
               <w:rPr>
                 <w:rFonts w:ascii="Calibri" w:hAnsi="Calibri" w:cs="Calibri"/>
-                <w:b w:val="0"/>
-                <w:bCs w:val="0"/>
                 <w:color w:val="000000"/>
                 <w:kern w:val="0"/>
-                <w:sz w:val="22"/>
-                <w:szCs w:val="22"/>
+                <w:sz w:val="20"/>
+                <w:szCs w:val="20"/>
                 <w:lang w:eastAsia="pt-BR"/>
               </w:rPr>
               <w:t>7</w:t>
@@ -27098,12 +27079,12 @@
         </w:tc>
         <w:tc>
           <w:tcPr>
-            <w:tcW w:w="8273" w:type="dxa"/>
+            <w:tcW w:w="8080" w:type="dxa"/>
             <w:tcBorders>
               <w:top w:val="nil"/>
               <w:left w:val="nil"/>
-              <w:bottom w:val="single" w:sz="4" w:space="0" w:color="auto"/>
-              <w:right w:val="single" w:sz="4" w:space="0" w:color="auto"/>
+              <w:bottom w:val="single" w:sz="8" w:space="0" w:color="auto"/>
+              <w:right w:val="single" w:sz="8" w:space="0" w:color="auto"/>
             </w:tcBorders>
             <w:shd w:val="clear" w:color="auto" w:fill="auto"/>
             <w:vAlign w:val="center"/>
@@ -27113,24 +27094,20 @@
             <w:pPr>
               <w:rPr>
                 <w:rFonts w:ascii="Calibri" w:hAnsi="Calibri" w:cs="Calibri"/>
-                <w:b w:val="0"/>
-                <w:bCs w:val="0"/>
                 <w:color w:val="000000"/>
                 <w:kern w:val="0"/>
-                <w:sz w:val="22"/>
-                <w:szCs w:val="22"/>
+                <w:sz w:val="20"/>
+                <w:szCs w:val="20"/>
                 <w:lang w:eastAsia="pt-BR"/>
               </w:rPr>
             </w:pPr>
             <w:r>
               <w:rPr>
                 <w:rFonts w:ascii="Calibri" w:hAnsi="Calibri" w:cs="Calibri"/>
-                <w:b w:val="0"/>
-                <w:bCs w:val="0"/>
                 <w:color w:val="000000"/>
                 <w:kern w:val="0"/>
-                <w:sz w:val="22"/>
-                <w:szCs w:val="22"/>
+                <w:sz w:val="20"/>
+                <w:szCs w:val="20"/>
                 <w:lang w:eastAsia="pt-BR"/>
               </w:rPr>
               <w:t>Em uma escala de 0 a 10, quanto o BDD influenciou nos resultados do projeto?</w:t>
@@ -27140,16 +27117,16 @@
       </w:tr>
       <w:tr>
         <w:trPr>
-          <w:trHeight w:val="561"/>
+          <w:trHeight w:val="525"/>
         </w:trPr>
         <w:tc>
           <w:tcPr>
-            <w:tcW w:w="421" w:type="dxa"/>
+            <w:tcW w:w="620" w:type="dxa"/>
             <w:tcBorders>
               <w:top w:val="nil"/>
-              <w:left w:val="single" w:sz="4" w:space="0" w:color="auto"/>
-              <w:bottom w:val="single" w:sz="4" w:space="0" w:color="auto"/>
-              <w:right w:val="single" w:sz="4" w:space="0" w:color="auto"/>
+              <w:left w:val="single" w:sz="8" w:space="0" w:color="auto"/>
+              <w:bottom w:val="single" w:sz="8" w:space="0" w:color="auto"/>
+              <w:right w:val="single" w:sz="8" w:space="0" w:color="auto"/>
             </w:tcBorders>
             <w:shd w:val="clear" w:color="auto" w:fill="auto"/>
             <w:noWrap/>
@@ -27161,24 +27138,20 @@
               <w:jc w:val="center"/>
               <w:rPr>
                 <w:rFonts w:ascii="Calibri" w:hAnsi="Calibri" w:cs="Calibri"/>
-                <w:b w:val="0"/>
-                <w:bCs w:val="0"/>
                 <w:color w:val="000000"/>
                 <w:kern w:val="0"/>
-                <w:sz w:val="22"/>
-                <w:szCs w:val="22"/>
+                <w:sz w:val="20"/>
+                <w:szCs w:val="20"/>
                 <w:lang w:eastAsia="pt-BR"/>
               </w:rPr>
             </w:pPr>
             <w:r>
               <w:rPr>
                 <w:rFonts w:ascii="Calibri" w:hAnsi="Calibri" w:cs="Calibri"/>
-                <w:b w:val="0"/>
-                <w:bCs w:val="0"/>
                 <w:color w:val="000000"/>
                 <w:kern w:val="0"/>
-                <w:sz w:val="22"/>
-                <w:szCs w:val="22"/>
+                <w:sz w:val="20"/>
+                <w:szCs w:val="20"/>
                 <w:lang w:eastAsia="pt-BR"/>
               </w:rPr>
               <w:t>8</w:t>
@@ -27187,12 +27160,12 @@
         </w:tc>
         <w:tc>
           <w:tcPr>
-            <w:tcW w:w="8273" w:type="dxa"/>
+            <w:tcW w:w="8080" w:type="dxa"/>
             <w:tcBorders>
               <w:top w:val="nil"/>
               <w:left w:val="nil"/>
-              <w:bottom w:val="single" w:sz="4" w:space="0" w:color="auto"/>
-              <w:right w:val="single" w:sz="4" w:space="0" w:color="auto"/>
+              <w:bottom w:val="single" w:sz="8" w:space="0" w:color="auto"/>
+              <w:right w:val="single" w:sz="8" w:space="0" w:color="auto"/>
             </w:tcBorders>
             <w:shd w:val="clear" w:color="auto" w:fill="auto"/>
             <w:vAlign w:val="center"/>
@@ -27202,24 +27175,20 @@
             <w:pPr>
               <w:rPr>
                 <w:rFonts w:ascii="Calibri" w:hAnsi="Calibri" w:cs="Calibri"/>
-                <w:b w:val="0"/>
-                <w:bCs w:val="0"/>
                 <w:color w:val="000000"/>
                 <w:kern w:val="0"/>
-                <w:sz w:val="22"/>
-                <w:szCs w:val="22"/>
+                <w:sz w:val="20"/>
+                <w:szCs w:val="20"/>
                 <w:lang w:eastAsia="pt-BR"/>
               </w:rPr>
             </w:pPr>
             <w:r>
               <w:rPr>
                 <w:rFonts w:ascii="Calibri" w:hAnsi="Calibri" w:cs="Calibri"/>
-                <w:b w:val="0"/>
-                <w:bCs w:val="0"/>
                 <w:color w:val="000000"/>
                 <w:kern w:val="0"/>
-                <w:sz w:val="22"/>
-                <w:szCs w:val="22"/>
+                <w:sz w:val="20"/>
+                <w:szCs w:val="20"/>
                 <w:lang w:eastAsia="pt-BR"/>
               </w:rPr>
               <w:t>A utilização do BDD, sem as práticas de Gestão das Comunicações, seriam suficientes para a finalização bem sucedida do projeto? Justifique.</w:t>
@@ -27229,16 +27198,16 @@
       </w:tr>
       <w:tr>
         <w:trPr>
-          <w:trHeight w:val="561"/>
+          <w:trHeight w:val="525"/>
         </w:trPr>
         <w:tc>
           <w:tcPr>
-            <w:tcW w:w="421" w:type="dxa"/>
+            <w:tcW w:w="620" w:type="dxa"/>
             <w:tcBorders>
               <w:top w:val="nil"/>
-              <w:left w:val="single" w:sz="4" w:space="0" w:color="auto"/>
-              <w:bottom w:val="single" w:sz="4" w:space="0" w:color="auto"/>
-              <w:right w:val="single" w:sz="4" w:space="0" w:color="auto"/>
+              <w:left w:val="single" w:sz="8" w:space="0" w:color="auto"/>
+              <w:bottom w:val="single" w:sz="8" w:space="0" w:color="auto"/>
+              <w:right w:val="single" w:sz="8" w:space="0" w:color="auto"/>
             </w:tcBorders>
             <w:shd w:val="clear" w:color="auto" w:fill="auto"/>
             <w:noWrap/>
@@ -27250,24 +27219,20 @@
               <w:jc w:val="center"/>
               <w:rPr>
                 <w:rFonts w:ascii="Calibri" w:hAnsi="Calibri" w:cs="Calibri"/>
-                <w:b w:val="0"/>
-                <w:bCs w:val="0"/>
                 <w:color w:val="000000"/>
                 <w:kern w:val="0"/>
-                <w:sz w:val="22"/>
-                <w:szCs w:val="22"/>
+                <w:sz w:val="20"/>
+                <w:szCs w:val="20"/>
                 <w:lang w:eastAsia="pt-BR"/>
               </w:rPr>
             </w:pPr>
             <w:r>
               <w:rPr>
                 <w:rFonts w:ascii="Calibri" w:hAnsi="Calibri" w:cs="Calibri"/>
-                <w:b w:val="0"/>
-                <w:bCs w:val="0"/>
                 <w:color w:val="000000"/>
                 <w:kern w:val="0"/>
-                <w:sz w:val="22"/>
-                <w:szCs w:val="22"/>
+                <w:sz w:val="20"/>
+                <w:szCs w:val="20"/>
                 <w:lang w:eastAsia="pt-BR"/>
               </w:rPr>
               <w:t>9</w:t>
@@ -27276,12 +27241,12 @@
         </w:tc>
         <w:tc>
           <w:tcPr>
-            <w:tcW w:w="8273" w:type="dxa"/>
+            <w:tcW w:w="8080" w:type="dxa"/>
             <w:tcBorders>
               <w:top w:val="nil"/>
               <w:left w:val="nil"/>
-              <w:bottom w:val="single" w:sz="4" w:space="0" w:color="auto"/>
-              <w:right w:val="single" w:sz="4" w:space="0" w:color="auto"/>
+              <w:bottom w:val="single" w:sz="8" w:space="0" w:color="auto"/>
+              <w:right w:val="single" w:sz="8" w:space="0" w:color="auto"/>
             </w:tcBorders>
             <w:shd w:val="clear" w:color="auto" w:fill="auto"/>
             <w:vAlign w:val="center"/>
@@ -27291,24 +27256,20 @@
             <w:pPr>
               <w:rPr>
                 <w:rFonts w:ascii="Calibri" w:hAnsi="Calibri" w:cs="Calibri"/>
-                <w:b w:val="0"/>
-                <w:bCs w:val="0"/>
                 <w:color w:val="000000"/>
                 <w:kern w:val="0"/>
-                <w:sz w:val="22"/>
-                <w:szCs w:val="22"/>
+                <w:sz w:val="20"/>
+                <w:szCs w:val="20"/>
                 <w:lang w:eastAsia="pt-BR"/>
               </w:rPr>
             </w:pPr>
             <w:r>
               <w:rPr>
                 <w:rFonts w:ascii="Calibri" w:hAnsi="Calibri" w:cs="Calibri"/>
-                <w:b w:val="0"/>
-                <w:bCs w:val="0"/>
                 <w:color w:val="000000"/>
                 <w:kern w:val="0"/>
-                <w:sz w:val="22"/>
-                <w:szCs w:val="22"/>
+                <w:sz w:val="20"/>
+                <w:szCs w:val="20"/>
                 <w:lang w:eastAsia="pt-BR"/>
               </w:rPr>
               <w:t>Com relação aos projetos entregues sem esta técnica, quais foram as principais diferenças notadas com relação ao entendimento do escopo e comunicações do projeto?</w:t>
@@ -27318,16 +27279,16 @@
       </w:tr>
       <w:tr>
         <w:trPr>
-          <w:trHeight w:val="280"/>
+          <w:trHeight w:val="315"/>
         </w:trPr>
         <w:tc>
           <w:tcPr>
-            <w:tcW w:w="421" w:type="dxa"/>
+            <w:tcW w:w="620" w:type="dxa"/>
             <w:tcBorders>
               <w:top w:val="nil"/>
-              <w:left w:val="single" w:sz="4" w:space="0" w:color="auto"/>
-              <w:bottom w:val="single" w:sz="4" w:space="0" w:color="auto"/>
-              <w:right w:val="single" w:sz="4" w:space="0" w:color="auto"/>
+              <w:left w:val="single" w:sz="8" w:space="0" w:color="auto"/>
+              <w:bottom w:val="single" w:sz="8" w:space="0" w:color="auto"/>
+              <w:right w:val="single" w:sz="8" w:space="0" w:color="auto"/>
             </w:tcBorders>
             <w:shd w:val="clear" w:color="auto" w:fill="auto"/>
             <w:noWrap/>
@@ -27339,24 +27300,20 @@
               <w:jc w:val="center"/>
               <w:rPr>
                 <w:rFonts w:ascii="Calibri" w:hAnsi="Calibri" w:cs="Calibri"/>
-                <w:b w:val="0"/>
-                <w:bCs w:val="0"/>
                 <w:color w:val="000000"/>
                 <w:kern w:val="0"/>
-                <w:sz w:val="22"/>
-                <w:szCs w:val="22"/>
+                <w:sz w:val="20"/>
+                <w:szCs w:val="20"/>
                 <w:lang w:eastAsia="pt-BR"/>
               </w:rPr>
             </w:pPr>
             <w:r>
               <w:rPr>
                 <w:rFonts w:ascii="Calibri" w:hAnsi="Calibri" w:cs="Calibri"/>
-                <w:b w:val="0"/>
-                <w:bCs w:val="0"/>
                 <w:color w:val="000000"/>
                 <w:kern w:val="0"/>
-                <w:sz w:val="22"/>
-                <w:szCs w:val="22"/>
+                <w:sz w:val="20"/>
+                <w:szCs w:val="20"/>
                 <w:lang w:eastAsia="pt-BR"/>
               </w:rPr>
               <w:t>10</w:t>
@@ -27365,12 +27322,12 @@
         </w:tc>
         <w:tc>
           <w:tcPr>
-            <w:tcW w:w="8273" w:type="dxa"/>
+            <w:tcW w:w="8080" w:type="dxa"/>
             <w:tcBorders>
               <w:top w:val="nil"/>
               <w:left w:val="nil"/>
-              <w:bottom w:val="single" w:sz="4" w:space="0" w:color="auto"/>
-              <w:right w:val="single" w:sz="4" w:space="0" w:color="auto"/>
+              <w:bottom w:val="single" w:sz="8" w:space="0" w:color="auto"/>
+              <w:right w:val="single" w:sz="8" w:space="0" w:color="auto"/>
             </w:tcBorders>
             <w:shd w:val="clear" w:color="auto" w:fill="auto"/>
             <w:vAlign w:val="center"/>
@@ -27380,24 +27337,20 @@
             <w:pPr>
               <w:rPr>
                 <w:rFonts w:ascii="Calibri" w:hAnsi="Calibri" w:cs="Calibri"/>
-                <w:b w:val="0"/>
-                <w:bCs w:val="0"/>
                 <w:color w:val="000000"/>
                 <w:kern w:val="0"/>
-                <w:sz w:val="22"/>
-                <w:szCs w:val="22"/>
+                <w:sz w:val="20"/>
+                <w:szCs w:val="20"/>
                 <w:lang w:eastAsia="pt-BR"/>
               </w:rPr>
             </w:pPr>
             <w:r>
               <w:rPr>
                 <w:rFonts w:ascii="Calibri" w:hAnsi="Calibri" w:cs="Calibri"/>
-                <w:b w:val="0"/>
-                <w:bCs w:val="0"/>
                 <w:color w:val="000000"/>
                 <w:kern w:val="0"/>
-                <w:sz w:val="22"/>
-                <w:szCs w:val="22"/>
+                <w:sz w:val="20"/>
+                <w:szCs w:val="20"/>
                 <w:lang w:eastAsia="pt-BR"/>
               </w:rPr>
               <w:t>De 0 a 10, qual a chance de você utilizar estas técnicas em outros projetos?</w:t>
@@ -27414,26 +27367,6 @@
           <w:b w:val="0"/>
           <w:sz w:val="20"/>
           <w:szCs w:val="20"/>
-          <w:lang w:val="it-IT"/>
-        </w:rPr>
-      </w:pPr>
-      <w:r>
-        <w:rPr>
-          <w:b w:val="0"/>
-          <w:sz w:val="20"/>
-          <w:szCs w:val="20"/>
-          <w:lang w:val="it-IT"/>
-        </w:rPr>
-        <w:t>Fonte: Autor</w:t>
-      </w:r>
-    </w:p>
-    <w:p>
-      <w:pPr>
-        <w:rPr>
-          <w:b w:val="0"/>
-          <w:sz w:val="28"/>
-          <w:szCs w:val="28"/>
-          <w:u w:val="single"/>
           <w:lang w:val="it-IT"/>
         </w:rPr>
         <w:sectPr>
@@ -27447,6 +27380,15 @@
           <w:docGrid w:linePitch="360"/>
         </w:sectPr>
       </w:pPr>
+      <w:r>
+        <w:rPr>
+          <w:b w:val="0"/>
+          <w:sz w:val="20"/>
+          <w:szCs w:val="20"/>
+          <w:lang w:val="it-IT"/>
+        </w:rPr>
+        <w:t>Fonte: Autor</w:t>
+      </w:r>
     </w:p>
     <w:p>
       <w:pPr>
@@ -28467,7 +28409,7 @@
           <w:sz w:val="24"/>
           <w:szCs w:val="24"/>
         </w:rPr>
-        <w:t xml:space="preserve"> Meeting: Por que e como fazer? Outubro de 2019. Disponível em</w:t>
+        <w:t xml:space="preserve"> Meeting: Por que e como fazer? Disponível em</w:t>
       </w:r>
       <w:r>
         <w:rPr>
@@ -28487,7 +28429,37 @@
           <w:sz w:val="24"/>
           <w:szCs w:val="24"/>
         </w:rPr>
-        <w:t xml:space="preserve"> &lt;http://www.productmanagement.com.br/por-que-e-como-fazer-refinement-meeting-anteriormente-backlog-grooming/&gt;. Acesso em 9 de setembro de 2020.</w:t>
+        <w:t xml:space="preserve"> &lt;http://www.productmanagement.com.br/por-que-e-como-fazer-refinement-meeting-anteriormente-backlog-grooming/&gt;. </w:t>
+      </w:r>
+      <w:r>
+        <w:rPr>
+          <w:b w:val="0"/>
+          <w:bCs w:val="0"/>
+          <w:spacing w:val="-3"/>
+          <w:sz w:val="24"/>
+          <w:szCs w:val="24"/>
+        </w:rPr>
+        <w:t>Outubro de 2019.</w:t>
+      </w:r>
+      <w:r>
+        <w:rPr>
+          <w:b w:val="0"/>
+          <w:bCs w:val="0"/>
+          <w:spacing w:val="-3"/>
+          <w:sz w:val="24"/>
+          <w:szCs w:val="24"/>
+        </w:rPr>
+        <w:t xml:space="preserve"> </w:t>
+      </w:r>
+      <w:r>
+        <w:rPr>
+          <w:b w:val="0"/>
+          <w:bCs w:val="0"/>
+          <w:spacing w:val="-3"/>
+          <w:sz w:val="24"/>
+          <w:szCs w:val="24"/>
+        </w:rPr>
+        <w:t>Acesso em 9 de setembro de 2020.</w:t>
       </w:r>
     </w:p>
     <w:p>
@@ -28648,6 +28620,314 @@
           <w:szCs w:val="24"/>
         </w:rPr>
         <w:t>esley professional, 2000.</w:t>
+      </w:r>
+    </w:p>
+    <w:p>
+      <w:pPr>
+        <w:spacing w:line="360" w:lineRule="auto"/>
+        <w:jc w:val="both"/>
+        <w:rPr>
+          <w:b w:val="0"/>
+          <w:bCs w:val="0"/>
+          <w:spacing w:val="-3"/>
+          <w:sz w:val="24"/>
+          <w:szCs w:val="24"/>
+        </w:rPr>
+      </w:pPr>
+    </w:p>
+    <w:p>
+      <w:pPr>
+        <w:spacing w:line="360" w:lineRule="auto"/>
+        <w:jc w:val="both"/>
+        <w:rPr>
+          <w:b w:val="0"/>
+          <w:bCs w:val="0"/>
+          <w:spacing w:val="-3"/>
+          <w:sz w:val="24"/>
+          <w:szCs w:val="24"/>
+        </w:rPr>
+      </w:pPr>
+      <w:r>
+        <w:rPr>
+          <w:spacing w:val="-3"/>
+          <w:sz w:val="24"/>
+          <w:szCs w:val="24"/>
+        </w:rPr>
+        <w:t>BECK, Kent et al.</w:t>
+      </w:r>
+      <w:r>
+        <w:rPr>
+          <w:spacing w:val="-3"/>
+          <w:sz w:val="24"/>
+          <w:szCs w:val="24"/>
+        </w:rPr>
+        <w:t>.</w:t>
+      </w:r>
+      <w:r>
+        <w:rPr>
+          <w:b w:val="0"/>
+          <w:bCs w:val="0"/>
+          <w:spacing w:val="-3"/>
+          <w:sz w:val="24"/>
+          <w:szCs w:val="24"/>
+        </w:rPr>
+        <w:t xml:space="preserve"> Manifesto for </w:t>
+      </w:r>
+      <w:proofErr w:type="spellStart"/>
+      <w:r>
+        <w:rPr>
+          <w:b w:val="0"/>
+          <w:bCs w:val="0"/>
+          <w:spacing w:val="-3"/>
+          <w:sz w:val="24"/>
+          <w:szCs w:val="24"/>
+        </w:rPr>
+        <w:t>Agile</w:t>
+      </w:r>
+      <w:proofErr w:type="spellEnd"/>
+      <w:r>
+        <w:rPr>
+          <w:b w:val="0"/>
+          <w:bCs w:val="0"/>
+          <w:spacing w:val="-3"/>
+          <w:sz w:val="24"/>
+          <w:szCs w:val="24"/>
+        </w:rPr>
+        <w:t xml:space="preserve"> Software </w:t>
+      </w:r>
+      <w:proofErr w:type="spellStart"/>
+      <w:r>
+        <w:rPr>
+          <w:b w:val="0"/>
+          <w:bCs w:val="0"/>
+          <w:spacing w:val="-3"/>
+          <w:sz w:val="24"/>
+          <w:szCs w:val="24"/>
+        </w:rPr>
+        <w:t>Development</w:t>
+      </w:r>
+      <w:proofErr w:type="spellEnd"/>
+      <w:r>
+        <w:rPr>
+          <w:b w:val="0"/>
+          <w:bCs w:val="0"/>
+          <w:spacing w:val="-3"/>
+          <w:sz w:val="24"/>
+          <w:szCs w:val="24"/>
+        </w:rPr>
+        <w:t xml:space="preserve">. Disponível em: </w:t>
+      </w:r>
+      <w:r>
+        <w:rPr>
+          <w:b w:val="0"/>
+          <w:bCs w:val="0"/>
+          <w:spacing w:val="-3"/>
+          <w:sz w:val="24"/>
+          <w:szCs w:val="24"/>
+        </w:rPr>
+        <w:t>&lt;</w:t>
+      </w:r>
+      <w:r>
+        <w:rPr>
+          <w:b w:val="0"/>
+          <w:bCs w:val="0"/>
+          <w:spacing w:val="-3"/>
+          <w:sz w:val="24"/>
+          <w:szCs w:val="24"/>
+        </w:rPr>
+        <w:t>http://agilemanifesto.org/</w:t>
+      </w:r>
+      <w:r>
+        <w:rPr>
+          <w:b w:val="0"/>
+          <w:bCs w:val="0"/>
+          <w:spacing w:val="-3"/>
+          <w:sz w:val="24"/>
+          <w:szCs w:val="24"/>
+        </w:rPr>
+        <w:t>&gt;</w:t>
+      </w:r>
+      <w:r>
+        <w:rPr>
+          <w:b w:val="0"/>
+          <w:bCs w:val="0"/>
+          <w:spacing w:val="-3"/>
+          <w:sz w:val="24"/>
+          <w:szCs w:val="24"/>
+        </w:rPr>
+        <w:t xml:space="preserve">. 2001. Acesso em 4 de setembro de 2020. </w:t>
+      </w:r>
+    </w:p>
+    <w:p>
+      <w:pPr>
+        <w:spacing w:line="360" w:lineRule="auto"/>
+        <w:jc w:val="both"/>
+        <w:rPr>
+          <w:b w:val="0"/>
+          <w:bCs w:val="0"/>
+          <w:spacing w:val="-3"/>
+          <w:sz w:val="24"/>
+          <w:szCs w:val="24"/>
+        </w:rPr>
+      </w:pPr>
+    </w:p>
+    <w:p>
+      <w:pPr>
+        <w:spacing w:line="360" w:lineRule="auto"/>
+        <w:jc w:val="both"/>
+        <w:rPr>
+          <w:b w:val="0"/>
+          <w:bCs w:val="0"/>
+          <w:spacing w:val="-3"/>
+          <w:sz w:val="24"/>
+          <w:szCs w:val="24"/>
+        </w:rPr>
+      </w:pPr>
+      <w:r>
+        <w:rPr>
+          <w:spacing w:val="-3"/>
+          <w:sz w:val="24"/>
+          <w:szCs w:val="24"/>
+        </w:rPr>
+        <w:t>BECK, Kent et al..</w:t>
+      </w:r>
+      <w:r>
+        <w:rPr>
+          <w:b w:val="0"/>
+          <w:bCs w:val="0"/>
+          <w:spacing w:val="-3"/>
+          <w:sz w:val="24"/>
+          <w:szCs w:val="24"/>
+        </w:rPr>
+        <w:t xml:space="preserve"> </w:t>
+      </w:r>
+      <w:proofErr w:type="spellStart"/>
+      <w:r>
+        <w:rPr>
+          <w:b w:val="0"/>
+          <w:bCs w:val="0"/>
+          <w:spacing w:val="-3"/>
+          <w:sz w:val="24"/>
+          <w:szCs w:val="24"/>
+        </w:rPr>
+        <w:t>Principles</w:t>
+      </w:r>
+      <w:proofErr w:type="spellEnd"/>
+      <w:r>
+        <w:rPr>
+          <w:b w:val="0"/>
+          <w:bCs w:val="0"/>
+          <w:spacing w:val="-3"/>
+          <w:sz w:val="24"/>
+          <w:szCs w:val="24"/>
+        </w:rPr>
+        <w:t xml:space="preserve"> </w:t>
+      </w:r>
+      <w:proofErr w:type="spellStart"/>
+      <w:r>
+        <w:rPr>
+          <w:b w:val="0"/>
+          <w:bCs w:val="0"/>
+          <w:spacing w:val="-3"/>
+          <w:sz w:val="24"/>
+          <w:szCs w:val="24"/>
+        </w:rPr>
+        <w:t>behind</w:t>
+      </w:r>
+      <w:proofErr w:type="spellEnd"/>
+      <w:r>
+        <w:rPr>
+          <w:b w:val="0"/>
+          <w:bCs w:val="0"/>
+          <w:spacing w:val="-3"/>
+          <w:sz w:val="24"/>
+          <w:szCs w:val="24"/>
+        </w:rPr>
+        <w:t xml:space="preserve"> </w:t>
+      </w:r>
+      <w:proofErr w:type="spellStart"/>
+      <w:r>
+        <w:rPr>
+          <w:b w:val="0"/>
+          <w:bCs w:val="0"/>
+          <w:spacing w:val="-3"/>
+          <w:sz w:val="24"/>
+          <w:szCs w:val="24"/>
+        </w:rPr>
+        <w:t>the</w:t>
+      </w:r>
+      <w:proofErr w:type="spellEnd"/>
+      <w:r>
+        <w:rPr>
+          <w:b w:val="0"/>
+          <w:bCs w:val="0"/>
+          <w:spacing w:val="-3"/>
+          <w:sz w:val="24"/>
+          <w:szCs w:val="24"/>
+        </w:rPr>
+        <w:t xml:space="preserve"> </w:t>
+      </w:r>
+      <w:proofErr w:type="spellStart"/>
+      <w:r>
+        <w:rPr>
+          <w:b w:val="0"/>
+          <w:bCs w:val="0"/>
+          <w:spacing w:val="-3"/>
+          <w:sz w:val="24"/>
+          <w:szCs w:val="24"/>
+        </w:rPr>
+        <w:t>Agile</w:t>
+      </w:r>
+      <w:proofErr w:type="spellEnd"/>
+      <w:r>
+        <w:rPr>
+          <w:b w:val="0"/>
+          <w:bCs w:val="0"/>
+          <w:spacing w:val="-3"/>
+          <w:sz w:val="24"/>
+          <w:szCs w:val="24"/>
+        </w:rPr>
+        <w:t xml:space="preserve"> Manifesto</w:t>
+      </w:r>
+      <w:r>
+        <w:rPr>
+          <w:b w:val="0"/>
+          <w:bCs w:val="0"/>
+          <w:spacing w:val="-3"/>
+          <w:sz w:val="24"/>
+          <w:szCs w:val="24"/>
+        </w:rPr>
+        <w:t>. Disponível em: &lt;</w:t>
+      </w:r>
+      <w:r>
+        <w:rPr>
+          <w:b w:val="0"/>
+          <w:bCs w:val="0"/>
+          <w:spacing w:val="-3"/>
+          <w:sz w:val="24"/>
+          <w:szCs w:val="24"/>
+        </w:rPr>
+        <w:t>http://agilemanifesto.org/</w:t>
+      </w:r>
+      <w:r>
+        <w:rPr>
+          <w:b w:val="0"/>
+          <w:bCs w:val="0"/>
+          <w:spacing w:val="-3"/>
+          <w:sz w:val="24"/>
+          <w:szCs w:val="24"/>
+        </w:rPr>
+        <w:t>principles.html</w:t>
+      </w:r>
+      <w:r>
+        <w:rPr>
+          <w:b w:val="0"/>
+          <w:bCs w:val="0"/>
+          <w:spacing w:val="-3"/>
+          <w:sz w:val="24"/>
+          <w:szCs w:val="24"/>
+        </w:rPr>
+        <w:t xml:space="preserve">&gt;. 2001. Acesso em 4 de setembro de 2020. </w:t>
       </w:r>
     </w:p>
     <w:p>
@@ -29654,6 +29934,7 @@
           <w:sz w:val="24"/>
           <w:szCs w:val="24"/>
         </w:rPr>
+        <w:lastRenderedPageBreak/>
         <w:t xml:space="preserve">HARPER, D. </w:t>
       </w:r>
       <w:r>
@@ -30348,6 +30629,58 @@
           <w:sz w:val="24"/>
           <w:szCs w:val="24"/>
         </w:rPr>
+        <w:t>Disponível em</w:t>
+      </w:r>
+      <w:r>
+        <w:rPr>
+          <w:b w:val="0"/>
+          <w:bCs w:val="0"/>
+          <w:spacing w:val="-3"/>
+          <w:sz w:val="24"/>
+          <w:szCs w:val="24"/>
+        </w:rPr>
+        <w:t>:</w:t>
+      </w:r>
+      <w:r>
+        <w:rPr>
+          <w:b w:val="0"/>
+          <w:bCs w:val="0"/>
+          <w:spacing w:val="-3"/>
+          <w:sz w:val="24"/>
+          <w:szCs w:val="24"/>
+        </w:rPr>
+        <w:t xml:space="preserve"> &lt;https://news.ycombinator.com/</w:t>
+      </w:r>
+      <w:proofErr w:type="spellStart"/>
+      <w:r>
+        <w:rPr>
+          <w:b w:val="0"/>
+          <w:bCs w:val="0"/>
+          <w:spacing w:val="-3"/>
+          <w:sz w:val="24"/>
+          <w:szCs w:val="24"/>
+        </w:rPr>
+        <w:t>item?id</w:t>
+      </w:r>
+      <w:proofErr w:type="spellEnd"/>
+      <w:r>
+        <w:rPr>
+          <w:b w:val="0"/>
+          <w:bCs w:val="0"/>
+          <w:spacing w:val="-3"/>
+          <w:sz w:val="24"/>
+          <w:szCs w:val="24"/>
+        </w:rPr>
+        <w:t xml:space="preserve">=10194242&gt;. </w:t>
+      </w:r>
+      <w:r>
+        <w:rPr>
+          <w:b w:val="0"/>
+          <w:bCs w:val="0"/>
+          <w:spacing w:val="-3"/>
+          <w:sz w:val="24"/>
+          <w:szCs w:val="24"/>
+        </w:rPr>
         <w:t>Setembro de 2015.</w:t>
       </w:r>
       <w:r>
@@ -30358,49 +30691,17 @@
           <w:sz w:val="24"/>
           <w:szCs w:val="24"/>
         </w:rPr>
-        <w:t xml:space="preserve"> Disponível em</w:t>
-      </w:r>
-      <w:r>
-        <w:rPr>
-          <w:b w:val="0"/>
-          <w:bCs w:val="0"/>
-          <w:spacing w:val="-3"/>
-          <w:sz w:val="24"/>
-          <w:szCs w:val="24"/>
-        </w:rPr>
-        <w:t>:</w:t>
-      </w:r>
-      <w:r>
-        <w:rPr>
-          <w:b w:val="0"/>
-          <w:bCs w:val="0"/>
-          <w:spacing w:val="-3"/>
-          <w:sz w:val="24"/>
-          <w:szCs w:val="24"/>
-        </w:rPr>
-        <w:t xml:space="preserve"> &lt;https://news.ycombinator.com/</w:t>
-      </w:r>
-      <w:proofErr w:type="spellStart"/>
-      <w:r>
-        <w:rPr>
-          <w:b w:val="0"/>
-          <w:bCs w:val="0"/>
-          <w:spacing w:val="-3"/>
-          <w:sz w:val="24"/>
-          <w:szCs w:val="24"/>
-        </w:rPr>
-        <w:t>item?id</w:t>
-      </w:r>
-      <w:proofErr w:type="spellEnd"/>
-      <w:r>
-        <w:rPr>
-          <w:b w:val="0"/>
-          <w:bCs w:val="0"/>
-          <w:spacing w:val="-3"/>
-          <w:sz w:val="24"/>
-          <w:szCs w:val="24"/>
-        </w:rPr>
-        <w:t>=10194242&gt;. Acesso em 4</w:t>
+        <w:t xml:space="preserve"> </w:t>
+      </w:r>
+      <w:r>
+        <w:rPr>
+          <w:b w:val="0"/>
+          <w:bCs w:val="0"/>
+          <w:spacing w:val="-3"/>
+          <w:sz w:val="24"/>
+          <w:szCs w:val="24"/>
+        </w:rPr>
+        <w:t>Acesso em 4</w:t>
       </w:r>
       <w:r>
         <w:rPr>
@@ -31600,6 +31901,7 @@
           <w:sz w:val="24"/>
           <w:szCs w:val="24"/>
         </w:rPr>
+        <w:lastRenderedPageBreak/>
         <w:t>NORTH</w:t>
       </w:r>
       <w:r>
@@ -31607,6 +31909,13 @@
           <w:sz w:val="24"/>
           <w:szCs w:val="24"/>
         </w:rPr>
+        <w:t xml:space="preserve"> &amp; ASSOCIATES</w:t>
+      </w:r>
+      <w:r>
+        <w:rPr>
+          <w:sz w:val="24"/>
+          <w:szCs w:val="24"/>
+        </w:rPr>
         <w:t>, Dan</w:t>
       </w:r>
       <w:r>
@@ -31614,13 +31923,6 @@
           <w:sz w:val="24"/>
           <w:szCs w:val="24"/>
         </w:rPr>
-        <w:t xml:space="preserve"> &amp; Associates</w:t>
-      </w:r>
-      <w:r>
-        <w:rPr>
-          <w:sz w:val="24"/>
-          <w:szCs w:val="24"/>
-        </w:rPr>
         <w:t xml:space="preserve">. </w:t>
       </w:r>
       <w:proofErr w:type="spellStart"/>
@@ -31641,7 +31943,81 @@
           <w:sz w:val="24"/>
           <w:szCs w:val="24"/>
         </w:rPr>
-        <w:t xml:space="preserve"> BDD. Março</w:t>
+        <w:t xml:space="preserve"> BDD.</w:t>
+      </w:r>
+      <w:r>
+        <w:rPr>
+          <w:b w:val="0"/>
+          <w:bCs w:val="0"/>
+          <w:sz w:val="24"/>
+          <w:szCs w:val="24"/>
+        </w:rPr>
+        <w:t xml:space="preserve"> </w:t>
+      </w:r>
+      <w:r>
+        <w:rPr>
+          <w:b w:val="0"/>
+          <w:bCs w:val="0"/>
+          <w:sz w:val="24"/>
+          <w:szCs w:val="24"/>
+        </w:rPr>
+        <w:t xml:space="preserve">Disponível em: </w:t>
+      </w:r>
+      <w:r>
+        <w:rPr>
+          <w:b w:val="0"/>
+          <w:bCs w:val="0"/>
+          <w:sz w:val="24"/>
+          <w:szCs w:val="24"/>
+        </w:rPr>
+        <w:t>&lt;</w:t>
+      </w:r>
+      <w:r>
+        <w:rPr>
+          <w:b w:val="0"/>
+          <w:bCs w:val="0"/>
+          <w:sz w:val="24"/>
+          <w:szCs w:val="24"/>
+        </w:rPr>
+        <w:t>http://dannorth.net/</w:t>
+      </w:r>
+      <w:proofErr w:type="spellStart"/>
+      <w:r>
+        <w:rPr>
+          <w:b w:val="0"/>
+          <w:bCs w:val="0"/>
+          <w:sz w:val="24"/>
+          <w:szCs w:val="24"/>
+        </w:rPr>
+        <w:t>introducing-bdd</w:t>
+      </w:r>
+      <w:proofErr w:type="spellEnd"/>
+      <w:r>
+        <w:rPr>
+          <w:b w:val="0"/>
+          <w:bCs w:val="0"/>
+          <w:sz w:val="24"/>
+          <w:szCs w:val="24"/>
+        </w:rPr>
+        <w:t>&gt;</w:t>
+      </w:r>
+      <w:r>
+        <w:rPr>
+          <w:b w:val="0"/>
+          <w:bCs w:val="0"/>
+          <w:sz w:val="24"/>
+          <w:szCs w:val="24"/>
+        </w:rPr>
+        <w:t xml:space="preserve">. </w:t>
+      </w:r>
+      <w:r>
+        <w:rPr>
+          <w:b w:val="0"/>
+          <w:bCs w:val="0"/>
+          <w:sz w:val="24"/>
+          <w:szCs w:val="24"/>
+        </w:rPr>
+        <w:t>Março</w:t>
       </w:r>
       <w:r>
         <w:rPr>
@@ -31659,12 +32035,639 @@
           <w:sz w:val="24"/>
           <w:szCs w:val="24"/>
         </w:rPr>
-        <w:t xml:space="preserve"> 2006. Disponível em: </w:t>
-      </w:r>
-      <w:r>
-        <w:rPr>
-          <w:b w:val="0"/>
-          <w:bCs w:val="0"/>
+        <w:t xml:space="preserve"> 2006.</w:t>
+      </w:r>
+      <w:r>
+        <w:rPr>
+          <w:b w:val="0"/>
+          <w:bCs w:val="0"/>
+          <w:sz w:val="24"/>
+          <w:szCs w:val="24"/>
+        </w:rPr>
+        <w:t xml:space="preserve"> </w:t>
+      </w:r>
+      <w:r>
+        <w:rPr>
+          <w:b w:val="0"/>
+          <w:bCs w:val="0"/>
+          <w:sz w:val="24"/>
+          <w:szCs w:val="24"/>
+        </w:rPr>
+        <w:t>Acesso em 18 novembro de 2014.</w:t>
+      </w:r>
+    </w:p>
+    <w:p>
+      <w:pPr>
+        <w:spacing w:line="360" w:lineRule="auto"/>
+        <w:jc w:val="both"/>
+        <w:rPr>
+          <w:b w:val="0"/>
+          <w:bCs w:val="0"/>
+          <w:spacing w:val="-3"/>
+          <w:sz w:val="24"/>
+          <w:szCs w:val="24"/>
+        </w:rPr>
+      </w:pPr>
+    </w:p>
+    <w:p>
+      <w:pPr>
+        <w:spacing w:line="360" w:lineRule="auto"/>
+        <w:jc w:val="both"/>
+        <w:rPr>
+          <w:b w:val="0"/>
+          <w:bCs w:val="0"/>
+          <w:spacing w:val="-3"/>
+          <w:sz w:val="24"/>
+          <w:szCs w:val="24"/>
+        </w:rPr>
+      </w:pPr>
+      <w:r>
+        <w:rPr>
+          <w:sz w:val="24"/>
+          <w:szCs w:val="24"/>
+        </w:rPr>
+        <w:t xml:space="preserve">OLIVEIRA, Breno Henrique Duarte de. </w:t>
+      </w:r>
+      <w:r>
+        <w:rPr>
+          <w:b w:val="0"/>
+          <w:bCs w:val="0"/>
+          <w:sz w:val="24"/>
+          <w:szCs w:val="24"/>
+        </w:rPr>
+        <w:t xml:space="preserve">Práticas de </w:t>
+      </w:r>
+      <w:proofErr w:type="spellStart"/>
+      <w:r>
+        <w:rPr>
+          <w:b w:val="0"/>
+          <w:bCs w:val="0"/>
+          <w:sz w:val="24"/>
+          <w:szCs w:val="24"/>
+        </w:rPr>
+        <w:t>Behavior</w:t>
+      </w:r>
+      <w:proofErr w:type="spellEnd"/>
+      <w:r>
+        <w:rPr>
+          <w:b w:val="0"/>
+          <w:bCs w:val="0"/>
+          <w:sz w:val="24"/>
+          <w:szCs w:val="24"/>
+        </w:rPr>
+        <w:t xml:space="preserve"> </w:t>
+      </w:r>
+      <w:proofErr w:type="spellStart"/>
+      <w:r>
+        <w:rPr>
+          <w:b w:val="0"/>
+          <w:bCs w:val="0"/>
+          <w:sz w:val="24"/>
+          <w:szCs w:val="24"/>
+        </w:rPr>
+        <w:t>Driven</w:t>
+      </w:r>
+      <w:proofErr w:type="spellEnd"/>
+      <w:r>
+        <w:rPr>
+          <w:b w:val="0"/>
+          <w:bCs w:val="0"/>
+          <w:sz w:val="24"/>
+          <w:szCs w:val="24"/>
+        </w:rPr>
+        <w:t xml:space="preserve"> </w:t>
+      </w:r>
+      <w:proofErr w:type="spellStart"/>
+      <w:r>
+        <w:rPr>
+          <w:b w:val="0"/>
+          <w:bCs w:val="0"/>
+          <w:sz w:val="24"/>
+          <w:szCs w:val="24"/>
+        </w:rPr>
+        <w:t>Development</w:t>
+      </w:r>
+      <w:proofErr w:type="spellEnd"/>
+      <w:r>
+        <w:rPr>
+          <w:b w:val="0"/>
+          <w:bCs w:val="0"/>
+          <w:sz w:val="24"/>
+          <w:szCs w:val="24"/>
+        </w:rPr>
+        <w:t xml:space="preserve"> em Scrum para Entrega Contínua de Valor. 57p. Monografia – Programa de Educação Continuada da Escola Politécnica da Universidade de São Paulo, Curso de Especialização em Tecnologia de Software</w:t>
+      </w:r>
+      <w:r>
+        <w:rPr>
+          <w:b w:val="0"/>
+          <w:bCs w:val="0"/>
+          <w:sz w:val="24"/>
+          <w:szCs w:val="24"/>
+        </w:rPr>
+        <w:t>.</w:t>
+      </w:r>
+      <w:r>
+        <w:rPr>
+          <w:b w:val="0"/>
+          <w:bCs w:val="0"/>
+          <w:sz w:val="24"/>
+          <w:szCs w:val="24"/>
+        </w:rPr>
+        <w:t xml:space="preserve"> MBA-USP, 2015.</w:t>
+      </w:r>
+    </w:p>
+    <w:p>
+      <w:pPr>
+        <w:spacing w:line="360" w:lineRule="auto"/>
+        <w:jc w:val="both"/>
+        <w:rPr>
+          <w:b w:val="0"/>
+          <w:bCs w:val="0"/>
+          <w:spacing w:val="-3"/>
+          <w:sz w:val="24"/>
+          <w:szCs w:val="24"/>
+        </w:rPr>
+      </w:pPr>
+    </w:p>
+    <w:p>
+      <w:pPr>
+        <w:spacing w:line="360" w:lineRule="auto"/>
+        <w:jc w:val="both"/>
+        <w:rPr>
+          <w:b w:val="0"/>
+          <w:bCs w:val="0"/>
+          <w:spacing w:val="-3"/>
+          <w:sz w:val="24"/>
+          <w:szCs w:val="24"/>
+        </w:rPr>
+      </w:pPr>
+      <w:r>
+        <w:rPr>
+          <w:spacing w:val="-3"/>
+          <w:sz w:val="24"/>
+          <w:szCs w:val="24"/>
+        </w:rPr>
+        <w:t>OLIVEIRA, Gabriel; MARCZAK, Sabrina.</w:t>
+      </w:r>
+      <w:r>
+        <w:rPr>
+          <w:b w:val="0"/>
+          <w:bCs w:val="0"/>
+          <w:spacing w:val="-3"/>
+          <w:sz w:val="24"/>
+          <w:szCs w:val="24"/>
+        </w:rPr>
+        <w:t xml:space="preserve"> </w:t>
+      </w:r>
+      <w:proofErr w:type="spellStart"/>
+      <w:r>
+        <w:rPr>
+          <w:b w:val="0"/>
+          <w:bCs w:val="0"/>
+          <w:spacing w:val="-3"/>
+          <w:sz w:val="24"/>
+          <w:szCs w:val="24"/>
+        </w:rPr>
+        <w:t>On</w:t>
+      </w:r>
+      <w:proofErr w:type="spellEnd"/>
+      <w:r>
+        <w:rPr>
+          <w:b w:val="0"/>
+          <w:bCs w:val="0"/>
+          <w:spacing w:val="-3"/>
+          <w:sz w:val="24"/>
+          <w:szCs w:val="24"/>
+        </w:rPr>
+        <w:t xml:space="preserve"> </w:t>
+      </w:r>
+      <w:proofErr w:type="spellStart"/>
+      <w:r>
+        <w:rPr>
+          <w:b w:val="0"/>
+          <w:bCs w:val="0"/>
+          <w:spacing w:val="-3"/>
+          <w:sz w:val="24"/>
+          <w:szCs w:val="24"/>
+        </w:rPr>
+        <w:t>the</w:t>
+      </w:r>
+      <w:proofErr w:type="spellEnd"/>
+      <w:r>
+        <w:rPr>
+          <w:b w:val="0"/>
+          <w:bCs w:val="0"/>
+          <w:spacing w:val="-3"/>
+          <w:sz w:val="24"/>
+          <w:szCs w:val="24"/>
+        </w:rPr>
+        <w:t xml:space="preserve"> </w:t>
+      </w:r>
+      <w:proofErr w:type="spellStart"/>
+      <w:r>
+        <w:rPr>
+          <w:b w:val="0"/>
+          <w:bCs w:val="0"/>
+          <w:spacing w:val="-3"/>
+          <w:sz w:val="24"/>
+          <w:szCs w:val="24"/>
+        </w:rPr>
+        <w:t>empirical</w:t>
+      </w:r>
+      <w:proofErr w:type="spellEnd"/>
+      <w:r>
+        <w:rPr>
+          <w:b w:val="0"/>
+          <w:bCs w:val="0"/>
+          <w:spacing w:val="-3"/>
+          <w:sz w:val="24"/>
+          <w:szCs w:val="24"/>
+        </w:rPr>
+        <w:t xml:space="preserve"> </w:t>
+      </w:r>
+      <w:proofErr w:type="spellStart"/>
+      <w:r>
+        <w:rPr>
+          <w:b w:val="0"/>
+          <w:bCs w:val="0"/>
+          <w:spacing w:val="-3"/>
+          <w:sz w:val="24"/>
+          <w:szCs w:val="24"/>
+        </w:rPr>
+        <w:t>evaluation</w:t>
+      </w:r>
+      <w:proofErr w:type="spellEnd"/>
+      <w:r>
+        <w:rPr>
+          <w:b w:val="0"/>
+          <w:bCs w:val="0"/>
+          <w:spacing w:val="-3"/>
+          <w:sz w:val="24"/>
+          <w:szCs w:val="24"/>
+        </w:rPr>
+        <w:t xml:space="preserve"> </w:t>
+      </w:r>
+      <w:proofErr w:type="spellStart"/>
+      <w:r>
+        <w:rPr>
+          <w:b w:val="0"/>
+          <w:bCs w:val="0"/>
+          <w:spacing w:val="-3"/>
+          <w:sz w:val="24"/>
+          <w:szCs w:val="24"/>
+        </w:rPr>
+        <w:t>of</w:t>
+      </w:r>
+      <w:proofErr w:type="spellEnd"/>
+      <w:r>
+        <w:rPr>
+          <w:b w:val="0"/>
+          <w:bCs w:val="0"/>
+          <w:spacing w:val="-3"/>
+          <w:sz w:val="24"/>
+          <w:szCs w:val="24"/>
+        </w:rPr>
+        <w:t xml:space="preserve"> BDD </w:t>
+      </w:r>
+      <w:proofErr w:type="spellStart"/>
+      <w:r>
+        <w:rPr>
+          <w:b w:val="0"/>
+          <w:bCs w:val="0"/>
+          <w:spacing w:val="-3"/>
+          <w:sz w:val="24"/>
+          <w:szCs w:val="24"/>
+        </w:rPr>
+        <w:t>scenarios</w:t>
+      </w:r>
+      <w:proofErr w:type="spellEnd"/>
+      <w:r>
+        <w:rPr>
+          <w:b w:val="0"/>
+          <w:bCs w:val="0"/>
+          <w:spacing w:val="-3"/>
+          <w:sz w:val="24"/>
+          <w:szCs w:val="24"/>
+        </w:rPr>
+        <w:t xml:space="preserve"> </w:t>
+      </w:r>
+      <w:proofErr w:type="spellStart"/>
+      <w:r>
+        <w:rPr>
+          <w:b w:val="0"/>
+          <w:bCs w:val="0"/>
+          <w:spacing w:val="-3"/>
+          <w:sz w:val="24"/>
+          <w:szCs w:val="24"/>
+        </w:rPr>
+        <w:t>quality</w:t>
+      </w:r>
+      <w:proofErr w:type="spellEnd"/>
+      <w:r>
+        <w:rPr>
+          <w:b w:val="0"/>
+          <w:bCs w:val="0"/>
+          <w:spacing w:val="-3"/>
+          <w:sz w:val="24"/>
+          <w:szCs w:val="24"/>
+        </w:rPr>
+        <w:t xml:space="preserve">: </w:t>
+      </w:r>
+      <w:proofErr w:type="spellStart"/>
+      <w:r>
+        <w:rPr>
+          <w:b w:val="0"/>
+          <w:bCs w:val="0"/>
+          <w:spacing w:val="-3"/>
+          <w:sz w:val="24"/>
+          <w:szCs w:val="24"/>
+        </w:rPr>
+        <w:t>preliminary</w:t>
+      </w:r>
+      <w:proofErr w:type="spellEnd"/>
+      <w:r>
+        <w:rPr>
+          <w:b w:val="0"/>
+          <w:bCs w:val="0"/>
+          <w:spacing w:val="-3"/>
+          <w:sz w:val="24"/>
+          <w:szCs w:val="24"/>
+        </w:rPr>
+        <w:t xml:space="preserve"> </w:t>
+      </w:r>
+      <w:proofErr w:type="spellStart"/>
+      <w:r>
+        <w:rPr>
+          <w:b w:val="0"/>
+          <w:bCs w:val="0"/>
+          <w:spacing w:val="-3"/>
+          <w:sz w:val="24"/>
+          <w:szCs w:val="24"/>
+        </w:rPr>
+        <w:t>findings</w:t>
+      </w:r>
+      <w:proofErr w:type="spellEnd"/>
+      <w:r>
+        <w:rPr>
+          <w:b w:val="0"/>
+          <w:bCs w:val="0"/>
+          <w:spacing w:val="-3"/>
+          <w:sz w:val="24"/>
+          <w:szCs w:val="24"/>
+        </w:rPr>
+        <w:t xml:space="preserve"> </w:t>
+      </w:r>
+      <w:proofErr w:type="spellStart"/>
+      <w:r>
+        <w:rPr>
+          <w:b w:val="0"/>
+          <w:bCs w:val="0"/>
+          <w:spacing w:val="-3"/>
+          <w:sz w:val="24"/>
+          <w:szCs w:val="24"/>
+        </w:rPr>
+        <w:t>of</w:t>
+      </w:r>
+      <w:proofErr w:type="spellEnd"/>
+      <w:r>
+        <w:rPr>
+          <w:b w:val="0"/>
+          <w:bCs w:val="0"/>
+          <w:spacing w:val="-3"/>
+          <w:sz w:val="24"/>
+          <w:szCs w:val="24"/>
+        </w:rPr>
+        <w:t xml:space="preserve"> </w:t>
+      </w:r>
+      <w:proofErr w:type="spellStart"/>
+      <w:r>
+        <w:rPr>
+          <w:b w:val="0"/>
+          <w:bCs w:val="0"/>
+          <w:spacing w:val="-3"/>
+          <w:sz w:val="24"/>
+          <w:szCs w:val="24"/>
+        </w:rPr>
+        <w:t>an</w:t>
+      </w:r>
+      <w:proofErr w:type="spellEnd"/>
+      <w:r>
+        <w:rPr>
+          <w:b w:val="0"/>
+          <w:bCs w:val="0"/>
+          <w:spacing w:val="-3"/>
+          <w:sz w:val="24"/>
+          <w:szCs w:val="24"/>
+        </w:rPr>
+        <w:t xml:space="preserve"> </w:t>
+      </w:r>
+      <w:proofErr w:type="spellStart"/>
+      <w:r>
+        <w:rPr>
+          <w:b w:val="0"/>
+          <w:bCs w:val="0"/>
+          <w:spacing w:val="-3"/>
+          <w:sz w:val="24"/>
+          <w:szCs w:val="24"/>
+        </w:rPr>
+        <w:t>empirical</w:t>
+      </w:r>
+      <w:proofErr w:type="spellEnd"/>
+      <w:r>
+        <w:rPr>
+          <w:b w:val="0"/>
+          <w:bCs w:val="0"/>
+          <w:spacing w:val="-3"/>
+          <w:sz w:val="24"/>
+          <w:szCs w:val="24"/>
+        </w:rPr>
+        <w:t xml:space="preserve"> </w:t>
+      </w:r>
+      <w:proofErr w:type="spellStart"/>
+      <w:r>
+        <w:rPr>
+          <w:b w:val="0"/>
+          <w:bCs w:val="0"/>
+          <w:spacing w:val="-3"/>
+          <w:sz w:val="24"/>
+          <w:szCs w:val="24"/>
+        </w:rPr>
+        <w:t>study</w:t>
+      </w:r>
+      <w:proofErr w:type="spellEnd"/>
+      <w:r>
+        <w:rPr>
+          <w:b w:val="0"/>
+          <w:bCs w:val="0"/>
+          <w:spacing w:val="-3"/>
+          <w:sz w:val="24"/>
+          <w:szCs w:val="24"/>
+        </w:rPr>
+        <w:t xml:space="preserve">. In: 2017 IEEE 25th </w:t>
+      </w:r>
+      <w:proofErr w:type="spellStart"/>
+      <w:r>
+        <w:rPr>
+          <w:b w:val="0"/>
+          <w:bCs w:val="0"/>
+          <w:spacing w:val="-3"/>
+          <w:sz w:val="24"/>
+          <w:szCs w:val="24"/>
+        </w:rPr>
+        <w:t>International</w:t>
+      </w:r>
+      <w:proofErr w:type="spellEnd"/>
+      <w:r>
+        <w:rPr>
+          <w:b w:val="0"/>
+          <w:bCs w:val="0"/>
+          <w:spacing w:val="-3"/>
+          <w:sz w:val="24"/>
+          <w:szCs w:val="24"/>
+        </w:rPr>
+        <w:t xml:space="preserve"> </w:t>
+      </w:r>
+      <w:proofErr w:type="spellStart"/>
+      <w:r>
+        <w:rPr>
+          <w:b w:val="0"/>
+          <w:bCs w:val="0"/>
+          <w:spacing w:val="-3"/>
+          <w:sz w:val="24"/>
+          <w:szCs w:val="24"/>
+        </w:rPr>
+        <w:t>Requirements</w:t>
+      </w:r>
+      <w:proofErr w:type="spellEnd"/>
+      <w:r>
+        <w:rPr>
+          <w:b w:val="0"/>
+          <w:bCs w:val="0"/>
+          <w:spacing w:val="-3"/>
+          <w:sz w:val="24"/>
+          <w:szCs w:val="24"/>
+        </w:rPr>
+        <w:t xml:space="preserve"> </w:t>
+      </w:r>
+      <w:proofErr w:type="spellStart"/>
+      <w:r>
+        <w:rPr>
+          <w:b w:val="0"/>
+          <w:bCs w:val="0"/>
+          <w:spacing w:val="-3"/>
+          <w:sz w:val="24"/>
+          <w:szCs w:val="24"/>
+        </w:rPr>
+        <w:t>Engineering</w:t>
+      </w:r>
+      <w:proofErr w:type="spellEnd"/>
+      <w:r>
+        <w:rPr>
+          <w:b w:val="0"/>
+          <w:bCs w:val="0"/>
+          <w:spacing w:val="-3"/>
+          <w:sz w:val="24"/>
+          <w:szCs w:val="24"/>
+        </w:rPr>
+        <w:t xml:space="preserve"> </w:t>
+      </w:r>
+      <w:proofErr w:type="spellStart"/>
+      <w:r>
+        <w:rPr>
+          <w:b w:val="0"/>
+          <w:bCs w:val="0"/>
+          <w:spacing w:val="-3"/>
+          <w:sz w:val="24"/>
+          <w:szCs w:val="24"/>
+        </w:rPr>
+        <w:t>Conference</w:t>
+      </w:r>
+      <w:proofErr w:type="spellEnd"/>
+      <w:r>
+        <w:rPr>
+          <w:b w:val="0"/>
+          <w:bCs w:val="0"/>
+          <w:spacing w:val="-3"/>
+          <w:sz w:val="24"/>
+          <w:szCs w:val="24"/>
+        </w:rPr>
+        <w:t xml:space="preserve"> Workshops (REW). IEEE, 2017. p. 299-302.</w:t>
+      </w:r>
+    </w:p>
+    <w:p>
+      <w:pPr>
+        <w:spacing w:line="360" w:lineRule="auto"/>
+        <w:jc w:val="both"/>
+        <w:rPr>
+          <w:b w:val="0"/>
+          <w:bCs w:val="0"/>
+          <w:spacing w:val="-3"/>
+          <w:sz w:val="24"/>
+          <w:szCs w:val="24"/>
+        </w:rPr>
+      </w:pPr>
+    </w:p>
+    <w:p>
+      <w:pPr>
+        <w:spacing w:line="360" w:lineRule="auto"/>
+        <w:jc w:val="both"/>
+        <w:rPr>
+          <w:b w:val="0"/>
+          <w:bCs w:val="0"/>
+          <w:spacing w:val="-3"/>
+          <w:sz w:val="24"/>
+          <w:szCs w:val="24"/>
+        </w:rPr>
+      </w:pPr>
+      <w:r>
+        <w:rPr>
+          <w:spacing w:val="-3"/>
+          <w:sz w:val="24"/>
+          <w:szCs w:val="24"/>
+        </w:rPr>
+        <w:t>OLIVÉRIO</w:t>
+      </w:r>
+      <w:r>
+        <w:rPr>
+          <w:spacing w:val="-3"/>
+          <w:sz w:val="24"/>
+          <w:szCs w:val="24"/>
+        </w:rPr>
+        <w:t>, Gabriel</w:t>
+      </w:r>
+      <w:r>
+        <w:rPr>
+          <w:spacing w:val="-3"/>
+          <w:sz w:val="24"/>
+          <w:szCs w:val="24"/>
+        </w:rPr>
+        <w:t xml:space="preserve">. </w:t>
+      </w:r>
+      <w:r>
+        <w:rPr>
+          <w:b w:val="0"/>
+          <w:bCs w:val="0"/>
+          <w:spacing w:val="-3"/>
+          <w:sz w:val="24"/>
+          <w:szCs w:val="24"/>
+        </w:rPr>
+        <w:t>Introduzindo o BDD. Disponível em:</w:t>
+      </w:r>
+      <w:r>
+        <w:rPr>
+          <w:b w:val="0"/>
+          <w:bCs w:val="0"/>
+          <w:spacing w:val="-3"/>
+          <w:sz w:val="24"/>
+          <w:szCs w:val="24"/>
+        </w:rPr>
+        <w:t xml:space="preserve"> </w:t>
+      </w:r>
+      <w:r>
+        <w:rPr>
+          <w:b w:val="0"/>
+          <w:bCs w:val="0"/>
+          <w:spacing w:val="-3"/>
           <w:sz w:val="24"/>
           <w:szCs w:val="24"/>
         </w:rPr>
@@ -31674,26 +32677,17 @@
         <w:rPr>
           <w:b w:val="0"/>
           <w:bCs w:val="0"/>
-          <w:sz w:val="24"/>
-          <w:szCs w:val="24"/>
-        </w:rPr>
-        <w:t>http://dannorth.net/</w:t>
-      </w:r>
-      <w:proofErr w:type="spellStart"/>
-      <w:r>
-        <w:rPr>
-          <w:b w:val="0"/>
-          <w:bCs w:val="0"/>
-          <w:sz w:val="24"/>
-          <w:szCs w:val="24"/>
-        </w:rPr>
-        <w:t>introducing-bdd</w:t>
-      </w:r>
-      <w:proofErr w:type="spellEnd"/>
-      <w:r>
-        <w:rPr>
-          <w:b w:val="0"/>
-          <w:bCs w:val="0"/>
+          <w:spacing w:val="-3"/>
+          <w:sz w:val="24"/>
+          <w:szCs w:val="24"/>
+        </w:rPr>
+        <w:t>http://broncodev.com/2016-10-11-introduzindo-o-bdd/</w:t>
+      </w:r>
+      <w:r>
+        <w:rPr>
+          <w:b w:val="0"/>
+          <w:bCs w:val="0"/>
+          <w:spacing w:val="-3"/>
           <w:sz w:val="24"/>
           <w:szCs w:val="24"/>
         </w:rPr>
@@ -31703,593 +32697,6 @@
         <w:rPr>
           <w:b w:val="0"/>
           <w:bCs w:val="0"/>
-          <w:sz w:val="24"/>
-          <w:szCs w:val="24"/>
-        </w:rPr>
-        <w:t>. Acesso em 18 novembro de 2014.</w:t>
-      </w:r>
-    </w:p>
-    <w:p>
-      <w:pPr>
-        <w:spacing w:line="360" w:lineRule="auto"/>
-        <w:jc w:val="both"/>
-        <w:rPr>
-          <w:b w:val="0"/>
-          <w:bCs w:val="0"/>
-          <w:spacing w:val="-3"/>
-          <w:sz w:val="24"/>
-          <w:szCs w:val="24"/>
-        </w:rPr>
-      </w:pPr>
-    </w:p>
-    <w:p>
-      <w:pPr>
-        <w:spacing w:line="360" w:lineRule="auto"/>
-        <w:jc w:val="both"/>
-        <w:rPr>
-          <w:b w:val="0"/>
-          <w:bCs w:val="0"/>
-          <w:spacing w:val="-3"/>
-          <w:sz w:val="24"/>
-          <w:szCs w:val="24"/>
-        </w:rPr>
-      </w:pPr>
-      <w:r>
-        <w:rPr>
-          <w:sz w:val="24"/>
-          <w:szCs w:val="24"/>
-        </w:rPr>
-        <w:t xml:space="preserve">OLIVEIRA, Breno Henrique Duarte de. </w:t>
-      </w:r>
-      <w:r>
-        <w:rPr>
-          <w:b w:val="0"/>
-          <w:bCs w:val="0"/>
-          <w:sz w:val="24"/>
-          <w:szCs w:val="24"/>
-        </w:rPr>
-        <w:t xml:space="preserve">Práticas de </w:t>
-      </w:r>
-      <w:proofErr w:type="spellStart"/>
-      <w:r>
-        <w:rPr>
-          <w:b w:val="0"/>
-          <w:bCs w:val="0"/>
-          <w:sz w:val="24"/>
-          <w:szCs w:val="24"/>
-        </w:rPr>
-        <w:t>Behavior</w:t>
-      </w:r>
-      <w:proofErr w:type="spellEnd"/>
-      <w:r>
-        <w:rPr>
-          <w:b w:val="0"/>
-          <w:bCs w:val="0"/>
-          <w:sz w:val="24"/>
-          <w:szCs w:val="24"/>
-        </w:rPr>
-        <w:t xml:space="preserve"> </w:t>
-      </w:r>
-      <w:proofErr w:type="spellStart"/>
-      <w:r>
-        <w:rPr>
-          <w:b w:val="0"/>
-          <w:bCs w:val="0"/>
-          <w:sz w:val="24"/>
-          <w:szCs w:val="24"/>
-        </w:rPr>
-        <w:t>Driven</w:t>
-      </w:r>
-      <w:proofErr w:type="spellEnd"/>
-      <w:r>
-        <w:rPr>
-          <w:b w:val="0"/>
-          <w:bCs w:val="0"/>
-          <w:sz w:val="24"/>
-          <w:szCs w:val="24"/>
-        </w:rPr>
-        <w:t xml:space="preserve"> </w:t>
-      </w:r>
-      <w:proofErr w:type="spellStart"/>
-      <w:r>
-        <w:rPr>
-          <w:b w:val="0"/>
-          <w:bCs w:val="0"/>
-          <w:sz w:val="24"/>
-          <w:szCs w:val="24"/>
-        </w:rPr>
-        <w:t>Development</w:t>
-      </w:r>
-      <w:proofErr w:type="spellEnd"/>
-      <w:r>
-        <w:rPr>
-          <w:b w:val="0"/>
-          <w:bCs w:val="0"/>
-          <w:sz w:val="24"/>
-          <w:szCs w:val="24"/>
-        </w:rPr>
-        <w:t xml:space="preserve"> em Scrum para Entrega Contínua de Valor. 57p. Monografia – Programa de Educação Continuada da Escola Politécnica da Universidade de São Paulo, Curso de Especialização em Tecnologia de Software</w:t>
-      </w:r>
-      <w:r>
-        <w:rPr>
-          <w:b w:val="0"/>
-          <w:bCs w:val="0"/>
-          <w:sz w:val="24"/>
-          <w:szCs w:val="24"/>
-        </w:rPr>
-        <w:t>.</w:t>
-      </w:r>
-      <w:r>
-        <w:rPr>
-          <w:b w:val="0"/>
-          <w:bCs w:val="0"/>
-          <w:sz w:val="24"/>
-          <w:szCs w:val="24"/>
-        </w:rPr>
-        <w:t xml:space="preserve"> MBA-USP, 2015.</w:t>
-      </w:r>
-    </w:p>
-    <w:p>
-      <w:pPr>
-        <w:spacing w:line="360" w:lineRule="auto"/>
-        <w:jc w:val="both"/>
-        <w:rPr>
-          <w:b w:val="0"/>
-          <w:bCs w:val="0"/>
-          <w:spacing w:val="-3"/>
-          <w:sz w:val="24"/>
-          <w:szCs w:val="24"/>
-        </w:rPr>
-      </w:pPr>
-    </w:p>
-    <w:p>
-      <w:pPr>
-        <w:spacing w:line="360" w:lineRule="auto"/>
-        <w:jc w:val="both"/>
-        <w:rPr>
-          <w:b w:val="0"/>
-          <w:bCs w:val="0"/>
-          <w:spacing w:val="-3"/>
-          <w:sz w:val="24"/>
-          <w:szCs w:val="24"/>
-        </w:rPr>
-      </w:pPr>
-      <w:r>
-        <w:rPr>
-          <w:spacing w:val="-3"/>
-          <w:sz w:val="24"/>
-          <w:szCs w:val="24"/>
-        </w:rPr>
-        <w:t>OLIVEIRA, Gabriel; MARCZAK, Sabrina.</w:t>
-      </w:r>
-      <w:r>
-        <w:rPr>
-          <w:b w:val="0"/>
-          <w:bCs w:val="0"/>
-          <w:spacing w:val="-3"/>
-          <w:sz w:val="24"/>
-          <w:szCs w:val="24"/>
-        </w:rPr>
-        <w:t xml:space="preserve"> </w:t>
-      </w:r>
-      <w:proofErr w:type="spellStart"/>
-      <w:r>
-        <w:rPr>
-          <w:b w:val="0"/>
-          <w:bCs w:val="0"/>
-          <w:spacing w:val="-3"/>
-          <w:sz w:val="24"/>
-          <w:szCs w:val="24"/>
-        </w:rPr>
-        <w:t>On</w:t>
-      </w:r>
-      <w:proofErr w:type="spellEnd"/>
-      <w:r>
-        <w:rPr>
-          <w:b w:val="0"/>
-          <w:bCs w:val="0"/>
-          <w:spacing w:val="-3"/>
-          <w:sz w:val="24"/>
-          <w:szCs w:val="24"/>
-        </w:rPr>
-        <w:t xml:space="preserve"> </w:t>
-      </w:r>
-      <w:proofErr w:type="spellStart"/>
-      <w:r>
-        <w:rPr>
-          <w:b w:val="0"/>
-          <w:bCs w:val="0"/>
-          <w:spacing w:val="-3"/>
-          <w:sz w:val="24"/>
-          <w:szCs w:val="24"/>
-        </w:rPr>
-        <w:t>the</w:t>
-      </w:r>
-      <w:proofErr w:type="spellEnd"/>
-      <w:r>
-        <w:rPr>
-          <w:b w:val="0"/>
-          <w:bCs w:val="0"/>
-          <w:spacing w:val="-3"/>
-          <w:sz w:val="24"/>
-          <w:szCs w:val="24"/>
-        </w:rPr>
-        <w:t xml:space="preserve"> </w:t>
-      </w:r>
-      <w:proofErr w:type="spellStart"/>
-      <w:r>
-        <w:rPr>
-          <w:b w:val="0"/>
-          <w:bCs w:val="0"/>
-          <w:spacing w:val="-3"/>
-          <w:sz w:val="24"/>
-          <w:szCs w:val="24"/>
-        </w:rPr>
-        <w:t>empirical</w:t>
-      </w:r>
-      <w:proofErr w:type="spellEnd"/>
-      <w:r>
-        <w:rPr>
-          <w:b w:val="0"/>
-          <w:bCs w:val="0"/>
-          <w:spacing w:val="-3"/>
-          <w:sz w:val="24"/>
-          <w:szCs w:val="24"/>
-        </w:rPr>
-        <w:t xml:space="preserve"> </w:t>
-      </w:r>
-      <w:proofErr w:type="spellStart"/>
-      <w:r>
-        <w:rPr>
-          <w:b w:val="0"/>
-          <w:bCs w:val="0"/>
-          <w:spacing w:val="-3"/>
-          <w:sz w:val="24"/>
-          <w:szCs w:val="24"/>
-        </w:rPr>
-        <w:t>evaluation</w:t>
-      </w:r>
-      <w:proofErr w:type="spellEnd"/>
-      <w:r>
-        <w:rPr>
-          <w:b w:val="0"/>
-          <w:bCs w:val="0"/>
-          <w:spacing w:val="-3"/>
-          <w:sz w:val="24"/>
-          <w:szCs w:val="24"/>
-        </w:rPr>
-        <w:t xml:space="preserve"> </w:t>
-      </w:r>
-      <w:proofErr w:type="spellStart"/>
-      <w:r>
-        <w:rPr>
-          <w:b w:val="0"/>
-          <w:bCs w:val="0"/>
-          <w:spacing w:val="-3"/>
-          <w:sz w:val="24"/>
-          <w:szCs w:val="24"/>
-        </w:rPr>
-        <w:t>of</w:t>
-      </w:r>
-      <w:proofErr w:type="spellEnd"/>
-      <w:r>
-        <w:rPr>
-          <w:b w:val="0"/>
-          <w:bCs w:val="0"/>
-          <w:spacing w:val="-3"/>
-          <w:sz w:val="24"/>
-          <w:szCs w:val="24"/>
-        </w:rPr>
-        <w:t xml:space="preserve"> BDD </w:t>
-      </w:r>
-      <w:proofErr w:type="spellStart"/>
-      <w:r>
-        <w:rPr>
-          <w:b w:val="0"/>
-          <w:bCs w:val="0"/>
-          <w:spacing w:val="-3"/>
-          <w:sz w:val="24"/>
-          <w:szCs w:val="24"/>
-        </w:rPr>
-        <w:t>scenarios</w:t>
-      </w:r>
-      <w:proofErr w:type="spellEnd"/>
-      <w:r>
-        <w:rPr>
-          <w:b w:val="0"/>
-          <w:bCs w:val="0"/>
-          <w:spacing w:val="-3"/>
-          <w:sz w:val="24"/>
-          <w:szCs w:val="24"/>
-        </w:rPr>
-        <w:t xml:space="preserve"> </w:t>
-      </w:r>
-      <w:proofErr w:type="spellStart"/>
-      <w:r>
-        <w:rPr>
-          <w:b w:val="0"/>
-          <w:bCs w:val="0"/>
-          <w:spacing w:val="-3"/>
-          <w:sz w:val="24"/>
-          <w:szCs w:val="24"/>
-        </w:rPr>
-        <w:t>quality</w:t>
-      </w:r>
-      <w:proofErr w:type="spellEnd"/>
-      <w:r>
-        <w:rPr>
-          <w:b w:val="0"/>
-          <w:bCs w:val="0"/>
-          <w:spacing w:val="-3"/>
-          <w:sz w:val="24"/>
-          <w:szCs w:val="24"/>
-        </w:rPr>
-        <w:t xml:space="preserve">: </w:t>
-      </w:r>
-      <w:proofErr w:type="spellStart"/>
-      <w:r>
-        <w:rPr>
-          <w:b w:val="0"/>
-          <w:bCs w:val="0"/>
-          <w:spacing w:val="-3"/>
-          <w:sz w:val="24"/>
-          <w:szCs w:val="24"/>
-        </w:rPr>
-        <w:t>preliminary</w:t>
-      </w:r>
-      <w:proofErr w:type="spellEnd"/>
-      <w:r>
-        <w:rPr>
-          <w:b w:val="0"/>
-          <w:bCs w:val="0"/>
-          <w:spacing w:val="-3"/>
-          <w:sz w:val="24"/>
-          <w:szCs w:val="24"/>
-        </w:rPr>
-        <w:t xml:space="preserve"> </w:t>
-      </w:r>
-      <w:proofErr w:type="spellStart"/>
-      <w:r>
-        <w:rPr>
-          <w:b w:val="0"/>
-          <w:bCs w:val="0"/>
-          <w:spacing w:val="-3"/>
-          <w:sz w:val="24"/>
-          <w:szCs w:val="24"/>
-        </w:rPr>
-        <w:t>findings</w:t>
-      </w:r>
-      <w:proofErr w:type="spellEnd"/>
-      <w:r>
-        <w:rPr>
-          <w:b w:val="0"/>
-          <w:bCs w:val="0"/>
-          <w:spacing w:val="-3"/>
-          <w:sz w:val="24"/>
-          <w:szCs w:val="24"/>
-        </w:rPr>
-        <w:t xml:space="preserve"> </w:t>
-      </w:r>
-      <w:proofErr w:type="spellStart"/>
-      <w:r>
-        <w:rPr>
-          <w:b w:val="0"/>
-          <w:bCs w:val="0"/>
-          <w:spacing w:val="-3"/>
-          <w:sz w:val="24"/>
-          <w:szCs w:val="24"/>
-        </w:rPr>
-        <w:t>of</w:t>
-      </w:r>
-      <w:proofErr w:type="spellEnd"/>
-      <w:r>
-        <w:rPr>
-          <w:b w:val="0"/>
-          <w:bCs w:val="0"/>
-          <w:spacing w:val="-3"/>
-          <w:sz w:val="24"/>
-          <w:szCs w:val="24"/>
-        </w:rPr>
-        <w:t xml:space="preserve"> </w:t>
-      </w:r>
-      <w:proofErr w:type="spellStart"/>
-      <w:r>
-        <w:rPr>
-          <w:b w:val="0"/>
-          <w:bCs w:val="0"/>
-          <w:spacing w:val="-3"/>
-          <w:sz w:val="24"/>
-          <w:szCs w:val="24"/>
-        </w:rPr>
-        <w:t>an</w:t>
-      </w:r>
-      <w:proofErr w:type="spellEnd"/>
-      <w:r>
-        <w:rPr>
-          <w:b w:val="0"/>
-          <w:bCs w:val="0"/>
-          <w:spacing w:val="-3"/>
-          <w:sz w:val="24"/>
-          <w:szCs w:val="24"/>
-        </w:rPr>
-        <w:t xml:space="preserve"> </w:t>
-      </w:r>
-      <w:proofErr w:type="spellStart"/>
-      <w:r>
-        <w:rPr>
-          <w:b w:val="0"/>
-          <w:bCs w:val="0"/>
-          <w:spacing w:val="-3"/>
-          <w:sz w:val="24"/>
-          <w:szCs w:val="24"/>
-        </w:rPr>
-        <w:t>empirical</w:t>
-      </w:r>
-      <w:proofErr w:type="spellEnd"/>
-      <w:r>
-        <w:rPr>
-          <w:b w:val="0"/>
-          <w:bCs w:val="0"/>
-          <w:spacing w:val="-3"/>
-          <w:sz w:val="24"/>
-          <w:szCs w:val="24"/>
-        </w:rPr>
-        <w:t xml:space="preserve"> </w:t>
-      </w:r>
-      <w:proofErr w:type="spellStart"/>
-      <w:r>
-        <w:rPr>
-          <w:b w:val="0"/>
-          <w:bCs w:val="0"/>
-          <w:spacing w:val="-3"/>
-          <w:sz w:val="24"/>
-          <w:szCs w:val="24"/>
-        </w:rPr>
-        <w:t>study</w:t>
-      </w:r>
-      <w:proofErr w:type="spellEnd"/>
-      <w:r>
-        <w:rPr>
-          <w:b w:val="0"/>
-          <w:bCs w:val="0"/>
-          <w:spacing w:val="-3"/>
-          <w:sz w:val="24"/>
-          <w:szCs w:val="24"/>
-        </w:rPr>
-        <w:t xml:space="preserve">. In: 2017 IEEE 25th </w:t>
-      </w:r>
-      <w:proofErr w:type="spellStart"/>
-      <w:r>
-        <w:rPr>
-          <w:b w:val="0"/>
-          <w:bCs w:val="0"/>
-          <w:spacing w:val="-3"/>
-          <w:sz w:val="24"/>
-          <w:szCs w:val="24"/>
-        </w:rPr>
-        <w:t>International</w:t>
-      </w:r>
-      <w:proofErr w:type="spellEnd"/>
-      <w:r>
-        <w:rPr>
-          <w:b w:val="0"/>
-          <w:bCs w:val="0"/>
-          <w:spacing w:val="-3"/>
-          <w:sz w:val="24"/>
-          <w:szCs w:val="24"/>
-        </w:rPr>
-        <w:t xml:space="preserve"> </w:t>
-      </w:r>
-      <w:proofErr w:type="spellStart"/>
-      <w:r>
-        <w:rPr>
-          <w:b w:val="0"/>
-          <w:bCs w:val="0"/>
-          <w:spacing w:val="-3"/>
-          <w:sz w:val="24"/>
-          <w:szCs w:val="24"/>
-        </w:rPr>
-        <w:t>Requirements</w:t>
-      </w:r>
-      <w:proofErr w:type="spellEnd"/>
-      <w:r>
-        <w:rPr>
-          <w:b w:val="0"/>
-          <w:bCs w:val="0"/>
-          <w:spacing w:val="-3"/>
-          <w:sz w:val="24"/>
-          <w:szCs w:val="24"/>
-        </w:rPr>
-        <w:t xml:space="preserve"> </w:t>
-      </w:r>
-      <w:proofErr w:type="spellStart"/>
-      <w:r>
-        <w:rPr>
-          <w:b w:val="0"/>
-          <w:bCs w:val="0"/>
-          <w:spacing w:val="-3"/>
-          <w:sz w:val="24"/>
-          <w:szCs w:val="24"/>
-        </w:rPr>
-        <w:t>Engineering</w:t>
-      </w:r>
-      <w:proofErr w:type="spellEnd"/>
-      <w:r>
-        <w:rPr>
-          <w:b w:val="0"/>
-          <w:bCs w:val="0"/>
-          <w:spacing w:val="-3"/>
-          <w:sz w:val="24"/>
-          <w:szCs w:val="24"/>
-        </w:rPr>
-        <w:t xml:space="preserve"> </w:t>
-      </w:r>
-      <w:proofErr w:type="spellStart"/>
-      <w:r>
-        <w:rPr>
-          <w:b w:val="0"/>
-          <w:bCs w:val="0"/>
-          <w:spacing w:val="-3"/>
-          <w:sz w:val="24"/>
-          <w:szCs w:val="24"/>
-        </w:rPr>
-        <w:t>Conference</w:t>
-      </w:r>
-      <w:proofErr w:type="spellEnd"/>
-      <w:r>
-        <w:rPr>
-          <w:b w:val="0"/>
-          <w:bCs w:val="0"/>
-          <w:spacing w:val="-3"/>
-          <w:sz w:val="24"/>
-          <w:szCs w:val="24"/>
-        </w:rPr>
-        <w:t xml:space="preserve"> Workshops (REW). IEEE, 2017. p. 299-302.</w:t>
-      </w:r>
-    </w:p>
-    <w:p>
-      <w:pPr>
-        <w:spacing w:line="360" w:lineRule="auto"/>
-        <w:jc w:val="both"/>
-        <w:rPr>
-          <w:b w:val="0"/>
-          <w:bCs w:val="0"/>
-          <w:spacing w:val="-3"/>
-          <w:sz w:val="24"/>
-          <w:szCs w:val="24"/>
-        </w:rPr>
-      </w:pPr>
-    </w:p>
-    <w:p>
-      <w:pPr>
-        <w:spacing w:line="360" w:lineRule="auto"/>
-        <w:jc w:val="both"/>
-        <w:rPr>
-          <w:b w:val="0"/>
-          <w:bCs w:val="0"/>
-          <w:spacing w:val="-3"/>
-          <w:sz w:val="24"/>
-          <w:szCs w:val="24"/>
-        </w:rPr>
-      </w:pPr>
-      <w:r>
-        <w:rPr>
-          <w:spacing w:val="-3"/>
-          <w:sz w:val="24"/>
-          <w:szCs w:val="24"/>
-        </w:rPr>
-        <w:t>OLIVÉRIO</w:t>
-      </w:r>
-      <w:r>
-        <w:rPr>
-          <w:spacing w:val="-3"/>
-          <w:sz w:val="24"/>
-          <w:szCs w:val="24"/>
-        </w:rPr>
-        <w:t>, Gabriel</w:t>
-      </w:r>
-      <w:r>
-        <w:rPr>
           <w:spacing w:val="-3"/>
           <w:sz w:val="24"/>
           <w:szCs w:val="24"/>
@@ -32304,77 +32711,7 @@
           <w:sz w:val="24"/>
           <w:szCs w:val="24"/>
         </w:rPr>
-        <w:t>Introduzindo o BDD. Disponível em:</w:t>
-      </w:r>
-      <w:r>
-        <w:rPr>
-          <w:b w:val="0"/>
-          <w:bCs w:val="0"/>
-          <w:spacing w:val="-3"/>
-          <w:sz w:val="24"/>
-          <w:szCs w:val="24"/>
-        </w:rPr>
-        <w:t xml:space="preserve"> </w:t>
-      </w:r>
-      <w:r>
-        <w:rPr>
-          <w:b w:val="0"/>
-          <w:bCs w:val="0"/>
-          <w:spacing w:val="-3"/>
-          <w:sz w:val="24"/>
-          <w:szCs w:val="24"/>
-        </w:rPr>
-        <w:t>&lt;</w:t>
-      </w:r>
-      <w:r>
-        <w:rPr>
-          <w:b w:val="0"/>
-          <w:bCs w:val="0"/>
-          <w:spacing w:val="-3"/>
-          <w:sz w:val="24"/>
-          <w:szCs w:val="24"/>
-        </w:rPr>
-        <w:t>http://broncodev.com/2016-10-11-introduzindo-o-bdd/</w:t>
-      </w:r>
-      <w:r>
-        <w:rPr>
-          <w:b w:val="0"/>
-          <w:bCs w:val="0"/>
-          <w:spacing w:val="-3"/>
-          <w:sz w:val="24"/>
-          <w:szCs w:val="24"/>
-        </w:rPr>
-        <w:t>&gt;</w:t>
-      </w:r>
-      <w:r>
-        <w:rPr>
-          <w:b w:val="0"/>
-          <w:bCs w:val="0"/>
-          <w:spacing w:val="-3"/>
-          <w:sz w:val="24"/>
-          <w:szCs w:val="24"/>
-        </w:rPr>
-        <w:t xml:space="preserve">. </w:t>
-      </w:r>
-      <w:r>
-        <w:rPr>
-          <w:b w:val="0"/>
-          <w:bCs w:val="0"/>
-          <w:spacing w:val="-3"/>
-          <w:sz w:val="24"/>
-          <w:szCs w:val="24"/>
-        </w:rPr>
-        <w:t>2016.</w:t>
-      </w:r>
-      <w:r>
-        <w:rPr>
-          <w:b w:val="0"/>
-          <w:bCs w:val="0"/>
-          <w:spacing w:val="-3"/>
-          <w:sz w:val="24"/>
-          <w:szCs w:val="24"/>
-        </w:rPr>
-        <w:t xml:space="preserve"> </w:t>
+        <w:t xml:space="preserve">2016. </w:t>
       </w:r>
       <w:r>
         <w:rPr>
@@ -33108,7 +33445,27 @@
           <w:sz w:val="24"/>
           <w:szCs w:val="24"/>
         </w:rPr>
-        <w:t>&gt;. 2013. Acesso em 4 de setembro de 2020.</w:t>
+        <w:t xml:space="preserve">&gt;. </w:t>
+      </w:r>
+      <w:r>
+        <w:rPr>
+          <w:b w:val="0"/>
+          <w:bCs w:val="0"/>
+          <w:spacing w:val="-3"/>
+          <w:sz w:val="24"/>
+          <w:szCs w:val="24"/>
+        </w:rPr>
+        <w:t xml:space="preserve">Maio de </w:t>
+      </w:r>
+      <w:r>
+        <w:rPr>
+          <w:b w:val="0"/>
+          <w:bCs w:val="0"/>
+          <w:spacing w:val="-3"/>
+          <w:sz w:val="24"/>
+          <w:szCs w:val="24"/>
+        </w:rPr>
+        <w:t>2013. Acesso em 4 de setembro de 2020.</w:t>
       </w:r>
     </w:p>
     <w:p>
@@ -33568,7 +33925,7 @@
           <w:sz w:val="24"/>
           <w:szCs w:val="24"/>
         </w:rPr>
-        <w:t>. 2019. Disponível em &lt;https://cucumber.io/</w:t>
+        <w:t>. Disponível em &lt;https://cucumber.io/</w:t>
       </w:r>
       <w:proofErr w:type="spellStart"/>
       <w:r>
@@ -33634,7 +33991,37 @@
           <w:sz w:val="24"/>
           <w:szCs w:val="24"/>
         </w:rPr>
-        <w:t>/&gt;. Acesso em 14 de setembro de 2020.</w:t>
+        <w:t xml:space="preserve">/&gt;. </w:t>
+      </w:r>
+      <w:r>
+        <w:rPr>
+          <w:b w:val="0"/>
+          <w:bCs w:val="0"/>
+          <w:spacing w:val="-3"/>
+          <w:sz w:val="24"/>
+          <w:szCs w:val="24"/>
+        </w:rPr>
+        <w:t>2019.</w:t>
+      </w:r>
+      <w:r>
+        <w:rPr>
+          <w:b w:val="0"/>
+          <w:bCs w:val="0"/>
+          <w:spacing w:val="-3"/>
+          <w:sz w:val="24"/>
+          <w:szCs w:val="24"/>
+        </w:rPr>
+        <w:t xml:space="preserve"> </w:t>
+      </w:r>
+      <w:r>
+        <w:rPr>
+          <w:b w:val="0"/>
+          <w:bCs w:val="0"/>
+          <w:spacing w:val="-3"/>
+          <w:sz w:val="24"/>
+          <w:szCs w:val="24"/>
+        </w:rPr>
+        <w:t>Acesso em 14 de setembro de 2020.</w:t>
       </w:r>
     </w:p>
     <w:p>

</xml_diff>

<commit_message>
Incrementar cenários e processo de escrita dos mesmos
</commit_message>
<xml_diff>
--- a/Utilização de Behaviour-Driven Development para apoio à Gestão das Comunicações.docx
+++ b/Utilização de Behaviour-Driven Development para apoio à Gestão das Comunicações.docx
@@ -15329,16 +15329,7 @@
           <w:szCs w:val="24"/>
           <w:lang w:val="it-IT"/>
         </w:rPr>
-        <w:t xml:space="preserve"> </w:t>
-      </w:r>
-      <w:r>
-        <w:rPr>
-          <w:b w:val="0"/>
-          <w:sz w:val="24"/>
-          <w:szCs w:val="24"/>
-          <w:lang w:val="it-IT"/>
-        </w:rPr>
-        <w:t>&amp; ASSOCIATES</w:t>
+        <w:t xml:space="preserve"> &amp; ASSOCIATES</w:t>
       </w:r>
       <w:r>
         <w:rPr>
@@ -15887,16 +15878,7 @@
           <w:szCs w:val="24"/>
           <w:lang w:val="it-IT"/>
         </w:rPr>
-        <w:t xml:space="preserve"> </w:t>
-      </w:r>
-      <w:r>
-        <w:rPr>
-          <w:b w:val="0"/>
-          <w:sz w:val="24"/>
-          <w:szCs w:val="24"/>
-          <w:lang w:val="it-IT"/>
-        </w:rPr>
-        <w:t>&amp; ASSOCIATES</w:t>
+        <w:t xml:space="preserve"> &amp; ASSOCIATES</w:t>
       </w:r>
       <w:r>
         <w:rPr>
@@ -16217,16 +16199,7 @@
           <w:szCs w:val="24"/>
           <w:lang w:val="it-IT"/>
         </w:rPr>
-        <w:t xml:space="preserve"> </w:t>
-      </w:r>
-      <w:r>
-        <w:rPr>
-          <w:b w:val="0"/>
-          <w:sz w:val="24"/>
-          <w:szCs w:val="24"/>
-          <w:lang w:val="it-IT"/>
-        </w:rPr>
-        <w:t>&amp; ASSOCIATES</w:t>
+        <w:t xml:space="preserve"> &amp; ASSOCIATES</w:t>
       </w:r>
       <w:r>
         <w:rPr>
@@ -27369,6 +27342,711 @@
           <w:szCs w:val="20"/>
           <w:lang w:val="it-IT"/>
         </w:rPr>
+      </w:pPr>
+      <w:r>
+        <w:rPr>
+          <w:b w:val="0"/>
+          <w:sz w:val="20"/>
+          <w:szCs w:val="20"/>
+          <w:lang w:val="it-IT"/>
+        </w:rPr>
+        <w:t>Fonte: Autor</w:t>
+      </w:r>
+    </w:p>
+    <w:p>
+      <w:pPr>
+        <w:spacing w:line="360" w:lineRule="auto"/>
+        <w:jc w:val="both"/>
+        <w:rPr>
+          <w:b w:val="0"/>
+          <w:sz w:val="20"/>
+          <w:szCs w:val="20"/>
+          <w:lang w:val="it-IT"/>
+        </w:rPr>
+      </w:pPr>
+      <w:r>
+        <w:rPr>
+          <w:sz w:val="24"/>
+          <w:szCs w:val="24"/>
+          <w:lang w:val="it-IT"/>
+        </w:rPr>
+        <w:lastRenderedPageBreak/>
+        <w:t>3</w:t>
+      </w:r>
+      <w:r>
+        <w:rPr>
+          <w:sz w:val="24"/>
+          <w:szCs w:val="24"/>
+          <w:lang w:val="it-IT"/>
+        </w:rPr>
+        <w:t>.</w:t>
+      </w:r>
+      <w:r>
+        <w:rPr>
+          <w:sz w:val="24"/>
+          <w:szCs w:val="24"/>
+          <w:lang w:val="it-IT"/>
+        </w:rPr>
+        <w:t xml:space="preserve">3 </w:t>
+      </w:r>
+      <w:r>
+        <w:rPr>
+          <w:sz w:val="24"/>
+          <w:szCs w:val="24"/>
+          <w:lang w:val="it-IT"/>
+        </w:rPr>
+        <w:t>Aplicação das práticas em um projeto de software</w:t>
+      </w:r>
+    </w:p>
+    <w:p>
+      <w:pPr>
+        <w:spacing w:line="360" w:lineRule="auto"/>
+        <w:jc w:val="both"/>
+        <w:rPr>
+          <w:b w:val="0"/>
+          <w:sz w:val="24"/>
+          <w:szCs w:val="24"/>
+          <w:lang w:val="it-IT"/>
+        </w:rPr>
+      </w:pPr>
+    </w:p>
+    <w:p>
+      <w:pPr>
+        <w:spacing w:line="360" w:lineRule="auto"/>
+        <w:jc w:val="both"/>
+        <w:rPr>
+          <w:b w:val="0"/>
+          <w:sz w:val="24"/>
+          <w:szCs w:val="24"/>
+          <w:lang w:val="it-IT"/>
+        </w:rPr>
+      </w:pPr>
+      <w:r>
+        <w:rPr>
+          <w:b w:val="0"/>
+          <w:sz w:val="24"/>
+          <w:szCs w:val="24"/>
+          <w:lang w:val="it-IT"/>
+        </w:rPr>
+        <w:t>Após a definição da lista de práticas, processos de Gestão das Comunicações e método de avaliação, foi dado início no projeto que iria se utilizar de todas estas técnicas</w:t>
+      </w:r>
+      <w:r>
+        <w:rPr>
+          <w:b w:val="0"/>
+          <w:sz w:val="24"/>
+          <w:szCs w:val="24"/>
+          <w:lang w:val="it-IT"/>
+        </w:rPr>
+        <w:t>.</w:t>
+      </w:r>
+    </w:p>
+    <w:p>
+      <w:pPr>
+        <w:spacing w:line="360" w:lineRule="auto"/>
+        <w:jc w:val="both"/>
+        <w:rPr>
+          <w:b w:val="0"/>
+          <w:sz w:val="24"/>
+          <w:szCs w:val="24"/>
+          <w:lang w:val="it-IT"/>
+        </w:rPr>
+      </w:pPr>
+    </w:p>
+    <w:p>
+      <w:pPr>
+        <w:spacing w:line="360" w:lineRule="auto"/>
+        <w:jc w:val="both"/>
+        <w:rPr>
+          <w:b w:val="0"/>
+          <w:sz w:val="24"/>
+          <w:szCs w:val="24"/>
+          <w:lang w:val="it-IT"/>
+        </w:rPr>
+      </w:pPr>
+      <w:r>
+        <w:rPr>
+          <w:b w:val="0"/>
+          <w:sz w:val="24"/>
+          <w:szCs w:val="24"/>
+          <w:lang w:val="it-IT"/>
+        </w:rPr>
+        <w:t xml:space="preserve">Conforme proposto, o Gerente do Projeto iniciou a aplicação das práticas com uma reunião de alinhamento inicial e refinamento dos requisitos, da qual participaram o desenvolvedor, PO e QA do time responsável. Nesta reunião, </w:t>
+      </w:r>
+      <w:r>
+        <w:rPr>
+          <w:b w:val="0"/>
+          <w:sz w:val="24"/>
+          <w:szCs w:val="24"/>
+          <w:lang w:val="it-IT"/>
+        </w:rPr>
+        <w:t xml:space="preserve">o Gerente passou uma breve contextualização sobre o BDD e sintaxe </w:t>
+      </w:r>
+      <w:r>
+        <w:rPr>
+          <w:b w:val="0"/>
+          <w:i/>
+          <w:iCs/>
+          <w:sz w:val="24"/>
+          <w:szCs w:val="24"/>
+          <w:lang w:val="it-IT"/>
+        </w:rPr>
+        <w:t>Gherkin</w:t>
+      </w:r>
+      <w:r>
+        <w:rPr>
+          <w:b w:val="0"/>
+          <w:sz w:val="24"/>
+          <w:szCs w:val="24"/>
+          <w:lang w:val="it-IT"/>
+        </w:rPr>
+        <w:t xml:space="preserve"> para todos, além de se colocar à disposição como facilitador da aplicação da técnica e </w:t>
+      </w:r>
+      <w:r>
+        <w:rPr>
+          <w:b w:val="0"/>
+          <w:sz w:val="24"/>
+          <w:szCs w:val="24"/>
+          <w:lang w:val="it-IT"/>
+        </w:rPr>
+        <w:t xml:space="preserve">para </w:t>
+      </w:r>
+      <w:r>
+        <w:rPr>
+          <w:b w:val="0"/>
+          <w:sz w:val="24"/>
+          <w:szCs w:val="24"/>
+          <w:lang w:val="it-IT"/>
+        </w:rPr>
+        <w:t>tirar as dúvidas. O</w:t>
+      </w:r>
+      <w:r>
+        <w:rPr>
+          <w:b w:val="0"/>
+          <w:sz w:val="24"/>
+          <w:szCs w:val="24"/>
+          <w:lang w:val="it-IT"/>
+        </w:rPr>
+        <w:t xml:space="preserve">s requisitos foram definidos e modelados, se utilizando das técnicas </w:t>
+      </w:r>
+      <w:r>
+        <w:rPr>
+          <w:b w:val="0"/>
+          <w:sz w:val="24"/>
+          <w:szCs w:val="24"/>
+          <w:lang w:val="it-IT"/>
+        </w:rPr>
+        <w:t>apresentadas</w:t>
+      </w:r>
+      <w:r>
+        <w:rPr>
+          <w:b w:val="0"/>
+          <w:sz w:val="24"/>
+          <w:szCs w:val="24"/>
+          <w:lang w:val="it-IT"/>
+        </w:rPr>
+        <w:t xml:space="preserve">, com algumas </w:t>
+      </w:r>
+      <w:r>
+        <w:rPr>
+          <w:b w:val="0"/>
+          <w:sz w:val="24"/>
+          <w:szCs w:val="24"/>
+          <w:lang w:val="it-IT"/>
+        </w:rPr>
+        <w:t>o</w:t>
+      </w:r>
+      <w:r>
+        <w:rPr>
+          <w:b w:val="0"/>
+          <w:sz w:val="24"/>
+          <w:szCs w:val="24"/>
+          <w:lang w:val="it-IT"/>
+        </w:rPr>
+        <w:t xml:space="preserve"> apoio do Gerente à respeito da correta aplicação da sintaxe</w:t>
+      </w:r>
+      <w:r>
+        <w:rPr>
+          <w:b w:val="0"/>
+          <w:sz w:val="24"/>
+          <w:szCs w:val="24"/>
+          <w:lang w:val="it-IT"/>
+        </w:rPr>
+        <w:t>. Foi acordado que para as consultas às comprovações realizadas seriam tratados 3 cenários: a listagem dos comprovantes atrelados à uma conta em um determinado período e o detalhamento dos comprovantes das transferências intra (mesmo banco) e inter (bancos diferentes).</w:t>
+      </w:r>
+    </w:p>
+    <w:p>
+      <w:pPr>
+        <w:spacing w:line="360" w:lineRule="auto"/>
+        <w:jc w:val="both"/>
+        <w:rPr>
+          <w:b w:val="0"/>
+          <w:sz w:val="24"/>
+          <w:szCs w:val="24"/>
+          <w:lang w:val="it-IT"/>
+        </w:rPr>
+      </w:pPr>
+    </w:p>
+    <w:p>
+      <w:pPr>
+        <w:spacing w:line="360" w:lineRule="auto"/>
+        <w:jc w:val="both"/>
+        <w:rPr>
+          <w:b w:val="0"/>
+          <w:sz w:val="24"/>
+          <w:szCs w:val="24"/>
+          <w:lang w:val="it-IT"/>
+        </w:rPr>
+      </w:pPr>
+      <w:r>
+        <w:rPr>
+          <w:b w:val="0"/>
+          <w:sz w:val="24"/>
+          <w:szCs w:val="24"/>
+          <w:lang w:val="it-IT"/>
+        </w:rPr>
+        <w:t>As figuras 9, 10 e 11 representam, respectivamente, a versão inicial das modelagens dos cenários de lista, detalhamento transferência in</w:t>
+      </w:r>
+      <w:r>
+        <w:rPr>
+          <w:b w:val="0"/>
+          <w:sz w:val="24"/>
+          <w:szCs w:val="24"/>
+          <w:lang w:val="it-IT"/>
+        </w:rPr>
+        <w:t>trabancária e trasnferência interbancária.</w:t>
+      </w:r>
+    </w:p>
+    <w:p>
+      <w:pPr>
+        <w:spacing w:line="360" w:lineRule="auto"/>
+        <w:jc w:val="both"/>
+        <w:rPr>
+          <w:b w:val="0"/>
+          <w:sz w:val="24"/>
+          <w:szCs w:val="24"/>
+          <w:lang w:val="it-IT"/>
+        </w:rPr>
+      </w:pPr>
+    </w:p>
+    <w:p>
+      <w:pPr>
+        <w:spacing w:line="360" w:lineRule="auto"/>
+        <w:jc w:val="both"/>
+        <w:rPr>
+          <w:b w:val="0"/>
+          <w:sz w:val="24"/>
+          <w:szCs w:val="24"/>
+          <w:lang w:val="it-IT"/>
+        </w:rPr>
+      </w:pPr>
+    </w:p>
+    <w:p>
+      <w:pPr>
+        <w:spacing w:line="360" w:lineRule="auto"/>
+        <w:rPr>
+          <w:sz w:val="28"/>
+          <w:szCs w:val="24"/>
+        </w:rPr>
+      </w:pPr>
+    </w:p>
+    <w:p>
+      <w:pPr>
+        <w:spacing w:line="360" w:lineRule="auto"/>
+        <w:rPr>
+          <w:sz w:val="28"/>
+          <w:szCs w:val="24"/>
+        </w:rPr>
+      </w:pPr>
+    </w:p>
+    <w:p>
+      <w:pPr>
+        <w:spacing w:line="360" w:lineRule="auto"/>
+        <w:rPr>
+          <w:sz w:val="28"/>
+          <w:szCs w:val="24"/>
+        </w:rPr>
+      </w:pPr>
+      <w:r>
+        <w:rPr>
+          <w:sz w:val="28"/>
+          <w:szCs w:val="24"/>
+        </w:rPr>
+        <w:t xml:space="preserve">4.  </w:t>
+      </w:r>
+      <w:r>
+        <w:rPr>
+          <w:sz w:val="28"/>
+          <w:szCs w:val="24"/>
+        </w:rPr>
+        <w:t>ANÁLISE D</w:t>
+      </w:r>
+      <w:r>
+        <w:rPr>
+          <w:sz w:val="28"/>
+          <w:szCs w:val="24"/>
+        </w:rPr>
+        <w:t>E</w:t>
+      </w:r>
+      <w:r>
+        <w:rPr>
+          <w:sz w:val="28"/>
+          <w:szCs w:val="24"/>
+        </w:rPr>
+        <w:t xml:space="preserve"> RESULTADOS</w:t>
+      </w:r>
+    </w:p>
+    <w:p>
+      <w:pPr>
+        <w:rPr>
+          <w:b w:val="0"/>
+          <w:sz w:val="24"/>
+          <w:szCs w:val="24"/>
+        </w:rPr>
+      </w:pPr>
+    </w:p>
+    <w:p>
+      <w:pPr>
+        <w:jc w:val="both"/>
+        <w:rPr>
+          <w:b w:val="0"/>
+          <w:sz w:val="24"/>
+          <w:szCs w:val="24"/>
+        </w:rPr>
+      </w:pPr>
+    </w:p>
+    <w:p>
+      <w:pPr>
+        <w:jc w:val="both"/>
+        <w:rPr>
+          <w:b w:val="0"/>
+          <w:sz w:val="24"/>
+          <w:szCs w:val="24"/>
+        </w:rPr>
+      </w:pPr>
+      <w:r>
+        <w:rPr>
+          <w:b w:val="0"/>
+          <w:sz w:val="24"/>
+          <w:szCs w:val="24"/>
+        </w:rPr>
+        <w:t>[Este capítulo</w:t>
+      </w:r>
+      <w:r>
+        <w:rPr>
+          <w:b w:val="0"/>
+          <w:sz w:val="24"/>
+          <w:szCs w:val="24"/>
+        </w:rPr>
+        <w:t xml:space="preserve"> apresenta uma análise crítica </w:t>
+      </w:r>
+      <w:r>
+        <w:rPr>
+          <w:b w:val="0"/>
+          <w:sz w:val="24"/>
+          <w:szCs w:val="24"/>
+        </w:rPr>
+        <w:t>do capítulo anterior</w:t>
+      </w:r>
+      <w:r>
+        <w:rPr>
+          <w:b w:val="0"/>
+          <w:sz w:val="24"/>
+          <w:szCs w:val="24"/>
+        </w:rPr>
+        <w:t xml:space="preserve">. Pode ser complementado </w:t>
+      </w:r>
+      <w:r>
+        <w:rPr>
+          <w:b w:val="0"/>
+          <w:sz w:val="24"/>
+          <w:szCs w:val="24"/>
+        </w:rPr>
+        <w:t>com</w:t>
+      </w:r>
+      <w:r>
+        <w:rPr>
+          <w:b w:val="0"/>
+          <w:sz w:val="24"/>
+          <w:szCs w:val="24"/>
+        </w:rPr>
+        <w:t xml:space="preserve"> </w:t>
+      </w:r>
+      <w:r>
+        <w:rPr>
+          <w:b w:val="0"/>
+          <w:sz w:val="24"/>
+          <w:szCs w:val="24"/>
+        </w:rPr>
+        <w:t>c</w:t>
+      </w:r>
+      <w:r>
+        <w:rPr>
+          <w:b w:val="0"/>
+          <w:sz w:val="24"/>
+          <w:szCs w:val="24"/>
+        </w:rPr>
+        <w:t>apítulo adicional através de um Estudo de Caso ou Experimento de uma aplicação prática</w:t>
+      </w:r>
+      <w:r>
+        <w:rPr>
+          <w:b w:val="0"/>
+          <w:sz w:val="24"/>
+          <w:szCs w:val="24"/>
+        </w:rPr>
+        <w:t>. Colocar títulos adequados]</w:t>
+      </w:r>
+    </w:p>
+    <w:p>
+      <w:pPr>
+        <w:rPr>
+          <w:b w:val="0"/>
+          <w:sz w:val="24"/>
+          <w:szCs w:val="24"/>
+        </w:rPr>
+      </w:pPr>
+    </w:p>
+    <w:p>
+      <w:pPr>
+        <w:spacing w:line="360" w:lineRule="auto"/>
+        <w:jc w:val="both"/>
+        <w:rPr>
+          <w:sz w:val="24"/>
+          <w:szCs w:val="24"/>
+        </w:rPr>
+      </w:pPr>
+    </w:p>
+    <w:p>
+      <w:pPr>
+        <w:spacing w:line="360" w:lineRule="auto"/>
+        <w:jc w:val="both"/>
+        <w:rPr>
+          <w:b w:val="0"/>
+          <w:sz w:val="24"/>
+          <w:szCs w:val="24"/>
+        </w:rPr>
+      </w:pPr>
+      <w:r>
+        <w:rPr>
+          <w:sz w:val="24"/>
+          <w:szCs w:val="24"/>
+        </w:rPr>
+        <w:t>4.x</w:t>
+      </w:r>
+      <w:r>
+        <w:rPr>
+          <w:b w:val="0"/>
+          <w:sz w:val="24"/>
+          <w:szCs w:val="24"/>
+        </w:rPr>
+        <w:t xml:space="preserve"> </w:t>
+      </w:r>
+      <w:r>
+        <w:rPr>
+          <w:sz w:val="24"/>
+          <w:szCs w:val="24"/>
+        </w:rPr>
+        <w:t>Título da Seção</w:t>
+      </w:r>
+      <w:r>
+        <w:rPr>
+          <w:b w:val="0"/>
+          <w:sz w:val="24"/>
+          <w:szCs w:val="24"/>
+        </w:rPr>
+        <w:t xml:space="preserve"> </w:t>
+      </w:r>
+    </w:p>
+    <w:p>
+      <w:pPr>
+        <w:spacing w:line="360" w:lineRule="auto"/>
+        <w:jc w:val="both"/>
+        <w:rPr>
+          <w:b w:val="0"/>
+          <w:sz w:val="24"/>
+          <w:szCs w:val="24"/>
+        </w:rPr>
+      </w:pPr>
+    </w:p>
+    <w:p>
+      <w:pPr>
+        <w:spacing w:line="360" w:lineRule="auto"/>
+        <w:jc w:val="both"/>
+        <w:rPr>
+          <w:b w:val="0"/>
+          <w:sz w:val="24"/>
+          <w:szCs w:val="24"/>
+          <w:lang w:val="it-IT"/>
+        </w:rPr>
+      </w:pPr>
+      <w:r>
+        <w:rPr>
+          <w:b w:val="0"/>
+          <w:sz w:val="24"/>
+          <w:szCs w:val="24"/>
+          <w:lang w:val="it-IT"/>
+        </w:rPr>
+        <w:lastRenderedPageBreak/>
+        <w:t>B</w:t>
+      </w:r>
+      <w:r>
+        <w:rPr>
+          <w:b w:val="0"/>
+          <w:sz w:val="24"/>
+          <w:szCs w:val="24"/>
+          <w:lang w:val="it-IT"/>
+        </w:rPr>
+        <w:t>la bla bla bla bl</w:t>
+      </w:r>
+      <w:r>
+        <w:rPr>
+          <w:b w:val="0"/>
+          <w:sz w:val="24"/>
+          <w:szCs w:val="24"/>
+          <w:lang w:val="it-IT"/>
+        </w:rPr>
+        <w:t xml:space="preserve">a bla bla bla bla bla bla bla bla bla bla bla bla bla bla bla bla bla bla bla bla bla bla bla bla bla bla bla bla bla bla bla bla bla bla bla bla bla bla bla bla bla bla bla bla bla bla bla bla </w:t>
+      </w:r>
+      <w:r>
+        <w:rPr>
+          <w:b w:val="0"/>
+          <w:sz w:val="24"/>
+          <w:szCs w:val="24"/>
+          <w:lang w:val="it-IT"/>
+        </w:rPr>
+        <w:t>bla bla bla bla bla bla bla bla.</w:t>
+      </w:r>
+    </w:p>
+    <w:p>
+      <w:pPr>
+        <w:rPr>
+          <w:sz w:val="24"/>
+          <w:szCs w:val="24"/>
+          <w:lang w:val="it-IT"/>
+        </w:rPr>
+      </w:pPr>
+    </w:p>
+    <w:p>
+      <w:pPr>
+        <w:rPr>
+          <w:sz w:val="24"/>
+          <w:szCs w:val="24"/>
+          <w:lang w:val="it-IT"/>
+        </w:rPr>
+      </w:pPr>
+    </w:p>
+    <w:p>
+      <w:pPr>
+        <w:rPr>
+          <w:sz w:val="24"/>
+          <w:szCs w:val="24"/>
+          <w:lang w:val="it-IT"/>
+        </w:rPr>
+      </w:pPr>
+      <w:r>
+        <w:rPr>
+          <w:sz w:val="24"/>
+          <w:szCs w:val="24"/>
+          <w:lang w:val="it-IT"/>
+        </w:rPr>
+        <w:t>4</w:t>
+      </w:r>
+      <w:r>
+        <w:rPr>
+          <w:sz w:val="24"/>
+          <w:szCs w:val="24"/>
+          <w:lang w:val="it-IT"/>
+        </w:rPr>
+        <w:t>.y Considerações do Capítulo</w:t>
+      </w:r>
+    </w:p>
+    <w:p>
+      <w:pPr>
+        <w:rPr>
+          <w:sz w:val="24"/>
+          <w:szCs w:val="24"/>
+          <w:lang w:val="it-IT"/>
+        </w:rPr>
+      </w:pPr>
+    </w:p>
+    <w:p>
+      <w:pPr>
+        <w:rPr>
+          <w:sz w:val="24"/>
+          <w:szCs w:val="24"/>
+          <w:lang w:val="it-IT"/>
+        </w:rPr>
+      </w:pPr>
+    </w:p>
+    <w:p>
+      <w:pPr>
+        <w:spacing w:line="360" w:lineRule="auto"/>
+        <w:jc w:val="both"/>
+        <w:rPr>
+          <w:b w:val="0"/>
+          <w:sz w:val="24"/>
+          <w:szCs w:val="24"/>
+          <w:lang w:val="it-IT"/>
+        </w:rPr>
+      </w:pPr>
+      <w:r>
+        <w:rPr>
+          <w:b w:val="0"/>
+          <w:sz w:val="24"/>
+          <w:szCs w:val="24"/>
+          <w:lang w:val="it-IT"/>
+        </w:rPr>
+        <w:t>B</w:t>
+      </w:r>
+      <w:r>
+        <w:rPr>
+          <w:b w:val="0"/>
+          <w:sz w:val="24"/>
+          <w:szCs w:val="24"/>
+          <w:lang w:val="it-IT"/>
+        </w:rPr>
+        <w:t>la bla bla bla bl</w:t>
+      </w:r>
+      <w:r>
+        <w:rPr>
+          <w:b w:val="0"/>
+          <w:sz w:val="24"/>
+          <w:szCs w:val="24"/>
+          <w:lang w:val="it-IT"/>
+        </w:rPr>
+        <w:t xml:space="preserve">a bla bla bla bla bla bla bla bla bla bla bla bla bla bla bla bla bla bla bla bla bla bla bla bla bla bla bla bla bla bla bla bla bla bla bla bla bla bla bla bla bla bla bla bla bla bla bla bla </w:t>
+      </w:r>
+      <w:r>
+        <w:rPr>
+          <w:b w:val="0"/>
+          <w:sz w:val="24"/>
+          <w:szCs w:val="24"/>
+          <w:lang w:val="it-IT"/>
+        </w:rPr>
+        <w:t>bla bla bla bla bla bla bla bla.</w:t>
+      </w:r>
+    </w:p>
+    <w:p>
+      <w:pPr>
+        <w:rPr>
+          <w:b w:val="0"/>
+          <w:sz w:val="28"/>
+          <w:szCs w:val="28"/>
+          <w:lang w:val="it-IT"/>
+        </w:rPr>
+      </w:pPr>
+    </w:p>
+    <w:p>
+      <w:pPr>
+        <w:autoSpaceDE w:val="0"/>
+        <w:autoSpaceDN w:val="0"/>
+        <w:adjustRightInd w:val="0"/>
+        <w:spacing w:line="360" w:lineRule="auto"/>
+        <w:jc w:val="both"/>
+        <w:rPr>
+          <w:sz w:val="28"/>
+          <w:szCs w:val="24"/>
+          <w:lang w:val="it-IT"/>
+        </w:rPr>
         <w:sectPr>
           <w:headerReference w:type="default" r:id="rId23"/>
           <w:footerReference w:type="default" r:id="rId24"/>
@@ -27380,19 +28058,9 @@
           <w:docGrid w:linePitch="360"/>
         </w:sectPr>
       </w:pPr>
-      <w:r>
-        <w:rPr>
-          <w:b w:val="0"/>
-          <w:sz w:val="20"/>
-          <w:szCs w:val="20"/>
-          <w:lang w:val="it-IT"/>
-        </w:rPr>
-        <w:t>Fonte: Autor</w:t>
-      </w:r>
-    </w:p>
-    <w:p>
-      <w:pPr>
-        <w:spacing w:line="360" w:lineRule="auto"/>
+    </w:p>
+    <w:p>
+      <w:pPr>
         <w:rPr>
           <w:sz w:val="28"/>
           <w:szCs w:val="24"/>
@@ -27404,97 +28072,167 @@
           <w:szCs w:val="24"/>
         </w:rPr>
         <w:lastRenderedPageBreak/>
-        <w:t xml:space="preserve">4.  </w:t>
+        <w:t>5</w:t>
       </w:r>
       <w:r>
         <w:rPr>
           <w:sz w:val="28"/>
           <w:szCs w:val="24"/>
         </w:rPr>
-        <w:t>ANÁLISE D</w:t>
+        <w:t xml:space="preserve">. </w:t>
       </w:r>
       <w:r>
         <w:rPr>
           <w:sz w:val="28"/>
           <w:szCs w:val="24"/>
         </w:rPr>
-        <w:t>E</w:t>
-      </w:r>
-      <w:r>
+        <w:t>CONSIDERAÇÕES FINAIS</w:t>
+      </w:r>
+    </w:p>
+    <w:p>
+      <w:pPr>
         <w:rPr>
           <w:sz w:val="28"/>
           <w:szCs w:val="24"/>
         </w:rPr>
-        <w:t xml:space="preserve"> RESULTADOS</w:t>
-      </w:r>
-    </w:p>
-    <w:p>
-      <w:pPr>
-        <w:rPr>
-          <w:b w:val="0"/>
-          <w:sz w:val="24"/>
-          <w:szCs w:val="24"/>
-        </w:rPr>
-      </w:pPr>
-    </w:p>
-    <w:p>
-      <w:pPr>
-        <w:jc w:val="both"/>
-        <w:rPr>
-          <w:b w:val="0"/>
-          <w:sz w:val="24"/>
-          <w:szCs w:val="24"/>
-        </w:rPr>
-      </w:pPr>
-    </w:p>
-    <w:p>
-      <w:pPr>
-        <w:jc w:val="both"/>
-        <w:rPr>
-          <w:b w:val="0"/>
-          <w:sz w:val="24"/>
-          <w:szCs w:val="24"/>
-        </w:rPr>
-      </w:pPr>
-      <w:r>
-        <w:rPr>
-          <w:b w:val="0"/>
-          <w:sz w:val="24"/>
-          <w:szCs w:val="24"/>
-        </w:rPr>
-        <w:t>[Este capítulo</w:t>
-      </w:r>
-      <w:r>
-        <w:rPr>
-          <w:b w:val="0"/>
-          <w:sz w:val="24"/>
-          <w:szCs w:val="24"/>
-        </w:rPr>
-        <w:t xml:space="preserve"> apresenta uma análise crítica </w:t>
-      </w:r>
-      <w:r>
-        <w:rPr>
-          <w:b w:val="0"/>
-          <w:sz w:val="24"/>
-          <w:szCs w:val="24"/>
-        </w:rPr>
-        <w:t>do capítulo anterior</w:t>
-      </w:r>
-      <w:r>
-        <w:rPr>
-          <w:b w:val="0"/>
-          <w:sz w:val="24"/>
-          <w:szCs w:val="24"/>
-        </w:rPr>
-        <w:t xml:space="preserve">. Pode ser complementado </w:t>
-      </w:r>
-      <w:r>
-        <w:rPr>
-          <w:b w:val="0"/>
-          <w:sz w:val="24"/>
-          <w:szCs w:val="24"/>
-        </w:rPr>
-        <w:t>com</w:t>
+      </w:pPr>
+    </w:p>
+    <w:p>
+      <w:pPr>
+        <w:rPr>
+          <w:sz w:val="28"/>
+          <w:szCs w:val="24"/>
+        </w:rPr>
+      </w:pPr>
+    </w:p>
+    <w:p>
+      <w:pPr>
+        <w:rPr>
+          <w:b w:val="0"/>
+          <w:sz w:val="24"/>
+          <w:szCs w:val="24"/>
+        </w:rPr>
+      </w:pPr>
+      <w:r>
+        <w:rPr>
+          <w:b w:val="0"/>
+          <w:sz w:val="24"/>
+          <w:szCs w:val="24"/>
+        </w:rPr>
+        <w:t>[Este capítulo descreve</w:t>
+      </w:r>
+      <w:r>
+        <w:rPr>
+          <w:b w:val="0"/>
+          <w:sz w:val="24"/>
+          <w:szCs w:val="24"/>
+        </w:rPr>
+        <w:t xml:space="preserve"> as conclusões e</w:t>
+      </w:r>
+      <w:r>
+        <w:rPr>
+          <w:b w:val="0"/>
+          <w:sz w:val="24"/>
+          <w:szCs w:val="24"/>
+        </w:rPr>
+        <w:t xml:space="preserve"> as contribuições </w:t>
+      </w:r>
+      <w:r>
+        <w:rPr>
+          <w:b w:val="0"/>
+          <w:sz w:val="24"/>
+          <w:szCs w:val="24"/>
+        </w:rPr>
+        <w:t xml:space="preserve">do trabalho </w:t>
+      </w:r>
+      <w:r>
+        <w:rPr>
+          <w:b w:val="0"/>
+          <w:sz w:val="24"/>
+          <w:szCs w:val="24"/>
+        </w:rPr>
+        <w:t xml:space="preserve">e </w:t>
+      </w:r>
+      <w:r>
+        <w:rPr>
+          <w:b w:val="0"/>
+          <w:sz w:val="24"/>
+          <w:szCs w:val="24"/>
+        </w:rPr>
+        <w:t xml:space="preserve">sugestões de </w:t>
+      </w:r>
+      <w:r>
+        <w:rPr>
+          <w:b w:val="0"/>
+          <w:sz w:val="24"/>
+          <w:szCs w:val="24"/>
+        </w:rPr>
+        <w:t>trabalhos futuros que poderão ser desenv</w:t>
+      </w:r>
+      <w:r>
+        <w:rPr>
+          <w:b w:val="0"/>
+          <w:sz w:val="24"/>
+          <w:szCs w:val="24"/>
+        </w:rPr>
+        <w:t>olvidos a partir deste trabalho</w:t>
+      </w:r>
+      <w:r>
+        <w:rPr>
+          <w:b w:val="0"/>
+          <w:sz w:val="24"/>
+          <w:szCs w:val="24"/>
+        </w:rPr>
+        <w:t>]</w:t>
+      </w:r>
+    </w:p>
+    <w:p>
+      <w:pPr>
+        <w:rPr>
+          <w:b w:val="0"/>
+          <w:sz w:val="24"/>
+          <w:szCs w:val="24"/>
+        </w:rPr>
+      </w:pPr>
+    </w:p>
+    <w:p>
+      <w:pPr>
+        <w:rPr>
+          <w:sz w:val="28"/>
+          <w:szCs w:val="24"/>
+        </w:rPr>
+      </w:pPr>
+    </w:p>
+    <w:p>
+      <w:pPr>
+        <w:spacing w:line="360" w:lineRule="auto"/>
+        <w:jc w:val="both"/>
+        <w:rPr>
+          <w:b w:val="0"/>
+          <w:sz w:val="24"/>
+          <w:szCs w:val="24"/>
+        </w:rPr>
+      </w:pPr>
+      <w:r>
+        <w:rPr>
+          <w:sz w:val="24"/>
+          <w:szCs w:val="24"/>
+        </w:rPr>
+        <w:t>5</w:t>
+      </w:r>
+      <w:r>
+        <w:rPr>
+          <w:sz w:val="24"/>
+          <w:szCs w:val="24"/>
+        </w:rPr>
+        <w:t>.</w:t>
+      </w:r>
+      <w:r>
+        <w:rPr>
+          <w:sz w:val="24"/>
+          <w:szCs w:val="24"/>
+        </w:rPr>
+        <w:t>1</w:t>
       </w:r>
       <w:r>
         <w:rPr>
@@ -27506,64 +28244,10 @@
       </w:r>
       <w:r>
         <w:rPr>
-          <w:b w:val="0"/>
-          <w:sz w:val="24"/>
-          <w:szCs w:val="24"/>
-        </w:rPr>
-        <w:t>c</w:t>
-      </w:r>
-      <w:r>
-        <w:rPr>
-          <w:b w:val="0"/>
-          <w:sz w:val="24"/>
-          <w:szCs w:val="24"/>
-        </w:rPr>
-        <w:t>apítulo adicional através de um Estudo de Caso ou Experimento de uma aplicação prática</w:t>
-      </w:r>
-      <w:r>
-        <w:rPr>
-          <w:b w:val="0"/>
-          <w:sz w:val="24"/>
-          <w:szCs w:val="24"/>
-        </w:rPr>
-        <w:t>. Colocar títulos adequados]</w:t>
-      </w:r>
-    </w:p>
-    <w:p>
-      <w:pPr>
-        <w:rPr>
-          <w:b w:val="0"/>
-          <w:sz w:val="24"/>
-          <w:szCs w:val="24"/>
-        </w:rPr>
-      </w:pPr>
-    </w:p>
-    <w:p>
-      <w:pPr>
-        <w:spacing w:line="360" w:lineRule="auto"/>
-        <w:jc w:val="both"/>
-        <w:rPr>
-          <w:sz w:val="24"/>
-          <w:szCs w:val="24"/>
-        </w:rPr>
-      </w:pPr>
-    </w:p>
-    <w:p>
-      <w:pPr>
-        <w:spacing w:line="360" w:lineRule="auto"/>
-        <w:jc w:val="both"/>
-        <w:rPr>
-          <w:b w:val="0"/>
-          <w:sz w:val="24"/>
-          <w:szCs w:val="24"/>
-        </w:rPr>
-      </w:pPr>
-      <w:r>
-        <w:rPr>
-          <w:sz w:val="24"/>
-          <w:szCs w:val="24"/>
-        </w:rPr>
-        <w:t>4.x</w:t>
+          <w:sz w:val="24"/>
+          <w:szCs w:val="24"/>
+        </w:rPr>
+        <w:t>Conclusões</w:t>
       </w:r>
       <w:r>
         <w:rPr>
@@ -27573,12 +28257,114 @@
         </w:rPr>
         <w:t xml:space="preserve"> </w:t>
       </w:r>
-      <w:r>
-        <w:rPr>
-          <w:sz w:val="24"/>
-          <w:szCs w:val="24"/>
-        </w:rPr>
-        <w:t>Título da Seção</w:t>
+    </w:p>
+    <w:p>
+      <w:pPr>
+        <w:spacing w:line="360" w:lineRule="auto"/>
+        <w:jc w:val="both"/>
+        <w:rPr>
+          <w:b w:val="0"/>
+          <w:sz w:val="24"/>
+          <w:szCs w:val="24"/>
+        </w:rPr>
+      </w:pPr>
+    </w:p>
+    <w:p>
+      <w:pPr>
+        <w:spacing w:line="360" w:lineRule="auto"/>
+        <w:jc w:val="both"/>
+        <w:rPr>
+          <w:b w:val="0"/>
+          <w:sz w:val="24"/>
+          <w:szCs w:val="24"/>
+          <w:lang w:val="it-IT"/>
+        </w:rPr>
+      </w:pPr>
+      <w:r>
+        <w:rPr>
+          <w:b w:val="0"/>
+          <w:sz w:val="24"/>
+          <w:szCs w:val="24"/>
+          <w:lang w:val="it-IT"/>
+        </w:rPr>
+        <w:t>B</w:t>
+      </w:r>
+      <w:r>
+        <w:rPr>
+          <w:b w:val="0"/>
+          <w:sz w:val="24"/>
+          <w:szCs w:val="24"/>
+          <w:lang w:val="it-IT"/>
+        </w:rPr>
+        <w:t>la bla bla bla bl</w:t>
+      </w:r>
+      <w:r>
+        <w:rPr>
+          <w:b w:val="0"/>
+          <w:sz w:val="24"/>
+          <w:szCs w:val="24"/>
+          <w:lang w:val="it-IT"/>
+        </w:rPr>
+        <w:t xml:space="preserve">a bla bla bla bla bla bla bla bla bla bla bla bla bla bla bla bla bla bla bla bla bla bla bla bla bla bla bla bla bla bla bla bla bla bla bla bla bla bla bla bla bla bla bla bla bla bla bla bla </w:t>
+      </w:r>
+      <w:r>
+        <w:rPr>
+          <w:b w:val="0"/>
+          <w:sz w:val="24"/>
+          <w:szCs w:val="24"/>
+          <w:lang w:val="it-IT"/>
+        </w:rPr>
+        <w:t>bla bla bla bla bla bla bla bla.</w:t>
+      </w:r>
+    </w:p>
+    <w:p>
+      <w:pPr>
+        <w:rPr>
+          <w:sz w:val="24"/>
+          <w:szCs w:val="24"/>
+          <w:lang w:val="it-IT"/>
+        </w:rPr>
+      </w:pPr>
+    </w:p>
+    <w:p>
+      <w:pPr>
+        <w:rPr>
+          <w:sz w:val="24"/>
+          <w:szCs w:val="24"/>
+          <w:lang w:val="it-IT"/>
+        </w:rPr>
+      </w:pPr>
+    </w:p>
+    <w:p>
+      <w:pPr>
+        <w:spacing w:line="360" w:lineRule="auto"/>
+        <w:jc w:val="both"/>
+        <w:rPr>
+          <w:b w:val="0"/>
+          <w:sz w:val="24"/>
+          <w:szCs w:val="24"/>
+        </w:rPr>
+      </w:pPr>
+      <w:r>
+        <w:rPr>
+          <w:sz w:val="24"/>
+          <w:szCs w:val="24"/>
+        </w:rPr>
+        <w:t>5</w:t>
+      </w:r>
+      <w:r>
+        <w:rPr>
+          <w:sz w:val="24"/>
+          <w:szCs w:val="24"/>
+        </w:rPr>
+        <w:t>.</w:t>
+      </w:r>
+      <w:r>
+        <w:rPr>
+          <w:sz w:val="24"/>
+          <w:szCs w:val="24"/>
+        </w:rPr>
+        <w:t>2</w:t>
       </w:r>
       <w:r>
         <w:rPr>
@@ -27588,6 +28374,21 @@
         </w:rPr>
         <w:t xml:space="preserve"> </w:t>
       </w:r>
+      <w:r>
+        <w:rPr>
+          <w:sz w:val="24"/>
+          <w:szCs w:val="24"/>
+        </w:rPr>
+        <w:t>Contribuições do Trabalho</w:t>
+      </w:r>
+      <w:r>
+        <w:rPr>
+          <w:b w:val="0"/>
+          <w:sz w:val="24"/>
+          <w:szCs w:val="24"/>
+        </w:rPr>
+        <w:t xml:space="preserve"> </w:t>
+      </w:r>
     </w:p>
     <w:p>
       <w:pPr>
@@ -27680,15 +28481,31 @@
           <w:szCs w:val="24"/>
           <w:lang w:val="it-IT"/>
         </w:rPr>
-        <w:t>4</w:t>
-      </w:r>
-      <w:r>
-        <w:rPr>
-          <w:sz w:val="24"/>
-          <w:szCs w:val="24"/>
-          <w:lang w:val="it-IT"/>
-        </w:rPr>
-        <w:t>.y Considerações do Capítulo</w:t>
+        <w:t>5.</w:t>
+      </w:r>
+      <w:r>
+        <w:rPr>
+          <w:sz w:val="24"/>
+          <w:szCs w:val="24"/>
+          <w:lang w:val="it-IT"/>
+        </w:rPr>
+        <w:t>3</w:t>
+      </w:r>
+      <w:r>
+        <w:rPr>
+          <w:sz w:val="24"/>
+          <w:szCs w:val="24"/>
+          <w:lang w:val="it-IT"/>
+        </w:rPr>
+        <w:t xml:space="preserve"> </w:t>
+      </w:r>
+      <w:r>
+        <w:rPr>
+          <w:sz w:val="24"/>
+          <w:szCs w:val="24"/>
+          <w:lang w:val="it-IT"/>
+        </w:rPr>
+        <w:t>Trabalhos Futuros</w:t>
       </w:r>
     </w:p>
     <w:p>
@@ -27761,23 +28578,31 @@
       <w:pPr>
         <w:rPr>
           <w:b w:val="0"/>
+          <w:sz w:val="24"/>
+          <w:szCs w:val="24"/>
+          <w:lang w:val="it-IT"/>
+        </w:rPr>
+      </w:pPr>
+    </w:p>
+    <w:p>
+      <w:pPr>
+        <w:spacing w:line="360" w:lineRule="auto"/>
+        <w:jc w:val="both"/>
+        <w:rPr>
+          <w:b w:val="0"/>
+          <w:sz w:val="24"/>
+          <w:szCs w:val="24"/>
+          <w:lang w:val="it-IT"/>
+        </w:rPr>
+      </w:pPr>
+    </w:p>
+    <w:p>
+      <w:pPr>
+        <w:spacing w:line="360" w:lineRule="auto"/>
+        <w:jc w:val="both"/>
+        <w:rPr>
           <w:sz w:val="28"/>
-          <w:szCs w:val="28"/>
-          <w:lang w:val="it-IT"/>
-        </w:rPr>
-      </w:pPr>
-    </w:p>
-    <w:p>
-      <w:pPr>
-        <w:autoSpaceDE w:val="0"/>
-        <w:autoSpaceDN w:val="0"/>
-        <w:adjustRightInd w:val="0"/>
-        <w:spacing w:line="360" w:lineRule="auto"/>
-        <w:jc w:val="both"/>
-        <w:rPr>
-          <w:sz w:val="28"/>
-          <w:szCs w:val="24"/>
-          <w:lang w:val="it-IT"/>
+          <w:szCs w:val="24"/>
         </w:rPr>
         <w:sectPr>
           <w:pgSz w:w="11907" w:h="16840" w:code="9"/>
@@ -27789,559 +28614,6 @@
     </w:p>
     <w:p>
       <w:pPr>
-        <w:rPr>
-          <w:sz w:val="28"/>
-          <w:szCs w:val="24"/>
-        </w:rPr>
-      </w:pPr>
-      <w:r>
-        <w:rPr>
-          <w:sz w:val="28"/>
-          <w:szCs w:val="24"/>
-        </w:rPr>
-        <w:lastRenderedPageBreak/>
-        <w:t>5</w:t>
-      </w:r>
-      <w:r>
-        <w:rPr>
-          <w:sz w:val="28"/>
-          <w:szCs w:val="24"/>
-        </w:rPr>
-        <w:t xml:space="preserve">. </w:t>
-      </w:r>
-      <w:r>
-        <w:rPr>
-          <w:sz w:val="28"/>
-          <w:szCs w:val="24"/>
-        </w:rPr>
-        <w:t>CONSIDERAÇÕES FINAIS</w:t>
-      </w:r>
-    </w:p>
-    <w:p>
-      <w:pPr>
-        <w:rPr>
-          <w:sz w:val="28"/>
-          <w:szCs w:val="24"/>
-        </w:rPr>
-      </w:pPr>
-    </w:p>
-    <w:p>
-      <w:pPr>
-        <w:rPr>
-          <w:sz w:val="28"/>
-          <w:szCs w:val="24"/>
-        </w:rPr>
-      </w:pPr>
-    </w:p>
-    <w:p>
-      <w:pPr>
-        <w:rPr>
-          <w:b w:val="0"/>
-          <w:sz w:val="24"/>
-          <w:szCs w:val="24"/>
-        </w:rPr>
-      </w:pPr>
-      <w:r>
-        <w:rPr>
-          <w:b w:val="0"/>
-          <w:sz w:val="24"/>
-          <w:szCs w:val="24"/>
-        </w:rPr>
-        <w:t>[Este capítulo descreve</w:t>
-      </w:r>
-      <w:r>
-        <w:rPr>
-          <w:b w:val="0"/>
-          <w:sz w:val="24"/>
-          <w:szCs w:val="24"/>
-        </w:rPr>
-        <w:t xml:space="preserve"> as conclusões e</w:t>
-      </w:r>
-      <w:r>
-        <w:rPr>
-          <w:b w:val="0"/>
-          <w:sz w:val="24"/>
-          <w:szCs w:val="24"/>
-        </w:rPr>
-        <w:t xml:space="preserve"> as contribuições </w:t>
-      </w:r>
-      <w:r>
-        <w:rPr>
-          <w:b w:val="0"/>
-          <w:sz w:val="24"/>
-          <w:szCs w:val="24"/>
-        </w:rPr>
-        <w:t xml:space="preserve">do trabalho </w:t>
-      </w:r>
-      <w:r>
-        <w:rPr>
-          <w:b w:val="0"/>
-          <w:sz w:val="24"/>
-          <w:szCs w:val="24"/>
-        </w:rPr>
-        <w:t xml:space="preserve">e </w:t>
-      </w:r>
-      <w:r>
-        <w:rPr>
-          <w:b w:val="0"/>
-          <w:sz w:val="24"/>
-          <w:szCs w:val="24"/>
-        </w:rPr>
-        <w:t xml:space="preserve">sugestões de </w:t>
-      </w:r>
-      <w:r>
-        <w:rPr>
-          <w:b w:val="0"/>
-          <w:sz w:val="24"/>
-          <w:szCs w:val="24"/>
-        </w:rPr>
-        <w:t>trabalhos futuros que poderão ser desenv</w:t>
-      </w:r>
-      <w:r>
-        <w:rPr>
-          <w:b w:val="0"/>
-          <w:sz w:val="24"/>
-          <w:szCs w:val="24"/>
-        </w:rPr>
-        <w:t>olvidos a partir deste trabalho</w:t>
-      </w:r>
-      <w:r>
-        <w:rPr>
-          <w:b w:val="0"/>
-          <w:sz w:val="24"/>
-          <w:szCs w:val="24"/>
-        </w:rPr>
-        <w:t>]</w:t>
-      </w:r>
-    </w:p>
-    <w:p>
-      <w:pPr>
-        <w:rPr>
-          <w:b w:val="0"/>
-          <w:sz w:val="24"/>
-          <w:szCs w:val="24"/>
-        </w:rPr>
-      </w:pPr>
-    </w:p>
-    <w:p>
-      <w:pPr>
-        <w:rPr>
-          <w:sz w:val="28"/>
-          <w:szCs w:val="24"/>
-        </w:rPr>
-      </w:pPr>
-    </w:p>
-    <w:p>
-      <w:pPr>
-        <w:spacing w:line="360" w:lineRule="auto"/>
-        <w:jc w:val="both"/>
-        <w:rPr>
-          <w:b w:val="0"/>
-          <w:sz w:val="24"/>
-          <w:szCs w:val="24"/>
-        </w:rPr>
-      </w:pPr>
-      <w:r>
-        <w:rPr>
-          <w:sz w:val="24"/>
-          <w:szCs w:val="24"/>
-        </w:rPr>
-        <w:t>5</w:t>
-      </w:r>
-      <w:r>
-        <w:rPr>
-          <w:sz w:val="24"/>
-          <w:szCs w:val="24"/>
-        </w:rPr>
-        <w:t>.</w:t>
-      </w:r>
-      <w:r>
-        <w:rPr>
-          <w:sz w:val="24"/>
-          <w:szCs w:val="24"/>
-        </w:rPr>
-        <w:t>1</w:t>
-      </w:r>
-      <w:r>
-        <w:rPr>
-          <w:b w:val="0"/>
-          <w:sz w:val="24"/>
-          <w:szCs w:val="24"/>
-        </w:rPr>
-        <w:t xml:space="preserve"> </w:t>
-      </w:r>
-      <w:r>
-        <w:rPr>
-          <w:sz w:val="24"/>
-          <w:szCs w:val="24"/>
-        </w:rPr>
-        <w:t>Conclusões</w:t>
-      </w:r>
-      <w:r>
-        <w:rPr>
-          <w:b w:val="0"/>
-          <w:sz w:val="24"/>
-          <w:szCs w:val="24"/>
-        </w:rPr>
-        <w:t xml:space="preserve"> </w:t>
-      </w:r>
-    </w:p>
-    <w:p>
-      <w:pPr>
-        <w:spacing w:line="360" w:lineRule="auto"/>
-        <w:jc w:val="both"/>
-        <w:rPr>
-          <w:b w:val="0"/>
-          <w:sz w:val="24"/>
-          <w:szCs w:val="24"/>
-        </w:rPr>
-      </w:pPr>
-    </w:p>
-    <w:p>
-      <w:pPr>
-        <w:spacing w:line="360" w:lineRule="auto"/>
-        <w:jc w:val="both"/>
-        <w:rPr>
-          <w:b w:val="0"/>
-          <w:sz w:val="24"/>
-          <w:szCs w:val="24"/>
-          <w:lang w:val="it-IT"/>
-        </w:rPr>
-      </w:pPr>
-      <w:r>
-        <w:rPr>
-          <w:b w:val="0"/>
-          <w:sz w:val="24"/>
-          <w:szCs w:val="24"/>
-          <w:lang w:val="it-IT"/>
-        </w:rPr>
-        <w:t>B</w:t>
-      </w:r>
-      <w:r>
-        <w:rPr>
-          <w:b w:val="0"/>
-          <w:sz w:val="24"/>
-          <w:szCs w:val="24"/>
-          <w:lang w:val="it-IT"/>
-        </w:rPr>
-        <w:t>la bla bla bla bl</w:t>
-      </w:r>
-      <w:r>
-        <w:rPr>
-          <w:b w:val="0"/>
-          <w:sz w:val="24"/>
-          <w:szCs w:val="24"/>
-          <w:lang w:val="it-IT"/>
-        </w:rPr>
-        <w:t xml:space="preserve">a bla bla bla bla bla bla bla bla bla bla bla bla bla bla bla bla bla bla bla bla bla bla bla bla bla bla bla bla bla bla bla bla bla bla bla bla bla bla bla bla bla bla bla bla bla bla bla bla </w:t>
-      </w:r>
-      <w:r>
-        <w:rPr>
-          <w:b w:val="0"/>
-          <w:sz w:val="24"/>
-          <w:szCs w:val="24"/>
-          <w:lang w:val="it-IT"/>
-        </w:rPr>
-        <w:t>bla bla bla bla bla bla bla bla.</w:t>
-      </w:r>
-    </w:p>
-    <w:p>
-      <w:pPr>
-        <w:rPr>
-          <w:sz w:val="24"/>
-          <w:szCs w:val="24"/>
-          <w:lang w:val="it-IT"/>
-        </w:rPr>
-      </w:pPr>
-    </w:p>
-    <w:p>
-      <w:pPr>
-        <w:rPr>
-          <w:sz w:val="24"/>
-          <w:szCs w:val="24"/>
-          <w:lang w:val="it-IT"/>
-        </w:rPr>
-      </w:pPr>
-    </w:p>
-    <w:p>
-      <w:pPr>
-        <w:spacing w:line="360" w:lineRule="auto"/>
-        <w:jc w:val="both"/>
-        <w:rPr>
-          <w:b w:val="0"/>
-          <w:sz w:val="24"/>
-          <w:szCs w:val="24"/>
-        </w:rPr>
-      </w:pPr>
-      <w:r>
-        <w:rPr>
-          <w:sz w:val="24"/>
-          <w:szCs w:val="24"/>
-        </w:rPr>
-        <w:t>5</w:t>
-      </w:r>
-      <w:r>
-        <w:rPr>
-          <w:sz w:val="24"/>
-          <w:szCs w:val="24"/>
-        </w:rPr>
-        <w:t>.</w:t>
-      </w:r>
-      <w:r>
-        <w:rPr>
-          <w:sz w:val="24"/>
-          <w:szCs w:val="24"/>
-        </w:rPr>
-        <w:t>2</w:t>
-      </w:r>
-      <w:r>
-        <w:rPr>
-          <w:b w:val="0"/>
-          <w:sz w:val="24"/>
-          <w:szCs w:val="24"/>
-        </w:rPr>
-        <w:t xml:space="preserve"> </w:t>
-      </w:r>
-      <w:r>
-        <w:rPr>
-          <w:sz w:val="24"/>
-          <w:szCs w:val="24"/>
-        </w:rPr>
-        <w:t>Contribuições do Trabalho</w:t>
-      </w:r>
-      <w:r>
-        <w:rPr>
-          <w:b w:val="0"/>
-          <w:sz w:val="24"/>
-          <w:szCs w:val="24"/>
-        </w:rPr>
-        <w:t xml:space="preserve"> </w:t>
-      </w:r>
-    </w:p>
-    <w:p>
-      <w:pPr>
-        <w:spacing w:line="360" w:lineRule="auto"/>
-        <w:jc w:val="both"/>
-        <w:rPr>
-          <w:b w:val="0"/>
-          <w:sz w:val="24"/>
-          <w:szCs w:val="24"/>
-        </w:rPr>
-      </w:pPr>
-    </w:p>
-    <w:p>
-      <w:pPr>
-        <w:spacing w:line="360" w:lineRule="auto"/>
-        <w:jc w:val="both"/>
-        <w:rPr>
-          <w:b w:val="0"/>
-          <w:sz w:val="24"/>
-          <w:szCs w:val="24"/>
-          <w:lang w:val="it-IT"/>
-        </w:rPr>
-      </w:pPr>
-      <w:r>
-        <w:rPr>
-          <w:b w:val="0"/>
-          <w:sz w:val="24"/>
-          <w:szCs w:val="24"/>
-          <w:lang w:val="it-IT"/>
-        </w:rPr>
-        <w:t>B</w:t>
-      </w:r>
-      <w:r>
-        <w:rPr>
-          <w:b w:val="0"/>
-          <w:sz w:val="24"/>
-          <w:szCs w:val="24"/>
-          <w:lang w:val="it-IT"/>
-        </w:rPr>
-        <w:t>la bla bla bla bl</w:t>
-      </w:r>
-      <w:r>
-        <w:rPr>
-          <w:b w:val="0"/>
-          <w:sz w:val="24"/>
-          <w:szCs w:val="24"/>
-          <w:lang w:val="it-IT"/>
-        </w:rPr>
-        <w:t xml:space="preserve">a bla bla bla bla bla bla bla bla bla bla bla bla bla bla bla bla bla bla bla bla bla bla bla bla bla bla bla bla bla bla bla bla bla bla bla bla bla bla bla bla bla bla bla bla bla bla bla bla </w:t>
-      </w:r>
-      <w:r>
-        <w:rPr>
-          <w:b w:val="0"/>
-          <w:sz w:val="24"/>
-          <w:szCs w:val="24"/>
-          <w:lang w:val="it-IT"/>
-        </w:rPr>
-        <w:t>bla bla bla bla bla bla bla bla.</w:t>
-      </w:r>
-    </w:p>
-    <w:p>
-      <w:pPr>
-        <w:rPr>
-          <w:sz w:val="24"/>
-          <w:szCs w:val="24"/>
-          <w:lang w:val="it-IT"/>
-        </w:rPr>
-      </w:pPr>
-    </w:p>
-    <w:p>
-      <w:pPr>
-        <w:rPr>
-          <w:sz w:val="24"/>
-          <w:szCs w:val="24"/>
-          <w:lang w:val="it-IT"/>
-        </w:rPr>
-      </w:pPr>
-    </w:p>
-    <w:p>
-      <w:pPr>
-        <w:rPr>
-          <w:sz w:val="24"/>
-          <w:szCs w:val="24"/>
-          <w:lang w:val="it-IT"/>
-        </w:rPr>
-      </w:pPr>
-      <w:r>
-        <w:rPr>
-          <w:sz w:val="24"/>
-          <w:szCs w:val="24"/>
-          <w:lang w:val="it-IT"/>
-        </w:rPr>
-        <w:t>5.</w:t>
-      </w:r>
-      <w:r>
-        <w:rPr>
-          <w:sz w:val="24"/>
-          <w:szCs w:val="24"/>
-          <w:lang w:val="it-IT"/>
-        </w:rPr>
-        <w:t>3</w:t>
-      </w:r>
-      <w:r>
-        <w:rPr>
-          <w:sz w:val="24"/>
-          <w:szCs w:val="24"/>
-          <w:lang w:val="it-IT"/>
-        </w:rPr>
-        <w:t xml:space="preserve"> </w:t>
-      </w:r>
-      <w:r>
-        <w:rPr>
-          <w:sz w:val="24"/>
-          <w:szCs w:val="24"/>
-          <w:lang w:val="it-IT"/>
-        </w:rPr>
-        <w:t>Trabalhos Futuros</w:t>
-      </w:r>
-    </w:p>
-    <w:p>
-      <w:pPr>
-        <w:rPr>
-          <w:sz w:val="24"/>
-          <w:szCs w:val="24"/>
-          <w:lang w:val="it-IT"/>
-        </w:rPr>
-      </w:pPr>
-    </w:p>
-    <w:p>
-      <w:pPr>
-        <w:rPr>
-          <w:sz w:val="24"/>
-          <w:szCs w:val="24"/>
-          <w:lang w:val="it-IT"/>
-        </w:rPr>
-      </w:pPr>
-    </w:p>
-    <w:p>
-      <w:pPr>
-        <w:spacing w:line="360" w:lineRule="auto"/>
-        <w:jc w:val="both"/>
-        <w:rPr>
-          <w:b w:val="0"/>
-          <w:sz w:val="24"/>
-          <w:szCs w:val="24"/>
-          <w:lang w:val="it-IT"/>
-        </w:rPr>
-      </w:pPr>
-      <w:r>
-        <w:rPr>
-          <w:b w:val="0"/>
-          <w:sz w:val="24"/>
-          <w:szCs w:val="24"/>
-          <w:lang w:val="it-IT"/>
-        </w:rPr>
-        <w:t>B</w:t>
-      </w:r>
-      <w:r>
-        <w:rPr>
-          <w:b w:val="0"/>
-          <w:sz w:val="24"/>
-          <w:szCs w:val="24"/>
-          <w:lang w:val="it-IT"/>
-        </w:rPr>
-        <w:t>la bla bla bla bl</w:t>
-      </w:r>
-      <w:r>
-        <w:rPr>
-          <w:b w:val="0"/>
-          <w:sz w:val="24"/>
-          <w:szCs w:val="24"/>
-          <w:lang w:val="it-IT"/>
-        </w:rPr>
-        <w:t xml:space="preserve">a bla bla bla bla bla bla bla bla bla bla bla bla bla bla bla bla bla bla bla bla bla bla bla bla bla bla bla bla bla bla bla bla bla bla bla bla bla bla bla bla bla bla bla bla bla bla bla bla </w:t>
-      </w:r>
-      <w:r>
-        <w:rPr>
-          <w:b w:val="0"/>
-          <w:sz w:val="24"/>
-          <w:szCs w:val="24"/>
-          <w:lang w:val="it-IT"/>
-        </w:rPr>
-        <w:t>bla bla bla bla bla bla bla bla.</w:t>
-      </w:r>
-    </w:p>
-    <w:p>
-      <w:pPr>
-        <w:rPr>
-          <w:b w:val="0"/>
-          <w:sz w:val="24"/>
-          <w:szCs w:val="24"/>
-          <w:lang w:val="it-IT"/>
-        </w:rPr>
-      </w:pPr>
-    </w:p>
-    <w:p>
-      <w:pPr>
-        <w:spacing w:line="360" w:lineRule="auto"/>
-        <w:jc w:val="both"/>
-        <w:rPr>
-          <w:b w:val="0"/>
-          <w:sz w:val="24"/>
-          <w:szCs w:val="24"/>
-          <w:lang w:val="it-IT"/>
-        </w:rPr>
-      </w:pPr>
-    </w:p>
-    <w:p>
-      <w:pPr>
-        <w:spacing w:line="360" w:lineRule="auto"/>
-        <w:jc w:val="both"/>
-        <w:rPr>
-          <w:sz w:val="28"/>
-          <w:szCs w:val="24"/>
-        </w:rPr>
-        <w:sectPr>
-          <w:pgSz w:w="11907" w:h="16840" w:code="9"/>
-          <w:pgMar w:top="1701" w:right="1134" w:bottom="1134" w:left="1701" w:header="709" w:footer="709" w:gutter="0"/>
-          <w:cols w:space="708"/>
-          <w:docGrid w:linePitch="360"/>
-        </w:sectPr>
-      </w:pPr>
-    </w:p>
-    <w:p>
-      <w:pPr>
         <w:spacing w:line="360" w:lineRule="auto"/>
         <w:jc w:val="center"/>
         <w:rPr>
@@ -28653,7 +28925,16 @@
           <w:sz w:val="24"/>
           <w:szCs w:val="24"/>
         </w:rPr>
-        <w:t>BECK, Kent et al.</w:t>
+        <w:t xml:space="preserve">BECK, Kent et </w:t>
+      </w:r>
+      <w:proofErr w:type="gramStart"/>
+      <w:r>
+        <w:rPr>
+          <w:spacing w:val="-3"/>
+          <w:sz w:val="24"/>
+          <w:szCs w:val="24"/>
+        </w:rPr>
+        <w:t>al.</w:t>
       </w:r>
       <w:r>
         <w:rPr>
@@ -28663,6 +28944,7 @@
         </w:rPr>
         <w:t>.</w:t>
       </w:r>
+      <w:proofErr w:type="gramEnd"/>
       <w:r>
         <w:rPr>
           <w:b w:val="0"/>
@@ -28789,8 +29071,18 @@
           <w:sz w:val="24"/>
           <w:szCs w:val="24"/>
         </w:rPr>
-        <w:t>BECK, Kent et al..</w:t>
-      </w:r>
+        <w:t xml:space="preserve">BECK, Kent et </w:t>
+      </w:r>
+      <w:proofErr w:type="gramStart"/>
+      <w:r>
+        <w:rPr>
+          <w:spacing w:val="-3"/>
+          <w:sz w:val="24"/>
+          <w:szCs w:val="24"/>
+        </w:rPr>
+        <w:t>al..</w:t>
+      </w:r>
+      <w:proofErr w:type="gramEnd"/>
       <w:r>
         <w:rPr>
           <w:b w:val="0"/>
@@ -29879,29 +30171,7 @@
           <w:sz w:val="24"/>
           <w:szCs w:val="24"/>
         </w:rPr>
-        <w:t xml:space="preserve"> </w:t>
-      </w:r>
-      <w:proofErr w:type="spellStart"/>
-      <w:r>
-        <w:rPr>
-          <w:b w:val="0"/>
-          <w:bCs w:val="0"/>
-          <w:spacing w:val="-3"/>
-          <w:sz w:val="24"/>
-          <w:szCs w:val="24"/>
-        </w:rPr>
-        <w:t>of</w:t>
-      </w:r>
-      <w:proofErr w:type="spellEnd"/>
-      <w:r>
-        <w:rPr>
-          <w:b w:val="0"/>
-          <w:bCs w:val="0"/>
-          <w:spacing w:val="-3"/>
-          <w:sz w:val="24"/>
-          <w:szCs w:val="24"/>
-        </w:rPr>
-        <w:t xml:space="preserve"> California, Irvine, 2000.</w:t>
+        <w:t xml:space="preserve"> of California, Irvine, 2000.</w:t>
       </w:r>
     </w:p>
     <w:p>
@@ -30565,8 +30835,70 @@
           <w:sz w:val="24"/>
           <w:szCs w:val="24"/>
         </w:rPr>
+        <w:t xml:space="preserve"> of </w:t>
+      </w:r>
+      <w:proofErr w:type="spellStart"/>
+      <w:r>
+        <w:rPr>
+          <w:b w:val="0"/>
+          <w:bCs w:val="0"/>
+          <w:spacing w:val="-3"/>
+          <w:sz w:val="24"/>
+          <w:szCs w:val="24"/>
+        </w:rPr>
+        <w:t>Cucumber</w:t>
+      </w:r>
+      <w:proofErr w:type="spellEnd"/>
+      <w:r>
+        <w:rPr>
+          <w:b w:val="0"/>
+          <w:bCs w:val="0"/>
+          <w:spacing w:val="-3"/>
+          <w:sz w:val="24"/>
+          <w:szCs w:val="24"/>
+        </w:rPr>
+        <w:t>.</w:t>
+      </w:r>
+      <w:r>
+        <w:rPr>
+          <w:b w:val="0"/>
+          <w:bCs w:val="0"/>
+          <w:spacing w:val="-3"/>
+          <w:sz w:val="24"/>
+          <w:szCs w:val="24"/>
+        </w:rPr>
         <w:t xml:space="preserve"> </w:t>
       </w:r>
+      <w:r>
+        <w:rPr>
+          <w:b w:val="0"/>
+          <w:bCs w:val="0"/>
+          <w:spacing w:val="-3"/>
+          <w:sz w:val="24"/>
+          <w:szCs w:val="24"/>
+        </w:rPr>
+        <w:t>Disponível em</w:t>
+      </w:r>
+      <w:r>
+        <w:rPr>
+          <w:b w:val="0"/>
+          <w:bCs w:val="0"/>
+          <w:spacing w:val="-3"/>
+          <w:sz w:val="24"/>
+          <w:szCs w:val="24"/>
+        </w:rPr>
+        <w:t>:</w:t>
+      </w:r>
+      <w:r>
+        <w:rPr>
+          <w:b w:val="0"/>
+          <w:bCs w:val="0"/>
+          <w:spacing w:val="-3"/>
+          <w:sz w:val="24"/>
+          <w:szCs w:val="24"/>
+        </w:rPr>
+        <w:t xml:space="preserve"> &lt;https://news.ycombinator.com/</w:t>
+      </w:r>
       <w:proofErr w:type="spellStart"/>
       <w:r>
         <w:rPr>
@@ -30576,7 +30908,7 @@
           <w:sz w:val="24"/>
           <w:szCs w:val="24"/>
         </w:rPr>
-        <w:t>of</w:t>
+        <w:t>item?id</w:t>
       </w:r>
       <w:proofErr w:type="spellEnd"/>
       <w:r>
@@ -30587,90 +30919,6 @@
           <w:sz w:val="24"/>
           <w:szCs w:val="24"/>
         </w:rPr>
-        <w:t xml:space="preserve"> </w:t>
-      </w:r>
-      <w:proofErr w:type="spellStart"/>
-      <w:r>
-        <w:rPr>
-          <w:b w:val="0"/>
-          <w:bCs w:val="0"/>
-          <w:spacing w:val="-3"/>
-          <w:sz w:val="24"/>
-          <w:szCs w:val="24"/>
-        </w:rPr>
-        <w:t>Cucumber</w:t>
-      </w:r>
-      <w:proofErr w:type="spellEnd"/>
-      <w:r>
-        <w:rPr>
-          <w:b w:val="0"/>
-          <w:bCs w:val="0"/>
-          <w:spacing w:val="-3"/>
-          <w:sz w:val="24"/>
-          <w:szCs w:val="24"/>
-        </w:rPr>
-        <w:t>.</w:t>
-      </w:r>
-      <w:r>
-        <w:rPr>
-          <w:b w:val="0"/>
-          <w:bCs w:val="0"/>
-          <w:spacing w:val="-3"/>
-          <w:sz w:val="24"/>
-          <w:szCs w:val="24"/>
-        </w:rPr>
-        <w:t xml:space="preserve"> </w:t>
-      </w:r>
-      <w:r>
-        <w:rPr>
-          <w:b w:val="0"/>
-          <w:bCs w:val="0"/>
-          <w:spacing w:val="-3"/>
-          <w:sz w:val="24"/>
-          <w:szCs w:val="24"/>
-        </w:rPr>
-        <w:t>Disponível em</w:t>
-      </w:r>
-      <w:r>
-        <w:rPr>
-          <w:b w:val="0"/>
-          <w:bCs w:val="0"/>
-          <w:spacing w:val="-3"/>
-          <w:sz w:val="24"/>
-          <w:szCs w:val="24"/>
-        </w:rPr>
-        <w:t>:</w:t>
-      </w:r>
-      <w:r>
-        <w:rPr>
-          <w:b w:val="0"/>
-          <w:bCs w:val="0"/>
-          <w:spacing w:val="-3"/>
-          <w:sz w:val="24"/>
-          <w:szCs w:val="24"/>
-        </w:rPr>
-        <w:t xml:space="preserve"> &lt;https://news.ycombinator.com/</w:t>
-      </w:r>
-      <w:proofErr w:type="spellStart"/>
-      <w:r>
-        <w:rPr>
-          <w:b w:val="0"/>
-          <w:bCs w:val="0"/>
-          <w:spacing w:val="-3"/>
-          <w:sz w:val="24"/>
-          <w:szCs w:val="24"/>
-        </w:rPr>
-        <w:t>item?id</w:t>
-      </w:r>
-      <w:proofErr w:type="spellEnd"/>
-      <w:r>
-        <w:rPr>
-          <w:b w:val="0"/>
-          <w:bCs w:val="0"/>
-          <w:spacing w:val="-3"/>
-          <w:sz w:val="24"/>
-          <w:szCs w:val="24"/>
-        </w:rPr>
         <w:t xml:space="preserve">=10194242&gt;. </w:t>
       </w:r>
       <w:r>
@@ -30681,17 +30929,7 @@
           <w:sz w:val="24"/>
           <w:szCs w:val="24"/>
         </w:rPr>
-        <w:t>Setembro de 2015.</w:t>
-      </w:r>
-      <w:r>
-        <w:rPr>
-          <w:b w:val="0"/>
-          <w:bCs w:val="0"/>
-          <w:spacing w:val="-3"/>
-          <w:sz w:val="24"/>
-          <w:szCs w:val="24"/>
-        </w:rPr>
-        <w:t xml:space="preserve"> </w:t>
+        <w:t xml:space="preserve">Setembro de 2015. </w:t>
       </w:r>
       <w:r>
         <w:rPr>
@@ -34210,6 +34448,7 @@
         <w:t xml:space="preserve"> </w:t>
       </w:r>
       <w:proofErr w:type="spellStart"/>
+      <w:proofErr w:type="gramStart"/>
       <w:r>
         <w:rPr>
           <w:b w:val="0"/>
@@ -34229,7 +34468,18 @@
           <w:sz w:val="24"/>
           <w:szCs w:val="24"/>
         </w:rPr>
-        <w:t xml:space="preserve">?. In: 2008 </w:t>
+        <w:t>?.</w:t>
+      </w:r>
+      <w:proofErr w:type="gramEnd"/>
+      <w:r>
+        <w:rPr>
+          <w:b w:val="0"/>
+          <w:bCs w:val="0"/>
+          <w:spacing w:val="-3"/>
+          <w:sz w:val="24"/>
+          <w:szCs w:val="24"/>
+        </w:rPr>
+        <w:t xml:space="preserve"> In: 2008 </w:t>
       </w:r>
       <w:proofErr w:type="spellStart"/>
       <w:r>
@@ -38050,9 +38300,9 @@
   </w:abstractNum>
   <w:abstractNum w:abstractNumId="15" w15:restartNumberingAfterBreak="0">
     <w:nsid w:val="779273A7"/>
-    <w:multiLevelType w:val="hybridMultilevel"/>
-    <w:tmpl w:val="493841D4"/>
-    <w:lvl w:ilvl="0" w:tplc="CE7643E6">
+    <w:multiLevelType w:val="multilevel"/>
+    <w:tmpl w:val="368E6D2C"/>
+    <w:lvl w:ilvl="0">
       <w:start w:val="1"/>
       <w:numFmt w:val="decimal"/>
       <w:lvlText w:val="%1."/>
@@ -38064,101 +38314,125 @@
         <w:ind w:left="720" w:hanging="360"/>
       </w:pPr>
     </w:lvl>
-    <w:lvl w:ilvl="1" w:tplc="354E3A82" w:tentative="1">
+    <w:lvl w:ilvl="1">
+      <w:start w:val="3"/>
+      <w:numFmt w:val="decimal"/>
+      <w:isLgl/>
+      <w:lvlText w:val="%1.%2"/>
+      <w:lvlJc w:val="left"/>
+      <w:pPr>
+        <w:ind w:left="765" w:hanging="405"/>
+      </w:pPr>
+      <w:rPr>
+        <w:rFonts w:hint="default"/>
+        <w:b/>
+        <w:sz w:val="24"/>
+      </w:rPr>
+    </w:lvl>
+    <w:lvl w:ilvl="2">
       <w:start w:val="1"/>
       <w:numFmt w:val="decimal"/>
-      <w:lvlText w:val="%2."/>
+      <w:isLgl/>
+      <w:lvlText w:val="%1.%2.%3"/>
       <w:lvlJc w:val="left"/>
       <w:pPr>
-        <w:tabs>
-          <w:tab w:val="num" w:pos="1440"/>
-        </w:tabs>
-        <w:ind w:left="1440" w:hanging="360"/>
-      </w:pPr>
+        <w:ind w:left="1080" w:hanging="720"/>
+      </w:pPr>
+      <w:rPr>
+        <w:rFonts w:hint="default"/>
+        <w:b/>
+        <w:sz w:val="24"/>
+      </w:rPr>
     </w:lvl>
-    <w:lvl w:ilvl="2" w:tplc="D94485D0" w:tentative="1">
+    <w:lvl w:ilvl="3">
       <w:start w:val="1"/>
       <w:numFmt w:val="decimal"/>
-      <w:lvlText w:val="%3."/>
+      <w:isLgl/>
+      <w:lvlText w:val="%1.%2.%3.%4"/>
       <w:lvlJc w:val="left"/>
       <w:pPr>
-        <w:tabs>
-          <w:tab w:val="num" w:pos="2160"/>
-        </w:tabs>
-        <w:ind w:left="2160" w:hanging="360"/>
-      </w:pPr>
+        <w:ind w:left="1080" w:hanging="720"/>
+      </w:pPr>
+      <w:rPr>
+        <w:rFonts w:hint="default"/>
+        <w:b/>
+        <w:sz w:val="24"/>
+      </w:rPr>
     </w:lvl>
-    <w:lvl w:ilvl="3" w:tplc="FDB23126" w:tentative="1">
+    <w:lvl w:ilvl="4">
       <w:start w:val="1"/>
       <w:numFmt w:val="decimal"/>
-      <w:lvlText w:val="%4."/>
+      <w:isLgl/>
+      <w:lvlText w:val="%1.%2.%3.%4.%5"/>
       <w:lvlJc w:val="left"/>
       <w:pPr>
-        <w:tabs>
-          <w:tab w:val="num" w:pos="2880"/>
-        </w:tabs>
-        <w:ind w:left="2880" w:hanging="360"/>
-      </w:pPr>
+        <w:ind w:left="1440" w:hanging="1080"/>
+      </w:pPr>
+      <w:rPr>
+        <w:rFonts w:hint="default"/>
+        <w:b/>
+        <w:sz w:val="24"/>
+      </w:rPr>
     </w:lvl>
-    <w:lvl w:ilvl="4" w:tplc="0B12FF4A" w:tentative="1">
+    <w:lvl w:ilvl="5">
       <w:start w:val="1"/>
       <w:numFmt w:val="decimal"/>
-      <w:lvlText w:val="%5."/>
+      <w:isLgl/>
+      <w:lvlText w:val="%1.%2.%3.%4.%5.%6"/>
       <w:lvlJc w:val="left"/>
       <w:pPr>
-        <w:tabs>
-          <w:tab w:val="num" w:pos="3600"/>
-        </w:tabs>
-        <w:ind w:left="3600" w:hanging="360"/>
-      </w:pPr>
+        <w:ind w:left="1440" w:hanging="1080"/>
+      </w:pPr>
+      <w:rPr>
+        <w:rFonts w:hint="default"/>
+        <w:b/>
+        <w:sz w:val="24"/>
+      </w:rPr>
     </w:lvl>
-    <w:lvl w:ilvl="5" w:tplc="42B8FF74" w:tentative="1">
+    <w:lvl w:ilvl="6">
       <w:start w:val="1"/>
       <w:numFmt w:val="decimal"/>
-      <w:lvlText w:val="%6."/>
+      <w:isLgl/>
+      <w:lvlText w:val="%1.%2.%3.%4.%5.%6.%7"/>
       <w:lvlJc w:val="left"/>
       <w:pPr>
-        <w:tabs>
-          <w:tab w:val="num" w:pos="4320"/>
-        </w:tabs>
-        <w:ind w:left="4320" w:hanging="360"/>
-      </w:pPr>
+        <w:ind w:left="1800" w:hanging="1440"/>
+      </w:pPr>
+      <w:rPr>
+        <w:rFonts w:hint="default"/>
+        <w:b/>
+        <w:sz w:val="24"/>
+      </w:rPr>
     </w:lvl>
-    <w:lvl w:ilvl="6" w:tplc="BE8A3CBE" w:tentative="1">
+    <w:lvl w:ilvl="7">
       <w:start w:val="1"/>
       <w:numFmt w:val="decimal"/>
-      <w:lvlText w:val="%7."/>
+      <w:isLgl/>
+      <w:lvlText w:val="%1.%2.%3.%4.%5.%6.%7.%8"/>
       <w:lvlJc w:val="left"/>
       <w:pPr>
-        <w:tabs>
-          <w:tab w:val="num" w:pos="5040"/>
-        </w:tabs>
-        <w:ind w:left="5040" w:hanging="360"/>
-      </w:pPr>
+        <w:ind w:left="1800" w:hanging="1440"/>
+      </w:pPr>
+      <w:rPr>
+        <w:rFonts w:hint="default"/>
+        <w:b/>
+        <w:sz w:val="24"/>
+      </w:rPr>
     </w:lvl>
-    <w:lvl w:ilvl="7" w:tplc="A5A8C106" w:tentative="1">
+    <w:lvl w:ilvl="8">
       <w:start w:val="1"/>
       <w:numFmt w:val="decimal"/>
-      <w:lvlText w:val="%8."/>
+      <w:isLgl/>
+      <w:lvlText w:val="%1.%2.%3.%4.%5.%6.%7.%8.%9"/>
       <w:lvlJc w:val="left"/>
       <w:pPr>
-        <w:tabs>
-          <w:tab w:val="num" w:pos="5760"/>
-        </w:tabs>
-        <w:ind w:left="5760" w:hanging="360"/>
-      </w:pPr>
-    </w:lvl>
-    <w:lvl w:ilvl="8" w:tplc="AA087056" w:tentative="1">
-      <w:start w:val="1"/>
-      <w:numFmt w:val="decimal"/>
-      <w:lvlText w:val="%9."/>
-      <w:lvlJc w:val="left"/>
-      <w:pPr>
-        <w:tabs>
-          <w:tab w:val="num" w:pos="6480"/>
-        </w:tabs>
-        <w:ind w:left="6480" w:hanging="360"/>
-      </w:pPr>
+        <w:ind w:left="2160" w:hanging="1800"/>
+      </w:pPr>
+      <w:rPr>
+        <w:rFonts w:hint="default"/>
+        <w:b/>
+        <w:sz w:val="24"/>
+      </w:rPr>
     </w:lvl>
   </w:abstractNum>
   <w:abstractNum w:abstractNumId="16" w15:restartNumberingAfterBreak="0">

</xml_diff>

<commit_message>
Refatoração IMPORTANTE do Capítulo 3git status!
</commit_message>
<xml_diff>
--- a/Utilização de Behaviour-Driven Development para apoio à Gestão das Comunicações.docx
+++ b/Utilização de Behaviour-Driven Development para apoio à Gestão das Comunicações.docx
@@ -21652,15 +21652,15 @@
           <w:szCs w:val="24"/>
           <w:lang w:val="it-IT"/>
         </w:rPr>
-        <w:t>Práticas</w:t>
-      </w:r>
-      <w:r>
-        <w:rPr>
-          <w:sz w:val="24"/>
-          <w:szCs w:val="24"/>
-          <w:lang w:val="it-IT"/>
-        </w:rPr>
-        <w:t xml:space="preserve"> Propostas</w:t>
+        <w:t>Proposta</w:t>
+      </w:r>
+      <w:r>
+        <w:rPr>
+          <w:sz w:val="24"/>
+          <w:szCs w:val="24"/>
+          <w:lang w:val="it-IT"/>
+        </w:rPr>
+        <w:t xml:space="preserve"> de práticas</w:t>
       </w:r>
     </w:p>
     <w:p>
@@ -21747,7 +21747,25 @@
           <w:szCs w:val="24"/>
           <w:lang w:val="it-IT"/>
         </w:rPr>
-        <w:t xml:space="preserve">será proposto e aplicado </w:t>
+        <w:t xml:space="preserve">será proposto e </w:t>
+      </w:r>
+      <w:r>
+        <w:rPr>
+          <w:b w:val="0"/>
+          <w:sz w:val="24"/>
+          <w:szCs w:val="24"/>
+          <w:lang w:val="it-IT"/>
+        </w:rPr>
+        <w:t xml:space="preserve">posteriormente </w:t>
+      </w:r>
+      <w:r>
+        <w:rPr>
+          <w:b w:val="0"/>
+          <w:sz w:val="24"/>
+          <w:szCs w:val="24"/>
+          <w:lang w:val="it-IT"/>
+        </w:rPr>
+        <w:t xml:space="preserve">aplicado </w:t>
       </w:r>
       <w:r>
         <w:rPr>
@@ -21787,185 +21805,6 @@
         </w:rPr>
         <w:t>.</w:t>
       </w:r>
-    </w:p>
-    <w:p>
-      <w:pPr>
-        <w:spacing w:line="360" w:lineRule="auto"/>
-        <w:jc w:val="both"/>
-        <w:rPr>
-          <w:b w:val="0"/>
-          <w:sz w:val="24"/>
-          <w:szCs w:val="24"/>
-          <w:lang w:val="it-IT"/>
-        </w:rPr>
-      </w:pPr>
-    </w:p>
-    <w:p>
-      <w:pPr>
-        <w:spacing w:line="360" w:lineRule="auto"/>
-        <w:jc w:val="both"/>
-        <w:rPr>
-          <w:b w:val="0"/>
-          <w:sz w:val="24"/>
-          <w:szCs w:val="24"/>
-          <w:lang w:val="it-IT"/>
-        </w:rPr>
-      </w:pPr>
-      <w:r>
-        <w:rPr>
-          <w:b w:val="0"/>
-          <w:sz w:val="24"/>
-          <w:szCs w:val="24"/>
-          <w:lang w:val="it-IT"/>
-        </w:rPr>
-        <w:t xml:space="preserve">O projeto consiste na realização de transferências bancárias </w:t>
-      </w:r>
-      <w:r>
-        <w:rPr>
-          <w:b w:val="0"/>
-          <w:sz w:val="24"/>
-          <w:szCs w:val="24"/>
-          <w:lang w:val="it-IT"/>
-        </w:rPr>
-        <w:t>de forma instantânea</w:t>
-      </w:r>
-      <w:r>
-        <w:rPr>
-          <w:b w:val="0"/>
-          <w:sz w:val="24"/>
-          <w:szCs w:val="24"/>
-          <w:lang w:val="it-IT"/>
-        </w:rPr>
-        <w:t xml:space="preserve"> (a compensação bancária, ou seja, o tempo que o dinheiro levará para cair na conta destino, é imediata)</w:t>
-      </w:r>
-      <w:r>
-        <w:rPr>
-          <w:b w:val="0"/>
-          <w:sz w:val="24"/>
-          <w:szCs w:val="24"/>
-          <w:lang w:val="it-IT"/>
-        </w:rPr>
-        <w:t>, no qual serão enfatizados os requisitos referentes à comprovação destas transferências (</w:t>
-      </w:r>
-      <w:r>
-        <w:rPr>
-          <w:b w:val="0"/>
-          <w:sz w:val="24"/>
-          <w:szCs w:val="24"/>
-          <w:lang w:val="it-IT"/>
-        </w:rPr>
-        <w:t>emissões</w:t>
-      </w:r>
-      <w:r>
-        <w:rPr>
-          <w:b w:val="0"/>
-          <w:sz w:val="24"/>
-          <w:szCs w:val="24"/>
-          <w:lang w:val="it-IT"/>
-        </w:rPr>
-        <w:t xml:space="preserve"> e consultas internas dos comprovantes d</w:t>
-      </w:r>
-      <w:r>
-        <w:rPr>
-          <w:b w:val="0"/>
-          <w:sz w:val="24"/>
-          <w:szCs w:val="24"/>
-          <w:lang w:val="it-IT"/>
-        </w:rPr>
-        <w:t>as transferências efetuadas</w:t>
-      </w:r>
-      <w:r>
-        <w:rPr>
-          <w:b w:val="0"/>
-          <w:sz w:val="24"/>
-          <w:szCs w:val="24"/>
-          <w:lang w:val="it-IT"/>
-        </w:rPr>
-        <w:t>)</w:t>
-      </w:r>
-      <w:r>
-        <w:rPr>
-          <w:b w:val="0"/>
-          <w:sz w:val="24"/>
-          <w:szCs w:val="24"/>
-          <w:lang w:val="it-IT"/>
-        </w:rPr>
-        <w:t xml:space="preserve">, com </w:t>
-      </w:r>
-      <w:r>
-        <w:rPr>
-          <w:b w:val="0"/>
-          <w:sz w:val="24"/>
-          <w:szCs w:val="24"/>
-          <w:lang w:val="it-IT"/>
-        </w:rPr>
-        <w:t xml:space="preserve">a </w:t>
-      </w:r>
-      <w:r>
-        <w:rPr>
-          <w:b w:val="0"/>
-          <w:sz w:val="24"/>
-          <w:szCs w:val="24"/>
-          <w:lang w:val="it-IT"/>
-        </w:rPr>
-        <w:t xml:space="preserve">participação </w:t>
-      </w:r>
-      <w:r>
-        <w:rPr>
-          <w:b w:val="0"/>
-          <w:sz w:val="24"/>
-          <w:szCs w:val="24"/>
-          <w:lang w:val="it-IT"/>
-        </w:rPr>
-        <w:t xml:space="preserve">de </w:t>
-      </w:r>
-      <w:r>
-        <w:rPr>
-          <w:b w:val="0"/>
-          <w:sz w:val="24"/>
-          <w:szCs w:val="24"/>
-          <w:lang w:val="it-IT"/>
-        </w:rPr>
-        <w:t>dois</w:t>
-      </w:r>
-      <w:r>
-        <w:rPr>
-          <w:b w:val="0"/>
-          <w:sz w:val="24"/>
-          <w:szCs w:val="24"/>
-          <w:lang w:val="it-IT"/>
-        </w:rPr>
-        <w:t xml:space="preserve"> times: a equipe do sistema de comprovantes</w:t>
-      </w:r>
-      <w:r>
-        <w:rPr>
-          <w:b w:val="0"/>
-          <w:sz w:val="24"/>
-          <w:szCs w:val="24"/>
-          <w:lang w:val="it-IT"/>
-        </w:rPr>
-        <w:t xml:space="preserve">, classificada como responsável, </w:t>
-      </w:r>
-      <w:r>
-        <w:rPr>
-          <w:b w:val="0"/>
-          <w:sz w:val="24"/>
-          <w:szCs w:val="24"/>
-          <w:lang w:val="it-IT"/>
-        </w:rPr>
-        <w:t xml:space="preserve">e a equipe que irá implementar o </w:t>
-      </w:r>
-      <w:r>
-        <w:rPr>
-          <w:b w:val="0"/>
-          <w:i/>
-          <w:iCs/>
-          <w:sz w:val="24"/>
-          <w:szCs w:val="24"/>
-          <w:lang w:val="it-IT"/>
-        </w:rPr>
-        <w:t>front-end</w:t>
-      </w:r>
       <w:r>
         <w:rPr>
           <w:b w:val="0"/>
@@ -21975,50 +21814,56 @@
         </w:rPr>
         <w:t xml:space="preserve"> </w:t>
       </w:r>
-      <w:r>
-        <w:rPr>
-          <w:b w:val="0"/>
-          <w:sz w:val="24"/>
-          <w:szCs w:val="24"/>
-          <w:lang w:val="it-IT"/>
-        </w:rPr>
-        <w:t>de consultas em uma estação administrativa corporativa</w:t>
-      </w:r>
-      <w:r>
-        <w:rPr>
-          <w:b w:val="0"/>
-          <w:sz w:val="24"/>
-          <w:szCs w:val="24"/>
-          <w:lang w:val="it-IT"/>
-        </w:rPr>
-        <w:t xml:space="preserve">, </w:t>
-      </w:r>
-      <w:r>
-        <w:rPr>
-          <w:b w:val="0"/>
-          <w:sz w:val="24"/>
-          <w:szCs w:val="24"/>
-          <w:lang w:val="it-IT"/>
-        </w:rPr>
-        <w:t>classificada como</w:t>
-      </w:r>
-      <w:r>
-        <w:rPr>
-          <w:b w:val="0"/>
-          <w:sz w:val="24"/>
-          <w:szCs w:val="24"/>
-          <w:lang w:val="it-IT"/>
-        </w:rPr>
-        <w:t xml:space="preserve"> envolvida</w:t>
-      </w:r>
-      <w:r>
-        <w:rPr>
-          <w:b w:val="0"/>
-          <w:sz w:val="24"/>
-          <w:szCs w:val="24"/>
-          <w:lang w:val="it-IT"/>
-        </w:rPr>
-        <w:t>.</w:t>
+    </w:p>
+    <w:p>
+      <w:pPr>
+        <w:spacing w:line="360" w:lineRule="auto"/>
+        <w:jc w:val="both"/>
+        <w:rPr>
+          <w:b w:val="0"/>
+          <w:sz w:val="24"/>
+          <w:szCs w:val="24"/>
+          <w:lang w:val="it-IT"/>
+        </w:rPr>
+      </w:pPr>
+    </w:p>
+    <w:p>
+      <w:pPr>
+        <w:spacing w:line="360" w:lineRule="auto"/>
+        <w:jc w:val="both"/>
+        <w:rPr>
+          <w:b w:val="0"/>
+          <w:sz w:val="24"/>
+          <w:szCs w:val="24"/>
+          <w:lang w:val="it-IT"/>
+        </w:rPr>
+      </w:pPr>
+      <w:r>
+        <w:rPr>
+          <w:b w:val="0"/>
+          <w:sz w:val="24"/>
+          <w:szCs w:val="24"/>
+          <w:lang w:val="it-IT"/>
+        </w:rPr>
+        <w:t>Esta proposta pode ser aplicada tanto em projetos nos quais somente uma equipe está envolvida quanto em casos (que são mais típicos) em que mais de um time irá atuar. Para os casos de atuação de mais de um time, a separação entre time responsável e time(s) envolvido(s) deve ser realizada. A determinação de time responsável e envolvido é realizada através da análise sobre qual domínio / contexto é o maior impactado na entrega do projeto e qual(is) domínio(s) são menos afetados ou não dizem respeito à funcionalidade</w:t>
+      </w:r>
+      <w:r>
+        <w:rPr>
+          <w:b w:val="0"/>
+          <w:sz w:val="24"/>
+          <w:szCs w:val="24"/>
+          <w:lang w:val="it-IT"/>
+        </w:rPr>
+        <w:t xml:space="preserve"> principal</w:t>
+      </w:r>
+      <w:r>
+        <w:rPr>
+          <w:b w:val="0"/>
+          <w:sz w:val="24"/>
+          <w:szCs w:val="24"/>
+          <w:lang w:val="it-IT"/>
+        </w:rPr>
+        <w:t xml:space="preserve">, mas que fazem parte da solução como um todo. </w:t>
       </w:r>
     </w:p>
     <w:p>
@@ -22345,15 +22190,6 @@
         </w:rPr>
         <w:t>.</w:t>
       </w:r>
-      <w:r>
-        <w:rPr>
-          <w:b w:val="0"/>
-          <w:sz w:val="24"/>
-          <w:szCs w:val="24"/>
-          <w:lang w:val="it-IT"/>
-        </w:rPr>
-        <w:t xml:space="preserve"> Na condução deste trabalho, o autor exerceu a função de Gerente.</w:t>
-      </w:r>
     </w:p>
     <w:p>
       <w:pPr>
@@ -22501,6 +22337,18 @@
         </w:rPr>
         <w:t>.</w:t>
       </w:r>
+    </w:p>
+    <w:p>
+      <w:pPr>
+        <w:spacing w:line="360" w:lineRule="auto"/>
+        <w:jc w:val="both"/>
+        <w:rPr>
+          <w:b w:val="0"/>
+          <w:sz w:val="24"/>
+          <w:szCs w:val="24"/>
+          <w:lang w:val="it-IT"/>
+        </w:rPr>
+      </w:pPr>
     </w:p>
     <w:p>
       <w:pPr>
@@ -25518,6 +25366,16 @@
           <w:sz w:val="24"/>
           <w:szCs w:val="24"/>
         </w:rPr>
+        <w:t xml:space="preserve"> Após a equalização do entendimento, a seção 5 da lista de práticas pode ser verificada.</w:t>
+      </w:r>
+      <w:r>
+        <w:rPr>
+          <w:b w:val="0"/>
+          <w:bCs w:val="0"/>
+          <w:noProof/>
+          <w:sz w:val="24"/>
+          <w:szCs w:val="24"/>
+        </w:rPr>
         <w:t xml:space="preserve"> </w:t>
       </w:r>
     </w:p>
@@ -25554,7 +25412,7 @@
           <w:sz w:val="24"/>
           <w:szCs w:val="24"/>
         </w:rPr>
-        <w:t>No projeto que será realizado para este trabalho</w:t>
+        <w:t xml:space="preserve">Após a conclusão deste entendimento </w:t>
       </w:r>
       <w:r>
         <w:rPr>
@@ -25564,7 +25422,7 @@
           <w:sz w:val="24"/>
           <w:szCs w:val="24"/>
         </w:rPr>
-        <w:t>, o sistema de comprovantes irá fornecer uma API</w:t>
+        <w:t xml:space="preserve">entre as partes, </w:t>
       </w:r>
       <w:r>
         <w:rPr>
@@ -25574,7 +25432,7 @@
           <w:sz w:val="24"/>
           <w:szCs w:val="24"/>
         </w:rPr>
-        <w:t>, utilizando o padrão arquitetural REST (</w:t>
+        <w:t>os itens referentes ao</w:t>
       </w:r>
       <w:r>
         <w:rPr>
@@ -25584,7 +25442,7 @@
           <w:sz w:val="24"/>
           <w:szCs w:val="24"/>
         </w:rPr>
-        <w:t>FIELDING</w:t>
+        <w:t xml:space="preserve"> plano de comunicações e resposta à mudanças </w:t>
       </w:r>
       <w:r>
         <w:rPr>
@@ -25594,7 +25452,7 @@
           <w:sz w:val="24"/>
           <w:szCs w:val="24"/>
         </w:rPr>
-        <w:t>; TAYLOR, 2000)</w:t>
+        <w:t>também podem ser satisfeitos</w:t>
       </w:r>
       <w:r>
         <w:rPr>
@@ -25604,9 +25462,13 @@
           <w:sz w:val="24"/>
           <w:szCs w:val="24"/>
         </w:rPr>
-        <w:t xml:space="preserve"> </w:t>
-      </w:r>
-      <w:r>
+        <w:t xml:space="preserve"> e os desenvolvimentos podem ser iniciados.</w:t>
+      </w:r>
+    </w:p>
+    <w:p>
+      <w:pPr>
+        <w:spacing w:line="360" w:lineRule="auto"/>
+        <w:jc w:val="both"/>
         <w:rPr>
           <w:b w:val="0"/>
           <w:bCs w:val="0"/>
@@ -25614,9 +25476,12 @@
           <w:sz w:val="24"/>
           <w:szCs w:val="24"/>
         </w:rPr>
-        <w:t xml:space="preserve">para consulta das </w:t>
-      </w:r>
-      <w:r>
+      </w:pPr>
+    </w:p>
+    <w:p>
+      <w:pPr>
+        <w:spacing w:line="360" w:lineRule="auto"/>
+        <w:jc w:val="both"/>
         <w:rPr>
           <w:b w:val="0"/>
           <w:bCs w:val="0"/>
@@ -25624,8 +25489,7 @@
           <w:sz w:val="24"/>
           <w:szCs w:val="24"/>
         </w:rPr>
-        <w:t xml:space="preserve">comprovações de transferências para o sistema envolvido, na qual </w:t>
-      </w:r>
+      </w:pPr>
       <w:r>
         <w:rPr>
           <w:b w:val="0"/>
@@ -25634,7 +25498,7 @@
           <w:sz w:val="24"/>
           <w:szCs w:val="24"/>
         </w:rPr>
-        <w:t xml:space="preserve">as </w:t>
+        <w:t xml:space="preserve">A figura 8 ilustra os procedimentos compartilhados nesta seção em um </w:t>
       </w:r>
       <w:r>
         <w:rPr>
@@ -25644,7 +25508,7 @@
           <w:sz w:val="24"/>
           <w:szCs w:val="24"/>
         </w:rPr>
-        <w:t>dúvidas são tiradas e eventuais ajustes nas especificações são realizados</w:t>
+        <w:t xml:space="preserve">diagrama </w:t>
       </w:r>
       <w:r>
         <w:rPr>
@@ -25654,7 +25518,7 @@
           <w:sz w:val="24"/>
           <w:szCs w:val="24"/>
         </w:rPr>
-        <w:t xml:space="preserve"> ao longo do alinhamento</w:t>
+        <w:t>BPM</w:t>
       </w:r>
       <w:r>
         <w:rPr>
@@ -25664,6 +25528,16 @@
           <w:sz w:val="24"/>
           <w:szCs w:val="24"/>
         </w:rPr>
+        <w:t>N</w:t>
+      </w:r>
+      <w:r>
+        <w:rPr>
+          <w:b w:val="0"/>
+          <w:bCs w:val="0"/>
+          <w:noProof/>
+          <w:sz w:val="24"/>
+          <w:szCs w:val="24"/>
+        </w:rPr>
         <w:t>.</w:t>
       </w:r>
     </w:p>
@@ -25692,7 +25566,11 @@
           <w:szCs w:val="24"/>
         </w:rPr>
       </w:pPr>
-      <w:r>
+    </w:p>
+    <w:p>
+      <w:pPr>
+        <w:spacing w:line="360" w:lineRule="auto"/>
+        <w:jc w:val="center"/>
         <w:rPr>
           <w:b w:val="0"/>
           <w:bCs w:val="0"/>
@@ -25700,8 +25578,7 @@
           <w:sz w:val="24"/>
           <w:szCs w:val="24"/>
         </w:rPr>
-        <w:t xml:space="preserve">Uma vez que esse entendimento é concluído entre as partes, </w:t>
-      </w:r>
+      </w:pPr>
       <w:r>
         <w:rPr>
           <w:b w:val="0"/>
@@ -25710,136 +25587,7 @@
           <w:sz w:val="24"/>
           <w:szCs w:val="24"/>
         </w:rPr>
-        <w:t>os itens referentes ao</w:t>
-      </w:r>
-      <w:r>
-        <w:rPr>
-          <w:b w:val="0"/>
-          <w:bCs w:val="0"/>
-          <w:noProof/>
-          <w:sz w:val="24"/>
-          <w:szCs w:val="24"/>
-        </w:rPr>
-        <w:t xml:space="preserve"> plano de comunicações e resposta à mudanças são </w:t>
-      </w:r>
-      <w:r>
-        <w:rPr>
-          <w:b w:val="0"/>
-          <w:bCs w:val="0"/>
-          <w:noProof/>
-          <w:sz w:val="24"/>
-          <w:szCs w:val="24"/>
-        </w:rPr>
-        <w:t>satisfeitos</w:t>
-      </w:r>
-      <w:r>
-        <w:rPr>
-          <w:b w:val="0"/>
-          <w:bCs w:val="0"/>
-          <w:noProof/>
-          <w:sz w:val="24"/>
-          <w:szCs w:val="24"/>
-        </w:rPr>
-        <w:t xml:space="preserve"> e os desenvolvimentos podem ser iniciados.</w:t>
-      </w:r>
-    </w:p>
-    <w:p>
-      <w:pPr>
-        <w:spacing w:line="360" w:lineRule="auto"/>
-        <w:jc w:val="both"/>
-        <w:rPr>
-          <w:b w:val="0"/>
-          <w:bCs w:val="0"/>
-          <w:noProof/>
-          <w:sz w:val="24"/>
-          <w:szCs w:val="24"/>
-        </w:rPr>
-      </w:pPr>
-      <w:r>
-        <w:rPr>
-          <w:b w:val="0"/>
-          <w:bCs w:val="0"/>
-          <w:noProof/>
-          <w:sz w:val="24"/>
-          <w:szCs w:val="24"/>
-        </w:rPr>
         <w:lastRenderedPageBreak/>
-        <w:t xml:space="preserve">A figura 8 ilustra os procedimentos compartilhados nesta seção em um </w:t>
-      </w:r>
-      <w:r>
-        <w:rPr>
-          <w:b w:val="0"/>
-          <w:bCs w:val="0"/>
-          <w:noProof/>
-          <w:sz w:val="24"/>
-          <w:szCs w:val="24"/>
-        </w:rPr>
-        <w:t xml:space="preserve">diagrama </w:t>
-      </w:r>
-      <w:r>
-        <w:rPr>
-          <w:b w:val="0"/>
-          <w:bCs w:val="0"/>
-          <w:noProof/>
-          <w:sz w:val="24"/>
-          <w:szCs w:val="24"/>
-        </w:rPr>
-        <w:t>BPM</w:t>
-      </w:r>
-      <w:r>
-        <w:rPr>
-          <w:b w:val="0"/>
-          <w:bCs w:val="0"/>
-          <w:noProof/>
-          <w:sz w:val="24"/>
-          <w:szCs w:val="24"/>
-        </w:rPr>
-        <w:t>N</w:t>
-      </w:r>
-      <w:r>
-        <w:rPr>
-          <w:b w:val="0"/>
-          <w:bCs w:val="0"/>
-          <w:noProof/>
-          <w:sz w:val="24"/>
-          <w:szCs w:val="24"/>
-        </w:rPr>
-        <w:t>.</w:t>
-      </w:r>
-    </w:p>
-    <w:p>
-      <w:pPr>
-        <w:spacing w:line="360" w:lineRule="auto"/>
-        <w:jc w:val="both"/>
-        <w:rPr>
-          <w:b w:val="0"/>
-          <w:bCs w:val="0"/>
-          <w:noProof/>
-          <w:sz w:val="24"/>
-          <w:szCs w:val="24"/>
-        </w:rPr>
-      </w:pPr>
-    </w:p>
-    <w:p>
-      <w:pPr>
-        <w:spacing w:line="360" w:lineRule="auto"/>
-        <w:jc w:val="center"/>
-        <w:rPr>
-          <w:b w:val="0"/>
-          <w:bCs w:val="0"/>
-          <w:noProof/>
-          <w:sz w:val="24"/>
-          <w:szCs w:val="24"/>
-        </w:rPr>
-      </w:pPr>
-      <w:r>
-        <w:rPr>
-          <w:b w:val="0"/>
-          <w:bCs w:val="0"/>
-          <w:noProof/>
-          <w:sz w:val="24"/>
-          <w:szCs w:val="24"/>
-        </w:rPr>
         <w:t xml:space="preserve">Figura 8 – Fluxo de processos para </w:t>
       </w:r>
       <w:r>
@@ -26056,6 +25804,45 @@
         </w:rPr>
         <w:t>Desta forma, o time terá os insumos necessários para responder o questionário apresentado na próxima seção deste trabalho.</w:t>
       </w:r>
+    </w:p>
+    <w:p>
+      <w:pPr>
+        <w:spacing w:line="360" w:lineRule="auto"/>
+        <w:jc w:val="both"/>
+        <w:rPr>
+          <w:b w:val="0"/>
+          <w:bCs w:val="0"/>
+          <w:noProof/>
+          <w:sz w:val="24"/>
+          <w:szCs w:val="24"/>
+        </w:rPr>
+      </w:pPr>
+    </w:p>
+    <w:p>
+      <w:pPr>
+        <w:spacing w:line="360" w:lineRule="auto"/>
+        <w:jc w:val="both"/>
+        <w:rPr>
+          <w:b w:val="0"/>
+          <w:bCs w:val="0"/>
+          <w:noProof/>
+          <w:sz w:val="24"/>
+          <w:szCs w:val="24"/>
+        </w:rPr>
+      </w:pPr>
+    </w:p>
+    <w:p>
+      <w:pPr>
+        <w:spacing w:line="360" w:lineRule="auto"/>
+        <w:jc w:val="both"/>
+        <w:rPr>
+          <w:b w:val="0"/>
+          <w:bCs w:val="0"/>
+          <w:noProof/>
+          <w:sz w:val="24"/>
+          <w:szCs w:val="24"/>
+        </w:rPr>
+      </w:pPr>
     </w:p>
     <w:p>
       <w:pPr>
@@ -27470,16 +27257,7 @@
           <w:szCs w:val="24"/>
           <w:lang w:val="it-IT"/>
         </w:rPr>
-        <w:t xml:space="preserve">Conforme proposto, o Gerente do Projeto iniciou a aplicação das práticas com uma reunião de alinhamento inicial e refinamento dos requisitos, da qual participaram o desenvolvedor, PO e QA do time responsável. Nesta reunião, </w:t>
-      </w:r>
-      <w:r>
-        <w:rPr>
-          <w:b w:val="0"/>
-          <w:sz w:val="24"/>
-          <w:szCs w:val="24"/>
-          <w:lang w:val="it-IT"/>
-        </w:rPr>
-        <w:t xml:space="preserve">o Gerente passou uma breve contextualização sobre o BDD e sintaxe </w:t>
+        <w:t xml:space="preserve">O projeto consiste na realização de transferências bancárias de forma instantânea (a compensação bancária, ou seja, o tempo que o dinheiro levará para cair na conta destino, é imediata), no qual serão enfatizados os requisitos referentes à comprovação destas transferências (consultas internas dos comprovantes das transferências efetuadas), com a participação de dois times: a equipe do sistema de comprovantes, classificada como responsável, e a equipe que irá implementar o </w:t>
       </w:r>
       <w:r>
         <w:rPr>
@@ -27490,6 +27268,279 @@
           <w:szCs w:val="24"/>
           <w:lang w:val="it-IT"/>
         </w:rPr>
+        <w:t>front-end</w:t>
+      </w:r>
+      <w:r>
+        <w:rPr>
+          <w:b w:val="0"/>
+          <w:sz w:val="24"/>
+          <w:szCs w:val="24"/>
+          <w:lang w:val="it-IT"/>
+        </w:rPr>
+        <w:t xml:space="preserve"> de consultas em uma estação administrativa corporativa, classificada como envolvida.</w:t>
+      </w:r>
+    </w:p>
+    <w:p>
+      <w:pPr>
+        <w:spacing w:line="360" w:lineRule="auto"/>
+        <w:jc w:val="both"/>
+        <w:rPr>
+          <w:b w:val="0"/>
+          <w:bCs w:val="0"/>
+          <w:noProof/>
+          <w:sz w:val="24"/>
+          <w:szCs w:val="24"/>
+        </w:rPr>
+      </w:pPr>
+    </w:p>
+    <w:p>
+      <w:pPr>
+        <w:spacing w:line="360" w:lineRule="auto"/>
+        <w:jc w:val="both"/>
+        <w:rPr>
+          <w:b w:val="0"/>
+          <w:bCs w:val="0"/>
+          <w:noProof/>
+          <w:sz w:val="24"/>
+          <w:szCs w:val="24"/>
+        </w:rPr>
+      </w:pPr>
+      <w:r>
+        <w:rPr>
+          <w:b w:val="0"/>
+          <w:bCs w:val="0"/>
+          <w:noProof/>
+          <w:sz w:val="24"/>
+          <w:szCs w:val="24"/>
+        </w:rPr>
+        <w:t xml:space="preserve">Para possibilitar a realização das consultas </w:t>
+      </w:r>
+      <w:r>
+        <w:rPr>
+          <w:b w:val="0"/>
+          <w:bCs w:val="0"/>
+          <w:noProof/>
+          <w:sz w:val="24"/>
+          <w:szCs w:val="24"/>
+        </w:rPr>
+        <w:t>das comprovações de transferências para o sistema envolvido, o sistema de comprovantes irá fornecer uma API, utilizando o padrão arquitetural REST (</w:t>
+      </w:r>
+      <w:r>
+        <w:rPr>
+          <w:b w:val="0"/>
+          <w:bCs w:val="0"/>
+          <w:noProof/>
+          <w:sz w:val="24"/>
+          <w:szCs w:val="24"/>
+        </w:rPr>
+        <w:t>FIELDING</w:t>
+      </w:r>
+      <w:r>
+        <w:rPr>
+          <w:b w:val="0"/>
+          <w:bCs w:val="0"/>
+          <w:noProof/>
+          <w:sz w:val="24"/>
+          <w:szCs w:val="24"/>
+        </w:rPr>
+        <w:t>; TAYLOR, 2000), na qual as dúvidas s</w:t>
+      </w:r>
+      <w:r>
+        <w:rPr>
+          <w:b w:val="0"/>
+          <w:bCs w:val="0"/>
+          <w:noProof/>
+          <w:sz w:val="24"/>
+          <w:szCs w:val="24"/>
+        </w:rPr>
+        <w:t>er</w:t>
+      </w:r>
+      <w:r>
+        <w:rPr>
+          <w:b w:val="0"/>
+          <w:bCs w:val="0"/>
+          <w:noProof/>
+          <w:sz w:val="24"/>
+          <w:szCs w:val="24"/>
+        </w:rPr>
+        <w:t xml:space="preserve">ão </w:t>
+      </w:r>
+      <w:r>
+        <w:rPr>
+          <w:b w:val="0"/>
+          <w:bCs w:val="0"/>
+          <w:noProof/>
+          <w:sz w:val="24"/>
+          <w:szCs w:val="24"/>
+        </w:rPr>
+        <w:t>sanadas</w:t>
+      </w:r>
+      <w:r>
+        <w:rPr>
+          <w:b w:val="0"/>
+          <w:bCs w:val="0"/>
+          <w:noProof/>
+          <w:sz w:val="24"/>
+          <w:szCs w:val="24"/>
+        </w:rPr>
+        <w:t xml:space="preserve"> e eventuais ajustes nas especificações s</w:t>
+      </w:r>
+      <w:r>
+        <w:rPr>
+          <w:b w:val="0"/>
+          <w:bCs w:val="0"/>
+          <w:noProof/>
+          <w:sz w:val="24"/>
+          <w:szCs w:val="24"/>
+        </w:rPr>
+        <w:t>er</w:t>
+      </w:r>
+      <w:r>
+        <w:rPr>
+          <w:b w:val="0"/>
+          <w:bCs w:val="0"/>
+          <w:noProof/>
+          <w:sz w:val="24"/>
+          <w:szCs w:val="24"/>
+        </w:rPr>
+        <w:t>ão realizados ao longo do</w:t>
+      </w:r>
+      <w:r>
+        <w:rPr>
+          <w:b w:val="0"/>
+          <w:bCs w:val="0"/>
+          <w:noProof/>
+          <w:sz w:val="24"/>
+          <w:szCs w:val="24"/>
+        </w:rPr>
+        <w:t>s</w:t>
+      </w:r>
+      <w:r>
+        <w:rPr>
+          <w:b w:val="0"/>
+          <w:bCs w:val="0"/>
+          <w:noProof/>
+          <w:sz w:val="24"/>
+          <w:szCs w:val="24"/>
+        </w:rPr>
+        <w:t xml:space="preserve"> alinhamento</w:t>
+      </w:r>
+      <w:r>
+        <w:rPr>
+          <w:b w:val="0"/>
+          <w:bCs w:val="0"/>
+          <w:noProof/>
+          <w:sz w:val="24"/>
+          <w:szCs w:val="24"/>
+        </w:rPr>
+        <w:t>s propostos e realizados neste estudo de caso</w:t>
+      </w:r>
+      <w:r>
+        <w:rPr>
+          <w:b w:val="0"/>
+          <w:bCs w:val="0"/>
+          <w:noProof/>
+          <w:sz w:val="24"/>
+          <w:szCs w:val="24"/>
+        </w:rPr>
+        <w:t>.</w:t>
+      </w:r>
+    </w:p>
+    <w:p>
+      <w:pPr>
+        <w:spacing w:line="360" w:lineRule="auto"/>
+        <w:jc w:val="both"/>
+        <w:rPr>
+          <w:b w:val="0"/>
+          <w:sz w:val="24"/>
+          <w:szCs w:val="24"/>
+          <w:lang w:val="it-IT"/>
+        </w:rPr>
+      </w:pPr>
+    </w:p>
+    <w:p>
+      <w:pPr>
+        <w:spacing w:line="360" w:lineRule="auto"/>
+        <w:jc w:val="both"/>
+        <w:rPr>
+          <w:b w:val="0"/>
+          <w:sz w:val="24"/>
+          <w:szCs w:val="24"/>
+          <w:lang w:val="it-IT"/>
+        </w:rPr>
+      </w:pPr>
+      <w:r>
+        <w:rPr>
+          <w:b w:val="0"/>
+          <w:sz w:val="24"/>
+          <w:szCs w:val="24"/>
+          <w:lang w:val="it-IT"/>
+        </w:rPr>
+        <w:t>Na condução deste estudo, o autor exerceu a função de</w:t>
+      </w:r>
+      <w:r>
+        <w:rPr>
+          <w:b w:val="0"/>
+          <w:sz w:val="24"/>
+          <w:szCs w:val="24"/>
+          <w:lang w:val="it-IT"/>
+        </w:rPr>
+        <w:t xml:space="preserve"> Gerente d</w:t>
+      </w:r>
+      <w:r>
+        <w:rPr>
+          <w:b w:val="0"/>
+          <w:sz w:val="24"/>
+          <w:szCs w:val="24"/>
+          <w:lang w:val="it-IT"/>
+        </w:rPr>
+        <w:t>e</w:t>
+      </w:r>
+      <w:r>
+        <w:rPr>
+          <w:b w:val="0"/>
+          <w:sz w:val="24"/>
+          <w:szCs w:val="24"/>
+          <w:lang w:val="it-IT"/>
+        </w:rPr>
+        <w:t xml:space="preserve"> Projeto</w:t>
+      </w:r>
+      <w:r>
+        <w:rPr>
+          <w:b w:val="0"/>
+          <w:sz w:val="24"/>
+          <w:szCs w:val="24"/>
+          <w:lang w:val="it-IT"/>
+        </w:rPr>
+        <w:t>, e</w:t>
+      </w:r>
+      <w:r>
+        <w:rPr>
+          <w:b w:val="0"/>
+          <w:sz w:val="24"/>
+          <w:szCs w:val="24"/>
+          <w:lang w:val="it-IT"/>
+        </w:rPr>
+        <w:t xml:space="preserve"> iniciou a aplicação das práticas com uma reunião de alinhamento inicial e refinamento dos requisitos, da qual participaram o desenvolvedor, PO e QA do time responsável. Nesta reunião, </w:t>
+      </w:r>
+      <w:r>
+        <w:rPr>
+          <w:b w:val="0"/>
+          <w:sz w:val="24"/>
+          <w:szCs w:val="24"/>
+          <w:lang w:val="it-IT"/>
+        </w:rPr>
+        <w:t xml:space="preserve">o Gerente passou uma breve contextualização sobre o BDD e sintaxe </w:t>
+      </w:r>
+      <w:r>
+        <w:rPr>
+          <w:b w:val="0"/>
+          <w:i/>
+          <w:iCs/>
+          <w:sz w:val="24"/>
+          <w:szCs w:val="24"/>
+          <w:lang w:val="it-IT"/>
+        </w:rPr>
         <w:t>Gherkin</w:t>
       </w:r>
       <w:r>
@@ -27604,7 +27655,17 @@
           <w:szCs w:val="24"/>
           <w:lang w:val="it-IT"/>
         </w:rPr>
-        <w:t xml:space="preserve">Após a escrita dos cenários, foi realizada em conjunto uma avaliação qualitativa para verificar a aderência do que foi escrito aos 5 C’s da comunicações e 14 critérios para escrita de BDD. Após alguns ajustes, os envolvidos entraram em um consenso e os cenários </w:t>
+        <w:t xml:space="preserve">Após a escrita dos cenários, foi realizada em conjunto uma avaliação qualitativa para verificar a aderência do que foi escrito aos 5 C’s da comunicações e 14 critérios para </w:t>
+      </w:r>
+      <w:r>
+        <w:rPr>
+          <w:b w:val="0"/>
+          <w:sz w:val="24"/>
+          <w:szCs w:val="24"/>
+          <w:lang w:val="it-IT"/>
+        </w:rPr>
+        <w:lastRenderedPageBreak/>
+        <w:t xml:space="preserve">escrita de BDD. Após alguns ajustes, os envolvidos entraram em um consenso e os cenários </w:t>
       </w:r>
       <w:r>
         <w:rPr>
@@ -27789,7 +27850,6 @@
           <w:sz w:val="24"/>
           <w:szCs w:val="24"/>
         </w:rPr>
-        <w:lastRenderedPageBreak/>
         <w:t>Figura 9 – Cenário BDD de listagem</w:t>
       </w:r>
     </w:p>
@@ -27807,6 +27867,7 @@
       <w:r>
         <w:rPr>
           <w:b w:val="0"/>
+          <w:noProof/>
           <w:sz w:val="24"/>
           <w:szCs w:val="24"/>
           <w:lang w:val="it-IT"/>
@@ -27884,6 +27945,66 @@
     <w:p>
       <w:pPr>
         <w:spacing w:line="360" w:lineRule="auto"/>
+        <w:jc w:val="both"/>
+        <w:rPr>
+          <w:b w:val="0"/>
+          <w:sz w:val="24"/>
+          <w:szCs w:val="24"/>
+          <w:lang w:val="it-IT"/>
+        </w:rPr>
+      </w:pPr>
+    </w:p>
+    <w:p>
+      <w:pPr>
+        <w:spacing w:line="360" w:lineRule="auto"/>
+        <w:jc w:val="both"/>
+        <w:rPr>
+          <w:b w:val="0"/>
+          <w:sz w:val="24"/>
+          <w:szCs w:val="24"/>
+          <w:lang w:val="it-IT"/>
+        </w:rPr>
+      </w:pPr>
+    </w:p>
+    <w:p>
+      <w:pPr>
+        <w:spacing w:line="360" w:lineRule="auto"/>
+        <w:jc w:val="both"/>
+        <w:rPr>
+          <w:b w:val="0"/>
+          <w:sz w:val="24"/>
+          <w:szCs w:val="24"/>
+          <w:lang w:val="it-IT"/>
+        </w:rPr>
+      </w:pPr>
+    </w:p>
+    <w:p>
+      <w:pPr>
+        <w:spacing w:line="360" w:lineRule="auto"/>
+        <w:jc w:val="both"/>
+        <w:rPr>
+          <w:b w:val="0"/>
+          <w:sz w:val="24"/>
+          <w:szCs w:val="24"/>
+          <w:lang w:val="it-IT"/>
+        </w:rPr>
+      </w:pPr>
+    </w:p>
+    <w:p>
+      <w:pPr>
+        <w:spacing w:line="360" w:lineRule="auto"/>
+        <w:jc w:val="both"/>
+        <w:rPr>
+          <w:b w:val="0"/>
+          <w:sz w:val="24"/>
+          <w:szCs w:val="24"/>
+          <w:lang w:val="it-IT"/>
+        </w:rPr>
+      </w:pPr>
+    </w:p>
+    <w:p>
+      <w:pPr>
+        <w:spacing w:line="360" w:lineRule="auto"/>
         <w:jc w:val="center"/>
         <w:rPr>
           <w:b w:val="0"/>
@@ -27901,6 +28022,7 @@
           <w:sz w:val="24"/>
           <w:szCs w:val="24"/>
         </w:rPr>
+        <w:lastRenderedPageBreak/>
         <w:t>Figura 10 – Cenário BDD de transferência intrabancária</w:t>
       </w:r>
     </w:p>
@@ -27918,6 +28040,7 @@
       <w:r>
         <w:rPr>
           <w:b w:val="0"/>
+          <w:noProof/>
           <w:sz w:val="24"/>
           <w:szCs w:val="24"/>
           <w:lang w:val="it-IT"/>
@@ -28005,11 +28128,7 @@
           <w:szCs w:val="24"/>
         </w:rPr>
       </w:pPr>
-    </w:p>
-    <w:p>
-      <w:pPr>
-        <w:spacing w:line="360" w:lineRule="auto"/>
-        <w:jc w:val="center"/>
+      <w:r>
         <w:rPr>
           <w:b w:val="0"/>
           <w:bCs w:val="0"/>
@@ -28017,124 +28136,24 @@
           <w:sz w:val="24"/>
           <w:szCs w:val="24"/>
         </w:rPr>
-      </w:pPr>
-    </w:p>
-    <w:p>
-      <w:pPr>
-        <w:spacing w:line="360" w:lineRule="auto"/>
-        <w:jc w:val="center"/>
-        <w:rPr>
-          <w:b w:val="0"/>
-          <w:bCs w:val="0"/>
+        <w:t>Figura 11 – Cenário BDD de transferência interbancária</w:t>
+      </w:r>
+    </w:p>
+    <w:p>
+      <w:pPr>
+        <w:spacing w:line="360" w:lineRule="auto"/>
+        <w:jc w:val="both"/>
+        <w:rPr>
+          <w:b w:val="0"/>
+          <w:sz w:val="24"/>
+          <w:szCs w:val="24"/>
+          <w:lang w:val="it-IT"/>
+        </w:rPr>
+      </w:pPr>
+      <w:r>
+        <w:rPr>
+          <w:b w:val="0"/>
           <w:noProof/>
-          <w:sz w:val="24"/>
-          <w:szCs w:val="24"/>
-        </w:rPr>
-      </w:pPr>
-    </w:p>
-    <w:p>
-      <w:pPr>
-        <w:spacing w:line="360" w:lineRule="auto"/>
-        <w:jc w:val="center"/>
-        <w:rPr>
-          <w:b w:val="0"/>
-          <w:bCs w:val="0"/>
-          <w:noProof/>
-          <w:sz w:val="24"/>
-          <w:szCs w:val="24"/>
-        </w:rPr>
-      </w:pPr>
-    </w:p>
-    <w:p>
-      <w:pPr>
-        <w:spacing w:line="360" w:lineRule="auto"/>
-        <w:jc w:val="center"/>
-        <w:rPr>
-          <w:b w:val="0"/>
-          <w:bCs w:val="0"/>
-          <w:noProof/>
-          <w:sz w:val="24"/>
-          <w:szCs w:val="24"/>
-        </w:rPr>
-      </w:pPr>
-    </w:p>
-    <w:p>
-      <w:pPr>
-        <w:spacing w:line="360" w:lineRule="auto"/>
-        <w:jc w:val="center"/>
-        <w:rPr>
-          <w:b w:val="0"/>
-          <w:bCs w:val="0"/>
-          <w:noProof/>
-          <w:sz w:val="24"/>
-          <w:szCs w:val="24"/>
-        </w:rPr>
-      </w:pPr>
-    </w:p>
-    <w:p>
-      <w:pPr>
-        <w:spacing w:line="360" w:lineRule="auto"/>
-        <w:jc w:val="center"/>
-        <w:rPr>
-          <w:b w:val="0"/>
-          <w:bCs w:val="0"/>
-          <w:noProof/>
-          <w:sz w:val="24"/>
-          <w:szCs w:val="24"/>
-        </w:rPr>
-      </w:pPr>
-    </w:p>
-    <w:p>
-      <w:pPr>
-        <w:spacing w:line="360" w:lineRule="auto"/>
-        <w:jc w:val="center"/>
-        <w:rPr>
-          <w:b w:val="0"/>
-          <w:bCs w:val="0"/>
-          <w:noProof/>
-          <w:sz w:val="24"/>
-          <w:szCs w:val="24"/>
-        </w:rPr>
-      </w:pPr>
-    </w:p>
-    <w:p>
-      <w:pPr>
-        <w:spacing w:line="360" w:lineRule="auto"/>
-        <w:jc w:val="center"/>
-        <w:rPr>
-          <w:b w:val="0"/>
-          <w:bCs w:val="0"/>
-          <w:noProof/>
-          <w:sz w:val="24"/>
-          <w:szCs w:val="24"/>
-        </w:rPr>
-      </w:pPr>
-      <w:r>
-        <w:rPr>
-          <w:b w:val="0"/>
-          <w:bCs w:val="0"/>
-          <w:noProof/>
-          <w:sz w:val="24"/>
-          <w:szCs w:val="24"/>
-        </w:rPr>
-        <w:lastRenderedPageBreak/>
-        <w:t>Figura 11 – Cenário BDD de transferência interbancária</w:t>
-      </w:r>
-    </w:p>
-    <w:p>
-      <w:pPr>
-        <w:spacing w:line="360" w:lineRule="auto"/>
-        <w:jc w:val="both"/>
-        <w:rPr>
-          <w:b w:val="0"/>
-          <w:sz w:val="24"/>
-          <w:szCs w:val="24"/>
-          <w:lang w:val="it-IT"/>
-        </w:rPr>
-      </w:pPr>
-      <w:r>
-        <w:rPr>
-          <w:b w:val="0"/>
           <w:sz w:val="24"/>
           <w:szCs w:val="24"/>
           <w:lang w:val="it-IT"/>
@@ -28209,6 +28228,583 @@
     <w:p>
       <w:pPr>
         <w:spacing w:line="360" w:lineRule="auto"/>
+        <w:jc w:val="both"/>
+        <w:rPr>
+          <w:b w:val="0"/>
+          <w:sz w:val="24"/>
+          <w:szCs w:val="24"/>
+          <w:lang w:val="it-IT"/>
+        </w:rPr>
+      </w:pPr>
+      <w:r>
+        <w:rPr>
+          <w:b w:val="0"/>
+          <w:sz w:val="24"/>
+          <w:szCs w:val="24"/>
+          <w:lang w:val="it-IT"/>
+        </w:rPr>
+        <w:t xml:space="preserve">Após o alinhamento inicial, modelagem e avaliação dos cenários, foi realizado um alinhamento com o time envolvido, para apresentação dos requisitos e validação do entendimento. </w:t>
+      </w:r>
+    </w:p>
+    <w:p>
+      <w:pPr>
+        <w:spacing w:line="360" w:lineRule="auto"/>
+        <w:jc w:val="both"/>
+        <w:rPr>
+          <w:b w:val="0"/>
+          <w:sz w:val="24"/>
+          <w:szCs w:val="24"/>
+          <w:lang w:val="it-IT"/>
+        </w:rPr>
+      </w:pPr>
+    </w:p>
+    <w:p>
+      <w:pPr>
+        <w:spacing w:line="360" w:lineRule="auto"/>
+        <w:jc w:val="both"/>
+        <w:rPr>
+          <w:b w:val="0"/>
+          <w:sz w:val="24"/>
+          <w:szCs w:val="24"/>
+          <w:lang w:val="it-IT"/>
+        </w:rPr>
+      </w:pPr>
+      <w:r>
+        <w:rPr>
+          <w:b w:val="0"/>
+          <w:sz w:val="24"/>
+          <w:szCs w:val="24"/>
+          <w:lang w:val="it-IT"/>
+        </w:rPr>
+        <w:t>Apesar de o entendimento ter ficado praticamente concluído nessa reunião, os representantes do time envolvido, que irão realizar as consultas em um portal corporativo, enfatizaram a importância de se incluir os tipos de formatação e um exemplo de valor válido a ser retornado pela API</w:t>
+      </w:r>
+      <w:r>
+        <w:rPr>
+          <w:b w:val="0"/>
+          <w:sz w:val="24"/>
+          <w:szCs w:val="24"/>
+          <w:lang w:val="it-IT"/>
+        </w:rPr>
+        <w:t>, na tabela de dados utilizada na modelagem</w:t>
+      </w:r>
+      <w:r>
+        <w:rPr>
+          <w:b w:val="0"/>
+          <w:sz w:val="24"/>
+          <w:szCs w:val="24"/>
+          <w:lang w:val="it-IT"/>
+        </w:rPr>
+        <w:t>.</w:t>
+      </w:r>
+      <w:r>
+        <w:rPr>
+          <w:b w:val="0"/>
+          <w:sz w:val="24"/>
+          <w:szCs w:val="24"/>
+          <w:lang w:val="it-IT"/>
+        </w:rPr>
+        <w:t xml:space="preserve"> Diante deste cenário, a documentação foi atualizada, o entendimento entre as partes foi validado e equalizado e um plano de comunicação foi criado pelo Gerente de Projeto. </w:t>
+      </w:r>
+    </w:p>
+    <w:p>
+      <w:pPr>
+        <w:spacing w:line="360" w:lineRule="auto"/>
+        <w:jc w:val="both"/>
+        <w:rPr>
+          <w:b w:val="0"/>
+          <w:sz w:val="24"/>
+          <w:szCs w:val="24"/>
+          <w:lang w:val="it-IT"/>
+        </w:rPr>
+      </w:pPr>
+      <w:r>
+        <w:rPr>
+          <w:b w:val="0"/>
+          <w:sz w:val="24"/>
+          <w:szCs w:val="24"/>
+          <w:lang w:val="it-IT"/>
+        </w:rPr>
+        <w:lastRenderedPageBreak/>
+        <w:t>As figuras 1</w:t>
+      </w:r>
+      <w:r>
+        <w:rPr>
+          <w:b w:val="0"/>
+          <w:sz w:val="24"/>
+          <w:szCs w:val="24"/>
+          <w:lang w:val="it-IT"/>
+        </w:rPr>
+        <w:t>2</w:t>
+      </w:r>
+      <w:r>
+        <w:rPr>
+          <w:b w:val="0"/>
+          <w:sz w:val="24"/>
+          <w:szCs w:val="24"/>
+          <w:lang w:val="it-IT"/>
+        </w:rPr>
+        <w:t>, 1</w:t>
+      </w:r>
+      <w:r>
+        <w:rPr>
+          <w:b w:val="0"/>
+          <w:sz w:val="24"/>
+          <w:szCs w:val="24"/>
+          <w:lang w:val="it-IT"/>
+        </w:rPr>
+        <w:t>3</w:t>
+      </w:r>
+      <w:r>
+        <w:rPr>
+          <w:b w:val="0"/>
+          <w:sz w:val="24"/>
+          <w:szCs w:val="24"/>
+          <w:lang w:val="it-IT"/>
+        </w:rPr>
+        <w:t xml:space="preserve"> e 1</w:t>
+      </w:r>
+      <w:r>
+        <w:rPr>
+          <w:b w:val="0"/>
+          <w:sz w:val="24"/>
+          <w:szCs w:val="24"/>
+          <w:lang w:val="it-IT"/>
+        </w:rPr>
+        <w:t>4</w:t>
+      </w:r>
+      <w:r>
+        <w:rPr>
+          <w:b w:val="0"/>
+          <w:sz w:val="24"/>
+          <w:szCs w:val="24"/>
+          <w:lang w:val="it-IT"/>
+        </w:rPr>
+        <w:t xml:space="preserve"> representam a modelagem dos cenários</w:t>
+      </w:r>
+      <w:r>
+        <w:rPr>
+          <w:b w:val="0"/>
+          <w:sz w:val="24"/>
+          <w:szCs w:val="24"/>
+          <w:lang w:val="it-IT"/>
+        </w:rPr>
+        <w:t xml:space="preserve"> de listagem, transferência intrabancária e transferência interbancária</w:t>
+      </w:r>
+      <w:r>
+        <w:rPr>
+          <w:b w:val="0"/>
+          <w:sz w:val="24"/>
+          <w:szCs w:val="24"/>
+          <w:lang w:val="it-IT"/>
+        </w:rPr>
+        <w:t xml:space="preserve"> após as considerações dos envolvidos.</w:t>
+      </w:r>
+    </w:p>
+    <w:p>
+      <w:pPr>
+        <w:spacing w:line="360" w:lineRule="auto"/>
+        <w:jc w:val="both"/>
+        <w:rPr>
+          <w:sz w:val="28"/>
+          <w:szCs w:val="24"/>
+        </w:rPr>
+      </w:pPr>
+    </w:p>
+    <w:p>
+      <w:pPr>
+        <w:spacing w:line="360" w:lineRule="auto"/>
+        <w:jc w:val="center"/>
+        <w:rPr>
+          <w:b w:val="0"/>
+          <w:bCs w:val="0"/>
+          <w:noProof/>
+          <w:sz w:val="24"/>
+          <w:szCs w:val="24"/>
+        </w:rPr>
+      </w:pPr>
+      <w:r>
+        <w:rPr>
+          <w:b w:val="0"/>
+          <w:bCs w:val="0"/>
+          <w:noProof/>
+          <w:sz w:val="24"/>
+          <w:szCs w:val="24"/>
+        </w:rPr>
+        <w:t>Figura 12 – Cenário BDD de listagem após reunião de alinhamento com envolvidos</w:t>
+      </w:r>
+    </w:p>
+    <w:p>
+      <w:pPr>
+        <w:spacing w:line="360" w:lineRule="auto"/>
+        <w:rPr>
+          <w:sz w:val="28"/>
+          <w:szCs w:val="24"/>
+        </w:rPr>
+      </w:pPr>
+      <w:r>
+        <w:rPr>
+          <w:noProof/>
+          <w:sz w:val="28"/>
+          <w:szCs w:val="24"/>
+        </w:rPr>
+        <w:drawing>
+          <wp:inline distT="0" distB="0" distL="0" distR="0" wp14:anchorId="6AB0E3E7" wp14:editId="5F3067E6">
+            <wp:extent cx="5760720" cy="1802130"/>
+            <wp:effectExtent l="0" t="0" r="0" b="7620"/>
+            <wp:docPr id="12" name="Imagem 12" descr="Uma imagem contendo Tabela&#10;&#10;Descrição gerada automaticamente"/>
+            <wp:cNvGraphicFramePr>
+              <a:graphicFrameLocks xmlns:a="http://schemas.openxmlformats.org/drawingml/2006/main" noChangeAspect="1"/>
+            </wp:cNvGraphicFramePr>
+            <a:graphic xmlns:a="http://schemas.openxmlformats.org/drawingml/2006/main">
+              <a:graphicData uri="http://schemas.openxmlformats.org/drawingml/2006/picture">
+                <pic:pic xmlns:pic="http://schemas.openxmlformats.org/drawingml/2006/picture">
+                  <pic:nvPicPr>
+                    <pic:cNvPr id="12" name="Imagem 12" descr="Uma imagem contendo Tabela&#10;&#10;Descrição gerada automaticamente"/>
+                    <pic:cNvPicPr/>
+                  </pic:nvPicPr>
+                  <pic:blipFill>
+                    <a:blip r:embed="rId25">
+                      <a:extLst>
+                        <a:ext uri="{28A0092B-C50C-407E-A947-70E740481C1C}">
+                          <a14:useLocalDpi xmlns:a14="http://schemas.microsoft.com/office/drawing/2010/main" val="0"/>
+                        </a:ext>
+                      </a:extLst>
+                    </a:blip>
+                    <a:stretch>
+                      <a:fillRect/>
+                    </a:stretch>
+                  </pic:blipFill>
+                  <pic:spPr>
+                    <a:xfrm>
+                      <a:off x="0" y="0"/>
+                      <a:ext cx="5760720" cy="1802130"/>
+                    </a:xfrm>
+                    <a:prstGeom prst="rect">
+                      <a:avLst/>
+                    </a:prstGeom>
+                  </pic:spPr>
+                </pic:pic>
+              </a:graphicData>
+            </a:graphic>
+          </wp:inline>
+        </w:drawing>
+      </w:r>
+    </w:p>
+    <w:p>
+      <w:pPr>
+        <w:spacing w:line="360" w:lineRule="auto"/>
+        <w:jc w:val="center"/>
+        <w:rPr>
+          <w:b w:val="0"/>
+          <w:sz w:val="20"/>
+          <w:szCs w:val="20"/>
+          <w:lang w:val="it-IT"/>
+        </w:rPr>
+      </w:pPr>
+      <w:r>
+        <w:rPr>
+          <w:b w:val="0"/>
+          <w:sz w:val="20"/>
+          <w:szCs w:val="20"/>
+          <w:lang w:val="it-IT"/>
+        </w:rPr>
+        <w:t>Fonte: Autor</w:t>
+      </w:r>
+    </w:p>
+    <w:p>
+      <w:pPr>
+        <w:spacing w:line="360" w:lineRule="auto"/>
+        <w:rPr>
+          <w:sz w:val="28"/>
+          <w:szCs w:val="24"/>
+        </w:rPr>
+      </w:pPr>
+    </w:p>
+    <w:p>
+      <w:pPr>
+        <w:spacing w:line="360" w:lineRule="auto"/>
+        <w:jc w:val="center"/>
+        <w:rPr>
+          <w:b w:val="0"/>
+          <w:bCs w:val="0"/>
+          <w:noProof/>
+          <w:sz w:val="24"/>
+          <w:szCs w:val="24"/>
+        </w:rPr>
+      </w:pPr>
+      <w:r>
+        <w:rPr>
+          <w:b w:val="0"/>
+          <w:bCs w:val="0"/>
+          <w:noProof/>
+          <w:sz w:val="24"/>
+          <w:szCs w:val="24"/>
+        </w:rPr>
+        <w:t>Figura 13 – Cenário BDD de transferência intrabancária após reunião de alinhamento com envolvidos</w:t>
+      </w:r>
+    </w:p>
+    <w:p>
+      <w:pPr>
+        <w:spacing w:line="360" w:lineRule="auto"/>
+        <w:rPr>
+          <w:sz w:val="28"/>
+          <w:szCs w:val="24"/>
+        </w:rPr>
+      </w:pPr>
+      <w:r>
+        <w:rPr>
+          <w:noProof/>
+          <w:sz w:val="28"/>
+          <w:szCs w:val="24"/>
+        </w:rPr>
+        <w:drawing>
+          <wp:inline distT="0" distB="0" distL="0" distR="0" wp14:anchorId="6D9A0841" wp14:editId="0AEFD40D">
+            <wp:extent cx="5760720" cy="2163445"/>
+            <wp:effectExtent l="0" t="0" r="0" b="8255"/>
+            <wp:docPr id="13" name="Imagem 13" descr="Calendário&#10;&#10;Descrição gerada automaticamente"/>
+            <wp:cNvGraphicFramePr>
+              <a:graphicFrameLocks xmlns:a="http://schemas.openxmlformats.org/drawingml/2006/main" noChangeAspect="1"/>
+            </wp:cNvGraphicFramePr>
+            <a:graphic xmlns:a="http://schemas.openxmlformats.org/drawingml/2006/main">
+              <a:graphicData uri="http://schemas.openxmlformats.org/drawingml/2006/picture">
+                <pic:pic xmlns:pic="http://schemas.openxmlformats.org/drawingml/2006/picture">
+                  <pic:nvPicPr>
+                    <pic:cNvPr id="13" name="Imagem 13" descr="Calendário&#10;&#10;Descrição gerada automaticamente"/>
+                    <pic:cNvPicPr/>
+                  </pic:nvPicPr>
+                  <pic:blipFill>
+                    <a:blip r:embed="rId26">
+                      <a:extLst>
+                        <a:ext uri="{28A0092B-C50C-407E-A947-70E740481C1C}">
+                          <a14:useLocalDpi xmlns:a14="http://schemas.microsoft.com/office/drawing/2010/main" val="0"/>
+                        </a:ext>
+                      </a:extLst>
+                    </a:blip>
+                    <a:stretch>
+                      <a:fillRect/>
+                    </a:stretch>
+                  </pic:blipFill>
+                  <pic:spPr>
+                    <a:xfrm>
+                      <a:off x="0" y="0"/>
+                      <a:ext cx="5760720" cy="2163445"/>
+                    </a:xfrm>
+                    <a:prstGeom prst="rect">
+                      <a:avLst/>
+                    </a:prstGeom>
+                  </pic:spPr>
+                </pic:pic>
+              </a:graphicData>
+            </a:graphic>
+          </wp:inline>
+        </w:drawing>
+      </w:r>
+    </w:p>
+    <w:p>
+      <w:pPr>
+        <w:spacing w:line="360" w:lineRule="auto"/>
+        <w:jc w:val="center"/>
+        <w:rPr>
+          <w:b w:val="0"/>
+          <w:sz w:val="20"/>
+          <w:szCs w:val="20"/>
+          <w:lang w:val="it-IT"/>
+        </w:rPr>
+      </w:pPr>
+      <w:r>
+        <w:rPr>
+          <w:b w:val="0"/>
+          <w:sz w:val="20"/>
+          <w:szCs w:val="20"/>
+          <w:lang w:val="it-IT"/>
+        </w:rPr>
+        <w:t>Fonte: Autor</w:t>
+      </w:r>
+    </w:p>
+    <w:p>
+      <w:pPr>
+        <w:spacing w:line="360" w:lineRule="auto"/>
+        <w:rPr>
+          <w:sz w:val="28"/>
+          <w:szCs w:val="24"/>
+        </w:rPr>
+      </w:pPr>
+    </w:p>
+    <w:p>
+      <w:pPr>
+        <w:spacing w:line="360" w:lineRule="auto"/>
+        <w:rPr>
+          <w:sz w:val="28"/>
+          <w:szCs w:val="24"/>
+        </w:rPr>
+      </w:pPr>
+    </w:p>
+    <w:p>
+      <w:pPr>
+        <w:spacing w:line="360" w:lineRule="auto"/>
+        <w:rPr>
+          <w:noProof/>
+          <w:sz w:val="28"/>
+          <w:szCs w:val="24"/>
+        </w:rPr>
+      </w:pPr>
+    </w:p>
+    <w:p>
+      <w:pPr>
+        <w:spacing w:line="360" w:lineRule="auto"/>
+        <w:rPr>
+          <w:noProof/>
+          <w:sz w:val="28"/>
+          <w:szCs w:val="24"/>
+        </w:rPr>
+      </w:pPr>
+    </w:p>
+    <w:p>
+      <w:pPr>
+        <w:spacing w:line="360" w:lineRule="auto"/>
+        <w:rPr>
+          <w:noProof/>
+          <w:sz w:val="28"/>
+          <w:szCs w:val="24"/>
+        </w:rPr>
+      </w:pPr>
+    </w:p>
+    <w:p>
+      <w:pPr>
+        <w:spacing w:line="360" w:lineRule="auto"/>
+        <w:rPr>
+          <w:noProof/>
+          <w:sz w:val="28"/>
+          <w:szCs w:val="24"/>
+        </w:rPr>
+      </w:pPr>
+    </w:p>
+    <w:p>
+      <w:pPr>
+        <w:spacing w:line="360" w:lineRule="auto"/>
+        <w:jc w:val="center"/>
+        <w:rPr>
+          <w:b w:val="0"/>
+          <w:bCs w:val="0"/>
+          <w:noProof/>
+          <w:sz w:val="24"/>
+          <w:szCs w:val="24"/>
+        </w:rPr>
+      </w:pPr>
+      <w:r>
+        <w:rPr>
+          <w:b w:val="0"/>
+          <w:bCs w:val="0"/>
+          <w:noProof/>
+          <w:sz w:val="24"/>
+          <w:szCs w:val="24"/>
+        </w:rPr>
+        <w:lastRenderedPageBreak/>
+        <w:t>Figura 14 – Cenário BDD de transferência interbancária após reunião de alinhamento com envolvidos</w:t>
+      </w:r>
+    </w:p>
+    <w:p>
+      <w:pPr>
+        <w:spacing w:line="360" w:lineRule="auto"/>
+        <w:rPr>
+          <w:sz w:val="28"/>
+          <w:szCs w:val="24"/>
+        </w:rPr>
+      </w:pPr>
+      <w:r>
+        <w:rPr>
+          <w:noProof/>
+          <w:sz w:val="28"/>
+          <w:szCs w:val="24"/>
+        </w:rPr>
+        <w:drawing>
+          <wp:inline distT="0" distB="0" distL="0" distR="0" wp14:anchorId="4B882175" wp14:editId="562AA4CE">
+            <wp:extent cx="5760720" cy="2562225"/>
+            <wp:effectExtent l="0" t="0" r="0" b="9525"/>
+            <wp:docPr id="14" name="Imagem 14" descr="Uma imagem contendo Calendário&#10;&#10;Descrição gerada automaticamente"/>
+            <wp:cNvGraphicFramePr>
+              <a:graphicFrameLocks xmlns:a="http://schemas.openxmlformats.org/drawingml/2006/main" noChangeAspect="1"/>
+            </wp:cNvGraphicFramePr>
+            <a:graphic xmlns:a="http://schemas.openxmlformats.org/drawingml/2006/main">
+              <a:graphicData uri="http://schemas.openxmlformats.org/drawingml/2006/picture">
+                <pic:pic xmlns:pic="http://schemas.openxmlformats.org/drawingml/2006/picture">
+                  <pic:nvPicPr>
+                    <pic:cNvPr id="14" name="Imagem 14" descr="Uma imagem contendo Calendário&#10;&#10;Descrição gerada automaticamente"/>
+                    <pic:cNvPicPr/>
+                  </pic:nvPicPr>
+                  <pic:blipFill>
+                    <a:blip r:embed="rId27">
+                      <a:extLst>
+                        <a:ext uri="{28A0092B-C50C-407E-A947-70E740481C1C}">
+                          <a14:useLocalDpi xmlns:a14="http://schemas.microsoft.com/office/drawing/2010/main" val="0"/>
+                        </a:ext>
+                      </a:extLst>
+                    </a:blip>
+                    <a:stretch>
+                      <a:fillRect/>
+                    </a:stretch>
+                  </pic:blipFill>
+                  <pic:spPr>
+                    <a:xfrm>
+                      <a:off x="0" y="0"/>
+                      <a:ext cx="5760720" cy="2562225"/>
+                    </a:xfrm>
+                    <a:prstGeom prst="rect">
+                      <a:avLst/>
+                    </a:prstGeom>
+                  </pic:spPr>
+                </pic:pic>
+              </a:graphicData>
+            </a:graphic>
+          </wp:inline>
+        </w:drawing>
+      </w:r>
+    </w:p>
+    <w:p>
+      <w:pPr>
+        <w:spacing w:line="360" w:lineRule="auto"/>
+        <w:jc w:val="center"/>
+        <w:rPr>
+          <w:b w:val="0"/>
+          <w:sz w:val="20"/>
+          <w:szCs w:val="20"/>
+          <w:lang w:val="it-IT"/>
+        </w:rPr>
+      </w:pPr>
+      <w:r>
+        <w:rPr>
+          <w:b w:val="0"/>
+          <w:sz w:val="20"/>
+          <w:szCs w:val="20"/>
+          <w:lang w:val="it-IT"/>
+        </w:rPr>
+        <w:t>Fonte: Autor</w:t>
+      </w:r>
+    </w:p>
+    <w:p>
+      <w:pPr>
+        <w:spacing w:line="360" w:lineRule="auto"/>
+        <w:jc w:val="center"/>
+        <w:rPr>
+          <w:b w:val="0"/>
+          <w:sz w:val="20"/>
+          <w:szCs w:val="20"/>
+          <w:lang w:val="it-IT"/>
+        </w:rPr>
+      </w:pPr>
+    </w:p>
+    <w:p>
+      <w:pPr>
+        <w:spacing w:line="360" w:lineRule="auto"/>
+        <w:rPr>
+          <w:sz w:val="28"/>
+          <w:szCs w:val="24"/>
+        </w:rPr>
+      </w:pPr>
+    </w:p>
+    <w:p>
+      <w:pPr>
+        <w:spacing w:line="360" w:lineRule="auto"/>
         <w:rPr>
           <w:sz w:val="28"/>
           <w:szCs w:val="24"/>
@@ -28595,10 +29191,10 @@
           <w:lang w:val="it-IT"/>
         </w:rPr>
         <w:sectPr>
-          <w:headerReference w:type="default" r:id="rId25"/>
-          <w:footerReference w:type="default" r:id="rId26"/>
-          <w:headerReference w:type="first" r:id="rId27"/>
-          <w:footerReference w:type="first" r:id="rId28"/>
+          <w:headerReference w:type="default" r:id="rId28"/>
+          <w:footerReference w:type="default" r:id="rId29"/>
+          <w:headerReference w:type="first" r:id="rId30"/>
+          <w:footerReference w:type="first" r:id="rId31"/>
           <w:pgSz w:w="11907" w:h="16840" w:code="9"/>
           <w:pgMar w:top="1701" w:right="1134" w:bottom="1134" w:left="1701" w:header="709" w:footer="709" w:gutter="0"/>
           <w:cols w:space="708"/>
@@ -30825,7 +31421,7 @@
         </w:rPr>
         <w:t xml:space="preserve">. Disponível em: &lt; </w:t>
       </w:r>
-      <w:hyperlink r:id="rId29" w:history="1">
+      <w:hyperlink r:id="rId32" w:history="1">
         <w:r>
           <w:rPr>
             <w:rStyle w:val="Hyperlink"/>
@@ -31404,7 +32000,29 @@
           <w:sz w:val="24"/>
           <w:szCs w:val="24"/>
         </w:rPr>
-        <w:t xml:space="preserve"> of </w:t>
+        <w:t xml:space="preserve"> </w:t>
+      </w:r>
+      <w:proofErr w:type="spellStart"/>
+      <w:r>
+        <w:rPr>
+          <w:b w:val="0"/>
+          <w:bCs w:val="0"/>
+          <w:spacing w:val="-3"/>
+          <w:sz w:val="24"/>
+          <w:szCs w:val="24"/>
+        </w:rPr>
+        <w:t>of</w:t>
+      </w:r>
+      <w:proofErr w:type="spellEnd"/>
+      <w:r>
+        <w:rPr>
+          <w:b w:val="0"/>
+          <w:bCs w:val="0"/>
+          <w:spacing w:val="-3"/>
+          <w:sz w:val="24"/>
+          <w:szCs w:val="24"/>
+        </w:rPr>
+        <w:t xml:space="preserve"> </w:t>
       </w:r>
       <w:proofErr w:type="spellStart"/>
       <w:r>

</xml_diff>

<commit_message>
Adicionar: Seção de pesquisa; Preenchimento do Checklist; Refatoração simples na monografia
</commit_message>
<xml_diff>
--- a/Utilização de Behaviour-Driven Development para apoio à Gestão das Comunicações.docx
+++ b/Utilização de Behaviour-Driven Development para apoio à Gestão das Comunicações.docx
@@ -21076,15 +21076,39 @@
           <w:sz w:val="24"/>
           <w:szCs w:val="24"/>
         </w:rPr>
-        <w:t>de práticas de Gestão das Comunicações</w:t>
-      </w:r>
-      <w:r>
-        <w:rPr>
-          <w:b w:val="0"/>
-          <w:sz w:val="24"/>
-          <w:szCs w:val="24"/>
-        </w:rPr>
-        <w:t xml:space="preserve"> e refinamento de requisitos</w:t>
+        <w:t xml:space="preserve">de práticas de </w:t>
+      </w:r>
+      <w:r>
+        <w:rPr>
+          <w:b w:val="0"/>
+          <w:sz w:val="24"/>
+          <w:szCs w:val="24"/>
+        </w:rPr>
+        <w:t>refinamento de requisitos</w:t>
+      </w:r>
+      <w:r>
+        <w:rPr>
+          <w:b w:val="0"/>
+          <w:sz w:val="24"/>
+          <w:szCs w:val="24"/>
+        </w:rPr>
+        <w:t xml:space="preserve"> utilizando BDD e </w:t>
+      </w:r>
+      <w:r>
+        <w:rPr>
+          <w:b w:val="0"/>
+          <w:sz w:val="24"/>
+          <w:szCs w:val="24"/>
+        </w:rPr>
+        <w:t>Gestão das Comunicações</w:t>
+      </w:r>
+      <w:r>
+        <w:rPr>
+          <w:b w:val="0"/>
+          <w:sz w:val="24"/>
+          <w:szCs w:val="24"/>
+        </w:rPr>
+        <w:t xml:space="preserve"> </w:t>
       </w:r>
       <w:r>
         <w:rPr>
@@ -21410,7 +21434,23 @@
           <w:sz w:val="24"/>
           <w:szCs w:val="24"/>
         </w:rPr>
-        <w:t>especificação dos requisitos em cenários BDD</w:t>
+        <w:t xml:space="preserve">especificação dos requisitos </w:t>
+      </w:r>
+      <w:r>
+        <w:rPr>
+          <w:b w:val="0"/>
+          <w:sz w:val="24"/>
+          <w:szCs w:val="24"/>
+        </w:rPr>
+        <w:t>através de</w:t>
+      </w:r>
+      <w:r>
+        <w:rPr>
+          <w:b w:val="0"/>
+          <w:sz w:val="24"/>
+          <w:szCs w:val="24"/>
+        </w:rPr>
+        <w:t xml:space="preserve"> cenários BDD</w:t>
       </w:r>
       <w:r>
         <w:rPr>
@@ -21720,7 +21760,7 @@
           <w:szCs w:val="24"/>
           <w:lang w:val="it-IT"/>
         </w:rPr>
-        <w:t>de práticas de Gestão das Comunicações e especificação de requisitos co</w:t>
+        <w:t>de práticas de especificação de requisitos co</w:t>
       </w:r>
       <w:r>
         <w:rPr>
@@ -21739,6 +21779,33 @@
           <w:lang w:val="it-IT"/>
         </w:rPr>
         <w:t xml:space="preserve"> BDD </w:t>
+      </w:r>
+      <w:r>
+        <w:rPr>
+          <w:b w:val="0"/>
+          <w:sz w:val="24"/>
+          <w:szCs w:val="24"/>
+          <w:lang w:val="it-IT"/>
+        </w:rPr>
+        <w:t xml:space="preserve">e </w:t>
+      </w:r>
+      <w:r>
+        <w:rPr>
+          <w:b w:val="0"/>
+          <w:sz w:val="24"/>
+          <w:szCs w:val="24"/>
+          <w:lang w:val="it-IT"/>
+        </w:rPr>
+        <w:t>Gestão das Comunicações</w:t>
+      </w:r>
+      <w:r>
+        <w:rPr>
+          <w:b w:val="0"/>
+          <w:sz w:val="24"/>
+          <w:szCs w:val="24"/>
+          <w:lang w:val="it-IT"/>
+        </w:rPr>
+        <w:t xml:space="preserve"> </w:t>
       </w:r>
       <w:r>
         <w:rPr>
@@ -22527,7 +22594,29 @@
                 <w:szCs w:val="20"/>
                 <w:lang w:eastAsia="pt-BR"/>
               </w:rPr>
-              <w:t>1. Checklist de Especificação de Requisitos</w:t>
+              <w:t xml:space="preserve">1. </w:t>
+            </w:r>
+            <w:r>
+              <w:rPr>
+                <w:rFonts w:ascii="Calibri" w:hAnsi="Calibri" w:cs="Calibri"/>
+                <w:color w:val="FFFFFF"/>
+                <w:kern w:val="0"/>
+                <w:sz w:val="20"/>
+                <w:szCs w:val="20"/>
+                <w:lang w:eastAsia="pt-BR"/>
+              </w:rPr>
+              <w:t>Práticas para</w:t>
+            </w:r>
+            <w:r>
+              <w:rPr>
+                <w:rFonts w:ascii="Calibri" w:hAnsi="Calibri" w:cs="Calibri"/>
+                <w:color w:val="FFFFFF"/>
+                <w:kern w:val="0"/>
+                <w:sz w:val="20"/>
+                <w:szCs w:val="20"/>
+                <w:lang w:eastAsia="pt-BR"/>
+              </w:rPr>
+              <w:t xml:space="preserve"> Especificação de Requisitos</w:t>
             </w:r>
           </w:p>
         </w:tc>
@@ -27313,7 +27402,7 @@
           <w:sz w:val="24"/>
           <w:szCs w:val="24"/>
         </w:rPr>
-        <w:t xml:space="preserve">Para possibilitar a realização das consultas </w:t>
+        <w:t>Para possibilitar a realização das consultas das comprovações de transferências para o sistema envolvido, o sistema de comprovantes irá fornecer uma API, utilizando o padrão arquitetural REST (</w:t>
       </w:r>
       <w:r>
         <w:rPr>
@@ -27323,7 +27412,7 @@
           <w:sz w:val="24"/>
           <w:szCs w:val="24"/>
         </w:rPr>
-        <w:t>das comprovações de transferências para o sistema envolvido, o sistema de comprovantes irá fornecer uma API, utilizando o padrão arquitetural REST (</w:t>
+        <w:t>FIELDING</w:t>
       </w:r>
       <w:r>
         <w:rPr>
@@ -27333,117 +27422,7 @@
           <w:sz w:val="24"/>
           <w:szCs w:val="24"/>
         </w:rPr>
-        <w:t>FIELDING</w:t>
-      </w:r>
-      <w:r>
-        <w:rPr>
-          <w:b w:val="0"/>
-          <w:bCs w:val="0"/>
-          <w:noProof/>
-          <w:sz w:val="24"/>
-          <w:szCs w:val="24"/>
-        </w:rPr>
-        <w:t>; TAYLOR, 2000), na qual as dúvidas s</w:t>
-      </w:r>
-      <w:r>
-        <w:rPr>
-          <w:b w:val="0"/>
-          <w:bCs w:val="0"/>
-          <w:noProof/>
-          <w:sz w:val="24"/>
-          <w:szCs w:val="24"/>
-        </w:rPr>
-        <w:t>er</w:t>
-      </w:r>
-      <w:r>
-        <w:rPr>
-          <w:b w:val="0"/>
-          <w:bCs w:val="0"/>
-          <w:noProof/>
-          <w:sz w:val="24"/>
-          <w:szCs w:val="24"/>
-        </w:rPr>
-        <w:t xml:space="preserve">ão </w:t>
-      </w:r>
-      <w:r>
-        <w:rPr>
-          <w:b w:val="0"/>
-          <w:bCs w:val="0"/>
-          <w:noProof/>
-          <w:sz w:val="24"/>
-          <w:szCs w:val="24"/>
-        </w:rPr>
-        <w:t>sanadas</w:t>
-      </w:r>
-      <w:r>
-        <w:rPr>
-          <w:b w:val="0"/>
-          <w:bCs w:val="0"/>
-          <w:noProof/>
-          <w:sz w:val="24"/>
-          <w:szCs w:val="24"/>
-        </w:rPr>
-        <w:t xml:space="preserve"> e eventuais ajustes nas especificações s</w:t>
-      </w:r>
-      <w:r>
-        <w:rPr>
-          <w:b w:val="0"/>
-          <w:bCs w:val="0"/>
-          <w:noProof/>
-          <w:sz w:val="24"/>
-          <w:szCs w:val="24"/>
-        </w:rPr>
-        <w:t>er</w:t>
-      </w:r>
-      <w:r>
-        <w:rPr>
-          <w:b w:val="0"/>
-          <w:bCs w:val="0"/>
-          <w:noProof/>
-          <w:sz w:val="24"/>
-          <w:szCs w:val="24"/>
-        </w:rPr>
-        <w:t>ão realizados ao longo do</w:t>
-      </w:r>
-      <w:r>
-        <w:rPr>
-          <w:b w:val="0"/>
-          <w:bCs w:val="0"/>
-          <w:noProof/>
-          <w:sz w:val="24"/>
-          <w:szCs w:val="24"/>
-        </w:rPr>
-        <w:t>s</w:t>
-      </w:r>
-      <w:r>
-        <w:rPr>
-          <w:b w:val="0"/>
-          <w:bCs w:val="0"/>
-          <w:noProof/>
-          <w:sz w:val="24"/>
-          <w:szCs w:val="24"/>
-        </w:rPr>
-        <w:t xml:space="preserve"> alinhamento</w:t>
-      </w:r>
-      <w:r>
-        <w:rPr>
-          <w:b w:val="0"/>
-          <w:bCs w:val="0"/>
-          <w:noProof/>
-          <w:sz w:val="24"/>
-          <w:szCs w:val="24"/>
-        </w:rPr>
-        <w:t>s propostos e realizados neste estudo de caso</w:t>
-      </w:r>
-      <w:r>
-        <w:rPr>
-          <w:b w:val="0"/>
-          <w:bCs w:val="0"/>
-          <w:noProof/>
-          <w:sz w:val="24"/>
-          <w:szCs w:val="24"/>
-        </w:rPr>
-        <w:t>.</w:t>
+        <w:t>; TAYLOR, 2000), na qual as dúvidas serão sanadas e eventuais ajustes nas especificações serão realizados ao longo dos alinhamentos propostos e realizados neste estudo de caso.</w:t>
       </w:r>
     </w:p>
     <w:p>
@@ -30068,16 +30047,7 @@
           <w:sz w:val="24"/>
           <w:szCs w:val="24"/>
         </w:rPr>
-        <w:t xml:space="preserve">BECK, Kent et </w:t>
-      </w:r>
-      <w:proofErr w:type="gramStart"/>
-      <w:r>
-        <w:rPr>
-          <w:spacing w:val="-3"/>
-          <w:sz w:val="24"/>
-          <w:szCs w:val="24"/>
-        </w:rPr>
-        <w:t>al.</w:t>
+        <w:t>BECK, Kent et al.</w:t>
       </w:r>
       <w:r>
         <w:rPr>
@@ -30087,7 +30057,6 @@
         </w:rPr>
         <w:t>.</w:t>
       </w:r>
-      <w:proofErr w:type="gramEnd"/>
       <w:r>
         <w:rPr>
           <w:b w:val="0"/>
@@ -30214,18 +30183,8 @@
           <w:sz w:val="24"/>
           <w:szCs w:val="24"/>
         </w:rPr>
-        <w:t xml:space="preserve">BECK, Kent et </w:t>
-      </w:r>
-      <w:proofErr w:type="gramStart"/>
-      <w:r>
-        <w:rPr>
-          <w:spacing w:val="-3"/>
-          <w:sz w:val="24"/>
-          <w:szCs w:val="24"/>
-        </w:rPr>
-        <w:t>al..</w:t>
-      </w:r>
-      <w:proofErr w:type="gramEnd"/>
+        <w:t>BECK, Kent et al..</w:t>
+      </w:r>
       <w:r>
         <w:rPr>
           <w:b w:val="0"/>
@@ -35621,7 +35580,6 @@
         <w:t xml:space="preserve"> </w:t>
       </w:r>
       <w:proofErr w:type="spellStart"/>
-      <w:proofErr w:type="gramStart"/>
       <w:r>
         <w:rPr>
           <w:b w:val="0"/>
@@ -35641,18 +35599,7 @@
           <w:sz w:val="24"/>
           <w:szCs w:val="24"/>
         </w:rPr>
-        <w:t>?.</w:t>
-      </w:r>
-      <w:proofErr w:type="gramEnd"/>
-      <w:r>
-        <w:rPr>
-          <w:b w:val="0"/>
-          <w:bCs w:val="0"/>
-          <w:spacing w:val="-3"/>
-          <w:sz w:val="24"/>
-          <w:szCs w:val="24"/>
-        </w:rPr>
-        <w:t xml:space="preserve"> In: 2008 </w:t>
+        <w:t xml:space="preserve">?. In: 2008 </w:t>
       </w:r>
       <w:proofErr w:type="spellStart"/>
       <w:r>

</xml_diff>

<commit_message>
Corrigir erro de digitação no questionário
</commit_message>
<xml_diff>
--- a/Utilização de Behaviour-Driven Development para apoio à Gestão das Comunicações.docx
+++ b/Utilização de Behaviour-Driven Development para apoio à Gestão das Comunicações.docx
@@ -26969,7 +26969,18 @@
                 <w:szCs w:val="20"/>
                 <w:lang w:eastAsia="pt-BR"/>
               </w:rPr>
-              <w:t>A finalização do projeto foi bem-sucedida (considerando prazo e cumprimento de escopo?)</w:t>
+              <w:t>A finalização do projeto foi bem-sucedida (considerando prazo e cumprimento de escopo)</w:t>
+            </w:r>
+            <w:r>
+              <w:rPr>
+                <w:rFonts w:ascii="Calibri" w:hAnsi="Calibri" w:cs="Calibri"/>
+                <w:color w:val="000000"/>
+                <w:kern w:val="0"/>
+                <w:sz w:val="20"/>
+                <w:szCs w:val="20"/>
+                <w:lang w:eastAsia="pt-BR"/>
+              </w:rPr>
+              <w:t>?</w:t>
             </w:r>
           </w:p>
         </w:tc>

</xml_diff>

<commit_message>
Adicionar formatações e informações para qualificação
</commit_message>
<xml_diff>
--- a/Utilização de Behaviour-Driven Development para apoio à Gestão das Comunicações.docx
+++ b/Utilização de Behaviour-Driven Development para apoio à Gestão das Comunicações.docx
@@ -147,7 +147,67 @@
           <w:szCs w:val="28"/>
           <w:lang w:val="it-IT"/>
         </w:rPr>
-        <w:t xml:space="preserve"> para apoio à Gestão das Comunicaçõe</w:t>
+        <w:t xml:space="preserve"> para apoio à</w:t>
+      </w:r>
+      <w:r>
+        <w:rPr>
+          <w:b w:val="0"/>
+          <w:bCs w:val="0"/>
+          <w:sz w:val="28"/>
+          <w:szCs w:val="28"/>
+          <w:lang w:val="it-IT"/>
+        </w:rPr>
+        <w:t xml:space="preserve"> </w:t>
+      </w:r>
+      <w:r>
+        <w:rPr>
+          <w:b w:val="0"/>
+          <w:bCs w:val="0"/>
+          <w:sz w:val="28"/>
+          <w:szCs w:val="28"/>
+          <w:lang w:val="it-IT"/>
+        </w:rPr>
+        <w:t>m</w:t>
+      </w:r>
+      <w:r>
+        <w:rPr>
+          <w:b w:val="0"/>
+          <w:bCs w:val="0"/>
+          <w:sz w:val="28"/>
+          <w:szCs w:val="28"/>
+          <w:lang w:val="it-IT"/>
+        </w:rPr>
+        <w:t xml:space="preserve">odelagem de </w:t>
+      </w:r>
+      <w:r>
+        <w:rPr>
+          <w:b w:val="0"/>
+          <w:bCs w:val="0"/>
+          <w:sz w:val="28"/>
+          <w:szCs w:val="28"/>
+          <w:lang w:val="it-IT"/>
+        </w:rPr>
+        <w:t>r</w:t>
+      </w:r>
+      <w:r>
+        <w:rPr>
+          <w:b w:val="0"/>
+          <w:bCs w:val="0"/>
+          <w:sz w:val="28"/>
+          <w:szCs w:val="28"/>
+          <w:lang w:val="it-IT"/>
+        </w:rPr>
+        <w:t>equisitos e</w:t>
+      </w:r>
+      <w:r>
+        <w:rPr>
+          <w:b w:val="0"/>
+          <w:bCs w:val="0"/>
+          <w:sz w:val="28"/>
+          <w:szCs w:val="28"/>
+          <w:lang w:val="it-IT"/>
+        </w:rPr>
+        <w:t xml:space="preserve"> Gestão das Comunicaçõe</w:t>
       </w:r>
       <w:r>
         <w:rPr>
@@ -632,7 +692,27 @@
           <w:szCs w:val="28"/>
           <w:lang w:val="it-IT"/>
         </w:rPr>
-        <w:t xml:space="preserve"> para apoio à Gestão das Comunicações  </w:t>
+        <w:t xml:space="preserve"> para apoio à</w:t>
+      </w:r>
+      <w:r>
+        <w:rPr>
+          <w:b w:val="0"/>
+          <w:bCs w:val="0"/>
+          <w:sz w:val="28"/>
+          <w:szCs w:val="28"/>
+          <w:lang w:val="it-IT"/>
+        </w:rPr>
+        <w:t xml:space="preserve"> modelagem de requisitos e</w:t>
+      </w:r>
+      <w:r>
+        <w:rPr>
+          <w:b w:val="0"/>
+          <w:bCs w:val="0"/>
+          <w:sz w:val="28"/>
+          <w:szCs w:val="28"/>
+          <w:lang w:val="it-IT"/>
+        </w:rPr>
+        <w:t xml:space="preserve"> Gestão das Comunicações  </w:t>
       </w:r>
     </w:p>
     <w:p>
@@ -3730,35 +3810,28 @@
       <w:pPr>
         <w:spacing w:line="360" w:lineRule="auto"/>
         <w:ind w:left="1259" w:hanging="1259"/>
-        <w:rPr>
-          <w:b w:val="0"/>
-          <w:sz w:val="24"/>
-          <w:szCs w:val="24"/>
-        </w:rPr>
-      </w:pPr>
-      <w:r>
-        <w:rPr>
-          <w:b w:val="0"/>
-          <w:sz w:val="24"/>
-          <w:szCs w:val="24"/>
-        </w:rPr>
-        <w:t xml:space="preserve">Figura 1 – </w:t>
-      </w:r>
-      <w:r>
-        <w:rPr>
-          <w:b w:val="0"/>
-          <w:sz w:val="24"/>
-          <w:szCs w:val="24"/>
-        </w:rPr>
-        <w:t>Títu</w:t>
-      </w:r>
-      <w:r>
-        <w:rPr>
-          <w:b w:val="0"/>
-          <w:sz w:val="24"/>
-          <w:szCs w:val="24"/>
-        </w:rPr>
-        <w:t>lo da figura ...................................</w:t>
+        <w:jc w:val="both"/>
+        <w:rPr>
+          <w:b w:val="0"/>
+          <w:sz w:val="24"/>
+          <w:szCs w:val="24"/>
+        </w:rPr>
+      </w:pPr>
+      <w:r>
+        <w:rPr>
+          <w:b w:val="0"/>
+          <w:sz w:val="24"/>
+          <w:szCs w:val="24"/>
+        </w:rPr>
+        <w:t>Figura 1 – Fases de um projeto utilizando XP</w:t>
+      </w:r>
+      <w:r>
+        <w:rPr>
+          <w:b w:val="0"/>
+          <w:sz w:val="24"/>
+          <w:szCs w:val="24"/>
+        </w:rPr>
+        <w:t>.....</w:t>
       </w:r>
       <w:r>
         <w:rPr>
@@ -3774,7 +3847,23 @@
           <w:sz w:val="24"/>
           <w:szCs w:val="24"/>
         </w:rPr>
-        <w:t>.......................</w:t>
+        <w:t>................</w:t>
+      </w:r>
+      <w:r>
+        <w:rPr>
+          <w:b w:val="0"/>
+          <w:sz w:val="24"/>
+          <w:szCs w:val="24"/>
+        </w:rPr>
+        <w:t>.</w:t>
+      </w:r>
+      <w:r>
+        <w:rPr>
+          <w:b w:val="0"/>
+          <w:sz w:val="24"/>
+          <w:szCs w:val="24"/>
+        </w:rPr>
+        <w:t>......</w:t>
       </w:r>
       <w:r>
         <w:rPr>
@@ -3823,35 +3912,36 @@
       <w:pPr>
         <w:spacing w:line="360" w:lineRule="auto"/>
         <w:ind w:left="1259" w:hanging="1259"/>
-        <w:rPr>
-          <w:b w:val="0"/>
-          <w:sz w:val="24"/>
-          <w:szCs w:val="24"/>
-        </w:rPr>
-      </w:pPr>
-      <w:r>
-        <w:rPr>
-          <w:b w:val="0"/>
-          <w:sz w:val="24"/>
-          <w:szCs w:val="24"/>
-        </w:rPr>
-        <w:t xml:space="preserve">Figura 2 – </w:t>
-      </w:r>
-      <w:r>
-        <w:rPr>
-          <w:b w:val="0"/>
-          <w:sz w:val="24"/>
-          <w:szCs w:val="24"/>
-        </w:rPr>
-        <w:t>Títu</w:t>
-      </w:r>
-      <w:r>
-        <w:rPr>
-          <w:b w:val="0"/>
-          <w:sz w:val="24"/>
-          <w:szCs w:val="24"/>
-        </w:rPr>
-        <w:t>lo da figura ...........................................................</w:t>
+        <w:jc w:val="both"/>
+        <w:rPr>
+          <w:b w:val="0"/>
+          <w:sz w:val="24"/>
+          <w:szCs w:val="24"/>
+        </w:rPr>
+      </w:pPr>
+      <w:r>
+        <w:rPr>
+          <w:b w:val="0"/>
+          <w:sz w:val="24"/>
+          <w:szCs w:val="24"/>
+        </w:rPr>
+        <w:t>Figura 2 – Ciclo de Propriedade Coletiva de Código no XP</w:t>
+      </w:r>
+      <w:r>
+        <w:rPr>
+          <w:b w:val="0"/>
+          <w:sz w:val="24"/>
+          <w:szCs w:val="24"/>
+        </w:rPr>
+        <w:t>.</w:t>
+      </w:r>
+      <w:r>
+        <w:rPr>
+          <w:b w:val="0"/>
+          <w:sz w:val="24"/>
+          <w:szCs w:val="24"/>
+        </w:rPr>
+        <w:t>.......</w:t>
       </w:r>
       <w:r>
         <w:rPr>
@@ -3876,35 +3966,80 @@
       <w:pPr>
         <w:spacing w:line="360" w:lineRule="auto"/>
         <w:ind w:left="1259" w:hanging="1259"/>
-        <w:rPr>
-          <w:b w:val="0"/>
-          <w:sz w:val="24"/>
-          <w:szCs w:val="24"/>
-        </w:rPr>
-      </w:pPr>
-      <w:r>
-        <w:rPr>
-          <w:b w:val="0"/>
-          <w:sz w:val="24"/>
-          <w:szCs w:val="24"/>
-        </w:rPr>
-        <w:t xml:space="preserve">Figura 3 – </w:t>
-      </w:r>
-      <w:r>
-        <w:rPr>
-          <w:b w:val="0"/>
-          <w:sz w:val="24"/>
-          <w:szCs w:val="24"/>
-        </w:rPr>
-        <w:t>Títu</w:t>
-      </w:r>
-      <w:r>
-        <w:rPr>
-          <w:b w:val="0"/>
-          <w:sz w:val="24"/>
-          <w:szCs w:val="24"/>
-        </w:rPr>
-        <w:t>lo da figura ...........................................................</w:t>
+        <w:jc w:val="both"/>
+        <w:rPr>
+          <w:b w:val="0"/>
+          <w:sz w:val="24"/>
+          <w:szCs w:val="24"/>
+        </w:rPr>
+      </w:pPr>
+      <w:r>
+        <w:rPr>
+          <w:b w:val="0"/>
+          <w:sz w:val="24"/>
+          <w:szCs w:val="24"/>
+        </w:rPr>
+        <w:t>Figura 3 – Ciclo do Test-</w:t>
+      </w:r>
+      <w:proofErr w:type="spellStart"/>
+      <w:r>
+        <w:rPr>
+          <w:b w:val="0"/>
+          <w:sz w:val="24"/>
+          <w:szCs w:val="24"/>
+        </w:rPr>
+        <w:t>Driven</w:t>
+      </w:r>
+      <w:proofErr w:type="spellEnd"/>
+      <w:r>
+        <w:rPr>
+          <w:b w:val="0"/>
+          <w:sz w:val="24"/>
+          <w:szCs w:val="24"/>
+        </w:rPr>
+        <w:t xml:space="preserve"> </w:t>
+      </w:r>
+      <w:proofErr w:type="spellStart"/>
+      <w:r>
+        <w:rPr>
+          <w:b w:val="0"/>
+          <w:sz w:val="24"/>
+          <w:szCs w:val="24"/>
+        </w:rPr>
+        <w:t>Development</w:t>
+      </w:r>
+      <w:proofErr w:type="spellEnd"/>
+      <w:r>
+        <w:rPr>
+          <w:b w:val="0"/>
+          <w:sz w:val="24"/>
+          <w:szCs w:val="24"/>
+        </w:rPr>
+        <w:t>..............</w:t>
+      </w:r>
+      <w:r>
+        <w:rPr>
+          <w:b w:val="0"/>
+          <w:sz w:val="24"/>
+          <w:szCs w:val="24"/>
+        </w:rPr>
+        <w:t>.....</w:t>
+      </w:r>
+      <w:r>
+        <w:rPr>
+          <w:b w:val="0"/>
+          <w:sz w:val="24"/>
+          <w:szCs w:val="24"/>
+        </w:rPr>
+        <w:t>.</w:t>
+      </w:r>
+      <w:r>
+        <w:rPr>
+          <w:b w:val="0"/>
+          <w:sz w:val="24"/>
+          <w:szCs w:val="24"/>
+        </w:rPr>
+        <w:t>.........</w:t>
       </w:r>
       <w:r>
         <w:rPr>
@@ -3928,16 +4063,413 @@
     <w:p>
       <w:pPr>
         <w:spacing w:line="360" w:lineRule="auto"/>
-        <w:jc w:val="center"/>
-        <w:rPr>
-          <w:b w:val="0"/>
-          <w:sz w:val="32"/>
-          <w:szCs w:val="32"/>
-        </w:rPr>
-      </w:pPr>
-    </w:p>
-    <w:p>
-      <w:pPr>
+        <w:jc w:val="both"/>
+        <w:rPr>
+          <w:b w:val="0"/>
+          <w:sz w:val="24"/>
+          <w:szCs w:val="24"/>
+        </w:rPr>
+      </w:pPr>
+      <w:r>
+        <w:rPr>
+          <w:b w:val="0"/>
+          <w:sz w:val="24"/>
+          <w:szCs w:val="24"/>
+        </w:rPr>
+        <w:t>Figura 4 – Elementos presentes no processo de comunicação</w:t>
+      </w:r>
+      <w:r>
+        <w:rPr>
+          <w:b w:val="0"/>
+          <w:sz w:val="24"/>
+          <w:szCs w:val="24"/>
+        </w:rPr>
+        <w:t>..</w:t>
+      </w:r>
+      <w:r>
+        <w:rPr>
+          <w:b w:val="0"/>
+          <w:sz w:val="24"/>
+          <w:szCs w:val="24"/>
+        </w:rPr>
+        <w:t xml:space="preserve">......………………  </w:t>
+      </w:r>
+      <w:proofErr w:type="spellStart"/>
+      <w:r>
+        <w:rPr>
+          <w:b w:val="0"/>
+          <w:sz w:val="24"/>
+          <w:szCs w:val="24"/>
+        </w:rPr>
+        <w:t>xx</w:t>
+      </w:r>
+      <w:proofErr w:type="spellEnd"/>
+    </w:p>
+    <w:p>
+      <w:pPr>
+        <w:spacing w:line="360" w:lineRule="auto"/>
+        <w:jc w:val="both"/>
+        <w:rPr>
+          <w:b w:val="0"/>
+          <w:sz w:val="24"/>
+          <w:szCs w:val="24"/>
+        </w:rPr>
+      </w:pPr>
+      <w:r>
+        <w:rPr>
+          <w:b w:val="0"/>
+          <w:sz w:val="24"/>
+          <w:szCs w:val="24"/>
+        </w:rPr>
+        <w:t>Figura 5 – Fluxo do Planejamento da Gestão das Comunicações</w:t>
+      </w:r>
+      <w:r>
+        <w:rPr>
+          <w:b w:val="0"/>
+          <w:sz w:val="24"/>
+          <w:szCs w:val="24"/>
+        </w:rPr>
+        <w:t xml:space="preserve">....………………  </w:t>
+      </w:r>
+      <w:proofErr w:type="spellStart"/>
+      <w:r>
+        <w:rPr>
+          <w:b w:val="0"/>
+          <w:sz w:val="24"/>
+          <w:szCs w:val="24"/>
+        </w:rPr>
+        <w:t>xx</w:t>
+      </w:r>
+      <w:proofErr w:type="spellEnd"/>
+    </w:p>
+    <w:p>
+      <w:pPr>
+        <w:spacing w:line="360" w:lineRule="auto"/>
+        <w:jc w:val="both"/>
+        <w:rPr>
+          <w:b w:val="0"/>
+          <w:sz w:val="24"/>
+          <w:szCs w:val="24"/>
+        </w:rPr>
+      </w:pPr>
+      <w:r>
+        <w:rPr>
+          <w:b w:val="0"/>
+          <w:sz w:val="24"/>
+          <w:szCs w:val="24"/>
+        </w:rPr>
+        <w:t>Figura 6 – Fluxo do Gerenciamento das Comunicações</w:t>
+      </w:r>
+      <w:r>
+        <w:rPr>
+          <w:b w:val="0"/>
+          <w:sz w:val="24"/>
+          <w:szCs w:val="24"/>
+        </w:rPr>
+        <w:t xml:space="preserve">.........................................  </w:t>
+      </w:r>
+      <w:proofErr w:type="spellStart"/>
+      <w:r>
+        <w:rPr>
+          <w:b w:val="0"/>
+          <w:sz w:val="24"/>
+          <w:szCs w:val="24"/>
+        </w:rPr>
+        <w:t>xx</w:t>
+      </w:r>
+      <w:proofErr w:type="spellEnd"/>
+    </w:p>
+    <w:p>
+      <w:pPr>
+        <w:spacing w:line="360" w:lineRule="auto"/>
+        <w:jc w:val="both"/>
+        <w:rPr>
+          <w:b w:val="0"/>
+          <w:sz w:val="24"/>
+          <w:szCs w:val="24"/>
+        </w:rPr>
+      </w:pPr>
+      <w:r>
+        <w:rPr>
+          <w:b w:val="0"/>
+          <w:sz w:val="24"/>
+          <w:szCs w:val="24"/>
+        </w:rPr>
+        <w:t>Figura 7 - Fluxo de Monitoração do Gerenciamento das Comunicações</w:t>
+      </w:r>
+      <w:r>
+        <w:rPr>
+          <w:b w:val="0"/>
+          <w:sz w:val="24"/>
+          <w:szCs w:val="24"/>
+        </w:rPr>
+        <w:t xml:space="preserve">................  </w:t>
+      </w:r>
+      <w:proofErr w:type="spellStart"/>
+      <w:r>
+        <w:rPr>
+          <w:b w:val="0"/>
+          <w:sz w:val="24"/>
+          <w:szCs w:val="24"/>
+        </w:rPr>
+        <w:t>xx</w:t>
+      </w:r>
+      <w:proofErr w:type="spellEnd"/>
+    </w:p>
+    <w:p>
+      <w:pPr>
+        <w:spacing w:line="360" w:lineRule="auto"/>
+        <w:jc w:val="both"/>
+        <w:rPr>
+          <w:b w:val="0"/>
+          <w:sz w:val="24"/>
+          <w:szCs w:val="24"/>
+        </w:rPr>
+      </w:pPr>
+      <w:r>
+        <w:rPr>
+          <w:b w:val="0"/>
+          <w:sz w:val="24"/>
+          <w:szCs w:val="24"/>
+        </w:rPr>
+        <w:t>Figura 8 – Fluxo de processos para validar realização das práticas sugeridas</w:t>
+      </w:r>
+      <w:r>
+        <w:rPr>
+          <w:b w:val="0"/>
+          <w:sz w:val="24"/>
+          <w:szCs w:val="24"/>
+        </w:rPr>
+        <w:t xml:space="preserve">.......  </w:t>
+      </w:r>
+      <w:proofErr w:type="spellStart"/>
+      <w:r>
+        <w:rPr>
+          <w:b w:val="0"/>
+          <w:sz w:val="24"/>
+          <w:szCs w:val="24"/>
+        </w:rPr>
+        <w:t>xx</w:t>
+      </w:r>
+      <w:proofErr w:type="spellEnd"/>
+    </w:p>
+    <w:p>
+      <w:pPr>
+        <w:spacing w:line="360" w:lineRule="auto"/>
+        <w:jc w:val="both"/>
+        <w:rPr>
+          <w:b w:val="0"/>
+          <w:sz w:val="24"/>
+          <w:szCs w:val="24"/>
+        </w:rPr>
+      </w:pPr>
+      <w:r>
+        <w:rPr>
+          <w:b w:val="0"/>
+          <w:sz w:val="24"/>
+          <w:szCs w:val="24"/>
+        </w:rPr>
+        <w:t>Figura 9 – Cenário BDD de listagem</w:t>
+      </w:r>
+      <w:r>
+        <w:rPr>
+          <w:b w:val="0"/>
+          <w:sz w:val="24"/>
+          <w:szCs w:val="24"/>
+        </w:rPr>
+        <w:t xml:space="preserve">........................................................................  </w:t>
+      </w:r>
+      <w:proofErr w:type="spellStart"/>
+      <w:r>
+        <w:rPr>
+          <w:b w:val="0"/>
+          <w:sz w:val="24"/>
+          <w:szCs w:val="24"/>
+        </w:rPr>
+        <w:t>xx</w:t>
+      </w:r>
+      <w:proofErr w:type="spellEnd"/>
+    </w:p>
+    <w:p>
+      <w:pPr>
+        <w:spacing w:line="360" w:lineRule="auto"/>
+        <w:jc w:val="both"/>
+        <w:rPr>
+          <w:b w:val="0"/>
+          <w:sz w:val="24"/>
+          <w:szCs w:val="24"/>
+        </w:rPr>
+      </w:pPr>
+      <w:r>
+        <w:rPr>
+          <w:b w:val="0"/>
+          <w:sz w:val="24"/>
+          <w:szCs w:val="24"/>
+        </w:rPr>
+        <w:t xml:space="preserve">Figura 10 – Cenário BDD de transferência </w:t>
+      </w:r>
+      <w:proofErr w:type="spellStart"/>
+      <w:r>
+        <w:rPr>
+          <w:b w:val="0"/>
+          <w:sz w:val="24"/>
+          <w:szCs w:val="24"/>
+        </w:rPr>
+        <w:t>intrabancária</w:t>
+      </w:r>
+      <w:proofErr w:type="spellEnd"/>
+      <w:r>
+        <w:rPr>
+          <w:b w:val="0"/>
+          <w:sz w:val="24"/>
+          <w:szCs w:val="24"/>
+        </w:rPr>
+        <w:t xml:space="preserve">.........................................  </w:t>
+      </w:r>
+      <w:proofErr w:type="spellStart"/>
+      <w:r>
+        <w:rPr>
+          <w:b w:val="0"/>
+          <w:sz w:val="24"/>
+          <w:szCs w:val="24"/>
+        </w:rPr>
+        <w:t>xx</w:t>
+      </w:r>
+      <w:proofErr w:type="spellEnd"/>
+    </w:p>
+    <w:p>
+      <w:pPr>
+        <w:spacing w:line="360" w:lineRule="auto"/>
+        <w:jc w:val="both"/>
+        <w:rPr>
+          <w:b w:val="0"/>
+          <w:sz w:val="24"/>
+          <w:szCs w:val="24"/>
+        </w:rPr>
+      </w:pPr>
+      <w:r>
+        <w:rPr>
+          <w:b w:val="0"/>
+          <w:sz w:val="24"/>
+          <w:szCs w:val="24"/>
+        </w:rPr>
+        <w:t>Figura 11 – Cenário BDD de transferência interbancária</w:t>
+      </w:r>
+      <w:r>
+        <w:rPr>
+          <w:b w:val="0"/>
+          <w:sz w:val="24"/>
+          <w:szCs w:val="24"/>
+        </w:rPr>
+        <w:t xml:space="preserve">.........................................  </w:t>
+      </w:r>
+      <w:proofErr w:type="spellStart"/>
+      <w:r>
+        <w:rPr>
+          <w:b w:val="0"/>
+          <w:sz w:val="24"/>
+          <w:szCs w:val="24"/>
+        </w:rPr>
+        <w:t>xx</w:t>
+      </w:r>
+      <w:proofErr w:type="spellEnd"/>
+    </w:p>
+    <w:p>
+      <w:pPr>
+        <w:spacing w:line="360" w:lineRule="auto"/>
+        <w:jc w:val="both"/>
+        <w:rPr>
+          <w:b w:val="0"/>
+          <w:sz w:val="24"/>
+          <w:szCs w:val="24"/>
+        </w:rPr>
+      </w:pPr>
+      <w:r>
+        <w:rPr>
+          <w:b w:val="0"/>
+          <w:sz w:val="24"/>
+          <w:szCs w:val="24"/>
+        </w:rPr>
+        <w:t>Figura 12 – Cenário BDD de listagem após reunião de alinhamento com envolvidos</w:t>
+      </w:r>
+      <w:r>
+        <w:rPr>
+          <w:b w:val="0"/>
+          <w:sz w:val="24"/>
+          <w:szCs w:val="24"/>
+        </w:rPr>
+        <w:t xml:space="preserve">.................................................................................................................  </w:t>
+      </w:r>
+      <w:proofErr w:type="spellStart"/>
+      <w:r>
+        <w:rPr>
+          <w:b w:val="0"/>
+          <w:sz w:val="24"/>
+          <w:szCs w:val="24"/>
+        </w:rPr>
+        <w:t>xx</w:t>
+      </w:r>
+      <w:proofErr w:type="spellEnd"/>
+    </w:p>
+    <w:p>
+      <w:pPr>
+        <w:spacing w:line="360" w:lineRule="auto"/>
+        <w:jc w:val="both"/>
+        <w:rPr>
+          <w:b w:val="0"/>
+          <w:sz w:val="24"/>
+          <w:szCs w:val="24"/>
+        </w:rPr>
+      </w:pPr>
+      <w:r>
+        <w:rPr>
+          <w:b w:val="0"/>
+          <w:sz w:val="24"/>
+          <w:szCs w:val="24"/>
+        </w:rPr>
+        <w:t xml:space="preserve">Figura 13 – Cenário BDD de transferência </w:t>
+      </w:r>
+      <w:proofErr w:type="spellStart"/>
+      <w:r>
+        <w:rPr>
+          <w:b w:val="0"/>
+          <w:sz w:val="24"/>
+          <w:szCs w:val="24"/>
+        </w:rPr>
+        <w:t>intrabancária</w:t>
+      </w:r>
+      <w:proofErr w:type="spellEnd"/>
+      <w:r>
+        <w:rPr>
+          <w:b w:val="0"/>
+          <w:sz w:val="24"/>
+          <w:szCs w:val="24"/>
+        </w:rPr>
+        <w:t xml:space="preserve"> após reunião de alinhamento com envolvidos</w:t>
+      </w:r>
+      <w:r>
+        <w:rPr>
+          <w:b w:val="0"/>
+          <w:sz w:val="24"/>
+          <w:szCs w:val="24"/>
+        </w:rPr>
+        <w:t xml:space="preserve">..........................................................................................................  </w:t>
+      </w:r>
+      <w:proofErr w:type="spellStart"/>
+      <w:r>
+        <w:rPr>
+          <w:b w:val="0"/>
+          <w:sz w:val="24"/>
+          <w:szCs w:val="24"/>
+        </w:rPr>
+        <w:t>xx</w:t>
+      </w:r>
+      <w:proofErr w:type="spellEnd"/>
+    </w:p>
+    <w:p>
+      <w:pPr>
+        <w:spacing w:line="360" w:lineRule="auto"/>
+        <w:jc w:val="both"/>
         <w:rPr>
           <w:b w:val="0"/>
           <w:sz w:val="24"/>
@@ -3951,6 +4483,32 @@
           <w:docGrid w:linePitch="360"/>
         </w:sectPr>
       </w:pPr>
+      <w:r>
+        <w:rPr>
+          <w:b w:val="0"/>
+          <w:sz w:val="24"/>
+          <w:szCs w:val="24"/>
+        </w:rPr>
+        <w:t>Figura 14 – Cenário BDD de transferência interbancária após reunião de alinhamento com envolvidos</w:t>
+      </w:r>
+      <w:r>
+        <w:rPr>
+          <w:b w:val="0"/>
+          <w:sz w:val="24"/>
+          <w:szCs w:val="24"/>
+        </w:rPr>
+        <w:t xml:space="preserve">..........................................................................................................  </w:t>
+      </w:r>
+      <w:proofErr w:type="spellStart"/>
+      <w:r>
+        <w:rPr>
+          <w:b w:val="0"/>
+          <w:sz w:val="24"/>
+          <w:szCs w:val="24"/>
+        </w:rPr>
+        <w:t>xx</w:t>
+      </w:r>
+      <w:proofErr w:type="spellEnd"/>
     </w:p>
     <w:p>
       <w:pPr>
@@ -3971,7 +4529,6 @@
     </w:p>
     <w:p>
       <w:pPr>
-        <w:jc w:val="center"/>
         <w:rPr>
           <w:b w:val="0"/>
           <w:sz w:val="32"/>
@@ -3982,6 +4539,59 @@
     <w:p>
       <w:pPr>
         <w:spacing w:line="360" w:lineRule="auto"/>
+        <w:jc w:val="both"/>
+        <w:rPr>
+          <w:b w:val="0"/>
+          <w:sz w:val="24"/>
+          <w:szCs w:val="24"/>
+        </w:rPr>
+      </w:pPr>
+      <w:r>
+        <w:rPr>
+          <w:b w:val="0"/>
+          <w:sz w:val="24"/>
+          <w:szCs w:val="24"/>
+        </w:rPr>
+        <w:t>Tabela 1 – Práticas propostas para refinamento dos requisitos e Gestão das Comunicações</w:t>
+      </w:r>
+      <w:r>
+        <w:rPr>
+          <w:b w:val="0"/>
+          <w:sz w:val="24"/>
+          <w:szCs w:val="24"/>
+        </w:rPr>
+        <w:t>.......................................................................</w:t>
+      </w:r>
+      <w:r>
+        <w:rPr>
+          <w:b w:val="0"/>
+          <w:sz w:val="24"/>
+          <w:szCs w:val="24"/>
+        </w:rPr>
+        <w:t>.</w:t>
+      </w:r>
+      <w:r>
+        <w:rPr>
+          <w:b w:val="0"/>
+          <w:sz w:val="24"/>
+          <w:szCs w:val="24"/>
+        </w:rPr>
+        <w:t xml:space="preserve">..................................  </w:t>
+      </w:r>
+      <w:proofErr w:type="spellStart"/>
+      <w:r>
+        <w:rPr>
+          <w:b w:val="0"/>
+          <w:sz w:val="24"/>
+          <w:szCs w:val="24"/>
+        </w:rPr>
+        <w:t>xx</w:t>
+      </w:r>
+      <w:proofErr w:type="spellEnd"/>
+    </w:p>
+    <w:p>
+      <w:pPr>
+        <w:spacing w:line="360" w:lineRule="auto"/>
         <w:ind w:left="1259" w:hanging="1259"/>
         <w:rPr>
           <w:b w:val="0"/>
@@ -3995,121 +4605,39 @@
           <w:sz w:val="24"/>
           <w:szCs w:val="24"/>
         </w:rPr>
-        <w:t xml:space="preserve">Tabela 1 – </w:t>
-      </w:r>
-      <w:r>
-        <w:rPr>
-          <w:b w:val="0"/>
-          <w:sz w:val="24"/>
-          <w:szCs w:val="24"/>
-        </w:rPr>
-        <w:t xml:space="preserve">Título da tabela </w:t>
-      </w:r>
-      <w:r>
-        <w:rPr>
-          <w:b w:val="0"/>
-          <w:sz w:val="24"/>
-          <w:szCs w:val="24"/>
-        </w:rPr>
-        <w:t>..................................</w:t>
-      </w:r>
-      <w:r>
-        <w:rPr>
-          <w:b w:val="0"/>
-          <w:sz w:val="24"/>
-          <w:szCs w:val="24"/>
-        </w:rPr>
-        <w:t>.............</w:t>
-      </w:r>
-      <w:r>
-        <w:rPr>
-          <w:b w:val="0"/>
-          <w:sz w:val="24"/>
-          <w:szCs w:val="24"/>
-        </w:rPr>
-        <w:t>......................................</w:t>
-      </w:r>
-      <w:r>
-        <w:rPr>
-          <w:b w:val="0"/>
-          <w:sz w:val="24"/>
-          <w:szCs w:val="24"/>
-        </w:rPr>
-        <w:t xml:space="preserve">  </w:t>
-      </w:r>
-      <w:proofErr w:type="spellStart"/>
-      <w:r>
-        <w:rPr>
-          <w:b w:val="0"/>
-          <w:sz w:val="24"/>
-          <w:szCs w:val="24"/>
-        </w:rPr>
-        <w:t>xx</w:t>
-      </w:r>
-      <w:proofErr w:type="spellEnd"/>
-    </w:p>
-    <w:p>
-      <w:pPr>
-        <w:spacing w:line="360" w:lineRule="auto"/>
-        <w:ind w:left="1259" w:hanging="1259"/>
-        <w:rPr>
-          <w:b w:val="0"/>
-          <w:sz w:val="24"/>
-          <w:szCs w:val="24"/>
-        </w:rPr>
-      </w:pPr>
-      <w:r>
-        <w:rPr>
-          <w:b w:val="0"/>
-          <w:sz w:val="24"/>
-          <w:szCs w:val="24"/>
-        </w:rPr>
-        <w:t xml:space="preserve">Tabela 2 – </w:t>
-      </w:r>
-      <w:r>
-        <w:rPr>
-          <w:b w:val="0"/>
-          <w:sz w:val="24"/>
-          <w:szCs w:val="24"/>
-        </w:rPr>
-        <w:t xml:space="preserve">Título da tabela .....................................................................................  </w:t>
-      </w:r>
-      <w:proofErr w:type="spellStart"/>
-      <w:r>
-        <w:rPr>
-          <w:b w:val="0"/>
-          <w:sz w:val="24"/>
-          <w:szCs w:val="24"/>
-        </w:rPr>
-        <w:t>xx</w:t>
-      </w:r>
-      <w:proofErr w:type="spellEnd"/>
-    </w:p>
-    <w:p>
-      <w:pPr>
-        <w:spacing w:line="360" w:lineRule="auto"/>
-        <w:ind w:left="1259" w:hanging="1259"/>
-        <w:rPr>
-          <w:b w:val="0"/>
-          <w:sz w:val="24"/>
-          <w:szCs w:val="24"/>
-        </w:rPr>
-      </w:pPr>
-      <w:r>
-        <w:rPr>
-          <w:b w:val="0"/>
-          <w:sz w:val="24"/>
-          <w:szCs w:val="24"/>
-        </w:rPr>
-        <w:t xml:space="preserve">Tabela 3 – </w:t>
-      </w:r>
-      <w:r>
-        <w:rPr>
-          <w:b w:val="0"/>
-          <w:sz w:val="24"/>
-          <w:szCs w:val="24"/>
-        </w:rPr>
-        <w:t xml:space="preserve">Título da tabela .....................................................................................  </w:t>
+        <w:t>Tabela 2 – Questionário de validação</w:t>
+      </w:r>
+      <w:r>
+        <w:rPr>
+          <w:b w:val="0"/>
+          <w:sz w:val="24"/>
+          <w:szCs w:val="24"/>
+        </w:rPr>
+        <w:t>...</w:t>
+      </w:r>
+      <w:r>
+        <w:rPr>
+          <w:b w:val="0"/>
+          <w:sz w:val="24"/>
+          <w:szCs w:val="24"/>
+        </w:rPr>
+        <w:t>...............................</w:t>
+      </w:r>
+      <w:r>
+        <w:rPr>
+          <w:b w:val="0"/>
+          <w:sz w:val="24"/>
+          <w:szCs w:val="24"/>
+        </w:rPr>
+        <w:t>.</w:t>
+      </w:r>
+      <w:r>
+        <w:rPr>
+          <w:b w:val="0"/>
+          <w:sz w:val="24"/>
+          <w:szCs w:val="24"/>
+        </w:rPr>
+        <w:t xml:space="preserve">...................................  </w:t>
       </w:r>
       <w:proofErr w:type="spellStart"/>
       <w:r>
@@ -4216,166 +4744,353 @@
     <w:p>
       <w:pPr>
         <w:spacing w:line="360" w:lineRule="auto"/>
-        <w:rPr>
-          <w:b w:val="0"/>
-          <w:sz w:val="24"/>
-          <w:szCs w:val="24"/>
-          <w:lang w:val="it-IT"/>
-        </w:rPr>
-      </w:pPr>
-      <w:r>
-        <w:rPr>
-          <w:b w:val="0"/>
-          <w:sz w:val="24"/>
-          <w:szCs w:val="24"/>
-          <w:lang w:val="it-IT"/>
-        </w:rPr>
-        <w:t>[</w:t>
-      </w:r>
-      <w:r>
-        <w:rPr>
-          <w:b w:val="0"/>
-          <w:sz w:val="24"/>
-          <w:szCs w:val="24"/>
-          <w:lang w:val="it-IT"/>
-        </w:rPr>
-        <w:t>BLA</w:t>
-      </w:r>
-      <w:r>
-        <w:rPr>
-          <w:b w:val="0"/>
-          <w:sz w:val="24"/>
-          <w:szCs w:val="24"/>
-          <w:lang w:val="it-IT"/>
-        </w:rPr>
-        <w:tab/>
-      </w:r>
-      <w:r>
-        <w:rPr>
-          <w:b w:val="0"/>
-          <w:sz w:val="24"/>
-          <w:szCs w:val="24"/>
-          <w:lang w:val="it-IT"/>
-        </w:rPr>
-        <w:tab/>
-      </w:r>
-      <w:r>
-        <w:rPr>
-          <w:b w:val="0"/>
-          <w:sz w:val="24"/>
-          <w:szCs w:val="24"/>
-          <w:lang w:val="it-IT"/>
-        </w:rPr>
-        <w:tab/>
-      </w:r>
-      <w:r>
-        <w:rPr>
-          <w:b w:val="0"/>
-          <w:sz w:val="24"/>
-          <w:szCs w:val="24"/>
-          <w:lang w:val="it-IT"/>
-        </w:rPr>
-        <w:t xml:space="preserve">Bla bla bla bla </w:t>
-      </w:r>
-      <w:r>
-        <w:rPr>
-          <w:b w:val="0"/>
-          <w:sz w:val="24"/>
-          <w:szCs w:val="24"/>
-          <w:lang w:val="it-IT"/>
-        </w:rPr>
-        <w:t>bla bla bla bla bla bla bla bla bla</w:t>
-      </w:r>
-      <w:r>
-        <w:rPr>
-          <w:b w:val="0"/>
-          <w:sz w:val="24"/>
-          <w:szCs w:val="24"/>
-          <w:lang w:val="it-IT"/>
-        </w:rPr>
-        <w:t>]</w:t>
-      </w:r>
-    </w:p>
-    <w:p>
-      <w:pPr>
-        <w:rPr>
-          <w:b w:val="0"/>
-          <w:sz w:val="24"/>
-          <w:szCs w:val="24"/>
-          <w:lang w:val="it-IT"/>
-        </w:rPr>
-      </w:pPr>
-      <w:r>
-        <w:rPr>
-          <w:b w:val="0"/>
-          <w:sz w:val="24"/>
-          <w:szCs w:val="24"/>
-          <w:lang w:val="it-IT"/>
-        </w:rPr>
-        <w:t>[</w:t>
-      </w:r>
-      <w:r>
-        <w:rPr>
-          <w:b w:val="0"/>
-          <w:sz w:val="24"/>
-          <w:szCs w:val="24"/>
-          <w:lang w:val="it-IT"/>
-        </w:rPr>
-        <w:t>BLA</w:t>
-      </w:r>
-      <w:r>
-        <w:rPr>
-          <w:b w:val="0"/>
-          <w:sz w:val="24"/>
-          <w:szCs w:val="24"/>
-          <w:lang w:val="it-IT"/>
-        </w:rPr>
-        <w:tab/>
-      </w:r>
-      <w:r>
-        <w:rPr>
-          <w:b w:val="0"/>
-          <w:sz w:val="24"/>
-          <w:szCs w:val="24"/>
-          <w:lang w:val="it-IT"/>
-        </w:rPr>
-        <w:tab/>
-      </w:r>
-      <w:r>
-        <w:rPr>
-          <w:b w:val="0"/>
-          <w:sz w:val="24"/>
-          <w:szCs w:val="24"/>
-          <w:lang w:val="it-IT"/>
-        </w:rPr>
-        <w:tab/>
-        <w:t xml:space="preserve">Bla bla bla bla </w:t>
-      </w:r>
-      <w:r>
-        <w:rPr>
-          <w:b w:val="0"/>
-          <w:sz w:val="24"/>
-          <w:szCs w:val="24"/>
-          <w:lang w:val="it-IT"/>
-        </w:rPr>
-        <w:t>bla bla bla bla bla bla bla bla bla</w:t>
-      </w:r>
-      <w:r>
-        <w:rPr>
-          <w:b w:val="0"/>
-          <w:sz w:val="24"/>
-          <w:szCs w:val="24"/>
-          <w:lang w:val="it-IT"/>
-        </w:rPr>
-        <w:t>]</w:t>
-      </w:r>
-    </w:p>
-    <w:p>
-      <w:pPr>
-        <w:rPr>
-          <w:lang w:val="it-IT"/>
-        </w:rPr>
-      </w:pPr>
+        <w:jc w:val="both"/>
+        <w:rPr>
+          <w:b w:val="0"/>
+          <w:sz w:val="24"/>
+          <w:szCs w:val="24"/>
+          <w:lang w:val="it-IT"/>
+        </w:rPr>
+      </w:pPr>
+      <w:r>
+        <w:rPr>
+          <w:bCs w:val="0"/>
+          <w:sz w:val="24"/>
+          <w:szCs w:val="24"/>
+          <w:lang w:val="it-IT"/>
+        </w:rPr>
+        <w:t>PMBOK®</w:t>
+      </w:r>
+      <w:r>
+        <w:rPr>
+          <w:b w:val="0"/>
+          <w:sz w:val="24"/>
+          <w:szCs w:val="24"/>
+          <w:lang w:val="it-IT"/>
+        </w:rPr>
+        <w:t xml:space="preserve"> - Project Management Body of Knowledge</w:t>
+      </w:r>
+    </w:p>
+    <w:p>
+      <w:pPr>
+        <w:spacing w:line="360" w:lineRule="auto"/>
+        <w:jc w:val="both"/>
+        <w:rPr>
+          <w:b w:val="0"/>
+          <w:sz w:val="24"/>
+          <w:szCs w:val="24"/>
+          <w:lang w:val="it-IT"/>
+        </w:rPr>
+      </w:pPr>
+      <w:r>
+        <w:rPr>
+          <w:bCs w:val="0"/>
+          <w:sz w:val="24"/>
+          <w:szCs w:val="24"/>
+          <w:lang w:val="it-IT"/>
+        </w:rPr>
+        <w:t>BDD</w:t>
+      </w:r>
+      <w:r>
+        <w:rPr>
+          <w:b w:val="0"/>
+          <w:sz w:val="24"/>
+          <w:szCs w:val="24"/>
+          <w:lang w:val="it-IT"/>
+        </w:rPr>
+        <w:t xml:space="preserve"> - Behaviour-Driven Development</w:t>
+      </w:r>
+    </w:p>
+    <w:p>
+      <w:pPr>
+        <w:spacing w:line="360" w:lineRule="auto"/>
+        <w:jc w:val="both"/>
+        <w:rPr>
+          <w:b w:val="0"/>
+          <w:sz w:val="24"/>
+          <w:szCs w:val="24"/>
+          <w:lang w:val="it-IT"/>
+        </w:rPr>
+      </w:pPr>
+      <w:r>
+        <w:rPr>
+          <w:bCs w:val="0"/>
+          <w:sz w:val="24"/>
+          <w:szCs w:val="24"/>
+          <w:lang w:val="it-IT"/>
+        </w:rPr>
+        <w:t>CI</w:t>
+      </w:r>
+      <w:r>
+        <w:rPr>
+          <w:b w:val="0"/>
+          <w:sz w:val="24"/>
+          <w:szCs w:val="24"/>
+          <w:lang w:val="it-IT"/>
+        </w:rPr>
+        <w:t xml:space="preserve"> – Continuous Integration</w:t>
+      </w:r>
+    </w:p>
+    <w:p>
+      <w:pPr>
+        <w:spacing w:line="360" w:lineRule="auto"/>
+        <w:jc w:val="both"/>
+        <w:rPr>
+          <w:b w:val="0"/>
+          <w:sz w:val="24"/>
+          <w:szCs w:val="24"/>
+          <w:lang w:val="it-IT"/>
+        </w:rPr>
+      </w:pPr>
+      <w:r>
+        <w:rPr>
+          <w:bCs w:val="0"/>
+          <w:sz w:val="24"/>
+          <w:szCs w:val="24"/>
+          <w:lang w:val="it-IT"/>
+        </w:rPr>
+        <w:t>CD</w:t>
+      </w:r>
+      <w:r>
+        <w:rPr>
+          <w:b w:val="0"/>
+          <w:sz w:val="24"/>
+          <w:szCs w:val="24"/>
+          <w:lang w:val="it-IT"/>
+        </w:rPr>
+        <w:t xml:space="preserve"> – Continuous Deploy</w:t>
+      </w:r>
+    </w:p>
+    <w:p>
+      <w:pPr>
+        <w:spacing w:line="360" w:lineRule="auto"/>
+        <w:jc w:val="both"/>
+        <w:rPr>
+          <w:b w:val="0"/>
+          <w:sz w:val="24"/>
+          <w:szCs w:val="24"/>
+          <w:lang w:val="it-IT"/>
+        </w:rPr>
+      </w:pPr>
+      <w:r>
+        <w:rPr>
+          <w:bCs w:val="0"/>
+          <w:sz w:val="24"/>
+          <w:szCs w:val="24"/>
+          <w:lang w:val="it-IT"/>
+        </w:rPr>
+        <w:t>TDD</w:t>
+      </w:r>
+      <w:r>
+        <w:rPr>
+          <w:b w:val="0"/>
+          <w:sz w:val="24"/>
+          <w:szCs w:val="24"/>
+          <w:lang w:val="it-IT"/>
+        </w:rPr>
+        <w:t xml:space="preserve"> - Test-Driven Development</w:t>
+      </w:r>
+    </w:p>
+    <w:p>
+      <w:pPr>
+        <w:spacing w:line="360" w:lineRule="auto"/>
+        <w:jc w:val="both"/>
+        <w:rPr>
+          <w:b w:val="0"/>
+          <w:sz w:val="24"/>
+          <w:szCs w:val="24"/>
+          <w:lang w:val="it-IT"/>
+        </w:rPr>
+      </w:pPr>
+      <w:r>
+        <w:rPr>
+          <w:bCs w:val="0"/>
+          <w:sz w:val="24"/>
+          <w:szCs w:val="24"/>
+          <w:lang w:val="it-IT"/>
+        </w:rPr>
+        <w:t>DDD</w:t>
+      </w:r>
+      <w:r>
+        <w:rPr>
+          <w:b w:val="0"/>
+          <w:sz w:val="24"/>
+          <w:szCs w:val="24"/>
+          <w:lang w:val="it-IT"/>
+        </w:rPr>
+        <w:t xml:space="preserve"> - Domain-Driven Design</w:t>
+      </w:r>
+    </w:p>
+    <w:p>
+      <w:pPr>
+        <w:spacing w:line="360" w:lineRule="auto"/>
+        <w:jc w:val="both"/>
+        <w:rPr>
+          <w:b w:val="0"/>
+          <w:sz w:val="24"/>
+          <w:szCs w:val="24"/>
+          <w:lang w:val="it-IT"/>
+        </w:rPr>
+      </w:pPr>
+      <w:r>
+        <w:rPr>
+          <w:bCs w:val="0"/>
+          <w:sz w:val="24"/>
+          <w:szCs w:val="24"/>
+          <w:lang w:val="it-IT"/>
+        </w:rPr>
+        <w:t>PMI</w:t>
+      </w:r>
+      <w:r>
+        <w:rPr>
+          <w:b w:val="0"/>
+          <w:sz w:val="24"/>
+          <w:szCs w:val="24"/>
+          <w:lang w:val="it-IT"/>
+        </w:rPr>
+        <w:t xml:space="preserve"> - Project Management Institute</w:t>
+      </w:r>
+    </w:p>
+    <w:p>
+      <w:pPr>
+        <w:spacing w:line="360" w:lineRule="auto"/>
+        <w:jc w:val="both"/>
+        <w:rPr>
+          <w:b w:val="0"/>
+          <w:sz w:val="24"/>
+          <w:szCs w:val="24"/>
+          <w:lang w:val="it-IT"/>
+        </w:rPr>
+      </w:pPr>
+      <w:r>
+        <w:rPr>
+          <w:bCs w:val="0"/>
+          <w:sz w:val="24"/>
+          <w:szCs w:val="24"/>
+          <w:lang w:val="it-IT"/>
+        </w:rPr>
+        <w:t>XP</w:t>
+      </w:r>
+      <w:r>
+        <w:rPr>
+          <w:b w:val="0"/>
+          <w:sz w:val="24"/>
+          <w:szCs w:val="24"/>
+          <w:lang w:val="it-IT"/>
+        </w:rPr>
+        <w:t xml:space="preserve"> - Extreme Programming</w:t>
+      </w:r>
+    </w:p>
+    <w:p>
+      <w:pPr>
+        <w:spacing w:line="360" w:lineRule="auto"/>
+        <w:jc w:val="both"/>
+        <w:rPr>
+          <w:b w:val="0"/>
+          <w:sz w:val="24"/>
+          <w:szCs w:val="24"/>
+          <w:lang w:val="it-IT"/>
+        </w:rPr>
+      </w:pPr>
+      <w:r>
+        <w:rPr>
+          <w:bCs w:val="0"/>
+          <w:sz w:val="24"/>
+          <w:szCs w:val="24"/>
+          <w:lang w:val="it-IT"/>
+        </w:rPr>
+        <w:t>BPMN</w:t>
+      </w:r>
+      <w:r>
+        <w:rPr>
+          <w:b w:val="0"/>
+          <w:sz w:val="24"/>
+          <w:szCs w:val="24"/>
+          <w:lang w:val="it-IT"/>
+        </w:rPr>
+        <w:t xml:space="preserve"> - Business Process Model and Notation</w:t>
+      </w:r>
+    </w:p>
+    <w:p>
+      <w:pPr>
+        <w:spacing w:line="360" w:lineRule="auto"/>
+        <w:jc w:val="both"/>
+        <w:rPr>
+          <w:b w:val="0"/>
+          <w:sz w:val="24"/>
+          <w:szCs w:val="24"/>
+          <w:lang w:val="it-IT"/>
+        </w:rPr>
+      </w:pPr>
+      <w:r>
+        <w:rPr>
+          <w:bCs w:val="0"/>
+          <w:sz w:val="24"/>
+          <w:szCs w:val="24"/>
+          <w:lang w:val="it-IT"/>
+        </w:rPr>
+        <w:t xml:space="preserve">REST </w:t>
+      </w:r>
+      <w:r>
+        <w:rPr>
+          <w:b w:val="0"/>
+          <w:sz w:val="24"/>
+          <w:szCs w:val="24"/>
+          <w:lang w:val="it-IT"/>
+        </w:rPr>
+        <w:t xml:space="preserve">- </w:t>
+      </w:r>
+      <w:proofErr w:type="spellStart"/>
+      <w:r>
+        <w:rPr>
+          <w:b w:val="0"/>
+          <w:sz w:val="24"/>
+          <w:szCs w:val="24"/>
+          <w:lang w:val="it-IT"/>
+        </w:rPr>
+        <w:t>Representational</w:t>
+      </w:r>
+      <w:proofErr w:type="spellEnd"/>
+      <w:r>
+        <w:rPr>
+          <w:b w:val="0"/>
+          <w:sz w:val="24"/>
+          <w:szCs w:val="24"/>
+          <w:lang w:val="it-IT"/>
+        </w:rPr>
+        <w:t xml:space="preserve"> </w:t>
+      </w:r>
+      <w:proofErr w:type="spellStart"/>
+      <w:r>
+        <w:rPr>
+          <w:b w:val="0"/>
+          <w:sz w:val="24"/>
+          <w:szCs w:val="24"/>
+          <w:lang w:val="it-IT"/>
+        </w:rPr>
+        <w:t>State</w:t>
+      </w:r>
+      <w:proofErr w:type="spellEnd"/>
+      <w:r>
+        <w:rPr>
+          <w:b w:val="0"/>
+          <w:sz w:val="24"/>
+          <w:szCs w:val="24"/>
+          <w:lang w:val="it-IT"/>
+        </w:rPr>
+        <w:t xml:space="preserve"> </w:t>
+      </w:r>
+      <w:proofErr w:type="spellStart"/>
+      <w:r>
+        <w:rPr>
+          <w:b w:val="0"/>
+          <w:sz w:val="24"/>
+          <w:szCs w:val="24"/>
+          <w:lang w:val="it-IT"/>
+        </w:rPr>
+        <w:t>Transfer</w:t>
+      </w:r>
+      <w:proofErr w:type="spellEnd"/>
     </w:p>
     <w:p>
       <w:pPr>
@@ -4414,6 +5129,7 @@
     </w:p>
     <w:p>
       <w:pPr>
+        <w:spacing w:line="360" w:lineRule="auto"/>
         <w:rPr>
           <w:sz w:val="24"/>
           <w:szCs w:val="24"/>
@@ -4481,15 +5197,6 @@
     </w:p>
     <w:p>
       <w:pPr>
-        <w:rPr>
-          <w:b w:val="0"/>
-          <w:sz w:val="24"/>
-          <w:szCs w:val="24"/>
-        </w:rPr>
-      </w:pPr>
-    </w:p>
-    <w:p>
-      <w:pPr>
         <w:spacing w:line="360" w:lineRule="auto"/>
         <w:rPr>
           <w:b w:val="0"/>
@@ -4809,6 +5516,14 @@
         </w:rPr>
         <w:t xml:space="preserve"> </w:t>
       </w:r>
+      <w:r>
+        <w:rPr>
+          <w:b w:val="0"/>
+          <w:sz w:val="24"/>
+          <w:szCs w:val="24"/>
+        </w:rPr>
+        <w:t xml:space="preserve"> </w:t>
+      </w:r>
       <w:proofErr w:type="spellStart"/>
       <w:r>
         <w:rPr>
@@ -4822,14 +5537,16 @@
     </w:p>
     <w:p>
       <w:pPr>
-        <w:rPr>
-          <w:sz w:val="24"/>
-          <w:szCs w:val="24"/>
-        </w:rPr>
-      </w:pPr>
-    </w:p>
-    <w:p>
-      <w:pPr>
+        <w:spacing w:line="360" w:lineRule="auto"/>
+        <w:rPr>
+          <w:sz w:val="24"/>
+          <w:szCs w:val="24"/>
+        </w:rPr>
+      </w:pPr>
+    </w:p>
+    <w:p>
+      <w:pPr>
+        <w:spacing w:line="360" w:lineRule="auto"/>
         <w:rPr>
           <w:sz w:val="24"/>
           <w:szCs w:val="24"/>
@@ -4868,7 +5585,14 @@
           <w:sz w:val="24"/>
           <w:szCs w:val="24"/>
         </w:rPr>
-        <w:t xml:space="preserve"> ......................................................</w:t>
+        <w:t>..</w:t>
+      </w:r>
+      <w:r>
+        <w:rPr>
+          <w:sz w:val="24"/>
+          <w:szCs w:val="24"/>
+        </w:rPr>
+        <w:t>......................................................</w:t>
       </w:r>
       <w:r>
         <w:rPr>
@@ -4896,15 +5620,6 @@
     </w:p>
     <w:p>
       <w:pPr>
-        <w:rPr>
-          <w:b w:val="0"/>
-          <w:sz w:val="24"/>
-          <w:szCs w:val="24"/>
-        </w:rPr>
-      </w:pPr>
-    </w:p>
-    <w:p>
-      <w:pPr>
         <w:spacing w:line="360" w:lineRule="auto"/>
         <w:rPr>
           <w:b w:val="0"/>
@@ -4966,7 +5681,23 @@
           <w:sz w:val="24"/>
           <w:szCs w:val="24"/>
         </w:rPr>
-        <w:t>....................................................................................</w:t>
+        <w:t>............................................................................</w:t>
+      </w:r>
+      <w:r>
+        <w:rPr>
+          <w:b w:val="0"/>
+          <w:sz w:val="24"/>
+          <w:szCs w:val="24"/>
+        </w:rPr>
+        <w:t>.</w:t>
+      </w:r>
+      <w:r>
+        <w:rPr>
+          <w:b w:val="0"/>
+          <w:sz w:val="24"/>
+          <w:szCs w:val="24"/>
+        </w:rPr>
+        <w:t>........</w:t>
       </w:r>
       <w:r>
         <w:rPr>
@@ -5027,7 +5758,23 @@
           <w:sz w:val="24"/>
           <w:szCs w:val="24"/>
         </w:rPr>
-        <w:t xml:space="preserve"> ..............................................................................</w:t>
+        <w:t xml:space="preserve"> .......................................................................</w:t>
+      </w:r>
+      <w:r>
+        <w:rPr>
+          <w:b w:val="0"/>
+          <w:sz w:val="24"/>
+          <w:szCs w:val="24"/>
+        </w:rPr>
+        <w:t>.</w:t>
+      </w:r>
+      <w:r>
+        <w:rPr>
+          <w:b w:val="0"/>
+          <w:sz w:val="24"/>
+          <w:szCs w:val="24"/>
+        </w:rPr>
+        <w:t>.......</w:t>
       </w:r>
       <w:r>
         <w:rPr>
@@ -5049,15 +5796,16 @@
     </w:p>
     <w:p>
       <w:pPr>
-        <w:rPr>
-          <w:sz w:val="24"/>
-          <w:szCs w:val="24"/>
-          <w:lang w:val="en-US"/>
-        </w:rPr>
-      </w:pPr>
-    </w:p>
-    <w:p>
-      <w:pPr>
+        <w:spacing w:line="360" w:lineRule="auto"/>
+        <w:rPr>
+          <w:sz w:val="24"/>
+          <w:szCs w:val="24"/>
+        </w:rPr>
+      </w:pPr>
+    </w:p>
+    <w:p>
+      <w:pPr>
+        <w:spacing w:line="360" w:lineRule="auto"/>
         <w:rPr>
           <w:sz w:val="24"/>
           <w:szCs w:val="24"/>
@@ -5124,15 +5872,6 @@
     </w:p>
     <w:p>
       <w:pPr>
-        <w:rPr>
-          <w:b w:val="0"/>
-          <w:sz w:val="24"/>
-          <w:szCs w:val="24"/>
-        </w:rPr>
-      </w:pPr>
-    </w:p>
-    <w:p>
-      <w:pPr>
         <w:spacing w:line="360" w:lineRule="auto"/>
         <w:rPr>
           <w:b w:val="0"/>
@@ -5301,15 +6040,16 @@
     </w:p>
     <w:p>
       <w:pPr>
-        <w:rPr>
-          <w:b w:val="0"/>
-          <w:sz w:val="28"/>
-          <w:szCs w:val="28"/>
-        </w:rPr>
-      </w:pPr>
-    </w:p>
-    <w:p>
-      <w:pPr>
+        <w:spacing w:line="360" w:lineRule="auto"/>
+        <w:rPr>
+          <w:sz w:val="24"/>
+          <w:szCs w:val="24"/>
+        </w:rPr>
+      </w:pPr>
+    </w:p>
+    <w:p>
+      <w:pPr>
+        <w:spacing w:line="360" w:lineRule="auto"/>
         <w:rPr>
           <w:sz w:val="24"/>
           <w:szCs w:val="24"/>
@@ -5404,15 +6144,6 @@
     </w:p>
     <w:p>
       <w:pPr>
-        <w:rPr>
-          <w:b w:val="0"/>
-          <w:sz w:val="24"/>
-          <w:szCs w:val="24"/>
-        </w:rPr>
-      </w:pPr>
-    </w:p>
-    <w:p>
-      <w:pPr>
         <w:spacing w:line="360" w:lineRule="auto"/>
         <w:rPr>
           <w:b w:val="0"/>
@@ -5549,14 +6280,16 @@
     </w:p>
     <w:p>
       <w:pPr>
-        <w:rPr>
-          <w:sz w:val="24"/>
-          <w:szCs w:val="24"/>
-        </w:rPr>
-      </w:pPr>
-    </w:p>
-    <w:p>
-      <w:pPr>
+        <w:spacing w:line="360" w:lineRule="auto"/>
+        <w:rPr>
+          <w:sz w:val="24"/>
+          <w:szCs w:val="24"/>
+        </w:rPr>
+      </w:pPr>
+    </w:p>
+    <w:p>
+      <w:pPr>
+        <w:spacing w:line="360" w:lineRule="auto"/>
         <w:rPr>
           <w:sz w:val="24"/>
           <w:szCs w:val="24"/>
@@ -5630,15 +6363,6 @@
     </w:p>
     <w:p>
       <w:pPr>
-        <w:rPr>
-          <w:b w:val="0"/>
-          <w:sz w:val="24"/>
-          <w:szCs w:val="24"/>
-        </w:rPr>
-      </w:pPr>
-    </w:p>
-    <w:p>
-      <w:pPr>
         <w:spacing w:line="360" w:lineRule="auto"/>
         <w:rPr>
           <w:b w:val="0"/>
@@ -5759,6 +6483,7 @@
     </w:p>
     <w:p>
       <w:pPr>
+        <w:spacing w:line="360" w:lineRule="auto"/>
         <w:rPr>
           <w:b w:val="0"/>
           <w:sz w:val="24"/>
@@ -5866,10 +6591,10 @@
     </w:p>
     <w:p>
       <w:pPr>
-        <w:rPr>
-          <w:b w:val="0"/>
-          <w:sz w:val="28"/>
-          <w:szCs w:val="28"/>
+        <w:spacing w:line="360" w:lineRule="auto"/>
+        <w:rPr>
+          <w:sz w:val="24"/>
+          <w:szCs w:val="24"/>
         </w:rPr>
       </w:pPr>
     </w:p>
@@ -7571,6 +8296,51 @@
         </w:rPr>
         <w:t>., 2016).</w:t>
       </w:r>
+      <w:r>
+        <w:rPr>
+          <w:b w:val="0"/>
+          <w:sz w:val="24"/>
+          <w:szCs w:val="24"/>
+          <w:lang w:val="it-IT"/>
+        </w:rPr>
+        <w:t xml:space="preserve"> O uso do BDD como apoio às integrações e entregas contínuas</w:t>
+      </w:r>
+      <w:r>
+        <w:rPr>
+          <w:b w:val="0"/>
+          <w:sz w:val="24"/>
+          <w:szCs w:val="24"/>
+          <w:lang w:val="it-IT"/>
+        </w:rPr>
+        <w:t xml:space="preserve"> (CI e CD)</w:t>
+      </w:r>
+      <w:r>
+        <w:rPr>
+          <w:b w:val="0"/>
+          <w:sz w:val="24"/>
+          <w:szCs w:val="24"/>
+          <w:lang w:val="it-IT"/>
+        </w:rPr>
+        <w:t xml:space="preserve"> já foi abordado em outros trabalhos (OLIVEIRA, 2015), este trabalho tem como uma das motivações complementar as abordagens compartilhadas e </w:t>
+      </w:r>
+      <w:r>
+        <w:rPr>
+          <w:b w:val="0"/>
+          <w:sz w:val="24"/>
+          <w:szCs w:val="24"/>
+          <w:lang w:val="it-IT"/>
+        </w:rPr>
+        <w:t xml:space="preserve">também </w:t>
+      </w:r>
+      <w:r>
+        <w:rPr>
+          <w:b w:val="0"/>
+          <w:sz w:val="24"/>
+          <w:szCs w:val="24"/>
+          <w:lang w:val="it-IT"/>
+        </w:rPr>
+        <w:t>apresentar o BDD como técnica para apoiar a modelagem de requisitos.</w:t>
+      </w:r>
     </w:p>
     <w:p>
       <w:pPr>
@@ -8058,7 +8828,18 @@
           <w:szCs w:val="24"/>
           <w:lang w:val="it-IT"/>
         </w:rPr>
-        <w:t xml:space="preserve">com o controle das comunicações do projeto, de modo a assegurar que as informações e definições sejam </w:t>
+        <w:t xml:space="preserve">com o controle </w:t>
+      </w:r>
+      <w:r>
+        <w:rPr>
+          <w:b w:val="0"/>
+          <w:bCs w:val="0"/>
+          <w:sz w:val="24"/>
+          <w:szCs w:val="24"/>
+          <w:lang w:val="it-IT"/>
+        </w:rPr>
+        <w:lastRenderedPageBreak/>
+        <w:t xml:space="preserve">das comunicações do projeto, de modo a assegurar que as informações e definições sejam </w:t>
       </w:r>
       <w:r>
         <w:rPr>
@@ -8116,6 +8897,19 @@
         </w:rPr>
         <w:t xml:space="preserve"> ao longo da realização do trabalho, para posterior avaliação da relevância na utilização destas práticas no resultado final.</w:t>
       </w:r>
+    </w:p>
+    <w:p>
+      <w:pPr>
+        <w:spacing w:line="360" w:lineRule="auto"/>
+        <w:jc w:val="both"/>
+        <w:rPr>
+          <w:b w:val="0"/>
+          <w:bCs w:val="0"/>
+          <w:sz w:val="24"/>
+          <w:szCs w:val="24"/>
+          <w:lang w:val="it-IT"/>
+        </w:rPr>
+      </w:pPr>
     </w:p>
     <w:p>
       <w:pPr>
@@ -8133,7 +8927,6 @@
           <w:sz w:val="24"/>
           <w:szCs w:val="24"/>
         </w:rPr>
-        <w:lastRenderedPageBreak/>
         <w:t xml:space="preserve"> Justificativas</w:t>
       </w:r>
     </w:p>
@@ -8661,7 +9454,17 @@
           <w:sz w:val="24"/>
           <w:szCs w:val="24"/>
         </w:rPr>
-        <w:t xml:space="preserve"> e consequentemente existem problemas de comunicação por conta desta homogeneidade que faz com que existam muitos canais de comunicação para gerenciar (HINDS; BAILEY, 2003). </w:t>
+        <w:t xml:space="preserve"> e consequentemente existem problemas de comunicação por conta desta </w:t>
+      </w:r>
+      <w:r>
+        <w:rPr>
+          <w:b w:val="0"/>
+          <w:bCs w:val="0"/>
+          <w:sz w:val="24"/>
+          <w:szCs w:val="24"/>
+        </w:rPr>
+        <w:lastRenderedPageBreak/>
+        <w:t xml:space="preserve">homogeneidade que faz com que existam muitos canais de comunicação para gerenciar (HINDS; BAILEY, 2003). </w:t>
       </w:r>
     </w:p>
     <w:p>
@@ -8769,7 +9572,6 @@
           <w:sz w:val="24"/>
           <w:szCs w:val="24"/>
         </w:rPr>
-        <w:lastRenderedPageBreak/>
         <w:t xml:space="preserve">Devemos levar em consideração que não adianta mapear todos os canais de comunicação e atualizá-los com frequência se as documentações ou mensagens compartilhadas não estão corretas e alinhadas com os reais objetivos e necessidades do projeto, portanto a importância de especificar os requisitos corretamente e reforçar o entendimento sobre eles entre os </w:t>
       </w:r>
       <w:r>
@@ -9413,6 +10215,7 @@
           <w:sz w:val="24"/>
           <w:szCs w:val="24"/>
         </w:rPr>
+        <w:lastRenderedPageBreak/>
         <w:t xml:space="preserve">Definição do escopo do trabalho e </w:t>
       </w:r>
       <w:r>
@@ -9537,7 +10340,6 @@
           <w:sz w:val="24"/>
           <w:szCs w:val="24"/>
         </w:rPr>
-        <w:lastRenderedPageBreak/>
         <w:t>Cria</w:t>
       </w:r>
       <w:r>
@@ -10916,6 +11718,18 @@
     </w:p>
     <w:p>
       <w:pPr>
+        <w:spacing w:line="360" w:lineRule="auto"/>
+        <w:jc w:val="both"/>
+        <w:rPr>
+          <w:b w:val="0"/>
+          <w:sz w:val="24"/>
+          <w:szCs w:val="24"/>
+          <w:lang w:val="it-IT"/>
+        </w:rPr>
+      </w:pPr>
+    </w:p>
+    <w:p>
+      <w:pPr>
         <w:rPr>
           <w:sz w:val="28"/>
           <w:szCs w:val="24"/>
@@ -10926,7 +11740,6 @@
           <w:sz w:val="28"/>
           <w:szCs w:val="24"/>
         </w:rPr>
-        <w:lastRenderedPageBreak/>
         <w:t xml:space="preserve">2. </w:t>
       </w:r>
       <w:r>
@@ -11552,7 +12365,18 @@
           <w:szCs w:val="24"/>
           <w:lang w:val="it-IT"/>
         </w:rPr>
-        <w:t xml:space="preserve"> à burocracia e baixa adaptabilidade à mudanças de modelos como o Cascata, estas metodologias envolvem processos disciplinados e o sucesso na adoção das mesmas estão relacionados aos fatores abaixo (PAULK, 2002):</w:t>
+        <w:t xml:space="preserve"> à burocracia e baixa adaptabilidade à mudanças de modelos como o Cascata, estas metodologias envolvem processos </w:t>
+      </w:r>
+      <w:r>
+        <w:rPr>
+          <w:b w:val="0"/>
+          <w:bCs w:val="0"/>
+          <w:sz w:val="24"/>
+          <w:szCs w:val="24"/>
+          <w:lang w:val="it-IT"/>
+        </w:rPr>
+        <w:lastRenderedPageBreak/>
+        <w:t>disciplinados e o sucesso na adoção das mesmas estão relacionados aos fatores abaixo (PAULK, 2002):</w:t>
       </w:r>
     </w:p>
     <w:p>
@@ -11684,7 +12508,6 @@
           <w:szCs w:val="24"/>
           <w:lang w:val="it-IT"/>
         </w:rPr>
-        <w:lastRenderedPageBreak/>
         <w:t xml:space="preserve">Através da identificação e compilação de melhores práticas de desenvolvimento que utilizavam, e a fim de colaborar com outros profissionais </w:t>
       </w:r>
       <w:r>
@@ -12555,6 +13378,7 @@
           <w:sz w:val="24"/>
           <w:szCs w:val="24"/>
         </w:rPr>
+        <w:lastRenderedPageBreak/>
         <w:t xml:space="preserve">Os valores do XP (comunicação, simplicidade, </w:t>
       </w:r>
       <w:r>
@@ -12710,7 +13534,6 @@
           <w:sz w:val="24"/>
           <w:szCs w:val="24"/>
         </w:rPr>
-        <w:lastRenderedPageBreak/>
         <w:t>Comunicação:</w:t>
       </w:r>
       <w:r>
@@ -13116,17 +13939,7 @@
           <w:sz w:val="24"/>
           <w:szCs w:val="24"/>
         </w:rPr>
-        <w:t xml:space="preserve">) de arquitetura. Na fase de planejamento, as estimativas são realizadas e as histórias de usuário que serão implementadas na próxima iteração são definidas. Na iteração, uma pequena versão do produto é codificada e testada (a nível de teste unitário e posteriormente teste de </w:t>
-      </w:r>
-      <w:r>
-        <w:rPr>
-          <w:b w:val="0"/>
-          <w:bCs w:val="0"/>
-          <w:sz w:val="24"/>
-          <w:szCs w:val="24"/>
-        </w:rPr>
-        <w:lastRenderedPageBreak/>
-        <w:t xml:space="preserve">aceitação). As funcionalidades testadas e aprovadas pelo cliente são liberadas para a fase de produção, e as rejeitadas geram novas histórias que serão reconsideradas na fase de planejamento e adicionadas em versões futuras do produto. A fase manutenção implica em responder às mudanças que surgirem ao longo do ciclo de vida </w:t>
+        <w:t xml:space="preserve">) de arquitetura. Na fase de planejamento, as estimativas são realizadas e as histórias de usuário que serão implementadas na próxima iteração são definidas. Na iteração, uma pequena versão do produto é codificada e testada (a nível de teste unitário e posteriormente teste de aceitação). As funcionalidades testadas e aprovadas pelo cliente são liberadas para a fase de produção, e as rejeitadas geram novas histórias que serão reconsideradas na fase de planejamento e adicionadas em versões futuras do produto. A fase manutenção implica em responder às mudanças que surgirem ao longo do ciclo de vida </w:t>
       </w:r>
       <w:r>
         <w:rPr>
@@ -13562,27 +14375,16 @@
         <w:spacing w:line="360" w:lineRule="auto"/>
         <w:jc w:val="both"/>
         <w:rPr>
-          <w:b w:val="0"/>
-          <w:bCs w:val="0"/>
-          <w:sz w:val="24"/>
-          <w:szCs w:val="24"/>
-        </w:rPr>
-      </w:pPr>
-    </w:p>
-    <w:p>
-      <w:pPr>
-        <w:spacing w:line="360" w:lineRule="auto"/>
-        <w:jc w:val="both"/>
-        <w:rPr>
-          <w:sz w:val="24"/>
-          <w:szCs w:val="24"/>
-        </w:rPr>
-      </w:pPr>
-      <w:r>
-        <w:rPr>
-          <w:sz w:val="24"/>
-          <w:szCs w:val="24"/>
-        </w:rPr>
+          <w:sz w:val="24"/>
+          <w:szCs w:val="24"/>
+        </w:rPr>
+      </w:pPr>
+      <w:r>
+        <w:rPr>
+          <w:sz w:val="24"/>
+          <w:szCs w:val="24"/>
+        </w:rPr>
+        <w:lastRenderedPageBreak/>
         <w:t xml:space="preserve">2.4 </w:t>
       </w:r>
       <w:r>
@@ -13747,17 +14549,7 @@
           <w:sz w:val="24"/>
           <w:szCs w:val="24"/>
         </w:rPr>
-        <w:t xml:space="preserve">) no XP, </w:t>
-      </w:r>
-      <w:r>
-        <w:rPr>
-          <w:b w:val="0"/>
-          <w:bCs w:val="0"/>
-          <w:sz w:val="24"/>
-          <w:szCs w:val="24"/>
-        </w:rPr>
-        <w:lastRenderedPageBreak/>
-        <w:t>na qual codificação deve se iniciar pela escrita dos testes, e posteriormente a implementação da funcionalidade que irá fazer aquele teste passar é realizada.</w:t>
+        <w:t>) no XP, na qual codificação deve se iniciar pela escrita dos testes, e posteriormente a implementação da funcionalidade que irá fazer aquele teste passar é realizada.</w:t>
       </w:r>
     </w:p>
     <w:p>
@@ -14255,6 +15047,138 @@
     <w:p>
       <w:pPr>
         <w:spacing w:line="360" w:lineRule="auto"/>
+        <w:jc w:val="both"/>
+        <w:rPr>
+          <w:b w:val="0"/>
+          <w:bCs w:val="0"/>
+          <w:sz w:val="24"/>
+          <w:szCs w:val="24"/>
+        </w:rPr>
+      </w:pPr>
+    </w:p>
+    <w:p>
+      <w:pPr>
+        <w:spacing w:line="360" w:lineRule="auto"/>
+        <w:jc w:val="both"/>
+        <w:rPr>
+          <w:b w:val="0"/>
+          <w:bCs w:val="0"/>
+          <w:sz w:val="24"/>
+          <w:szCs w:val="24"/>
+        </w:rPr>
+      </w:pPr>
+    </w:p>
+    <w:p>
+      <w:pPr>
+        <w:spacing w:line="360" w:lineRule="auto"/>
+        <w:jc w:val="both"/>
+        <w:rPr>
+          <w:b w:val="0"/>
+          <w:bCs w:val="0"/>
+          <w:sz w:val="24"/>
+          <w:szCs w:val="24"/>
+        </w:rPr>
+      </w:pPr>
+    </w:p>
+    <w:p>
+      <w:pPr>
+        <w:spacing w:line="360" w:lineRule="auto"/>
+        <w:jc w:val="both"/>
+        <w:rPr>
+          <w:b w:val="0"/>
+          <w:bCs w:val="0"/>
+          <w:sz w:val="24"/>
+          <w:szCs w:val="24"/>
+        </w:rPr>
+      </w:pPr>
+    </w:p>
+    <w:p>
+      <w:pPr>
+        <w:spacing w:line="360" w:lineRule="auto"/>
+        <w:jc w:val="both"/>
+        <w:rPr>
+          <w:b w:val="0"/>
+          <w:bCs w:val="0"/>
+          <w:sz w:val="24"/>
+          <w:szCs w:val="24"/>
+        </w:rPr>
+      </w:pPr>
+    </w:p>
+    <w:p>
+      <w:pPr>
+        <w:spacing w:line="360" w:lineRule="auto"/>
+        <w:jc w:val="both"/>
+        <w:rPr>
+          <w:b w:val="0"/>
+          <w:bCs w:val="0"/>
+          <w:sz w:val="24"/>
+          <w:szCs w:val="24"/>
+        </w:rPr>
+      </w:pPr>
+    </w:p>
+    <w:p>
+      <w:pPr>
+        <w:spacing w:line="360" w:lineRule="auto"/>
+        <w:jc w:val="both"/>
+        <w:rPr>
+          <w:b w:val="0"/>
+          <w:bCs w:val="0"/>
+          <w:sz w:val="24"/>
+          <w:szCs w:val="24"/>
+        </w:rPr>
+      </w:pPr>
+    </w:p>
+    <w:p>
+      <w:pPr>
+        <w:spacing w:line="360" w:lineRule="auto"/>
+        <w:jc w:val="both"/>
+        <w:rPr>
+          <w:b w:val="0"/>
+          <w:bCs w:val="0"/>
+          <w:sz w:val="24"/>
+          <w:szCs w:val="24"/>
+        </w:rPr>
+      </w:pPr>
+    </w:p>
+    <w:p>
+      <w:pPr>
+        <w:spacing w:line="360" w:lineRule="auto"/>
+        <w:jc w:val="both"/>
+        <w:rPr>
+          <w:b w:val="0"/>
+          <w:bCs w:val="0"/>
+          <w:sz w:val="24"/>
+          <w:szCs w:val="24"/>
+        </w:rPr>
+      </w:pPr>
+    </w:p>
+    <w:p>
+      <w:pPr>
+        <w:spacing w:line="360" w:lineRule="auto"/>
+        <w:jc w:val="both"/>
+        <w:rPr>
+          <w:b w:val="0"/>
+          <w:bCs w:val="0"/>
+          <w:sz w:val="24"/>
+          <w:szCs w:val="24"/>
+        </w:rPr>
+      </w:pPr>
+    </w:p>
+    <w:p>
+      <w:pPr>
+        <w:spacing w:line="360" w:lineRule="auto"/>
+        <w:jc w:val="both"/>
+        <w:rPr>
+          <w:b w:val="0"/>
+          <w:bCs w:val="0"/>
+          <w:sz w:val="24"/>
+          <w:szCs w:val="24"/>
+        </w:rPr>
+      </w:pPr>
+    </w:p>
+    <w:p>
+      <w:pPr>
+        <w:spacing w:line="360" w:lineRule="auto"/>
         <w:jc w:val="center"/>
         <w:rPr>
           <w:b w:val="0"/>
@@ -14270,6 +15194,7 @@
           <w:sz w:val="24"/>
           <w:szCs w:val="24"/>
         </w:rPr>
+        <w:lastRenderedPageBreak/>
         <w:t>Figura 3 – Ciclo do Test-</w:t>
       </w:r>
       <w:proofErr w:type="spellStart"/>
@@ -14394,22 +15319,33 @@
     <w:p>
       <w:pPr>
         <w:spacing w:line="360" w:lineRule="auto"/>
-        <w:jc w:val="both"/>
-        <w:rPr>
-          <w:b w:val="0"/>
-          <w:bCs w:val="0"/>
-          <w:sz w:val="24"/>
-          <w:szCs w:val="24"/>
-        </w:rPr>
-      </w:pPr>
-      <w:r>
-        <w:rPr>
-          <w:b w:val="0"/>
-          <w:bCs w:val="0"/>
-          <w:sz w:val="24"/>
-          <w:szCs w:val="24"/>
-        </w:rPr>
-        <w:lastRenderedPageBreak/>
+        <w:jc w:val="center"/>
+        <w:rPr>
+          <w:b w:val="0"/>
+          <w:bCs w:val="0"/>
+          <w:sz w:val="20"/>
+          <w:szCs w:val="20"/>
+        </w:rPr>
+      </w:pPr>
+    </w:p>
+    <w:p>
+      <w:pPr>
+        <w:spacing w:line="360" w:lineRule="auto"/>
+        <w:jc w:val="both"/>
+        <w:rPr>
+          <w:b w:val="0"/>
+          <w:bCs w:val="0"/>
+          <w:sz w:val="24"/>
+          <w:szCs w:val="24"/>
+        </w:rPr>
+      </w:pPr>
+      <w:r>
+        <w:rPr>
+          <w:b w:val="0"/>
+          <w:bCs w:val="0"/>
+          <w:sz w:val="24"/>
+          <w:szCs w:val="24"/>
+        </w:rPr>
         <w:t>A</w:t>
       </w:r>
       <w:r>
@@ -15145,54 +16081,6 @@
         <w:spacing w:line="360" w:lineRule="auto"/>
         <w:jc w:val="both"/>
         <w:rPr>
-          <w:b w:val="0"/>
-          <w:sz w:val="24"/>
-          <w:szCs w:val="24"/>
-          <w:lang w:val="it-IT"/>
-        </w:rPr>
-      </w:pPr>
-    </w:p>
-    <w:p>
-      <w:pPr>
-        <w:spacing w:line="360" w:lineRule="auto"/>
-        <w:jc w:val="both"/>
-        <w:rPr>
-          <w:b w:val="0"/>
-          <w:sz w:val="24"/>
-          <w:szCs w:val="24"/>
-          <w:lang w:val="it-IT"/>
-        </w:rPr>
-      </w:pPr>
-    </w:p>
-    <w:p>
-      <w:pPr>
-        <w:spacing w:line="360" w:lineRule="auto"/>
-        <w:jc w:val="both"/>
-        <w:rPr>
-          <w:b w:val="0"/>
-          <w:sz w:val="24"/>
-          <w:szCs w:val="24"/>
-          <w:lang w:val="it-IT"/>
-        </w:rPr>
-      </w:pPr>
-    </w:p>
-    <w:p>
-      <w:pPr>
-        <w:spacing w:line="360" w:lineRule="auto"/>
-        <w:jc w:val="both"/>
-        <w:rPr>
-          <w:b w:val="0"/>
-          <w:sz w:val="24"/>
-          <w:szCs w:val="24"/>
-          <w:lang w:val="it-IT"/>
-        </w:rPr>
-      </w:pPr>
-    </w:p>
-    <w:p>
-      <w:pPr>
-        <w:spacing w:line="360" w:lineRule="auto"/>
-        <w:jc w:val="both"/>
-        <w:rPr>
           <w:bCs w:val="0"/>
           <w:i/>
           <w:iCs/>
@@ -15208,7 +16096,6 @@
           <w:szCs w:val="24"/>
           <w:lang w:val="it-IT"/>
         </w:rPr>
-        <w:lastRenderedPageBreak/>
         <w:t xml:space="preserve">2.5 </w:t>
       </w:r>
       <w:r>
@@ -15831,23 +16718,13 @@
           <w:szCs w:val="24"/>
         </w:rPr>
       </w:pPr>
-    </w:p>
-    <w:p>
-      <w:pPr>
-        <w:spacing w:line="360" w:lineRule="auto"/>
-        <w:jc w:val="both"/>
-        <w:rPr>
-          <w:b w:val="0"/>
-          <w:sz w:val="24"/>
-          <w:szCs w:val="24"/>
-        </w:rPr>
-      </w:pPr>
-      <w:r>
-        <w:rPr>
-          <w:b w:val="0"/>
-          <w:sz w:val="24"/>
-          <w:szCs w:val="24"/>
-        </w:rPr>
+      <w:r>
+        <w:rPr>
+          <w:b w:val="0"/>
+          <w:sz w:val="24"/>
+          <w:szCs w:val="24"/>
+        </w:rPr>
+        <w:lastRenderedPageBreak/>
         <w:t>Os</w:t>
       </w:r>
       <w:r>
@@ -16019,7 +16896,6 @@
           <w:sz w:val="24"/>
           <w:szCs w:val="24"/>
         </w:rPr>
-        <w:lastRenderedPageBreak/>
         <w:t>A fim de criar uma sintaxe que colabore com o conceito e aplicação de uma li</w:t>
       </w:r>
       <w:r>
@@ -16886,6 +17762,7 @@
           <w:sz w:val="24"/>
           <w:szCs w:val="24"/>
         </w:rPr>
+        <w:lastRenderedPageBreak/>
         <w:t>Além das palavras reservadas “Dado”, “Quando” e “Então”, também está presente na sintaxe o comando de sentenças adicionais “E” (em inglês, “</w:t>
       </w:r>
       <w:proofErr w:type="spellStart"/>
@@ -17049,16 +17926,7 @@
           <w:sz w:val="24"/>
           <w:szCs w:val="24"/>
         </w:rPr>
-        <w:t xml:space="preserve"> </w:t>
-      </w:r>
-      <w:r>
-        <w:rPr>
-          <w:b w:val="0"/>
-          <w:sz w:val="24"/>
-          <w:szCs w:val="24"/>
-        </w:rPr>
-        <w:lastRenderedPageBreak/>
-        <w:t>é o de um caso de sucesso</w:t>
+        <w:t xml:space="preserve"> é o de um caso de sucesso</w:t>
       </w:r>
       <w:r>
         <w:rPr>
@@ -17478,23 +18346,13 @@
           <w:szCs w:val="24"/>
         </w:rPr>
       </w:pPr>
-    </w:p>
-    <w:p>
-      <w:pPr>
-        <w:spacing w:line="360" w:lineRule="auto"/>
-        <w:jc w:val="both"/>
-        <w:rPr>
-          <w:b w:val="0"/>
-          <w:sz w:val="24"/>
-          <w:szCs w:val="24"/>
-        </w:rPr>
-      </w:pPr>
-      <w:r>
-        <w:rPr>
-          <w:b w:val="0"/>
-          <w:sz w:val="24"/>
-          <w:szCs w:val="24"/>
-        </w:rPr>
+      <w:r>
+        <w:rPr>
+          <w:b w:val="0"/>
+          <w:sz w:val="24"/>
+          <w:szCs w:val="24"/>
+        </w:rPr>
+        <w:lastRenderedPageBreak/>
         <w:t xml:space="preserve">Para a escrita dos cenários especificando os comportamentos esperados e posterior automação dos testes de aceitação, recomenda-se o uso de ferramentas como o </w:t>
       </w:r>
       <w:proofErr w:type="spellStart"/>
@@ -17645,39 +18503,6 @@
         </w:rPr>
         <w:t>:</w:t>
       </w:r>
-    </w:p>
-    <w:p>
-      <w:pPr>
-        <w:spacing w:line="360" w:lineRule="auto"/>
-        <w:jc w:val="both"/>
-        <w:rPr>
-          <w:b w:val="0"/>
-          <w:sz w:val="24"/>
-          <w:szCs w:val="24"/>
-        </w:rPr>
-      </w:pPr>
-    </w:p>
-    <w:p>
-      <w:pPr>
-        <w:spacing w:line="360" w:lineRule="auto"/>
-        <w:jc w:val="both"/>
-        <w:rPr>
-          <w:b w:val="0"/>
-          <w:sz w:val="24"/>
-          <w:szCs w:val="24"/>
-        </w:rPr>
-      </w:pPr>
-    </w:p>
-    <w:p>
-      <w:pPr>
-        <w:spacing w:line="360" w:lineRule="auto"/>
-        <w:jc w:val="both"/>
-        <w:rPr>
-          <w:b w:val="0"/>
-          <w:sz w:val="24"/>
-          <w:szCs w:val="24"/>
-        </w:rPr>
-      </w:pPr>
     </w:p>
     <w:p>
       <w:pPr>
@@ -17712,7 +18537,6 @@
           <w:rStyle w:val="CdigoHTML"/>
           <w:rFonts w:ascii="Consolas" w:hAnsi="Consolas"/>
         </w:rPr>
-        <w:lastRenderedPageBreak/>
         <w:t>Dado que os seguintes usuários estejam cadastrados no sistema</w:t>
       </w:r>
       <w:r>
@@ -18112,7 +18936,6 @@
           <w:lang w:val="it-IT"/>
         </w:rPr>
       </w:pPr>
-      <w:proofErr w:type="spellStart"/>
       <w:r>
         <w:rPr>
           <w:b w:val="0"/>
@@ -18121,28 +18944,17 @@
           <w:szCs w:val="20"/>
           <w:lang w:val="it-IT"/>
         </w:rPr>
-        <w:t>Cucumber</w:t>
-      </w:r>
-      <w:proofErr w:type="spellEnd"/>
-      <w:r>
-        <w:rPr>
-          <w:b w:val="0"/>
-          <w:bCs w:val="0"/>
+        <w:t>Cucumber não é uma ferramenta de testar software. É uma ferramenta para testar o entendimento das pessoas em como um software (ainda a ser escrito) deve se comportar.</w:t>
+      </w:r>
+    </w:p>
+    <w:p>
+      <w:pPr>
+        <w:spacing w:line="360" w:lineRule="auto"/>
+        <w:jc w:val="both"/>
+        <w:rPr>
+          <w:b w:val="0"/>
           <w:sz w:val="20"/>
           <w:szCs w:val="20"/>
-          <w:lang w:val="it-IT"/>
-        </w:rPr>
-        <w:t xml:space="preserve"> não é uma ferramenta de testar software. É uma ferramenta para testar o entendimento das pessoas em como um software (ainda a ser escrito) deve se comportar.</w:t>
-      </w:r>
-    </w:p>
-    <w:p>
-      <w:pPr>
-        <w:spacing w:line="360" w:lineRule="auto"/>
-        <w:jc w:val="both"/>
-        <w:rPr>
-          <w:b w:val="0"/>
-          <w:sz w:val="20"/>
-          <w:szCs w:val="20"/>
         </w:rPr>
       </w:pPr>
     </w:p>
@@ -18390,6 +19202,7 @@
           <w:sz w:val="24"/>
           <w:szCs w:val="24"/>
         </w:rPr>
+        <w:lastRenderedPageBreak/>
         <w:t xml:space="preserve">Diante </w:t>
       </w:r>
       <w:r>
@@ -18515,13 +19328,23 @@
           <w:szCs w:val="24"/>
         </w:rPr>
       </w:pPr>
-      <w:r>
-        <w:rPr>
-          <w:bCs w:val="0"/>
-          <w:sz w:val="24"/>
-          <w:szCs w:val="24"/>
-        </w:rPr>
-        <w:lastRenderedPageBreak/>
+    </w:p>
+    <w:p>
+      <w:pPr>
+        <w:spacing w:line="360" w:lineRule="auto"/>
+        <w:jc w:val="both"/>
+        <w:rPr>
+          <w:bCs w:val="0"/>
+          <w:sz w:val="24"/>
+          <w:szCs w:val="24"/>
+        </w:rPr>
+      </w:pPr>
+      <w:r>
+        <w:rPr>
+          <w:bCs w:val="0"/>
+          <w:sz w:val="24"/>
+          <w:szCs w:val="24"/>
+        </w:rPr>
         <w:t>2.6.1 O processo de comunicação</w:t>
       </w:r>
     </w:p>
@@ -18530,7 +19353,7 @@
         <w:spacing w:line="360" w:lineRule="auto"/>
         <w:jc w:val="both"/>
         <w:rPr>
-          <w:bCs w:val="0"/>
+          <w:b w:val="0"/>
           <w:sz w:val="24"/>
           <w:szCs w:val="24"/>
         </w:rPr>
@@ -18801,6 +19624,94 @@
     <w:p>
       <w:pPr>
         <w:spacing w:line="360" w:lineRule="auto"/>
+        <w:jc w:val="both"/>
+        <w:rPr>
+          <w:b w:val="0"/>
+          <w:sz w:val="24"/>
+          <w:szCs w:val="24"/>
+        </w:rPr>
+      </w:pPr>
+    </w:p>
+    <w:p>
+      <w:pPr>
+        <w:spacing w:line="360" w:lineRule="auto"/>
+        <w:jc w:val="both"/>
+        <w:rPr>
+          <w:b w:val="0"/>
+          <w:sz w:val="24"/>
+          <w:szCs w:val="24"/>
+        </w:rPr>
+      </w:pPr>
+    </w:p>
+    <w:p>
+      <w:pPr>
+        <w:spacing w:line="360" w:lineRule="auto"/>
+        <w:jc w:val="both"/>
+        <w:rPr>
+          <w:b w:val="0"/>
+          <w:sz w:val="24"/>
+          <w:szCs w:val="24"/>
+        </w:rPr>
+      </w:pPr>
+    </w:p>
+    <w:p>
+      <w:pPr>
+        <w:spacing w:line="360" w:lineRule="auto"/>
+        <w:jc w:val="both"/>
+        <w:rPr>
+          <w:b w:val="0"/>
+          <w:sz w:val="24"/>
+          <w:szCs w:val="24"/>
+        </w:rPr>
+      </w:pPr>
+    </w:p>
+    <w:p>
+      <w:pPr>
+        <w:spacing w:line="360" w:lineRule="auto"/>
+        <w:jc w:val="both"/>
+        <w:rPr>
+          <w:b w:val="0"/>
+          <w:sz w:val="24"/>
+          <w:szCs w:val="24"/>
+        </w:rPr>
+      </w:pPr>
+    </w:p>
+    <w:p>
+      <w:pPr>
+        <w:spacing w:line="360" w:lineRule="auto"/>
+        <w:jc w:val="both"/>
+        <w:rPr>
+          <w:b w:val="0"/>
+          <w:sz w:val="24"/>
+          <w:szCs w:val="24"/>
+        </w:rPr>
+      </w:pPr>
+    </w:p>
+    <w:p>
+      <w:pPr>
+        <w:spacing w:line="360" w:lineRule="auto"/>
+        <w:jc w:val="both"/>
+        <w:rPr>
+          <w:b w:val="0"/>
+          <w:sz w:val="24"/>
+          <w:szCs w:val="24"/>
+        </w:rPr>
+      </w:pPr>
+    </w:p>
+    <w:p>
+      <w:pPr>
+        <w:spacing w:line="360" w:lineRule="auto"/>
+        <w:jc w:val="both"/>
+        <w:rPr>
+          <w:b w:val="0"/>
+          <w:sz w:val="24"/>
+          <w:szCs w:val="24"/>
+        </w:rPr>
+      </w:pPr>
+    </w:p>
+    <w:p>
+      <w:pPr>
+        <w:spacing w:line="360" w:lineRule="auto"/>
         <w:jc w:val="center"/>
         <w:rPr>
           <w:b w:val="0"/>
@@ -18814,6 +19725,7 @@
           <w:sz w:val="24"/>
           <w:szCs w:val="24"/>
         </w:rPr>
+        <w:lastRenderedPageBreak/>
         <w:t>Figura 4 – Elementos presentes no processo de comunicação</w:t>
       </w:r>
     </w:p>
@@ -19006,7 +19918,6 @@
           <w:sz w:val="24"/>
           <w:szCs w:val="24"/>
         </w:rPr>
-        <w:lastRenderedPageBreak/>
         <w:t>Esta área de conhecimento engloba 3 processos:</w:t>
       </w:r>
     </w:p>
@@ -19106,6 +20017,126 @@
     <w:p>
       <w:pPr>
         <w:spacing w:line="360" w:lineRule="auto"/>
+        <w:jc w:val="both"/>
+        <w:rPr>
+          <w:b w:val="0"/>
+          <w:bCs w:val="0"/>
+          <w:sz w:val="24"/>
+          <w:szCs w:val="24"/>
+        </w:rPr>
+      </w:pPr>
+    </w:p>
+    <w:p>
+      <w:pPr>
+        <w:spacing w:line="360" w:lineRule="auto"/>
+        <w:jc w:val="both"/>
+        <w:rPr>
+          <w:b w:val="0"/>
+          <w:bCs w:val="0"/>
+          <w:sz w:val="24"/>
+          <w:szCs w:val="24"/>
+        </w:rPr>
+      </w:pPr>
+    </w:p>
+    <w:p>
+      <w:pPr>
+        <w:spacing w:line="360" w:lineRule="auto"/>
+        <w:jc w:val="both"/>
+        <w:rPr>
+          <w:b w:val="0"/>
+          <w:bCs w:val="0"/>
+          <w:sz w:val="24"/>
+          <w:szCs w:val="24"/>
+        </w:rPr>
+      </w:pPr>
+    </w:p>
+    <w:p>
+      <w:pPr>
+        <w:spacing w:line="360" w:lineRule="auto"/>
+        <w:jc w:val="both"/>
+        <w:rPr>
+          <w:b w:val="0"/>
+          <w:bCs w:val="0"/>
+          <w:sz w:val="24"/>
+          <w:szCs w:val="24"/>
+        </w:rPr>
+      </w:pPr>
+    </w:p>
+    <w:p>
+      <w:pPr>
+        <w:spacing w:line="360" w:lineRule="auto"/>
+        <w:jc w:val="both"/>
+        <w:rPr>
+          <w:b w:val="0"/>
+          <w:bCs w:val="0"/>
+          <w:sz w:val="24"/>
+          <w:szCs w:val="24"/>
+        </w:rPr>
+      </w:pPr>
+    </w:p>
+    <w:p>
+      <w:pPr>
+        <w:spacing w:line="360" w:lineRule="auto"/>
+        <w:jc w:val="both"/>
+        <w:rPr>
+          <w:b w:val="0"/>
+          <w:bCs w:val="0"/>
+          <w:sz w:val="24"/>
+          <w:szCs w:val="24"/>
+        </w:rPr>
+      </w:pPr>
+    </w:p>
+    <w:p>
+      <w:pPr>
+        <w:spacing w:line="360" w:lineRule="auto"/>
+        <w:jc w:val="both"/>
+        <w:rPr>
+          <w:b w:val="0"/>
+          <w:bCs w:val="0"/>
+          <w:sz w:val="24"/>
+          <w:szCs w:val="24"/>
+        </w:rPr>
+      </w:pPr>
+    </w:p>
+    <w:p>
+      <w:pPr>
+        <w:spacing w:line="360" w:lineRule="auto"/>
+        <w:jc w:val="both"/>
+        <w:rPr>
+          <w:b w:val="0"/>
+          <w:bCs w:val="0"/>
+          <w:sz w:val="24"/>
+          <w:szCs w:val="24"/>
+        </w:rPr>
+      </w:pPr>
+    </w:p>
+    <w:p>
+      <w:pPr>
+        <w:spacing w:line="360" w:lineRule="auto"/>
+        <w:jc w:val="both"/>
+        <w:rPr>
+          <w:b w:val="0"/>
+          <w:bCs w:val="0"/>
+          <w:sz w:val="24"/>
+          <w:szCs w:val="24"/>
+        </w:rPr>
+      </w:pPr>
+    </w:p>
+    <w:p>
+      <w:pPr>
+        <w:spacing w:line="360" w:lineRule="auto"/>
+        <w:jc w:val="both"/>
+        <w:rPr>
+          <w:b w:val="0"/>
+          <w:bCs w:val="0"/>
+          <w:sz w:val="24"/>
+          <w:szCs w:val="24"/>
+        </w:rPr>
+      </w:pPr>
+    </w:p>
+    <w:p>
+      <w:pPr>
+        <w:spacing w:line="360" w:lineRule="auto"/>
         <w:jc w:val="center"/>
         <w:rPr>
           <w:b w:val="0"/>
@@ -19123,6 +20154,7 @@
           <w:sz w:val="24"/>
           <w:szCs w:val="24"/>
         </w:rPr>
+        <w:lastRenderedPageBreak/>
         <w:t>Figura</w:t>
       </w:r>
       <w:r>
@@ -19293,6 +20325,126 @@
     <w:p>
       <w:pPr>
         <w:spacing w:line="360" w:lineRule="auto"/>
+        <w:jc w:val="both"/>
+        <w:rPr>
+          <w:b w:val="0"/>
+          <w:bCs w:val="0"/>
+          <w:sz w:val="24"/>
+          <w:szCs w:val="24"/>
+        </w:rPr>
+      </w:pPr>
+    </w:p>
+    <w:p>
+      <w:pPr>
+        <w:spacing w:line="360" w:lineRule="auto"/>
+        <w:jc w:val="both"/>
+        <w:rPr>
+          <w:b w:val="0"/>
+          <w:bCs w:val="0"/>
+          <w:sz w:val="24"/>
+          <w:szCs w:val="24"/>
+        </w:rPr>
+      </w:pPr>
+    </w:p>
+    <w:p>
+      <w:pPr>
+        <w:spacing w:line="360" w:lineRule="auto"/>
+        <w:jc w:val="both"/>
+        <w:rPr>
+          <w:b w:val="0"/>
+          <w:bCs w:val="0"/>
+          <w:sz w:val="24"/>
+          <w:szCs w:val="24"/>
+        </w:rPr>
+      </w:pPr>
+    </w:p>
+    <w:p>
+      <w:pPr>
+        <w:spacing w:line="360" w:lineRule="auto"/>
+        <w:jc w:val="both"/>
+        <w:rPr>
+          <w:b w:val="0"/>
+          <w:bCs w:val="0"/>
+          <w:sz w:val="24"/>
+          <w:szCs w:val="24"/>
+        </w:rPr>
+      </w:pPr>
+    </w:p>
+    <w:p>
+      <w:pPr>
+        <w:spacing w:line="360" w:lineRule="auto"/>
+        <w:jc w:val="both"/>
+        <w:rPr>
+          <w:b w:val="0"/>
+          <w:bCs w:val="0"/>
+          <w:sz w:val="24"/>
+          <w:szCs w:val="24"/>
+        </w:rPr>
+      </w:pPr>
+    </w:p>
+    <w:p>
+      <w:pPr>
+        <w:spacing w:line="360" w:lineRule="auto"/>
+        <w:jc w:val="both"/>
+        <w:rPr>
+          <w:b w:val="0"/>
+          <w:bCs w:val="0"/>
+          <w:sz w:val="24"/>
+          <w:szCs w:val="24"/>
+        </w:rPr>
+      </w:pPr>
+    </w:p>
+    <w:p>
+      <w:pPr>
+        <w:spacing w:line="360" w:lineRule="auto"/>
+        <w:jc w:val="both"/>
+        <w:rPr>
+          <w:b w:val="0"/>
+          <w:bCs w:val="0"/>
+          <w:sz w:val="24"/>
+          <w:szCs w:val="24"/>
+        </w:rPr>
+      </w:pPr>
+    </w:p>
+    <w:p>
+      <w:pPr>
+        <w:spacing w:line="360" w:lineRule="auto"/>
+        <w:jc w:val="both"/>
+        <w:rPr>
+          <w:b w:val="0"/>
+          <w:bCs w:val="0"/>
+          <w:sz w:val="24"/>
+          <w:szCs w:val="24"/>
+        </w:rPr>
+      </w:pPr>
+    </w:p>
+    <w:p>
+      <w:pPr>
+        <w:spacing w:line="360" w:lineRule="auto"/>
+        <w:jc w:val="both"/>
+        <w:rPr>
+          <w:b w:val="0"/>
+          <w:bCs w:val="0"/>
+          <w:sz w:val="24"/>
+          <w:szCs w:val="24"/>
+        </w:rPr>
+      </w:pPr>
+    </w:p>
+    <w:p>
+      <w:pPr>
+        <w:spacing w:line="360" w:lineRule="auto"/>
+        <w:jc w:val="both"/>
+        <w:rPr>
+          <w:b w:val="0"/>
+          <w:bCs w:val="0"/>
+          <w:sz w:val="24"/>
+          <w:szCs w:val="24"/>
+        </w:rPr>
+      </w:pPr>
+    </w:p>
+    <w:p>
+      <w:pPr>
+        <w:spacing w:line="360" w:lineRule="auto"/>
         <w:jc w:val="center"/>
         <w:rPr>
           <w:b w:val="0"/>
@@ -19310,6 +20462,7 @@
           <w:sz w:val="24"/>
           <w:szCs w:val="24"/>
         </w:rPr>
+        <w:lastRenderedPageBreak/>
         <w:t>Figura</w:t>
       </w:r>
       <w:r>
@@ -19338,7 +20491,6 @@
         <w:rPr>
           <w:noProof/>
         </w:rPr>
-        <w:lastRenderedPageBreak/>
         <w:drawing>
           <wp:inline distT="0" distB="0" distL="0" distR="0" wp14:anchorId="07AFC63B" wp14:editId="793A9094">
             <wp:extent cx="5162550" cy="4455226"/>
@@ -19450,18 +20602,6 @@
         </w:rPr>
         <w:t xml:space="preserve"> A figura 7 apresenta fluxo de Monitoração do Gerenciamento das Comunicações.</w:t>
       </w:r>
-    </w:p>
-    <w:p>
-      <w:pPr>
-        <w:spacing w:line="360" w:lineRule="auto"/>
-        <w:jc w:val="both"/>
-        <w:rPr>
-          <w:b w:val="0"/>
-          <w:bCs w:val="0"/>
-          <w:sz w:val="24"/>
-          <w:szCs w:val="24"/>
-        </w:rPr>
-      </w:pPr>
     </w:p>
     <w:p>
       <w:pPr>
@@ -29182,17 +30322,26 @@
           <w:szCs w:val="24"/>
           <w:lang w:val="it-IT"/>
         </w:rPr>
-        <w:t xml:space="preserve">Os resultados da pesquisa podem ser observados na tabela 3.  </w:t>
-      </w:r>
-    </w:p>
-    <w:p>
-      <w:pPr>
-        <w:spacing w:line="360" w:lineRule="auto"/>
-        <w:rPr>
-          <w:sz w:val="28"/>
-          <w:szCs w:val="24"/>
-        </w:rPr>
-      </w:pPr>
+        <w:t xml:space="preserve">Os resultados da pesquisa podem ser observados </w:t>
+      </w:r>
+      <w:r>
+        <w:rPr>
+          <w:b w:val="0"/>
+          <w:sz w:val="24"/>
+          <w:szCs w:val="24"/>
+          <w:lang w:val="it-IT"/>
+        </w:rPr>
+        <w:t>no apêndice e a análise dos mesmos serão realizadas no próximo capítulo</w:t>
+      </w:r>
+      <w:r>
+        <w:rPr>
+          <w:b w:val="0"/>
+          <w:sz w:val="24"/>
+          <w:szCs w:val="24"/>
+          <w:lang w:val="it-IT"/>
+        </w:rPr>
+        <w:t xml:space="preserve">. </w:t>
+      </w:r>
     </w:p>
     <w:p>
       <w:pPr>
@@ -40390,14 +41539,13 @@
     <w:name w:val="Title"/>
     <w:basedOn w:val="Normal"/>
     <w:qFormat/>
-    <w:rsid w:val="00EB36A1"/>
+    <w:rsid w:val="00FB66FF"/>
     <w:pPr>
       <w:jc w:val="center"/>
     </w:pPr>
     <w:rPr>
-      <w:rFonts w:ascii="Times New Roman" w:hAnsi="Times New Roman" w:cs="Times New Roman"/>
+      <w:rFonts w:cs="Times New Roman"/>
       <w:kern w:val="0"/>
-      <w:sz w:val="32"/>
       <w:szCs w:val="24"/>
       <w:lang w:eastAsia="pt-BR"/>
     </w:rPr>

</xml_diff>